<commit_message>
Work on example schemas and the text of the guided tour.
</commit_message>
<xml_diff>
--- a/declarative-amsterdam-2020/an-introduction-to-greenfox/an-introduction-to-greenfox.docx
+++ b/declarative-amsterdam-2020/an-introduction-to-greenfox/an-introduction-to-greenfox.docx
@@ -3,11 +3,25 @@
 <w:document xmlns:wpc="http://schemas.microsoft.com/office/word/2010/wordprocessingCanvas" xmlns:mc="http://schemas.openxmlformats.org/markup-compatibility/2006" xmlns:o="urn:schemas-microsoft-com:office:office" xmlns:r="http://schemas.openxmlformats.org/officeDocument/2006/relationships" xmlns:m="http://schemas.openxmlformats.org/officeDocument/2006/math" xmlns:v="urn:schemas-microsoft-com:vml" xmlns:wp14="http://schemas.microsoft.com/office/word/2010/wordprocessingDrawing" xmlns:wp="http://schemas.openxmlformats.org/drawingml/2006/wordprocessingDrawing" xmlns:w10="urn:schemas-microsoft-com:office:word" xmlns:w="http://schemas.openxmlformats.org/wordprocessingml/2006/main" xmlns:w14="http://schemas.microsoft.com/office/word/2010/wordml" xmlns:w15="http://schemas.microsoft.com/office/word/2012/wordml" xmlns:wpg="http://schemas.microsoft.com/office/word/2010/wordprocessingGroup" xmlns:wpi="http://schemas.microsoft.com/office/word/2010/wordprocessingInk" xmlns:wne="http://schemas.microsoft.com/office/word/2006/wordml" xmlns:wps="http://schemas.microsoft.com/office/word/2010/wordprocessingShape" mc:Ignorable="w14 w15 wp14">
   <w:body>
     <w:p>
-      <w:r>
+      <w:pPr>
+        <w:rPr>
+          <w:lang w:val="en-US"/>
+        </w:rPr>
+      </w:pPr>
+      <w:r>
+        <w:rPr>
+          <w:lang w:val="en-US"/>
+        </w:rPr>
         <w:t>DC 2020 – outline</w:t>
       </w:r>
     </w:p>
-    <w:p/>
+    <w:p>
+      <w:pPr>
+        <w:rPr>
+          <w:lang w:val="en-US"/>
+        </w:rPr>
+      </w:pPr>
+    </w:p>
     <w:p>
       <w:pPr>
         <w:rPr>
@@ -151,12 +165,245 @@
     </w:p>
     <w:p>
       <w:pPr>
+        <w:rPr>
+          <w:lang w:val="en-US"/>
+        </w:rPr>
+      </w:pPr>
+    </w:p>
+    <w:p>
+      <w:pPr>
         <w:pStyle w:val="Heading2"/>
         <w:spacing w:after="160"/>
         <w:rPr>
           <w:lang w:val="en-US"/>
         </w:rPr>
       </w:pPr>
+      <w:r>
+        <w:rPr>
+          <w:lang w:val="en-US"/>
+        </w:rPr>
+        <w:t>W</w:t>
+      </w:r>
+      <w:r>
+        <w:rPr>
+          <w:lang w:val="en-US"/>
+        </w:rPr>
+        <w:t>hat is file system validation?</w:t>
+      </w:r>
+    </w:p>
+    <w:p>
+      <w:pPr>
+        <w:spacing w:after="0"/>
+        <w:rPr>
+          <w:lang w:val="en-US"/>
+        </w:rPr>
+      </w:pPr>
+      <w:r>
+        <w:rPr>
+          <w:lang w:val="en-US"/>
+        </w:rPr>
+        <w:t xml:space="preserve">The term </w:t>
+      </w:r>
+      <w:r>
+        <w:rPr>
+          <w:b/>
+          <w:lang w:val="en-US"/>
+        </w:rPr>
+        <w:t>file system validation</w:t>
+      </w:r>
+      <w:r>
+        <w:rPr>
+          <w:lang w:val="en-US"/>
+        </w:rPr>
+        <w:t xml:space="preserve"> is used for an evaluation of a file system tree, </w:t>
+      </w:r>
+      <w:r>
+        <w:rPr>
+          <w:lang w:val="en-US"/>
+        </w:rPr>
+        <w:t xml:space="preserve">defined as a root folder and everything directly or indirectly contained. </w:t>
+      </w:r>
+      <w:r>
+        <w:rPr>
+          <w:lang w:val="en-US"/>
+        </w:rPr>
+        <w:t xml:space="preserve">The evaluation is </w:t>
+      </w:r>
+      <w:r>
+        <w:rPr>
+          <w:lang w:val="en-US"/>
+        </w:rPr>
+        <w:t>controlled</w:t>
+      </w:r>
+      <w:r>
+        <w:rPr>
+          <w:lang w:val="en-US"/>
+        </w:rPr>
+        <w:t xml:space="preserve"> by a </w:t>
+      </w:r>
+      <w:r>
+        <w:rPr>
+          <w:b/>
+          <w:lang w:val="en-US"/>
+        </w:rPr>
+        <w:t>Greenfox schema</w:t>
+      </w:r>
+      <w:r>
+        <w:rPr>
+          <w:lang w:val="en-US"/>
+        </w:rPr>
+        <w:t xml:space="preserve">, which is a set of </w:t>
+      </w:r>
+      <w:r>
+        <w:rPr>
+          <w:b/>
+          <w:lang w:val="en-US"/>
+        </w:rPr>
+        <w:t>constraints</w:t>
+      </w:r>
+      <w:r>
+        <w:rPr>
+          <w:lang w:val="en-US"/>
+        </w:rPr>
+        <w:t xml:space="preserve">. The </w:t>
+      </w:r>
+      <w:r>
+        <w:rPr>
+          <w:lang w:val="en-US"/>
+        </w:rPr>
+        <w:t xml:space="preserve">outcome of validation is a set of </w:t>
+      </w:r>
+      <w:r>
+        <w:rPr>
+          <w:b/>
+          <w:lang w:val="en-US"/>
+        </w:rPr>
+        <w:t>validation results</w:t>
+      </w:r>
+      <w:r>
+        <w:rPr>
+          <w:lang w:val="en-US"/>
+        </w:rPr>
+        <w:t xml:space="preserve">, </w:t>
+      </w:r>
+      <w:r>
+        <w:rPr>
+          <w:lang w:val="en-US"/>
+        </w:rPr>
+        <w:t xml:space="preserve">one </w:t>
+      </w:r>
+      <w:r>
+        <w:rPr>
+          <w:lang w:val="en-US"/>
+        </w:rPr>
+        <w:t xml:space="preserve">result </w:t>
+      </w:r>
+      <w:r>
+        <w:rPr>
+          <w:lang w:val="en-US"/>
+        </w:rPr>
+        <w:t xml:space="preserve">per validation of a single resource against a single constraint. </w:t>
+      </w:r>
+      <w:r>
+        <w:rPr>
+          <w:lang w:val="en-US"/>
+        </w:rPr>
+        <w:t xml:space="preserve">The validation result </w:t>
+      </w:r>
+      <w:r>
+        <w:rPr>
+          <w:lang w:val="en-US"/>
+        </w:rPr>
+        <w:t xml:space="preserve">is structured information which </w:t>
+      </w:r>
+      <w:r>
+        <w:rPr>
+          <w:lang w:val="en-US"/>
+        </w:rPr>
+        <w:t xml:space="preserve">identifies the resource and the constraint, asserts </w:t>
+      </w:r>
+      <w:r>
+        <w:rPr>
+          <w:b/>
+          <w:lang w:val="en-US"/>
+        </w:rPr>
+        <w:t>conformance</w:t>
+      </w:r>
+      <w:r>
+        <w:rPr>
+          <w:lang w:val="en-US"/>
+        </w:rPr>
+        <w:t xml:space="preserve"> </w:t>
+      </w:r>
+      <w:r>
+        <w:rPr>
+          <w:lang w:val="en-US"/>
+        </w:rPr>
+        <w:t xml:space="preserve">or violation and </w:t>
+      </w:r>
+      <w:r>
+        <w:rPr>
+          <w:lang w:val="en-US"/>
+        </w:rPr>
+        <w:t>includes</w:t>
+      </w:r>
+      <w:r>
+        <w:rPr>
+          <w:lang w:val="en-US"/>
+        </w:rPr>
+        <w:t xml:space="preserve"> details about a </w:t>
+      </w:r>
+      <w:r>
+        <w:rPr>
+          <w:lang w:val="en-US"/>
+        </w:rPr>
+        <w:t xml:space="preserve">possible violation. </w:t>
+      </w:r>
+      <w:r>
+        <w:rPr>
+          <w:lang w:val="en-US"/>
+        </w:rPr>
+        <w:t xml:space="preserve">The validation results are mapped to a </w:t>
+      </w:r>
+      <w:r>
+        <w:rPr>
+          <w:b/>
+          <w:lang w:val="en-US"/>
+        </w:rPr>
+        <w:t>validation report</w:t>
+      </w:r>
+      <w:r>
+        <w:rPr>
+          <w:lang w:val="en-US"/>
+        </w:rPr>
+        <w:t xml:space="preserve">, </w:t>
+      </w:r>
+      <w:r>
+        <w:rPr>
+          <w:lang w:val="en-US"/>
+        </w:rPr>
+        <w:t xml:space="preserve">which is a list of results or </w:t>
+      </w:r>
+      <w:r>
+        <w:rPr>
+          <w:lang w:val="en-US"/>
+        </w:rPr>
+        <w:t>some derived</w:t>
+      </w:r>
+      <w:r>
+        <w:rPr>
+          <w:lang w:val="en-US"/>
+        </w:rPr>
+        <w:t xml:space="preserve"> representation, namely statistical information.</w:t>
+      </w:r>
+    </w:p>
+    <w:p>
+      <w:pPr>
+        <w:spacing w:after="0"/>
+        <w:rPr>
+          <w:lang w:val="en-US"/>
+        </w:rPr>
+      </w:pPr>
     </w:p>
     <w:p>
       <w:pPr>
@@ -170,206 +417,7 @@
         <w:rPr>
           <w:lang w:val="en-US"/>
         </w:rPr>
-        <w:t>W</w:t>
-      </w:r>
-      <w:r>
-        <w:rPr>
-          <w:lang w:val="en-US"/>
-        </w:rPr>
-        <w:t>hat is file system validation?</w:t>
-      </w:r>
-    </w:p>
-    <w:p>
-      <w:pPr>
-        <w:spacing w:after="0"/>
-        <w:rPr>
-          <w:lang w:val="en-US"/>
-        </w:rPr>
-      </w:pPr>
-      <w:r>
-        <w:rPr>
-          <w:lang w:val="en-US"/>
-        </w:rPr>
-        <w:t xml:space="preserve">The term </w:t>
-      </w:r>
-      <w:r>
-        <w:rPr>
-          <w:b/>
-          <w:lang w:val="en-US"/>
-        </w:rPr>
-        <w:t>file system validation</w:t>
-      </w:r>
-      <w:r>
-        <w:rPr>
-          <w:lang w:val="en-US"/>
-        </w:rPr>
-        <w:t xml:space="preserve"> is used for an evaluation of a file system tree, </w:t>
-      </w:r>
-      <w:r>
-        <w:rPr>
-          <w:lang w:val="en-US"/>
-        </w:rPr>
-        <w:t>defined as a root folder (</w:t>
-      </w:r>
-      <w:r>
-        <w:rPr>
-          <w:lang w:val="en-US"/>
-        </w:rPr>
-        <w:t>the validation domain</w:t>
-      </w:r>
-      <w:r>
-        <w:rPr>
-          <w:lang w:val="en-US"/>
-        </w:rPr>
-        <w:t xml:space="preserve">) and everything directly or indirectly contained. </w:t>
-      </w:r>
-      <w:r>
-        <w:rPr>
-          <w:lang w:val="en-US"/>
-        </w:rPr>
-        <w:t xml:space="preserve">The evaluation is guided by a </w:t>
-      </w:r>
-      <w:r>
-        <w:rPr>
-          <w:b/>
-          <w:lang w:val="en-US"/>
-        </w:rPr>
-        <w:t>Greenfox schema</w:t>
-      </w:r>
-      <w:r>
-        <w:rPr>
-          <w:lang w:val="en-US"/>
-        </w:rPr>
-        <w:t xml:space="preserve">, which is a set of </w:t>
-      </w:r>
-      <w:r>
-        <w:rPr>
-          <w:b/>
-          <w:lang w:val="en-US"/>
-        </w:rPr>
-        <w:t>constraints</w:t>
-      </w:r>
-      <w:r>
-        <w:rPr>
-          <w:lang w:val="en-US"/>
-        </w:rPr>
-        <w:t xml:space="preserve">. The </w:t>
-      </w:r>
-      <w:r>
-        <w:rPr>
-          <w:lang w:val="en-US"/>
-        </w:rPr>
-        <w:t xml:space="preserve">outcome of validation is a set of </w:t>
-      </w:r>
-      <w:r>
-        <w:rPr>
-          <w:b/>
-          <w:lang w:val="en-US"/>
-        </w:rPr>
-        <w:t>validation results</w:t>
-      </w:r>
-      <w:r>
-        <w:rPr>
-          <w:lang w:val="en-US"/>
-        </w:rPr>
-        <w:t xml:space="preserve">, represented by a </w:t>
-      </w:r>
-      <w:r>
-        <w:rPr>
-          <w:b/>
-          <w:lang w:val="en-US"/>
-        </w:rPr>
-        <w:t>validation report</w:t>
-      </w:r>
-      <w:r>
-        <w:rPr>
-          <w:lang w:val="en-US"/>
-        </w:rPr>
-        <w:t xml:space="preserve">. Each validation result is an assertion of </w:t>
-      </w:r>
-      <w:r>
-        <w:rPr>
-          <w:b/>
-          <w:lang w:val="en-US"/>
-        </w:rPr>
-        <w:t>conformance</w:t>
-      </w:r>
-      <w:r>
-        <w:rPr>
-          <w:lang w:val="en-US"/>
-        </w:rPr>
-        <w:t xml:space="preserve"> to or violation of the constraint, accompanied by structured information giving various details. The validation report can be a filtered or unfiltered list of results, </w:t>
-      </w:r>
-      <w:r>
-        <w:rPr>
-          <w:lang w:val="en-US"/>
-        </w:rPr>
-        <w:t>typically grouped by resources</w:t>
-      </w:r>
-      <w:r>
-        <w:rPr>
-          <w:lang w:val="en-US"/>
-        </w:rPr>
-        <w:t xml:space="preserve">. Or it is </w:t>
-      </w:r>
-      <w:r>
-        <w:rPr>
-          <w:lang w:val="en-US"/>
-        </w:rPr>
-        <w:t>some derived</w:t>
-      </w:r>
-      <w:r>
-        <w:rPr>
-          <w:lang w:val="en-US"/>
-        </w:rPr>
-        <w:t xml:space="preserve"> representation, namely statistical information about the types of constraints that have been used and the number</w:t>
-      </w:r>
-      <w:r>
-        <w:rPr>
-          <w:lang w:val="en-US"/>
-        </w:rPr>
-        <w:t>s</w:t>
-      </w:r>
-      <w:r>
-        <w:rPr>
-          <w:lang w:val="en-US"/>
-        </w:rPr>
-        <w:t xml:space="preserve"> of conformant and violating results.</w:t>
-      </w:r>
-    </w:p>
-    <w:p>
-      <w:pPr>
-        <w:spacing w:after="0"/>
-        <w:rPr>
-          <w:lang w:val="en-US"/>
-        </w:rPr>
-      </w:pPr>
-    </w:p>
-    <w:p>
-      <w:pPr>
-        <w:pStyle w:val="Heading2"/>
-        <w:spacing w:after="160"/>
-        <w:rPr>
-          <w:lang w:val="en-US"/>
-        </w:rPr>
-      </w:pPr>
-      <w:r>
-        <w:rPr>
-          <w:lang w:val="en-US"/>
-        </w:rPr>
-        <w:t>And w</w:t>
-      </w:r>
-      <w:r>
-        <w:rPr>
-          <w:lang w:val="en-US"/>
-        </w:rPr>
-        <w:t>hy might you care</w:t>
-      </w:r>
-      <w:r>
-        <w:rPr>
-          <w:lang w:val="en-US"/>
-        </w:rPr>
-        <w:t>?</w:t>
+        <w:t>And why might you care?</w:t>
       </w:r>
     </w:p>
     <w:p>
@@ -466,7 +514,19 @@
         <w:rPr>
           <w:lang w:val="en-US"/>
         </w:rPr>
-        <w:t>a set of applications we use</w:t>
+        <w:t xml:space="preserve">a set of applications </w:t>
+      </w:r>
+      <w:r>
+        <w:rPr>
+          <w:lang w:val="en-US"/>
+        </w:rPr>
+        <w:t>in</w:t>
+      </w:r>
+      <w:r>
+        <w:rPr>
+          <w:lang w:val="en-US"/>
+        </w:rPr>
+        <w:t xml:space="preserve"> use</w:t>
       </w:r>
     </w:p>
     <w:p>
@@ -484,7 +544,13 @@
         <w:rPr>
           <w:lang w:val="en-US"/>
         </w:rPr>
-        <w:t>a product we are about to ship</w:t>
+        <w:t xml:space="preserve">a product </w:t>
+      </w:r>
+      <w:r>
+        <w:rPr>
+          <w:lang w:val="en-US"/>
+        </w:rPr>
+        <w:t>to be shipped</w:t>
       </w:r>
     </w:p>
     <w:p>
@@ -520,7 +586,7 @@
         <w:rPr>
           <w:lang w:val="en-US"/>
         </w:rPr>
-        <w:t>data sources and assets playing a role for consuming applications</w:t>
+        <w:t>data sources and assets</w:t>
       </w:r>
     </w:p>
     <w:p>
@@ -556,13 +622,49 @@
         <w:rPr>
           <w:lang w:val="en-US"/>
         </w:rPr>
-        <w:t xml:space="preserve">or </w:t>
-      </w:r>
-      <w:r>
-        <w:rPr>
-          <w:lang w:val="en-US"/>
-        </w:rPr>
-        <w:t>a collection of observations, which themselves may be the serialized results of test execution, sanity checks, etc.</w:t>
+        <w:t xml:space="preserve">a collection of observations, </w:t>
+      </w:r>
+      <w:r>
+        <w:rPr>
+          <w:lang w:val="en-US"/>
+        </w:rPr>
+        <w:t xml:space="preserve">obtained by </w:t>
+      </w:r>
+      <w:r>
+        <w:rPr>
+          <w:lang w:val="en-US"/>
+        </w:rPr>
+        <w:t xml:space="preserve">test execution, </w:t>
+      </w:r>
+      <w:r>
+        <w:rPr>
+          <w:lang w:val="en-US"/>
+        </w:rPr>
+        <w:t xml:space="preserve">monitoring </w:t>
+      </w:r>
+      <w:r>
+        <w:rPr>
+          <w:lang w:val="en-US"/>
+        </w:rPr>
+        <w:t>sanity checks, etc.</w:t>
+      </w:r>
+    </w:p>
+    <w:p>
+      <w:pPr>
+        <w:pStyle w:val="ListParagraph"/>
+        <w:numPr>
+          <w:ilvl w:val="0"/>
+          <w:numId w:val="4"/>
+        </w:numPr>
+        <w:rPr>
+          <w:lang w:val="en-US"/>
+        </w:rPr>
+      </w:pPr>
+      <w:r>
+        <w:rPr>
+          <w:lang w:val="en-US"/>
+        </w:rPr>
+        <w:t>a mixture of the aforementioned</w:t>
       </w:r>
     </w:p>
     <w:p>
@@ -600,13 +702,25 @@
         <w:rPr>
           <w:lang w:val="en-US"/>
         </w:rPr>
-        <w:t xml:space="preserve">quality, reliability, robustness etc. of </w:t>
-      </w:r>
-      <w:r>
-        <w:rPr>
-          <w:lang w:val="en-US"/>
-        </w:rPr>
-        <w:t xml:space="preserve">the </w:t>
+        <w:t>quality</w:t>
+      </w:r>
+      <w:r>
+        <w:rPr>
+          <w:lang w:val="en-US"/>
+        </w:rPr>
+        <w:t xml:space="preserve"> and reliability </w:t>
+      </w:r>
+      <w:r>
+        <w:rPr>
+          <w:lang w:val="en-US"/>
+        </w:rPr>
+        <w:t xml:space="preserve">of </w:t>
+      </w:r>
+      <w:r>
+        <w:rPr>
+          <w:lang w:val="en-US"/>
+        </w:rPr>
+        <w:t xml:space="preserve">important </w:t>
       </w:r>
       <w:r>
         <w:rPr>
@@ -618,13 +732,13 @@
         <w:rPr>
           <w:lang w:val="en-US"/>
         </w:rPr>
-        <w:t xml:space="preserve">we depend on </w:t>
-      </w:r>
-      <w:r>
-        <w:rPr>
-          <w:lang w:val="en-US"/>
-        </w:rPr>
-        <w:t>directly depend on this: conformance of file system contents to the expectations we have.</w:t>
+        <w:t xml:space="preserve">depend on </w:t>
+      </w:r>
+      <w:r>
+        <w:rPr>
+          <w:lang w:val="en-US"/>
+        </w:rPr>
+        <w:t>this: conformance of file system contents to expectations.</w:t>
       </w:r>
       <w:r>
         <w:rPr>
@@ -679,19 +793,19 @@
         <w:rPr>
           <w:lang w:val="en-US"/>
         </w:rPr>
-        <w:t xml:space="preserve">reached a stable </w:t>
-      </w:r>
-      <w:r>
-        <w:rPr>
-          <w:lang w:val="en-US"/>
-        </w:rPr>
-        <w:t xml:space="preserve">and very solid </w:t>
-      </w:r>
-      <w:r>
-        <w:rPr>
-          <w:lang w:val="en-US"/>
-        </w:rPr>
-        <w:t>state</w:t>
+        <w:t xml:space="preserve">reached a </w:t>
+      </w:r>
+      <w:r>
+        <w:rPr>
+          <w:lang w:val="en-US"/>
+        </w:rPr>
+        <w:t>certain maturity</w:t>
+      </w:r>
+      <w:r>
+        <w:rPr>
+          <w:lang w:val="en-US"/>
+        </w:rPr>
+        <w:t>, capable of guiding future development</w:t>
       </w:r>
       <w:r>
         <w:rPr>
@@ -709,86 +823,164 @@
         <w:rPr>
           <w:lang w:val="en-US"/>
         </w:rPr>
-        <w:t xml:space="preserve">aligns </w:t>
-      </w:r>
-      <w:r>
-        <w:rPr>
-          <w:lang w:val="en-US"/>
-        </w:rPr>
-        <w:t xml:space="preserve">with your requirements, you </w:t>
+        <w:t>a</w:t>
+      </w:r>
+      <w:r>
+        <w:rPr>
+          <w:lang w:val="en-US"/>
+        </w:rPr>
+        <w:t xml:space="preserve">ddresses at least some of </w:t>
+      </w:r>
+      <w:r>
+        <w:rPr>
+          <w:lang w:val="en-US"/>
+        </w:rPr>
+        <w:t xml:space="preserve">your requirements, you may obtain within hours </w:t>
+      </w:r>
+      <w:r>
+        <w:rPr>
+          <w:lang w:val="en-US"/>
+        </w:rPr>
+        <w:t xml:space="preserve">what </w:t>
+      </w:r>
+      <w:r>
+        <w:rPr>
+          <w:lang w:val="en-US"/>
+        </w:rPr>
+        <w:t xml:space="preserve">otherwise would cost you </w:t>
+      </w:r>
+      <w:r>
+        <w:rPr>
+          <w:lang w:val="en-US"/>
+        </w:rPr>
+        <w:t xml:space="preserve">large developmental </w:t>
+      </w:r>
+      <w:r>
+        <w:rPr>
+          <w:lang w:val="en-US"/>
+        </w:rPr>
+        <w:t xml:space="preserve">effort </w:t>
+      </w:r>
+      <w:r>
+        <w:rPr>
+          <w:lang w:val="en-US"/>
+        </w:rPr>
+        <w:t xml:space="preserve">leading to </w:t>
+      </w:r>
+      <w:r>
+        <w:rPr>
+          <w:lang w:val="en-US"/>
+        </w:rPr>
+        <w:t>heaps of complex code</w:t>
+      </w:r>
+      <w:r>
+        <w:rPr>
+          <w:lang w:val="en-US"/>
+        </w:rPr>
+        <w:t xml:space="preserve">. </w:t>
+      </w:r>
+      <w:r>
+        <w:rPr>
+          <w:lang w:val="en-US"/>
+        </w:rPr>
+        <w:t>U</w:t>
+      </w:r>
+      <w:r>
+        <w:rPr>
+          <w:lang w:val="en-US"/>
+        </w:rPr>
+        <w:t xml:space="preserve">sing Greenfox </w:t>
+      </w:r>
+      <w:r>
+        <w:rPr>
+          <w:lang w:val="en-US"/>
+        </w:rPr>
+        <w:t xml:space="preserve">you </w:t>
+      </w:r>
+      <w:r>
+        <w:rPr>
+          <w:lang w:val="en-US"/>
+        </w:rPr>
+        <w:t xml:space="preserve">invest in </w:t>
       </w:r>
       <w:r>
         <w:rPr>
           <w:lang w:val="en-US"/>
         </w:rPr>
         <w:lastRenderedPageBreak/>
-        <w:t xml:space="preserve">may obtain within hours </w:t>
-      </w:r>
-      <w:r>
-        <w:rPr>
-          <w:lang w:val="en-US"/>
-        </w:rPr>
-        <w:t xml:space="preserve">what </w:t>
-      </w:r>
-      <w:r>
-        <w:rPr>
-          <w:lang w:val="en-US"/>
-        </w:rPr>
-        <w:t>otherwise would cost you weeks and</w:t>
-      </w:r>
-      <w:r>
-        <w:rPr>
-          <w:lang w:val="en-US"/>
-        </w:rPr>
-        <w:t xml:space="preserve"> leave you with heaps of complex code</w:t>
-      </w:r>
-      <w:r>
-        <w:rPr>
-          <w:lang w:val="en-US"/>
-        </w:rPr>
-        <w:t xml:space="preserve">. Equally important: using Greenfox </w:t>
-      </w:r>
-      <w:r>
-        <w:rPr>
-          <w:lang w:val="en-US"/>
-        </w:rPr>
-        <w:t xml:space="preserve">you put your effort into </w:t>
-      </w:r>
-      <w:r>
-        <w:rPr>
-          <w:lang w:val="en-US"/>
-        </w:rPr>
-        <w:t xml:space="preserve">a </w:t>
-      </w:r>
-      <w:r>
-        <w:rPr>
-          <w:lang w:val="en-US"/>
-        </w:rPr>
-        <w:t xml:space="preserve">crisp and </w:t>
-      </w:r>
-      <w:r>
-        <w:rPr>
-          <w:lang w:val="en-US"/>
-        </w:rPr>
-        <w:t xml:space="preserve">declarative capturing of your requirements, rather than code. </w:t>
-      </w:r>
-      <w:r>
-        <w:rPr>
-          <w:lang w:val="en-US"/>
-        </w:rPr>
-        <w:t>At least that</w:t>
-      </w:r>
-      <w:r>
-        <w:rPr>
-          <w:lang w:val="en-US"/>
-        </w:rPr>
-        <w:t xml:space="preserve"> is my hope and theory</w:t>
-      </w:r>
-      <w:r>
-        <w:rPr>
-          <w:lang w:val="en-US"/>
-        </w:rPr>
-        <w:t>, and I invite you to put it to a test.</w:t>
+        <w:t>an executable de</w:t>
+      </w:r>
+      <w:r>
+        <w:rPr>
+          <w:lang w:val="en-US"/>
+        </w:rPr>
+        <w:t>scription</w:t>
+      </w:r>
+      <w:r>
+        <w:rPr>
+          <w:lang w:val="en-US"/>
+        </w:rPr>
+        <w:t xml:space="preserve"> of your </w:t>
+      </w:r>
+      <w:r>
+        <w:rPr>
+          <w:lang w:val="en-US"/>
+        </w:rPr>
+        <w:t>expectations</w:t>
+      </w:r>
+      <w:r>
+        <w:rPr>
+          <w:lang w:val="en-US"/>
+        </w:rPr>
+        <w:t xml:space="preserve">, rather than code. </w:t>
+      </w:r>
+      <w:r>
+        <w:rPr>
+          <w:lang w:val="en-US"/>
+        </w:rPr>
+        <w:t xml:space="preserve">This characterization may be a slightly idealizing one, as </w:t>
+      </w:r>
+      <w:r>
+        <w:rPr>
+          <w:lang w:val="en-US"/>
+        </w:rPr>
+        <w:t xml:space="preserve">the description </w:t>
+      </w:r>
+      <w:r>
+        <w:rPr>
+          <w:lang w:val="en-US"/>
+        </w:rPr>
+        <w:t xml:space="preserve">may </w:t>
+      </w:r>
+      <w:r>
+        <w:rPr>
+          <w:lang w:val="en-US"/>
+        </w:rPr>
+        <w:t xml:space="preserve">involve </w:t>
+      </w:r>
+      <w:r>
+        <w:rPr>
+          <w:lang w:val="en-US"/>
+        </w:rPr>
+        <w:t>complex expressions which can be regarded as a sort of code</w:t>
+      </w:r>
+      <w:r>
+        <w:rPr>
+          <w:lang w:val="en-US"/>
+        </w:rPr>
+        <w:t>;</w:t>
+      </w:r>
+      <w:r>
+        <w:rPr>
+          <w:lang w:val="en-US"/>
+        </w:rPr>
+        <w:t xml:space="preserve"> but by and large I think the statement is true. And </w:t>
+      </w:r>
+      <w:r>
+        <w:rPr>
+          <w:lang w:val="en-US"/>
+        </w:rPr>
+        <w:t>I invite you to put it to a test.</w:t>
       </w:r>
     </w:p>
     <w:p>
@@ -861,7 +1053,19 @@
         <w:rPr>
           <w:lang w:val="en-US"/>
         </w:rPr>
-        <w:t xml:space="preserve">This is followed by an attempt to be more systematic, to summarize for you a “big picture” - </w:t>
+        <w:t xml:space="preserve">This is followed by </w:t>
+      </w:r>
+      <w:r>
+        <w:rPr>
+          <w:lang w:val="en-US"/>
+        </w:rPr>
+        <w:t xml:space="preserve">a brief </w:t>
+      </w:r>
+      <w:r>
+        <w:rPr>
+          <w:lang w:val="en-US"/>
+        </w:rPr>
+        <w:t xml:space="preserve">“big picture” - </w:t>
       </w:r>
       <w:r>
         <w:rPr>
@@ -885,7 +1089,13 @@
         <w:rPr>
           <w:lang w:val="en-US"/>
         </w:rPr>
-        <w:t>This is followed by an o</w:t>
+        <w:t xml:space="preserve">You are given </w:t>
+      </w:r>
+      <w:r>
+        <w:rPr>
+          <w:lang w:val="en-US"/>
+        </w:rPr>
+        <w:t>an o</w:t>
       </w:r>
       <w:r>
         <w:rPr>
@@ -970,7 +1180,13 @@
         <w:rPr>
           <w:lang w:val="en-US"/>
         </w:rPr>
-        <w:t>, especially important because very important features have been deliberately postponed in order to be sure to lay a rock-solid groundwork</w:t>
+        <w:t xml:space="preserve">, especially important because important features have been postponed in </w:t>
+      </w:r>
+      <w:r>
+        <w:rPr>
+          <w:lang w:val="en-US"/>
+        </w:rPr>
+        <w:t>the interest of a solid fundament</w:t>
       </w:r>
     </w:p>
     <w:p>
@@ -1370,8 +1586,6 @@
         </w:rPr>
         <w:t xml:space="preserve"> That was easy!</w:t>
       </w:r>
-      <w:bookmarkStart w:id="0" w:name="_GoBack"/>
-      <w:bookmarkEnd w:id="0"/>
     </w:p>
     <w:p>
       <w:pPr>
@@ -1393,87 +1607,93 @@
         <w:rPr>
           <w:lang w:val="en-US"/>
         </w:rPr>
+        <w:t>Constraints</w:t>
+      </w:r>
+    </w:p>
+    <w:p>
+      <w:pPr>
+        <w:rPr>
+          <w:lang w:val="en-US"/>
+        </w:rPr>
+      </w:pPr>
+      <w:r>
+        <w:rPr>
+          <w:lang w:val="en-US"/>
+        </w:rPr>
+        <w:t xml:space="preserve">A constraint is a function applied to a </w:t>
+      </w:r>
+      <w:r>
+        <w:rPr>
+          <w:lang w:val="en-US"/>
+        </w:rPr>
+        <w:t xml:space="preserve">single </w:t>
+      </w:r>
+      <w:r>
+        <w:rPr>
+          <w:lang w:val="en-US"/>
+        </w:rPr>
+        <w:t>resource</w:t>
+      </w:r>
+      <w:r>
+        <w:rPr>
+          <w:lang w:val="en-US"/>
+        </w:rPr>
+        <w:t xml:space="preserve"> and yielding a </w:t>
+      </w:r>
+      <w:r>
+        <w:rPr>
+          <w:lang w:val="en-US"/>
+        </w:rPr>
+        <w:t xml:space="preserve">validation </w:t>
+      </w:r>
+      <w:r>
+        <w:rPr>
+          <w:lang w:val="en-US"/>
+        </w:rPr>
+        <w:t>result</w:t>
+      </w:r>
+      <w:r>
+        <w:rPr>
+          <w:lang w:val="en-US"/>
+        </w:rPr>
+        <w:t>.</w:t>
+      </w:r>
+      <w:r>
+        <w:rPr>
+          <w:lang w:val="en-US"/>
+        </w:rPr>
+        <w:t xml:space="preserve"> </w:t>
+      </w:r>
+      <w:r>
+        <w:rPr>
+          <w:lang w:val="en-US"/>
+        </w:rPr>
+        <w:t xml:space="preserve">A constraint has </w:t>
+      </w:r>
+      <w:r>
+        <w:rPr>
+          <w:lang w:val="en-US"/>
+        </w:rPr>
+        <w:t xml:space="preserve">parameters, </w:t>
+      </w:r>
+      <w:r>
+        <w:rPr>
+          <w:lang w:val="en-US"/>
+        </w:rPr>
+        <w:t xml:space="preserve">syntax and semantics. The syntax describes </w:t>
+      </w:r>
+      <w:r>
+        <w:rPr>
+          <w:lang w:val="en-US"/>
+        </w:rPr>
+        <w:t xml:space="preserve">the representation of the constraint and its </w:t>
+      </w:r>
+      <w:r>
+        <w:rPr>
+          <w:lang w:val="en-US"/>
+        </w:rPr>
         <w:lastRenderedPageBreak/>
-        <w:t>Constraints</w:t>
-      </w:r>
-    </w:p>
-    <w:p>
-      <w:pPr>
-        <w:rPr>
-          <w:lang w:val="en-US"/>
-        </w:rPr>
-      </w:pPr>
-      <w:r>
-        <w:rPr>
-          <w:lang w:val="en-US"/>
-        </w:rPr>
-        <w:t xml:space="preserve">A constraint is a function applied to a </w:t>
-      </w:r>
-      <w:r>
-        <w:rPr>
-          <w:lang w:val="en-US"/>
-        </w:rPr>
-        <w:t xml:space="preserve">single </w:t>
-      </w:r>
-      <w:r>
-        <w:rPr>
-          <w:lang w:val="en-US"/>
-        </w:rPr>
-        <w:t>resource</w:t>
-      </w:r>
-      <w:r>
-        <w:rPr>
-          <w:lang w:val="en-US"/>
-        </w:rPr>
-        <w:t xml:space="preserve"> and yielding a </w:t>
-      </w:r>
-      <w:r>
-        <w:rPr>
-          <w:lang w:val="en-US"/>
-        </w:rPr>
-        <w:t xml:space="preserve">validation </w:t>
-      </w:r>
-      <w:r>
-        <w:rPr>
-          <w:lang w:val="en-US"/>
-        </w:rPr>
-        <w:t>result</w:t>
-      </w:r>
-      <w:r>
-        <w:rPr>
-          <w:lang w:val="en-US"/>
-        </w:rPr>
-        <w:t>.</w:t>
-      </w:r>
-      <w:r>
-        <w:rPr>
-          <w:lang w:val="en-US"/>
-        </w:rPr>
-        <w:t xml:space="preserve"> </w:t>
-      </w:r>
-      <w:r>
-        <w:rPr>
-          <w:lang w:val="en-US"/>
-        </w:rPr>
-        <w:t xml:space="preserve">A constraint has </w:t>
-      </w:r>
-      <w:r>
-        <w:rPr>
-          <w:lang w:val="en-US"/>
-        </w:rPr>
-        <w:t xml:space="preserve">parameters, </w:t>
-      </w:r>
-      <w:r>
-        <w:rPr>
-          <w:lang w:val="en-US"/>
-        </w:rPr>
-        <w:t xml:space="preserve">syntax and semantics. The syntax describes </w:t>
-      </w:r>
-      <w:r>
-        <w:rPr>
-          <w:lang w:val="en-US"/>
-        </w:rPr>
-        <w:t xml:space="preserve">the representation of the constraint and its parameters; the semantics </w:t>
+        <w:t xml:space="preserve">parameters; the semantics </w:t>
       </w:r>
       <w:r>
         <w:rPr>
@@ -2725,47 +2945,47 @@
           <w:szCs w:val="18"/>
           <w:lang w:val="en-US"/>
         </w:rPr>
+        <w:t xml:space="preserve">    &lt;links exprXP="//@href"/&gt;</w:t>
+      </w:r>
+    </w:p>
+    <w:p>
+      <w:pPr>
+        <w:rPr>
+          <w:sz w:val="18"/>
+          <w:szCs w:val="18"/>
+          <w:lang w:val="en-US"/>
+        </w:rPr>
+      </w:pPr>
+      <w:r>
+        <w:rPr>
+          <w:rFonts w:ascii="Courier New" w:hAnsi="Courier New" w:cs="Courier New"/>
+          <w:sz w:val="18"/>
+          <w:szCs w:val="18"/>
+          <w:lang w:val="en-US"/>
+        </w:rPr>
+        <w:t>&lt;/file&gt;</w:t>
+      </w:r>
+      <w:r>
+        <w:rPr>
+          <w:sz w:val="18"/>
+          <w:szCs w:val="18"/>
+          <w:lang w:val="en-US"/>
+        </w:rPr>
+        <w:t xml:space="preserve"> </w:t>
+      </w:r>
+    </w:p>
+    <w:p>
+      <w:pPr>
+        <w:spacing w:after="0"/>
+        <w:rPr>
+          <w:lang w:val="en-US"/>
+        </w:rPr>
+      </w:pPr>
+      <w:r>
+        <w:rPr>
+          <w:lang w:val="en-US"/>
+        </w:rPr>
         <w:lastRenderedPageBreak/>
-        <w:t xml:space="preserve">    &lt;links exprXP="//@href"/&gt;</w:t>
-      </w:r>
-    </w:p>
-    <w:p>
-      <w:pPr>
-        <w:rPr>
-          <w:sz w:val="18"/>
-          <w:szCs w:val="18"/>
-          <w:lang w:val="en-US"/>
-        </w:rPr>
-      </w:pPr>
-      <w:r>
-        <w:rPr>
-          <w:rFonts w:ascii="Courier New" w:hAnsi="Courier New" w:cs="Courier New"/>
-          <w:sz w:val="18"/>
-          <w:szCs w:val="18"/>
-          <w:lang w:val="en-US"/>
-        </w:rPr>
-        <w:t>&lt;/file&gt;</w:t>
-      </w:r>
-      <w:r>
-        <w:rPr>
-          <w:sz w:val="18"/>
-          <w:szCs w:val="18"/>
-          <w:lang w:val="en-US"/>
-        </w:rPr>
-        <w:t xml:space="preserve"> </w:t>
-      </w:r>
-    </w:p>
-    <w:p>
-      <w:pPr>
-        <w:spacing w:after="0"/>
-        <w:rPr>
-          <w:lang w:val="en-US"/>
-        </w:rPr>
-      </w:pPr>
-      <w:r>
-        <w:rPr>
-          <w:lang w:val="en-US"/>
-        </w:rPr>
         <w:t xml:space="preserve">In this example, the shape is represented by the </w:t>
       </w:r>
       <w:r>
@@ -4116,91 +4336,85 @@
         <w:rPr>
           <w:lang w:val="en-US"/>
         </w:rPr>
-        <w:t xml:space="preserve"> other resources </w:t>
-      </w:r>
+        <w:t xml:space="preserve"> other resources called</w:t>
+      </w:r>
+      <w:r>
+        <w:rPr>
+          <w:lang w:val="en-US"/>
+        </w:rPr>
+        <w:t xml:space="preserve"> </w:t>
+      </w:r>
+      <w:r>
+        <w:rPr>
+          <w:b/>
+          <w:lang w:val="en-US"/>
+        </w:rPr>
+        <w:t xml:space="preserve">link target </w:t>
+      </w:r>
+      <w:r>
+        <w:rPr>
+          <w:b/>
+          <w:lang w:val="en-US"/>
+        </w:rPr>
+        <w:t>resources</w:t>
+      </w:r>
+      <w:r>
+        <w:rPr>
+          <w:lang w:val="en-US"/>
+        </w:rPr>
+        <w:t xml:space="preserve">. (Distinguish the terms </w:t>
+      </w:r>
+      <w:r>
+        <w:rPr>
+          <w:i/>
+          <w:lang w:val="en-US"/>
+        </w:rPr>
+        <w:t>link target resource</w:t>
+      </w:r>
+      <w:r>
+        <w:rPr>
+          <w:lang w:val="en-US"/>
+        </w:rPr>
+        <w:t xml:space="preserve"> and </w:t>
+      </w:r>
+      <w:r>
+        <w:rPr>
+          <w:i/>
+          <w:lang w:val="en-US"/>
+        </w:rPr>
+        <w:t>shape target resource</w:t>
+      </w:r>
+      <w:r>
+        <w:rPr>
+          <w:lang w:val="en-US"/>
+        </w:rPr>
+        <w:t xml:space="preserve">, often for short just called </w:t>
+      </w:r>
+      <w:r>
+        <w:rPr>
+          <w:i/>
+          <w:lang w:val="en-US"/>
+        </w:rPr>
+        <w:t>target resource</w:t>
+      </w:r>
+      <w:r>
+        <w:rPr>
+          <w:lang w:val="en-US"/>
+        </w:rPr>
+        <w:t xml:space="preserve">.) </w:t>
+      </w:r>
+    </w:p>
+    <w:p>
+      <w:pPr>
+        <w:rPr>
+          <w:lang w:val="en-US"/>
+        </w:rPr>
+      </w:pPr>
       <w:r>
         <w:rPr>
           <w:lang w:val="en-US"/>
         </w:rPr>
         <w:lastRenderedPageBreak/>
-        <w:t>called</w:t>
-      </w:r>
-      <w:r>
-        <w:rPr>
-          <w:lang w:val="en-US"/>
-        </w:rPr>
-        <w:t xml:space="preserve"> </w:t>
-      </w:r>
-      <w:r>
-        <w:rPr>
-          <w:b/>
-          <w:lang w:val="en-US"/>
-        </w:rPr>
-        <w:t xml:space="preserve">link target </w:t>
-      </w:r>
-      <w:r>
-        <w:rPr>
-          <w:b/>
-          <w:lang w:val="en-US"/>
-        </w:rPr>
-        <w:t>resources</w:t>
-      </w:r>
-      <w:r>
-        <w:rPr>
-          <w:lang w:val="en-US"/>
-        </w:rPr>
-        <w:t xml:space="preserve">. (Distinguish the terms </w:t>
-      </w:r>
-      <w:r>
-        <w:rPr>
-          <w:i/>
-          <w:lang w:val="en-US"/>
-        </w:rPr>
-        <w:t>link target resource</w:t>
-      </w:r>
-      <w:r>
-        <w:rPr>
-          <w:lang w:val="en-US"/>
-        </w:rPr>
-        <w:t xml:space="preserve"> and </w:t>
-      </w:r>
-      <w:r>
-        <w:rPr>
-          <w:i/>
-          <w:lang w:val="en-US"/>
-        </w:rPr>
-        <w:t>shape target resource</w:t>
-      </w:r>
-      <w:r>
-        <w:rPr>
-          <w:lang w:val="en-US"/>
-        </w:rPr>
-        <w:t xml:space="preserve">, often for short just called </w:t>
-      </w:r>
-      <w:r>
-        <w:rPr>
-          <w:i/>
-          <w:lang w:val="en-US"/>
-        </w:rPr>
-        <w:t>target resource</w:t>
-      </w:r>
-      <w:r>
-        <w:rPr>
-          <w:lang w:val="en-US"/>
-        </w:rPr>
-        <w:t xml:space="preserve">.) </w:t>
-      </w:r>
-    </w:p>
-    <w:p>
-      <w:pPr>
-        <w:rPr>
-          <w:lang w:val="en-US"/>
-        </w:rPr>
-      </w:pPr>
-      <w:r>
-        <w:rPr>
-          <w:lang w:val="en-US"/>
-        </w:rPr>
         <w:t>W</w:t>
       </w:r>
       <w:r>
@@ -5065,71 +5279,77 @@
     <w:p>
       <w:pPr>
         <w:rPr>
-          <w:lang w:val="en-US"/>
-        </w:rPr>
-      </w:pPr>
-      <w:r>
-        <w:rPr>
+          <w:lang w:val="es-ES"/>
+        </w:rPr>
+      </w:pPr>
+      <w:r>
+        <w:rPr>
+          <w:lang w:val="en-US"/>
+        </w:rPr>
+        <w:t>Currently, the default report is statistical – it does not expose the validation results themselves.</w:t>
+      </w:r>
+      <w:r>
+        <w:rPr>
+          <w:lang w:val="en-US"/>
+        </w:rPr>
+        <w:t xml:space="preserve"> </w:t>
+      </w:r>
+      <w:r>
+        <w:rPr>
+          <w:lang w:val="es-ES"/>
+        </w:rPr>
+        <w:t>Example:</w:t>
+      </w:r>
+    </w:p>
+    <w:p>
+      <w:pPr>
+        <w:spacing w:after="0"/>
+        <w:rPr>
+          <w:rFonts w:ascii="Courier New" w:hAnsi="Courier New" w:cs="Courier New"/>
+          <w:sz w:val="16"/>
+          <w:szCs w:val="16"/>
+          <w:lang w:val="es-ES"/>
+        </w:rPr>
+      </w:pPr>
+      <w:r>
+        <w:rPr>
+          <w:rFonts w:ascii="Courier New" w:hAnsi="Courier New" w:cs="Courier New"/>
+          <w:sz w:val="16"/>
+          <w:szCs w:val="16"/>
+          <w:lang w:val="es-ES"/>
+        </w:rPr>
+        <w:t>G r e e n f o x    r e p o r t    s u m m a r y</w:t>
+      </w:r>
+    </w:p>
+    <w:p>
+      <w:pPr>
+        <w:spacing w:after="0"/>
+        <w:rPr>
+          <w:rFonts w:ascii="Courier New" w:hAnsi="Courier New" w:cs="Courier New"/>
+          <w:sz w:val="16"/>
+          <w:szCs w:val="16"/>
+          <w:lang w:val="es-ES"/>
+        </w:rPr>
+      </w:pPr>
+    </w:p>
+    <w:p>
+      <w:pPr>
+        <w:spacing w:after="0"/>
+        <w:rPr>
+          <w:rFonts w:ascii="Courier New" w:hAnsi="Courier New" w:cs="Courier New"/>
+          <w:sz w:val="16"/>
+          <w:szCs w:val="16"/>
+          <w:lang w:val="en-US"/>
+        </w:rPr>
+      </w:pPr>
+      <w:r>
+        <w:rPr>
+          <w:rFonts w:ascii="Courier New" w:hAnsi="Courier New" w:cs="Courier New"/>
+          <w:sz w:val="16"/>
+          <w:szCs w:val="16"/>
           <w:lang w:val="en-US"/>
         </w:rPr>
         <w:lastRenderedPageBreak/>
-        <w:t>Currently, the default report is statistical – it does not expose the validation results themselves.</w:t>
-      </w:r>
-      <w:r>
-        <w:rPr>
-          <w:lang w:val="en-US"/>
-        </w:rPr>
-        <w:t xml:space="preserve"> Example:</w:t>
-      </w:r>
-    </w:p>
-    <w:p>
-      <w:pPr>
-        <w:spacing w:after="0"/>
-        <w:rPr>
-          <w:rFonts w:ascii="Courier New" w:hAnsi="Courier New" w:cs="Courier New"/>
-          <w:sz w:val="16"/>
-          <w:szCs w:val="16"/>
-          <w:lang w:val="es-ES"/>
-        </w:rPr>
-      </w:pPr>
-      <w:r>
-        <w:rPr>
-          <w:rFonts w:ascii="Courier New" w:hAnsi="Courier New" w:cs="Courier New"/>
-          <w:sz w:val="16"/>
-          <w:szCs w:val="16"/>
-          <w:lang w:val="es-ES"/>
-        </w:rPr>
-        <w:t>G r e e n f o x    r e p o r t    s u m m a r y</w:t>
-      </w:r>
-    </w:p>
-    <w:p>
-      <w:pPr>
-        <w:spacing w:after="0"/>
-        <w:rPr>
-          <w:rFonts w:ascii="Courier New" w:hAnsi="Courier New" w:cs="Courier New"/>
-          <w:sz w:val="16"/>
-          <w:szCs w:val="16"/>
-          <w:lang w:val="es-ES"/>
-        </w:rPr>
-      </w:pPr>
-    </w:p>
-    <w:p>
-      <w:pPr>
-        <w:spacing w:after="0"/>
-        <w:rPr>
-          <w:rFonts w:ascii="Courier New" w:hAnsi="Courier New" w:cs="Courier New"/>
-          <w:sz w:val="16"/>
-          <w:szCs w:val="16"/>
-          <w:lang w:val="en-US"/>
-        </w:rPr>
-      </w:pPr>
-      <w:r>
-        <w:rPr>
-          <w:rFonts w:ascii="Courier New" w:hAnsi="Courier New" w:cs="Courier New"/>
-          <w:sz w:val="16"/>
-          <w:szCs w:val="16"/>
-          <w:lang w:val="en-US"/>
-        </w:rPr>
         <w:t>greenfox: C:/tt/greenfox/declarative-amsterdam-2020/schema/air03.gfox.xml</w:t>
       </w:r>
     </w:p>
@@ -7461,16 +7681,7 @@
           <w:szCs w:val="16"/>
           <w:lang w:val="en-US"/>
         </w:rPr>
-        <w:t>\tt\greenfox\declarative-*\data\\airports\index\*.xml</w:t>
-      </w:r>
-      <w:r>
-        <w:rPr>
-          <w:rFonts w:ascii="Courier New" w:hAnsi="Courier New" w:cs="Courier New"/>
-          <w:sz w:val="16"/>
-          <w:szCs w:val="16"/>
-          <w:lang w:val="en-US"/>
-        </w:rPr>
-        <w:t>[.//airport[not(*)]]]</w:t>
+        <w:t>\tt\greenfox\declarative-*\data\\airports\index\*.xml[.//airport[not(*)]]]</w:t>
       </w:r>
     </w:p>
     <w:p>
@@ -8167,19 +8378,7 @@
         <w:rPr>
           <w:lang w:val="en-US"/>
         </w:rPr>
-        <w:t>Foxpath</w:t>
-      </w:r>
-      <w:r>
-        <w:rPr>
-          <w:lang w:val="en-US"/>
-        </w:rPr>
-        <w:t xml:space="preserve"> expressions are contained by attributes with the name suffix </w:t>
-      </w:r>
-      <w:r>
-        <w:rPr>
-          <w:lang w:val="en-US"/>
-        </w:rPr>
-        <w:t xml:space="preserve">FOX, or with the name </w:t>
+        <w:t xml:space="preserve">Foxpath expressions are contained by attributes with the name suffix FOX, or with the name </w:t>
       </w:r>
       <w:r>
         <w:rPr>
@@ -8358,19 +8557,7 @@
         <w:rPr>
           <w:lang w:val="en-US"/>
         </w:rPr>
-        <w:t xml:space="preserve">LinePath expressions are XPath expressions evaluated in the context of a document obtained by representing </w:t>
-      </w:r>
-      <w:r>
-        <w:rPr>
-          <w:lang w:val="en-US"/>
-        </w:rPr>
-        <w:t xml:space="preserve">the lines of a text file </w:t>
-      </w:r>
-      <w:r>
-        <w:rPr>
-          <w:lang w:val="en-US"/>
-        </w:rPr>
-        <w:t xml:space="preserve">by </w:t>
+        <w:t xml:space="preserve">LinePath expressions are XPath expressions evaluated in the context of a document obtained by representing the lines of a text file by </w:t>
       </w:r>
       <w:r>
         <w:rPr>
@@ -8383,19 +8570,7 @@
         <w:rPr>
           <w:lang w:val="en-US"/>
         </w:rPr>
-        <w:t xml:space="preserve"> element</w:t>
-      </w:r>
-      <w:r>
-        <w:rPr>
-          <w:lang w:val="en-US"/>
-        </w:rPr>
-        <w:t>s</w:t>
-      </w:r>
-      <w:r>
-        <w:rPr>
-          <w:lang w:val="en-US"/>
-        </w:rPr>
-        <w:t xml:space="preserve"> </w:t>
+        <w:t xml:space="preserve"> elements </w:t>
       </w:r>
       <w:r>
         <w:rPr>
@@ -8519,13 +8694,7 @@
         <w:rPr>
           <w:lang w:val="en-US"/>
         </w:rPr>
-        <w:t>LinePath expressions are contained by att</w:t>
-      </w:r>
-      <w:r>
-        <w:rPr>
-          <w:lang w:val="en-US"/>
-        </w:rPr>
-        <w:t>ributes with the name suffix NP.</w:t>
+        <w:t>LinePath expressions are contained by attributes with the name suffix NP.</w:t>
       </w:r>
     </w:p>
     <w:p>
@@ -8720,32 +8889,20 @@
         <w:rPr>
           <w:lang w:val="en-US"/>
         </w:rPr>
-        <w:t>XPath</w:t>
-      </w:r>
-      <w:r>
-        <w:rPr>
-          <w:lang w:val="en-US"/>
-        </w:rPr>
-        <w:t xml:space="preserve"> context</w:t>
-      </w:r>
-    </w:p>
-    <w:p>
-      <w:pPr>
-        <w:rPr>
-          <w:lang w:val="en-US"/>
-        </w:rPr>
-      </w:pPr>
-      <w:r>
-        <w:rPr>
-          <w:lang w:val="en-US"/>
-        </w:rPr>
-        <w:t>In Greenfox, the evaluation context of a</w:t>
-      </w:r>
-      <w:r>
-        <w:rPr>
-          <w:lang w:val="en-US"/>
-        </w:rPr>
-        <w:t xml:space="preserve">n XPath expression is most often a document root node, but it can also be an inner node. </w:t>
+        <w:t>XPath context</w:t>
+      </w:r>
+    </w:p>
+    <w:p>
+      <w:pPr>
+        <w:rPr>
+          <w:lang w:val="en-US"/>
+        </w:rPr>
+      </w:pPr>
+      <w:r>
+        <w:rPr>
+          <w:lang w:val="en-US"/>
+        </w:rPr>
+        <w:t xml:space="preserve">In Greenfox, the evaluation context of an XPath expression is most often a document root node, but it can also be an inner node. </w:t>
       </w:r>
       <w:r>
         <w:rPr>
@@ -9180,6 +9337,51 @@
         <w:rPr>
           <w:lang w:val="en-US"/>
         </w:rPr>
+        <w:t xml:space="preserve">Greenfox aims to make XPath-based evaluation of non-XML resources as easy as possible. JSON, CSV and HTML documents are made accessible to XPath by just adding mediatype attributes to the resource shape or </w:t>
+      </w:r>
+      <w:r>
+        <w:rPr>
+          <w:lang w:val="en-US"/>
+        </w:rPr>
+        <w:t>Link Defiitions</w:t>
+      </w:r>
+      <w:bookmarkStart w:id="0" w:name="_GoBack"/>
+      <w:bookmarkEnd w:id="0"/>
+      <w:r>
+        <w:rPr>
+          <w:lang w:val="en-US"/>
+        </w:rPr>
+        <w:t xml:space="preserve">. </w:t>
+      </w:r>
+      <w:r>
+        <w:rPr>
+          <w:lang w:val="en-US"/>
+        </w:rPr>
+        <w:t>Example:</w:t>
+      </w:r>
+    </w:p>
+    <w:p>
+      <w:pPr>
+        <w:pStyle w:val="ListParagraph"/>
+        <w:numPr>
+          <w:ilvl w:val="0"/>
+          <w:numId w:val="1"/>
+        </w:numPr>
+        <w:rPr>
+          <w:lang w:val="en-US"/>
+        </w:rPr>
+      </w:pPr>
+      <w:r>
+        <w:rPr>
+          <w:lang w:val="en-US"/>
+        </w:rPr>
+        <w:lastRenderedPageBreak/>
+        <w:t xml:space="preserve"> </w:t>
+      </w:r>
+      <w:r>
+        <w:rPr>
+          <w:lang w:val="en-US"/>
+        </w:rPr>
         <w:t>(under construction)</w:t>
       </w:r>
     </w:p>
@@ -9202,7 +9404,6 @@
         <w:rPr>
           <w:lang w:val="en-US"/>
         </w:rPr>
-        <w:lastRenderedPageBreak/>
         <w:t>The context element of a Greenfox schema</w:t>
       </w:r>
     </w:p>

</xml_diff>

<commit_message>
Cleanup and slight extension of data material for Amsterdam tutorial.
</commit_message>
<xml_diff>
--- a/declarative-amsterdam-2020/an-introduction-to-greenfox/an-introduction-to-greenfox.docx
+++ b/declarative-amsterdam-2020/an-introduction-to-greenfox/an-introduction-to-greenfox.docx
@@ -221,7 +221,19 @@
         <w:rPr>
           <w:lang w:val="en-US"/>
         </w:rPr>
-        <w:t xml:space="preserve">defined as a root folder and everything directly or indirectly contained. </w:t>
+        <w:t xml:space="preserve">defined as a </w:t>
+      </w:r>
+      <w:r>
+        <w:rPr>
+          <w:lang w:val="en-US"/>
+        </w:rPr>
+        <w:t xml:space="preserve">selected </w:t>
+      </w:r>
+      <w:r>
+        <w:rPr>
+          <w:lang w:val="en-US"/>
+        </w:rPr>
+        <w:t xml:space="preserve">root folder and everything directly or indirectly contained. </w:t>
       </w:r>
       <w:r>
         <w:rPr>
@@ -266,6 +278,12 @@
           <w:lang w:val="en-US"/>
         </w:rPr>
         <w:t xml:space="preserve">. The </w:t>
+      </w:r>
+      <w:r>
+        <w:rPr>
+          <w:lang w:val="en-US"/>
+        </w:rPr>
+        <w:t xml:space="preserve">primary </w:t>
       </w:r>
       <w:r>
         <w:rPr>
@@ -640,7 +658,21 @@
         <w:rPr>
           <w:lang w:val="en-US"/>
         </w:rPr>
-        <w:t xml:space="preserve">monitoring </w:t>
+        <w:t>monitoring</w:t>
+      </w:r>
+      <w:r>
+        <w:rPr>
+          <w:lang w:val="en-US"/>
+        </w:rPr>
+        <w:t>,</w:t>
+      </w:r>
+      <w:bookmarkStart w:id="0" w:name="_GoBack"/>
+      <w:bookmarkEnd w:id="0"/>
+      <w:r>
+        <w:rPr>
+          <w:lang w:val="en-US"/>
+        </w:rPr>
+        <w:t xml:space="preserve"> </w:t>
       </w:r>
       <w:r>
         <w:rPr>
@@ -847,7 +879,14 @@
         <w:rPr>
           <w:lang w:val="en-US"/>
         </w:rPr>
-        <w:t xml:space="preserve">otherwise would cost you </w:t>
+        <w:t xml:space="preserve">otherwise would </w:t>
+      </w:r>
+      <w:r>
+        <w:rPr>
+          <w:lang w:val="en-US"/>
+        </w:rPr>
+        <w:lastRenderedPageBreak/>
+        <w:t xml:space="preserve">cost you </w:t>
       </w:r>
       <w:r>
         <w:rPr>
@@ -901,14 +940,7 @@
         <w:rPr>
           <w:lang w:val="en-US"/>
         </w:rPr>
-        <w:t xml:space="preserve">invest in </w:t>
-      </w:r>
-      <w:r>
-        <w:rPr>
-          <w:lang w:val="en-US"/>
-        </w:rPr>
-        <w:lastRenderedPageBreak/>
-        <w:t>an executable de</w:t>
+        <w:t>invest in an executable de</w:t>
       </w:r>
       <w:r>
         <w:rPr>
@@ -1607,6 +1639,7 @@
         <w:rPr>
           <w:lang w:val="en-US"/>
         </w:rPr>
+        <w:lastRenderedPageBreak/>
         <w:t>Constraints</w:t>
       </w:r>
     </w:p>
@@ -1686,14 +1719,7 @@
         <w:rPr>
           <w:lang w:val="en-US"/>
         </w:rPr>
-        <w:t xml:space="preserve">the representation of the constraint and its </w:t>
-      </w:r>
-      <w:r>
-        <w:rPr>
-          <w:lang w:val="en-US"/>
-        </w:rPr>
-        <w:lastRenderedPageBreak/>
-        <w:t xml:space="preserve">parameters; the semantics </w:t>
+        <w:t xml:space="preserve">the representation of the constraint and its parameters; the semantics </w:t>
       </w:r>
       <w:r>
         <w:rPr>
@@ -2945,6 +2971,7 @@
           <w:szCs w:val="18"/>
           <w:lang w:val="en-US"/>
         </w:rPr>
+        <w:lastRenderedPageBreak/>
         <w:t xml:space="preserve">    &lt;links exprXP="//@href"/&gt;</w:t>
       </w:r>
     </w:p>
@@ -2985,7 +3012,6 @@
         <w:rPr>
           <w:lang w:val="en-US"/>
         </w:rPr>
-        <w:lastRenderedPageBreak/>
         <w:t xml:space="preserve">In this example, the shape is represented by the </w:t>
       </w:r>
       <w:r>
@@ -4336,7 +4362,14 @@
         <w:rPr>
           <w:lang w:val="en-US"/>
         </w:rPr>
-        <w:t xml:space="preserve"> other resources called</w:t>
+        <w:t xml:space="preserve"> other resources </w:t>
+      </w:r>
+      <w:r>
+        <w:rPr>
+          <w:lang w:val="en-US"/>
+        </w:rPr>
+        <w:lastRenderedPageBreak/>
+        <w:t>called</w:t>
       </w:r>
       <w:r>
         <w:rPr>
@@ -4414,7 +4447,6 @@
         <w:rPr>
           <w:lang w:val="en-US"/>
         </w:rPr>
-        <w:lastRenderedPageBreak/>
         <w:t>W</w:t>
       </w:r>
       <w:r>
@@ -5286,6 +5318,7 @@
         <w:rPr>
           <w:lang w:val="en-US"/>
         </w:rPr>
+        <w:lastRenderedPageBreak/>
         <w:t>Currently, the default report is statistical – it does not expose the validation results themselves.</w:t>
       </w:r>
       <w:r>
@@ -5349,7 +5382,6 @@
           <w:szCs w:val="16"/>
           <w:lang w:val="en-US"/>
         </w:rPr>
-        <w:lastRenderedPageBreak/>
         <w:t>greenfox: C:/tt/greenfox/declarative-amsterdam-2020/schema/air03.gfox.xml</w:t>
       </w:r>
     </w:p>
@@ -9345,8 +9377,6 @@
         </w:rPr>
         <w:t>Link Defiitions</w:t>
       </w:r>
-      <w:bookmarkStart w:id="0" w:name="_GoBack"/>
-      <w:bookmarkEnd w:id="0"/>
       <w:r>
         <w:rPr>
           <w:lang w:val="en-US"/>

</xml_diff>

<commit_message>
Hint added about the unfinished state of the paper. Also stated the planned date of the final version.
</commit_message>
<xml_diff>
--- a/declarative-amsterdam-2020/an-introduction-to-greenfox/an-introduction-to-greenfox.docx
+++ b/declarative-amsterdam-2020/an-introduction-to-greenfox/an-introduction-to-greenfox.docx
@@ -5,126 +5,19 @@
     <w:p>
       <w:pPr>
         <w:rPr>
-          <w:lang w:val="en-US"/>
-        </w:rPr>
-      </w:pPr>
-      <w:r>
-        <w:rPr>
-          <w:lang w:val="en-US"/>
-        </w:rPr>
-        <w:t>DC 2020 – outline</w:t>
-      </w:r>
-    </w:p>
-    <w:p>
-      <w:pPr>
-        <w:rPr>
-          <w:lang w:val="en-US"/>
-        </w:rPr>
-      </w:pPr>
-    </w:p>
-    <w:p>
-      <w:pPr>
-        <w:rPr>
-          <w:lang w:val="en-US"/>
-        </w:rPr>
-      </w:pPr>
-      <w:r>
-        <w:rPr>
-          <w:lang w:val="en-US"/>
-        </w:rPr>
-        <w:t>5‘</w:t>
-      </w:r>
-      <w:r>
-        <w:rPr>
-          <w:lang w:val="en-US"/>
-        </w:rPr>
-        <w:tab/>
-      </w:r>
-      <w:r>
-        <w:rPr>
-          <w:lang w:val="en-US"/>
-        </w:rPr>
-        <w:t>Introduction – why file system validation</w:t>
-      </w:r>
-    </w:p>
-    <w:p>
-      <w:pPr>
-        <w:rPr>
-          <w:lang w:val="en-US"/>
-        </w:rPr>
-      </w:pPr>
-      <w:r>
-        <w:rPr>
-          <w:lang w:val="en-US"/>
-        </w:rPr>
-        <w:t>40</w:t>
-      </w:r>
-      <w:r>
-        <w:rPr>
-          <w:lang w:val="en-US"/>
-        </w:rPr>
-        <w:t>’</w:t>
-      </w:r>
-      <w:r>
-        <w:rPr>
-          <w:lang w:val="en-US"/>
-        </w:rPr>
-        <w:tab/>
-        <w:t>Guided tour with excercises</w:t>
-      </w:r>
-    </w:p>
-    <w:p>
-      <w:pPr>
-        <w:rPr>
-          <w:lang w:val="en-US"/>
-        </w:rPr>
-      </w:pPr>
-      <w:r>
-        <w:rPr>
-          <w:lang w:val="en-US"/>
-        </w:rPr>
-        <w:t>1</w:t>
-      </w:r>
-      <w:r>
-        <w:rPr>
-          <w:lang w:val="en-US"/>
-        </w:rPr>
-        <w:t>5’</w:t>
-      </w:r>
-      <w:r>
-        <w:rPr>
-          <w:lang w:val="en-US"/>
-        </w:rPr>
-        <w:tab/>
-        <w:t>Big picture</w:t>
-      </w:r>
-    </w:p>
-    <w:p>
-      <w:pPr>
-        <w:rPr>
-          <w:lang w:val="en-US"/>
-        </w:rPr>
-      </w:pPr>
-      <w:r>
-        <w:rPr>
-          <w:lang w:val="en-US"/>
-        </w:rPr>
-        <w:t>30’</w:t>
-      </w:r>
-      <w:r>
-        <w:rPr>
-          <w:lang w:val="en-US"/>
-        </w:rPr>
-        <w:tab/>
-        <w:t>Selected topics with examples and excercises</w:t>
-      </w:r>
-    </w:p>
-    <w:p>
-      <w:pPr>
-        <w:rPr>
-          <w:lang w:val="en-US"/>
-        </w:rPr>
-      </w:pPr>
+          <w:b/>
+          <w:i/>
+          <w:lang w:val="en-US"/>
+        </w:rPr>
+      </w:pPr>
+      <w:r>
+        <w:rPr>
+          <w:b/>
+          <w:i/>
+          <w:lang w:val="en-US"/>
+        </w:rPr>
+        <w:t>[This article is still under construction; final version planned for 2020-10-18]</w:t>
+      </w:r>
     </w:p>
     <w:p>
       <w:pPr>
@@ -134,15 +27,6 @@
           <w:lang w:val="en-US"/>
         </w:rPr>
       </w:pPr>
-    </w:p>
-    <w:p>
-      <w:pPr>
-        <w:pStyle w:val="Heading2"/>
-        <w:spacing w:after="160"/>
-        <w:rPr>
-          <w:lang w:val="en-US"/>
-        </w:rPr>
-      </w:pPr>
       <w:r>
         <w:rPr>
           <w:lang w:val="en-US"/>
@@ -162,13 +46,6 @@
         </w:rPr>
         <w:t>A tutorial held at: Declarative Amsterdam, 2020-10-08, 14:00 – 15:30</w:t>
       </w:r>
-    </w:p>
-    <w:p>
-      <w:pPr>
-        <w:rPr>
-          <w:lang w:val="en-US"/>
-        </w:rPr>
-      </w:pPr>
     </w:p>
     <w:p>
       <w:pPr>
@@ -666,8 +543,6 @@
         </w:rPr>
         <w:t>,</w:t>
       </w:r>
-      <w:bookmarkStart w:id="0" w:name="_GoBack"/>
-      <w:bookmarkEnd w:id="0"/>
       <w:r>
         <w:rPr>
           <w:lang w:val="en-US"/>
@@ -879,14 +754,7 @@
         <w:rPr>
           <w:lang w:val="en-US"/>
         </w:rPr>
-        <w:t xml:space="preserve">otherwise would </w:t>
-      </w:r>
-      <w:r>
-        <w:rPr>
-          <w:lang w:val="en-US"/>
-        </w:rPr>
-        <w:lastRenderedPageBreak/>
-        <w:t xml:space="preserve">cost you </w:t>
+        <w:t xml:space="preserve">otherwise would cost you </w:t>
       </w:r>
       <w:r>
         <w:rPr>
@@ -1200,6 +1068,7 @@
         <w:rPr>
           <w:lang w:val="en-US"/>
         </w:rPr>
+        <w:lastRenderedPageBreak/>
         <w:t>And we conclude with an o</w:t>
       </w:r>
       <w:r>
@@ -1639,7 +1508,6 @@
         <w:rPr>
           <w:lang w:val="en-US"/>
         </w:rPr>
-        <w:lastRenderedPageBreak/>
         <w:t>Constraints</w:t>
       </w:r>
     </w:p>
@@ -2013,6 +1881,7 @@
           <w:szCs w:val="18"/>
           <w:lang w:val="en-US"/>
         </w:rPr>
+        <w:lastRenderedPageBreak/>
         <w:t>cmp="</w:t>
       </w:r>
       <w:r>
@@ -2971,7 +2840,6 @@
           <w:szCs w:val="18"/>
           <w:lang w:val="en-US"/>
         </w:rPr>
-        <w:lastRenderedPageBreak/>
         <w:t xml:space="preserve">    &lt;links exprXP="//@href"/&gt;</w:t>
       </w:r>
     </w:p>
@@ -3362,6 +3230,7 @@
         <w:rPr>
           <w:lang w:val="en-US"/>
         </w:rPr>
+        <w:lastRenderedPageBreak/>
         <w:t>This target declaration selects the documents obtained by recursively resolving URIs found at locations identified by an XPath. Independent of the kind of target declaration, the basic principle is that the declaration is evaluated repeatedly, in the context of each resource selected by the parent shape.</w:t>
       </w:r>
       <w:r>
@@ -4362,14 +4231,7 @@
         <w:rPr>
           <w:lang w:val="en-US"/>
         </w:rPr>
-        <w:t xml:space="preserve"> other resources </w:t>
-      </w:r>
-      <w:r>
-        <w:rPr>
-          <w:lang w:val="en-US"/>
-        </w:rPr>
-        <w:lastRenderedPageBreak/>
-        <w:t>called</w:t>
+        <w:t xml:space="preserve"> other resources called</w:t>
       </w:r>
       <w:r>
         <w:rPr>
@@ -4546,6 +4408,7 @@
           <w:highlight w:val="white"/>
           <w:lang w:val="en-US"/>
         </w:rPr>
+        <w:lastRenderedPageBreak/>
         <w:t>&lt;greenfox greenfoxURI="</w:t>
       </w:r>
       <w:r>
@@ -5318,372 +5181,372 @@
         <w:rPr>
           <w:lang w:val="en-US"/>
         </w:rPr>
+        <w:t>Currently, the default report is statistical – it does not expose the validation results themselves.</w:t>
+      </w:r>
+      <w:r>
+        <w:rPr>
+          <w:lang w:val="en-US"/>
+        </w:rPr>
+        <w:t xml:space="preserve"> </w:t>
+      </w:r>
+      <w:r>
+        <w:rPr>
+          <w:lang w:val="es-ES"/>
+        </w:rPr>
+        <w:t>Example:</w:t>
+      </w:r>
+    </w:p>
+    <w:p>
+      <w:pPr>
+        <w:spacing w:after="0"/>
+        <w:rPr>
+          <w:rFonts w:ascii="Courier New" w:hAnsi="Courier New" w:cs="Courier New"/>
+          <w:sz w:val="16"/>
+          <w:szCs w:val="16"/>
+          <w:lang w:val="es-ES"/>
+        </w:rPr>
+      </w:pPr>
+      <w:r>
+        <w:rPr>
+          <w:rFonts w:ascii="Courier New" w:hAnsi="Courier New" w:cs="Courier New"/>
+          <w:sz w:val="16"/>
+          <w:szCs w:val="16"/>
+          <w:lang w:val="es-ES"/>
+        </w:rPr>
+        <w:t>G r e e n f o x    r e p o r t    s u m m a r y</w:t>
+      </w:r>
+    </w:p>
+    <w:p>
+      <w:pPr>
+        <w:spacing w:after="0"/>
+        <w:rPr>
+          <w:rFonts w:ascii="Courier New" w:hAnsi="Courier New" w:cs="Courier New"/>
+          <w:sz w:val="16"/>
+          <w:szCs w:val="16"/>
+          <w:lang w:val="es-ES"/>
+        </w:rPr>
+      </w:pPr>
+    </w:p>
+    <w:p>
+      <w:pPr>
+        <w:spacing w:after="0"/>
+        <w:rPr>
+          <w:rFonts w:ascii="Courier New" w:hAnsi="Courier New" w:cs="Courier New"/>
+          <w:sz w:val="16"/>
+          <w:szCs w:val="16"/>
+          <w:lang w:val="en-US"/>
+        </w:rPr>
+      </w:pPr>
+      <w:r>
+        <w:rPr>
+          <w:rFonts w:ascii="Courier New" w:hAnsi="Courier New" w:cs="Courier New"/>
+          <w:sz w:val="16"/>
+          <w:szCs w:val="16"/>
+          <w:lang w:val="en-US"/>
+        </w:rPr>
+        <w:t>greenfox: C:/tt/greenfox/declarative-amsterdam-2020/schema/air03.gfox.xml</w:t>
+      </w:r>
+    </w:p>
+    <w:p>
+      <w:pPr>
+        <w:spacing w:after="0"/>
+        <w:rPr>
+          <w:rFonts w:ascii="Courier New" w:hAnsi="Courier New" w:cs="Courier New"/>
+          <w:sz w:val="16"/>
+          <w:szCs w:val="16"/>
+          <w:lang w:val="en-US"/>
+        </w:rPr>
+      </w:pPr>
+      <w:r>
+        <w:rPr>
+          <w:rFonts w:ascii="Courier New" w:hAnsi="Courier New" w:cs="Courier New"/>
+          <w:sz w:val="16"/>
+          <w:szCs w:val="16"/>
+          <w:lang w:val="en-US"/>
+        </w:rPr>
+        <w:t>domain:   C:/tt/greenfox/declarative-amsterdam-2020/data/air</w:t>
+      </w:r>
+    </w:p>
+    <w:p>
+      <w:pPr>
+        <w:spacing w:after="0"/>
+        <w:rPr>
+          <w:rFonts w:ascii="Courier New" w:hAnsi="Courier New" w:cs="Courier New"/>
+          <w:sz w:val="16"/>
+          <w:szCs w:val="16"/>
+          <w:lang w:val="en-US"/>
+        </w:rPr>
+      </w:pPr>
+    </w:p>
+    <w:p>
+      <w:pPr>
+        <w:spacing w:after="0"/>
+        <w:rPr>
+          <w:rFonts w:ascii="Courier New" w:hAnsi="Courier New" w:cs="Courier New"/>
+          <w:sz w:val="16"/>
+          <w:szCs w:val="16"/>
+          <w:lang w:val="en-US"/>
+        </w:rPr>
+      </w:pPr>
+      <w:r>
+        <w:rPr>
+          <w:rFonts w:ascii="Courier New" w:hAnsi="Courier New" w:cs="Courier New"/>
+          <w:sz w:val="16"/>
+          <w:szCs w:val="16"/>
+          <w:lang w:val="en-US"/>
+        </w:rPr>
+        <w:t>#red:     2   (2 resources)</w:t>
+      </w:r>
+    </w:p>
+    <w:p>
+      <w:pPr>
+        <w:spacing w:after="0"/>
+        <w:rPr>
+          <w:rFonts w:ascii="Courier New" w:hAnsi="Courier New" w:cs="Courier New"/>
+          <w:sz w:val="16"/>
+          <w:szCs w:val="16"/>
+          <w:lang w:val="en-US"/>
+        </w:rPr>
+      </w:pPr>
+      <w:r>
+        <w:rPr>
+          <w:rFonts w:ascii="Courier New" w:hAnsi="Courier New" w:cs="Courier New"/>
+          <w:sz w:val="16"/>
+          <w:szCs w:val="16"/>
+          <w:lang w:val="en-US"/>
+        </w:rPr>
+        <w:t>#green:   41   (4 resources)</w:t>
+      </w:r>
+    </w:p>
+    <w:p>
+      <w:pPr>
+        <w:spacing w:after="0"/>
+        <w:rPr>
+          <w:rFonts w:ascii="Courier New" w:hAnsi="Courier New" w:cs="Courier New"/>
+          <w:sz w:val="16"/>
+          <w:szCs w:val="16"/>
+          <w:lang w:val="en-US"/>
+        </w:rPr>
+      </w:pPr>
+    </w:p>
+    <w:p>
+      <w:pPr>
+        <w:spacing w:after="0"/>
+        <w:rPr>
+          <w:rFonts w:ascii="Courier New" w:hAnsi="Courier New" w:cs="Courier New"/>
+          <w:sz w:val="16"/>
+          <w:szCs w:val="16"/>
+          <w:lang w:val="en-US"/>
+        </w:rPr>
+      </w:pPr>
+      <w:r>
+        <w:rPr>
+          <w:rFonts w:ascii="Courier New" w:hAnsi="Courier New" w:cs="Courier New"/>
+          <w:sz w:val="16"/>
+          <w:szCs w:val="16"/>
+          <w:lang w:val="en-US"/>
+        </w:rPr>
+        <w:t>--------------------------------------------</w:t>
+      </w:r>
+    </w:p>
+    <w:p>
+      <w:pPr>
+        <w:spacing w:after="0"/>
+        <w:rPr>
+          <w:rFonts w:ascii="Courier New" w:hAnsi="Courier New" w:cs="Courier New"/>
+          <w:sz w:val="16"/>
+          <w:szCs w:val="16"/>
+          <w:lang w:val="en-US"/>
+        </w:rPr>
+      </w:pPr>
+      <w:r>
+        <w:rPr>
+          <w:rFonts w:ascii="Courier New" w:hAnsi="Courier New" w:cs="Courier New"/>
+          <w:sz w:val="16"/>
+          <w:szCs w:val="16"/>
+          <w:lang w:val="en-US"/>
+        </w:rPr>
+        <w:t>| Constraint Comp          | #red | #green |</w:t>
+      </w:r>
+    </w:p>
+    <w:p>
+      <w:pPr>
+        <w:spacing w:after="0"/>
+        <w:rPr>
+          <w:rFonts w:ascii="Courier New" w:hAnsi="Courier New" w:cs="Courier New"/>
+          <w:sz w:val="16"/>
+          <w:szCs w:val="16"/>
+          <w:lang w:val="en-US"/>
+        </w:rPr>
+      </w:pPr>
+      <w:r>
+        <w:rPr>
+          <w:rFonts w:ascii="Courier New" w:hAnsi="Courier New" w:cs="Courier New"/>
+          <w:sz w:val="16"/>
+          <w:szCs w:val="16"/>
+          <w:lang w:val="en-US"/>
+        </w:rPr>
+        <w:t>|--------------------------|------|--------</w:t>
+      </w:r>
+    </w:p>
+    <w:p>
+      <w:pPr>
+        <w:spacing w:after="0"/>
+        <w:rPr>
+          <w:rFonts w:ascii="Courier New" w:hAnsi="Courier New" w:cs="Courier New"/>
+          <w:sz w:val="16"/>
+          <w:szCs w:val="16"/>
+          <w:lang w:val="en-US"/>
+        </w:rPr>
+      </w:pPr>
+      <w:r>
+        <w:rPr>
+          <w:rFonts w:ascii="Courier New" w:hAnsi="Courier New" w:cs="Courier New"/>
+          <w:sz w:val="16"/>
+          <w:szCs w:val="16"/>
+          <w:lang w:val="en-US"/>
+        </w:rPr>
+        <w:t>| FileSizeEq ............. |    0 |      1 |</w:t>
+      </w:r>
+    </w:p>
+    <w:p>
+      <w:pPr>
+        <w:spacing w:after="0"/>
+        <w:rPr>
+          <w:rFonts w:ascii="Courier New" w:hAnsi="Courier New" w:cs="Courier New"/>
+          <w:sz w:val="16"/>
+          <w:szCs w:val="16"/>
+          <w:lang w:val="en-US"/>
+        </w:rPr>
+      </w:pPr>
+      <w:r>
+        <w:rPr>
+          <w:rFonts w:ascii="Courier New" w:hAnsi="Courier New" w:cs="Courier New"/>
+          <w:sz w:val="16"/>
+          <w:szCs w:val="16"/>
+          <w:lang w:val="en-US"/>
+        </w:rPr>
+        <w:t>| FolderContentClosed .... |    0 |      1 |</w:t>
+      </w:r>
+    </w:p>
+    <w:p>
+      <w:pPr>
+        <w:spacing w:after="0"/>
+        <w:rPr>
+          <w:rFonts w:ascii="Courier New" w:hAnsi="Courier New" w:cs="Courier New"/>
+          <w:sz w:val="16"/>
+          <w:szCs w:val="16"/>
+          <w:lang w:val="en-US"/>
+        </w:rPr>
+      </w:pPr>
+      <w:r>
+        <w:rPr>
+          <w:rFonts w:ascii="Courier New" w:hAnsi="Courier New" w:cs="Courier New"/>
+          <w:sz w:val="16"/>
+          <w:szCs w:val="16"/>
+          <w:lang w:val="en-US"/>
+        </w:rPr>
+        <w:t>| FolderContentMemberFile  |    0 |      1 |</w:t>
+      </w:r>
+    </w:p>
+    <w:p>
+      <w:pPr>
+        <w:spacing w:after="0"/>
+        <w:rPr>
+          <w:rFonts w:ascii="Courier New" w:hAnsi="Courier New" w:cs="Courier New"/>
+          <w:sz w:val="16"/>
+          <w:szCs w:val="16"/>
+          <w:lang w:val="en-US"/>
+        </w:rPr>
+      </w:pPr>
+      <w:r>
+        <w:rPr>
+          <w:rFonts w:ascii="Courier New" w:hAnsi="Courier New" w:cs="Courier New"/>
+          <w:sz w:val="16"/>
+          <w:szCs w:val="16"/>
+          <w:lang w:val="en-US"/>
+        </w:rPr>
+        <w:t>| FolderContentMemberFiles |    0 |      6 |</w:t>
+      </w:r>
+    </w:p>
+    <w:p>
+      <w:pPr>
+        <w:spacing w:after="0"/>
+        <w:rPr>
+          <w:rFonts w:ascii="Courier New" w:hAnsi="Courier New" w:cs="Courier New"/>
+          <w:sz w:val="16"/>
+          <w:szCs w:val="16"/>
+          <w:lang w:val="en-US"/>
+        </w:rPr>
+      </w:pPr>
+      <w:r>
+        <w:rPr>
+          <w:rFonts w:ascii="Courier New" w:hAnsi="Courier New" w:cs="Courier New"/>
+          <w:sz w:val="16"/>
+          <w:szCs w:val="16"/>
+          <w:lang w:val="en-US"/>
+        </w:rPr>
+        <w:t>| FolderContentMinCount .. |    0 |      1 |</w:t>
+      </w:r>
+    </w:p>
+    <w:p>
+      <w:pPr>
+        <w:spacing w:after="0"/>
+        <w:rPr>
+          <w:rFonts w:ascii="Courier New" w:hAnsi="Courier New" w:cs="Courier New"/>
+          <w:sz w:val="16"/>
+          <w:szCs w:val="16"/>
+          <w:lang w:val="en-US"/>
+        </w:rPr>
+      </w:pPr>
+      <w:r>
+        <w:rPr>
+          <w:rFonts w:ascii="Courier New" w:hAnsi="Courier New" w:cs="Courier New"/>
+          <w:sz w:val="16"/>
+          <w:szCs w:val="16"/>
+          <w:lang w:val="en-US"/>
+        </w:rPr>
+        <w:t>| TargetCount ............ |    0 |      1 |</w:t>
+      </w:r>
+    </w:p>
+    <w:p>
+      <w:pPr>
+        <w:spacing w:after="0"/>
+        <w:rPr>
+          <w:rFonts w:ascii="Courier New" w:hAnsi="Courier New" w:cs="Courier New"/>
+          <w:sz w:val="16"/>
+          <w:szCs w:val="16"/>
+          <w:lang w:val="en-US"/>
+        </w:rPr>
+      </w:pPr>
+      <w:r>
+        <w:rPr>
+          <w:rFonts w:ascii="Courier New" w:hAnsi="Courier New" w:cs="Courier New"/>
+          <w:sz w:val="16"/>
+          <w:szCs w:val="16"/>
+          <w:lang w:val="en-US"/>
+        </w:rPr>
+        <w:t>| TargetMinCount ......... |    0 |      2 |</w:t>
+      </w:r>
+    </w:p>
+    <w:p>
+      <w:pPr>
+        <w:spacing w:after="0"/>
+        <w:rPr>
+          <w:rFonts w:ascii="Courier New" w:hAnsi="Courier New" w:cs="Courier New"/>
+          <w:sz w:val="16"/>
+          <w:szCs w:val="16"/>
+          <w:lang w:val="en-US"/>
+        </w:rPr>
+      </w:pPr>
+      <w:r>
+        <w:rPr>
+          <w:rFonts w:ascii="Courier New" w:hAnsi="Courier New" w:cs="Courier New"/>
+          <w:sz w:val="16"/>
+          <w:szCs w:val="16"/>
+          <w:lang w:val="en-US"/>
+        </w:rPr>
         <w:lastRenderedPageBreak/>
-        <w:t>Currently, the default report is statistical – it does not expose the validation results themselves.</w:t>
-      </w:r>
-      <w:r>
-        <w:rPr>
-          <w:lang w:val="en-US"/>
-        </w:rPr>
-        <w:t xml:space="preserve"> </w:t>
-      </w:r>
-      <w:r>
-        <w:rPr>
-          <w:lang w:val="es-ES"/>
-        </w:rPr>
-        <w:t>Example:</w:t>
-      </w:r>
-    </w:p>
-    <w:p>
-      <w:pPr>
-        <w:spacing w:after="0"/>
-        <w:rPr>
-          <w:rFonts w:ascii="Courier New" w:hAnsi="Courier New" w:cs="Courier New"/>
-          <w:sz w:val="16"/>
-          <w:szCs w:val="16"/>
-          <w:lang w:val="es-ES"/>
-        </w:rPr>
-      </w:pPr>
-      <w:r>
-        <w:rPr>
-          <w:rFonts w:ascii="Courier New" w:hAnsi="Courier New" w:cs="Courier New"/>
-          <w:sz w:val="16"/>
-          <w:szCs w:val="16"/>
-          <w:lang w:val="es-ES"/>
-        </w:rPr>
-        <w:t>G r e e n f o x    r e p o r t    s u m m a r y</w:t>
-      </w:r>
-    </w:p>
-    <w:p>
-      <w:pPr>
-        <w:spacing w:after="0"/>
-        <w:rPr>
-          <w:rFonts w:ascii="Courier New" w:hAnsi="Courier New" w:cs="Courier New"/>
-          <w:sz w:val="16"/>
-          <w:szCs w:val="16"/>
-          <w:lang w:val="es-ES"/>
-        </w:rPr>
-      </w:pPr>
-    </w:p>
-    <w:p>
-      <w:pPr>
-        <w:spacing w:after="0"/>
-        <w:rPr>
-          <w:rFonts w:ascii="Courier New" w:hAnsi="Courier New" w:cs="Courier New"/>
-          <w:sz w:val="16"/>
-          <w:szCs w:val="16"/>
-          <w:lang w:val="en-US"/>
-        </w:rPr>
-      </w:pPr>
-      <w:r>
-        <w:rPr>
-          <w:rFonts w:ascii="Courier New" w:hAnsi="Courier New" w:cs="Courier New"/>
-          <w:sz w:val="16"/>
-          <w:szCs w:val="16"/>
-          <w:lang w:val="en-US"/>
-        </w:rPr>
-        <w:t>greenfox: C:/tt/greenfox/declarative-amsterdam-2020/schema/air03.gfox.xml</w:t>
-      </w:r>
-    </w:p>
-    <w:p>
-      <w:pPr>
-        <w:spacing w:after="0"/>
-        <w:rPr>
-          <w:rFonts w:ascii="Courier New" w:hAnsi="Courier New" w:cs="Courier New"/>
-          <w:sz w:val="16"/>
-          <w:szCs w:val="16"/>
-          <w:lang w:val="en-US"/>
-        </w:rPr>
-      </w:pPr>
-      <w:r>
-        <w:rPr>
-          <w:rFonts w:ascii="Courier New" w:hAnsi="Courier New" w:cs="Courier New"/>
-          <w:sz w:val="16"/>
-          <w:szCs w:val="16"/>
-          <w:lang w:val="en-US"/>
-        </w:rPr>
-        <w:t>domain:   C:/tt/greenfox/declarative-amsterdam-2020/data/air</w:t>
-      </w:r>
-    </w:p>
-    <w:p>
-      <w:pPr>
-        <w:spacing w:after="0"/>
-        <w:rPr>
-          <w:rFonts w:ascii="Courier New" w:hAnsi="Courier New" w:cs="Courier New"/>
-          <w:sz w:val="16"/>
-          <w:szCs w:val="16"/>
-          <w:lang w:val="en-US"/>
-        </w:rPr>
-      </w:pPr>
-    </w:p>
-    <w:p>
-      <w:pPr>
-        <w:spacing w:after="0"/>
-        <w:rPr>
-          <w:rFonts w:ascii="Courier New" w:hAnsi="Courier New" w:cs="Courier New"/>
-          <w:sz w:val="16"/>
-          <w:szCs w:val="16"/>
-          <w:lang w:val="en-US"/>
-        </w:rPr>
-      </w:pPr>
-      <w:r>
-        <w:rPr>
-          <w:rFonts w:ascii="Courier New" w:hAnsi="Courier New" w:cs="Courier New"/>
-          <w:sz w:val="16"/>
-          <w:szCs w:val="16"/>
-          <w:lang w:val="en-US"/>
-        </w:rPr>
-        <w:t>#red:     2   (2 resources)</w:t>
-      </w:r>
-    </w:p>
-    <w:p>
-      <w:pPr>
-        <w:spacing w:after="0"/>
-        <w:rPr>
-          <w:rFonts w:ascii="Courier New" w:hAnsi="Courier New" w:cs="Courier New"/>
-          <w:sz w:val="16"/>
-          <w:szCs w:val="16"/>
-          <w:lang w:val="en-US"/>
-        </w:rPr>
-      </w:pPr>
-      <w:r>
-        <w:rPr>
-          <w:rFonts w:ascii="Courier New" w:hAnsi="Courier New" w:cs="Courier New"/>
-          <w:sz w:val="16"/>
-          <w:szCs w:val="16"/>
-          <w:lang w:val="en-US"/>
-        </w:rPr>
-        <w:t>#green:   41   (4 resources)</w:t>
-      </w:r>
-    </w:p>
-    <w:p>
-      <w:pPr>
-        <w:spacing w:after="0"/>
-        <w:rPr>
-          <w:rFonts w:ascii="Courier New" w:hAnsi="Courier New" w:cs="Courier New"/>
-          <w:sz w:val="16"/>
-          <w:szCs w:val="16"/>
-          <w:lang w:val="en-US"/>
-        </w:rPr>
-      </w:pPr>
-    </w:p>
-    <w:p>
-      <w:pPr>
-        <w:spacing w:after="0"/>
-        <w:rPr>
-          <w:rFonts w:ascii="Courier New" w:hAnsi="Courier New" w:cs="Courier New"/>
-          <w:sz w:val="16"/>
-          <w:szCs w:val="16"/>
-          <w:lang w:val="en-US"/>
-        </w:rPr>
-      </w:pPr>
-      <w:r>
-        <w:rPr>
-          <w:rFonts w:ascii="Courier New" w:hAnsi="Courier New" w:cs="Courier New"/>
-          <w:sz w:val="16"/>
-          <w:szCs w:val="16"/>
-          <w:lang w:val="en-US"/>
-        </w:rPr>
-        <w:t>--------------------------------------------</w:t>
-      </w:r>
-    </w:p>
-    <w:p>
-      <w:pPr>
-        <w:spacing w:after="0"/>
-        <w:rPr>
-          <w:rFonts w:ascii="Courier New" w:hAnsi="Courier New" w:cs="Courier New"/>
-          <w:sz w:val="16"/>
-          <w:szCs w:val="16"/>
-          <w:lang w:val="en-US"/>
-        </w:rPr>
-      </w:pPr>
-      <w:r>
-        <w:rPr>
-          <w:rFonts w:ascii="Courier New" w:hAnsi="Courier New" w:cs="Courier New"/>
-          <w:sz w:val="16"/>
-          <w:szCs w:val="16"/>
-          <w:lang w:val="en-US"/>
-        </w:rPr>
-        <w:t>| Constraint Comp          | #red | #green |</w:t>
-      </w:r>
-    </w:p>
-    <w:p>
-      <w:pPr>
-        <w:spacing w:after="0"/>
-        <w:rPr>
-          <w:rFonts w:ascii="Courier New" w:hAnsi="Courier New" w:cs="Courier New"/>
-          <w:sz w:val="16"/>
-          <w:szCs w:val="16"/>
-          <w:lang w:val="en-US"/>
-        </w:rPr>
-      </w:pPr>
-      <w:r>
-        <w:rPr>
-          <w:rFonts w:ascii="Courier New" w:hAnsi="Courier New" w:cs="Courier New"/>
-          <w:sz w:val="16"/>
-          <w:szCs w:val="16"/>
-          <w:lang w:val="en-US"/>
-        </w:rPr>
-        <w:t>|--------------------------|------|--------</w:t>
-      </w:r>
-    </w:p>
-    <w:p>
-      <w:pPr>
-        <w:spacing w:after="0"/>
-        <w:rPr>
-          <w:rFonts w:ascii="Courier New" w:hAnsi="Courier New" w:cs="Courier New"/>
-          <w:sz w:val="16"/>
-          <w:szCs w:val="16"/>
-          <w:lang w:val="en-US"/>
-        </w:rPr>
-      </w:pPr>
-      <w:r>
-        <w:rPr>
-          <w:rFonts w:ascii="Courier New" w:hAnsi="Courier New" w:cs="Courier New"/>
-          <w:sz w:val="16"/>
-          <w:szCs w:val="16"/>
-          <w:lang w:val="en-US"/>
-        </w:rPr>
-        <w:t>| FileSizeEq ............. |    0 |      1 |</w:t>
-      </w:r>
-    </w:p>
-    <w:p>
-      <w:pPr>
-        <w:spacing w:after="0"/>
-        <w:rPr>
-          <w:rFonts w:ascii="Courier New" w:hAnsi="Courier New" w:cs="Courier New"/>
-          <w:sz w:val="16"/>
-          <w:szCs w:val="16"/>
-          <w:lang w:val="en-US"/>
-        </w:rPr>
-      </w:pPr>
-      <w:r>
-        <w:rPr>
-          <w:rFonts w:ascii="Courier New" w:hAnsi="Courier New" w:cs="Courier New"/>
-          <w:sz w:val="16"/>
-          <w:szCs w:val="16"/>
-          <w:lang w:val="en-US"/>
-        </w:rPr>
-        <w:t>| FolderContentClosed .... |    0 |      1 |</w:t>
-      </w:r>
-    </w:p>
-    <w:p>
-      <w:pPr>
-        <w:spacing w:after="0"/>
-        <w:rPr>
-          <w:rFonts w:ascii="Courier New" w:hAnsi="Courier New" w:cs="Courier New"/>
-          <w:sz w:val="16"/>
-          <w:szCs w:val="16"/>
-          <w:lang w:val="en-US"/>
-        </w:rPr>
-      </w:pPr>
-      <w:r>
-        <w:rPr>
-          <w:rFonts w:ascii="Courier New" w:hAnsi="Courier New" w:cs="Courier New"/>
-          <w:sz w:val="16"/>
-          <w:szCs w:val="16"/>
-          <w:lang w:val="en-US"/>
-        </w:rPr>
-        <w:t>| FolderContentMemberFile  |    0 |      1 |</w:t>
-      </w:r>
-    </w:p>
-    <w:p>
-      <w:pPr>
-        <w:spacing w:after="0"/>
-        <w:rPr>
-          <w:rFonts w:ascii="Courier New" w:hAnsi="Courier New" w:cs="Courier New"/>
-          <w:sz w:val="16"/>
-          <w:szCs w:val="16"/>
-          <w:lang w:val="en-US"/>
-        </w:rPr>
-      </w:pPr>
-      <w:r>
-        <w:rPr>
-          <w:rFonts w:ascii="Courier New" w:hAnsi="Courier New" w:cs="Courier New"/>
-          <w:sz w:val="16"/>
-          <w:szCs w:val="16"/>
-          <w:lang w:val="en-US"/>
-        </w:rPr>
-        <w:t>| FolderContentMemberFiles |    0 |      6 |</w:t>
-      </w:r>
-    </w:p>
-    <w:p>
-      <w:pPr>
-        <w:spacing w:after="0"/>
-        <w:rPr>
-          <w:rFonts w:ascii="Courier New" w:hAnsi="Courier New" w:cs="Courier New"/>
-          <w:sz w:val="16"/>
-          <w:szCs w:val="16"/>
-          <w:lang w:val="en-US"/>
-        </w:rPr>
-      </w:pPr>
-      <w:r>
-        <w:rPr>
-          <w:rFonts w:ascii="Courier New" w:hAnsi="Courier New" w:cs="Courier New"/>
-          <w:sz w:val="16"/>
-          <w:szCs w:val="16"/>
-          <w:lang w:val="en-US"/>
-        </w:rPr>
-        <w:t>| FolderContentMinCount .. |    0 |      1 |</w:t>
-      </w:r>
-    </w:p>
-    <w:p>
-      <w:pPr>
-        <w:spacing w:after="0"/>
-        <w:rPr>
-          <w:rFonts w:ascii="Courier New" w:hAnsi="Courier New" w:cs="Courier New"/>
-          <w:sz w:val="16"/>
-          <w:szCs w:val="16"/>
-          <w:lang w:val="en-US"/>
-        </w:rPr>
-      </w:pPr>
-      <w:r>
-        <w:rPr>
-          <w:rFonts w:ascii="Courier New" w:hAnsi="Courier New" w:cs="Courier New"/>
-          <w:sz w:val="16"/>
-          <w:szCs w:val="16"/>
-          <w:lang w:val="en-US"/>
-        </w:rPr>
-        <w:t>| TargetCount ............ |    0 |      1 |</w:t>
-      </w:r>
-    </w:p>
-    <w:p>
-      <w:pPr>
-        <w:spacing w:after="0"/>
-        <w:rPr>
-          <w:rFonts w:ascii="Courier New" w:hAnsi="Courier New" w:cs="Courier New"/>
-          <w:sz w:val="16"/>
-          <w:szCs w:val="16"/>
-          <w:lang w:val="en-US"/>
-        </w:rPr>
-      </w:pPr>
-      <w:r>
-        <w:rPr>
-          <w:rFonts w:ascii="Courier New" w:hAnsi="Courier New" w:cs="Courier New"/>
-          <w:sz w:val="16"/>
-          <w:szCs w:val="16"/>
-          <w:lang w:val="en-US"/>
-        </w:rPr>
-        <w:t>| TargetMinCount ......... |    0 |      2 |</w:t>
-      </w:r>
-    </w:p>
-    <w:p>
-      <w:pPr>
-        <w:spacing w:after="0"/>
-        <w:rPr>
-          <w:rFonts w:ascii="Courier New" w:hAnsi="Courier New" w:cs="Courier New"/>
-          <w:sz w:val="16"/>
-          <w:szCs w:val="16"/>
-          <w:lang w:val="en-US"/>
-        </w:rPr>
-      </w:pPr>
-      <w:r>
-        <w:rPr>
-          <w:rFonts w:ascii="Courier New" w:hAnsi="Courier New" w:cs="Courier New"/>
-          <w:sz w:val="16"/>
-          <w:szCs w:val="16"/>
-          <w:lang w:val="en-US"/>
-        </w:rPr>
         <w:t>| ValueDatatype .......... |    0 |      3 |</w:t>
       </w:r>
     </w:p>
@@ -5960,34 +5823,26 @@
           <w:lang w:val="en-US"/>
         </w:rPr>
       </w:pPr>
-      <w:r>
+      <w:bookmarkStart w:id="0" w:name="_GoBack"/>
+      <w:bookmarkEnd w:id="0"/>
+    </w:p>
+    <w:p>
+      <w:pPr>
+        <w:spacing w:after="0"/>
         <w:rPr>
           <w:rFonts w:ascii="Courier New" w:hAnsi="Courier New" w:cs="Courier New"/>
           <w:sz w:val="14"/>
           <w:szCs w:val="14"/>
           <w:lang w:val="en-US"/>
         </w:rPr>
-        <w:br w:type="page"/>
-      </w:r>
-    </w:p>
-    <w:p>
-      <w:pPr>
-        <w:spacing w:after="0"/>
+      </w:pPr>
+      <w:r>
         <w:rPr>
           <w:rFonts w:ascii="Courier New" w:hAnsi="Courier New" w:cs="Courier New"/>
           <w:sz w:val="14"/>
           <w:szCs w:val="14"/>
           <w:lang w:val="en-US"/>
         </w:rPr>
-      </w:pPr>
-      <w:r>
-        <w:rPr>
-          <w:rFonts w:ascii="Courier New" w:hAnsi="Courier New" w:cs="Courier New"/>
-          <w:sz w:val="14"/>
-          <w:szCs w:val="14"/>
-          <w:lang w:val="en-US"/>
-        </w:rPr>
-        <w:lastRenderedPageBreak/>
         <w:t xml:space="preserve">&lt;gx:validationReport </w:t>
       </w:r>
       <w:r>
@@ -7014,6 +6869,7 @@
         <w:rPr>
           <w:lang w:val="en-US"/>
         </w:rPr>
+        <w:lastRenderedPageBreak/>
         <w:t xml:space="preserve">Familiarize yourself with </w:t>
       </w:r>
       <w:r>
@@ -7251,7 +7107,6 @@
         <w:rPr>
           <w:lang w:val="en-US"/>
         </w:rPr>
-        <w:lastRenderedPageBreak/>
         <w:t xml:space="preserve">A few </w:t>
       </w:r>
       <w:r>
@@ -7791,6 +7646,7 @@
           <w:szCs w:val="16"/>
           <w:lang w:val="en-US"/>
         </w:rPr>
+        <w:lastRenderedPageBreak/>
         <w:t>\tt\greenfox\declarative-*</w:t>
       </w:r>
       <w:r>
@@ -8062,7 +7918,6 @@
           <w:szCs w:val="16"/>
           <w:lang w:val="en-US"/>
         </w:rPr>
-        <w:lastRenderedPageBreak/>
         <w:t>\tt\greenfox\declarative-*\data\air\resources\airports\*.csv</w:t>
       </w:r>
     </w:p>
@@ -8526,6 +8381,7 @@
         <w:rPr>
           <w:lang w:val="en-US"/>
         </w:rPr>
+        <w:lastRenderedPageBreak/>
         <w:t>SYNTAX RULE:</w:t>
       </w:r>
     </w:p>
@@ -8678,7 +8534,6 @@
         <w:rPr>
           <w:lang w:val="en-US"/>
         </w:rPr>
-        <w:lastRenderedPageBreak/>
         <w:t>NodePath</w:t>
       </w:r>
     </w:p>
@@ -9258,6 +9113,7 @@
           <w:szCs w:val="16"/>
           <w:lang w:val="en-US"/>
         </w:rPr>
+        <w:lastRenderedPageBreak/>
         <w:t xml:space="preserve">  &lt;/focusNode&gt;</w:t>
       </w:r>
     </w:p>
@@ -9405,7 +9261,6 @@
         <w:rPr>
           <w:lang w:val="en-US"/>
         </w:rPr>
-        <w:lastRenderedPageBreak/>
         <w:t xml:space="preserve"> </w:t>
       </w:r>
       <w:r>
@@ -10348,6 +10203,7 @@
               <w:rPr>
                 <w:lang w:val="en-US"/>
               </w:rPr>
+              <w:lastRenderedPageBreak/>
               <w:t>XsdValid</w:t>
             </w:r>
           </w:p>
@@ -11457,7 +11313,6 @@
         <w:rPr>
           <w:lang w:val="en-US"/>
         </w:rPr>
-        <w:lastRenderedPageBreak/>
         <w:t>Constraint types - examples</w:t>
       </w:r>
     </w:p>

</xml_diff>

<commit_message>
Minor changes of the presentation, mainly concerning the table of available constraint types.
</commit_message>
<xml_diff>
--- a/declarative-amsterdam-2020/an-introduction-to-greenfox/an-introduction-to-greenfox.docx
+++ b/declarative-amsterdam-2020/an-introduction-to-greenfox/an-introduction-to-greenfox.docx
@@ -5823,8 +5823,6 @@
           <w:lang w:val="en-US"/>
         </w:rPr>
       </w:pPr>
-      <w:bookmarkStart w:id="0" w:name="_GoBack"/>
-      <w:bookmarkEnd w:id="0"/>
     </w:p>
     <w:p>
       <w:pPr>
@@ -9398,28 +9396,114 @@
     </w:p>
     <w:p>
       <w:pPr>
-        <w:rPr>
-          <w:lang w:val="en-US"/>
-        </w:rPr>
-      </w:pPr>
-      <w:r>
-        <w:rPr>
-          <w:lang w:val="en-US"/>
-        </w:rPr>
-        <w:t>Having acquired an idea of the basic building blocks and concepts of Greenfox, the next thing to do is familiarize yourself with the major constraint types available (currently 19). The following table summarizes these types, including information whether the constraint can be used for folders or files only, whether it considers the resource in isolation or in the context of other resources, and whether the constraint is concerned with resource properties or resource contents.</w:t>
-      </w:r>
-    </w:p>
-    <w:p>
-      <w:pPr>
-        <w:rPr>
-          <w:lang w:val="en-US"/>
-        </w:rPr>
-      </w:pPr>
-      <w:r>
+        <w:spacing w:after="0"/>
+        <w:rPr>
+          <w:lang w:val="en-US"/>
+        </w:rPr>
+      </w:pPr>
+      <w:r>
+        <w:rPr>
+          <w:lang w:val="en-US"/>
+        </w:rPr>
+        <w:t xml:space="preserve">Having acquired an idea of the basic building blocks and concepts of Greenfox, the next thing to do is familiarize yourself with the major constraint types available (currently 19). </w:t>
+      </w:r>
+    </w:p>
+    <w:p>
+      <w:pPr>
+        <w:spacing w:after="0"/>
+        <w:rPr>
+          <w:lang w:val="en-US"/>
+        </w:rPr>
+      </w:pPr>
+    </w:p>
+    <w:p>
+      <w:pPr>
+        <w:pStyle w:val="Heading3"/>
+        <w:spacing w:after="160"/>
+        <w:rPr>
+          <w:lang w:val="en-US"/>
+        </w:rPr>
+      </w:pPr>
+      <w:r>
+        <w:rPr>
+          <w:lang w:val="en-US"/>
+        </w:rPr>
+        <w:t>Overview</w:t>
+      </w:r>
+    </w:p>
+    <w:p>
+      <w:pPr>
+        <w:rPr>
+          <w:lang w:val="en-US"/>
+        </w:rPr>
+      </w:pPr>
+      <w:r>
+        <w:rPr>
+          <w:lang w:val="en-US"/>
+        </w:rPr>
+        <w:t>The following table summarizes these types, including information whether the constraint can be used for folders or files only, whether it considers the resource in isolation or in the context of other resources, and whether the constraint is concerned with resource properties or resource contents.</w:t>
+      </w:r>
+    </w:p>
+    <w:p>
+      <w:pPr>
         <w:rPr>
           <w:b/>
           <w:lang w:val="en-US"/>
         </w:rPr>
+      </w:pPr>
+    </w:p>
+    <w:p>
+      <w:pPr>
+        <w:rPr>
+          <w:b/>
+          <w:lang w:val="en-US"/>
+        </w:rPr>
+      </w:pPr>
+    </w:p>
+    <w:p>
+      <w:pPr>
+        <w:rPr>
+          <w:b/>
+          <w:lang w:val="en-US"/>
+        </w:rPr>
+      </w:pPr>
+    </w:p>
+    <w:p>
+      <w:pPr>
+        <w:rPr>
+          <w:b/>
+          <w:lang w:val="en-US"/>
+        </w:rPr>
+      </w:pPr>
+    </w:p>
+    <w:p>
+      <w:pPr>
+        <w:rPr>
+          <w:b/>
+          <w:lang w:val="en-US"/>
+        </w:rPr>
+      </w:pPr>
+    </w:p>
+    <w:p>
+      <w:pPr>
+        <w:rPr>
+          <w:b/>
+          <w:lang w:val="en-US"/>
+        </w:rPr>
+      </w:pPr>
+    </w:p>
+    <w:p>
+      <w:pPr>
+        <w:rPr>
+          <w:lang w:val="en-US"/>
+        </w:rPr>
+      </w:pPr>
+      <w:r>
+        <w:rPr>
+          <w:b/>
+          <w:lang w:val="en-US"/>
+        </w:rPr>
+        <w:lastRenderedPageBreak/>
         <w:t>Table.</w:t>
       </w:r>
       <w:r>
@@ -9427,6 +9511,12 @@
           <w:lang w:val="en-US"/>
         </w:rPr>
         <w:t xml:space="preserve"> The constraint types supported by Greenfox. For each constraint type, a varying number of constraint facets is available.</w:t>
+      </w:r>
+      <w:r>
+        <w:rPr>
+          <w:lang w:val="en-US"/>
+        </w:rPr>
+        <w:t xml:space="preserve"> A binary constraint is applied to pairs of resources. An open constraint involves a link definition which serves a different purpose than identifying the second resources of pairs.</w:t>
       </w:r>
     </w:p>
     <w:tbl>
@@ -9438,14 +9528,14 @@
       <w:tblGrid>
         <w:gridCol w:w="1941"/>
         <w:gridCol w:w="2126"/>
-        <w:gridCol w:w="1634"/>
-        <w:gridCol w:w="1661"/>
-        <w:gridCol w:w="1700"/>
+        <w:gridCol w:w="1173"/>
+        <w:gridCol w:w="2150"/>
+        <w:gridCol w:w="1672"/>
       </w:tblGrid>
       <w:tr>
         <w:tc>
           <w:tcPr>
-            <w:tcW w:w="1812" w:type="dxa"/>
+            <w:tcW w:w="1941" w:type="dxa"/>
           </w:tcPr>
           <w:p>
             <w:pPr>
@@ -9459,13 +9549,15 @@
                 <w:b/>
                 <w:lang w:val="en-US"/>
               </w:rPr>
-              <w:t>Name</w:t>
+              <w:t>Constraint type</w:t>
             </w:r>
+            <w:bookmarkStart w:id="0" w:name="_GoBack"/>
+            <w:bookmarkEnd w:id="0"/>
           </w:p>
         </w:tc>
         <w:tc>
           <w:tcPr>
-            <w:tcW w:w="1812" w:type="dxa"/>
+            <w:tcW w:w="2126" w:type="dxa"/>
           </w:tcPr>
           <w:p>
             <w:pPr>
@@ -9485,7 +9577,7 @@
         </w:tc>
         <w:tc>
           <w:tcPr>
-            <w:tcW w:w="1812" w:type="dxa"/>
+            <w:tcW w:w="1173" w:type="dxa"/>
           </w:tcPr>
           <w:p>
             <w:pPr>
@@ -9505,7 +9597,7 @@
         </w:tc>
         <w:tc>
           <w:tcPr>
-            <w:tcW w:w="1813" w:type="dxa"/>
+            <w:tcW w:w="2150" w:type="dxa"/>
           </w:tcPr>
           <w:p>
             <w:pPr>
@@ -9519,13 +9611,65 @@
                 <w:b/>
                 <w:lang w:val="en-US"/>
               </w:rPr>
-              <w:t>Isolated (I) or in Context (C)</w:t>
+              <w:t>Unary/Binary (U|</w:t>
+            </w:r>
+            <w:r>
+              <w:rPr>
+                <w:b/>
+                <w:color w:val="00B050"/>
+                <w:lang w:val="en-US"/>
+              </w:rPr>
+              <w:t>B</w:t>
+            </w:r>
+            <w:r>
+              <w:rPr>
+                <w:b/>
+                <w:lang w:val="en-US"/>
+              </w:rPr>
+              <w:t>)</w:t>
+            </w:r>
+            <w:r>
+              <w:rPr>
+                <w:b/>
+                <w:lang w:val="en-US"/>
+              </w:rPr>
+              <w:t xml:space="preserve"> /</w:t>
+            </w:r>
+          </w:p>
+          <w:p>
+            <w:pPr>
+              <w:rPr>
+                <w:b/>
+                <w:lang w:val="en-US"/>
+              </w:rPr>
+            </w:pPr>
+            <w:r>
+              <w:rPr>
+                <w:b/>
+                <w:lang w:val="en-US"/>
+              </w:rPr>
+              <w:t>Closed/Open (C|</w:t>
+            </w:r>
+            <w:r>
+              <w:rPr>
+                <w:b/>
+                <w:color w:val="C00000"/>
+                <w:lang w:val="en-US"/>
+              </w:rPr>
+              <w:t>O</w:t>
+            </w:r>
+            <w:r>
+              <w:rPr>
+                <w:b/>
+                <w:lang w:val="en-US"/>
+              </w:rPr>
+              <w:t>)</w:t>
             </w:r>
           </w:p>
         </w:tc>
         <w:tc>
           <w:tcPr>
-            <w:tcW w:w="1813" w:type="dxa"/>
+            <w:tcW w:w="1672" w:type="dxa"/>
           </w:tcPr>
           <w:p>
             <w:pPr>
@@ -9547,7 +9691,7 @@
       <w:tr>
         <w:tc>
           <w:tcPr>
-            <w:tcW w:w="1812" w:type="dxa"/>
+            <w:tcW w:w="1941" w:type="dxa"/>
           </w:tcPr>
           <w:p>
             <w:pPr>
@@ -9565,7 +9709,7 @@
         </w:tc>
         <w:tc>
           <w:tcPr>
-            <w:tcW w:w="1812" w:type="dxa"/>
+            <w:tcW w:w="2126" w:type="dxa"/>
           </w:tcPr>
           <w:p>
             <w:pPr>
@@ -9583,7 +9727,7 @@
         </w:tc>
         <w:tc>
           <w:tcPr>
-            <w:tcW w:w="1812" w:type="dxa"/>
+            <w:tcW w:w="1173" w:type="dxa"/>
           </w:tcPr>
           <w:p>
             <w:pPr>
@@ -9601,7 +9745,7 @@
         </w:tc>
         <w:tc>
           <w:tcPr>
-            <w:tcW w:w="1813" w:type="dxa"/>
+            <w:tcW w:w="2150" w:type="dxa"/>
           </w:tcPr>
           <w:p>
             <w:pPr>
@@ -9613,13 +9757,13 @@
               <w:rPr>
                 <w:lang w:val="en-US"/>
               </w:rPr>
-              <w:t>I</w:t>
+              <w:t>U/C</w:t>
             </w:r>
           </w:p>
         </w:tc>
         <w:tc>
           <w:tcPr>
-            <w:tcW w:w="1813" w:type="dxa"/>
+            <w:tcW w:w="1672" w:type="dxa"/>
           </w:tcPr>
           <w:p>
             <w:pPr>
@@ -9639,7 +9783,7 @@
       <w:tr>
         <w:tc>
           <w:tcPr>
-            <w:tcW w:w="1812" w:type="dxa"/>
+            <w:tcW w:w="1941" w:type="dxa"/>
           </w:tcPr>
           <w:p>
             <w:pPr>
@@ -9657,7 +9801,7 @@
         </w:tc>
         <w:tc>
           <w:tcPr>
-            <w:tcW w:w="1812" w:type="dxa"/>
+            <w:tcW w:w="2126" w:type="dxa"/>
           </w:tcPr>
           <w:p>
             <w:pPr>
@@ -9675,7 +9819,7 @@
         </w:tc>
         <w:tc>
           <w:tcPr>
-            <w:tcW w:w="1812" w:type="dxa"/>
+            <w:tcW w:w="1173" w:type="dxa"/>
           </w:tcPr>
           <w:p>
             <w:pPr>
@@ -9693,7 +9837,7 @@
         </w:tc>
         <w:tc>
           <w:tcPr>
-            <w:tcW w:w="1813" w:type="dxa"/>
+            <w:tcW w:w="2150" w:type="dxa"/>
           </w:tcPr>
           <w:p>
             <w:pPr>
@@ -9705,13 +9849,13 @@
               <w:rPr>
                 <w:lang w:val="en-US"/>
               </w:rPr>
-              <w:t>I</w:t>
+              <w:t>U/C</w:t>
             </w:r>
           </w:p>
         </w:tc>
         <w:tc>
           <w:tcPr>
-            <w:tcW w:w="1813" w:type="dxa"/>
+            <w:tcW w:w="1672" w:type="dxa"/>
           </w:tcPr>
           <w:p>
             <w:pPr>
@@ -9731,7 +9875,7 @@
       <w:tr>
         <w:tc>
           <w:tcPr>
-            <w:tcW w:w="1812" w:type="dxa"/>
+            <w:tcW w:w="1941" w:type="dxa"/>
           </w:tcPr>
           <w:p>
             <w:pPr>
@@ -9749,7 +9893,7 @@
         </w:tc>
         <w:tc>
           <w:tcPr>
-            <w:tcW w:w="1812" w:type="dxa"/>
+            <w:tcW w:w="2126" w:type="dxa"/>
           </w:tcPr>
           <w:p>
             <w:pPr>
@@ -9767,7 +9911,7 @@
         </w:tc>
         <w:tc>
           <w:tcPr>
-            <w:tcW w:w="1812" w:type="dxa"/>
+            <w:tcW w:w="1173" w:type="dxa"/>
           </w:tcPr>
           <w:p>
             <w:pPr>
@@ -9785,7 +9929,7 @@
         </w:tc>
         <w:tc>
           <w:tcPr>
-            <w:tcW w:w="1813" w:type="dxa"/>
+            <w:tcW w:w="2150" w:type="dxa"/>
           </w:tcPr>
           <w:p>
             <w:pPr>
@@ -9797,13 +9941,13 @@
               <w:rPr>
                 <w:lang w:val="en-US"/>
               </w:rPr>
-              <w:t>I</w:t>
+              <w:t>U/C</w:t>
             </w:r>
           </w:p>
         </w:tc>
         <w:tc>
           <w:tcPr>
-            <w:tcW w:w="1813" w:type="dxa"/>
+            <w:tcW w:w="1672" w:type="dxa"/>
           </w:tcPr>
           <w:p>
             <w:pPr>
@@ -9823,7 +9967,7 @@
       <w:tr>
         <w:tc>
           <w:tcPr>
-            <w:tcW w:w="1812" w:type="dxa"/>
+            <w:tcW w:w="1941" w:type="dxa"/>
           </w:tcPr>
           <w:p>
             <w:pPr>
@@ -9841,7 +9985,7 @@
         </w:tc>
         <w:tc>
           <w:tcPr>
-            <w:tcW w:w="1812" w:type="dxa"/>
+            <w:tcW w:w="2126" w:type="dxa"/>
           </w:tcPr>
           <w:p>
             <w:pPr>
@@ -9859,7 +10003,7 @@
         </w:tc>
         <w:tc>
           <w:tcPr>
-            <w:tcW w:w="1812" w:type="dxa"/>
+            <w:tcW w:w="1173" w:type="dxa"/>
           </w:tcPr>
           <w:p>
             <w:pPr>
@@ -9877,7 +10021,7 @@
         </w:tc>
         <w:tc>
           <w:tcPr>
-            <w:tcW w:w="1813" w:type="dxa"/>
+            <w:tcW w:w="2150" w:type="dxa"/>
           </w:tcPr>
           <w:p>
             <w:pPr>
@@ -9889,13 +10033,13 @@
               <w:rPr>
                 <w:lang w:val="en-US"/>
               </w:rPr>
-              <w:t>I</w:t>
+              <w:t>U/C</w:t>
             </w:r>
           </w:p>
         </w:tc>
         <w:tc>
           <w:tcPr>
-            <w:tcW w:w="1813" w:type="dxa"/>
+            <w:tcW w:w="1672" w:type="dxa"/>
           </w:tcPr>
           <w:p>
             <w:pPr>
@@ -9915,7 +10059,7 @@
       <w:tr>
         <w:tc>
           <w:tcPr>
-            <w:tcW w:w="1812" w:type="dxa"/>
+            <w:tcW w:w="1941" w:type="dxa"/>
           </w:tcPr>
           <w:p>
             <w:pPr>
@@ -9933,7 +10077,7 @@
         </w:tc>
         <w:tc>
           <w:tcPr>
-            <w:tcW w:w="1812" w:type="dxa"/>
+            <w:tcW w:w="2126" w:type="dxa"/>
           </w:tcPr>
           <w:p>
             <w:pPr>
@@ -9951,7 +10095,7 @@
         </w:tc>
         <w:tc>
           <w:tcPr>
-            <w:tcW w:w="1812" w:type="dxa"/>
+            <w:tcW w:w="1173" w:type="dxa"/>
           </w:tcPr>
           <w:p>
             <w:pPr>
@@ -9969,7 +10113,7 @@
         </w:tc>
         <w:tc>
           <w:tcPr>
-            <w:tcW w:w="1813" w:type="dxa"/>
+            <w:tcW w:w="2150" w:type="dxa"/>
           </w:tcPr>
           <w:p>
             <w:pPr>
@@ -9981,13 +10125,13 @@
               <w:rPr>
                 <w:lang w:val="en-US"/>
               </w:rPr>
-              <w:t>I</w:t>
+              <w:t>U/C</w:t>
             </w:r>
           </w:p>
         </w:tc>
         <w:tc>
           <w:tcPr>
-            <w:tcW w:w="1813" w:type="dxa"/>
+            <w:tcW w:w="1672" w:type="dxa"/>
           </w:tcPr>
           <w:p>
             <w:pPr>
@@ -10007,7 +10151,7 @@
       <w:tr>
         <w:tc>
           <w:tcPr>
-            <w:tcW w:w="1812" w:type="dxa"/>
+            <w:tcW w:w="1941" w:type="dxa"/>
           </w:tcPr>
           <w:p>
             <w:pPr>
@@ -10025,7 +10169,7 @@
         </w:tc>
         <w:tc>
           <w:tcPr>
-            <w:tcW w:w="1812" w:type="dxa"/>
+            <w:tcW w:w="2126" w:type="dxa"/>
           </w:tcPr>
           <w:p>
             <w:pPr>
@@ -10043,7 +10187,7 @@
         </w:tc>
         <w:tc>
           <w:tcPr>
-            <w:tcW w:w="1812" w:type="dxa"/>
+            <w:tcW w:w="1173" w:type="dxa"/>
           </w:tcPr>
           <w:p>
             <w:pPr>
@@ -10061,7 +10205,7 @@
         </w:tc>
         <w:tc>
           <w:tcPr>
-            <w:tcW w:w="1813" w:type="dxa"/>
+            <w:tcW w:w="2150" w:type="dxa"/>
           </w:tcPr>
           <w:p>
             <w:pPr>
@@ -10073,13 +10217,13 @@
               <w:rPr>
                 <w:lang w:val="en-US"/>
               </w:rPr>
-              <w:t>I</w:t>
+              <w:t>U/C</w:t>
             </w:r>
           </w:p>
         </w:tc>
         <w:tc>
           <w:tcPr>
-            <w:tcW w:w="1813" w:type="dxa"/>
+            <w:tcW w:w="1672" w:type="dxa"/>
           </w:tcPr>
           <w:p>
             <w:pPr>
@@ -10099,7 +10243,7 @@
       <w:tr>
         <w:tc>
           <w:tcPr>
-            <w:tcW w:w="1812" w:type="dxa"/>
+            <w:tcW w:w="1941" w:type="dxa"/>
           </w:tcPr>
           <w:p>
             <w:pPr>
@@ -10117,7 +10261,7 @@
         </w:tc>
         <w:tc>
           <w:tcPr>
-            <w:tcW w:w="1812" w:type="dxa"/>
+            <w:tcW w:w="2126" w:type="dxa"/>
           </w:tcPr>
           <w:p>
             <w:pPr>
@@ -10135,7 +10279,7 @@
         </w:tc>
         <w:tc>
           <w:tcPr>
-            <w:tcW w:w="1812" w:type="dxa"/>
+            <w:tcW w:w="1173" w:type="dxa"/>
           </w:tcPr>
           <w:p>
             <w:pPr>
@@ -10153,7 +10297,7 @@
         </w:tc>
         <w:tc>
           <w:tcPr>
-            <w:tcW w:w="1813" w:type="dxa"/>
+            <w:tcW w:w="2150" w:type="dxa"/>
           </w:tcPr>
           <w:p>
             <w:pPr>
@@ -10165,13 +10309,21 @@
               <w:rPr>
                 <w:lang w:val="en-US"/>
               </w:rPr>
-              <w:t>C</w:t>
+              <w:t>U/</w:t>
+            </w:r>
+            <w:r>
+              <w:rPr>
+                <w:b/>
+                <w:color w:val="C00000"/>
+                <w:lang w:val="en-US"/>
+              </w:rPr>
+              <w:t>O</w:t>
             </w:r>
           </w:p>
         </w:tc>
         <w:tc>
           <w:tcPr>
-            <w:tcW w:w="1813" w:type="dxa"/>
+            <w:tcW w:w="1672" w:type="dxa"/>
           </w:tcPr>
           <w:p>
             <w:pPr>
@@ -10191,7 +10343,7 @@
       <w:tr>
         <w:tc>
           <w:tcPr>
-            <w:tcW w:w="1812" w:type="dxa"/>
+            <w:tcW w:w="1941" w:type="dxa"/>
           </w:tcPr>
           <w:p>
             <w:pPr>
@@ -10203,14 +10355,13 @@
               <w:rPr>
                 <w:lang w:val="en-US"/>
               </w:rPr>
-              <w:lastRenderedPageBreak/>
               <w:t>XsdValid</w:t>
             </w:r>
           </w:p>
         </w:tc>
         <w:tc>
           <w:tcPr>
-            <w:tcW w:w="1812" w:type="dxa"/>
+            <w:tcW w:w="2126" w:type="dxa"/>
           </w:tcPr>
           <w:p>
             <w:pPr>
@@ -10228,7 +10379,7 @@
         </w:tc>
         <w:tc>
           <w:tcPr>
-            <w:tcW w:w="1812" w:type="dxa"/>
+            <w:tcW w:w="1173" w:type="dxa"/>
           </w:tcPr>
           <w:p>
             <w:pPr>
@@ -10246,7 +10397,7 @@
         </w:tc>
         <w:tc>
           <w:tcPr>
-            <w:tcW w:w="1813" w:type="dxa"/>
+            <w:tcW w:w="2150" w:type="dxa"/>
           </w:tcPr>
           <w:p>
             <w:pPr>
@@ -10258,13 +10409,13 @@
               <w:rPr>
                 <w:lang w:val="en-US"/>
               </w:rPr>
-              <w:t>I</w:t>
+              <w:t>U/C</w:t>
             </w:r>
           </w:p>
         </w:tc>
         <w:tc>
           <w:tcPr>
-            <w:tcW w:w="1813" w:type="dxa"/>
+            <w:tcW w:w="1672" w:type="dxa"/>
           </w:tcPr>
           <w:p>
             <w:pPr>
@@ -10284,7 +10435,7 @@
       <w:tr>
         <w:tc>
           <w:tcPr>
-            <w:tcW w:w="1812" w:type="dxa"/>
+            <w:tcW w:w="1941" w:type="dxa"/>
           </w:tcPr>
           <w:p>
             <w:pPr>
@@ -10302,7 +10453,7 @@
         </w:tc>
         <w:tc>
           <w:tcPr>
-            <w:tcW w:w="1812" w:type="dxa"/>
+            <w:tcW w:w="2126" w:type="dxa"/>
           </w:tcPr>
           <w:p>
             <w:pPr>
@@ -10320,7 +10471,7 @@
         </w:tc>
         <w:tc>
           <w:tcPr>
-            <w:tcW w:w="1812" w:type="dxa"/>
+            <w:tcW w:w="1173" w:type="dxa"/>
           </w:tcPr>
           <w:p>
             <w:pPr>
@@ -10338,7 +10489,7 @@
         </w:tc>
         <w:tc>
           <w:tcPr>
-            <w:tcW w:w="1813" w:type="dxa"/>
+            <w:tcW w:w="2150" w:type="dxa"/>
           </w:tcPr>
           <w:p>
             <w:pPr>
@@ -10350,13 +10501,13 @@
               <w:rPr>
                 <w:lang w:val="en-US"/>
               </w:rPr>
-              <w:t>I</w:t>
+              <w:t>U/C</w:t>
             </w:r>
           </w:p>
         </w:tc>
         <w:tc>
           <w:tcPr>
-            <w:tcW w:w="1813" w:type="dxa"/>
+            <w:tcW w:w="1672" w:type="dxa"/>
           </w:tcPr>
           <w:p>
             <w:pPr>
@@ -10376,7 +10527,7 @@
       <w:tr>
         <w:tc>
           <w:tcPr>
-            <w:tcW w:w="1812" w:type="dxa"/>
+            <w:tcW w:w="1941" w:type="dxa"/>
           </w:tcPr>
           <w:p>
             <w:pPr>
@@ -10394,7 +10545,7 @@
         </w:tc>
         <w:tc>
           <w:tcPr>
-            <w:tcW w:w="1812" w:type="dxa"/>
+            <w:tcW w:w="2126" w:type="dxa"/>
           </w:tcPr>
           <w:p>
             <w:pPr>
@@ -10412,7 +10563,7 @@
         </w:tc>
         <w:tc>
           <w:tcPr>
-            <w:tcW w:w="1812" w:type="dxa"/>
+            <w:tcW w:w="1173" w:type="dxa"/>
           </w:tcPr>
           <w:p>
             <w:pPr>
@@ -10430,7 +10581,7 @@
         </w:tc>
         <w:tc>
           <w:tcPr>
-            <w:tcW w:w="1813" w:type="dxa"/>
+            <w:tcW w:w="2150" w:type="dxa"/>
           </w:tcPr>
           <w:p>
             <w:pPr>
@@ -10440,15 +10591,23 @@
             </w:pPr>
             <w:r>
               <w:rPr>
-                <w:lang w:val="en-US"/>
-              </w:rPr>
-              <w:t>I</w:t>
+                <w:b/>
+                <w:color w:val="00B050"/>
+                <w:lang w:val="en-US"/>
+              </w:rPr>
+              <w:t>B</w:t>
+            </w:r>
+            <w:r>
+              <w:rPr>
+                <w:lang w:val="en-US"/>
+              </w:rPr>
+              <w:t>/C</w:t>
             </w:r>
           </w:p>
         </w:tc>
         <w:tc>
           <w:tcPr>
-            <w:tcW w:w="1813" w:type="dxa"/>
+            <w:tcW w:w="1672" w:type="dxa"/>
           </w:tcPr>
           <w:p>
             <w:pPr>
@@ -10468,7 +10627,7 @@
       <w:tr>
         <w:tc>
           <w:tcPr>
-            <w:tcW w:w="1812" w:type="dxa"/>
+            <w:tcW w:w="1941" w:type="dxa"/>
           </w:tcPr>
           <w:p>
             <w:pPr>
@@ -10486,7 +10645,7 @@
         </w:tc>
         <w:tc>
           <w:tcPr>
-            <w:tcW w:w="1812" w:type="dxa"/>
+            <w:tcW w:w="2126" w:type="dxa"/>
           </w:tcPr>
           <w:p>
             <w:pPr>
@@ -10504,7 +10663,7 @@
         </w:tc>
         <w:tc>
           <w:tcPr>
-            <w:tcW w:w="1812" w:type="dxa"/>
+            <w:tcW w:w="1173" w:type="dxa"/>
           </w:tcPr>
           <w:p>
             <w:pPr>
@@ -10522,7 +10681,7 @@
         </w:tc>
         <w:tc>
           <w:tcPr>
-            <w:tcW w:w="1813" w:type="dxa"/>
+            <w:tcW w:w="2150" w:type="dxa"/>
           </w:tcPr>
           <w:p>
             <w:pPr>
@@ -10534,13 +10693,21 @@
               <w:rPr>
                 <w:lang w:val="en-US"/>
               </w:rPr>
-              <w:t>C</w:t>
+              <w:t>U/</w:t>
+            </w:r>
+            <w:r>
+              <w:rPr>
+                <w:b/>
+                <w:color w:val="C00000"/>
+                <w:lang w:val="en-US"/>
+              </w:rPr>
+              <w:t>O</w:t>
             </w:r>
           </w:p>
         </w:tc>
         <w:tc>
           <w:tcPr>
-            <w:tcW w:w="1813" w:type="dxa"/>
+            <w:tcW w:w="1672" w:type="dxa"/>
           </w:tcPr>
           <w:p>
             <w:pPr>
@@ -10560,7 +10727,7 @@
       <w:tr>
         <w:tc>
           <w:tcPr>
-            <w:tcW w:w="1812" w:type="dxa"/>
+            <w:tcW w:w="1941" w:type="dxa"/>
           </w:tcPr>
           <w:p>
             <w:pPr>
@@ -10578,7 +10745,7 @@
         </w:tc>
         <w:tc>
           <w:tcPr>
-            <w:tcW w:w="1812" w:type="dxa"/>
+            <w:tcW w:w="2126" w:type="dxa"/>
           </w:tcPr>
           <w:p>
             <w:pPr>
@@ -10596,7 +10763,7 @@
         </w:tc>
         <w:tc>
           <w:tcPr>
-            <w:tcW w:w="1812" w:type="dxa"/>
+            <w:tcW w:w="1173" w:type="dxa"/>
           </w:tcPr>
           <w:p>
             <w:pPr>
@@ -10614,7 +10781,7 @@
         </w:tc>
         <w:tc>
           <w:tcPr>
-            <w:tcW w:w="1813" w:type="dxa"/>
+            <w:tcW w:w="2150" w:type="dxa"/>
           </w:tcPr>
           <w:p>
             <w:pPr>
@@ -10624,15 +10791,31 @@
             </w:pPr>
             <w:r>
               <w:rPr>
-                <w:lang w:val="en-US"/>
-              </w:rPr>
-              <w:t>C</w:t>
+                <w:b/>
+                <w:color w:val="00B050"/>
+                <w:lang w:val="en-US"/>
+              </w:rPr>
+              <w:t>B</w:t>
+            </w:r>
+            <w:r>
+              <w:rPr>
+                <w:lang w:val="en-US"/>
+              </w:rPr>
+              <w:t>/</w:t>
+            </w:r>
+            <w:r>
+              <w:rPr>
+                <w:b/>
+                <w:color w:val="C00000"/>
+                <w:lang w:val="en-US"/>
+              </w:rPr>
+              <w:t>O</w:t>
             </w:r>
           </w:p>
         </w:tc>
         <w:tc>
           <w:tcPr>
-            <w:tcW w:w="1813" w:type="dxa"/>
+            <w:tcW w:w="1672" w:type="dxa"/>
           </w:tcPr>
           <w:p>
             <w:pPr>
@@ -10652,7 +10835,7 @@
       <w:tr>
         <w:tc>
           <w:tcPr>
-            <w:tcW w:w="1812" w:type="dxa"/>
+            <w:tcW w:w="1941" w:type="dxa"/>
           </w:tcPr>
           <w:p>
             <w:pPr>
@@ -10670,7 +10853,7 @@
         </w:tc>
         <w:tc>
           <w:tcPr>
-            <w:tcW w:w="1812" w:type="dxa"/>
+            <w:tcW w:w="2126" w:type="dxa"/>
           </w:tcPr>
           <w:p>
             <w:pPr>
@@ -10688,7 +10871,7 @@
         </w:tc>
         <w:tc>
           <w:tcPr>
-            <w:tcW w:w="1812" w:type="dxa"/>
+            <w:tcW w:w="1173" w:type="dxa"/>
           </w:tcPr>
           <w:p>
             <w:pPr>
@@ -10706,7 +10889,7 @@
         </w:tc>
         <w:tc>
           <w:tcPr>
-            <w:tcW w:w="1813" w:type="dxa"/>
+            <w:tcW w:w="2150" w:type="dxa"/>
           </w:tcPr>
           <w:p>
             <w:pPr>
@@ -10716,15 +10899,23 @@
             </w:pPr>
             <w:r>
               <w:rPr>
-                <w:lang w:val="en-US"/>
-              </w:rPr>
-              <w:t>C</w:t>
+                <w:b/>
+                <w:color w:val="00B050"/>
+                <w:lang w:val="en-US"/>
+              </w:rPr>
+              <w:t>B</w:t>
+            </w:r>
+            <w:r>
+              <w:rPr>
+                <w:lang w:val="en-US"/>
+              </w:rPr>
+              <w:t>/C</w:t>
             </w:r>
           </w:p>
         </w:tc>
         <w:tc>
           <w:tcPr>
-            <w:tcW w:w="1813" w:type="dxa"/>
+            <w:tcW w:w="1672" w:type="dxa"/>
           </w:tcPr>
           <w:p>
             <w:pPr>
@@ -10744,7 +10935,7 @@
       <w:tr>
         <w:tc>
           <w:tcPr>
-            <w:tcW w:w="1812" w:type="dxa"/>
+            <w:tcW w:w="1941" w:type="dxa"/>
           </w:tcPr>
           <w:p>
             <w:pPr>
@@ -10762,7 +10953,7 @@
         </w:tc>
         <w:tc>
           <w:tcPr>
-            <w:tcW w:w="1812" w:type="dxa"/>
+            <w:tcW w:w="2126" w:type="dxa"/>
           </w:tcPr>
           <w:p>
             <w:pPr>
@@ -10780,7 +10971,7 @@
         </w:tc>
         <w:tc>
           <w:tcPr>
-            <w:tcW w:w="1812" w:type="dxa"/>
+            <w:tcW w:w="1173" w:type="dxa"/>
           </w:tcPr>
           <w:p>
             <w:pPr>
@@ -10798,7 +10989,7 @@
         </w:tc>
         <w:tc>
           <w:tcPr>
-            <w:tcW w:w="1813" w:type="dxa"/>
+            <w:tcW w:w="2150" w:type="dxa"/>
           </w:tcPr>
           <w:p>
             <w:pPr>
@@ -10808,15 +10999,31 @@
             </w:pPr>
             <w:r>
               <w:rPr>
-                <w:lang w:val="en-US"/>
-              </w:rPr>
-              <w:t>C</w:t>
+                <w:b/>
+                <w:color w:val="00B050"/>
+                <w:lang w:val="en-US"/>
+              </w:rPr>
+              <w:t>B</w:t>
+            </w:r>
+            <w:r>
+              <w:rPr>
+                <w:lang w:val="en-US"/>
+              </w:rPr>
+              <w:t>/</w:t>
+            </w:r>
+            <w:r>
+              <w:rPr>
+                <w:b/>
+                <w:color w:val="C00000"/>
+                <w:lang w:val="en-US"/>
+              </w:rPr>
+              <w:t>O</w:t>
             </w:r>
           </w:p>
         </w:tc>
         <w:tc>
           <w:tcPr>
-            <w:tcW w:w="1813" w:type="dxa"/>
+            <w:tcW w:w="1672" w:type="dxa"/>
           </w:tcPr>
           <w:p>
             <w:pPr>
@@ -10836,7 +11043,7 @@
       <w:tr>
         <w:tc>
           <w:tcPr>
-            <w:tcW w:w="1812" w:type="dxa"/>
+            <w:tcW w:w="1941" w:type="dxa"/>
           </w:tcPr>
           <w:p>
             <w:pPr>
@@ -10854,7 +11061,7 @@
         </w:tc>
         <w:tc>
           <w:tcPr>
-            <w:tcW w:w="1812" w:type="dxa"/>
+            <w:tcW w:w="2126" w:type="dxa"/>
           </w:tcPr>
           <w:p>
             <w:pPr>
@@ -10872,7 +11079,7 @@
         </w:tc>
         <w:tc>
           <w:tcPr>
-            <w:tcW w:w="1812" w:type="dxa"/>
+            <w:tcW w:w="1173" w:type="dxa"/>
           </w:tcPr>
           <w:p>
             <w:pPr>
@@ -10890,7 +11097,7 @@
         </w:tc>
         <w:tc>
           <w:tcPr>
-            <w:tcW w:w="1813" w:type="dxa"/>
+            <w:tcW w:w="2150" w:type="dxa"/>
           </w:tcPr>
           <w:p>
             <w:pPr>
@@ -10900,15 +11107,23 @@
             </w:pPr>
             <w:r>
               <w:rPr>
-                <w:lang w:val="en-US"/>
-              </w:rPr>
-              <w:t>C</w:t>
+                <w:b/>
+                <w:color w:val="00B050"/>
+                <w:lang w:val="en-US"/>
+              </w:rPr>
+              <w:t>B</w:t>
+            </w:r>
+            <w:r>
+              <w:rPr>
+                <w:lang w:val="en-US"/>
+              </w:rPr>
+              <w:t>/C</w:t>
             </w:r>
           </w:p>
         </w:tc>
         <w:tc>
           <w:tcPr>
-            <w:tcW w:w="1813" w:type="dxa"/>
+            <w:tcW w:w="1672" w:type="dxa"/>
           </w:tcPr>
           <w:p>
             <w:pPr>
@@ -10928,7 +11143,7 @@
       <w:tr>
         <w:tc>
           <w:tcPr>
-            <w:tcW w:w="1812" w:type="dxa"/>
+            <w:tcW w:w="1941" w:type="dxa"/>
           </w:tcPr>
           <w:p>
             <w:pPr>
@@ -10946,7 +11161,7 @@
         </w:tc>
         <w:tc>
           <w:tcPr>
-            <w:tcW w:w="1812" w:type="dxa"/>
+            <w:tcW w:w="2126" w:type="dxa"/>
           </w:tcPr>
           <w:p>
             <w:pPr>
@@ -10964,7 +11179,7 @@
         </w:tc>
         <w:tc>
           <w:tcPr>
-            <w:tcW w:w="1812" w:type="dxa"/>
+            <w:tcW w:w="1173" w:type="dxa"/>
           </w:tcPr>
           <w:p>
             <w:pPr>
@@ -10982,7 +11197,7 @@
         </w:tc>
         <w:tc>
           <w:tcPr>
-            <w:tcW w:w="1813" w:type="dxa"/>
+            <w:tcW w:w="2150" w:type="dxa"/>
           </w:tcPr>
           <w:p>
             <w:pPr>
@@ -10992,15 +11207,23 @@
             </w:pPr>
             <w:r>
               <w:rPr>
-                <w:lang w:val="en-US"/>
-              </w:rPr>
-              <w:t>C</w:t>
+                <w:b/>
+                <w:color w:val="00B050"/>
+                <w:lang w:val="en-US"/>
+              </w:rPr>
+              <w:t>B</w:t>
+            </w:r>
+            <w:r>
+              <w:rPr>
+                <w:lang w:val="en-US"/>
+              </w:rPr>
+              <w:t>/C</w:t>
             </w:r>
           </w:p>
         </w:tc>
         <w:tc>
           <w:tcPr>
-            <w:tcW w:w="1813" w:type="dxa"/>
+            <w:tcW w:w="1672" w:type="dxa"/>
           </w:tcPr>
           <w:p>
             <w:pPr>
@@ -11020,7 +11243,7 @@
       <w:tr>
         <w:tc>
           <w:tcPr>
-            <w:tcW w:w="1812" w:type="dxa"/>
+            <w:tcW w:w="1941" w:type="dxa"/>
           </w:tcPr>
           <w:p>
             <w:pPr>
@@ -11038,7 +11261,7 @@
         </w:tc>
         <w:tc>
           <w:tcPr>
-            <w:tcW w:w="1812" w:type="dxa"/>
+            <w:tcW w:w="2126" w:type="dxa"/>
           </w:tcPr>
           <w:p>
             <w:pPr>
@@ -11056,7 +11279,7 @@
         </w:tc>
         <w:tc>
           <w:tcPr>
-            <w:tcW w:w="1812" w:type="dxa"/>
+            <w:tcW w:w="1173" w:type="dxa"/>
           </w:tcPr>
           <w:p>
             <w:pPr>
@@ -11074,7 +11297,7 @@
         </w:tc>
         <w:tc>
           <w:tcPr>
-            <w:tcW w:w="1813" w:type="dxa"/>
+            <w:tcW w:w="2150" w:type="dxa"/>
           </w:tcPr>
           <w:p>
             <w:pPr>
@@ -11086,25 +11309,35 @@
               <w:rPr>
                 <w:lang w:val="en-US"/>
               </w:rPr>
-              <w:t>C</w:t>
+              <w:t>U/</w:t>
+            </w:r>
+            <w:r>
+              <w:rPr>
+                <w:b/>
+                <w:color w:val="C00000"/>
+                <w:lang w:val="en-US"/>
+              </w:rPr>
+              <w:t>O</w:t>
             </w:r>
           </w:p>
         </w:tc>
         <w:tc>
           <w:tcPr>
-            <w:tcW w:w="1813" w:type="dxa"/>
+            <w:tcW w:w="1672" w:type="dxa"/>
           </w:tcPr>
           <w:p>
             <w:pPr>
               <w:rPr>
+                <w:i/>
                 <w:lang w:val="en-US"/>
               </w:rPr>
             </w:pPr>
             <w:r>
               <w:rPr>
-                <w:lang w:val="en-US"/>
-              </w:rPr>
-              <w:t>-</w:t>
+                <w:i/>
+                <w:lang w:val="en-US"/>
+              </w:rPr>
+              <w:t>(depends)</w:t>
             </w:r>
           </w:p>
         </w:tc>
@@ -11112,7 +11345,7 @@
       <w:tr>
         <w:tc>
           <w:tcPr>
-            <w:tcW w:w="1812" w:type="dxa"/>
+            <w:tcW w:w="1941" w:type="dxa"/>
           </w:tcPr>
           <w:p>
             <w:pPr>
@@ -11130,7 +11363,7 @@
         </w:tc>
         <w:tc>
           <w:tcPr>
-            <w:tcW w:w="1812" w:type="dxa"/>
+            <w:tcW w:w="2126" w:type="dxa"/>
           </w:tcPr>
           <w:p>
             <w:pPr>
@@ -11148,7 +11381,7 @@
         </w:tc>
         <w:tc>
           <w:tcPr>
-            <w:tcW w:w="1812" w:type="dxa"/>
+            <w:tcW w:w="1173" w:type="dxa"/>
           </w:tcPr>
           <w:p>
             <w:pPr>
@@ -11166,7 +11399,7 @@
         </w:tc>
         <w:tc>
           <w:tcPr>
-            <w:tcW w:w="1813" w:type="dxa"/>
+            <w:tcW w:w="2150" w:type="dxa"/>
           </w:tcPr>
           <w:p>
             <w:pPr>
@@ -11178,13 +11411,27 @@
               <w:rPr>
                 <w:lang w:val="en-US"/>
               </w:rPr>
-              <w:t>C</w:t>
+              <w:t>U</w:t>
+            </w:r>
+            <w:r>
+              <w:rPr>
+                <w:lang w:val="en-US"/>
+              </w:rPr>
+              <w:t>/</w:t>
+            </w:r>
+            <w:r>
+              <w:rPr>
+                <w:b/>
+                <w:color w:val="C00000"/>
+                <w:lang w:val="en-US"/>
+              </w:rPr>
+              <w:t>O</w:t>
             </w:r>
           </w:p>
         </w:tc>
         <w:tc>
           <w:tcPr>
-            <w:tcW w:w="1813" w:type="dxa"/>
+            <w:tcW w:w="1672" w:type="dxa"/>
           </w:tcPr>
           <w:p>
             <w:pPr>
@@ -11194,9 +11441,10 @@
             </w:pPr>
             <w:r>
               <w:rPr>
-                <w:lang w:val="en-US"/>
-              </w:rPr>
-              <w:t>-</w:t>
+                <w:i/>
+                <w:lang w:val="en-US"/>
+              </w:rPr>
+              <w:t>(depends)</w:t>
             </w:r>
           </w:p>
         </w:tc>
@@ -11204,7 +11452,7 @@
       <w:tr>
         <w:tc>
           <w:tcPr>
-            <w:tcW w:w="1812" w:type="dxa"/>
+            <w:tcW w:w="1941" w:type="dxa"/>
           </w:tcPr>
           <w:p>
             <w:pPr>
@@ -11222,7 +11470,7 @@
         </w:tc>
         <w:tc>
           <w:tcPr>
-            <w:tcW w:w="1812" w:type="dxa"/>
+            <w:tcW w:w="2126" w:type="dxa"/>
           </w:tcPr>
           <w:p>
             <w:pPr>
@@ -11240,7 +11488,7 @@
         </w:tc>
         <w:tc>
           <w:tcPr>
-            <w:tcW w:w="1812" w:type="dxa"/>
+            <w:tcW w:w="1173" w:type="dxa"/>
           </w:tcPr>
           <w:p>
             <w:pPr>
@@ -11258,25 +11506,27 @@
         </w:tc>
         <w:tc>
           <w:tcPr>
-            <w:tcW w:w="1813" w:type="dxa"/>
+            <w:tcW w:w="2150" w:type="dxa"/>
           </w:tcPr>
           <w:p>
             <w:pPr>
               <w:rPr>
+                <w:i/>
                 <w:lang w:val="en-US"/>
               </w:rPr>
             </w:pPr>
             <w:r>
               <w:rPr>
-                <w:lang w:val="en-US"/>
-              </w:rPr>
-              <w:t>-</w:t>
+                <w:i/>
+                <w:lang w:val="en-US"/>
+              </w:rPr>
+              <w:t>(depends)</w:t>
             </w:r>
           </w:p>
         </w:tc>
         <w:tc>
           <w:tcPr>
-            <w:tcW w:w="1813" w:type="dxa"/>
+            <w:tcW w:w="1672" w:type="dxa"/>
           </w:tcPr>
           <w:p>
             <w:pPr>
@@ -11286,9 +11536,10 @@
             </w:pPr>
             <w:r>
               <w:rPr>
-                <w:lang w:val="en-US"/>
-              </w:rPr>
-              <w:t>-</w:t>
+                <w:i/>
+                <w:lang w:val="en-US"/>
+              </w:rPr>
+              <w:t>(depends)</w:t>
             </w:r>
           </w:p>
         </w:tc>
@@ -11303,6 +11554,13 @@
     </w:p>
     <w:p>
       <w:pPr>
+        <w:rPr>
+          <w:lang w:val="en-US"/>
+        </w:rPr>
+      </w:pPr>
+    </w:p>
+    <w:p>
+      <w:pPr>
         <w:pStyle w:val="Heading3"/>
         <w:spacing w:after="160"/>
         <w:rPr>
@@ -11338,8 +11596,7 @@
     </w:p>
     <w:p>
       <w:pPr>
-        <w:pStyle w:val="Heading3"/>
-        <w:spacing w:after="160"/>
+        <w:pStyle w:val="Heading2"/>
         <w:rPr>
           <w:lang w:val="en-US"/>
         </w:rPr>

</xml_diff>

<commit_message>
Updated the an-introduction-to-Greenfox paper, adding a comprehensive section about the use of non-XML mediatypes.
</commit_message>
<xml_diff>
--- a/declarative-amsterdam-2020/an-introduction-to-greenfox/an-introduction-to-greenfox.docx
+++ b/declarative-amsterdam-2020/an-introduction-to-greenfox/an-introduction-to-greenfox.docx
@@ -2,6 +2,54 @@
 <file path=word/document.xml><?xml version="1.0" encoding="utf-8"?>
 <w:document xmlns:wpc="http://schemas.microsoft.com/office/word/2010/wordprocessingCanvas" xmlns:mc="http://schemas.openxmlformats.org/markup-compatibility/2006" xmlns:o="urn:schemas-microsoft-com:office:office" xmlns:r="http://schemas.openxmlformats.org/officeDocument/2006/relationships" xmlns:m="http://schemas.openxmlformats.org/officeDocument/2006/math" xmlns:v="urn:schemas-microsoft-com:vml" xmlns:wp14="http://schemas.microsoft.com/office/word/2010/wordprocessingDrawing" xmlns:wp="http://schemas.openxmlformats.org/drawingml/2006/wordprocessingDrawing" xmlns:w10="urn:schemas-microsoft-com:office:word" xmlns:w="http://schemas.openxmlformats.org/wordprocessingml/2006/main" xmlns:w14="http://schemas.microsoft.com/office/word/2010/wordml" xmlns:w15="http://schemas.microsoft.com/office/word/2012/wordml" xmlns:wpg="http://schemas.microsoft.com/office/word/2010/wordprocessingGroup" xmlns:wpi="http://schemas.microsoft.com/office/word/2010/wordprocessingInk" xmlns:wne="http://schemas.microsoft.com/office/word/2006/wordml" xmlns:wps="http://schemas.microsoft.com/office/word/2010/wordprocessingShape" mc:Ignorable="w14 w15 wp14">
   <w:body>
+    <w:p>
+      <w:pPr>
+        <w:rPr>
+          <w:b/>
+          <w:i/>
+          <w:color w:val="00B050"/>
+          <w:lang w:val="en-US"/>
+        </w:rPr>
+      </w:pPr>
+      <w:r>
+        <w:rPr>
+          <w:b/>
+          <w:i/>
+          <w:color w:val="00B050"/>
+          <w:lang w:val="en-US"/>
+        </w:rPr>
+        <w:t>[2020-10-09 – added: section</w:t>
+      </w:r>
+      <w:r>
+        <w:rPr>
+          <w:b/>
+          <w:i/>
+          <w:color w:val="00B050"/>
+          <w:lang w:val="en-US"/>
+        </w:rPr>
+        <w:t xml:space="preserve"> </w:t>
+      </w:r>
+      <w:hyperlink w:anchor="_Dealing_with_non-XML" w:history="1">
+        <w:r>
+          <w:rPr>
+            <w:rStyle w:val="Hyperlink"/>
+            <w:b/>
+            <w:i/>
+            <w:lang w:val="en-US"/>
+          </w:rPr>
+          <w:t>Dealing with non-XML mediatypes</w:t>
+        </w:r>
+      </w:hyperlink>
+      <w:r>
+        <w:rPr>
+          <w:b/>
+          <w:i/>
+          <w:color w:val="00B050"/>
+          <w:lang w:val="en-US"/>
+        </w:rPr>
+        <w:t>]</w:t>
+      </w:r>
+    </w:p>
     <w:p>
       <w:pPr>
         <w:rPr>
@@ -9136,6 +9184,7 @@
     </w:p>
     <w:p>
       <w:pPr>
+        <w:spacing w:after="0"/>
         <w:rPr>
           <w:lang w:val="en-US"/>
         </w:rPr>
@@ -9193,6 +9242,7 @@
     </w:p>
     <w:p>
       <w:pPr>
+        <w:spacing w:after="0"/>
         <w:rPr>
           <w:lang w:val="en-US"/>
         </w:rPr>
@@ -9206,6 +9256,8 @@
           <w:lang w:val="en-US"/>
         </w:rPr>
       </w:pPr>
+      <w:bookmarkStart w:id="0" w:name="_Dealing_with_non-XML"/>
+      <w:bookmarkEnd w:id="0"/>
       <w:r>
         <w:rPr>
           <w:lang w:val="en-US"/>
@@ -9215,33 +9267,641 @@
     </w:p>
     <w:p>
       <w:pPr>
-        <w:rPr>
-          <w:lang w:val="en-US"/>
-        </w:rPr>
-      </w:pPr>
-      <w:r>
-        <w:rPr>
-          <w:lang w:val="en-US"/>
-        </w:rPr>
-        <w:t xml:space="preserve">Greenfox aims to make XPath-based evaluation of non-XML resources as easy as possible. JSON, CSV and HTML documents are made accessible to XPath by just adding mediatype attributes to the resource shape or </w:t>
-      </w:r>
-      <w:r>
-        <w:rPr>
-          <w:lang w:val="en-US"/>
-        </w:rPr>
-        <w:t>Link Defiitions</w:t>
-      </w:r>
-      <w:r>
-        <w:rPr>
-          <w:lang w:val="en-US"/>
-        </w:rPr>
-        <w:t xml:space="preserve">. </w:t>
-      </w:r>
-      <w:r>
-        <w:rPr>
-          <w:lang w:val="en-US"/>
-        </w:rPr>
-        <w:t>Example:</w:t>
+        <w:spacing w:after="0"/>
+        <w:rPr>
+          <w:lang w:val="en-US"/>
+        </w:rPr>
+      </w:pPr>
+      <w:r>
+        <w:rPr>
+          <w:lang w:val="en-US"/>
+        </w:rPr>
+        <w:t xml:space="preserve">Greenfox </w:t>
+      </w:r>
+      <w:r>
+        <w:rPr>
+          <w:lang w:val="en-US"/>
+        </w:rPr>
+        <w:t xml:space="preserve">supports </w:t>
+      </w:r>
+      <w:r>
+        <w:rPr>
+          <w:lang w:val="en-US"/>
+        </w:rPr>
+        <w:t xml:space="preserve">XPath-based evaluation of non-XML resources. </w:t>
+      </w:r>
+    </w:p>
+    <w:p>
+      <w:pPr>
+        <w:spacing w:after="0"/>
+        <w:rPr>
+          <w:lang w:val="en-US"/>
+        </w:rPr>
+      </w:pPr>
+    </w:p>
+    <w:p>
+      <w:pPr>
+        <w:pStyle w:val="Heading4"/>
+        <w:spacing w:after="160"/>
+        <w:rPr>
+          <w:lang w:val="en-US"/>
+        </w:rPr>
+      </w:pPr>
+      <w:r>
+        <w:rPr>
+          <w:lang w:val="en-US"/>
+        </w:rPr>
+        <w:t>Shape target</w:t>
+      </w:r>
+    </w:p>
+    <w:p>
+      <w:pPr>
+        <w:rPr>
+          <w:lang w:val="en-US"/>
+        </w:rPr>
+      </w:pPr>
+      <w:r>
+        <w:rPr>
+          <w:lang w:val="en-US"/>
+        </w:rPr>
+        <w:t>The first approach is to “annotate” a shape as targeting resource of a particular mediatype</w:t>
+      </w:r>
+      <w:r>
+        <w:rPr>
+          <w:lang w:val="en-US"/>
+        </w:rPr>
+        <w:t>, using attribute @mediatype</w:t>
+      </w:r>
+      <w:r>
+        <w:rPr>
+          <w:lang w:val="en-US"/>
+        </w:rPr>
+        <w:t xml:space="preserve"> with one of the values </w:t>
+      </w:r>
+      <w:r>
+        <w:rPr>
+          <w:rFonts w:ascii="Courier New" w:hAnsi="Courier New" w:cs="Courier New"/>
+          <w:lang w:val="en-US"/>
+        </w:rPr>
+        <w:t>xml</w:t>
+      </w:r>
+      <w:r>
+        <w:rPr>
+          <w:lang w:val="en-US"/>
+        </w:rPr>
+        <w:t xml:space="preserve">, </w:t>
+      </w:r>
+      <w:r>
+        <w:rPr>
+          <w:rFonts w:ascii="Courier New" w:hAnsi="Courier New" w:cs="Courier New"/>
+          <w:lang w:val="en-US"/>
+        </w:rPr>
+        <w:t>json</w:t>
+      </w:r>
+      <w:r>
+        <w:rPr>
+          <w:lang w:val="en-US"/>
+        </w:rPr>
+        <w:t xml:space="preserve">, </w:t>
+      </w:r>
+      <w:r>
+        <w:rPr>
+          <w:rFonts w:ascii="Courier New" w:hAnsi="Courier New" w:cs="Courier New"/>
+          <w:lang w:val="en-US"/>
+        </w:rPr>
+        <w:t>csv</w:t>
+      </w:r>
+      <w:r>
+        <w:rPr>
+          <w:lang w:val="en-US"/>
+        </w:rPr>
+        <w:t xml:space="preserve">, </w:t>
+      </w:r>
+      <w:r>
+        <w:rPr>
+          <w:rFonts w:ascii="Courier New" w:hAnsi="Courier New" w:cs="Courier New"/>
+          <w:lang w:val="en-US"/>
+        </w:rPr>
+        <w:t>html</w:t>
+      </w:r>
+      <w:r>
+        <w:rPr>
+          <w:lang w:val="en-US"/>
+        </w:rPr>
+        <w:t>:</w:t>
+      </w:r>
+    </w:p>
+    <w:p>
+      <w:pPr>
+        <w:spacing w:after="0"/>
+        <w:rPr>
+          <w:rFonts w:ascii="Courier New" w:hAnsi="Courier New" w:cs="Courier New"/>
+          <w:sz w:val="18"/>
+          <w:szCs w:val="18"/>
+          <w:lang w:val="en-US"/>
+        </w:rPr>
+      </w:pPr>
+      <w:r>
+        <w:rPr>
+          <w:rFonts w:ascii="Courier New" w:hAnsi="Courier New" w:cs="Courier New"/>
+          <w:sz w:val="18"/>
+          <w:szCs w:val="18"/>
+          <w:lang w:val="en-US"/>
+        </w:rPr>
+        <w:t xml:space="preserve">    &lt;file mediatype="json" …&gt;…&lt;/file&gt;</w:t>
+      </w:r>
+    </w:p>
+    <w:p>
+      <w:pPr>
+        <w:spacing w:after="0"/>
+        <w:rPr>
+          <w:rFonts w:ascii="Courier New" w:hAnsi="Courier New" w:cs="Courier New"/>
+          <w:sz w:val="18"/>
+          <w:szCs w:val="18"/>
+          <w:lang w:val="en-US"/>
+        </w:rPr>
+      </w:pPr>
+      <w:r>
+        <w:rPr>
+          <w:rFonts w:ascii="Courier New" w:hAnsi="Courier New" w:cs="Courier New"/>
+          <w:sz w:val="18"/>
+          <w:szCs w:val="18"/>
+          <w:lang w:val="en-US"/>
+        </w:rPr>
+        <w:t xml:space="preserve">    &lt;file mediatype="</w:t>
+      </w:r>
+      <w:r>
+        <w:rPr>
+          <w:rFonts w:ascii="Courier New" w:hAnsi="Courier New" w:cs="Courier New"/>
+          <w:sz w:val="18"/>
+          <w:szCs w:val="18"/>
+          <w:lang w:val="en-US"/>
+        </w:rPr>
+        <w:t>html</w:t>
+      </w:r>
+      <w:r>
+        <w:rPr>
+          <w:rFonts w:ascii="Courier New" w:hAnsi="Courier New" w:cs="Courier New"/>
+          <w:sz w:val="18"/>
+          <w:szCs w:val="18"/>
+          <w:lang w:val="en-US"/>
+        </w:rPr>
+        <w:t>" …&gt;…&lt;/file&gt;</w:t>
+      </w:r>
+    </w:p>
+    <w:p>
+      <w:pPr>
+        <w:rPr>
+          <w:rFonts w:ascii="Courier New" w:hAnsi="Courier New" w:cs="Courier New"/>
+          <w:sz w:val="18"/>
+          <w:szCs w:val="18"/>
+          <w:lang w:val="en-US"/>
+        </w:rPr>
+      </w:pPr>
+      <w:r>
+        <w:rPr>
+          <w:rFonts w:ascii="Courier New" w:hAnsi="Courier New" w:cs="Courier New"/>
+          <w:sz w:val="18"/>
+          <w:szCs w:val="18"/>
+          <w:lang w:val="en-US"/>
+        </w:rPr>
+        <w:t xml:space="preserve">    &lt;file mediatype="</w:t>
+      </w:r>
+      <w:r>
+        <w:rPr>
+          <w:rFonts w:ascii="Courier New" w:hAnsi="Courier New" w:cs="Courier New"/>
+          <w:sz w:val="18"/>
+          <w:szCs w:val="18"/>
+          <w:lang w:val="en-US"/>
+        </w:rPr>
+        <w:t>csv</w:t>
+      </w:r>
+      <w:r>
+        <w:rPr>
+          <w:rFonts w:ascii="Courier New" w:hAnsi="Courier New" w:cs="Courier New"/>
+          <w:sz w:val="18"/>
+          <w:szCs w:val="18"/>
+          <w:lang w:val="en-US"/>
+        </w:rPr>
+        <w:t>" …&gt;…&lt;/file&gt;</w:t>
+      </w:r>
+    </w:p>
+    <w:p>
+      <w:pPr>
+        <w:rPr>
+          <w:lang w:val="en-US"/>
+        </w:rPr>
+      </w:pPr>
+      <w:r>
+        <w:rPr>
+          <w:lang w:val="en-US"/>
+        </w:rPr>
+        <w:t xml:space="preserve">Greenfox will automatically parse the target resources </w:t>
+      </w:r>
+      <w:r>
+        <w:rPr>
+          <w:lang w:val="en-US"/>
+        </w:rPr>
+        <w:t xml:space="preserve">of the shape </w:t>
+      </w:r>
+      <w:r>
+        <w:rPr>
+          <w:lang w:val="en-US"/>
+        </w:rPr>
+        <w:t>into a node tree representation</w:t>
+      </w:r>
+      <w:r>
+        <w:rPr>
+          <w:lang w:val="en-US"/>
+        </w:rPr>
+        <w:t>.</w:t>
+      </w:r>
+      <w:r>
+        <w:rPr>
+          <w:lang w:val="en-US"/>
+        </w:rPr>
+        <w:t xml:space="preserve"> </w:t>
+      </w:r>
+      <w:r>
+        <w:rPr>
+          <w:lang w:val="en-US"/>
+        </w:rPr>
+        <w:t xml:space="preserve">It is </w:t>
+      </w:r>
+      <w:r>
+        <w:rPr>
+          <w:lang w:val="en-US"/>
+        </w:rPr>
+        <w:t xml:space="preserve">the implicit </w:t>
+      </w:r>
+      <w:r>
+        <w:rPr>
+          <w:i/>
+          <w:lang w:val="en-US"/>
+        </w:rPr>
+        <w:t xml:space="preserve">evaluation </w:t>
+      </w:r>
+      <w:r>
+        <w:rPr>
+          <w:i/>
+          <w:lang w:val="en-US"/>
+        </w:rPr>
+        <w:t>context</w:t>
+      </w:r>
+      <w:r>
+        <w:rPr>
+          <w:lang w:val="en-US"/>
+        </w:rPr>
+        <w:t xml:space="preserve"> for any XPath expres</w:t>
+      </w:r>
+      <w:r>
+        <w:rPr>
+          <w:lang w:val="en-US"/>
+        </w:rPr>
+        <w:t>s</w:t>
+      </w:r>
+      <w:r>
+        <w:rPr>
+          <w:lang w:val="en-US"/>
+        </w:rPr>
+        <w:t>ion</w:t>
+      </w:r>
+      <w:r>
+        <w:rPr>
+          <w:lang w:val="en-US"/>
+        </w:rPr>
+        <w:t xml:space="preserve"> used in a constraint of the shape</w:t>
+      </w:r>
+      <w:r>
+        <w:rPr>
+          <w:lang w:val="en-US"/>
+        </w:rPr>
+        <w:t xml:space="preserve">, excluding </w:t>
+      </w:r>
+      <w:r>
+        <w:rPr>
+          <w:lang w:val="en-US"/>
+        </w:rPr>
+        <w:t xml:space="preserve">@expr2XP </w:t>
+      </w:r>
+      <w:r>
+        <w:rPr>
+          <w:lang w:val="en-US"/>
+        </w:rPr>
+        <w:t>in binary constraints</w:t>
+      </w:r>
+      <w:r>
+        <w:rPr>
+          <w:lang w:val="en-US"/>
+        </w:rPr>
+        <w:t xml:space="preserve"> (e.</w:t>
+      </w:r>
+      <w:r>
+        <w:rPr>
+          <w:lang w:val="en-US"/>
+        </w:rPr>
+        <w:t>g</w:t>
+      </w:r>
+      <w:r>
+        <w:rPr>
+          <w:lang w:val="en-US"/>
+        </w:rPr>
+        <w:t xml:space="preserve">. @exprXP in </w:t>
+      </w:r>
+      <w:r>
+        <w:rPr>
+          <w:rFonts w:ascii="Courier New" w:hAnsi="Courier New" w:cs="Courier New"/>
+          <w:lang w:val="en-US"/>
+        </w:rPr>
+        <w:t>&lt;value&gt;</w:t>
+      </w:r>
+      <w:r>
+        <w:rPr>
+          <w:lang w:val="en-US"/>
+        </w:rPr>
+        <w:t xml:space="preserve"> or @expr1XP in </w:t>
+      </w:r>
+      <w:r>
+        <w:rPr>
+          <w:rFonts w:ascii="Courier New" w:hAnsi="Courier New" w:cs="Courier New"/>
+          <w:lang w:val="en-US"/>
+        </w:rPr>
+        <w:t>&lt;valueCompared&gt;</w:t>
+      </w:r>
+      <w:r>
+        <w:rPr>
+          <w:lang w:val="en-US"/>
+        </w:rPr>
+        <w:t xml:space="preserve"> or </w:t>
+      </w:r>
+      <w:r>
+        <w:rPr>
+          <w:rFonts w:ascii="Courier New" w:hAnsi="Courier New" w:cs="Courier New"/>
+          <w:lang w:val="en-US"/>
+        </w:rPr>
+        <w:t>&lt;docSimilar&gt;</w:t>
+      </w:r>
+      <w:r>
+        <w:rPr>
+          <w:lang w:val="en-US"/>
+        </w:rPr>
+        <w:t>).</w:t>
+      </w:r>
+      <w:r>
+        <w:rPr>
+          <w:lang w:val="en-US"/>
+        </w:rPr>
+        <w:t xml:space="preserve"> </w:t>
+      </w:r>
+      <w:r>
+        <w:rPr>
+          <w:lang w:val="en-US"/>
+        </w:rPr>
+        <w:t xml:space="preserve">Here comes an example where a shape targets JSON files and </w:t>
+      </w:r>
+      <w:r>
+        <w:rPr>
+          <w:lang w:val="en-US"/>
+        </w:rPr>
+        <w:t>submits them to a value constraint based on an XPath expression</w:t>
+      </w:r>
+      <w:r>
+        <w:rPr>
+          <w:lang w:val="en-US"/>
+        </w:rPr>
+        <w:t>:</w:t>
+      </w:r>
+    </w:p>
+    <w:p>
+      <w:pPr>
+        <w:spacing w:after="0"/>
+        <w:rPr>
+          <w:rFonts w:ascii="Courier New" w:hAnsi="Courier New" w:cs="Courier New"/>
+          <w:sz w:val="18"/>
+          <w:szCs w:val="18"/>
+          <w:lang w:val="en-US"/>
+        </w:rPr>
+      </w:pPr>
+      <w:r>
+        <w:rPr>
+          <w:rFonts w:ascii="Courier New" w:hAnsi="Courier New" w:cs="Courier New"/>
+          <w:sz w:val="18"/>
+          <w:szCs w:val="18"/>
+          <w:lang w:val="en-US"/>
+        </w:rPr>
+        <w:t xml:space="preserve">  &lt;file</w:t>
+      </w:r>
+      <w:r>
+        <w:rPr>
+          <w:rFonts w:ascii="Courier New" w:hAnsi="Courier New" w:cs="Courier New"/>
+          <w:sz w:val="18"/>
+          <w:szCs w:val="18"/>
+          <w:lang w:val="en-US"/>
+        </w:rPr>
+        <w:t xml:space="preserve"> mediatype=</w:t>
+      </w:r>
+      <w:r>
+        <w:rPr>
+          <w:rFonts w:ascii="Courier New" w:hAnsi="Courier New" w:cs="Courier New"/>
+          <w:sz w:val="18"/>
+          <w:szCs w:val="18"/>
+          <w:lang w:val="en-US"/>
+        </w:rPr>
+        <w:t>"</w:t>
+      </w:r>
+      <w:r>
+        <w:rPr>
+          <w:rFonts w:ascii="Courier New" w:hAnsi="Courier New" w:cs="Courier New"/>
+          <w:sz w:val="18"/>
+          <w:szCs w:val="18"/>
+          <w:lang w:val="en-US"/>
+        </w:rPr>
+        <w:t>json</w:t>
+      </w:r>
+      <w:r>
+        <w:rPr>
+          <w:rFonts w:ascii="Courier New" w:hAnsi="Courier New" w:cs="Courier New"/>
+          <w:sz w:val="18"/>
+          <w:szCs w:val="18"/>
+          <w:lang w:val="en-US"/>
+        </w:rPr>
+        <w:t>"</w:t>
+      </w:r>
+      <w:r>
+        <w:rPr>
+          <w:rFonts w:ascii="Courier New" w:hAnsi="Courier New" w:cs="Courier New"/>
+          <w:sz w:val="18"/>
+          <w:szCs w:val="18"/>
+          <w:lang w:val="en-US"/>
+        </w:rPr>
+        <w:t xml:space="preserve"> foxpath="…"&gt;</w:t>
+      </w:r>
+    </w:p>
+    <w:p>
+      <w:pPr>
+        <w:spacing w:after="0"/>
+        <w:rPr>
+          <w:rFonts w:ascii="Courier New" w:hAnsi="Courier New" w:cs="Courier New"/>
+          <w:sz w:val="18"/>
+          <w:szCs w:val="18"/>
+          <w:lang w:val="en-US"/>
+        </w:rPr>
+      </w:pPr>
+      <w:r>
+        <w:rPr>
+          <w:rFonts w:ascii="Courier New" w:hAnsi="Courier New" w:cs="Courier New"/>
+          <w:sz w:val="18"/>
+          <w:szCs w:val="18"/>
+          <w:lang w:val="en-US"/>
+        </w:rPr>
+        <w:t xml:space="preserve">    &lt;value exprXP=</w:t>
+      </w:r>
+      <w:r>
+        <w:rPr>
+          <w:rFonts w:ascii="Courier New" w:hAnsi="Courier New" w:cs="Courier New"/>
+          <w:sz w:val="18"/>
+          <w:szCs w:val="18"/>
+          <w:lang w:val="en-US"/>
+        </w:rPr>
+        <w:t>"</w:t>
+      </w:r>
+      <w:r>
+        <w:rPr>
+          <w:rFonts w:ascii="Courier New" w:hAnsi="Courier New" w:cs="Courier New"/>
+          <w:sz w:val="18"/>
+          <w:szCs w:val="18"/>
+          <w:lang w:val="en-US"/>
+        </w:rPr>
+        <w:t>//iata</w:t>
+      </w:r>
+      <w:r>
+        <w:rPr>
+          <w:rFonts w:ascii="Courier New" w:hAnsi="Courier New" w:cs="Courier New"/>
+          <w:sz w:val="18"/>
+          <w:szCs w:val="18"/>
+          <w:lang w:val="en-US"/>
+        </w:rPr>
+        <w:t>"</w:t>
+      </w:r>
+      <w:r>
+        <w:rPr>
+          <w:rFonts w:ascii="Courier New" w:hAnsi="Courier New" w:cs="Courier New"/>
+          <w:sz w:val="18"/>
+          <w:szCs w:val="18"/>
+          <w:lang w:val="en-US"/>
+        </w:rPr>
+        <w:t xml:space="preserve"> length=</w:t>
+      </w:r>
+      <w:r>
+        <w:rPr>
+          <w:rFonts w:ascii="Courier New" w:hAnsi="Courier New" w:cs="Courier New"/>
+          <w:sz w:val="18"/>
+          <w:szCs w:val="18"/>
+          <w:lang w:val="en-US"/>
+        </w:rPr>
+        <w:t>"</w:t>
+      </w:r>
+      <w:r>
+        <w:rPr>
+          <w:rFonts w:ascii="Courier New" w:hAnsi="Courier New" w:cs="Courier New"/>
+          <w:sz w:val="18"/>
+          <w:szCs w:val="18"/>
+          <w:lang w:val="en-US"/>
+        </w:rPr>
+        <w:t>3</w:t>
+      </w:r>
+      <w:r>
+        <w:rPr>
+          <w:rFonts w:ascii="Courier New" w:hAnsi="Courier New" w:cs="Courier New"/>
+          <w:sz w:val="18"/>
+          <w:szCs w:val="18"/>
+          <w:lang w:val="en-US"/>
+        </w:rPr>
+        <w:t>"</w:t>
+      </w:r>
+      <w:r>
+        <w:rPr>
+          <w:rFonts w:ascii="Courier New" w:hAnsi="Courier New" w:cs="Courier New"/>
+          <w:sz w:val="18"/>
+          <w:szCs w:val="18"/>
+          <w:lang w:val="en-US"/>
+        </w:rPr>
+        <w:t>/&gt;</w:t>
+      </w:r>
+    </w:p>
+    <w:p>
+      <w:pPr>
+        <w:rPr>
+          <w:rFonts w:ascii="Courier New" w:hAnsi="Courier New" w:cs="Courier New"/>
+          <w:sz w:val="18"/>
+          <w:szCs w:val="18"/>
+          <w:lang w:val="en-US"/>
+        </w:rPr>
+      </w:pPr>
+      <w:r>
+        <w:rPr>
+          <w:rFonts w:ascii="Courier New" w:hAnsi="Courier New" w:cs="Courier New"/>
+          <w:sz w:val="18"/>
+          <w:szCs w:val="18"/>
+          <w:lang w:val="en-US"/>
+        </w:rPr>
+        <w:t xml:space="preserve">  &lt;/file&gt;</w:t>
+      </w:r>
+    </w:p>
+    <w:p>
+      <w:pPr>
+        <w:spacing w:after="0"/>
+        <w:rPr>
+          <w:lang w:val="en-US"/>
+        </w:rPr>
+      </w:pPr>
+      <w:r>
+        <w:rPr>
+          <w:lang w:val="en-US"/>
+        </w:rPr>
+        <w:t>In the case of mediatyp</w:t>
+      </w:r>
+      <w:r>
+        <w:rPr>
+          <w:lang w:val="en-US"/>
+        </w:rPr>
+        <w:t>e</w:t>
+      </w:r>
+      <w:r>
+        <w:rPr>
+          <w:lang w:val="en-US"/>
+        </w:rPr>
+        <w:t xml:space="preserve"> </w:t>
+      </w:r>
+      <w:r>
+        <w:rPr>
+          <w:lang w:val="en-US"/>
+        </w:rPr>
+        <w:t>CSV</w:t>
+      </w:r>
+      <w:r>
+        <w:rPr>
+          <w:lang w:val="en-US"/>
+        </w:rPr>
+        <w:t>, further attributes are available for controlling the par</w:t>
+      </w:r>
+      <w:r>
+        <w:rPr>
+          <w:lang w:val="en-US"/>
+        </w:rPr>
+        <w:t>sing</w:t>
+      </w:r>
+      <w:r>
+        <w:rPr>
+          <w:lang w:val="en-US"/>
+        </w:rPr>
+        <w:t xml:space="preserve"> of the CSV file into a node tree</w:t>
+      </w:r>
+      <w:r>
+        <w:rPr>
+          <w:lang w:val="en-US"/>
+        </w:rPr>
+        <w:t>:</w:t>
       </w:r>
     </w:p>
     <w:p>
@@ -9251,26 +9911,992 @@
           <w:ilvl w:val="0"/>
           <w:numId w:val="1"/>
         </w:numPr>
-        <w:rPr>
-          <w:lang w:val="en-US"/>
-        </w:rPr>
-      </w:pPr>
+        <w:spacing w:after="0"/>
+        <w:rPr>
+          <w:lang w:val="en-US"/>
+        </w:rPr>
+      </w:pPr>
+      <w:r>
+        <w:rPr>
+          <w:lang w:val="en-US"/>
+        </w:rPr>
+        <w:t>@csv.sepa</w:t>
+      </w:r>
+      <w:r>
+        <w:rPr>
+          <w:lang w:val="en-US"/>
+        </w:rPr>
+        <w:t>rator</w:t>
+      </w:r>
+      <w:r>
+        <w:rPr>
+          <w:lang w:val="en-US"/>
+        </w:rPr>
+        <w:t xml:space="preserve"> - </w:t>
+      </w:r>
+      <w:r>
+        <w:rPr>
+          <w:lang w:val="en-US"/>
+        </w:rPr>
+        <w:t xml:space="preserve">the separator, identified by one of the tokens </w:t>
+      </w:r>
+      <w:r>
+        <w:rPr>
+          <w:rFonts w:ascii="Courier New" w:hAnsi="Courier New" w:cs="Courier New"/>
+          <w:lang w:val="en-US"/>
+        </w:rPr>
+        <w:t>comma</w:t>
+      </w:r>
+      <w:r>
+        <w:rPr>
+          <w:lang w:val="en-US"/>
+        </w:rPr>
+        <w:t xml:space="preserve">, </w:t>
+      </w:r>
+      <w:r>
+        <w:rPr>
+          <w:rFonts w:ascii="Courier New" w:hAnsi="Courier New" w:cs="Courier New"/>
+          <w:lang w:val="en-US"/>
+        </w:rPr>
+        <w:t>semicolon</w:t>
+      </w:r>
+      <w:r>
+        <w:rPr>
+          <w:lang w:val="en-US"/>
+        </w:rPr>
+        <w:t xml:space="preserve">, </w:t>
+      </w:r>
+      <w:r>
+        <w:rPr>
+          <w:rFonts w:ascii="Courier New" w:hAnsi="Courier New" w:cs="Courier New"/>
+          <w:lang w:val="en-US"/>
+        </w:rPr>
+        <w:t>colon</w:t>
+      </w:r>
+      <w:r>
+        <w:rPr>
+          <w:lang w:val="en-US"/>
+        </w:rPr>
+        <w:t xml:space="preserve">, </w:t>
+      </w:r>
+      <w:r>
+        <w:rPr>
+          <w:rFonts w:ascii="Courier New" w:hAnsi="Courier New" w:cs="Courier New"/>
+          <w:lang w:val="en-US"/>
+        </w:rPr>
+        <w:t>tab</w:t>
+      </w:r>
+      <w:r>
+        <w:rPr>
+          <w:lang w:val="en-US"/>
+        </w:rPr>
+        <w:t xml:space="preserve"> or </w:t>
+      </w:r>
+      <w:r>
+        <w:rPr>
+          <w:rFonts w:ascii="Courier New" w:hAnsi="Courier New" w:cs="Courier New"/>
+          <w:lang w:val="en-US"/>
+        </w:rPr>
+        <w:t>space</w:t>
+      </w:r>
+      <w:r>
+        <w:rPr>
+          <w:lang w:val="en-US"/>
+        </w:rPr>
+        <w:t>, or a single character</w:t>
+      </w:r>
+    </w:p>
+    <w:p>
+      <w:pPr>
+        <w:pStyle w:val="ListParagraph"/>
+        <w:numPr>
+          <w:ilvl w:val="0"/>
+          <w:numId w:val="1"/>
+        </w:numPr>
+        <w:spacing w:after="0"/>
+        <w:rPr>
+          <w:rFonts w:ascii="Courier New" w:hAnsi="Courier New" w:cs="Courier New"/>
+          <w:lang w:val="en-US"/>
+        </w:rPr>
+      </w:pPr>
+      <w:r>
+        <w:rPr>
+          <w:lang w:val="en-US"/>
+        </w:rPr>
+        <w:t>@csv.header</w:t>
+      </w:r>
+      <w:r>
+        <w:rPr>
+          <w:lang w:val="en-US"/>
+        </w:rPr>
+        <w:t xml:space="preserve"> - </w:t>
+      </w:r>
+      <w:r>
+        <w:rPr>
+          <w:lang w:val="en-US"/>
+        </w:rPr>
+        <w:t>indicates whether the first line of the file contains columns headers</w:t>
+      </w:r>
+      <w:r>
+        <w:rPr>
+          <w:lang w:val="en-US"/>
+        </w:rPr>
+        <w:t xml:space="preserve"> (value </w:t>
+      </w:r>
+      <w:r>
+        <w:rPr>
+          <w:rFonts w:ascii="Courier New" w:hAnsi="Courier New" w:cs="Courier New"/>
+          <w:lang w:val="en-US"/>
+        </w:rPr>
+        <w:t>yes</w:t>
+      </w:r>
+      <w:r>
+        <w:rPr>
+          <w:lang w:val="en-US"/>
+        </w:rPr>
+        <w:t xml:space="preserve"> or </w:t>
+      </w:r>
+      <w:r>
+        <w:rPr>
+          <w:rFonts w:ascii="Courier New" w:hAnsi="Courier New" w:cs="Courier New"/>
+          <w:lang w:val="en-US"/>
+        </w:rPr>
+        <w:t>no</w:t>
+      </w:r>
+      <w:r>
+        <w:rPr>
+          <w:lang w:val="en-US"/>
+        </w:rPr>
+        <w:t>)</w:t>
+      </w:r>
+    </w:p>
+    <w:p>
+      <w:pPr>
+        <w:pStyle w:val="ListParagraph"/>
+        <w:numPr>
+          <w:ilvl w:val="0"/>
+          <w:numId w:val="1"/>
+        </w:numPr>
+        <w:spacing w:after="0"/>
+        <w:rPr>
+          <w:rFonts w:ascii="Courier New" w:hAnsi="Courier New" w:cs="Courier New"/>
+          <w:lang w:val="en-US"/>
+        </w:rPr>
+      </w:pPr>
+      <w:r>
+        <w:rPr>
+          <w:lang w:val="en-US"/>
+        </w:rPr>
+        <w:t>@csv.format</w:t>
+      </w:r>
+      <w:r>
+        <w:rPr>
+          <w:lang w:val="en-US"/>
+        </w:rPr>
+        <w:t xml:space="preserve"> - </w:t>
+      </w:r>
+      <w:r>
+        <w:rPr>
+          <w:lang w:val="en-US"/>
+        </w:rPr>
+        <w:t xml:space="preserve">specifies if JSON names are represented by </w:t>
+      </w:r>
+      <w:r>
+        <w:rPr>
+          <w:lang w:val="en-US"/>
+        </w:rPr>
+        <w:t xml:space="preserve">XML </w:t>
+      </w:r>
+      <w:r>
+        <w:rPr>
+          <w:lang w:val="en-US"/>
+        </w:rPr>
+        <w:t xml:space="preserve">element names (value </w:t>
+      </w:r>
+      <w:r>
+        <w:rPr>
+          <w:rFonts w:ascii="Courier New" w:hAnsi="Courier New" w:cs="Courier New"/>
+          <w:lang w:val="en-US"/>
+        </w:rPr>
+        <w:t>direct</w:t>
+      </w:r>
+      <w:r>
+        <w:rPr>
+          <w:lang w:val="en-US"/>
+        </w:rPr>
+        <w:t>) or provided by</w:t>
+      </w:r>
+      <w:r>
+        <w:rPr>
+          <w:lang w:val="en-US"/>
+        </w:rPr>
+        <w:t xml:space="preserve"> XML</w:t>
+      </w:r>
+      <w:r>
+        <w:rPr>
+          <w:lang w:val="en-US"/>
+        </w:rPr>
+        <w:t xml:space="preserve"> @name attributes (value </w:t>
+      </w:r>
+      <w:r>
+        <w:rPr>
+          <w:rFonts w:ascii="Courier New" w:hAnsi="Courier New" w:cs="Courier New"/>
+          <w:lang w:val="en-US"/>
+        </w:rPr>
+        <w:t>attributes</w:t>
+      </w:r>
+      <w:r>
+        <w:rPr>
+          <w:lang w:val="en-US"/>
+        </w:rPr>
+        <w:t xml:space="preserve">) </w:t>
+      </w:r>
+    </w:p>
+    <w:p>
+      <w:pPr>
+        <w:pStyle w:val="ListParagraph"/>
+        <w:spacing w:after="0"/>
+        <w:rPr>
+          <w:rFonts w:ascii="Courier New" w:hAnsi="Courier New" w:cs="Courier New"/>
+          <w:lang w:val="en-US"/>
+        </w:rPr>
+      </w:pPr>
+    </w:p>
+    <w:p>
+      <w:pPr>
+        <w:pStyle w:val="Heading4"/>
+        <w:spacing w:after="160"/>
+        <w:rPr>
+          <w:lang w:val="en-US"/>
+        </w:rPr>
+      </w:pPr>
+      <w:r>
+        <w:rPr>
+          <w:lang w:val="en-US"/>
+        </w:rPr>
+        <w:t>Link target</w:t>
+      </w:r>
+    </w:p>
+    <w:p>
+      <w:pPr>
+        <w:rPr>
+          <w:lang w:val="en-US"/>
+        </w:rPr>
+      </w:pPr>
+      <w:r>
+        <w:rPr>
+          <w:lang w:val="en-US"/>
+        </w:rPr>
+        <w:t xml:space="preserve">A link definition has an optional attribute @targetMediatype, which may be one of the values </w:t>
+      </w:r>
+      <w:r>
+        <w:rPr>
+          <w:rFonts w:ascii="Courier New" w:hAnsi="Courier New" w:cs="Courier New"/>
+          <w:lang w:val="en-US"/>
+        </w:rPr>
+        <w:t>xml</w:t>
+      </w:r>
+      <w:r>
+        <w:rPr>
+          <w:lang w:val="en-US"/>
+        </w:rPr>
+        <w:t xml:space="preserve">, </w:t>
+      </w:r>
+      <w:r>
+        <w:rPr>
+          <w:rFonts w:ascii="Courier New" w:hAnsi="Courier New" w:cs="Courier New"/>
+          <w:lang w:val="en-US"/>
+        </w:rPr>
+        <w:t>json</w:t>
+      </w:r>
+      <w:r>
+        <w:rPr>
+          <w:lang w:val="en-US"/>
+        </w:rPr>
+        <w:t xml:space="preserve">, </w:t>
+      </w:r>
+      <w:r>
+        <w:rPr>
+          <w:rFonts w:ascii="Courier New" w:hAnsi="Courier New" w:cs="Courier New"/>
+          <w:lang w:val="en-US"/>
+        </w:rPr>
+        <w:t>csv</w:t>
+      </w:r>
+      <w:r>
+        <w:rPr>
+          <w:lang w:val="en-US"/>
+        </w:rPr>
+        <w:t xml:space="preserve">, </w:t>
+      </w:r>
+      <w:r>
+        <w:rPr>
+          <w:rFonts w:ascii="Courier New" w:hAnsi="Courier New" w:cs="Courier New"/>
+          <w:lang w:val="en-US"/>
+        </w:rPr>
+        <w:t>html</w:t>
+      </w:r>
+      <w:r>
+        <w:rPr>
+          <w:lang w:val="en-US"/>
+        </w:rPr>
+        <w:t xml:space="preserve">. In case of a non-XML value, link resolution includes a final step of parsing the link target into a node tree representation. If the parsing fails, link resolution as a whole is considered a failure. </w:t>
+      </w:r>
+    </w:p>
+    <w:p>
+      <w:pPr>
+        <w:spacing w:after="0"/>
+        <w:rPr>
+          <w:lang w:val="en-US"/>
+        </w:rPr>
+      </w:pPr>
+      <w:r>
+        <w:rPr>
+          <w:lang w:val="en-US"/>
+        </w:rPr>
+        <w:t>A link definition has additional optional attributes controlling the parsing of CSV targets. These are the same attributes as allowed on a shape element(@csv.separator, @csv.header, @csv.format).</w:t>
+      </w:r>
       <w:r>
         <w:rPr>
           <w:lang w:val="en-US"/>
         </w:rPr>
         <w:t xml:space="preserve"> </w:t>
       </w:r>
-      <w:r>
-        <w:rPr>
-          <w:lang w:val="en-US"/>
-        </w:rPr>
-        <w:t>(under construction)</w:t>
-      </w:r>
-    </w:p>
-    <w:p>
-      <w:pPr>
-        <w:rPr>
+    </w:p>
+    <w:p>
+      <w:pPr>
+        <w:spacing w:after="0"/>
+        <w:rPr>
+          <w:lang w:val="en-US"/>
+        </w:rPr>
+      </w:pPr>
+    </w:p>
+    <w:p>
+      <w:pPr>
+        <w:pStyle w:val="Heading4"/>
+        <w:spacing w:after="160"/>
+        <w:rPr>
+          <w:lang w:val="en-US"/>
+        </w:rPr>
+      </w:pPr>
+      <w:r>
+        <w:rPr>
+          <w:lang w:val="en-US"/>
+        </w:rPr>
+        <w:t>Expression context</w:t>
+      </w:r>
+      <w:bookmarkStart w:id="1" w:name="_GoBack"/>
+      <w:bookmarkEnd w:id="1"/>
+    </w:p>
+    <w:p>
+      <w:pPr>
+        <w:rPr>
+          <w:lang w:val="en-US"/>
+        </w:rPr>
+      </w:pPr>
+      <w:r>
+        <w:rPr>
+          <w:lang w:val="en-US"/>
+        </w:rPr>
+        <w:t xml:space="preserve">The node tree representation </w:t>
+      </w:r>
+      <w:r>
+        <w:rPr>
+          <w:lang w:val="en-US"/>
+        </w:rPr>
+        <w:t xml:space="preserve">of the </w:t>
+      </w:r>
+      <w:r>
+        <w:rPr>
+          <w:lang w:val="en-US"/>
+        </w:rPr>
+        <w:t xml:space="preserve">current resourde from the </w:t>
+      </w:r>
+      <w:r>
+        <w:rPr>
+          <w:lang w:val="en-US"/>
+        </w:rPr>
+        <w:t xml:space="preserve">shape target </w:t>
+      </w:r>
+      <w:r>
+        <w:rPr>
+          <w:lang w:val="en-US"/>
+        </w:rPr>
+        <w:t xml:space="preserve">is </w:t>
+      </w:r>
+      <w:r>
+        <w:rPr>
+          <w:lang w:val="en-US"/>
+        </w:rPr>
+        <w:t xml:space="preserve">bound to the built-in variable </w:t>
+      </w:r>
+      <w:r>
+        <w:rPr>
+          <w:rFonts w:ascii="Courier New" w:hAnsi="Courier New" w:cs="Courier New"/>
+          <w:lang w:val="en-US"/>
+        </w:rPr>
+        <w:t>$doc</w:t>
+      </w:r>
+      <w:r>
+        <w:rPr>
+          <w:lang w:val="en-US"/>
+        </w:rPr>
+        <w:t>, available in any XPath</w:t>
+      </w:r>
+      <w:r>
+        <w:rPr>
+          <w:lang w:val="en-US"/>
+        </w:rPr>
+        <w:t xml:space="preserve"> or Foxpath </w:t>
+      </w:r>
+      <w:r>
+        <w:rPr>
+          <w:lang w:val="en-US"/>
+        </w:rPr>
+        <w:t>expression used in a co</w:t>
+      </w:r>
+      <w:r>
+        <w:rPr>
+          <w:lang w:val="en-US"/>
+        </w:rPr>
+        <w:t>nstraint</w:t>
+      </w:r>
+      <w:r>
+        <w:rPr>
+          <w:lang w:val="en-US"/>
+        </w:rPr>
+        <w:t xml:space="preserve"> of the shape</w:t>
+      </w:r>
+      <w:r>
+        <w:rPr>
+          <w:lang w:val="en-US"/>
+        </w:rPr>
+        <w:t xml:space="preserve">, or in a </w:t>
+      </w:r>
+      <w:r>
+        <w:rPr>
+          <w:lang w:val="en-US"/>
+        </w:rPr>
+        <w:lastRenderedPageBreak/>
+        <w:t>link definition referenced by such a constraint</w:t>
+      </w:r>
+      <w:r>
+        <w:rPr>
+          <w:lang w:val="en-US"/>
+        </w:rPr>
+        <w:t>.</w:t>
+      </w:r>
+      <w:r>
+        <w:rPr>
+          <w:lang w:val="en-US"/>
+        </w:rPr>
+        <w:t xml:space="preserve"> In the following example, the </w:t>
+      </w:r>
+      <w:r>
+        <w:rPr>
+          <w:rFonts w:ascii="Courier New" w:hAnsi="Courier New" w:cs="Courier New"/>
+          <w:lang w:val="en-US"/>
+        </w:rPr>
+        <w:t>$doc</w:t>
+      </w:r>
+      <w:r>
+        <w:rPr>
+          <w:lang w:val="en-US"/>
+        </w:rPr>
+        <w:t xml:space="preserve"> variable is </w:t>
+      </w:r>
+      <w:r>
+        <w:rPr>
+          <w:lang w:val="en-US"/>
+        </w:rPr>
+        <w:t xml:space="preserve">  </w:t>
+      </w:r>
+      <w:r>
+        <w:rPr>
+          <w:lang w:val="en-US"/>
+        </w:rPr>
+        <w:t xml:space="preserve">referenced by </w:t>
+      </w:r>
+      <w:r>
+        <w:rPr>
+          <w:lang w:val="en-US"/>
+        </w:rPr>
+        <w:t xml:space="preserve">the second expression </w:t>
+      </w:r>
+      <w:r>
+        <w:rPr>
+          <w:lang w:val="en-US"/>
+        </w:rPr>
+        <w:t>of</w:t>
+      </w:r>
+      <w:r>
+        <w:rPr>
+          <w:lang w:val="en-US"/>
+        </w:rPr>
+        <w:t xml:space="preserve"> a ValueCompared constraint:</w:t>
+      </w:r>
+    </w:p>
+    <w:p>
+      <w:pPr>
+        <w:spacing w:after="0"/>
+        <w:rPr>
+          <w:rFonts w:ascii="Courier New" w:hAnsi="Courier New" w:cs="Courier New"/>
+          <w:sz w:val="18"/>
+          <w:szCs w:val="18"/>
+          <w:lang w:val="en-US"/>
+        </w:rPr>
+      </w:pPr>
+      <w:r>
+        <w:rPr>
+          <w:rFonts w:ascii="Courier New" w:hAnsi="Courier New" w:cs="Courier New"/>
+          <w:sz w:val="18"/>
+          <w:szCs w:val="18"/>
+          <w:lang w:val="en-US"/>
+        </w:rPr>
+        <w:t xml:space="preserve">  &lt;valueCompared expr1XP="//</w:t>
+      </w:r>
+      <w:r>
+        <w:rPr>
+          <w:rFonts w:ascii="Courier New" w:hAnsi="Courier New" w:cs="Courier New"/>
+          <w:sz w:val="18"/>
+          <w:szCs w:val="18"/>
+          <w:lang w:val="en-US"/>
+        </w:rPr>
+        <w:t>startDate</w:t>
+      </w:r>
+      <w:r>
+        <w:rPr>
+          <w:rFonts w:ascii="Courier New" w:hAnsi="Courier New" w:cs="Courier New"/>
+          <w:sz w:val="18"/>
+          <w:szCs w:val="18"/>
+          <w:lang w:val="en-US"/>
+        </w:rPr>
+        <w:t>"</w:t>
+      </w:r>
+      <w:r>
+        <w:rPr>
+          <w:rFonts w:ascii="Courier New" w:hAnsi="Courier New" w:cs="Courier New"/>
+          <w:sz w:val="18"/>
+          <w:szCs w:val="18"/>
+          <w:lang w:val="en-US"/>
+        </w:rPr>
+        <w:t xml:space="preserve"> </w:t>
+      </w:r>
+    </w:p>
+    <w:p>
+      <w:pPr>
+        <w:rPr>
+          <w:rFonts w:ascii="Courier New" w:hAnsi="Courier New" w:cs="Courier New"/>
+          <w:sz w:val="18"/>
+          <w:szCs w:val="18"/>
+          <w:lang w:val="en-US"/>
+        </w:rPr>
+      </w:pPr>
+      <w:r>
+        <w:rPr>
+          <w:rFonts w:ascii="Courier New" w:hAnsi="Courier New" w:cs="Courier New"/>
+          <w:sz w:val="18"/>
+          <w:szCs w:val="18"/>
+          <w:lang w:val="en-US"/>
+        </w:rPr>
+        <w:t xml:space="preserve">                 expr2</w:t>
+      </w:r>
+      <w:r>
+        <w:rPr>
+          <w:rFonts w:ascii="Courier New" w:hAnsi="Courier New" w:cs="Courier New"/>
+          <w:sz w:val="18"/>
+          <w:szCs w:val="18"/>
+          <w:lang w:val="en-US"/>
+        </w:rPr>
+        <w:t>XP</w:t>
+      </w:r>
+      <w:r>
+        <w:rPr>
+          <w:rFonts w:ascii="Courier New" w:hAnsi="Courier New" w:cs="Courier New"/>
+          <w:sz w:val="18"/>
+          <w:szCs w:val="18"/>
+          <w:lang w:val="en-US"/>
+        </w:rPr>
+        <w:t>=</w:t>
+      </w:r>
+      <w:r>
+        <w:rPr>
+          <w:rFonts w:ascii="Courier New" w:hAnsi="Courier New" w:cs="Courier New"/>
+          <w:sz w:val="18"/>
+          <w:szCs w:val="18"/>
+          <w:lang w:val="en-US"/>
+        </w:rPr>
+        <w:t>"</w:t>
+      </w:r>
+      <w:r>
+        <w:rPr>
+          <w:rFonts w:ascii="Courier New" w:hAnsi="Courier New" w:cs="Courier New"/>
+          <w:sz w:val="18"/>
+          <w:szCs w:val="18"/>
+          <w:lang w:val="en-US"/>
+        </w:rPr>
+        <w:t>//project[@id eq $doc//projectId]/startDate</w:t>
+      </w:r>
+      <w:r>
+        <w:rPr>
+          <w:rFonts w:ascii="Courier New" w:hAnsi="Courier New" w:cs="Courier New"/>
+          <w:sz w:val="18"/>
+          <w:szCs w:val="18"/>
+          <w:lang w:val="en-US"/>
+        </w:rPr>
+        <w:t>"</w:t>
+      </w:r>
+      <w:r>
+        <w:rPr>
+          <w:rFonts w:ascii="Courier New" w:hAnsi="Courier New" w:cs="Courier New"/>
+          <w:sz w:val="18"/>
+          <w:szCs w:val="18"/>
+          <w:lang w:val="en-US"/>
+        </w:rPr>
+        <w:t xml:space="preserve"> …/&gt;</w:t>
+      </w:r>
+    </w:p>
+    <w:p>
+      <w:pPr>
+        <w:spacing w:after="0"/>
+        <w:rPr>
+          <w:lang w:val="en-US"/>
+        </w:rPr>
+      </w:pPr>
+      <w:r>
+        <w:rPr>
+          <w:lang w:val="en-US"/>
+        </w:rPr>
+        <w:t xml:space="preserve">Note that </w:t>
+      </w:r>
+      <w:r>
+        <w:rPr>
+          <w:lang w:val="en-US"/>
+        </w:rPr>
+        <w:t>@</w:t>
+      </w:r>
+      <w:r>
+        <w:rPr>
+          <w:lang w:val="en-US"/>
+        </w:rPr>
+        <w:t xml:space="preserve">expr2XP is evaluated in the context of a link target, </w:t>
+      </w:r>
+      <w:r>
+        <w:rPr>
+          <w:lang w:val="en-US"/>
+        </w:rPr>
+        <w:t xml:space="preserve">not the shape target, </w:t>
+      </w:r>
+      <w:r>
+        <w:rPr>
+          <w:lang w:val="en-US"/>
+        </w:rPr>
+        <w:t>so</w:t>
+      </w:r>
+      <w:r>
+        <w:rPr>
+          <w:lang w:val="en-US"/>
+        </w:rPr>
+        <w:t xml:space="preserve"> that</w:t>
+      </w:r>
+      <w:r>
+        <w:rPr>
+          <w:lang w:val="en-US"/>
+        </w:rPr>
+        <w:t xml:space="preserve"> </w:t>
+      </w:r>
+      <w:r>
+        <w:rPr>
+          <w:rFonts w:ascii="Courier New" w:hAnsi="Courier New" w:cs="Courier New"/>
+          <w:lang w:val="en-US"/>
+        </w:rPr>
+        <w:t>$doc</w:t>
+      </w:r>
+      <w:r>
+        <w:rPr>
+          <w:lang w:val="en-US"/>
+        </w:rPr>
+        <w:t xml:space="preserve"> is required </w:t>
+      </w:r>
+      <w:r>
+        <w:rPr>
+          <w:lang w:val="en-US"/>
+        </w:rPr>
+        <w:t xml:space="preserve">for access to </w:t>
+      </w:r>
+      <w:r>
+        <w:rPr>
+          <w:lang w:val="en-US"/>
+        </w:rPr>
+        <w:t>data from the sh</w:t>
+      </w:r>
+      <w:r>
+        <w:rPr>
+          <w:lang w:val="en-US"/>
+        </w:rPr>
+        <w:t>ape target.</w:t>
+      </w:r>
+    </w:p>
+    <w:p>
+      <w:pPr>
+        <w:spacing w:after="0"/>
+        <w:rPr>
+          <w:lang w:val="en-US"/>
+        </w:rPr>
+      </w:pPr>
+    </w:p>
+    <w:p>
+      <w:pPr>
+        <w:pStyle w:val="Heading4"/>
+        <w:spacing w:after="160"/>
+        <w:rPr>
+          <w:lang w:val="en-US"/>
+        </w:rPr>
+      </w:pPr>
+      <w:r>
+        <w:rPr>
+          <w:lang w:val="en-US"/>
+        </w:rPr>
+        <w:t>Foxpath function calls</w:t>
+      </w:r>
+    </w:p>
+    <w:p>
+      <w:pPr>
+        <w:rPr>
+          <w:lang w:val="en-US"/>
+        </w:rPr>
+      </w:pPr>
+      <w:r>
+        <w:rPr>
+          <w:lang w:val="en-US"/>
+        </w:rPr>
+        <w:t xml:space="preserve">Independently of the current </w:t>
+      </w:r>
+      <w:r>
+        <w:rPr>
+          <w:lang w:val="en-US"/>
+        </w:rPr>
+        <w:t xml:space="preserve">resource from the </w:t>
+      </w:r>
+      <w:r>
+        <w:rPr>
+          <w:lang w:val="en-US"/>
+        </w:rPr>
+        <w:t xml:space="preserve">shape target, Foxpath expressions may </w:t>
+      </w:r>
+      <w:r>
+        <w:rPr>
+          <w:lang w:val="en-US"/>
+        </w:rPr>
+        <w:t>contain</w:t>
+      </w:r>
+      <w:r>
+        <w:rPr>
+          <w:lang w:val="en-US"/>
+        </w:rPr>
+        <w:t xml:space="preserve"> function calls for parsing </w:t>
+      </w:r>
+      <w:r>
+        <w:rPr>
+          <w:lang w:val="en-US"/>
+        </w:rPr>
+        <w:t xml:space="preserve">arbitrary </w:t>
+      </w:r>
+      <w:r>
+        <w:rPr>
+          <w:lang w:val="en-US"/>
+        </w:rPr>
+        <w:t>non-XML resources into node trees:</w:t>
+      </w:r>
+    </w:p>
+    <w:p>
+      <w:pPr>
+        <w:pStyle w:val="ListParagraph"/>
+        <w:numPr>
+          <w:ilvl w:val="0"/>
+          <w:numId w:val="1"/>
+        </w:numPr>
+        <w:rPr>
+          <w:lang w:val="en-US"/>
+        </w:rPr>
+      </w:pPr>
+      <w:r>
+        <w:rPr>
+          <w:rFonts w:ascii="Courier New" w:hAnsi="Courier New" w:cs="Courier New"/>
+          <w:lang w:val="en-US"/>
+        </w:rPr>
+        <w:t>json-doc($uri)</w:t>
+      </w:r>
+      <w:r>
+        <w:rPr>
+          <w:lang w:val="en-US"/>
+        </w:rPr>
+        <w:tab/>
+        <w:t>- parses a JSON resource</w:t>
+      </w:r>
+      <w:r>
+        <w:rPr>
+          <w:lang w:val="en-US"/>
+        </w:rPr>
+        <w:t xml:space="preserve"> into a node tree</w:t>
+      </w:r>
+    </w:p>
+    <w:p>
+      <w:pPr>
+        <w:pStyle w:val="ListParagraph"/>
+        <w:numPr>
+          <w:ilvl w:val="0"/>
+          <w:numId w:val="1"/>
+        </w:numPr>
+        <w:rPr>
+          <w:lang w:val="en-US"/>
+        </w:rPr>
+      </w:pPr>
+      <w:r>
+        <w:rPr>
+          <w:rFonts w:ascii="Courier New" w:hAnsi="Courier New" w:cs="Courier New"/>
+          <w:lang w:val="en-US"/>
+        </w:rPr>
+        <w:t>html-doc($uri)</w:t>
+      </w:r>
+      <w:r>
+        <w:rPr>
+          <w:lang w:val="en-US"/>
+        </w:rPr>
+        <w:tab/>
+        <w:t>- parses an HTML resource</w:t>
+      </w:r>
+      <w:r>
+        <w:rPr>
+          <w:lang w:val="en-US"/>
+        </w:rPr>
+        <w:t xml:space="preserve"> into a node tree</w:t>
+      </w:r>
+    </w:p>
+    <w:p>
+      <w:pPr>
+        <w:pStyle w:val="ListParagraph"/>
+        <w:numPr>
+          <w:ilvl w:val="0"/>
+          <w:numId w:val="1"/>
+        </w:numPr>
+        <w:rPr>
+          <w:lang w:val="en-US"/>
+        </w:rPr>
+      </w:pPr>
+      <w:r>
+        <w:rPr>
+          <w:rFonts w:ascii="Courier New" w:hAnsi="Courier New" w:cs="Courier New"/>
+          <w:lang w:val="en-US"/>
+        </w:rPr>
+        <w:t>csv-doc($uri)</w:t>
+      </w:r>
+      <w:r>
+        <w:rPr>
+          <w:lang w:val="en-US"/>
+        </w:rPr>
+        <w:tab/>
+        <w:t>- parses a CSV resource</w:t>
+      </w:r>
+      <w:r>
+        <w:rPr>
+          <w:lang w:val="en-US"/>
+        </w:rPr>
+        <w:t xml:space="preserve"> into a node tree</w:t>
+      </w:r>
+    </w:p>
+    <w:p>
+      <w:pPr>
+        <w:rPr>
+          <w:lang w:val="en-US"/>
+        </w:rPr>
+      </w:pPr>
+      <w:r>
+        <w:rPr>
+          <w:lang w:val="en-US"/>
+        </w:rPr>
+        <w:t xml:space="preserve">The function </w:t>
+      </w:r>
+      <w:r>
+        <w:rPr>
+          <w:rFonts w:ascii="Courier New" w:hAnsi="Courier New" w:cs="Courier New"/>
+          <w:lang w:val="en-US"/>
+        </w:rPr>
+        <w:t>csv-doc()</w:t>
+      </w:r>
+      <w:r>
+        <w:rPr>
+          <w:lang w:val="en-US"/>
+        </w:rPr>
+        <w:t xml:space="preserve"> supports also parameters corresponding to the shape attributes controlling CSV parsing (@csv.separator, @csv.header and @csv.format):</w:t>
+      </w:r>
+    </w:p>
+    <w:p>
+      <w:pPr>
+        <w:pStyle w:val="ListParagraph"/>
+        <w:numPr>
+          <w:ilvl w:val="0"/>
+          <w:numId w:val="1"/>
+        </w:numPr>
+        <w:rPr>
+          <w:rFonts w:ascii="Courier New" w:hAnsi="Courier New" w:cs="Courier New"/>
+          <w:lang w:val="en-US"/>
+        </w:rPr>
+      </w:pPr>
+      <w:r>
+        <w:rPr>
+          <w:rFonts w:ascii="Courier New" w:hAnsi="Courier New" w:cs="Courier New"/>
+          <w:lang w:val="en-US"/>
+        </w:rPr>
+        <w:t>csv-doc($uri, $separator)</w:t>
+      </w:r>
+    </w:p>
+    <w:p>
+      <w:pPr>
+        <w:pStyle w:val="ListParagraph"/>
+        <w:numPr>
+          <w:ilvl w:val="0"/>
+          <w:numId w:val="1"/>
+        </w:numPr>
+        <w:rPr>
+          <w:rFonts w:ascii="Courier New" w:hAnsi="Courier New" w:cs="Courier New"/>
+          <w:lang w:val="en-US"/>
+        </w:rPr>
+      </w:pPr>
+      <w:r>
+        <w:rPr>
+          <w:rFonts w:ascii="Courier New" w:hAnsi="Courier New" w:cs="Courier New"/>
+          <w:lang w:val="en-US"/>
+        </w:rPr>
+        <w:t xml:space="preserve">csv-doc($uri, $separator, $headerFlag, </w:t>
+      </w:r>
+    </w:p>
+    <w:p>
+      <w:pPr>
+        <w:pStyle w:val="ListParagraph"/>
+        <w:numPr>
+          <w:ilvl w:val="0"/>
+          <w:numId w:val="1"/>
+        </w:numPr>
+        <w:spacing w:after="0"/>
+        <w:rPr>
+          <w:rFonts w:ascii="Courier New" w:hAnsi="Courier New" w:cs="Courier New"/>
+          <w:lang w:val="en-US"/>
+        </w:rPr>
+      </w:pPr>
+      <w:r>
+        <w:rPr>
+          <w:rFonts w:ascii="Courier New" w:hAnsi="Courier New" w:cs="Courier New"/>
+          <w:lang w:val="en-US"/>
+        </w:rPr>
+        <w:t>csv-doc($uri, $separator, $headerFlag, $format)</w:t>
+      </w:r>
+    </w:p>
+    <w:p>
+      <w:pPr>
+        <w:pStyle w:val="ListParagraph"/>
+        <w:spacing w:after="0"/>
+        <w:rPr>
+          <w:rFonts w:ascii="Courier New" w:hAnsi="Courier New" w:cs="Courier New"/>
           <w:lang w:val="en-US"/>
         </w:rPr>
       </w:pPr>
@@ -9503,7 +11129,6 @@
           <w:b/>
           <w:lang w:val="en-US"/>
         </w:rPr>
-        <w:lastRenderedPageBreak/>
         <w:t>Table.</w:t>
       </w:r>
       <w:r>
@@ -9551,8 +11176,6 @@
               </w:rPr>
               <w:t>Constraint type</w:t>
             </w:r>
-            <w:bookmarkStart w:id="0" w:name="_GoBack"/>
-            <w:bookmarkEnd w:id="0"/>
           </w:p>
         </w:tc>
         <w:tc>
@@ -12633,6 +14256,18 @@
       <w:color w:val="2E74B5" w:themeColor="accent1" w:themeShade="BF"/>
     </w:rPr>
   </w:style>
+  <w:style w:type="character" w:styleId="FollowedHyperlink">
+    <w:name w:val="FollowedHyperlink"/>
+    <w:basedOn w:val="DefaultParagraphFont"/>
+    <w:uiPriority w:val="99"/>
+    <w:semiHidden/>
+    <w:unhideWhenUsed/>
+    <w:rsid w:val="00BC7DC4"/>
+    <w:rPr>
+      <w:color w:val="954F72" w:themeColor="followedHyperlink"/>
+      <w:u w:val="single"/>
+    </w:rPr>
+  </w:style>
 </w:styles>
 </file>
 

</xml_diff>

<commit_message>
Refactored the updating of the evaluation context.
</commit_message>
<xml_diff>
--- a/declarative-amsterdam-2020/an-introduction-to-greenfox/an-introduction-to-greenfox.docx
+++ b/declarative-amsterdam-2020/an-introduction-to-greenfox/an-introduction-to-greenfox.docx
@@ -186,8 +186,6 @@
           <w:lang w:val="en-US"/>
         </w:rPr>
       </w:pPr>
-      <w:bookmarkStart w:id="0" w:name="_GoBack"/>
-      <w:bookmarkEnd w:id="0"/>
     </w:p>
     <w:p>
       <w:pPr>
@@ -8785,7 +8783,6 @@
     </w:p>
     <w:p>
       <w:pPr>
-        <w:spacing w:after="0"/>
         <w:rPr>
           <w:lang w:val="en-US"/>
         </w:rPr>
@@ -8800,7 +8797,26 @@
         <w:rPr>
           <w:lang w:val="en-US"/>
         </w:rPr>
-        <w:t xml:space="preserve">he evaluation context of a Foxpath expression is </w:t>
+        <w:t xml:space="preserve">he </w:t>
+      </w:r>
+      <w:r>
+        <w:rPr>
+          <w:b/>
+          <w:lang w:val="en-US"/>
+        </w:rPr>
+        <w:t>initial context item</w:t>
+      </w:r>
+      <w:r>
+        <w:rPr>
+          <w:lang w:val="en-US"/>
+        </w:rPr>
+        <w:t xml:space="preserve"> </w:t>
+      </w:r>
+      <w:r>
+        <w:rPr>
+          <w:lang w:val="en-US"/>
+        </w:rPr>
+        <w:t xml:space="preserve">of a Foxpath expression is </w:t>
       </w:r>
       <w:r>
         <w:rPr>
@@ -8829,12 +8845,14 @@
       </w:r>
       <w:r>
         <w:rPr>
-          <w:lang w:val="en-US"/>
-        </w:rPr>
-        <w:t xml:space="preserve">relevant </w:t>
-      </w:r>
-      <w:r>
-        <w:rPr>
+          <w:b/>
+          <w:lang w:val="en-US"/>
+        </w:rPr>
+        <w:t xml:space="preserve">context </w:t>
+      </w:r>
+      <w:r>
+        <w:rPr>
+          <w:b/>
           <w:lang w:val="en-US"/>
         </w:rPr>
         <w:t>resource</w:t>
@@ -8862,31 +8880,68 @@
         <w:rPr>
           <w:lang w:val="en-US"/>
         </w:rPr>
-        <w:t xml:space="preserve">. When used as part of constraint validation, </w:t>
-      </w:r>
-      <w:r>
-        <w:rPr>
-          <w:lang w:val="en-US"/>
-        </w:rPr>
-        <w:t xml:space="preserve">the relevant resource </w:t>
-      </w:r>
-      <w:r>
-        <w:rPr>
-          <w:lang w:val="en-US"/>
-        </w:rPr>
-        <w:t xml:space="preserve">is typically the resource being validated, but </w:t>
-      </w:r>
-      <w:r>
-        <w:rPr>
-          <w:lang w:val="en-US"/>
-        </w:rPr>
-        <w:t xml:space="preserve">it </w:t>
-      </w:r>
-      <w:r>
-        <w:rPr>
-          <w:lang w:val="en-US"/>
-        </w:rPr>
-        <w:t>can also be a second resource involved in the evaluation. When used as part of resolving a link definition, the relevant resource is the link context resource.</w:t>
+        <w:t xml:space="preserve">. </w:t>
+      </w:r>
+      <w:r>
+        <w:rPr>
+          <w:lang w:val="en-US"/>
+        </w:rPr>
+        <w:t>The context resource is either</w:t>
+      </w:r>
+      <w:r>
+        <w:rPr>
+          <w:lang w:val="en-US"/>
+        </w:rPr>
+        <w:t xml:space="preserve"> the</w:t>
+      </w:r>
+      <w:r>
+        <w:rPr>
+          <w:lang w:val="en-US"/>
+        </w:rPr>
+        <w:t xml:space="preserve"> resource currently validated, or a resource serving as a link target (see table below).</w:t>
+      </w:r>
+    </w:p>
+    <w:p>
+      <w:pPr>
+        <w:rPr>
+          <w:lang w:val="en-US"/>
+        </w:rPr>
+      </w:pPr>
+      <w:r>
+        <w:rPr>
+          <w:lang w:val="en-US"/>
+        </w:rPr>
+        <w:t xml:space="preserve">If available, </w:t>
+      </w:r>
+      <w:r>
+        <w:rPr>
+          <w:lang w:val="en-US"/>
+        </w:rPr>
+        <w:t xml:space="preserve">relevant nodes </w:t>
+      </w:r>
+      <w:r>
+        <w:rPr>
+          <w:lang w:val="en-US"/>
+        </w:rPr>
+        <w:t xml:space="preserve">from the </w:t>
+      </w:r>
+      <w:r>
+        <w:rPr>
+          <w:lang w:val="en-US"/>
+        </w:rPr>
+        <w:t>context</w:t>
+      </w:r>
+      <w:r>
+        <w:rPr>
+          <w:lang w:val="en-US"/>
+        </w:rPr>
+        <w:t xml:space="preserve"> resource</w:t>
+      </w:r>
+      <w:r>
+        <w:rPr>
+          <w:lang w:val="en-US"/>
+        </w:rPr>
+        <w:t xml:space="preserve"> are</w:t>
       </w:r>
       <w:r>
         <w:rPr>
@@ -8894,6 +8949,1127 @@
         </w:rPr>
         <w:t xml:space="preserve"> </w:t>
       </w:r>
+      <w:r>
+        <w:rPr>
+          <w:lang w:val="en-US"/>
+        </w:rPr>
+        <w:t xml:space="preserve">made available via </w:t>
+      </w:r>
+      <w:r>
+        <w:rPr>
+          <w:b/>
+          <w:lang w:val="en-US"/>
+        </w:rPr>
+        <w:t>variable bindings</w:t>
+      </w:r>
+      <w:r>
+        <w:rPr>
+          <w:lang w:val="en-US"/>
+        </w:rPr>
+        <w:t xml:space="preserve"> (</w:t>
+      </w:r>
+      <w:r>
+        <w:rPr>
+          <w:rFonts w:ascii="Courier New" w:hAnsi="Courier New" w:cs="Courier New"/>
+          <w:lang w:val="en-US"/>
+        </w:rPr>
+        <w:t>$doc</w:t>
+      </w:r>
+      <w:r>
+        <w:rPr>
+          <w:lang w:val="en-US"/>
+        </w:rPr>
+        <w:t xml:space="preserve">, </w:t>
+      </w:r>
+      <w:r>
+        <w:rPr>
+          <w:rFonts w:ascii="Courier New" w:hAnsi="Courier New" w:cs="Courier New"/>
+          <w:lang w:val="en-US"/>
+        </w:rPr>
+        <w:t>$targetDoc</w:t>
+      </w:r>
+      <w:r>
+        <w:rPr>
+          <w:lang w:val="en-US"/>
+        </w:rPr>
+        <w:t xml:space="preserve">, </w:t>
+      </w:r>
+      <w:r>
+        <w:rPr>
+          <w:rFonts w:ascii="Courier New" w:hAnsi="Courier New" w:cs="Courier New"/>
+          <w:lang w:val="en-US"/>
+        </w:rPr>
+        <w:t>$targetNode</w:t>
+      </w:r>
+      <w:r>
+        <w:rPr>
+          <w:lang w:val="en-US"/>
+        </w:rPr>
+        <w:t xml:space="preserve">, </w:t>
+      </w:r>
+      <w:r>
+        <w:rPr>
+          <w:rFonts w:ascii="Courier New" w:hAnsi="Courier New" w:cs="Courier New"/>
+          <w:lang w:val="en-US"/>
+        </w:rPr>
+        <w:t>$item</w:t>
+      </w:r>
+      <w:r>
+        <w:rPr>
+          <w:lang w:val="en-US"/>
+        </w:rPr>
+        <w:t xml:space="preserve">, </w:t>
+      </w:r>
+      <w:r>
+        <w:rPr>
+          <w:rFonts w:ascii="Courier New" w:hAnsi="Courier New" w:cs="Courier New"/>
+          <w:lang w:val="en-US"/>
+        </w:rPr>
+        <w:t>$</w:t>
+      </w:r>
+      <w:r>
+        <w:rPr>
+          <w:rFonts w:ascii="Courier New" w:hAnsi="Courier New" w:cs="Courier New"/>
+          <w:lang w:val="en-US"/>
+        </w:rPr>
+        <w:t>linkContext</w:t>
+      </w:r>
+      <w:r>
+        <w:rPr>
+          <w:lang w:val="en-US"/>
+        </w:rPr>
+        <w:t xml:space="preserve">). </w:t>
+      </w:r>
+      <w:r>
+        <w:rPr>
+          <w:lang w:val="en-US"/>
+        </w:rPr>
+        <w:t xml:space="preserve">The </w:t>
+      </w:r>
+      <w:r>
+        <w:rPr>
+          <w:lang w:val="en-US"/>
+        </w:rPr>
+        <w:t>context</w:t>
+      </w:r>
+      <w:r>
+        <w:rPr>
+          <w:lang w:val="en-US"/>
+        </w:rPr>
+        <w:t xml:space="preserve"> resource is implied by the name of the attribute containing the expression.</w:t>
+      </w:r>
+    </w:p>
+    <w:p>
+      <w:pPr>
+        <w:rPr>
+          <w:lang w:val="en-US"/>
+        </w:rPr>
+      </w:pPr>
+      <w:r>
+        <w:rPr>
+          <w:lang w:val="en-US"/>
+        </w:rPr>
+        <w:br w:type="page"/>
+      </w:r>
+    </w:p>
+    <w:p>
+      <w:pPr>
+        <w:rPr>
+          <w:lang w:val="en-US"/>
+        </w:rPr>
+      </w:pPr>
+      <w:r>
+        <w:rPr>
+          <w:lang w:val="en-US"/>
+        </w:rPr>
+        <w:lastRenderedPageBreak/>
+        <w:t xml:space="preserve">Table. </w:t>
+      </w:r>
+      <w:r>
+        <w:rPr>
+          <w:lang w:val="en-US"/>
+        </w:rPr>
+        <w:t>Evaluation context of Foxpath expressions</w:t>
+      </w:r>
+      <w:r>
+        <w:rPr>
+          <w:lang w:val="en-US"/>
+        </w:rPr>
+        <w:t>.</w:t>
+      </w:r>
+    </w:p>
+    <w:tbl>
+      <w:tblPr>
+        <w:tblStyle w:val="TableGrid"/>
+        <w:tblW w:w="0" w:type="auto"/>
+        <w:tblLook w:val="04A0" w:firstRow="1" w:lastRow="0" w:firstColumn="1" w:lastColumn="0" w:noHBand="0" w:noVBand="1"/>
+      </w:tblPr>
+      <w:tblGrid>
+        <w:gridCol w:w="1815"/>
+        <w:gridCol w:w="1565"/>
+        <w:gridCol w:w="1801"/>
+        <w:gridCol w:w="1755"/>
+        <w:gridCol w:w="2126"/>
+      </w:tblGrid>
+      <w:tr>
+        <w:tc>
+          <w:tcPr>
+            <w:tcW w:w="1815" w:type="dxa"/>
+          </w:tcPr>
+          <w:p>
+            <w:pPr>
+              <w:rPr>
+                <w:b/>
+                <w:lang w:val="en-US"/>
+              </w:rPr>
+            </w:pPr>
+            <w:r>
+              <w:rPr>
+                <w:b/>
+                <w:lang w:val="en-US"/>
+              </w:rPr>
+              <w:t>Expression</w:t>
+            </w:r>
+          </w:p>
+          <w:p>
+            <w:pPr>
+              <w:rPr>
+                <w:b/>
+                <w:lang w:val="en-US"/>
+              </w:rPr>
+            </w:pPr>
+            <w:r>
+              <w:rPr>
+                <w:b/>
+                <w:lang w:val="en-US"/>
+              </w:rPr>
+              <w:t>attribute</w:t>
+            </w:r>
+          </w:p>
+        </w:tc>
+        <w:tc>
+          <w:tcPr>
+            <w:tcW w:w="1636" w:type="dxa"/>
+          </w:tcPr>
+          <w:p>
+            <w:pPr>
+              <w:rPr>
+                <w:b/>
+                <w:lang w:val="en-US"/>
+              </w:rPr>
+            </w:pPr>
+            <w:r>
+              <w:rPr>
+                <w:b/>
+                <w:lang w:val="en-US"/>
+              </w:rPr>
+              <w:t>Context resource</w:t>
+            </w:r>
+          </w:p>
+        </w:tc>
+        <w:tc>
+          <w:tcPr>
+            <w:tcW w:w="1713" w:type="dxa"/>
+          </w:tcPr>
+          <w:p>
+            <w:pPr>
+              <w:rPr>
+                <w:b/>
+                <w:lang w:val="en-US"/>
+              </w:rPr>
+            </w:pPr>
+            <w:r>
+              <w:rPr>
+                <w:b/>
+                <w:lang w:val="en-US"/>
+              </w:rPr>
+              <w:t>Variable name</w:t>
+            </w:r>
+          </w:p>
+        </w:tc>
+        <w:tc>
+          <w:tcPr>
+            <w:tcW w:w="1772" w:type="dxa"/>
+          </w:tcPr>
+          <w:p>
+            <w:pPr>
+              <w:rPr>
+                <w:b/>
+                <w:lang w:val="en-US"/>
+              </w:rPr>
+            </w:pPr>
+            <w:r>
+              <w:rPr>
+                <w:b/>
+                <w:lang w:val="en-US"/>
+              </w:rPr>
+              <w:t>Variable value</w:t>
+            </w:r>
+          </w:p>
+        </w:tc>
+        <w:tc>
+          <w:tcPr>
+            <w:tcW w:w="2126" w:type="dxa"/>
+          </w:tcPr>
+          <w:p>
+            <w:pPr>
+              <w:rPr>
+                <w:b/>
+                <w:lang w:val="en-US"/>
+              </w:rPr>
+            </w:pPr>
+            <w:r>
+              <w:rPr>
+                <w:b/>
+                <w:lang w:val="en-US"/>
+              </w:rPr>
+              <w:t>Conditions</w:t>
+            </w:r>
+          </w:p>
+        </w:tc>
+      </w:tr>
+      <w:tr>
+        <w:tc>
+          <w:tcPr>
+            <w:tcW w:w="1815" w:type="dxa"/>
+          </w:tcPr>
+          <w:p>
+            <w:pPr>
+              <w:rPr>
+                <w:lang w:val="en-US"/>
+              </w:rPr>
+            </w:pPr>
+            <w:r>
+              <w:rPr>
+                <w:lang w:val="en-US"/>
+              </w:rPr>
+              <w:t>@exprFOX</w:t>
+            </w:r>
+          </w:p>
+        </w:tc>
+        <w:tc>
+          <w:tcPr>
+            <w:tcW w:w="1636" w:type="dxa"/>
+          </w:tcPr>
+          <w:p>
+            <w:pPr>
+              <w:rPr>
+                <w:lang w:val="en-US"/>
+              </w:rPr>
+            </w:pPr>
+            <w:r>
+              <w:rPr>
+                <w:lang w:val="en-US"/>
+              </w:rPr>
+              <w:t>Focus resource</w:t>
+            </w:r>
+          </w:p>
+        </w:tc>
+        <w:tc>
+          <w:tcPr>
+            <w:tcW w:w="1713" w:type="dxa"/>
+          </w:tcPr>
+          <w:p>
+            <w:pPr>
+              <w:rPr>
+                <w:rFonts w:ascii="Courier New" w:hAnsi="Courier New" w:cs="Courier New"/>
+                <w:lang w:val="en-US"/>
+              </w:rPr>
+            </w:pPr>
+            <w:r>
+              <w:rPr>
+                <w:rFonts w:ascii="Courier New" w:hAnsi="Courier New" w:cs="Courier New"/>
+                <w:lang w:val="en-US"/>
+              </w:rPr>
+              <w:t>$doc</w:t>
+            </w:r>
+          </w:p>
+        </w:tc>
+        <w:tc>
+          <w:tcPr>
+            <w:tcW w:w="1772" w:type="dxa"/>
+          </w:tcPr>
+          <w:p>
+            <w:pPr>
+              <w:rPr>
+                <w:lang w:val="en-US"/>
+              </w:rPr>
+            </w:pPr>
+            <w:r>
+              <w:rPr>
+                <w:lang w:val="en-US"/>
+              </w:rPr>
+              <w:t>Root node of focus resource</w:t>
+            </w:r>
+          </w:p>
+        </w:tc>
+        <w:tc>
+          <w:tcPr>
+            <w:tcW w:w="2126" w:type="dxa"/>
+          </w:tcPr>
+          <w:p>
+            <w:pPr>
+              <w:rPr>
+                <w:lang w:val="en-US"/>
+              </w:rPr>
+            </w:pPr>
+            <w:r>
+              <w:rPr>
+                <w:lang w:val="en-US"/>
+              </w:rPr>
+              <w:t>Focus resource can be parsed into a node tree</w:t>
+            </w:r>
+          </w:p>
+        </w:tc>
+      </w:tr>
+      <w:tr>
+        <w:tc>
+          <w:tcPr>
+            <w:tcW w:w="1815" w:type="dxa"/>
+          </w:tcPr>
+          <w:p>
+            <w:pPr>
+              <w:rPr>
+                <w:lang w:val="en-US"/>
+              </w:rPr>
+            </w:pPr>
+            <w:r>
+              <w:rPr>
+                <w:lang w:val="en-US"/>
+              </w:rPr>
+              <w:t>@expr1FOX</w:t>
+            </w:r>
+          </w:p>
+        </w:tc>
+        <w:tc>
+          <w:tcPr>
+            <w:tcW w:w="1636" w:type="dxa"/>
+          </w:tcPr>
+          <w:p>
+            <w:pPr>
+              <w:rPr>
+                <w:lang w:val="en-US"/>
+              </w:rPr>
+            </w:pPr>
+            <w:r>
+              <w:rPr>
+                <w:lang w:val="en-US"/>
+              </w:rPr>
+              <w:t>Focus resource</w:t>
+            </w:r>
+          </w:p>
+        </w:tc>
+        <w:tc>
+          <w:tcPr>
+            <w:tcW w:w="1713" w:type="dxa"/>
+          </w:tcPr>
+          <w:p>
+            <w:pPr>
+              <w:rPr>
+                <w:rFonts w:ascii="Courier New" w:hAnsi="Courier New" w:cs="Courier New"/>
+                <w:lang w:val="en-US"/>
+              </w:rPr>
+            </w:pPr>
+            <w:r>
+              <w:rPr>
+                <w:rFonts w:ascii="Courier New" w:hAnsi="Courier New" w:cs="Courier New"/>
+                <w:lang w:val="en-US"/>
+              </w:rPr>
+              <w:t>$doc</w:t>
+            </w:r>
+          </w:p>
+        </w:tc>
+        <w:tc>
+          <w:tcPr>
+            <w:tcW w:w="1772" w:type="dxa"/>
+          </w:tcPr>
+          <w:p>
+            <w:pPr>
+              <w:rPr>
+                <w:lang w:val="en-US"/>
+              </w:rPr>
+            </w:pPr>
+            <w:r>
+              <w:rPr>
+                <w:lang w:val="en-US"/>
+              </w:rPr>
+              <w:t>Root node of focus resource</w:t>
+            </w:r>
+          </w:p>
+        </w:tc>
+        <w:tc>
+          <w:tcPr>
+            <w:tcW w:w="2126" w:type="dxa"/>
+          </w:tcPr>
+          <w:p>
+            <w:pPr>
+              <w:rPr>
+                <w:lang w:val="en-US"/>
+              </w:rPr>
+            </w:pPr>
+            <w:r>
+              <w:rPr>
+                <w:lang w:val="en-US"/>
+              </w:rPr>
+              <w:t>Focus resource can be parsed into a node tree</w:t>
+            </w:r>
+          </w:p>
+        </w:tc>
+      </w:tr>
+      <w:tr>
+        <w:tc>
+          <w:tcPr>
+            <w:tcW w:w="1815" w:type="dxa"/>
+          </w:tcPr>
+          <w:p>
+            <w:pPr>
+              <w:rPr>
+                <w:lang w:val="en-US"/>
+              </w:rPr>
+            </w:pPr>
+            <w:r>
+              <w:rPr>
+                <w:lang w:val="en-US"/>
+              </w:rPr>
+              <w:t>@expr2FOX</w:t>
+            </w:r>
+          </w:p>
+        </w:tc>
+        <w:tc>
+          <w:tcPr>
+            <w:tcW w:w="1636" w:type="dxa"/>
+          </w:tcPr>
+          <w:p>
+            <w:pPr>
+              <w:rPr>
+                <w:lang w:val="en-US"/>
+              </w:rPr>
+            </w:pPr>
+            <w:r>
+              <w:rPr>
+                <w:lang w:val="en-US"/>
+              </w:rPr>
+              <w:t>Link target resource</w:t>
+            </w:r>
+          </w:p>
+        </w:tc>
+        <w:tc>
+          <w:tcPr>
+            <w:tcW w:w="1713" w:type="dxa"/>
+          </w:tcPr>
+          <w:p>
+            <w:pPr>
+              <w:rPr>
+                <w:rFonts w:ascii="Courier New" w:hAnsi="Courier New" w:cs="Courier New"/>
+                <w:lang w:val="en-US"/>
+              </w:rPr>
+            </w:pPr>
+            <w:r>
+              <w:rPr>
+                <w:rFonts w:ascii="Courier New" w:hAnsi="Courier New" w:cs="Courier New"/>
+                <w:lang w:val="en-US"/>
+              </w:rPr>
+              <w:t>$doc</w:t>
+            </w:r>
+          </w:p>
+        </w:tc>
+        <w:tc>
+          <w:tcPr>
+            <w:tcW w:w="1772" w:type="dxa"/>
+          </w:tcPr>
+          <w:p>
+            <w:pPr>
+              <w:rPr>
+                <w:lang w:val="en-US"/>
+              </w:rPr>
+            </w:pPr>
+            <w:r>
+              <w:rPr>
+                <w:lang w:val="en-US"/>
+              </w:rPr>
+              <w:t>Root node of focus resource</w:t>
+            </w:r>
+          </w:p>
+        </w:tc>
+        <w:tc>
+          <w:tcPr>
+            <w:tcW w:w="2126" w:type="dxa"/>
+          </w:tcPr>
+          <w:p>
+            <w:pPr>
+              <w:rPr>
+                <w:lang w:val="en-US"/>
+              </w:rPr>
+            </w:pPr>
+            <w:r>
+              <w:rPr>
+                <w:lang w:val="en-US"/>
+              </w:rPr>
+              <w:t>Focus resource can be parsed into a node tree</w:t>
+            </w:r>
+          </w:p>
+        </w:tc>
+      </w:tr>
+      <w:tr>
+        <w:tc>
+          <w:tcPr>
+            <w:tcW w:w="1815" w:type="dxa"/>
+          </w:tcPr>
+          <w:p>
+            <w:pPr>
+              <w:rPr>
+                <w:lang w:val="en-US"/>
+              </w:rPr>
+            </w:pPr>
+          </w:p>
+        </w:tc>
+        <w:tc>
+          <w:tcPr>
+            <w:tcW w:w="1636" w:type="dxa"/>
+          </w:tcPr>
+          <w:p>
+            <w:pPr>
+              <w:rPr>
+                <w:lang w:val="en-US"/>
+              </w:rPr>
+            </w:pPr>
+          </w:p>
+        </w:tc>
+        <w:tc>
+          <w:tcPr>
+            <w:tcW w:w="1713" w:type="dxa"/>
+          </w:tcPr>
+          <w:p>
+            <w:pPr>
+              <w:rPr>
+                <w:rFonts w:ascii="Courier New" w:hAnsi="Courier New" w:cs="Courier New"/>
+                <w:lang w:val="en-US"/>
+              </w:rPr>
+            </w:pPr>
+            <w:r>
+              <w:rPr>
+                <w:rFonts w:ascii="Courier New" w:hAnsi="Courier New" w:cs="Courier New"/>
+                <w:lang w:val="en-US"/>
+              </w:rPr>
+              <w:t>$item</w:t>
+            </w:r>
+          </w:p>
+        </w:tc>
+        <w:tc>
+          <w:tcPr>
+            <w:tcW w:w="1772" w:type="dxa"/>
+          </w:tcPr>
+          <w:p>
+            <w:pPr>
+              <w:rPr>
+                <w:lang w:val="en-US"/>
+              </w:rPr>
+            </w:pPr>
+            <w:r>
+              <w:rPr>
+                <w:lang w:val="en-US"/>
+              </w:rPr>
+              <w:t>An item returned by @expr1* (*=FOX|XP|LP); may be a node or an atom</w:t>
+            </w:r>
+          </w:p>
+        </w:tc>
+        <w:tc>
+          <w:tcPr>
+            <w:tcW w:w="2126" w:type="dxa"/>
+          </w:tcPr>
+          <w:p>
+            <w:pPr>
+              <w:rPr>
+                <w:lang w:val="en-US"/>
+              </w:rPr>
+            </w:pPr>
+            <w:r>
+              <w:rPr>
+                <w:lang w:val="en-US"/>
+              </w:rPr>
+              <w:t>If</w:t>
+            </w:r>
+            <w:r>
+              <w:rPr>
+                <w:lang w:val="en-US"/>
+              </w:rPr>
+              <w:t xml:space="preserve"> </w:t>
+            </w:r>
+            <w:r>
+              <w:rPr>
+                <w:lang w:val="en-US"/>
+              </w:rPr>
+              <w:t xml:space="preserve">in </w:t>
+            </w:r>
+            <w:r>
+              <w:rPr>
+                <w:lang w:val="en-US"/>
+              </w:rPr>
+              <w:t xml:space="preserve">&lt;foxvaluePair&gt; or </w:t>
+            </w:r>
+            <w:r>
+              <w:rPr>
+                <w:lang w:val="en-US"/>
+              </w:rPr>
+              <w:t xml:space="preserve">&lt;foxvalueCompared&gt; with @expr2Context = </w:t>
+            </w:r>
+            <w:r>
+              <w:rPr>
+                <w:rFonts w:ascii="Courier New" w:hAnsi="Courier New" w:cs="Courier New"/>
+                <w:lang w:val="en-US"/>
+              </w:rPr>
+              <w:t>item</w:t>
+            </w:r>
+          </w:p>
+        </w:tc>
+      </w:tr>
+      <w:tr>
+        <w:tc>
+          <w:tcPr>
+            <w:tcW w:w="1815" w:type="dxa"/>
+          </w:tcPr>
+          <w:p>
+            <w:pPr>
+              <w:rPr>
+                <w:lang w:val="en-US"/>
+              </w:rPr>
+            </w:pPr>
+          </w:p>
+        </w:tc>
+        <w:tc>
+          <w:tcPr>
+            <w:tcW w:w="1636" w:type="dxa"/>
+          </w:tcPr>
+          <w:p>
+            <w:pPr>
+              <w:rPr>
+                <w:lang w:val="en-US"/>
+              </w:rPr>
+            </w:pPr>
+          </w:p>
+        </w:tc>
+        <w:tc>
+          <w:tcPr>
+            <w:tcW w:w="1713" w:type="dxa"/>
+          </w:tcPr>
+          <w:p>
+            <w:pPr>
+              <w:rPr>
+                <w:rFonts w:ascii="Courier New" w:hAnsi="Courier New" w:cs="Courier New"/>
+                <w:lang w:val="en-US"/>
+              </w:rPr>
+            </w:pPr>
+            <w:r>
+              <w:rPr>
+                <w:rFonts w:ascii="Courier New" w:hAnsi="Courier New" w:cs="Courier New"/>
+                <w:lang w:val="en-US"/>
+              </w:rPr>
+              <w:t>$targetDoc</w:t>
+            </w:r>
+          </w:p>
+        </w:tc>
+        <w:tc>
+          <w:tcPr>
+            <w:tcW w:w="1772" w:type="dxa"/>
+          </w:tcPr>
+          <w:p>
+            <w:pPr>
+              <w:rPr>
+                <w:lang w:val="en-US"/>
+              </w:rPr>
+            </w:pPr>
+            <w:r>
+              <w:rPr>
+                <w:lang w:val="en-US"/>
+              </w:rPr>
+              <w:t>Root node of link target resource</w:t>
+            </w:r>
+          </w:p>
+        </w:tc>
+        <w:tc>
+          <w:tcPr>
+            <w:tcW w:w="2126" w:type="dxa"/>
+          </w:tcPr>
+          <w:p>
+            <w:pPr>
+              <w:rPr>
+                <w:lang w:val="en-US"/>
+              </w:rPr>
+            </w:pPr>
+            <w:r>
+              <w:rPr>
+                <w:lang w:val="en-US"/>
+              </w:rPr>
+              <w:t>Link target resource can be parsed into a node tree</w:t>
+            </w:r>
+          </w:p>
+        </w:tc>
+      </w:tr>
+      <w:tr>
+        <w:tc>
+          <w:tcPr>
+            <w:tcW w:w="1815" w:type="dxa"/>
+          </w:tcPr>
+          <w:p>
+            <w:pPr>
+              <w:rPr>
+                <w:lang w:val="en-US"/>
+              </w:rPr>
+            </w:pPr>
+          </w:p>
+        </w:tc>
+        <w:tc>
+          <w:tcPr>
+            <w:tcW w:w="1636" w:type="dxa"/>
+          </w:tcPr>
+          <w:p>
+            <w:pPr>
+              <w:rPr>
+                <w:lang w:val="en-US"/>
+              </w:rPr>
+            </w:pPr>
+          </w:p>
+        </w:tc>
+        <w:tc>
+          <w:tcPr>
+            <w:tcW w:w="1713" w:type="dxa"/>
+          </w:tcPr>
+          <w:p>
+            <w:pPr>
+              <w:rPr>
+                <w:rFonts w:ascii="Courier New" w:hAnsi="Courier New" w:cs="Courier New"/>
+                <w:lang w:val="en-US"/>
+              </w:rPr>
+            </w:pPr>
+            <w:r>
+              <w:rPr>
+                <w:rFonts w:ascii="Courier New" w:hAnsi="Courier New" w:cs="Courier New"/>
+                <w:lang w:val="en-US"/>
+              </w:rPr>
+              <w:t>$targetNode</w:t>
+            </w:r>
+          </w:p>
+        </w:tc>
+        <w:tc>
+          <w:tcPr>
+            <w:tcW w:w="1772" w:type="dxa"/>
+          </w:tcPr>
+          <w:p>
+            <w:pPr>
+              <w:rPr>
+                <w:lang w:val="en-US"/>
+              </w:rPr>
+            </w:pPr>
+            <w:r>
+              <w:rPr>
+                <w:lang w:val="en-US"/>
+              </w:rPr>
+              <w:t>A node from the link target</w:t>
+            </w:r>
+          </w:p>
+        </w:tc>
+        <w:tc>
+          <w:tcPr>
+            <w:tcW w:w="2126" w:type="dxa"/>
+          </w:tcPr>
+          <w:p>
+            <w:pPr>
+              <w:rPr>
+                <w:lang w:val="en-US"/>
+              </w:rPr>
+            </w:pPr>
+            <w:r>
+              <w:rPr>
+                <w:lang w:val="en-US"/>
+              </w:rPr>
+              <w:t>Link target resource uses @targetXP</w:t>
+            </w:r>
+          </w:p>
+        </w:tc>
+      </w:tr>
+      <w:tr>
+        <w:tc>
+          <w:tcPr>
+            <w:tcW w:w="1815" w:type="dxa"/>
+          </w:tcPr>
+          <w:p>
+            <w:pPr>
+              <w:rPr>
+                <w:lang w:val="en-US"/>
+              </w:rPr>
+            </w:pPr>
+            <w:r>
+              <w:rPr>
+                <w:lang w:val="en-US"/>
+              </w:rPr>
+              <w:t>linkDef/@foxpath</w:t>
+            </w:r>
+          </w:p>
+        </w:tc>
+        <w:tc>
+          <w:tcPr>
+            <w:tcW w:w="1636" w:type="dxa"/>
+          </w:tcPr>
+          <w:p>
+            <w:pPr>
+              <w:rPr>
+                <w:lang w:val="en-US"/>
+              </w:rPr>
+            </w:pPr>
+            <w:r>
+              <w:rPr>
+                <w:lang w:val="en-US"/>
+              </w:rPr>
+              <w:t>Focus resource</w:t>
+            </w:r>
+          </w:p>
+        </w:tc>
+        <w:tc>
+          <w:tcPr>
+            <w:tcW w:w="1713" w:type="dxa"/>
+          </w:tcPr>
+          <w:p>
+            <w:pPr>
+              <w:rPr>
+                <w:rFonts w:ascii="Courier New" w:hAnsi="Courier New" w:cs="Courier New"/>
+                <w:lang w:val="en-US"/>
+              </w:rPr>
+            </w:pPr>
+            <w:r>
+              <w:rPr>
+                <w:rFonts w:ascii="Courier New" w:hAnsi="Courier New" w:cs="Courier New"/>
+                <w:lang w:val="en-US"/>
+              </w:rPr>
+              <w:t>$doc</w:t>
+            </w:r>
+          </w:p>
+        </w:tc>
+        <w:tc>
+          <w:tcPr>
+            <w:tcW w:w="1772" w:type="dxa"/>
+          </w:tcPr>
+          <w:p>
+            <w:pPr>
+              <w:rPr>
+                <w:lang w:val="en-US"/>
+              </w:rPr>
+            </w:pPr>
+            <w:r>
+              <w:rPr>
+                <w:lang w:val="en-US"/>
+              </w:rPr>
+              <w:t>Root node of focus resource</w:t>
+            </w:r>
+          </w:p>
+        </w:tc>
+        <w:tc>
+          <w:tcPr>
+            <w:tcW w:w="2126" w:type="dxa"/>
+          </w:tcPr>
+          <w:p>
+            <w:pPr>
+              <w:rPr>
+                <w:lang w:val="en-US"/>
+              </w:rPr>
+            </w:pPr>
+            <w:r>
+              <w:rPr>
+                <w:lang w:val="en-US"/>
+              </w:rPr>
+              <w:t>Focus resource can be parsed into a node tree</w:t>
+            </w:r>
+          </w:p>
+        </w:tc>
+      </w:tr>
+      <w:tr>
+        <w:tc>
+          <w:tcPr>
+            <w:tcW w:w="1815" w:type="dxa"/>
+          </w:tcPr>
+          <w:p>
+            <w:pPr>
+              <w:rPr>
+                <w:lang w:val="en-US"/>
+              </w:rPr>
+            </w:pPr>
+          </w:p>
+        </w:tc>
+        <w:tc>
+          <w:tcPr>
+            <w:tcW w:w="1636" w:type="dxa"/>
+          </w:tcPr>
+          <w:p>
+            <w:pPr>
+              <w:rPr>
+                <w:lang w:val="en-US"/>
+              </w:rPr>
+            </w:pPr>
+          </w:p>
+        </w:tc>
+        <w:tc>
+          <w:tcPr>
+            <w:tcW w:w="1713" w:type="dxa"/>
+          </w:tcPr>
+          <w:p>
+            <w:pPr>
+              <w:rPr>
+                <w:rFonts w:ascii="Courier New" w:hAnsi="Courier New" w:cs="Courier New"/>
+                <w:lang w:val="en-US"/>
+              </w:rPr>
+            </w:pPr>
+            <w:r>
+              <w:rPr>
+                <w:rFonts w:ascii="Courier New" w:hAnsi="Courier New" w:cs="Courier New"/>
+                <w:lang w:val="en-US"/>
+              </w:rPr>
+              <w:t>$linkContext</w:t>
+            </w:r>
+          </w:p>
+        </w:tc>
+        <w:tc>
+          <w:tcPr>
+            <w:tcW w:w="1772" w:type="dxa"/>
+          </w:tcPr>
+          <w:p>
+            <w:pPr>
+              <w:rPr>
+                <w:lang w:val="en-US"/>
+              </w:rPr>
+            </w:pPr>
+            <w:r>
+              <w:rPr>
+                <w:lang w:val="en-US"/>
+              </w:rPr>
+              <w:t xml:space="preserve">Link context </w:t>
+            </w:r>
+            <w:r>
+              <w:rPr>
+                <w:lang w:val="en-US"/>
+              </w:rPr>
+              <w:t>item (a content node, the root node or the URI)</w:t>
+            </w:r>
+          </w:p>
+        </w:tc>
+        <w:tc>
+          <w:tcPr>
+            <w:tcW w:w="2126" w:type="dxa"/>
+          </w:tcPr>
+          <w:p>
+            <w:pPr>
+              <w:rPr>
+                <w:lang w:val="en-US"/>
+              </w:rPr>
+            </w:pPr>
+            <w:r>
+              <w:rPr>
+                <w:lang w:val="en-US"/>
+              </w:rPr>
+              <w:t>Link definition uses @contextXP</w:t>
+            </w:r>
+          </w:p>
+        </w:tc>
+      </w:tr>
+      <w:tr>
+        <w:tc>
+          <w:tcPr>
+            <w:tcW w:w="1815" w:type="dxa"/>
+          </w:tcPr>
+          <w:p>
+            <w:pPr>
+              <w:rPr>
+                <w:lang w:val="en-US"/>
+              </w:rPr>
+            </w:pPr>
+            <w:r>
+              <w:rPr>
+                <w:lang w:val="en-US"/>
+              </w:rPr>
+              <w:t>@xsdFOX</w:t>
+            </w:r>
+          </w:p>
+        </w:tc>
+        <w:tc>
+          <w:tcPr>
+            <w:tcW w:w="1636" w:type="dxa"/>
+          </w:tcPr>
+          <w:p>
+            <w:pPr>
+              <w:rPr>
+                <w:lang w:val="en-US"/>
+              </w:rPr>
+            </w:pPr>
+            <w:r>
+              <w:rPr>
+                <w:lang w:val="en-US"/>
+              </w:rPr>
+              <w:t>Focus resource</w:t>
+            </w:r>
+          </w:p>
+        </w:tc>
+        <w:tc>
+          <w:tcPr>
+            <w:tcW w:w="1713" w:type="dxa"/>
+          </w:tcPr>
+          <w:p>
+            <w:pPr>
+              <w:rPr>
+                <w:rFonts w:ascii="Courier New" w:hAnsi="Courier New" w:cs="Courier New"/>
+                <w:lang w:val="en-US"/>
+              </w:rPr>
+            </w:pPr>
+            <w:r>
+              <w:rPr>
+                <w:rFonts w:ascii="Courier New" w:hAnsi="Courier New" w:cs="Courier New"/>
+                <w:lang w:val="en-US"/>
+              </w:rPr>
+              <w:t>$doc</w:t>
+            </w:r>
+          </w:p>
+        </w:tc>
+        <w:tc>
+          <w:tcPr>
+            <w:tcW w:w="1772" w:type="dxa"/>
+          </w:tcPr>
+          <w:p>
+            <w:pPr>
+              <w:rPr>
+                <w:lang w:val="en-US"/>
+              </w:rPr>
+            </w:pPr>
+            <w:r>
+              <w:rPr>
+                <w:lang w:val="en-US"/>
+              </w:rPr>
+              <w:t>Root node of focus resource</w:t>
+            </w:r>
+          </w:p>
+        </w:tc>
+        <w:tc>
+          <w:tcPr>
+            <w:tcW w:w="2126" w:type="dxa"/>
+          </w:tcPr>
+          <w:p>
+            <w:pPr>
+              <w:rPr>
+                <w:lang w:val="en-US"/>
+              </w:rPr>
+            </w:pPr>
+            <w:r>
+              <w:rPr>
+                <w:lang w:val="en-US"/>
+              </w:rPr>
+              <w:t>Focus resource can be parsed into a node tree</w:t>
+            </w:r>
+          </w:p>
+        </w:tc>
+      </w:tr>
+    </w:tbl>
+    <w:p>
+      <w:pPr>
+        <w:rPr>
+          <w:lang w:val="en-US"/>
+        </w:rPr>
+      </w:pPr>
     </w:p>
     <w:p>
       <w:pPr>
@@ -8928,25 +10104,53 @@
         <w:rPr>
           <w:lang w:val="en-US"/>
         </w:rPr>
-        <w:t xml:space="preserve">In Greenfox, the evaluation context of an XPath expression is most often a document root node, but it can also be an inner node. </w:t>
-      </w:r>
-      <w:r>
-        <w:rPr>
-          <w:lang w:val="en-US"/>
-        </w:rPr>
-        <w:t>However, when the rule is when the expression is used by a constraint which is child of a focus</w:t>
-      </w:r>
-      <w:r>
-        <w:rPr>
-          <w:lang w:val="en-US"/>
-        </w:rPr>
-        <w:t xml:space="preserve"> n</w:t>
-      </w:r>
-      <w:r>
-        <w:rPr>
-          <w:lang w:val="en-US"/>
-        </w:rPr>
-        <w:t>ode declaration, the evaluation context is a node selected by the focus node declaration. W</w:t>
+        <w:t xml:space="preserve">In Greenfox, the evaluation context of an XPath expression is </w:t>
+      </w:r>
+      <w:r>
+        <w:rPr>
+          <w:lang w:val="en-US"/>
+        </w:rPr>
+        <w:t xml:space="preserve">typically the </w:t>
+      </w:r>
+      <w:r>
+        <w:rPr>
+          <w:b/>
+          <w:lang w:val="en-US"/>
+        </w:rPr>
+        <w:t>document node</w:t>
+      </w:r>
+      <w:r>
+        <w:rPr>
+          <w:lang w:val="en-US"/>
+        </w:rPr>
+        <w:t xml:space="preserve"> of the context resource or a </w:t>
+      </w:r>
+      <w:r>
+        <w:rPr>
+          <w:b/>
+          <w:lang w:val="en-US"/>
+        </w:rPr>
+        <w:t>focus node</w:t>
+      </w:r>
+      <w:r>
+        <w:rPr>
+          <w:lang w:val="en-US"/>
+        </w:rPr>
+        <w:t xml:space="preserve">. </w:t>
+      </w:r>
+      <w:r>
+        <w:rPr>
+          <w:lang w:val="en-US"/>
+        </w:rPr>
+        <w:t xml:space="preserve">It is a focus node when the constraint being evaluated is a child of a focus node declaration. </w:t>
+      </w:r>
+      <w:bookmarkStart w:id="0" w:name="_GoBack"/>
+      <w:bookmarkEnd w:id="0"/>
+      <w:r>
+        <w:rPr>
+          <w:lang w:val="en-US"/>
+        </w:rPr>
+        <w:t>W</w:t>
       </w:r>
       <w:r>
         <w:rPr>
@@ -9049,7 +10253,6 @@
           <w:szCs w:val="16"/>
           <w:lang w:val="en-US"/>
         </w:rPr>
-        <w:lastRenderedPageBreak/>
         <w:t xml:space="preserve">    &lt;!-- Put here: continent checks --&gt;</w:t>
       </w:r>
     </w:p>
@@ -9193,6 +10396,7 @@
           <w:szCs w:val="16"/>
           <w:lang w:val="en-US"/>
         </w:rPr>
+        <w:lastRenderedPageBreak/>
         <w:t xml:space="preserve">        &lt;!-- Put here: pProvince checks --&gt;</w:t>
       </w:r>
     </w:p>

</xml_diff>

<commit_message>
Refactored the management of evaluation context.
</commit_message>
<xml_diff>
--- a/declarative-amsterdam-2020/an-introduction-to-greenfox/an-introduction-to-greenfox.docx
+++ b/declarative-amsterdam-2020/an-introduction-to-greenfox/an-introduction-to-greenfox.docx
@@ -8757,6 +8757,12 @@
         </w:rPr>
         <w:t xml:space="preserve">When expressions are evaluated, it is crucial to have a clear understanding of the evaluation context. </w:t>
       </w:r>
+      <w:r>
+        <w:rPr>
+          <w:lang w:val="en-US"/>
+        </w:rPr>
+        <w:t>The evaluation context comprises the initial context item and variable bindings.</w:t>
+      </w:r>
     </w:p>
     <w:p>
       <w:pPr>
@@ -8804,7 +8810,7 @@
           <w:b/>
           <w:lang w:val="en-US"/>
         </w:rPr>
-        <w:t>initial context item</w:t>
+        <w:t>context item</w:t>
       </w:r>
       <w:r>
         <w:rPr>
@@ -8828,7 +8834,13 @@
         <w:rPr>
           <w:lang w:val="en-US"/>
         </w:rPr>
-        <w:t xml:space="preserve">the </w:t>
+        <w:t>a</w:t>
+      </w:r>
+      <w:r>
+        <w:rPr>
+          <w:lang w:val="en-US"/>
+        </w:rPr>
+        <w:t xml:space="preserve"> </w:t>
       </w:r>
       <w:r>
         <w:rPr>
@@ -8841,89 +8853,255 @@
         <w:rPr>
           <w:lang w:val="en-US"/>
         </w:rPr>
-        <w:t xml:space="preserve"> of the </w:t>
-      </w:r>
-      <w:r>
+        <w:t xml:space="preserve">, not a node. </w:t>
+      </w:r>
+      <w:r>
+        <w:rPr>
+          <w:lang w:val="en-US"/>
+        </w:rPr>
+        <w:t xml:space="preserve">The resource is </w:t>
+      </w:r>
+      <w:r>
+        <w:rPr>
+          <w:lang w:val="en-US"/>
+        </w:rPr>
+        <w:t>either a shape target resource (the resource which is currently validated), or a link target resource</w:t>
+      </w:r>
+      <w:r>
+        <w:rPr>
+          <w:lang w:val="en-US"/>
+        </w:rPr>
+        <w:t>.</w:t>
+      </w:r>
+    </w:p>
+    <w:p>
+      <w:pPr>
         <w:rPr>
           <w:b/>
           <w:lang w:val="en-US"/>
         </w:rPr>
-        <w:t xml:space="preserve">context </w:t>
+      </w:pPr>
+      <w:r>
+        <w:rPr>
+          <w:lang w:val="en-US"/>
+        </w:rPr>
+        <w:t xml:space="preserve">If available, </w:t>
+      </w:r>
+      <w:r>
+        <w:rPr>
+          <w:lang w:val="en-US"/>
+        </w:rPr>
+        <w:t xml:space="preserve">relevant nodes </w:t>
+      </w:r>
+      <w:r>
+        <w:rPr>
+          <w:lang w:val="en-US"/>
+        </w:rPr>
+        <w:t>are</w:t>
+      </w:r>
+      <w:r>
+        <w:rPr>
+          <w:lang w:val="en-US"/>
+        </w:rPr>
+        <w:t xml:space="preserve"> </w:t>
+      </w:r>
+      <w:r>
+        <w:rPr>
+          <w:lang w:val="en-US"/>
+        </w:rPr>
+        <w:t xml:space="preserve">made available via </w:t>
       </w:r>
       <w:r>
         <w:rPr>
           <w:b/>
           <w:lang w:val="en-US"/>
         </w:rPr>
-        <w:t>resource</w:t>
-      </w:r>
-      <w:r>
-        <w:rPr>
-          <w:lang w:val="en-US"/>
-        </w:rPr>
-        <w:t xml:space="preserve"> – it is </w:t>
-      </w:r>
-      <w:r>
-        <w:rPr>
-          <w:i/>
-          <w:lang w:val="en-US"/>
-        </w:rPr>
-        <w:t>not</w:t>
-      </w:r>
-      <w:r>
-        <w:rPr>
-          <w:lang w:val="en-US"/>
-        </w:rPr>
-        <w:t xml:space="preserve"> a node from resource contents</w:t>
-      </w:r>
-      <w:r>
-        <w:rPr>
-          <w:lang w:val="en-US"/>
-        </w:rPr>
-        <w:t xml:space="preserve">. </w:t>
-      </w:r>
-      <w:r>
-        <w:rPr>
-          <w:lang w:val="en-US"/>
-        </w:rPr>
-        <w:t>The context resource is either</w:t>
-      </w:r>
-      <w:r>
-        <w:rPr>
-          <w:lang w:val="en-US"/>
-        </w:rPr>
-        <w:t xml:space="preserve"> the</w:t>
-      </w:r>
-      <w:r>
-        <w:rPr>
-          <w:lang w:val="en-US"/>
-        </w:rPr>
-        <w:t xml:space="preserve"> resource currently validated, or a resource serving as a link target (see table below).</w:t>
-      </w:r>
-    </w:p>
-    <w:p>
-      <w:pPr>
-        <w:rPr>
-          <w:lang w:val="en-US"/>
-        </w:rPr>
-      </w:pPr>
-      <w:r>
-        <w:rPr>
-          <w:lang w:val="en-US"/>
-        </w:rPr>
-        <w:t xml:space="preserve">If available, </w:t>
-      </w:r>
-      <w:r>
-        <w:rPr>
-          <w:lang w:val="en-US"/>
-        </w:rPr>
-        <w:t xml:space="preserve">relevant nodes </w:t>
-      </w:r>
-      <w:r>
-        <w:rPr>
-          <w:lang w:val="en-US"/>
-        </w:rPr>
-        <w:t xml:space="preserve">from the </w:t>
+        <w:t>variable bindings</w:t>
+      </w:r>
+      <w:r>
+        <w:rPr>
+          <w:b/>
+          <w:lang w:val="en-US"/>
+        </w:rPr>
+        <w:t>:</w:t>
+      </w:r>
+    </w:p>
+    <w:p>
+      <w:pPr>
+        <w:pStyle w:val="ListParagraph"/>
+        <w:numPr>
+          <w:ilvl w:val="0"/>
+          <w:numId w:val="1"/>
+        </w:numPr>
+        <w:rPr>
+          <w:lang w:val="en-US"/>
+        </w:rPr>
+      </w:pPr>
+      <w:r>
+        <w:rPr>
+          <w:lang w:val="en-US"/>
+        </w:rPr>
+        <w:t xml:space="preserve">Nodes of the shape target resource: </w:t>
+      </w:r>
+      <w:r>
+        <w:rPr>
+          <w:rFonts w:ascii="Courier New" w:hAnsi="Courier New" w:cs="Courier New"/>
+          <w:lang w:val="en-US"/>
+        </w:rPr>
+        <w:t>$doc</w:t>
+      </w:r>
+      <w:r>
+        <w:rPr>
+          <w:lang w:val="en-US"/>
+        </w:rPr>
+        <w:t>,</w:t>
+      </w:r>
+      <w:r>
+        <w:rPr>
+          <w:lang w:val="en-US"/>
+        </w:rPr>
+        <w:t xml:space="preserve"> </w:t>
+      </w:r>
+      <w:r>
+        <w:rPr>
+          <w:rFonts w:ascii="Courier New" w:hAnsi="Courier New" w:cs="Courier New"/>
+          <w:lang w:val="en-US"/>
+        </w:rPr>
+        <w:t>$linesdoc</w:t>
+      </w:r>
+      <w:r>
+        <w:rPr>
+          <w:lang w:val="en-US"/>
+        </w:rPr>
+        <w:t xml:space="preserve">, </w:t>
+      </w:r>
+      <w:r>
+        <w:rPr>
+          <w:rFonts w:ascii="Courier New" w:hAnsi="Courier New" w:cs="Courier New"/>
+          <w:lang w:val="en-US"/>
+        </w:rPr>
+        <w:t>$item</w:t>
+      </w:r>
+      <w:r>
+        <w:rPr>
+          <w:lang w:val="en-US"/>
+        </w:rPr>
+        <w:t xml:space="preserve">, </w:t>
+      </w:r>
+      <w:r>
+        <w:rPr>
+          <w:rFonts w:ascii="Courier New" w:hAnsi="Courier New" w:cs="Courier New"/>
+          <w:lang w:val="en-US"/>
+        </w:rPr>
+        <w:t>$linkContext</w:t>
+      </w:r>
+    </w:p>
+    <w:p>
+      <w:pPr>
+        <w:pStyle w:val="ListParagraph"/>
+        <w:numPr>
+          <w:ilvl w:val="0"/>
+          <w:numId w:val="1"/>
+        </w:numPr>
+        <w:rPr>
+          <w:lang w:val="en-US"/>
+        </w:rPr>
+      </w:pPr>
+      <w:r>
+        <w:rPr>
+          <w:lang w:val="en-US"/>
+        </w:rPr>
+        <w:t xml:space="preserve">Nodes of the current link target resource: </w:t>
+      </w:r>
+      <w:r>
+        <w:rPr>
+          <w:rFonts w:ascii="Courier New" w:hAnsi="Courier New" w:cs="Courier New"/>
+          <w:lang w:val="en-US"/>
+        </w:rPr>
+        <w:t>$targetDoc</w:t>
+      </w:r>
+      <w:r>
+        <w:rPr>
+          <w:lang w:val="en-US"/>
+        </w:rPr>
+        <w:t xml:space="preserve">, </w:t>
+      </w:r>
+      <w:r>
+        <w:rPr>
+          <w:rFonts w:ascii="Courier New" w:hAnsi="Courier New" w:cs="Courier New"/>
+          <w:lang w:val="en-US"/>
+        </w:rPr>
+        <w:t>$targetNode</w:t>
+      </w:r>
+    </w:p>
+    <w:p>
+      <w:pPr>
+        <w:rPr>
+          <w:lang w:val="en-US"/>
+        </w:rPr>
+      </w:pPr>
+      <w:r>
+        <w:rPr>
+          <w:lang w:val="en-US"/>
+        </w:rPr>
+        <w:t xml:space="preserve">The context also comprises further variables with atomic values: </w:t>
+      </w:r>
+      <w:r>
+        <w:rPr>
+          <w:rFonts w:ascii="Courier New" w:hAnsi="Courier New" w:cs="Courier New"/>
+          <w:lang w:val="en-US"/>
+        </w:rPr>
+        <w:t>$fileName</w:t>
+      </w:r>
+      <w:r>
+        <w:rPr>
+          <w:lang w:val="en-US"/>
+        </w:rPr>
+        <w:t xml:space="preserve">, </w:t>
+      </w:r>
+      <w:r>
+        <w:rPr>
+          <w:rFonts w:ascii="Courier New" w:hAnsi="Courier New" w:cs="Courier New"/>
+          <w:lang w:val="en-US"/>
+        </w:rPr>
+        <w:t>$filePath</w:t>
+      </w:r>
+      <w:r>
+        <w:rPr>
+          <w:lang w:val="en-US"/>
+        </w:rPr>
+        <w:t xml:space="preserve">, </w:t>
+      </w:r>
+      <w:r>
+        <w:rPr>
+          <w:rFonts w:ascii="Courier New" w:hAnsi="Courier New" w:cs="Courier New"/>
+          <w:lang w:val="en-US"/>
+        </w:rPr>
+        <w:t>$domain</w:t>
+      </w:r>
+      <w:r>
+        <w:rPr>
+          <w:lang w:val="en-US"/>
+        </w:rPr>
+        <w:t>.</w:t>
+      </w:r>
+      <w:r>
+        <w:rPr>
+          <w:lang w:val="en-US"/>
+        </w:rPr>
+        <w:t xml:space="preserve"> </w:t>
+      </w:r>
+      <w:r>
+        <w:rPr>
+          <w:lang w:val="en-US"/>
+        </w:rPr>
+        <w:t xml:space="preserve">The </w:t>
+      </w:r>
+      <w:r>
+        <w:rPr>
+          <w:lang w:val="en-US"/>
+        </w:rPr>
+        <w:t xml:space="preserve">choice of </w:t>
       </w:r>
       <w:r>
         <w:rPr>
@@ -8935,13 +9113,19 @@
         <w:rPr>
           <w:lang w:val="en-US"/>
         </w:rPr>
-        <w:t xml:space="preserve"> resource</w:t>
-      </w:r>
-      <w:r>
-        <w:rPr>
-          <w:lang w:val="en-US"/>
-        </w:rPr>
-        <w:t xml:space="preserve"> are</w:t>
+        <w:t xml:space="preserve"> resource </w:t>
+      </w:r>
+      <w:r>
+        <w:rPr>
+          <w:lang w:val="en-US"/>
+        </w:rPr>
+        <w:t xml:space="preserve">(shape target or link target) </w:t>
+      </w:r>
+      <w:r>
+        <w:rPr>
+          <w:lang w:val="en-US"/>
+        </w:rPr>
+        <w:t>is implied by the name of the attribute containing the expression.</w:t>
       </w:r>
       <w:r>
         <w:rPr>
@@ -8953,110 +9137,25 @@
         <w:rPr>
           <w:lang w:val="en-US"/>
         </w:rPr>
-        <w:t xml:space="preserve">made available via </w:t>
-      </w:r>
-      <w:r>
-        <w:rPr>
-          <w:b/>
-          <w:lang w:val="en-US"/>
-        </w:rPr>
-        <w:t>variable bindings</w:t>
-      </w:r>
-      <w:r>
-        <w:rPr>
-          <w:lang w:val="en-US"/>
-        </w:rPr>
-        <w:t xml:space="preserve"> (</w:t>
-      </w:r>
-      <w:r>
-        <w:rPr>
-          <w:rFonts w:ascii="Courier New" w:hAnsi="Courier New" w:cs="Courier New"/>
-          <w:lang w:val="en-US"/>
-        </w:rPr>
-        <w:t>$doc</w:t>
-      </w:r>
-      <w:r>
-        <w:rPr>
-          <w:lang w:val="en-US"/>
-        </w:rPr>
-        <w:t xml:space="preserve">, </w:t>
-      </w:r>
-      <w:r>
-        <w:rPr>
-          <w:rFonts w:ascii="Courier New" w:hAnsi="Courier New" w:cs="Courier New"/>
-          <w:lang w:val="en-US"/>
-        </w:rPr>
-        <w:t>$targetDoc</w:t>
-      </w:r>
-      <w:r>
-        <w:rPr>
-          <w:lang w:val="en-US"/>
-        </w:rPr>
-        <w:t xml:space="preserve">, </w:t>
-      </w:r>
-      <w:r>
-        <w:rPr>
-          <w:rFonts w:ascii="Courier New" w:hAnsi="Courier New" w:cs="Courier New"/>
-          <w:lang w:val="en-US"/>
-        </w:rPr>
-        <w:t>$targetNode</w:t>
-      </w:r>
-      <w:r>
-        <w:rPr>
-          <w:lang w:val="en-US"/>
-        </w:rPr>
-        <w:t xml:space="preserve">, </w:t>
-      </w:r>
-      <w:r>
-        <w:rPr>
-          <w:rFonts w:ascii="Courier New" w:hAnsi="Courier New" w:cs="Courier New"/>
-          <w:lang w:val="en-US"/>
-        </w:rPr>
-        <w:t>$item</w:t>
-      </w:r>
-      <w:r>
-        <w:rPr>
-          <w:lang w:val="en-US"/>
-        </w:rPr>
-        <w:t xml:space="preserve">, </w:t>
-      </w:r>
-      <w:r>
-        <w:rPr>
-          <w:rFonts w:ascii="Courier New" w:hAnsi="Courier New" w:cs="Courier New"/>
-          <w:lang w:val="en-US"/>
-        </w:rPr>
-        <w:t>$</w:t>
-      </w:r>
-      <w:r>
-        <w:rPr>
-          <w:rFonts w:ascii="Courier New" w:hAnsi="Courier New" w:cs="Courier New"/>
-          <w:lang w:val="en-US"/>
-        </w:rPr>
-        <w:t>linkContext</w:t>
-      </w:r>
-      <w:r>
-        <w:rPr>
-          <w:lang w:val="en-US"/>
-        </w:rPr>
-        <w:t xml:space="preserve">). </w:t>
-      </w:r>
-      <w:r>
-        <w:rPr>
-          <w:lang w:val="en-US"/>
-        </w:rPr>
         <w:t xml:space="preserve">The </w:t>
       </w:r>
       <w:r>
         <w:rPr>
           <w:lang w:val="en-US"/>
         </w:rPr>
-        <w:t>context</w:t>
-      </w:r>
-      <w:r>
-        <w:rPr>
-          <w:lang w:val="en-US"/>
-        </w:rPr>
-        <w:t xml:space="preserve"> resource is implied by the name of the attribute containing the expression.</w:t>
+        <w:t xml:space="preserve">evaluation context of Foxpath expressions is </w:t>
+      </w:r>
+      <w:r>
+        <w:rPr>
+          <w:lang w:val="en-US"/>
+        </w:rPr>
+        <w:t xml:space="preserve">summarized </w:t>
+      </w:r>
+      <w:r>
+        <w:rPr>
+          <w:lang w:val="en-US"/>
+        </w:rPr>
+        <w:t>by the following table.</w:t>
       </w:r>
     </w:p>
     <w:p>
@@ -9096,6 +9195,54 @@
           <w:lang w:val="en-US"/>
         </w:rPr>
         <w:t>.</w:t>
+      </w:r>
+      <w:r>
+        <w:rPr>
+          <w:lang w:val="en-US"/>
+        </w:rPr>
+        <w:t xml:space="preserve"> The context comprises generic parts (see row </w:t>
+      </w:r>
+      <w:r>
+        <w:rPr>
+          <w:lang w:val="en-US"/>
+        </w:rPr>
+        <w:t>“</w:t>
+      </w:r>
+      <w:r>
+        <w:rPr>
+          <w:lang w:val="en-US"/>
+        </w:rPr>
+        <w:t>@*FOX</w:t>
+      </w:r>
+      <w:r>
+        <w:rPr>
+          <w:lang w:val="en-US"/>
+        </w:rPr>
+        <w:t>”</w:t>
+      </w:r>
+      <w:r>
+        <w:rPr>
+          <w:lang w:val="en-US"/>
+        </w:rPr>
+        <w:t xml:space="preserve">) </w:t>
+      </w:r>
+      <w:r>
+        <w:rPr>
+          <w:lang w:val="en-US"/>
+        </w:rPr>
+        <w:t xml:space="preserve">and, optionally, </w:t>
+      </w:r>
+      <w:r>
+        <w:rPr>
+          <w:lang w:val="en-US"/>
+        </w:rPr>
+        <w:t>specific parts which depend on the role of the expression</w:t>
+      </w:r>
+      <w:r>
+        <w:rPr>
+          <w:lang w:val="en-US"/>
+        </w:rPr>
+        <w:t xml:space="preserve"> (see the other rows).</w:t>
       </w:r>
     </w:p>
     <w:tbl>
@@ -9106,10 +9253,10 @@
       </w:tblPr>
       <w:tblGrid>
         <w:gridCol w:w="1815"/>
-        <w:gridCol w:w="1565"/>
+        <w:gridCol w:w="1187"/>
         <w:gridCol w:w="1801"/>
-        <w:gridCol w:w="1755"/>
-        <w:gridCol w:w="2126"/>
+        <w:gridCol w:w="1666"/>
+        <w:gridCol w:w="2593"/>
       </w:tblGrid>
       <w:tr>
         <w:tc>
@@ -9149,7 +9296,7 @@
         </w:tc>
         <w:tc>
           <w:tcPr>
-            <w:tcW w:w="1636" w:type="dxa"/>
+            <w:tcW w:w="1187" w:type="dxa"/>
           </w:tcPr>
           <w:p>
             <w:pPr>
@@ -9169,7 +9316,7 @@
         </w:tc>
         <w:tc>
           <w:tcPr>
-            <w:tcW w:w="1713" w:type="dxa"/>
+            <w:tcW w:w="1801" w:type="dxa"/>
           </w:tcPr>
           <w:p>
             <w:pPr>
@@ -9189,7 +9336,7 @@
         </w:tc>
         <w:tc>
           <w:tcPr>
-            <w:tcW w:w="1772" w:type="dxa"/>
+            <w:tcW w:w="1666" w:type="dxa"/>
           </w:tcPr>
           <w:p>
             <w:pPr>
@@ -9209,7 +9356,7 @@
         </w:tc>
         <w:tc>
           <w:tcPr>
-            <w:tcW w:w="2126" w:type="dxa"/>
+            <w:tcW w:w="2593" w:type="dxa"/>
           </w:tcPr>
           <w:p>
             <w:pPr>
@@ -9243,31 +9390,56 @@
               <w:rPr>
                 <w:lang w:val="en-US"/>
               </w:rPr>
-              <w:t>@exprFOX</w:t>
-            </w:r>
-          </w:p>
-        </w:tc>
-        <w:tc>
-          <w:tcPr>
-            <w:tcW w:w="1636" w:type="dxa"/>
-          </w:tcPr>
-          <w:p>
-            <w:pPr>
-              <w:rPr>
-                <w:lang w:val="en-US"/>
-              </w:rPr>
-            </w:pPr>
-            <w:r>
-              <w:rPr>
-                <w:lang w:val="en-US"/>
-              </w:rPr>
-              <w:t>Focus resource</w:t>
-            </w:r>
-          </w:p>
-        </w:tc>
-        <w:tc>
-          <w:tcPr>
-            <w:tcW w:w="1713" w:type="dxa"/>
+              <w:t>@*</w:t>
+            </w:r>
+            <w:r>
+              <w:rPr>
+                <w:lang w:val="en-US"/>
+              </w:rPr>
+              <w:t>FOX</w:t>
+            </w:r>
+            <w:r>
+              <w:rPr>
+                <w:lang w:val="en-US"/>
+              </w:rPr>
+              <w:t>,</w:t>
+            </w:r>
+          </w:p>
+          <w:p>
+            <w:pPr>
+              <w:rPr>
+                <w:lang w:val="en-US"/>
+              </w:rPr>
+            </w:pPr>
+            <w:r>
+              <w:rPr>
+                <w:lang w:val="en-US"/>
+              </w:rPr>
+              <w:t>@foxpath</w:t>
+            </w:r>
+          </w:p>
+        </w:tc>
+        <w:tc>
+          <w:tcPr>
+            <w:tcW w:w="1187" w:type="dxa"/>
+          </w:tcPr>
+          <w:p>
+            <w:pPr>
+              <w:rPr>
+                <w:lang w:val="en-US"/>
+              </w:rPr>
+            </w:pPr>
+            <w:r>
+              <w:rPr>
+                <w:lang w:val="en-US"/>
+              </w:rPr>
+              <w:t>*</w:t>
+            </w:r>
+          </w:p>
+        </w:tc>
+        <w:tc>
+          <w:tcPr>
+            <w:tcW w:w="1801" w:type="dxa"/>
           </w:tcPr>
           <w:p>
             <w:pPr>
@@ -9287,37 +9459,37 @@
         </w:tc>
         <w:tc>
           <w:tcPr>
-            <w:tcW w:w="1772" w:type="dxa"/>
-          </w:tcPr>
-          <w:p>
-            <w:pPr>
-              <w:rPr>
-                <w:lang w:val="en-US"/>
-              </w:rPr>
-            </w:pPr>
-            <w:r>
-              <w:rPr>
-                <w:lang w:val="en-US"/>
-              </w:rPr>
-              <w:t>Root node of focus resource</w:t>
-            </w:r>
-          </w:p>
-        </w:tc>
-        <w:tc>
-          <w:tcPr>
-            <w:tcW w:w="2126" w:type="dxa"/>
-          </w:tcPr>
-          <w:p>
-            <w:pPr>
-              <w:rPr>
-                <w:lang w:val="en-US"/>
-              </w:rPr>
-            </w:pPr>
-            <w:r>
-              <w:rPr>
-                <w:lang w:val="en-US"/>
-              </w:rPr>
-              <w:t>Focus resource can be parsed into a node tree</w:t>
+            <w:tcW w:w="1666" w:type="dxa"/>
+          </w:tcPr>
+          <w:p>
+            <w:pPr>
+              <w:rPr>
+                <w:lang w:val="en-US"/>
+              </w:rPr>
+            </w:pPr>
+            <w:r>
+              <w:rPr>
+                <w:lang w:val="en-US"/>
+              </w:rPr>
+              <w:t>Root node of the shape target resource</w:t>
+            </w:r>
+          </w:p>
+        </w:tc>
+        <w:tc>
+          <w:tcPr>
+            <w:tcW w:w="2593" w:type="dxa"/>
+          </w:tcPr>
+          <w:p>
+            <w:pPr>
+              <w:rPr>
+                <w:lang w:val="en-US"/>
+              </w:rPr>
+            </w:pPr>
+            <w:r>
+              <w:rPr>
+                <w:lang w:val="en-US"/>
+              </w:rPr>
+              <w:t>Shape target resource can be parsed into a node tree</w:t>
             </w:r>
           </w:p>
         </w:tc>
@@ -9333,35 +9505,23 @@
                 <w:lang w:val="en-US"/>
               </w:rPr>
             </w:pPr>
-            <w:r>
-              <w:rPr>
-                <w:lang w:val="en-US"/>
-              </w:rPr>
-              <w:t>@expr1FOX</w:t>
-            </w:r>
-          </w:p>
-        </w:tc>
-        <w:tc>
-          <w:tcPr>
-            <w:tcW w:w="1636" w:type="dxa"/>
-          </w:tcPr>
-          <w:p>
-            <w:pPr>
-              <w:rPr>
-                <w:lang w:val="en-US"/>
-              </w:rPr>
-            </w:pPr>
-            <w:r>
-              <w:rPr>
-                <w:lang w:val="en-US"/>
-              </w:rPr>
-              <w:t>Focus resource</w:t>
-            </w:r>
-          </w:p>
-        </w:tc>
-        <w:tc>
-          <w:tcPr>
-            <w:tcW w:w="1713" w:type="dxa"/>
+          </w:p>
+        </w:tc>
+        <w:tc>
+          <w:tcPr>
+            <w:tcW w:w="1187" w:type="dxa"/>
+          </w:tcPr>
+          <w:p>
+            <w:pPr>
+              <w:rPr>
+                <w:lang w:val="en-US"/>
+              </w:rPr>
+            </w:pPr>
+          </w:p>
+        </w:tc>
+        <w:tc>
+          <w:tcPr>
+            <w:tcW w:w="1801" w:type="dxa"/>
           </w:tcPr>
           <w:p>
             <w:pPr>
@@ -9375,43 +9535,43 @@
                 <w:rFonts w:ascii="Courier New" w:hAnsi="Courier New" w:cs="Courier New"/>
                 <w:lang w:val="en-US"/>
               </w:rPr>
-              <w:t>$doc</w:t>
-            </w:r>
-          </w:p>
-        </w:tc>
-        <w:tc>
-          <w:tcPr>
-            <w:tcW w:w="1772" w:type="dxa"/>
-          </w:tcPr>
-          <w:p>
-            <w:pPr>
-              <w:rPr>
-                <w:lang w:val="en-US"/>
-              </w:rPr>
-            </w:pPr>
-            <w:r>
-              <w:rPr>
-                <w:lang w:val="en-US"/>
-              </w:rPr>
-              <w:t>Root node of focus resource</w:t>
-            </w:r>
-          </w:p>
-        </w:tc>
-        <w:tc>
-          <w:tcPr>
-            <w:tcW w:w="2126" w:type="dxa"/>
-          </w:tcPr>
-          <w:p>
-            <w:pPr>
-              <w:rPr>
-                <w:lang w:val="en-US"/>
-              </w:rPr>
-            </w:pPr>
-            <w:r>
-              <w:rPr>
-                <w:lang w:val="en-US"/>
-              </w:rPr>
-              <w:t>Focus resource can be parsed into a node tree</w:t>
+              <w:t>$linesdoc</w:t>
+            </w:r>
+          </w:p>
+        </w:tc>
+        <w:tc>
+          <w:tcPr>
+            <w:tcW w:w="1666" w:type="dxa"/>
+          </w:tcPr>
+          <w:p>
+            <w:pPr>
+              <w:rPr>
+                <w:lang w:val="en-US"/>
+              </w:rPr>
+            </w:pPr>
+            <w:r>
+              <w:rPr>
+                <w:lang w:val="en-US"/>
+              </w:rPr>
+              <w:t>Node representation of content lines of the target resource</w:t>
+            </w:r>
+          </w:p>
+        </w:tc>
+        <w:tc>
+          <w:tcPr>
+            <w:tcW w:w="2593" w:type="dxa"/>
+          </w:tcPr>
+          <w:p>
+            <w:pPr>
+              <w:rPr>
+                <w:lang w:val="en-US"/>
+              </w:rPr>
+            </w:pPr>
+            <w:r>
+              <w:rPr>
+                <w:lang w:val="en-US"/>
+              </w:rPr>
+              <w:t>-</w:t>
             </w:r>
           </w:p>
         </w:tc>
@@ -9427,35 +9587,23 @@
                 <w:lang w:val="en-US"/>
               </w:rPr>
             </w:pPr>
-            <w:r>
-              <w:rPr>
-                <w:lang w:val="en-US"/>
-              </w:rPr>
-              <w:t>@expr2FOX</w:t>
-            </w:r>
-          </w:p>
-        </w:tc>
-        <w:tc>
-          <w:tcPr>
-            <w:tcW w:w="1636" w:type="dxa"/>
-          </w:tcPr>
-          <w:p>
-            <w:pPr>
-              <w:rPr>
-                <w:lang w:val="en-US"/>
-              </w:rPr>
-            </w:pPr>
-            <w:r>
-              <w:rPr>
-                <w:lang w:val="en-US"/>
-              </w:rPr>
-              <w:t>Link target resource</w:t>
-            </w:r>
-          </w:p>
-        </w:tc>
-        <w:tc>
-          <w:tcPr>
-            <w:tcW w:w="1713" w:type="dxa"/>
+          </w:p>
+        </w:tc>
+        <w:tc>
+          <w:tcPr>
+            <w:tcW w:w="1187" w:type="dxa"/>
+          </w:tcPr>
+          <w:p>
+            <w:pPr>
+              <w:rPr>
+                <w:lang w:val="en-US"/>
+              </w:rPr>
+            </w:pPr>
+          </w:p>
+        </w:tc>
+        <w:tc>
+          <w:tcPr>
+            <w:tcW w:w="1801" w:type="dxa"/>
           </w:tcPr>
           <w:p>
             <w:pPr>
@@ -9469,43 +9617,43 @@
                 <w:rFonts w:ascii="Courier New" w:hAnsi="Courier New" w:cs="Courier New"/>
                 <w:lang w:val="en-US"/>
               </w:rPr>
-              <w:t>$doc</w:t>
-            </w:r>
-          </w:p>
-        </w:tc>
-        <w:tc>
-          <w:tcPr>
-            <w:tcW w:w="1772" w:type="dxa"/>
-          </w:tcPr>
-          <w:p>
-            <w:pPr>
-              <w:rPr>
-                <w:lang w:val="en-US"/>
-              </w:rPr>
-            </w:pPr>
-            <w:r>
-              <w:rPr>
-                <w:lang w:val="en-US"/>
-              </w:rPr>
-              <w:t>Root node of focus resource</w:t>
-            </w:r>
-          </w:p>
-        </w:tc>
-        <w:tc>
-          <w:tcPr>
-            <w:tcW w:w="2126" w:type="dxa"/>
-          </w:tcPr>
-          <w:p>
-            <w:pPr>
-              <w:rPr>
-                <w:lang w:val="en-US"/>
-              </w:rPr>
-            </w:pPr>
-            <w:r>
-              <w:rPr>
-                <w:lang w:val="en-US"/>
-              </w:rPr>
-              <w:t>Focus resource can be parsed into a node tree</w:t>
+              <w:t>$fileName</w:t>
+            </w:r>
+          </w:p>
+        </w:tc>
+        <w:tc>
+          <w:tcPr>
+            <w:tcW w:w="1666" w:type="dxa"/>
+          </w:tcPr>
+          <w:p>
+            <w:pPr>
+              <w:rPr>
+                <w:lang w:val="en-US"/>
+              </w:rPr>
+            </w:pPr>
+            <w:r>
+              <w:rPr>
+                <w:lang w:val="en-US"/>
+              </w:rPr>
+              <w:t>File name of the shape target resource</w:t>
+            </w:r>
+          </w:p>
+        </w:tc>
+        <w:tc>
+          <w:tcPr>
+            <w:tcW w:w="2593" w:type="dxa"/>
+          </w:tcPr>
+          <w:p>
+            <w:pPr>
+              <w:rPr>
+                <w:lang w:val="en-US"/>
+              </w:rPr>
+            </w:pPr>
+            <w:r>
+              <w:rPr>
+                <w:lang w:val="en-US"/>
+              </w:rPr>
+              <w:t>-</w:t>
             </w:r>
           </w:p>
         </w:tc>
@@ -9525,19 +9673,19 @@
         </w:tc>
         <w:tc>
           <w:tcPr>
-            <w:tcW w:w="1636" w:type="dxa"/>
-          </w:tcPr>
-          <w:p>
-            <w:pPr>
-              <w:rPr>
-                <w:lang w:val="en-US"/>
-              </w:rPr>
-            </w:pPr>
-          </w:p>
-        </w:tc>
-        <w:tc>
-          <w:tcPr>
-            <w:tcW w:w="1713" w:type="dxa"/>
+            <w:tcW w:w="1187" w:type="dxa"/>
+          </w:tcPr>
+          <w:p>
+            <w:pPr>
+              <w:rPr>
+                <w:lang w:val="en-US"/>
+              </w:rPr>
+            </w:pPr>
+          </w:p>
+        </w:tc>
+        <w:tc>
+          <w:tcPr>
+            <w:tcW w:w="1801" w:type="dxa"/>
           </w:tcPr>
           <w:p>
             <w:pPr>
@@ -9551,74 +9699,43 @@
                 <w:rFonts w:ascii="Courier New" w:hAnsi="Courier New" w:cs="Courier New"/>
                 <w:lang w:val="en-US"/>
               </w:rPr>
-              <w:t>$item</w:t>
-            </w:r>
-          </w:p>
-        </w:tc>
-        <w:tc>
-          <w:tcPr>
-            <w:tcW w:w="1772" w:type="dxa"/>
-          </w:tcPr>
-          <w:p>
-            <w:pPr>
-              <w:rPr>
-                <w:lang w:val="en-US"/>
-              </w:rPr>
-            </w:pPr>
-            <w:r>
-              <w:rPr>
-                <w:lang w:val="en-US"/>
-              </w:rPr>
-              <w:t>An item returned by @expr1* (*=FOX|XP|LP); may be a node or an atom</w:t>
-            </w:r>
-          </w:p>
-        </w:tc>
-        <w:tc>
-          <w:tcPr>
-            <w:tcW w:w="2126" w:type="dxa"/>
-          </w:tcPr>
-          <w:p>
-            <w:pPr>
-              <w:rPr>
-                <w:lang w:val="en-US"/>
-              </w:rPr>
-            </w:pPr>
-            <w:r>
-              <w:rPr>
-                <w:lang w:val="en-US"/>
-              </w:rPr>
-              <w:t>If</w:t>
-            </w:r>
-            <w:r>
-              <w:rPr>
-                <w:lang w:val="en-US"/>
-              </w:rPr>
-              <w:t xml:space="preserve"> </w:t>
-            </w:r>
-            <w:r>
-              <w:rPr>
-                <w:lang w:val="en-US"/>
-              </w:rPr>
-              <w:t xml:space="preserve">in </w:t>
-            </w:r>
-            <w:r>
-              <w:rPr>
-                <w:lang w:val="en-US"/>
-              </w:rPr>
-              <w:t xml:space="preserve">&lt;foxvaluePair&gt; or </w:t>
-            </w:r>
-            <w:r>
-              <w:rPr>
-                <w:lang w:val="en-US"/>
-              </w:rPr>
-              <w:t xml:space="preserve">&lt;foxvalueCompared&gt; with @expr2Context = </w:t>
-            </w:r>
-            <w:r>
-              <w:rPr>
-                <w:rFonts w:ascii="Courier New" w:hAnsi="Courier New" w:cs="Courier New"/>
-                <w:lang w:val="en-US"/>
-              </w:rPr>
-              <w:t>item</w:t>
+              <w:t>$filePath</w:t>
+            </w:r>
+          </w:p>
+        </w:tc>
+        <w:tc>
+          <w:tcPr>
+            <w:tcW w:w="1666" w:type="dxa"/>
+          </w:tcPr>
+          <w:p>
+            <w:pPr>
+              <w:rPr>
+                <w:lang w:val="en-US"/>
+              </w:rPr>
+            </w:pPr>
+            <w:r>
+              <w:rPr>
+                <w:lang w:val="en-US"/>
+              </w:rPr>
+              <w:t>URI of the shape target resource</w:t>
+            </w:r>
+          </w:p>
+        </w:tc>
+        <w:tc>
+          <w:tcPr>
+            <w:tcW w:w="2593" w:type="dxa"/>
+          </w:tcPr>
+          <w:p>
+            <w:pPr>
+              <w:rPr>
+                <w:lang w:val="en-US"/>
+              </w:rPr>
+            </w:pPr>
+            <w:r>
+              <w:rPr>
+                <w:lang w:val="en-US"/>
+              </w:rPr>
+              <w:t>-</w:t>
             </w:r>
           </w:p>
         </w:tc>
@@ -9638,19 +9755,19 @@
         </w:tc>
         <w:tc>
           <w:tcPr>
-            <w:tcW w:w="1636" w:type="dxa"/>
-          </w:tcPr>
-          <w:p>
-            <w:pPr>
-              <w:rPr>
-                <w:lang w:val="en-US"/>
-              </w:rPr>
-            </w:pPr>
-          </w:p>
-        </w:tc>
-        <w:tc>
-          <w:tcPr>
-            <w:tcW w:w="1713" w:type="dxa"/>
+            <w:tcW w:w="1187" w:type="dxa"/>
+          </w:tcPr>
+          <w:p>
+            <w:pPr>
+              <w:rPr>
+                <w:lang w:val="en-US"/>
+              </w:rPr>
+            </w:pPr>
+          </w:p>
+        </w:tc>
+        <w:tc>
+          <w:tcPr>
+            <w:tcW w:w="1801" w:type="dxa"/>
           </w:tcPr>
           <w:p>
             <w:pPr>
@@ -9664,43 +9781,43 @@
                 <w:rFonts w:ascii="Courier New" w:hAnsi="Courier New" w:cs="Courier New"/>
                 <w:lang w:val="en-US"/>
               </w:rPr>
-              <w:t>$targetDoc</w:t>
-            </w:r>
-          </w:p>
-        </w:tc>
-        <w:tc>
-          <w:tcPr>
-            <w:tcW w:w="1772" w:type="dxa"/>
-          </w:tcPr>
-          <w:p>
-            <w:pPr>
-              <w:rPr>
-                <w:lang w:val="en-US"/>
-              </w:rPr>
-            </w:pPr>
-            <w:r>
-              <w:rPr>
-                <w:lang w:val="en-US"/>
-              </w:rPr>
-              <w:t>Root node of link target resource</w:t>
-            </w:r>
-          </w:p>
-        </w:tc>
-        <w:tc>
-          <w:tcPr>
-            <w:tcW w:w="2126" w:type="dxa"/>
-          </w:tcPr>
-          <w:p>
-            <w:pPr>
-              <w:rPr>
-                <w:lang w:val="en-US"/>
-              </w:rPr>
-            </w:pPr>
-            <w:r>
-              <w:rPr>
-                <w:lang w:val="en-US"/>
-              </w:rPr>
-              <w:t>Link target resource can be parsed into a node tree</w:t>
+              <w:t>$domain</w:t>
+            </w:r>
+          </w:p>
+        </w:tc>
+        <w:tc>
+          <w:tcPr>
+            <w:tcW w:w="1666" w:type="dxa"/>
+          </w:tcPr>
+          <w:p>
+            <w:pPr>
+              <w:rPr>
+                <w:lang w:val="en-US"/>
+              </w:rPr>
+            </w:pPr>
+            <w:r>
+              <w:rPr>
+                <w:lang w:val="en-US"/>
+              </w:rPr>
+              <w:t>URI of the domain folder</w:t>
+            </w:r>
+          </w:p>
+        </w:tc>
+        <w:tc>
+          <w:tcPr>
+            <w:tcW w:w="2593" w:type="dxa"/>
+          </w:tcPr>
+          <w:p>
+            <w:pPr>
+              <w:rPr>
+                <w:lang w:val="en-US"/>
+              </w:rPr>
+            </w:pPr>
+            <w:r>
+              <w:rPr>
+                <w:lang w:val="en-US"/>
+              </w:rPr>
+              <w:t>-</w:t>
             </w:r>
           </w:p>
         </w:tc>
@@ -9716,74 +9833,95 @@
                 <w:lang w:val="en-US"/>
               </w:rPr>
             </w:pPr>
-          </w:p>
-        </w:tc>
-        <w:tc>
-          <w:tcPr>
-            <w:tcW w:w="1636" w:type="dxa"/>
-          </w:tcPr>
-          <w:p>
-            <w:pPr>
-              <w:rPr>
-                <w:lang w:val="en-US"/>
-              </w:rPr>
-            </w:pPr>
-          </w:p>
-        </w:tc>
-        <w:tc>
-          <w:tcPr>
-            <w:tcW w:w="1713" w:type="dxa"/>
-          </w:tcPr>
-          <w:p>
-            <w:pPr>
-              <w:rPr>
-                <w:rFonts w:ascii="Courier New" w:hAnsi="Courier New" w:cs="Courier New"/>
-                <w:lang w:val="en-US"/>
-              </w:rPr>
-            </w:pPr>
-            <w:r>
-              <w:rPr>
-                <w:rFonts w:ascii="Courier New" w:hAnsi="Courier New" w:cs="Courier New"/>
-                <w:lang w:val="en-US"/>
-              </w:rPr>
-              <w:t>$targetNode</w:t>
-            </w:r>
-          </w:p>
-        </w:tc>
-        <w:tc>
-          <w:tcPr>
-            <w:tcW w:w="1772" w:type="dxa"/>
-          </w:tcPr>
-          <w:p>
-            <w:pPr>
-              <w:rPr>
-                <w:lang w:val="en-US"/>
-              </w:rPr>
-            </w:pPr>
-            <w:r>
-              <w:rPr>
-                <w:lang w:val="en-US"/>
-              </w:rPr>
-              <w:t>A node from the link target</w:t>
-            </w:r>
-          </w:p>
-        </w:tc>
-        <w:tc>
-          <w:tcPr>
-            <w:tcW w:w="2126" w:type="dxa"/>
-          </w:tcPr>
-          <w:p>
-            <w:pPr>
-              <w:rPr>
-                <w:lang w:val="en-US"/>
-              </w:rPr>
-            </w:pPr>
-            <w:r>
-              <w:rPr>
-                <w:lang w:val="en-US"/>
-              </w:rPr>
-              <w:t>Link target resource uses @targetXP</w:t>
-            </w:r>
+            <w:r>
+              <w:rPr>
+                <w:lang w:val="en-US"/>
+              </w:rPr>
+              <w:t>@exprFOX</w:t>
+            </w:r>
+          </w:p>
+        </w:tc>
+        <w:tc>
+          <w:tcPr>
+            <w:tcW w:w="1187" w:type="dxa"/>
+          </w:tcPr>
+          <w:p>
+            <w:pPr>
+              <w:rPr>
+                <w:lang w:val="en-US"/>
+              </w:rPr>
+            </w:pPr>
+            <w:r>
+              <w:rPr>
+                <w:lang w:val="en-US"/>
+              </w:rPr>
+              <w:t>Shape target resource</w:t>
+            </w:r>
+          </w:p>
+        </w:tc>
+        <w:tc>
+          <w:tcPr>
+            <w:tcW w:w="1801" w:type="dxa"/>
+          </w:tcPr>
+          <w:p>
+            <w:pPr>
+              <w:rPr>
+                <w:rFonts w:ascii="Calibri" w:hAnsi="Calibri" w:cs="Calibri"/>
+                <w:lang w:val="en-US"/>
+              </w:rPr>
+            </w:pPr>
+            <w:r>
+              <w:rPr>
+                <w:rFonts w:ascii="Calibri" w:hAnsi="Calibri" w:cs="Calibri"/>
+                <w:lang w:val="en-US"/>
+              </w:rPr>
+              <w:t>[</w:t>
+            </w:r>
+            <w:r>
+              <w:rPr>
+                <w:rFonts w:ascii="Calibri" w:hAnsi="Calibri" w:cs="Calibri"/>
+                <w:lang w:val="en-US"/>
+              </w:rPr>
+              <w:t>see @*</w:t>
+            </w:r>
+            <w:r>
+              <w:rPr>
+                <w:rFonts w:ascii="Calibri" w:hAnsi="Calibri" w:cs="Calibri"/>
+                <w:lang w:val="en-US"/>
+              </w:rPr>
+              <w:t>FOX</w:t>
+            </w:r>
+            <w:r>
+              <w:rPr>
+                <w:rFonts w:ascii="Calibri" w:hAnsi="Calibri" w:cs="Calibri"/>
+                <w:lang w:val="en-US"/>
+              </w:rPr>
+              <w:t>]</w:t>
+            </w:r>
+          </w:p>
+        </w:tc>
+        <w:tc>
+          <w:tcPr>
+            <w:tcW w:w="1666" w:type="dxa"/>
+          </w:tcPr>
+          <w:p>
+            <w:pPr>
+              <w:rPr>
+                <w:lang w:val="en-US"/>
+              </w:rPr>
+            </w:pPr>
+          </w:p>
+        </w:tc>
+        <w:tc>
+          <w:tcPr>
+            <w:tcW w:w="2593" w:type="dxa"/>
+          </w:tcPr>
+          <w:p>
+            <w:pPr>
+              <w:rPr>
+                <w:lang w:val="en-US"/>
+              </w:rPr>
+            </w:pPr>
           </w:p>
         </w:tc>
       </w:tr>
@@ -9802,31 +9940,31 @@
               <w:rPr>
                 <w:lang w:val="en-US"/>
               </w:rPr>
-              <w:t>linkDef/@foxpath</w:t>
-            </w:r>
-          </w:p>
-        </w:tc>
-        <w:tc>
-          <w:tcPr>
-            <w:tcW w:w="1636" w:type="dxa"/>
-          </w:tcPr>
-          <w:p>
-            <w:pPr>
-              <w:rPr>
-                <w:lang w:val="en-US"/>
-              </w:rPr>
-            </w:pPr>
-            <w:r>
-              <w:rPr>
-                <w:lang w:val="en-US"/>
-              </w:rPr>
-              <w:t>Focus resource</w:t>
-            </w:r>
-          </w:p>
-        </w:tc>
-        <w:tc>
-          <w:tcPr>
-            <w:tcW w:w="1713" w:type="dxa"/>
+              <w:t>@expr1FOX</w:t>
+            </w:r>
+          </w:p>
+        </w:tc>
+        <w:tc>
+          <w:tcPr>
+            <w:tcW w:w="1187" w:type="dxa"/>
+          </w:tcPr>
+          <w:p>
+            <w:pPr>
+              <w:rPr>
+                <w:lang w:val="en-US"/>
+              </w:rPr>
+            </w:pPr>
+            <w:r>
+              <w:rPr>
+                <w:lang w:val="en-US"/>
+              </w:rPr>
+              <w:t>Shape target resource</w:t>
+            </w:r>
+          </w:p>
+        </w:tc>
+        <w:tc>
+          <w:tcPr>
+            <w:tcW w:w="1801" w:type="dxa"/>
           </w:tcPr>
           <w:p>
             <w:pPr>
@@ -9837,47 +9975,56 @@
             </w:pPr>
             <w:r>
               <w:rPr>
-                <w:rFonts w:ascii="Courier New" w:hAnsi="Courier New" w:cs="Courier New"/>
-                <w:lang w:val="en-US"/>
-              </w:rPr>
-              <w:t>$doc</w:t>
-            </w:r>
-          </w:p>
-        </w:tc>
-        <w:tc>
-          <w:tcPr>
-            <w:tcW w:w="1772" w:type="dxa"/>
-          </w:tcPr>
-          <w:p>
-            <w:pPr>
-              <w:rPr>
-                <w:lang w:val="en-US"/>
-              </w:rPr>
-            </w:pPr>
-            <w:r>
-              <w:rPr>
-                <w:lang w:val="en-US"/>
-              </w:rPr>
-              <w:t>Root node of focus resource</w:t>
-            </w:r>
-          </w:p>
-        </w:tc>
-        <w:tc>
-          <w:tcPr>
-            <w:tcW w:w="2126" w:type="dxa"/>
-          </w:tcPr>
-          <w:p>
-            <w:pPr>
-              <w:rPr>
-                <w:lang w:val="en-US"/>
-              </w:rPr>
-            </w:pPr>
-            <w:r>
-              <w:rPr>
-                <w:lang w:val="en-US"/>
-              </w:rPr>
-              <w:t>Focus resource can be parsed into a node tree</w:t>
-            </w:r>
+                <w:rFonts w:ascii="Calibri" w:hAnsi="Calibri" w:cs="Calibri"/>
+                <w:lang w:val="en-US"/>
+              </w:rPr>
+              <w:t>[</w:t>
+            </w:r>
+            <w:r>
+              <w:rPr>
+                <w:rFonts w:ascii="Calibri" w:hAnsi="Calibri" w:cs="Calibri"/>
+                <w:lang w:val="en-US"/>
+              </w:rPr>
+              <w:t>see @*</w:t>
+            </w:r>
+            <w:r>
+              <w:rPr>
+                <w:rFonts w:ascii="Calibri" w:hAnsi="Calibri" w:cs="Calibri"/>
+                <w:lang w:val="en-US"/>
+              </w:rPr>
+              <w:t>FOX</w:t>
+            </w:r>
+            <w:r>
+              <w:rPr>
+                <w:rFonts w:ascii="Calibri" w:hAnsi="Calibri" w:cs="Calibri"/>
+                <w:lang w:val="en-US"/>
+              </w:rPr>
+              <w:t>]</w:t>
+            </w:r>
+          </w:p>
+        </w:tc>
+        <w:tc>
+          <w:tcPr>
+            <w:tcW w:w="1666" w:type="dxa"/>
+          </w:tcPr>
+          <w:p>
+            <w:pPr>
+              <w:rPr>
+                <w:lang w:val="en-US"/>
+              </w:rPr>
+            </w:pPr>
+          </w:p>
+        </w:tc>
+        <w:tc>
+          <w:tcPr>
+            <w:tcW w:w="2593" w:type="dxa"/>
+          </w:tcPr>
+          <w:p>
+            <w:pPr>
+              <w:rPr>
+                <w:lang w:val="en-US"/>
+              </w:rPr>
+            </w:pPr>
           </w:p>
         </w:tc>
       </w:tr>
@@ -9892,23 +10039,35 @@
                 <w:lang w:val="en-US"/>
               </w:rPr>
             </w:pPr>
-          </w:p>
-        </w:tc>
-        <w:tc>
-          <w:tcPr>
-            <w:tcW w:w="1636" w:type="dxa"/>
-          </w:tcPr>
-          <w:p>
-            <w:pPr>
-              <w:rPr>
-                <w:lang w:val="en-US"/>
-              </w:rPr>
-            </w:pPr>
-          </w:p>
-        </w:tc>
-        <w:tc>
-          <w:tcPr>
-            <w:tcW w:w="1713" w:type="dxa"/>
+            <w:r>
+              <w:rPr>
+                <w:lang w:val="en-US"/>
+              </w:rPr>
+              <w:t>linkDef/@foxpath</w:t>
+            </w:r>
+          </w:p>
+        </w:tc>
+        <w:tc>
+          <w:tcPr>
+            <w:tcW w:w="1187" w:type="dxa"/>
+          </w:tcPr>
+          <w:p>
+            <w:pPr>
+              <w:rPr>
+                <w:lang w:val="en-US"/>
+              </w:rPr>
+            </w:pPr>
+            <w:r>
+              <w:rPr>
+                <w:lang w:val="en-US"/>
+              </w:rPr>
+              <w:t>Shape target resource</w:t>
+            </w:r>
+          </w:p>
+        </w:tc>
+        <w:tc>
+          <w:tcPr>
+            <w:tcW w:w="1801" w:type="dxa"/>
           </w:tcPr>
           <w:p>
             <w:pPr>
@@ -9919,53 +10078,56 @@
             </w:pPr>
             <w:r>
               <w:rPr>
-                <w:rFonts w:ascii="Courier New" w:hAnsi="Courier New" w:cs="Courier New"/>
-                <w:lang w:val="en-US"/>
-              </w:rPr>
-              <w:t>$linkContext</w:t>
-            </w:r>
-          </w:p>
-        </w:tc>
-        <w:tc>
-          <w:tcPr>
-            <w:tcW w:w="1772" w:type="dxa"/>
-          </w:tcPr>
-          <w:p>
-            <w:pPr>
-              <w:rPr>
-                <w:lang w:val="en-US"/>
-              </w:rPr>
-            </w:pPr>
-            <w:r>
-              <w:rPr>
-                <w:lang w:val="en-US"/>
-              </w:rPr>
-              <w:t xml:space="preserve">Link context </w:t>
-            </w:r>
-            <w:r>
-              <w:rPr>
-                <w:lang w:val="en-US"/>
-              </w:rPr>
-              <w:t>item (a content node, the root node or the URI)</w:t>
-            </w:r>
-          </w:p>
-        </w:tc>
-        <w:tc>
-          <w:tcPr>
-            <w:tcW w:w="2126" w:type="dxa"/>
-          </w:tcPr>
-          <w:p>
-            <w:pPr>
-              <w:rPr>
-                <w:lang w:val="en-US"/>
-              </w:rPr>
-            </w:pPr>
-            <w:r>
-              <w:rPr>
-                <w:lang w:val="en-US"/>
-              </w:rPr>
-              <w:t>Link definition uses @contextXP</w:t>
-            </w:r>
+                <w:rFonts w:ascii="Calibri" w:hAnsi="Calibri" w:cs="Calibri"/>
+                <w:lang w:val="en-US"/>
+              </w:rPr>
+              <w:t>[</w:t>
+            </w:r>
+            <w:r>
+              <w:rPr>
+                <w:rFonts w:ascii="Calibri" w:hAnsi="Calibri" w:cs="Calibri"/>
+                <w:lang w:val="en-US"/>
+              </w:rPr>
+              <w:t>see @</w:t>
+            </w:r>
+            <w:r>
+              <w:rPr>
+                <w:rFonts w:ascii="Calibri" w:hAnsi="Calibri" w:cs="Calibri"/>
+                <w:lang w:val="en-US"/>
+              </w:rPr>
+              <w:t>*</w:t>
+            </w:r>
+            <w:r>
+              <w:rPr>
+                <w:rFonts w:ascii="Calibri" w:hAnsi="Calibri" w:cs="Calibri"/>
+                <w:lang w:val="en-US"/>
+              </w:rPr>
+              <w:t>FOX]</w:t>
+            </w:r>
+          </w:p>
+        </w:tc>
+        <w:tc>
+          <w:tcPr>
+            <w:tcW w:w="1666" w:type="dxa"/>
+          </w:tcPr>
+          <w:p>
+            <w:pPr>
+              <w:rPr>
+                <w:lang w:val="en-US"/>
+              </w:rPr>
+            </w:pPr>
+          </w:p>
+        </w:tc>
+        <w:tc>
+          <w:tcPr>
+            <w:tcW w:w="2593" w:type="dxa"/>
+          </w:tcPr>
+          <w:p>
+            <w:pPr>
+              <w:rPr>
+                <w:lang w:val="en-US"/>
+              </w:rPr>
+            </w:pPr>
           </w:p>
         </w:tc>
       </w:tr>
@@ -9990,25 +10152,25 @@
         </w:tc>
         <w:tc>
           <w:tcPr>
-            <w:tcW w:w="1636" w:type="dxa"/>
-          </w:tcPr>
-          <w:p>
-            <w:pPr>
-              <w:rPr>
-                <w:lang w:val="en-US"/>
-              </w:rPr>
-            </w:pPr>
-            <w:r>
-              <w:rPr>
-                <w:lang w:val="en-US"/>
-              </w:rPr>
-              <w:t>Focus resource</w:t>
-            </w:r>
-          </w:p>
-        </w:tc>
-        <w:tc>
-          <w:tcPr>
-            <w:tcW w:w="1713" w:type="dxa"/>
+            <w:tcW w:w="1187" w:type="dxa"/>
+          </w:tcPr>
+          <w:p>
+            <w:pPr>
+              <w:rPr>
+                <w:lang w:val="en-US"/>
+              </w:rPr>
+            </w:pPr>
+            <w:r>
+              <w:rPr>
+                <w:lang w:val="en-US"/>
+              </w:rPr>
+              <w:t>Shape target resource</w:t>
+            </w:r>
+          </w:p>
+        </w:tc>
+        <w:tc>
+          <w:tcPr>
+            <w:tcW w:w="1801" w:type="dxa"/>
           </w:tcPr>
           <w:p>
             <w:pPr>
@@ -10019,46 +10181,520 @@
             </w:pPr>
             <w:r>
               <w:rPr>
+                <w:rFonts w:ascii="Calibri" w:hAnsi="Calibri" w:cs="Calibri"/>
+                <w:lang w:val="en-US"/>
+              </w:rPr>
+              <w:t>[</w:t>
+            </w:r>
+            <w:r>
+              <w:rPr>
+                <w:rFonts w:ascii="Calibri" w:hAnsi="Calibri" w:cs="Calibri"/>
+                <w:lang w:val="en-US"/>
+              </w:rPr>
+              <w:t>see @</w:t>
+            </w:r>
+            <w:r>
+              <w:rPr>
+                <w:rFonts w:ascii="Calibri" w:hAnsi="Calibri" w:cs="Calibri"/>
+                <w:lang w:val="en-US"/>
+              </w:rPr>
+              <w:t>*</w:t>
+            </w:r>
+            <w:r>
+              <w:rPr>
+                <w:rFonts w:ascii="Calibri" w:hAnsi="Calibri" w:cs="Calibri"/>
+                <w:lang w:val="en-US"/>
+              </w:rPr>
+              <w:t>FOX]</w:t>
+            </w:r>
+          </w:p>
+        </w:tc>
+        <w:tc>
+          <w:tcPr>
+            <w:tcW w:w="1666" w:type="dxa"/>
+          </w:tcPr>
+          <w:p>
+            <w:pPr>
+              <w:rPr>
+                <w:lang w:val="en-US"/>
+              </w:rPr>
+            </w:pPr>
+          </w:p>
+        </w:tc>
+        <w:tc>
+          <w:tcPr>
+            <w:tcW w:w="2593" w:type="dxa"/>
+          </w:tcPr>
+          <w:p>
+            <w:pPr>
+              <w:rPr>
+                <w:lang w:val="en-US"/>
+              </w:rPr>
+            </w:pPr>
+          </w:p>
+        </w:tc>
+      </w:tr>
+      <w:tr>
+        <w:tc>
+          <w:tcPr>
+            <w:tcW w:w="1815" w:type="dxa"/>
+          </w:tcPr>
+          <w:p>
+            <w:pPr>
+              <w:rPr>
+                <w:lang w:val="en-US"/>
+              </w:rPr>
+            </w:pPr>
+            <w:r>
+              <w:rPr>
+                <w:lang w:val="en-US"/>
+              </w:rPr>
+              <w:t>@expr2FOX</w:t>
+            </w:r>
+          </w:p>
+        </w:tc>
+        <w:tc>
+          <w:tcPr>
+            <w:tcW w:w="1187" w:type="dxa"/>
+          </w:tcPr>
+          <w:p>
+            <w:pPr>
+              <w:rPr>
+                <w:lang w:val="en-US"/>
+              </w:rPr>
+            </w:pPr>
+            <w:r>
+              <w:rPr>
+                <w:lang w:val="en-US"/>
+              </w:rPr>
+              <w:t>Link target resource</w:t>
+            </w:r>
+          </w:p>
+        </w:tc>
+        <w:tc>
+          <w:tcPr>
+            <w:tcW w:w="1801" w:type="dxa"/>
+          </w:tcPr>
+          <w:p>
+            <w:pPr>
+              <w:rPr>
                 <w:rFonts w:ascii="Courier New" w:hAnsi="Courier New" w:cs="Courier New"/>
                 <w:lang w:val="en-US"/>
               </w:rPr>
-              <w:t>$doc</w:t>
-            </w:r>
-          </w:p>
-        </w:tc>
-        <w:tc>
-          <w:tcPr>
-            <w:tcW w:w="1772" w:type="dxa"/>
-          </w:tcPr>
-          <w:p>
-            <w:pPr>
-              <w:rPr>
-                <w:lang w:val="en-US"/>
-              </w:rPr>
-            </w:pPr>
-            <w:r>
-              <w:rPr>
-                <w:lang w:val="en-US"/>
-              </w:rPr>
-              <w:t>Root node of focus resource</w:t>
-            </w:r>
-          </w:p>
-        </w:tc>
-        <w:tc>
-          <w:tcPr>
-            <w:tcW w:w="2126" w:type="dxa"/>
-          </w:tcPr>
-          <w:p>
-            <w:pPr>
-              <w:rPr>
-                <w:lang w:val="en-US"/>
-              </w:rPr>
-            </w:pPr>
-            <w:r>
-              <w:rPr>
-                <w:lang w:val="en-US"/>
-              </w:rPr>
-              <w:t>Focus resource can be parsed into a node tree</w:t>
+            </w:pPr>
+            <w:r>
+              <w:rPr>
+                <w:rFonts w:ascii="Calibri" w:hAnsi="Calibri" w:cs="Calibri"/>
+                <w:lang w:val="en-US"/>
+              </w:rPr>
+              <w:t>[</w:t>
+            </w:r>
+            <w:r>
+              <w:rPr>
+                <w:rFonts w:ascii="Calibri" w:hAnsi="Calibri" w:cs="Calibri"/>
+                <w:lang w:val="en-US"/>
+              </w:rPr>
+              <w:t>see @*</w:t>
+            </w:r>
+            <w:r>
+              <w:rPr>
+                <w:rFonts w:ascii="Calibri" w:hAnsi="Calibri" w:cs="Calibri"/>
+                <w:lang w:val="en-US"/>
+              </w:rPr>
+              <w:t>FOX]</w:t>
+            </w:r>
+          </w:p>
+        </w:tc>
+        <w:tc>
+          <w:tcPr>
+            <w:tcW w:w="1666" w:type="dxa"/>
+          </w:tcPr>
+          <w:p>
+            <w:pPr>
+              <w:rPr>
+                <w:lang w:val="en-US"/>
+              </w:rPr>
+            </w:pPr>
+          </w:p>
+        </w:tc>
+        <w:tc>
+          <w:tcPr>
+            <w:tcW w:w="2593" w:type="dxa"/>
+          </w:tcPr>
+          <w:p>
+            <w:pPr>
+              <w:rPr>
+                <w:lang w:val="en-US"/>
+              </w:rPr>
+            </w:pPr>
+          </w:p>
+        </w:tc>
+      </w:tr>
+      <w:tr>
+        <w:tc>
+          <w:tcPr>
+            <w:tcW w:w="1815" w:type="dxa"/>
+          </w:tcPr>
+          <w:p>
+            <w:pPr>
+              <w:rPr>
+                <w:lang w:val="en-US"/>
+              </w:rPr>
+            </w:pPr>
+          </w:p>
+        </w:tc>
+        <w:tc>
+          <w:tcPr>
+            <w:tcW w:w="1187" w:type="dxa"/>
+          </w:tcPr>
+          <w:p>
+            <w:pPr>
+              <w:rPr>
+                <w:lang w:val="en-US"/>
+              </w:rPr>
+            </w:pPr>
+          </w:p>
+        </w:tc>
+        <w:tc>
+          <w:tcPr>
+            <w:tcW w:w="1801" w:type="dxa"/>
+          </w:tcPr>
+          <w:p>
+            <w:pPr>
+              <w:rPr>
+                <w:rFonts w:ascii="Courier New" w:hAnsi="Courier New" w:cs="Courier New"/>
+                <w:lang w:val="en-US"/>
+              </w:rPr>
+            </w:pPr>
+            <w:r>
+              <w:rPr>
+                <w:rFonts w:ascii="Courier New" w:hAnsi="Courier New" w:cs="Courier New"/>
+                <w:lang w:val="en-US"/>
+              </w:rPr>
+              <w:t>$item</w:t>
+            </w:r>
+          </w:p>
+        </w:tc>
+        <w:tc>
+          <w:tcPr>
+            <w:tcW w:w="1666" w:type="dxa"/>
+          </w:tcPr>
+          <w:p>
+            <w:pPr>
+              <w:rPr>
+                <w:lang w:val="en-US"/>
+              </w:rPr>
+            </w:pPr>
+            <w:r>
+              <w:rPr>
+                <w:lang w:val="en-US"/>
+              </w:rPr>
+              <w:t>An item returned by @expr1* (*=FOX|XP|LP); may be a node or an atom</w:t>
+            </w:r>
+          </w:p>
+        </w:tc>
+        <w:tc>
+          <w:tcPr>
+            <w:tcW w:w="2593" w:type="dxa"/>
+          </w:tcPr>
+          <w:p>
+            <w:pPr>
+              <w:rPr>
+                <w:lang w:val="en-US"/>
+              </w:rPr>
+            </w:pPr>
+            <w:r>
+              <w:rPr>
+                <w:lang w:val="en-US"/>
+              </w:rPr>
+              <w:t xml:space="preserve">Attribute located in </w:t>
+            </w:r>
+            <w:r>
+              <w:rPr>
+                <w:rFonts w:ascii="Courier New" w:hAnsi="Courier New" w:cs="Courier New"/>
+                <w:lang w:val="en-US"/>
+              </w:rPr>
+              <w:t>&lt;foxvaluePair&gt;</w:t>
+            </w:r>
+            <w:r>
+              <w:rPr>
+                <w:lang w:val="en-US"/>
+              </w:rPr>
+              <w:t xml:space="preserve"> or </w:t>
+            </w:r>
+            <w:r>
+              <w:rPr>
+                <w:rFonts w:ascii="Courier New" w:hAnsi="Courier New" w:cs="Courier New"/>
+                <w:lang w:val="en-US"/>
+              </w:rPr>
+              <w:t>&lt;foxvalueCompared&gt;</w:t>
+            </w:r>
+            <w:r>
+              <w:rPr>
+                <w:lang w:val="en-US"/>
+              </w:rPr>
+              <w:t xml:space="preserve"> constraint which also has an attribute @expr2Context = </w:t>
+            </w:r>
+            <w:r>
+              <w:rPr>
+                <w:rFonts w:ascii="Courier New" w:hAnsi="Courier New" w:cs="Courier New"/>
+                <w:lang w:val="en-US"/>
+              </w:rPr>
+              <w:t>item</w:t>
+            </w:r>
+          </w:p>
+        </w:tc>
+      </w:tr>
+      <w:tr>
+        <w:tc>
+          <w:tcPr>
+            <w:tcW w:w="1815" w:type="dxa"/>
+          </w:tcPr>
+          <w:p>
+            <w:pPr>
+              <w:rPr>
+                <w:lang w:val="en-US"/>
+              </w:rPr>
+            </w:pPr>
+          </w:p>
+        </w:tc>
+        <w:tc>
+          <w:tcPr>
+            <w:tcW w:w="1187" w:type="dxa"/>
+          </w:tcPr>
+          <w:p>
+            <w:pPr>
+              <w:rPr>
+                <w:lang w:val="en-US"/>
+              </w:rPr>
+            </w:pPr>
+          </w:p>
+        </w:tc>
+        <w:tc>
+          <w:tcPr>
+            <w:tcW w:w="1801" w:type="dxa"/>
+          </w:tcPr>
+          <w:p>
+            <w:pPr>
+              <w:rPr>
+                <w:rFonts w:ascii="Courier New" w:hAnsi="Courier New" w:cs="Courier New"/>
+                <w:lang w:val="en-US"/>
+              </w:rPr>
+            </w:pPr>
+            <w:r>
+              <w:rPr>
+                <w:rFonts w:ascii="Courier New" w:hAnsi="Courier New" w:cs="Courier New"/>
+                <w:lang w:val="en-US"/>
+              </w:rPr>
+              <w:t>$targetDoc</w:t>
+            </w:r>
+          </w:p>
+        </w:tc>
+        <w:tc>
+          <w:tcPr>
+            <w:tcW w:w="1666" w:type="dxa"/>
+          </w:tcPr>
+          <w:p>
+            <w:pPr>
+              <w:rPr>
+                <w:lang w:val="en-US"/>
+              </w:rPr>
+            </w:pPr>
+            <w:r>
+              <w:rPr>
+                <w:lang w:val="en-US"/>
+              </w:rPr>
+              <w:t>Root node of link target resource</w:t>
+            </w:r>
+          </w:p>
+        </w:tc>
+        <w:tc>
+          <w:tcPr>
+            <w:tcW w:w="2593" w:type="dxa"/>
+          </w:tcPr>
+          <w:p>
+            <w:pPr>
+              <w:rPr>
+                <w:lang w:val="en-US"/>
+              </w:rPr>
+            </w:pPr>
+            <w:r>
+              <w:rPr>
+                <w:lang w:val="en-US"/>
+              </w:rPr>
+              <w:t>Link target resource can be parsed into a node tree</w:t>
+            </w:r>
+          </w:p>
+        </w:tc>
+      </w:tr>
+      <w:tr>
+        <w:tc>
+          <w:tcPr>
+            <w:tcW w:w="1815" w:type="dxa"/>
+          </w:tcPr>
+          <w:p>
+            <w:pPr>
+              <w:rPr>
+                <w:lang w:val="en-US"/>
+              </w:rPr>
+            </w:pPr>
+          </w:p>
+        </w:tc>
+        <w:tc>
+          <w:tcPr>
+            <w:tcW w:w="1187" w:type="dxa"/>
+          </w:tcPr>
+          <w:p>
+            <w:pPr>
+              <w:rPr>
+                <w:lang w:val="en-US"/>
+              </w:rPr>
+            </w:pPr>
+          </w:p>
+        </w:tc>
+        <w:tc>
+          <w:tcPr>
+            <w:tcW w:w="1801" w:type="dxa"/>
+          </w:tcPr>
+          <w:p>
+            <w:pPr>
+              <w:rPr>
+                <w:rFonts w:ascii="Courier New" w:hAnsi="Courier New" w:cs="Courier New"/>
+                <w:lang w:val="en-US"/>
+              </w:rPr>
+            </w:pPr>
+            <w:r>
+              <w:rPr>
+                <w:rFonts w:ascii="Courier New" w:hAnsi="Courier New" w:cs="Courier New"/>
+                <w:lang w:val="en-US"/>
+              </w:rPr>
+              <w:t>$targetNode</w:t>
+            </w:r>
+          </w:p>
+        </w:tc>
+        <w:tc>
+          <w:tcPr>
+            <w:tcW w:w="1666" w:type="dxa"/>
+          </w:tcPr>
+          <w:p>
+            <w:pPr>
+              <w:rPr>
+                <w:lang w:val="en-US"/>
+              </w:rPr>
+            </w:pPr>
+            <w:r>
+              <w:rPr>
+                <w:lang w:val="en-US"/>
+              </w:rPr>
+              <w:t>A node from the link target resource</w:t>
+            </w:r>
+          </w:p>
+        </w:tc>
+        <w:tc>
+          <w:tcPr>
+            <w:tcW w:w="2593" w:type="dxa"/>
+          </w:tcPr>
+          <w:p>
+            <w:pPr>
+              <w:rPr>
+                <w:lang w:val="en-US"/>
+              </w:rPr>
+            </w:pPr>
+            <w:r>
+              <w:rPr>
+                <w:lang w:val="en-US"/>
+              </w:rPr>
+              <w:t>Link definition contains @targetXP</w:t>
+            </w:r>
+          </w:p>
+        </w:tc>
+      </w:tr>
+      <w:tr>
+        <w:tc>
+          <w:tcPr>
+            <w:tcW w:w="1815" w:type="dxa"/>
+          </w:tcPr>
+          <w:p>
+            <w:pPr>
+              <w:rPr>
+                <w:lang w:val="en-US"/>
+              </w:rPr>
+            </w:pPr>
+          </w:p>
+        </w:tc>
+        <w:tc>
+          <w:tcPr>
+            <w:tcW w:w="1187" w:type="dxa"/>
+          </w:tcPr>
+          <w:p>
+            <w:pPr>
+              <w:rPr>
+                <w:lang w:val="en-US"/>
+              </w:rPr>
+            </w:pPr>
+          </w:p>
+        </w:tc>
+        <w:tc>
+          <w:tcPr>
+            <w:tcW w:w="1801" w:type="dxa"/>
+          </w:tcPr>
+          <w:p>
+            <w:pPr>
+              <w:rPr>
+                <w:rFonts w:ascii="Courier New" w:hAnsi="Courier New" w:cs="Courier New"/>
+                <w:lang w:val="en-US"/>
+              </w:rPr>
+            </w:pPr>
+            <w:r>
+              <w:rPr>
+                <w:rFonts w:ascii="Courier New" w:hAnsi="Courier New" w:cs="Courier New"/>
+                <w:lang w:val="en-US"/>
+              </w:rPr>
+              <w:t>$linkContext</w:t>
+            </w:r>
+          </w:p>
+        </w:tc>
+        <w:tc>
+          <w:tcPr>
+            <w:tcW w:w="1666" w:type="dxa"/>
+          </w:tcPr>
+          <w:p>
+            <w:pPr>
+              <w:rPr>
+                <w:lang w:val="en-US"/>
+              </w:rPr>
+            </w:pPr>
+            <w:r>
+              <w:rPr>
+                <w:lang w:val="en-US"/>
+              </w:rPr>
+              <w:t xml:space="preserve">Link context item (a content node, the root </w:t>
+            </w:r>
+            <w:r>
+              <w:rPr>
+                <w:lang w:val="en-US"/>
+              </w:rPr>
+              <w:lastRenderedPageBreak/>
+              <w:t>node or the URI)</w:t>
+            </w:r>
+          </w:p>
+        </w:tc>
+        <w:tc>
+          <w:tcPr>
+            <w:tcW w:w="2593" w:type="dxa"/>
+          </w:tcPr>
+          <w:p>
+            <w:pPr>
+              <w:rPr>
+                <w:lang w:val="en-US"/>
+              </w:rPr>
+            </w:pPr>
+            <w:r>
+              <w:rPr>
+                <w:lang w:val="en-US"/>
+              </w:rPr>
+              <w:lastRenderedPageBreak/>
+              <w:t>Link definition contains @contextXP</w:t>
             </w:r>
           </w:p>
         </w:tc>
@@ -10104,6 +10740,2296 @@
         <w:rPr>
           <w:lang w:val="en-US"/>
         </w:rPr>
+        <w:t xml:space="preserve">In Greenfox, the </w:t>
+      </w:r>
+      <w:r>
+        <w:rPr>
+          <w:b/>
+          <w:lang w:val="en-US"/>
+        </w:rPr>
+        <w:t>context item</w:t>
+      </w:r>
+      <w:r>
+        <w:rPr>
+          <w:lang w:val="en-US"/>
+        </w:rPr>
+        <w:t xml:space="preserve"> of a</w:t>
+      </w:r>
+      <w:r>
+        <w:rPr>
+          <w:lang w:val="en-US"/>
+        </w:rPr>
+        <w:t>n XPath</w:t>
+      </w:r>
+      <w:r>
+        <w:rPr>
+          <w:lang w:val="en-US"/>
+        </w:rPr>
+        <w:t xml:space="preserve"> expression is</w:t>
+      </w:r>
+      <w:r>
+        <w:rPr>
+          <w:lang w:val="en-US"/>
+        </w:rPr>
+        <w:t xml:space="preserve"> a document node</w:t>
+      </w:r>
+      <w:r>
+        <w:rPr>
+          <w:lang w:val="en-US"/>
+        </w:rPr>
+        <w:t xml:space="preserve"> or a focus node. </w:t>
+      </w:r>
+      <w:r>
+        <w:rPr>
+          <w:lang w:val="en-US"/>
+        </w:rPr>
+        <w:t xml:space="preserve">It is a focus node if the relevant constraint </w:t>
+      </w:r>
+      <w:r>
+        <w:rPr>
+          <w:lang w:val="en-US"/>
+        </w:rPr>
+        <w:t xml:space="preserve">has a </w:t>
+      </w:r>
+      <w:r>
+        <w:rPr>
+          <w:rFonts w:ascii="Courier New" w:hAnsi="Courier New" w:cs="Courier New"/>
+          <w:lang w:val="en-US"/>
+        </w:rPr>
+        <w:t>&lt;focusNode&gt;</w:t>
+      </w:r>
+      <w:r>
+        <w:rPr>
+          <w:lang w:val="en-US"/>
+        </w:rPr>
+        <w:t xml:space="preserve"> parent. </w:t>
+      </w:r>
+    </w:p>
+    <w:p>
+      <w:pPr>
+        <w:rPr>
+          <w:b/>
+          <w:lang w:val="en-US"/>
+        </w:rPr>
+      </w:pPr>
+      <w:r>
+        <w:rPr>
+          <w:lang w:val="en-US"/>
+        </w:rPr>
+        <w:t xml:space="preserve">If available, relevant nodes are made available via </w:t>
+      </w:r>
+      <w:r>
+        <w:rPr>
+          <w:b/>
+          <w:lang w:val="en-US"/>
+        </w:rPr>
+        <w:t>variable bindings</w:t>
+      </w:r>
+      <w:r>
+        <w:rPr>
+          <w:b/>
+          <w:lang w:val="en-US"/>
+        </w:rPr>
+        <w:t>:</w:t>
+      </w:r>
+    </w:p>
+    <w:p>
+      <w:pPr>
+        <w:pStyle w:val="ListParagraph"/>
+        <w:numPr>
+          <w:ilvl w:val="0"/>
+          <w:numId w:val="1"/>
+        </w:numPr>
+        <w:rPr>
+          <w:lang w:val="en-US"/>
+        </w:rPr>
+      </w:pPr>
+      <w:r>
+        <w:rPr>
+          <w:lang w:val="en-US"/>
+        </w:rPr>
+        <w:t xml:space="preserve">Nodes of the shape target resource: </w:t>
+      </w:r>
+      <w:r>
+        <w:rPr>
+          <w:rFonts w:ascii="Courier New" w:hAnsi="Courier New" w:cs="Courier New"/>
+          <w:lang w:val="en-US"/>
+        </w:rPr>
+        <w:t>$doc</w:t>
+      </w:r>
+      <w:r>
+        <w:rPr>
+          <w:lang w:val="en-US"/>
+        </w:rPr>
+        <w:t>,</w:t>
+      </w:r>
+      <w:r>
+        <w:rPr>
+          <w:lang w:val="en-US"/>
+        </w:rPr>
+        <w:t xml:space="preserve"> </w:t>
+      </w:r>
+      <w:r>
+        <w:rPr>
+          <w:rFonts w:ascii="Courier New" w:hAnsi="Courier New" w:cs="Courier New"/>
+          <w:lang w:val="en-US"/>
+        </w:rPr>
+        <w:t>$linesdoc</w:t>
+      </w:r>
+      <w:r>
+        <w:rPr>
+          <w:lang w:val="en-US"/>
+        </w:rPr>
+        <w:t xml:space="preserve">, </w:t>
+      </w:r>
+      <w:r>
+        <w:rPr>
+          <w:rFonts w:ascii="Courier New" w:hAnsi="Courier New" w:cs="Courier New"/>
+          <w:lang w:val="en-US"/>
+        </w:rPr>
+        <w:t>$item</w:t>
+      </w:r>
+      <w:r>
+        <w:rPr>
+          <w:lang w:val="en-US"/>
+        </w:rPr>
+        <w:t xml:space="preserve">, </w:t>
+      </w:r>
+      <w:r>
+        <w:rPr>
+          <w:rFonts w:ascii="Courier New" w:hAnsi="Courier New" w:cs="Courier New"/>
+          <w:lang w:val="en-US"/>
+        </w:rPr>
+        <w:t>$linkContext</w:t>
+      </w:r>
+    </w:p>
+    <w:p>
+      <w:pPr>
+        <w:pStyle w:val="ListParagraph"/>
+        <w:numPr>
+          <w:ilvl w:val="0"/>
+          <w:numId w:val="1"/>
+        </w:numPr>
+        <w:rPr>
+          <w:lang w:val="en-US"/>
+        </w:rPr>
+      </w:pPr>
+      <w:r>
+        <w:rPr>
+          <w:lang w:val="en-US"/>
+        </w:rPr>
+        <w:t xml:space="preserve">Nodes of the current link target resource: </w:t>
+      </w:r>
+      <w:r>
+        <w:rPr>
+          <w:rFonts w:ascii="Courier New" w:hAnsi="Courier New" w:cs="Courier New"/>
+          <w:lang w:val="en-US"/>
+        </w:rPr>
+        <w:t>$targetDoc</w:t>
+      </w:r>
+      <w:r>
+        <w:rPr>
+          <w:lang w:val="en-US"/>
+        </w:rPr>
+        <w:t xml:space="preserve">, </w:t>
+      </w:r>
+      <w:r>
+        <w:rPr>
+          <w:rFonts w:ascii="Courier New" w:hAnsi="Courier New" w:cs="Courier New"/>
+          <w:lang w:val="en-US"/>
+        </w:rPr>
+        <w:t>$targetNode</w:t>
+      </w:r>
+    </w:p>
+    <w:p>
+      <w:pPr>
+        <w:rPr>
+          <w:lang w:val="en-US"/>
+        </w:rPr>
+      </w:pPr>
+      <w:r>
+        <w:rPr>
+          <w:lang w:val="en-US"/>
+        </w:rPr>
+        <w:t xml:space="preserve">The context also comprises further variables with atomic values: </w:t>
+      </w:r>
+      <w:r>
+        <w:rPr>
+          <w:rFonts w:ascii="Courier New" w:hAnsi="Courier New" w:cs="Courier New"/>
+          <w:lang w:val="en-US"/>
+        </w:rPr>
+        <w:t>$fileName</w:t>
+      </w:r>
+      <w:r>
+        <w:rPr>
+          <w:lang w:val="en-US"/>
+        </w:rPr>
+        <w:t xml:space="preserve">, </w:t>
+      </w:r>
+      <w:r>
+        <w:rPr>
+          <w:rFonts w:ascii="Courier New" w:hAnsi="Courier New" w:cs="Courier New"/>
+          <w:lang w:val="en-US"/>
+        </w:rPr>
+        <w:t>$filePath</w:t>
+      </w:r>
+      <w:r>
+        <w:rPr>
+          <w:lang w:val="en-US"/>
+        </w:rPr>
+        <w:t xml:space="preserve">, </w:t>
+      </w:r>
+      <w:r>
+        <w:rPr>
+          <w:rFonts w:ascii="Courier New" w:hAnsi="Courier New" w:cs="Courier New"/>
+          <w:lang w:val="en-US"/>
+        </w:rPr>
+        <w:t>$domain</w:t>
+      </w:r>
+      <w:r>
+        <w:rPr>
+          <w:lang w:val="en-US"/>
+        </w:rPr>
+        <w:t xml:space="preserve">. </w:t>
+      </w:r>
+      <w:r>
+        <w:rPr>
+          <w:lang w:val="en-US"/>
+        </w:rPr>
+        <w:t>The choice of context resource (shape target or link target) is implied by the name of the attribute containing the expression.</w:t>
+      </w:r>
+      <w:r>
+        <w:rPr>
+          <w:lang w:val="en-US"/>
+        </w:rPr>
+        <w:t xml:space="preserve"> The evaluation context of </w:t>
+      </w:r>
+      <w:r>
+        <w:rPr>
+          <w:lang w:val="en-US"/>
+        </w:rPr>
+        <w:t>XPath</w:t>
+      </w:r>
+      <w:r>
+        <w:rPr>
+          <w:lang w:val="en-US"/>
+        </w:rPr>
+        <w:t xml:space="preserve"> expressions is summarized by the following table.</w:t>
+      </w:r>
+    </w:p>
+    <w:p>
+      <w:pPr>
+        <w:rPr>
+          <w:lang w:val="en-US"/>
+        </w:rPr>
+      </w:pPr>
+      <w:r>
+        <w:rPr>
+          <w:lang w:val="en-US"/>
+        </w:rPr>
+        <w:t xml:space="preserve">Table. Evaluation context of </w:t>
+      </w:r>
+      <w:r>
+        <w:rPr>
+          <w:lang w:val="en-US"/>
+        </w:rPr>
+        <w:t>XPath</w:t>
+      </w:r>
+      <w:r>
+        <w:rPr>
+          <w:lang w:val="en-US"/>
+        </w:rPr>
+        <w:t xml:space="preserve"> expressions.</w:t>
+      </w:r>
+    </w:p>
+    <w:tbl>
+      <w:tblPr>
+        <w:tblStyle w:val="TableGrid"/>
+        <w:tblW w:w="0" w:type="auto"/>
+        <w:tblLook w:val="04A0" w:firstRow="1" w:lastRow="0" w:firstColumn="1" w:lastColumn="0" w:noHBand="0" w:noVBand="1"/>
+      </w:tblPr>
+      <w:tblGrid>
+        <w:gridCol w:w="1318"/>
+        <w:gridCol w:w="1231"/>
+        <w:gridCol w:w="1801"/>
+        <w:gridCol w:w="2119"/>
+        <w:gridCol w:w="2593"/>
+      </w:tblGrid>
+      <w:tr>
+        <w:tc>
+          <w:tcPr>
+            <w:tcW w:w="1318" w:type="dxa"/>
+          </w:tcPr>
+          <w:p>
+            <w:pPr>
+              <w:rPr>
+                <w:b/>
+                <w:lang w:val="en-US"/>
+              </w:rPr>
+            </w:pPr>
+            <w:r>
+              <w:rPr>
+                <w:b/>
+                <w:lang w:val="en-US"/>
+              </w:rPr>
+              <w:t>Expression</w:t>
+            </w:r>
+          </w:p>
+          <w:p>
+            <w:pPr>
+              <w:rPr>
+                <w:b/>
+                <w:lang w:val="en-US"/>
+              </w:rPr>
+            </w:pPr>
+            <w:r>
+              <w:rPr>
+                <w:b/>
+                <w:lang w:val="en-US"/>
+              </w:rPr>
+              <w:t>attribute</w:t>
+            </w:r>
+          </w:p>
+        </w:tc>
+        <w:tc>
+          <w:tcPr>
+            <w:tcW w:w="1231" w:type="dxa"/>
+          </w:tcPr>
+          <w:p>
+            <w:pPr>
+              <w:rPr>
+                <w:b/>
+                <w:lang w:val="en-US"/>
+              </w:rPr>
+            </w:pPr>
+            <w:r>
+              <w:rPr>
+                <w:b/>
+                <w:lang w:val="en-US"/>
+              </w:rPr>
+              <w:t>Context resource</w:t>
+            </w:r>
+          </w:p>
+        </w:tc>
+        <w:tc>
+          <w:tcPr>
+            <w:tcW w:w="1801" w:type="dxa"/>
+          </w:tcPr>
+          <w:p>
+            <w:pPr>
+              <w:rPr>
+                <w:b/>
+                <w:lang w:val="en-US"/>
+              </w:rPr>
+            </w:pPr>
+            <w:r>
+              <w:rPr>
+                <w:b/>
+                <w:lang w:val="en-US"/>
+              </w:rPr>
+              <w:t>Variable name</w:t>
+            </w:r>
+          </w:p>
+        </w:tc>
+        <w:tc>
+          <w:tcPr>
+            <w:tcW w:w="2119" w:type="dxa"/>
+          </w:tcPr>
+          <w:p>
+            <w:pPr>
+              <w:rPr>
+                <w:b/>
+                <w:lang w:val="en-US"/>
+              </w:rPr>
+            </w:pPr>
+            <w:r>
+              <w:rPr>
+                <w:b/>
+                <w:lang w:val="en-US"/>
+              </w:rPr>
+              <w:t>Variable value</w:t>
+            </w:r>
+          </w:p>
+        </w:tc>
+        <w:tc>
+          <w:tcPr>
+            <w:tcW w:w="2593" w:type="dxa"/>
+          </w:tcPr>
+          <w:p>
+            <w:pPr>
+              <w:rPr>
+                <w:b/>
+                <w:lang w:val="en-US"/>
+              </w:rPr>
+            </w:pPr>
+            <w:r>
+              <w:rPr>
+                <w:b/>
+                <w:lang w:val="en-US"/>
+              </w:rPr>
+              <w:t>Conditions</w:t>
+            </w:r>
+          </w:p>
+        </w:tc>
+      </w:tr>
+      <w:tr>
+        <w:tc>
+          <w:tcPr>
+            <w:tcW w:w="1318" w:type="dxa"/>
+          </w:tcPr>
+          <w:p>
+            <w:pPr>
+              <w:rPr>
+                <w:lang w:val="en-US"/>
+              </w:rPr>
+            </w:pPr>
+            <w:r>
+              <w:rPr>
+                <w:lang w:val="en-US"/>
+              </w:rPr>
+              <w:t>@*</w:t>
+            </w:r>
+            <w:r>
+              <w:rPr>
+                <w:lang w:val="en-US"/>
+              </w:rPr>
+              <w:t xml:space="preserve">XP, </w:t>
+            </w:r>
+          </w:p>
+          <w:p>
+            <w:pPr>
+              <w:rPr>
+                <w:lang w:val="en-US"/>
+              </w:rPr>
+            </w:pPr>
+            <w:r>
+              <w:rPr>
+                <w:lang w:val="en-US"/>
+              </w:rPr>
+              <w:t>@xpath</w:t>
+            </w:r>
+          </w:p>
+        </w:tc>
+        <w:tc>
+          <w:tcPr>
+            <w:tcW w:w="1231" w:type="dxa"/>
+          </w:tcPr>
+          <w:p>
+            <w:pPr>
+              <w:rPr>
+                <w:lang w:val="en-US"/>
+              </w:rPr>
+            </w:pPr>
+            <w:r>
+              <w:rPr>
+                <w:lang w:val="en-US"/>
+              </w:rPr>
+              <w:t>*</w:t>
+            </w:r>
+          </w:p>
+        </w:tc>
+        <w:tc>
+          <w:tcPr>
+            <w:tcW w:w="1801" w:type="dxa"/>
+          </w:tcPr>
+          <w:p>
+            <w:pPr>
+              <w:rPr>
+                <w:rFonts w:ascii="Courier New" w:hAnsi="Courier New" w:cs="Courier New"/>
+                <w:lang w:val="en-US"/>
+              </w:rPr>
+            </w:pPr>
+            <w:r>
+              <w:rPr>
+                <w:rFonts w:ascii="Courier New" w:hAnsi="Courier New" w:cs="Courier New"/>
+                <w:lang w:val="en-US"/>
+              </w:rPr>
+              <w:t>$fileName</w:t>
+            </w:r>
+          </w:p>
+        </w:tc>
+        <w:tc>
+          <w:tcPr>
+            <w:tcW w:w="2119" w:type="dxa"/>
+          </w:tcPr>
+          <w:p>
+            <w:pPr>
+              <w:rPr>
+                <w:lang w:val="en-US"/>
+              </w:rPr>
+            </w:pPr>
+            <w:r>
+              <w:rPr>
+                <w:lang w:val="en-US"/>
+              </w:rPr>
+              <w:t>File name of the shape target resource</w:t>
+            </w:r>
+          </w:p>
+        </w:tc>
+        <w:tc>
+          <w:tcPr>
+            <w:tcW w:w="2593" w:type="dxa"/>
+          </w:tcPr>
+          <w:p>
+            <w:pPr>
+              <w:rPr>
+                <w:lang w:val="en-US"/>
+              </w:rPr>
+            </w:pPr>
+            <w:r>
+              <w:rPr>
+                <w:lang w:val="en-US"/>
+              </w:rPr>
+              <w:t>-</w:t>
+            </w:r>
+          </w:p>
+        </w:tc>
+      </w:tr>
+      <w:tr>
+        <w:tc>
+          <w:tcPr>
+            <w:tcW w:w="1318" w:type="dxa"/>
+          </w:tcPr>
+          <w:p>
+            <w:pPr>
+              <w:rPr>
+                <w:lang w:val="en-US"/>
+              </w:rPr>
+            </w:pPr>
+          </w:p>
+        </w:tc>
+        <w:tc>
+          <w:tcPr>
+            <w:tcW w:w="1231" w:type="dxa"/>
+          </w:tcPr>
+          <w:p>
+            <w:pPr>
+              <w:rPr>
+                <w:lang w:val="en-US"/>
+              </w:rPr>
+            </w:pPr>
+          </w:p>
+        </w:tc>
+        <w:tc>
+          <w:tcPr>
+            <w:tcW w:w="1801" w:type="dxa"/>
+          </w:tcPr>
+          <w:p>
+            <w:pPr>
+              <w:rPr>
+                <w:rFonts w:ascii="Courier New" w:hAnsi="Courier New" w:cs="Courier New"/>
+                <w:lang w:val="en-US"/>
+              </w:rPr>
+            </w:pPr>
+            <w:r>
+              <w:rPr>
+                <w:rFonts w:ascii="Courier New" w:hAnsi="Courier New" w:cs="Courier New"/>
+                <w:lang w:val="en-US"/>
+              </w:rPr>
+              <w:t>$filePath</w:t>
+            </w:r>
+          </w:p>
+        </w:tc>
+        <w:tc>
+          <w:tcPr>
+            <w:tcW w:w="2119" w:type="dxa"/>
+          </w:tcPr>
+          <w:p>
+            <w:pPr>
+              <w:rPr>
+                <w:lang w:val="en-US"/>
+              </w:rPr>
+            </w:pPr>
+            <w:r>
+              <w:rPr>
+                <w:lang w:val="en-US"/>
+              </w:rPr>
+              <w:t>URI of the shape target resource</w:t>
+            </w:r>
+          </w:p>
+        </w:tc>
+        <w:tc>
+          <w:tcPr>
+            <w:tcW w:w="2593" w:type="dxa"/>
+          </w:tcPr>
+          <w:p>
+            <w:pPr>
+              <w:rPr>
+                <w:lang w:val="en-US"/>
+              </w:rPr>
+            </w:pPr>
+            <w:r>
+              <w:rPr>
+                <w:lang w:val="en-US"/>
+              </w:rPr>
+              <w:t>-</w:t>
+            </w:r>
+          </w:p>
+        </w:tc>
+      </w:tr>
+      <w:tr>
+        <w:tc>
+          <w:tcPr>
+            <w:tcW w:w="1318" w:type="dxa"/>
+          </w:tcPr>
+          <w:p>
+            <w:pPr>
+              <w:rPr>
+                <w:lang w:val="en-US"/>
+              </w:rPr>
+            </w:pPr>
+          </w:p>
+        </w:tc>
+        <w:tc>
+          <w:tcPr>
+            <w:tcW w:w="1231" w:type="dxa"/>
+          </w:tcPr>
+          <w:p>
+            <w:pPr>
+              <w:rPr>
+                <w:lang w:val="en-US"/>
+              </w:rPr>
+            </w:pPr>
+          </w:p>
+        </w:tc>
+        <w:tc>
+          <w:tcPr>
+            <w:tcW w:w="1801" w:type="dxa"/>
+          </w:tcPr>
+          <w:p>
+            <w:pPr>
+              <w:rPr>
+                <w:rFonts w:ascii="Courier New" w:hAnsi="Courier New" w:cs="Courier New"/>
+                <w:lang w:val="en-US"/>
+              </w:rPr>
+            </w:pPr>
+            <w:r>
+              <w:rPr>
+                <w:rFonts w:ascii="Courier New" w:hAnsi="Courier New" w:cs="Courier New"/>
+                <w:lang w:val="en-US"/>
+              </w:rPr>
+              <w:t>$domain</w:t>
+            </w:r>
+          </w:p>
+        </w:tc>
+        <w:tc>
+          <w:tcPr>
+            <w:tcW w:w="2119" w:type="dxa"/>
+          </w:tcPr>
+          <w:p>
+            <w:pPr>
+              <w:rPr>
+                <w:lang w:val="en-US"/>
+              </w:rPr>
+            </w:pPr>
+            <w:r>
+              <w:rPr>
+                <w:lang w:val="en-US"/>
+              </w:rPr>
+              <w:t>URI of the domain folder</w:t>
+            </w:r>
+          </w:p>
+        </w:tc>
+        <w:tc>
+          <w:tcPr>
+            <w:tcW w:w="2593" w:type="dxa"/>
+          </w:tcPr>
+          <w:p>
+            <w:pPr>
+              <w:rPr>
+                <w:lang w:val="en-US"/>
+              </w:rPr>
+            </w:pPr>
+            <w:r>
+              <w:rPr>
+                <w:lang w:val="en-US"/>
+              </w:rPr>
+              <w:t>-</w:t>
+            </w:r>
+          </w:p>
+        </w:tc>
+      </w:tr>
+      <w:tr>
+        <w:tc>
+          <w:tcPr>
+            <w:tcW w:w="1318" w:type="dxa"/>
+          </w:tcPr>
+          <w:p>
+            <w:pPr>
+              <w:rPr>
+                <w:lang w:val="en-US"/>
+              </w:rPr>
+            </w:pPr>
+          </w:p>
+        </w:tc>
+        <w:tc>
+          <w:tcPr>
+            <w:tcW w:w="1231" w:type="dxa"/>
+          </w:tcPr>
+          <w:p>
+            <w:pPr>
+              <w:rPr>
+                <w:lang w:val="en-US"/>
+              </w:rPr>
+            </w:pPr>
+          </w:p>
+        </w:tc>
+        <w:tc>
+          <w:tcPr>
+            <w:tcW w:w="1801" w:type="dxa"/>
+          </w:tcPr>
+          <w:p>
+            <w:pPr>
+              <w:rPr>
+                <w:rFonts w:ascii="Courier New" w:hAnsi="Courier New" w:cs="Courier New"/>
+                <w:lang w:val="en-US"/>
+              </w:rPr>
+            </w:pPr>
+            <w:r>
+              <w:rPr>
+                <w:rFonts w:ascii="Courier New" w:hAnsi="Courier New" w:cs="Courier New"/>
+                <w:lang w:val="en-US"/>
+              </w:rPr>
+              <w:t>$doc</w:t>
+            </w:r>
+          </w:p>
+        </w:tc>
+        <w:tc>
+          <w:tcPr>
+            <w:tcW w:w="2119" w:type="dxa"/>
+          </w:tcPr>
+          <w:p>
+            <w:pPr>
+              <w:rPr>
+                <w:lang w:val="en-US"/>
+              </w:rPr>
+            </w:pPr>
+            <w:r>
+              <w:rPr>
+                <w:lang w:val="en-US"/>
+              </w:rPr>
+              <w:t>Root node of the shape target resource</w:t>
+            </w:r>
+          </w:p>
+        </w:tc>
+        <w:tc>
+          <w:tcPr>
+            <w:tcW w:w="2593" w:type="dxa"/>
+          </w:tcPr>
+          <w:p>
+            <w:pPr>
+              <w:rPr>
+                <w:lang w:val="en-US"/>
+              </w:rPr>
+            </w:pPr>
+            <w:r>
+              <w:rPr>
+                <w:lang w:val="en-US"/>
+              </w:rPr>
+              <w:t>Shape target resource can be parsed into a node tree</w:t>
+            </w:r>
+          </w:p>
+        </w:tc>
+      </w:tr>
+      <w:tr>
+        <w:tc>
+          <w:tcPr>
+            <w:tcW w:w="1318" w:type="dxa"/>
+          </w:tcPr>
+          <w:p>
+            <w:pPr>
+              <w:rPr>
+                <w:lang w:val="en-US"/>
+              </w:rPr>
+            </w:pPr>
+          </w:p>
+        </w:tc>
+        <w:tc>
+          <w:tcPr>
+            <w:tcW w:w="1231" w:type="dxa"/>
+          </w:tcPr>
+          <w:p>
+            <w:pPr>
+              <w:rPr>
+                <w:lang w:val="en-US"/>
+              </w:rPr>
+            </w:pPr>
+          </w:p>
+        </w:tc>
+        <w:tc>
+          <w:tcPr>
+            <w:tcW w:w="1801" w:type="dxa"/>
+          </w:tcPr>
+          <w:p>
+            <w:pPr>
+              <w:rPr>
+                <w:rFonts w:ascii="Courier New" w:hAnsi="Courier New" w:cs="Courier New"/>
+                <w:lang w:val="en-US"/>
+              </w:rPr>
+            </w:pPr>
+            <w:r>
+              <w:rPr>
+                <w:rFonts w:ascii="Courier New" w:hAnsi="Courier New" w:cs="Courier New"/>
+                <w:lang w:val="en-US"/>
+              </w:rPr>
+              <w:t>$linesdoc</w:t>
+            </w:r>
+          </w:p>
+        </w:tc>
+        <w:tc>
+          <w:tcPr>
+            <w:tcW w:w="2119" w:type="dxa"/>
+          </w:tcPr>
+          <w:p>
+            <w:pPr>
+              <w:rPr>
+                <w:lang w:val="en-US"/>
+              </w:rPr>
+            </w:pPr>
+            <w:r>
+              <w:rPr>
+                <w:lang w:val="en-US"/>
+              </w:rPr>
+              <w:t>Node representation of content lines</w:t>
+            </w:r>
+          </w:p>
+        </w:tc>
+        <w:tc>
+          <w:tcPr>
+            <w:tcW w:w="2593" w:type="dxa"/>
+          </w:tcPr>
+          <w:p>
+            <w:pPr>
+              <w:rPr>
+                <w:lang w:val="en-US"/>
+              </w:rPr>
+            </w:pPr>
+            <w:r>
+              <w:rPr>
+                <w:lang w:val="en-US"/>
+              </w:rPr>
+              <w:t>-</w:t>
+            </w:r>
+          </w:p>
+        </w:tc>
+      </w:tr>
+      <w:tr>
+        <w:tc>
+          <w:tcPr>
+            <w:tcW w:w="1318" w:type="dxa"/>
+          </w:tcPr>
+          <w:p>
+            <w:pPr>
+              <w:rPr>
+                <w:lang w:val="en-US"/>
+              </w:rPr>
+            </w:pPr>
+            <w:r>
+              <w:rPr>
+                <w:lang w:val="en-US"/>
+              </w:rPr>
+              <w:t>@exprXP</w:t>
+            </w:r>
+          </w:p>
+        </w:tc>
+        <w:tc>
+          <w:tcPr>
+            <w:tcW w:w="1231" w:type="dxa"/>
+          </w:tcPr>
+          <w:p>
+            <w:pPr>
+              <w:rPr>
+                <w:lang w:val="en-US"/>
+              </w:rPr>
+            </w:pPr>
+            <w:r>
+              <w:rPr>
+                <w:lang w:val="en-US"/>
+              </w:rPr>
+              <w:t>Shape target resource</w:t>
+            </w:r>
+          </w:p>
+        </w:tc>
+        <w:tc>
+          <w:tcPr>
+            <w:tcW w:w="1801" w:type="dxa"/>
+          </w:tcPr>
+          <w:p>
+            <w:pPr>
+              <w:rPr>
+                <w:rFonts w:ascii="Courier New" w:hAnsi="Courier New" w:cs="Courier New"/>
+                <w:lang w:val="en-US"/>
+              </w:rPr>
+            </w:pPr>
+            <w:r>
+              <w:rPr>
+                <w:rFonts w:ascii="Calibri" w:hAnsi="Calibri" w:cs="Calibri"/>
+                <w:lang w:val="en-US"/>
+              </w:rPr>
+              <w:t>[</w:t>
+            </w:r>
+            <w:r>
+              <w:rPr>
+                <w:rFonts w:ascii="Calibri" w:hAnsi="Calibri" w:cs="Calibri"/>
+                <w:lang w:val="en-US"/>
+              </w:rPr>
+              <w:t>see @*</w:t>
+            </w:r>
+            <w:r>
+              <w:rPr>
+                <w:rFonts w:ascii="Calibri" w:hAnsi="Calibri" w:cs="Calibri"/>
+                <w:lang w:val="en-US"/>
+              </w:rPr>
+              <w:t>XP]</w:t>
+            </w:r>
+          </w:p>
+        </w:tc>
+        <w:tc>
+          <w:tcPr>
+            <w:tcW w:w="2119" w:type="dxa"/>
+          </w:tcPr>
+          <w:p>
+            <w:pPr>
+              <w:rPr>
+                <w:lang w:val="en-US"/>
+              </w:rPr>
+            </w:pPr>
+          </w:p>
+        </w:tc>
+        <w:tc>
+          <w:tcPr>
+            <w:tcW w:w="2593" w:type="dxa"/>
+          </w:tcPr>
+          <w:p>
+            <w:pPr>
+              <w:rPr>
+                <w:lang w:val="en-US"/>
+              </w:rPr>
+            </w:pPr>
+          </w:p>
+        </w:tc>
+      </w:tr>
+      <w:tr>
+        <w:tc>
+          <w:tcPr>
+            <w:tcW w:w="1318" w:type="dxa"/>
+          </w:tcPr>
+          <w:p>
+            <w:pPr>
+              <w:rPr>
+                <w:lang w:val="en-US"/>
+              </w:rPr>
+            </w:pPr>
+            <w:r>
+              <w:rPr>
+                <w:lang w:val="en-US"/>
+              </w:rPr>
+              <w:t>@expr1XP</w:t>
+            </w:r>
+          </w:p>
+        </w:tc>
+        <w:tc>
+          <w:tcPr>
+            <w:tcW w:w="1231" w:type="dxa"/>
+          </w:tcPr>
+          <w:p>
+            <w:pPr>
+              <w:rPr>
+                <w:lang w:val="en-US"/>
+              </w:rPr>
+            </w:pPr>
+            <w:r>
+              <w:rPr>
+                <w:lang w:val="en-US"/>
+              </w:rPr>
+              <w:t>Shape target resource</w:t>
+            </w:r>
+          </w:p>
+        </w:tc>
+        <w:tc>
+          <w:tcPr>
+            <w:tcW w:w="1801" w:type="dxa"/>
+          </w:tcPr>
+          <w:p>
+            <w:pPr>
+              <w:rPr>
+                <w:rFonts w:ascii="Calibri" w:hAnsi="Calibri" w:cs="Calibri"/>
+                <w:lang w:val="en-US"/>
+              </w:rPr>
+            </w:pPr>
+            <w:r>
+              <w:rPr>
+                <w:rFonts w:ascii="Calibri" w:hAnsi="Calibri" w:cs="Calibri"/>
+                <w:lang w:val="en-US"/>
+              </w:rPr>
+              <w:t>[</w:t>
+            </w:r>
+            <w:r>
+              <w:rPr>
+                <w:rFonts w:ascii="Calibri" w:hAnsi="Calibri" w:cs="Calibri"/>
+                <w:lang w:val="en-US"/>
+              </w:rPr>
+              <w:t>see @*</w:t>
+            </w:r>
+            <w:r>
+              <w:rPr>
+                <w:rFonts w:ascii="Calibri" w:hAnsi="Calibri" w:cs="Calibri"/>
+                <w:lang w:val="en-US"/>
+              </w:rPr>
+              <w:t>XP]</w:t>
+            </w:r>
+          </w:p>
+        </w:tc>
+        <w:tc>
+          <w:tcPr>
+            <w:tcW w:w="2119" w:type="dxa"/>
+          </w:tcPr>
+          <w:p>
+            <w:pPr>
+              <w:rPr>
+                <w:lang w:val="en-US"/>
+              </w:rPr>
+            </w:pPr>
+          </w:p>
+        </w:tc>
+        <w:tc>
+          <w:tcPr>
+            <w:tcW w:w="2593" w:type="dxa"/>
+          </w:tcPr>
+          <w:p>
+            <w:pPr>
+              <w:rPr>
+                <w:lang w:val="en-US"/>
+              </w:rPr>
+            </w:pPr>
+          </w:p>
+        </w:tc>
+      </w:tr>
+      <w:tr>
+        <w:tc>
+          <w:tcPr>
+            <w:tcW w:w="1318" w:type="dxa"/>
+          </w:tcPr>
+          <w:p>
+            <w:pPr>
+              <w:rPr>
+                <w:lang w:val="en-US"/>
+              </w:rPr>
+            </w:pPr>
+            <w:r>
+              <w:rPr>
+                <w:lang w:val="en-US"/>
+              </w:rPr>
+              <w:t>@contextXP</w:t>
+            </w:r>
+          </w:p>
+        </w:tc>
+        <w:tc>
+          <w:tcPr>
+            <w:tcW w:w="1231" w:type="dxa"/>
+          </w:tcPr>
+          <w:p>
+            <w:pPr>
+              <w:rPr>
+                <w:lang w:val="en-US"/>
+              </w:rPr>
+            </w:pPr>
+            <w:r>
+              <w:rPr>
+                <w:lang w:val="en-US"/>
+              </w:rPr>
+              <w:t>Shape target resource</w:t>
+            </w:r>
+          </w:p>
+        </w:tc>
+        <w:tc>
+          <w:tcPr>
+            <w:tcW w:w="1801" w:type="dxa"/>
+          </w:tcPr>
+          <w:p>
+            <w:pPr>
+              <w:rPr>
+                <w:rFonts w:ascii="Calibri" w:hAnsi="Calibri" w:cs="Calibri"/>
+                <w:lang w:val="en-US"/>
+              </w:rPr>
+            </w:pPr>
+            <w:r>
+              <w:rPr>
+                <w:rFonts w:ascii="Calibri" w:hAnsi="Calibri" w:cs="Calibri"/>
+                <w:lang w:val="en-US"/>
+              </w:rPr>
+              <w:t>[</w:t>
+            </w:r>
+            <w:r>
+              <w:rPr>
+                <w:rFonts w:ascii="Calibri" w:hAnsi="Calibri" w:cs="Calibri"/>
+                <w:lang w:val="en-US"/>
+              </w:rPr>
+              <w:t>see @*</w:t>
+            </w:r>
+            <w:r>
+              <w:rPr>
+                <w:rFonts w:ascii="Calibri" w:hAnsi="Calibri" w:cs="Calibri"/>
+                <w:lang w:val="en-US"/>
+              </w:rPr>
+              <w:t>XP]</w:t>
+            </w:r>
+          </w:p>
+        </w:tc>
+        <w:tc>
+          <w:tcPr>
+            <w:tcW w:w="2119" w:type="dxa"/>
+          </w:tcPr>
+          <w:p>
+            <w:pPr>
+              <w:rPr>
+                <w:lang w:val="en-US"/>
+              </w:rPr>
+            </w:pPr>
+          </w:p>
+        </w:tc>
+        <w:tc>
+          <w:tcPr>
+            <w:tcW w:w="2593" w:type="dxa"/>
+          </w:tcPr>
+          <w:p>
+            <w:pPr>
+              <w:rPr>
+                <w:lang w:val="en-US"/>
+              </w:rPr>
+            </w:pPr>
+          </w:p>
+        </w:tc>
+      </w:tr>
+      <w:tr>
+        <w:tc>
+          <w:tcPr>
+            <w:tcW w:w="1318" w:type="dxa"/>
+          </w:tcPr>
+          <w:p>
+            <w:pPr>
+              <w:rPr>
+                <w:lang w:val="en-US"/>
+              </w:rPr>
+            </w:pPr>
+            <w:r>
+              <w:rPr>
+                <w:lang w:val="en-US"/>
+              </w:rPr>
+              <w:t>@expr2</w:t>
+            </w:r>
+            <w:r>
+              <w:rPr>
+                <w:lang w:val="en-US"/>
+              </w:rPr>
+              <w:t>XP</w:t>
+            </w:r>
+          </w:p>
+        </w:tc>
+        <w:tc>
+          <w:tcPr>
+            <w:tcW w:w="1231" w:type="dxa"/>
+          </w:tcPr>
+          <w:p>
+            <w:pPr>
+              <w:rPr>
+                <w:lang w:val="en-US"/>
+              </w:rPr>
+            </w:pPr>
+            <w:r>
+              <w:rPr>
+                <w:lang w:val="en-US"/>
+              </w:rPr>
+              <w:t>Link target resource</w:t>
+            </w:r>
+          </w:p>
+        </w:tc>
+        <w:tc>
+          <w:tcPr>
+            <w:tcW w:w="1801" w:type="dxa"/>
+          </w:tcPr>
+          <w:p>
+            <w:pPr>
+              <w:rPr>
+                <w:rFonts w:ascii="Courier New" w:hAnsi="Courier New" w:cs="Courier New"/>
+                <w:lang w:val="en-US"/>
+              </w:rPr>
+            </w:pPr>
+            <w:r>
+              <w:rPr>
+                <w:rFonts w:ascii="Courier New" w:hAnsi="Courier New" w:cs="Courier New"/>
+                <w:lang w:val="en-US"/>
+              </w:rPr>
+              <w:t>$</w:t>
+            </w:r>
+            <w:r>
+              <w:rPr>
+                <w:rFonts w:ascii="Courier New" w:hAnsi="Courier New" w:cs="Courier New"/>
+                <w:lang w:val="en-US"/>
+              </w:rPr>
+              <w:t>item</w:t>
+            </w:r>
+          </w:p>
+        </w:tc>
+        <w:tc>
+          <w:tcPr>
+            <w:tcW w:w="2119" w:type="dxa"/>
+          </w:tcPr>
+          <w:p>
+            <w:pPr>
+              <w:rPr>
+                <w:lang w:val="en-US"/>
+              </w:rPr>
+            </w:pPr>
+            <w:r>
+              <w:rPr>
+                <w:lang w:val="en-US"/>
+              </w:rPr>
+              <w:t>An item returned by @expr1* (*=FOX|XP|LP); may be a node or an atom</w:t>
+            </w:r>
+          </w:p>
+        </w:tc>
+        <w:tc>
+          <w:tcPr>
+            <w:tcW w:w="2593" w:type="dxa"/>
+          </w:tcPr>
+          <w:p>
+            <w:pPr>
+              <w:rPr>
+                <w:lang w:val="en-US"/>
+              </w:rPr>
+            </w:pPr>
+            <w:r>
+              <w:rPr>
+                <w:lang w:val="en-US"/>
+              </w:rPr>
+              <w:t xml:space="preserve">Attribute located in </w:t>
+            </w:r>
+          </w:p>
+          <w:p>
+            <w:pPr>
+              <w:rPr>
+                <w:lang w:val="en-US"/>
+              </w:rPr>
+            </w:pPr>
+            <w:r>
+              <w:rPr>
+                <w:rFonts w:ascii="Courier New" w:hAnsi="Courier New" w:cs="Courier New"/>
+                <w:lang w:val="en-US"/>
+              </w:rPr>
+              <w:t>&lt;valuePair&gt;</w:t>
+            </w:r>
+            <w:r>
+              <w:rPr>
+                <w:lang w:val="en-US"/>
+              </w:rPr>
+              <w:t xml:space="preserve"> or</w:t>
+            </w:r>
+          </w:p>
+          <w:p>
+            <w:pPr>
+              <w:rPr>
+                <w:lang w:val="en-US"/>
+              </w:rPr>
+            </w:pPr>
+            <w:r>
+              <w:rPr>
+                <w:rFonts w:ascii="Courier New" w:hAnsi="Courier New" w:cs="Courier New"/>
+                <w:lang w:val="en-US"/>
+              </w:rPr>
+              <w:t>&lt;valueCompared&gt;</w:t>
+            </w:r>
+            <w:r>
+              <w:rPr>
+                <w:lang w:val="en-US"/>
+              </w:rPr>
+              <w:t xml:space="preserve"> or</w:t>
+            </w:r>
+          </w:p>
+          <w:p>
+            <w:pPr>
+              <w:rPr>
+                <w:lang w:val="en-US"/>
+              </w:rPr>
+            </w:pPr>
+            <w:r>
+              <w:rPr>
+                <w:rFonts w:ascii="Courier New" w:hAnsi="Courier New" w:cs="Courier New"/>
+                <w:lang w:val="en-US"/>
+              </w:rPr>
+              <w:t>&lt;foxvaluePair&gt;</w:t>
+            </w:r>
+            <w:r>
+              <w:rPr>
+                <w:lang w:val="en-US"/>
+              </w:rPr>
+              <w:t xml:space="preserve"> or </w:t>
+            </w:r>
+            <w:r>
+              <w:rPr>
+                <w:rFonts w:ascii="Courier New" w:hAnsi="Courier New" w:cs="Courier New"/>
+                <w:lang w:val="en-US"/>
+              </w:rPr>
+              <w:t>&lt;foxvalueCompared&gt;</w:t>
+            </w:r>
+            <w:r>
+              <w:rPr>
+                <w:lang w:val="en-US"/>
+              </w:rPr>
+              <w:t xml:space="preserve"> constraint which also has an attribute @expr2Context = </w:t>
+            </w:r>
+            <w:r>
+              <w:rPr>
+                <w:rFonts w:ascii="Courier New" w:hAnsi="Courier New" w:cs="Courier New"/>
+                <w:lang w:val="en-US"/>
+              </w:rPr>
+              <w:t>item</w:t>
+            </w:r>
+          </w:p>
+        </w:tc>
+      </w:tr>
+      <w:tr>
+        <w:tc>
+          <w:tcPr>
+            <w:tcW w:w="1318" w:type="dxa"/>
+          </w:tcPr>
+          <w:p>
+            <w:pPr>
+              <w:rPr>
+                <w:lang w:val="en-US"/>
+              </w:rPr>
+            </w:pPr>
+          </w:p>
+        </w:tc>
+        <w:tc>
+          <w:tcPr>
+            <w:tcW w:w="1231" w:type="dxa"/>
+          </w:tcPr>
+          <w:p>
+            <w:pPr>
+              <w:rPr>
+                <w:lang w:val="en-US"/>
+              </w:rPr>
+            </w:pPr>
+          </w:p>
+        </w:tc>
+        <w:tc>
+          <w:tcPr>
+            <w:tcW w:w="1801" w:type="dxa"/>
+          </w:tcPr>
+          <w:p>
+            <w:pPr>
+              <w:rPr>
+                <w:rFonts w:ascii="Courier New" w:hAnsi="Courier New" w:cs="Courier New"/>
+                <w:lang w:val="en-US"/>
+              </w:rPr>
+            </w:pPr>
+            <w:r>
+              <w:rPr>
+                <w:rFonts w:ascii="Courier New" w:hAnsi="Courier New" w:cs="Courier New"/>
+                <w:lang w:val="en-US"/>
+              </w:rPr>
+              <w:t>$targetDoc</w:t>
+            </w:r>
+          </w:p>
+        </w:tc>
+        <w:tc>
+          <w:tcPr>
+            <w:tcW w:w="2119" w:type="dxa"/>
+          </w:tcPr>
+          <w:p>
+            <w:pPr>
+              <w:rPr>
+                <w:lang w:val="en-US"/>
+              </w:rPr>
+            </w:pPr>
+            <w:r>
+              <w:rPr>
+                <w:lang w:val="en-US"/>
+              </w:rPr>
+              <w:t>Root node of link target resource</w:t>
+            </w:r>
+          </w:p>
+        </w:tc>
+        <w:tc>
+          <w:tcPr>
+            <w:tcW w:w="2593" w:type="dxa"/>
+          </w:tcPr>
+          <w:p>
+            <w:pPr>
+              <w:rPr>
+                <w:lang w:val="en-US"/>
+              </w:rPr>
+            </w:pPr>
+            <w:r>
+              <w:rPr>
+                <w:lang w:val="en-US"/>
+              </w:rPr>
+              <w:t>Link target resource can be parsed into a node tree</w:t>
+            </w:r>
+          </w:p>
+        </w:tc>
+      </w:tr>
+      <w:tr>
+        <w:tc>
+          <w:tcPr>
+            <w:tcW w:w="1318" w:type="dxa"/>
+          </w:tcPr>
+          <w:p>
+            <w:pPr>
+              <w:rPr>
+                <w:lang w:val="en-US"/>
+              </w:rPr>
+            </w:pPr>
+          </w:p>
+        </w:tc>
+        <w:tc>
+          <w:tcPr>
+            <w:tcW w:w="1231" w:type="dxa"/>
+          </w:tcPr>
+          <w:p>
+            <w:pPr>
+              <w:rPr>
+                <w:lang w:val="en-US"/>
+              </w:rPr>
+            </w:pPr>
+          </w:p>
+        </w:tc>
+        <w:tc>
+          <w:tcPr>
+            <w:tcW w:w="1801" w:type="dxa"/>
+          </w:tcPr>
+          <w:p>
+            <w:pPr>
+              <w:rPr>
+                <w:rFonts w:ascii="Courier New" w:hAnsi="Courier New" w:cs="Courier New"/>
+                <w:lang w:val="en-US"/>
+              </w:rPr>
+            </w:pPr>
+            <w:r>
+              <w:rPr>
+                <w:rFonts w:ascii="Courier New" w:hAnsi="Courier New" w:cs="Courier New"/>
+                <w:lang w:val="en-US"/>
+              </w:rPr>
+              <w:t>$targetNode</w:t>
+            </w:r>
+          </w:p>
+        </w:tc>
+        <w:tc>
+          <w:tcPr>
+            <w:tcW w:w="2119" w:type="dxa"/>
+          </w:tcPr>
+          <w:p>
+            <w:pPr>
+              <w:rPr>
+                <w:lang w:val="en-US"/>
+              </w:rPr>
+            </w:pPr>
+            <w:r>
+              <w:rPr>
+                <w:lang w:val="en-US"/>
+              </w:rPr>
+              <w:t>A node from the link target resource</w:t>
+            </w:r>
+          </w:p>
+        </w:tc>
+        <w:tc>
+          <w:tcPr>
+            <w:tcW w:w="2593" w:type="dxa"/>
+          </w:tcPr>
+          <w:p>
+            <w:pPr>
+              <w:rPr>
+                <w:lang w:val="en-US"/>
+              </w:rPr>
+            </w:pPr>
+            <w:r>
+              <w:rPr>
+                <w:lang w:val="en-US"/>
+              </w:rPr>
+              <w:t>Link definition contains @targetXP</w:t>
+            </w:r>
+          </w:p>
+        </w:tc>
+      </w:tr>
+      <w:tr>
+        <w:tc>
+          <w:tcPr>
+            <w:tcW w:w="1318" w:type="dxa"/>
+          </w:tcPr>
+          <w:p>
+            <w:pPr>
+              <w:rPr>
+                <w:lang w:val="en-US"/>
+              </w:rPr>
+            </w:pPr>
+            <w:r>
+              <w:rPr>
+                <w:lang w:val="en-US"/>
+              </w:rPr>
+              <w:t>@targetXP</w:t>
+            </w:r>
+          </w:p>
+        </w:tc>
+        <w:tc>
+          <w:tcPr>
+            <w:tcW w:w="1231" w:type="dxa"/>
+          </w:tcPr>
+          <w:p>
+            <w:pPr>
+              <w:rPr>
+                <w:lang w:val="en-US"/>
+              </w:rPr>
+            </w:pPr>
+            <w:r>
+              <w:rPr>
+                <w:lang w:val="en-US"/>
+              </w:rPr>
+              <w:t>Link target resource</w:t>
+            </w:r>
+          </w:p>
+        </w:tc>
+        <w:tc>
+          <w:tcPr>
+            <w:tcW w:w="1801" w:type="dxa"/>
+          </w:tcPr>
+          <w:p>
+            <w:pPr>
+              <w:rPr>
+                <w:rFonts w:ascii="Calibri" w:hAnsi="Calibri" w:cs="Calibri"/>
+                <w:lang w:val="en-US"/>
+              </w:rPr>
+            </w:pPr>
+            <w:r>
+              <w:rPr>
+                <w:rFonts w:ascii="Calibri" w:hAnsi="Calibri" w:cs="Calibri"/>
+                <w:lang w:val="en-US"/>
+              </w:rPr>
+              <w:t>[</w:t>
+            </w:r>
+            <w:r>
+              <w:rPr>
+                <w:rFonts w:ascii="Calibri" w:hAnsi="Calibri" w:cs="Calibri"/>
+                <w:lang w:val="en-US"/>
+              </w:rPr>
+              <w:t>see @*</w:t>
+            </w:r>
+            <w:r>
+              <w:rPr>
+                <w:rFonts w:ascii="Calibri" w:hAnsi="Calibri" w:cs="Calibri"/>
+                <w:lang w:val="en-US"/>
+              </w:rPr>
+              <w:t>XP]</w:t>
+            </w:r>
+          </w:p>
+        </w:tc>
+        <w:tc>
+          <w:tcPr>
+            <w:tcW w:w="2119" w:type="dxa"/>
+          </w:tcPr>
+          <w:p>
+            <w:pPr>
+              <w:rPr>
+                <w:lang w:val="en-US"/>
+              </w:rPr>
+            </w:pPr>
+          </w:p>
+        </w:tc>
+        <w:tc>
+          <w:tcPr>
+            <w:tcW w:w="2593" w:type="dxa"/>
+          </w:tcPr>
+          <w:p>
+            <w:pPr>
+              <w:rPr>
+                <w:lang w:val="en-US"/>
+              </w:rPr>
+            </w:pPr>
+          </w:p>
+        </w:tc>
+      </w:tr>
+      <w:tr>
+        <w:tc>
+          <w:tcPr>
+            <w:tcW w:w="1318" w:type="dxa"/>
+          </w:tcPr>
+          <w:p>
+            <w:pPr>
+              <w:rPr>
+                <w:lang w:val="en-US"/>
+              </w:rPr>
+            </w:pPr>
+          </w:p>
+        </w:tc>
+        <w:tc>
+          <w:tcPr>
+            <w:tcW w:w="1231" w:type="dxa"/>
+          </w:tcPr>
+          <w:p>
+            <w:pPr>
+              <w:rPr>
+                <w:lang w:val="en-US"/>
+              </w:rPr>
+            </w:pPr>
+          </w:p>
+        </w:tc>
+        <w:tc>
+          <w:tcPr>
+            <w:tcW w:w="1801" w:type="dxa"/>
+          </w:tcPr>
+          <w:p>
+            <w:pPr>
+              <w:rPr>
+                <w:rFonts w:ascii="Courier New" w:hAnsi="Courier New" w:cs="Courier New"/>
+                <w:lang w:val="en-US"/>
+              </w:rPr>
+            </w:pPr>
+            <w:r>
+              <w:rPr>
+                <w:rFonts w:ascii="Courier New" w:hAnsi="Courier New" w:cs="Courier New"/>
+                <w:lang w:val="en-US"/>
+              </w:rPr>
+              <w:t>$linkContext</w:t>
+            </w:r>
+          </w:p>
+        </w:tc>
+        <w:tc>
+          <w:tcPr>
+            <w:tcW w:w="2119" w:type="dxa"/>
+          </w:tcPr>
+          <w:p>
+            <w:pPr>
+              <w:rPr>
+                <w:lang w:val="en-US"/>
+              </w:rPr>
+            </w:pPr>
+            <w:r>
+              <w:rPr>
+                <w:lang w:val="en-US"/>
+              </w:rPr>
+              <w:t>Link context item (a content node, the root node or the URI)</w:t>
+            </w:r>
+          </w:p>
+        </w:tc>
+        <w:tc>
+          <w:tcPr>
+            <w:tcW w:w="2593" w:type="dxa"/>
+          </w:tcPr>
+          <w:p>
+            <w:pPr>
+              <w:rPr>
+                <w:lang w:val="en-US"/>
+              </w:rPr>
+            </w:pPr>
+            <w:r>
+              <w:rPr>
+                <w:lang w:val="en-US"/>
+              </w:rPr>
+              <w:t>Link definition contains @contextXP</w:t>
+            </w:r>
+          </w:p>
+        </w:tc>
+      </w:tr>
+    </w:tbl>
+    <w:p>
+      <w:pPr>
+        <w:rPr>
+          <w:lang w:val="en-US"/>
+        </w:rPr>
+      </w:pPr>
+    </w:p>
+    <w:p>
+      <w:pPr>
+        <w:rPr>
+          <w:lang w:val="en-US"/>
+        </w:rPr>
+      </w:pPr>
+      <w:r>
+        <w:rPr>
+          <w:lang w:val="en-US"/>
+        </w:rPr>
+        <w:t>When the context resource is the shape target resource</w:t>
+      </w:r>
+      <w:r>
+        <w:rPr>
+          <w:lang w:val="en-US"/>
+        </w:rPr>
+        <w:t xml:space="preserve"> and the relevant constraint has a </w:t>
+      </w:r>
+      <w:r>
+        <w:rPr>
+          <w:rFonts w:ascii="Courier New" w:hAnsi="Courier New" w:cs="Courier New"/>
+          <w:lang w:val="en-US"/>
+        </w:rPr>
+        <w:t>&lt;focusNode&gt;</w:t>
+      </w:r>
+      <w:r>
+        <w:rPr>
+          <w:lang w:val="en-US"/>
+        </w:rPr>
+        <w:t xml:space="preserve"> parent, </w:t>
+      </w:r>
+      <w:r>
+        <w:rPr>
+          <w:lang w:val="en-US"/>
+        </w:rPr>
+        <w:t xml:space="preserve">the </w:t>
+      </w:r>
+      <w:r>
+        <w:rPr>
+          <w:b/>
+          <w:lang w:val="en-US"/>
+        </w:rPr>
+        <w:t>context item</w:t>
+      </w:r>
+      <w:r>
+        <w:rPr>
+          <w:lang w:val="en-US"/>
+        </w:rPr>
+        <w:t xml:space="preserve"> is a </w:t>
+      </w:r>
+      <w:r>
+        <w:rPr>
+          <w:i/>
+          <w:lang w:val="en-US"/>
+        </w:rPr>
+        <w:t>focus node</w:t>
+      </w:r>
+      <w:r>
+        <w:rPr>
+          <w:lang w:val="en-US"/>
+        </w:rPr>
+        <w:t xml:space="preserve"> from the shape target resource. </w:t>
+      </w:r>
+    </w:p>
+    <w:p>
+      <w:pPr>
+        <w:rPr>
+          <w:lang w:val="en-US"/>
+        </w:rPr>
+      </w:pPr>
+      <w:r>
+        <w:rPr>
+          <w:lang w:val="en-US"/>
+        </w:rPr>
+        <w:t xml:space="preserve">If the expression is </w:t>
+      </w:r>
+      <w:r>
+        <w:rPr>
+          <w:lang w:val="en-US"/>
+        </w:rPr>
+        <w:t>contained by @expr2</w:t>
+      </w:r>
+      <w:r>
+        <w:rPr>
+          <w:lang w:val="en-US"/>
+        </w:rPr>
+        <w:t>XP</w:t>
+      </w:r>
+      <w:r>
+        <w:rPr>
+          <w:lang w:val="en-US"/>
+        </w:rPr>
+        <w:t xml:space="preserve"> and the constraint parameter @expr2Context </w:t>
+      </w:r>
+      <w:r>
+        <w:rPr>
+          <w:lang w:val="en-US"/>
+        </w:rPr>
+        <w:t xml:space="preserve">has the value </w:t>
+      </w:r>
+      <w:r>
+        <w:rPr>
+          <w:rFonts w:ascii="Courier New" w:hAnsi="Courier New" w:cs="Courier New"/>
+          <w:lang w:val="en-US"/>
+        </w:rPr>
+        <w:t>item</w:t>
+      </w:r>
+      <w:r>
+        <w:rPr>
+          <w:lang w:val="en-US"/>
+        </w:rPr>
+        <w:t xml:space="preserve">, the context item is an item returned by the corresponding </w:t>
+      </w:r>
+      <w:r>
+        <w:rPr>
+          <w:lang w:val="en-US"/>
+        </w:rPr>
+        <w:t xml:space="preserve">first expression (@expr1*). </w:t>
+      </w:r>
+    </w:p>
+    <w:p>
+      <w:pPr>
+        <w:spacing w:after="0"/>
+        <w:rPr>
+          <w:lang w:val="en-US"/>
+        </w:rPr>
+      </w:pPr>
+      <w:r>
+        <w:rPr>
+          <w:lang w:val="en-US"/>
+        </w:rPr>
+        <w:t xml:space="preserve">In all other cases, </w:t>
+      </w:r>
+      <w:r>
+        <w:rPr>
+          <w:lang w:val="en-US"/>
+        </w:rPr>
+        <w:t>the context item is the document node of the context resource.</w:t>
+      </w:r>
+    </w:p>
+    <w:p>
+      <w:pPr>
+        <w:spacing w:after="0"/>
+        <w:rPr>
+          <w:lang w:val="en-US"/>
+        </w:rPr>
+      </w:pPr>
+    </w:p>
+    <w:p>
+      <w:pPr>
+        <w:pStyle w:val="Heading4"/>
+        <w:spacing w:after="160"/>
+        <w:rPr>
+          <w:lang w:val="en-US"/>
+        </w:rPr>
+      </w:pPr>
+      <w:r>
+        <w:rPr>
+          <w:lang w:val="en-US"/>
+        </w:rPr>
+        <w:t>Linepath context</w:t>
+      </w:r>
+    </w:p>
+    <w:p>
+      <w:pPr>
+        <w:rPr>
+          <w:lang w:val="en-US"/>
+        </w:rPr>
+      </w:pPr>
+      <w:r>
+        <w:rPr>
+          <w:lang w:val="en-US"/>
+        </w:rPr>
+        <w:t xml:space="preserve">The term </w:t>
+      </w:r>
+      <w:r>
+        <w:rPr>
+          <w:b/>
+          <w:lang w:val="en-US"/>
+        </w:rPr>
+        <w:t>Linepath</w:t>
+      </w:r>
+      <w:r>
+        <w:rPr>
+          <w:lang w:val="en-US"/>
+        </w:rPr>
+        <w:t xml:space="preserve"> is used for XPath expressions evaluated in the context of a “lines document”, which is a </w:t>
+      </w:r>
+      <w:r>
+        <w:rPr>
+          <w:rFonts w:ascii="Courier New" w:hAnsi="Courier New" w:cs="Courier New"/>
+          <w:lang w:val="en-US"/>
+        </w:rPr>
+        <w:t>&lt;lines&gt;</w:t>
+      </w:r>
+      <w:r>
+        <w:rPr>
+          <w:lang w:val="en-US"/>
+        </w:rPr>
+        <w:t xml:space="preserve"> element with </w:t>
+      </w:r>
+      <w:r>
+        <w:rPr>
+          <w:rFonts w:ascii="Courier New" w:hAnsi="Courier New" w:cs="Courier New"/>
+          <w:lang w:val="en-US"/>
+        </w:rPr>
+        <w:t>&lt;line&gt;</w:t>
+      </w:r>
+      <w:r>
+        <w:rPr>
+          <w:lang w:val="en-US"/>
+        </w:rPr>
+        <w:t xml:space="preserve"> child elements </w:t>
+      </w:r>
+      <w:r>
+        <w:rPr>
+          <w:lang w:val="en-US"/>
+        </w:rPr>
+        <w:t xml:space="preserve">representing the lines of the file text content. </w:t>
+      </w:r>
+      <w:r>
+        <w:rPr>
+          <w:lang w:val="en-US"/>
+        </w:rPr>
+        <w:t xml:space="preserve">The expressions are contained by attributes with a name </w:t>
+      </w:r>
+      <w:r>
+        <w:rPr>
+          <w:lang w:val="en-US"/>
+        </w:rPr>
+        <w:t>*</w:t>
+      </w:r>
+      <w:r>
+        <w:rPr>
+          <w:lang w:val="en-US"/>
+        </w:rPr>
+        <w:t>LP.</w:t>
+      </w:r>
+    </w:p>
+    <w:p>
+      <w:pPr>
+        <w:rPr>
+          <w:lang w:val="en-US"/>
+        </w:rPr>
+      </w:pPr>
+      <w:r>
+        <w:rPr>
+          <w:lang w:val="en-US"/>
+        </w:rPr>
+        <w:t xml:space="preserve">The evaluation context of expressions in attributes @expr*LP is equal to the context of the </w:t>
+      </w:r>
+      <w:r>
+        <w:rPr>
+          <w:lang w:val="en-US"/>
+        </w:rPr>
+        <w:t>XPath expression in a</w:t>
+      </w:r>
+      <w:r>
+        <w:rPr>
+          <w:lang w:val="en-US"/>
+        </w:rPr>
+        <w:t>n attribute with a matching name</w:t>
+      </w:r>
+      <w:r>
+        <w:rPr>
+          <w:lang w:val="en-US"/>
+        </w:rPr>
+        <w:t xml:space="preserve"> (</w:t>
+      </w:r>
+      <w:r>
+        <w:rPr>
+          <w:lang w:val="en-US"/>
+        </w:rPr>
+        <w:t>trailing “LP” replaced by “XP”</w:t>
+      </w:r>
+      <w:r>
+        <w:rPr>
+          <w:lang w:val="en-US"/>
+        </w:rPr>
+        <w:t>)</w:t>
+      </w:r>
+      <w:r>
+        <w:rPr>
+          <w:lang w:val="en-US"/>
+        </w:rPr>
+        <w:t>:</w:t>
+      </w:r>
+    </w:p>
+    <w:p>
+      <w:pPr>
+        <w:pStyle w:val="ListParagraph"/>
+        <w:numPr>
+          <w:ilvl w:val="0"/>
+          <w:numId w:val="1"/>
+        </w:numPr>
+        <w:rPr>
+          <w:lang w:val="en-US"/>
+        </w:rPr>
+      </w:pPr>
+      <w:r>
+        <w:rPr>
+          <w:lang w:val="en-US"/>
+        </w:rPr>
+        <w:t>@exprLP – same context as @exprXP</w:t>
+      </w:r>
+    </w:p>
+    <w:p>
+      <w:pPr>
+        <w:pStyle w:val="ListParagraph"/>
+        <w:numPr>
+          <w:ilvl w:val="0"/>
+          <w:numId w:val="1"/>
+        </w:numPr>
+        <w:rPr>
+          <w:lang w:val="en-US"/>
+        </w:rPr>
+      </w:pPr>
+      <w:r>
+        <w:rPr>
+          <w:lang w:val="en-US"/>
+        </w:rPr>
+        <w:t>@expr1LP – same context as @expr1XP</w:t>
+      </w:r>
+    </w:p>
+    <w:p>
+      <w:pPr>
+        <w:pStyle w:val="ListParagraph"/>
+        <w:numPr>
+          <w:ilvl w:val="0"/>
+          <w:numId w:val="1"/>
+        </w:numPr>
+        <w:rPr>
+          <w:lang w:val="en-US"/>
+        </w:rPr>
+      </w:pPr>
+      <w:r>
+        <w:rPr>
+          <w:lang w:val="en-US"/>
+        </w:rPr>
+        <w:t>@expr2LP – same context as @expr2XP</w:t>
+      </w:r>
+    </w:p>
+    <w:p>
+      <w:pPr>
+        <w:pStyle w:val="ListParagraph"/>
+        <w:numPr>
+          <w:ilvl w:val="0"/>
+          <w:numId w:val="1"/>
+        </w:numPr>
+        <w:rPr>
+          <w:lang w:val="en-US"/>
+        </w:rPr>
+      </w:pPr>
+      <w:r>
+        <w:rPr>
+          <w:lang w:val="en-US"/>
+        </w:rPr>
+        <w:t>@contextLP – same context as @contextXP</w:t>
+      </w:r>
+    </w:p>
+    <w:p>
+      <w:pPr>
+        <w:pStyle w:val="ListParagraph"/>
+        <w:numPr>
+          <w:ilvl w:val="0"/>
+          <w:numId w:val="1"/>
+        </w:numPr>
+        <w:rPr>
+          <w:lang w:val="en-US"/>
+        </w:rPr>
+      </w:pPr>
+      <w:r>
+        <w:rPr>
+          <w:lang w:val="en-US"/>
+        </w:rPr>
+        <w:t>@targetXP – same context as @targetXP</w:t>
+      </w:r>
+    </w:p>
+    <w:p>
+      <w:pPr>
+        <w:rPr>
+          <w:lang w:val="en-US"/>
+        </w:rPr>
+      </w:pPr>
+      <w:r>
+        <w:rPr>
+          <w:lang w:val="en-US"/>
+        </w:rPr>
+        <w:t>The resource (shape target resource or link target resource) is however represented by a lines document, not by the node tree obtained by parsing the resource according to its mediatype.</w:t>
+      </w:r>
+    </w:p>
+    <w:p>
+      <w:pPr>
+        <w:rPr>
+          <w:lang w:val="en-US"/>
+        </w:rPr>
+      </w:pPr>
+      <w:r>
+        <w:rPr>
+          <w:lang w:val="en-US"/>
+        </w:rPr>
+        <w:t>Similarly, the evaluation context of expressions in attributes @filter*LP and @map*LP is equal to the context of the name matching XPath expression</w:t>
+      </w:r>
+      <w:r>
+        <w:rPr>
+          <w:lang w:val="en-US"/>
+        </w:rPr>
+        <w:t>:</w:t>
+      </w:r>
+    </w:p>
+    <w:p>
+      <w:pPr>
+        <w:pStyle w:val="ListParagraph"/>
+        <w:numPr>
+          <w:ilvl w:val="0"/>
+          <w:numId w:val="1"/>
+        </w:numPr>
+        <w:rPr>
+          <w:lang w:val="en-US"/>
+        </w:rPr>
+      </w:pPr>
+      <w:r>
+        <w:rPr>
+          <w:lang w:val="en-US"/>
+        </w:rPr>
+        <w:t>@</w:t>
+      </w:r>
+      <w:r>
+        <w:rPr>
+          <w:lang w:val="en-US"/>
+        </w:rPr>
+        <w:t>filterLP, @mapLP</w:t>
+      </w:r>
+      <w:r>
+        <w:rPr>
+          <w:lang w:val="en-US"/>
+        </w:rPr>
+        <w:tab/>
+        <w:t xml:space="preserve">- </w:t>
+      </w:r>
+      <w:r>
+        <w:rPr>
+          <w:lang w:val="en-US"/>
+        </w:rPr>
+        <w:t>same context as @exprXP</w:t>
+      </w:r>
+    </w:p>
+    <w:p>
+      <w:pPr>
+        <w:pStyle w:val="ListParagraph"/>
+        <w:numPr>
+          <w:ilvl w:val="0"/>
+          <w:numId w:val="1"/>
+        </w:numPr>
+        <w:rPr>
+          <w:lang w:val="en-US"/>
+        </w:rPr>
+      </w:pPr>
+      <w:r>
+        <w:rPr>
+          <w:lang w:val="en-US"/>
+        </w:rPr>
+        <w:t>@filter1LP, @map1LP</w:t>
+      </w:r>
+      <w:r>
+        <w:rPr>
+          <w:lang w:val="en-US"/>
+        </w:rPr>
+        <w:tab/>
+        <w:t xml:space="preserve">- </w:t>
+      </w:r>
+      <w:r>
+        <w:rPr>
+          <w:lang w:val="en-US"/>
+        </w:rPr>
+        <w:t>same context as @expr1XP</w:t>
+      </w:r>
+    </w:p>
+    <w:p>
+      <w:pPr>
+        <w:pStyle w:val="ListParagraph"/>
+        <w:numPr>
+          <w:ilvl w:val="0"/>
+          <w:numId w:val="1"/>
+        </w:numPr>
+        <w:rPr>
+          <w:lang w:val="en-US"/>
+        </w:rPr>
+      </w:pPr>
+      <w:r>
+        <w:rPr>
+          <w:lang w:val="en-US"/>
+        </w:rPr>
+        <w:t>@</w:t>
+      </w:r>
+      <w:r>
+        <w:rPr>
+          <w:lang w:val="en-US"/>
+        </w:rPr>
+        <w:t>filter2LP, @map2P</w:t>
+      </w:r>
+      <w:r>
+        <w:rPr>
+          <w:lang w:val="en-US"/>
+        </w:rPr>
+        <w:tab/>
+        <w:t xml:space="preserve">- </w:t>
+      </w:r>
+      <w:r>
+        <w:rPr>
+          <w:lang w:val="en-US"/>
+        </w:rPr>
+        <w:t>same context as @expr2XP</w:t>
+      </w:r>
+    </w:p>
+    <w:p>
+      <w:pPr>
+        <w:rPr>
+          <w:lang w:val="en-US"/>
+        </w:rPr>
+      </w:pPr>
+      <w:r>
+        <w:rPr>
+          <w:lang w:val="en-US"/>
+        </w:rPr>
+        <w:t xml:space="preserve">In the case of the *LP attributes, the context item </w:t>
+      </w:r>
+      <w:r>
+        <w:rPr>
+          <w:lang w:val="en-US"/>
+        </w:rPr>
+        <w:t xml:space="preserve">is always a </w:t>
+      </w:r>
+      <w:r>
+        <w:rPr>
+          <w:rFonts w:ascii="Courier New" w:hAnsi="Courier New" w:cs="Courier New"/>
+          <w:lang w:val="en-US"/>
+        </w:rPr>
+        <w:t>&lt;line&gt;</w:t>
+      </w:r>
+      <w:r>
+        <w:rPr>
+          <w:lang w:val="en-US"/>
+        </w:rPr>
+        <w:t xml:space="preserve"> element representing a single line of resource content text.</w:t>
+      </w:r>
+    </w:p>
+    <w:p>
+      <w:pPr>
+        <w:rPr>
+          <w:lang w:val="en-US"/>
+        </w:rPr>
+      </w:pPr>
+      <w:r>
+        <w:rPr>
+          <w:lang w:val="en-US"/>
+        </w:rPr>
+        <w:t>~ ~ ~</w:t>
+      </w:r>
+    </w:p>
+    <w:p>
+      <w:pPr>
+        <w:rPr>
+          <w:lang w:val="en-US"/>
+        </w:rPr>
+      </w:pPr>
+    </w:p>
+    <w:p>
+      <w:pPr>
+        <w:rPr>
+          <w:lang w:val="en-US"/>
+        </w:rPr>
+      </w:pPr>
+    </w:p>
+    <w:p>
+      <w:pPr>
+        <w:rPr>
+          <w:lang w:val="en-US"/>
+        </w:rPr>
+      </w:pPr>
+    </w:p>
+    <w:p>
+      <w:pPr>
+        <w:rPr>
+          <w:lang w:val="en-US"/>
+        </w:rPr>
+      </w:pPr>
+      <w:r>
+        <w:rPr>
+          <w:lang w:val="en-US"/>
+        </w:rPr>
+        <w:lastRenderedPageBreak/>
         <w:t xml:space="preserve">In Greenfox, the evaluation context of an XPath expression is </w:t>
       </w:r>
       <w:r>
@@ -10123,13 +13049,26 @@
         <w:rPr>
           <w:lang w:val="en-US"/>
         </w:rPr>
-        <w:t xml:space="preserve"> of the context resource or a </w:t>
+        <w:t xml:space="preserve"> of the </w:t>
       </w:r>
       <w:r>
         <w:rPr>
           <w:b/>
           <w:lang w:val="en-US"/>
         </w:rPr>
+        <w:t>context resource</w:t>
+      </w:r>
+      <w:r>
+        <w:rPr>
+          <w:lang w:val="en-US"/>
+        </w:rPr>
+        <w:t xml:space="preserve"> or a </w:t>
+      </w:r>
+      <w:r>
+        <w:rPr>
+          <w:b/>
+          <w:lang w:val="en-US"/>
+        </w:rPr>
         <w:t>focus node</w:t>
       </w:r>
       <w:r>
@@ -10143,6 +13082,42 @@
           <w:lang w:val="en-US"/>
         </w:rPr>
         <w:t xml:space="preserve">It is a focus node when the constraint being evaluated is a child of a focus node declaration. </w:t>
+      </w:r>
+      <w:r>
+        <w:rPr>
+          <w:lang w:val="en-US"/>
+        </w:rPr>
+        <w:t>W</w:t>
+      </w:r>
+      <w:r>
+        <w:rPr>
+          <w:lang w:val="en-US"/>
+        </w:rPr>
+        <w:t xml:space="preserve">hen the expression </w:t>
+      </w:r>
+      <w:r>
+        <w:rPr>
+          <w:lang w:val="en-US"/>
+        </w:rPr>
+        <w:t>plays the role of an “expression #2” (in constraints using a pair of expressions), constraint parameters control whether the context is the document root (or focus node) of the relevant resource, or an item returned by the first expression. When used as part of a link definition, the context is either the document node</w:t>
+      </w:r>
+      <w:r>
+        <w:rPr>
+          <w:lang w:val="en-US"/>
+        </w:rPr>
+        <w:t>,</w:t>
+      </w:r>
+      <w:r>
+        <w:rPr>
+          <w:lang w:val="en-US"/>
+        </w:rPr>
+        <w:t xml:space="preserve"> or a focus node</w:t>
+      </w:r>
+      <w:r>
+        <w:rPr>
+          <w:lang w:val="en-US"/>
+        </w:rPr>
+        <w:t>,</w:t>
       </w:r>
       <w:bookmarkStart w:id="0" w:name="_GoBack"/>
       <w:bookmarkEnd w:id="0"/>
@@ -10150,19 +13125,19 @@
         <w:rPr>
           <w:lang w:val="en-US"/>
         </w:rPr>
-        <w:t>W</w:t>
-      </w:r>
-      <w:r>
-        <w:rPr>
-          <w:lang w:val="en-US"/>
-        </w:rPr>
-        <w:t xml:space="preserve">hen the expression </w:t>
-      </w:r>
-      <w:r>
-        <w:rPr>
-          <w:lang w:val="en-US"/>
-        </w:rPr>
-        <w:t>plays the role of an “expression #2” (in constraints using a pair of expressions), constraint parameters control whether the context is the document root (or focus node) of the relevant resource, or an item returned by the first expression. When used as part of a link definition, the context is either the document node or a focus node of the link context resource.</w:t>
+        <w:t xml:space="preserve"> o</w:t>
+      </w:r>
+      <w:r>
+        <w:rPr>
+          <w:lang w:val="en-US"/>
+        </w:rPr>
+        <w:t>r</w:t>
+      </w:r>
+      <w:r>
+        <w:rPr>
+          <w:lang w:val="en-US"/>
+        </w:rPr>
+        <w:t xml:space="preserve"> the link context resource.</w:t>
       </w:r>
     </w:p>
     <w:p>
@@ -10396,7 +13371,6 @@
           <w:szCs w:val="16"/>
           <w:lang w:val="en-US"/>
         </w:rPr>
-        <w:lastRenderedPageBreak/>
         <w:t xml:space="preserve">        &lt;!-- Put here: pProvince checks --&gt;</w:t>
       </w:r>
     </w:p>
@@ -11456,7 +14430,6 @@
         <w:rPr>
           <w:lang w:val="en-US"/>
         </w:rPr>
-        <w:lastRenderedPageBreak/>
         <w:t>Expression context</w:t>
       </w:r>
     </w:p>
@@ -12227,7 +15200,6 @@
         <w:rPr>
           <w:lang w:val="en-US"/>
         </w:rPr>
-        <w:lastRenderedPageBreak/>
         <w:t>Overview</w:t>
       </w:r>
     </w:p>
@@ -14357,6 +17329,7 @@
         <w:rPr>
           <w:lang w:val="en-US"/>
         </w:rPr>
+        <w:lastRenderedPageBreak/>
         <w:t>Outlook</w:t>
       </w:r>
     </w:p>

</xml_diff>

<commit_message>
Extended the introduction, added tables explaining the evaluation context.
</commit_message>
<xml_diff>
--- a/declarative-amsterdam-2020/an-introduction-to-greenfox/an-introduction-to-greenfox.docx
+++ b/declarative-amsterdam-2020/an-introduction-to-greenfox/an-introduction-to-greenfox.docx
@@ -9179,6 +9179,7 @@
       </w:pPr>
       <w:r>
         <w:rPr>
+          <w:b/>
           <w:lang w:val="en-US"/>
         </w:rPr>
         <w:lastRenderedPageBreak/>
@@ -9186,12 +9187,14 @@
       </w:r>
       <w:r>
         <w:rPr>
+          <w:b/>
           <w:lang w:val="en-US"/>
         </w:rPr>
         <w:t>Evaluation context of Foxpath expressions</w:t>
       </w:r>
       <w:r>
         <w:rPr>
+          <w:b/>
           <w:lang w:val="en-US"/>
         </w:rPr>
         <w:t>.</w:t>
@@ -9535,7 +9538,7 @@
                 <w:rFonts w:ascii="Courier New" w:hAnsi="Courier New" w:cs="Courier New"/>
                 <w:lang w:val="en-US"/>
               </w:rPr>
-              <w:t>$linesdoc</w:t>
+              <w:t>$focusNode</w:t>
             </w:r>
           </w:p>
         </w:tc>
@@ -9553,7 +9556,7 @@
               <w:rPr>
                 <w:lang w:val="en-US"/>
               </w:rPr>
-              <w:t>Node representation of content lines of the target resource</w:t>
+              <w:t>Current focus node</w:t>
             </w:r>
           </w:p>
         </w:tc>
@@ -9571,7 +9574,20 @@
               <w:rPr>
                 <w:lang w:val="en-US"/>
               </w:rPr>
-              <w:t>-</w:t>
+              <w:t xml:space="preserve">Relevant constraint has a </w:t>
+            </w:r>
+            <w:r>
+              <w:rPr>
+                <w:rFonts w:ascii="Courier New" w:hAnsi="Courier New" w:cs="Courier New"/>
+                <w:lang w:val="en-US"/>
+              </w:rPr>
+              <w:t>&lt;focusNode&gt;</w:t>
+            </w:r>
+            <w:r>
+              <w:rPr>
+                <w:lang w:val="en-US"/>
+              </w:rPr>
+              <w:t xml:space="preserve"> parent</w:t>
             </w:r>
           </w:p>
         </w:tc>
@@ -9617,7 +9633,7 @@
                 <w:rFonts w:ascii="Courier New" w:hAnsi="Courier New" w:cs="Courier New"/>
                 <w:lang w:val="en-US"/>
               </w:rPr>
-              <w:t>$fileName</w:t>
+              <w:t>$linesdoc</w:t>
             </w:r>
           </w:p>
         </w:tc>
@@ -9635,7 +9651,7 @@
               <w:rPr>
                 <w:lang w:val="en-US"/>
               </w:rPr>
-              <w:t>File name of the shape target resource</w:t>
+              <w:t>Node representation of content lines of the target resource</w:t>
             </w:r>
           </w:p>
         </w:tc>
@@ -9699,7 +9715,7 @@
                 <w:rFonts w:ascii="Courier New" w:hAnsi="Courier New" w:cs="Courier New"/>
                 <w:lang w:val="en-US"/>
               </w:rPr>
-              <w:t>$filePath</w:t>
+              <w:t>$fileName</w:t>
             </w:r>
           </w:p>
         </w:tc>
@@ -9717,7 +9733,7 @@
               <w:rPr>
                 <w:lang w:val="en-US"/>
               </w:rPr>
-              <w:t>URI of the shape target resource</w:t>
+              <w:t>File name of the shape target resource</w:t>
             </w:r>
           </w:p>
         </w:tc>
@@ -9781,7 +9797,7 @@
                 <w:rFonts w:ascii="Courier New" w:hAnsi="Courier New" w:cs="Courier New"/>
                 <w:lang w:val="en-US"/>
               </w:rPr>
-              <w:t>$domain</w:t>
+              <w:t>$filePath</w:t>
             </w:r>
           </w:p>
         </w:tc>
@@ -9799,7 +9815,7 @@
               <w:rPr>
                 <w:lang w:val="en-US"/>
               </w:rPr>
-              <w:t>URI of the domain folder</w:t>
+              <w:t>URI of the shape target resource</w:t>
             </w:r>
           </w:p>
         </w:tc>
@@ -9833,12 +9849,6 @@
                 <w:lang w:val="en-US"/>
               </w:rPr>
             </w:pPr>
-            <w:r>
-              <w:rPr>
-                <w:lang w:val="en-US"/>
-              </w:rPr>
-              <w:t>@exprFOX</w:t>
-            </w:r>
           </w:p>
         </w:tc>
         <w:tc>
@@ -9851,12 +9861,6 @@
                 <w:lang w:val="en-US"/>
               </w:rPr>
             </w:pPr>
-            <w:r>
-              <w:rPr>
-                <w:lang w:val="en-US"/>
-              </w:rPr>
-              <w:t>Shape target resource</w:t>
-            </w:r>
           </w:p>
         </w:tc>
         <w:tc>
@@ -9866,37 +9870,16 @@
           <w:p>
             <w:pPr>
               <w:rPr>
-                <w:rFonts w:ascii="Calibri" w:hAnsi="Calibri" w:cs="Calibri"/>
-                <w:lang w:val="en-US"/>
-              </w:rPr>
-            </w:pPr>
-            <w:r>
-              <w:rPr>
-                <w:rFonts w:ascii="Calibri" w:hAnsi="Calibri" w:cs="Calibri"/>
-                <w:lang w:val="en-US"/>
-              </w:rPr>
-              <w:t>[</w:t>
-            </w:r>
-            <w:r>
-              <w:rPr>
-                <w:rFonts w:ascii="Calibri" w:hAnsi="Calibri" w:cs="Calibri"/>
-                <w:lang w:val="en-US"/>
-              </w:rPr>
-              <w:t>see @*</w:t>
-            </w:r>
-            <w:r>
-              <w:rPr>
-                <w:rFonts w:ascii="Calibri" w:hAnsi="Calibri" w:cs="Calibri"/>
-                <w:lang w:val="en-US"/>
-              </w:rPr>
-              <w:t>FOX</w:t>
-            </w:r>
-            <w:r>
-              <w:rPr>
-                <w:rFonts w:ascii="Calibri" w:hAnsi="Calibri" w:cs="Calibri"/>
-                <w:lang w:val="en-US"/>
-              </w:rPr>
-              <w:t>]</w:t>
+                <w:rFonts w:ascii="Courier New" w:hAnsi="Courier New" w:cs="Courier New"/>
+                <w:lang w:val="en-US"/>
+              </w:rPr>
+            </w:pPr>
+            <w:r>
+              <w:rPr>
+                <w:rFonts w:ascii="Courier New" w:hAnsi="Courier New" w:cs="Courier New"/>
+                <w:lang w:val="en-US"/>
+              </w:rPr>
+              <w:t>$domain</w:t>
             </w:r>
           </w:p>
         </w:tc>
@@ -9910,6 +9893,12 @@
                 <w:lang w:val="en-US"/>
               </w:rPr>
             </w:pPr>
+            <w:r>
+              <w:rPr>
+                <w:lang w:val="en-US"/>
+              </w:rPr>
+              <w:t>URI of the domain folder</w:t>
+            </w:r>
           </w:p>
         </w:tc>
         <w:tc>
@@ -9922,6 +9911,12 @@
                 <w:lang w:val="en-US"/>
               </w:rPr>
             </w:pPr>
+            <w:r>
+              <w:rPr>
+                <w:lang w:val="en-US"/>
+              </w:rPr>
+              <w:t>-</w:t>
+            </w:r>
           </w:p>
         </w:tc>
       </w:tr>
@@ -9940,7 +9935,7 @@
               <w:rPr>
                 <w:lang w:val="en-US"/>
               </w:rPr>
-              <w:t>@expr1FOX</w:t>
+              <w:t>@exprFOX</w:t>
             </w:r>
           </w:p>
         </w:tc>
@@ -9969,7 +9964,7 @@
           <w:p>
             <w:pPr>
               <w:rPr>
-                <w:rFonts w:ascii="Courier New" w:hAnsi="Courier New" w:cs="Courier New"/>
+                <w:rFonts w:ascii="Calibri" w:hAnsi="Calibri" w:cs="Calibri"/>
                 <w:lang w:val="en-US"/>
               </w:rPr>
             </w:pPr>
@@ -10043,7 +10038,7 @@
               <w:rPr>
                 <w:lang w:val="en-US"/>
               </w:rPr>
-              <w:t>linkDef/@foxpath</w:t>
+              <w:t>@expr1FOX</w:t>
             </w:r>
           </w:p>
         </w:tc>
@@ -10088,21 +10083,21 @@
                 <w:rFonts w:ascii="Calibri" w:hAnsi="Calibri" w:cs="Calibri"/>
                 <w:lang w:val="en-US"/>
               </w:rPr>
-              <w:t>see @</w:t>
+              <w:t>see @*</w:t>
             </w:r>
             <w:r>
               <w:rPr>
                 <w:rFonts w:ascii="Calibri" w:hAnsi="Calibri" w:cs="Calibri"/>
                 <w:lang w:val="en-US"/>
               </w:rPr>
-              <w:t>*</w:t>
+              <w:t>FOX</w:t>
             </w:r>
             <w:r>
               <w:rPr>
                 <w:rFonts w:ascii="Calibri" w:hAnsi="Calibri" w:cs="Calibri"/>
                 <w:lang w:val="en-US"/>
               </w:rPr>
-              <w:t>FOX]</w:t>
+              <w:t>]</w:t>
             </w:r>
           </w:p>
         </w:tc>
@@ -10146,7 +10141,7 @@
               <w:rPr>
                 <w:lang w:val="en-US"/>
               </w:rPr>
-              <w:t>@xsdFOX</w:t>
+              <w:t>linkDef/@foxpath</w:t>
             </w:r>
           </w:p>
         </w:tc>
@@ -10249,7 +10244,7 @@
               <w:rPr>
                 <w:lang w:val="en-US"/>
               </w:rPr>
-              <w:t>@expr2FOX</w:t>
+              <w:t>@xsdFOX</w:t>
             </w:r>
           </w:p>
         </w:tc>
@@ -10267,7 +10262,7 @@
               <w:rPr>
                 <w:lang w:val="en-US"/>
               </w:rPr>
-              <w:t>Link target resource</w:t>
+              <w:t>Shape target resource</w:t>
             </w:r>
           </w:p>
         </w:tc>
@@ -10294,7 +10289,14 @@
                 <w:rFonts w:ascii="Calibri" w:hAnsi="Calibri" w:cs="Calibri"/>
                 <w:lang w:val="en-US"/>
               </w:rPr>
-              <w:t>see @*</w:t>
+              <w:t>see @</w:t>
+            </w:r>
+            <w:r>
+              <w:rPr>
+                <w:rFonts w:ascii="Calibri" w:hAnsi="Calibri" w:cs="Calibri"/>
+                <w:lang w:val="en-US"/>
+              </w:rPr>
+              <w:t>*</w:t>
             </w:r>
             <w:r>
               <w:rPr>
@@ -10341,6 +10343,12 @@
                 <w:lang w:val="en-US"/>
               </w:rPr>
             </w:pPr>
+            <w:r>
+              <w:rPr>
+                <w:lang w:val="en-US"/>
+              </w:rPr>
+              <w:t>@expr2FOX</w:t>
+            </w:r>
           </w:p>
         </w:tc>
         <w:tc>
@@ -10353,6 +10361,18 @@
                 <w:lang w:val="en-US"/>
               </w:rPr>
             </w:pPr>
+            <w:r>
+              <w:rPr>
+                <w:lang w:val="en-US"/>
+              </w:rPr>
+              <w:t xml:space="preserve">Shape or link </w:t>
+            </w:r>
+            <w:r>
+              <w:rPr>
+                <w:lang w:val="en-US"/>
+              </w:rPr>
+              <w:t>target resource</w:t>
+            </w:r>
           </w:p>
         </w:tc>
         <w:tc>
@@ -10368,79 +10388,79 @@
             </w:pPr>
             <w:r>
               <w:rPr>
+                <w:rFonts w:ascii="Calibri" w:hAnsi="Calibri" w:cs="Calibri"/>
+                <w:lang w:val="en-US"/>
+              </w:rPr>
+              <w:t>[</w:t>
+            </w:r>
+            <w:r>
+              <w:rPr>
+                <w:rFonts w:ascii="Calibri" w:hAnsi="Calibri" w:cs="Calibri"/>
+                <w:lang w:val="en-US"/>
+              </w:rPr>
+              <w:t>see @*</w:t>
+            </w:r>
+            <w:r>
+              <w:rPr>
+                <w:rFonts w:ascii="Calibri" w:hAnsi="Calibri" w:cs="Calibri"/>
+                <w:lang w:val="en-US"/>
+              </w:rPr>
+              <w:t>FOX]</w:t>
+            </w:r>
+          </w:p>
+        </w:tc>
+        <w:tc>
+          <w:tcPr>
+            <w:tcW w:w="1666" w:type="dxa"/>
+          </w:tcPr>
+          <w:p>
+            <w:pPr>
+              <w:rPr>
+                <w:lang w:val="en-US"/>
+              </w:rPr>
+            </w:pPr>
+          </w:p>
+        </w:tc>
+        <w:tc>
+          <w:tcPr>
+            <w:tcW w:w="2593" w:type="dxa"/>
+          </w:tcPr>
+          <w:p>
+            <w:pPr>
+              <w:rPr>
+                <w:lang w:val="en-US"/>
+              </w:rPr>
+            </w:pPr>
+            <w:r>
+              <w:rPr>
+                <w:lang w:val="en-US"/>
+              </w:rPr>
+              <w:t xml:space="preserve">If relevant constraint is </w:t>
+            </w:r>
+            <w:r>
+              <w:rPr>
                 <w:rFonts w:ascii="Courier New" w:hAnsi="Courier New" w:cs="Courier New"/>
                 <w:lang w:val="en-US"/>
               </w:rPr>
-              <w:t>$item</w:t>
-            </w:r>
-          </w:p>
-        </w:tc>
-        <w:tc>
-          <w:tcPr>
-            <w:tcW w:w="1666" w:type="dxa"/>
-          </w:tcPr>
-          <w:p>
-            <w:pPr>
-              <w:rPr>
-                <w:lang w:val="en-US"/>
-              </w:rPr>
-            </w:pPr>
-            <w:r>
-              <w:rPr>
-                <w:lang w:val="en-US"/>
-              </w:rPr>
-              <w:t>An item returned by @expr1* (*=FOX|XP|LP); may be a node or an atom</w:t>
-            </w:r>
-          </w:p>
-        </w:tc>
-        <w:tc>
-          <w:tcPr>
-            <w:tcW w:w="2593" w:type="dxa"/>
-          </w:tcPr>
-          <w:p>
-            <w:pPr>
-              <w:rPr>
-                <w:lang w:val="en-US"/>
-              </w:rPr>
-            </w:pPr>
-            <w:r>
-              <w:rPr>
-                <w:lang w:val="en-US"/>
-              </w:rPr>
-              <w:t xml:space="preserve">Attribute located in </w:t>
-            </w:r>
-            <w:r>
-              <w:rPr>
-                <w:rFonts w:ascii="Courier New" w:hAnsi="Courier New" w:cs="Courier New"/>
-                <w:lang w:val="en-US"/>
-              </w:rPr>
-              <w:t>&lt;foxvaluePair&gt;</w:t>
-            </w:r>
-            <w:r>
-              <w:rPr>
-                <w:lang w:val="en-US"/>
-              </w:rPr>
-              <w:t xml:space="preserve"> or </w:t>
-            </w:r>
-            <w:r>
-              <w:rPr>
-                <w:rFonts w:ascii="Courier New" w:hAnsi="Courier New" w:cs="Courier New"/>
-                <w:lang w:val="en-US"/>
-              </w:rPr>
-              <w:t>&lt;foxvalueCompared&gt;</w:t>
-            </w:r>
-            <w:r>
-              <w:rPr>
-                <w:lang w:val="en-US"/>
-              </w:rPr>
-              <w:t xml:space="preserve"> constraint which also has an attribute @expr2Context = </w:t>
-            </w:r>
-            <w:r>
-              <w:rPr>
-                <w:rFonts w:ascii="Courier New" w:hAnsi="Courier New" w:cs="Courier New"/>
-                <w:lang w:val="en-US"/>
-              </w:rPr>
-              <w:t>item</w:t>
+              <w:t>&lt;*Compared&gt;</w:t>
+            </w:r>
+            <w:r>
+              <w:rPr>
+                <w:lang w:val="en-US"/>
+              </w:rPr>
+              <w:t xml:space="preserve">, the context resource is the </w:t>
+            </w:r>
+            <w:r>
+              <w:rPr>
+                <w:lang w:val="en-US"/>
+              </w:rPr>
+              <w:t>l</w:t>
+            </w:r>
+            <w:r>
+              <w:rPr>
+                <w:lang w:val="en-US"/>
+              </w:rPr>
+              <w:t>ink target resource, otherwise the shape target resource</w:t>
             </w:r>
           </w:p>
         </w:tc>
@@ -10486,7 +10506,7 @@
                 <w:rFonts w:ascii="Courier New" w:hAnsi="Courier New" w:cs="Courier New"/>
                 <w:lang w:val="en-US"/>
               </w:rPr>
-              <w:t>$targetDoc</w:t>
+              <w:t>$value</w:t>
             </w:r>
           </w:p>
         </w:tc>
@@ -10504,7 +10524,7 @@
               <w:rPr>
                 <w:lang w:val="en-US"/>
               </w:rPr>
-              <w:t>Root node of link target resource</w:t>
+              <w:t>Value obtained from @expr1*</w:t>
             </w:r>
           </w:p>
         </w:tc>
@@ -10522,7 +10542,7 @@
               <w:rPr>
                 <w:lang w:val="en-US"/>
               </w:rPr>
-              <w:t>Link target resource can be parsed into a node tree</w:t>
+              <w:t>-</w:t>
             </w:r>
           </w:p>
         </w:tc>
@@ -10568,7 +10588,7 @@
                 <w:rFonts w:ascii="Courier New" w:hAnsi="Courier New" w:cs="Courier New"/>
                 <w:lang w:val="en-US"/>
               </w:rPr>
-              <w:t>$targetNode</w:t>
+              <w:t>$item</w:t>
             </w:r>
           </w:p>
         </w:tc>
@@ -10586,7 +10606,7 @@
               <w:rPr>
                 <w:lang w:val="en-US"/>
               </w:rPr>
-              <w:t>A node from the link target resource</w:t>
+              <w:t>An item returned by @expr1* (*=FOX|XP|LP); may be a node or an atom</w:t>
             </w:r>
           </w:p>
         </w:tc>
@@ -10604,7 +10624,42 @@
               <w:rPr>
                 <w:lang w:val="en-US"/>
               </w:rPr>
-              <w:t>Link definition contains @targetXP</w:t>
+              <w:t xml:space="preserve">Relevant constraint is a </w:t>
+            </w:r>
+            <w:bookmarkStart w:id="0" w:name="_GoBack"/>
+            <w:bookmarkEnd w:id="0"/>
+            <w:r>
+              <w:rPr>
+                <w:rFonts w:ascii="Courier New" w:hAnsi="Courier New" w:cs="Courier New"/>
+                <w:lang w:val="en-US"/>
+              </w:rPr>
+              <w:t>&lt;foxvaluePair&gt;</w:t>
+            </w:r>
+            <w:r>
+              <w:rPr>
+                <w:lang w:val="en-US"/>
+              </w:rPr>
+              <w:t xml:space="preserve"> or </w:t>
+            </w:r>
+            <w:r>
+              <w:rPr>
+                <w:rFonts w:ascii="Courier New" w:hAnsi="Courier New" w:cs="Courier New"/>
+                <w:lang w:val="en-US"/>
+              </w:rPr>
+              <w:t>&lt;foxvalueCompared&gt;</w:t>
+            </w:r>
+            <w:r>
+              <w:rPr>
+                <w:lang w:val="en-US"/>
+              </w:rPr>
+              <w:t xml:space="preserve"> constraint which also has an attribute @expr2Context = </w:t>
+            </w:r>
+            <w:r>
+              <w:rPr>
+                <w:rFonts w:ascii="Courier New" w:hAnsi="Courier New" w:cs="Courier New"/>
+                <w:lang w:val="en-US"/>
+              </w:rPr>
+              <w:t>item</w:t>
             </w:r>
           </w:p>
         </w:tc>
@@ -10650,6 +10705,170 @@
                 <w:rFonts w:ascii="Courier New" w:hAnsi="Courier New" w:cs="Courier New"/>
                 <w:lang w:val="en-US"/>
               </w:rPr>
+              <w:t>$targetDoc</w:t>
+            </w:r>
+          </w:p>
+        </w:tc>
+        <w:tc>
+          <w:tcPr>
+            <w:tcW w:w="1666" w:type="dxa"/>
+          </w:tcPr>
+          <w:p>
+            <w:pPr>
+              <w:rPr>
+                <w:lang w:val="en-US"/>
+              </w:rPr>
+            </w:pPr>
+            <w:r>
+              <w:rPr>
+                <w:lang w:val="en-US"/>
+              </w:rPr>
+              <w:t>Root node of link target resource</w:t>
+            </w:r>
+          </w:p>
+        </w:tc>
+        <w:tc>
+          <w:tcPr>
+            <w:tcW w:w="2593" w:type="dxa"/>
+          </w:tcPr>
+          <w:p>
+            <w:pPr>
+              <w:rPr>
+                <w:lang w:val="en-US"/>
+              </w:rPr>
+            </w:pPr>
+            <w:r>
+              <w:rPr>
+                <w:lang w:val="en-US"/>
+              </w:rPr>
+              <w:t>Link target resource can be parsed into a node tree</w:t>
+            </w:r>
+          </w:p>
+        </w:tc>
+      </w:tr>
+      <w:tr>
+        <w:tc>
+          <w:tcPr>
+            <w:tcW w:w="1815" w:type="dxa"/>
+          </w:tcPr>
+          <w:p>
+            <w:pPr>
+              <w:rPr>
+                <w:lang w:val="en-US"/>
+              </w:rPr>
+            </w:pPr>
+          </w:p>
+        </w:tc>
+        <w:tc>
+          <w:tcPr>
+            <w:tcW w:w="1187" w:type="dxa"/>
+          </w:tcPr>
+          <w:p>
+            <w:pPr>
+              <w:rPr>
+                <w:lang w:val="en-US"/>
+              </w:rPr>
+            </w:pPr>
+          </w:p>
+        </w:tc>
+        <w:tc>
+          <w:tcPr>
+            <w:tcW w:w="1801" w:type="dxa"/>
+          </w:tcPr>
+          <w:p>
+            <w:pPr>
+              <w:rPr>
+                <w:rFonts w:ascii="Courier New" w:hAnsi="Courier New" w:cs="Courier New"/>
+                <w:lang w:val="en-US"/>
+              </w:rPr>
+            </w:pPr>
+            <w:r>
+              <w:rPr>
+                <w:rFonts w:ascii="Courier New" w:hAnsi="Courier New" w:cs="Courier New"/>
+                <w:lang w:val="en-US"/>
+              </w:rPr>
+              <w:t>$targetNode</w:t>
+            </w:r>
+          </w:p>
+        </w:tc>
+        <w:tc>
+          <w:tcPr>
+            <w:tcW w:w="1666" w:type="dxa"/>
+          </w:tcPr>
+          <w:p>
+            <w:pPr>
+              <w:rPr>
+                <w:lang w:val="en-US"/>
+              </w:rPr>
+            </w:pPr>
+            <w:r>
+              <w:rPr>
+                <w:lang w:val="en-US"/>
+              </w:rPr>
+              <w:t>A node from the link target resource</w:t>
+            </w:r>
+          </w:p>
+        </w:tc>
+        <w:tc>
+          <w:tcPr>
+            <w:tcW w:w="2593" w:type="dxa"/>
+          </w:tcPr>
+          <w:p>
+            <w:pPr>
+              <w:rPr>
+                <w:lang w:val="en-US"/>
+              </w:rPr>
+            </w:pPr>
+            <w:r>
+              <w:rPr>
+                <w:lang w:val="en-US"/>
+              </w:rPr>
+              <w:t>Link definition contains @targetXP</w:t>
+            </w:r>
+          </w:p>
+        </w:tc>
+      </w:tr>
+      <w:tr>
+        <w:tc>
+          <w:tcPr>
+            <w:tcW w:w="1815" w:type="dxa"/>
+          </w:tcPr>
+          <w:p>
+            <w:pPr>
+              <w:rPr>
+                <w:lang w:val="en-US"/>
+              </w:rPr>
+            </w:pPr>
+          </w:p>
+        </w:tc>
+        <w:tc>
+          <w:tcPr>
+            <w:tcW w:w="1187" w:type="dxa"/>
+          </w:tcPr>
+          <w:p>
+            <w:pPr>
+              <w:rPr>
+                <w:lang w:val="en-US"/>
+              </w:rPr>
+            </w:pPr>
+          </w:p>
+        </w:tc>
+        <w:tc>
+          <w:tcPr>
+            <w:tcW w:w="1801" w:type="dxa"/>
+          </w:tcPr>
+          <w:p>
+            <w:pPr>
+              <w:rPr>
+                <w:rFonts w:ascii="Courier New" w:hAnsi="Courier New" w:cs="Courier New"/>
+                <w:lang w:val="en-US"/>
+              </w:rPr>
+            </w:pPr>
+            <w:r>
+              <w:rPr>
+                <w:rFonts w:ascii="Courier New" w:hAnsi="Courier New" w:cs="Courier New"/>
+                <w:lang w:val="en-US"/>
+              </w:rPr>
               <w:t>$linkContext</w:t>
             </w:r>
           </w:p>
@@ -10668,14 +10887,7 @@
               <w:rPr>
                 <w:lang w:val="en-US"/>
               </w:rPr>
-              <w:t xml:space="preserve">Link context item (a content node, the root </w:t>
-            </w:r>
-            <w:r>
-              <w:rPr>
-                <w:lang w:val="en-US"/>
-              </w:rPr>
-              <w:lastRenderedPageBreak/>
-              <w:t>node or the URI)</w:t>
+              <w:t>Link context item (a content node, the root node or the URI)</w:t>
             </w:r>
           </w:p>
         </w:tc>
@@ -10693,7 +10905,6 @@
               <w:rPr>
                 <w:lang w:val="en-US"/>
               </w:rPr>
-              <w:lastRenderedPageBreak/>
               <w:t>Link definition contains @contextXP</w:t>
             </w:r>
           </w:p>
@@ -11916,13 +12127,8 @@
               <w:rPr>
                 <w:lang w:val="en-US"/>
               </w:rPr>
-              <w:t>@expr2</w:t>
-            </w:r>
-            <w:r>
-              <w:rPr>
-                <w:lang w:val="en-US"/>
-              </w:rPr>
-              <w:t>XP</w:t>
+              <w:lastRenderedPageBreak/>
+              <w:t>@expr2XP</w:t>
             </w:r>
           </w:p>
         </w:tc>
@@ -11940,7 +12146,7 @@
               <w:rPr>
                 <w:lang w:val="en-US"/>
               </w:rPr>
-              <w:t>Link target resource</w:t>
+              <w:t>Shape or link target resource</w:t>
             </w:r>
           </w:p>
         </w:tc>
@@ -11957,9 +12163,200 @@
             </w:pPr>
             <w:r>
               <w:rPr>
+                <w:rFonts w:ascii="Calibri" w:hAnsi="Calibri" w:cs="Calibri"/>
+                <w:lang w:val="en-US"/>
+              </w:rPr>
+              <w:t>[</w:t>
+            </w:r>
+            <w:r>
+              <w:rPr>
+                <w:rFonts w:ascii="Calibri" w:hAnsi="Calibri" w:cs="Calibri"/>
+                <w:lang w:val="en-US"/>
+              </w:rPr>
+              <w:t>see @*</w:t>
+            </w:r>
+            <w:r>
+              <w:rPr>
+                <w:rFonts w:ascii="Calibri" w:hAnsi="Calibri" w:cs="Calibri"/>
+                <w:lang w:val="en-US"/>
+              </w:rPr>
+              <w:t>XP]</w:t>
+            </w:r>
+          </w:p>
+        </w:tc>
+        <w:tc>
+          <w:tcPr>
+            <w:tcW w:w="2119" w:type="dxa"/>
+          </w:tcPr>
+          <w:p>
+            <w:pPr>
+              <w:rPr>
+                <w:lang w:val="en-US"/>
+              </w:rPr>
+            </w:pPr>
+          </w:p>
+        </w:tc>
+        <w:tc>
+          <w:tcPr>
+            <w:tcW w:w="2593" w:type="dxa"/>
+          </w:tcPr>
+          <w:p>
+            <w:pPr>
+              <w:rPr>
+                <w:lang w:val="en-US"/>
+              </w:rPr>
+            </w:pPr>
+            <w:r>
+              <w:rPr>
+                <w:lang w:val="en-US"/>
+              </w:rPr>
+              <w:t xml:space="preserve">If relevant constraint is </w:t>
+            </w:r>
+            <w:r>
+              <w:rPr>
                 <w:rFonts w:ascii="Courier New" w:hAnsi="Courier New" w:cs="Courier New"/>
                 <w:lang w:val="en-US"/>
               </w:rPr>
+              <w:t>&lt;*Compared&gt;</w:t>
+            </w:r>
+            <w:r>
+              <w:rPr>
+                <w:lang w:val="en-US"/>
+              </w:rPr>
+              <w:t xml:space="preserve">, the context resource is the </w:t>
+            </w:r>
+            <w:r>
+              <w:rPr>
+                <w:lang w:val="en-US"/>
+              </w:rPr>
+              <w:t>l</w:t>
+            </w:r>
+            <w:r>
+              <w:rPr>
+                <w:lang w:val="en-US"/>
+              </w:rPr>
+              <w:t>ink target resource, otherwise the shape target resource</w:t>
+            </w:r>
+          </w:p>
+        </w:tc>
+      </w:tr>
+      <w:tr>
+        <w:tc>
+          <w:tcPr>
+            <w:tcW w:w="1318" w:type="dxa"/>
+          </w:tcPr>
+          <w:p>
+            <w:pPr>
+              <w:rPr>
+                <w:lang w:val="en-US"/>
+              </w:rPr>
+            </w:pPr>
+          </w:p>
+        </w:tc>
+        <w:tc>
+          <w:tcPr>
+            <w:tcW w:w="1231" w:type="dxa"/>
+          </w:tcPr>
+          <w:p>
+            <w:pPr>
+              <w:rPr>
+                <w:lang w:val="en-US"/>
+              </w:rPr>
+            </w:pPr>
+          </w:p>
+        </w:tc>
+        <w:tc>
+          <w:tcPr>
+            <w:tcW w:w="1801" w:type="dxa"/>
+          </w:tcPr>
+          <w:p>
+            <w:pPr>
+              <w:rPr>
+                <w:rFonts w:ascii="Courier New" w:hAnsi="Courier New" w:cs="Courier New"/>
+                <w:lang w:val="en-US"/>
+              </w:rPr>
+            </w:pPr>
+            <w:r>
+              <w:rPr>
+                <w:rFonts w:ascii="Courier New" w:hAnsi="Courier New" w:cs="Courier New"/>
+                <w:lang w:val="en-US"/>
+              </w:rPr>
+              <w:t>$value</w:t>
+            </w:r>
+          </w:p>
+        </w:tc>
+        <w:tc>
+          <w:tcPr>
+            <w:tcW w:w="2119" w:type="dxa"/>
+          </w:tcPr>
+          <w:p>
+            <w:pPr>
+              <w:rPr>
+                <w:lang w:val="en-US"/>
+              </w:rPr>
+            </w:pPr>
+            <w:r>
+              <w:rPr>
+                <w:lang w:val="en-US"/>
+              </w:rPr>
+              <w:t>Value obtained from @expr1*</w:t>
+            </w:r>
+          </w:p>
+        </w:tc>
+        <w:tc>
+          <w:tcPr>
+            <w:tcW w:w="2593" w:type="dxa"/>
+          </w:tcPr>
+          <w:p>
+            <w:pPr>
+              <w:rPr>
+                <w:lang w:val="en-US"/>
+              </w:rPr>
+            </w:pPr>
+          </w:p>
+        </w:tc>
+      </w:tr>
+      <w:tr>
+        <w:tc>
+          <w:tcPr>
+            <w:tcW w:w="1318" w:type="dxa"/>
+          </w:tcPr>
+          <w:p>
+            <w:pPr>
+              <w:rPr>
+                <w:lang w:val="en-US"/>
+              </w:rPr>
+            </w:pPr>
+          </w:p>
+        </w:tc>
+        <w:tc>
+          <w:tcPr>
+            <w:tcW w:w="1231" w:type="dxa"/>
+          </w:tcPr>
+          <w:p>
+            <w:pPr>
+              <w:rPr>
+                <w:lang w:val="en-US"/>
+              </w:rPr>
+            </w:pPr>
+          </w:p>
+        </w:tc>
+        <w:tc>
+          <w:tcPr>
+            <w:tcW w:w="1801" w:type="dxa"/>
+          </w:tcPr>
+          <w:p>
+            <w:pPr>
+              <w:rPr>
+                <w:rFonts w:ascii="Courier New" w:hAnsi="Courier New" w:cs="Courier New"/>
+                <w:lang w:val="en-US"/>
+              </w:rPr>
+            </w:pPr>
+            <w:r>
+              <w:rPr>
+                <w:rFonts w:ascii="Courier New" w:hAnsi="Courier New" w:cs="Courier New"/>
+                <w:lang w:val="en-US"/>
+              </w:rPr>
               <w:t>$</w:t>
             </w:r>
             <w:r>
@@ -12085,6 +12482,69 @@
               </w:rPr>
               <w:t>item</w:t>
             </w:r>
+          </w:p>
+        </w:tc>
+      </w:tr>
+      <w:tr>
+        <w:tc>
+          <w:tcPr>
+            <w:tcW w:w="1318" w:type="dxa"/>
+          </w:tcPr>
+          <w:p>
+            <w:pPr>
+              <w:rPr>
+                <w:lang w:val="en-US"/>
+              </w:rPr>
+            </w:pPr>
+          </w:p>
+        </w:tc>
+        <w:tc>
+          <w:tcPr>
+            <w:tcW w:w="1231" w:type="dxa"/>
+          </w:tcPr>
+          <w:p>
+            <w:pPr>
+              <w:rPr>
+                <w:lang w:val="en-US"/>
+              </w:rPr>
+            </w:pPr>
+          </w:p>
+        </w:tc>
+        <w:tc>
+          <w:tcPr>
+            <w:tcW w:w="1801" w:type="dxa"/>
+          </w:tcPr>
+          <w:p>
+            <w:pPr>
+              <w:rPr>
+                <w:rFonts w:ascii="Courier New" w:hAnsi="Courier New" w:cs="Courier New"/>
+                <w:lang w:val="en-US"/>
+              </w:rPr>
+            </w:pPr>
+          </w:p>
+        </w:tc>
+        <w:tc>
+          <w:tcPr>
+            <w:tcW w:w="2119" w:type="dxa"/>
+          </w:tcPr>
+          <w:p>
+            <w:pPr>
+              <w:rPr>
+                <w:lang w:val="en-US"/>
+              </w:rPr>
+            </w:pPr>
+          </w:p>
+        </w:tc>
+        <w:tc>
+          <w:tcPr>
+            <w:tcW w:w="2593" w:type="dxa"/>
+          </w:tcPr>
+          <w:p>
+            <w:pPr>
+              <w:rPr>
+                <w:lang w:val="en-US"/>
+              </w:rPr>
+            </w:pPr>
           </w:p>
         </w:tc>
       </w:tr>
@@ -12826,6 +13286,7 @@
         <w:rPr>
           <w:lang w:val="en-US"/>
         </w:rPr>
+        <w:lastRenderedPageBreak/>
         <w:t>The resource (shape target resource or link target resource) is however represented by a lines document, not by the node tree obtained by parsing the resource according to its mediatype.</w:t>
       </w:r>
     </w:p>
@@ -13029,7 +13490,6 @@
         <w:rPr>
           <w:lang w:val="en-US"/>
         </w:rPr>
-        <w:lastRenderedPageBreak/>
         <w:t xml:space="preserve">In Greenfox, the evaluation context of an XPath expression is </w:t>
       </w:r>
       <w:r>
@@ -13119,8 +13579,6 @@
         </w:rPr>
         <w:t>,</w:t>
       </w:r>
-      <w:bookmarkStart w:id="0" w:name="_GoBack"/>
-      <w:bookmarkEnd w:id="0"/>
       <w:r>
         <w:rPr>
           <w:lang w:val="en-US"/>
@@ -13731,6 +14189,7 @@
         <w:rPr>
           <w:lang w:val="en-US"/>
         </w:rPr>
+        <w:lastRenderedPageBreak/>
         <w:t xml:space="preserve">Greenfox will automatically parse the target resources </w:t>
       </w:r>
       <w:r>
@@ -14968,6 +15427,7 @@
           <w:rFonts w:ascii="Courier New" w:hAnsi="Courier New" w:cs="Courier New"/>
           <w:lang w:val="en-US"/>
         </w:rPr>
+        <w:lastRenderedPageBreak/>
         <w:t>csv-doc($uri, $separator)</w:t>
       </w:r>
     </w:p>
@@ -16677,6 +17137,7 @@
               <w:rPr>
                 <w:lang w:val="en-US"/>
               </w:rPr>
+              <w:lastRenderedPageBreak/>
               <w:t>FoxvalueCompared</w:t>
             </w:r>
           </w:p>
@@ -17329,7 +17790,6 @@
         <w:rPr>
           <w:lang w:val="en-US"/>
         </w:rPr>
-        <w:lastRenderedPageBreak/>
         <w:t>Outlook</w:t>
       </w:r>
     </w:p>

</xml_diff>

<commit_message>
Refactored the construction of evaluation context for binary constraints (*Pair and *Compared).
</commit_message>
<xml_diff>
--- a/declarative-amsterdam-2020/an-introduction-to-greenfox/an-introduction-to-greenfox.docx
+++ b/declarative-amsterdam-2020/an-introduction-to-greenfox/an-introduction-to-greenfox.docx
@@ -9633,7 +9633,7 @@
                 <w:rFonts w:ascii="Courier New" w:hAnsi="Courier New" w:cs="Courier New"/>
                 <w:lang w:val="en-US"/>
               </w:rPr>
-              <w:t>$linesdoc</w:t>
+              <w:t>$lines</w:t>
             </w:r>
           </w:p>
         </w:tc>
@@ -10193,14 +10193,7 @@
                 <w:rFonts w:ascii="Calibri" w:hAnsi="Calibri" w:cs="Calibri"/>
                 <w:lang w:val="en-US"/>
               </w:rPr>
-              <w:t>*</w:t>
-            </w:r>
-            <w:r>
-              <w:rPr>
-                <w:rFonts w:ascii="Calibri" w:hAnsi="Calibri" w:cs="Calibri"/>
-                <w:lang w:val="en-US"/>
-              </w:rPr>
-              <w:t>FOX]</w:t>
+              <w:t>*FOX]</w:t>
             </w:r>
           </w:p>
         </w:tc>
@@ -10296,14 +10289,7 @@
                 <w:rFonts w:ascii="Calibri" w:hAnsi="Calibri" w:cs="Calibri"/>
                 <w:lang w:val="en-US"/>
               </w:rPr>
-              <w:t>*</w:t>
-            </w:r>
-            <w:r>
-              <w:rPr>
-                <w:rFonts w:ascii="Calibri" w:hAnsi="Calibri" w:cs="Calibri"/>
-                <w:lang w:val="en-US"/>
-              </w:rPr>
-              <w:t>FOX]</w:t>
+              <w:t>*FOX]</w:t>
             </w:r>
           </w:p>
         </w:tc>
@@ -10626,8 +10612,6 @@
               </w:rPr>
               <w:t xml:space="preserve">Relevant constraint is a </w:t>
             </w:r>
-            <w:bookmarkStart w:id="0" w:name="_GoBack"/>
-            <w:bookmarkEnd w:id="0"/>
             <w:r>
               <w:rPr>
                 <w:rFonts w:ascii="Courier New" w:hAnsi="Courier New" w:cs="Courier New"/>
@@ -10951,7 +10935,13 @@
         <w:rPr>
           <w:lang w:val="en-US"/>
         </w:rPr>
-        <w:t xml:space="preserve">In Greenfox, the </w:t>
+        <w:t xml:space="preserve">In Greenfox, </w:t>
+      </w:r>
+      <w:r>
+        <w:rPr>
+          <w:lang w:val="en-US"/>
+        </w:rPr>
+        <w:t xml:space="preserve">the </w:t>
       </w:r>
       <w:r>
         <w:rPr>
@@ -10964,31 +10954,51 @@
         <w:rPr>
           <w:lang w:val="en-US"/>
         </w:rPr>
-        <w:t xml:space="preserve"> of a</w:t>
-      </w:r>
-      <w:r>
-        <w:rPr>
-          <w:lang w:val="en-US"/>
-        </w:rPr>
-        <w:t>n XPath</w:t>
-      </w:r>
-      <w:r>
-        <w:rPr>
-          <w:lang w:val="en-US"/>
-        </w:rPr>
-        <w:t xml:space="preserve"> expression is</w:t>
-      </w:r>
-      <w:r>
-        <w:rPr>
-          <w:lang w:val="en-US"/>
-        </w:rPr>
-        <w:t xml:space="preserve"> a document node</w:t>
-      </w:r>
-      <w:r>
-        <w:rPr>
-          <w:lang w:val="en-US"/>
-        </w:rPr>
-        <w:t xml:space="preserve"> or a focus node. </w:t>
+        <w:t xml:space="preserve"> of an XPath expression is </w:t>
+      </w:r>
+      <w:r>
+        <w:rPr>
+          <w:lang w:val="en-US"/>
+        </w:rPr>
+        <w:t>usually</w:t>
+      </w:r>
+      <w:r>
+        <w:rPr>
+          <w:lang w:val="en-US"/>
+        </w:rPr>
+        <w:t xml:space="preserve"> </w:t>
+      </w:r>
+      <w:r>
+        <w:rPr>
+          <w:lang w:val="en-US"/>
+        </w:rPr>
+        <w:t xml:space="preserve">a </w:t>
+      </w:r>
+      <w:r>
+        <w:rPr>
+          <w:b/>
+          <w:lang w:val="en-US"/>
+        </w:rPr>
+        <w:t>document node</w:t>
+      </w:r>
+      <w:r>
+        <w:rPr>
+          <w:lang w:val="en-US"/>
+        </w:rPr>
+        <w:t xml:space="preserve"> or a </w:t>
+      </w:r>
+      <w:r>
+        <w:rPr>
+          <w:b/>
+          <w:lang w:val="en-US"/>
+        </w:rPr>
+        <w:t>focus node</w:t>
+      </w:r>
+      <w:r>
+        <w:rPr>
+          <w:lang w:val="en-US"/>
+        </w:rPr>
+        <w:t xml:space="preserve">. </w:t>
       </w:r>
       <w:r>
         <w:rPr>
@@ -11014,6 +11024,571 @@
           <w:lang w:val="en-US"/>
         </w:rPr>
         <w:t xml:space="preserve"> parent. </w:t>
+      </w:r>
+      <w:r>
+        <w:rPr>
+          <w:lang w:val="en-US"/>
+        </w:rPr>
+        <w:t>A</w:t>
+      </w:r>
+      <w:r>
+        <w:rPr>
+          <w:lang w:val="en-US"/>
+        </w:rPr>
+        <w:t xml:space="preserve"> </w:t>
+      </w:r>
+      <w:r>
+        <w:rPr>
+          <w:rFonts w:ascii="Courier New" w:hAnsi="Courier New" w:cs="Courier New"/>
+          <w:lang w:val="en-US"/>
+        </w:rPr>
+        <w:t>&lt;focusNode&gt;</w:t>
+      </w:r>
+      <w:r>
+        <w:rPr>
+          <w:lang w:val="en-US"/>
+        </w:rPr>
+        <w:t xml:space="preserve"> element selects nodes from the target documents of the containing shape. </w:t>
+      </w:r>
+      <w:r>
+        <w:rPr>
+          <w:lang w:val="en-US"/>
+        </w:rPr>
+        <w:t>Consider this schematic example</w:t>
+      </w:r>
+    </w:p>
+    <w:p>
+      <w:pPr>
+        <w:spacing w:after="0"/>
+        <w:rPr>
+          <w:rFonts w:ascii="Courier New" w:hAnsi="Courier New" w:cs="Courier New"/>
+          <w:sz w:val="16"/>
+          <w:szCs w:val="16"/>
+          <w:lang w:val="en-US"/>
+        </w:rPr>
+      </w:pPr>
+      <w:r>
+        <w:rPr>
+          <w:rFonts w:ascii="Courier New" w:hAnsi="Courier New" w:cs="Courier New"/>
+          <w:sz w:val="16"/>
+          <w:szCs w:val="16"/>
+          <w:lang w:val="en-US"/>
+        </w:rPr>
+        <w:t>&lt;file foxpath=".\\geo.xml'"&gt;</w:t>
+      </w:r>
+    </w:p>
+    <w:p>
+      <w:pPr>
+        <w:spacing w:after="0"/>
+        <w:rPr>
+          <w:rFonts w:ascii="Courier New" w:hAnsi="Courier New" w:cs="Courier New"/>
+          <w:sz w:val="16"/>
+          <w:szCs w:val="16"/>
+          <w:lang w:val="en-US"/>
+        </w:rPr>
+      </w:pPr>
+      <w:r>
+        <w:rPr>
+          <w:rFonts w:ascii="Courier New" w:hAnsi="Courier New" w:cs="Courier New"/>
+          <w:sz w:val="16"/>
+          <w:szCs w:val="16"/>
+          <w:lang w:val="en-US"/>
+        </w:rPr>
+        <w:t xml:space="preserve">  </w:t>
+      </w:r>
+      <w:r>
+        <w:rPr>
+          <w:rFonts w:ascii="Courier New" w:hAnsi="Courier New" w:cs="Courier New"/>
+          <w:sz w:val="16"/>
+          <w:szCs w:val="16"/>
+          <w:lang w:val="en-US"/>
+        </w:rPr>
+        <w:t xml:space="preserve">&lt;focusNode xpath=".//continent"&gt;   </w:t>
+      </w:r>
+      <w:r>
+        <w:rPr>
+          <w:rFonts w:ascii="Courier New" w:hAnsi="Courier New" w:cs="Courier New"/>
+          <w:sz w:val="16"/>
+          <w:szCs w:val="16"/>
+          <w:lang w:val="en-US"/>
+        </w:rPr>
+        <w:t xml:space="preserve">   </w:t>
+      </w:r>
+      <w:r>
+        <w:rPr>
+          <w:rFonts w:ascii="Courier New" w:hAnsi="Courier New" w:cs="Courier New"/>
+          <w:sz w:val="16"/>
+          <w:szCs w:val="16"/>
+          <w:lang w:val="en-US"/>
+        </w:rPr>
+        <w:t xml:space="preserve">&lt;!-- Visit </w:t>
+      </w:r>
+      <w:r>
+        <w:rPr>
+          <w:rFonts w:ascii="Courier New" w:hAnsi="Courier New" w:cs="Courier New"/>
+          <w:sz w:val="16"/>
+          <w:szCs w:val="16"/>
+          <w:lang w:val="en-US"/>
+        </w:rPr>
+        <w:t>&lt;</w:t>
+      </w:r>
+      <w:r>
+        <w:rPr>
+          <w:rFonts w:ascii="Courier New" w:hAnsi="Courier New" w:cs="Courier New"/>
+          <w:sz w:val="16"/>
+          <w:szCs w:val="16"/>
+          <w:lang w:val="en-US"/>
+        </w:rPr>
+        <w:t>continent</w:t>
+      </w:r>
+      <w:r>
+        <w:rPr>
+          <w:rFonts w:ascii="Courier New" w:hAnsi="Courier New" w:cs="Courier New"/>
+          <w:sz w:val="16"/>
+          <w:szCs w:val="16"/>
+          <w:lang w:val="en-US"/>
+        </w:rPr>
+        <w:t>&gt; node</w:t>
+      </w:r>
+      <w:r>
+        <w:rPr>
+          <w:rFonts w:ascii="Courier New" w:hAnsi="Courier New" w:cs="Courier New"/>
+          <w:sz w:val="16"/>
+          <w:szCs w:val="16"/>
+          <w:lang w:val="en-US"/>
+        </w:rPr>
+        <w:t xml:space="preserve">s </w:t>
+      </w:r>
+      <w:r>
+        <w:rPr>
+          <w:rFonts w:ascii="Courier New" w:hAnsi="Courier New" w:cs="Courier New"/>
+          <w:sz w:val="16"/>
+          <w:szCs w:val="16"/>
+          <w:lang w:val="en-US"/>
+        </w:rPr>
+        <w:t xml:space="preserve">          </w:t>
+      </w:r>
+      <w:r>
+        <w:rPr>
+          <w:rFonts w:ascii="Courier New" w:hAnsi="Courier New" w:cs="Courier New"/>
+          <w:sz w:val="16"/>
+          <w:szCs w:val="16"/>
+          <w:lang w:val="en-US"/>
+        </w:rPr>
+        <w:t>--&gt;</w:t>
+      </w:r>
+    </w:p>
+    <w:p>
+      <w:pPr>
+        <w:spacing w:after="0"/>
+        <w:rPr>
+          <w:rFonts w:ascii="Courier New" w:hAnsi="Courier New" w:cs="Courier New"/>
+          <w:sz w:val="16"/>
+          <w:szCs w:val="16"/>
+          <w:lang w:val="en-US"/>
+        </w:rPr>
+      </w:pPr>
+      <w:r>
+        <w:rPr>
+          <w:rFonts w:ascii="Courier New" w:hAnsi="Courier New" w:cs="Courier New"/>
+          <w:sz w:val="16"/>
+          <w:szCs w:val="16"/>
+          <w:lang w:val="en-US"/>
+        </w:rPr>
+        <w:t xml:space="preserve">    &lt;!-- </w:t>
+      </w:r>
+      <w:r>
+        <w:rPr>
+          <w:rFonts w:ascii="Courier New" w:hAnsi="Courier New" w:cs="Courier New"/>
+          <w:sz w:val="16"/>
+          <w:szCs w:val="16"/>
+          <w:lang w:val="en-US"/>
+        </w:rPr>
+        <w:t xml:space="preserve">… </w:t>
+      </w:r>
+      <w:r>
+        <w:rPr>
+          <w:rFonts w:ascii="Courier New" w:hAnsi="Courier New" w:cs="Courier New"/>
+          <w:sz w:val="16"/>
+          <w:szCs w:val="16"/>
+          <w:lang w:val="en-US"/>
+        </w:rPr>
+        <w:t>continent check</w:t>
+      </w:r>
+      <w:r>
+        <w:rPr>
+          <w:rFonts w:ascii="Courier New" w:hAnsi="Courier New" w:cs="Courier New"/>
+          <w:sz w:val="16"/>
+          <w:szCs w:val="16"/>
+          <w:lang w:val="en-US"/>
+        </w:rPr>
+        <w:t xml:space="preserve"> …</w:t>
+      </w:r>
+      <w:r>
+        <w:rPr>
+          <w:rFonts w:ascii="Courier New" w:hAnsi="Courier New" w:cs="Courier New"/>
+          <w:sz w:val="16"/>
+          <w:szCs w:val="16"/>
+          <w:lang w:val="en-US"/>
+        </w:rPr>
+        <w:t xml:space="preserve"> --&gt;</w:t>
+      </w:r>
+      <w:r>
+        <w:rPr>
+          <w:rFonts w:ascii="Courier New" w:hAnsi="Courier New" w:cs="Courier New"/>
+          <w:sz w:val="16"/>
+          <w:szCs w:val="16"/>
+          <w:lang w:val="en-US"/>
+        </w:rPr>
+        <w:t xml:space="preserve">        &lt;!--   Context item here: &lt;continent&gt;  --&gt;</w:t>
+      </w:r>
+    </w:p>
+    <w:p>
+      <w:pPr>
+        <w:spacing w:after="0"/>
+        <w:rPr>
+          <w:rFonts w:ascii="Courier New" w:hAnsi="Courier New" w:cs="Courier New"/>
+          <w:sz w:val="16"/>
+          <w:szCs w:val="16"/>
+          <w:lang w:val="en-US"/>
+        </w:rPr>
+      </w:pPr>
+      <w:r>
+        <w:rPr>
+          <w:rFonts w:ascii="Courier New" w:hAnsi="Courier New" w:cs="Courier New"/>
+          <w:sz w:val="16"/>
+          <w:szCs w:val="16"/>
+          <w:lang w:val="en-US"/>
+        </w:rPr>
+        <w:t xml:space="preserve">  </w:t>
+      </w:r>
+      <w:r>
+        <w:rPr>
+          <w:rFonts w:ascii="Courier New" w:hAnsi="Courier New" w:cs="Courier New"/>
+          <w:sz w:val="16"/>
+          <w:szCs w:val="16"/>
+          <w:lang w:val="en-US"/>
+        </w:rPr>
+        <w:t xml:space="preserve">  </w:t>
+      </w:r>
+      <w:r>
+        <w:rPr>
+          <w:rFonts w:ascii="Courier New" w:hAnsi="Courier New" w:cs="Courier New"/>
+          <w:sz w:val="16"/>
+          <w:szCs w:val="16"/>
+          <w:lang w:val="en-US"/>
+        </w:rPr>
+        <w:t xml:space="preserve">&lt;focusNode xpath=".//country"&gt;  </w:t>
+      </w:r>
+      <w:r>
+        <w:rPr>
+          <w:rFonts w:ascii="Courier New" w:hAnsi="Courier New" w:cs="Courier New"/>
+          <w:sz w:val="16"/>
+          <w:szCs w:val="16"/>
+          <w:lang w:val="en-US"/>
+        </w:rPr>
+        <w:t xml:space="preserve">    </w:t>
+      </w:r>
+      <w:r>
+        <w:rPr>
+          <w:rFonts w:ascii="Courier New" w:hAnsi="Courier New" w:cs="Courier New"/>
+          <w:sz w:val="16"/>
+          <w:szCs w:val="16"/>
+          <w:lang w:val="en-US"/>
+        </w:rPr>
+        <w:t>&lt;!</w:t>
+      </w:r>
+      <w:r>
+        <w:rPr>
+          <w:rFonts w:ascii="Courier New" w:hAnsi="Courier New" w:cs="Courier New"/>
+          <w:sz w:val="16"/>
+          <w:szCs w:val="16"/>
+          <w:lang w:val="en-US"/>
+        </w:rPr>
+        <w:t>-- Visit &lt;country&gt; nodes</w:t>
+      </w:r>
+      <w:r>
+        <w:rPr>
+          <w:rFonts w:ascii="Courier New" w:hAnsi="Courier New" w:cs="Courier New"/>
+          <w:sz w:val="16"/>
+          <w:szCs w:val="16"/>
+          <w:lang w:val="en-US"/>
+        </w:rPr>
+        <w:t xml:space="preserve">            </w:t>
+      </w:r>
+      <w:r>
+        <w:rPr>
+          <w:rFonts w:ascii="Courier New" w:hAnsi="Courier New" w:cs="Courier New"/>
+          <w:sz w:val="16"/>
+          <w:szCs w:val="16"/>
+          <w:lang w:val="en-US"/>
+        </w:rPr>
+        <w:t xml:space="preserve"> --&gt;</w:t>
+      </w:r>
+    </w:p>
+    <w:p>
+      <w:pPr>
+        <w:spacing w:after="0"/>
+        <w:rPr>
+          <w:rFonts w:ascii="Courier New" w:hAnsi="Courier New" w:cs="Courier New"/>
+          <w:sz w:val="16"/>
+          <w:szCs w:val="16"/>
+          <w:lang w:val="en-US"/>
+        </w:rPr>
+      </w:pPr>
+      <w:r>
+        <w:rPr>
+          <w:rFonts w:ascii="Courier New" w:hAnsi="Courier New" w:cs="Courier New"/>
+          <w:sz w:val="16"/>
+          <w:szCs w:val="16"/>
+          <w:lang w:val="en-US"/>
+        </w:rPr>
+        <w:t xml:space="preserve">      &lt;!-- </w:t>
+      </w:r>
+      <w:r>
+        <w:rPr>
+          <w:rFonts w:ascii="Courier New" w:hAnsi="Courier New" w:cs="Courier New"/>
+          <w:sz w:val="16"/>
+          <w:szCs w:val="16"/>
+          <w:lang w:val="en-US"/>
+        </w:rPr>
+        <w:t xml:space="preserve">… </w:t>
+      </w:r>
+      <w:r>
+        <w:rPr>
+          <w:rFonts w:ascii="Courier New" w:hAnsi="Courier New" w:cs="Courier New"/>
+          <w:sz w:val="16"/>
+          <w:szCs w:val="16"/>
+          <w:lang w:val="en-US"/>
+        </w:rPr>
+        <w:t>country checks --&gt;</w:t>
+      </w:r>
+      <w:r>
+        <w:rPr>
+          <w:rFonts w:ascii="Courier New" w:hAnsi="Courier New" w:cs="Courier New"/>
+          <w:sz w:val="16"/>
+          <w:szCs w:val="16"/>
+          <w:lang w:val="en-US"/>
+        </w:rPr>
+        <w:t xml:space="preserve">         &lt;!--   Context item here: &lt;country&gt;    --&gt;</w:t>
+      </w:r>
+    </w:p>
+    <w:p>
+      <w:pPr>
+        <w:spacing w:after="0"/>
+        <w:rPr>
+          <w:rFonts w:ascii="Courier New" w:hAnsi="Courier New" w:cs="Courier New"/>
+          <w:sz w:val="16"/>
+          <w:szCs w:val="16"/>
+          <w:lang w:val="en-US"/>
+        </w:rPr>
+      </w:pPr>
+      <w:r>
+        <w:rPr>
+          <w:rFonts w:ascii="Courier New" w:hAnsi="Courier New" w:cs="Courier New"/>
+          <w:sz w:val="16"/>
+          <w:szCs w:val="16"/>
+          <w:lang w:val="en-US"/>
+        </w:rPr>
+        <w:t xml:space="preserve">    </w:t>
+      </w:r>
+      <w:r>
+        <w:rPr>
+          <w:rFonts w:ascii="Courier New" w:hAnsi="Courier New" w:cs="Courier New"/>
+          <w:sz w:val="16"/>
+          <w:szCs w:val="16"/>
+          <w:lang w:val="en-US"/>
+        </w:rPr>
+        <w:t xml:space="preserve">  </w:t>
+      </w:r>
+      <w:r>
+        <w:rPr>
+          <w:rFonts w:ascii="Courier New" w:hAnsi="Courier New" w:cs="Courier New"/>
+          <w:sz w:val="16"/>
+          <w:szCs w:val="16"/>
+          <w:lang w:val="en-US"/>
+        </w:rPr>
+        <w:t>&lt;focusNode xpath=".//province"&gt;   &lt;!</w:t>
+      </w:r>
+      <w:r>
+        <w:rPr>
+          <w:rFonts w:ascii="Courier New" w:hAnsi="Courier New" w:cs="Courier New"/>
+          <w:sz w:val="16"/>
+          <w:szCs w:val="16"/>
+          <w:lang w:val="en-US"/>
+        </w:rPr>
+        <w:t>-- Visit &lt;province&gt; nodes</w:t>
+      </w:r>
+      <w:r>
+        <w:rPr>
+          <w:rFonts w:ascii="Courier New" w:hAnsi="Courier New" w:cs="Courier New"/>
+          <w:sz w:val="16"/>
+          <w:szCs w:val="16"/>
+          <w:lang w:val="en-US"/>
+        </w:rPr>
+        <w:t xml:space="preserve">           </w:t>
+      </w:r>
+      <w:r>
+        <w:rPr>
+          <w:rFonts w:ascii="Courier New" w:hAnsi="Courier New" w:cs="Courier New"/>
+          <w:sz w:val="16"/>
+          <w:szCs w:val="16"/>
+          <w:lang w:val="en-US"/>
+        </w:rPr>
+        <w:t xml:space="preserve"> --&gt;</w:t>
+      </w:r>
+    </w:p>
+    <w:p>
+      <w:pPr>
+        <w:spacing w:after="0"/>
+        <w:rPr>
+          <w:rFonts w:ascii="Courier New" w:hAnsi="Courier New" w:cs="Courier New"/>
+          <w:sz w:val="16"/>
+          <w:szCs w:val="16"/>
+          <w:lang w:val="en-US"/>
+        </w:rPr>
+      </w:pPr>
+      <w:r>
+        <w:rPr>
+          <w:rFonts w:ascii="Courier New" w:hAnsi="Courier New" w:cs="Courier New"/>
+          <w:sz w:val="16"/>
+          <w:szCs w:val="16"/>
+          <w:lang w:val="en-US"/>
+        </w:rPr>
+        <w:t xml:space="preserve">      </w:t>
+      </w:r>
+      <w:r>
+        <w:rPr>
+          <w:rFonts w:ascii="Courier New" w:hAnsi="Courier New" w:cs="Courier New"/>
+          <w:sz w:val="16"/>
+          <w:szCs w:val="16"/>
+          <w:lang w:val="en-US"/>
+        </w:rPr>
+        <w:t xml:space="preserve">  &lt;!-- … province checks --&gt;</w:t>
+      </w:r>
+      <w:r>
+        <w:rPr>
+          <w:rFonts w:ascii="Courier New" w:hAnsi="Courier New" w:cs="Courier New"/>
+          <w:sz w:val="16"/>
+          <w:szCs w:val="16"/>
+          <w:lang w:val="en-US"/>
+        </w:rPr>
+        <w:t xml:space="preserve">      &lt;!-- </w:t>
+      </w:r>
+      <w:r>
+        <w:rPr>
+          <w:rFonts w:ascii="Courier New" w:hAnsi="Courier New" w:cs="Courier New"/>
+          <w:sz w:val="16"/>
+          <w:szCs w:val="16"/>
+          <w:lang w:val="en-US"/>
+        </w:rPr>
+        <w:t xml:space="preserve">  Context item here: &lt;province&gt;</w:t>
+      </w:r>
+      <w:r>
+        <w:rPr>
+          <w:rFonts w:ascii="Courier New" w:hAnsi="Courier New" w:cs="Courier New"/>
+          <w:sz w:val="16"/>
+          <w:szCs w:val="16"/>
+          <w:lang w:val="en-US"/>
+        </w:rPr>
+        <w:t xml:space="preserve"> </w:t>
+      </w:r>
+      <w:r>
+        <w:rPr>
+          <w:rFonts w:ascii="Courier New" w:hAnsi="Courier New" w:cs="Courier New"/>
+          <w:sz w:val="16"/>
+          <w:szCs w:val="16"/>
+          <w:lang w:val="en-US"/>
+        </w:rPr>
+        <w:t xml:space="preserve">  </w:t>
+      </w:r>
+      <w:r>
+        <w:rPr>
+          <w:rFonts w:ascii="Courier New" w:hAnsi="Courier New" w:cs="Courier New"/>
+          <w:sz w:val="16"/>
+          <w:szCs w:val="16"/>
+          <w:lang w:val="en-US"/>
+        </w:rPr>
+        <w:t>--&gt;</w:t>
+      </w:r>
+    </w:p>
+    <w:p>
+      <w:pPr>
+        <w:spacing w:after="0"/>
+        <w:rPr>
+          <w:rFonts w:ascii="Courier New" w:hAnsi="Courier New" w:cs="Courier New"/>
+          <w:sz w:val="16"/>
+          <w:szCs w:val="16"/>
+          <w:lang w:val="en-US"/>
+        </w:rPr>
+      </w:pPr>
+      <w:r>
+        <w:rPr>
+          <w:rFonts w:ascii="Courier New" w:hAnsi="Courier New" w:cs="Courier New"/>
+          <w:sz w:val="16"/>
+          <w:szCs w:val="16"/>
+          <w:lang w:val="en-US"/>
+        </w:rPr>
+        <w:t xml:space="preserve">      &lt;/focusNode&gt;</w:t>
+      </w:r>
+    </w:p>
+    <w:p>
+      <w:pPr>
+        <w:spacing w:after="0"/>
+        <w:rPr>
+          <w:rFonts w:ascii="Courier New" w:hAnsi="Courier New" w:cs="Courier New"/>
+          <w:sz w:val="16"/>
+          <w:szCs w:val="16"/>
+          <w:lang w:val="en-US"/>
+        </w:rPr>
+      </w:pPr>
+      <w:r>
+        <w:rPr>
+          <w:rFonts w:ascii="Courier New" w:hAnsi="Courier New" w:cs="Courier New"/>
+          <w:sz w:val="16"/>
+          <w:szCs w:val="16"/>
+          <w:lang w:val="en-US"/>
+        </w:rPr>
+        <w:t xml:space="preserve">    &lt;/focusNode&gt;</w:t>
+      </w:r>
+    </w:p>
+    <w:p>
+      <w:pPr>
+        <w:spacing w:after="0"/>
+        <w:rPr>
+          <w:rFonts w:ascii="Courier New" w:hAnsi="Courier New" w:cs="Courier New"/>
+          <w:sz w:val="16"/>
+          <w:szCs w:val="16"/>
+          <w:lang w:val="en-US"/>
+        </w:rPr>
+      </w:pPr>
+      <w:r>
+        <w:rPr>
+          <w:rFonts w:ascii="Courier New" w:hAnsi="Courier New" w:cs="Courier New"/>
+          <w:sz w:val="16"/>
+          <w:szCs w:val="16"/>
+          <w:lang w:val="en-US"/>
+        </w:rPr>
+        <w:t xml:space="preserve">  &lt;/focusNode&gt;</w:t>
+      </w:r>
+    </w:p>
+    <w:p>
+      <w:pPr>
+        <w:rPr>
+          <w:rFonts w:ascii="Courier New" w:hAnsi="Courier New" w:cs="Courier New"/>
+          <w:sz w:val="16"/>
+          <w:szCs w:val="16"/>
+          <w:lang w:val="en-US"/>
+        </w:rPr>
+      </w:pPr>
+      <w:r>
+        <w:rPr>
+          <w:rFonts w:ascii="Courier New" w:hAnsi="Courier New" w:cs="Courier New"/>
+          <w:sz w:val="16"/>
+          <w:szCs w:val="16"/>
+          <w:lang w:val="en-US"/>
+        </w:rPr>
+        <w:t>&lt;/file&gt;</w:t>
       </w:r>
     </w:p>
     <w:p>
@@ -11207,13 +11782,185 @@
         <w:rPr>
           <w:lang w:val="en-US"/>
         </w:rPr>
-        <w:t>The choice of context resource (shape target or link target) is implied by the name of the attribute containing the expression.</w:t>
-      </w:r>
-      <w:r>
-        <w:rPr>
-          <w:lang w:val="en-US"/>
-        </w:rPr>
-        <w:t xml:space="preserve"> The evaluation context of </w:t>
+        <w:t xml:space="preserve">The choice of context resource (shape target or link target) </w:t>
+      </w:r>
+      <w:r>
+        <w:rPr>
+          <w:lang w:val="en-US"/>
+        </w:rPr>
+        <w:t>depends on the containing attribute</w:t>
+      </w:r>
+      <w:r>
+        <w:rPr>
+          <w:lang w:val="en-US"/>
+        </w:rPr>
+        <w:t>; the context resource is</w:t>
+      </w:r>
+      <w:r>
+        <w:rPr>
+          <w:lang w:val="en-US"/>
+        </w:rPr>
+        <w:t xml:space="preserve"> the</w:t>
+      </w:r>
+      <w:r>
+        <w:rPr>
+          <w:lang w:val="en-US"/>
+        </w:rPr>
+        <w:t xml:space="preserve"> …</w:t>
+      </w:r>
+      <w:r>
+        <w:rPr>
+          <w:lang w:val="en-US"/>
+        </w:rPr>
+        <w:t xml:space="preserve"> </w:t>
+      </w:r>
+    </w:p>
+    <w:p>
+      <w:pPr>
+        <w:pStyle w:val="ListParagraph"/>
+        <w:numPr>
+          <w:ilvl w:val="0"/>
+          <w:numId w:val="1"/>
+        </w:numPr>
+        <w:rPr>
+          <w:lang w:val="en-US"/>
+        </w:rPr>
+      </w:pPr>
+      <w:r>
+        <w:rPr>
+          <w:lang w:val="en-US"/>
+        </w:rPr>
+        <w:t>L</w:t>
+      </w:r>
+      <w:r>
+        <w:rPr>
+          <w:lang w:val="en-US"/>
+        </w:rPr>
+        <w:t>ink target</w:t>
+      </w:r>
+      <w:r>
+        <w:rPr>
+          <w:lang w:val="en-US"/>
+        </w:rPr>
+        <w:t xml:space="preserve"> resource</w:t>
+      </w:r>
+      <w:r>
+        <w:rPr>
+          <w:lang w:val="en-US"/>
+        </w:rPr>
+        <w:t xml:space="preserve"> – if e</w:t>
+      </w:r>
+      <w:r>
+        <w:rPr>
+          <w:lang w:val="en-US"/>
+        </w:rPr>
+        <w:t>xpression attribute</w:t>
+      </w:r>
+      <w:r>
+        <w:rPr>
+          <w:lang w:val="en-US"/>
+        </w:rPr>
+        <w:t>:</w:t>
+      </w:r>
+      <w:r>
+        <w:rPr>
+          <w:lang w:val="en-US"/>
+        </w:rPr>
+        <w:t xml:space="preserve"> </w:t>
+      </w:r>
+      <w:r>
+        <w:rPr>
+          <w:rFonts w:ascii="Courier New" w:hAnsi="Courier New" w:cs="Courier New"/>
+          <w:lang w:val="en-US"/>
+        </w:rPr>
+        <w:t>*Compared/</w:t>
+      </w:r>
+      <w:r>
+        <w:rPr>
+          <w:rFonts w:ascii="Courier New" w:hAnsi="Courier New" w:cs="Courier New"/>
+          <w:lang w:val="en-US"/>
+        </w:rPr>
+        <w:t>@expr2XP</w:t>
+      </w:r>
+      <w:r>
+        <w:rPr>
+          <w:lang w:val="en-US"/>
+        </w:rPr>
+        <w:t xml:space="preserve"> </w:t>
+      </w:r>
+      <w:r>
+        <w:rPr>
+          <w:lang w:val="en-US"/>
+        </w:rPr>
+        <w:t>or</w:t>
+      </w:r>
+      <w:r>
+        <w:rPr>
+          <w:lang w:val="en-US"/>
+        </w:rPr>
+        <w:t xml:space="preserve"> </w:t>
+      </w:r>
+      <w:r>
+        <w:rPr>
+          <w:rFonts w:ascii="Courier New" w:hAnsi="Courier New" w:cs="Courier New"/>
+          <w:lang w:val="en-US"/>
+        </w:rPr>
+        <w:t>@targetXP</w:t>
+      </w:r>
+    </w:p>
+    <w:p>
+      <w:pPr>
+        <w:pStyle w:val="ListParagraph"/>
+        <w:numPr>
+          <w:ilvl w:val="0"/>
+          <w:numId w:val="1"/>
+        </w:numPr>
+        <w:rPr>
+          <w:lang w:val="en-US"/>
+        </w:rPr>
+      </w:pPr>
+      <w:r>
+        <w:rPr>
+          <w:lang w:val="en-US"/>
+        </w:rPr>
+        <w:t>S</w:t>
+      </w:r>
+      <w:r>
+        <w:rPr>
+          <w:lang w:val="en-US"/>
+        </w:rPr>
+        <w:t>hape target</w:t>
+      </w:r>
+      <w:r>
+        <w:rPr>
+          <w:lang w:val="en-US"/>
+        </w:rPr>
+        <w:t xml:space="preserve"> resource</w:t>
+      </w:r>
+      <w:r>
+        <w:rPr>
+          <w:lang w:val="en-US"/>
+        </w:rPr>
+        <w:t xml:space="preserve"> - otherwise</w:t>
+      </w:r>
+      <w:r>
+        <w:rPr>
+          <w:lang w:val="en-US"/>
+        </w:rPr>
+        <w:t xml:space="preserve"> </w:t>
+      </w:r>
+    </w:p>
+    <w:p>
+      <w:pPr>
+        <w:rPr>
+          <w:lang w:val="en-US"/>
+        </w:rPr>
+      </w:pPr>
+      <w:r>
+        <w:rPr>
+          <w:lang w:val="en-US"/>
+        </w:rPr>
+        <w:t xml:space="preserve">The evaluation context of </w:t>
       </w:r>
       <w:r>
         <w:rPr>
@@ -11238,19 +11985,7 @@
         <w:rPr>
           <w:lang w:val="en-US"/>
         </w:rPr>
-        <w:t xml:space="preserve">Table. Evaluation context of </w:t>
-      </w:r>
-      <w:r>
-        <w:rPr>
-          <w:lang w:val="en-US"/>
-        </w:rPr>
-        <w:t>XPath</w:t>
-      </w:r>
-      <w:r>
-        <w:rPr>
-          <w:lang w:val="en-US"/>
-        </w:rPr>
-        <w:t xml:space="preserve"> expressions.</w:t>
+        <w:t>Table. Evaluation context of XPath expressions.</w:t>
       </w:r>
     </w:p>
     <w:tbl>
@@ -11783,7 +12518,7 @@
                 <w:rFonts w:ascii="Courier New" w:hAnsi="Courier New" w:cs="Courier New"/>
                 <w:lang w:val="en-US"/>
               </w:rPr>
-              <w:t>$linesdoc</w:t>
+              <w:t>$lines</w:t>
             </w:r>
           </w:p>
         </w:tc>
@@ -12127,7 +12862,6 @@
               <w:rPr>
                 <w:lang w:val="en-US"/>
               </w:rPr>
-              <w:lastRenderedPageBreak/>
               <w:t>@expr2XP</w:t>
             </w:r>
           </w:p>
@@ -13058,6 +13792,7 @@
         <w:rPr>
           <w:lang w:val="en-US"/>
         </w:rPr>
+        <w:lastRenderedPageBreak/>
         <w:t>Linepath context</w:t>
       </w:r>
     </w:p>
@@ -13286,7 +14021,6 @@
         <w:rPr>
           <w:lang w:val="en-US"/>
         </w:rPr>
-        <w:lastRenderedPageBreak/>
         <w:t>The resource (shape target resource or link target resource) is however represented by a lines document, not by the node tree obtained by parsing the resource according to its mediatype.</w:t>
       </w:r>
     </w:p>
@@ -13324,26 +14058,14 @@
         <w:rPr>
           <w:lang w:val="en-US"/>
         </w:rPr>
-        <w:t>@</w:t>
-      </w:r>
-      <w:r>
-        <w:rPr>
-          <w:lang w:val="en-US"/>
-        </w:rPr>
-        <w:t>filterLP, @mapLP</w:t>
+        <w:t>@filterLP, @mapLP</w:t>
       </w:r>
       <w:r>
         <w:rPr>
           <w:lang w:val="en-US"/>
         </w:rPr>
         <w:tab/>
-        <w:t xml:space="preserve">- </w:t>
-      </w:r>
-      <w:r>
-        <w:rPr>
-          <w:lang w:val="en-US"/>
-        </w:rPr>
-        <w:t>same context as @exprXP</w:t>
+        <w:t>- same context as @exprXP</w:t>
       </w:r>
     </w:p>
     <w:p>
@@ -13368,13 +14090,7 @@
           <w:lang w:val="en-US"/>
         </w:rPr>
         <w:tab/>
-        <w:t xml:space="preserve">- </w:t>
-      </w:r>
-      <w:r>
-        <w:rPr>
-          <w:lang w:val="en-US"/>
-        </w:rPr>
-        <w:t>same context as @expr1XP</w:t>
+        <w:t>- same context as @expr1XP</w:t>
       </w:r>
     </w:p>
     <w:p>
@@ -13392,30 +14108,19 @@
         <w:rPr>
           <w:lang w:val="en-US"/>
         </w:rPr>
-        <w:t>@</w:t>
-      </w:r>
-      <w:r>
-        <w:rPr>
-          <w:lang w:val="en-US"/>
-        </w:rPr>
-        <w:t>filter2LP, @map2P</w:t>
+        <w:t>@filter2LP, @map2P</w:t>
       </w:r>
       <w:r>
         <w:rPr>
           <w:lang w:val="en-US"/>
         </w:rPr>
         <w:tab/>
-        <w:t xml:space="preserve">- </w:t>
-      </w:r>
-      <w:r>
-        <w:rPr>
-          <w:lang w:val="en-US"/>
-        </w:rPr>
-        <w:t>same context as @expr2XP</w:t>
-      </w:r>
-    </w:p>
-    <w:p>
-      <w:pPr>
+        <w:t>- same context as @expr2XP</w:t>
+      </w:r>
+    </w:p>
+    <w:p>
+      <w:pPr>
+        <w:spacing w:after="0"/>
         <w:rPr>
           <w:lang w:val="en-US"/>
         </w:rPr>
@@ -13444,529 +14149,6 @@
           <w:lang w:val="en-US"/>
         </w:rPr>
         <w:t xml:space="preserve"> element representing a single line of resource content text.</w:t>
-      </w:r>
-    </w:p>
-    <w:p>
-      <w:pPr>
-        <w:rPr>
-          <w:lang w:val="en-US"/>
-        </w:rPr>
-      </w:pPr>
-      <w:r>
-        <w:rPr>
-          <w:lang w:val="en-US"/>
-        </w:rPr>
-        <w:t>~ ~ ~</w:t>
-      </w:r>
-    </w:p>
-    <w:p>
-      <w:pPr>
-        <w:rPr>
-          <w:lang w:val="en-US"/>
-        </w:rPr>
-      </w:pPr>
-    </w:p>
-    <w:p>
-      <w:pPr>
-        <w:rPr>
-          <w:lang w:val="en-US"/>
-        </w:rPr>
-      </w:pPr>
-    </w:p>
-    <w:p>
-      <w:pPr>
-        <w:rPr>
-          <w:lang w:val="en-US"/>
-        </w:rPr>
-      </w:pPr>
-    </w:p>
-    <w:p>
-      <w:pPr>
-        <w:rPr>
-          <w:lang w:val="en-US"/>
-        </w:rPr>
-      </w:pPr>
-      <w:r>
-        <w:rPr>
-          <w:lang w:val="en-US"/>
-        </w:rPr>
-        <w:t xml:space="preserve">In Greenfox, the evaluation context of an XPath expression is </w:t>
-      </w:r>
-      <w:r>
-        <w:rPr>
-          <w:lang w:val="en-US"/>
-        </w:rPr>
-        <w:t xml:space="preserve">typically the </w:t>
-      </w:r>
-      <w:r>
-        <w:rPr>
-          <w:b/>
-          <w:lang w:val="en-US"/>
-        </w:rPr>
-        <w:t>document node</w:t>
-      </w:r>
-      <w:r>
-        <w:rPr>
-          <w:lang w:val="en-US"/>
-        </w:rPr>
-        <w:t xml:space="preserve"> of the </w:t>
-      </w:r>
-      <w:r>
-        <w:rPr>
-          <w:b/>
-          <w:lang w:val="en-US"/>
-        </w:rPr>
-        <w:t>context resource</w:t>
-      </w:r>
-      <w:r>
-        <w:rPr>
-          <w:lang w:val="en-US"/>
-        </w:rPr>
-        <w:t xml:space="preserve"> or a </w:t>
-      </w:r>
-      <w:r>
-        <w:rPr>
-          <w:b/>
-          <w:lang w:val="en-US"/>
-        </w:rPr>
-        <w:t>focus node</w:t>
-      </w:r>
-      <w:r>
-        <w:rPr>
-          <w:lang w:val="en-US"/>
-        </w:rPr>
-        <w:t xml:space="preserve">. </w:t>
-      </w:r>
-      <w:r>
-        <w:rPr>
-          <w:lang w:val="en-US"/>
-        </w:rPr>
-        <w:t xml:space="preserve">It is a focus node when the constraint being evaluated is a child of a focus node declaration. </w:t>
-      </w:r>
-      <w:r>
-        <w:rPr>
-          <w:lang w:val="en-US"/>
-        </w:rPr>
-        <w:t>W</w:t>
-      </w:r>
-      <w:r>
-        <w:rPr>
-          <w:lang w:val="en-US"/>
-        </w:rPr>
-        <w:t xml:space="preserve">hen the expression </w:t>
-      </w:r>
-      <w:r>
-        <w:rPr>
-          <w:lang w:val="en-US"/>
-        </w:rPr>
-        <w:t>plays the role of an “expression #2” (in constraints using a pair of expressions), constraint parameters control whether the context is the document root (or focus node) of the relevant resource, or an item returned by the first expression. When used as part of a link definition, the context is either the document node</w:t>
-      </w:r>
-      <w:r>
-        <w:rPr>
-          <w:lang w:val="en-US"/>
-        </w:rPr>
-        <w:t>,</w:t>
-      </w:r>
-      <w:r>
-        <w:rPr>
-          <w:lang w:val="en-US"/>
-        </w:rPr>
-        <w:t xml:space="preserve"> or a focus node</w:t>
-      </w:r>
-      <w:r>
-        <w:rPr>
-          <w:lang w:val="en-US"/>
-        </w:rPr>
-        <w:t>,</w:t>
-      </w:r>
-      <w:r>
-        <w:rPr>
-          <w:lang w:val="en-US"/>
-        </w:rPr>
-        <w:t xml:space="preserve"> o</w:t>
-      </w:r>
-      <w:r>
-        <w:rPr>
-          <w:lang w:val="en-US"/>
-        </w:rPr>
-        <w:t>r</w:t>
-      </w:r>
-      <w:r>
-        <w:rPr>
-          <w:lang w:val="en-US"/>
-        </w:rPr>
-        <w:t xml:space="preserve"> the link context resource.</w:t>
-      </w:r>
-    </w:p>
-    <w:p>
-      <w:pPr>
-        <w:rPr>
-          <w:lang w:val="en-US"/>
-        </w:rPr>
-      </w:pPr>
-      <w:r>
-        <w:rPr>
-          <w:lang w:val="en-US"/>
-        </w:rPr>
-        <w:t>The following example illustrates the effect of a focus node declarations:</w:t>
-      </w:r>
-    </w:p>
-    <w:p>
-      <w:pPr>
-        <w:spacing w:after="0"/>
-        <w:rPr>
-          <w:rFonts w:ascii="Courier New" w:hAnsi="Courier New" w:cs="Courier New"/>
-          <w:sz w:val="16"/>
-          <w:szCs w:val="16"/>
-          <w:lang w:val="en-US"/>
-        </w:rPr>
-      </w:pPr>
-      <w:r>
-        <w:rPr>
-          <w:rFonts w:ascii="Courier New" w:hAnsi="Courier New" w:cs="Courier New"/>
-          <w:sz w:val="16"/>
-          <w:szCs w:val="16"/>
-          <w:lang w:val="en-US"/>
-        </w:rPr>
-        <w:t>&lt;file foxpath=".\\geo.xml'"&gt;</w:t>
-      </w:r>
-    </w:p>
-    <w:p>
-      <w:pPr>
-        <w:spacing w:after="0"/>
-        <w:rPr>
-          <w:rFonts w:ascii="Courier New" w:hAnsi="Courier New" w:cs="Courier New"/>
-          <w:sz w:val="16"/>
-          <w:szCs w:val="16"/>
-          <w:lang w:val="en-US"/>
-        </w:rPr>
-      </w:pPr>
-      <w:r>
-        <w:rPr>
-          <w:rFonts w:ascii="Courier New" w:hAnsi="Courier New" w:cs="Courier New"/>
-          <w:sz w:val="16"/>
-          <w:szCs w:val="16"/>
-          <w:lang w:val="en-US"/>
-        </w:rPr>
-        <w:t xml:space="preserve">  </w:t>
-      </w:r>
-      <w:r>
-        <w:rPr>
-          <w:rFonts w:ascii="Courier New" w:hAnsi="Courier New" w:cs="Courier New"/>
-          <w:sz w:val="16"/>
-          <w:szCs w:val="16"/>
-          <w:lang w:val="en-US"/>
-        </w:rPr>
-        <w:t>&lt;focusNode xpath=".//continent"&gt;</w:t>
-      </w:r>
-      <w:r>
-        <w:rPr>
-          <w:rFonts w:ascii="Courier New" w:hAnsi="Courier New" w:cs="Courier New"/>
-          <w:sz w:val="16"/>
-          <w:szCs w:val="16"/>
-          <w:lang w:val="en-US"/>
-        </w:rPr>
-        <w:t xml:space="preserve">   &lt;!-- Visit continents --&gt;</w:t>
-      </w:r>
-    </w:p>
-    <w:p>
-      <w:pPr>
-        <w:spacing w:after="0"/>
-        <w:rPr>
-          <w:rFonts w:ascii="Courier New" w:hAnsi="Courier New" w:cs="Courier New"/>
-          <w:sz w:val="16"/>
-          <w:szCs w:val="16"/>
-          <w:lang w:val="en-US"/>
-        </w:rPr>
-      </w:pPr>
-      <w:r>
-        <w:rPr>
-          <w:rFonts w:ascii="Courier New" w:hAnsi="Courier New" w:cs="Courier New"/>
-          <w:sz w:val="16"/>
-          <w:szCs w:val="16"/>
-          <w:lang w:val="en-US"/>
-        </w:rPr>
-        <w:t xml:space="preserve">    &lt;!-- Put here: continent checks --&gt;</w:t>
-      </w:r>
-    </w:p>
-    <w:p>
-      <w:pPr>
-        <w:spacing w:after="0"/>
-        <w:rPr>
-          <w:rFonts w:ascii="Courier New" w:hAnsi="Courier New" w:cs="Courier New"/>
-          <w:sz w:val="16"/>
-          <w:szCs w:val="16"/>
-          <w:lang w:val="en-US"/>
-        </w:rPr>
-      </w:pPr>
-      <w:r>
-        <w:rPr>
-          <w:rFonts w:ascii="Courier New" w:hAnsi="Courier New" w:cs="Courier New"/>
-          <w:sz w:val="16"/>
-          <w:szCs w:val="16"/>
-          <w:lang w:val="en-US"/>
-        </w:rPr>
-        <w:t xml:space="preserve">  </w:t>
-      </w:r>
-      <w:r>
-        <w:rPr>
-          <w:rFonts w:ascii="Courier New" w:hAnsi="Courier New" w:cs="Courier New"/>
-          <w:sz w:val="16"/>
-          <w:szCs w:val="16"/>
-          <w:lang w:val="en-US"/>
-        </w:rPr>
-        <w:t xml:space="preserve">  </w:t>
-      </w:r>
-      <w:r>
-        <w:rPr>
-          <w:rFonts w:ascii="Courier New" w:hAnsi="Courier New" w:cs="Courier New"/>
-          <w:sz w:val="16"/>
-          <w:szCs w:val="16"/>
-          <w:lang w:val="en-US"/>
-        </w:rPr>
-        <w:t>&lt;focusNode xpath=".//country"&gt;</w:t>
-      </w:r>
-      <w:r>
-        <w:rPr>
-          <w:rFonts w:ascii="Courier New" w:hAnsi="Courier New" w:cs="Courier New"/>
-          <w:sz w:val="16"/>
-          <w:szCs w:val="16"/>
-          <w:lang w:val="en-US"/>
-        </w:rPr>
-        <w:t xml:space="preserve">  &lt;!-- Within the continent: visit countries --&gt;</w:t>
-      </w:r>
-    </w:p>
-    <w:p>
-      <w:pPr>
-        <w:spacing w:after="0"/>
-        <w:rPr>
-          <w:rFonts w:ascii="Courier New" w:hAnsi="Courier New" w:cs="Courier New"/>
-          <w:sz w:val="16"/>
-          <w:szCs w:val="16"/>
-          <w:lang w:val="en-US"/>
-        </w:rPr>
-      </w:pPr>
-      <w:r>
-        <w:rPr>
-          <w:rFonts w:ascii="Courier New" w:hAnsi="Courier New" w:cs="Courier New"/>
-          <w:sz w:val="16"/>
-          <w:szCs w:val="16"/>
-          <w:lang w:val="en-US"/>
-        </w:rPr>
-        <w:t xml:space="preserve">      &lt;!-- Put here: country checks --&gt;</w:t>
-      </w:r>
-    </w:p>
-    <w:p>
-      <w:pPr>
-        <w:spacing w:after="0"/>
-        <w:rPr>
-          <w:rFonts w:ascii="Courier New" w:hAnsi="Courier New" w:cs="Courier New"/>
-          <w:sz w:val="16"/>
-          <w:szCs w:val="16"/>
-          <w:lang w:val="en-US"/>
-        </w:rPr>
-      </w:pPr>
-      <w:r>
-        <w:rPr>
-          <w:rFonts w:ascii="Courier New" w:hAnsi="Courier New" w:cs="Courier New"/>
-          <w:sz w:val="16"/>
-          <w:szCs w:val="16"/>
-          <w:lang w:val="en-US"/>
-        </w:rPr>
-        <w:t xml:space="preserve">    </w:t>
-      </w:r>
-      <w:r>
-        <w:rPr>
-          <w:rFonts w:ascii="Courier New" w:hAnsi="Courier New" w:cs="Courier New"/>
-          <w:sz w:val="16"/>
-          <w:szCs w:val="16"/>
-          <w:lang w:val="en-US"/>
-        </w:rPr>
-        <w:t xml:space="preserve">  </w:t>
-      </w:r>
-      <w:r>
-        <w:rPr>
-          <w:rFonts w:ascii="Courier New" w:hAnsi="Courier New" w:cs="Courier New"/>
-          <w:sz w:val="16"/>
-          <w:szCs w:val="16"/>
-          <w:lang w:val="en-US"/>
-        </w:rPr>
-        <w:t>&lt;focusNode xpath=".//province"&gt;</w:t>
-      </w:r>
-      <w:r>
-        <w:rPr>
-          <w:rFonts w:ascii="Courier New" w:hAnsi="Courier New" w:cs="Courier New"/>
-          <w:sz w:val="16"/>
-          <w:szCs w:val="16"/>
-          <w:lang w:val="en-US"/>
-        </w:rPr>
-        <w:t xml:space="preserve">   &lt;!—Within the country: visit province elements</w:t>
-      </w:r>
-      <w:r>
-        <w:rPr>
-          <w:rFonts w:ascii="Courier New" w:hAnsi="Courier New" w:cs="Courier New"/>
-          <w:sz w:val="16"/>
-          <w:szCs w:val="16"/>
-          <w:lang w:val="en-US"/>
-        </w:rPr>
-        <w:t xml:space="preserve"> --&gt;</w:t>
-      </w:r>
-    </w:p>
-    <w:p>
-      <w:pPr>
-        <w:spacing w:after="0"/>
-        <w:rPr>
-          <w:rFonts w:ascii="Courier New" w:hAnsi="Courier New" w:cs="Courier New"/>
-          <w:sz w:val="16"/>
-          <w:szCs w:val="16"/>
-          <w:lang w:val="en-US"/>
-        </w:rPr>
-      </w:pPr>
-      <w:r>
-        <w:rPr>
-          <w:rFonts w:ascii="Courier New" w:hAnsi="Courier New" w:cs="Courier New"/>
-          <w:sz w:val="16"/>
-          <w:szCs w:val="16"/>
-          <w:lang w:val="en-US"/>
-        </w:rPr>
-        <w:t xml:space="preserve">        &lt;!-- Put here: pProvince checks --&gt;</w:t>
-      </w:r>
-    </w:p>
-    <w:p>
-      <w:pPr>
-        <w:spacing w:after="0"/>
-        <w:rPr>
-          <w:rFonts w:ascii="Courier New" w:hAnsi="Courier New" w:cs="Courier New"/>
-          <w:sz w:val="16"/>
-          <w:szCs w:val="16"/>
-          <w:lang w:val="en-US"/>
-        </w:rPr>
-      </w:pPr>
-      <w:r>
-        <w:rPr>
-          <w:rFonts w:ascii="Courier New" w:hAnsi="Courier New" w:cs="Courier New"/>
-          <w:sz w:val="16"/>
-          <w:szCs w:val="16"/>
-          <w:lang w:val="en-US"/>
-        </w:rPr>
-        <w:t xml:space="preserve">      &lt;/focusNode&gt;</w:t>
-      </w:r>
-    </w:p>
-    <w:p>
-      <w:pPr>
-        <w:spacing w:after="0"/>
-        <w:rPr>
-          <w:rFonts w:ascii="Courier New" w:hAnsi="Courier New" w:cs="Courier New"/>
-          <w:sz w:val="16"/>
-          <w:szCs w:val="16"/>
-          <w:lang w:val="en-US"/>
-        </w:rPr>
-      </w:pPr>
-      <w:r>
-        <w:rPr>
-          <w:rFonts w:ascii="Courier New" w:hAnsi="Courier New" w:cs="Courier New"/>
-          <w:sz w:val="16"/>
-          <w:szCs w:val="16"/>
-          <w:lang w:val="en-US"/>
-        </w:rPr>
-        <w:t xml:space="preserve">    &lt;/focusNode&gt;</w:t>
-      </w:r>
-    </w:p>
-    <w:p>
-      <w:pPr>
-        <w:spacing w:after="0"/>
-        <w:rPr>
-          <w:rFonts w:ascii="Courier New" w:hAnsi="Courier New" w:cs="Courier New"/>
-          <w:sz w:val="16"/>
-          <w:szCs w:val="16"/>
-          <w:lang w:val="en-US"/>
-        </w:rPr>
-      </w:pPr>
-      <w:r>
-        <w:rPr>
-          <w:rFonts w:ascii="Courier New" w:hAnsi="Courier New" w:cs="Courier New"/>
-          <w:sz w:val="16"/>
-          <w:szCs w:val="16"/>
-          <w:lang w:val="en-US"/>
-        </w:rPr>
-        <w:t xml:space="preserve">  &lt;/focusNode&gt;</w:t>
-      </w:r>
-    </w:p>
-    <w:p>
-      <w:pPr>
-        <w:rPr>
-          <w:rFonts w:ascii="Courier New" w:hAnsi="Courier New" w:cs="Courier New"/>
-          <w:sz w:val="16"/>
-          <w:szCs w:val="16"/>
-          <w:lang w:val="en-US"/>
-        </w:rPr>
-      </w:pPr>
-      <w:r>
-        <w:rPr>
-          <w:rFonts w:ascii="Courier New" w:hAnsi="Courier New" w:cs="Courier New"/>
-          <w:sz w:val="16"/>
-          <w:szCs w:val="16"/>
-          <w:lang w:val="en-US"/>
-        </w:rPr>
-        <w:t>&lt;/file&gt;</w:t>
-      </w:r>
-    </w:p>
-    <w:p>
-      <w:pPr>
-        <w:spacing w:after="0"/>
-        <w:rPr>
-          <w:lang w:val="en-US"/>
-        </w:rPr>
-      </w:pPr>
-      <w:r>
-        <w:rPr>
-          <w:lang w:val="en-US"/>
-        </w:rPr>
-        <w:t xml:space="preserve">A </w:t>
-      </w:r>
-      <w:r>
-        <w:rPr>
-          <w:rFonts w:ascii="Courier New" w:hAnsi="Courier New" w:cs="Courier New"/>
-          <w:lang w:val="en-US"/>
-        </w:rPr>
-        <w:t>&lt;focusNode&gt;</w:t>
-      </w:r>
-      <w:r>
-        <w:rPr>
-          <w:lang w:val="en-US"/>
-        </w:rPr>
-        <w:t xml:space="preserve"> element selects nodes from the target documents of the containing shape. C</w:t>
-      </w:r>
-      <w:r>
-        <w:rPr>
-          <w:lang w:val="en-US"/>
-        </w:rPr>
-        <w:t xml:space="preserve">onstraints </w:t>
-      </w:r>
-      <w:r>
-        <w:rPr>
-          <w:lang w:val="en-US"/>
-        </w:rPr>
-        <w:t xml:space="preserve">contained by a </w:t>
-      </w:r>
-      <w:r>
-        <w:rPr>
-          <w:rFonts w:ascii="Courier New" w:hAnsi="Courier New" w:cs="Courier New"/>
-          <w:lang w:val="en-US"/>
-        </w:rPr>
-        <w:t>&lt;focusNode&gt;</w:t>
-      </w:r>
-      <w:r>
-        <w:rPr>
-          <w:lang w:val="en-US"/>
-        </w:rPr>
-        <w:t xml:space="preserve"> element use those focus nodes as evaluation context of their XPath expressions, rather than the document node.</w:t>
-      </w:r>
-      <w:r>
-        <w:rPr>
-          <w:lang w:val="en-US"/>
-        </w:rPr>
-        <w:t xml:space="preserve"> </w:t>
       </w:r>
     </w:p>
     <w:p>
@@ -13985,8 +14167,8 @@
           <w:lang w:val="en-US"/>
         </w:rPr>
       </w:pPr>
-      <w:bookmarkStart w:id="1" w:name="_Dealing_with_non-XML"/>
-      <w:bookmarkEnd w:id="1"/>
+      <w:bookmarkStart w:id="0" w:name="_Dealing_with_non-XML"/>
+      <w:bookmarkEnd w:id="0"/>
       <w:r>
         <w:rPr>
           <w:lang w:val="en-US"/>
@@ -14053,7 +14235,21 @@
         <w:rPr>
           <w:lang w:val="en-US"/>
         </w:rPr>
-        <w:t>The first approach is to “annotate” a shape as targeting resource of a particular mediatype</w:t>
+        <w:t>The first approach is to “annotate” a shape as targeting resource</w:t>
+      </w:r>
+      <w:r>
+        <w:rPr>
+          <w:lang w:val="en-US"/>
+        </w:rPr>
+        <w:t>s</w:t>
+      </w:r>
+      <w:bookmarkStart w:id="1" w:name="_GoBack"/>
+      <w:bookmarkEnd w:id="1"/>
+      <w:r>
+        <w:rPr>
+          <w:lang w:val="en-US"/>
+        </w:rPr>
+        <w:t xml:space="preserve"> of a particular mediatype</w:t>
       </w:r>
       <w:r>
         <w:rPr>
@@ -14189,7 +14385,6 @@
         <w:rPr>
           <w:lang w:val="en-US"/>
         </w:rPr>
-        <w:lastRenderedPageBreak/>
         <w:t xml:space="preserve">Greenfox will automatically parse the target resources </w:t>
       </w:r>
       <w:r>
@@ -14630,6 +14825,7 @@
         <w:rPr>
           <w:lang w:val="en-US"/>
         </w:rPr>
+        <w:lastRenderedPageBreak/>
         <w:t>@csv.header</w:t>
       </w:r>
       <w:r>
@@ -15427,7 +15623,6 @@
           <w:rFonts w:ascii="Courier New" w:hAnsi="Courier New" w:cs="Courier New"/>
           <w:lang w:val="en-US"/>
         </w:rPr>
-        <w:lastRenderedPageBreak/>
         <w:t>csv-doc($uri, $separator)</w:t>
       </w:r>
     </w:p>
@@ -17137,7 +17332,6 @@
               <w:rPr>
                 <w:lang w:val="en-US"/>
               </w:rPr>
-              <w:lastRenderedPageBreak/>
               <w:t>FoxvalueCompared</w:t>
             </w:r>
           </w:p>
@@ -17768,7 +17962,14 @@
         <w:rPr>
           <w:lang w:val="en-US"/>
         </w:rPr>
-        <w:t>The folder demo-constraints contains for each constraint type one or several example schemas. Note that the examples are not meant to give a comprehensive overview of the possibilites. Rather, they should give a feeling what can be achieved using that constraint type, and how using the constraint type looks.</w:t>
+        <w:t xml:space="preserve">The folder demo-constraints contains for each constraint type one or several example schemas. Note that the examples are not meant to give a comprehensive overview of the possibilites. Rather, they </w:t>
+      </w:r>
+      <w:r>
+        <w:rPr>
+          <w:lang w:val="en-US"/>
+        </w:rPr>
+        <w:lastRenderedPageBreak/>
+        <w:t>should give a feeling what can be achieved using that constraint type, and how using the constraint type looks.</w:t>
       </w:r>
     </w:p>
     <w:p>

</xml_diff>

<commit_message>
Refactored document normalization used by DocSimilar constraint validator.
</commit_message>
<xml_diff>
--- a/declarative-amsterdam-2020/an-introduction-to-greenfox/an-introduction-to-greenfox.docx
+++ b/declarative-amsterdam-2020/an-introduction-to-greenfox/an-introduction-to-greenfox.docx
@@ -14224,6 +14224,12 @@
         </w:rPr>
         <w:t>Shape target</w:t>
       </w:r>
+      <w:r>
+        <w:rPr>
+          <w:lang w:val="en-US"/>
+        </w:rPr>
+        <w:t xml:space="preserve"> resource</w:t>
+      </w:r>
     </w:p>
     <w:p>
       <w:pPr>
@@ -14243,8 +14249,6 @@
         </w:rPr>
         <w:t>s</w:t>
       </w:r>
-      <w:bookmarkStart w:id="1" w:name="_GoBack"/>
-      <w:bookmarkEnd w:id="1"/>
       <w:r>
         <w:rPr>
           <w:lang w:val="en-US"/>
@@ -14465,7 +14469,13 @@
         <w:rPr>
           <w:lang w:val="en-US"/>
         </w:rPr>
-        <w:t xml:space="preserve">, excluding </w:t>
+        <w:t xml:space="preserve"> (</w:t>
+      </w:r>
+      <w:r>
+        <w:rPr>
+          <w:lang w:val="en-US"/>
+        </w:rPr>
+        <w:t xml:space="preserve">excluding </w:t>
       </w:r>
       <w:r>
         <w:rPr>
@@ -14483,57 +14493,6 @@
         <w:rPr>
           <w:lang w:val="en-US"/>
         </w:rPr>
-        <w:t xml:space="preserve"> (e.</w:t>
-      </w:r>
-      <w:r>
-        <w:rPr>
-          <w:lang w:val="en-US"/>
-        </w:rPr>
-        <w:t>g</w:t>
-      </w:r>
-      <w:r>
-        <w:rPr>
-          <w:lang w:val="en-US"/>
-        </w:rPr>
-        <w:t xml:space="preserve">. @exprXP in </w:t>
-      </w:r>
-      <w:r>
-        <w:rPr>
-          <w:rFonts w:ascii="Courier New" w:hAnsi="Courier New" w:cs="Courier New"/>
-          <w:lang w:val="en-US"/>
-        </w:rPr>
-        <w:t>&lt;value&gt;</w:t>
-      </w:r>
-      <w:r>
-        <w:rPr>
-          <w:lang w:val="en-US"/>
-        </w:rPr>
-        <w:t xml:space="preserve"> or @expr1XP in </w:t>
-      </w:r>
-      <w:r>
-        <w:rPr>
-          <w:rFonts w:ascii="Courier New" w:hAnsi="Courier New" w:cs="Courier New"/>
-          <w:lang w:val="en-US"/>
-        </w:rPr>
-        <w:t>&lt;valueCompared&gt;</w:t>
-      </w:r>
-      <w:r>
-        <w:rPr>
-          <w:lang w:val="en-US"/>
-        </w:rPr>
-        <w:t xml:space="preserve"> or </w:t>
-      </w:r>
-      <w:r>
-        <w:rPr>
-          <w:rFonts w:ascii="Courier New" w:hAnsi="Courier New" w:cs="Courier New"/>
-          <w:lang w:val="en-US"/>
-        </w:rPr>
-        <w:t>&lt;docSimilar&gt;</w:t>
-      </w:r>
-      <w:r>
-        <w:rPr>
-          <w:lang w:val="en-US"/>
-        </w:rPr>
         <w:t>).</w:t>
       </w:r>
       <w:r>
@@ -14587,6 +14546,51 @@
           <w:szCs w:val="18"/>
           <w:lang w:val="en-US"/>
         </w:rPr>
+        <w:t xml:space="preserve"> </w:t>
+      </w:r>
+      <w:r>
+        <w:rPr>
+          <w:rFonts w:ascii="Courier New" w:hAnsi="Courier New" w:cs="Courier New"/>
+          <w:sz w:val="18"/>
+          <w:szCs w:val="18"/>
+          <w:lang w:val="en-US"/>
+        </w:rPr>
+        <w:t>foxpath="</w:t>
+      </w:r>
+      <w:r>
+        <w:rPr>
+          <w:rFonts w:ascii="Courier New" w:hAnsi="Courier New" w:cs="Courier New"/>
+          <w:sz w:val="18"/>
+          <w:szCs w:val="18"/>
+          <w:lang w:val="en-US"/>
+        </w:rPr>
+        <w:t>airport</w:t>
+      </w:r>
+      <w:r>
+        <w:rPr>
+          <w:rFonts w:ascii="Courier New" w:hAnsi="Courier New" w:cs="Courier New"/>
+          <w:sz w:val="18"/>
+          <w:szCs w:val="18"/>
+          <w:lang w:val="en-US"/>
+        </w:rPr>
+        <w:t>.json</w:t>
+      </w:r>
+      <w:r>
+        <w:rPr>
+          <w:rFonts w:ascii="Courier New" w:hAnsi="Courier New" w:cs="Courier New"/>
+          <w:sz w:val="18"/>
+          <w:szCs w:val="18"/>
+          <w:lang w:val="en-US"/>
+        </w:rPr>
+        <w:t>"</w:t>
+      </w:r>
+      <w:r>
+        <w:rPr>
+          <w:rFonts w:ascii="Courier New" w:hAnsi="Courier New" w:cs="Courier New"/>
+          <w:sz w:val="18"/>
+          <w:szCs w:val="18"/>
+          <w:lang w:val="en-US"/>
+        </w:rPr>
         <w:t xml:space="preserve"> mediatype=</w:t>
       </w:r>
       <w:r>
@@ -14614,7 +14618,7 @@
           <w:szCs w:val="18"/>
           <w:lang w:val="en-US"/>
         </w:rPr>
-        <w:t>" foxpath="…"&gt;</w:t>
+        <w:t>"&gt;</w:t>
       </w:r>
     </w:p>
     <w:p>
@@ -14832,13 +14836,31 @@
         <w:rPr>
           <w:lang w:val="en-US"/>
         </w:rPr>
-        <w:t xml:space="preserve"> - </w:t>
-      </w:r>
-      <w:r>
-        <w:rPr>
-          <w:lang w:val="en-US"/>
-        </w:rPr>
-        <w:t>indicates whether the first line of the file contains columns headers</w:t>
+        <w:t xml:space="preserve"> </w:t>
+      </w:r>
+      <w:r>
+        <w:rPr>
+          <w:lang w:val="en-US"/>
+        </w:rPr>
+        <w:t>–</w:t>
+      </w:r>
+      <w:r>
+        <w:rPr>
+          <w:lang w:val="en-US"/>
+        </w:rPr>
+        <w:t xml:space="preserve"> </w:t>
+      </w:r>
+      <w:r>
+        <w:rPr>
+          <w:lang w:val="en-US"/>
+        </w:rPr>
+        <w:t xml:space="preserve">a switch indicating </w:t>
+      </w:r>
+      <w:r>
+        <w:rPr>
+          <w:lang w:val="en-US"/>
+        </w:rPr>
+        <w:t>whether the first line of the file contains columns headers</w:t>
       </w:r>
       <w:r>
         <w:rPr>
@@ -14896,13 +14918,31 @@
         <w:rPr>
           <w:lang w:val="en-US"/>
         </w:rPr>
-        <w:t xml:space="preserve"> - </w:t>
-      </w:r>
-      <w:r>
-        <w:rPr>
-          <w:lang w:val="en-US"/>
-        </w:rPr>
-        <w:t xml:space="preserve">specifies if JSON names are represented by </w:t>
+        <w:t xml:space="preserve"> </w:t>
+      </w:r>
+      <w:r>
+        <w:rPr>
+          <w:lang w:val="en-US"/>
+        </w:rPr>
+        <w:t>–</w:t>
+      </w:r>
+      <w:r>
+        <w:rPr>
+          <w:lang w:val="en-US"/>
+        </w:rPr>
+        <w:t xml:space="preserve"> </w:t>
+      </w:r>
+      <w:r>
+        <w:rPr>
+          <w:lang w:val="en-US"/>
+        </w:rPr>
+        <w:t xml:space="preserve">controls the representation of JSON names, </w:t>
+      </w:r>
+      <w:r>
+        <w:rPr>
+          <w:lang w:val="en-US"/>
+        </w:rPr>
+        <w:t xml:space="preserve">if JSON names are represented by </w:t>
       </w:r>
       <w:r>
         <w:rPr>
@@ -14979,18 +15019,54 @@
         </w:rPr>
         <w:t>Link target</w:t>
       </w:r>
-    </w:p>
-    <w:p>
-      <w:pPr>
-        <w:rPr>
-          <w:lang w:val="en-US"/>
-        </w:rPr>
-      </w:pPr>
-      <w:r>
-        <w:rPr>
-          <w:lang w:val="en-US"/>
-        </w:rPr>
-        <w:t xml:space="preserve">A link definition has an optional attribute @targetMediatype, which may be one of the values </w:t>
+      <w:r>
+        <w:rPr>
+          <w:lang w:val="en-US"/>
+        </w:rPr>
+        <w:t xml:space="preserve"> resource</w:t>
+      </w:r>
+    </w:p>
+    <w:p>
+      <w:pPr>
+        <w:rPr>
+          <w:lang w:val="en-US"/>
+        </w:rPr>
+      </w:pPr>
+      <w:r>
+        <w:rPr>
+          <w:lang w:val="en-US"/>
+        </w:rPr>
+        <w:t xml:space="preserve">Like shape elements, also </w:t>
+      </w:r>
+      <w:r>
+        <w:rPr>
+          <w:lang w:val="en-US"/>
+        </w:rPr>
+        <w:t xml:space="preserve">link definition </w:t>
+      </w:r>
+      <w:r>
+        <w:rPr>
+          <w:lang w:val="en-US"/>
+        </w:rPr>
+        <w:t>elements have</w:t>
+      </w:r>
+      <w:r>
+        <w:rPr>
+          <w:lang w:val="en-US"/>
+        </w:rPr>
+        <w:t xml:space="preserve"> an optional attribute @</w:t>
+      </w:r>
+      <w:r>
+        <w:rPr>
+          <w:lang w:val="en-US"/>
+        </w:rPr>
+        <w:t>m</w:t>
+      </w:r>
+      <w:r>
+        <w:rPr>
+          <w:lang w:val="en-US"/>
+        </w:rPr>
+        <w:t xml:space="preserve">ediatype, which may be one of the values </w:t>
       </w:r>
       <w:r>
         <w:rPr>
@@ -15081,6 +15157,8 @@
           <w:lang w:val="en-US"/>
         </w:rPr>
       </w:pPr>
+      <w:bookmarkStart w:id="1" w:name="_Expression_context"/>
+      <w:bookmarkEnd w:id="1"/>
       <w:r>
         <w:rPr>
           <w:lang w:val="en-US"/>
@@ -15110,7 +15188,7 @@
         <w:rPr>
           <w:lang w:val="en-US"/>
         </w:rPr>
-        <w:t xml:space="preserve">current resourde from the </w:t>
+        <w:t xml:space="preserve">current </w:t>
       </w:r>
       <w:r>
         <w:rPr>
@@ -15122,13 +15200,49 @@
         <w:rPr>
           <w:lang w:val="en-US"/>
         </w:rPr>
+        <w:t>resour</w:t>
+      </w:r>
+      <w:r>
+        <w:rPr>
+          <w:lang w:val="en-US"/>
+        </w:rPr>
+        <w:t>c</w:t>
+      </w:r>
+      <w:r>
+        <w:rPr>
+          <w:lang w:val="en-US"/>
+        </w:rPr>
+        <w:t>e</w:t>
+      </w:r>
+      <w:r>
+        <w:rPr>
+          <w:lang w:val="en-US"/>
+        </w:rPr>
+        <w:t xml:space="preserve"> </w:t>
+      </w:r>
+      <w:r>
+        <w:rPr>
+          <w:lang w:val="en-US"/>
+        </w:rPr>
         <w:t xml:space="preserve">is </w:t>
       </w:r>
       <w:r>
         <w:rPr>
           <w:lang w:val="en-US"/>
         </w:rPr>
-        <w:t xml:space="preserve">bound to the built-in variable </w:t>
+        <w:t xml:space="preserve">bound to </w:t>
+      </w:r>
+      <w:r>
+        <w:rPr>
+          <w:lang w:val="en-US"/>
+        </w:rPr>
+        <w:t xml:space="preserve">a </w:t>
+      </w:r>
+      <w:r>
+        <w:rPr>
+          <w:lang w:val="en-US"/>
+        </w:rPr>
+        <w:t xml:space="preserve">variable </w:t>
       </w:r>
       <w:r>
         <w:rPr>
@@ -15177,6 +15291,27 @@
         <w:rPr>
           <w:lang w:val="en-US"/>
         </w:rPr>
+        <w:t xml:space="preserve"> (see </w:t>
+      </w:r>
+      <w:hyperlink w:anchor="_Expression_context" w:history="1">
+        <w:r>
+          <w:rPr>
+            <w:rStyle w:val="Hyperlink"/>
+            <w:lang w:val="en-US"/>
+          </w:rPr>
+          <w:t>Expression context</w:t>
+        </w:r>
+      </w:hyperlink>
+      <w:r>
+        <w:rPr>
+          <w:lang w:val="en-US"/>
+        </w:rPr>
+        <w:t>)</w:t>
+      </w:r>
+      <w:r>
+        <w:rPr>
+          <w:lang w:val="en-US"/>
+        </w:rPr>
         <w:t>.</w:t>
       </w:r>
       <w:r>
@@ -15196,7 +15331,7 @@
         <w:rPr>
           <w:lang w:val="en-US"/>
         </w:rPr>
-        <w:t xml:space="preserve"> variable is </w:t>
+        <w:t xml:space="preserve"> variable is</w:t>
       </w:r>
       <w:r>
         <w:rPr>
@@ -15246,6 +15381,410 @@
           <w:szCs w:val="18"/>
           <w:lang w:val="en-US"/>
         </w:rPr>
+        <w:t xml:space="preserve">  &lt;</w:t>
+      </w:r>
+      <w:r>
+        <w:rPr>
+          <w:rFonts w:ascii="Courier New" w:hAnsi="Courier New" w:cs="Courier New"/>
+          <w:sz w:val="18"/>
+          <w:szCs w:val="18"/>
+          <w:lang w:val="en-US"/>
+        </w:rPr>
+        <w:t>linkDef</w:t>
+      </w:r>
+      <w:r>
+        <w:rPr>
+          <w:rFonts w:ascii="Courier New" w:hAnsi="Courier New" w:cs="Courier New"/>
+          <w:sz w:val="18"/>
+          <w:szCs w:val="18"/>
+          <w:lang w:val="en-US"/>
+        </w:rPr>
+        <w:t xml:space="preserve"> </w:t>
+      </w:r>
+      <w:r>
+        <w:rPr>
+          <w:rFonts w:ascii="Courier New" w:hAnsi="Courier New" w:cs="Courier New"/>
+          <w:sz w:val="18"/>
+          <w:szCs w:val="18"/>
+          <w:lang w:val="en-US"/>
+        </w:rPr>
+        <w:t>linkName=</w:t>
+      </w:r>
+      <w:r>
+        <w:rPr>
+          <w:rFonts w:ascii="Courier New" w:hAnsi="Courier New" w:cs="Courier New"/>
+          <w:sz w:val="18"/>
+          <w:szCs w:val="18"/>
+          <w:lang w:val="en-US"/>
+        </w:rPr>
+        <w:t>"</w:t>
+      </w:r>
+      <w:r>
+        <w:rPr>
+          <w:rFonts w:ascii="Courier New" w:hAnsi="Courier New" w:cs="Courier New"/>
+          <w:sz w:val="18"/>
+          <w:szCs w:val="18"/>
+          <w:lang w:val="en-US"/>
+        </w:rPr>
+        <w:t>projects</w:t>
+      </w:r>
+      <w:r>
+        <w:rPr>
+          <w:rFonts w:ascii="Courier New" w:hAnsi="Courier New" w:cs="Courier New"/>
+          <w:sz w:val="18"/>
+          <w:szCs w:val="18"/>
+          <w:lang w:val="en-US"/>
+        </w:rPr>
+        <w:t>"</w:t>
+      </w:r>
+      <w:r>
+        <w:rPr>
+          <w:rFonts w:ascii="Courier New" w:hAnsi="Courier New" w:cs="Courier New"/>
+          <w:sz w:val="18"/>
+          <w:szCs w:val="18"/>
+          <w:lang w:val="en-US"/>
+        </w:rPr>
+        <w:t xml:space="preserve"> foxpath=</w:t>
+      </w:r>
+      <w:r>
+        <w:rPr>
+          <w:rFonts w:ascii="Courier New" w:hAnsi="Courier New" w:cs="Courier New"/>
+          <w:sz w:val="18"/>
+          <w:szCs w:val="18"/>
+          <w:lang w:val="en-US"/>
+        </w:rPr>
+        <w:t>"</w:t>
+      </w:r>
+      <w:r>
+        <w:rPr>
+          <w:rFonts w:ascii="Courier New" w:hAnsi="Courier New" w:cs="Courier New"/>
+          <w:sz w:val="18"/>
+          <w:szCs w:val="18"/>
+          <w:lang w:val="en-US"/>
+        </w:rPr>
+        <w:t>…</w:t>
+      </w:r>
+      <w:r>
+        <w:rPr>
+          <w:rFonts w:ascii="Courier New" w:hAnsi="Courier New" w:cs="Courier New"/>
+          <w:sz w:val="18"/>
+          <w:szCs w:val="18"/>
+          <w:lang w:val="en-US"/>
+        </w:rPr>
+        <w:t>"</w:t>
+      </w:r>
+      <w:r>
+        <w:rPr>
+          <w:rFonts w:ascii="Courier New" w:hAnsi="Courier New" w:cs="Courier New"/>
+          <w:sz w:val="18"/>
+          <w:szCs w:val="18"/>
+          <w:lang w:val="en-US"/>
+        </w:rPr>
+        <w:t xml:space="preserve"> mediatype=</w:t>
+      </w:r>
+      <w:r>
+        <w:rPr>
+          <w:rFonts w:ascii="Courier New" w:hAnsi="Courier New" w:cs="Courier New"/>
+          <w:sz w:val="18"/>
+          <w:szCs w:val="18"/>
+          <w:lang w:val="en-US"/>
+        </w:rPr>
+        <w:t>"</w:t>
+      </w:r>
+      <w:r>
+        <w:rPr>
+          <w:rFonts w:ascii="Courier New" w:hAnsi="Courier New" w:cs="Courier New"/>
+          <w:sz w:val="18"/>
+          <w:szCs w:val="18"/>
+          <w:lang w:val="en-US"/>
+        </w:rPr>
+        <w:t>csv</w:t>
+      </w:r>
+      <w:r>
+        <w:rPr>
+          <w:rFonts w:ascii="Courier New" w:hAnsi="Courier New" w:cs="Courier New"/>
+          <w:sz w:val="18"/>
+          <w:szCs w:val="18"/>
+          <w:lang w:val="en-US"/>
+        </w:rPr>
+        <w:t>"</w:t>
+      </w:r>
+      <w:r>
+        <w:rPr>
+          <w:rFonts w:ascii="Courier New" w:hAnsi="Courier New" w:cs="Courier New"/>
+          <w:sz w:val="18"/>
+          <w:szCs w:val="18"/>
+          <w:lang w:val="en-US"/>
+        </w:rPr>
+        <w:t>&gt;</w:t>
+      </w:r>
+      <w:r>
+        <w:rPr>
+          <w:rFonts w:ascii="Courier New" w:hAnsi="Courier New" w:cs="Courier New"/>
+          <w:sz w:val="18"/>
+          <w:szCs w:val="18"/>
+          <w:lang w:val="en-US"/>
+        </w:rPr>
+        <w:t xml:space="preserve"> </w:t>
+      </w:r>
+    </w:p>
+    <w:p>
+      <w:pPr>
+        <w:spacing w:after="0"/>
+        <w:rPr>
+          <w:rFonts w:ascii="Courier New" w:hAnsi="Courier New" w:cs="Courier New"/>
+          <w:sz w:val="18"/>
+          <w:szCs w:val="18"/>
+          <w:lang w:val="en-US"/>
+        </w:rPr>
+      </w:pPr>
+    </w:p>
+    <w:p>
+      <w:pPr>
+        <w:spacing w:after="0"/>
+        <w:rPr>
+          <w:rFonts w:ascii="Courier New" w:hAnsi="Courier New" w:cs="Courier New"/>
+          <w:sz w:val="18"/>
+          <w:szCs w:val="18"/>
+          <w:lang w:val="en-US"/>
+        </w:rPr>
+      </w:pPr>
+      <w:r>
+        <w:rPr>
+          <w:rFonts w:ascii="Courier New" w:hAnsi="Courier New" w:cs="Courier New"/>
+          <w:sz w:val="18"/>
+          <w:szCs w:val="18"/>
+          <w:lang w:val="en-US"/>
+        </w:rPr>
+        <w:t xml:space="preserve">  &lt;</w:t>
+      </w:r>
+      <w:r>
+        <w:rPr>
+          <w:rFonts w:ascii="Courier New" w:hAnsi="Courier New" w:cs="Courier New"/>
+          <w:sz w:val="18"/>
+          <w:szCs w:val="18"/>
+          <w:lang w:val="en-US"/>
+        </w:rPr>
+        <w:t>file foxpath</w:t>
+      </w:r>
+      <w:r>
+        <w:rPr>
+          <w:rFonts w:ascii="Courier New" w:hAnsi="Courier New" w:cs="Courier New"/>
+          <w:sz w:val="18"/>
+          <w:szCs w:val="18"/>
+          <w:lang w:val="en-US"/>
+        </w:rPr>
+        <w:t>=</w:t>
+      </w:r>
+      <w:r>
+        <w:rPr>
+          <w:rFonts w:ascii="Courier New" w:hAnsi="Courier New" w:cs="Courier New"/>
+          <w:sz w:val="18"/>
+          <w:szCs w:val="18"/>
+          <w:lang w:val="en-US"/>
+        </w:rPr>
+        <w:t>"</w:t>
+      </w:r>
+      <w:r>
+        <w:rPr>
+          <w:rFonts w:ascii="Courier New" w:hAnsi="Courier New" w:cs="Courier New"/>
+          <w:sz w:val="18"/>
+          <w:szCs w:val="18"/>
+          <w:lang w:val="en-US"/>
+        </w:rPr>
+        <w:t>…</w:t>
+      </w:r>
+      <w:r>
+        <w:rPr>
+          <w:rFonts w:ascii="Courier New" w:hAnsi="Courier New" w:cs="Courier New"/>
+          <w:sz w:val="18"/>
+          <w:szCs w:val="18"/>
+          <w:lang w:val="en-US"/>
+        </w:rPr>
+        <w:t>"</w:t>
+      </w:r>
+      <w:r>
+        <w:rPr>
+          <w:rFonts w:ascii="Courier New" w:hAnsi="Courier New" w:cs="Courier New"/>
+          <w:sz w:val="18"/>
+          <w:szCs w:val="18"/>
+          <w:lang w:val="en-US"/>
+        </w:rPr>
+        <w:t xml:space="preserve"> mediatype</w:t>
+      </w:r>
+      <w:r>
+        <w:rPr>
+          <w:rFonts w:ascii="Courier New" w:hAnsi="Courier New" w:cs="Courier New"/>
+          <w:sz w:val="18"/>
+          <w:szCs w:val="18"/>
+          <w:lang w:val="en-US"/>
+        </w:rPr>
+        <w:t>"</w:t>
+      </w:r>
+      <w:r>
+        <w:rPr>
+          <w:rFonts w:ascii="Courier New" w:hAnsi="Courier New" w:cs="Courier New"/>
+          <w:sz w:val="18"/>
+          <w:szCs w:val="18"/>
+          <w:lang w:val="en-US"/>
+        </w:rPr>
+        <w:t>json</w:t>
+      </w:r>
+      <w:r>
+        <w:rPr>
+          <w:rFonts w:ascii="Courier New" w:hAnsi="Courier New" w:cs="Courier New"/>
+          <w:sz w:val="18"/>
+          <w:szCs w:val="18"/>
+          <w:lang w:val="en-US"/>
+        </w:rPr>
+        <w:t>"</w:t>
+      </w:r>
+      <w:r>
+        <w:rPr>
+          <w:rFonts w:ascii="Courier New" w:hAnsi="Courier New" w:cs="Courier New"/>
+          <w:sz w:val="18"/>
+          <w:szCs w:val="18"/>
+          <w:lang w:val="en-US"/>
+        </w:rPr>
+        <w:t>&gt;</w:t>
+      </w:r>
+      <w:r>
+        <w:rPr>
+          <w:rFonts w:ascii="Courier New" w:hAnsi="Courier New" w:cs="Courier New"/>
+          <w:sz w:val="18"/>
+          <w:szCs w:val="18"/>
+          <w:lang w:val="en-US"/>
+        </w:rPr>
+        <w:t xml:space="preserve"> </w:t>
+      </w:r>
+    </w:p>
+    <w:p>
+      <w:pPr>
+        <w:spacing w:after="0"/>
+        <w:rPr>
+          <w:rFonts w:ascii="Courier New" w:hAnsi="Courier New" w:cs="Courier New"/>
+          <w:sz w:val="18"/>
+          <w:szCs w:val="18"/>
+          <w:lang w:val="en-US"/>
+        </w:rPr>
+      </w:pPr>
+      <w:r>
+        <w:rPr>
+          <w:rFonts w:ascii="Courier New" w:hAnsi="Courier New" w:cs="Courier New"/>
+          <w:sz w:val="18"/>
+          <w:szCs w:val="18"/>
+          <w:lang w:val="en-US"/>
+        </w:rPr>
+        <w:t xml:space="preserve">  </w:t>
+      </w:r>
+      <w:r>
+        <w:rPr>
+          <w:rFonts w:ascii="Courier New" w:hAnsi="Courier New" w:cs="Courier New"/>
+          <w:sz w:val="18"/>
+          <w:szCs w:val="18"/>
+          <w:lang w:val="en-US"/>
+        </w:rPr>
+        <w:t xml:space="preserve">  &lt;value</w:t>
+      </w:r>
+      <w:r>
+        <w:rPr>
+          <w:rFonts w:ascii="Courier New" w:hAnsi="Courier New" w:cs="Courier New"/>
+          <w:sz w:val="18"/>
+          <w:szCs w:val="18"/>
+          <w:lang w:val="en-US"/>
+        </w:rPr>
+        <w:t>s</w:t>
+      </w:r>
+      <w:r>
+        <w:rPr>
+          <w:rFonts w:ascii="Courier New" w:hAnsi="Courier New" w:cs="Courier New"/>
+          <w:sz w:val="18"/>
+          <w:szCs w:val="18"/>
+          <w:lang w:val="en-US"/>
+        </w:rPr>
+        <w:t xml:space="preserve">Compared </w:t>
+      </w:r>
+      <w:r>
+        <w:rPr>
+          <w:rFonts w:ascii="Courier New" w:hAnsi="Courier New" w:cs="Courier New"/>
+          <w:sz w:val="18"/>
+          <w:szCs w:val="18"/>
+          <w:lang w:val="en-US"/>
+        </w:rPr>
+        <w:t>linkName=</w:t>
+      </w:r>
+      <w:r>
+        <w:rPr>
+          <w:rFonts w:ascii="Courier New" w:hAnsi="Courier New" w:cs="Courier New"/>
+          <w:sz w:val="18"/>
+          <w:szCs w:val="18"/>
+          <w:lang w:val="en-US"/>
+        </w:rPr>
+        <w:t>"</w:t>
+      </w:r>
+      <w:r>
+        <w:rPr>
+          <w:rFonts w:ascii="Courier New" w:hAnsi="Courier New" w:cs="Courier New"/>
+          <w:sz w:val="18"/>
+          <w:szCs w:val="18"/>
+          <w:lang w:val="en-US"/>
+        </w:rPr>
+        <w:t>projects</w:t>
+      </w:r>
+      <w:r>
+        <w:rPr>
+          <w:rFonts w:ascii="Courier New" w:hAnsi="Courier New" w:cs="Courier New"/>
+          <w:sz w:val="18"/>
+          <w:szCs w:val="18"/>
+          <w:lang w:val="en-US"/>
+        </w:rPr>
+        <w:t>"</w:t>
+      </w:r>
+      <w:r>
+        <w:rPr>
+          <w:rFonts w:ascii="Courier New" w:hAnsi="Courier New" w:cs="Courier New"/>
+          <w:sz w:val="18"/>
+          <w:szCs w:val="18"/>
+          <w:lang w:val="en-US"/>
+        </w:rPr>
+        <w:t>&gt;</w:t>
+      </w:r>
+      <w:r>
+        <w:rPr>
+          <w:rFonts w:ascii="Courier New" w:hAnsi="Courier New" w:cs="Courier New"/>
+          <w:sz w:val="18"/>
+          <w:szCs w:val="18"/>
+          <w:lang w:val="en-US"/>
+        </w:rPr>
+        <w:t xml:space="preserve"> </w:t>
+      </w:r>
+    </w:p>
+    <w:p>
+      <w:pPr>
+        <w:spacing w:after="0"/>
+        <w:rPr>
+          <w:rFonts w:ascii="Courier New" w:hAnsi="Courier New" w:cs="Courier New"/>
+          <w:sz w:val="18"/>
+          <w:szCs w:val="18"/>
+          <w:lang w:val="en-US"/>
+        </w:rPr>
+      </w:pPr>
+      <w:r>
+        <w:rPr>
+          <w:rFonts w:ascii="Courier New" w:hAnsi="Courier New" w:cs="Courier New"/>
+          <w:sz w:val="18"/>
+          <w:szCs w:val="18"/>
+          <w:lang w:val="en-US"/>
+        </w:rPr>
+        <w:t xml:space="preserve">    </w:t>
+      </w:r>
+      <w:r>
+        <w:rPr>
+          <w:rFonts w:ascii="Courier New" w:hAnsi="Courier New" w:cs="Courier New"/>
+          <w:sz w:val="18"/>
+          <w:szCs w:val="18"/>
+          <w:lang w:val="en-US"/>
+        </w:rPr>
         <w:t xml:space="preserve">  &lt;valueCompared expr1XP="//</w:t>
       </w:r>
       <w:r>
@@ -15278,21 +15817,40 @@
     </w:p>
     <w:p>
       <w:pPr>
-        <w:rPr>
-          <w:rFonts w:ascii="Courier New" w:hAnsi="Courier New" w:cs="Courier New"/>
-          <w:sz w:val="18"/>
-          <w:szCs w:val="18"/>
-          <w:lang w:val="en-US"/>
-        </w:rPr>
-      </w:pPr>
-      <w:r>
-        <w:rPr>
-          <w:rFonts w:ascii="Courier New" w:hAnsi="Courier New" w:cs="Courier New"/>
-          <w:sz w:val="18"/>
-          <w:szCs w:val="18"/>
-          <w:lang w:val="en-US"/>
-        </w:rPr>
-        <w:t xml:space="preserve">                 expr2</w:t>
+        <w:spacing w:after="0"/>
+        <w:rPr>
+          <w:rFonts w:ascii="Courier New" w:hAnsi="Courier New" w:cs="Courier New"/>
+          <w:sz w:val="18"/>
+          <w:szCs w:val="18"/>
+          <w:lang w:val="en-US"/>
+        </w:rPr>
+      </w:pPr>
+      <w:r>
+        <w:rPr>
+          <w:rFonts w:ascii="Courier New" w:hAnsi="Courier New" w:cs="Courier New"/>
+          <w:sz w:val="18"/>
+          <w:szCs w:val="18"/>
+          <w:lang w:val="en-US"/>
+        </w:rPr>
+        <w:t xml:space="preserve">    </w:t>
+      </w:r>
+      <w:r>
+        <w:rPr>
+          <w:rFonts w:ascii="Courier New" w:hAnsi="Courier New" w:cs="Courier New"/>
+          <w:sz w:val="18"/>
+          <w:szCs w:val="18"/>
+          <w:lang w:val="en-US"/>
+        </w:rPr>
+        <w:t xml:space="preserve">    </w:t>
+      </w:r>
+      <w:r>
+        <w:rPr>
+          <w:rFonts w:ascii="Courier New" w:hAnsi="Courier New" w:cs="Courier New"/>
+          <w:sz w:val="18"/>
+          <w:szCs w:val="18"/>
+          <w:lang w:val="en-US"/>
+        </w:rPr>
+        <w:t xml:space="preserve">             expr2</w:t>
       </w:r>
       <w:r>
         <w:rPr>
@@ -15335,6 +15893,129 @@
       <w:pPr>
         <w:spacing w:after="0"/>
         <w:rPr>
+          <w:rFonts w:ascii="Courier New" w:hAnsi="Courier New" w:cs="Courier New"/>
+          <w:sz w:val="18"/>
+          <w:szCs w:val="18"/>
+          <w:lang w:val="en-US"/>
+        </w:rPr>
+      </w:pPr>
+      <w:r>
+        <w:rPr>
+          <w:rFonts w:ascii="Courier New" w:hAnsi="Courier New" w:cs="Courier New"/>
+          <w:sz w:val="18"/>
+          <w:szCs w:val="18"/>
+          <w:lang w:val="en-US"/>
+        </w:rPr>
+        <w:t xml:space="preserve">  </w:t>
+      </w:r>
+      <w:r>
+        <w:rPr>
+          <w:rFonts w:ascii="Courier New" w:hAnsi="Courier New" w:cs="Courier New"/>
+          <w:sz w:val="18"/>
+          <w:szCs w:val="18"/>
+          <w:lang w:val="en-US"/>
+        </w:rPr>
+        <w:t xml:space="preserve">  </w:t>
+      </w:r>
+      <w:r>
+        <w:rPr>
+          <w:rFonts w:ascii="Courier New" w:hAnsi="Courier New" w:cs="Courier New"/>
+          <w:sz w:val="18"/>
+          <w:szCs w:val="18"/>
+          <w:lang w:val="en-US"/>
+        </w:rPr>
+        <w:t>&lt;</w:t>
+      </w:r>
+      <w:r>
+        <w:rPr>
+          <w:rFonts w:ascii="Courier New" w:hAnsi="Courier New" w:cs="Courier New"/>
+          <w:sz w:val="18"/>
+          <w:szCs w:val="18"/>
+          <w:lang w:val="en-US"/>
+        </w:rPr>
+        <w:t>/</w:t>
+      </w:r>
+      <w:r>
+        <w:rPr>
+          <w:rFonts w:ascii="Courier New" w:hAnsi="Courier New" w:cs="Courier New"/>
+          <w:sz w:val="18"/>
+          <w:szCs w:val="18"/>
+          <w:lang w:val="en-US"/>
+        </w:rPr>
+        <w:t>value</w:t>
+      </w:r>
+      <w:r>
+        <w:rPr>
+          <w:rFonts w:ascii="Courier New" w:hAnsi="Courier New" w:cs="Courier New"/>
+          <w:sz w:val="18"/>
+          <w:szCs w:val="18"/>
+          <w:lang w:val="en-US"/>
+        </w:rPr>
+        <w:t>s</w:t>
+      </w:r>
+      <w:r>
+        <w:rPr>
+          <w:rFonts w:ascii="Courier New" w:hAnsi="Courier New" w:cs="Courier New"/>
+          <w:sz w:val="18"/>
+          <w:szCs w:val="18"/>
+          <w:lang w:val="en-US"/>
+        </w:rPr>
+        <w:t>Compared</w:t>
+      </w:r>
+      <w:r>
+        <w:rPr>
+          <w:rFonts w:ascii="Courier New" w:hAnsi="Courier New" w:cs="Courier New"/>
+          <w:sz w:val="18"/>
+          <w:szCs w:val="18"/>
+          <w:lang w:val="en-US"/>
+        </w:rPr>
+        <w:t>&gt;</w:t>
+      </w:r>
+      <w:r>
+        <w:rPr>
+          <w:rFonts w:ascii="Courier New" w:hAnsi="Courier New" w:cs="Courier New"/>
+          <w:sz w:val="18"/>
+          <w:szCs w:val="18"/>
+          <w:lang w:val="en-US"/>
+        </w:rPr>
+        <w:t xml:space="preserve"> </w:t>
+      </w:r>
+    </w:p>
+    <w:p>
+      <w:pPr>
+        <w:spacing w:after="0"/>
+        <w:rPr>
+          <w:rFonts w:ascii="Courier New" w:hAnsi="Courier New" w:cs="Courier New"/>
+          <w:sz w:val="18"/>
+          <w:szCs w:val="18"/>
+          <w:lang w:val="en-US"/>
+        </w:rPr>
+      </w:pPr>
+      <w:r>
+        <w:rPr>
+          <w:rFonts w:ascii="Courier New" w:hAnsi="Courier New" w:cs="Courier New"/>
+          <w:sz w:val="18"/>
+          <w:szCs w:val="18"/>
+          <w:lang w:val="en-US"/>
+        </w:rPr>
+        <w:t xml:space="preserve">  &lt;/file&gt;</w:t>
+      </w:r>
+    </w:p>
+    <w:p>
+      <w:pPr>
+        <w:spacing w:after="0"/>
+        <w:rPr>
+          <w:rFonts w:ascii="Courier New" w:hAnsi="Courier New" w:cs="Courier New"/>
+          <w:sz w:val="18"/>
+          <w:szCs w:val="18"/>
+          <w:lang w:val="en-US"/>
+        </w:rPr>
+      </w:pPr>
+    </w:p>
+    <w:p>
+      <w:pPr>
+        <w:spacing w:after="0"/>
+        <w:rPr>
           <w:lang w:val="en-US"/>
         </w:rPr>
       </w:pPr>
@@ -15354,13 +16035,45 @@
         <w:rPr>
           <w:lang w:val="en-US"/>
         </w:rPr>
-        <w:t xml:space="preserve">expr2XP is evaluated in the context of a link target, </w:t>
-      </w:r>
-      <w:r>
-        <w:rPr>
-          <w:lang w:val="en-US"/>
-        </w:rPr>
-        <w:t xml:space="preserve">not the shape target, </w:t>
+        <w:t xml:space="preserve">expr2XP is evaluated in the context of a </w:t>
+      </w:r>
+      <w:r>
+        <w:rPr>
+          <w:i/>
+          <w:lang w:val="en-US"/>
+        </w:rPr>
+        <w:t>link target</w:t>
+      </w:r>
+      <w:r>
+        <w:rPr>
+          <w:i/>
+          <w:lang w:val="en-US"/>
+        </w:rPr>
+        <w:t xml:space="preserve"> resource</w:t>
+      </w:r>
+      <w:r>
+        <w:rPr>
+          <w:lang w:val="en-US"/>
+        </w:rPr>
+        <w:t xml:space="preserve">, </w:t>
+      </w:r>
+      <w:r>
+        <w:rPr>
+          <w:lang w:val="en-US"/>
+        </w:rPr>
+        <w:t>not the shape target</w:t>
+      </w:r>
+      <w:r>
+        <w:rPr>
+          <w:lang w:val="en-US"/>
+        </w:rPr>
+        <w:t xml:space="preserve"> resource</w:t>
+      </w:r>
+      <w:r>
+        <w:rPr>
+          <w:lang w:val="en-US"/>
+        </w:rPr>
+        <w:t xml:space="preserve">, </w:t>
       </w:r>
       <w:r>
         <w:rPr>
@@ -15409,7 +16122,73 @@
         <w:rPr>
           <w:lang w:val="en-US"/>
         </w:rPr>
-        <w:t>ape target.</w:t>
+        <w:t>ape target</w:t>
+      </w:r>
+      <w:r>
+        <w:rPr>
+          <w:lang w:val="en-US"/>
+        </w:rPr>
+        <w:t xml:space="preserve"> resource</w:t>
+      </w:r>
+      <w:r>
+        <w:rPr>
+          <w:lang w:val="en-US"/>
+        </w:rPr>
+        <w:t>.</w:t>
+      </w:r>
+      <w:r>
+        <w:rPr>
+          <w:lang w:val="en-US"/>
+        </w:rPr>
+        <w:t xml:space="preserve"> </w:t>
+      </w:r>
+      <w:r>
+        <w:rPr>
+          <w:lang w:val="en-US"/>
+        </w:rPr>
+        <w:t>Also note that</w:t>
+      </w:r>
+      <w:r>
+        <w:rPr>
+          <w:lang w:val="en-US"/>
+        </w:rPr>
+        <w:t xml:space="preserve"> the link</w:t>
+      </w:r>
+      <w:r>
+        <w:rPr>
+          <w:lang w:val="en-US"/>
+        </w:rPr>
+        <w:t xml:space="preserve"> </w:t>
+      </w:r>
+      <w:r>
+        <w:rPr>
+          <w:lang w:val="en-US"/>
+        </w:rPr>
+        <w:t>target resource is a CSV document, whereas the shape target resource is a JSON document</w:t>
+      </w:r>
+      <w:r>
+        <w:rPr>
+          <w:lang w:val="en-US"/>
+        </w:rPr>
+        <w:t xml:space="preserve">. The constraint thus </w:t>
+      </w:r>
+      <w:r>
+        <w:rPr>
+          <w:lang w:val="en-US"/>
+        </w:rPr>
+        <w:t>uses</w:t>
+      </w:r>
+      <w:r>
+        <w:rPr>
+          <w:lang w:val="en-US"/>
+        </w:rPr>
+        <w:t xml:space="preserve"> an expression evaluating JSON contents (@expr1XP) as well as an expression evaluating CSV contents, yet also accessing JSON contents (@expr2XP).</w:t>
+      </w:r>
+      <w:r>
+        <w:rPr>
+          <w:lang w:val="en-US"/>
+        </w:rPr>
+        <w:t xml:space="preserve"> </w:t>
       </w:r>
     </w:p>
     <w:p>
@@ -15603,7 +16382,21 @@
         <w:rPr>
           <w:lang w:val="en-US"/>
         </w:rPr>
-        <w:t xml:space="preserve"> supports also parameters corresponding to the shape attributes controlling CSV parsing (@csv.separator, @csv.header and @csv.format):</w:t>
+        <w:t xml:space="preserve"> </w:t>
+      </w:r>
+      <w:r>
+        <w:rPr>
+          <w:lang w:val="en-US"/>
+        </w:rPr>
+        <w:t xml:space="preserve">has further optional </w:t>
+      </w:r>
+      <w:bookmarkStart w:id="2" w:name="_GoBack"/>
+      <w:bookmarkEnd w:id="2"/>
+      <w:r>
+        <w:rPr>
+          <w:lang w:val="en-US"/>
+        </w:rPr>
+        <w:t>parameters corresponding to the shape attributes controlling CSV parsing (@csv.separator, @csv.header and @csv.format):</w:t>
       </w:r>
     </w:p>
     <w:p>
@@ -15689,6 +16482,7 @@
         <w:rPr>
           <w:lang w:val="en-US"/>
         </w:rPr>
+        <w:lastRenderedPageBreak/>
         <w:t>The context element of a Greenfox schema</w:t>
       </w:r>
     </w:p>
@@ -17742,6 +18536,7 @@
               <w:rPr>
                 <w:lang w:val="en-US"/>
               </w:rPr>
+              <w:lastRenderedPageBreak/>
               <w:t>TargetSize</w:t>
             </w:r>
           </w:p>
@@ -17962,14 +18757,7 @@
         <w:rPr>
           <w:lang w:val="en-US"/>
         </w:rPr>
-        <w:t xml:space="preserve">The folder demo-constraints contains for each constraint type one or several example schemas. Note that the examples are not meant to give a comprehensive overview of the possibilites. Rather, they </w:t>
-      </w:r>
-      <w:r>
-        <w:rPr>
-          <w:lang w:val="en-US"/>
-        </w:rPr>
-        <w:lastRenderedPageBreak/>
-        <w:t>should give a feeling what can be achieved using that constraint type, and how using the constraint type looks.</w:t>
+        <w:t>The folder demo-constraints contains for each constraint type one or several example schemas. Note that the examples are not meant to give a comprehensive overview of the possibilites. Rather, they should give a feeling what can be achieved using that constraint type, and how using the constraint type looks.</w:t>
       </w:r>
     </w:p>
     <w:p>

</xml_diff>

<commit_message>
Extended Greenfox introduction, added section "The context element".
</commit_message>
<xml_diff>
--- a/declarative-amsterdam-2020/an-introduction-to-greenfox/an-introduction-to-greenfox.docx
+++ b/declarative-amsterdam-2020/an-introduction-to-greenfox/an-introduction-to-greenfox.docx
@@ -2,6 +2,150 @@
 <file path=word/document.xml><?xml version="1.0" encoding="utf-8"?>
 <w:document xmlns:wpc="http://schemas.microsoft.com/office/word/2010/wordprocessingCanvas" xmlns:mc="http://schemas.openxmlformats.org/markup-compatibility/2006" xmlns:o="urn:schemas-microsoft-com:office:office" xmlns:r="http://schemas.openxmlformats.org/officeDocument/2006/relationships" xmlns:m="http://schemas.openxmlformats.org/officeDocument/2006/math" xmlns:v="urn:schemas-microsoft-com:vml" xmlns:wp14="http://schemas.microsoft.com/office/word/2010/wordprocessingDrawing" xmlns:wp="http://schemas.openxmlformats.org/drawingml/2006/wordprocessingDrawing" xmlns:w10="urn:schemas-microsoft-com:office:word" xmlns:w="http://schemas.openxmlformats.org/wordprocessingml/2006/main" xmlns:w14="http://schemas.microsoft.com/office/word/2010/wordml" xmlns:w15="http://schemas.microsoft.com/office/word/2012/wordml" xmlns:wpg="http://schemas.microsoft.com/office/word/2010/wordprocessingGroup" xmlns:wpi="http://schemas.microsoft.com/office/word/2010/wordprocessingInk" xmlns:wne="http://schemas.microsoft.com/office/word/2006/wordml" xmlns:wps="http://schemas.microsoft.com/office/word/2010/wordprocessingShape" mc:Ignorable="w14 w15 wp14">
   <w:body>
+    <w:p>
+      <w:pPr>
+        <w:spacing w:after="0"/>
+        <w:rPr>
+          <w:b/>
+          <w:i/>
+          <w:color w:val="00B050"/>
+          <w:lang w:val="en-US"/>
+        </w:rPr>
+      </w:pPr>
+      <w:r>
+        <w:rPr>
+          <w:b/>
+          <w:i/>
+          <w:lang w:val="en-US"/>
+        </w:rPr>
+        <w:t>[2020-10-</w:t>
+      </w:r>
+      <w:r>
+        <w:rPr>
+          <w:b/>
+          <w:i/>
+          <w:lang w:val="en-US"/>
+        </w:rPr>
+        <w:t>18</w:t>
+      </w:r>
+      <w:r>
+        <w:rPr>
+          <w:b/>
+          <w:i/>
+          <w:lang w:val="en-US"/>
+        </w:rPr>
+        <w:t xml:space="preserve"> – added: section</w:t>
+      </w:r>
+      <w:r>
+        <w:rPr>
+          <w:b/>
+          <w:i/>
+          <w:lang w:val="en-US"/>
+        </w:rPr>
+        <w:t xml:space="preserve"> </w:t>
+      </w:r>
+      <w:hyperlink w:anchor="_The_context_element" w:history="1">
+        <w:r>
+          <w:rPr>
+            <w:rStyle w:val="Hyperlink"/>
+            <w:b/>
+            <w:i/>
+            <w:lang w:val="en-US"/>
+          </w:rPr>
+          <w:t>The context element of a Greenfox schema</w:t>
+        </w:r>
+      </w:hyperlink>
+      <w:r>
+        <w:rPr>
+          <w:b/>
+          <w:i/>
+          <w:color w:val="00B050"/>
+          <w:lang w:val="en-US"/>
+        </w:rPr>
+        <w:t>]</w:t>
+      </w:r>
+    </w:p>
+    <w:p>
+      <w:pPr>
+        <w:spacing w:after="0"/>
+        <w:rPr>
+          <w:b/>
+          <w:i/>
+          <w:color w:val="00B050"/>
+          <w:lang w:val="en-US"/>
+        </w:rPr>
+      </w:pPr>
+      <w:bookmarkStart w:id="0" w:name="_GoBack"/>
+      <w:bookmarkEnd w:id="0"/>
+      <w:r>
+        <w:rPr>
+          <w:b/>
+          <w:i/>
+          <w:lang w:val="en-US"/>
+        </w:rPr>
+        <w:t>[2020-10-</w:t>
+      </w:r>
+      <w:r>
+        <w:rPr>
+          <w:b/>
+          <w:i/>
+          <w:lang w:val="en-US"/>
+        </w:rPr>
+        <w:t>16</w:t>
+      </w:r>
+      <w:r>
+        <w:rPr>
+          <w:b/>
+          <w:i/>
+          <w:lang w:val="en-US"/>
+        </w:rPr>
+        <w:t xml:space="preserve"> – </w:t>
+      </w:r>
+      <w:r>
+        <w:rPr>
+          <w:b/>
+          <w:i/>
+          <w:lang w:val="en-US"/>
+        </w:rPr>
+        <w:t>elaborated</w:t>
+      </w:r>
+      <w:r>
+        <w:rPr>
+          <w:b/>
+          <w:i/>
+          <w:lang w:val="en-US"/>
+        </w:rPr>
+        <w:t>: section</w:t>
+      </w:r>
+      <w:r>
+        <w:rPr>
+          <w:b/>
+          <w:i/>
+          <w:lang w:val="en-US"/>
+        </w:rPr>
+        <w:t xml:space="preserve"> </w:t>
+      </w:r>
+      <w:hyperlink w:anchor="_Evaluation_context" w:history="1">
+        <w:r>
+          <w:rPr>
+            <w:rStyle w:val="Hyperlink"/>
+            <w:b/>
+            <w:i/>
+            <w:lang w:val="en-US"/>
+          </w:rPr>
+          <w:t>Evaluation context</w:t>
+        </w:r>
+      </w:hyperlink>
+      <w:r>
+        <w:rPr>
+          <w:b/>
+          <w:i/>
+          <w:color w:val="00B050"/>
+          <w:lang w:val="en-US"/>
+        </w:rPr>
+        <w:t>]</w:t>
+      </w:r>
+    </w:p>
     <w:p>
       <w:pPr>
         <w:rPr>
@@ -131,7 +275,23 @@
           <w:i/>
           <w:lang w:val="en-US"/>
         </w:rPr>
-        <w:t>final version planned for 2020-10-18]</w:t>
+        <w:t>final version planned for 2020-10-</w:t>
+      </w:r>
+      <w:r>
+        <w:rPr>
+          <w:b/>
+          <w:i/>
+          <w:lang w:val="en-US"/>
+        </w:rPr>
+        <w:t>25</w:t>
+      </w:r>
+      <w:r>
+        <w:rPr>
+          <w:b/>
+          <w:i/>
+          <w:lang w:val="en-US"/>
+        </w:rPr>
+        <w:t>]</w:t>
       </w:r>
     </w:p>
     <w:p>
@@ -1051,6 +1211,7 @@
         <w:rPr>
           <w:lang w:val="en-US"/>
         </w:rPr>
+        <w:lastRenderedPageBreak/>
         <w:t>We start with a g</w:t>
       </w:r>
       <w:r>
@@ -1093,7 +1254,6 @@
         <w:rPr>
           <w:lang w:val="en-US"/>
         </w:rPr>
-        <w:lastRenderedPageBreak/>
         <w:t xml:space="preserve">This is followed by </w:t>
       </w:r>
       <w:r>
@@ -1802,6 +1962,7 @@
           <w:szCs w:val="18"/>
           <w:lang w:val="en-US"/>
         </w:rPr>
+        <w:lastRenderedPageBreak/>
         <w:t>&lt;value exprXP="//@iata" length="3" distinct="true"/&gt;</w:t>
       </w:r>
     </w:p>
@@ -1896,7 +2057,6 @@
           <w:szCs w:val="18"/>
           <w:lang w:val="en-US"/>
         </w:rPr>
-        <w:lastRenderedPageBreak/>
         <w:t>expr2XP="</w:t>
       </w:r>
       <w:r>
@@ -3075,6 +3235,7 @@
         <w:rPr>
           <w:lang w:val="en-US"/>
         </w:rPr>
+        <w:lastRenderedPageBreak/>
         <w:t>Target declaration</w:t>
       </w:r>
     </w:p>
@@ -3185,7 +3346,6 @@
           <w:szCs w:val="18"/>
           <w:lang w:val="en-US"/>
         </w:rPr>
-        <w:lastRenderedPageBreak/>
         <w:t xml:space="preserve">      </w:t>
       </w:r>
       <w:r>
@@ -4467,7 +4627,14 @@
         <w:rPr>
           <w:lang w:val="en-US"/>
         </w:rPr>
-        <w:t xml:space="preserve">all pairs are checked obtained by combining the resource under validation with each one of the resources obtained from the link definition. This logic is the same in both cases – target declarations and pair-based constraints. Therefore, it is the same set of possibilities available for making target declarations or for selecting constraint targets. Syntactically, it’s the same set of attributes </w:t>
+        <w:t xml:space="preserve">all pairs are checked obtained by combining the resource under validation with each one of </w:t>
+      </w:r>
+      <w:r>
+        <w:rPr>
+          <w:lang w:val="en-US"/>
+        </w:rPr>
+        <w:lastRenderedPageBreak/>
+        <w:t xml:space="preserve">the resources obtained from the link definition. This logic is the same in both cases – target declarations and pair-based constraints. Therefore, it is the same set of possibilities available for making target declarations or for selecting constraint targets. Syntactically, it’s the same set of attributes </w:t>
       </w:r>
       <w:r>
         <w:rPr>
@@ -4492,7 +4659,6 @@
         <w:rPr>
           <w:lang w:val="en-US"/>
         </w:rPr>
-        <w:lastRenderedPageBreak/>
         <w:t xml:space="preserve">Link definition may be local – defined by attributes </w:t>
       </w:r>
       <w:r>
@@ -5435,6 +5601,7 @@
           <w:szCs w:val="16"/>
           <w:lang w:val="en-US"/>
         </w:rPr>
+        <w:lastRenderedPageBreak/>
         <w:t>#red:     2   (2 resources)</w:t>
       </w:r>
     </w:p>
@@ -5586,7 +5753,6 @@
           <w:szCs w:val="16"/>
           <w:lang w:val="en-US"/>
         </w:rPr>
-        <w:lastRenderedPageBreak/>
         <w:t>| FolderContentMemberFile  |    0 |      1 |</w:t>
       </w:r>
     </w:p>
@@ -6921,6 +7087,7 @@
         <w:rPr>
           <w:lang w:val="en-US"/>
         </w:rPr>
+        <w:lastRenderedPageBreak/>
         <w:t>The evaluation of validation reports may be facilitated by the possibility to filter the constraint types included in the report (option –F). Selection can be very fine-grained, using inclusive and exclusive name filters.</w:t>
       </w:r>
     </w:p>
@@ -7573,6 +7740,7 @@
           <w:i/>
           <w:lang w:val="en-US"/>
         </w:rPr>
+        <w:lastRenderedPageBreak/>
         <w:t>Result: as before, but only files whith are empty</w:t>
       </w:r>
     </w:p>
@@ -7664,7 +7832,6 @@
           <w:i/>
           <w:lang w:val="en-US"/>
         </w:rPr>
-        <w:lastRenderedPageBreak/>
         <w:t xml:space="preserve">Result: as before, but only </w:t>
       </w:r>
       <w:r>
@@ -8437,6 +8604,7 @@
         <w:rPr>
           <w:lang w:val="en-US"/>
         </w:rPr>
+        <w:lastRenderedPageBreak/>
         <w:t>XPath</w:t>
       </w:r>
     </w:p>
@@ -8486,7 +8654,6 @@
         <w:rPr>
           <w:lang w:val="en-US"/>
         </w:rPr>
-        <w:lastRenderedPageBreak/>
         <w:t>As focus node, shifting the evaluation context for constraints from the document root to inner nodes</w:t>
       </w:r>
     </w:p>
@@ -8737,6 +8904,8 @@
           <w:lang w:val="en-US"/>
         </w:rPr>
       </w:pPr>
+      <w:bookmarkStart w:id="1" w:name="_Evaluation_context"/>
+      <w:bookmarkEnd w:id="1"/>
       <w:r>
         <w:rPr>
           <w:lang w:val="en-US"/>
@@ -14167,8 +14336,8 @@
           <w:lang w:val="en-US"/>
         </w:rPr>
       </w:pPr>
-      <w:bookmarkStart w:id="0" w:name="_Dealing_with_non-XML"/>
-      <w:bookmarkEnd w:id="0"/>
+      <w:bookmarkStart w:id="2" w:name="_Dealing_with_non-XML"/>
+      <w:bookmarkEnd w:id="2"/>
       <w:r>
         <w:rPr>
           <w:lang w:val="en-US"/>
@@ -15157,8 +15326,8 @@
           <w:lang w:val="en-US"/>
         </w:rPr>
       </w:pPr>
-      <w:bookmarkStart w:id="1" w:name="_Expression_context"/>
-      <w:bookmarkEnd w:id="1"/>
+      <w:bookmarkStart w:id="3" w:name="_Expression_context"/>
+      <w:bookmarkEnd w:id="3"/>
       <w:r>
         <w:rPr>
           <w:lang w:val="en-US"/>
@@ -15565,16 +15734,7 @@
           <w:szCs w:val="18"/>
           <w:lang w:val="en-US"/>
         </w:rPr>
-        <w:t>file foxpath</w:t>
-      </w:r>
-      <w:r>
-        <w:rPr>
-          <w:rFonts w:ascii="Courier New" w:hAnsi="Courier New" w:cs="Courier New"/>
-          <w:sz w:val="18"/>
-          <w:szCs w:val="18"/>
-          <w:lang w:val="en-US"/>
-        </w:rPr>
-        <w:t>=</w:t>
+        <w:t>file foxpath=</w:t>
       </w:r>
       <w:r>
         <w:rPr>
@@ -16390,8 +16550,6 @@
         </w:rPr>
         <w:t xml:space="preserve">has further optional </w:t>
       </w:r>
-      <w:bookmarkStart w:id="2" w:name="_GoBack"/>
-      <w:bookmarkEnd w:id="2"/>
       <w:r>
         <w:rPr>
           <w:lang w:val="en-US"/>
@@ -16478,6 +16636,8 @@
           <w:lang w:val="en-US"/>
         </w:rPr>
       </w:pPr>
+      <w:bookmarkStart w:id="4" w:name="_The_context_element"/>
+      <w:bookmarkEnd w:id="4"/>
       <w:r>
         <w:rPr>
           <w:lang w:val="en-US"/>
@@ -16496,19 +16656,959 @@
         <w:rPr>
           <w:lang w:val="en-US"/>
         </w:rPr>
-        <w:t>[</w:t>
-      </w:r>
-      <w:r>
-        <w:rPr>
-          <w:lang w:val="en-US"/>
-        </w:rPr>
-        <w:t>under construction</w:t>
-      </w:r>
-      <w:r>
-        <w:rPr>
-          <w:lang w:val="en-US"/>
-        </w:rPr>
-        <w:t>]</w:t>
+        <w:t xml:space="preserve">The </w:t>
+      </w:r>
+      <w:r>
+        <w:rPr>
+          <w:rFonts w:ascii="Courier New" w:hAnsi="Courier New" w:cs="Courier New"/>
+          <w:lang w:val="en-US"/>
+        </w:rPr>
+        <w:t>&lt;context&gt;</w:t>
+      </w:r>
+      <w:r>
+        <w:rPr>
+          <w:lang w:val="en-US"/>
+        </w:rPr>
+        <w:t xml:space="preserve"> element can be used in order to define name</w:t>
+      </w:r>
+      <w:r>
+        <w:rPr>
+          <w:lang w:val="en-US"/>
+        </w:rPr>
+        <w:t>/</w:t>
+      </w:r>
+      <w:r>
+        <w:rPr>
+          <w:lang w:val="en-US"/>
+        </w:rPr>
+        <w:t xml:space="preserve">value pairs receiving their values from call parameters. </w:t>
+      </w:r>
+      <w:r>
+        <w:rPr>
+          <w:lang w:val="en-US"/>
+        </w:rPr>
+        <w:t>Before validation, the schema is modified by replacing variable references (</w:t>
+      </w:r>
+      <w:r>
+        <w:rPr>
+          <w:lang w:val="en-US"/>
+        </w:rPr>
+        <w:t xml:space="preserve">syntax: </w:t>
+      </w:r>
+      <w:r>
+        <w:rPr>
+          <w:rFonts w:ascii="Courier New" w:hAnsi="Courier New" w:cs="Courier New"/>
+          <w:lang w:val="en-US"/>
+        </w:rPr>
+        <w:t>${varname}</w:t>
+      </w:r>
+      <w:r>
+        <w:rPr>
+          <w:lang w:val="en-US"/>
+        </w:rPr>
+        <w:t xml:space="preserve">) with the variable values. </w:t>
+      </w:r>
+      <w:r>
+        <w:rPr>
+          <w:lang w:val="en-US"/>
+        </w:rPr>
+        <w:t xml:space="preserve">References may be used </w:t>
+      </w:r>
+      <w:r>
+        <w:rPr>
+          <w:lang w:val="en-US"/>
+        </w:rPr>
+        <w:t>in</w:t>
+      </w:r>
+      <w:r>
+        <w:rPr>
+          <w:lang w:val="en-US"/>
+        </w:rPr>
+        <w:t xml:space="preserve"> any attribute value</w:t>
+      </w:r>
+      <w:r>
+        <w:rPr>
+          <w:lang w:val="en-US"/>
+        </w:rPr>
+        <w:t xml:space="preserve">. The </w:t>
+      </w:r>
+      <w:r>
+        <w:rPr>
+          <w:lang w:val="en-US"/>
+        </w:rPr>
+        <w:t xml:space="preserve"> replacement is a purely textual operation</w:t>
+      </w:r>
+      <w:r>
+        <w:rPr>
+          <w:lang w:val="en-US"/>
+        </w:rPr>
+        <w:t>, and c</w:t>
+      </w:r>
+      <w:r>
+        <w:rPr>
+          <w:lang w:val="en-US"/>
+        </w:rPr>
+        <w:t xml:space="preserve">ontext variables are </w:t>
+      </w:r>
+      <w:r>
+        <w:rPr>
+          <w:i/>
+          <w:lang w:val="en-US"/>
+        </w:rPr>
+        <w:t>not</w:t>
+      </w:r>
+      <w:r>
+        <w:rPr>
+          <w:lang w:val="en-US"/>
+        </w:rPr>
+        <w:t xml:space="preserve"> added to the evaluation context of expressions. </w:t>
+      </w:r>
+      <w:r>
+        <w:rPr>
+          <w:lang w:val="en-US"/>
+        </w:rPr>
+        <w:t xml:space="preserve">As an example, </w:t>
+      </w:r>
+      <w:r>
+        <w:rPr>
+          <w:lang w:val="en-US"/>
+        </w:rPr>
+        <w:t xml:space="preserve">when </w:t>
+      </w:r>
+      <w:r>
+        <w:rPr>
+          <w:lang w:val="en-US"/>
+        </w:rPr>
+        <w:t>invoking the following schema</w:t>
+      </w:r>
+    </w:p>
+    <w:p>
+      <w:pPr>
+        <w:spacing w:after="0"/>
+        <w:rPr>
+          <w:rFonts w:ascii="Courier New" w:hAnsi="Courier New" w:cs="Courier New"/>
+          <w:sz w:val="18"/>
+          <w:szCs w:val="18"/>
+          <w:lang w:val="en-US"/>
+        </w:rPr>
+      </w:pPr>
+      <w:r>
+        <w:rPr>
+          <w:rFonts w:ascii="Courier New" w:hAnsi="Courier New" w:cs="Courier New"/>
+          <w:sz w:val="18"/>
+          <w:szCs w:val="18"/>
+          <w:lang w:val="en-US"/>
+        </w:rPr>
+        <w:t>&lt;greenfox …&gt;</w:t>
+      </w:r>
+    </w:p>
+    <w:p>
+      <w:pPr>
+        <w:spacing w:after="0"/>
+        <w:rPr>
+          <w:rFonts w:ascii="Courier New" w:hAnsi="Courier New" w:cs="Courier New"/>
+          <w:sz w:val="18"/>
+          <w:szCs w:val="18"/>
+          <w:lang w:val="en-US"/>
+        </w:rPr>
+      </w:pPr>
+      <w:r>
+        <w:rPr>
+          <w:rFonts w:ascii="Courier New" w:hAnsi="Courier New" w:cs="Courier New"/>
+          <w:sz w:val="18"/>
+          <w:szCs w:val="18"/>
+          <w:lang w:val="en-US"/>
+        </w:rPr>
+        <w:t xml:space="preserve">    &lt;context&gt;</w:t>
+      </w:r>
+    </w:p>
+    <w:p>
+      <w:pPr>
+        <w:spacing w:after="0"/>
+        <w:rPr>
+          <w:rFonts w:ascii="Courier New" w:hAnsi="Courier New" w:cs="Courier New"/>
+          <w:sz w:val="18"/>
+          <w:szCs w:val="18"/>
+          <w:lang w:val="en-US"/>
+        </w:rPr>
+      </w:pPr>
+      <w:r>
+        <w:rPr>
+          <w:rFonts w:ascii="Courier New" w:hAnsi="Courier New" w:cs="Courier New"/>
+          <w:sz w:val="18"/>
+          <w:szCs w:val="18"/>
+          <w:lang w:val="en-US"/>
+        </w:rPr>
+        <w:t xml:space="preserve">        &lt;field name="maxDate"/&gt;</w:t>
+      </w:r>
+    </w:p>
+    <w:p>
+      <w:pPr>
+        <w:spacing w:after="0"/>
+        <w:rPr>
+          <w:rFonts w:ascii="Courier New" w:hAnsi="Courier New" w:cs="Courier New"/>
+          <w:sz w:val="18"/>
+          <w:szCs w:val="18"/>
+          <w:lang w:val="en-US"/>
+        </w:rPr>
+      </w:pPr>
+      <w:r>
+        <w:rPr>
+          <w:rFonts w:ascii="Courier New" w:hAnsi="Courier New" w:cs="Courier New"/>
+          <w:sz w:val="18"/>
+          <w:szCs w:val="18"/>
+          <w:lang w:val="en-US"/>
+        </w:rPr>
+        <w:t xml:space="preserve">    &lt;/context</w:t>
+      </w:r>
+    </w:p>
+    <w:p>
+      <w:pPr>
+        <w:spacing w:after="0"/>
+        <w:rPr>
+          <w:rFonts w:ascii="Courier New" w:hAnsi="Courier New" w:cs="Courier New"/>
+          <w:sz w:val="18"/>
+          <w:szCs w:val="18"/>
+          <w:lang w:val="en-US"/>
+        </w:rPr>
+      </w:pPr>
+      <w:r>
+        <w:rPr>
+          <w:rFonts w:ascii="Courier New" w:hAnsi="Courier New" w:cs="Courier New"/>
+          <w:sz w:val="18"/>
+          <w:szCs w:val="18"/>
+          <w:lang w:val="en-US"/>
+        </w:rPr>
+        <w:t xml:space="preserve">    &lt;domain …&gt;</w:t>
+      </w:r>
+    </w:p>
+    <w:p>
+      <w:pPr>
+        <w:spacing w:after="0"/>
+        <w:rPr>
+          <w:rFonts w:ascii="Courier New" w:hAnsi="Courier New" w:cs="Courier New"/>
+          <w:sz w:val="18"/>
+          <w:szCs w:val="18"/>
+          <w:lang w:val="en-US"/>
+        </w:rPr>
+      </w:pPr>
+      <w:r>
+        <w:rPr>
+          <w:rFonts w:ascii="Courier New" w:hAnsi="Courier New" w:cs="Courier New"/>
+          <w:sz w:val="18"/>
+          <w:szCs w:val="18"/>
+          <w:lang w:val="en-US"/>
+        </w:rPr>
+        <w:t xml:space="preserve">        &lt;file …&gt;</w:t>
+      </w:r>
+    </w:p>
+    <w:p>
+      <w:pPr>
+        <w:spacing w:after="0"/>
+        <w:rPr>
+          <w:rFonts w:ascii="Courier New" w:hAnsi="Courier New" w:cs="Courier New"/>
+          <w:sz w:val="18"/>
+          <w:szCs w:val="18"/>
+          <w:lang w:val="en-US"/>
+        </w:rPr>
+      </w:pPr>
+      <w:r>
+        <w:rPr>
+          <w:rFonts w:ascii="Courier New" w:hAnsi="Courier New" w:cs="Courier New"/>
+          <w:sz w:val="18"/>
+          <w:szCs w:val="18"/>
+          <w:lang w:val="en-US"/>
+        </w:rPr>
+        <w:t xml:space="preserve">            &lt;fileDate lt=</w:t>
+      </w:r>
+      <w:r>
+        <w:rPr>
+          <w:rFonts w:ascii="Courier New" w:hAnsi="Courier New" w:cs="Courier New"/>
+          <w:sz w:val="18"/>
+          <w:szCs w:val="18"/>
+          <w:lang w:val="en-US"/>
+        </w:rPr>
+        <w:t>"</w:t>
+      </w:r>
+      <w:r>
+        <w:rPr>
+          <w:rFonts w:ascii="Courier New" w:hAnsi="Courier New" w:cs="Courier New"/>
+          <w:sz w:val="18"/>
+          <w:szCs w:val="18"/>
+          <w:lang w:val="en-US"/>
+        </w:rPr>
+        <w:t>${maxDate}</w:t>
+      </w:r>
+      <w:r>
+        <w:rPr>
+          <w:rFonts w:ascii="Courier New" w:hAnsi="Courier New" w:cs="Courier New"/>
+          <w:sz w:val="18"/>
+          <w:szCs w:val="18"/>
+          <w:lang w:val="en-US"/>
+        </w:rPr>
+        <w:t>"</w:t>
+      </w:r>
+      <w:r>
+        <w:rPr>
+          <w:rFonts w:ascii="Courier New" w:hAnsi="Courier New" w:cs="Courier New"/>
+          <w:sz w:val="18"/>
+          <w:szCs w:val="18"/>
+          <w:lang w:val="en-US"/>
+        </w:rPr>
+        <w:t>/&gt;</w:t>
+      </w:r>
+    </w:p>
+    <w:p>
+      <w:pPr>
+        <w:spacing w:after="0"/>
+        <w:rPr>
+          <w:rFonts w:ascii="Courier New" w:hAnsi="Courier New" w:cs="Courier New"/>
+          <w:sz w:val="18"/>
+          <w:szCs w:val="18"/>
+          <w:lang w:val="en-US"/>
+        </w:rPr>
+      </w:pPr>
+      <w:r>
+        <w:rPr>
+          <w:rFonts w:ascii="Courier New" w:hAnsi="Courier New" w:cs="Courier New"/>
+          <w:sz w:val="18"/>
+          <w:szCs w:val="18"/>
+          <w:lang w:val="en-US"/>
+        </w:rPr>
+        <w:t xml:space="preserve">        &lt;/file&gt;</w:t>
+      </w:r>
+    </w:p>
+    <w:p>
+      <w:pPr>
+        <w:spacing w:after="0"/>
+        <w:rPr>
+          <w:rFonts w:ascii="Courier New" w:hAnsi="Courier New" w:cs="Courier New"/>
+          <w:sz w:val="18"/>
+          <w:szCs w:val="18"/>
+          <w:lang w:val="en-US"/>
+        </w:rPr>
+      </w:pPr>
+      <w:r>
+        <w:rPr>
+          <w:rFonts w:ascii="Courier New" w:hAnsi="Courier New" w:cs="Courier New"/>
+          <w:sz w:val="18"/>
+          <w:szCs w:val="18"/>
+          <w:lang w:val="en-US"/>
+        </w:rPr>
+        <w:t xml:space="preserve">    &lt;/domain&gt;</w:t>
+      </w:r>
+    </w:p>
+    <w:p>
+      <w:pPr>
+        <w:spacing w:after="0"/>
+        <w:rPr>
+          <w:rFonts w:ascii="Courier New" w:hAnsi="Courier New" w:cs="Courier New"/>
+          <w:sz w:val="18"/>
+          <w:szCs w:val="18"/>
+          <w:lang w:val="en-US"/>
+        </w:rPr>
+      </w:pPr>
+      <w:r>
+        <w:rPr>
+          <w:rFonts w:ascii="Courier New" w:hAnsi="Courier New" w:cs="Courier New"/>
+          <w:sz w:val="18"/>
+          <w:szCs w:val="18"/>
+          <w:lang w:val="en-US"/>
+        </w:rPr>
+        <w:t>&lt;/greenfox&gt;</w:t>
+      </w:r>
+    </w:p>
+    <w:p>
+      <w:pPr>
+        <w:rPr>
+          <w:lang w:val="en-US"/>
+        </w:rPr>
+      </w:pPr>
+    </w:p>
+    <w:p>
+      <w:pPr>
+        <w:rPr>
+          <w:lang w:val="en-US"/>
+        </w:rPr>
+      </w:pPr>
+      <w:r>
+        <w:rPr>
+          <w:lang w:val="en-US"/>
+        </w:rPr>
+        <w:t xml:space="preserve">the caller </w:t>
+      </w:r>
+      <w:r>
+        <w:rPr>
+          <w:lang w:val="en-US"/>
+        </w:rPr>
+        <w:t xml:space="preserve">controls </w:t>
+      </w:r>
+      <w:r>
+        <w:rPr>
+          <w:lang w:val="en-US"/>
+        </w:rPr>
+        <w:t xml:space="preserve">validation by supplying a value for context variable </w:t>
+      </w:r>
+      <w:r>
+        <w:rPr>
+          <w:rFonts w:ascii="Courier New" w:hAnsi="Courier New" w:cs="Courier New"/>
+          <w:lang w:val="en-US"/>
+        </w:rPr>
+        <w:t>maxDate</w:t>
+      </w:r>
+      <w:r>
+        <w:rPr>
+          <w:lang w:val="en-US"/>
+        </w:rPr>
+        <w:t>:</w:t>
+      </w:r>
+    </w:p>
+    <w:p>
+      <w:pPr>
+        <w:rPr>
+          <w:rFonts w:ascii="Courier New" w:hAnsi="Courier New" w:cs="Courier New"/>
+          <w:sz w:val="18"/>
+          <w:szCs w:val="18"/>
+          <w:lang w:val="en-US"/>
+        </w:rPr>
+      </w:pPr>
+      <w:r>
+        <w:rPr>
+          <w:rFonts w:ascii="Courier New" w:hAnsi="Courier New" w:cs="Courier New"/>
+          <w:sz w:val="18"/>
+          <w:szCs w:val="18"/>
+          <w:lang w:val="en-US"/>
+        </w:rPr>
+        <w:t>gfox myschema.xml</w:t>
+      </w:r>
+      <w:r>
+        <w:rPr>
+          <w:rFonts w:ascii="Courier New" w:hAnsi="Courier New" w:cs="Courier New"/>
+          <w:sz w:val="18"/>
+          <w:szCs w:val="18"/>
+          <w:lang w:val="en-US"/>
+        </w:rPr>
+        <w:t xml:space="preserve"> /a/b/c -v maxDate=</w:t>
+      </w:r>
+      <w:r>
+        <w:rPr>
+          <w:rFonts w:ascii="Courier New" w:hAnsi="Courier New" w:cs="Courier New"/>
+          <w:sz w:val="18"/>
+          <w:szCs w:val="18"/>
+          <w:lang w:val="en-US"/>
+        </w:rPr>
+        <w:t>2019-12-31</w:t>
+      </w:r>
+    </w:p>
+    <w:p>
+      <w:pPr>
+        <w:rPr>
+          <w:lang w:val="en-US"/>
+        </w:rPr>
+      </w:pPr>
+      <w:r>
+        <w:rPr>
+          <w:lang w:val="en-US"/>
+        </w:rPr>
+        <w:t xml:space="preserve">Variable names must be NCNames (in other words: names which might be used as </w:t>
+      </w:r>
+      <w:r>
+        <w:rPr>
+          <w:lang w:val="en-US"/>
+        </w:rPr>
+        <w:t>XML names</w:t>
+      </w:r>
+      <w:r>
+        <w:rPr>
+          <w:lang w:val="en-US"/>
+        </w:rPr>
+        <w:t>)</w:t>
+      </w:r>
+      <w:r>
+        <w:rPr>
+          <w:lang w:val="en-US"/>
+        </w:rPr>
+        <w:t xml:space="preserve"> and </w:t>
+      </w:r>
+      <w:r>
+        <w:rPr>
+          <w:lang w:val="en-US"/>
+        </w:rPr>
+        <w:t>must not start with an underscore.</w:t>
+      </w:r>
+      <w:r>
+        <w:rPr>
+          <w:lang w:val="en-US"/>
+        </w:rPr>
+        <w:t xml:space="preserve"> </w:t>
+      </w:r>
+      <w:r>
+        <w:rPr>
+          <w:lang w:val="en-US"/>
+        </w:rPr>
+        <w:t xml:space="preserve">A call </w:t>
+      </w:r>
+      <w:r>
+        <w:rPr>
+          <w:lang w:val="en-US"/>
+        </w:rPr>
+        <w:t xml:space="preserve">supplying </w:t>
+      </w:r>
+      <w:r>
+        <w:rPr>
+          <w:lang w:val="en-US"/>
+        </w:rPr>
+        <w:t>values for undefined context variables</w:t>
+      </w:r>
+      <w:r>
+        <w:rPr>
+          <w:lang w:val="en-US"/>
+        </w:rPr>
+        <w:t xml:space="preserve"> </w:t>
+      </w:r>
+      <w:r>
+        <w:rPr>
+          <w:lang w:val="en-US"/>
+        </w:rPr>
+        <w:t>are</w:t>
+      </w:r>
+      <w:r>
+        <w:rPr>
+          <w:lang w:val="en-US"/>
+        </w:rPr>
+        <w:t xml:space="preserve"> </w:t>
+      </w:r>
+      <w:r>
+        <w:rPr>
+          <w:lang w:val="en-US"/>
+        </w:rPr>
+        <w:t>rejected with an error message.</w:t>
+      </w:r>
+      <w:r>
+        <w:rPr>
+          <w:lang w:val="en-US"/>
+        </w:rPr>
+        <w:t xml:space="preserve"> </w:t>
+      </w:r>
+      <w:r>
+        <w:rPr>
+          <w:lang w:val="en-US"/>
+        </w:rPr>
+        <w:t>Variable d</w:t>
+      </w:r>
+      <w:r>
+        <w:rPr>
+          <w:lang w:val="en-US"/>
+        </w:rPr>
+        <w:t xml:space="preserve">efault values </w:t>
+      </w:r>
+      <w:r>
+        <w:rPr>
+          <w:lang w:val="en-US"/>
+        </w:rPr>
+        <w:t>can be defined using a @value attribute on the</w:t>
+      </w:r>
+      <w:r>
+        <w:rPr>
+          <w:lang w:val="en-US"/>
+        </w:rPr>
+        <w:t xml:space="preserve"> </w:t>
+      </w:r>
+      <w:r>
+        <w:rPr>
+          <w:rFonts w:ascii="Courier New" w:hAnsi="Courier New" w:cs="Courier New"/>
+          <w:lang w:val="en-US"/>
+        </w:rPr>
+        <w:t>&lt;field&gt;</w:t>
+      </w:r>
+      <w:r>
+        <w:rPr>
+          <w:lang w:val="en-US"/>
+        </w:rPr>
+        <w:t xml:space="preserve"> element:</w:t>
+      </w:r>
+    </w:p>
+    <w:p>
+      <w:pPr>
+        <w:rPr>
+          <w:rFonts w:ascii="Courier New" w:hAnsi="Courier New" w:cs="Courier New"/>
+          <w:sz w:val="18"/>
+          <w:szCs w:val="18"/>
+          <w:lang w:val="en-US"/>
+        </w:rPr>
+      </w:pPr>
+      <w:r>
+        <w:rPr>
+          <w:rFonts w:ascii="Courier New" w:hAnsi="Courier New" w:cs="Courier New"/>
+          <w:sz w:val="18"/>
+          <w:szCs w:val="18"/>
+          <w:lang w:val="en-US"/>
+        </w:rPr>
+        <w:t>&lt;field name=</w:t>
+      </w:r>
+      <w:r>
+        <w:rPr>
+          <w:rFonts w:ascii="Courier New" w:hAnsi="Courier New" w:cs="Courier New"/>
+          <w:sz w:val="18"/>
+          <w:szCs w:val="18"/>
+          <w:lang w:val="en-US"/>
+        </w:rPr>
+        <w:t>"maxDate"</w:t>
+      </w:r>
+      <w:r>
+        <w:rPr>
+          <w:rFonts w:ascii="Courier New" w:hAnsi="Courier New" w:cs="Courier New"/>
+          <w:sz w:val="18"/>
+          <w:szCs w:val="18"/>
+          <w:lang w:val="en-US"/>
+        </w:rPr>
+        <w:t xml:space="preserve"> value=</w:t>
+      </w:r>
+      <w:r>
+        <w:rPr>
+          <w:rFonts w:ascii="Courier New" w:hAnsi="Courier New" w:cs="Courier New"/>
+          <w:sz w:val="18"/>
+          <w:szCs w:val="18"/>
+          <w:lang w:val="en-US"/>
+        </w:rPr>
+        <w:t>"</w:t>
+      </w:r>
+      <w:r>
+        <w:rPr>
+          <w:rFonts w:ascii="Courier New" w:hAnsi="Courier New" w:cs="Courier New"/>
+          <w:sz w:val="18"/>
+          <w:szCs w:val="18"/>
+          <w:lang w:val="en-US"/>
+        </w:rPr>
+        <w:t>2019-06-30</w:t>
+      </w:r>
+      <w:r>
+        <w:rPr>
+          <w:rFonts w:ascii="Courier New" w:hAnsi="Courier New" w:cs="Courier New"/>
+          <w:sz w:val="18"/>
+          <w:szCs w:val="18"/>
+          <w:lang w:val="en-US"/>
+        </w:rPr>
+        <w:t>"</w:t>
+      </w:r>
+      <w:r>
+        <w:rPr>
+          <w:rFonts w:ascii="Courier New" w:hAnsi="Courier New" w:cs="Courier New"/>
+          <w:sz w:val="18"/>
+          <w:szCs w:val="18"/>
+          <w:lang w:val="en-US"/>
+        </w:rPr>
+        <w:t>/&gt;</w:t>
+      </w:r>
+    </w:p>
+    <w:p>
+      <w:pPr>
+        <w:rPr>
+          <w:lang w:val="en-US"/>
+        </w:rPr>
+      </w:pPr>
+      <w:r>
+        <w:rPr>
+          <w:lang w:val="en-US"/>
+        </w:rPr>
+        <w:t xml:space="preserve">A call </w:t>
+      </w:r>
+      <w:r>
+        <w:rPr>
+          <w:i/>
+          <w:lang w:val="en-US"/>
+        </w:rPr>
+        <w:t>must</w:t>
+      </w:r>
+      <w:r>
+        <w:rPr>
+          <w:lang w:val="en-US"/>
+        </w:rPr>
+        <w:t xml:space="preserve"> provide values for all context variables without </w:t>
+      </w:r>
+      <w:r>
+        <w:rPr>
+          <w:lang w:val="en-US"/>
+        </w:rPr>
+        <w:t xml:space="preserve">a </w:t>
+      </w:r>
+      <w:r>
+        <w:rPr>
+          <w:lang w:val="en-US"/>
+        </w:rPr>
+        <w:t xml:space="preserve">default value. A call failing to do so </w:t>
+      </w:r>
+      <w:r>
+        <w:rPr>
+          <w:lang w:val="en-US"/>
+        </w:rPr>
+        <w:t>is re</w:t>
+      </w:r>
+      <w:r>
+        <w:rPr>
+          <w:lang w:val="en-US"/>
+        </w:rPr>
+        <w:t>jected</w:t>
+      </w:r>
+      <w:r>
+        <w:rPr>
+          <w:lang w:val="en-US"/>
+        </w:rPr>
+        <w:t xml:space="preserve"> with an error message.</w:t>
+      </w:r>
+      <w:r>
+        <w:rPr>
+          <w:lang w:val="en-US"/>
+        </w:rPr>
+        <w:t xml:space="preserve"> </w:t>
+      </w:r>
+      <w:r>
+        <w:rPr>
+          <w:lang w:val="en-US"/>
+        </w:rPr>
+        <w:t xml:space="preserve">Variable references can also be used within the context: the @value attributes may reference any preceding variable. </w:t>
+      </w:r>
+      <w:r>
+        <w:rPr>
+          <w:lang w:val="en-US"/>
+        </w:rPr>
+        <w:t>Example:</w:t>
+      </w:r>
+    </w:p>
+    <w:p>
+      <w:pPr>
+        <w:spacing w:after="0"/>
+        <w:rPr>
+          <w:rFonts w:ascii="Courier New" w:hAnsi="Courier New" w:cs="Courier New"/>
+          <w:sz w:val="18"/>
+          <w:szCs w:val="18"/>
+          <w:lang w:val="en-US"/>
+        </w:rPr>
+      </w:pPr>
+      <w:r>
+        <w:rPr>
+          <w:rFonts w:ascii="Courier New" w:hAnsi="Courier New" w:cs="Courier New"/>
+          <w:sz w:val="18"/>
+          <w:szCs w:val="18"/>
+          <w:lang w:val="en-US"/>
+        </w:rPr>
+        <w:t>&lt;context&gt;</w:t>
+      </w:r>
+    </w:p>
+    <w:p>
+      <w:pPr>
+        <w:spacing w:after="0"/>
+        <w:rPr>
+          <w:rFonts w:ascii="Courier New" w:hAnsi="Courier New" w:cs="Courier New"/>
+          <w:sz w:val="18"/>
+          <w:szCs w:val="18"/>
+          <w:lang w:val="en-US"/>
+        </w:rPr>
+      </w:pPr>
+      <w:r>
+        <w:rPr>
+          <w:rFonts w:ascii="Courier New" w:hAnsi="Courier New" w:cs="Courier New"/>
+          <w:sz w:val="18"/>
+          <w:szCs w:val="18"/>
+          <w:lang w:val="en-US"/>
+        </w:rPr>
+        <w:t xml:space="preserve">    &lt;field name="extension" value="json"/&gt;</w:t>
+      </w:r>
+    </w:p>
+    <w:p>
+      <w:pPr>
+        <w:spacing w:after="0"/>
+        <w:rPr>
+          <w:rFonts w:ascii="Courier New" w:hAnsi="Courier New" w:cs="Courier New"/>
+          <w:sz w:val="18"/>
+          <w:szCs w:val="18"/>
+          <w:lang w:val="en-US"/>
+        </w:rPr>
+      </w:pPr>
+      <w:r>
+        <w:rPr>
+          <w:rFonts w:ascii="Courier New" w:hAnsi="Courier New" w:cs="Courier New"/>
+          <w:sz w:val="18"/>
+          <w:szCs w:val="18"/>
+          <w:lang w:val="en-US"/>
+        </w:rPr>
+        <w:t xml:space="preserve">    &lt;field name=</w:t>
+      </w:r>
+      <w:r>
+        <w:rPr>
+          <w:rFonts w:ascii="Courier New" w:hAnsi="Courier New" w:cs="Courier New"/>
+          <w:sz w:val="18"/>
+          <w:szCs w:val="18"/>
+          <w:lang w:val="en-US"/>
+        </w:rPr>
+        <w:t>"</w:t>
+      </w:r>
+      <w:r>
+        <w:rPr>
+          <w:rFonts w:ascii="Courier New" w:hAnsi="Courier New" w:cs="Courier New"/>
+          <w:sz w:val="18"/>
+          <w:szCs w:val="18"/>
+          <w:lang w:val="en-US"/>
+        </w:rPr>
+        <w:t>logFileName</w:t>
+      </w:r>
+      <w:r>
+        <w:rPr>
+          <w:rFonts w:ascii="Courier New" w:hAnsi="Courier New" w:cs="Courier New"/>
+          <w:sz w:val="18"/>
+          <w:szCs w:val="18"/>
+          <w:lang w:val="en-US"/>
+        </w:rPr>
+        <w:t>"</w:t>
+      </w:r>
+      <w:r>
+        <w:rPr>
+          <w:rFonts w:ascii="Courier New" w:hAnsi="Courier New" w:cs="Courier New"/>
+          <w:sz w:val="18"/>
+          <w:szCs w:val="18"/>
+          <w:lang w:val="en-US"/>
+        </w:rPr>
+        <w:t xml:space="preserve"> value=</w:t>
+      </w:r>
+      <w:r>
+        <w:rPr>
+          <w:rFonts w:ascii="Courier New" w:hAnsi="Courier New" w:cs="Courier New"/>
+          <w:sz w:val="18"/>
+          <w:szCs w:val="18"/>
+          <w:lang w:val="en-US"/>
+        </w:rPr>
+        <w:t>"</w:t>
+      </w:r>
+      <w:r>
+        <w:rPr>
+          <w:rFonts w:ascii="Courier New" w:hAnsi="Courier New" w:cs="Courier New"/>
+          <w:sz w:val="18"/>
+          <w:szCs w:val="18"/>
+          <w:lang w:val="en-US"/>
+        </w:rPr>
+        <w:t>log.msgs-${extension}.txt</w:t>
+      </w:r>
+      <w:r>
+        <w:rPr>
+          <w:rFonts w:ascii="Courier New" w:hAnsi="Courier New" w:cs="Courier New"/>
+          <w:sz w:val="18"/>
+          <w:szCs w:val="18"/>
+          <w:lang w:val="en-US"/>
+        </w:rPr>
+        <w:t>"</w:t>
+      </w:r>
+    </w:p>
+    <w:p>
+      <w:pPr>
+        <w:rPr>
+          <w:rFonts w:ascii="Courier New" w:hAnsi="Courier New" w:cs="Courier New"/>
+          <w:sz w:val="18"/>
+          <w:szCs w:val="18"/>
+          <w:lang w:val="en-US"/>
+        </w:rPr>
+      </w:pPr>
+      <w:r>
+        <w:rPr>
+          <w:rFonts w:ascii="Courier New" w:hAnsi="Courier New" w:cs="Courier New"/>
+          <w:sz w:val="18"/>
+          <w:szCs w:val="18"/>
+          <w:lang w:val="en-US"/>
+        </w:rPr>
+        <w:t>&lt;/context&gt;</w:t>
+      </w:r>
+    </w:p>
+    <w:p>
+      <w:pPr>
+        <w:rPr>
+          <w:lang w:val="en-US"/>
+        </w:rPr>
+      </w:pPr>
+      <w:r>
+        <w:rPr>
+          <w:lang w:val="en-US"/>
+        </w:rPr>
+        <w:t xml:space="preserve">Several </w:t>
+      </w:r>
+      <w:r>
+        <w:rPr>
+          <w:i/>
+          <w:lang w:val="en-US"/>
+        </w:rPr>
+        <w:t xml:space="preserve">built-in </w:t>
+      </w:r>
+      <w:r>
+        <w:rPr>
+          <w:i/>
+          <w:lang w:val="en-US"/>
+        </w:rPr>
+        <w:t xml:space="preserve">context </w:t>
+      </w:r>
+      <w:r>
+        <w:rPr>
+          <w:i/>
+          <w:lang w:val="en-US"/>
+        </w:rPr>
+        <w:t>variables</w:t>
+      </w:r>
+      <w:r>
+        <w:rPr>
+          <w:lang w:val="en-US"/>
+        </w:rPr>
+        <w:t xml:space="preserve"> may be referenced as if they had been declarared by the user:</w:t>
+      </w:r>
+    </w:p>
+    <w:p>
+      <w:pPr>
+        <w:pStyle w:val="ListParagraph"/>
+        <w:numPr>
+          <w:ilvl w:val="0"/>
+          <w:numId w:val="5"/>
+        </w:numPr>
+        <w:rPr>
+          <w:lang w:val="en-US"/>
+        </w:rPr>
+      </w:pPr>
+      <w:r>
+        <w:rPr>
+          <w:lang w:val="en-US"/>
+        </w:rPr>
+        <w:t xml:space="preserve">schemaLocation – the path of the schema file, in Foxpath syntax (using backslashes) </w:t>
+      </w:r>
+    </w:p>
+    <w:p>
+      <w:pPr>
+        <w:pStyle w:val="ListParagraph"/>
+        <w:numPr>
+          <w:ilvl w:val="0"/>
+          <w:numId w:val="5"/>
+        </w:numPr>
+        <w:rPr>
+          <w:lang w:val="en-US"/>
+        </w:rPr>
+      </w:pPr>
+      <w:r>
+        <w:rPr>
+          <w:lang w:val="en-US"/>
+        </w:rPr>
+        <w:t>currentDate – the current date</w:t>
+      </w:r>
+    </w:p>
+    <w:p>
+      <w:pPr>
+        <w:pStyle w:val="ListParagraph"/>
+        <w:numPr>
+          <w:ilvl w:val="0"/>
+          <w:numId w:val="5"/>
+        </w:numPr>
+        <w:rPr>
+          <w:lang w:val="en-US"/>
+        </w:rPr>
+      </w:pPr>
+      <w:r>
+        <w:rPr>
+          <w:lang w:val="en-US"/>
+        </w:rPr>
+        <w:t>currentDatetime – the current date time</w:t>
       </w:r>
     </w:p>
     <w:p>
@@ -16612,6 +17712,7 @@
         <w:rPr>
           <w:lang w:val="en-US"/>
         </w:rPr>
+        <w:lastRenderedPageBreak/>
         <w:t xml:space="preserve">Constraint types </w:t>
       </w:r>
     </w:p>
@@ -18536,7 +19637,6 @@
               <w:rPr>
                 <w:lang w:val="en-US"/>
               </w:rPr>
-              <w:lastRenderedPageBreak/>
               <w:t>TargetSize</w:t>
             </w:r>
           </w:p>
@@ -19232,6 +20332,118 @@
       </w:rPr>
     </w:lvl>
   </w:abstractNum>
+  <w:abstractNum w:abstractNumId="4" w15:restartNumberingAfterBreak="0">
+    <w:nsid w:val="79DF21C0"/>
+    <w:multiLevelType w:val="hybridMultilevel"/>
+    <w:tmpl w:val="A7166290"/>
+    <w:lvl w:ilvl="0" w:tplc="5D200B44">
+      <w:numFmt w:val="bullet"/>
+      <w:lvlText w:val="-"/>
+      <w:lvlJc w:val="left"/>
+      <w:pPr>
+        <w:ind w:left="720" w:hanging="360"/>
+      </w:pPr>
+      <w:rPr>
+        <w:rFonts w:ascii="Calibri" w:eastAsiaTheme="minorHAnsi" w:hAnsi="Calibri" w:cs="Calibri" w:hint="default"/>
+      </w:rPr>
+    </w:lvl>
+    <w:lvl w:ilvl="1" w:tplc="04070003" w:tentative="1">
+      <w:start w:val="1"/>
+      <w:numFmt w:val="bullet"/>
+      <w:lvlText w:val="o"/>
+      <w:lvlJc w:val="left"/>
+      <w:pPr>
+        <w:ind w:left="1440" w:hanging="360"/>
+      </w:pPr>
+      <w:rPr>
+        <w:rFonts w:ascii="Courier New" w:hAnsi="Courier New" w:cs="Courier New" w:hint="default"/>
+      </w:rPr>
+    </w:lvl>
+    <w:lvl w:ilvl="2" w:tplc="04070005" w:tentative="1">
+      <w:start w:val="1"/>
+      <w:numFmt w:val="bullet"/>
+      <w:lvlText w:val=""/>
+      <w:lvlJc w:val="left"/>
+      <w:pPr>
+        <w:ind w:left="2160" w:hanging="360"/>
+      </w:pPr>
+      <w:rPr>
+        <w:rFonts w:ascii="Wingdings" w:hAnsi="Wingdings" w:hint="default"/>
+      </w:rPr>
+    </w:lvl>
+    <w:lvl w:ilvl="3" w:tplc="04070001" w:tentative="1">
+      <w:start w:val="1"/>
+      <w:numFmt w:val="bullet"/>
+      <w:lvlText w:val=""/>
+      <w:lvlJc w:val="left"/>
+      <w:pPr>
+        <w:ind w:left="2880" w:hanging="360"/>
+      </w:pPr>
+      <w:rPr>
+        <w:rFonts w:ascii="Symbol" w:hAnsi="Symbol" w:hint="default"/>
+      </w:rPr>
+    </w:lvl>
+    <w:lvl w:ilvl="4" w:tplc="04070003" w:tentative="1">
+      <w:start w:val="1"/>
+      <w:numFmt w:val="bullet"/>
+      <w:lvlText w:val="o"/>
+      <w:lvlJc w:val="left"/>
+      <w:pPr>
+        <w:ind w:left="3600" w:hanging="360"/>
+      </w:pPr>
+      <w:rPr>
+        <w:rFonts w:ascii="Courier New" w:hAnsi="Courier New" w:cs="Courier New" w:hint="default"/>
+      </w:rPr>
+    </w:lvl>
+    <w:lvl w:ilvl="5" w:tplc="04070005" w:tentative="1">
+      <w:start w:val="1"/>
+      <w:numFmt w:val="bullet"/>
+      <w:lvlText w:val=""/>
+      <w:lvlJc w:val="left"/>
+      <w:pPr>
+        <w:ind w:left="4320" w:hanging="360"/>
+      </w:pPr>
+      <w:rPr>
+        <w:rFonts w:ascii="Wingdings" w:hAnsi="Wingdings" w:hint="default"/>
+      </w:rPr>
+    </w:lvl>
+    <w:lvl w:ilvl="6" w:tplc="04070001" w:tentative="1">
+      <w:start w:val="1"/>
+      <w:numFmt w:val="bullet"/>
+      <w:lvlText w:val=""/>
+      <w:lvlJc w:val="left"/>
+      <w:pPr>
+        <w:ind w:left="5040" w:hanging="360"/>
+      </w:pPr>
+      <w:rPr>
+        <w:rFonts w:ascii="Symbol" w:hAnsi="Symbol" w:hint="default"/>
+      </w:rPr>
+    </w:lvl>
+    <w:lvl w:ilvl="7" w:tplc="04070003" w:tentative="1">
+      <w:start w:val="1"/>
+      <w:numFmt w:val="bullet"/>
+      <w:lvlText w:val="o"/>
+      <w:lvlJc w:val="left"/>
+      <w:pPr>
+        <w:ind w:left="5760" w:hanging="360"/>
+      </w:pPr>
+      <w:rPr>
+        <w:rFonts w:ascii="Courier New" w:hAnsi="Courier New" w:cs="Courier New" w:hint="default"/>
+      </w:rPr>
+    </w:lvl>
+    <w:lvl w:ilvl="8" w:tplc="04070005" w:tentative="1">
+      <w:start w:val="1"/>
+      <w:numFmt w:val="bullet"/>
+      <w:lvlText w:val=""/>
+      <w:lvlJc w:val="left"/>
+      <w:pPr>
+        <w:ind w:left="6480" w:hanging="360"/>
+      </w:pPr>
+      <w:rPr>
+        <w:rFonts w:ascii="Wingdings" w:hAnsi="Wingdings" w:hint="default"/>
+      </w:rPr>
+    </w:lvl>
+  </w:abstractNum>
   <w:num w:numId="1">
     <w:abstractNumId w:val="3"/>
   </w:num>
@@ -19243,6 +20455,9 @@
   </w:num>
   <w:num w:numId="4">
     <w:abstractNumId w:val="2"/>
+  </w:num>
+  <w:num w:numId="5">
+    <w:abstractNumId w:val="4"/>
   </w:num>
 </w:numbering>
 </file>

</xml_diff>

<commit_message>
Adapted example schemas to renamings.
</commit_message>
<xml_diff>
--- a/declarative-amsterdam-2020/an-introduction-to-greenfox/an-introduction-to-greenfox.docx
+++ b/declarative-amsterdam-2020/an-introduction-to-greenfox/an-introduction-to-greenfox.docx
@@ -75,8 +75,6 @@
           <w:lang w:val="en-US"/>
         </w:rPr>
       </w:pPr>
-      <w:bookmarkStart w:id="0" w:name="_GoBack"/>
-      <w:bookmarkEnd w:id="0"/>
       <w:r>
         <w:rPr>
           <w:b/>
@@ -8904,8 +8902,8 @@
           <w:lang w:val="en-US"/>
         </w:rPr>
       </w:pPr>
-      <w:bookmarkStart w:id="1" w:name="_Evaluation_context"/>
-      <w:bookmarkEnd w:id="1"/>
+      <w:bookmarkStart w:id="0" w:name="_Evaluation_context"/>
+      <w:bookmarkEnd w:id="0"/>
       <w:r>
         <w:rPr>
           <w:lang w:val="en-US"/>
@@ -14336,8 +14334,8 @@
           <w:lang w:val="en-US"/>
         </w:rPr>
       </w:pPr>
-      <w:bookmarkStart w:id="2" w:name="_Dealing_with_non-XML"/>
-      <w:bookmarkEnd w:id="2"/>
+      <w:bookmarkStart w:id="1" w:name="_Dealing_with_non-XML"/>
+      <w:bookmarkEnd w:id="1"/>
       <w:r>
         <w:rPr>
           <w:lang w:val="en-US"/>
@@ -15326,8 +15324,8 @@
           <w:lang w:val="en-US"/>
         </w:rPr>
       </w:pPr>
-      <w:bookmarkStart w:id="3" w:name="_Expression_context"/>
-      <w:bookmarkEnd w:id="3"/>
+      <w:bookmarkStart w:id="2" w:name="_Expression_context"/>
+      <w:bookmarkEnd w:id="2"/>
       <w:r>
         <w:rPr>
           <w:lang w:val="en-US"/>
@@ -16636,8 +16634,8 @@
           <w:lang w:val="en-US"/>
         </w:rPr>
       </w:pPr>
-      <w:bookmarkStart w:id="4" w:name="_The_context_element"/>
-      <w:bookmarkEnd w:id="4"/>
+      <w:bookmarkStart w:id="3" w:name="_The_context_element"/>
+      <w:bookmarkEnd w:id="3"/>
       <w:r>
         <w:rPr>
           <w:lang w:val="en-US"/>
@@ -16919,43 +16917,7 @@
           <w:szCs w:val="18"/>
           <w:lang w:val="en-US"/>
         </w:rPr>
-        <w:t xml:space="preserve">            &lt;fileDate lt=</w:t>
-      </w:r>
-      <w:r>
-        <w:rPr>
-          <w:rFonts w:ascii="Courier New" w:hAnsi="Courier New" w:cs="Courier New"/>
-          <w:sz w:val="18"/>
-          <w:szCs w:val="18"/>
-          <w:lang w:val="en-US"/>
-        </w:rPr>
-        <w:t>"</w:t>
-      </w:r>
-      <w:r>
-        <w:rPr>
-          <w:rFonts w:ascii="Courier New" w:hAnsi="Courier New" w:cs="Courier New"/>
-          <w:sz w:val="18"/>
-          <w:szCs w:val="18"/>
-          <w:lang w:val="en-US"/>
-        </w:rPr>
-        <w:t>${maxDate}</w:t>
-      </w:r>
-      <w:r>
-        <w:rPr>
-          <w:rFonts w:ascii="Courier New" w:hAnsi="Courier New" w:cs="Courier New"/>
-          <w:sz w:val="18"/>
-          <w:szCs w:val="18"/>
-          <w:lang w:val="en-US"/>
-        </w:rPr>
-        <w:t>"</w:t>
-      </w:r>
-      <w:r>
-        <w:rPr>
-          <w:rFonts w:ascii="Courier New" w:hAnsi="Courier New" w:cs="Courier New"/>
-          <w:sz w:val="18"/>
-          <w:szCs w:val="18"/>
-          <w:lang w:val="en-US"/>
-        </w:rPr>
-        <w:t>/&gt;</w:t>
+        <w:t xml:space="preserve">            &lt;fileDate lt="${maxDate}"/&gt;</w:t>
       </w:r>
     </w:p>
     <w:p>
@@ -17244,61 +17206,7 @@
           <w:szCs w:val="18"/>
           <w:lang w:val="en-US"/>
         </w:rPr>
-        <w:t>&lt;field name=</w:t>
-      </w:r>
-      <w:r>
-        <w:rPr>
-          <w:rFonts w:ascii="Courier New" w:hAnsi="Courier New" w:cs="Courier New"/>
-          <w:sz w:val="18"/>
-          <w:szCs w:val="18"/>
-          <w:lang w:val="en-US"/>
-        </w:rPr>
-        <w:t>"maxDate"</w:t>
-      </w:r>
-      <w:r>
-        <w:rPr>
-          <w:rFonts w:ascii="Courier New" w:hAnsi="Courier New" w:cs="Courier New"/>
-          <w:sz w:val="18"/>
-          <w:szCs w:val="18"/>
-          <w:lang w:val="en-US"/>
-        </w:rPr>
-        <w:t xml:space="preserve"> value=</w:t>
-      </w:r>
-      <w:r>
-        <w:rPr>
-          <w:rFonts w:ascii="Courier New" w:hAnsi="Courier New" w:cs="Courier New"/>
-          <w:sz w:val="18"/>
-          <w:szCs w:val="18"/>
-          <w:lang w:val="en-US"/>
-        </w:rPr>
-        <w:t>"</w:t>
-      </w:r>
-      <w:r>
-        <w:rPr>
-          <w:rFonts w:ascii="Courier New" w:hAnsi="Courier New" w:cs="Courier New"/>
-          <w:sz w:val="18"/>
-          <w:szCs w:val="18"/>
-          <w:lang w:val="en-US"/>
-        </w:rPr>
-        <w:t>2019-06-30</w:t>
-      </w:r>
-      <w:r>
-        <w:rPr>
-          <w:rFonts w:ascii="Courier New" w:hAnsi="Courier New" w:cs="Courier New"/>
-          <w:sz w:val="18"/>
-          <w:szCs w:val="18"/>
-          <w:lang w:val="en-US"/>
-        </w:rPr>
-        <w:t>"</w:t>
-      </w:r>
-      <w:r>
-        <w:rPr>
-          <w:rFonts w:ascii="Courier New" w:hAnsi="Courier New" w:cs="Courier New"/>
-          <w:sz w:val="18"/>
-          <w:szCs w:val="18"/>
-          <w:lang w:val="en-US"/>
-        </w:rPr>
-        <w:t>/&gt;</w:t>
+        <w:t>&lt;field name="maxDate" value="2019-06-30"/&gt;</w:t>
       </w:r>
     </w:p>
     <w:p>
@@ -17432,52 +17340,7 @@
           <w:szCs w:val="18"/>
           <w:lang w:val="en-US"/>
         </w:rPr>
-        <w:t xml:space="preserve">    &lt;field name=</w:t>
-      </w:r>
-      <w:r>
-        <w:rPr>
-          <w:rFonts w:ascii="Courier New" w:hAnsi="Courier New" w:cs="Courier New"/>
-          <w:sz w:val="18"/>
-          <w:szCs w:val="18"/>
-          <w:lang w:val="en-US"/>
-        </w:rPr>
-        <w:t>"</w:t>
-      </w:r>
-      <w:r>
-        <w:rPr>
-          <w:rFonts w:ascii="Courier New" w:hAnsi="Courier New" w:cs="Courier New"/>
-          <w:sz w:val="18"/>
-          <w:szCs w:val="18"/>
-          <w:lang w:val="en-US"/>
-        </w:rPr>
-        <w:t>logFileName</w:t>
-      </w:r>
-      <w:r>
-        <w:rPr>
-          <w:rFonts w:ascii="Courier New" w:hAnsi="Courier New" w:cs="Courier New"/>
-          <w:sz w:val="18"/>
-          <w:szCs w:val="18"/>
-          <w:lang w:val="en-US"/>
-        </w:rPr>
-        <w:t>"</w:t>
-      </w:r>
-      <w:r>
-        <w:rPr>
-          <w:rFonts w:ascii="Courier New" w:hAnsi="Courier New" w:cs="Courier New"/>
-          <w:sz w:val="18"/>
-          <w:szCs w:val="18"/>
-          <w:lang w:val="en-US"/>
-        </w:rPr>
-        <w:t xml:space="preserve"> value=</w:t>
-      </w:r>
-      <w:r>
-        <w:rPr>
-          <w:rFonts w:ascii="Courier New" w:hAnsi="Courier New" w:cs="Courier New"/>
-          <w:sz w:val="18"/>
-          <w:szCs w:val="18"/>
-          <w:lang w:val="en-US"/>
-        </w:rPr>
-        <w:t>"</w:t>
+        <w:t xml:space="preserve">    &lt;field name="logFileName" value="</w:t>
       </w:r>
       <w:r>
         <w:rPr>
@@ -17643,19 +17506,715 @@
         <w:rPr>
           <w:lang w:val="en-US"/>
         </w:rPr>
-        <w:t>[</w:t>
-      </w:r>
-      <w:r>
-        <w:rPr>
-          <w:lang w:val="en-US"/>
-        </w:rPr>
-        <w:t>under construction</w:t>
-      </w:r>
-      <w:r>
-        <w:rPr>
-          <w:lang w:val="en-US"/>
-        </w:rPr>
-        <w:t>]</w:t>
+        <w:t>A link definition is a logical function mapping an input resource to a set of links.</w:t>
+      </w:r>
+    </w:p>
+    <w:p>
+      <w:pPr>
+        <w:rPr>
+          <w:lang w:val="en-US"/>
+        </w:rPr>
+      </w:pPr>
+      <w:r>
+        <w:rPr>
+          <w:lang w:val="en-US"/>
+        </w:rPr>
+        <w:t xml:space="preserve">A link is an association between two resources: a </w:t>
+      </w:r>
+      <w:r>
+        <w:rPr>
+          <w:lang w:val="en-US"/>
+        </w:rPr>
+        <w:t>context</w:t>
+      </w:r>
+      <w:r>
+        <w:rPr>
+          <w:lang w:val="en-US"/>
+        </w:rPr>
+        <w:t xml:space="preserve"> resource </w:t>
+      </w:r>
+      <w:r>
+        <w:rPr>
+          <w:lang w:val="en-US"/>
+        </w:rPr>
+        <w:t xml:space="preserve">is mapped to a target resource. </w:t>
+      </w:r>
+      <w:r>
+        <w:rPr>
+          <w:lang w:val="en-US"/>
+        </w:rPr>
+        <w:t>Within Greenfox, the definition of a link is elaborated as follows:</w:t>
+      </w:r>
+    </w:p>
+    <w:p>
+      <w:pPr>
+        <w:pStyle w:val="ListParagraph"/>
+        <w:numPr>
+          <w:ilvl w:val="0"/>
+          <w:numId w:val="1"/>
+        </w:numPr>
+        <w:rPr>
+          <w:lang w:val="en-US"/>
+        </w:rPr>
+      </w:pPr>
+      <w:r>
+        <w:rPr>
+          <w:lang w:val="en-US"/>
+        </w:rPr>
+        <w:t xml:space="preserve">The context resource is either the complete resource or </w:t>
+      </w:r>
+      <w:r>
+        <w:rPr>
+          <w:lang w:val="en-US"/>
+        </w:rPr>
+        <w:t xml:space="preserve">a fragment, </w:t>
+      </w:r>
+      <w:r>
+        <w:rPr>
+          <w:lang w:val="en-US"/>
+        </w:rPr>
+        <w:t>which is</w:t>
+      </w:r>
+      <w:r>
+        <w:rPr>
+          <w:lang w:val="en-US"/>
+        </w:rPr>
+        <w:t xml:space="preserve"> </w:t>
+      </w:r>
+      <w:r>
+        <w:rPr>
+          <w:lang w:val="en-US"/>
+        </w:rPr>
+        <w:t>a</w:t>
+      </w:r>
+      <w:r>
+        <w:rPr>
+          <w:lang w:val="en-US"/>
+        </w:rPr>
+        <w:t xml:space="preserve"> single</w:t>
+      </w:r>
+      <w:r>
+        <w:rPr>
+          <w:lang w:val="en-US"/>
+        </w:rPr>
+        <w:t xml:space="preserve"> item from resource contents.</w:t>
+      </w:r>
+    </w:p>
+    <w:p>
+      <w:pPr>
+        <w:pStyle w:val="ListParagraph"/>
+        <w:numPr>
+          <w:ilvl w:val="0"/>
+          <w:numId w:val="1"/>
+        </w:numPr>
+        <w:rPr>
+          <w:lang w:val="en-US"/>
+        </w:rPr>
+      </w:pPr>
+      <w:r>
+        <w:rPr>
+          <w:lang w:val="en-US"/>
+        </w:rPr>
+        <w:t xml:space="preserve">The target resource is either the complete resource or a </w:t>
+      </w:r>
+      <w:r>
+        <w:rPr>
+          <w:lang w:val="en-US"/>
+        </w:rPr>
+        <w:t xml:space="preserve">fragment, which is a </w:t>
+      </w:r>
+      <w:r>
+        <w:rPr>
+          <w:lang w:val="en-US"/>
+        </w:rPr>
+        <w:t>set of items from resource contents.</w:t>
+      </w:r>
+    </w:p>
+    <w:p>
+      <w:pPr>
+        <w:pStyle w:val="ListParagraph"/>
+        <w:numPr>
+          <w:ilvl w:val="0"/>
+          <w:numId w:val="1"/>
+        </w:numPr>
+        <w:rPr>
+          <w:lang w:val="en-US"/>
+        </w:rPr>
+      </w:pPr>
+      <w:r>
+        <w:rPr>
+          <w:lang w:val="en-US"/>
+        </w:rPr>
+        <w:lastRenderedPageBreak/>
+        <w:t xml:space="preserve">A complete resource </w:t>
+      </w:r>
+      <w:r>
+        <w:rPr>
+          <w:lang w:val="en-US"/>
+        </w:rPr>
+        <w:t xml:space="preserve">is </w:t>
+      </w:r>
+      <w:r>
+        <w:rPr>
+          <w:lang w:val="en-US"/>
+        </w:rPr>
+        <w:t>represented by a resource URI</w:t>
+      </w:r>
+      <w:r>
+        <w:rPr>
+          <w:lang w:val="en-US"/>
+        </w:rPr>
+        <w:t xml:space="preserve">, optionally accompanied </w:t>
+      </w:r>
+      <w:r>
+        <w:rPr>
+          <w:lang w:val="en-US"/>
+        </w:rPr>
+        <w:t xml:space="preserve">by a representation of resource contents. A representation of resource contents is the root node of a node tree. </w:t>
+      </w:r>
+    </w:p>
+    <w:p>
+      <w:pPr>
+        <w:rPr>
+          <w:lang w:val="en-US"/>
+        </w:rPr>
+      </w:pPr>
+      <w:r>
+        <w:rPr>
+          <w:lang w:val="en-US"/>
+        </w:rPr>
+        <w:t>Note that a context resource fragment is a single node, whereas a target resource fragment is a set of nodes.</w:t>
+      </w:r>
+    </w:p>
+    <w:p>
+      <w:pPr>
+        <w:rPr>
+          <w:lang w:val="en-US"/>
+        </w:rPr>
+      </w:pPr>
+      <w:r>
+        <w:rPr>
+          <w:lang w:val="en-US"/>
+        </w:rPr>
+        <w:t>A link definition can be divided into three parts:</w:t>
+      </w:r>
+    </w:p>
+    <w:p>
+      <w:pPr>
+        <w:pStyle w:val="ListParagraph"/>
+        <w:numPr>
+          <w:ilvl w:val="0"/>
+          <w:numId w:val="1"/>
+        </w:numPr>
+        <w:rPr>
+          <w:lang w:val="en-US"/>
+        </w:rPr>
+      </w:pPr>
+      <w:r>
+        <w:rPr>
+          <w:lang w:val="en-US"/>
+        </w:rPr>
+        <w:t>Context selector –</w:t>
+      </w:r>
+      <w:r>
+        <w:rPr>
+          <w:lang w:val="en-US"/>
+        </w:rPr>
+        <w:t xml:space="preserve"> </w:t>
+      </w:r>
+      <w:r>
+        <w:rPr>
+          <w:lang w:val="en-US"/>
+        </w:rPr>
+        <w:t>selection of link conte</w:t>
+      </w:r>
+      <w:r>
+        <w:rPr>
+          <w:lang w:val="en-US"/>
+        </w:rPr>
+        <w:t>x</w:t>
+      </w:r>
+      <w:r>
+        <w:rPr>
+          <w:lang w:val="en-US"/>
+        </w:rPr>
+        <w:t>t items</w:t>
+      </w:r>
+      <w:r>
+        <w:rPr>
+          <w:lang w:val="en-US"/>
+        </w:rPr>
+        <w:t xml:space="preserve"> (optional)</w:t>
+      </w:r>
+    </w:p>
+    <w:p>
+      <w:pPr>
+        <w:pStyle w:val="ListParagraph"/>
+        <w:numPr>
+          <w:ilvl w:val="0"/>
+          <w:numId w:val="1"/>
+        </w:numPr>
+        <w:rPr>
+          <w:lang w:val="en-US"/>
+        </w:rPr>
+      </w:pPr>
+      <w:r>
+        <w:rPr>
+          <w:lang w:val="en-US"/>
+        </w:rPr>
+        <w:t>Resource connector – identification of target resources</w:t>
+      </w:r>
+    </w:p>
+    <w:p>
+      <w:pPr>
+        <w:pStyle w:val="ListParagraph"/>
+        <w:numPr>
+          <w:ilvl w:val="0"/>
+          <w:numId w:val="1"/>
+        </w:numPr>
+        <w:rPr>
+          <w:lang w:val="en-US"/>
+        </w:rPr>
+      </w:pPr>
+      <w:r>
+        <w:rPr>
+          <w:lang w:val="en-US"/>
+        </w:rPr>
+        <w:t xml:space="preserve">Target </w:t>
+      </w:r>
+      <w:r>
+        <w:rPr>
+          <w:lang w:val="en-US"/>
+        </w:rPr>
+        <w:t>selector</w:t>
+      </w:r>
+      <w:r>
+        <w:rPr>
+          <w:lang w:val="en-US"/>
+        </w:rPr>
+        <w:t xml:space="preserve"> – selection of link target items</w:t>
+      </w:r>
+      <w:r>
+        <w:rPr>
+          <w:lang w:val="en-US"/>
+        </w:rPr>
+        <w:t xml:space="preserve"> (optional)</w:t>
+      </w:r>
+    </w:p>
+    <w:p>
+      <w:pPr>
+        <w:rPr>
+          <w:lang w:val="en-US"/>
+        </w:rPr>
+      </w:pPr>
+      <w:r>
+        <w:rPr>
+          <w:lang w:val="en-US"/>
+        </w:rPr>
+        <w:t xml:space="preserve">When a context selector is used, </w:t>
+      </w:r>
+      <w:r>
+        <w:rPr>
+          <w:lang w:val="en-US"/>
+        </w:rPr>
+        <w:t xml:space="preserve">the resource connector is </w:t>
+      </w:r>
+      <w:r>
+        <w:rPr>
+          <w:lang w:val="en-US"/>
+        </w:rPr>
+        <w:t>evaluated repeatedly, once for each item obtained from the context selector</w:t>
+      </w:r>
+      <w:r>
+        <w:rPr>
+          <w:lang w:val="en-US"/>
+        </w:rPr>
+        <w:t>. The item is added to the evaluation context of any expressions used by the resource connector</w:t>
+      </w:r>
+      <w:r>
+        <w:rPr>
+          <w:lang w:val="en-US"/>
+        </w:rPr>
+        <w:t xml:space="preserve"> and target selector</w:t>
+      </w:r>
+      <w:r>
+        <w:rPr>
+          <w:lang w:val="en-US"/>
+        </w:rPr>
+        <w:t>.</w:t>
+      </w:r>
+      <w:r>
+        <w:rPr>
+          <w:lang w:val="en-US"/>
+        </w:rPr>
+        <w:t xml:space="preserve"> Dependent on the role and type of the expression, the link context item is used as evaluation context item</w:t>
+      </w:r>
+      <w:r>
+        <w:rPr>
+          <w:lang w:val="en-US"/>
+        </w:rPr>
+        <w:t xml:space="preserve">, and independent of the role and type of the expression it is bound to a </w:t>
+      </w:r>
+      <w:r>
+        <w:rPr>
+          <w:lang w:val="en-US"/>
+        </w:rPr>
+        <w:t xml:space="preserve">context variable </w:t>
+      </w:r>
+      <w:r>
+        <w:rPr>
+          <w:rFonts w:ascii="Courier New" w:hAnsi="Courier New" w:cs="Courier New"/>
+          <w:lang w:val="en-US"/>
+        </w:rPr>
+        <w:t>$contextItem</w:t>
+      </w:r>
+      <w:r>
+        <w:rPr>
+          <w:lang w:val="en-US"/>
+        </w:rPr>
+        <w:t>.</w:t>
+      </w:r>
+      <w:r>
+        <w:rPr>
+          <w:lang w:val="en-US"/>
+        </w:rPr>
+        <w:t xml:space="preserve"> </w:t>
+      </w:r>
+      <w:r>
+        <w:rPr>
+          <w:lang w:val="en-US"/>
+        </w:rPr>
+        <w:t xml:space="preserve">In the following example, the context selector is given by an XPath expression selecting </w:t>
+      </w:r>
+      <w:r>
+        <w:rPr>
+          <w:rFonts w:ascii="Courier New" w:hAnsi="Courier New" w:cs="Courier New"/>
+          <w:lang w:val="en-US"/>
+        </w:rPr>
+        <w:t>&lt;airport&gt;</w:t>
+      </w:r>
+      <w:r>
+        <w:rPr>
+          <w:lang w:val="en-US"/>
+        </w:rPr>
+        <w:t xml:space="preserve"> elements from the context resource</w:t>
+      </w:r>
+      <w:r>
+        <w:rPr>
+          <w:lang w:val="en-US"/>
+        </w:rPr>
+        <w:t>, and t</w:t>
+      </w:r>
+      <w:r>
+        <w:rPr>
+          <w:lang w:val="en-US"/>
+        </w:rPr>
+        <w:t xml:space="preserve">he resource connector is an XPath expression constructing a target URI (@uriXP). When evaluating the latter expression, an </w:t>
+      </w:r>
+      <w:r>
+        <w:rPr>
+          <w:rFonts w:ascii="Courier New" w:hAnsi="Courier New" w:cs="Courier New"/>
+          <w:lang w:val="en-US"/>
+        </w:rPr>
+        <w:t>&lt;airport&gt;</w:t>
+      </w:r>
+      <w:r>
+        <w:rPr>
+          <w:lang w:val="en-US"/>
+        </w:rPr>
+        <w:t xml:space="preserve"> element selected by the context expression is used a context item:</w:t>
+      </w:r>
+    </w:p>
+    <w:p>
+      <w:pPr>
+        <w:spacing w:after="0"/>
+        <w:rPr>
+          <w:rFonts w:ascii="Courier New" w:hAnsi="Courier New" w:cs="Courier New"/>
+          <w:sz w:val="18"/>
+          <w:szCs w:val="18"/>
+          <w:lang w:val="en-US"/>
+        </w:rPr>
+      </w:pPr>
+      <w:r>
+        <w:rPr>
+          <w:rFonts w:ascii="Courier New" w:hAnsi="Courier New" w:cs="Courier New"/>
+          <w:sz w:val="18"/>
+          <w:szCs w:val="18"/>
+          <w:lang w:val="en-US"/>
+        </w:rPr>
+        <w:t>&lt;linkDef name= "somelink"</w:t>
+      </w:r>
+    </w:p>
+    <w:p>
+      <w:pPr>
+        <w:spacing w:after="0"/>
+        <w:rPr>
+          <w:rFonts w:ascii="Courier New" w:hAnsi="Courier New" w:cs="Courier New"/>
+          <w:sz w:val="18"/>
+          <w:szCs w:val="18"/>
+          <w:lang w:val="en-US"/>
+        </w:rPr>
+      </w:pPr>
+      <w:r>
+        <w:rPr>
+          <w:rFonts w:ascii="Courier New" w:hAnsi="Courier New" w:cs="Courier New"/>
+          <w:sz w:val="18"/>
+          <w:szCs w:val="18"/>
+          <w:lang w:val="en-US"/>
+        </w:rPr>
+        <w:t xml:space="preserve">    contextXP="//airport"</w:t>
+      </w:r>
+    </w:p>
+    <w:p>
+      <w:pPr>
+        <w:spacing w:after="0"/>
+        <w:rPr>
+          <w:rFonts w:ascii="Courier New" w:hAnsi="Courier New" w:cs="Courier New"/>
+          <w:sz w:val="18"/>
+          <w:szCs w:val="18"/>
+          <w:lang w:val="en-US"/>
+        </w:rPr>
+      </w:pPr>
+      <w:r>
+        <w:rPr>
+          <w:rFonts w:ascii="Courier New" w:hAnsi="Courier New" w:cs="Courier New"/>
+          <w:sz w:val="18"/>
+          <w:szCs w:val="18"/>
+          <w:lang w:val="en-US"/>
+        </w:rPr>
+        <w:t xml:space="preserve">    uriXP="concat(</w:t>
+      </w:r>
+      <w:r>
+        <w:rPr>
+          <w:rFonts w:ascii="Courier New" w:hAnsi="Courier New" w:cs="Courier New"/>
+          <w:sz w:val="18"/>
+          <w:szCs w:val="18"/>
+          <w:lang w:val="en-US"/>
+        </w:rPr>
+        <w:t>'</w:t>
+      </w:r>
+      <w:r>
+        <w:rPr>
+          <w:rFonts w:ascii="Courier New" w:hAnsi="Courier New" w:cs="Courier New"/>
+          <w:sz w:val="18"/>
+          <w:szCs w:val="18"/>
+          <w:lang w:val="en-US"/>
+        </w:rPr>
+        <w:t>http://example.com/airport/</w:t>
+      </w:r>
+      <w:r>
+        <w:rPr>
+          <w:rFonts w:ascii="Courier New" w:hAnsi="Courier New" w:cs="Courier New"/>
+          <w:sz w:val="18"/>
+          <w:szCs w:val="18"/>
+          <w:lang w:val="en-US"/>
+        </w:rPr>
+        <w:t>'</w:t>
+      </w:r>
+      <w:r>
+        <w:rPr>
+          <w:rFonts w:ascii="Courier New" w:hAnsi="Courier New" w:cs="Courier New"/>
+          <w:sz w:val="18"/>
+          <w:szCs w:val="18"/>
+          <w:lang w:val="en-US"/>
+        </w:rPr>
+        <w:t>, @iata)"&gt;</w:t>
+      </w:r>
+    </w:p>
+    <w:p>
+      <w:pPr>
+        <w:rPr>
+          <w:rFonts w:ascii="Courier New" w:hAnsi="Courier New" w:cs="Courier New"/>
+          <w:sz w:val="18"/>
+          <w:szCs w:val="18"/>
+          <w:lang w:val="en-US"/>
+        </w:rPr>
+      </w:pPr>
+      <w:r>
+        <w:rPr>
+          <w:rFonts w:ascii="Courier New" w:hAnsi="Courier New" w:cs="Courier New"/>
+          <w:sz w:val="18"/>
+          <w:szCs w:val="18"/>
+          <w:lang w:val="en-US"/>
+        </w:rPr>
+        <w:t>&lt;/linkDef&gt;</w:t>
+      </w:r>
+    </w:p>
+    <w:p>
+      <w:pPr>
+        <w:rPr>
+          <w:lang w:val="en-US"/>
+        </w:rPr>
+      </w:pPr>
+      <w:r>
+        <w:rPr>
+          <w:lang w:val="en-US"/>
+        </w:rPr>
+        <w:t xml:space="preserve">The </w:t>
+      </w:r>
+      <w:r>
+        <w:rPr>
+          <w:lang w:val="en-US"/>
+        </w:rPr>
+        <w:t xml:space="preserve">resource connector (@uriXP) is evaluated once for each </w:t>
+      </w:r>
+      <w:r>
+        <w:rPr>
+          <w:rFonts w:ascii="Courier New" w:hAnsi="Courier New" w:cs="Courier New"/>
+          <w:lang w:val="en-US"/>
+        </w:rPr>
+        <w:t>&lt;airport&gt;</w:t>
+      </w:r>
+      <w:r>
+        <w:rPr>
+          <w:lang w:val="en-US"/>
+        </w:rPr>
+        <w:t xml:space="preserve"> element selected by @contextXP</w:t>
+      </w:r>
+      <w:r>
+        <w:rPr>
+          <w:lang w:val="en-US"/>
+        </w:rPr>
+        <w:t>, using that element as the context item</w:t>
+      </w:r>
+      <w:r>
+        <w:rPr>
+          <w:lang w:val="en-US"/>
+        </w:rPr>
+        <w:t>.</w:t>
+      </w:r>
+      <w:r>
+        <w:rPr>
+          <w:lang w:val="en-US"/>
+        </w:rPr>
+        <w:t xml:space="preserve"> By contrast, when applying this link definition</w:t>
+      </w:r>
+    </w:p>
+    <w:p>
+      <w:pPr>
+        <w:spacing w:after="0"/>
+        <w:rPr>
+          <w:rFonts w:ascii="Courier New" w:hAnsi="Courier New" w:cs="Courier New"/>
+          <w:sz w:val="18"/>
+          <w:szCs w:val="18"/>
+          <w:lang w:val="en-US"/>
+        </w:rPr>
+      </w:pPr>
+      <w:r>
+        <w:rPr>
+          <w:rFonts w:ascii="Courier New" w:hAnsi="Courier New" w:cs="Courier New"/>
+          <w:sz w:val="18"/>
+          <w:szCs w:val="18"/>
+          <w:lang w:val="en-US"/>
+        </w:rPr>
+        <w:t>&lt;linkDef name= "somelink"</w:t>
+      </w:r>
+    </w:p>
+    <w:p>
+      <w:pPr>
+        <w:spacing w:after="0"/>
+        <w:rPr>
+          <w:rFonts w:ascii="Courier New" w:hAnsi="Courier New" w:cs="Courier New"/>
+          <w:sz w:val="18"/>
+          <w:szCs w:val="18"/>
+          <w:lang w:val="en-US"/>
+        </w:rPr>
+      </w:pPr>
+      <w:r>
+        <w:rPr>
+          <w:rFonts w:ascii="Courier New" w:hAnsi="Courier New" w:cs="Courier New"/>
+          <w:sz w:val="18"/>
+          <w:szCs w:val="18"/>
+          <w:lang w:val="en-US"/>
+        </w:rPr>
+        <w:t xml:space="preserve">    uriXP="</w:t>
+      </w:r>
+      <w:r>
+        <w:rPr>
+          <w:rFonts w:ascii="Courier New" w:hAnsi="Courier New" w:cs="Courier New"/>
+          <w:sz w:val="18"/>
+          <w:szCs w:val="18"/>
+          <w:lang w:val="en-US"/>
+        </w:rPr>
+        <w:t>//airport/@iata/</w:t>
+      </w:r>
+      <w:r>
+        <w:rPr>
+          <w:rFonts w:ascii="Courier New" w:hAnsi="Courier New" w:cs="Courier New"/>
+          <w:sz w:val="18"/>
+          <w:szCs w:val="18"/>
+          <w:lang w:val="en-US"/>
+        </w:rPr>
+        <w:t xml:space="preserve">concat('http://example.com/airport/', </w:t>
+      </w:r>
+      <w:r>
+        <w:rPr>
+          <w:rFonts w:ascii="Courier New" w:hAnsi="Courier New" w:cs="Courier New"/>
+          <w:sz w:val="18"/>
+          <w:szCs w:val="18"/>
+          <w:lang w:val="en-US"/>
+        </w:rPr>
+        <w:t>.</w:t>
+      </w:r>
+      <w:r>
+        <w:rPr>
+          <w:rFonts w:ascii="Courier New" w:hAnsi="Courier New" w:cs="Courier New"/>
+          <w:sz w:val="18"/>
+          <w:szCs w:val="18"/>
+          <w:lang w:val="en-US"/>
+        </w:rPr>
+        <w:t>)"&gt;</w:t>
+      </w:r>
+    </w:p>
+    <w:p>
+      <w:pPr>
+        <w:rPr>
+          <w:rFonts w:ascii="Courier New" w:hAnsi="Courier New" w:cs="Courier New"/>
+          <w:sz w:val="18"/>
+          <w:szCs w:val="18"/>
+          <w:lang w:val="en-US"/>
+        </w:rPr>
+      </w:pPr>
+      <w:r>
+        <w:rPr>
+          <w:rFonts w:ascii="Courier New" w:hAnsi="Courier New" w:cs="Courier New"/>
+          <w:sz w:val="18"/>
+          <w:szCs w:val="18"/>
+          <w:lang w:val="en-US"/>
+        </w:rPr>
+        <w:t>&lt;/linkDef&gt;</w:t>
+      </w:r>
+    </w:p>
+    <w:p>
+      <w:pPr>
+        <w:rPr>
+          <w:lang w:val="en-US"/>
+        </w:rPr>
+      </w:pPr>
+      <w:r>
+        <w:rPr>
+          <w:lang w:val="en-US"/>
+        </w:rPr>
+        <w:t>t</w:t>
+      </w:r>
+      <w:r>
+        <w:rPr>
+          <w:lang w:val="en-US"/>
+        </w:rPr>
+        <w:t xml:space="preserve">he resource connector will be evaluated only once. While also here one link is created for each </w:t>
+      </w:r>
+      <w:r>
+        <w:rPr>
+          <w:rFonts w:ascii="Courier New" w:hAnsi="Courier New" w:cs="Courier New"/>
+          <w:lang w:val="en-US"/>
+        </w:rPr>
+        <w:t>&lt;airport&gt;</w:t>
+      </w:r>
+      <w:r>
+        <w:rPr>
+          <w:lang w:val="en-US"/>
+        </w:rPr>
+        <w:t xml:space="preserve"> element, all links have the same context resource, which is the root node of parsed resource contents.</w:t>
       </w:r>
     </w:p>
     <w:p>
@@ -17690,11 +18249,4027 @@
         <w:rPr>
           <w:lang w:val="en-US"/>
         </w:rPr>
-        <w:t>[under construction]</w:t>
-      </w:r>
-    </w:p>
-    <w:p>
-      <w:pPr>
+        <w:t>Certain name suffixes signal the kind of expression represented by the attribute value:</w:t>
+      </w:r>
+    </w:p>
+    <w:p>
+      <w:pPr>
+        <w:pStyle w:val="ListParagraph"/>
+        <w:numPr>
+          <w:ilvl w:val="0"/>
+          <w:numId w:val="1"/>
+        </w:numPr>
+        <w:rPr>
+          <w:lang w:val="en-US"/>
+        </w:rPr>
+      </w:pPr>
+      <w:r>
+        <w:rPr>
+          <w:lang w:val="en-US"/>
+        </w:rPr>
+        <w:t>suffix XP – value is an XPath expression</w:t>
+      </w:r>
+    </w:p>
+    <w:p>
+      <w:pPr>
+        <w:pStyle w:val="ListParagraph"/>
+        <w:numPr>
+          <w:ilvl w:val="0"/>
+          <w:numId w:val="1"/>
+        </w:numPr>
+        <w:rPr>
+          <w:lang w:val="en-US"/>
+        </w:rPr>
+      </w:pPr>
+      <w:r>
+        <w:rPr>
+          <w:lang w:val="en-US"/>
+        </w:rPr>
+        <w:t>suffix FOX – value is a Foxpath expression</w:t>
+      </w:r>
+    </w:p>
+    <w:p>
+      <w:pPr>
+        <w:pStyle w:val="ListParagraph"/>
+        <w:numPr>
+          <w:ilvl w:val="0"/>
+          <w:numId w:val="1"/>
+        </w:numPr>
+        <w:rPr>
+          <w:lang w:val="en-US"/>
+        </w:rPr>
+      </w:pPr>
+      <w:r>
+        <w:rPr>
+          <w:lang w:val="en-US"/>
+        </w:rPr>
+        <w:t>suffix LP – value is a Linepath expression</w:t>
+      </w:r>
+    </w:p>
+    <w:p>
+      <w:pPr>
+        <w:pStyle w:val="ListParagraph"/>
+        <w:numPr>
+          <w:ilvl w:val="0"/>
+          <w:numId w:val="1"/>
+        </w:numPr>
+        <w:rPr>
+          <w:lang w:val="en-US"/>
+        </w:rPr>
+      </w:pPr>
+      <w:r>
+        <w:rPr>
+          <w:lang w:val="en-US"/>
+        </w:rPr>
+        <w:t>suffix NP – value is a node path expression</w:t>
+      </w:r>
+    </w:p>
+    <w:tbl>
+      <w:tblPr>
+        <w:tblStyle w:val="TableGrid"/>
+        <w:tblW w:w="0" w:type="auto"/>
+        <w:tblLook w:val="04A0" w:firstRow="1" w:lastRow="0" w:firstColumn="1" w:lastColumn="0" w:noHBand="0" w:noVBand="1"/>
+      </w:tblPr>
+      <w:tblGrid>
+        <w:gridCol w:w="1856"/>
+        <w:gridCol w:w="1979"/>
+        <w:gridCol w:w="1965"/>
+        <w:gridCol w:w="3262"/>
+      </w:tblGrid>
+      <w:tr>
+        <w:tc>
+          <w:tcPr>
+            <w:tcW w:w="1856" w:type="dxa"/>
+          </w:tcPr>
+          <w:p>
+            <w:pPr>
+              <w:rPr>
+                <w:lang w:val="en-US"/>
+              </w:rPr>
+            </w:pPr>
+            <w:r>
+              <w:rPr>
+                <w:lang w:val="en-US"/>
+              </w:rPr>
+              <w:t>Suffix</w:t>
+            </w:r>
+          </w:p>
+        </w:tc>
+        <w:tc>
+          <w:tcPr>
+            <w:tcW w:w="1979" w:type="dxa"/>
+          </w:tcPr>
+          <w:p>
+            <w:pPr>
+              <w:rPr>
+                <w:lang w:val="en-US"/>
+              </w:rPr>
+            </w:pPr>
+            <w:r>
+              <w:rPr>
+                <w:lang w:val="en-US"/>
+              </w:rPr>
+              <w:t>Meaning</w:t>
+            </w:r>
+          </w:p>
+        </w:tc>
+        <w:tc>
+          <w:tcPr>
+            <w:tcW w:w="1965" w:type="dxa"/>
+          </w:tcPr>
+          <w:p>
+            <w:pPr>
+              <w:rPr>
+                <w:lang w:val="en-US"/>
+              </w:rPr>
+            </w:pPr>
+            <w:r>
+              <w:rPr>
+                <w:lang w:val="en-US"/>
+              </w:rPr>
+              <w:t>Examples</w:t>
+            </w:r>
+          </w:p>
+        </w:tc>
+        <w:tc>
+          <w:tcPr>
+            <w:tcW w:w="3262" w:type="dxa"/>
+          </w:tcPr>
+          <w:p>
+            <w:pPr>
+              <w:rPr>
+                <w:lang w:val="en-US"/>
+              </w:rPr>
+            </w:pPr>
+            <w:r>
+              <w:rPr>
+                <w:lang w:val="en-US"/>
+              </w:rPr>
+              <w:t>Meaning</w:t>
+            </w:r>
+          </w:p>
+        </w:tc>
+      </w:tr>
+      <w:tr>
+        <w:tc>
+          <w:tcPr>
+            <w:tcW w:w="1856" w:type="dxa"/>
+          </w:tcPr>
+          <w:p>
+            <w:pPr>
+              <w:rPr>
+                <w:lang w:val="en-US"/>
+              </w:rPr>
+            </w:pPr>
+            <w:r>
+              <w:rPr>
+                <w:lang w:val="en-US"/>
+              </w:rPr>
+              <w:t>XP</w:t>
+            </w:r>
+          </w:p>
+        </w:tc>
+        <w:tc>
+          <w:tcPr>
+            <w:tcW w:w="1979" w:type="dxa"/>
+          </w:tcPr>
+          <w:p>
+            <w:pPr>
+              <w:rPr>
+                <w:lang w:val="en-US"/>
+              </w:rPr>
+            </w:pPr>
+            <w:r>
+              <w:rPr>
+                <w:lang w:val="en-US"/>
+              </w:rPr>
+              <w:t>Value is an XPath expression</w:t>
+            </w:r>
+          </w:p>
+        </w:tc>
+        <w:tc>
+          <w:tcPr>
+            <w:tcW w:w="1965" w:type="dxa"/>
+          </w:tcPr>
+          <w:p>
+            <w:pPr>
+              <w:rPr>
+                <w:lang w:val="en-US"/>
+              </w:rPr>
+            </w:pPr>
+            <w:r>
+              <w:rPr>
+                <w:lang w:val="en-US"/>
+              </w:rPr>
+              <w:t>exprXP</w:t>
+            </w:r>
+          </w:p>
+        </w:tc>
+        <w:tc>
+          <w:tcPr>
+            <w:tcW w:w="3262" w:type="dxa"/>
+          </w:tcPr>
+          <w:p>
+            <w:pPr>
+              <w:rPr>
+                <w:lang w:val="en-US"/>
+              </w:rPr>
+            </w:pPr>
+            <w:r>
+              <w:rPr>
+                <w:lang w:val="en-US"/>
+              </w:rPr>
+              <w:t>Expression used by a Value constraint</w:t>
+            </w:r>
+          </w:p>
+        </w:tc>
+      </w:tr>
+      <w:tr>
+        <w:tc>
+          <w:tcPr>
+            <w:tcW w:w="1856" w:type="dxa"/>
+          </w:tcPr>
+          <w:p>
+            <w:pPr>
+              <w:rPr>
+                <w:lang w:val="en-US"/>
+              </w:rPr>
+            </w:pPr>
+          </w:p>
+        </w:tc>
+        <w:tc>
+          <w:tcPr>
+            <w:tcW w:w="1979" w:type="dxa"/>
+          </w:tcPr>
+          <w:p>
+            <w:pPr>
+              <w:rPr>
+                <w:lang w:val="en-US"/>
+              </w:rPr>
+            </w:pPr>
+          </w:p>
+        </w:tc>
+        <w:tc>
+          <w:tcPr>
+            <w:tcW w:w="1965" w:type="dxa"/>
+          </w:tcPr>
+          <w:p>
+            <w:pPr>
+              <w:rPr>
+                <w:lang w:val="en-US"/>
+              </w:rPr>
+            </w:pPr>
+            <w:r>
+              <w:rPr>
+                <w:lang w:val="en-US"/>
+              </w:rPr>
+              <w:t>e</w:t>
+            </w:r>
+            <w:r>
+              <w:rPr>
+                <w:lang w:val="en-US"/>
+              </w:rPr>
+              <w:t>xpr1XP</w:t>
+            </w:r>
+          </w:p>
+        </w:tc>
+        <w:tc>
+          <w:tcPr>
+            <w:tcW w:w="3262" w:type="dxa"/>
+          </w:tcPr>
+          <w:p>
+            <w:pPr>
+              <w:rPr>
+                <w:lang w:val="en-US"/>
+              </w:rPr>
+            </w:pPr>
+            <w:r>
+              <w:rPr>
+                <w:lang w:val="en-US"/>
+              </w:rPr>
+              <w:t>Expression used by a (Value|Foxvalue)(Pair|Compared) constraint</w:t>
+            </w:r>
+          </w:p>
+        </w:tc>
+      </w:tr>
+      <w:tr>
+        <w:tc>
+          <w:tcPr>
+            <w:tcW w:w="1856" w:type="dxa"/>
+          </w:tcPr>
+          <w:p>
+            <w:pPr>
+              <w:rPr>
+                <w:lang w:val="en-US"/>
+              </w:rPr>
+            </w:pPr>
+          </w:p>
+        </w:tc>
+        <w:tc>
+          <w:tcPr>
+            <w:tcW w:w="1979" w:type="dxa"/>
+          </w:tcPr>
+          <w:p>
+            <w:pPr>
+              <w:rPr>
+                <w:lang w:val="en-US"/>
+              </w:rPr>
+            </w:pPr>
+          </w:p>
+        </w:tc>
+        <w:tc>
+          <w:tcPr>
+            <w:tcW w:w="1965" w:type="dxa"/>
+          </w:tcPr>
+          <w:p>
+            <w:pPr>
+              <w:rPr>
+                <w:lang w:val="en-US"/>
+              </w:rPr>
+            </w:pPr>
+            <w:r>
+              <w:rPr>
+                <w:lang w:val="en-US"/>
+              </w:rPr>
+              <w:t>e</w:t>
+            </w:r>
+            <w:r>
+              <w:rPr>
+                <w:lang w:val="en-US"/>
+              </w:rPr>
+              <w:t>xpr2XP</w:t>
+            </w:r>
+          </w:p>
+        </w:tc>
+        <w:tc>
+          <w:tcPr>
+            <w:tcW w:w="3262" w:type="dxa"/>
+          </w:tcPr>
+          <w:p>
+            <w:pPr>
+              <w:rPr>
+                <w:lang w:val="en-US"/>
+              </w:rPr>
+            </w:pPr>
+            <w:r>
+              <w:rPr>
+                <w:lang w:val="en-US"/>
+              </w:rPr>
+              <w:t>Expression used by a (Value|Foxvalue)(Pair|Compared) constraint</w:t>
+            </w:r>
+          </w:p>
+        </w:tc>
+      </w:tr>
+      <w:tr>
+        <w:tc>
+          <w:tcPr>
+            <w:tcW w:w="1856" w:type="dxa"/>
+          </w:tcPr>
+          <w:p>
+            <w:pPr>
+              <w:rPr>
+                <w:lang w:val="en-US"/>
+              </w:rPr>
+            </w:pPr>
+          </w:p>
+        </w:tc>
+        <w:tc>
+          <w:tcPr>
+            <w:tcW w:w="1979" w:type="dxa"/>
+          </w:tcPr>
+          <w:p>
+            <w:pPr>
+              <w:rPr>
+                <w:lang w:val="en-US"/>
+              </w:rPr>
+            </w:pPr>
+          </w:p>
+        </w:tc>
+        <w:tc>
+          <w:tcPr>
+            <w:tcW w:w="1965" w:type="dxa"/>
+          </w:tcPr>
+          <w:p>
+            <w:pPr>
+              <w:rPr>
+                <w:lang w:val="en-US"/>
+              </w:rPr>
+            </w:pPr>
+            <w:r>
+              <w:rPr>
+                <w:lang w:val="en-US"/>
+              </w:rPr>
+              <w:t>contextXP</w:t>
+            </w:r>
+          </w:p>
+        </w:tc>
+        <w:tc>
+          <w:tcPr>
+            <w:tcW w:w="3262" w:type="dxa"/>
+          </w:tcPr>
+          <w:p>
+            <w:pPr>
+              <w:rPr>
+                <w:lang w:val="en-US"/>
+              </w:rPr>
+            </w:pPr>
+            <w:r>
+              <w:rPr>
+                <w:lang w:val="en-US"/>
+              </w:rPr>
+              <w:t>Part of a link definition – selects the link context items</w:t>
+            </w:r>
+          </w:p>
+        </w:tc>
+      </w:tr>
+      <w:tr>
+        <w:tc>
+          <w:tcPr>
+            <w:tcW w:w="1856" w:type="dxa"/>
+          </w:tcPr>
+          <w:p>
+            <w:pPr>
+              <w:rPr>
+                <w:lang w:val="en-US"/>
+              </w:rPr>
+            </w:pPr>
+          </w:p>
+        </w:tc>
+        <w:tc>
+          <w:tcPr>
+            <w:tcW w:w="1979" w:type="dxa"/>
+          </w:tcPr>
+          <w:p>
+            <w:pPr>
+              <w:rPr>
+                <w:lang w:val="en-US"/>
+              </w:rPr>
+            </w:pPr>
+          </w:p>
+        </w:tc>
+        <w:tc>
+          <w:tcPr>
+            <w:tcW w:w="1965" w:type="dxa"/>
+          </w:tcPr>
+          <w:p>
+            <w:pPr>
+              <w:rPr>
+                <w:lang w:val="en-US"/>
+              </w:rPr>
+            </w:pPr>
+            <w:r>
+              <w:rPr>
+                <w:lang w:val="en-US"/>
+              </w:rPr>
+              <w:t>targetXP</w:t>
+            </w:r>
+          </w:p>
+        </w:tc>
+        <w:tc>
+          <w:tcPr>
+            <w:tcW w:w="3262" w:type="dxa"/>
+          </w:tcPr>
+          <w:p>
+            <w:pPr>
+              <w:rPr>
+                <w:lang w:val="en-US"/>
+              </w:rPr>
+            </w:pPr>
+            <w:r>
+              <w:rPr>
+                <w:lang w:val="en-US"/>
+              </w:rPr>
+              <w:t>Part of a link definition – selects the link target nodes</w:t>
+            </w:r>
+          </w:p>
+        </w:tc>
+      </w:tr>
+      <w:tr>
+        <w:tc>
+          <w:tcPr>
+            <w:tcW w:w="1856" w:type="dxa"/>
+          </w:tcPr>
+          <w:p>
+            <w:pPr>
+              <w:rPr>
+                <w:lang w:val="en-US"/>
+              </w:rPr>
+            </w:pPr>
+          </w:p>
+        </w:tc>
+        <w:tc>
+          <w:tcPr>
+            <w:tcW w:w="1979" w:type="dxa"/>
+          </w:tcPr>
+          <w:p>
+            <w:pPr>
+              <w:rPr>
+                <w:lang w:val="en-US"/>
+              </w:rPr>
+            </w:pPr>
+          </w:p>
+        </w:tc>
+        <w:tc>
+          <w:tcPr>
+            <w:tcW w:w="1965" w:type="dxa"/>
+          </w:tcPr>
+          <w:p>
+            <w:pPr>
+              <w:rPr>
+                <w:lang w:val="en-US"/>
+              </w:rPr>
+            </w:pPr>
+            <w:r>
+              <w:rPr>
+                <w:lang w:val="en-US"/>
+              </w:rPr>
+              <w:t>hrefXP</w:t>
+            </w:r>
+          </w:p>
+        </w:tc>
+        <w:tc>
+          <w:tcPr>
+            <w:tcW w:w="3262" w:type="dxa"/>
+          </w:tcPr>
+          <w:p>
+            <w:pPr>
+              <w:rPr>
+                <w:lang w:val="en-US"/>
+              </w:rPr>
+            </w:pPr>
+            <w:r>
+              <w:rPr>
+                <w:lang w:val="en-US"/>
+              </w:rPr>
+              <w:t>Part of a link definition – selects the nodes containing URI values</w:t>
+            </w:r>
+          </w:p>
+        </w:tc>
+      </w:tr>
+      <w:tr>
+        <w:tc>
+          <w:tcPr>
+            <w:tcW w:w="1856" w:type="dxa"/>
+          </w:tcPr>
+          <w:p>
+            <w:pPr>
+              <w:rPr>
+                <w:lang w:val="en-US"/>
+              </w:rPr>
+            </w:pPr>
+          </w:p>
+        </w:tc>
+        <w:tc>
+          <w:tcPr>
+            <w:tcW w:w="1979" w:type="dxa"/>
+          </w:tcPr>
+          <w:p>
+            <w:pPr>
+              <w:rPr>
+                <w:lang w:val="en-US"/>
+              </w:rPr>
+            </w:pPr>
+          </w:p>
+        </w:tc>
+        <w:tc>
+          <w:tcPr>
+            <w:tcW w:w="1965" w:type="dxa"/>
+          </w:tcPr>
+          <w:p>
+            <w:pPr>
+              <w:rPr>
+                <w:lang w:val="en-US"/>
+              </w:rPr>
+            </w:pPr>
+            <w:r>
+              <w:rPr>
+                <w:lang w:val="en-US"/>
+              </w:rPr>
+              <w:t>uriXP</w:t>
+            </w:r>
+          </w:p>
+        </w:tc>
+        <w:tc>
+          <w:tcPr>
+            <w:tcW w:w="3262" w:type="dxa"/>
+          </w:tcPr>
+          <w:p>
+            <w:pPr>
+              <w:rPr>
+                <w:lang w:val="en-US"/>
+              </w:rPr>
+            </w:pPr>
+            <w:r>
+              <w:rPr>
+                <w:lang w:val="en-US"/>
+              </w:rPr>
+              <w:t>Part of a link definition – constructs URI values</w:t>
+            </w:r>
+          </w:p>
+        </w:tc>
+      </w:tr>
+      <w:tr>
+        <w:tc>
+          <w:tcPr>
+            <w:tcW w:w="1856" w:type="dxa"/>
+          </w:tcPr>
+          <w:p>
+            <w:pPr>
+              <w:rPr>
+                <w:lang w:val="en-US"/>
+              </w:rPr>
+            </w:pPr>
+          </w:p>
+        </w:tc>
+        <w:tc>
+          <w:tcPr>
+            <w:tcW w:w="1979" w:type="dxa"/>
+          </w:tcPr>
+          <w:p>
+            <w:pPr>
+              <w:rPr>
+                <w:lang w:val="en-US"/>
+              </w:rPr>
+            </w:pPr>
+          </w:p>
+        </w:tc>
+        <w:tc>
+          <w:tcPr>
+            <w:tcW w:w="1965" w:type="dxa"/>
+          </w:tcPr>
+          <w:p>
+            <w:pPr>
+              <w:rPr>
+                <w:lang w:val="en-US"/>
+              </w:rPr>
+            </w:pPr>
+            <w:r>
+              <w:rPr>
+                <w:lang w:val="en-US"/>
+              </w:rPr>
+              <w:t>valueXP</w:t>
+            </w:r>
+          </w:p>
+        </w:tc>
+        <w:tc>
+          <w:tcPr>
+            <w:tcW w:w="3262" w:type="dxa"/>
+          </w:tcPr>
+          <w:p>
+            <w:pPr>
+              <w:rPr>
+                <w:lang w:val="en-US"/>
+              </w:rPr>
+            </w:pPr>
+            <w:r>
+              <w:rPr>
+                <w:lang w:val="en-US"/>
+              </w:rPr>
+              <w:t>Part of a link definition – constructs the value of a template variable</w:t>
+            </w:r>
+          </w:p>
+        </w:tc>
+      </w:tr>
+      <w:tr>
+        <w:tc>
+          <w:tcPr>
+            <w:tcW w:w="1856" w:type="dxa"/>
+          </w:tcPr>
+          <w:p>
+            <w:pPr>
+              <w:rPr>
+                <w:lang w:val="en-US"/>
+              </w:rPr>
+            </w:pPr>
+          </w:p>
+        </w:tc>
+        <w:tc>
+          <w:tcPr>
+            <w:tcW w:w="1979" w:type="dxa"/>
+          </w:tcPr>
+          <w:p>
+            <w:pPr>
+              <w:rPr>
+                <w:lang w:val="en-US"/>
+              </w:rPr>
+            </w:pPr>
+          </w:p>
+        </w:tc>
+        <w:tc>
+          <w:tcPr>
+            <w:tcW w:w="1965" w:type="dxa"/>
+          </w:tcPr>
+          <w:p>
+            <w:pPr>
+              <w:rPr>
+                <w:lang w:val="en-US"/>
+              </w:rPr>
+            </w:pPr>
+            <w:r>
+              <w:rPr>
+                <w:lang w:val="en-US"/>
+              </w:rPr>
+              <w:t>itemXP</w:t>
+            </w:r>
+          </w:p>
+        </w:tc>
+        <w:tc>
+          <w:tcPr>
+            <w:tcW w:w="3262" w:type="dxa"/>
+          </w:tcPr>
+          <w:p>
+            <w:pPr>
+              <w:rPr>
+                <w:lang w:val="en-US"/>
+              </w:rPr>
+            </w:pPr>
+            <w:r>
+              <w:rPr>
+                <w:lang w:val="en-US"/>
+              </w:rPr>
+              <w:t xml:space="preserve">Part of a DocSimilar constraint – </w:t>
+            </w:r>
+            <w:r>
+              <w:rPr>
+                <w:lang w:val="en-US"/>
+              </w:rPr>
+              <w:t xml:space="preserve">selects items to be modified by an item modifier </w:t>
+            </w:r>
+          </w:p>
+        </w:tc>
+      </w:tr>
+      <w:tr>
+        <w:tc>
+          <w:tcPr>
+            <w:tcW w:w="1856" w:type="dxa"/>
+          </w:tcPr>
+          <w:p>
+            <w:pPr>
+              <w:rPr>
+                <w:lang w:val="en-US"/>
+              </w:rPr>
+            </w:pPr>
+          </w:p>
+        </w:tc>
+        <w:tc>
+          <w:tcPr>
+            <w:tcW w:w="1979" w:type="dxa"/>
+          </w:tcPr>
+          <w:p>
+            <w:pPr>
+              <w:rPr>
+                <w:lang w:val="en-US"/>
+              </w:rPr>
+            </w:pPr>
+          </w:p>
+        </w:tc>
+        <w:tc>
+          <w:tcPr>
+            <w:tcW w:w="1965" w:type="dxa"/>
+          </w:tcPr>
+          <w:p>
+            <w:pPr>
+              <w:rPr>
+                <w:lang w:val="en-US"/>
+              </w:rPr>
+            </w:pPr>
+            <w:r>
+              <w:rPr>
+                <w:lang w:val="en-US"/>
+              </w:rPr>
+              <w:t>ifXP</w:t>
+            </w:r>
+          </w:p>
+        </w:tc>
+        <w:tc>
+          <w:tcPr>
+            <w:tcW w:w="3262" w:type="dxa"/>
+          </w:tcPr>
+          <w:p>
+            <w:pPr>
+              <w:rPr>
+                <w:lang w:val="en-US"/>
+              </w:rPr>
+            </w:pPr>
+            <w:r>
+              <w:rPr>
+                <w:lang w:val="en-US"/>
+              </w:rPr>
+              <w:t xml:space="preserve">Part of a DocSimilar constraint </w:t>
+            </w:r>
+            <w:r>
+              <w:rPr>
+                <w:lang w:val="en-US"/>
+              </w:rPr>
+              <w:t>–</w:t>
+            </w:r>
+            <w:r>
+              <w:rPr>
+                <w:lang w:val="en-US"/>
+              </w:rPr>
+              <w:t xml:space="preserve"> </w:t>
+            </w:r>
+            <w:r>
+              <w:rPr>
+                <w:lang w:val="en-US"/>
+              </w:rPr>
+              <w:t>decides if a modification is applied</w:t>
+            </w:r>
+          </w:p>
+        </w:tc>
+      </w:tr>
+      <w:tr>
+        <w:tc>
+          <w:tcPr>
+            <w:tcW w:w="1856" w:type="dxa"/>
+          </w:tcPr>
+          <w:p>
+            <w:pPr>
+              <w:rPr>
+                <w:lang w:val="en-US"/>
+              </w:rPr>
+            </w:pPr>
+            <w:r>
+              <w:rPr>
+                <w:lang w:val="en-US"/>
+              </w:rPr>
+              <w:t>FOX</w:t>
+            </w:r>
+          </w:p>
+        </w:tc>
+        <w:tc>
+          <w:tcPr>
+            <w:tcW w:w="1979" w:type="dxa"/>
+          </w:tcPr>
+          <w:p>
+            <w:pPr>
+              <w:rPr>
+                <w:lang w:val="en-US"/>
+              </w:rPr>
+            </w:pPr>
+            <w:r>
+              <w:rPr>
+                <w:lang w:val="en-US"/>
+              </w:rPr>
+              <w:t>Value is a Foxpath expression</w:t>
+            </w:r>
+          </w:p>
+        </w:tc>
+        <w:tc>
+          <w:tcPr>
+            <w:tcW w:w="1965" w:type="dxa"/>
+          </w:tcPr>
+          <w:p>
+            <w:pPr>
+              <w:rPr>
+                <w:lang w:val="en-US"/>
+              </w:rPr>
+            </w:pPr>
+            <w:r>
+              <w:rPr>
+                <w:lang w:val="en-US"/>
+              </w:rPr>
+              <w:t>exprFOX</w:t>
+            </w:r>
+          </w:p>
+        </w:tc>
+        <w:tc>
+          <w:tcPr>
+            <w:tcW w:w="3262" w:type="dxa"/>
+          </w:tcPr>
+          <w:p>
+            <w:pPr>
+              <w:rPr>
+                <w:lang w:val="en-US"/>
+              </w:rPr>
+            </w:pPr>
+            <w:r>
+              <w:rPr>
+                <w:lang w:val="en-US"/>
+              </w:rPr>
+              <w:t xml:space="preserve">Expression used by a </w:t>
+            </w:r>
+            <w:r>
+              <w:rPr>
+                <w:lang w:val="en-US"/>
+              </w:rPr>
+              <w:t>Foxv</w:t>
+            </w:r>
+            <w:r>
+              <w:rPr>
+                <w:lang w:val="en-US"/>
+              </w:rPr>
+              <w:t>alue constraint</w:t>
+            </w:r>
+          </w:p>
+        </w:tc>
+      </w:tr>
+      <w:tr>
+        <w:tc>
+          <w:tcPr>
+            <w:tcW w:w="1856" w:type="dxa"/>
+          </w:tcPr>
+          <w:p>
+            <w:pPr>
+              <w:rPr>
+                <w:lang w:val="en-US"/>
+              </w:rPr>
+            </w:pPr>
+          </w:p>
+        </w:tc>
+        <w:tc>
+          <w:tcPr>
+            <w:tcW w:w="1979" w:type="dxa"/>
+          </w:tcPr>
+          <w:p>
+            <w:pPr>
+              <w:rPr>
+                <w:lang w:val="en-US"/>
+              </w:rPr>
+            </w:pPr>
+          </w:p>
+        </w:tc>
+        <w:tc>
+          <w:tcPr>
+            <w:tcW w:w="1965" w:type="dxa"/>
+          </w:tcPr>
+          <w:p>
+            <w:pPr>
+              <w:rPr>
+                <w:lang w:val="en-US"/>
+              </w:rPr>
+            </w:pPr>
+            <w:r>
+              <w:rPr>
+                <w:lang w:val="en-US"/>
+              </w:rPr>
+              <w:t>Expr1FOX</w:t>
+            </w:r>
+          </w:p>
+        </w:tc>
+        <w:tc>
+          <w:tcPr>
+            <w:tcW w:w="3262" w:type="dxa"/>
+          </w:tcPr>
+          <w:p>
+            <w:pPr>
+              <w:rPr>
+                <w:lang w:val="en-US"/>
+              </w:rPr>
+            </w:pPr>
+            <w:r>
+              <w:rPr>
+                <w:lang w:val="en-US"/>
+              </w:rPr>
+              <w:t>Expression used by a (Value|Foxvalue)(Pair|Compared) constraint</w:t>
+            </w:r>
+          </w:p>
+        </w:tc>
+      </w:tr>
+      <w:tr>
+        <w:tc>
+          <w:tcPr>
+            <w:tcW w:w="1856" w:type="dxa"/>
+          </w:tcPr>
+          <w:p>
+            <w:pPr>
+              <w:rPr>
+                <w:lang w:val="en-US"/>
+              </w:rPr>
+            </w:pPr>
+          </w:p>
+        </w:tc>
+        <w:tc>
+          <w:tcPr>
+            <w:tcW w:w="1979" w:type="dxa"/>
+          </w:tcPr>
+          <w:p>
+            <w:pPr>
+              <w:rPr>
+                <w:lang w:val="en-US"/>
+              </w:rPr>
+            </w:pPr>
+          </w:p>
+        </w:tc>
+        <w:tc>
+          <w:tcPr>
+            <w:tcW w:w="1965" w:type="dxa"/>
+          </w:tcPr>
+          <w:p>
+            <w:pPr>
+              <w:rPr>
+                <w:lang w:val="en-US"/>
+              </w:rPr>
+            </w:pPr>
+            <w:r>
+              <w:rPr>
+                <w:lang w:val="en-US"/>
+              </w:rPr>
+              <w:t>Expr2FOX</w:t>
+            </w:r>
+          </w:p>
+        </w:tc>
+        <w:tc>
+          <w:tcPr>
+            <w:tcW w:w="3262" w:type="dxa"/>
+          </w:tcPr>
+          <w:p>
+            <w:pPr>
+              <w:rPr>
+                <w:lang w:val="en-US"/>
+              </w:rPr>
+            </w:pPr>
+            <w:r>
+              <w:rPr>
+                <w:lang w:val="en-US"/>
+              </w:rPr>
+              <w:t>Expression used by a (Value|Foxvalue)(Pair|Compared) constraint</w:t>
+            </w:r>
+          </w:p>
+        </w:tc>
+      </w:tr>
+      <w:tr>
+        <w:tc>
+          <w:tcPr>
+            <w:tcW w:w="1856" w:type="dxa"/>
+          </w:tcPr>
+          <w:p>
+            <w:pPr>
+              <w:rPr>
+                <w:lang w:val="en-US"/>
+              </w:rPr>
+            </w:pPr>
+          </w:p>
+        </w:tc>
+        <w:tc>
+          <w:tcPr>
+            <w:tcW w:w="1979" w:type="dxa"/>
+          </w:tcPr>
+          <w:p>
+            <w:pPr>
+              <w:rPr>
+                <w:lang w:val="en-US"/>
+              </w:rPr>
+            </w:pPr>
+          </w:p>
+        </w:tc>
+        <w:tc>
+          <w:tcPr>
+            <w:tcW w:w="1965" w:type="dxa"/>
+          </w:tcPr>
+          <w:p>
+            <w:pPr>
+              <w:rPr>
+                <w:lang w:val="en-US"/>
+              </w:rPr>
+            </w:pPr>
+            <w:r>
+              <w:rPr>
+                <w:lang w:val="en-US"/>
+              </w:rPr>
+              <w:t>r</w:t>
+            </w:r>
+            <w:r>
+              <w:rPr>
+                <w:lang w:val="en-US"/>
+              </w:rPr>
+              <w:t>eflector1FOX</w:t>
+            </w:r>
+          </w:p>
+        </w:tc>
+        <w:tc>
+          <w:tcPr>
+            <w:tcW w:w="3262" w:type="dxa"/>
+          </w:tcPr>
+          <w:p>
+            <w:pPr>
+              <w:rPr>
+                <w:lang w:val="en-US"/>
+              </w:rPr>
+            </w:pPr>
+            <w:r>
+              <w:rPr>
+                <w:lang w:val="en-US"/>
+              </w:rPr>
+              <w:t>Part of a link definition – navigates from the current resource to reflector 1 resource</w:t>
+            </w:r>
+          </w:p>
+        </w:tc>
+      </w:tr>
+      <w:tr>
+        <w:tc>
+          <w:tcPr>
+            <w:tcW w:w="1856" w:type="dxa"/>
+          </w:tcPr>
+          <w:p>
+            <w:pPr>
+              <w:rPr>
+                <w:lang w:val="en-US"/>
+              </w:rPr>
+            </w:pPr>
+          </w:p>
+        </w:tc>
+        <w:tc>
+          <w:tcPr>
+            <w:tcW w:w="1979" w:type="dxa"/>
+          </w:tcPr>
+          <w:p>
+            <w:pPr>
+              <w:rPr>
+                <w:lang w:val="en-US"/>
+              </w:rPr>
+            </w:pPr>
+          </w:p>
+        </w:tc>
+        <w:tc>
+          <w:tcPr>
+            <w:tcW w:w="1965" w:type="dxa"/>
+          </w:tcPr>
+          <w:p>
+            <w:pPr>
+              <w:rPr>
+                <w:lang w:val="en-US"/>
+              </w:rPr>
+            </w:pPr>
+            <w:r>
+              <w:rPr>
+                <w:lang w:val="en-US"/>
+              </w:rPr>
+              <w:t>reflector2FOX</w:t>
+            </w:r>
+          </w:p>
+        </w:tc>
+        <w:tc>
+          <w:tcPr>
+            <w:tcW w:w="3262" w:type="dxa"/>
+          </w:tcPr>
+          <w:p>
+            <w:pPr>
+              <w:rPr>
+                <w:lang w:val="en-US"/>
+              </w:rPr>
+            </w:pPr>
+            <w:r>
+              <w:rPr>
+                <w:lang w:val="en-US"/>
+              </w:rPr>
+              <w:t xml:space="preserve">Part of a link definition – navigates from </w:t>
+            </w:r>
+            <w:r>
+              <w:rPr>
+                <w:lang w:val="en-US"/>
+              </w:rPr>
+              <w:t>reflector 1 resource to reflector 2 resource</w:t>
+            </w:r>
+            <w:r>
+              <w:rPr>
+                <w:lang w:val="en-US"/>
+              </w:rPr>
+              <w:t>s</w:t>
+            </w:r>
+          </w:p>
+        </w:tc>
+      </w:tr>
+      <w:tr>
+        <w:tc>
+          <w:tcPr>
+            <w:tcW w:w="1856" w:type="dxa"/>
+          </w:tcPr>
+          <w:p>
+            <w:pPr>
+              <w:rPr>
+                <w:lang w:val="en-US"/>
+              </w:rPr>
+            </w:pPr>
+            <w:r>
+              <w:rPr>
+                <w:lang w:val="en-US"/>
+              </w:rPr>
+              <w:t>LP</w:t>
+            </w:r>
+          </w:p>
+        </w:tc>
+        <w:tc>
+          <w:tcPr>
+            <w:tcW w:w="1979" w:type="dxa"/>
+          </w:tcPr>
+          <w:p>
+            <w:pPr>
+              <w:rPr>
+                <w:lang w:val="en-US"/>
+              </w:rPr>
+            </w:pPr>
+            <w:r>
+              <w:rPr>
+                <w:lang w:val="en-US"/>
+              </w:rPr>
+              <w:t>Value isn XPath expression applied to a &lt;lines&gt; document or a &lt;line&gt; element from such a document</w:t>
+            </w:r>
+          </w:p>
+        </w:tc>
+        <w:tc>
+          <w:tcPr>
+            <w:tcW w:w="1965" w:type="dxa"/>
+          </w:tcPr>
+          <w:p>
+            <w:pPr>
+              <w:rPr>
+                <w:lang w:val="en-US"/>
+              </w:rPr>
+            </w:pPr>
+          </w:p>
+        </w:tc>
+        <w:tc>
+          <w:tcPr>
+            <w:tcW w:w="3262" w:type="dxa"/>
+          </w:tcPr>
+          <w:p>
+            <w:pPr>
+              <w:rPr>
+                <w:lang w:val="en-US"/>
+              </w:rPr>
+            </w:pPr>
+          </w:p>
+        </w:tc>
+      </w:tr>
+    </w:tbl>
+    <w:p>
+      <w:pPr>
+        <w:rPr>
+          <w:lang w:val="en-US"/>
+        </w:rPr>
+      </w:pPr>
+    </w:p>
+    <w:p>
+      <w:pPr>
+        <w:rPr>
+          <w:lang w:val="en-US"/>
+        </w:rPr>
+      </w:pPr>
+      <w:r>
+        <w:rPr>
+          <w:lang w:val="en-US"/>
+        </w:rPr>
+        <w:t>Attribute base names:</w:t>
+      </w:r>
+    </w:p>
+    <w:p>
+      <w:pPr>
+        <w:spacing w:after="0"/>
+        <w:rPr>
+          <w:lang w:val="en-US"/>
+        </w:rPr>
+      </w:pPr>
+    </w:p>
+    <w:p>
+      <w:pPr>
+        <w:spacing w:after="0"/>
+        <w:rPr>
+          <w:lang w:val="en-US"/>
+        </w:rPr>
+      </w:pPr>
+      <w:r>
+        <w:rPr>
+          <w:lang w:val="en-US"/>
+        </w:rPr>
+        <w:t xml:space="preserve">cardinality: </w:t>
+      </w:r>
+      <w:r>
+        <w:rPr>
+          <w:lang w:val="en-US"/>
+        </w:rPr>
+        <w:t>start-with count</w:t>
+      </w:r>
+      <w:r>
+        <w:rPr>
+          <w:lang w:val="en-US"/>
+        </w:rPr>
+        <w:t>, start-with exists, start-with empty</w:t>
+      </w:r>
+    </w:p>
+    <w:p>
+      <w:pPr>
+        <w:spacing w:after="0"/>
+        <w:rPr>
+          <w:i/>
+          <w:lang w:val="en-US"/>
+        </w:rPr>
+      </w:pPr>
+      <w:r>
+        <w:rPr>
+          <w:i/>
+          <w:lang w:val="en-US"/>
+        </w:rPr>
+        <w:t>count (4)</w:t>
+      </w:r>
+    </w:p>
+    <w:p>
+      <w:pPr>
+        <w:spacing w:after="0"/>
+        <w:rPr>
+          <w:i/>
+          <w:lang w:val="en-US"/>
+        </w:rPr>
+      </w:pPr>
+      <w:r>
+        <w:rPr>
+          <w:i/>
+          <w:lang w:val="en-US"/>
+        </w:rPr>
+        <w:t>count1 (1)</w:t>
+      </w:r>
+    </w:p>
+    <w:p>
+      <w:pPr>
+        <w:spacing w:after="0"/>
+        <w:rPr>
+          <w:i/>
+          <w:lang w:val="en-US"/>
+        </w:rPr>
+      </w:pPr>
+      <w:r>
+        <w:rPr>
+          <w:i/>
+          <w:lang w:val="en-US"/>
+        </w:rPr>
+        <w:t>count2 (1)</w:t>
+      </w:r>
+    </w:p>
+    <w:p>
+      <w:pPr>
+        <w:spacing w:after="0"/>
+        <w:rPr>
+          <w:i/>
+          <w:lang w:val="en-US"/>
+        </w:rPr>
+      </w:pPr>
+      <w:r>
+        <w:rPr>
+          <w:i/>
+          <w:lang w:val="en-US"/>
+        </w:rPr>
+        <w:t>countContextNodes (1)</w:t>
+      </w:r>
+    </w:p>
+    <w:p>
+      <w:pPr>
+        <w:spacing w:after="0"/>
+        <w:rPr>
+          <w:i/>
+          <w:lang w:val="en-US"/>
+        </w:rPr>
+      </w:pPr>
+      <w:r>
+        <w:rPr>
+          <w:i/>
+          <w:lang w:val="en-US"/>
+        </w:rPr>
+        <w:t>countTargetDocs (1)</w:t>
+      </w:r>
+    </w:p>
+    <w:p>
+      <w:pPr>
+        <w:spacing w:after="0"/>
+        <w:rPr>
+          <w:i/>
+          <w:lang w:val="en-US"/>
+        </w:rPr>
+      </w:pPr>
+      <w:r>
+        <w:rPr>
+          <w:i/>
+          <w:lang w:val="en-US"/>
+        </w:rPr>
+        <w:lastRenderedPageBreak/>
+        <w:t>countTargetDocsPerContextPoint (1)</w:t>
+      </w:r>
+    </w:p>
+    <w:p>
+      <w:pPr>
+        <w:spacing w:after="0"/>
+        <w:rPr>
+          <w:i/>
+          <w:lang w:val="en-US"/>
+        </w:rPr>
+      </w:pPr>
+      <w:r>
+        <w:rPr>
+          <w:i/>
+          <w:lang w:val="en-US"/>
+        </w:rPr>
+        <w:t>countTargetNodes (1)</w:t>
+      </w:r>
+    </w:p>
+    <w:p>
+      <w:pPr>
+        <w:spacing w:after="0"/>
+        <w:rPr>
+          <w:i/>
+          <w:lang w:val="en-US"/>
+        </w:rPr>
+      </w:pPr>
+      <w:r>
+        <w:rPr>
+          <w:i/>
+          <w:lang w:val="en-US"/>
+        </w:rPr>
+        <w:t>countTargetNodesPerContextPoint (1)</w:t>
+      </w:r>
+    </w:p>
+    <w:p>
+      <w:pPr>
+        <w:spacing w:after="0"/>
+        <w:rPr>
+          <w:i/>
+          <w:lang w:val="en-US"/>
+        </w:rPr>
+      </w:pPr>
+      <w:r>
+        <w:rPr>
+          <w:i/>
+          <w:lang w:val="en-US"/>
+        </w:rPr>
+        <w:t>countTargetResources (1)</w:t>
+      </w:r>
+    </w:p>
+    <w:p>
+      <w:pPr>
+        <w:spacing w:after="0"/>
+        <w:rPr>
+          <w:i/>
+          <w:lang w:val="en-US"/>
+        </w:rPr>
+      </w:pPr>
+      <w:r>
+        <w:rPr>
+          <w:i/>
+          <w:lang w:val="en-US"/>
+        </w:rPr>
+        <w:t>countTargetResourcesPerContextPoint (1)</w:t>
+      </w:r>
+    </w:p>
+    <w:p>
+      <w:pPr>
+        <w:spacing w:after="0"/>
+        <w:rPr>
+          <w:i/>
+          <w:lang w:val="en-US"/>
+        </w:rPr>
+      </w:pPr>
+    </w:p>
+    <w:p>
+      <w:pPr>
+        <w:spacing w:after="0"/>
+        <w:rPr>
+          <w:i/>
+          <w:lang w:val="en-US"/>
+        </w:rPr>
+      </w:pPr>
+      <w:r>
+        <w:rPr>
+          <w:i/>
+          <w:lang w:val="en-US"/>
+        </w:rPr>
+        <w:t>empty (1)</w:t>
+      </w:r>
+    </w:p>
+    <w:p>
+      <w:pPr>
+        <w:spacing w:after="0"/>
+        <w:rPr>
+          <w:i/>
+          <w:lang w:val="en-US"/>
+        </w:rPr>
+      </w:pPr>
+      <w:r>
+        <w:rPr>
+          <w:i/>
+          <w:lang w:val="en-US"/>
+        </w:rPr>
+        <w:t>empty1 (1)</w:t>
+      </w:r>
+    </w:p>
+    <w:p>
+      <w:pPr>
+        <w:spacing w:after="0"/>
+        <w:rPr>
+          <w:i/>
+          <w:lang w:val="en-US"/>
+        </w:rPr>
+      </w:pPr>
+      <w:r>
+        <w:rPr>
+          <w:i/>
+          <w:lang w:val="en-US"/>
+        </w:rPr>
+        <w:t>empty2 (1)</w:t>
+      </w:r>
+    </w:p>
+    <w:p>
+      <w:pPr>
+        <w:spacing w:after="0"/>
+        <w:rPr>
+          <w:i/>
+          <w:lang w:val="en-US"/>
+        </w:rPr>
+      </w:pPr>
+    </w:p>
+    <w:p>
+      <w:pPr>
+        <w:spacing w:after="0"/>
+        <w:rPr>
+          <w:i/>
+          <w:lang w:val="en-US"/>
+        </w:rPr>
+      </w:pPr>
+      <w:r>
+        <w:rPr>
+          <w:i/>
+          <w:lang w:val="en-US"/>
+        </w:rPr>
+        <w:t>exists (2)</w:t>
+      </w:r>
+    </w:p>
+    <w:p>
+      <w:pPr>
+        <w:spacing w:after="0"/>
+        <w:rPr>
+          <w:i/>
+          <w:lang w:val="en-US"/>
+        </w:rPr>
+      </w:pPr>
+      <w:r>
+        <w:rPr>
+          <w:i/>
+          <w:lang w:val="en-US"/>
+        </w:rPr>
+        <w:t>exists1 (1)</w:t>
+      </w:r>
+    </w:p>
+    <w:p>
+      <w:pPr>
+        <w:spacing w:after="0"/>
+        <w:rPr>
+          <w:i/>
+          <w:lang w:val="en-US"/>
+        </w:rPr>
+      </w:pPr>
+      <w:r>
+        <w:rPr>
+          <w:i/>
+          <w:lang w:val="en-US"/>
+        </w:rPr>
+        <w:t>exists2 (1)</w:t>
+      </w:r>
+    </w:p>
+    <w:p>
+      <w:pPr>
+        <w:spacing w:after="0"/>
+        <w:rPr>
+          <w:i/>
+          <w:lang w:val="en-US"/>
+        </w:rPr>
+      </w:pPr>
+    </w:p>
+    <w:p>
+      <w:pPr>
+        <w:spacing w:after="0"/>
+        <w:rPr>
+          <w:i/>
+          <w:lang w:val="en-US"/>
+        </w:rPr>
+      </w:pPr>
+      <w:r>
+        <w:rPr>
+          <w:i/>
+          <w:lang w:val="en-US"/>
+        </w:rPr>
+        <w:t>maxCount (4)</w:t>
+      </w:r>
+    </w:p>
+    <w:p>
+      <w:pPr>
+        <w:spacing w:after="0"/>
+        <w:rPr>
+          <w:i/>
+          <w:lang w:val="en-US"/>
+        </w:rPr>
+      </w:pPr>
+      <w:r>
+        <w:rPr>
+          <w:i/>
+          <w:lang w:val="en-US"/>
+        </w:rPr>
+        <w:t>maxCount1 (1)</w:t>
+      </w:r>
+    </w:p>
+    <w:p>
+      <w:pPr>
+        <w:spacing w:after="0"/>
+        <w:rPr>
+          <w:i/>
+          <w:lang w:val="en-US"/>
+        </w:rPr>
+      </w:pPr>
+      <w:r>
+        <w:rPr>
+          <w:i/>
+          <w:lang w:val="en-US"/>
+        </w:rPr>
+        <w:t>maxCount2 (1)</w:t>
+      </w:r>
+    </w:p>
+    <w:p>
+      <w:pPr>
+        <w:spacing w:after="0"/>
+        <w:rPr>
+          <w:i/>
+          <w:lang w:val="en-US"/>
+        </w:rPr>
+      </w:pPr>
+      <w:r>
+        <w:rPr>
+          <w:i/>
+          <w:lang w:val="en-US"/>
+        </w:rPr>
+        <w:t>maxCountContextNodes (1)</w:t>
+      </w:r>
+    </w:p>
+    <w:p>
+      <w:pPr>
+        <w:spacing w:after="0"/>
+        <w:rPr>
+          <w:i/>
+          <w:lang w:val="en-US"/>
+        </w:rPr>
+      </w:pPr>
+      <w:r>
+        <w:rPr>
+          <w:i/>
+          <w:lang w:val="en-US"/>
+        </w:rPr>
+        <w:t>maxCountTargetDocs (1)</w:t>
+      </w:r>
+    </w:p>
+    <w:p>
+      <w:pPr>
+        <w:spacing w:after="0"/>
+        <w:rPr>
+          <w:i/>
+          <w:lang w:val="en-US"/>
+        </w:rPr>
+      </w:pPr>
+      <w:r>
+        <w:rPr>
+          <w:i/>
+          <w:lang w:val="en-US"/>
+        </w:rPr>
+        <w:t>maxCountTargetDocsPerContextPoint (1)</w:t>
+      </w:r>
+    </w:p>
+    <w:p>
+      <w:pPr>
+        <w:spacing w:after="0"/>
+        <w:rPr>
+          <w:i/>
+          <w:lang w:val="en-US"/>
+        </w:rPr>
+      </w:pPr>
+      <w:r>
+        <w:rPr>
+          <w:i/>
+          <w:lang w:val="en-US"/>
+        </w:rPr>
+        <w:t>maxCountTargetNodes (1)</w:t>
+      </w:r>
+    </w:p>
+    <w:p>
+      <w:pPr>
+        <w:spacing w:after="0"/>
+        <w:rPr>
+          <w:i/>
+          <w:lang w:val="en-US"/>
+        </w:rPr>
+      </w:pPr>
+      <w:r>
+        <w:rPr>
+          <w:i/>
+          <w:lang w:val="en-US"/>
+        </w:rPr>
+        <w:t>maxCountTargetNodesPerContextPoint (1)</w:t>
+      </w:r>
+    </w:p>
+    <w:p>
+      <w:pPr>
+        <w:spacing w:after="0"/>
+        <w:rPr>
+          <w:i/>
+          <w:lang w:val="en-US"/>
+        </w:rPr>
+      </w:pPr>
+      <w:r>
+        <w:rPr>
+          <w:i/>
+          <w:lang w:val="en-US"/>
+        </w:rPr>
+        <w:t>maxCountTargetResources (1)</w:t>
+      </w:r>
+    </w:p>
+    <w:p>
+      <w:pPr>
+        <w:spacing w:after="0"/>
+        <w:rPr>
+          <w:i/>
+          <w:lang w:val="en-US"/>
+        </w:rPr>
+      </w:pPr>
+      <w:r>
+        <w:rPr>
+          <w:i/>
+          <w:lang w:val="en-US"/>
+        </w:rPr>
+        <w:t>maxCountTargetResourcesMsgPerContextPointOK (1)</w:t>
+      </w:r>
+    </w:p>
+    <w:p>
+      <w:pPr>
+        <w:spacing w:after="0"/>
+        <w:rPr>
+          <w:i/>
+          <w:lang w:val="en-US"/>
+        </w:rPr>
+      </w:pPr>
+      <w:r>
+        <w:rPr>
+          <w:i/>
+          <w:lang w:val="en-US"/>
+        </w:rPr>
+        <w:t>maxCountTargetResourcesPerContextPoint (1)</w:t>
+      </w:r>
+    </w:p>
+    <w:p>
+      <w:pPr>
+        <w:spacing w:after="0"/>
+        <w:rPr>
+          <w:lang w:val="en-US"/>
+        </w:rPr>
+      </w:pPr>
+    </w:p>
+    <w:p>
+      <w:pPr>
+        <w:spacing w:after="0"/>
+        <w:rPr>
+          <w:lang w:val="en-US"/>
+        </w:rPr>
+      </w:pPr>
+      <w:r>
+        <w:rPr>
+          <w:lang w:val="en-US"/>
+        </w:rPr>
+        <w:t>start-with minCount</w:t>
+      </w:r>
+    </w:p>
+    <w:p>
+      <w:pPr>
+        <w:spacing w:after="0"/>
+        <w:rPr>
+          <w:i/>
+          <w:lang w:val="en-US"/>
+        </w:rPr>
+      </w:pPr>
+      <w:r>
+        <w:rPr>
+          <w:i/>
+          <w:lang w:val="en-US"/>
+        </w:rPr>
+        <w:t>mincCountTargetDocsMsgPerContextPointOK (1)</w:t>
+      </w:r>
+    </w:p>
+    <w:p>
+      <w:pPr>
+        <w:spacing w:after="0"/>
+        <w:rPr>
+          <w:i/>
+          <w:lang w:val="en-US"/>
+        </w:rPr>
+      </w:pPr>
+      <w:r>
+        <w:rPr>
+          <w:i/>
+          <w:lang w:val="en-US"/>
+        </w:rPr>
+        <w:t>mincCountTargetNodesMsgPerContextPointOK (1)</w:t>
+      </w:r>
+    </w:p>
+    <w:p>
+      <w:pPr>
+        <w:spacing w:after="0"/>
+        <w:rPr>
+          <w:i/>
+          <w:lang w:val="en-US"/>
+        </w:rPr>
+      </w:pPr>
+      <w:r>
+        <w:rPr>
+          <w:i/>
+          <w:lang w:val="en-US"/>
+        </w:rPr>
+        <w:t>minCount (6)</w:t>
+      </w:r>
+    </w:p>
+    <w:p>
+      <w:pPr>
+        <w:spacing w:after="0"/>
+        <w:rPr>
+          <w:i/>
+          <w:lang w:val="en-US"/>
+        </w:rPr>
+      </w:pPr>
+      <w:r>
+        <w:rPr>
+          <w:i/>
+          <w:lang w:val="en-US"/>
+        </w:rPr>
+        <w:t>minCount1 (1)</w:t>
+      </w:r>
+    </w:p>
+    <w:p>
+      <w:pPr>
+        <w:spacing w:after="0"/>
+        <w:rPr>
+          <w:i/>
+          <w:lang w:val="en-US"/>
+        </w:rPr>
+      </w:pPr>
+      <w:r>
+        <w:rPr>
+          <w:i/>
+          <w:lang w:val="en-US"/>
+        </w:rPr>
+        <w:t>minCount2 (1)</w:t>
+      </w:r>
+    </w:p>
+    <w:p>
+      <w:pPr>
+        <w:spacing w:after="0"/>
+        <w:rPr>
+          <w:i/>
+          <w:lang w:val="en-US"/>
+        </w:rPr>
+      </w:pPr>
+      <w:r>
+        <w:rPr>
+          <w:i/>
+          <w:lang w:val="en-US"/>
+        </w:rPr>
+        <w:t>minCountContextNodes (1)</w:t>
+      </w:r>
+    </w:p>
+    <w:p>
+      <w:pPr>
+        <w:spacing w:after="0"/>
+        <w:rPr>
+          <w:i/>
+          <w:lang w:val="en-US"/>
+        </w:rPr>
+      </w:pPr>
+      <w:r>
+        <w:rPr>
+          <w:i/>
+          <w:lang w:val="en-US"/>
+        </w:rPr>
+        <w:t>minCountTargetDocs (1)</w:t>
+      </w:r>
+    </w:p>
+    <w:p>
+      <w:pPr>
+        <w:spacing w:after="0"/>
+        <w:rPr>
+          <w:i/>
+          <w:lang w:val="en-US"/>
+        </w:rPr>
+      </w:pPr>
+      <w:r>
+        <w:rPr>
+          <w:i/>
+          <w:lang w:val="en-US"/>
+        </w:rPr>
+        <w:t>minCountTargetDocsPerContextPoint (1)</w:t>
+      </w:r>
+    </w:p>
+    <w:p>
+      <w:pPr>
+        <w:spacing w:after="0"/>
+        <w:rPr>
+          <w:i/>
+          <w:lang w:val="en-US"/>
+        </w:rPr>
+      </w:pPr>
+      <w:r>
+        <w:rPr>
+          <w:i/>
+          <w:lang w:val="en-US"/>
+        </w:rPr>
+        <w:t>minCountTargetNodes (1)</w:t>
+      </w:r>
+    </w:p>
+    <w:p>
+      <w:pPr>
+        <w:spacing w:after="0"/>
+        <w:rPr>
+          <w:i/>
+          <w:lang w:val="en-US"/>
+        </w:rPr>
+      </w:pPr>
+      <w:r>
+        <w:rPr>
+          <w:i/>
+          <w:lang w:val="en-US"/>
+        </w:rPr>
+        <w:t>minCountTargetNodesPerContextPoint (1)</w:t>
+      </w:r>
+    </w:p>
+    <w:p>
+      <w:pPr>
+        <w:spacing w:after="0"/>
+        <w:rPr>
+          <w:i/>
+          <w:lang w:val="en-US"/>
+        </w:rPr>
+      </w:pPr>
+      <w:r>
+        <w:rPr>
+          <w:i/>
+          <w:lang w:val="en-US"/>
+        </w:rPr>
+        <w:t>minCountTargetResources (1)</w:t>
+      </w:r>
+    </w:p>
+    <w:p>
+      <w:pPr>
+        <w:spacing w:after="0"/>
+        <w:rPr>
+          <w:i/>
+          <w:lang w:val="en-US"/>
+        </w:rPr>
+      </w:pPr>
+      <w:r>
+        <w:rPr>
+          <w:i/>
+          <w:lang w:val="en-US"/>
+        </w:rPr>
+        <w:t>minCountTargetResourcesPerContextPoint (1)</w:t>
+      </w:r>
+    </w:p>
+    <w:p>
+      <w:pPr>
+        <w:spacing w:after="0"/>
+        <w:rPr>
+          <w:i/>
+          <w:lang w:val="en-US"/>
+        </w:rPr>
+      </w:pPr>
+    </w:p>
+    <w:p>
+      <w:pPr>
+        <w:spacing w:after="0"/>
+        <w:rPr>
+          <w:i/>
+          <w:lang w:val="en-US"/>
+        </w:rPr>
+      </w:pPr>
+    </w:p>
+    <w:p>
+      <w:pPr>
+        <w:spacing w:after="0"/>
+        <w:rPr>
+          <w:lang w:val="en-US"/>
+        </w:rPr>
+      </w:pPr>
+      <w:r>
+        <w:rPr>
+          <w:lang w:val="en-US"/>
+        </w:rPr>
+        <w:t>Group: expression constructing a value to be checked</w:t>
+      </w:r>
+    </w:p>
+    <w:p>
+      <w:pPr>
+        <w:spacing w:after="0"/>
+        <w:rPr>
+          <w:i/>
+          <w:lang w:val="en-US"/>
+        </w:rPr>
+      </w:pPr>
+      <w:r>
+        <w:rPr>
+          <w:i/>
+          <w:lang w:val="en-US"/>
+        </w:rPr>
+        <w:t>expr1FOX (2)</w:t>
+      </w:r>
+    </w:p>
+    <w:p>
+      <w:pPr>
+        <w:spacing w:after="0"/>
+        <w:rPr>
+          <w:i/>
+          <w:lang w:val="en-US"/>
+        </w:rPr>
+      </w:pPr>
+      <w:r>
+        <w:rPr>
+          <w:i/>
+          <w:lang w:val="en-US"/>
+        </w:rPr>
+        <w:t>expr1LP (2)</w:t>
+      </w:r>
+    </w:p>
+    <w:p>
+      <w:pPr>
+        <w:spacing w:after="0"/>
+        <w:rPr>
+          <w:i/>
+          <w:lang w:val="en-US"/>
+        </w:rPr>
+      </w:pPr>
+      <w:r>
+        <w:rPr>
+          <w:i/>
+          <w:lang w:val="en-US"/>
+        </w:rPr>
+        <w:t>expr1XP (4)</w:t>
+      </w:r>
+    </w:p>
+    <w:p>
+      <w:pPr>
+        <w:spacing w:after="0"/>
+        <w:rPr>
+          <w:i/>
+          <w:lang w:val="en-US"/>
+        </w:rPr>
+      </w:pPr>
+      <w:r>
+        <w:rPr>
+          <w:i/>
+          <w:lang w:val="en-US"/>
+        </w:rPr>
+        <w:t>e</w:t>
+      </w:r>
+      <w:r>
+        <w:rPr>
+          <w:i/>
+          <w:lang w:val="en-US"/>
+        </w:rPr>
+        <w:t>xpr2FOX (2)</w:t>
+      </w:r>
+    </w:p>
+    <w:p>
+      <w:pPr>
+        <w:spacing w:after="0"/>
+        <w:rPr>
+          <w:i/>
+          <w:lang w:val="en-US"/>
+        </w:rPr>
+      </w:pPr>
+      <w:r>
+        <w:rPr>
+          <w:i/>
+          <w:lang w:val="en-US"/>
+        </w:rPr>
+        <w:t>expr2LP (2)</w:t>
+      </w:r>
+    </w:p>
+    <w:p>
+      <w:pPr>
+        <w:spacing w:after="0"/>
+        <w:rPr>
+          <w:i/>
+          <w:lang w:val="en-US"/>
+        </w:rPr>
+      </w:pPr>
+      <w:r>
+        <w:rPr>
+          <w:i/>
+          <w:lang w:val="en-US"/>
+        </w:rPr>
+        <w:t>expr2XP (4)</w:t>
+      </w:r>
+    </w:p>
+    <w:p>
+      <w:pPr>
+        <w:spacing w:after="0"/>
+        <w:rPr>
+          <w:i/>
+          <w:lang w:val="en-US"/>
+        </w:rPr>
+      </w:pPr>
+      <w:r>
+        <w:rPr>
+          <w:i/>
+          <w:lang w:val="en-US"/>
+        </w:rPr>
+        <w:t>exprFOX (1)</w:t>
+      </w:r>
+    </w:p>
+    <w:p>
+      <w:pPr>
+        <w:spacing w:after="0"/>
+        <w:rPr>
+          <w:i/>
+          <w:lang w:val="en-US"/>
+        </w:rPr>
+      </w:pPr>
+      <w:r>
+        <w:rPr>
+          <w:i/>
+          <w:lang w:val="en-US"/>
+        </w:rPr>
+        <w:lastRenderedPageBreak/>
+        <w:t>exprLP (1)</w:t>
+      </w:r>
+    </w:p>
+    <w:p>
+      <w:pPr>
+        <w:spacing w:after="0"/>
+        <w:rPr>
+          <w:i/>
+          <w:lang w:val="en-US"/>
+        </w:rPr>
+      </w:pPr>
+      <w:r>
+        <w:rPr>
+          <w:i/>
+          <w:lang w:val="en-US"/>
+        </w:rPr>
+        <w:t>exprXP (1)</w:t>
+      </w:r>
+    </w:p>
+    <w:p>
+      <w:pPr>
+        <w:spacing w:after="0"/>
+        <w:rPr>
+          <w:i/>
+          <w:lang w:val="en-US"/>
+        </w:rPr>
+      </w:pPr>
+      <w:r>
+        <w:rPr>
+          <w:i/>
+          <w:lang w:val="en-US"/>
+        </w:rPr>
+        <w:t>filter1LP (2)</w:t>
+      </w:r>
+    </w:p>
+    <w:p>
+      <w:pPr>
+        <w:spacing w:after="0"/>
+        <w:rPr>
+          <w:i/>
+          <w:lang w:val="en-US"/>
+        </w:rPr>
+      </w:pPr>
+      <w:r>
+        <w:rPr>
+          <w:i/>
+          <w:lang w:val="en-US"/>
+        </w:rPr>
+        <w:t>filter2LP (2)</w:t>
+      </w:r>
+    </w:p>
+    <w:p>
+      <w:pPr>
+        <w:spacing w:after="0"/>
+        <w:rPr>
+          <w:i/>
+          <w:lang w:val="en-US"/>
+        </w:rPr>
+      </w:pPr>
+      <w:r>
+        <w:rPr>
+          <w:i/>
+          <w:lang w:val="en-US"/>
+        </w:rPr>
+        <w:t>filterLP (1)</w:t>
+      </w:r>
+    </w:p>
+    <w:p>
+      <w:pPr>
+        <w:spacing w:after="0"/>
+        <w:rPr>
+          <w:i/>
+          <w:lang w:val="en-US"/>
+        </w:rPr>
+      </w:pPr>
+      <w:r>
+        <w:rPr>
+          <w:i/>
+          <w:lang w:val="en-US"/>
+        </w:rPr>
+        <w:t>map1LP (2)</w:t>
+      </w:r>
+    </w:p>
+    <w:p>
+      <w:pPr>
+        <w:spacing w:after="0"/>
+        <w:rPr>
+          <w:i/>
+          <w:lang w:val="en-US"/>
+        </w:rPr>
+      </w:pPr>
+      <w:r>
+        <w:rPr>
+          <w:i/>
+          <w:lang w:val="en-US"/>
+        </w:rPr>
+        <w:t>map2LP (2)</w:t>
+      </w:r>
+    </w:p>
+    <w:p>
+      <w:pPr>
+        <w:spacing w:after="0"/>
+        <w:rPr>
+          <w:i/>
+          <w:lang w:val="en-US"/>
+        </w:rPr>
+      </w:pPr>
+      <w:r>
+        <w:rPr>
+          <w:i/>
+          <w:lang w:val="en-US"/>
+        </w:rPr>
+        <w:t>mapLP (1)</w:t>
+      </w:r>
+    </w:p>
+    <w:p>
+      <w:pPr>
+        <w:spacing w:after="0"/>
+        <w:rPr>
+          <w:lang w:val="en-US"/>
+        </w:rPr>
+      </w:pPr>
+    </w:p>
+    <w:p>
+      <w:pPr>
+        <w:spacing w:after="0"/>
+        <w:rPr>
+          <w:lang w:val="en-US"/>
+        </w:rPr>
+      </w:pPr>
+    </w:p>
+    <w:p>
+      <w:pPr>
+        <w:spacing w:after="0"/>
+        <w:rPr>
+          <w:lang w:val="en-US"/>
+        </w:rPr>
+      </w:pPr>
+    </w:p>
+    <w:p>
+      <w:pPr>
+        <w:spacing w:after="0"/>
+        <w:rPr>
+          <w:lang w:val="en-US"/>
+        </w:rPr>
+      </w:pPr>
+      <w:r>
+        <w:rPr>
+          <w:lang w:val="en-US"/>
+        </w:rPr>
+        <w:t>Controllers:</w:t>
+      </w:r>
+    </w:p>
+    <w:p>
+      <w:pPr>
+        <w:spacing w:after="0"/>
+        <w:rPr>
+          <w:i/>
+          <w:lang w:val="en-US"/>
+        </w:rPr>
+      </w:pPr>
+      <w:r>
+        <w:rPr>
+          <w:i/>
+          <w:lang w:val="en-US"/>
+        </w:rPr>
+        <w:t>case (1)</w:t>
+      </w:r>
+    </w:p>
+    <w:p>
+      <w:pPr>
+        <w:spacing w:after="0"/>
+        <w:rPr>
+          <w:i/>
+          <w:lang w:val="en-US"/>
+        </w:rPr>
+      </w:pPr>
+      <w:r>
+        <w:rPr>
+          <w:i/>
+          <w:lang w:val="en-US"/>
+        </w:rPr>
+        <w:t>expr2Context (1)</w:t>
+      </w:r>
+    </w:p>
+    <w:p>
+      <w:pPr>
+        <w:spacing w:after="0"/>
+        <w:rPr>
+          <w:i/>
+          <w:lang w:val="en-US"/>
+        </w:rPr>
+      </w:pPr>
+      <w:r>
+        <w:rPr>
+          <w:i/>
+          <w:lang w:val="en-US"/>
+        </w:rPr>
+        <w:t>flags (3)</w:t>
+      </w:r>
+    </w:p>
+    <w:p>
+      <w:pPr>
+        <w:spacing w:after="0"/>
+        <w:rPr>
+          <w:i/>
+          <w:lang w:val="en-US"/>
+        </w:rPr>
+      </w:pPr>
+      <w:r>
+        <w:rPr>
+          <w:i/>
+          <w:lang w:val="en-US"/>
+        </w:rPr>
+        <w:t>quant (2)</w:t>
+      </w:r>
+    </w:p>
+    <w:p>
+      <w:pPr>
+        <w:spacing w:after="0"/>
+        <w:rPr>
+          <w:i/>
+          <w:lang w:val="en-US"/>
+        </w:rPr>
+      </w:pPr>
+      <w:r>
+        <w:rPr>
+          <w:i/>
+          <w:lang w:val="en-US"/>
+        </w:rPr>
+        <w:t>useDatatype (2)</w:t>
+      </w:r>
+    </w:p>
+    <w:p>
+      <w:pPr>
+        <w:spacing w:after="0"/>
+        <w:rPr>
+          <w:i/>
+          <w:lang w:val="en-US"/>
+        </w:rPr>
+      </w:pPr>
+      <w:r>
+        <w:rPr>
+          <w:i/>
+          <w:lang w:val="en-US"/>
+        </w:rPr>
+        <w:t>useString (3)</w:t>
+      </w:r>
+    </w:p>
+    <w:p>
+      <w:pPr>
+        <w:spacing w:after="0"/>
+        <w:rPr>
+          <w:i/>
+          <w:lang w:val="en-US"/>
+        </w:rPr>
+      </w:pPr>
+    </w:p>
+    <w:p>
+      <w:pPr>
+        <w:spacing w:after="0"/>
+        <w:rPr>
+          <w:i/>
+          <w:lang w:val="en-US"/>
+        </w:rPr>
+      </w:pPr>
+    </w:p>
+    <w:p>
+      <w:pPr>
+        <w:spacing w:after="0"/>
+        <w:rPr>
+          <w:i/>
+          <w:lang w:val="en-US"/>
+        </w:rPr>
+      </w:pPr>
+    </w:p>
+    <w:p>
+      <w:pPr>
+        <w:spacing w:after="0"/>
+        <w:rPr>
+          <w:lang w:val="en-US"/>
+        </w:rPr>
+      </w:pPr>
+    </w:p>
+    <w:p>
+      <w:pPr>
+        <w:spacing w:after="0"/>
+        <w:rPr>
+          <w:lang w:val="en-US"/>
+        </w:rPr>
+      </w:pPr>
+      <w:r>
+        <w:rPr>
+          <w:lang w:val="en-US"/>
+        </w:rPr>
+        <w:t>Value constraints:</w:t>
+      </w:r>
+    </w:p>
+    <w:p>
+      <w:pPr>
+        <w:spacing w:after="0"/>
+        <w:rPr>
+          <w:i/>
+          <w:lang w:val="en-US"/>
+        </w:rPr>
+      </w:pPr>
+      <w:r>
+        <w:rPr>
+          <w:i/>
+          <w:lang w:val="en-US"/>
+        </w:rPr>
+        <w:t>cmp (1)</w:t>
+      </w:r>
+    </w:p>
+    <w:p>
+      <w:pPr>
+        <w:spacing w:after="0"/>
+        <w:rPr>
+          <w:i/>
+          <w:lang w:val="en-US"/>
+        </w:rPr>
+      </w:pPr>
+      <w:r>
+        <w:rPr>
+          <w:i/>
+          <w:lang w:val="en-US"/>
+        </w:rPr>
+        <w:t>cmpCount (1)</w:t>
+      </w:r>
+    </w:p>
+    <w:p>
+      <w:pPr>
+        <w:spacing w:after="0"/>
+        <w:rPr>
+          <w:i/>
+          <w:lang w:val="en-US"/>
+        </w:rPr>
+      </w:pPr>
+      <w:r>
+        <w:rPr>
+          <w:i/>
+          <w:lang w:val="en-US"/>
+        </w:rPr>
+        <w:t>datatype (1)</w:t>
+      </w:r>
+    </w:p>
+    <w:p>
+      <w:pPr>
+        <w:spacing w:after="0"/>
+        <w:rPr>
+          <w:i/>
+          <w:lang w:val="en-US"/>
+        </w:rPr>
+      </w:pPr>
+      <w:r>
+        <w:rPr>
+          <w:i/>
+          <w:lang w:val="en-US"/>
+        </w:rPr>
+        <w:t>distinct (1)</w:t>
+      </w:r>
+    </w:p>
+    <w:p>
+      <w:pPr>
+        <w:spacing w:after="0"/>
+        <w:rPr>
+          <w:i/>
+          <w:lang w:val="en-US"/>
+        </w:rPr>
+      </w:pPr>
+      <w:r>
+        <w:rPr>
+          <w:i/>
+          <w:lang w:val="en-US"/>
+        </w:rPr>
+        <w:t>eq (3)</w:t>
+      </w:r>
+    </w:p>
+    <w:p>
+      <w:pPr>
+        <w:spacing w:after="0"/>
+        <w:rPr>
+          <w:i/>
+          <w:lang w:val="en-US"/>
+        </w:rPr>
+      </w:pPr>
+      <w:r>
+        <w:rPr>
+          <w:i/>
+          <w:lang w:val="en-US"/>
+        </w:rPr>
+        <w:t>ge (2)</w:t>
+      </w:r>
+    </w:p>
+    <w:p>
+      <w:pPr>
+        <w:spacing w:after="0"/>
+        <w:rPr>
+          <w:i/>
+          <w:lang w:val="en-US"/>
+        </w:rPr>
+      </w:pPr>
+      <w:r>
+        <w:rPr>
+          <w:i/>
+          <w:lang w:val="en-US"/>
+        </w:rPr>
+        <w:t>gt (2)</w:t>
+      </w:r>
+    </w:p>
+    <w:p>
+      <w:pPr>
+        <w:spacing w:after="0"/>
+        <w:rPr>
+          <w:i/>
+          <w:lang w:val="en-US"/>
+        </w:rPr>
+      </w:pPr>
+      <w:r>
+        <w:rPr>
+          <w:i/>
+          <w:lang w:val="en-US"/>
+        </w:rPr>
+        <w:t>le (2)</w:t>
+      </w:r>
+    </w:p>
+    <w:p>
+      <w:pPr>
+        <w:spacing w:after="0"/>
+        <w:rPr>
+          <w:i/>
+          <w:lang w:val="en-US"/>
+        </w:rPr>
+      </w:pPr>
+      <w:r>
+        <w:rPr>
+          <w:i/>
+          <w:lang w:val="en-US"/>
+        </w:rPr>
+        <w:t>length (1)</w:t>
+      </w:r>
+    </w:p>
+    <w:p>
+      <w:pPr>
+        <w:spacing w:after="0"/>
+        <w:rPr>
+          <w:i/>
+          <w:lang w:val="en-US"/>
+        </w:rPr>
+      </w:pPr>
+      <w:r>
+        <w:rPr>
+          <w:i/>
+          <w:lang w:val="en-US"/>
+        </w:rPr>
+        <w:t>like (1)</w:t>
+      </w:r>
+    </w:p>
+    <w:p>
+      <w:pPr>
+        <w:spacing w:after="0"/>
+        <w:rPr>
+          <w:i/>
+          <w:lang w:val="en-US"/>
+        </w:rPr>
+      </w:pPr>
+      <w:r>
+        <w:rPr>
+          <w:i/>
+          <w:lang w:val="en-US"/>
+        </w:rPr>
+        <w:t>lt (2)</w:t>
+      </w:r>
+    </w:p>
+    <w:p>
+      <w:pPr>
+        <w:spacing w:after="0"/>
+        <w:rPr>
+          <w:i/>
+          <w:lang w:val="en-US"/>
+        </w:rPr>
+      </w:pPr>
+      <w:r>
+        <w:rPr>
+          <w:i/>
+          <w:lang w:val="en-US"/>
+        </w:rPr>
+        <w:t>matches (1)</w:t>
+      </w:r>
+    </w:p>
+    <w:p>
+      <w:pPr>
+        <w:spacing w:after="0"/>
+        <w:rPr>
+          <w:i/>
+          <w:lang w:val="en-US"/>
+        </w:rPr>
+      </w:pPr>
+      <w:r>
+        <w:rPr>
+          <w:i/>
+          <w:lang w:val="en-US"/>
+        </w:rPr>
+        <w:t>maxLength (1)</w:t>
+      </w:r>
+    </w:p>
+    <w:p>
+      <w:pPr>
+        <w:spacing w:after="0"/>
+        <w:rPr>
+          <w:i/>
+          <w:lang w:val="en-US"/>
+        </w:rPr>
+      </w:pPr>
+      <w:r>
+        <w:rPr>
+          <w:i/>
+          <w:lang w:val="en-US"/>
+        </w:rPr>
+        <w:t>minLength (1)</w:t>
+      </w:r>
+    </w:p>
+    <w:p>
+      <w:pPr>
+        <w:spacing w:after="0"/>
+        <w:rPr>
+          <w:i/>
+          <w:lang w:val="en-US"/>
+        </w:rPr>
+      </w:pPr>
+      <w:r>
+        <w:rPr>
+          <w:i/>
+          <w:lang w:val="en-US"/>
+        </w:rPr>
+        <w:t>ne (2)</w:t>
+      </w:r>
+    </w:p>
+    <w:p>
+      <w:pPr>
+        <w:spacing w:after="0"/>
+        <w:rPr>
+          <w:i/>
+          <w:lang w:val="en-US"/>
+        </w:rPr>
+      </w:pPr>
+      <w:r>
+        <w:rPr>
+          <w:i/>
+          <w:lang w:val="en-US"/>
+        </w:rPr>
+        <w:t>notLike (1)</w:t>
+      </w:r>
+    </w:p>
+    <w:p>
+      <w:pPr>
+        <w:spacing w:after="0"/>
+        <w:rPr>
+          <w:i/>
+          <w:lang w:val="en-US"/>
+        </w:rPr>
+      </w:pPr>
+      <w:r>
+        <w:rPr>
+          <w:i/>
+          <w:lang w:val="en-US"/>
+        </w:rPr>
+        <w:t>notMatches (1)</w:t>
+      </w:r>
+    </w:p>
+    <w:p>
+      <w:pPr>
+        <w:spacing w:after="0"/>
+        <w:rPr>
+          <w:i/>
+          <w:lang w:val="en-US"/>
+        </w:rPr>
+      </w:pPr>
+    </w:p>
+    <w:p>
+      <w:pPr>
+        <w:spacing w:after="0"/>
+        <w:rPr>
+          <w:i/>
+          <w:lang w:val="en-US"/>
+        </w:rPr>
+      </w:pPr>
+    </w:p>
+    <w:p>
+      <w:pPr>
+        <w:spacing w:after="0"/>
+        <w:rPr>
+          <w:lang w:val="en-US"/>
+        </w:rPr>
+      </w:pPr>
+      <w:r>
+        <w:rPr>
+          <w:lang w:val="en-US"/>
+        </w:rPr>
+        <w:t>DocTree</w:t>
+      </w:r>
+    </w:p>
+    <w:p>
+      <w:pPr>
+        <w:spacing w:after="0"/>
+        <w:rPr>
+          <w:i/>
+          <w:lang w:val="en-US"/>
+        </w:rPr>
+      </w:pPr>
+      <w:r>
+        <w:rPr>
+          <w:i/>
+          <w:lang w:val="en-US"/>
+        </w:rPr>
+        <w:t>atts (1)</w:t>
+      </w:r>
+    </w:p>
+    <w:p>
+      <w:pPr>
+        <w:spacing w:after="0"/>
+        <w:rPr>
+          <w:i/>
+          <w:lang w:val="en-US"/>
+        </w:rPr>
+      </w:pPr>
+      <w:r>
+        <w:rPr>
+          <w:i/>
+          <w:lang w:val="en-US"/>
+        </w:rPr>
+        <w:t>closed (2)</w:t>
+      </w:r>
+    </w:p>
+    <w:p>
+      <w:pPr>
+        <w:spacing w:after="0"/>
+        <w:rPr>
+          <w:i/>
+          <w:lang w:val="en-US"/>
+        </w:rPr>
+      </w:pPr>
+      <w:r>
+        <w:rPr>
+          <w:i/>
+          <w:lang w:val="en-US"/>
+        </w:rPr>
+        <w:t>locNP (1)</w:t>
+      </w:r>
+    </w:p>
+    <w:p>
+      <w:pPr>
+        <w:spacing w:after="0"/>
+        <w:rPr>
+          <w:i/>
+          <w:lang w:val="en-US"/>
+        </w:rPr>
+      </w:pPr>
+      <w:r>
+        <w:rPr>
+          <w:i/>
+          <w:lang w:val="en-US"/>
+        </w:rPr>
+        <w:t>withNamespaces (1)</w:t>
+      </w:r>
+    </w:p>
+    <w:p>
+      <w:pPr>
+        <w:spacing w:after="0"/>
+        <w:rPr>
+          <w:i/>
+          <w:lang w:val="en-US"/>
+        </w:rPr>
+      </w:pPr>
+    </w:p>
+    <w:p>
+      <w:pPr>
+        <w:spacing w:after="0"/>
+        <w:rPr>
+          <w:lang w:val="en-US"/>
+        </w:rPr>
+      </w:pPr>
+    </w:p>
+    <w:p>
+      <w:pPr>
+        <w:spacing w:after="0"/>
+        <w:rPr>
+          <w:lang w:val="en-US"/>
+        </w:rPr>
+      </w:pPr>
+      <w:r>
+        <w:rPr>
+          <w:lang w:val="en-US"/>
+        </w:rPr>
+        <w:lastRenderedPageBreak/>
+        <w:t>Link definition</w:t>
+      </w:r>
+    </w:p>
+    <w:p>
+      <w:pPr>
+        <w:spacing w:after="0"/>
+        <w:rPr>
+          <w:i/>
+          <w:lang w:val="en-US"/>
+        </w:rPr>
+      </w:pPr>
+      <w:r>
+        <w:rPr>
+          <w:i/>
+          <w:lang w:val="en-US"/>
+        </w:rPr>
+        <w:t>contextXP (1)</w:t>
+      </w:r>
+    </w:p>
+    <w:p>
+      <w:pPr>
+        <w:spacing w:after="0"/>
+        <w:rPr>
+          <w:i/>
+          <w:lang w:val="en-US"/>
+        </w:rPr>
+      </w:pPr>
+      <w:r>
+        <w:rPr>
+          <w:i/>
+          <w:lang w:val="en-US"/>
+        </w:rPr>
+        <w:t>hrefXP (1)</w:t>
+      </w:r>
+    </w:p>
+    <w:p>
+      <w:pPr>
+        <w:spacing w:after="0"/>
+        <w:rPr>
+          <w:i/>
+          <w:lang w:val="en-US"/>
+        </w:rPr>
+      </w:pPr>
+      <w:r>
+        <w:rPr>
+          <w:i/>
+          <w:lang w:val="en-US"/>
+        </w:rPr>
+        <w:t>linkName (1)</w:t>
+      </w:r>
+    </w:p>
+    <w:p>
+      <w:pPr>
+        <w:spacing w:after="0"/>
+        <w:rPr>
+          <w:i/>
+          <w:lang w:val="en-US"/>
+        </w:rPr>
+      </w:pPr>
+      <w:r>
+        <w:rPr>
+          <w:i/>
+          <w:lang w:val="en-US"/>
+        </w:rPr>
+        <w:t>recursive (1)</w:t>
+      </w:r>
+    </w:p>
+    <w:p>
+      <w:pPr>
+        <w:spacing w:after="0"/>
+        <w:rPr>
+          <w:i/>
+          <w:lang w:val="en-US"/>
+        </w:rPr>
+      </w:pPr>
+      <w:r>
+        <w:rPr>
+          <w:i/>
+          <w:lang w:val="en-US"/>
+        </w:rPr>
+        <w:t>reflectedReplaceSubstring (1)</w:t>
+      </w:r>
+    </w:p>
+    <w:p>
+      <w:pPr>
+        <w:spacing w:after="0"/>
+        <w:rPr>
+          <w:i/>
+          <w:lang w:val="en-US"/>
+        </w:rPr>
+      </w:pPr>
+      <w:r>
+        <w:rPr>
+          <w:i/>
+          <w:lang w:val="en-US"/>
+        </w:rPr>
+        <w:t>reflectedReplaceWith (1)</w:t>
+      </w:r>
+    </w:p>
+    <w:p>
+      <w:pPr>
+        <w:spacing w:after="0"/>
+        <w:rPr>
+          <w:i/>
+          <w:lang w:val="en-US"/>
+        </w:rPr>
+      </w:pPr>
+      <w:r>
+        <w:rPr>
+          <w:i/>
+          <w:lang w:val="en-US"/>
+        </w:rPr>
+        <w:t>reflector1 (1)</w:t>
+      </w:r>
+    </w:p>
+    <w:p>
+      <w:pPr>
+        <w:spacing w:after="0"/>
+        <w:rPr>
+          <w:i/>
+          <w:lang w:val="en-US"/>
+        </w:rPr>
+      </w:pPr>
+      <w:r>
+        <w:rPr>
+          <w:i/>
+          <w:lang w:val="en-US"/>
+        </w:rPr>
+        <w:t>reflector1FOX (1)</w:t>
+      </w:r>
+    </w:p>
+    <w:p>
+      <w:pPr>
+        <w:spacing w:after="0"/>
+        <w:rPr>
+          <w:i/>
+          <w:lang w:val="en-US"/>
+        </w:rPr>
+      </w:pPr>
+      <w:r>
+        <w:rPr>
+          <w:i/>
+          <w:lang w:val="en-US"/>
+        </w:rPr>
+        <w:t>reflector2 (1)</w:t>
+      </w:r>
+    </w:p>
+    <w:p>
+      <w:pPr>
+        <w:spacing w:after="0"/>
+        <w:rPr>
+          <w:i/>
+          <w:lang w:val="en-US"/>
+        </w:rPr>
+      </w:pPr>
+      <w:r>
+        <w:rPr>
+          <w:i/>
+          <w:lang w:val="en-US"/>
+        </w:rPr>
+        <w:t>reflector2FOX (1)</w:t>
+      </w:r>
+    </w:p>
+    <w:p>
+      <w:pPr>
+        <w:spacing w:after="0"/>
+        <w:rPr>
+          <w:i/>
+          <w:lang w:val="en-US"/>
+        </w:rPr>
+      </w:pPr>
+      <w:r>
+        <w:rPr>
+          <w:i/>
+          <w:lang w:val="en-US"/>
+        </w:rPr>
+        <w:t>targetXP (1)</w:t>
+      </w:r>
+    </w:p>
+    <w:p>
+      <w:pPr>
+        <w:spacing w:after="0"/>
+        <w:rPr>
+          <w:i/>
+          <w:lang w:val="en-US"/>
+        </w:rPr>
+      </w:pPr>
+      <w:r>
+        <w:rPr>
+          <w:i/>
+          <w:lang w:val="en-US"/>
+        </w:rPr>
+        <w:t>uriTemplate (1)</w:t>
+      </w:r>
+    </w:p>
+    <w:p>
+      <w:pPr>
+        <w:spacing w:after="0"/>
+        <w:rPr>
+          <w:i/>
+          <w:lang w:val="en-US"/>
+        </w:rPr>
+      </w:pPr>
+      <w:r>
+        <w:rPr>
+          <w:i/>
+          <w:lang w:val="en-US"/>
+        </w:rPr>
+        <w:t>uriXP (1)</w:t>
+      </w:r>
+    </w:p>
+    <w:p>
+      <w:pPr>
+        <w:spacing w:after="0"/>
+        <w:rPr>
+          <w:i/>
+          <w:lang w:val="en-US"/>
+        </w:rPr>
+      </w:pPr>
+      <w:r>
+        <w:rPr>
+          <w:i/>
+          <w:lang w:val="en-US"/>
+        </w:rPr>
+        <w:t>valueXP (1)</w:t>
+      </w:r>
+    </w:p>
+    <w:p>
+      <w:pPr>
+        <w:spacing w:after="0"/>
+        <w:rPr>
+          <w:i/>
+          <w:lang w:val="en-US"/>
+        </w:rPr>
+      </w:pPr>
+    </w:p>
+    <w:p>
+      <w:pPr>
+        <w:spacing w:after="0"/>
+        <w:rPr>
+          <w:i/>
+          <w:lang w:val="en-US"/>
+        </w:rPr>
+      </w:pPr>
+    </w:p>
+    <w:p>
+      <w:pPr>
+        <w:spacing w:after="0"/>
+        <w:rPr>
+          <w:i/>
+          <w:lang w:val="en-US"/>
+        </w:rPr>
+      </w:pPr>
+    </w:p>
+    <w:p>
+      <w:pPr>
+        <w:spacing w:after="0"/>
+        <w:rPr>
+          <w:i/>
+          <w:lang w:val="en-US"/>
+        </w:rPr>
+      </w:pPr>
+    </w:p>
+    <w:p>
+      <w:pPr>
+        <w:spacing w:after="0"/>
+        <w:rPr>
+          <w:i/>
+          <w:lang w:val="en-US"/>
+        </w:rPr>
+      </w:pPr>
+    </w:p>
+    <w:p>
+      <w:pPr>
+        <w:spacing w:after="0"/>
+        <w:rPr>
+          <w:lang w:val="en-US"/>
+        </w:rPr>
+      </w:pPr>
+    </w:p>
+    <w:p>
+      <w:pPr>
+        <w:spacing w:after="0"/>
+        <w:rPr>
+          <w:lang w:val="en-US"/>
+        </w:rPr>
+      </w:pPr>
+    </w:p>
+    <w:p>
+      <w:pPr>
+        <w:spacing w:after="0"/>
+        <w:rPr>
+          <w:lang w:val="en-US"/>
+        </w:rPr>
+      </w:pPr>
+      <w:r>
+        <w:rPr>
+          <w:lang w:val="en-US"/>
+        </w:rPr>
+        <w:t>start-with csv.</w:t>
+      </w:r>
+    </w:p>
+    <w:p>
+      <w:pPr>
+        <w:spacing w:after="0"/>
+        <w:rPr>
+          <w:i/>
+          <w:lang w:val="en-US"/>
+        </w:rPr>
+      </w:pPr>
+      <w:r>
+        <w:rPr>
+          <w:i/>
+          <w:lang w:val="en-US"/>
+        </w:rPr>
+        <w:t>csv.backslashes (1)</w:t>
+      </w:r>
+    </w:p>
+    <w:p>
+      <w:pPr>
+        <w:spacing w:after="0"/>
+        <w:rPr>
+          <w:i/>
+          <w:lang w:val="en-US"/>
+        </w:rPr>
+      </w:pPr>
+      <w:r>
+        <w:rPr>
+          <w:i/>
+          <w:lang w:val="en-US"/>
+        </w:rPr>
+        <w:t>csv.columnCount (1)</w:t>
+      </w:r>
+    </w:p>
+    <w:p>
+      <w:pPr>
+        <w:spacing w:after="0"/>
+        <w:rPr>
+          <w:i/>
+          <w:lang w:val="en-US"/>
+        </w:rPr>
+      </w:pPr>
+      <w:r>
+        <w:rPr>
+          <w:i/>
+          <w:lang w:val="en-US"/>
+        </w:rPr>
+        <w:t>csv.format (1)</w:t>
+      </w:r>
+    </w:p>
+    <w:p>
+      <w:pPr>
+        <w:spacing w:after="0"/>
+        <w:rPr>
+          <w:i/>
+          <w:lang w:val="en-US"/>
+        </w:rPr>
+      </w:pPr>
+      <w:r>
+        <w:rPr>
+          <w:i/>
+          <w:lang w:val="en-US"/>
+        </w:rPr>
+        <w:t>csv.header (1)</w:t>
+      </w:r>
+    </w:p>
+    <w:p>
+      <w:pPr>
+        <w:spacing w:after="0"/>
+        <w:rPr>
+          <w:i/>
+          <w:lang w:val="en-US"/>
+        </w:rPr>
+      </w:pPr>
+      <w:r>
+        <w:rPr>
+          <w:i/>
+          <w:lang w:val="en-US"/>
+        </w:rPr>
+        <w:t>csv.lax (1)</w:t>
+      </w:r>
+    </w:p>
+    <w:p>
+      <w:pPr>
+        <w:spacing w:after="0"/>
+        <w:rPr>
+          <w:i/>
+          <w:lang w:val="en-US"/>
+        </w:rPr>
+      </w:pPr>
+      <w:r>
+        <w:rPr>
+          <w:i/>
+          <w:lang w:val="en-US"/>
+        </w:rPr>
+        <w:t>csv.maxColumnCount (1)</w:t>
+      </w:r>
+    </w:p>
+    <w:p>
+      <w:pPr>
+        <w:spacing w:after="0"/>
+        <w:rPr>
+          <w:i/>
+          <w:lang w:val="en-US"/>
+        </w:rPr>
+      </w:pPr>
+      <w:r>
+        <w:rPr>
+          <w:i/>
+          <w:lang w:val="en-US"/>
+        </w:rPr>
+        <w:t>csv.maxRowCount (1)</w:t>
+      </w:r>
+    </w:p>
+    <w:p>
+      <w:pPr>
+        <w:spacing w:after="0"/>
+        <w:rPr>
+          <w:i/>
+          <w:lang w:val="en-US"/>
+        </w:rPr>
+      </w:pPr>
+      <w:r>
+        <w:rPr>
+          <w:i/>
+          <w:lang w:val="en-US"/>
+        </w:rPr>
+        <w:t>csv.minColumnCount (1)</w:t>
+      </w:r>
+    </w:p>
+    <w:p>
+      <w:pPr>
+        <w:spacing w:after="0"/>
+        <w:rPr>
+          <w:i/>
+          <w:lang w:val="en-US"/>
+        </w:rPr>
+      </w:pPr>
+      <w:r>
+        <w:rPr>
+          <w:i/>
+          <w:lang w:val="en-US"/>
+        </w:rPr>
+        <w:t>csv.minRowCount (1)</w:t>
+      </w:r>
+    </w:p>
+    <w:p>
+      <w:pPr>
+        <w:spacing w:after="0"/>
+        <w:rPr>
+          <w:i/>
+          <w:lang w:val="en-US"/>
+        </w:rPr>
+      </w:pPr>
+      <w:r>
+        <w:rPr>
+          <w:i/>
+          <w:lang w:val="en-US"/>
+        </w:rPr>
+        <w:t>csv.quotes (1)</w:t>
+      </w:r>
+    </w:p>
+    <w:p>
+      <w:pPr>
+        <w:spacing w:after="0"/>
+        <w:rPr>
+          <w:i/>
+          <w:lang w:val="en-US"/>
+        </w:rPr>
+      </w:pPr>
+      <w:r>
+        <w:rPr>
+          <w:i/>
+          <w:lang w:val="en-US"/>
+        </w:rPr>
+        <w:t>csv.rowCount (1)</w:t>
+      </w:r>
+    </w:p>
+    <w:p>
+      <w:pPr>
+        <w:spacing w:after="0"/>
+        <w:rPr>
+          <w:i/>
+          <w:lang w:val="en-US"/>
+        </w:rPr>
+      </w:pPr>
+      <w:r>
+        <w:rPr>
+          <w:i/>
+          <w:lang w:val="en-US"/>
+        </w:rPr>
+        <w:t>csv.separator (1)</w:t>
+      </w:r>
+    </w:p>
+    <w:p>
+      <w:pPr>
+        <w:spacing w:after="0"/>
+        <w:rPr>
+          <w:lang w:val="en-US"/>
+        </w:rPr>
+      </w:pPr>
+    </w:p>
+    <w:p>
+      <w:pPr>
+        <w:spacing w:after="0"/>
+        <w:rPr>
+          <w:lang w:val="en-US"/>
+        </w:rPr>
+      </w:pPr>
+    </w:p>
+    <w:p>
+      <w:pPr>
+        <w:spacing w:after="0"/>
+        <w:rPr>
+          <w:lang w:val="en-US"/>
+        </w:rPr>
+      </w:pPr>
+      <w:r>
+        <w:rPr>
+          <w:lang w:val="en-US"/>
+        </w:rPr>
+        <w:t>Folder content</w:t>
+      </w:r>
+    </w:p>
+    <w:p>
+      <w:pPr>
+        <w:spacing w:after="0"/>
+        <w:rPr>
+          <w:i/>
+          <w:lang w:val="en-US"/>
+        </w:rPr>
+      </w:pPr>
+      <w:r>
+        <w:rPr>
+          <w:i/>
+          <w:lang w:val="en-US"/>
+        </w:rPr>
+        <w:t>md5 (1)</w:t>
+      </w:r>
+    </w:p>
+    <w:p>
+      <w:pPr>
+        <w:spacing w:after="0"/>
+        <w:rPr>
+          <w:i/>
+          <w:lang w:val="en-US"/>
+        </w:rPr>
+      </w:pPr>
+      <w:r>
+        <w:rPr>
+          <w:i/>
+          <w:lang w:val="en-US"/>
+        </w:rPr>
+        <w:t>ignoredMembers (1)</w:t>
+      </w:r>
+    </w:p>
+    <w:p>
+      <w:pPr>
+        <w:spacing w:after="0"/>
+        <w:rPr>
+          <w:i/>
+          <w:lang w:val="en-US"/>
+        </w:rPr>
+      </w:pPr>
+      <w:r>
+        <w:rPr>
+          <w:i/>
+          <w:lang w:val="en-US"/>
+        </w:rPr>
+        <w:t>name (8)</w:t>
+      </w:r>
+    </w:p>
+    <w:p>
+      <w:pPr>
+        <w:spacing w:after="0"/>
+        <w:rPr>
+          <w:i/>
+          <w:lang w:val="en-US"/>
+        </w:rPr>
+      </w:pPr>
+      <w:r>
+        <w:rPr>
+          <w:i/>
+          <w:lang w:val="en-US"/>
+        </w:rPr>
+        <w:t>names (5)</w:t>
+      </w:r>
+    </w:p>
+    <w:p>
+      <w:pPr>
+        <w:spacing w:after="0"/>
+        <w:rPr>
+          <w:i/>
+          <w:lang w:val="en-US"/>
+        </w:rPr>
+      </w:pPr>
+      <w:r>
+        <w:rPr>
+          <w:i/>
+          <w:lang w:val="en-US"/>
+        </w:rPr>
+        <w:t>sha1 (1)</w:t>
+      </w:r>
+    </w:p>
+    <w:p>
+      <w:pPr>
+        <w:spacing w:after="0"/>
+        <w:rPr>
+          <w:i/>
+          <w:lang w:val="en-US"/>
+        </w:rPr>
+      </w:pPr>
+      <w:r>
+        <w:rPr>
+          <w:i/>
+          <w:lang w:val="en-US"/>
+        </w:rPr>
+        <w:t>sha256 (1)</w:t>
+      </w:r>
+    </w:p>
+    <w:p>
+      <w:pPr>
+        <w:spacing w:after="0"/>
+        <w:rPr>
+          <w:i/>
+          <w:lang w:val="en-US"/>
+        </w:rPr>
+      </w:pPr>
+    </w:p>
+    <w:p>
+      <w:pPr>
+        <w:spacing w:after="0"/>
+        <w:rPr>
+          <w:i/>
+          <w:lang w:val="en-US"/>
+        </w:rPr>
+      </w:pPr>
+    </w:p>
+    <w:p>
+      <w:pPr>
+        <w:spacing w:after="0"/>
+        <w:rPr>
+          <w:lang w:val="en-US"/>
+        </w:rPr>
+      </w:pPr>
+      <w:r>
+        <w:rPr>
+          <w:lang w:val="en-US"/>
+        </w:rPr>
+        <w:t>Item selection</w:t>
+      </w:r>
+      <w:r>
+        <w:rPr>
+          <w:lang w:val="en-US"/>
+        </w:rPr>
+        <w:t xml:space="preserve"> </w:t>
+      </w:r>
+      <w:r>
+        <w:rPr>
+          <w:lang w:val="en-US"/>
+        </w:rPr>
+        <w:t xml:space="preserve"> (DocSimilar)</w:t>
+      </w:r>
+    </w:p>
+    <w:p>
+      <w:pPr>
+        <w:spacing w:after="0"/>
+        <w:rPr>
+          <w:i/>
+          <w:lang w:val="en-US"/>
+        </w:rPr>
+      </w:pPr>
+      <w:r>
+        <w:rPr>
+          <w:i/>
+          <w:lang w:val="en-US"/>
+        </w:rPr>
+        <w:t>ifXP (1)</w:t>
+      </w:r>
+    </w:p>
+    <w:p>
+      <w:pPr>
+        <w:spacing w:after="0"/>
+        <w:rPr>
+          <w:i/>
+          <w:lang w:val="en-US"/>
+        </w:rPr>
+      </w:pPr>
+      <w:r>
+        <w:rPr>
+          <w:i/>
+          <w:lang w:val="en-US"/>
+        </w:rPr>
+        <w:t>itemXP (1)</w:t>
+      </w:r>
+    </w:p>
+    <w:p>
+      <w:pPr>
+        <w:spacing w:after="0"/>
+        <w:rPr>
+          <w:i/>
+          <w:lang w:val="en-US"/>
+        </w:rPr>
+      </w:pPr>
+      <w:r>
+        <w:rPr>
+          <w:i/>
+          <w:lang w:val="en-US"/>
+        </w:rPr>
+        <w:lastRenderedPageBreak/>
+        <w:t>kind (1)</w:t>
+      </w:r>
+    </w:p>
+    <w:p>
+      <w:pPr>
+        <w:spacing w:after="0"/>
+        <w:rPr>
+          <w:i/>
+          <w:lang w:val="en-US"/>
+        </w:rPr>
+      </w:pPr>
+      <w:r>
+        <w:rPr>
+          <w:i/>
+          <w:lang w:val="en-US"/>
+        </w:rPr>
+        <w:t>localName (1)</w:t>
+      </w:r>
+    </w:p>
+    <w:p>
+      <w:pPr>
+        <w:spacing w:after="0"/>
+        <w:rPr>
+          <w:i/>
+          <w:lang w:val="en-US"/>
+        </w:rPr>
+      </w:pPr>
+      <w:r>
+        <w:rPr>
+          <w:i/>
+          <w:lang w:val="en-US"/>
+        </w:rPr>
+        <w:t>namespace (1)</w:t>
+      </w:r>
+    </w:p>
+    <w:p>
+      <w:pPr>
+        <w:spacing w:after="0"/>
+        <w:rPr>
+          <w:i/>
+          <w:lang w:val="en-US"/>
+        </w:rPr>
+      </w:pPr>
+    </w:p>
+    <w:p>
+      <w:pPr>
+        <w:spacing w:after="0"/>
+        <w:rPr>
+          <w:i/>
+          <w:lang w:val="en-US"/>
+        </w:rPr>
+      </w:pPr>
+      <w:r>
+        <w:rPr>
+          <w:i/>
+          <w:lang w:val="en-US"/>
+        </w:rPr>
+        <w:t>parentLocalName (1)</w:t>
+      </w:r>
+    </w:p>
+    <w:p>
+      <w:pPr>
+        <w:spacing w:after="0"/>
+        <w:rPr>
+          <w:i/>
+          <w:lang w:val="en-US"/>
+        </w:rPr>
+      </w:pPr>
+      <w:r>
+        <w:rPr>
+          <w:i/>
+          <w:lang w:val="en-US"/>
+        </w:rPr>
+        <w:t>parentNamespace (1)</w:t>
+      </w:r>
+    </w:p>
+    <w:p>
+      <w:pPr>
+        <w:spacing w:after="0"/>
+        <w:rPr>
+          <w:lang w:val="en-US"/>
+        </w:rPr>
+      </w:pPr>
+    </w:p>
+    <w:p>
+      <w:pPr>
+        <w:spacing w:after="0"/>
+        <w:rPr>
+          <w:lang w:val="en-US"/>
+        </w:rPr>
+      </w:pPr>
+      <w:r>
+        <w:rPr>
+          <w:lang w:val="en-US"/>
+        </w:rPr>
+        <w:t>Item modification (DocSimilar)</w:t>
+      </w:r>
+    </w:p>
+    <w:p>
+      <w:pPr>
+        <w:spacing w:after="0"/>
+        <w:rPr>
+          <w:i/>
+          <w:lang w:val="en-US"/>
+        </w:rPr>
+      </w:pPr>
+      <w:r>
+        <w:rPr>
+          <w:i/>
+          <w:lang w:val="en-US"/>
+        </w:rPr>
+        <w:t>replaceSubstring (1)</w:t>
+      </w:r>
+    </w:p>
+    <w:p>
+      <w:pPr>
+        <w:spacing w:after="0"/>
+        <w:rPr>
+          <w:i/>
+          <w:lang w:val="en-US"/>
+        </w:rPr>
+      </w:pPr>
+      <w:r>
+        <w:rPr>
+          <w:i/>
+          <w:lang w:val="en-US"/>
+        </w:rPr>
+        <w:t>replaceWith (1)</w:t>
+      </w:r>
+    </w:p>
+    <w:p>
+      <w:pPr>
+        <w:spacing w:after="0"/>
+        <w:rPr>
+          <w:lang w:val="en-US"/>
+        </w:rPr>
+      </w:pPr>
+    </w:p>
+    <w:p>
+      <w:pPr>
+        <w:spacing w:after="0"/>
+        <w:rPr>
+          <w:lang w:val="en-US"/>
+        </w:rPr>
+      </w:pPr>
+      <w:r>
+        <w:rPr>
+          <w:lang w:val="en-US"/>
+        </w:rPr>
+        <w:t>Order specification</w:t>
+      </w:r>
+    </w:p>
+    <w:p>
+      <w:pPr>
+        <w:spacing w:after="0"/>
+        <w:rPr>
+          <w:i/>
+          <w:lang w:val="en-US"/>
+        </w:rPr>
+      </w:pPr>
+      <w:r>
+        <w:rPr>
+          <w:i/>
+          <w:lang w:val="en-US"/>
+        </w:rPr>
+        <w:t>elemName (1)</w:t>
+      </w:r>
+    </w:p>
+    <w:p>
+      <w:pPr>
+        <w:spacing w:after="0"/>
+        <w:rPr>
+          <w:i/>
+          <w:lang w:val="en-US"/>
+        </w:rPr>
+      </w:pPr>
+      <w:r>
+        <w:rPr>
+          <w:i/>
+          <w:lang w:val="en-US"/>
+        </w:rPr>
+        <w:t>keyItemName (1)</w:t>
+      </w:r>
+    </w:p>
+    <w:p>
+      <w:pPr>
+        <w:spacing w:after="0"/>
+        <w:rPr>
+          <w:i/>
+          <w:lang w:val="en-US"/>
+        </w:rPr>
+      </w:pPr>
+      <w:r>
+        <w:rPr>
+          <w:i/>
+          <w:lang w:val="en-US"/>
+        </w:rPr>
+        <w:t>localNames (1)</w:t>
+      </w:r>
+    </w:p>
+    <w:p>
+      <w:pPr>
+        <w:spacing w:after="0"/>
+        <w:rPr>
+          <w:i/>
+          <w:lang w:val="en-US"/>
+        </w:rPr>
+      </w:pPr>
+      <w:r>
+        <w:rPr>
+          <w:i/>
+          <w:lang w:val="en-US"/>
+        </w:rPr>
+        <w:t>orderBy (1)</w:t>
+      </w:r>
+    </w:p>
+    <w:p>
+      <w:pPr>
+        <w:spacing w:after="0"/>
+        <w:rPr>
+          <w:lang w:val="en-US"/>
+        </w:rPr>
+      </w:pPr>
+    </w:p>
+    <w:p>
+      <w:pPr>
+        <w:spacing w:after="0"/>
+        <w:rPr>
+          <w:lang w:val="en-US"/>
+        </w:rPr>
+      </w:pPr>
+      <w:r>
+        <w:rPr>
+          <w:lang w:val="en-US"/>
+        </w:rPr>
+        <w:t>Context</w:t>
+      </w:r>
+    </w:p>
+    <w:p>
+      <w:pPr>
+        <w:spacing w:after="0"/>
+        <w:rPr>
+          <w:i/>
+          <w:lang w:val="en-US"/>
+        </w:rPr>
+      </w:pPr>
+      <w:r>
+        <w:rPr>
+          <w:i/>
+          <w:lang w:val="en-US"/>
+        </w:rPr>
+        <w:t>name (8)</w:t>
+      </w:r>
+    </w:p>
+    <w:p>
+      <w:pPr>
+        <w:spacing w:after="0"/>
+        <w:rPr>
+          <w:i/>
+          <w:lang w:val="en-US"/>
+        </w:rPr>
+      </w:pPr>
+      <w:r>
+        <w:rPr>
+          <w:i/>
+          <w:lang w:val="en-US"/>
+        </w:rPr>
+        <w:t>value (1)</w:t>
+      </w:r>
+    </w:p>
+    <w:p>
+      <w:pPr>
+        <w:spacing w:after="0"/>
+        <w:rPr>
+          <w:lang w:val="en-US"/>
+        </w:rPr>
+      </w:pPr>
+    </w:p>
+    <w:p>
+      <w:pPr>
+        <w:spacing w:after="0"/>
+        <w:rPr>
+          <w:lang w:val="en-US"/>
+        </w:rPr>
+      </w:pPr>
+      <w:r>
+        <w:rPr>
+          <w:lang w:val="en-US"/>
+        </w:rPr>
+        <w:t>FolderSimilar</w:t>
+      </w:r>
+    </w:p>
+    <w:p>
+      <w:pPr>
+        <w:spacing w:after="0"/>
+        <w:rPr>
+          <w:i/>
+          <w:lang w:val="en-US"/>
+        </w:rPr>
+      </w:pPr>
+      <w:r>
+        <w:rPr>
+          <w:i/>
+          <w:lang w:val="en-US"/>
+        </w:rPr>
+        <w:t>where (1)</w:t>
+      </w:r>
+    </w:p>
+    <w:p>
+      <w:pPr>
+        <w:spacing w:after="0"/>
+        <w:rPr>
+          <w:lang w:val="en-US"/>
+        </w:rPr>
+      </w:pPr>
+    </w:p>
+    <w:p>
+      <w:pPr>
+        <w:spacing w:after="0"/>
+        <w:rPr>
+          <w:lang w:val="en-US"/>
+        </w:rPr>
+      </w:pPr>
+      <w:r>
+        <w:rPr>
+          <w:lang w:val="en-US"/>
+        </w:rPr>
+        <w:t>Mediatype</w:t>
+      </w:r>
+    </w:p>
+    <w:p>
+      <w:pPr>
+        <w:spacing w:after="0"/>
+        <w:rPr>
+          <w:i/>
+          <w:lang w:val="en-US"/>
+        </w:rPr>
+      </w:pPr>
+      <w:r>
+        <w:rPr>
+          <w:i/>
+          <w:lang w:val="en-US"/>
+        </w:rPr>
+        <w:t>mediatype (1)</w:t>
+      </w:r>
+    </w:p>
+    <w:p>
+      <w:pPr>
+        <w:spacing w:after="0"/>
+        <w:rPr>
+          <w:lang w:val="en-US"/>
+        </w:rPr>
+      </w:pPr>
+    </w:p>
+    <w:p>
+      <w:pPr>
+        <w:spacing w:after="0"/>
+        <w:rPr>
+          <w:lang w:val="en-US"/>
+        </w:rPr>
+      </w:pPr>
+    </w:p>
+    <w:p>
+      <w:pPr>
+        <w:spacing w:after="0"/>
+        <w:rPr>
+          <w:lang w:val="en-US"/>
+        </w:rPr>
+      </w:pPr>
+      <w:r>
+        <w:rPr>
+          <w:lang w:val="en-US"/>
+        </w:rPr>
+        <w:t>foxpath (1)</w:t>
+      </w:r>
+    </w:p>
+    <w:p>
+      <w:pPr>
+        <w:spacing w:after="0"/>
+        <w:rPr>
+          <w:lang w:val="en-US"/>
+        </w:rPr>
+      </w:pPr>
+      <w:r>
+        <w:rPr>
+          <w:lang w:val="en-US"/>
+        </w:rPr>
+        <w:t>greenfoxURI (1)</w:t>
+      </w:r>
+      <w:bookmarkStart w:id="4" w:name="_GoBack"/>
+      <w:bookmarkEnd w:id="4"/>
+    </w:p>
+    <w:p>
+      <w:pPr>
+        <w:spacing w:after="0"/>
+        <w:rPr>
+          <w:lang w:val="en-US"/>
+        </w:rPr>
+      </w:pPr>
+      <w:r>
+        <w:rPr>
+          <w:lang w:val="en-US"/>
+        </w:rPr>
+        <w:t>id (2)</w:t>
+      </w:r>
+    </w:p>
+    <w:p>
+      <w:pPr>
+        <w:spacing w:after="0"/>
+        <w:rPr>
+          <w:lang w:val="en-US"/>
+        </w:rPr>
+      </w:pPr>
+      <w:r>
+        <w:rPr>
+          <w:lang w:val="en-US"/>
+        </w:rPr>
+        <w:t>path (2)</w:t>
+      </w:r>
+    </w:p>
+    <w:p>
+      <w:pPr>
+        <w:spacing w:after="0"/>
+        <w:rPr>
+          <w:lang w:val="en-US"/>
+        </w:rPr>
+      </w:pPr>
+      <w:r>
+        <w:rPr>
+          <w:lang w:val="en-US"/>
+        </w:rPr>
+        <w:t>redReport (1)</w:t>
+      </w:r>
+    </w:p>
+    <w:p>
+      <w:pPr>
+        <w:spacing w:after="0"/>
+        <w:rPr>
+          <w:lang w:val="en-US"/>
+        </w:rPr>
+      </w:pPr>
+      <w:r>
+        <w:rPr>
+          <w:lang w:val="en-US"/>
+        </w:rPr>
+        <w:t>resolvable (1)</w:t>
+      </w:r>
+    </w:p>
+    <w:p>
+      <w:pPr>
+        <w:spacing w:after="0"/>
+        <w:rPr>
+          <w:lang w:val="en-US"/>
+        </w:rPr>
+      </w:pPr>
+      <w:r>
+        <w:rPr>
+          <w:lang w:val="en-US"/>
+        </w:rPr>
+        <w:t>xpath (1)</w:t>
+      </w:r>
+    </w:p>
+    <w:p>
+      <w:pPr>
+        <w:spacing w:after="0"/>
+        <w:rPr>
+          <w:lang w:val="en-US"/>
+        </w:rPr>
+      </w:pPr>
+      <w:r>
+        <w:rPr>
+          <w:lang w:val="en-US"/>
+        </w:rPr>
+        <w:t>xsdFOX (1)</w:t>
+      </w:r>
+    </w:p>
+    <w:p>
+      <w:pPr>
+        <w:spacing w:after="0"/>
         <w:rPr>
           <w:lang w:val="en-US"/>
         </w:rPr>
@@ -17712,7 +22287,6 @@
         <w:rPr>
           <w:lang w:val="en-US"/>
         </w:rPr>
-        <w:lastRenderedPageBreak/>
         <w:t xml:space="preserve">Constraint types </w:t>
       </w:r>
     </w:p>
@@ -17786,6 +22360,7 @@
           <w:b/>
           <w:lang w:val="en-US"/>
         </w:rPr>
+        <w:lastRenderedPageBreak/>
         <w:t>Table.</w:t>
       </w:r>
       <w:r>

</xml_diff>

<commit_message>
Extended the paper "An introduction to Greenfox".
</commit_message>
<xml_diff>
--- a/declarative-amsterdam-2020/an-introduction-to-greenfox/an-introduction-to-greenfox.docx
+++ b/declarative-amsterdam-2020/an-introduction-to-greenfox/an-introduction-to-greenfox.docx
@@ -2,6 +2,85 @@
 <file path=word/document.xml><?xml version="1.0" encoding="utf-8"?>
 <w:document xmlns:wpc="http://schemas.microsoft.com/office/word/2010/wordprocessingCanvas" xmlns:mc="http://schemas.openxmlformats.org/markup-compatibility/2006" xmlns:o="urn:schemas-microsoft-com:office:office" xmlns:r="http://schemas.openxmlformats.org/officeDocument/2006/relationships" xmlns:m="http://schemas.openxmlformats.org/officeDocument/2006/math" xmlns:v="urn:schemas-microsoft-com:vml" xmlns:wp14="http://schemas.microsoft.com/office/word/2010/wordprocessingDrawing" xmlns:wp="http://schemas.openxmlformats.org/drawingml/2006/wordprocessingDrawing" xmlns:w10="urn:schemas-microsoft-com:office:word" xmlns:w="http://schemas.openxmlformats.org/wordprocessingml/2006/main" xmlns:w14="http://schemas.microsoft.com/office/word/2010/wordml" xmlns:w15="http://schemas.microsoft.com/office/word/2012/wordml" xmlns:wpg="http://schemas.microsoft.com/office/word/2010/wordprocessingGroup" xmlns:wpi="http://schemas.microsoft.com/office/word/2010/wordprocessingInk" xmlns:wne="http://schemas.microsoft.com/office/word/2006/wordml" xmlns:wps="http://schemas.microsoft.com/office/word/2010/wordprocessingShape" mc:Ignorable="w14 w15 wp14">
   <w:body>
+    <w:p>
+      <w:pPr>
+        <w:spacing w:after="0"/>
+        <w:rPr>
+          <w:b/>
+          <w:i/>
+          <w:color w:val="00B050"/>
+          <w:lang w:val="en-US"/>
+        </w:rPr>
+      </w:pPr>
+      <w:r>
+        <w:rPr>
+          <w:b/>
+          <w:i/>
+          <w:lang w:val="en-US"/>
+        </w:rPr>
+        <w:t>[2020-10-</w:t>
+      </w:r>
+      <w:r>
+        <w:rPr>
+          <w:b/>
+          <w:i/>
+          <w:lang w:val="en-US"/>
+        </w:rPr>
+        <w:t>22</w:t>
+      </w:r>
+      <w:r>
+        <w:rPr>
+          <w:b/>
+          <w:i/>
+          <w:lang w:val="en-US"/>
+        </w:rPr>
+        <w:t xml:space="preserve"> – </w:t>
+      </w:r>
+      <w:r>
+        <w:rPr>
+          <w:b/>
+          <w:i/>
+          <w:lang w:val="en-US"/>
+        </w:rPr>
+        <w:t>elaborated</w:t>
+      </w:r>
+      <w:r>
+        <w:rPr>
+          <w:b/>
+          <w:i/>
+          <w:lang w:val="en-US"/>
+        </w:rPr>
+        <w:t>: section</w:t>
+      </w:r>
+      <w:r>
+        <w:rPr>
+          <w:b/>
+          <w:i/>
+          <w:lang w:val="en-US"/>
+        </w:rPr>
+        <w:t xml:space="preserve"> </w:t>
+      </w:r>
+      <w:hyperlink w:anchor="_Link_resolution" w:history="1">
+        <w:r>
+          <w:rPr>
+            <w:rStyle w:val="Hyperlink"/>
+            <w:b/>
+            <w:i/>
+            <w:lang w:val="en-US"/>
+          </w:rPr>
+          <w:t>Link resolution</w:t>
+        </w:r>
+      </w:hyperlink>
+      <w:r>
+        <w:rPr>
+          <w:b/>
+          <w:i/>
+          <w:color w:val="00B050"/>
+          <w:lang w:val="en-US"/>
+        </w:rPr>
+        <w:t>]</w:t>
+      </w:r>
+    </w:p>
     <w:p>
       <w:pPr>
         <w:spacing w:after="0"/>
@@ -273,7 +352,7 @@
           <w:i/>
           <w:lang w:val="en-US"/>
         </w:rPr>
-        <w:t>final version planned for 2020-10-</w:t>
+        <w:t>final version planned for 2020-1</w:t>
       </w:r>
       <w:r>
         <w:rPr>
@@ -281,7 +360,23 @@
           <w:i/>
           <w:lang w:val="en-US"/>
         </w:rPr>
-        <w:t>25</w:t>
+        <w:t>1</w:t>
+      </w:r>
+      <w:r>
+        <w:rPr>
+          <w:b/>
+          <w:i/>
+          <w:lang w:val="en-US"/>
+        </w:rPr>
+        <w:t>-</w:t>
+      </w:r>
+      <w:r>
+        <w:rPr>
+          <w:b/>
+          <w:i/>
+          <w:lang w:val="en-US"/>
+        </w:rPr>
+        <w:t>08</w:t>
       </w:r>
       <w:r>
         <w:rPr>
@@ -1191,6 +1286,7 @@
         <w:rPr>
           <w:lang w:val="en-US"/>
         </w:rPr>
+        <w:lastRenderedPageBreak/>
         <w:t>The outline for this tutorial is this:</w:t>
       </w:r>
     </w:p>
@@ -1209,7 +1305,6 @@
         <w:rPr>
           <w:lang w:val="en-US"/>
         </w:rPr>
-        <w:lastRenderedPageBreak/>
         <w:t>We start with a g</w:t>
       </w:r>
       <w:r>
@@ -1941,6 +2036,7 @@
           <w:szCs w:val="18"/>
           <w:lang w:val="en-US"/>
         </w:rPr>
+        <w:lastRenderedPageBreak/>
         <w:t>&lt;value exprXP="//@iata" length="3"/&gt;</w:t>
       </w:r>
     </w:p>
@@ -1960,7 +2056,6 @@
           <w:szCs w:val="18"/>
           <w:lang w:val="en-US"/>
         </w:rPr>
-        <w:lastRenderedPageBreak/>
         <w:t>&lt;value exprXP="//@iata" length="3" distinct="true"/&gt;</w:t>
       </w:r>
     </w:p>
@@ -4479,7 +4574,20 @@
         <w:rPr>
           <w:lang w:val="en-US"/>
         </w:rPr>
-        <w:t xml:space="preserve">a link definition. </w:t>
+        <w:t xml:space="preserve">a </w:t>
+      </w:r>
+      <w:r>
+        <w:rPr>
+          <w:b/>
+          <w:lang w:val="en-US"/>
+        </w:rPr>
+        <w:t>link definition</w:t>
+      </w:r>
+      <w:r>
+        <w:rPr>
+          <w:lang w:val="en-US"/>
+        </w:rPr>
+        <w:t xml:space="preserve">. </w:t>
       </w:r>
       <w:r>
         <w:rPr>
@@ -4489,7 +4597,6 @@
       </w:r>
       <w:r>
         <w:rPr>
-          <w:b/>
           <w:lang w:val="en-US"/>
         </w:rPr>
         <w:t>link definition</w:t>
@@ -17489,24 +17596,128 @@
           <w:lang w:val="en-US"/>
         </w:rPr>
       </w:pPr>
-      <w:r>
-        <w:rPr>
-          <w:lang w:val="en-US"/>
-        </w:rPr>
-        <w:t>Usage, syntax and semantics of link definitions</w:t>
-      </w:r>
-    </w:p>
-    <w:p>
-      <w:pPr>
-        <w:rPr>
-          <w:lang w:val="en-US"/>
-        </w:rPr>
-      </w:pPr>
-      <w:r>
-        <w:rPr>
-          <w:lang w:val="en-US"/>
-        </w:rPr>
-        <w:t>A link definition is a logical function mapping an input resource to a set of links.</w:t>
+      <w:bookmarkStart w:id="4" w:name="_Link_resolution"/>
+      <w:bookmarkEnd w:id="4"/>
+      <w:r>
+        <w:rPr>
+          <w:lang w:val="en-US"/>
+        </w:rPr>
+        <w:t>Link resolution</w:t>
+      </w:r>
+    </w:p>
+    <w:p>
+      <w:pPr>
+        <w:spacing w:after="0"/>
+        <w:rPr>
+          <w:lang w:val="en-US"/>
+        </w:rPr>
+      </w:pPr>
+      <w:r>
+        <w:rPr>
+          <w:lang w:val="en-US"/>
+        </w:rPr>
+        <w:t xml:space="preserve">Speaking generally, a link definition is a function mapping a resource to other resources. </w:t>
+      </w:r>
+      <w:r>
+        <w:rPr>
+          <w:lang w:val="en-US"/>
+        </w:rPr>
+        <w:t xml:space="preserve">This definition conveys the basic idea, but it </w:t>
+      </w:r>
+      <w:r>
+        <w:rPr>
+          <w:lang w:val="en-US"/>
+        </w:rPr>
+        <w:t xml:space="preserve">leaves </w:t>
+      </w:r>
+      <w:r>
+        <w:rPr>
+          <w:lang w:val="en-US"/>
+        </w:rPr>
+        <w:t xml:space="preserve">important </w:t>
+      </w:r>
+      <w:r>
+        <w:rPr>
+          <w:lang w:val="en-US"/>
+        </w:rPr>
+        <w:t>details</w:t>
+      </w:r>
+      <w:r>
+        <w:rPr>
+          <w:lang w:val="en-US"/>
+        </w:rPr>
+        <w:t xml:space="preserve"> </w:t>
+      </w:r>
+      <w:r>
+        <w:rPr>
+          <w:lang w:val="en-US"/>
+        </w:rPr>
+        <w:t xml:space="preserve">unclear, in particular the possibilities </w:t>
+      </w:r>
+      <w:r>
+        <w:rPr>
+          <w:lang w:val="en-US"/>
+        </w:rPr>
+        <w:t xml:space="preserve">of using </w:t>
+      </w:r>
+      <w:r>
+        <w:rPr>
+          <w:lang w:val="en-US"/>
+        </w:rPr>
+        <w:t>resource fragments</w:t>
+      </w:r>
+      <w:r>
+        <w:rPr>
+          <w:lang w:val="en-US"/>
+        </w:rPr>
+        <w:t xml:space="preserve">. Therefore we resort to a </w:t>
+      </w:r>
+      <w:r>
+        <w:rPr>
+          <w:lang w:val="en-US"/>
+        </w:rPr>
+        <w:t>detailed model of link definitions</w:t>
+      </w:r>
+      <w:r>
+        <w:rPr>
+          <w:lang w:val="en-US"/>
+        </w:rPr>
+        <w:t>, which should be regarded as an elaboration of the basic idea, not as a replacement</w:t>
+      </w:r>
+      <w:r>
+        <w:rPr>
+          <w:lang w:val="en-US"/>
+        </w:rPr>
+        <w:t>.</w:t>
+      </w:r>
+    </w:p>
+    <w:p>
+      <w:pPr>
+        <w:spacing w:after="0"/>
+        <w:rPr>
+          <w:lang w:val="en-US"/>
+        </w:rPr>
+      </w:pPr>
+    </w:p>
+    <w:p>
+      <w:pPr>
+        <w:pStyle w:val="Heading4"/>
+        <w:spacing w:after="160"/>
+        <w:rPr>
+          <w:lang w:val="en-US"/>
+        </w:rPr>
+      </w:pPr>
+      <w:r>
+        <w:rPr>
+          <w:lang w:val="en-US"/>
+        </w:rPr>
+        <w:t>Abstract l</w:t>
+      </w:r>
+      <w:r>
+        <w:rPr>
+          <w:lang w:val="en-US"/>
+        </w:rPr>
+        <w:t>ink model</w:t>
       </w:r>
     </w:p>
     <w:p>
@@ -17555,7 +17766,19 @@
         <w:rPr>
           <w:lang w:val="en-US"/>
         </w:rPr>
-        <w:t>Within Greenfox, the definition of a link is elaborated as follows:</w:t>
+        <w:t xml:space="preserve">Within Greenfox, the definition of a link is </w:t>
+      </w:r>
+      <w:r>
+        <w:rPr>
+          <w:lang w:val="en-US"/>
+        </w:rPr>
+        <w:t>modeled</w:t>
+      </w:r>
+      <w:r>
+        <w:rPr>
+          <w:lang w:val="en-US"/>
+        </w:rPr>
+        <w:t xml:space="preserve"> as follows:</w:t>
       </w:r>
     </w:p>
     <w:p>
@@ -17573,6 +17796,7 @@
         <w:rPr>
           <w:lang w:val="en-US"/>
         </w:rPr>
+        <w:lastRenderedPageBreak/>
         <w:t xml:space="preserve">The context resource is either </w:t>
       </w:r>
       <w:r>
@@ -17712,8 +17936,19 @@
         <w:rPr>
           <w:lang w:val="en-US"/>
         </w:rPr>
-        <w:lastRenderedPageBreak/>
-        <w:t>A link definition is resolved by using it as a function, consuming input and returning output:</w:t>
+        <w:t xml:space="preserve">A link definition is </w:t>
+      </w:r>
+      <w:r>
+        <w:rPr>
+          <w:lang w:val="en-US"/>
+        </w:rPr>
+        <w:t>a mapping of input to output</w:t>
+      </w:r>
+      <w:r>
+        <w:rPr>
+          <w:lang w:val="en-US"/>
+        </w:rPr>
+        <w:t>:</w:t>
       </w:r>
     </w:p>
     <w:p>
@@ -17749,19 +17984,25 @@
         <w:rPr>
           <w:lang w:val="en-US"/>
         </w:rPr>
-        <w:t>The output of a link definition is a set of links</w:t>
-      </w:r>
-      <w:r>
-        <w:rPr>
-          <w:lang w:val="en-US"/>
-        </w:rPr>
-        <w:t>, each one</w:t>
-      </w:r>
-      <w:r>
-        <w:rPr>
-          <w:lang w:val="en-US"/>
-        </w:rPr>
-        <w:t xml:space="preserve"> specifying </w:t>
+        <w:t xml:space="preserve">The output of a link definition is a set of </w:t>
+      </w:r>
+      <w:r>
+        <w:rPr>
+          <w:lang w:val="en-US"/>
+        </w:rPr>
+        <w:t xml:space="preserve">links, described by </w:t>
+      </w:r>
+      <w:r>
+        <w:rPr>
+          <w:lang w:val="en-US"/>
+        </w:rPr>
+        <w:t>a set of information items:</w:t>
+      </w:r>
+      <w:r>
+        <w:rPr>
+          <w:lang w:val="en-US"/>
+        </w:rPr>
+        <w:t xml:space="preserve"> </w:t>
       </w:r>
     </w:p>
     <w:p>
@@ -17875,7 +18116,19 @@
         <w:rPr>
           <w:lang w:val="en-US"/>
         </w:rPr>
-        <w:t>a node from the context resource used as context resource fragment</w:t>
+        <w:t xml:space="preserve">a node from the context resource </w:t>
+      </w:r>
+      <w:r>
+        <w:rPr>
+          <w:lang w:val="en-US"/>
+        </w:rPr>
+        <w:t xml:space="preserve">tree </w:t>
+      </w:r>
+      <w:r>
+        <w:rPr>
+          <w:lang w:val="en-US"/>
+        </w:rPr>
+        <w:t>used as context resource fragment</w:t>
       </w:r>
     </w:p>
     <w:p>
@@ -17977,33 +18230,57 @@
         <w:rPr>
           <w:lang w:val="en-US"/>
         </w:rPr>
-        <w:t>Or a set of nodes from a node tree representation of the target resource</w:t>
-      </w:r>
-    </w:p>
-    <w:p>
-      <w:pPr>
-        <w:rPr>
-          <w:lang w:val="en-US"/>
-        </w:rPr>
-      </w:pPr>
-      <w:r>
-        <w:rPr>
-          <w:lang w:val="en-US"/>
-        </w:rPr>
-        <w:t>Note that a context resource fragment is a single node, whereas a target resource fragment is a set of nodes.</w:t>
-      </w:r>
-    </w:p>
-    <w:p>
-      <w:pPr>
-        <w:rPr>
-          <w:lang w:val="en-US"/>
-        </w:rPr>
-      </w:pPr>
-      <w:r>
-        <w:rPr>
-          <w:lang w:val="en-US"/>
-        </w:rPr>
-        <w:t>A link definition can be divided into three parts:</w:t>
+        <w:t xml:space="preserve">Or a set of nodes from </w:t>
+      </w:r>
+      <w:r>
+        <w:rPr>
+          <w:lang w:val="en-US"/>
+        </w:rPr>
+        <w:t>the target resource tree</w:t>
+      </w:r>
+    </w:p>
+    <w:p>
+      <w:pPr>
+        <w:rPr>
+          <w:lang w:val="en-US"/>
+        </w:rPr>
+      </w:pPr>
+      <w:r>
+        <w:rPr>
+          <w:lang w:val="en-US"/>
+        </w:rPr>
+        <w:t>Note that a context resource fragment is a single node, whereas a target reso</w:t>
+      </w:r>
+      <w:r>
+        <w:rPr>
+          <w:lang w:val="en-US"/>
+        </w:rPr>
+        <w:t>urce fragment is a set of nodes, constrained to belong to the node tree representation of a single resource.</w:t>
+      </w:r>
+    </w:p>
+    <w:p>
+      <w:pPr>
+        <w:rPr>
+          <w:lang w:val="en-US"/>
+        </w:rPr>
+      </w:pPr>
+      <w:r>
+        <w:rPr>
+          <w:lang w:val="en-US"/>
+        </w:rPr>
+        <w:t xml:space="preserve">A link definition can be divided into three </w:t>
+      </w:r>
+      <w:r>
+        <w:rPr>
+          <w:lang w:val="en-US"/>
+        </w:rPr>
+        <w:t>components</w:t>
+      </w:r>
+      <w:r>
+        <w:rPr>
+          <w:lang w:val="en-US"/>
+        </w:rPr>
+        <w:t>:</w:t>
       </w:r>
     </w:p>
     <w:p>
@@ -18595,7 +18872,14 @@
         <w:rPr>
           <w:lang w:val="en-US"/>
         </w:rPr>
-        <w:t xml:space="preserve">complete resource, identified by URI and complemented by a node tree. The individual links do not contain information about the </w:t>
+        <w:t xml:space="preserve">complete resource, </w:t>
+      </w:r>
+      <w:r>
+        <w:rPr>
+          <w:lang w:val="en-US"/>
+        </w:rPr>
+        <w:lastRenderedPageBreak/>
+        <w:t xml:space="preserve">identified by URI and complemented by a node tree. The individual links do not contain information about the </w:t>
       </w:r>
       <w:r>
         <w:rPr>
@@ -18658,194 +18942,2541 @@
         <w:rPr>
           <w:lang w:val="en-US"/>
         </w:rPr>
+        <w:t>Example: - code example –</w:t>
+      </w:r>
+    </w:p>
+    <w:p>
+      <w:pPr>
+        <w:rPr>
+          <w:lang w:val="en-US"/>
+        </w:rPr>
+      </w:pPr>
+      <w:r>
+        <w:rPr>
+          <w:lang w:val="en-US"/>
+        </w:rPr>
+        <w:t>The</w:t>
+      </w:r>
+      <w:r>
+        <w:rPr>
+          <w:lang w:val="en-US"/>
+        </w:rPr>
+        <w:t xml:space="preserve"> optional</w:t>
+      </w:r>
+      <w:r>
+        <w:rPr>
+          <w:lang w:val="en-US"/>
+        </w:rPr>
+        <w:t xml:space="preserve"> </w:t>
+      </w:r>
+      <w:r>
+        <w:rPr>
+          <w:b/>
+          <w:lang w:val="en-US"/>
+        </w:rPr>
+        <w:t>target selector</w:t>
+      </w:r>
+      <w:r>
+        <w:rPr>
+          <w:lang w:val="en-US"/>
+        </w:rPr>
+        <w:t xml:space="preserve"> specifies a final step of </w:t>
+      </w:r>
+      <w:r>
+        <w:rPr>
+          <w:lang w:val="en-US"/>
+        </w:rPr>
+        <w:t>evaluation</w:t>
+      </w:r>
+      <w:r>
+        <w:rPr>
+          <w:lang w:val="en-US"/>
+        </w:rPr>
+        <w:t xml:space="preserve">, which is applied </w:t>
+      </w:r>
+      <w:r>
+        <w:rPr>
+          <w:lang w:val="en-US"/>
+        </w:rPr>
+        <w:t xml:space="preserve">to each resource obtained from the </w:t>
+      </w:r>
+      <w:r>
+        <w:rPr>
+          <w:lang w:val="en-US"/>
+        </w:rPr>
+        <w:t>link connector.</w:t>
+      </w:r>
+      <w:r>
+        <w:rPr>
+          <w:lang w:val="en-US"/>
+        </w:rPr>
+        <w:t xml:space="preserve"> </w:t>
+      </w:r>
+      <w:r>
+        <w:rPr>
+          <w:lang w:val="en-US"/>
+        </w:rPr>
+        <w:t xml:space="preserve">Currently, the target selector can only be an XPath expression (@targetXP). </w:t>
+      </w:r>
+      <w:r>
+        <w:rPr>
+          <w:lang w:val="en-US"/>
+        </w:rPr>
+        <w:t xml:space="preserve">The initial context item for its evaluation is a node tree representation of the target resource. </w:t>
+      </w:r>
+      <w:r>
+        <w:rPr>
+          <w:lang w:val="en-US"/>
+        </w:rPr>
+        <w:t xml:space="preserve">Use of a target selector is </w:t>
+      </w:r>
+      <w:r>
+        <w:rPr>
+          <w:lang w:val="en-US"/>
+        </w:rPr>
+        <w:t xml:space="preserve">therefore </w:t>
+      </w:r>
+      <w:r>
+        <w:rPr>
+          <w:lang w:val="en-US"/>
+        </w:rPr>
+        <w:t>only possible if the target resource can be parsed into a node tree. As long as this is the case, a target selector can be added, changed or removed independ</w:t>
+      </w:r>
+      <w:r>
+        <w:rPr>
+          <w:lang w:val="en-US"/>
+        </w:rPr>
+        <w:t>ently of the resource connector</w:t>
+      </w:r>
+      <w:r>
+        <w:rPr>
+          <w:lang w:val="en-US"/>
+        </w:rPr>
+        <w:t xml:space="preserve"> and the context selector</w:t>
+      </w:r>
+      <w:r>
+        <w:rPr>
+          <w:lang w:val="en-US"/>
+        </w:rPr>
+        <w:t xml:space="preserve">, as the selection of a target fragment is a final step of </w:t>
+      </w:r>
+      <w:r>
+        <w:rPr>
+          <w:lang w:val="en-US"/>
+        </w:rPr>
+        <w:t xml:space="preserve">evaluation </w:t>
+      </w:r>
+      <w:r>
+        <w:rPr>
+          <w:lang w:val="en-US"/>
+        </w:rPr>
+        <w:t>without impact on any preceding step.</w:t>
+      </w:r>
+      <w:r>
+        <w:rPr>
+          <w:lang w:val="en-US"/>
+        </w:rPr>
+        <w:t xml:space="preserve"> </w:t>
+      </w:r>
+    </w:p>
+    <w:p>
+      <w:pPr>
+        <w:spacing w:after="0"/>
+        <w:rPr>
+          <w:lang w:val="en-US"/>
+        </w:rPr>
+      </w:pPr>
+      <w:r>
+        <w:rPr>
+          <w:lang w:val="en-US"/>
+        </w:rPr>
+        <w:t xml:space="preserve">The mandatory </w:t>
+      </w:r>
+      <w:r>
+        <w:rPr>
+          <w:b/>
+          <w:lang w:val="en-US"/>
+        </w:rPr>
+        <w:t>resource connector</w:t>
+      </w:r>
+      <w:r>
+        <w:rPr>
+          <w:lang w:val="en-US"/>
+        </w:rPr>
+        <w:t xml:space="preserve"> has a connector type and parameters dependent on the type.</w:t>
+      </w:r>
+    </w:p>
+    <w:p>
+      <w:pPr>
+        <w:spacing w:after="0"/>
+        <w:rPr>
+          <w:lang w:val="en-US"/>
+        </w:rPr>
+      </w:pPr>
+    </w:p>
+    <w:p>
+      <w:pPr>
+        <w:pStyle w:val="Heading4"/>
+        <w:spacing w:after="160"/>
+        <w:rPr>
+          <w:lang w:val="en-US"/>
+        </w:rPr>
+      </w:pPr>
+      <w:r>
+        <w:rPr>
+          <w:lang w:val="en-US"/>
+        </w:rPr>
+        <w:t>Resource connectors</w:t>
+      </w:r>
+    </w:p>
+    <w:p>
+      <w:pPr>
+        <w:rPr>
+          <w:lang w:val="en-US"/>
+        </w:rPr>
+      </w:pPr>
+      <w:r>
+        <w:rPr>
+          <w:lang w:val="en-US"/>
+        </w:rPr>
+        <w:t xml:space="preserve">The resource connector is the key piece of a link defintion, as it maps the context resource to other resources. </w:t>
+      </w:r>
+      <w:r>
+        <w:rPr>
+          <w:lang w:val="en-US"/>
+        </w:rPr>
+        <w:t>Such mappings may be defined in very different ways</w:t>
+      </w:r>
+      <w:r>
+        <w:rPr>
+          <w:lang w:val="en-US"/>
+        </w:rPr>
+        <w:t xml:space="preserve">, e.g. locating target URIs in the content of the context resource, or evaluating a Foxpath expression. </w:t>
+      </w:r>
+      <w:r>
+        <w:rPr>
+          <w:lang w:val="en-US"/>
+        </w:rPr>
+        <w:t xml:space="preserve">This heterogeneity of possibilities is represented by the concept of connector types: each connector type has a specific set of parameters. The current version of the Greenfox language supports six different connector types, each one with a specific set of parameters. </w:t>
+      </w:r>
+      <w:r>
+        <w:rPr>
+          <w:lang w:val="en-US"/>
+        </w:rPr>
+        <w:t>Note that future versions may support additional connector types and also additional parameters for the types currently included.</w:t>
+      </w:r>
+    </w:p>
+    <w:p>
+      <w:pPr>
+        <w:rPr>
+          <w:lang w:val="en-US"/>
+        </w:rPr>
+      </w:pPr>
+    </w:p>
+    <w:p>
+      <w:pPr>
+        <w:rPr>
+          <w:b/>
+          <w:lang w:val="en-US"/>
+        </w:rPr>
+      </w:pPr>
+      <w:r>
+        <w:rPr>
+          <w:b/>
+          <w:lang w:val="en-US"/>
+        </w:rPr>
+        <w:t xml:space="preserve">Table. </w:t>
+      </w:r>
+      <w:r>
+        <w:rPr>
+          <w:b/>
+          <w:lang w:val="en-US"/>
+        </w:rPr>
+        <w:t>Resource c</w:t>
+      </w:r>
+      <w:r>
+        <w:rPr>
+          <w:b/>
+          <w:lang w:val="en-US"/>
+        </w:rPr>
+        <w:t>onnector types and their parameters.</w:t>
+      </w:r>
+    </w:p>
+    <w:tbl>
+      <w:tblPr>
+        <w:tblStyle w:val="TableGrid"/>
+        <w:tblW w:w="0" w:type="auto"/>
+        <w:tblLook w:val="04A0" w:firstRow="1" w:lastRow="0" w:firstColumn="1" w:lastColumn="0" w:noHBand="0" w:noVBand="1"/>
+      </w:tblPr>
+      <w:tblGrid>
+        <w:gridCol w:w="1645"/>
+        <w:gridCol w:w="1921"/>
+        <w:gridCol w:w="2627"/>
+        <w:gridCol w:w="2869"/>
+      </w:tblGrid>
+      <w:tr>
+        <w:tc>
+          <w:tcPr>
+            <w:tcW w:w="1645" w:type="dxa"/>
+          </w:tcPr>
+          <w:p>
+            <w:pPr>
+              <w:rPr>
+                <w:b/>
+                <w:lang w:val="en-US"/>
+              </w:rPr>
+            </w:pPr>
+            <w:r>
+              <w:rPr>
+                <w:b/>
+                <w:lang w:val="en-US"/>
+              </w:rPr>
+              <w:t>Connector Type</w:t>
+            </w:r>
+          </w:p>
+        </w:tc>
+        <w:tc>
+          <w:tcPr>
+            <w:tcW w:w="1921" w:type="dxa"/>
+          </w:tcPr>
+          <w:p>
+            <w:pPr>
+              <w:rPr>
+                <w:b/>
+                <w:lang w:val="en-US"/>
+              </w:rPr>
+            </w:pPr>
+            <w:r>
+              <w:rPr>
+                <w:b/>
+                <w:lang w:val="en-US"/>
+              </w:rPr>
+              <w:t>Parameter</w:t>
+            </w:r>
+          </w:p>
+        </w:tc>
+        <w:tc>
+          <w:tcPr>
+            <w:tcW w:w="2627" w:type="dxa"/>
+          </w:tcPr>
+          <w:p>
+            <w:pPr>
+              <w:rPr>
+                <w:b/>
+                <w:lang w:val="en-US"/>
+              </w:rPr>
+            </w:pPr>
+            <w:r>
+              <w:rPr>
+                <w:b/>
+                <w:lang w:val="en-US"/>
+              </w:rPr>
+              <w:t>Meaning</w:t>
+            </w:r>
+          </w:p>
+        </w:tc>
+        <w:tc>
+          <w:tcPr>
+            <w:tcW w:w="2869" w:type="dxa"/>
+          </w:tcPr>
+          <w:p>
+            <w:pPr>
+              <w:rPr>
+                <w:b/>
+                <w:lang w:val="en-US"/>
+              </w:rPr>
+            </w:pPr>
+            <w:r>
+              <w:rPr>
+                <w:b/>
+                <w:lang w:val="en-US"/>
+              </w:rPr>
+              <w:t>Note</w:t>
+            </w:r>
+          </w:p>
+        </w:tc>
+      </w:tr>
+      <w:tr>
+        <w:tc>
+          <w:tcPr>
+            <w:tcW w:w="1645" w:type="dxa"/>
+          </w:tcPr>
+          <w:p>
+            <w:pPr>
+              <w:rPr>
+                <w:lang w:val="en-US"/>
+              </w:rPr>
+            </w:pPr>
+            <w:r>
+              <w:rPr>
+                <w:lang w:val="en-US"/>
+              </w:rPr>
+              <w:t>uri</w:t>
+            </w:r>
+          </w:p>
+        </w:tc>
+        <w:tc>
+          <w:tcPr>
+            <w:tcW w:w="1921" w:type="dxa"/>
+          </w:tcPr>
+          <w:p>
+            <w:pPr>
+              <w:rPr>
+                <w:lang w:val="en-US"/>
+              </w:rPr>
+            </w:pPr>
+            <w:r>
+              <w:rPr>
+                <w:lang w:val="en-US"/>
+              </w:rPr>
+              <w:t>@uri</w:t>
+            </w:r>
+          </w:p>
+        </w:tc>
+        <w:tc>
+          <w:tcPr>
+            <w:tcW w:w="2627" w:type="dxa"/>
+          </w:tcPr>
+          <w:p>
+            <w:pPr>
+              <w:rPr>
+                <w:lang w:val="en-US"/>
+              </w:rPr>
+            </w:pPr>
+            <w:r>
+              <w:rPr>
+                <w:lang w:val="en-US"/>
+              </w:rPr>
+              <w:t>The URI of the link target.</w:t>
+            </w:r>
+          </w:p>
+        </w:tc>
+        <w:tc>
+          <w:tcPr>
+            <w:tcW w:w="2869" w:type="dxa"/>
+          </w:tcPr>
+          <w:p>
+            <w:pPr>
+              <w:rPr>
+                <w:lang w:val="en-US"/>
+              </w:rPr>
+            </w:pPr>
+            <w:r>
+              <w:rPr>
+                <w:lang w:val="en-US"/>
+              </w:rPr>
+              <w:t>The URI may be relative or absolute.</w:t>
+            </w:r>
+          </w:p>
+        </w:tc>
+      </w:tr>
+      <w:tr>
+        <w:tc>
+          <w:tcPr>
+            <w:tcW w:w="1645" w:type="dxa"/>
+          </w:tcPr>
+          <w:p>
+            <w:pPr>
+              <w:rPr>
+                <w:lang w:val="en-US"/>
+              </w:rPr>
+            </w:pPr>
+            <w:r>
+              <w:rPr>
+                <w:lang w:val="en-US"/>
+              </w:rPr>
+              <w:t>u</w:t>
+            </w:r>
+            <w:r>
+              <w:rPr>
+                <w:lang w:val="en-US"/>
+              </w:rPr>
+              <w:t>ri</w:t>
+            </w:r>
+            <w:r>
+              <w:rPr>
+                <w:lang w:val="en-US"/>
+              </w:rPr>
+              <w:t>-expression</w:t>
+            </w:r>
+          </w:p>
+        </w:tc>
+        <w:tc>
+          <w:tcPr>
+            <w:tcW w:w="1921" w:type="dxa"/>
+          </w:tcPr>
+          <w:p>
+            <w:pPr>
+              <w:rPr>
+                <w:lang w:val="en-US"/>
+              </w:rPr>
+            </w:pPr>
+            <w:r>
+              <w:rPr>
+                <w:lang w:val="en-US"/>
+              </w:rPr>
+              <w:t>@uriXP</w:t>
+            </w:r>
+          </w:p>
+        </w:tc>
+        <w:tc>
+          <w:tcPr>
+            <w:tcW w:w="2627" w:type="dxa"/>
+          </w:tcPr>
+          <w:p>
+            <w:pPr>
+              <w:rPr>
+                <w:lang w:val="en-US"/>
+              </w:rPr>
+            </w:pPr>
+            <w:r>
+              <w:rPr>
+                <w:lang w:val="en-US"/>
+              </w:rPr>
+              <w:t>XPath expression retur</w:t>
+            </w:r>
+            <w:r>
+              <w:rPr>
+                <w:lang w:val="en-US"/>
+              </w:rPr>
+              <w:t>n</w:t>
+            </w:r>
+            <w:r>
+              <w:rPr>
+                <w:lang w:val="en-US"/>
+              </w:rPr>
+              <w:t>ing the URI</w:t>
+            </w:r>
+            <w:r>
+              <w:rPr>
+                <w:lang w:val="en-US"/>
+              </w:rPr>
+              <w:t>s</w:t>
+            </w:r>
+            <w:r>
+              <w:rPr>
+                <w:lang w:val="en-US"/>
+              </w:rPr>
+              <w:t xml:space="preserve"> of the link target</w:t>
+            </w:r>
+            <w:r>
+              <w:rPr>
+                <w:lang w:val="en-US"/>
+              </w:rPr>
+              <w:t>s</w:t>
+            </w:r>
+            <w:r>
+              <w:rPr>
+                <w:lang w:val="en-US"/>
+              </w:rPr>
+              <w:t>.</w:t>
+            </w:r>
+          </w:p>
+        </w:tc>
+        <w:tc>
+          <w:tcPr>
+            <w:tcW w:w="2869" w:type="dxa"/>
+          </w:tcPr>
+          <w:p>
+            <w:pPr>
+              <w:rPr>
+                <w:lang w:val="en-US"/>
+              </w:rPr>
+            </w:pPr>
+            <w:r>
+              <w:rPr>
+                <w:lang w:val="en-US"/>
+              </w:rPr>
+              <w:t xml:space="preserve">The context item is a node from a node tree representation of the context resource: a node returned by the context selector, if </w:t>
+            </w:r>
+            <w:r>
+              <w:rPr>
+                <w:lang w:val="en-US"/>
+              </w:rPr>
+              <w:t xml:space="preserve">the link definition contains a context selector, </w:t>
+            </w:r>
+            <w:r>
+              <w:rPr>
+                <w:lang w:val="en-US"/>
+              </w:rPr>
+              <w:t xml:space="preserve">or the root node, otherwise. </w:t>
+            </w:r>
+          </w:p>
+        </w:tc>
+      </w:tr>
+      <w:tr>
+        <w:tc>
+          <w:tcPr>
+            <w:tcW w:w="1645" w:type="dxa"/>
+          </w:tcPr>
+          <w:p>
+            <w:pPr>
+              <w:rPr>
+                <w:lang w:val="en-US"/>
+              </w:rPr>
+            </w:pPr>
+            <w:r>
+              <w:rPr>
+                <w:lang w:val="en-US"/>
+              </w:rPr>
+              <w:t>h</w:t>
+            </w:r>
+            <w:r>
+              <w:rPr>
+                <w:lang w:val="en-US"/>
+              </w:rPr>
+              <w:t>ref-expression</w:t>
+            </w:r>
+          </w:p>
+        </w:tc>
+        <w:tc>
+          <w:tcPr>
+            <w:tcW w:w="1921" w:type="dxa"/>
+          </w:tcPr>
+          <w:p>
+            <w:pPr>
+              <w:rPr>
+                <w:lang w:val="en-US"/>
+              </w:rPr>
+            </w:pPr>
+            <w:r>
+              <w:rPr>
+                <w:lang w:val="en-US"/>
+              </w:rPr>
+              <w:t>@hrefXP</w:t>
+            </w:r>
+          </w:p>
+        </w:tc>
+        <w:tc>
+          <w:tcPr>
+            <w:tcW w:w="2627" w:type="dxa"/>
+          </w:tcPr>
+          <w:p>
+            <w:pPr>
+              <w:rPr>
+                <w:lang w:val="en-US"/>
+              </w:rPr>
+            </w:pPr>
+            <w:r>
+              <w:rPr>
+                <w:lang w:val="en-US"/>
+              </w:rPr>
+              <w:t xml:space="preserve">XPath expression returning nodes containing </w:t>
+            </w:r>
+            <w:r>
+              <w:rPr>
+                <w:lang w:val="en-US"/>
+              </w:rPr>
+              <w:t>the URIs of the link targets.</w:t>
+            </w:r>
+          </w:p>
+        </w:tc>
+        <w:tc>
+          <w:tcPr>
+            <w:tcW w:w="2869" w:type="dxa"/>
+          </w:tcPr>
+          <w:p>
+            <w:pPr>
+              <w:rPr>
+                <w:lang w:val="en-US"/>
+              </w:rPr>
+            </w:pPr>
+            <w:r>
+              <w:rPr>
+                <w:lang w:val="en-US"/>
+              </w:rPr>
+              <w:t>The context item selected as in the case of @uriXP</w:t>
+            </w:r>
+          </w:p>
+        </w:tc>
+      </w:tr>
+      <w:tr>
+        <w:tc>
+          <w:tcPr>
+            <w:tcW w:w="1645" w:type="dxa"/>
+            <w:vMerge w:val="restart"/>
+          </w:tcPr>
+          <w:p>
+            <w:pPr>
+              <w:rPr>
+                <w:lang w:val="en-US"/>
+              </w:rPr>
+            </w:pPr>
+            <w:r>
+              <w:rPr>
+                <w:lang w:val="en-US"/>
+              </w:rPr>
+              <w:t>uri-template</w:t>
+            </w:r>
+          </w:p>
+        </w:tc>
+        <w:tc>
+          <w:tcPr>
+            <w:tcW w:w="1921" w:type="dxa"/>
+          </w:tcPr>
+          <w:p>
+            <w:pPr>
+              <w:rPr>
+                <w:lang w:val="en-US"/>
+              </w:rPr>
+            </w:pPr>
+            <w:r>
+              <w:rPr>
+                <w:lang w:val="en-US"/>
+              </w:rPr>
+              <w:t>@uriTemplate</w:t>
+            </w:r>
+          </w:p>
+        </w:tc>
+        <w:tc>
+          <w:tcPr>
+            <w:tcW w:w="2627" w:type="dxa"/>
+          </w:tcPr>
+          <w:p>
+            <w:pPr>
+              <w:rPr>
+                <w:lang w:val="en-US"/>
+              </w:rPr>
+            </w:pPr>
+            <w:r>
+              <w:rPr>
+                <w:lang w:val="en-US"/>
+              </w:rPr>
+              <w:t xml:space="preserve">A template to be resolved to the URIs of the link targets; with placeholders for template variables defined by </w:t>
+            </w:r>
+            <w:r>
+              <w:rPr>
+                <w:rFonts w:ascii="Courier New" w:hAnsi="Courier New" w:cs="Courier New"/>
+                <w:lang w:val="en-US"/>
+              </w:rPr>
+              <w:lastRenderedPageBreak/>
+              <w:t>templateVar</w:t>
+            </w:r>
+            <w:r>
+              <w:rPr>
+                <w:lang w:val="en-US"/>
+              </w:rPr>
+              <w:t xml:space="preserve"> child elements </w:t>
+            </w:r>
+          </w:p>
+        </w:tc>
+        <w:tc>
+          <w:tcPr>
+            <w:tcW w:w="2869" w:type="dxa"/>
+          </w:tcPr>
+          <w:p>
+            <w:pPr>
+              <w:rPr>
+                <w:lang w:val="en-US"/>
+              </w:rPr>
+            </w:pPr>
+            <w:r>
+              <w:rPr>
+                <w:lang w:val="en-US"/>
+              </w:rPr>
+              <w:lastRenderedPageBreak/>
+              <w:t xml:space="preserve">Template variable references are replaced by single items from the template variable values; each combination of value items yields a URI. </w:t>
+            </w:r>
+          </w:p>
+        </w:tc>
+      </w:tr>
+      <w:tr>
+        <w:tc>
+          <w:tcPr>
+            <w:tcW w:w="1645" w:type="dxa"/>
+            <w:vMerge/>
+          </w:tcPr>
+          <w:p>
+            <w:pPr>
+              <w:rPr>
+                <w:lang w:val="en-US"/>
+              </w:rPr>
+            </w:pPr>
+          </w:p>
+        </w:tc>
+        <w:tc>
+          <w:tcPr>
+            <w:tcW w:w="1921" w:type="dxa"/>
+          </w:tcPr>
+          <w:p>
+            <w:pPr>
+              <w:rPr>
+                <w:lang w:val="en-US"/>
+              </w:rPr>
+            </w:pPr>
+            <w:r>
+              <w:rPr>
+                <w:lang w:val="en-US"/>
+              </w:rPr>
+              <w:t>templateVar/</w:t>
+            </w:r>
+          </w:p>
+          <w:p>
+            <w:pPr>
+              <w:rPr>
+                <w:lang w:val="en-US"/>
+              </w:rPr>
+            </w:pPr>
+            <w:r>
+              <w:rPr>
+                <w:lang w:val="en-US"/>
+              </w:rPr>
+              <w:t xml:space="preserve">  @name</w:t>
+            </w:r>
+          </w:p>
+        </w:tc>
+        <w:tc>
+          <w:tcPr>
+            <w:tcW w:w="2627" w:type="dxa"/>
+          </w:tcPr>
+          <w:p>
+            <w:pPr>
+              <w:rPr>
+                <w:lang w:val="en-US"/>
+              </w:rPr>
+            </w:pPr>
+            <w:r>
+              <w:rPr>
+                <w:lang w:val="en-US"/>
+              </w:rPr>
+              <w:t xml:space="preserve">Name of a template variable </w:t>
+            </w:r>
+          </w:p>
+        </w:tc>
+        <w:tc>
+          <w:tcPr>
+            <w:tcW w:w="2869" w:type="dxa"/>
+          </w:tcPr>
+          <w:p>
+            <w:pPr>
+              <w:rPr>
+                <w:lang w:val="en-US"/>
+              </w:rPr>
+            </w:pPr>
+            <w:r>
+              <w:rPr>
+                <w:lang w:val="en-US"/>
+              </w:rPr>
+              <w:t>Must be an NCName.</w:t>
+            </w:r>
+          </w:p>
+        </w:tc>
+      </w:tr>
+      <w:tr>
+        <w:tc>
+          <w:tcPr>
+            <w:tcW w:w="1645" w:type="dxa"/>
+            <w:vMerge/>
+          </w:tcPr>
+          <w:p>
+            <w:pPr>
+              <w:rPr>
+                <w:lang w:val="en-US"/>
+              </w:rPr>
+            </w:pPr>
+          </w:p>
+        </w:tc>
+        <w:tc>
+          <w:tcPr>
+            <w:tcW w:w="1921" w:type="dxa"/>
+          </w:tcPr>
+          <w:p>
+            <w:pPr>
+              <w:rPr>
+                <w:lang w:val="en-US"/>
+              </w:rPr>
+            </w:pPr>
+            <w:r>
+              <w:rPr>
+                <w:lang w:val="en-US"/>
+              </w:rPr>
+              <w:t>templateVar/</w:t>
+            </w:r>
+          </w:p>
+          <w:p>
+            <w:pPr>
+              <w:rPr>
+                <w:lang w:val="en-US"/>
+              </w:rPr>
+            </w:pPr>
+            <w:r>
+              <w:rPr>
+                <w:lang w:val="en-US"/>
+              </w:rPr>
+              <w:t xml:space="preserve">  @valueXP</w:t>
+            </w:r>
+          </w:p>
+        </w:tc>
+        <w:tc>
+          <w:tcPr>
+            <w:tcW w:w="2627" w:type="dxa"/>
+          </w:tcPr>
+          <w:p>
+            <w:pPr>
+              <w:rPr>
+                <w:lang w:val="en-US"/>
+              </w:rPr>
+            </w:pPr>
+            <w:r>
+              <w:rPr>
+                <w:lang w:val="en-US"/>
+              </w:rPr>
+              <w:t>XPath expression returning the variable value</w:t>
+            </w:r>
+          </w:p>
+        </w:tc>
+        <w:tc>
+          <w:tcPr>
+            <w:tcW w:w="2869" w:type="dxa"/>
+          </w:tcPr>
+          <w:p>
+            <w:pPr>
+              <w:rPr>
+                <w:lang w:val="en-US"/>
+              </w:rPr>
+            </w:pPr>
+            <w:r>
+              <w:rPr>
+                <w:lang w:val="en-US"/>
+              </w:rPr>
+              <w:t>The context item selected as in the case of @uriXP.</w:t>
+            </w:r>
+          </w:p>
+        </w:tc>
+      </w:tr>
+      <w:tr>
+        <w:tc>
+          <w:tcPr>
+            <w:tcW w:w="1645" w:type="dxa"/>
+            <w:vMerge w:val="restart"/>
+          </w:tcPr>
+          <w:p>
+            <w:pPr>
+              <w:rPr>
+                <w:lang w:val="en-US"/>
+              </w:rPr>
+            </w:pPr>
+            <w:r>
+              <w:rPr>
+                <w:lang w:val="en-US"/>
+              </w:rPr>
+              <w:t>m</w:t>
+            </w:r>
+            <w:r>
+              <w:rPr>
+                <w:lang w:val="en-US"/>
+              </w:rPr>
+              <w:t>irror</w:t>
+            </w:r>
+          </w:p>
+        </w:tc>
+        <w:tc>
+          <w:tcPr>
+            <w:tcW w:w="1921" w:type="dxa"/>
+          </w:tcPr>
+          <w:p>
+            <w:pPr>
+              <w:rPr>
+                <w:lang w:val="en-US"/>
+              </w:rPr>
+            </w:pPr>
+            <w:r>
+              <w:rPr>
+                <w:lang w:val="en-US"/>
+              </w:rPr>
+              <w:t>@reflector1URI</w:t>
+            </w:r>
+          </w:p>
+          <w:p>
+            <w:pPr>
+              <w:rPr>
+                <w:lang w:val="en-US"/>
+              </w:rPr>
+            </w:pPr>
+            <w:r>
+              <w:rPr>
+                <w:lang w:val="en-US"/>
+              </w:rPr>
+              <w:t xml:space="preserve">| </w:t>
+            </w:r>
+          </w:p>
+          <w:p>
+            <w:pPr>
+              <w:rPr>
+                <w:lang w:val="en-US"/>
+              </w:rPr>
+            </w:pPr>
+            <w:r>
+              <w:rPr>
+                <w:lang w:val="en-US"/>
+              </w:rPr>
+              <w:t>@reflector1FOX</w:t>
+            </w:r>
+          </w:p>
+        </w:tc>
+        <w:tc>
+          <w:tcPr>
+            <w:tcW w:w="2627" w:type="dxa"/>
+          </w:tcPr>
+          <w:p>
+            <w:pPr>
+              <w:rPr>
+                <w:lang w:val="en-US"/>
+              </w:rPr>
+            </w:pPr>
+            <w:r>
+              <w:rPr>
+                <w:lang w:val="en-US"/>
+              </w:rPr>
+              <w:t>URI of reflector 1, or a Foxpath expression returning that URI; reflector 1 is a folder containing the link context resource, which is mapped to a link target resource found at the same relative path under folder reflector 2 as the context resource is found under reflector 1.</w:t>
+            </w:r>
+          </w:p>
+        </w:tc>
+        <w:tc>
+          <w:tcPr>
+            <w:tcW w:w="2869" w:type="dxa"/>
+          </w:tcPr>
+          <w:p>
+            <w:pPr>
+              <w:rPr>
+                <w:lang w:val="en-US"/>
+              </w:rPr>
+            </w:pPr>
+            <w:r>
+              <w:rPr>
+                <w:lang w:val="en-US"/>
+              </w:rPr>
+              <w:t>When specified as a URI, it may be relative or absolute; when specified as a Foxpath expression, the expression value must contain at most one item; URI and FOX variants may be combined with URI and FOX variants for reflector 2.</w:t>
+            </w:r>
+          </w:p>
+        </w:tc>
+      </w:tr>
+      <w:tr>
+        <w:tc>
+          <w:tcPr>
+            <w:tcW w:w="1645" w:type="dxa"/>
+            <w:vMerge/>
+          </w:tcPr>
+          <w:p>
+            <w:pPr>
+              <w:rPr>
+                <w:lang w:val="en-US"/>
+              </w:rPr>
+            </w:pPr>
+          </w:p>
+        </w:tc>
+        <w:tc>
+          <w:tcPr>
+            <w:tcW w:w="1921" w:type="dxa"/>
+          </w:tcPr>
+          <w:p>
+            <w:pPr>
+              <w:rPr>
+                <w:lang w:val="en-US"/>
+              </w:rPr>
+            </w:pPr>
+            <w:r>
+              <w:rPr>
+                <w:lang w:val="en-US"/>
+              </w:rPr>
+              <w:t>@reflector2URI</w:t>
+            </w:r>
+          </w:p>
+          <w:p>
+            <w:pPr>
+              <w:rPr>
+                <w:lang w:val="en-US"/>
+              </w:rPr>
+            </w:pPr>
+            <w:r>
+              <w:rPr>
+                <w:lang w:val="en-US"/>
+              </w:rPr>
+              <w:t>|</w:t>
+            </w:r>
+          </w:p>
+          <w:p>
+            <w:pPr>
+              <w:rPr>
+                <w:lang w:val="en-US"/>
+              </w:rPr>
+            </w:pPr>
+            <w:r>
+              <w:rPr>
+                <w:lang w:val="en-US"/>
+              </w:rPr>
+              <w:t>@reflector2FOX</w:t>
+            </w:r>
+          </w:p>
+        </w:tc>
+        <w:tc>
+          <w:tcPr>
+            <w:tcW w:w="2627" w:type="dxa"/>
+          </w:tcPr>
+          <w:p>
+            <w:pPr>
+              <w:rPr>
+                <w:lang w:val="en-US"/>
+              </w:rPr>
+            </w:pPr>
+            <w:r>
+              <w:rPr>
+                <w:lang w:val="en-US"/>
+              </w:rPr>
+              <w:t xml:space="preserve">URI of reflector </w:t>
+            </w:r>
+            <w:r>
+              <w:rPr>
+                <w:lang w:val="en-US"/>
+              </w:rPr>
+              <w:t>2</w:t>
+            </w:r>
+            <w:r>
+              <w:rPr>
+                <w:lang w:val="en-US"/>
+              </w:rPr>
+              <w:t>, or a Foxpath expression returning that URI</w:t>
+            </w:r>
+          </w:p>
+        </w:tc>
+        <w:tc>
+          <w:tcPr>
+            <w:tcW w:w="2869" w:type="dxa"/>
+          </w:tcPr>
+          <w:p>
+            <w:pPr>
+              <w:rPr>
+                <w:lang w:val="en-US"/>
+              </w:rPr>
+            </w:pPr>
+            <w:r>
+              <w:rPr>
+                <w:lang w:val="en-US"/>
+              </w:rPr>
+              <w:t>See parameter @reflector1URI or @reflector1FOX for more information.</w:t>
+            </w:r>
+          </w:p>
+        </w:tc>
+      </w:tr>
+      <w:tr>
+        <w:tc>
+          <w:tcPr>
+            <w:tcW w:w="1645" w:type="dxa"/>
+            <w:vMerge/>
+          </w:tcPr>
+          <w:p>
+            <w:pPr>
+              <w:rPr>
+                <w:lang w:val="en-US"/>
+              </w:rPr>
+            </w:pPr>
+          </w:p>
+        </w:tc>
+        <w:tc>
+          <w:tcPr>
+            <w:tcW w:w="1921" w:type="dxa"/>
+          </w:tcPr>
+          <w:p>
+            <w:pPr>
+              <w:rPr>
+                <w:lang w:val="en-US"/>
+              </w:rPr>
+            </w:pPr>
+            <w:r>
+              <w:rPr>
+                <w:lang w:val="en-US"/>
+              </w:rPr>
+              <w:t>@reflected</w:t>
+            </w:r>
+            <w:r>
+              <w:rPr>
+                <w:lang w:val="en-US"/>
+              </w:rPr>
+              <w:t>-</w:t>
+            </w:r>
+          </w:p>
+          <w:p>
+            <w:pPr>
+              <w:rPr>
+                <w:lang w:val="en-US"/>
+              </w:rPr>
+            </w:pPr>
+            <w:r>
+              <w:rPr>
+                <w:lang w:val="en-US"/>
+              </w:rPr>
+              <w:t>-</w:t>
+            </w:r>
+            <w:r>
+              <w:rPr>
+                <w:lang w:val="en-US"/>
+              </w:rPr>
+              <w:t>ReplaceSubstring</w:t>
+            </w:r>
+          </w:p>
+        </w:tc>
+        <w:tc>
+          <w:tcPr>
+            <w:tcW w:w="2627" w:type="dxa"/>
+          </w:tcPr>
+          <w:p>
+            <w:pPr>
+              <w:rPr>
+                <w:lang w:val="en-US"/>
+              </w:rPr>
+            </w:pPr>
+            <w:r>
+              <w:rPr>
+                <w:lang w:val="en-US"/>
+              </w:rPr>
+              <w:t>The URI obtained from the reflectors is modified by replacing this substring with a string supplied by @reflectedReplaceWith</w:t>
+            </w:r>
+          </w:p>
+        </w:tc>
+        <w:tc>
+          <w:tcPr>
+            <w:tcW w:w="2869" w:type="dxa"/>
+          </w:tcPr>
+          <w:p>
+            <w:pPr>
+              <w:rPr>
+                <w:lang w:val="en-US"/>
+              </w:rPr>
+            </w:pPr>
+            <w:r>
+              <w:rPr>
+                <w:lang w:val="en-US"/>
+              </w:rPr>
+              <w:t>Describes an optional “final” editing of the URI obtained from the reflectors</w:t>
+            </w:r>
+          </w:p>
+        </w:tc>
+      </w:tr>
+      <w:tr>
+        <w:tc>
+          <w:tcPr>
+            <w:tcW w:w="1645" w:type="dxa"/>
+            <w:vMerge/>
+          </w:tcPr>
+          <w:p>
+            <w:pPr>
+              <w:rPr>
+                <w:lang w:val="en-US"/>
+              </w:rPr>
+            </w:pPr>
+          </w:p>
+        </w:tc>
+        <w:tc>
+          <w:tcPr>
+            <w:tcW w:w="1921" w:type="dxa"/>
+          </w:tcPr>
+          <w:p>
+            <w:pPr>
+              <w:rPr>
+                <w:lang w:val="en-US"/>
+              </w:rPr>
+            </w:pPr>
+            <w:r>
+              <w:rPr>
+                <w:lang w:val="en-US"/>
+              </w:rPr>
+              <w:t>@reflected</w:t>
+            </w:r>
+            <w:r>
+              <w:rPr>
+                <w:lang w:val="en-US"/>
+              </w:rPr>
+              <w:t>-</w:t>
+            </w:r>
+          </w:p>
+          <w:p>
+            <w:pPr>
+              <w:rPr>
+                <w:lang w:val="en-US"/>
+              </w:rPr>
+            </w:pPr>
+            <w:r>
+              <w:rPr>
+                <w:lang w:val="en-US"/>
+              </w:rPr>
+              <w:t>-</w:t>
+            </w:r>
+            <w:r>
+              <w:rPr>
+                <w:lang w:val="en-US"/>
+              </w:rPr>
+              <w:t>ReplaceWith</w:t>
+            </w:r>
+          </w:p>
+        </w:tc>
+        <w:tc>
+          <w:tcPr>
+            <w:tcW w:w="2627" w:type="dxa"/>
+          </w:tcPr>
+          <w:p>
+            <w:pPr>
+              <w:rPr>
+                <w:lang w:val="en-US"/>
+              </w:rPr>
+            </w:pPr>
+            <w:r>
+              <w:rPr>
+                <w:lang w:val="en-US"/>
+              </w:rPr>
+              <w:t xml:space="preserve">The URI obtained from the reflectors is modified by replacing </w:t>
+            </w:r>
+            <w:r>
+              <w:rPr>
+                <w:lang w:val="en-US"/>
+              </w:rPr>
+              <w:t>the substring supplied by @reflected-ReplaceSubstring with this string</w:t>
+            </w:r>
+          </w:p>
+        </w:tc>
+        <w:tc>
+          <w:tcPr>
+            <w:tcW w:w="2869" w:type="dxa"/>
+          </w:tcPr>
+          <w:p>
+            <w:pPr>
+              <w:rPr>
+                <w:lang w:val="en-US"/>
+              </w:rPr>
+            </w:pPr>
+            <w:r>
+              <w:rPr>
+                <w:lang w:val="en-US"/>
+              </w:rPr>
+              <w:t>Describes an optional “final” editing of the URI obtained from the reflectors</w:t>
+            </w:r>
+          </w:p>
+        </w:tc>
+      </w:tr>
+      <w:tr>
+        <w:tc>
+          <w:tcPr>
+            <w:tcW w:w="1645" w:type="dxa"/>
+          </w:tcPr>
+          <w:p>
+            <w:pPr>
+              <w:rPr>
+                <w:lang w:val="en-US"/>
+              </w:rPr>
+            </w:pPr>
+            <w:r>
+              <w:rPr>
+                <w:lang w:val="en-US"/>
+              </w:rPr>
+              <w:t>f</w:t>
+            </w:r>
+            <w:r>
+              <w:rPr>
+                <w:lang w:val="en-US"/>
+              </w:rPr>
+              <w:t>oxpath</w:t>
+            </w:r>
+          </w:p>
+        </w:tc>
+        <w:tc>
+          <w:tcPr>
+            <w:tcW w:w="1921" w:type="dxa"/>
+          </w:tcPr>
+          <w:p>
+            <w:pPr>
+              <w:rPr>
+                <w:lang w:val="en-US"/>
+              </w:rPr>
+            </w:pPr>
+            <w:r>
+              <w:rPr>
+                <w:lang w:val="en-US"/>
+              </w:rPr>
+              <w:t>@foxpath</w:t>
+            </w:r>
+          </w:p>
+        </w:tc>
+        <w:tc>
+          <w:tcPr>
+            <w:tcW w:w="2627" w:type="dxa"/>
+          </w:tcPr>
+          <w:p>
+            <w:pPr>
+              <w:rPr>
+                <w:lang w:val="en-US"/>
+              </w:rPr>
+            </w:pPr>
+            <w:r>
+              <w:rPr>
+                <w:lang w:val="en-US"/>
+              </w:rPr>
+              <w:t>A Foxpath expression returning the link target resources.</w:t>
+            </w:r>
+          </w:p>
+        </w:tc>
+        <w:tc>
+          <w:tcPr>
+            <w:tcW w:w="2869" w:type="dxa"/>
+          </w:tcPr>
+          <w:p>
+            <w:pPr>
+              <w:rPr>
+                <w:lang w:val="en-US"/>
+              </w:rPr>
+            </w:pPr>
+            <w:r>
+              <w:rPr>
+                <w:lang w:val="en-US"/>
+              </w:rPr>
+              <w:t>Atomic value items are interpreted as link target URIs, and node items are interpreted as nodes from the node tree representation of a target resource</w:t>
+            </w:r>
+          </w:p>
+        </w:tc>
+      </w:tr>
+    </w:tbl>
+    <w:p>
+      <w:pPr>
+        <w:rPr>
+          <w:lang w:val="en-US"/>
+        </w:rPr>
+      </w:pPr>
+    </w:p>
+    <w:p>
+      <w:pPr>
+        <w:pStyle w:val="Heading4"/>
+        <w:spacing w:after="160"/>
+        <w:rPr>
+          <w:lang w:val="en-US"/>
+        </w:rPr>
+      </w:pPr>
+      <w:r>
+        <w:rPr>
+          <w:lang w:val="en-US"/>
+        </w:rPr>
+        <w:t>Resolving link definitions – pseudo code</w:t>
+      </w:r>
+    </w:p>
+    <w:p>
+      <w:pPr>
+        <w:rPr>
+          <w:b/>
+          <w:lang w:val="en-US"/>
+        </w:rPr>
+      </w:pPr>
+      <w:r>
+        <w:rPr>
+          <w:lang w:val="en-US"/>
+        </w:rPr>
+        <w:t>The evaluation of a link definition can be described by pseudo-code (see listing x.x).</w:t>
+      </w:r>
+    </w:p>
+    <w:p>
+      <w:pPr>
+        <w:rPr>
+          <w:lang w:val="en-US"/>
+        </w:rPr>
+      </w:pPr>
+      <w:r>
+        <w:rPr>
+          <w:b/>
+          <w:lang w:val="en-US"/>
+        </w:rPr>
+        <w:t>Listing. Pseudo-code of the evaluation of a link definition.</w:t>
+      </w:r>
+      <w:r>
+        <w:rPr>
+          <w:lang w:val="en-US"/>
+        </w:rPr>
+        <w:t xml:space="preserve"> The link definition is represented by a Link Definition Object ($LDO); evaluation output is a sequence of Link Resolution Objects (LROs), each one describing a single link in terms of context resource and target resource.</w:t>
+      </w:r>
+    </w:p>
+    <w:p>
+      <w:pPr>
+        <w:spacing w:after="0"/>
+        <w:rPr>
+          <w:rFonts w:ascii="Courier New" w:hAnsi="Courier New" w:cs="Courier New"/>
+          <w:sz w:val="18"/>
+          <w:szCs w:val="18"/>
+          <w:lang w:val="en-US"/>
+        </w:rPr>
+      </w:pPr>
+      <w:r>
+        <w:rPr>
+          <w:rFonts w:ascii="Courier New" w:hAnsi="Courier New" w:cs="Courier New"/>
+          <w:sz w:val="18"/>
+          <w:szCs w:val="18"/>
+          <w:lang w:val="en-US"/>
+        </w:rPr>
+        <w:t>LROS($context-uri, $LDO):</w:t>
+      </w:r>
+    </w:p>
+    <w:p>
+      <w:pPr>
+        <w:spacing w:after="0"/>
+        <w:rPr>
+          <w:rFonts w:ascii="Courier New" w:hAnsi="Courier New" w:cs="Courier New"/>
+          <w:sz w:val="18"/>
+          <w:szCs w:val="18"/>
+          <w:lang w:val="en-US"/>
+        </w:rPr>
+      </w:pPr>
+    </w:p>
+    <w:p>
+      <w:pPr>
+        <w:spacing w:after="0"/>
+        <w:rPr>
+          <w:rFonts w:ascii="Courier New" w:hAnsi="Courier New" w:cs="Courier New"/>
+          <w:sz w:val="18"/>
+          <w:szCs w:val="18"/>
+          <w:lang w:val="en-US"/>
+        </w:rPr>
+      </w:pPr>
+      <w:r>
+        <w:rPr>
+          <w:rFonts w:ascii="Courier New" w:hAnsi="Courier New" w:cs="Courier New"/>
+          <w:sz w:val="18"/>
+          <w:szCs w:val="18"/>
+          <w:lang w:val="en-US"/>
+        </w:rPr>
+        <w:t xml:space="preserve">  let $context-tree = null</w:t>
+      </w:r>
+    </w:p>
+    <w:p>
+      <w:pPr>
+        <w:spacing w:after="0"/>
+        <w:rPr>
+          <w:rFonts w:ascii="Courier New" w:hAnsi="Courier New" w:cs="Courier New"/>
+          <w:sz w:val="18"/>
+          <w:szCs w:val="18"/>
+          <w:lang w:val="en-US"/>
+        </w:rPr>
+      </w:pPr>
+      <w:r>
+        <w:rPr>
+          <w:rFonts w:ascii="Courier New" w:hAnsi="Courier New" w:cs="Courier New"/>
+          <w:sz w:val="18"/>
+          <w:szCs w:val="18"/>
+          <w:lang w:val="en-US"/>
+        </w:rPr>
+        <w:t xml:space="preserve">  l</w:t>
+      </w:r>
+      <w:r>
+        <w:rPr>
+          <w:rFonts w:ascii="Courier New" w:hAnsi="Courier New" w:cs="Courier New"/>
+          <w:sz w:val="18"/>
+          <w:szCs w:val="18"/>
+          <w:lang w:val="en-US"/>
+        </w:rPr>
+        <w:t>et $context-points :=</w:t>
+      </w:r>
+    </w:p>
+    <w:p>
+      <w:pPr>
+        <w:spacing w:after="0"/>
+        <w:rPr>
+          <w:rFonts w:ascii="Courier New" w:hAnsi="Courier New" w:cs="Courier New"/>
+          <w:sz w:val="18"/>
+          <w:szCs w:val="18"/>
+          <w:lang w:val="en-US"/>
+        </w:rPr>
+      </w:pPr>
+      <w:r>
+        <w:rPr>
+          <w:rFonts w:ascii="Courier New" w:hAnsi="Courier New" w:cs="Courier New"/>
+          <w:sz w:val="18"/>
+          <w:szCs w:val="18"/>
+          <w:lang w:val="en-US"/>
+        </w:rPr>
+        <w:t xml:space="preserve">     i</w:t>
+      </w:r>
+      <w:r>
+        <w:rPr>
+          <w:rFonts w:ascii="Courier New" w:hAnsi="Courier New" w:cs="Courier New"/>
+          <w:sz w:val="18"/>
+          <w:szCs w:val="18"/>
+          <w:lang w:val="en-US"/>
+        </w:rPr>
+        <w:t>f (exists(</w:t>
+      </w:r>
+      <w:r>
+        <w:rPr>
+          <w:rFonts w:ascii="Courier New" w:hAnsi="Courier New" w:cs="Courier New"/>
+          <w:sz w:val="18"/>
+          <w:szCs w:val="18"/>
+          <w:lang w:val="en-US"/>
+        </w:rPr>
+        <w:t>$LDO.</w:t>
+      </w:r>
+      <w:r>
+        <w:rPr>
+          <w:rFonts w:ascii="Courier New" w:hAnsi="Courier New" w:cs="Courier New"/>
+          <w:sz w:val="18"/>
+          <w:szCs w:val="18"/>
+          <w:lang w:val="en-US"/>
+        </w:rPr>
+        <w:t>context-selector)):</w:t>
+      </w:r>
+    </w:p>
+    <w:p>
+      <w:pPr>
+        <w:spacing w:after="0"/>
+        <w:rPr>
+          <w:rFonts w:ascii="Courier New" w:hAnsi="Courier New" w:cs="Courier New"/>
+          <w:sz w:val="18"/>
+          <w:szCs w:val="18"/>
+          <w:lang w:val="en-US"/>
+        </w:rPr>
+      </w:pPr>
+      <w:r>
+        <w:rPr>
+          <w:rFonts w:ascii="Courier New" w:hAnsi="Courier New" w:cs="Courier New"/>
+          <w:sz w:val="18"/>
+          <w:szCs w:val="18"/>
+          <w:lang w:val="en-US"/>
+        </w:rPr>
+        <w:t xml:space="preserve">   </w:t>
+      </w:r>
+      <w:r>
+        <w:rPr>
+          <w:rFonts w:ascii="Courier New" w:hAnsi="Courier New" w:cs="Courier New"/>
+          <w:sz w:val="18"/>
+          <w:szCs w:val="18"/>
+          <w:lang w:val="en-US"/>
+        </w:rPr>
+        <w:t xml:space="preserve">    l</w:t>
+      </w:r>
+      <w:r>
+        <w:rPr>
+          <w:rFonts w:ascii="Courier New" w:hAnsi="Courier New" w:cs="Courier New"/>
+          <w:sz w:val="18"/>
+          <w:szCs w:val="18"/>
+          <w:lang w:val="en-US"/>
+        </w:rPr>
+        <w:t>et $</w:t>
+      </w:r>
+      <w:r>
+        <w:rPr>
+          <w:rFonts w:ascii="Courier New" w:hAnsi="Courier New" w:cs="Courier New"/>
+          <w:sz w:val="18"/>
+          <w:szCs w:val="18"/>
+          <w:lang w:val="en-US"/>
+        </w:rPr>
+        <w:t>context</w:t>
+      </w:r>
+      <w:r>
+        <w:rPr>
+          <w:rFonts w:ascii="Courier New" w:hAnsi="Courier New" w:cs="Courier New"/>
+          <w:sz w:val="18"/>
+          <w:szCs w:val="18"/>
+          <w:lang w:val="en-US"/>
+        </w:rPr>
+        <w:t>-tree = node-tree($context-uri)</w:t>
+      </w:r>
+    </w:p>
+    <w:p>
+      <w:pPr>
+        <w:spacing w:after="0"/>
+        <w:rPr>
+          <w:rFonts w:ascii="Courier New" w:hAnsi="Courier New" w:cs="Courier New"/>
+          <w:sz w:val="18"/>
+          <w:szCs w:val="18"/>
+          <w:lang w:val="en-US"/>
+        </w:rPr>
+      </w:pPr>
+      <w:r>
+        <w:rPr>
+          <w:rFonts w:ascii="Courier New" w:hAnsi="Courier New" w:cs="Courier New"/>
+          <w:sz w:val="18"/>
+          <w:szCs w:val="18"/>
+          <w:lang w:val="en-US"/>
+        </w:rPr>
         <w:lastRenderedPageBreak/>
-        <w:t>Example: - code example –</w:t>
-      </w:r>
-    </w:p>
-    <w:p>
-      <w:pPr>
-        <w:rPr>
-          <w:lang w:val="en-US"/>
-        </w:rPr>
-      </w:pPr>
-      <w:r>
-        <w:rPr>
-          <w:lang w:val="en-US"/>
-        </w:rPr>
-        <w:t>The</w:t>
-      </w:r>
-      <w:r>
-        <w:rPr>
-          <w:lang w:val="en-US"/>
-        </w:rPr>
-        <w:t xml:space="preserve"> optional</w:t>
-      </w:r>
-      <w:r>
-        <w:rPr>
+        <w:t xml:space="preserve">     </w:t>
+      </w:r>
+      <w:r>
+        <w:rPr>
+          <w:rFonts w:ascii="Courier New" w:hAnsi="Courier New" w:cs="Courier New"/>
+          <w:sz w:val="18"/>
+          <w:szCs w:val="18"/>
+          <w:lang w:val="en-US"/>
+        </w:rPr>
+        <w:t xml:space="preserve">  </w:t>
+      </w:r>
+      <w:r>
+        <w:rPr>
+          <w:rFonts w:ascii="Courier New" w:hAnsi="Courier New" w:cs="Courier New"/>
+          <w:sz w:val="18"/>
+          <w:szCs w:val="18"/>
+          <w:lang w:val="en-US"/>
+        </w:rPr>
+        <w:t>apply-expression(</w:t>
+      </w:r>
+      <w:r>
+        <w:rPr>
+          <w:rFonts w:ascii="Courier New" w:hAnsi="Courier New" w:cs="Courier New"/>
+          <w:sz w:val="18"/>
+          <w:szCs w:val="18"/>
+          <w:lang w:val="en-US"/>
+        </w:rPr>
+        <w:t>$LDO.</w:t>
+      </w:r>
+      <w:r>
+        <w:rPr>
+          <w:rFonts w:ascii="Courier New" w:hAnsi="Courier New" w:cs="Courier New"/>
+          <w:sz w:val="18"/>
+          <w:szCs w:val="18"/>
+          <w:lang w:val="en-US"/>
+        </w:rPr>
+        <w:t>context-selector, $</w:t>
+      </w:r>
+      <w:r>
+        <w:rPr>
+          <w:rFonts w:ascii="Courier New" w:hAnsi="Courier New" w:cs="Courier New"/>
+          <w:sz w:val="18"/>
+          <w:szCs w:val="18"/>
+          <w:lang w:val="en-US"/>
+        </w:rPr>
+        <w:t>context</w:t>
+      </w:r>
+      <w:r>
+        <w:rPr>
+          <w:rFonts w:ascii="Courier New" w:hAnsi="Courier New" w:cs="Courier New"/>
+          <w:sz w:val="18"/>
+          <w:szCs w:val="18"/>
+          <w:lang w:val="en-US"/>
+        </w:rPr>
+        <w:t>-tree)</w:t>
+      </w:r>
+    </w:p>
+    <w:p>
+      <w:pPr>
+        <w:spacing w:after="0"/>
+        <w:rPr>
+          <w:rFonts w:ascii="Courier New" w:hAnsi="Courier New" w:cs="Courier New"/>
+          <w:sz w:val="18"/>
+          <w:szCs w:val="18"/>
+          <w:lang w:val="en-US"/>
+        </w:rPr>
+      </w:pPr>
+      <w:r>
+        <w:rPr>
+          <w:rFonts w:ascii="Courier New" w:hAnsi="Courier New" w:cs="Courier New"/>
+          <w:sz w:val="18"/>
+          <w:szCs w:val="18"/>
+          <w:lang w:val="en-US"/>
+        </w:rPr>
+        <w:t xml:space="preserve">     e</w:t>
+      </w:r>
+      <w:r>
+        <w:rPr>
+          <w:rFonts w:ascii="Courier New" w:hAnsi="Courier New" w:cs="Courier New"/>
+          <w:sz w:val="18"/>
+          <w:szCs w:val="18"/>
+          <w:lang w:val="en-US"/>
+        </w:rPr>
+        <w:t>lse:</w:t>
+      </w:r>
+    </w:p>
+    <w:p>
+      <w:pPr>
+        <w:spacing w:after="0"/>
+        <w:rPr>
+          <w:rFonts w:ascii="Courier New" w:hAnsi="Courier New" w:cs="Courier New"/>
+          <w:sz w:val="18"/>
+          <w:szCs w:val="18"/>
+          <w:lang w:val="en-US"/>
+        </w:rPr>
+      </w:pPr>
+      <w:r>
+        <w:rPr>
+          <w:rFonts w:ascii="Courier New" w:hAnsi="Courier New" w:cs="Courier New"/>
+          <w:sz w:val="18"/>
+          <w:szCs w:val="18"/>
+          <w:lang w:val="en-US"/>
+        </w:rPr>
+        <w:t xml:space="preserve">  </w:t>
+      </w:r>
+      <w:r>
+        <w:rPr>
+          <w:rFonts w:ascii="Courier New" w:hAnsi="Courier New" w:cs="Courier New"/>
+          <w:sz w:val="18"/>
+          <w:szCs w:val="18"/>
+          <w:lang w:val="en-US"/>
+        </w:rPr>
+        <w:t xml:space="preserve">  </w:t>
+      </w:r>
+      <w:r>
+        <w:rPr>
+          <w:rFonts w:ascii="Courier New" w:hAnsi="Courier New" w:cs="Courier New"/>
+          <w:sz w:val="18"/>
+          <w:szCs w:val="18"/>
           <w:lang w:val="en-US"/>
         </w:rPr>
         <w:t xml:space="preserve"> </w:t>
       </w:r>
       <w:r>
         <w:rPr>
-          <w:b/>
-          <w:lang w:val="en-US"/>
-        </w:rPr>
-        <w:t>target selector</w:t>
-      </w:r>
-      <w:r>
-        <w:rPr>
-          <w:lang w:val="en-US"/>
-        </w:rPr>
-        <w:t xml:space="preserve"> specifies a final step of </w:t>
-      </w:r>
-      <w:r>
-        <w:rPr>
-          <w:lang w:val="en-US"/>
-        </w:rPr>
-        <w:t>evaluation</w:t>
-      </w:r>
-      <w:r>
-        <w:rPr>
-          <w:lang w:val="en-US"/>
-        </w:rPr>
-        <w:t xml:space="preserve">, which is applied </w:t>
-      </w:r>
-      <w:r>
-        <w:rPr>
-          <w:lang w:val="en-US"/>
-        </w:rPr>
-        <w:t xml:space="preserve">to each resource obtained from the </w:t>
-      </w:r>
-      <w:r>
-        <w:rPr>
-          <w:lang w:val="en-US"/>
-        </w:rPr>
-        <w:t>link connector.</w:t>
-      </w:r>
-      <w:r>
-        <w:rPr>
+          <w:rFonts w:ascii="Courier New" w:hAnsi="Courier New" w:cs="Courier New"/>
+          <w:sz w:val="18"/>
+          <w:szCs w:val="18"/>
+          <w:lang w:val="en-US"/>
+        </w:rPr>
+        <w:t xml:space="preserve">  i</w:t>
+      </w:r>
+      <w:r>
+        <w:rPr>
+          <w:rFonts w:ascii="Courier New" w:hAnsi="Courier New" w:cs="Courier New"/>
+          <w:sz w:val="18"/>
+          <w:szCs w:val="18"/>
+          <w:lang w:val="en-US"/>
+        </w:rPr>
+        <w:t>f (</w:t>
+      </w:r>
+      <w:r>
+        <w:rPr>
+          <w:rFonts w:ascii="Courier New" w:hAnsi="Courier New" w:cs="Courier New"/>
+          <w:sz w:val="18"/>
+          <w:szCs w:val="18"/>
+          <w:lang w:val="en-US"/>
+        </w:rPr>
+        <w:t>$LDO.resource-connector.requires-node-tree</w:t>
+      </w:r>
+      <w:r>
+        <w:rPr>
+          <w:rFonts w:ascii="Courier New" w:hAnsi="Courier New" w:cs="Courier New"/>
+          <w:sz w:val="18"/>
+          <w:szCs w:val="18"/>
+          <w:lang w:val="en-US"/>
+        </w:rPr>
+        <w:t>):</w:t>
+      </w:r>
+    </w:p>
+    <w:p>
+      <w:pPr>
+        <w:spacing w:after="0"/>
+        <w:rPr>
+          <w:rFonts w:ascii="Courier New" w:hAnsi="Courier New" w:cs="Courier New"/>
+          <w:sz w:val="18"/>
+          <w:szCs w:val="18"/>
+          <w:lang w:val="en-US"/>
+        </w:rPr>
+      </w:pPr>
+      <w:r>
+        <w:rPr>
+          <w:rFonts w:ascii="Courier New" w:hAnsi="Courier New" w:cs="Courier New"/>
+          <w:sz w:val="18"/>
+          <w:szCs w:val="18"/>
+          <w:lang w:val="en-US"/>
+        </w:rPr>
+        <w:t xml:space="preserve">    </w:t>
+      </w:r>
+      <w:r>
+        <w:rPr>
+          <w:rFonts w:ascii="Courier New" w:hAnsi="Courier New" w:cs="Courier New"/>
+          <w:sz w:val="18"/>
+          <w:szCs w:val="18"/>
           <w:lang w:val="en-US"/>
         </w:rPr>
         <w:t xml:space="preserve"> </w:t>
       </w:r>
       <w:r>
         <w:rPr>
-          <w:lang w:val="en-US"/>
-        </w:rPr>
-        <w:t xml:space="preserve">Currently, the target selector can only be an XPath expression (@targetXP). </w:t>
-      </w:r>
-      <w:r>
-        <w:rPr>
-          <w:lang w:val="en-US"/>
-        </w:rPr>
-        <w:t xml:space="preserve">The initial context item for its evaluation is a node tree representation of the target resource. </w:t>
-      </w:r>
-      <w:r>
-        <w:rPr>
-          <w:lang w:val="en-US"/>
-        </w:rPr>
-        <w:t xml:space="preserve">Use of a target selector is </w:t>
-      </w:r>
-      <w:r>
-        <w:rPr>
-          <w:lang w:val="en-US"/>
-        </w:rPr>
-        <w:t xml:space="preserve">therefore </w:t>
-      </w:r>
-      <w:r>
-        <w:rPr>
-          <w:lang w:val="en-US"/>
-        </w:rPr>
-        <w:t>only possible if the target resource can be parsed into a node tree. As long as this is the case, a target selector can be added, changed or removed independ</w:t>
-      </w:r>
-      <w:r>
-        <w:rPr>
-          <w:lang w:val="en-US"/>
-        </w:rPr>
-        <w:t>ently of the resource connector</w:t>
-      </w:r>
-      <w:r>
-        <w:rPr>
-          <w:lang w:val="en-US"/>
-        </w:rPr>
-        <w:t xml:space="preserve"> and the context selector</w:t>
-      </w:r>
-      <w:r>
-        <w:rPr>
-          <w:lang w:val="en-US"/>
-        </w:rPr>
-        <w:t xml:space="preserve">, as the selection of a target fragment is a final step of </w:t>
-      </w:r>
-      <w:r>
-        <w:rPr>
-          <w:lang w:val="en-US"/>
-        </w:rPr>
-        <w:t xml:space="preserve">evaluation </w:t>
-      </w:r>
-      <w:r>
-        <w:rPr>
-          <w:lang w:val="en-US"/>
-        </w:rPr>
-        <w:t>without impact on any preceding step.</w:t>
-      </w:r>
-      <w:r>
-        <w:rPr>
+          <w:rFonts w:ascii="Courier New" w:hAnsi="Courier New" w:cs="Courier New"/>
+          <w:sz w:val="18"/>
+          <w:szCs w:val="18"/>
           <w:lang w:val="en-US"/>
         </w:rPr>
         <w:t xml:space="preserve"> </w:t>
       </w:r>
-    </w:p>
-    <w:p>
-      <w:pPr>
-        <w:rPr>
-          <w:lang w:val="en-US"/>
-        </w:rPr>
-      </w:pPr>
-      <w:r>
-        <w:rPr>
-          <w:lang w:val="en-US"/>
-        </w:rPr>
-        <w:t>The mandatory resource connector has a connector type and parameters dependent on the type (see table).</w:t>
-      </w:r>
-    </w:p>
-    <w:p>
-      <w:pPr>
-        <w:rPr>
-          <w:lang w:val="en-US"/>
-        </w:rPr>
-      </w:pPr>
-      <w:r>
-        <w:rPr>
-          <w:lang w:val="en-US"/>
-        </w:rPr>
-        <w:t>Table. Connector types and their parameters.</w:t>
-      </w:r>
-    </w:p>
-    <w:p>
-      <w:pPr>
-        <w:rPr>
-          <w:lang w:val="en-US"/>
-        </w:rPr>
-      </w:pPr>
-      <w:r>
-        <w:rPr>
-          <w:lang w:val="en-US"/>
-        </w:rPr>
-        <w:t>(U</w:t>
-      </w:r>
-      <w:bookmarkStart w:id="4" w:name="_GoBack"/>
-      <w:bookmarkEnd w:id="4"/>
-      <w:r>
-        <w:rPr>
-          <w:lang w:val="en-US"/>
-        </w:rPr>
-        <w:t>nder construction)</w:t>
-      </w:r>
-    </w:p>
-    <w:p>
-      <w:pPr>
-        <w:rPr>
+      <w:r>
+        <w:rPr>
+          <w:rFonts w:ascii="Courier New" w:hAnsi="Courier New" w:cs="Courier New"/>
+          <w:sz w:val="18"/>
+          <w:szCs w:val="18"/>
+          <w:lang w:val="en-US"/>
+        </w:rPr>
+        <w:t xml:space="preserve">   n</w:t>
+      </w:r>
+      <w:r>
+        <w:rPr>
+          <w:rFonts w:ascii="Courier New" w:hAnsi="Courier New" w:cs="Courier New"/>
+          <w:sz w:val="18"/>
+          <w:szCs w:val="18"/>
+          <w:lang w:val="en-US"/>
+        </w:rPr>
+        <w:t>ode-tree($context-uri)</w:t>
+      </w:r>
+    </w:p>
+    <w:p>
+      <w:pPr>
+        <w:spacing w:after="0"/>
+        <w:rPr>
+          <w:rFonts w:ascii="Courier New" w:hAnsi="Courier New" w:cs="Courier New"/>
+          <w:sz w:val="18"/>
+          <w:szCs w:val="18"/>
+          <w:lang w:val="en-US"/>
+        </w:rPr>
+      </w:pPr>
+      <w:r>
+        <w:rPr>
+          <w:rFonts w:ascii="Courier New" w:hAnsi="Courier New" w:cs="Courier New"/>
+          <w:sz w:val="18"/>
+          <w:szCs w:val="18"/>
+          <w:lang w:val="en-US"/>
+        </w:rPr>
+        <w:t xml:space="preserve">     </w:t>
+      </w:r>
+      <w:r>
+        <w:rPr>
+          <w:rFonts w:ascii="Courier New" w:hAnsi="Courier New" w:cs="Courier New"/>
+          <w:sz w:val="18"/>
+          <w:szCs w:val="18"/>
+          <w:lang w:val="en-US"/>
+        </w:rPr>
+        <w:t xml:space="preserve">  e</w:t>
+      </w:r>
+      <w:r>
+        <w:rPr>
+          <w:rFonts w:ascii="Courier New" w:hAnsi="Courier New" w:cs="Courier New"/>
+          <w:sz w:val="18"/>
+          <w:szCs w:val="18"/>
+          <w:lang w:val="en-US"/>
+        </w:rPr>
+        <w:t>lse:</w:t>
+      </w:r>
+    </w:p>
+    <w:p>
+      <w:pPr>
+        <w:spacing w:after="0"/>
+        <w:rPr>
+          <w:rFonts w:ascii="Courier New" w:hAnsi="Courier New" w:cs="Courier New"/>
+          <w:sz w:val="18"/>
+          <w:szCs w:val="18"/>
+          <w:lang w:val="en-US"/>
+        </w:rPr>
+      </w:pPr>
+      <w:r>
+        <w:rPr>
+          <w:rFonts w:ascii="Courier New" w:hAnsi="Courier New" w:cs="Courier New"/>
+          <w:sz w:val="18"/>
+          <w:szCs w:val="18"/>
+          <w:lang w:val="en-US"/>
+        </w:rPr>
+        <w:t xml:space="preserve">     </w:t>
+      </w:r>
+      <w:r>
+        <w:rPr>
+          <w:rFonts w:ascii="Courier New" w:hAnsi="Courier New" w:cs="Courier New"/>
+          <w:sz w:val="18"/>
+          <w:szCs w:val="18"/>
+          <w:lang w:val="en-US"/>
+        </w:rPr>
+        <w:t xml:space="preserve">    </w:t>
+      </w:r>
+      <w:r>
+        <w:rPr>
+          <w:rFonts w:ascii="Courier New" w:hAnsi="Courier New" w:cs="Courier New"/>
+          <w:sz w:val="18"/>
+          <w:szCs w:val="18"/>
+          <w:lang w:val="en-US"/>
+        </w:rPr>
+        <w:t>$context-uri</w:t>
+      </w:r>
+    </w:p>
+    <w:p>
+      <w:pPr>
+        <w:spacing w:after="0"/>
+        <w:rPr>
+          <w:rFonts w:ascii="Courier New" w:hAnsi="Courier New" w:cs="Courier New"/>
+          <w:sz w:val="18"/>
+          <w:szCs w:val="18"/>
+          <w:lang w:val="en-US"/>
+        </w:rPr>
+      </w:pPr>
+      <w:r>
+        <w:rPr>
+          <w:rFonts w:ascii="Courier New" w:hAnsi="Courier New" w:cs="Courier New"/>
+          <w:sz w:val="18"/>
+          <w:szCs w:val="18"/>
+          <w:lang w:val="en-US"/>
+        </w:rPr>
+        <w:t xml:space="preserve">  f</w:t>
+      </w:r>
+      <w:r>
+        <w:rPr>
+          <w:rFonts w:ascii="Courier New" w:hAnsi="Courier New" w:cs="Courier New"/>
+          <w:sz w:val="18"/>
+          <w:szCs w:val="18"/>
+          <w:lang w:val="en-US"/>
+        </w:rPr>
+        <w:t>or each $context-point in $context-points:</w:t>
+      </w:r>
+    </w:p>
+    <w:p>
+      <w:pPr>
+        <w:spacing w:after="0"/>
+        <w:rPr>
+          <w:rFonts w:ascii="Courier New" w:hAnsi="Courier New" w:cs="Courier New"/>
+          <w:sz w:val="18"/>
+          <w:szCs w:val="18"/>
+          <w:lang w:val="en-US"/>
+        </w:rPr>
+      </w:pPr>
+      <w:r>
+        <w:rPr>
+          <w:rFonts w:ascii="Courier New" w:hAnsi="Courier New" w:cs="Courier New"/>
+          <w:sz w:val="18"/>
+          <w:szCs w:val="18"/>
+          <w:lang w:val="en-US"/>
+        </w:rPr>
+        <w:t xml:space="preserve">     l</w:t>
+      </w:r>
+      <w:r>
+        <w:rPr>
+          <w:rFonts w:ascii="Courier New" w:hAnsi="Courier New" w:cs="Courier New"/>
+          <w:sz w:val="18"/>
+          <w:szCs w:val="18"/>
+          <w:lang w:val="en-US"/>
+        </w:rPr>
+        <w:t>et $target-uris := apply-</w:t>
+      </w:r>
+      <w:r>
+        <w:rPr>
+          <w:rFonts w:ascii="Courier New" w:hAnsi="Courier New" w:cs="Courier New"/>
+          <w:sz w:val="18"/>
+          <w:szCs w:val="18"/>
+          <w:lang w:val="en-US"/>
+        </w:rPr>
+        <w:t xml:space="preserve">connector($LDO.connector, </w:t>
+      </w:r>
+      <w:r>
+        <w:rPr>
+          <w:rFonts w:ascii="Courier New" w:hAnsi="Courier New" w:cs="Courier New"/>
+          <w:sz w:val="18"/>
+          <w:szCs w:val="18"/>
+          <w:lang w:val="en-US"/>
+        </w:rPr>
+        <w:t>$context-point)</w:t>
+      </w:r>
+    </w:p>
+    <w:p>
+      <w:pPr>
+        <w:spacing w:after="0"/>
+        <w:rPr>
+          <w:rFonts w:ascii="Courier New" w:hAnsi="Courier New" w:cs="Courier New"/>
+          <w:sz w:val="18"/>
+          <w:szCs w:val="18"/>
+          <w:lang w:val="en-US"/>
+        </w:rPr>
+      </w:pPr>
+      <w:r>
+        <w:rPr>
+          <w:rFonts w:ascii="Courier New" w:hAnsi="Courier New" w:cs="Courier New"/>
+          <w:sz w:val="18"/>
+          <w:szCs w:val="18"/>
+          <w:lang w:val="en-US"/>
+        </w:rPr>
+        <w:t xml:space="preserve">     f</w:t>
+      </w:r>
+      <w:r>
+        <w:rPr>
+          <w:rFonts w:ascii="Courier New" w:hAnsi="Courier New" w:cs="Courier New"/>
+          <w:sz w:val="18"/>
+          <w:szCs w:val="18"/>
+          <w:lang w:val="en-US"/>
+        </w:rPr>
+        <w:t>or each $target-uri in $target-uris:</w:t>
+      </w:r>
+    </w:p>
+    <w:p>
+      <w:pPr>
+        <w:spacing w:after="0"/>
+        <w:rPr>
+          <w:rFonts w:ascii="Courier New" w:hAnsi="Courier New" w:cs="Courier New"/>
+          <w:sz w:val="18"/>
+          <w:szCs w:val="18"/>
+          <w:lang w:val="en-US"/>
+        </w:rPr>
+      </w:pPr>
+      <w:r>
+        <w:rPr>
+          <w:rFonts w:ascii="Courier New" w:hAnsi="Courier New" w:cs="Courier New"/>
+          <w:sz w:val="18"/>
+          <w:szCs w:val="18"/>
+          <w:lang w:val="en-US"/>
+        </w:rPr>
+        <w:t xml:space="preserve">  </w:t>
+      </w:r>
+      <w:r>
+        <w:rPr>
+          <w:rFonts w:ascii="Courier New" w:hAnsi="Courier New" w:cs="Courier New"/>
+          <w:sz w:val="18"/>
+          <w:szCs w:val="18"/>
+          <w:lang w:val="en-US"/>
+        </w:rPr>
+        <w:t xml:space="preserve">  </w:t>
+      </w:r>
+      <w:r>
+        <w:rPr>
+          <w:rFonts w:ascii="Courier New" w:hAnsi="Courier New" w:cs="Courier New"/>
+          <w:sz w:val="18"/>
+          <w:szCs w:val="18"/>
+          <w:lang w:val="en-US"/>
+        </w:rPr>
+        <w:t xml:space="preserve"> </w:t>
+      </w:r>
+      <w:r>
+        <w:rPr>
+          <w:rFonts w:ascii="Courier New" w:hAnsi="Courier New" w:cs="Courier New"/>
+          <w:sz w:val="18"/>
+          <w:szCs w:val="18"/>
+          <w:lang w:val="en-US"/>
+        </w:rPr>
+        <w:t xml:space="preserve">  i</w:t>
+      </w:r>
+      <w:r>
+        <w:rPr>
+          <w:rFonts w:ascii="Courier New" w:hAnsi="Courier New" w:cs="Courier New"/>
+          <w:sz w:val="18"/>
+          <w:szCs w:val="18"/>
+          <w:lang w:val="en-US"/>
+        </w:rPr>
+        <w:t>f (exists(</w:t>
+      </w:r>
+      <w:r>
+        <w:rPr>
+          <w:rFonts w:ascii="Courier New" w:hAnsi="Courier New" w:cs="Courier New"/>
+          <w:sz w:val="18"/>
+          <w:szCs w:val="18"/>
+          <w:lang w:val="en-US"/>
+        </w:rPr>
+        <w:t>$LDO.</w:t>
+      </w:r>
+      <w:r>
+        <w:rPr>
+          <w:rFonts w:ascii="Courier New" w:hAnsi="Courier New" w:cs="Courier New"/>
+          <w:sz w:val="18"/>
+          <w:szCs w:val="18"/>
+          <w:lang w:val="en-US"/>
+        </w:rPr>
+        <w:t>target-selector)</w:t>
+      </w:r>
+      <w:r>
+        <w:rPr>
+          <w:rFonts w:ascii="Courier New" w:hAnsi="Courier New" w:cs="Courier New"/>
+          <w:sz w:val="18"/>
+          <w:szCs w:val="18"/>
+          <w:lang w:val="en-US"/>
+        </w:rPr>
+        <w:t>)</w:t>
+      </w:r>
+      <w:r>
+        <w:rPr>
+          <w:rFonts w:ascii="Courier New" w:hAnsi="Courier New" w:cs="Courier New"/>
+          <w:sz w:val="18"/>
+          <w:szCs w:val="18"/>
+          <w:lang w:val="en-US"/>
+        </w:rPr>
+        <w:t>:</w:t>
+      </w:r>
+    </w:p>
+    <w:p>
+      <w:pPr>
+        <w:spacing w:after="0"/>
+        <w:rPr>
+          <w:rFonts w:ascii="Courier New" w:hAnsi="Courier New" w:cs="Courier New"/>
+          <w:sz w:val="18"/>
+          <w:szCs w:val="18"/>
+          <w:lang w:val="en-US"/>
+        </w:rPr>
+      </w:pPr>
+      <w:r>
+        <w:rPr>
+          <w:rFonts w:ascii="Courier New" w:hAnsi="Courier New" w:cs="Courier New"/>
+          <w:sz w:val="18"/>
+          <w:szCs w:val="18"/>
+          <w:lang w:val="en-US"/>
+        </w:rPr>
+        <w:t xml:space="preserve">    </w:t>
+      </w:r>
+      <w:r>
+        <w:rPr>
+          <w:rFonts w:ascii="Courier New" w:hAnsi="Courier New" w:cs="Courier New"/>
+          <w:sz w:val="18"/>
+          <w:szCs w:val="18"/>
+          <w:lang w:val="en-US"/>
+        </w:rPr>
+        <w:t xml:space="preserve"> </w:t>
+      </w:r>
+      <w:r>
+        <w:rPr>
+          <w:rFonts w:ascii="Courier New" w:hAnsi="Courier New" w:cs="Courier New"/>
+          <w:sz w:val="18"/>
+          <w:szCs w:val="18"/>
+          <w:lang w:val="en-US"/>
+        </w:rPr>
+        <w:t xml:space="preserve"> </w:t>
+      </w:r>
+      <w:r>
+        <w:rPr>
+          <w:rFonts w:ascii="Courier New" w:hAnsi="Courier New" w:cs="Courier New"/>
+          <w:sz w:val="18"/>
+          <w:szCs w:val="18"/>
+          <w:lang w:val="en-US"/>
+        </w:rPr>
+        <w:t xml:space="preserve">   l</w:t>
+      </w:r>
+      <w:r>
+        <w:rPr>
+          <w:rFonts w:ascii="Courier New" w:hAnsi="Courier New" w:cs="Courier New"/>
+          <w:sz w:val="18"/>
+          <w:szCs w:val="18"/>
+          <w:lang w:val="en-US"/>
+        </w:rPr>
+        <w:t>et $target</w:t>
+      </w:r>
+      <w:r>
+        <w:rPr>
+          <w:rFonts w:ascii="Courier New" w:hAnsi="Courier New" w:cs="Courier New"/>
+          <w:sz w:val="18"/>
+          <w:szCs w:val="18"/>
+          <w:lang w:val="en-US"/>
+        </w:rPr>
+        <w:t>-</w:t>
+      </w:r>
+      <w:r>
+        <w:rPr>
+          <w:rFonts w:ascii="Courier New" w:hAnsi="Courier New" w:cs="Courier New"/>
+          <w:sz w:val="18"/>
+          <w:szCs w:val="18"/>
+          <w:lang w:val="en-US"/>
+        </w:rPr>
+        <w:t>tree := node-tree($target-uri)</w:t>
+      </w:r>
+    </w:p>
+    <w:p>
+      <w:pPr>
+        <w:spacing w:after="0"/>
+        <w:rPr>
+          <w:rFonts w:ascii="Courier New" w:hAnsi="Courier New" w:cs="Courier New"/>
+          <w:sz w:val="18"/>
+          <w:szCs w:val="18"/>
+          <w:lang w:val="en-US"/>
+        </w:rPr>
+      </w:pPr>
+      <w:r>
+        <w:rPr>
+          <w:rFonts w:ascii="Courier New" w:hAnsi="Courier New" w:cs="Courier New"/>
+          <w:sz w:val="18"/>
+          <w:szCs w:val="18"/>
+          <w:lang w:val="en-US"/>
+        </w:rPr>
+        <w:t xml:space="preserve">     </w:t>
+      </w:r>
+      <w:r>
+        <w:rPr>
+          <w:rFonts w:ascii="Courier New" w:hAnsi="Courier New" w:cs="Courier New"/>
+          <w:sz w:val="18"/>
+          <w:szCs w:val="18"/>
+          <w:lang w:val="en-US"/>
+        </w:rPr>
+        <w:t xml:space="preserve"> </w:t>
+      </w:r>
+      <w:r>
+        <w:rPr>
+          <w:rFonts w:ascii="Courier New" w:hAnsi="Courier New" w:cs="Courier New"/>
+          <w:sz w:val="18"/>
+          <w:szCs w:val="18"/>
+          <w:lang w:val="en-US"/>
+        </w:rPr>
+        <w:t xml:space="preserve">   </w:t>
+      </w:r>
+      <w:r>
+        <w:rPr>
+          <w:rFonts w:ascii="Courier New" w:hAnsi="Courier New" w:cs="Courier New"/>
+          <w:sz w:val="18"/>
+          <w:szCs w:val="18"/>
+          <w:lang w:val="en-US"/>
+        </w:rPr>
+        <w:t>l</w:t>
+      </w:r>
+      <w:r>
+        <w:rPr>
+          <w:rFonts w:ascii="Courier New" w:hAnsi="Courier New" w:cs="Courier New"/>
+          <w:sz w:val="18"/>
+          <w:szCs w:val="18"/>
+          <w:lang w:val="en-US"/>
+        </w:rPr>
+        <w:t>et $target-fragment := apply-</w:t>
+      </w:r>
+      <w:r>
+        <w:rPr>
+          <w:rFonts w:ascii="Courier New" w:hAnsi="Courier New" w:cs="Courier New"/>
+          <w:sz w:val="18"/>
+          <w:szCs w:val="18"/>
+          <w:lang w:val="en-US"/>
+        </w:rPr>
+        <w:t>selector</w:t>
+      </w:r>
+      <w:r>
+        <w:rPr>
+          <w:rFonts w:ascii="Courier New" w:hAnsi="Courier New" w:cs="Courier New"/>
+          <w:sz w:val="18"/>
+          <w:szCs w:val="18"/>
+          <w:lang w:val="en-US"/>
+        </w:rPr>
+        <w:t>(</w:t>
+      </w:r>
+      <w:r>
+        <w:rPr>
+          <w:rFonts w:ascii="Courier New" w:hAnsi="Courier New" w:cs="Courier New"/>
+          <w:sz w:val="18"/>
+          <w:szCs w:val="18"/>
+          <w:lang w:val="en-US"/>
+        </w:rPr>
+        <w:t>$LDO.</w:t>
+      </w:r>
+      <w:r>
+        <w:rPr>
+          <w:rFonts w:ascii="Courier New" w:hAnsi="Courier New" w:cs="Courier New"/>
+          <w:sz w:val="18"/>
+          <w:szCs w:val="18"/>
+          <w:lang w:val="en-US"/>
+        </w:rPr>
+        <w:t>target-selector, $target-tree)</w:t>
+      </w:r>
+    </w:p>
+    <w:p>
+      <w:pPr>
+        <w:spacing w:after="0"/>
+        <w:rPr>
+          <w:rFonts w:ascii="Courier New" w:hAnsi="Courier New" w:cs="Courier New"/>
+          <w:sz w:val="18"/>
+          <w:szCs w:val="18"/>
+          <w:lang w:val="en-US"/>
+        </w:rPr>
+      </w:pPr>
+      <w:r>
+        <w:rPr>
+          <w:rFonts w:ascii="Courier New" w:hAnsi="Courier New" w:cs="Courier New"/>
+          <w:sz w:val="18"/>
+          <w:szCs w:val="18"/>
+          <w:lang w:val="en-US"/>
+        </w:rPr>
+        <w:t xml:space="preserve">      </w:t>
+      </w:r>
+      <w:r>
+        <w:rPr>
+          <w:rFonts w:ascii="Courier New" w:hAnsi="Courier New" w:cs="Courier New"/>
+          <w:sz w:val="18"/>
+          <w:szCs w:val="18"/>
+          <w:lang w:val="en-US"/>
+        </w:rPr>
+        <w:t xml:space="preserve">  </w:t>
+      </w:r>
+      <w:r>
+        <w:rPr>
+          <w:rFonts w:ascii="Courier New" w:hAnsi="Courier New" w:cs="Courier New"/>
+          <w:sz w:val="18"/>
+          <w:szCs w:val="18"/>
+          <w:lang w:val="en-US"/>
+        </w:rPr>
+        <w:t xml:space="preserve"> </w:t>
+      </w:r>
+      <w:r>
+        <w:rPr>
+          <w:rFonts w:ascii="Courier New" w:hAnsi="Courier New" w:cs="Courier New"/>
+          <w:sz w:val="18"/>
+          <w:szCs w:val="18"/>
+          <w:lang w:val="en-US"/>
+        </w:rPr>
+        <w:t>LRO</w:t>
+      </w:r>
+      <w:r>
+        <w:rPr>
+          <w:rFonts w:ascii="Courier New" w:hAnsi="Courier New" w:cs="Courier New"/>
+          <w:sz w:val="18"/>
+          <w:szCs w:val="18"/>
+          <w:lang w:val="en-US"/>
+        </w:rPr>
+        <w:t xml:space="preserve">($target-uri, $target-tree, $target-fragment, </w:t>
+      </w:r>
+    </w:p>
+    <w:p>
+      <w:pPr>
+        <w:spacing w:after="0"/>
+        <w:rPr>
+          <w:rFonts w:ascii="Courier New" w:hAnsi="Courier New" w:cs="Courier New"/>
+          <w:sz w:val="18"/>
+          <w:szCs w:val="18"/>
+          <w:lang w:val="en-US"/>
+        </w:rPr>
+      </w:pPr>
+      <w:r>
+        <w:rPr>
+          <w:rFonts w:ascii="Courier New" w:hAnsi="Courier New" w:cs="Courier New"/>
+          <w:sz w:val="18"/>
+          <w:szCs w:val="18"/>
+          <w:lang w:val="en-US"/>
+        </w:rPr>
+        <w:t xml:space="preserve">             </w:t>
+      </w:r>
+      <w:r>
+        <w:rPr>
+          <w:rFonts w:ascii="Courier New" w:hAnsi="Courier New" w:cs="Courier New"/>
+          <w:sz w:val="18"/>
+          <w:szCs w:val="18"/>
+          <w:lang w:val="en-US"/>
+        </w:rPr>
+        <w:t>$context-uri, $context-tree, $context-point)</w:t>
+      </w:r>
+    </w:p>
+    <w:p>
+      <w:pPr>
+        <w:spacing w:after="0"/>
+        <w:rPr>
+          <w:rFonts w:ascii="Courier New" w:hAnsi="Courier New" w:cs="Courier New"/>
+          <w:sz w:val="18"/>
+          <w:szCs w:val="18"/>
+          <w:lang w:val="en-US"/>
+        </w:rPr>
+      </w:pPr>
+      <w:r>
+        <w:rPr>
+          <w:rFonts w:ascii="Courier New" w:hAnsi="Courier New" w:cs="Courier New"/>
+          <w:sz w:val="18"/>
+          <w:szCs w:val="18"/>
+          <w:lang w:val="en-US"/>
+        </w:rPr>
+        <w:t xml:space="preserve">       else if ($LDO.expects-target-tree):</w:t>
+      </w:r>
+    </w:p>
+    <w:p>
+      <w:pPr>
+        <w:spacing w:after="0"/>
+        <w:rPr>
+          <w:rFonts w:ascii="Courier New" w:hAnsi="Courier New" w:cs="Courier New"/>
+          <w:sz w:val="18"/>
+          <w:szCs w:val="18"/>
+          <w:lang w:val="en-US"/>
+        </w:rPr>
+      </w:pPr>
+      <w:r>
+        <w:rPr>
+          <w:rFonts w:ascii="Courier New" w:hAnsi="Courier New" w:cs="Courier New"/>
+          <w:sz w:val="18"/>
+          <w:szCs w:val="18"/>
+          <w:lang w:val="en-US"/>
+        </w:rPr>
+        <w:t xml:space="preserve">         let $target-tree := node-tree($target-uri)</w:t>
+      </w:r>
+    </w:p>
+    <w:p>
+      <w:pPr>
+        <w:spacing w:after="0"/>
+        <w:rPr>
+          <w:rFonts w:ascii="Courier New" w:hAnsi="Courier New" w:cs="Courier New"/>
+          <w:sz w:val="18"/>
+          <w:szCs w:val="18"/>
+          <w:lang w:val="en-US"/>
+        </w:rPr>
+      </w:pPr>
+      <w:r>
+        <w:rPr>
+          <w:rFonts w:ascii="Courier New" w:hAnsi="Courier New" w:cs="Courier New"/>
+          <w:sz w:val="18"/>
+          <w:szCs w:val="18"/>
+          <w:lang w:val="en-US"/>
+        </w:rPr>
+        <w:t xml:space="preserve">         LRO($target-uri, $target-tree, null,</w:t>
+      </w:r>
+    </w:p>
+    <w:p>
+      <w:pPr>
+        <w:spacing w:after="0"/>
+        <w:rPr>
+          <w:rFonts w:ascii="Courier New" w:hAnsi="Courier New" w:cs="Courier New"/>
+          <w:sz w:val="18"/>
+          <w:szCs w:val="18"/>
+          <w:lang w:val="en-US"/>
+        </w:rPr>
+      </w:pPr>
+      <w:r>
+        <w:rPr>
+          <w:rFonts w:ascii="Courier New" w:hAnsi="Courier New" w:cs="Courier New"/>
+          <w:sz w:val="18"/>
+          <w:szCs w:val="18"/>
+          <w:lang w:val="en-US"/>
+        </w:rPr>
+        <w:t xml:space="preserve">             $context-uri, $context-tree, $context-point)</w:t>
+      </w:r>
+    </w:p>
+    <w:p>
+      <w:pPr>
+        <w:spacing w:after="0"/>
+        <w:rPr>
+          <w:rFonts w:ascii="Courier New" w:hAnsi="Courier New" w:cs="Courier New"/>
+          <w:sz w:val="18"/>
+          <w:szCs w:val="18"/>
+          <w:lang w:val="en-US"/>
+        </w:rPr>
+      </w:pPr>
+      <w:r>
+        <w:rPr>
+          <w:rFonts w:ascii="Courier New" w:hAnsi="Courier New" w:cs="Courier New"/>
+          <w:sz w:val="18"/>
+          <w:szCs w:val="18"/>
+          <w:lang w:val="en-US"/>
+        </w:rPr>
+        <w:t xml:space="preserve">       else:</w:t>
+      </w:r>
+    </w:p>
+    <w:p>
+      <w:pPr>
+        <w:spacing w:after="0"/>
+        <w:rPr>
+          <w:rFonts w:ascii="Courier New" w:hAnsi="Courier New" w:cs="Courier New"/>
+          <w:sz w:val="18"/>
+          <w:szCs w:val="18"/>
+          <w:lang w:val="en-US"/>
+        </w:rPr>
+      </w:pPr>
+      <w:r>
+        <w:rPr>
+          <w:rFonts w:ascii="Courier New" w:hAnsi="Courier New" w:cs="Courier New"/>
+          <w:sz w:val="18"/>
+          <w:szCs w:val="18"/>
+          <w:lang w:val="en-US"/>
+        </w:rPr>
+        <w:t xml:space="preserve">          LRO($target-uri, null, null,</w:t>
+      </w:r>
+    </w:p>
+    <w:p>
+      <w:pPr>
+        <w:spacing w:after="0"/>
+        <w:rPr>
+          <w:rFonts w:ascii="Courier New" w:hAnsi="Courier New" w:cs="Courier New"/>
+          <w:sz w:val="18"/>
+          <w:szCs w:val="18"/>
+          <w:lang w:val="en-US"/>
+        </w:rPr>
+      </w:pPr>
+      <w:r>
+        <w:rPr>
+          <w:rFonts w:ascii="Courier New" w:hAnsi="Courier New" w:cs="Courier New"/>
+          <w:sz w:val="18"/>
+          <w:szCs w:val="18"/>
+          <w:lang w:val="en-US"/>
+        </w:rPr>
+        <w:t xml:space="preserve">              $context-uri, $context-tree, $context-point)</w:t>
+      </w:r>
+    </w:p>
+    <w:p>
+      <w:pPr>
+        <w:spacing w:after="0"/>
+        <w:rPr>
+          <w:rFonts w:ascii="Courier New" w:hAnsi="Courier New" w:cs="Courier New"/>
+          <w:sz w:val="18"/>
+          <w:szCs w:val="18"/>
           <w:lang w:val="en-US"/>
         </w:rPr>
       </w:pPr>
@@ -20122,13 +22753,6 @@
     </w:tbl>
     <w:p>
       <w:pPr>
-        <w:rPr>
-          <w:lang w:val="en-US"/>
-        </w:rPr>
-      </w:pPr>
-    </w:p>
-    <w:p>
-      <w:pPr>
         <w:spacing w:after="0"/>
         <w:rPr>
           <w:lang w:val="en-US"/>
@@ -20149,6 +22773,8 @@
         </w:rPr>
         <w:t xml:space="preserve">Constraint types </w:t>
       </w:r>
+      <w:bookmarkStart w:id="5" w:name="_GoBack"/>
+      <w:bookmarkEnd w:id="5"/>
     </w:p>
     <w:p>
       <w:pPr>
@@ -20226,7 +22852,20 @@
         <w:rPr>
           <w:lang w:val="en-US"/>
         </w:rPr>
-        <w:t xml:space="preserve"> The constraint types supported by Greenfox. For each constraint type, a varying number of constraint facets is available.</w:t>
+        <w:t xml:space="preserve"> </w:t>
+      </w:r>
+      <w:r>
+        <w:rPr>
+          <w:b/>
+          <w:lang w:val="en-US"/>
+        </w:rPr>
+        <w:t>The constraint types supported by Greenfox.</w:t>
+      </w:r>
+      <w:r>
+        <w:rPr>
+          <w:lang w:val="en-US"/>
+        </w:rPr>
+        <w:t xml:space="preserve"> For each constraint type, a varying number of constraint facets is available.</w:t>
       </w:r>
       <w:r>
         <w:rPr>
@@ -21253,7 +23892,6 @@
               <w:rPr>
                 <w:lang w:val="en-US"/>
               </w:rPr>
-              <w:lastRenderedPageBreak/>
               <w:t>ValuePair</w:t>
             </w:r>
           </w:p>
@@ -21354,6 +23992,7 @@
               <w:rPr>
                 <w:lang w:val="en-US"/>
               </w:rPr>
+              <w:lastRenderedPageBreak/>
               <w:t>Foxvalue</w:t>
             </w:r>
           </w:p>

</xml_diff>

<commit_message>
Extended the paper "An introduction to Greenfox". Added details to chapter "Link resolution".
</commit_message>
<xml_diff>
--- a/declarative-amsterdam-2020/an-introduction-to-greenfox/an-introduction-to-greenfox.docx
+++ b/declarative-amsterdam-2020/an-introduction-to-greenfox/an-introduction-to-greenfox.docx
@@ -17652,37 +17652,31 @@
         <w:rPr>
           <w:lang w:val="en-US"/>
         </w:rPr>
-        <w:t xml:space="preserve">unclear, in particular the possibilities </w:t>
-      </w:r>
-      <w:r>
-        <w:rPr>
-          <w:lang w:val="en-US"/>
-        </w:rPr>
-        <w:t xml:space="preserve">of using </w:t>
-      </w:r>
-      <w:r>
-        <w:rPr>
-          <w:lang w:val="en-US"/>
-        </w:rPr>
-        <w:t>resource fragments</w:t>
-      </w:r>
-      <w:r>
-        <w:rPr>
-          <w:lang w:val="en-US"/>
-        </w:rPr>
-        <w:t xml:space="preserve">. Therefore we resort to a </w:t>
-      </w:r>
-      <w:r>
-        <w:rPr>
-          <w:lang w:val="en-US"/>
-        </w:rPr>
-        <w:t>detailed model of link definitions</w:t>
-      </w:r>
-      <w:r>
-        <w:rPr>
-          <w:lang w:val="en-US"/>
-        </w:rPr>
-        <w:t>, which should be regarded as an elaboration of the basic idea, not as a replacement</w:t>
+        <w:t xml:space="preserve">unclear, in particular the </w:t>
+      </w:r>
+      <w:r>
+        <w:rPr>
+          <w:lang w:val="en-US"/>
+        </w:rPr>
+        <w:t>use of resource fragments</w:t>
+      </w:r>
+      <w:r>
+        <w:rPr>
+          <w:lang w:val="en-US"/>
+        </w:rPr>
+        <w:t xml:space="preserve">. </w:t>
+      </w:r>
+      <w:r>
+        <w:rPr>
+          <w:lang w:val="en-US"/>
+        </w:rPr>
+        <w:t xml:space="preserve">Greenfox is therefore based on a detailed link model, </w:t>
+      </w:r>
+      <w:r>
+        <w:rPr>
+          <w:lang w:val="en-US"/>
+        </w:rPr>
+        <w:t>which should be regarded as an elaboration of the basic idea, not as a replacement</w:t>
       </w:r>
       <w:r>
         <w:rPr>
@@ -17730,7 +17724,20 @@
         <w:rPr>
           <w:lang w:val="en-US"/>
         </w:rPr>
-        <w:t>A link is a</w:t>
+        <w:t xml:space="preserve">A </w:t>
+      </w:r>
+      <w:r>
+        <w:rPr>
+          <w:b/>
+          <w:lang w:val="en-US"/>
+        </w:rPr>
+        <w:t>link</w:t>
+      </w:r>
+      <w:r>
+        <w:rPr>
+          <w:lang w:val="en-US"/>
+        </w:rPr>
+        <w:t xml:space="preserve"> is a</w:t>
       </w:r>
       <w:r>
         <w:rPr>
@@ -17748,37 +17755,43 @@
         <w:rPr>
           <w:lang w:val="en-US"/>
         </w:rPr>
-        <w:t>context</w:t>
-      </w:r>
-      <w:r>
-        <w:rPr>
-          <w:lang w:val="en-US"/>
-        </w:rPr>
-        <w:t xml:space="preserve"> resource </w:t>
-      </w:r>
-      <w:r>
-        <w:rPr>
-          <w:lang w:val="en-US"/>
-        </w:rPr>
-        <w:t xml:space="preserve">is mapped to a target resource. </w:t>
-      </w:r>
-      <w:r>
-        <w:rPr>
-          <w:lang w:val="en-US"/>
-        </w:rPr>
-        <w:t xml:space="preserve">Within Greenfox, the definition of a link is </w:t>
-      </w:r>
-      <w:r>
-        <w:rPr>
-          <w:lang w:val="en-US"/>
-        </w:rPr>
-        <w:t>modeled</w:t>
-      </w:r>
-      <w:r>
-        <w:rPr>
-          <w:lang w:val="en-US"/>
-        </w:rPr>
-        <w:t xml:space="preserve"> as follows:</w:t>
+        <w:t xml:space="preserve">resource – </w:t>
+      </w:r>
+      <w:r>
+        <w:rPr>
+          <w:lang w:val="en-US"/>
+        </w:rPr>
+        <w:t xml:space="preserve">called </w:t>
+      </w:r>
+      <w:r>
+        <w:rPr>
+          <w:lang w:val="en-US"/>
+        </w:rPr>
+        <w:t xml:space="preserve">the link context resource – is mapped to another resource – </w:t>
+      </w:r>
+      <w:r>
+        <w:rPr>
+          <w:lang w:val="en-US"/>
+        </w:rPr>
+        <w:t xml:space="preserve">called </w:t>
+      </w:r>
+      <w:r>
+        <w:rPr>
+          <w:lang w:val="en-US"/>
+        </w:rPr>
+        <w:t xml:space="preserve">the link target resource. </w:t>
+      </w:r>
+      <w:r>
+        <w:rPr>
+          <w:lang w:val="en-US"/>
+        </w:rPr>
+        <w:t>Details</w:t>
+      </w:r>
+      <w:r>
+        <w:rPr>
+          <w:lang w:val="en-US"/>
+        </w:rPr>
+        <w:t>:</w:t>
       </w:r>
     </w:p>
     <w:p>
@@ -17936,7 +17949,20 @@
         <w:rPr>
           <w:lang w:val="en-US"/>
         </w:rPr>
-        <w:t xml:space="preserve">A link definition is </w:t>
+        <w:t xml:space="preserve">A </w:t>
+      </w:r>
+      <w:r>
+        <w:rPr>
+          <w:b/>
+          <w:lang w:val="en-US"/>
+        </w:rPr>
+        <w:t>link definition</w:t>
+      </w:r>
+      <w:r>
+        <w:rPr>
+          <w:lang w:val="en-US"/>
+        </w:rPr>
+        <w:t xml:space="preserve"> is </w:t>
       </w:r>
       <w:r>
         <w:rPr>
@@ -18013,11 +18039,13 @@
           <w:numId w:val="1"/>
         </w:numPr>
         <w:rPr>
-          <w:lang w:val="en-US"/>
-        </w:rPr>
-      </w:pPr>
-      <w:r>
-        <w:rPr>
+          <w:u w:val="single"/>
+          <w:lang w:val="en-US"/>
+        </w:rPr>
+      </w:pPr>
+      <w:r>
+        <w:rPr>
+          <w:u w:val="single"/>
           <w:lang w:val="en-US"/>
         </w:rPr>
         <w:t>Context resource URI</w:t>
@@ -18042,45 +18070,16 @@
       </w:r>
       <w:r>
         <w:rPr>
-          <w:lang w:val="en-US"/>
-        </w:rPr>
-        <w:t>context</w:t>
-      </w:r>
-      <w:r>
-        <w:rPr>
-          <w:lang w:val="en-US"/>
-        </w:rPr>
-        <w:t xml:space="preserve"> resource tree</w:t>
-      </w:r>
-    </w:p>
-    <w:p>
-      <w:pPr>
-        <w:pStyle w:val="ListParagraph"/>
-        <w:numPr>
-          <w:ilvl w:val="2"/>
-          <w:numId w:val="1"/>
-        </w:numPr>
-        <w:rPr>
-          <w:lang w:val="en-US"/>
-        </w:rPr>
-      </w:pPr>
-      <w:r>
-        <w:rPr>
-          <w:lang w:val="en-US"/>
-        </w:rPr>
-        <w:t xml:space="preserve">Node tree representation of the </w:t>
-      </w:r>
-      <w:r>
-        <w:rPr>
-          <w:lang w:val="en-US"/>
-        </w:rPr>
-        <w:t>context</w:t>
-      </w:r>
-      <w:r>
-        <w:rPr>
-          <w:lang w:val="en-US"/>
-        </w:rPr>
-        <w:t xml:space="preserve"> resource</w:t>
+          <w:u w:val="single"/>
+          <w:lang w:val="en-US"/>
+        </w:rPr>
+        <w:t>context resource tree</w:t>
+      </w:r>
+      <w:r>
+        <w:rPr>
+          <w:lang w:val="en-US"/>
+        </w:rPr>
+        <w:t xml:space="preserve"> (node tree representation of the context resource)</w:t>
       </w:r>
     </w:p>
     <w:p>
@@ -18098,37 +18097,32 @@
         <w:rPr>
           <w:lang w:val="en-US"/>
         </w:rPr>
-        <w:t>Optionally: context resource fragment</w:t>
-      </w:r>
-    </w:p>
-    <w:p>
-      <w:pPr>
-        <w:pStyle w:val="ListParagraph"/>
-        <w:numPr>
-          <w:ilvl w:val="2"/>
-          <w:numId w:val="1"/>
-        </w:numPr>
-        <w:rPr>
-          <w:lang w:val="en-US"/>
-        </w:rPr>
-      </w:pPr>
-      <w:r>
-        <w:rPr>
-          <w:lang w:val="en-US"/>
-        </w:rPr>
-        <w:t xml:space="preserve">a node from the context resource </w:t>
-      </w:r>
-      <w:r>
-        <w:rPr>
-          <w:lang w:val="en-US"/>
-        </w:rPr>
-        <w:t xml:space="preserve">tree </w:t>
-      </w:r>
-      <w:r>
-        <w:rPr>
-          <w:lang w:val="en-US"/>
-        </w:rPr>
-        <w:t>used as context resource fragment</w:t>
+        <w:t xml:space="preserve">Optionally: </w:t>
+      </w:r>
+      <w:r>
+        <w:rPr>
+          <w:u w:val="single"/>
+          <w:lang w:val="en-US"/>
+        </w:rPr>
+        <w:t>context resource fragment</w:t>
+      </w:r>
+      <w:r>
+        <w:rPr>
+          <w:lang w:val="en-US"/>
+        </w:rPr>
+        <w:t xml:space="preserve"> (a </w:t>
+      </w:r>
+      <w:r>
+        <w:rPr>
+          <w:lang w:val="en-US"/>
+        </w:rPr>
+        <w:t xml:space="preserve">single </w:t>
+      </w:r>
+      <w:r>
+        <w:rPr>
+          <w:lang w:val="en-US"/>
+        </w:rPr>
+        <w:t>node from the context resource tree)</w:t>
       </w:r>
     </w:p>
     <w:p>
@@ -18139,11 +18133,13 @@
           <w:numId w:val="1"/>
         </w:numPr>
         <w:rPr>
-          <w:lang w:val="en-US"/>
-        </w:rPr>
-      </w:pPr>
-      <w:r>
-        <w:rPr>
+          <w:u w:val="single"/>
+          <w:lang w:val="en-US"/>
+        </w:rPr>
+      </w:pPr>
+      <w:r>
+        <w:rPr>
+          <w:u w:val="single"/>
           <w:lang w:val="en-US"/>
         </w:rPr>
         <w:t>Target resource URI</w:t>
@@ -18164,25 +18160,20 @@
         <w:rPr>
           <w:lang w:val="en-US"/>
         </w:rPr>
-        <w:t>Optionally: target resource tree</w:t>
-      </w:r>
-    </w:p>
-    <w:p>
-      <w:pPr>
-        <w:pStyle w:val="ListParagraph"/>
-        <w:numPr>
-          <w:ilvl w:val="2"/>
-          <w:numId w:val="1"/>
-        </w:numPr>
-        <w:rPr>
-          <w:lang w:val="en-US"/>
-        </w:rPr>
-      </w:pPr>
-      <w:r>
-        <w:rPr>
-          <w:lang w:val="en-US"/>
-        </w:rPr>
-        <w:t>Node tree representation of the target resource</w:t>
+        <w:t xml:space="preserve">Optionally: </w:t>
+      </w:r>
+      <w:r>
+        <w:rPr>
+          <w:u w:val="single"/>
+          <w:lang w:val="en-US"/>
+        </w:rPr>
+        <w:t>target resource tree</w:t>
+      </w:r>
+      <w:r>
+        <w:rPr>
+          <w:lang w:val="en-US"/>
+        </w:rPr>
+        <w:t xml:space="preserve"> (node tree representation of the target resource)</w:t>
       </w:r>
     </w:p>
     <w:p>
@@ -18210,33 +18201,16 @@
       </w:r>
       <w:r>
         <w:rPr>
+          <w:u w:val="single"/>
           <w:lang w:val="en-US"/>
         </w:rPr>
         <w:t>target resource fragment</w:t>
       </w:r>
-    </w:p>
-    <w:p>
-      <w:pPr>
-        <w:pStyle w:val="ListParagraph"/>
-        <w:numPr>
-          <w:ilvl w:val="2"/>
-          <w:numId w:val="1"/>
-        </w:numPr>
-        <w:rPr>
-          <w:lang w:val="en-US"/>
-        </w:rPr>
-      </w:pPr>
-      <w:r>
-        <w:rPr>
-          <w:lang w:val="en-US"/>
-        </w:rPr>
-        <w:t xml:space="preserve">Or a set of nodes from </w:t>
-      </w:r>
-      <w:r>
-        <w:rPr>
-          <w:lang w:val="en-US"/>
-        </w:rPr>
-        <w:t>the target resource tree</w:t>
+      <w:r>
+        <w:rPr>
+          <w:lang w:val="en-US"/>
+        </w:rPr>
+        <w:t xml:space="preserve"> (set of nodes from the target resource tree)</w:t>
       </w:r>
     </w:p>
     <w:p>
@@ -18438,7 +18412,31 @@
         <w:rPr>
           <w:lang w:val="en-US"/>
         </w:rPr>
-        <w:t>selects nodes from the resource contents, each one of which shall be used as a resource fragment. T</w:t>
+        <w:t>selects nodes from the resource contents</w:t>
+      </w:r>
+      <w:r>
+        <w:rPr>
+          <w:lang w:val="en-US"/>
+        </w:rPr>
+        <w:t xml:space="preserve">. Each </w:t>
+      </w:r>
+      <w:r>
+        <w:rPr>
+          <w:lang w:val="en-US"/>
+        </w:rPr>
+        <w:t>selected node</w:t>
+      </w:r>
+      <w:r>
+        <w:rPr>
+          <w:lang w:val="en-US"/>
+        </w:rPr>
+        <w:t xml:space="preserve"> is mapped to a distinct link, using that node as context resource fragment. </w:t>
+      </w:r>
+      <w:r>
+        <w:rPr>
+          <w:lang w:val="en-US"/>
+        </w:rPr>
+        <w:t>T</w:t>
       </w:r>
       <w:r>
         <w:rPr>
@@ -18450,7 +18448,25 @@
         <w:rPr>
           <w:lang w:val="en-US"/>
         </w:rPr>
-        <w:t>evaluated repeatedly, once for each item obtained from the context selector</w:t>
+        <w:t xml:space="preserve">therefore </w:t>
+      </w:r>
+      <w:r>
+        <w:rPr>
+          <w:lang w:val="en-US"/>
+        </w:rPr>
+        <w:t xml:space="preserve">evaluated repeatedly, once for each </w:t>
+      </w:r>
+      <w:r>
+        <w:rPr>
+          <w:lang w:val="en-US"/>
+        </w:rPr>
+        <w:t xml:space="preserve">node </w:t>
+      </w:r>
+      <w:r>
+        <w:rPr>
+          <w:lang w:val="en-US"/>
+        </w:rPr>
+        <w:t>obtained from the context selector</w:t>
       </w:r>
       <w:r>
         <w:rPr>
@@ -18462,7 +18478,19 @@
         <w:rPr>
           <w:lang w:val="en-US"/>
         </w:rPr>
-        <w:t xml:space="preserve">The item is the </w:t>
+        <w:t xml:space="preserve">The </w:t>
+      </w:r>
+      <w:r>
+        <w:rPr>
+          <w:lang w:val="en-US"/>
+        </w:rPr>
+        <w:t xml:space="preserve">node </w:t>
+      </w:r>
+      <w:r>
+        <w:rPr>
+          <w:lang w:val="en-US"/>
+        </w:rPr>
+        <w:t xml:space="preserve">is the </w:t>
       </w:r>
       <w:r>
         <w:rPr>
@@ -18475,19 +18503,31 @@
         <w:rPr>
           <w:lang w:val="en-US"/>
         </w:rPr>
-        <w:t xml:space="preserve"> when evaluating XPath expressions used by the connector </w:t>
-      </w:r>
-      <w:r>
-        <w:rPr>
-          <w:lang w:val="en-US"/>
-        </w:rPr>
-        <w:t>(expressions given by @uriXP, @hrefXP, @valueXP)</w:t>
-      </w:r>
-      <w:r>
-        <w:rPr>
-          <w:lang w:val="en-US"/>
-        </w:rPr>
-        <w:t xml:space="preserve">, and it can be accessed by other expressions </w:t>
+        <w:t xml:space="preserve"> when evaluating XPath expressions used by the connector</w:t>
+      </w:r>
+      <w:r>
+        <w:rPr>
+          <w:lang w:val="en-US"/>
+        </w:rPr>
+        <w:t xml:space="preserve">, and it can be accessed by </w:t>
+      </w:r>
+      <w:r>
+        <w:rPr>
+          <w:lang w:val="en-US"/>
+        </w:rPr>
+        <w:t>all</w:t>
+      </w:r>
+      <w:r>
+        <w:rPr>
+          <w:lang w:val="en-US"/>
+        </w:rPr>
+        <w:t xml:space="preserve"> expressions </w:t>
+      </w:r>
+      <w:r>
+        <w:rPr>
+          <w:lang w:val="en-US"/>
+        </w:rPr>
+        <w:t xml:space="preserve">(XPath or not) </w:t>
       </w:r>
       <w:r>
         <w:rPr>
@@ -18524,7 +18564,14 @@
           <w:rFonts w:ascii="Courier New" w:hAnsi="Courier New" w:cs="Courier New"/>
           <w:lang w:val="en-US"/>
         </w:rPr>
-        <w:t>$contextItem</w:t>
+        <w:t>$</w:t>
+      </w:r>
+      <w:r>
+        <w:rPr>
+          <w:rFonts w:ascii="Courier New" w:hAnsi="Courier New" w:cs="Courier New"/>
+          <w:lang w:val="en-US"/>
+        </w:rPr>
+        <w:t>linkContext</w:t>
       </w:r>
       <w:r>
         <w:rPr>
@@ -18538,6 +18585,18 @@
         </w:rPr>
         <w:t xml:space="preserve"> </w:t>
       </w:r>
+      <w:r>
+        <w:rPr>
+          <w:lang w:val="en-US"/>
+        </w:rPr>
+        <w:t xml:space="preserve">If the link definition does not contain a context selector, the resource connector is evaluated only once. In this case, XPath expressions used by the connector are evaluated in the context of the root node of the context resource tree. </w:t>
+      </w:r>
+      <w:r>
+        <w:rPr>
+          <w:lang w:val="en-US"/>
+        </w:rPr>
+        <w:t>If the resource cannot be parsed into a resource tree, the resource connector must not use any XPath expressions requiring a context resource tree (@uriXP,  @hrefXP, templateVar/@valueXP).</w:t>
+      </w:r>
     </w:p>
     <w:p>
       <w:pPr>
@@ -18626,6 +18685,15 @@
           <w:szCs w:val="18"/>
           <w:lang w:val="en-US"/>
         </w:rPr>
+        <w:t xml:space="preserve">     </w:t>
+      </w:r>
+      <w:r>
+        <w:rPr>
+          <w:rFonts w:ascii="Courier New" w:hAnsi="Courier New" w:cs="Courier New"/>
+          <w:sz w:val="18"/>
+          <w:szCs w:val="18"/>
+          <w:lang w:val="en-US"/>
+        </w:rPr>
         <w:t xml:space="preserve">    contextXP="//airport"</w:t>
       </w:r>
     </w:p>
@@ -18646,7 +18714,25 @@
           <w:szCs w:val="18"/>
           <w:lang w:val="en-US"/>
         </w:rPr>
-        <w:t xml:space="preserve">    uriXP="concat(</w:t>
+        <w:t xml:space="preserve">    </w:t>
+      </w:r>
+      <w:r>
+        <w:rPr>
+          <w:rFonts w:ascii="Courier New" w:hAnsi="Courier New" w:cs="Courier New"/>
+          <w:sz w:val="18"/>
+          <w:szCs w:val="18"/>
+          <w:lang w:val="en-US"/>
+        </w:rPr>
+        <w:t xml:space="preserve">     </w:t>
+      </w:r>
+      <w:r>
+        <w:rPr>
+          <w:rFonts w:ascii="Courier New" w:hAnsi="Courier New" w:cs="Courier New"/>
+          <w:sz w:val="18"/>
+          <w:szCs w:val="18"/>
+          <w:lang w:val="en-US"/>
+        </w:rPr>
+        <w:t>uriXP="concat(</w:t>
       </w:r>
       <w:r>
         <w:rPr>
@@ -18682,27 +18768,37 @@
           <w:szCs w:val="18"/>
           <w:lang w:val="en-US"/>
         </w:rPr>
-        <w:t>, @iata)"&gt;</w:t>
-      </w:r>
-    </w:p>
-    <w:p>
-      <w:pPr>
-        <w:rPr>
-          <w:rFonts w:ascii="Courier New" w:hAnsi="Courier New" w:cs="Courier New"/>
-          <w:sz w:val="18"/>
-          <w:szCs w:val="18"/>
-          <w:lang w:val="en-US"/>
-        </w:rPr>
-      </w:pPr>
-      <w:r>
-        <w:rPr>
-          <w:rFonts w:ascii="Courier New" w:hAnsi="Courier New" w:cs="Courier New"/>
-          <w:sz w:val="18"/>
-          <w:szCs w:val="18"/>
-          <w:lang w:val="en-US"/>
-        </w:rPr>
-        <w:t>&lt;/linkDef&gt;</w:t>
-      </w:r>
+        <w:t>, @iata)"</w:t>
+      </w:r>
+      <w:r>
+        <w:rPr>
+          <w:rFonts w:ascii="Courier New" w:hAnsi="Courier New" w:cs="Courier New"/>
+          <w:sz w:val="18"/>
+          <w:szCs w:val="18"/>
+          <w:lang w:val="en-US"/>
+        </w:rPr>
+        <w:t>/</w:t>
+      </w:r>
+      <w:r>
+        <w:rPr>
+          <w:rFonts w:ascii="Courier New" w:hAnsi="Courier New" w:cs="Courier New"/>
+          <w:sz w:val="18"/>
+          <w:szCs w:val="18"/>
+          <w:lang w:val="en-US"/>
+        </w:rPr>
+        <w:t>&gt;</w:t>
+      </w:r>
+    </w:p>
+    <w:p>
+      <w:pPr>
+        <w:spacing w:after="0"/>
+        <w:rPr>
+          <w:rFonts w:ascii="Courier New" w:hAnsi="Courier New" w:cs="Courier New"/>
+          <w:sz w:val="18"/>
+          <w:szCs w:val="18"/>
+          <w:lang w:val="en-US"/>
+        </w:rPr>
+      </w:pPr>
     </w:p>
     <w:p>
       <w:pPr>
@@ -18733,7 +18829,19 @@
         <w:rPr>
           <w:lang w:val="en-US"/>
         </w:rPr>
-        <w:t xml:space="preserve"> element as its context fragment. </w:t>
+        <w:t xml:space="preserve"> element as its context </w:t>
+      </w:r>
+      <w:r>
+        <w:rPr>
+          <w:lang w:val="en-US"/>
+        </w:rPr>
+        <w:t xml:space="preserve">resource </w:t>
+      </w:r>
+      <w:r>
+        <w:rPr>
+          <w:lang w:val="en-US"/>
+        </w:rPr>
+        <w:t xml:space="preserve">fragment. </w:t>
       </w:r>
       <w:r>
         <w:rPr>
@@ -18779,7 +18887,25 @@
           <w:szCs w:val="18"/>
           <w:lang w:val="en-US"/>
         </w:rPr>
-        <w:t xml:space="preserve">    uriXP="</w:t>
+        <w:t xml:space="preserve">    </w:t>
+      </w:r>
+      <w:r>
+        <w:rPr>
+          <w:rFonts w:ascii="Courier New" w:hAnsi="Courier New" w:cs="Courier New"/>
+          <w:sz w:val="18"/>
+          <w:szCs w:val="18"/>
+          <w:lang w:val="en-US"/>
+        </w:rPr>
+        <w:t xml:space="preserve">     </w:t>
+      </w:r>
+      <w:r>
+        <w:rPr>
+          <w:rFonts w:ascii="Courier New" w:hAnsi="Courier New" w:cs="Courier New"/>
+          <w:sz w:val="18"/>
+          <w:szCs w:val="18"/>
+          <w:lang w:val="en-US"/>
+        </w:rPr>
+        <w:t>uriXP="</w:t>
       </w:r>
       <w:r>
         <w:rPr>
@@ -18815,27 +18941,37 @@
           <w:szCs w:val="18"/>
           <w:lang w:val="en-US"/>
         </w:rPr>
-        <w:t>)"&gt;</w:t>
-      </w:r>
-    </w:p>
-    <w:p>
-      <w:pPr>
-        <w:rPr>
-          <w:rFonts w:ascii="Courier New" w:hAnsi="Courier New" w:cs="Courier New"/>
-          <w:sz w:val="18"/>
-          <w:szCs w:val="18"/>
-          <w:lang w:val="en-US"/>
-        </w:rPr>
-      </w:pPr>
-      <w:r>
-        <w:rPr>
-          <w:rFonts w:ascii="Courier New" w:hAnsi="Courier New" w:cs="Courier New"/>
-          <w:sz w:val="18"/>
-          <w:szCs w:val="18"/>
-          <w:lang w:val="en-US"/>
-        </w:rPr>
-        <w:t>&lt;/linkDef&gt;</w:t>
-      </w:r>
+        <w:t>)"</w:t>
+      </w:r>
+      <w:r>
+        <w:rPr>
+          <w:rFonts w:ascii="Courier New" w:hAnsi="Courier New" w:cs="Courier New"/>
+          <w:sz w:val="18"/>
+          <w:szCs w:val="18"/>
+          <w:lang w:val="en-US"/>
+        </w:rPr>
+        <w:t>/</w:t>
+      </w:r>
+      <w:r>
+        <w:rPr>
+          <w:rFonts w:ascii="Courier New" w:hAnsi="Courier New" w:cs="Courier New"/>
+          <w:sz w:val="18"/>
+          <w:szCs w:val="18"/>
+          <w:lang w:val="en-US"/>
+        </w:rPr>
+        <w:t>&gt;</w:t>
+      </w:r>
+    </w:p>
+    <w:p>
+      <w:pPr>
+        <w:spacing w:after="0"/>
+        <w:rPr>
+          <w:rFonts w:ascii="Courier New" w:hAnsi="Courier New" w:cs="Courier New"/>
+          <w:sz w:val="18"/>
+          <w:szCs w:val="18"/>
+          <w:lang w:val="en-US"/>
+        </w:rPr>
+      </w:pPr>
     </w:p>
     <w:p>
       <w:pPr>
@@ -18866,20 +19002,38 @@
         <w:rPr>
           <w:lang w:val="en-US"/>
         </w:rPr>
-        <w:t xml:space="preserve"> element, all links have the same context resource, which is the </w:t>
-      </w:r>
-      <w:r>
-        <w:rPr>
-          <w:lang w:val="en-US"/>
-        </w:rPr>
-        <w:t xml:space="preserve">complete resource, </w:t>
+        <w:t xml:space="preserve"> element, </w:t>
+      </w:r>
+      <w:r>
+        <w:rPr>
+          <w:lang w:val="en-US"/>
+        </w:rPr>
+        <w:t xml:space="preserve">these links do not </w:t>
+      </w:r>
+      <w:r>
+        <w:rPr>
+          <w:lang w:val="en-US"/>
+        </w:rPr>
+        <w:t>identify</w:t>
+      </w:r>
+      <w:r>
+        <w:rPr>
+          <w:lang w:val="en-US"/>
+        </w:rPr>
+        <w:t xml:space="preserve"> a context resource fragment, thus do not contain </w:t>
       </w:r>
       <w:r>
         <w:rPr>
           <w:lang w:val="en-US"/>
         </w:rPr>
         <w:lastRenderedPageBreak/>
-        <w:t xml:space="preserve">identified by URI and complemented by a node tree. The individual links do not contain information about the </w:t>
+        <w:t xml:space="preserve">information </w:t>
+      </w:r>
+      <w:r>
+        <w:rPr>
+          <w:lang w:val="en-US"/>
+        </w:rPr>
+        <w:t xml:space="preserve">about the </w:t>
       </w:r>
       <w:r>
         <w:rPr>
@@ -18942,19 +19096,6 @@
         <w:rPr>
           <w:lang w:val="en-US"/>
         </w:rPr>
-        <w:t>Example: - code example –</w:t>
-      </w:r>
-    </w:p>
-    <w:p>
-      <w:pPr>
-        <w:rPr>
-          <w:lang w:val="en-US"/>
-        </w:rPr>
-      </w:pPr>
-      <w:r>
-        <w:rPr>
-          <w:lang w:val="en-US"/>
-        </w:rPr>
         <w:t>The</w:t>
       </w:r>
       <w:r>
@@ -19004,7 +19145,13 @@
         <w:rPr>
           <w:lang w:val="en-US"/>
         </w:rPr>
-        <w:t>link connector.</w:t>
+        <w:t>resource</w:t>
+      </w:r>
+      <w:r>
+        <w:rPr>
+          <w:lang w:val="en-US"/>
+        </w:rPr>
+        <w:t xml:space="preserve"> connector.</w:t>
       </w:r>
       <w:r>
         <w:rPr>
@@ -19157,21 +19304,87 @@
         <w:rPr>
           <w:lang w:val="en-US"/>
         </w:rPr>
-        <w:t xml:space="preserve">This heterogeneity of possibilities is represented by the concept of connector types: each connector type has a specific set of parameters. The current version of the Greenfox language supports six different connector types, each one with a specific set of parameters. </w:t>
-      </w:r>
-      <w:r>
-        <w:rPr>
-          <w:lang w:val="en-US"/>
-        </w:rPr>
-        <w:t>Note that future versions may support additional connector types and also additional parameters for the types currently included.</w:t>
-      </w:r>
-    </w:p>
-    <w:p>
-      <w:pPr>
-        <w:rPr>
-          <w:lang w:val="en-US"/>
-        </w:rPr>
-      </w:pPr>
+        <w:t>Th</w:t>
+      </w:r>
+      <w:r>
+        <w:rPr>
+          <w:lang w:val="en-US"/>
+        </w:rPr>
+        <w:t xml:space="preserve">ese different approaches are modeled as </w:t>
+      </w:r>
+      <w:r>
+        <w:rPr>
+          <w:b/>
+          <w:lang w:val="en-US"/>
+        </w:rPr>
+        <w:t>connector types</w:t>
+      </w:r>
+      <w:r>
+        <w:rPr>
+          <w:lang w:val="en-US"/>
+        </w:rPr>
+        <w:t>: each connector type has a specific set of parameters. The current version of the Greenfox language supports six different connector types</w:t>
+      </w:r>
+      <w:r>
+        <w:rPr>
+          <w:lang w:val="en-US"/>
+        </w:rPr>
+        <w:t xml:space="preserve">. Each connector type has a </w:t>
+      </w:r>
+      <w:r>
+        <w:rPr>
+          <w:lang w:val="en-US"/>
+        </w:rPr>
+        <w:t>specific set of parameters</w:t>
+      </w:r>
+      <w:r>
+        <w:rPr>
+          <w:lang w:val="en-US"/>
+        </w:rPr>
+        <w:t>, summarized in the following table</w:t>
+      </w:r>
+      <w:r>
+        <w:rPr>
+          <w:lang w:val="en-US"/>
+        </w:rPr>
+        <w:t xml:space="preserve">. </w:t>
+      </w:r>
+      <w:r>
+        <w:rPr>
+          <w:lang w:val="en-US"/>
+        </w:rPr>
+        <w:t>F</w:t>
+      </w:r>
+      <w:r>
+        <w:rPr>
+          <w:lang w:val="en-US"/>
+        </w:rPr>
+        <w:t xml:space="preserve">uture versions </w:t>
+      </w:r>
+      <w:r>
+        <w:rPr>
+          <w:lang w:val="en-US"/>
+        </w:rPr>
+        <w:t xml:space="preserve">of the Greenfox language </w:t>
+      </w:r>
+      <w:r>
+        <w:rPr>
+          <w:lang w:val="en-US"/>
+        </w:rPr>
+        <w:t>may support additional connector types</w:t>
+      </w:r>
+      <w:r>
+        <w:rPr>
+          <w:lang w:val="en-US"/>
+        </w:rPr>
+        <w:t xml:space="preserve">, as well as </w:t>
+      </w:r>
+      <w:r>
+        <w:rPr>
+          <w:lang w:val="en-US"/>
+        </w:rPr>
+        <w:t>additional parameters for the types currently included.</w:t>
+      </w:r>
     </w:p>
     <w:p>
       <w:pPr>
@@ -19585,7 +19798,13 @@
               <w:rPr>
                 <w:lang w:val="en-US"/>
               </w:rPr>
-              <w:t>The context item selected as in the case of @uriXP</w:t>
+              <w:t xml:space="preserve">Same </w:t>
+            </w:r>
+            <w:r>
+              <w:rPr>
+                <w:lang w:val="en-US"/>
+              </w:rPr>
+              <w:t>context item as in the case of @uriXP</w:t>
             </w:r>
           </w:p>
         </w:tc>
@@ -19649,7 +19868,6 @@
                 <w:rFonts w:ascii="Courier New" w:hAnsi="Courier New" w:cs="Courier New"/>
                 <w:lang w:val="en-US"/>
               </w:rPr>
-              <w:lastRenderedPageBreak/>
               <w:t>templateVar</w:t>
             </w:r>
             <w:r>
@@ -19674,7 +19892,6 @@
               <w:rPr>
                 <w:lang w:val="en-US"/>
               </w:rPr>
-              <w:lastRenderedPageBreak/>
               <w:t xml:space="preserve">Template variable references are replaced by single items from the template variable values; each combination of value items yields a URI. </w:t>
             </w:r>
           </w:p>
@@ -19839,7 +20056,7 @@
               <w:rPr>
                 <w:lang w:val="en-US"/>
               </w:rPr>
-              <w:t>The context item selected as in the case of @uriXP.</w:t>
+              <w:t>Same context item as in the case of @uriXP.</w:t>
             </w:r>
           </w:p>
         </w:tc>
@@ -20023,19 +20240,7 @@
               <w:rPr>
                 <w:lang w:val="en-US"/>
               </w:rPr>
-              <w:t xml:space="preserve">URI of reflector </w:t>
-            </w:r>
-            <w:r>
-              <w:rPr>
-                <w:lang w:val="en-US"/>
-              </w:rPr>
-              <w:t>2</w:t>
-            </w:r>
-            <w:r>
-              <w:rPr>
-                <w:lang w:val="en-US"/>
-              </w:rPr>
-              <w:t>, or a Foxpath expression returning that URI</w:t>
+              <w:t>URI of reflector 2, or a Foxpath expression returning that URI</w:t>
             </w:r>
           </w:p>
         </w:tc>
@@ -20223,13 +20428,7 @@
               <w:rPr>
                 <w:lang w:val="en-US"/>
               </w:rPr>
-              <w:t xml:space="preserve">The URI obtained from the reflectors is modified by replacing </w:t>
-            </w:r>
-            <w:r>
-              <w:rPr>
-                <w:lang w:val="en-US"/>
-              </w:rPr>
-              <w:t>the substring supplied by @reflected-ReplaceSubstring with this string</w:t>
+              <w:t>The URI obtained from the reflectors is modified by replacing the substring supplied by @reflected-ReplaceSubstring with this string</w:t>
             </w:r>
           </w:p>
         </w:tc>
@@ -20589,7 +20788,240 @@
           <w:szCs w:val="18"/>
           <w:lang w:val="en-US"/>
         </w:rPr>
+        <w:t xml:space="preserve">     </w:t>
+      </w:r>
+      <w:r>
+        <w:rPr>
+          <w:rFonts w:ascii="Courier New" w:hAnsi="Courier New" w:cs="Courier New"/>
+          <w:sz w:val="18"/>
+          <w:szCs w:val="18"/>
+          <w:lang w:val="en-US"/>
+        </w:rPr>
+        <w:t xml:space="preserve">  </w:t>
+      </w:r>
+      <w:r>
+        <w:rPr>
+          <w:rFonts w:ascii="Courier New" w:hAnsi="Courier New" w:cs="Courier New"/>
+          <w:sz w:val="18"/>
+          <w:szCs w:val="18"/>
+          <w:lang w:val="en-US"/>
+        </w:rPr>
+        <w:t>apply-expression(</w:t>
+      </w:r>
+      <w:r>
+        <w:rPr>
+          <w:rFonts w:ascii="Courier New" w:hAnsi="Courier New" w:cs="Courier New"/>
+          <w:sz w:val="18"/>
+          <w:szCs w:val="18"/>
+          <w:lang w:val="en-US"/>
+        </w:rPr>
+        <w:t>$LDO.</w:t>
+      </w:r>
+      <w:r>
+        <w:rPr>
+          <w:rFonts w:ascii="Courier New" w:hAnsi="Courier New" w:cs="Courier New"/>
+          <w:sz w:val="18"/>
+          <w:szCs w:val="18"/>
+          <w:lang w:val="en-US"/>
+        </w:rPr>
+        <w:t>context-selector, $</w:t>
+      </w:r>
+      <w:r>
+        <w:rPr>
+          <w:rFonts w:ascii="Courier New" w:hAnsi="Courier New" w:cs="Courier New"/>
+          <w:sz w:val="18"/>
+          <w:szCs w:val="18"/>
+          <w:lang w:val="en-US"/>
+        </w:rPr>
+        <w:t>context</w:t>
+      </w:r>
+      <w:r>
+        <w:rPr>
+          <w:rFonts w:ascii="Courier New" w:hAnsi="Courier New" w:cs="Courier New"/>
+          <w:sz w:val="18"/>
+          <w:szCs w:val="18"/>
+          <w:lang w:val="en-US"/>
+        </w:rPr>
+        <w:t>-tree)</w:t>
+      </w:r>
+    </w:p>
+    <w:p>
+      <w:pPr>
+        <w:spacing w:after="0"/>
+        <w:rPr>
+          <w:rFonts w:ascii="Courier New" w:hAnsi="Courier New" w:cs="Courier New"/>
+          <w:sz w:val="18"/>
+          <w:szCs w:val="18"/>
+          <w:lang w:val="en-US"/>
+        </w:rPr>
+      </w:pPr>
+      <w:r>
+        <w:rPr>
+          <w:rFonts w:ascii="Courier New" w:hAnsi="Courier New" w:cs="Courier New"/>
+          <w:sz w:val="18"/>
+          <w:szCs w:val="18"/>
+          <w:lang w:val="en-US"/>
+        </w:rPr>
+        <w:t xml:space="preserve">     e</w:t>
+      </w:r>
+      <w:r>
+        <w:rPr>
+          <w:rFonts w:ascii="Courier New" w:hAnsi="Courier New" w:cs="Courier New"/>
+          <w:sz w:val="18"/>
+          <w:szCs w:val="18"/>
+          <w:lang w:val="en-US"/>
+        </w:rPr>
+        <w:t>lse:</w:t>
+      </w:r>
+    </w:p>
+    <w:p>
+      <w:pPr>
+        <w:spacing w:after="0"/>
+        <w:rPr>
+          <w:rFonts w:ascii="Courier New" w:hAnsi="Courier New" w:cs="Courier New"/>
+          <w:sz w:val="18"/>
+          <w:szCs w:val="18"/>
+          <w:lang w:val="en-US"/>
+        </w:rPr>
+      </w:pPr>
+      <w:r>
+        <w:rPr>
+          <w:rFonts w:ascii="Courier New" w:hAnsi="Courier New" w:cs="Courier New"/>
+          <w:sz w:val="18"/>
+          <w:szCs w:val="18"/>
+          <w:lang w:val="en-US"/>
+        </w:rPr>
         <w:lastRenderedPageBreak/>
+        <w:t xml:space="preserve">  </w:t>
+      </w:r>
+      <w:r>
+        <w:rPr>
+          <w:rFonts w:ascii="Courier New" w:hAnsi="Courier New" w:cs="Courier New"/>
+          <w:sz w:val="18"/>
+          <w:szCs w:val="18"/>
+          <w:lang w:val="en-US"/>
+        </w:rPr>
+        <w:t xml:space="preserve">  </w:t>
+      </w:r>
+      <w:r>
+        <w:rPr>
+          <w:rFonts w:ascii="Courier New" w:hAnsi="Courier New" w:cs="Courier New"/>
+          <w:sz w:val="18"/>
+          <w:szCs w:val="18"/>
+          <w:lang w:val="en-US"/>
+        </w:rPr>
+        <w:t xml:space="preserve"> </w:t>
+      </w:r>
+      <w:r>
+        <w:rPr>
+          <w:rFonts w:ascii="Courier New" w:hAnsi="Courier New" w:cs="Courier New"/>
+          <w:sz w:val="18"/>
+          <w:szCs w:val="18"/>
+          <w:lang w:val="en-US"/>
+        </w:rPr>
+        <w:t xml:space="preserve">  i</w:t>
+      </w:r>
+      <w:r>
+        <w:rPr>
+          <w:rFonts w:ascii="Courier New" w:hAnsi="Courier New" w:cs="Courier New"/>
+          <w:sz w:val="18"/>
+          <w:szCs w:val="18"/>
+          <w:lang w:val="en-US"/>
+        </w:rPr>
+        <w:t>f (</w:t>
+      </w:r>
+      <w:r>
+        <w:rPr>
+          <w:rFonts w:ascii="Courier New" w:hAnsi="Courier New" w:cs="Courier New"/>
+          <w:sz w:val="18"/>
+          <w:szCs w:val="18"/>
+          <w:lang w:val="en-US"/>
+        </w:rPr>
+        <w:t>$LDO.resource-connector.requires-node-tree</w:t>
+      </w:r>
+      <w:r>
+        <w:rPr>
+          <w:rFonts w:ascii="Courier New" w:hAnsi="Courier New" w:cs="Courier New"/>
+          <w:sz w:val="18"/>
+          <w:szCs w:val="18"/>
+          <w:lang w:val="en-US"/>
+        </w:rPr>
+        <w:t>):</w:t>
+      </w:r>
+    </w:p>
+    <w:p>
+      <w:pPr>
+        <w:spacing w:after="0"/>
+        <w:rPr>
+          <w:rFonts w:ascii="Courier New" w:hAnsi="Courier New" w:cs="Courier New"/>
+          <w:sz w:val="18"/>
+          <w:szCs w:val="18"/>
+          <w:lang w:val="en-US"/>
+        </w:rPr>
+      </w:pPr>
+      <w:r>
+        <w:rPr>
+          <w:rFonts w:ascii="Courier New" w:hAnsi="Courier New" w:cs="Courier New"/>
+          <w:sz w:val="18"/>
+          <w:szCs w:val="18"/>
+          <w:lang w:val="en-US"/>
+        </w:rPr>
+        <w:t xml:space="preserve">    </w:t>
+      </w:r>
+      <w:r>
+        <w:rPr>
+          <w:rFonts w:ascii="Courier New" w:hAnsi="Courier New" w:cs="Courier New"/>
+          <w:sz w:val="18"/>
+          <w:szCs w:val="18"/>
+          <w:lang w:val="en-US"/>
+        </w:rPr>
+        <w:t xml:space="preserve"> </w:t>
+      </w:r>
+      <w:r>
+        <w:rPr>
+          <w:rFonts w:ascii="Courier New" w:hAnsi="Courier New" w:cs="Courier New"/>
+          <w:sz w:val="18"/>
+          <w:szCs w:val="18"/>
+          <w:lang w:val="en-US"/>
+        </w:rPr>
+        <w:t xml:space="preserve"> </w:t>
+      </w:r>
+      <w:r>
+        <w:rPr>
+          <w:rFonts w:ascii="Courier New" w:hAnsi="Courier New" w:cs="Courier New"/>
+          <w:sz w:val="18"/>
+          <w:szCs w:val="18"/>
+          <w:lang w:val="en-US"/>
+        </w:rPr>
+        <w:t xml:space="preserve">   n</w:t>
+      </w:r>
+      <w:r>
+        <w:rPr>
+          <w:rFonts w:ascii="Courier New" w:hAnsi="Courier New" w:cs="Courier New"/>
+          <w:sz w:val="18"/>
+          <w:szCs w:val="18"/>
+          <w:lang w:val="en-US"/>
+        </w:rPr>
+        <w:t>ode-tree($context-uri)</w:t>
+      </w:r>
+    </w:p>
+    <w:p>
+      <w:pPr>
+        <w:spacing w:after="0"/>
+        <w:rPr>
+          <w:rFonts w:ascii="Courier New" w:hAnsi="Courier New" w:cs="Courier New"/>
+          <w:sz w:val="18"/>
+          <w:szCs w:val="18"/>
+          <w:lang w:val="en-US"/>
+        </w:rPr>
+      </w:pPr>
+      <w:r>
+        <w:rPr>
+          <w:rFonts w:ascii="Courier New" w:hAnsi="Courier New" w:cs="Courier New"/>
+          <w:sz w:val="18"/>
+          <w:szCs w:val="18"/>
+          <w:lang w:val="en-US"/>
+        </w:rPr>
         <w:t xml:space="preserve">     </w:t>
       </w:r>
       <w:r>
@@ -20599,6 +21031,178 @@
           <w:szCs w:val="18"/>
           <w:lang w:val="en-US"/>
         </w:rPr>
+        <w:t xml:space="preserve">  e</w:t>
+      </w:r>
+      <w:r>
+        <w:rPr>
+          <w:rFonts w:ascii="Courier New" w:hAnsi="Courier New" w:cs="Courier New"/>
+          <w:sz w:val="18"/>
+          <w:szCs w:val="18"/>
+          <w:lang w:val="en-US"/>
+        </w:rPr>
+        <w:t>lse:</w:t>
+      </w:r>
+    </w:p>
+    <w:p>
+      <w:pPr>
+        <w:spacing w:after="0"/>
+        <w:rPr>
+          <w:rFonts w:ascii="Courier New" w:hAnsi="Courier New" w:cs="Courier New"/>
+          <w:sz w:val="18"/>
+          <w:szCs w:val="18"/>
+          <w:lang w:val="en-US"/>
+        </w:rPr>
+      </w:pPr>
+      <w:r>
+        <w:rPr>
+          <w:rFonts w:ascii="Courier New" w:hAnsi="Courier New" w:cs="Courier New"/>
+          <w:sz w:val="18"/>
+          <w:szCs w:val="18"/>
+          <w:lang w:val="en-US"/>
+        </w:rPr>
+        <w:t xml:space="preserve">     </w:t>
+      </w:r>
+      <w:r>
+        <w:rPr>
+          <w:rFonts w:ascii="Courier New" w:hAnsi="Courier New" w:cs="Courier New"/>
+          <w:sz w:val="18"/>
+          <w:szCs w:val="18"/>
+          <w:lang w:val="en-US"/>
+        </w:rPr>
+        <w:t xml:space="preserve">    </w:t>
+      </w:r>
+      <w:r>
+        <w:rPr>
+          <w:rFonts w:ascii="Courier New" w:hAnsi="Courier New" w:cs="Courier New"/>
+          <w:sz w:val="18"/>
+          <w:szCs w:val="18"/>
+          <w:lang w:val="en-US"/>
+        </w:rPr>
+        <w:t>$context-uri</w:t>
+      </w:r>
+    </w:p>
+    <w:p>
+      <w:pPr>
+        <w:spacing w:after="0"/>
+        <w:rPr>
+          <w:rFonts w:ascii="Courier New" w:hAnsi="Courier New" w:cs="Courier New"/>
+          <w:sz w:val="18"/>
+          <w:szCs w:val="18"/>
+          <w:lang w:val="en-US"/>
+        </w:rPr>
+      </w:pPr>
+      <w:r>
+        <w:rPr>
+          <w:rFonts w:ascii="Courier New" w:hAnsi="Courier New" w:cs="Courier New"/>
+          <w:sz w:val="18"/>
+          <w:szCs w:val="18"/>
+          <w:lang w:val="en-US"/>
+        </w:rPr>
+        <w:t xml:space="preserve">  f</w:t>
+      </w:r>
+      <w:r>
+        <w:rPr>
+          <w:rFonts w:ascii="Courier New" w:hAnsi="Courier New" w:cs="Courier New"/>
+          <w:sz w:val="18"/>
+          <w:szCs w:val="18"/>
+          <w:lang w:val="en-US"/>
+        </w:rPr>
+        <w:t>or each $context-point in $context-points:</w:t>
+      </w:r>
+    </w:p>
+    <w:p>
+      <w:pPr>
+        <w:spacing w:after="0"/>
+        <w:rPr>
+          <w:rFonts w:ascii="Courier New" w:hAnsi="Courier New" w:cs="Courier New"/>
+          <w:sz w:val="18"/>
+          <w:szCs w:val="18"/>
+          <w:lang w:val="en-US"/>
+        </w:rPr>
+      </w:pPr>
+      <w:r>
+        <w:rPr>
+          <w:rFonts w:ascii="Courier New" w:hAnsi="Courier New" w:cs="Courier New"/>
+          <w:sz w:val="18"/>
+          <w:szCs w:val="18"/>
+          <w:lang w:val="en-US"/>
+        </w:rPr>
+        <w:t xml:space="preserve">     l</w:t>
+      </w:r>
+      <w:r>
+        <w:rPr>
+          <w:rFonts w:ascii="Courier New" w:hAnsi="Courier New" w:cs="Courier New"/>
+          <w:sz w:val="18"/>
+          <w:szCs w:val="18"/>
+          <w:lang w:val="en-US"/>
+        </w:rPr>
+        <w:t>et $target-uris := apply-</w:t>
+      </w:r>
+      <w:r>
+        <w:rPr>
+          <w:rFonts w:ascii="Courier New" w:hAnsi="Courier New" w:cs="Courier New"/>
+          <w:sz w:val="18"/>
+          <w:szCs w:val="18"/>
+          <w:lang w:val="en-US"/>
+        </w:rPr>
+        <w:t xml:space="preserve">connector($LDO.connector, </w:t>
+      </w:r>
+      <w:r>
+        <w:rPr>
+          <w:rFonts w:ascii="Courier New" w:hAnsi="Courier New" w:cs="Courier New"/>
+          <w:sz w:val="18"/>
+          <w:szCs w:val="18"/>
+          <w:lang w:val="en-US"/>
+        </w:rPr>
+        <w:t>$context-point)</w:t>
+      </w:r>
+    </w:p>
+    <w:p>
+      <w:pPr>
+        <w:spacing w:after="0"/>
+        <w:rPr>
+          <w:rFonts w:ascii="Courier New" w:hAnsi="Courier New" w:cs="Courier New"/>
+          <w:sz w:val="18"/>
+          <w:szCs w:val="18"/>
+          <w:lang w:val="en-US"/>
+        </w:rPr>
+      </w:pPr>
+      <w:r>
+        <w:rPr>
+          <w:rFonts w:ascii="Courier New" w:hAnsi="Courier New" w:cs="Courier New"/>
+          <w:sz w:val="18"/>
+          <w:szCs w:val="18"/>
+          <w:lang w:val="en-US"/>
+        </w:rPr>
+        <w:t xml:space="preserve">     f</w:t>
+      </w:r>
+      <w:r>
+        <w:rPr>
+          <w:rFonts w:ascii="Courier New" w:hAnsi="Courier New" w:cs="Courier New"/>
+          <w:sz w:val="18"/>
+          <w:szCs w:val="18"/>
+          <w:lang w:val="en-US"/>
+        </w:rPr>
+        <w:t>or each $target-uri in $target-uris:</w:t>
+      </w:r>
+    </w:p>
+    <w:p>
+      <w:pPr>
+        <w:spacing w:after="0"/>
+        <w:rPr>
+          <w:rFonts w:ascii="Courier New" w:hAnsi="Courier New" w:cs="Courier New"/>
+          <w:sz w:val="18"/>
+          <w:szCs w:val="18"/>
+          <w:lang w:val="en-US"/>
+        </w:rPr>
+      </w:pPr>
+      <w:r>
+        <w:rPr>
+          <w:rFonts w:ascii="Courier New" w:hAnsi="Courier New" w:cs="Courier New"/>
+          <w:sz w:val="18"/>
+          <w:szCs w:val="18"/>
+          <w:lang w:val="en-US"/>
+        </w:rPr>
         <w:t xml:space="preserve">  </w:t>
       </w:r>
       <w:r>
@@ -20608,7 +21212,34 @@
           <w:szCs w:val="18"/>
           <w:lang w:val="en-US"/>
         </w:rPr>
-        <w:t>apply-expression(</w:t>
+        <w:t xml:space="preserve">  </w:t>
+      </w:r>
+      <w:r>
+        <w:rPr>
+          <w:rFonts w:ascii="Courier New" w:hAnsi="Courier New" w:cs="Courier New"/>
+          <w:sz w:val="18"/>
+          <w:szCs w:val="18"/>
+          <w:lang w:val="en-US"/>
+        </w:rPr>
+        <w:t xml:space="preserve"> </w:t>
+      </w:r>
+      <w:r>
+        <w:rPr>
+          <w:rFonts w:ascii="Courier New" w:hAnsi="Courier New" w:cs="Courier New"/>
+          <w:sz w:val="18"/>
+          <w:szCs w:val="18"/>
+          <w:lang w:val="en-US"/>
+        </w:rPr>
+        <w:t xml:space="preserve">  i</w:t>
+      </w:r>
+      <w:r>
+        <w:rPr>
+          <w:rFonts w:ascii="Courier New" w:hAnsi="Courier New" w:cs="Courier New"/>
+          <w:sz w:val="18"/>
+          <w:szCs w:val="18"/>
+          <w:lang w:val="en-US"/>
+        </w:rPr>
+        <w:t>f (exists(</w:t>
       </w:r>
       <w:r>
         <w:rPr>
@@ -20626,25 +21257,25 @@
           <w:szCs w:val="18"/>
           <w:lang w:val="en-US"/>
         </w:rPr>
-        <w:t>context-selector, $</w:t>
-      </w:r>
-      <w:r>
-        <w:rPr>
-          <w:rFonts w:ascii="Courier New" w:hAnsi="Courier New" w:cs="Courier New"/>
-          <w:sz w:val="18"/>
-          <w:szCs w:val="18"/>
-          <w:lang w:val="en-US"/>
-        </w:rPr>
-        <w:t>context</w:t>
-      </w:r>
-      <w:r>
-        <w:rPr>
-          <w:rFonts w:ascii="Courier New" w:hAnsi="Courier New" w:cs="Courier New"/>
-          <w:sz w:val="18"/>
-          <w:szCs w:val="18"/>
-          <w:lang w:val="en-US"/>
-        </w:rPr>
-        <w:t>-tree)</w:t>
+        <w:t>target-selector)</w:t>
+      </w:r>
+      <w:r>
+        <w:rPr>
+          <w:rFonts w:ascii="Courier New" w:hAnsi="Courier New" w:cs="Courier New"/>
+          <w:sz w:val="18"/>
+          <w:szCs w:val="18"/>
+          <w:lang w:val="en-US"/>
+        </w:rPr>
+        <w:t>)</w:t>
+      </w:r>
+      <w:r>
+        <w:rPr>
+          <w:rFonts w:ascii="Courier New" w:hAnsi="Courier New" w:cs="Courier New"/>
+          <w:sz w:val="18"/>
+          <w:szCs w:val="18"/>
+          <w:lang w:val="en-US"/>
+        </w:rPr>
+        <w:t>:</w:t>
       </w:r>
     </w:p>
     <w:p>
@@ -20664,16 +21295,61 @@
           <w:szCs w:val="18"/>
           <w:lang w:val="en-US"/>
         </w:rPr>
-        <w:t xml:space="preserve">     e</w:t>
-      </w:r>
-      <w:r>
-        <w:rPr>
-          <w:rFonts w:ascii="Courier New" w:hAnsi="Courier New" w:cs="Courier New"/>
-          <w:sz w:val="18"/>
-          <w:szCs w:val="18"/>
-          <w:lang w:val="en-US"/>
-        </w:rPr>
-        <w:t>lse:</w:t>
+        <w:t xml:space="preserve">    </w:t>
+      </w:r>
+      <w:r>
+        <w:rPr>
+          <w:rFonts w:ascii="Courier New" w:hAnsi="Courier New" w:cs="Courier New"/>
+          <w:sz w:val="18"/>
+          <w:szCs w:val="18"/>
+          <w:lang w:val="en-US"/>
+        </w:rPr>
+        <w:t xml:space="preserve"> </w:t>
+      </w:r>
+      <w:r>
+        <w:rPr>
+          <w:rFonts w:ascii="Courier New" w:hAnsi="Courier New" w:cs="Courier New"/>
+          <w:sz w:val="18"/>
+          <w:szCs w:val="18"/>
+          <w:lang w:val="en-US"/>
+        </w:rPr>
+        <w:t xml:space="preserve"> </w:t>
+      </w:r>
+      <w:r>
+        <w:rPr>
+          <w:rFonts w:ascii="Courier New" w:hAnsi="Courier New" w:cs="Courier New"/>
+          <w:sz w:val="18"/>
+          <w:szCs w:val="18"/>
+          <w:lang w:val="en-US"/>
+        </w:rPr>
+        <w:t xml:space="preserve">   l</w:t>
+      </w:r>
+      <w:r>
+        <w:rPr>
+          <w:rFonts w:ascii="Courier New" w:hAnsi="Courier New" w:cs="Courier New"/>
+          <w:sz w:val="18"/>
+          <w:szCs w:val="18"/>
+          <w:lang w:val="en-US"/>
+        </w:rPr>
+        <w:t>et $target</w:t>
+      </w:r>
+      <w:r>
+        <w:rPr>
+          <w:rFonts w:ascii="Courier New" w:hAnsi="Courier New" w:cs="Courier New"/>
+          <w:sz w:val="18"/>
+          <w:szCs w:val="18"/>
+          <w:lang w:val="en-US"/>
+        </w:rPr>
+        <w:t>-</w:t>
+      </w:r>
+      <w:r>
+        <w:rPr>
+          <w:rFonts w:ascii="Courier New" w:hAnsi="Courier New" w:cs="Courier New"/>
+          <w:sz w:val="18"/>
+          <w:szCs w:val="18"/>
+          <w:lang w:val="en-US"/>
+        </w:rPr>
+        <w:t>tree := node-tree($target-uri)</w:t>
       </w:r>
     </w:p>
     <w:p>
@@ -20693,6 +21369,107 @@
           <w:szCs w:val="18"/>
           <w:lang w:val="en-US"/>
         </w:rPr>
+        <w:t xml:space="preserve">     </w:t>
+      </w:r>
+      <w:r>
+        <w:rPr>
+          <w:rFonts w:ascii="Courier New" w:hAnsi="Courier New" w:cs="Courier New"/>
+          <w:sz w:val="18"/>
+          <w:szCs w:val="18"/>
+          <w:lang w:val="en-US"/>
+        </w:rPr>
+        <w:t xml:space="preserve"> </w:t>
+      </w:r>
+      <w:r>
+        <w:rPr>
+          <w:rFonts w:ascii="Courier New" w:hAnsi="Courier New" w:cs="Courier New"/>
+          <w:sz w:val="18"/>
+          <w:szCs w:val="18"/>
+          <w:lang w:val="en-US"/>
+        </w:rPr>
+        <w:t xml:space="preserve">   </w:t>
+      </w:r>
+      <w:r>
+        <w:rPr>
+          <w:rFonts w:ascii="Courier New" w:hAnsi="Courier New" w:cs="Courier New"/>
+          <w:sz w:val="18"/>
+          <w:szCs w:val="18"/>
+          <w:lang w:val="en-US"/>
+        </w:rPr>
+        <w:t>l</w:t>
+      </w:r>
+      <w:r>
+        <w:rPr>
+          <w:rFonts w:ascii="Courier New" w:hAnsi="Courier New" w:cs="Courier New"/>
+          <w:sz w:val="18"/>
+          <w:szCs w:val="18"/>
+          <w:lang w:val="en-US"/>
+        </w:rPr>
+        <w:t>et $target-fragment := apply-</w:t>
+      </w:r>
+      <w:r>
+        <w:rPr>
+          <w:rFonts w:ascii="Courier New" w:hAnsi="Courier New" w:cs="Courier New"/>
+          <w:sz w:val="18"/>
+          <w:szCs w:val="18"/>
+          <w:lang w:val="en-US"/>
+        </w:rPr>
+        <w:t>selector</w:t>
+      </w:r>
+      <w:r>
+        <w:rPr>
+          <w:rFonts w:ascii="Courier New" w:hAnsi="Courier New" w:cs="Courier New"/>
+          <w:sz w:val="18"/>
+          <w:szCs w:val="18"/>
+          <w:lang w:val="en-US"/>
+        </w:rPr>
+        <w:t>(</w:t>
+      </w:r>
+      <w:r>
+        <w:rPr>
+          <w:rFonts w:ascii="Courier New" w:hAnsi="Courier New" w:cs="Courier New"/>
+          <w:sz w:val="18"/>
+          <w:szCs w:val="18"/>
+          <w:lang w:val="en-US"/>
+        </w:rPr>
+        <w:t>$LDO.</w:t>
+      </w:r>
+      <w:r>
+        <w:rPr>
+          <w:rFonts w:ascii="Courier New" w:hAnsi="Courier New" w:cs="Courier New"/>
+          <w:sz w:val="18"/>
+          <w:szCs w:val="18"/>
+          <w:lang w:val="en-US"/>
+        </w:rPr>
+        <w:t>target-selector, $target-tree)</w:t>
+      </w:r>
+    </w:p>
+    <w:p>
+      <w:pPr>
+        <w:spacing w:after="0"/>
+        <w:rPr>
+          <w:rFonts w:ascii="Courier New" w:hAnsi="Courier New" w:cs="Courier New"/>
+          <w:sz w:val="18"/>
+          <w:szCs w:val="18"/>
+          <w:lang w:val="en-US"/>
+        </w:rPr>
+      </w:pPr>
+      <w:r>
+        <w:rPr>
+          <w:rFonts w:ascii="Courier New" w:hAnsi="Courier New" w:cs="Courier New"/>
+          <w:sz w:val="18"/>
+          <w:szCs w:val="18"/>
+          <w:lang w:val="en-US"/>
+        </w:rPr>
+        <w:t xml:space="preserve">      </w:t>
+      </w:r>
+      <w:r>
+        <w:rPr>
+          <w:rFonts w:ascii="Courier New" w:hAnsi="Courier New" w:cs="Courier New"/>
+          <w:sz w:val="18"/>
+          <w:szCs w:val="18"/>
+          <w:lang w:val="en-US"/>
+        </w:rPr>
         <w:t xml:space="preserve">  </w:t>
       </w:r>
       <w:r>
@@ -20702,6 +21479,1080 @@
           <w:szCs w:val="18"/>
           <w:lang w:val="en-US"/>
         </w:rPr>
+        <w:t xml:space="preserve"> </w:t>
+      </w:r>
+      <w:r>
+        <w:rPr>
+          <w:rFonts w:ascii="Courier New" w:hAnsi="Courier New" w:cs="Courier New"/>
+          <w:sz w:val="18"/>
+          <w:szCs w:val="18"/>
+          <w:lang w:val="en-US"/>
+        </w:rPr>
+        <w:t>LRO</w:t>
+      </w:r>
+      <w:r>
+        <w:rPr>
+          <w:rFonts w:ascii="Courier New" w:hAnsi="Courier New" w:cs="Courier New"/>
+          <w:sz w:val="18"/>
+          <w:szCs w:val="18"/>
+          <w:lang w:val="en-US"/>
+        </w:rPr>
+        <w:t xml:space="preserve">($target-uri, $target-tree, $target-fragment, </w:t>
+      </w:r>
+    </w:p>
+    <w:p>
+      <w:pPr>
+        <w:spacing w:after="0"/>
+        <w:rPr>
+          <w:rFonts w:ascii="Courier New" w:hAnsi="Courier New" w:cs="Courier New"/>
+          <w:sz w:val="18"/>
+          <w:szCs w:val="18"/>
+          <w:lang w:val="en-US"/>
+        </w:rPr>
+      </w:pPr>
+      <w:r>
+        <w:rPr>
+          <w:rFonts w:ascii="Courier New" w:hAnsi="Courier New" w:cs="Courier New"/>
+          <w:sz w:val="18"/>
+          <w:szCs w:val="18"/>
+          <w:lang w:val="en-US"/>
+        </w:rPr>
+        <w:t xml:space="preserve">             </w:t>
+      </w:r>
+      <w:r>
+        <w:rPr>
+          <w:rFonts w:ascii="Courier New" w:hAnsi="Courier New" w:cs="Courier New"/>
+          <w:sz w:val="18"/>
+          <w:szCs w:val="18"/>
+          <w:lang w:val="en-US"/>
+        </w:rPr>
+        <w:t>$context-uri, $context-tree, $context-point)</w:t>
+      </w:r>
+    </w:p>
+    <w:p>
+      <w:pPr>
+        <w:spacing w:after="0"/>
+        <w:rPr>
+          <w:rFonts w:ascii="Courier New" w:hAnsi="Courier New" w:cs="Courier New"/>
+          <w:sz w:val="18"/>
+          <w:szCs w:val="18"/>
+          <w:lang w:val="en-US"/>
+        </w:rPr>
+      </w:pPr>
+      <w:r>
+        <w:rPr>
+          <w:rFonts w:ascii="Courier New" w:hAnsi="Courier New" w:cs="Courier New"/>
+          <w:sz w:val="18"/>
+          <w:szCs w:val="18"/>
+          <w:lang w:val="en-US"/>
+        </w:rPr>
+        <w:t xml:space="preserve">       else if ($LDO.expects-target-tree):</w:t>
+      </w:r>
+    </w:p>
+    <w:p>
+      <w:pPr>
+        <w:spacing w:after="0"/>
+        <w:rPr>
+          <w:rFonts w:ascii="Courier New" w:hAnsi="Courier New" w:cs="Courier New"/>
+          <w:sz w:val="18"/>
+          <w:szCs w:val="18"/>
+          <w:lang w:val="en-US"/>
+        </w:rPr>
+      </w:pPr>
+      <w:r>
+        <w:rPr>
+          <w:rFonts w:ascii="Courier New" w:hAnsi="Courier New" w:cs="Courier New"/>
+          <w:sz w:val="18"/>
+          <w:szCs w:val="18"/>
+          <w:lang w:val="en-US"/>
+        </w:rPr>
+        <w:t xml:space="preserve">         let $target-tree := node-tree($target-uri)</w:t>
+      </w:r>
+    </w:p>
+    <w:p>
+      <w:pPr>
+        <w:spacing w:after="0"/>
+        <w:rPr>
+          <w:rFonts w:ascii="Courier New" w:hAnsi="Courier New" w:cs="Courier New"/>
+          <w:sz w:val="18"/>
+          <w:szCs w:val="18"/>
+          <w:lang w:val="en-US"/>
+        </w:rPr>
+      </w:pPr>
+      <w:r>
+        <w:rPr>
+          <w:rFonts w:ascii="Courier New" w:hAnsi="Courier New" w:cs="Courier New"/>
+          <w:sz w:val="18"/>
+          <w:szCs w:val="18"/>
+          <w:lang w:val="en-US"/>
+        </w:rPr>
+        <w:t xml:space="preserve">         LRO($target-uri, $target-tree, null,</w:t>
+      </w:r>
+    </w:p>
+    <w:p>
+      <w:pPr>
+        <w:spacing w:after="0"/>
+        <w:rPr>
+          <w:rFonts w:ascii="Courier New" w:hAnsi="Courier New" w:cs="Courier New"/>
+          <w:sz w:val="18"/>
+          <w:szCs w:val="18"/>
+          <w:lang w:val="en-US"/>
+        </w:rPr>
+      </w:pPr>
+      <w:r>
+        <w:rPr>
+          <w:rFonts w:ascii="Courier New" w:hAnsi="Courier New" w:cs="Courier New"/>
+          <w:sz w:val="18"/>
+          <w:szCs w:val="18"/>
+          <w:lang w:val="en-US"/>
+        </w:rPr>
+        <w:t xml:space="preserve">             $context-uri, $context-tree, $context-point)</w:t>
+      </w:r>
+    </w:p>
+    <w:p>
+      <w:pPr>
+        <w:spacing w:after="0"/>
+        <w:rPr>
+          <w:rFonts w:ascii="Courier New" w:hAnsi="Courier New" w:cs="Courier New"/>
+          <w:sz w:val="18"/>
+          <w:szCs w:val="18"/>
+          <w:lang w:val="en-US"/>
+        </w:rPr>
+      </w:pPr>
+      <w:r>
+        <w:rPr>
+          <w:rFonts w:ascii="Courier New" w:hAnsi="Courier New" w:cs="Courier New"/>
+          <w:sz w:val="18"/>
+          <w:szCs w:val="18"/>
+          <w:lang w:val="en-US"/>
+        </w:rPr>
+        <w:t xml:space="preserve">       else:</w:t>
+      </w:r>
+    </w:p>
+    <w:p>
+      <w:pPr>
+        <w:spacing w:after="0"/>
+        <w:rPr>
+          <w:rFonts w:ascii="Courier New" w:hAnsi="Courier New" w:cs="Courier New"/>
+          <w:sz w:val="18"/>
+          <w:szCs w:val="18"/>
+          <w:lang w:val="en-US"/>
+        </w:rPr>
+      </w:pPr>
+      <w:r>
+        <w:rPr>
+          <w:rFonts w:ascii="Courier New" w:hAnsi="Courier New" w:cs="Courier New"/>
+          <w:sz w:val="18"/>
+          <w:szCs w:val="18"/>
+          <w:lang w:val="en-US"/>
+        </w:rPr>
+        <w:t xml:space="preserve">          LRO($target-uri, null, null,</w:t>
+      </w:r>
+    </w:p>
+    <w:p>
+      <w:pPr>
+        <w:spacing w:after="0"/>
+        <w:rPr>
+          <w:rFonts w:ascii="Courier New" w:hAnsi="Courier New" w:cs="Courier New"/>
+          <w:sz w:val="18"/>
+          <w:szCs w:val="18"/>
+          <w:lang w:val="en-US"/>
+        </w:rPr>
+      </w:pPr>
+      <w:r>
+        <w:rPr>
+          <w:rFonts w:ascii="Courier New" w:hAnsi="Courier New" w:cs="Courier New"/>
+          <w:sz w:val="18"/>
+          <w:szCs w:val="18"/>
+          <w:lang w:val="en-US"/>
+        </w:rPr>
+        <w:t xml:space="preserve">              $context-uri, $context-tree, $context-point)</w:t>
+      </w:r>
+    </w:p>
+    <w:p>
+      <w:pPr>
+        <w:spacing w:after="0"/>
+        <w:rPr>
+          <w:rFonts w:ascii="Courier New" w:hAnsi="Courier New" w:cs="Courier New"/>
+          <w:sz w:val="18"/>
+          <w:szCs w:val="18"/>
+          <w:lang w:val="en-US"/>
+        </w:rPr>
+      </w:pPr>
+    </w:p>
+    <w:p>
+      <w:pPr>
+        <w:pStyle w:val="Heading4"/>
+        <w:spacing w:after="160"/>
+        <w:rPr>
+          <w:lang w:val="en-US"/>
+        </w:rPr>
+      </w:pPr>
+      <w:r>
+        <w:rPr>
+          <w:lang w:val="en-US"/>
+        </w:rPr>
+        <w:t>Recursive links</w:t>
+      </w:r>
+    </w:p>
+    <w:p>
+      <w:pPr>
+        <w:rPr>
+          <w:lang w:val="en-US"/>
+        </w:rPr>
+      </w:pPr>
+      <w:r>
+        <w:rPr>
+          <w:lang w:val="en-US"/>
+        </w:rPr>
+        <w:t>A link definition may be recursive</w:t>
+      </w:r>
+      <w:r>
+        <w:rPr>
+          <w:lang w:val="en-US"/>
+        </w:rPr>
+        <w:t xml:space="preserve"> (@recursive=</w:t>
+      </w:r>
+      <w:r>
+        <w:rPr>
+          <w:lang w:val="en-US"/>
+        </w:rPr>
+        <w:t>"</w:t>
+      </w:r>
+      <w:r>
+        <w:rPr>
+          <w:lang w:val="en-US"/>
+        </w:rPr>
+        <w:t>true</w:t>
+      </w:r>
+      <w:r>
+        <w:rPr>
+          <w:lang w:val="en-US"/>
+        </w:rPr>
+        <w:t>"</w:t>
+      </w:r>
+      <w:r>
+        <w:rPr>
+          <w:lang w:val="en-US"/>
+        </w:rPr>
+        <w:t>)</w:t>
+      </w:r>
+      <w:r>
+        <w:rPr>
+          <w:lang w:val="en-US"/>
+        </w:rPr>
+        <w:t>. In this case</w:t>
+      </w:r>
+      <w:r>
+        <w:rPr>
+          <w:lang w:val="en-US"/>
+        </w:rPr>
+        <w:t xml:space="preserve"> the mapping of link context to link target is recursive</w:t>
+      </w:r>
+      <w:r>
+        <w:rPr>
+          <w:lang w:val="en-US"/>
+        </w:rPr>
+        <w:t>ly</w:t>
+      </w:r>
+      <w:r>
+        <w:rPr>
+          <w:lang w:val="en-US"/>
+        </w:rPr>
+        <w:t xml:space="preserve"> applied to every link target</w:t>
+      </w:r>
+      <w:r>
+        <w:rPr>
+          <w:lang w:val="en-US"/>
+        </w:rPr>
+        <w:t xml:space="preserve">, and the link definition maps a context resource to all target resources </w:t>
+      </w:r>
+      <w:r>
+        <w:rPr>
+          <w:lang w:val="en-US"/>
+        </w:rPr>
+        <w:t>discovered. Example:</w:t>
+      </w:r>
+    </w:p>
+    <w:p>
+      <w:pPr>
+        <w:spacing w:after="0"/>
+        <w:rPr>
+          <w:rFonts w:ascii="Courier New" w:hAnsi="Courier New" w:cs="Courier New"/>
+          <w:sz w:val="18"/>
+          <w:szCs w:val="18"/>
+          <w:lang w:val="en-US"/>
+        </w:rPr>
+      </w:pPr>
+      <w:r>
+        <w:rPr>
+          <w:rFonts w:ascii="Courier New" w:hAnsi="Courier New" w:cs="Courier New"/>
+          <w:sz w:val="18"/>
+          <w:szCs w:val="18"/>
+          <w:lang w:val="en-US"/>
+        </w:rPr>
+        <w:t>&lt;linkDef name="xsd-import"&gt;</w:t>
+      </w:r>
+    </w:p>
+    <w:p>
+      <w:pPr>
+        <w:spacing w:after="0"/>
+        <w:rPr>
+          <w:rFonts w:ascii="Courier New" w:hAnsi="Courier New" w:cs="Courier New"/>
+          <w:sz w:val="18"/>
+          <w:szCs w:val="18"/>
+          <w:lang w:val="en-US"/>
+        </w:rPr>
+      </w:pPr>
+      <w:r>
+        <w:rPr>
+          <w:rFonts w:ascii="Courier New" w:hAnsi="Courier New" w:cs="Courier New"/>
+          <w:sz w:val="18"/>
+          <w:szCs w:val="18"/>
+          <w:lang w:val="en-US"/>
+        </w:rPr>
+        <w:t xml:space="preserve">    </w:t>
+      </w:r>
+      <w:r>
+        <w:rPr>
+          <w:rFonts w:ascii="Courier New" w:hAnsi="Courier New" w:cs="Courier New"/>
+          <w:sz w:val="18"/>
+          <w:szCs w:val="18"/>
+          <w:lang w:val="en-US"/>
+        </w:rPr>
+        <w:t xml:space="preserve">     </w:t>
+      </w:r>
+      <w:r>
+        <w:rPr>
+          <w:rFonts w:ascii="Courier New" w:hAnsi="Courier New" w:cs="Courier New"/>
+          <w:sz w:val="18"/>
+          <w:szCs w:val="18"/>
+          <w:lang w:val="en-US"/>
+        </w:rPr>
+        <w:t>hrefXP="//xs:import/@schemaLocation"</w:t>
+      </w:r>
+    </w:p>
+    <w:p>
+      <w:pPr>
+        <w:spacing w:after="0"/>
+        <w:rPr>
+          <w:rFonts w:ascii="Courier New" w:hAnsi="Courier New" w:cs="Courier New"/>
+          <w:sz w:val="18"/>
+          <w:szCs w:val="18"/>
+          <w:lang w:val="en-US"/>
+        </w:rPr>
+      </w:pPr>
+      <w:r>
+        <w:rPr>
+          <w:rFonts w:ascii="Courier New" w:hAnsi="Courier New" w:cs="Courier New"/>
+          <w:sz w:val="18"/>
+          <w:szCs w:val="18"/>
+          <w:lang w:val="en-US"/>
+        </w:rPr>
+        <w:t xml:space="preserve">         recursive="true</w:t>
+      </w:r>
+      <w:r>
+        <w:rPr>
+          <w:lang w:val="en-US"/>
+        </w:rPr>
+        <w:t xml:space="preserve"> </w:t>
+      </w:r>
+      <w:r>
+        <w:rPr>
+          <w:rFonts w:ascii="Courier New" w:hAnsi="Courier New" w:cs="Courier New"/>
+          <w:sz w:val="18"/>
+          <w:szCs w:val="18"/>
+          <w:lang w:val="en-US"/>
+        </w:rPr>
+        <w:t>"/&gt;</w:t>
+      </w:r>
+    </w:p>
+    <w:p>
+      <w:pPr>
+        <w:spacing w:after="0"/>
+        <w:rPr>
+          <w:rFonts w:ascii="Courier New" w:hAnsi="Courier New" w:cs="Courier New"/>
+          <w:sz w:val="18"/>
+          <w:szCs w:val="18"/>
+          <w:lang w:val="en-US"/>
+        </w:rPr>
+      </w:pPr>
+    </w:p>
+    <w:p>
+      <w:pPr>
+        <w:pStyle w:val="Heading4"/>
+        <w:spacing w:after="160"/>
+        <w:rPr>
+          <w:lang w:val="en-US"/>
+        </w:rPr>
+      </w:pPr>
+      <w:r>
+        <w:rPr>
+          <w:lang w:val="en-US"/>
+        </w:rPr>
+        <w:t xml:space="preserve">Link </w:t>
+      </w:r>
+      <w:r>
+        <w:rPr>
+          <w:lang w:val="en-US"/>
+        </w:rPr>
+        <w:t>errors</w:t>
+      </w:r>
+    </w:p>
+    <w:p>
+      <w:pPr>
+        <w:rPr>
+          <w:lang w:val="en-US"/>
+        </w:rPr>
+      </w:pPr>
+      <w:r>
+        <w:rPr>
+          <w:lang w:val="en-US"/>
+        </w:rPr>
+        <w:t>The description of a link may include an error condition</w:t>
+      </w:r>
+      <w:r>
+        <w:rPr>
+          <w:lang w:val="en-US"/>
+        </w:rPr>
+        <w:t xml:space="preserve">, as </w:t>
+      </w:r>
+      <w:r>
+        <w:rPr>
+          <w:lang w:val="en-US"/>
+        </w:rPr>
+        <w:t>summarized by the following table.</w:t>
+      </w:r>
+    </w:p>
+    <w:p>
+      <w:pPr>
+        <w:rPr>
+          <w:b/>
+          <w:lang w:val="en-US"/>
+        </w:rPr>
+      </w:pPr>
+      <w:r>
+        <w:rPr>
+          <w:b/>
+          <w:lang w:val="en-US"/>
+        </w:rPr>
+        <w:t>Table. Link errors and their meaning.</w:t>
+      </w:r>
+    </w:p>
+    <w:tbl>
+      <w:tblPr>
+        <w:tblStyle w:val="TableGrid"/>
+        <w:tblW w:w="0" w:type="auto"/>
+        <w:tblLook w:val="04A0" w:firstRow="1" w:lastRow="0" w:firstColumn="1" w:lastColumn="0" w:noHBand="0" w:noVBand="1"/>
+      </w:tblPr>
+      <w:tblGrid>
+        <w:gridCol w:w="2830"/>
+        <w:gridCol w:w="6232"/>
+      </w:tblGrid>
+      <w:tr>
+        <w:tc>
+          <w:tcPr>
+            <w:tcW w:w="2830" w:type="dxa"/>
+          </w:tcPr>
+          <w:p>
+            <w:pPr>
+              <w:rPr>
+                <w:b/>
+                <w:lang w:val="en-US"/>
+              </w:rPr>
+            </w:pPr>
+            <w:r>
+              <w:rPr>
+                <w:b/>
+                <w:lang w:val="en-US"/>
+              </w:rPr>
+              <w:t>Error code</w:t>
+            </w:r>
+          </w:p>
+        </w:tc>
+        <w:tc>
+          <w:tcPr>
+            <w:tcW w:w="6232" w:type="dxa"/>
+          </w:tcPr>
+          <w:p>
+            <w:pPr>
+              <w:rPr>
+                <w:b/>
+                <w:lang w:val="en-US"/>
+              </w:rPr>
+            </w:pPr>
+            <w:r>
+              <w:rPr>
+                <w:b/>
+                <w:lang w:val="en-US"/>
+              </w:rPr>
+              <w:t>Meaning</w:t>
+            </w:r>
+          </w:p>
+        </w:tc>
+      </w:tr>
+      <w:tr>
+        <w:tc>
+          <w:tcPr>
+            <w:tcW w:w="2830" w:type="dxa"/>
+          </w:tcPr>
+          <w:p>
+            <w:pPr>
+              <w:rPr>
+                <w:lang w:val="en-US"/>
+              </w:rPr>
+            </w:pPr>
+            <w:r>
+              <w:rPr>
+                <w:lang w:val="en-US"/>
+              </w:rPr>
+              <w:t>n</w:t>
+            </w:r>
+            <w:r>
+              <w:rPr>
+                <w:lang w:val="en-US"/>
+              </w:rPr>
+              <w:t>o_resource</w:t>
+            </w:r>
+          </w:p>
+        </w:tc>
+        <w:tc>
+          <w:tcPr>
+            <w:tcW w:w="6232" w:type="dxa"/>
+          </w:tcPr>
+          <w:p>
+            <w:pPr>
+              <w:rPr>
+                <w:lang w:val="en-US"/>
+              </w:rPr>
+            </w:pPr>
+            <w:r>
+              <w:rPr>
+                <w:lang w:val="en-US"/>
+              </w:rPr>
+              <w:t>No resource found at the link target URI.</w:t>
+            </w:r>
+          </w:p>
+        </w:tc>
+      </w:tr>
+      <w:tr>
+        <w:tc>
+          <w:tcPr>
+            <w:tcW w:w="2830" w:type="dxa"/>
+          </w:tcPr>
+          <w:p>
+            <w:pPr>
+              <w:rPr>
+                <w:lang w:val="en-US"/>
+              </w:rPr>
+            </w:pPr>
+            <w:r>
+              <w:rPr>
+                <w:lang w:val="en-US"/>
+              </w:rPr>
+              <w:t>n</w:t>
+            </w:r>
+            <w:r>
+              <w:rPr>
+                <w:lang w:val="en-US"/>
+              </w:rPr>
+              <w:t>o_text</w:t>
+            </w:r>
+          </w:p>
+        </w:tc>
+        <w:tc>
+          <w:tcPr>
+            <w:tcW w:w="6232" w:type="dxa"/>
+          </w:tcPr>
+          <w:p>
+            <w:pPr>
+              <w:rPr>
+                <w:lang w:val="en-US"/>
+              </w:rPr>
+            </w:pPr>
+            <w:r>
+              <w:rPr>
+                <w:lang w:val="en-US"/>
+              </w:rPr>
+              <w:t xml:space="preserve">Link target resource is binary, </w:t>
+            </w:r>
+            <w:r>
+              <w:rPr>
+                <w:lang w:val="en-US"/>
+              </w:rPr>
+              <w:t xml:space="preserve">but </w:t>
+            </w:r>
+            <w:r>
+              <w:rPr>
+                <w:lang w:val="en-US"/>
+              </w:rPr>
+              <w:t xml:space="preserve">a </w:t>
+            </w:r>
+            <w:r>
+              <w:rPr>
+                <w:lang w:val="en-US"/>
+              </w:rPr>
+              <w:t xml:space="preserve">text </w:t>
+            </w:r>
+            <w:r>
+              <w:rPr>
+                <w:lang w:val="en-US"/>
+              </w:rPr>
+              <w:t xml:space="preserve">resource </w:t>
+            </w:r>
+            <w:r>
+              <w:rPr>
+                <w:lang w:val="en-US"/>
+              </w:rPr>
+              <w:t>was expected.</w:t>
+            </w:r>
+          </w:p>
+        </w:tc>
+      </w:tr>
+      <w:tr>
+        <w:tc>
+          <w:tcPr>
+            <w:tcW w:w="2830" w:type="dxa"/>
+          </w:tcPr>
+          <w:p>
+            <w:pPr>
+              <w:rPr>
+                <w:lang w:val="en-US"/>
+              </w:rPr>
+            </w:pPr>
+            <w:r>
+              <w:rPr>
+                <w:lang w:val="en-US"/>
+              </w:rPr>
+              <w:t>n</w:t>
+            </w:r>
+            <w:r>
+              <w:rPr>
+                <w:lang w:val="en-US"/>
+              </w:rPr>
+              <w:t>ot_json</w:t>
+            </w:r>
+          </w:p>
+        </w:tc>
+        <w:tc>
+          <w:tcPr>
+            <w:tcW w:w="6232" w:type="dxa"/>
+          </w:tcPr>
+          <w:p>
+            <w:pPr>
+              <w:rPr>
+                <w:lang w:val="en-US"/>
+              </w:rPr>
+            </w:pPr>
+            <w:r>
+              <w:rPr>
+                <w:lang w:val="en-US"/>
+              </w:rPr>
+              <w:t>Link target resource not a well-formed</w:t>
+            </w:r>
+            <w:r>
+              <w:rPr>
+                <w:lang w:val="en-US"/>
+              </w:rPr>
+              <w:t xml:space="preserve"> </w:t>
+            </w:r>
+            <w:r>
+              <w:rPr>
+                <w:lang w:val="en-US"/>
+              </w:rPr>
+              <w:t>JSON document.</w:t>
+            </w:r>
+          </w:p>
+        </w:tc>
+      </w:tr>
+      <w:tr>
+        <w:tc>
+          <w:tcPr>
+            <w:tcW w:w="2830" w:type="dxa"/>
+          </w:tcPr>
+          <w:p>
+            <w:pPr>
+              <w:rPr>
+                <w:lang w:val="en-US"/>
+              </w:rPr>
+            </w:pPr>
+            <w:r>
+              <w:rPr>
+                <w:lang w:val="en-US"/>
+              </w:rPr>
+              <w:t>n</w:t>
+            </w:r>
+            <w:r>
+              <w:rPr>
+                <w:lang w:val="en-US"/>
+              </w:rPr>
+              <w:t>ot_xml</w:t>
+            </w:r>
+          </w:p>
+        </w:tc>
+        <w:tc>
+          <w:tcPr>
+            <w:tcW w:w="6232" w:type="dxa"/>
+          </w:tcPr>
+          <w:p>
+            <w:pPr>
+              <w:rPr>
+                <w:lang w:val="en-US"/>
+              </w:rPr>
+            </w:pPr>
+            <w:r>
+              <w:rPr>
+                <w:lang w:val="en-US"/>
+              </w:rPr>
+              <w:t>Link target resource not a well-formed XML document.</w:t>
+            </w:r>
+          </w:p>
+        </w:tc>
+      </w:tr>
+      <w:tr>
+        <w:tc>
+          <w:tcPr>
+            <w:tcW w:w="2830" w:type="dxa"/>
+          </w:tcPr>
+          <w:p>
+            <w:pPr>
+              <w:rPr>
+                <w:lang w:val="en-US"/>
+              </w:rPr>
+            </w:pPr>
+            <w:r>
+              <w:rPr>
+                <w:lang w:val="en-US"/>
+              </w:rPr>
+              <w:t>h</w:t>
+            </w:r>
+            <w:r>
+              <w:rPr>
+                <w:lang w:val="en-US"/>
+              </w:rPr>
+              <w:t>ref_selection_not_nodes</w:t>
+            </w:r>
+          </w:p>
+        </w:tc>
+        <w:tc>
+          <w:tcPr>
+            <w:tcW w:w="6232" w:type="dxa"/>
+          </w:tcPr>
+          <w:p>
+            <w:pPr>
+              <w:rPr>
+                <w:lang w:val="en-US"/>
+              </w:rPr>
+            </w:pPr>
+            <w:r>
+              <w:rPr>
+                <w:lang w:val="en-US"/>
+              </w:rPr>
+              <w:t>A href selector expression yields non-node items.</w:t>
+            </w:r>
+          </w:p>
+        </w:tc>
+      </w:tr>
+      <w:tr>
+        <w:tc>
+          <w:tcPr>
+            <w:tcW w:w="2830" w:type="dxa"/>
+          </w:tcPr>
+          <w:p>
+            <w:pPr>
+              <w:rPr>
+                <w:lang w:val="en-US"/>
+              </w:rPr>
+            </w:pPr>
+            <w:r>
+              <w:rPr>
+                <w:lang w:val="en-US"/>
+              </w:rPr>
+              <w:t>no_uri</w:t>
+            </w:r>
+          </w:p>
+        </w:tc>
+        <w:tc>
+          <w:tcPr>
+            <w:tcW w:w="6232" w:type="dxa"/>
+          </w:tcPr>
+          <w:p>
+            <w:pPr>
+              <w:rPr>
+                <w:lang w:val="en-US"/>
+              </w:rPr>
+            </w:pPr>
+            <w:r>
+              <w:rPr>
+                <w:lang w:val="en-US"/>
+              </w:rPr>
+              <w:t>Failed to determine a link target URI.</w:t>
+            </w:r>
+          </w:p>
+        </w:tc>
+      </w:tr>
+    </w:tbl>
+    <w:p>
+      <w:pPr>
+        <w:spacing w:after="0"/>
+        <w:rPr>
+          <w:rFonts w:ascii="Courier New" w:hAnsi="Courier New" w:cs="Courier New"/>
+          <w:sz w:val="18"/>
+          <w:szCs w:val="18"/>
+          <w:lang w:val="en-US"/>
+        </w:rPr>
+      </w:pPr>
+    </w:p>
+    <w:p>
+      <w:pPr>
+        <w:spacing w:after="0"/>
+        <w:rPr>
+          <w:rFonts w:ascii="Courier New" w:hAnsi="Courier New" w:cs="Courier New"/>
+          <w:sz w:val="18"/>
+          <w:szCs w:val="18"/>
+          <w:lang w:val="en-US"/>
+        </w:rPr>
+      </w:pPr>
+    </w:p>
+    <w:p>
+      <w:pPr>
+        <w:pStyle w:val="Heading4"/>
+        <w:spacing w:after="160"/>
+        <w:rPr>
+          <w:lang w:val="en-US"/>
+        </w:rPr>
+      </w:pPr>
+      <w:r>
+        <w:rPr>
+          <w:lang w:val="en-US"/>
+        </w:rPr>
+        <w:t>Link constraints</w:t>
+      </w:r>
+    </w:p>
+    <w:p>
+      <w:pPr>
+        <w:spacing w:after="0"/>
+        <w:rPr>
+          <w:lang w:val="en-US"/>
+        </w:rPr>
+      </w:pPr>
+      <w:r>
+        <w:rPr>
+          <w:lang w:val="en-US"/>
+        </w:rPr>
+        <w:t xml:space="preserve">A link definition may include constraints </w:t>
+      </w:r>
+      <w:r>
+        <w:rPr>
+          <w:lang w:val="en-US"/>
+        </w:rPr>
+        <w:t>which define successful resolution of the link definition</w:t>
+      </w:r>
+      <w:r>
+        <w:rPr>
+          <w:lang w:val="en-US"/>
+        </w:rPr>
+        <w:t xml:space="preserve"> as a whole</w:t>
+      </w:r>
+      <w:r>
+        <w:rPr>
+          <w:lang w:val="en-US"/>
+        </w:rPr>
+        <w:t xml:space="preserve">, rather than on the level of </w:t>
+      </w:r>
+      <w:r>
+        <w:rPr>
+          <w:lang w:val="en-US"/>
+        </w:rPr>
+        <w:t xml:space="preserve">the </w:t>
+      </w:r>
+      <w:r>
+        <w:rPr>
+          <w:lang w:val="en-US"/>
+        </w:rPr>
+        <w:t>individual links</w:t>
+      </w:r>
+      <w:r>
+        <w:rPr>
+          <w:lang w:val="en-US"/>
+        </w:rPr>
+        <w:t>.</w:t>
+      </w:r>
+      <w:r>
+        <w:rPr>
+          <w:lang w:val="en-US"/>
+        </w:rPr>
+        <w:t xml:space="preserve"> Constraints are expressed by attributes of a </w:t>
+      </w:r>
+      <w:r>
+        <w:rPr>
+          <w:rFonts w:ascii="Courier New" w:hAnsi="Courier New" w:cs="Courier New"/>
+          <w:lang w:val="en-US"/>
+        </w:rPr>
+        <w:t>&lt;targetSize&gt;</w:t>
+      </w:r>
+      <w:r>
+        <w:rPr>
+          <w:lang w:val="en-US"/>
+        </w:rPr>
+        <w:t xml:space="preserve"> child element</w:t>
+      </w:r>
+      <w:r>
+        <w:rPr>
+          <w:lang w:val="en-US"/>
+        </w:rPr>
+        <w:t>, which is a child element</w:t>
+      </w:r>
+      <w:r>
+        <w:rPr>
+          <w:lang w:val="en-US"/>
+        </w:rPr>
+        <w:t xml:space="preserve"> of the link defining element. Example:</w:t>
+      </w:r>
+    </w:p>
+    <w:p>
+      <w:pPr>
+        <w:spacing w:after="0"/>
+        <w:rPr>
+          <w:lang w:val="en-US"/>
+        </w:rPr>
+      </w:pPr>
+    </w:p>
+    <w:p>
+      <w:pPr>
+        <w:spacing w:after="0"/>
+        <w:rPr>
+          <w:rFonts w:ascii="Courier New" w:hAnsi="Courier New" w:cs="Courier New"/>
+          <w:sz w:val="18"/>
+          <w:szCs w:val="18"/>
+          <w:lang w:val="en-US"/>
+        </w:rPr>
+      </w:pPr>
+      <w:r>
+        <w:rPr>
+          <w:rFonts w:ascii="Courier New" w:hAnsi="Courier New" w:cs="Courier New"/>
+          <w:sz w:val="18"/>
+          <w:szCs w:val="18"/>
+          <w:lang w:val="en-US"/>
+        </w:rPr>
+        <w:t xml:space="preserve">&lt;linkDef </w:t>
+      </w:r>
+    </w:p>
+    <w:p>
+      <w:pPr>
+        <w:spacing w:after="0"/>
+        <w:rPr>
+          <w:rFonts w:ascii="Courier New" w:hAnsi="Courier New" w:cs="Courier New"/>
+          <w:sz w:val="18"/>
+          <w:szCs w:val="18"/>
+          <w:lang w:val="en-US"/>
+        </w:rPr>
+      </w:pPr>
+      <w:r>
+        <w:rPr>
+          <w:rFonts w:ascii="Courier New" w:hAnsi="Courier New" w:cs="Courier New"/>
+          <w:sz w:val="18"/>
+          <w:szCs w:val="18"/>
+          <w:lang w:val="en-US"/>
+        </w:rPr>
+        <w:t xml:space="preserve">    </w:t>
+      </w:r>
+      <w:r>
+        <w:rPr>
+          <w:rFonts w:ascii="Courier New" w:hAnsi="Courier New" w:cs="Courier New"/>
+          <w:sz w:val="18"/>
+          <w:szCs w:val="18"/>
+          <w:lang w:val="en-US"/>
+        </w:rPr>
+        <w:t>name="somelink"</w:t>
+      </w:r>
+    </w:p>
+    <w:p>
+      <w:pPr>
+        <w:spacing w:after="0"/>
+        <w:rPr>
+          <w:rFonts w:ascii="Courier New" w:hAnsi="Courier New" w:cs="Courier New"/>
+          <w:sz w:val="18"/>
+          <w:szCs w:val="18"/>
+          <w:lang w:val="en-US"/>
+        </w:rPr>
+      </w:pPr>
+      <w:r>
+        <w:rPr>
+          <w:rFonts w:ascii="Courier New" w:hAnsi="Courier New" w:cs="Courier New"/>
+          <w:sz w:val="18"/>
+          <w:szCs w:val="18"/>
+          <w:lang w:val="en-US"/>
+        </w:rPr>
+        <w:t xml:space="preserve">    contextXP="//airport"</w:t>
+      </w:r>
+    </w:p>
+    <w:p>
+      <w:pPr>
+        <w:spacing w:after="0"/>
+        <w:rPr>
+          <w:rFonts w:ascii="Courier New" w:hAnsi="Courier New" w:cs="Courier New"/>
+          <w:sz w:val="18"/>
+          <w:szCs w:val="18"/>
+          <w:lang w:val="en-US"/>
+        </w:rPr>
+      </w:pPr>
+      <w:r>
+        <w:rPr>
+          <w:rFonts w:ascii="Courier New" w:hAnsi="Courier New" w:cs="Courier New"/>
+          <w:sz w:val="18"/>
+          <w:szCs w:val="18"/>
+          <w:lang w:val="en-US"/>
+        </w:rPr>
+        <w:t xml:space="preserve">    uriXP="concat('http://example.com/airport/', @iata)"&gt;</w:t>
+      </w:r>
+    </w:p>
+    <w:p>
+      <w:pPr>
+        <w:spacing w:after="0"/>
+        <w:rPr>
+          <w:rFonts w:ascii="Courier New" w:hAnsi="Courier New" w:cs="Courier New"/>
+          <w:sz w:val="18"/>
+          <w:szCs w:val="18"/>
+          <w:lang w:val="en-US"/>
+        </w:rPr>
+      </w:pPr>
+      <w:r>
+        <w:rPr>
+          <w:rFonts w:ascii="Courier New" w:hAnsi="Courier New" w:cs="Courier New"/>
+          <w:sz w:val="18"/>
+          <w:szCs w:val="18"/>
+          <w:lang w:val="en-US"/>
+        </w:rPr>
+        <w:t xml:space="preserve">  &lt;targetSize </w:t>
+      </w:r>
+    </w:p>
+    <w:p>
+      <w:pPr>
+        <w:spacing w:after="0"/>
+        <w:rPr>
+          <w:rFonts w:ascii="Courier New" w:hAnsi="Courier New" w:cs="Courier New"/>
+          <w:sz w:val="18"/>
+          <w:szCs w:val="18"/>
+          <w:lang w:val="en-US"/>
+        </w:rPr>
+      </w:pPr>
+      <w:r>
+        <w:rPr>
+          <w:rFonts w:ascii="Courier New" w:hAnsi="Courier New" w:cs="Courier New"/>
+          <w:sz w:val="18"/>
+          <w:szCs w:val="18"/>
+          <w:lang w:val="en-US"/>
+        </w:rPr>
+        <w:t xml:space="preserve">    </w:t>
+      </w:r>
+      <w:r>
+        <w:rPr>
+          <w:rFonts w:ascii="Courier New" w:hAnsi="Courier New" w:cs="Courier New"/>
+          <w:sz w:val="18"/>
+          <w:szCs w:val="18"/>
+          <w:lang w:val="en-US"/>
+        </w:rPr>
         <w:t xml:space="preserve">  </w:t>
       </w:r>
       <w:r>
@@ -20711,772 +22562,703 @@
           <w:szCs w:val="18"/>
           <w:lang w:val="en-US"/>
         </w:rPr>
+        <w:t>resolvable=</w:t>
+      </w:r>
+      <w:r>
+        <w:rPr>
+          <w:rFonts w:ascii="Courier New" w:hAnsi="Courier New" w:cs="Courier New"/>
+          <w:sz w:val="18"/>
+          <w:szCs w:val="18"/>
+          <w:lang w:val="en-US"/>
+        </w:rPr>
+        <w:t>"</w:t>
+      </w:r>
+      <w:r>
+        <w:rPr>
+          <w:rFonts w:ascii="Courier New" w:hAnsi="Courier New" w:cs="Courier New"/>
+          <w:sz w:val="18"/>
+          <w:szCs w:val="18"/>
+          <w:lang w:val="en-US"/>
+        </w:rPr>
+        <w:t>true</w:t>
+      </w:r>
+      <w:r>
+        <w:rPr>
+          <w:rFonts w:ascii="Courier New" w:hAnsi="Courier New" w:cs="Courier New"/>
+          <w:sz w:val="18"/>
+          <w:szCs w:val="18"/>
+          <w:lang w:val="en-US"/>
+        </w:rPr>
+        <w:t>"</w:t>
+      </w:r>
+    </w:p>
+    <w:p>
+      <w:pPr>
+        <w:spacing w:after="0"/>
+        <w:rPr>
+          <w:rFonts w:ascii="Courier New" w:hAnsi="Courier New" w:cs="Courier New"/>
+          <w:sz w:val="18"/>
+          <w:szCs w:val="18"/>
+          <w:lang w:val="en-US"/>
+        </w:rPr>
+      </w:pPr>
+      <w:r>
+        <w:rPr>
+          <w:rFonts w:ascii="Courier New" w:hAnsi="Courier New" w:cs="Courier New"/>
+          <w:sz w:val="18"/>
+          <w:szCs w:val="18"/>
+          <w:lang w:val="en-US"/>
+        </w:rPr>
+        <w:t xml:space="preserve">    </w:t>
+      </w:r>
+      <w:r>
+        <w:rPr>
+          <w:rFonts w:ascii="Courier New" w:hAnsi="Courier New" w:cs="Courier New"/>
+          <w:sz w:val="18"/>
+          <w:szCs w:val="18"/>
+          <w:lang w:val="en-US"/>
+        </w:rPr>
+        <w:t xml:space="preserve">  </w:t>
+      </w:r>
+      <w:r>
+        <w:rPr>
+          <w:rFonts w:ascii="Courier New" w:hAnsi="Courier New" w:cs="Courier New"/>
+          <w:sz w:val="18"/>
+          <w:szCs w:val="18"/>
+          <w:lang w:val="en-US"/>
+        </w:rPr>
+        <w:t>minCountTargetResources=</w:t>
+      </w:r>
+      <w:r>
+        <w:rPr>
+          <w:rFonts w:ascii="Courier New" w:hAnsi="Courier New" w:cs="Courier New"/>
+          <w:sz w:val="18"/>
+          <w:szCs w:val="18"/>
+          <w:lang w:val="en-US"/>
+        </w:rPr>
+        <w:t>"</w:t>
+      </w:r>
+      <w:r>
+        <w:rPr>
+          <w:rFonts w:ascii="Courier New" w:hAnsi="Courier New" w:cs="Courier New"/>
+          <w:sz w:val="18"/>
+          <w:szCs w:val="18"/>
+          <w:lang w:val="en-US"/>
+        </w:rPr>
+        <w:t>10</w:t>
+      </w:r>
+      <w:r>
+        <w:rPr>
+          <w:rFonts w:ascii="Courier New" w:hAnsi="Courier New" w:cs="Courier New"/>
+          <w:sz w:val="18"/>
+          <w:szCs w:val="18"/>
+          <w:lang w:val="en-US"/>
+        </w:rPr>
+        <w:t>"</w:t>
+      </w:r>
+    </w:p>
+    <w:p>
+      <w:pPr>
+        <w:spacing w:after="0"/>
+        <w:rPr>
+          <w:rFonts w:ascii="Courier New" w:hAnsi="Courier New" w:cs="Courier New"/>
+          <w:sz w:val="18"/>
+          <w:szCs w:val="18"/>
+          <w:lang w:val="en-US"/>
+        </w:rPr>
+      </w:pPr>
+      <w:r>
+        <w:rPr>
+          <w:rFonts w:ascii="Courier New" w:hAnsi="Courier New" w:cs="Courier New"/>
+          <w:sz w:val="18"/>
+          <w:szCs w:val="18"/>
+          <w:lang w:val="en-US"/>
+        </w:rPr>
+        <w:t xml:space="preserve">    </w:t>
+      </w:r>
+      <w:r>
+        <w:rPr>
+          <w:rFonts w:ascii="Courier New" w:hAnsi="Courier New" w:cs="Courier New"/>
+          <w:sz w:val="18"/>
+          <w:szCs w:val="18"/>
+          <w:lang w:val="en-US"/>
+        </w:rPr>
+        <w:t xml:space="preserve">  </w:t>
+      </w:r>
+      <w:r>
+        <w:rPr>
+          <w:rFonts w:ascii="Courier New" w:hAnsi="Courier New" w:cs="Courier New"/>
+          <w:sz w:val="18"/>
+          <w:szCs w:val="18"/>
+          <w:lang w:val="en-US"/>
+        </w:rPr>
+        <w:t>countTargetResourcesPerContextPoint=</w:t>
+      </w:r>
+      <w:r>
+        <w:rPr>
+          <w:rFonts w:ascii="Courier New" w:hAnsi="Courier New" w:cs="Courier New"/>
+          <w:sz w:val="18"/>
+          <w:szCs w:val="18"/>
+          <w:lang w:val="en-US"/>
+        </w:rPr>
+        <w:t>"</w:t>
+      </w:r>
+      <w:r>
+        <w:rPr>
+          <w:rFonts w:ascii="Courier New" w:hAnsi="Courier New" w:cs="Courier New"/>
+          <w:sz w:val="18"/>
+          <w:szCs w:val="18"/>
+          <w:lang w:val="en-US"/>
+        </w:rPr>
+        <w:t>1</w:t>
+      </w:r>
+      <w:r>
+        <w:rPr>
+          <w:rFonts w:ascii="Courier New" w:hAnsi="Courier New" w:cs="Courier New"/>
+          <w:sz w:val="18"/>
+          <w:szCs w:val="18"/>
+          <w:lang w:val="en-US"/>
+        </w:rPr>
+        <w:t>"</w:t>
+      </w:r>
+      <w:r>
+        <w:rPr>
+          <w:rFonts w:ascii="Courier New" w:hAnsi="Courier New" w:cs="Courier New"/>
+          <w:sz w:val="18"/>
+          <w:szCs w:val="18"/>
+          <w:lang w:val="en-US"/>
+        </w:rPr>
+        <w:t>/&gt;</w:t>
+      </w:r>
+    </w:p>
+    <w:p>
+      <w:pPr>
+        <w:spacing w:after="0"/>
+        <w:rPr>
+          <w:rFonts w:ascii="Courier New" w:hAnsi="Courier New" w:cs="Courier New"/>
+          <w:sz w:val="18"/>
+          <w:szCs w:val="18"/>
+          <w:lang w:val="en-US"/>
+        </w:rPr>
+      </w:pPr>
+      <w:r>
+        <w:rPr>
+          <w:rFonts w:ascii="Courier New" w:hAnsi="Courier New" w:cs="Courier New"/>
+          <w:sz w:val="18"/>
+          <w:szCs w:val="18"/>
+          <w:lang w:val="en-US"/>
+        </w:rPr>
+        <w:t>&lt;/linkDef&gt;</w:t>
+      </w:r>
+    </w:p>
+    <w:p>
+      <w:pPr>
+        <w:spacing w:after="0"/>
+        <w:rPr>
+          <w:lang w:val="en-US"/>
+        </w:rPr>
+      </w:pPr>
+      <w:r>
+        <w:rPr>
+          <w:lang w:val="en-US"/>
+        </w:rPr>
+        <w:lastRenderedPageBreak/>
+        <w:t xml:space="preserve">Constraints built into a link definition are validated whenever the link definition is used. </w:t>
+      </w:r>
+      <w:r>
+        <w:rPr>
+          <w:lang w:val="en-US"/>
+        </w:rPr>
+        <w:t>Available constraints are summarized by the following table.</w:t>
+      </w:r>
+    </w:p>
+    <w:p>
+      <w:pPr>
+        <w:spacing w:after="0"/>
+        <w:rPr>
+          <w:lang w:val="en-US"/>
+        </w:rPr>
+      </w:pPr>
+    </w:p>
+    <w:p>
+      <w:pPr>
+        <w:rPr>
+          <w:lang w:val="en-US"/>
+        </w:rPr>
+      </w:pPr>
+      <w:r>
+        <w:rPr>
+          <w:b/>
+          <w:lang w:val="en-US"/>
+        </w:rPr>
+        <w:t>Table. Available constraints which may be included in a link definition.</w:t>
+      </w:r>
+      <w:r>
+        <w:rPr>
+          <w:lang w:val="en-US"/>
+        </w:rPr>
         <w:t xml:space="preserve"> </w:t>
       </w:r>
       <w:r>
         <w:rPr>
-          <w:rFonts w:ascii="Courier New" w:hAnsi="Courier New" w:cs="Courier New"/>
-          <w:sz w:val="18"/>
-          <w:szCs w:val="18"/>
-          <w:lang w:val="en-US"/>
-        </w:rPr>
-        <w:t xml:space="preserve">  i</w:t>
-      </w:r>
-      <w:r>
-        <w:rPr>
-          <w:rFonts w:ascii="Courier New" w:hAnsi="Courier New" w:cs="Courier New"/>
-          <w:sz w:val="18"/>
-          <w:szCs w:val="18"/>
-          <w:lang w:val="en-US"/>
-        </w:rPr>
-        <w:t>f (</w:t>
-      </w:r>
-      <w:r>
-        <w:rPr>
-          <w:rFonts w:ascii="Courier New" w:hAnsi="Courier New" w:cs="Courier New"/>
-          <w:sz w:val="18"/>
-          <w:szCs w:val="18"/>
-          <w:lang w:val="en-US"/>
-        </w:rPr>
-        <w:t>$LDO.resource-connector.requires-node-tree</w:t>
-      </w:r>
-      <w:r>
-        <w:rPr>
-          <w:rFonts w:ascii="Courier New" w:hAnsi="Courier New" w:cs="Courier New"/>
-          <w:sz w:val="18"/>
-          <w:szCs w:val="18"/>
-          <w:lang w:val="en-US"/>
-        </w:rPr>
-        <w:t>):</w:t>
-      </w:r>
-    </w:p>
+          <w:lang w:val="en-US"/>
+        </w:rPr>
+        <w:t>For each @count* constraint, there is also a corresponding @minCount* and a corresponding @maxCount* constraint.</w:t>
+      </w:r>
+      <w:r>
+        <w:rPr>
+          <w:lang w:val="en-US"/>
+        </w:rPr>
+        <w:t xml:space="preserve"> </w:t>
+      </w:r>
+      <w:bookmarkStart w:id="5" w:name="_GoBack"/>
+      <w:bookmarkEnd w:id="5"/>
+      <w:r>
+        <w:rPr>
+          <w:lang w:val="en-US"/>
+        </w:rPr>
+        <w:t xml:space="preserve">When no context selector is used (@contextXP), </w:t>
+      </w:r>
+      <w:r>
+        <w:rPr>
+          <w:lang w:val="en-US"/>
+        </w:rPr>
+        <w:t xml:space="preserve">there is only one context point and therefore </w:t>
+      </w:r>
+      <w:r>
+        <w:rPr>
+          <w:lang w:val="en-US"/>
+        </w:rPr>
+        <w:t xml:space="preserve">the </w:t>
+      </w:r>
+      <w:r>
+        <w:rPr>
+          <w:lang w:val="en-US"/>
+        </w:rPr>
+        <w:t xml:space="preserve">constraints with suffix </w:t>
+      </w:r>
+      <w:r>
+        <w:rPr>
+          <w:rFonts w:ascii="Courier New" w:hAnsi="Courier New" w:cs="Courier New"/>
+          <w:lang w:val="en-US"/>
+        </w:rPr>
+        <w:t>PerContextPoint</w:t>
+      </w:r>
+      <w:r>
+        <w:rPr>
+          <w:lang w:val="en-US"/>
+        </w:rPr>
+        <w:t xml:space="preserve"> are treated</w:t>
+      </w:r>
+      <w:r>
+        <w:rPr>
+          <w:lang w:val="en-US"/>
+        </w:rPr>
+        <w:t xml:space="preserve"> like the corresponding constraint without suffix</w:t>
+      </w:r>
+      <w:r>
+        <w:rPr>
+          <w:lang w:val="en-US"/>
+        </w:rPr>
+        <w:t>.</w:t>
+      </w:r>
+    </w:p>
+    <w:tbl>
+      <w:tblPr>
+        <w:tblStyle w:val="TableGrid"/>
+        <w:tblW w:w="0" w:type="auto"/>
+        <w:tblLook w:val="04A0" w:firstRow="1" w:lastRow="0" w:firstColumn="1" w:lastColumn="0" w:noHBand="0" w:noVBand="1"/>
+      </w:tblPr>
+      <w:tblGrid>
+        <w:gridCol w:w="3964"/>
+        <w:gridCol w:w="5098"/>
+      </w:tblGrid>
+      <w:tr>
+        <w:tc>
+          <w:tcPr>
+            <w:tcW w:w="3964" w:type="dxa"/>
+          </w:tcPr>
+          <w:p>
+            <w:pPr>
+              <w:rPr>
+                <w:b/>
+                <w:lang w:val="en-US"/>
+              </w:rPr>
+            </w:pPr>
+            <w:r>
+              <w:rPr>
+                <w:b/>
+                <w:lang w:val="en-US"/>
+              </w:rPr>
+              <w:t>Constraint attribute</w:t>
+            </w:r>
+          </w:p>
+        </w:tc>
+        <w:tc>
+          <w:tcPr>
+            <w:tcW w:w="5098" w:type="dxa"/>
+          </w:tcPr>
+          <w:p>
+            <w:pPr>
+              <w:rPr>
+                <w:b/>
+                <w:lang w:val="en-US"/>
+              </w:rPr>
+            </w:pPr>
+            <w:r>
+              <w:rPr>
+                <w:b/>
+                <w:lang w:val="en-US"/>
+              </w:rPr>
+              <w:t>Meaning</w:t>
+            </w:r>
+          </w:p>
+        </w:tc>
+      </w:tr>
+      <w:tr>
+        <w:tc>
+          <w:tcPr>
+            <w:tcW w:w="3964" w:type="dxa"/>
+          </w:tcPr>
+          <w:p>
+            <w:pPr>
+              <w:rPr>
+                <w:lang w:val="en-US"/>
+              </w:rPr>
+            </w:pPr>
+            <w:r>
+              <w:rPr>
+                <w:lang w:val="en-US"/>
+              </w:rPr>
+              <w:t>@resolvable</w:t>
+            </w:r>
+          </w:p>
+        </w:tc>
+        <w:tc>
+          <w:tcPr>
+            <w:tcW w:w="5098" w:type="dxa"/>
+          </w:tcPr>
+          <w:p>
+            <w:pPr>
+              <w:rPr>
+                <w:lang w:val="en-US"/>
+              </w:rPr>
+            </w:pPr>
+            <w:r>
+              <w:rPr>
+                <w:lang w:val="en-US"/>
+              </w:rPr>
+              <w:t xml:space="preserve">If </w:t>
+            </w:r>
+            <w:r>
+              <w:rPr>
+                <w:rFonts w:ascii="Courier New" w:hAnsi="Courier New" w:cs="Courier New"/>
+                <w:lang w:val="en-US"/>
+              </w:rPr>
+              <w:t>true</w:t>
+            </w:r>
+            <w:r>
+              <w:rPr>
+                <w:lang w:val="en-US"/>
+              </w:rPr>
+              <w:t>, t</w:t>
+            </w:r>
+            <w:r>
+              <w:rPr>
+                <w:lang w:val="en-US"/>
+              </w:rPr>
+              <w:t xml:space="preserve">he target URI </w:t>
+            </w:r>
+            <w:r>
+              <w:rPr>
+                <w:lang w:val="en-US"/>
+              </w:rPr>
+              <w:t xml:space="preserve">must </w:t>
+            </w:r>
+            <w:r>
+              <w:rPr>
+                <w:lang w:val="en-US"/>
+              </w:rPr>
+              <w:t>point</w:t>
+            </w:r>
+            <w:r>
+              <w:rPr>
+                <w:lang w:val="en-US"/>
+              </w:rPr>
+              <w:t xml:space="preserve"> to an existing resource</w:t>
+            </w:r>
+          </w:p>
+        </w:tc>
+      </w:tr>
+      <w:tr>
+        <w:tc>
+          <w:tcPr>
+            <w:tcW w:w="3964" w:type="dxa"/>
+          </w:tcPr>
+          <w:p>
+            <w:pPr>
+              <w:rPr>
+                <w:lang w:val="en-US"/>
+              </w:rPr>
+            </w:pPr>
+            <w:r>
+              <w:rPr>
+                <w:lang w:val="en-US"/>
+              </w:rPr>
+              <w:t>@countTargetResources</w:t>
+            </w:r>
+          </w:p>
+        </w:tc>
+        <w:tc>
+          <w:tcPr>
+            <w:tcW w:w="5098" w:type="dxa"/>
+          </w:tcPr>
+          <w:p>
+            <w:pPr>
+              <w:rPr>
+                <w:lang w:val="en-US"/>
+              </w:rPr>
+            </w:pPr>
+            <w:r>
+              <w:rPr>
+                <w:lang w:val="en-US"/>
+              </w:rPr>
+              <w:t>T</w:t>
+            </w:r>
+            <w:r>
+              <w:rPr>
+                <w:lang w:val="en-US"/>
+              </w:rPr>
+              <w:t xml:space="preserve">he number of target resources </w:t>
+            </w:r>
+          </w:p>
+        </w:tc>
+      </w:tr>
+      <w:tr>
+        <w:tc>
+          <w:tcPr>
+            <w:tcW w:w="3964" w:type="dxa"/>
+          </w:tcPr>
+          <w:p>
+            <w:pPr>
+              <w:rPr>
+                <w:lang w:val="en-US"/>
+              </w:rPr>
+            </w:pPr>
+            <w:r>
+              <w:rPr>
+                <w:lang w:val="en-US"/>
+              </w:rPr>
+              <w:t>@countTargetResourcesPerContextPoint</w:t>
+            </w:r>
+          </w:p>
+        </w:tc>
+        <w:tc>
+          <w:tcPr>
+            <w:tcW w:w="5098" w:type="dxa"/>
+          </w:tcPr>
+          <w:p>
+            <w:pPr>
+              <w:rPr>
+                <w:lang w:val="en-US"/>
+              </w:rPr>
+            </w:pPr>
+            <w:r>
+              <w:rPr>
+                <w:lang w:val="en-US"/>
+              </w:rPr>
+              <w:t>T</w:t>
+            </w:r>
+            <w:r>
+              <w:rPr>
+                <w:lang w:val="en-US"/>
+              </w:rPr>
+              <w:t>he number of target resources per context resource fragment</w:t>
+            </w:r>
+          </w:p>
+        </w:tc>
+      </w:tr>
+      <w:tr>
+        <w:tc>
+          <w:tcPr>
+            <w:tcW w:w="3964" w:type="dxa"/>
+          </w:tcPr>
+          <w:p>
+            <w:pPr>
+              <w:rPr>
+                <w:lang w:val="en-US"/>
+              </w:rPr>
+            </w:pPr>
+            <w:r>
+              <w:rPr>
+                <w:lang w:val="en-US"/>
+              </w:rPr>
+              <w:t>@countTargetDocs</w:t>
+            </w:r>
+          </w:p>
+        </w:tc>
+        <w:tc>
+          <w:tcPr>
+            <w:tcW w:w="5098" w:type="dxa"/>
+          </w:tcPr>
+          <w:p>
+            <w:pPr>
+              <w:rPr>
+                <w:lang w:val="en-US"/>
+              </w:rPr>
+            </w:pPr>
+            <w:r>
+              <w:rPr>
+                <w:lang w:val="en-US"/>
+              </w:rPr>
+              <w:t>The number of target resources successfully parsed into a node tree</w:t>
+            </w:r>
+          </w:p>
+        </w:tc>
+      </w:tr>
+      <w:tr>
+        <w:tc>
+          <w:tcPr>
+            <w:tcW w:w="3964" w:type="dxa"/>
+          </w:tcPr>
+          <w:p>
+            <w:pPr>
+              <w:rPr>
+                <w:lang w:val="en-US"/>
+              </w:rPr>
+            </w:pPr>
+            <w:r>
+              <w:rPr>
+                <w:lang w:val="en-US"/>
+              </w:rPr>
+              <w:t>@countTargetDocsPerContextPoint</w:t>
+            </w:r>
+          </w:p>
+        </w:tc>
+        <w:tc>
+          <w:tcPr>
+            <w:tcW w:w="5098" w:type="dxa"/>
+          </w:tcPr>
+          <w:p>
+            <w:pPr>
+              <w:rPr>
+                <w:lang w:val="en-US"/>
+              </w:rPr>
+            </w:pPr>
+            <w:r>
+              <w:rPr>
+                <w:lang w:val="en-US"/>
+              </w:rPr>
+              <w:t>The number of target resources successfully parsed into a node tree</w:t>
+            </w:r>
+            <w:r>
+              <w:rPr>
+                <w:lang w:val="en-US"/>
+              </w:rPr>
+              <w:t>, per context resource fragment</w:t>
+            </w:r>
+          </w:p>
+        </w:tc>
+      </w:tr>
+      <w:tr>
+        <w:tc>
+          <w:tcPr>
+            <w:tcW w:w="3964" w:type="dxa"/>
+          </w:tcPr>
+          <w:p>
+            <w:pPr>
+              <w:rPr>
+                <w:lang w:val="en-US"/>
+              </w:rPr>
+            </w:pPr>
+            <w:r>
+              <w:rPr>
+                <w:lang w:val="en-US"/>
+              </w:rPr>
+              <w:t>@countTargetNodes</w:t>
+            </w:r>
+          </w:p>
+        </w:tc>
+        <w:tc>
+          <w:tcPr>
+            <w:tcW w:w="5098" w:type="dxa"/>
+          </w:tcPr>
+          <w:p>
+            <w:pPr>
+              <w:rPr>
+                <w:lang w:val="en-US"/>
+              </w:rPr>
+            </w:pPr>
+            <w:r>
+              <w:rPr>
+                <w:lang w:val="en-US"/>
+              </w:rPr>
+              <w:t>The number of nodes contained in the target fragment</w:t>
+            </w:r>
+          </w:p>
+        </w:tc>
+      </w:tr>
+      <w:tr>
+        <w:tc>
+          <w:tcPr>
+            <w:tcW w:w="3964" w:type="dxa"/>
+          </w:tcPr>
+          <w:p>
+            <w:pPr>
+              <w:rPr>
+                <w:lang w:val="en-US"/>
+              </w:rPr>
+            </w:pPr>
+            <w:r>
+              <w:rPr>
+                <w:lang w:val="en-US"/>
+              </w:rPr>
+              <w:t>@countTarget</w:t>
+            </w:r>
+            <w:r>
+              <w:rPr>
+                <w:lang w:val="en-US"/>
+              </w:rPr>
+              <w:t>Nodes</w:t>
+            </w:r>
+            <w:r>
+              <w:rPr>
+                <w:lang w:val="en-US"/>
+              </w:rPr>
+              <w:t>PerContextPoint</w:t>
+            </w:r>
+          </w:p>
+        </w:tc>
+        <w:tc>
+          <w:tcPr>
+            <w:tcW w:w="5098" w:type="dxa"/>
+          </w:tcPr>
+          <w:p>
+            <w:pPr>
+              <w:rPr>
+                <w:lang w:val="en-US"/>
+              </w:rPr>
+            </w:pPr>
+            <w:r>
+              <w:rPr>
+                <w:lang w:val="en-US"/>
+              </w:rPr>
+              <w:t>The number of nodes contained in the target fragment</w:t>
+            </w:r>
+            <w:r>
+              <w:rPr>
+                <w:lang w:val="en-US"/>
+              </w:rPr>
+              <w:t>, per context resource fragment</w:t>
+            </w:r>
+          </w:p>
+        </w:tc>
+      </w:tr>
+    </w:tbl>
     <w:p>
       <w:pPr>
         <w:spacing w:after="0"/>
         <w:rPr>
-          <w:rFonts w:ascii="Courier New" w:hAnsi="Courier New" w:cs="Courier New"/>
-          <w:sz w:val="18"/>
-          <w:szCs w:val="18"/>
-          <w:lang w:val="en-US"/>
-        </w:rPr>
-      </w:pPr>
-      <w:r>
-        <w:rPr>
-          <w:rFonts w:ascii="Courier New" w:hAnsi="Courier New" w:cs="Courier New"/>
-          <w:sz w:val="18"/>
-          <w:szCs w:val="18"/>
-          <w:lang w:val="en-US"/>
-        </w:rPr>
-        <w:t xml:space="preserve">    </w:t>
-      </w:r>
-      <w:r>
-        <w:rPr>
-          <w:rFonts w:ascii="Courier New" w:hAnsi="Courier New" w:cs="Courier New"/>
-          <w:sz w:val="18"/>
-          <w:szCs w:val="18"/>
-          <w:lang w:val="en-US"/>
-        </w:rPr>
-        <w:t xml:space="preserve"> </w:t>
-      </w:r>
-      <w:r>
-        <w:rPr>
-          <w:rFonts w:ascii="Courier New" w:hAnsi="Courier New" w:cs="Courier New"/>
-          <w:sz w:val="18"/>
-          <w:szCs w:val="18"/>
-          <w:lang w:val="en-US"/>
-        </w:rPr>
-        <w:t xml:space="preserve"> </w:t>
-      </w:r>
-      <w:r>
-        <w:rPr>
-          <w:rFonts w:ascii="Courier New" w:hAnsi="Courier New" w:cs="Courier New"/>
-          <w:sz w:val="18"/>
-          <w:szCs w:val="18"/>
-          <w:lang w:val="en-US"/>
-        </w:rPr>
-        <w:t xml:space="preserve">   n</w:t>
-      </w:r>
-      <w:r>
-        <w:rPr>
-          <w:rFonts w:ascii="Courier New" w:hAnsi="Courier New" w:cs="Courier New"/>
-          <w:sz w:val="18"/>
-          <w:szCs w:val="18"/>
-          <w:lang w:val="en-US"/>
-        </w:rPr>
-        <w:t>ode-tree($context-uri)</w:t>
-      </w:r>
-    </w:p>
-    <w:p>
-      <w:pPr>
-        <w:spacing w:after="0"/>
-        <w:rPr>
-          <w:rFonts w:ascii="Courier New" w:hAnsi="Courier New" w:cs="Courier New"/>
-          <w:sz w:val="18"/>
-          <w:szCs w:val="18"/>
-          <w:lang w:val="en-US"/>
-        </w:rPr>
-      </w:pPr>
-      <w:r>
-        <w:rPr>
-          <w:rFonts w:ascii="Courier New" w:hAnsi="Courier New" w:cs="Courier New"/>
-          <w:sz w:val="18"/>
-          <w:szCs w:val="18"/>
-          <w:lang w:val="en-US"/>
-        </w:rPr>
-        <w:t xml:space="preserve">     </w:t>
-      </w:r>
-      <w:r>
-        <w:rPr>
-          <w:rFonts w:ascii="Courier New" w:hAnsi="Courier New" w:cs="Courier New"/>
-          <w:sz w:val="18"/>
-          <w:szCs w:val="18"/>
-          <w:lang w:val="en-US"/>
-        </w:rPr>
-        <w:t xml:space="preserve">  e</w:t>
-      </w:r>
-      <w:r>
-        <w:rPr>
-          <w:rFonts w:ascii="Courier New" w:hAnsi="Courier New" w:cs="Courier New"/>
-          <w:sz w:val="18"/>
-          <w:szCs w:val="18"/>
-          <w:lang w:val="en-US"/>
-        </w:rPr>
-        <w:t>lse:</w:t>
-      </w:r>
-    </w:p>
-    <w:p>
-      <w:pPr>
-        <w:spacing w:after="0"/>
-        <w:rPr>
-          <w:rFonts w:ascii="Courier New" w:hAnsi="Courier New" w:cs="Courier New"/>
-          <w:sz w:val="18"/>
-          <w:szCs w:val="18"/>
-          <w:lang w:val="en-US"/>
-        </w:rPr>
-      </w:pPr>
-      <w:r>
-        <w:rPr>
-          <w:rFonts w:ascii="Courier New" w:hAnsi="Courier New" w:cs="Courier New"/>
-          <w:sz w:val="18"/>
-          <w:szCs w:val="18"/>
-          <w:lang w:val="en-US"/>
-        </w:rPr>
-        <w:t xml:space="preserve">     </w:t>
-      </w:r>
-      <w:r>
-        <w:rPr>
-          <w:rFonts w:ascii="Courier New" w:hAnsi="Courier New" w:cs="Courier New"/>
-          <w:sz w:val="18"/>
-          <w:szCs w:val="18"/>
-          <w:lang w:val="en-US"/>
-        </w:rPr>
-        <w:t xml:space="preserve">    </w:t>
-      </w:r>
-      <w:r>
-        <w:rPr>
-          <w:rFonts w:ascii="Courier New" w:hAnsi="Courier New" w:cs="Courier New"/>
-          <w:sz w:val="18"/>
-          <w:szCs w:val="18"/>
-          <w:lang w:val="en-US"/>
-        </w:rPr>
-        <w:t>$context-uri</w:t>
-      </w:r>
-    </w:p>
-    <w:p>
-      <w:pPr>
-        <w:spacing w:after="0"/>
-        <w:rPr>
-          <w:rFonts w:ascii="Courier New" w:hAnsi="Courier New" w:cs="Courier New"/>
-          <w:sz w:val="18"/>
-          <w:szCs w:val="18"/>
-          <w:lang w:val="en-US"/>
-        </w:rPr>
-      </w:pPr>
-      <w:r>
-        <w:rPr>
-          <w:rFonts w:ascii="Courier New" w:hAnsi="Courier New" w:cs="Courier New"/>
-          <w:sz w:val="18"/>
-          <w:szCs w:val="18"/>
-          <w:lang w:val="en-US"/>
-        </w:rPr>
-        <w:t xml:space="preserve">  f</w:t>
-      </w:r>
-      <w:r>
-        <w:rPr>
-          <w:rFonts w:ascii="Courier New" w:hAnsi="Courier New" w:cs="Courier New"/>
-          <w:sz w:val="18"/>
-          <w:szCs w:val="18"/>
-          <w:lang w:val="en-US"/>
-        </w:rPr>
-        <w:t>or each $context-point in $context-points:</w:t>
-      </w:r>
-    </w:p>
-    <w:p>
-      <w:pPr>
-        <w:spacing w:after="0"/>
-        <w:rPr>
-          <w:rFonts w:ascii="Courier New" w:hAnsi="Courier New" w:cs="Courier New"/>
-          <w:sz w:val="18"/>
-          <w:szCs w:val="18"/>
-          <w:lang w:val="en-US"/>
-        </w:rPr>
-      </w:pPr>
-      <w:r>
-        <w:rPr>
-          <w:rFonts w:ascii="Courier New" w:hAnsi="Courier New" w:cs="Courier New"/>
-          <w:sz w:val="18"/>
-          <w:szCs w:val="18"/>
-          <w:lang w:val="en-US"/>
-        </w:rPr>
-        <w:t xml:space="preserve">     l</w:t>
-      </w:r>
-      <w:r>
-        <w:rPr>
-          <w:rFonts w:ascii="Courier New" w:hAnsi="Courier New" w:cs="Courier New"/>
-          <w:sz w:val="18"/>
-          <w:szCs w:val="18"/>
-          <w:lang w:val="en-US"/>
-        </w:rPr>
-        <w:t>et $target-uris := apply-</w:t>
-      </w:r>
-      <w:r>
-        <w:rPr>
-          <w:rFonts w:ascii="Courier New" w:hAnsi="Courier New" w:cs="Courier New"/>
-          <w:sz w:val="18"/>
-          <w:szCs w:val="18"/>
-          <w:lang w:val="en-US"/>
-        </w:rPr>
-        <w:t xml:space="preserve">connector($LDO.connector, </w:t>
-      </w:r>
-      <w:r>
-        <w:rPr>
-          <w:rFonts w:ascii="Courier New" w:hAnsi="Courier New" w:cs="Courier New"/>
-          <w:sz w:val="18"/>
-          <w:szCs w:val="18"/>
-          <w:lang w:val="en-US"/>
-        </w:rPr>
-        <w:t>$context-point)</w:t>
-      </w:r>
-    </w:p>
-    <w:p>
-      <w:pPr>
-        <w:spacing w:after="0"/>
-        <w:rPr>
-          <w:rFonts w:ascii="Courier New" w:hAnsi="Courier New" w:cs="Courier New"/>
-          <w:sz w:val="18"/>
-          <w:szCs w:val="18"/>
-          <w:lang w:val="en-US"/>
-        </w:rPr>
-      </w:pPr>
-      <w:r>
-        <w:rPr>
-          <w:rFonts w:ascii="Courier New" w:hAnsi="Courier New" w:cs="Courier New"/>
-          <w:sz w:val="18"/>
-          <w:szCs w:val="18"/>
-          <w:lang w:val="en-US"/>
-        </w:rPr>
-        <w:t xml:space="preserve">     f</w:t>
-      </w:r>
-      <w:r>
-        <w:rPr>
-          <w:rFonts w:ascii="Courier New" w:hAnsi="Courier New" w:cs="Courier New"/>
-          <w:sz w:val="18"/>
-          <w:szCs w:val="18"/>
-          <w:lang w:val="en-US"/>
-        </w:rPr>
-        <w:t>or each $target-uri in $target-uris:</w:t>
-      </w:r>
-    </w:p>
-    <w:p>
-      <w:pPr>
-        <w:spacing w:after="0"/>
-        <w:rPr>
-          <w:rFonts w:ascii="Courier New" w:hAnsi="Courier New" w:cs="Courier New"/>
-          <w:sz w:val="18"/>
-          <w:szCs w:val="18"/>
-          <w:lang w:val="en-US"/>
-        </w:rPr>
-      </w:pPr>
-      <w:r>
-        <w:rPr>
-          <w:rFonts w:ascii="Courier New" w:hAnsi="Courier New" w:cs="Courier New"/>
-          <w:sz w:val="18"/>
-          <w:szCs w:val="18"/>
-          <w:lang w:val="en-US"/>
-        </w:rPr>
-        <w:t xml:space="preserve">  </w:t>
-      </w:r>
-      <w:r>
-        <w:rPr>
-          <w:rFonts w:ascii="Courier New" w:hAnsi="Courier New" w:cs="Courier New"/>
-          <w:sz w:val="18"/>
-          <w:szCs w:val="18"/>
-          <w:lang w:val="en-US"/>
-        </w:rPr>
-        <w:t xml:space="preserve">  </w:t>
-      </w:r>
-      <w:r>
-        <w:rPr>
-          <w:rFonts w:ascii="Courier New" w:hAnsi="Courier New" w:cs="Courier New"/>
-          <w:sz w:val="18"/>
-          <w:szCs w:val="18"/>
-          <w:lang w:val="en-US"/>
-        </w:rPr>
-        <w:t xml:space="preserve"> </w:t>
-      </w:r>
-      <w:r>
-        <w:rPr>
-          <w:rFonts w:ascii="Courier New" w:hAnsi="Courier New" w:cs="Courier New"/>
-          <w:sz w:val="18"/>
-          <w:szCs w:val="18"/>
-          <w:lang w:val="en-US"/>
-        </w:rPr>
-        <w:t xml:space="preserve">  i</w:t>
-      </w:r>
-      <w:r>
-        <w:rPr>
-          <w:rFonts w:ascii="Courier New" w:hAnsi="Courier New" w:cs="Courier New"/>
-          <w:sz w:val="18"/>
-          <w:szCs w:val="18"/>
-          <w:lang w:val="en-US"/>
-        </w:rPr>
-        <w:t>f (exists(</w:t>
-      </w:r>
-      <w:r>
-        <w:rPr>
-          <w:rFonts w:ascii="Courier New" w:hAnsi="Courier New" w:cs="Courier New"/>
-          <w:sz w:val="18"/>
-          <w:szCs w:val="18"/>
-          <w:lang w:val="en-US"/>
-        </w:rPr>
-        <w:t>$LDO.</w:t>
-      </w:r>
-      <w:r>
-        <w:rPr>
-          <w:rFonts w:ascii="Courier New" w:hAnsi="Courier New" w:cs="Courier New"/>
-          <w:sz w:val="18"/>
-          <w:szCs w:val="18"/>
-          <w:lang w:val="en-US"/>
-        </w:rPr>
-        <w:t>target-selector)</w:t>
-      </w:r>
-      <w:r>
-        <w:rPr>
-          <w:rFonts w:ascii="Courier New" w:hAnsi="Courier New" w:cs="Courier New"/>
-          <w:sz w:val="18"/>
-          <w:szCs w:val="18"/>
-          <w:lang w:val="en-US"/>
-        </w:rPr>
-        <w:t>)</w:t>
-      </w:r>
-      <w:r>
-        <w:rPr>
-          <w:rFonts w:ascii="Courier New" w:hAnsi="Courier New" w:cs="Courier New"/>
-          <w:sz w:val="18"/>
-          <w:szCs w:val="18"/>
-          <w:lang w:val="en-US"/>
-        </w:rPr>
-        <w:t>:</w:t>
-      </w:r>
-    </w:p>
-    <w:p>
-      <w:pPr>
-        <w:spacing w:after="0"/>
-        <w:rPr>
-          <w:rFonts w:ascii="Courier New" w:hAnsi="Courier New" w:cs="Courier New"/>
-          <w:sz w:val="18"/>
-          <w:szCs w:val="18"/>
-          <w:lang w:val="en-US"/>
-        </w:rPr>
-      </w:pPr>
-      <w:r>
-        <w:rPr>
-          <w:rFonts w:ascii="Courier New" w:hAnsi="Courier New" w:cs="Courier New"/>
-          <w:sz w:val="18"/>
-          <w:szCs w:val="18"/>
-          <w:lang w:val="en-US"/>
-        </w:rPr>
-        <w:t xml:space="preserve">    </w:t>
-      </w:r>
-      <w:r>
-        <w:rPr>
-          <w:rFonts w:ascii="Courier New" w:hAnsi="Courier New" w:cs="Courier New"/>
-          <w:sz w:val="18"/>
-          <w:szCs w:val="18"/>
-          <w:lang w:val="en-US"/>
-        </w:rPr>
-        <w:t xml:space="preserve"> </w:t>
-      </w:r>
-      <w:r>
-        <w:rPr>
-          <w:rFonts w:ascii="Courier New" w:hAnsi="Courier New" w:cs="Courier New"/>
-          <w:sz w:val="18"/>
-          <w:szCs w:val="18"/>
-          <w:lang w:val="en-US"/>
-        </w:rPr>
-        <w:t xml:space="preserve"> </w:t>
-      </w:r>
-      <w:r>
-        <w:rPr>
-          <w:rFonts w:ascii="Courier New" w:hAnsi="Courier New" w:cs="Courier New"/>
-          <w:sz w:val="18"/>
-          <w:szCs w:val="18"/>
-          <w:lang w:val="en-US"/>
-        </w:rPr>
-        <w:t xml:space="preserve">   l</w:t>
-      </w:r>
-      <w:r>
-        <w:rPr>
-          <w:rFonts w:ascii="Courier New" w:hAnsi="Courier New" w:cs="Courier New"/>
-          <w:sz w:val="18"/>
-          <w:szCs w:val="18"/>
-          <w:lang w:val="en-US"/>
-        </w:rPr>
-        <w:t>et $target</w:t>
-      </w:r>
-      <w:r>
-        <w:rPr>
-          <w:rFonts w:ascii="Courier New" w:hAnsi="Courier New" w:cs="Courier New"/>
-          <w:sz w:val="18"/>
-          <w:szCs w:val="18"/>
-          <w:lang w:val="en-US"/>
-        </w:rPr>
-        <w:t>-</w:t>
-      </w:r>
-      <w:r>
-        <w:rPr>
-          <w:rFonts w:ascii="Courier New" w:hAnsi="Courier New" w:cs="Courier New"/>
-          <w:sz w:val="18"/>
-          <w:szCs w:val="18"/>
-          <w:lang w:val="en-US"/>
-        </w:rPr>
-        <w:t>tree := node-tree($target-uri)</w:t>
-      </w:r>
-    </w:p>
-    <w:p>
-      <w:pPr>
-        <w:spacing w:after="0"/>
-        <w:rPr>
-          <w:rFonts w:ascii="Courier New" w:hAnsi="Courier New" w:cs="Courier New"/>
-          <w:sz w:val="18"/>
-          <w:szCs w:val="18"/>
-          <w:lang w:val="en-US"/>
-        </w:rPr>
-      </w:pPr>
-      <w:r>
-        <w:rPr>
-          <w:rFonts w:ascii="Courier New" w:hAnsi="Courier New" w:cs="Courier New"/>
-          <w:sz w:val="18"/>
-          <w:szCs w:val="18"/>
-          <w:lang w:val="en-US"/>
-        </w:rPr>
-        <w:t xml:space="preserve">     </w:t>
-      </w:r>
-      <w:r>
-        <w:rPr>
-          <w:rFonts w:ascii="Courier New" w:hAnsi="Courier New" w:cs="Courier New"/>
-          <w:sz w:val="18"/>
-          <w:szCs w:val="18"/>
-          <w:lang w:val="en-US"/>
-        </w:rPr>
-        <w:t xml:space="preserve"> </w:t>
-      </w:r>
-      <w:r>
-        <w:rPr>
-          <w:rFonts w:ascii="Courier New" w:hAnsi="Courier New" w:cs="Courier New"/>
-          <w:sz w:val="18"/>
-          <w:szCs w:val="18"/>
-          <w:lang w:val="en-US"/>
-        </w:rPr>
-        <w:t xml:space="preserve">   </w:t>
-      </w:r>
-      <w:r>
-        <w:rPr>
-          <w:rFonts w:ascii="Courier New" w:hAnsi="Courier New" w:cs="Courier New"/>
-          <w:sz w:val="18"/>
-          <w:szCs w:val="18"/>
-          <w:lang w:val="en-US"/>
-        </w:rPr>
-        <w:t>l</w:t>
-      </w:r>
-      <w:r>
-        <w:rPr>
-          <w:rFonts w:ascii="Courier New" w:hAnsi="Courier New" w:cs="Courier New"/>
-          <w:sz w:val="18"/>
-          <w:szCs w:val="18"/>
-          <w:lang w:val="en-US"/>
-        </w:rPr>
-        <w:t>et $target-fragment := apply-</w:t>
-      </w:r>
-      <w:r>
-        <w:rPr>
-          <w:rFonts w:ascii="Courier New" w:hAnsi="Courier New" w:cs="Courier New"/>
-          <w:sz w:val="18"/>
-          <w:szCs w:val="18"/>
-          <w:lang w:val="en-US"/>
-        </w:rPr>
-        <w:t>selector</w:t>
-      </w:r>
-      <w:r>
-        <w:rPr>
-          <w:rFonts w:ascii="Courier New" w:hAnsi="Courier New" w:cs="Courier New"/>
-          <w:sz w:val="18"/>
-          <w:szCs w:val="18"/>
-          <w:lang w:val="en-US"/>
-        </w:rPr>
-        <w:t>(</w:t>
-      </w:r>
-      <w:r>
-        <w:rPr>
-          <w:rFonts w:ascii="Courier New" w:hAnsi="Courier New" w:cs="Courier New"/>
-          <w:sz w:val="18"/>
-          <w:szCs w:val="18"/>
-          <w:lang w:val="en-US"/>
-        </w:rPr>
-        <w:t>$LDO.</w:t>
-      </w:r>
-      <w:r>
-        <w:rPr>
-          <w:rFonts w:ascii="Courier New" w:hAnsi="Courier New" w:cs="Courier New"/>
-          <w:sz w:val="18"/>
-          <w:szCs w:val="18"/>
-          <w:lang w:val="en-US"/>
-        </w:rPr>
-        <w:t>target-selector, $target-tree)</w:t>
-      </w:r>
-    </w:p>
-    <w:p>
-      <w:pPr>
-        <w:spacing w:after="0"/>
-        <w:rPr>
-          <w:rFonts w:ascii="Courier New" w:hAnsi="Courier New" w:cs="Courier New"/>
-          <w:sz w:val="18"/>
-          <w:szCs w:val="18"/>
-          <w:lang w:val="en-US"/>
-        </w:rPr>
-      </w:pPr>
-      <w:r>
-        <w:rPr>
-          <w:rFonts w:ascii="Courier New" w:hAnsi="Courier New" w:cs="Courier New"/>
-          <w:sz w:val="18"/>
-          <w:szCs w:val="18"/>
-          <w:lang w:val="en-US"/>
-        </w:rPr>
-        <w:t xml:space="preserve">      </w:t>
-      </w:r>
-      <w:r>
-        <w:rPr>
-          <w:rFonts w:ascii="Courier New" w:hAnsi="Courier New" w:cs="Courier New"/>
-          <w:sz w:val="18"/>
-          <w:szCs w:val="18"/>
-          <w:lang w:val="en-US"/>
-        </w:rPr>
-        <w:t xml:space="preserve">  </w:t>
-      </w:r>
-      <w:r>
-        <w:rPr>
-          <w:rFonts w:ascii="Courier New" w:hAnsi="Courier New" w:cs="Courier New"/>
-          <w:sz w:val="18"/>
-          <w:szCs w:val="18"/>
-          <w:lang w:val="en-US"/>
-        </w:rPr>
-        <w:t xml:space="preserve"> </w:t>
-      </w:r>
-      <w:r>
-        <w:rPr>
-          <w:rFonts w:ascii="Courier New" w:hAnsi="Courier New" w:cs="Courier New"/>
-          <w:sz w:val="18"/>
-          <w:szCs w:val="18"/>
-          <w:lang w:val="en-US"/>
-        </w:rPr>
-        <w:t>LRO</w:t>
-      </w:r>
-      <w:r>
-        <w:rPr>
-          <w:rFonts w:ascii="Courier New" w:hAnsi="Courier New" w:cs="Courier New"/>
-          <w:sz w:val="18"/>
-          <w:szCs w:val="18"/>
-          <w:lang w:val="en-US"/>
-        </w:rPr>
-        <w:t xml:space="preserve">($target-uri, $target-tree, $target-fragment, </w:t>
-      </w:r>
-    </w:p>
-    <w:p>
-      <w:pPr>
-        <w:spacing w:after="0"/>
-        <w:rPr>
-          <w:rFonts w:ascii="Courier New" w:hAnsi="Courier New" w:cs="Courier New"/>
-          <w:sz w:val="18"/>
-          <w:szCs w:val="18"/>
-          <w:lang w:val="en-US"/>
-        </w:rPr>
-      </w:pPr>
-      <w:r>
-        <w:rPr>
-          <w:rFonts w:ascii="Courier New" w:hAnsi="Courier New" w:cs="Courier New"/>
-          <w:sz w:val="18"/>
-          <w:szCs w:val="18"/>
-          <w:lang w:val="en-US"/>
-        </w:rPr>
-        <w:t xml:space="preserve">             </w:t>
-      </w:r>
-      <w:r>
-        <w:rPr>
-          <w:rFonts w:ascii="Courier New" w:hAnsi="Courier New" w:cs="Courier New"/>
-          <w:sz w:val="18"/>
-          <w:szCs w:val="18"/>
-          <w:lang w:val="en-US"/>
-        </w:rPr>
-        <w:t>$context-uri, $context-tree, $context-point)</w:t>
-      </w:r>
-    </w:p>
-    <w:p>
-      <w:pPr>
-        <w:spacing w:after="0"/>
-        <w:rPr>
-          <w:rFonts w:ascii="Courier New" w:hAnsi="Courier New" w:cs="Courier New"/>
-          <w:sz w:val="18"/>
-          <w:szCs w:val="18"/>
-          <w:lang w:val="en-US"/>
-        </w:rPr>
-      </w:pPr>
-      <w:r>
-        <w:rPr>
-          <w:rFonts w:ascii="Courier New" w:hAnsi="Courier New" w:cs="Courier New"/>
-          <w:sz w:val="18"/>
-          <w:szCs w:val="18"/>
-          <w:lang w:val="en-US"/>
-        </w:rPr>
-        <w:t xml:space="preserve">       else if ($LDO.expects-target-tree):</w:t>
-      </w:r>
-    </w:p>
-    <w:p>
-      <w:pPr>
-        <w:spacing w:after="0"/>
-        <w:rPr>
-          <w:rFonts w:ascii="Courier New" w:hAnsi="Courier New" w:cs="Courier New"/>
-          <w:sz w:val="18"/>
-          <w:szCs w:val="18"/>
-          <w:lang w:val="en-US"/>
-        </w:rPr>
-      </w:pPr>
-      <w:r>
-        <w:rPr>
-          <w:rFonts w:ascii="Courier New" w:hAnsi="Courier New" w:cs="Courier New"/>
-          <w:sz w:val="18"/>
-          <w:szCs w:val="18"/>
-          <w:lang w:val="en-US"/>
-        </w:rPr>
-        <w:t xml:space="preserve">         let $target-tree := node-tree($target-uri)</w:t>
-      </w:r>
-    </w:p>
-    <w:p>
-      <w:pPr>
-        <w:spacing w:after="0"/>
-        <w:rPr>
-          <w:rFonts w:ascii="Courier New" w:hAnsi="Courier New" w:cs="Courier New"/>
-          <w:sz w:val="18"/>
-          <w:szCs w:val="18"/>
-          <w:lang w:val="en-US"/>
-        </w:rPr>
-      </w:pPr>
-      <w:r>
-        <w:rPr>
-          <w:rFonts w:ascii="Courier New" w:hAnsi="Courier New" w:cs="Courier New"/>
-          <w:sz w:val="18"/>
-          <w:szCs w:val="18"/>
-          <w:lang w:val="en-US"/>
-        </w:rPr>
-        <w:t xml:space="preserve">         LRO($target-uri, $target-tree, null,</w:t>
-      </w:r>
-    </w:p>
-    <w:p>
-      <w:pPr>
-        <w:spacing w:after="0"/>
-        <w:rPr>
-          <w:rFonts w:ascii="Courier New" w:hAnsi="Courier New" w:cs="Courier New"/>
-          <w:sz w:val="18"/>
-          <w:szCs w:val="18"/>
-          <w:lang w:val="en-US"/>
-        </w:rPr>
-      </w:pPr>
-      <w:r>
-        <w:rPr>
-          <w:rFonts w:ascii="Courier New" w:hAnsi="Courier New" w:cs="Courier New"/>
-          <w:sz w:val="18"/>
-          <w:szCs w:val="18"/>
-          <w:lang w:val="en-US"/>
-        </w:rPr>
-        <w:t xml:space="preserve">             $context-uri, $context-tree, $context-point)</w:t>
-      </w:r>
-    </w:p>
-    <w:p>
-      <w:pPr>
-        <w:spacing w:after="0"/>
-        <w:rPr>
-          <w:rFonts w:ascii="Courier New" w:hAnsi="Courier New" w:cs="Courier New"/>
-          <w:sz w:val="18"/>
-          <w:szCs w:val="18"/>
-          <w:lang w:val="en-US"/>
-        </w:rPr>
-      </w:pPr>
-      <w:r>
-        <w:rPr>
-          <w:rFonts w:ascii="Courier New" w:hAnsi="Courier New" w:cs="Courier New"/>
-          <w:sz w:val="18"/>
-          <w:szCs w:val="18"/>
-          <w:lang w:val="en-US"/>
-        </w:rPr>
-        <w:t xml:space="preserve">       else:</w:t>
-      </w:r>
-    </w:p>
-    <w:p>
-      <w:pPr>
-        <w:spacing w:after="0"/>
-        <w:rPr>
-          <w:rFonts w:ascii="Courier New" w:hAnsi="Courier New" w:cs="Courier New"/>
-          <w:sz w:val="18"/>
-          <w:szCs w:val="18"/>
-          <w:lang w:val="en-US"/>
-        </w:rPr>
-      </w:pPr>
-      <w:r>
-        <w:rPr>
-          <w:rFonts w:ascii="Courier New" w:hAnsi="Courier New" w:cs="Courier New"/>
-          <w:sz w:val="18"/>
-          <w:szCs w:val="18"/>
-          <w:lang w:val="en-US"/>
-        </w:rPr>
-        <w:t xml:space="preserve">          LRO($target-uri, null, null,</w:t>
-      </w:r>
-    </w:p>
-    <w:p>
-      <w:pPr>
-        <w:spacing w:after="0"/>
-        <w:rPr>
-          <w:rFonts w:ascii="Courier New" w:hAnsi="Courier New" w:cs="Courier New"/>
-          <w:sz w:val="18"/>
-          <w:szCs w:val="18"/>
-          <w:lang w:val="en-US"/>
-        </w:rPr>
-      </w:pPr>
-      <w:r>
-        <w:rPr>
-          <w:rFonts w:ascii="Courier New" w:hAnsi="Courier New" w:cs="Courier New"/>
-          <w:sz w:val="18"/>
-          <w:szCs w:val="18"/>
-          <w:lang w:val="en-US"/>
-        </w:rPr>
-        <w:t xml:space="preserve">              $context-uri, $context-tree, $context-point)</w:t>
-      </w:r>
-    </w:p>
-    <w:p>
-      <w:pPr>
-        <w:spacing w:after="0"/>
-        <w:rPr>
-          <w:rFonts w:ascii="Courier New" w:hAnsi="Courier New" w:cs="Courier New"/>
-          <w:sz w:val="18"/>
-          <w:szCs w:val="18"/>
           <w:lang w:val="en-US"/>
         </w:rPr>
       </w:pPr>
@@ -21484,7 +23266,14 @@
     <w:p>
       <w:pPr>
         <w:pStyle w:val="Heading3"/>
-        <w:spacing w:after="160"/>
+        <w:rPr>
+          <w:lang w:val="en-US"/>
+        </w:rPr>
+      </w:pPr>
+    </w:p>
+    <w:p>
+      <w:pPr>
+        <w:pStyle w:val="Heading3"/>
         <w:rPr>
           <w:lang w:val="en-US"/>
         </w:rPr>
@@ -22350,7 +24139,6 @@
               <w:rPr>
                 <w:lang w:val="en-US"/>
               </w:rPr>
-              <w:lastRenderedPageBreak/>
               <w:t>FOX</w:t>
             </w:r>
           </w:p>
@@ -22405,19 +24193,7 @@
               <w:rPr>
                 <w:lang w:val="en-US"/>
               </w:rPr>
-              <w:t xml:space="preserve">Expression used by a </w:t>
-            </w:r>
-            <w:r>
-              <w:rPr>
-                <w:lang w:val="en-US"/>
-              </w:rPr>
-              <w:t>Foxv</w:t>
-            </w:r>
-            <w:r>
-              <w:rPr>
-                <w:lang w:val="en-US"/>
-              </w:rPr>
-              <w:t>alue constraint</w:t>
+              <w:t>Expression used by a Foxvalue constraint</w:t>
             </w:r>
           </w:p>
         </w:tc>
@@ -22773,8 +24549,6 @@
         </w:rPr>
         <w:t xml:space="preserve">Constraint types </w:t>
       </w:r>
-      <w:bookmarkStart w:id="5" w:name="_GoBack"/>
-      <w:bookmarkEnd w:id="5"/>
     </w:p>
     <w:p>
       <w:pPr>
@@ -23240,6 +25014,7 @@
               <w:rPr>
                 <w:lang w:val="en-US"/>
               </w:rPr>
+              <w:lastRenderedPageBreak/>
               <w:t>FileSize</w:t>
             </w:r>
           </w:p>
@@ -23992,7 +25767,6 @@
               <w:rPr>
                 <w:lang w:val="en-US"/>
               </w:rPr>
-              <w:lastRenderedPageBreak/>
               <w:t>Foxvalue</w:t>
             </w:r>
           </w:p>

</xml_diff>

<commit_message>
Extended the introduction, adding section "A syntax rule to remember".
</commit_message>
<xml_diff>
--- a/declarative-amsterdam-2020/an-introduction-to-greenfox/an-introduction-to-greenfox.docx
+++ b/declarative-amsterdam-2020/an-introduction-to-greenfox/an-introduction-to-greenfox.docx
@@ -22809,15 +22809,19 @@
         <w:rPr>
           <w:lang w:val="en-US"/>
         </w:rPr>
-        <w:t xml:space="preserve"> </w:t>
-      </w:r>
-      <w:bookmarkStart w:id="5" w:name="_GoBack"/>
-      <w:bookmarkEnd w:id="5"/>
-      <w:r>
-        <w:rPr>
-          <w:lang w:val="en-US"/>
-        </w:rPr>
-        <w:t xml:space="preserve">When no context selector is used (@contextXP), </w:t>
+        <w:t xml:space="preserve"> When no context selector is used (</w:t>
+      </w:r>
+      <w:r>
+        <w:rPr>
+          <w:lang w:val="en-US"/>
+        </w:rPr>
+        <w:t xml:space="preserve">link definition without </w:t>
+      </w:r>
+      <w:r>
+        <w:rPr>
+          <w:lang w:val="en-US"/>
+        </w:rPr>
+        <w:t xml:space="preserve">@contextXP), </w:t>
       </w:r>
       <w:r>
         <w:rPr>
@@ -23266,36 +23270,71 @@
     <w:p>
       <w:pPr>
         <w:pStyle w:val="Heading3"/>
-        <w:rPr>
-          <w:lang w:val="en-US"/>
-        </w:rPr>
-      </w:pPr>
-    </w:p>
-    <w:p>
-      <w:pPr>
-        <w:pStyle w:val="Heading3"/>
-        <w:rPr>
-          <w:lang w:val="en-US"/>
-        </w:rPr>
-      </w:pPr>
-      <w:r>
-        <w:rPr>
-          <w:lang w:val="en-US"/>
-        </w:rPr>
-        <w:t>A few syntax rules and patterns</w:t>
-      </w:r>
-    </w:p>
-    <w:p>
-      <w:pPr>
-        <w:rPr>
-          <w:lang w:val="en-US"/>
-        </w:rPr>
-      </w:pPr>
-      <w:r>
-        <w:rPr>
-          <w:lang w:val="en-US"/>
-        </w:rPr>
-        <w:t>Certain name suffixes signal the kind of expression represented by the attribute value:</w:t>
+        <w:spacing w:after="160"/>
+        <w:rPr>
+          <w:lang w:val="en-US"/>
+        </w:rPr>
+      </w:pPr>
+      <w:r>
+        <w:rPr>
+          <w:lang w:val="en-US"/>
+        </w:rPr>
+        <w:t>A syntax rule to remember</w:t>
+      </w:r>
+    </w:p>
+    <w:p>
+      <w:pPr>
+        <w:rPr>
+          <w:lang w:val="en-US"/>
+        </w:rPr>
+      </w:pPr>
+      <w:r>
+        <w:rPr>
+          <w:lang w:val="en-US"/>
+        </w:rPr>
+        <w:t xml:space="preserve">The Greenfox language supports several expression languages, and in some cases a particular detail can be expressed </w:t>
+      </w:r>
+      <w:r>
+        <w:rPr>
+          <w:lang w:val="en-US"/>
+        </w:rPr>
+        <w:t xml:space="preserve">in alternative ways, </w:t>
+      </w:r>
+      <w:r>
+        <w:rPr>
+          <w:lang w:val="en-US"/>
+        </w:rPr>
+        <w:t xml:space="preserve">using different languages. </w:t>
+      </w:r>
+      <w:r>
+        <w:rPr>
+          <w:lang w:val="en-US"/>
+        </w:rPr>
+        <w:t>For example, t</w:t>
+      </w:r>
+      <w:r>
+        <w:rPr>
+          <w:lang w:val="en-US"/>
+        </w:rPr>
+        <w:t xml:space="preserve">he expression underlying a Value constraint may be expressed as an XPath expression (@exprXP), as a node path expression (@exprNP) or as a pair of filter and mapper using node pair expressions (@filterNP, @mapNP). </w:t>
+      </w:r>
+      <w:r>
+        <w:rPr>
+          <w:lang w:val="en-US"/>
+        </w:rPr>
+        <w:t>A simple naming rule should help you avoid confusion</w:t>
+      </w:r>
+      <w:r>
+        <w:rPr>
+          <w:lang w:val="en-US"/>
+        </w:rPr>
+        <w:t>: attributes expecting an expression have a name suffix indicating the expression language</w:t>
+      </w:r>
+      <w:r>
+        <w:rPr>
+          <w:lang w:val="en-US"/>
+        </w:rPr>
+        <w:t>:</w:t>
       </w:r>
     </w:p>
     <w:p>
@@ -23313,7 +23352,19 @@
         <w:rPr>
           <w:lang w:val="en-US"/>
         </w:rPr>
-        <w:t>suffix XP – value is an XPath expression</w:t>
+        <w:t xml:space="preserve">suffix XP </w:t>
+      </w:r>
+      <w:r>
+        <w:rPr>
+          <w:lang w:val="en-US"/>
+        </w:rPr>
+        <w:tab/>
+      </w:r>
+      <w:r>
+        <w:rPr>
+          <w:lang w:val="en-US"/>
+        </w:rPr>
+        <w:t>– value is an XPath expression</w:t>
       </w:r>
     </w:p>
     <w:p>
@@ -23331,7 +23382,19 @@
         <w:rPr>
           <w:lang w:val="en-US"/>
         </w:rPr>
-        <w:t>suffix FOX – value is a Foxpath expression</w:t>
+        <w:t xml:space="preserve">suffix FOX </w:t>
+      </w:r>
+      <w:r>
+        <w:rPr>
+          <w:lang w:val="en-US"/>
+        </w:rPr>
+        <w:tab/>
+      </w:r>
+      <w:r>
+        <w:rPr>
+          <w:lang w:val="en-US"/>
+        </w:rPr>
+        <w:t>– value is a Foxpath expression</w:t>
       </w:r>
     </w:p>
     <w:p>
@@ -23349,7 +23412,19 @@
         <w:rPr>
           <w:lang w:val="en-US"/>
         </w:rPr>
-        <w:t>suffix LP – value is a Linepath expression</w:t>
+        <w:t xml:space="preserve">suffix LP </w:t>
+      </w:r>
+      <w:r>
+        <w:rPr>
+          <w:lang w:val="en-US"/>
+        </w:rPr>
+        <w:tab/>
+      </w:r>
+      <w:r>
+        <w:rPr>
+          <w:lang w:val="en-US"/>
+        </w:rPr>
+        <w:t>– value is a Linepath expression</w:t>
       </w:r>
     </w:p>
     <w:p>
@@ -23367,7 +23442,32 @@
         <w:rPr>
           <w:lang w:val="en-US"/>
         </w:rPr>
-        <w:t>suffix NP – value is a node path expression</w:t>
+        <w:t xml:space="preserve">suffix NP </w:t>
+      </w:r>
+      <w:r>
+        <w:rPr>
+          <w:lang w:val="en-US"/>
+        </w:rPr>
+        <w:tab/>
+      </w:r>
+      <w:r>
+        <w:rPr>
+          <w:lang w:val="en-US"/>
+        </w:rPr>
+        <w:t>– value is a node path expression</w:t>
+      </w:r>
+    </w:p>
+    <w:p>
+      <w:pPr>
+        <w:rPr>
+          <w:lang w:val="en-US"/>
+        </w:rPr>
+      </w:pPr>
+      <w:r>
+        <w:rPr>
+          <w:lang w:val="en-US"/>
+        </w:rPr>
+        <w:t>The following table lists for each attribute name suffix the names of all attributes.</w:t>
       </w:r>
     </w:p>
     <w:tbl>
@@ -23377,42 +23477,52 @@
         <w:tblLook w:val="04A0" w:firstRow="1" w:lastRow="0" w:firstColumn="1" w:lastColumn="0" w:noHBand="0" w:noVBand="1"/>
       </w:tblPr>
       <w:tblGrid>
-        <w:gridCol w:w="1856"/>
-        <w:gridCol w:w="1979"/>
-        <w:gridCol w:w="1965"/>
-        <w:gridCol w:w="3262"/>
+        <w:gridCol w:w="1696"/>
+        <w:gridCol w:w="3261"/>
+        <w:gridCol w:w="4105"/>
       </w:tblGrid>
       <w:tr>
         <w:tc>
           <w:tcPr>
-            <w:tcW w:w="1856" w:type="dxa"/>
-          </w:tcPr>
-          <w:p>
-            <w:pPr>
-              <w:rPr>
-                <w:lang w:val="en-US"/>
-              </w:rPr>
-            </w:pPr>
-            <w:r>
-              <w:rPr>
-                <w:lang w:val="en-US"/>
-              </w:rPr>
-              <w:t>Suffix</w:t>
-            </w:r>
-          </w:p>
-        </w:tc>
-        <w:tc>
-          <w:tcPr>
-            <w:tcW w:w="1979" w:type="dxa"/>
-          </w:tcPr>
-          <w:p>
-            <w:pPr>
-              <w:rPr>
-                <w:lang w:val="en-US"/>
-              </w:rPr>
-            </w:pPr>
-            <w:r>
-              <w:rPr>
+            <w:tcW w:w="1696" w:type="dxa"/>
+          </w:tcPr>
+          <w:p>
+            <w:pPr>
+              <w:rPr>
+                <w:b/>
+                <w:lang w:val="en-US"/>
+              </w:rPr>
+            </w:pPr>
+            <w:r>
+              <w:rPr>
+                <w:b/>
+                <w:lang w:val="en-US"/>
+              </w:rPr>
+              <w:t>Attribute name s</w:t>
+            </w:r>
+            <w:r>
+              <w:rPr>
+                <w:b/>
+                <w:lang w:val="en-US"/>
+              </w:rPr>
+              <w:t>uffix</w:t>
+            </w:r>
+          </w:p>
+        </w:tc>
+        <w:tc>
+          <w:tcPr>
+            <w:tcW w:w="3261" w:type="dxa"/>
+          </w:tcPr>
+          <w:p>
+            <w:pPr>
+              <w:rPr>
+                <w:b/>
+                <w:lang w:val="en-US"/>
+              </w:rPr>
+            </w:pPr>
+            <w:r>
+              <w:rPr>
+                <w:b/>
                 <w:lang w:val="en-US"/>
               </w:rPr>
               <w:t>Meaning</w:t>
@@ -23421,37 +23531,21 @@
         </w:tc>
         <w:tc>
           <w:tcPr>
-            <w:tcW w:w="1965" w:type="dxa"/>
-          </w:tcPr>
-          <w:p>
-            <w:pPr>
-              <w:rPr>
-                <w:lang w:val="en-US"/>
-              </w:rPr>
-            </w:pPr>
-            <w:r>
-              <w:rPr>
-                <w:lang w:val="en-US"/>
-              </w:rPr>
-              <w:t>Examples</w:t>
-            </w:r>
-          </w:p>
-        </w:tc>
-        <w:tc>
-          <w:tcPr>
-            <w:tcW w:w="3262" w:type="dxa"/>
-          </w:tcPr>
-          <w:p>
-            <w:pPr>
-              <w:rPr>
-                <w:lang w:val="en-US"/>
-              </w:rPr>
-            </w:pPr>
-            <w:r>
-              <w:rPr>
-                <w:lang w:val="en-US"/>
-              </w:rPr>
-              <w:t>Meaning</w:t>
+            <w:tcW w:w="4105" w:type="dxa"/>
+          </w:tcPr>
+          <w:p>
+            <w:pPr>
+              <w:rPr>
+                <w:b/>
+                <w:lang w:val="en-US"/>
+              </w:rPr>
+            </w:pPr>
+            <w:r>
+              <w:rPr>
+                <w:b/>
+                <w:lang w:val="en-US"/>
+              </w:rPr>
+              <w:t>Attribute names</w:t>
             </w:r>
           </w:p>
         </w:tc>
@@ -23459,7 +23553,7 @@
       <w:tr>
         <w:tc>
           <w:tcPr>
-            <w:tcW w:w="1856" w:type="dxa"/>
+            <w:tcW w:w="1696" w:type="dxa"/>
           </w:tcPr>
           <w:p>
             <w:pPr>
@@ -23477,7 +23571,7 @@
         </w:tc>
         <w:tc>
           <w:tcPr>
-            <w:tcW w:w="1979" w:type="dxa"/>
+            <w:tcW w:w="3261" w:type="dxa"/>
           </w:tcPr>
           <w:p>
             <w:pPr>
@@ -23495,14 +23589,51 @@
         </w:tc>
         <w:tc>
           <w:tcPr>
-            <w:tcW w:w="1965" w:type="dxa"/>
-          </w:tcPr>
-          <w:p>
-            <w:pPr>
-              <w:rPr>
-                <w:lang w:val="en-US"/>
-              </w:rPr>
-            </w:pPr>
+            <w:tcW w:w="4105" w:type="dxa"/>
+          </w:tcPr>
+          <w:p>
+            <w:pPr>
+              <w:rPr>
+                <w:lang w:val="en-US"/>
+              </w:rPr>
+            </w:pPr>
+            <w:r>
+              <w:rPr>
+                <w:lang w:val="en-US"/>
+              </w:rPr>
+              <w:t>contextXP</w:t>
+            </w:r>
+          </w:p>
+          <w:p>
+            <w:pPr>
+              <w:rPr>
+                <w:lang w:val="en-US"/>
+              </w:rPr>
+            </w:pPr>
+            <w:r>
+              <w:rPr>
+                <w:lang w:val="en-US"/>
+              </w:rPr>
+              <w:t>expr1XP</w:t>
+            </w:r>
+            <w:r>
+              <w:rPr>
+                <w:lang w:val="en-US"/>
+              </w:rPr>
+              <w:t xml:space="preserve">, </w:t>
+            </w:r>
+            <w:r>
+              <w:rPr>
+                <w:lang w:val="en-US"/>
+              </w:rPr>
+              <w:t>expr2XP</w:t>
+            </w:r>
+            <w:r>
+              <w:rPr>
+                <w:lang w:val="en-US"/>
+              </w:rPr>
+              <w:t xml:space="preserve">, </w:t>
+            </w:r>
             <w:r>
               <w:rPr>
                 <w:lang w:val="en-US"/>
@@ -23510,22 +23641,82 @@
               <w:t>exprXP</w:t>
             </w:r>
           </w:p>
-        </w:tc>
-        <w:tc>
-          <w:tcPr>
-            <w:tcW w:w="3262" w:type="dxa"/>
-          </w:tcPr>
-          <w:p>
-            <w:pPr>
-              <w:rPr>
-                <w:lang w:val="en-US"/>
-              </w:rPr>
-            </w:pPr>
-            <w:r>
-              <w:rPr>
-                <w:lang w:val="en-US"/>
-              </w:rPr>
-              <w:t>Expression used by a Value constraint</w:t>
+          <w:p>
+            <w:pPr>
+              <w:rPr>
+                <w:lang w:val="en-US"/>
+              </w:rPr>
+            </w:pPr>
+            <w:r>
+              <w:rPr>
+                <w:lang w:val="en-US"/>
+              </w:rPr>
+              <w:t>hrefXP</w:t>
+            </w:r>
+          </w:p>
+          <w:p>
+            <w:pPr>
+              <w:rPr>
+                <w:lang w:val="en-US"/>
+              </w:rPr>
+            </w:pPr>
+            <w:r>
+              <w:rPr>
+                <w:lang w:val="en-US"/>
+              </w:rPr>
+              <w:t>ifXP</w:t>
+            </w:r>
+          </w:p>
+          <w:p>
+            <w:pPr>
+              <w:rPr>
+                <w:lang w:val="en-US"/>
+              </w:rPr>
+            </w:pPr>
+            <w:r>
+              <w:rPr>
+                <w:lang w:val="en-US"/>
+              </w:rPr>
+              <w:t>itemXP</w:t>
+            </w:r>
+          </w:p>
+          <w:p>
+            <w:pPr>
+              <w:rPr>
+                <w:lang w:val="en-US"/>
+              </w:rPr>
+            </w:pPr>
+            <w:r>
+              <w:rPr>
+                <w:lang w:val="en-US"/>
+              </w:rPr>
+              <w:t>targetXP</w:t>
+            </w:r>
+          </w:p>
+          <w:p>
+            <w:pPr>
+              <w:rPr>
+                <w:lang w:val="en-US"/>
+              </w:rPr>
+            </w:pPr>
+            <w:r>
+              <w:rPr>
+                <w:lang w:val="en-US"/>
+              </w:rPr>
+              <w:t>uriXP</w:t>
+            </w:r>
+          </w:p>
+          <w:p>
+            <w:pPr>
+              <w:rPr>
+                <w:lang w:val="en-US"/>
+              </w:rPr>
+            </w:pPr>
+            <w:r>
+              <w:rPr>
+                <w:lang w:val="en-US"/>
+              </w:rPr>
+              <w:t>valueXP</w:t>
             </w:r>
           </w:p>
         </w:tc>
@@ -23533,67 +23724,131 @@
       <w:tr>
         <w:tc>
           <w:tcPr>
-            <w:tcW w:w="1856" w:type="dxa"/>
-          </w:tcPr>
-          <w:p>
-            <w:pPr>
-              <w:rPr>
-                <w:lang w:val="en-US"/>
-              </w:rPr>
-            </w:pPr>
-          </w:p>
-        </w:tc>
-        <w:tc>
-          <w:tcPr>
-            <w:tcW w:w="1979" w:type="dxa"/>
-          </w:tcPr>
-          <w:p>
-            <w:pPr>
-              <w:rPr>
-                <w:lang w:val="en-US"/>
-              </w:rPr>
-            </w:pPr>
-          </w:p>
-        </w:tc>
-        <w:tc>
-          <w:tcPr>
-            <w:tcW w:w="1965" w:type="dxa"/>
-          </w:tcPr>
-          <w:p>
-            <w:pPr>
-              <w:rPr>
-                <w:lang w:val="en-US"/>
-              </w:rPr>
-            </w:pPr>
-            <w:r>
-              <w:rPr>
-                <w:lang w:val="en-US"/>
-              </w:rPr>
-              <w:t>e</w:t>
-            </w:r>
-            <w:r>
-              <w:rPr>
-                <w:lang w:val="en-US"/>
-              </w:rPr>
-              <w:t>xpr1XP</w:t>
-            </w:r>
-          </w:p>
-        </w:tc>
-        <w:tc>
-          <w:tcPr>
-            <w:tcW w:w="3262" w:type="dxa"/>
-          </w:tcPr>
-          <w:p>
-            <w:pPr>
-              <w:rPr>
-                <w:lang w:val="en-US"/>
-              </w:rPr>
-            </w:pPr>
-            <w:r>
-              <w:rPr>
-                <w:lang w:val="en-US"/>
-              </w:rPr>
-              <w:t>Expression used by a (Value|Foxvalue)(Pair|Compared) constraint</w:t>
+            <w:tcW w:w="1696" w:type="dxa"/>
+          </w:tcPr>
+          <w:p>
+            <w:pPr>
+              <w:rPr>
+                <w:lang w:val="en-US"/>
+              </w:rPr>
+            </w:pPr>
+            <w:r>
+              <w:rPr>
+                <w:lang w:val="en-US"/>
+              </w:rPr>
+              <w:t>FOX</w:t>
+            </w:r>
+          </w:p>
+        </w:tc>
+        <w:tc>
+          <w:tcPr>
+            <w:tcW w:w="3261" w:type="dxa"/>
+          </w:tcPr>
+          <w:p>
+            <w:pPr>
+              <w:rPr>
+                <w:lang w:val="en-US"/>
+              </w:rPr>
+            </w:pPr>
+            <w:r>
+              <w:rPr>
+                <w:lang w:val="en-US"/>
+              </w:rPr>
+              <w:t>Value is a Foxpath expression</w:t>
+            </w:r>
+          </w:p>
+        </w:tc>
+        <w:tc>
+          <w:tcPr>
+            <w:tcW w:w="4105" w:type="dxa"/>
+          </w:tcPr>
+          <w:p>
+            <w:pPr>
+              <w:rPr>
+                <w:lang w:val="en-US"/>
+              </w:rPr>
+            </w:pPr>
+            <w:r>
+              <w:rPr>
+                <w:lang w:val="en-US"/>
+              </w:rPr>
+              <w:t>expr1FOX</w:t>
+            </w:r>
+            <w:r>
+              <w:rPr>
+                <w:lang w:val="en-US"/>
+              </w:rPr>
+              <w:t xml:space="preserve">, </w:t>
+            </w:r>
+            <w:r>
+              <w:rPr>
+                <w:lang w:val="en-US"/>
+              </w:rPr>
+              <w:t>expr2FOX</w:t>
+            </w:r>
+            <w:r>
+              <w:rPr>
+                <w:lang w:val="en-US"/>
+              </w:rPr>
+              <w:t xml:space="preserve">, </w:t>
+            </w:r>
+            <w:r>
+              <w:rPr>
+                <w:lang w:val="en-US"/>
+              </w:rPr>
+              <w:t>exprFOX</w:t>
+            </w:r>
+          </w:p>
+          <w:p>
+            <w:pPr>
+              <w:rPr>
+                <w:lang w:val="en-US"/>
+              </w:rPr>
+            </w:pPr>
+            <w:r>
+              <w:rPr>
+                <w:lang w:val="en-US"/>
+              </w:rPr>
+              <w:t>reflector1FOX</w:t>
+            </w:r>
+            <w:r>
+              <w:rPr>
+                <w:lang w:val="en-US"/>
+              </w:rPr>
+              <w:t xml:space="preserve">, </w:t>
+            </w:r>
+            <w:r>
+              <w:rPr>
+                <w:lang w:val="en-US"/>
+              </w:rPr>
+              <w:t>reflector2FOX</w:t>
+            </w:r>
+          </w:p>
+          <w:p>
+            <w:pPr>
+              <w:rPr>
+                <w:lang w:val="en-US"/>
+              </w:rPr>
+            </w:pPr>
+            <w:r>
+              <w:rPr>
+                <w:lang w:val="en-US"/>
+              </w:rPr>
+              <w:lastRenderedPageBreak/>
+              <w:t>valueFOX</w:t>
+            </w:r>
+          </w:p>
+          <w:p>
+            <w:pPr>
+              <w:rPr>
+                <w:lang w:val="en-US"/>
+              </w:rPr>
+            </w:pPr>
+            <w:r>
+              <w:rPr>
+                <w:lang w:val="en-US"/>
+              </w:rPr>
+              <w:t>xsdFOX</w:t>
             </w:r>
           </w:p>
         </w:tc>
@@ -23601,31 +23856,44 @@
       <w:tr>
         <w:tc>
           <w:tcPr>
-            <w:tcW w:w="1856" w:type="dxa"/>
-          </w:tcPr>
-          <w:p>
-            <w:pPr>
-              <w:rPr>
-                <w:lang w:val="en-US"/>
-              </w:rPr>
-            </w:pPr>
-          </w:p>
-        </w:tc>
-        <w:tc>
-          <w:tcPr>
-            <w:tcW w:w="1979" w:type="dxa"/>
-          </w:tcPr>
-          <w:p>
-            <w:pPr>
-              <w:rPr>
-                <w:lang w:val="en-US"/>
-              </w:rPr>
-            </w:pPr>
-          </w:p>
-        </w:tc>
-        <w:tc>
-          <w:tcPr>
-            <w:tcW w:w="1965" w:type="dxa"/>
+            <w:tcW w:w="1696" w:type="dxa"/>
+          </w:tcPr>
+          <w:p>
+            <w:pPr>
+              <w:rPr>
+                <w:lang w:val="en-US"/>
+              </w:rPr>
+            </w:pPr>
+            <w:r>
+              <w:rPr>
+                <w:lang w:val="en-US"/>
+              </w:rPr>
+              <w:lastRenderedPageBreak/>
+              <w:t>LP</w:t>
+            </w:r>
+          </w:p>
+        </w:tc>
+        <w:tc>
+          <w:tcPr>
+            <w:tcW w:w="3261" w:type="dxa"/>
+          </w:tcPr>
+          <w:p>
+            <w:pPr>
+              <w:rPr>
+                <w:lang w:val="en-US"/>
+              </w:rPr>
+            </w:pPr>
+            <w:r>
+              <w:rPr>
+                <w:lang w:val="en-US"/>
+              </w:rPr>
+              <w:t>Value is a Linepath expression</w:t>
+            </w:r>
+          </w:p>
+        </w:tc>
+        <w:tc>
+          <w:tcPr>
+            <w:tcW w:w="4105" w:type="dxa"/>
           </w:tcPr>
           <w:p>
             <w:pPr>
@@ -23643,25 +23911,111 @@
               <w:rPr>
                 <w:lang w:val="en-US"/>
               </w:rPr>
-              <w:t>xpr2XP</w:t>
-            </w:r>
-          </w:p>
-        </w:tc>
-        <w:tc>
-          <w:tcPr>
-            <w:tcW w:w="3262" w:type="dxa"/>
-          </w:tcPr>
-          <w:p>
-            <w:pPr>
-              <w:rPr>
-                <w:lang w:val="en-US"/>
-              </w:rPr>
-            </w:pPr>
-            <w:r>
-              <w:rPr>
-                <w:lang w:val="en-US"/>
-              </w:rPr>
-              <w:t>Expression used by a (Value|Foxvalue)(Pair|Compared) constraint</w:t>
+              <w:t>xpr1LP</w:t>
+            </w:r>
+            <w:r>
+              <w:rPr>
+                <w:lang w:val="en-US"/>
+              </w:rPr>
+              <w:t xml:space="preserve">, </w:t>
+            </w:r>
+            <w:r>
+              <w:rPr>
+                <w:lang w:val="en-US"/>
+              </w:rPr>
+              <w:t>e</w:t>
+            </w:r>
+            <w:r>
+              <w:rPr>
+                <w:lang w:val="en-US"/>
+              </w:rPr>
+              <w:t>xpr2LP</w:t>
+            </w:r>
+            <w:r>
+              <w:rPr>
+                <w:lang w:val="en-US"/>
+              </w:rPr>
+              <w:t xml:space="preserve">, </w:t>
+            </w:r>
+            <w:r>
+              <w:rPr>
+                <w:lang w:val="en-US"/>
+              </w:rPr>
+              <w:t>exprLP</w:t>
+            </w:r>
+          </w:p>
+          <w:p>
+            <w:pPr>
+              <w:rPr>
+                <w:lang w:val="en-US"/>
+              </w:rPr>
+            </w:pPr>
+            <w:r>
+              <w:rPr>
+                <w:lang w:val="en-US"/>
+              </w:rPr>
+              <w:t>filter1LP</w:t>
+            </w:r>
+            <w:r>
+              <w:rPr>
+                <w:lang w:val="en-US"/>
+              </w:rPr>
+              <w:t xml:space="preserve">, </w:t>
+            </w:r>
+            <w:r>
+              <w:rPr>
+                <w:lang w:val="en-US"/>
+              </w:rPr>
+              <w:t>filter2LP</w:t>
+            </w:r>
+            <w:r>
+              <w:rPr>
+                <w:lang w:val="en-US"/>
+              </w:rPr>
+              <w:t xml:space="preserve">, </w:t>
+            </w:r>
+            <w:r>
+              <w:rPr>
+                <w:lang w:val="en-US"/>
+              </w:rPr>
+              <w:t>filterLP</w:t>
+            </w:r>
+          </w:p>
+          <w:p>
+            <w:pPr>
+              <w:rPr>
+                <w:lang w:val="en-US"/>
+              </w:rPr>
+            </w:pPr>
+            <w:r>
+              <w:rPr>
+                <w:lang w:val="en-US"/>
+              </w:rPr>
+              <w:t>map1LP</w:t>
+            </w:r>
+            <w:r>
+              <w:rPr>
+                <w:lang w:val="en-US"/>
+              </w:rPr>
+              <w:t xml:space="preserve">, </w:t>
+            </w:r>
+            <w:r>
+              <w:rPr>
+                <w:lang w:val="en-US"/>
+              </w:rPr>
+              <w:t>map2LP</w:t>
+            </w:r>
+            <w:r>
+              <w:rPr>
+                <w:lang w:val="en-US"/>
+              </w:rPr>
+              <w:t xml:space="preserve">, </w:t>
+            </w:r>
+            <w:r>
+              <w:rPr>
+                <w:lang w:val="en-US"/>
+              </w:rPr>
+              <w:t>mapLP</w:t>
             </w:r>
           </w:p>
         </w:tc>
@@ -23669,867 +24023,62 @@
       <w:tr>
         <w:tc>
           <w:tcPr>
-            <w:tcW w:w="1856" w:type="dxa"/>
-          </w:tcPr>
-          <w:p>
-            <w:pPr>
-              <w:rPr>
-                <w:lang w:val="en-US"/>
-              </w:rPr>
-            </w:pPr>
-          </w:p>
-        </w:tc>
-        <w:tc>
-          <w:tcPr>
-            <w:tcW w:w="1979" w:type="dxa"/>
-          </w:tcPr>
-          <w:p>
-            <w:pPr>
-              <w:rPr>
-                <w:lang w:val="en-US"/>
-              </w:rPr>
-            </w:pPr>
-          </w:p>
-        </w:tc>
-        <w:tc>
-          <w:tcPr>
-            <w:tcW w:w="1965" w:type="dxa"/>
-          </w:tcPr>
-          <w:p>
-            <w:pPr>
-              <w:rPr>
-                <w:lang w:val="en-US"/>
-              </w:rPr>
-            </w:pPr>
-            <w:r>
-              <w:rPr>
-                <w:lang w:val="en-US"/>
-              </w:rPr>
-              <w:t>contextXP</w:t>
-            </w:r>
-          </w:p>
-        </w:tc>
-        <w:tc>
-          <w:tcPr>
-            <w:tcW w:w="3262" w:type="dxa"/>
-          </w:tcPr>
-          <w:p>
-            <w:pPr>
-              <w:rPr>
-                <w:lang w:val="en-US"/>
-              </w:rPr>
-            </w:pPr>
-            <w:r>
-              <w:rPr>
-                <w:lang w:val="en-US"/>
-              </w:rPr>
-              <w:t>Part of a link definition – selects the link context items</w:t>
-            </w:r>
-          </w:p>
-        </w:tc>
-      </w:tr>
-      <w:tr>
-        <w:tc>
-          <w:tcPr>
-            <w:tcW w:w="1856" w:type="dxa"/>
-          </w:tcPr>
-          <w:p>
-            <w:pPr>
-              <w:rPr>
-                <w:lang w:val="en-US"/>
-              </w:rPr>
-            </w:pPr>
-          </w:p>
-        </w:tc>
-        <w:tc>
-          <w:tcPr>
-            <w:tcW w:w="1979" w:type="dxa"/>
-          </w:tcPr>
-          <w:p>
-            <w:pPr>
-              <w:rPr>
-                <w:lang w:val="en-US"/>
-              </w:rPr>
-            </w:pPr>
-          </w:p>
-        </w:tc>
-        <w:tc>
-          <w:tcPr>
-            <w:tcW w:w="1965" w:type="dxa"/>
-          </w:tcPr>
-          <w:p>
-            <w:pPr>
-              <w:rPr>
-                <w:lang w:val="en-US"/>
-              </w:rPr>
-            </w:pPr>
-            <w:r>
-              <w:rPr>
-                <w:lang w:val="en-US"/>
-              </w:rPr>
-              <w:t>targetXP</w:t>
-            </w:r>
-          </w:p>
-        </w:tc>
-        <w:tc>
-          <w:tcPr>
-            <w:tcW w:w="3262" w:type="dxa"/>
-          </w:tcPr>
-          <w:p>
-            <w:pPr>
-              <w:rPr>
-                <w:lang w:val="en-US"/>
-              </w:rPr>
-            </w:pPr>
-            <w:r>
-              <w:rPr>
-                <w:lang w:val="en-US"/>
-              </w:rPr>
-              <w:t>Part of a link definition – selects the link target nodes</w:t>
-            </w:r>
-          </w:p>
-        </w:tc>
-      </w:tr>
-      <w:tr>
-        <w:tc>
-          <w:tcPr>
-            <w:tcW w:w="1856" w:type="dxa"/>
-          </w:tcPr>
-          <w:p>
-            <w:pPr>
-              <w:rPr>
-                <w:lang w:val="en-US"/>
-              </w:rPr>
-            </w:pPr>
-          </w:p>
-        </w:tc>
-        <w:tc>
-          <w:tcPr>
-            <w:tcW w:w="1979" w:type="dxa"/>
-          </w:tcPr>
-          <w:p>
-            <w:pPr>
-              <w:rPr>
-                <w:lang w:val="en-US"/>
-              </w:rPr>
-            </w:pPr>
-          </w:p>
-        </w:tc>
-        <w:tc>
-          <w:tcPr>
-            <w:tcW w:w="1965" w:type="dxa"/>
-          </w:tcPr>
-          <w:p>
-            <w:pPr>
-              <w:rPr>
-                <w:lang w:val="en-US"/>
-              </w:rPr>
-            </w:pPr>
-            <w:r>
-              <w:rPr>
-                <w:lang w:val="en-US"/>
-              </w:rPr>
-              <w:t>hrefXP</w:t>
-            </w:r>
-          </w:p>
-        </w:tc>
-        <w:tc>
-          <w:tcPr>
-            <w:tcW w:w="3262" w:type="dxa"/>
-          </w:tcPr>
-          <w:p>
-            <w:pPr>
-              <w:rPr>
-                <w:lang w:val="en-US"/>
-              </w:rPr>
-            </w:pPr>
-            <w:r>
-              <w:rPr>
-                <w:lang w:val="en-US"/>
-              </w:rPr>
-              <w:t>Part of a link definition – selects the nodes containing URI values</w:t>
-            </w:r>
-          </w:p>
-        </w:tc>
-      </w:tr>
-      <w:tr>
-        <w:tc>
-          <w:tcPr>
-            <w:tcW w:w="1856" w:type="dxa"/>
-          </w:tcPr>
-          <w:p>
-            <w:pPr>
-              <w:rPr>
-                <w:lang w:val="en-US"/>
-              </w:rPr>
-            </w:pPr>
-          </w:p>
-        </w:tc>
-        <w:tc>
-          <w:tcPr>
-            <w:tcW w:w="1979" w:type="dxa"/>
-          </w:tcPr>
-          <w:p>
-            <w:pPr>
-              <w:rPr>
-                <w:lang w:val="en-US"/>
-              </w:rPr>
-            </w:pPr>
-          </w:p>
-        </w:tc>
-        <w:tc>
-          <w:tcPr>
-            <w:tcW w:w="1965" w:type="dxa"/>
-          </w:tcPr>
-          <w:p>
-            <w:pPr>
-              <w:rPr>
-                <w:lang w:val="en-US"/>
-              </w:rPr>
-            </w:pPr>
-            <w:r>
-              <w:rPr>
-                <w:lang w:val="en-US"/>
-              </w:rPr>
-              <w:t>uriXP</w:t>
-            </w:r>
-          </w:p>
-        </w:tc>
-        <w:tc>
-          <w:tcPr>
-            <w:tcW w:w="3262" w:type="dxa"/>
-          </w:tcPr>
-          <w:p>
-            <w:pPr>
-              <w:rPr>
-                <w:lang w:val="en-US"/>
-              </w:rPr>
-            </w:pPr>
-            <w:r>
-              <w:rPr>
-                <w:lang w:val="en-US"/>
-              </w:rPr>
-              <w:t>Part of a link definition – constructs URI values</w:t>
-            </w:r>
-          </w:p>
-        </w:tc>
-      </w:tr>
-      <w:tr>
-        <w:tc>
-          <w:tcPr>
-            <w:tcW w:w="1856" w:type="dxa"/>
-          </w:tcPr>
-          <w:p>
-            <w:pPr>
-              <w:rPr>
-                <w:lang w:val="en-US"/>
-              </w:rPr>
-            </w:pPr>
-          </w:p>
-        </w:tc>
-        <w:tc>
-          <w:tcPr>
-            <w:tcW w:w="1979" w:type="dxa"/>
-          </w:tcPr>
-          <w:p>
-            <w:pPr>
-              <w:rPr>
-                <w:lang w:val="en-US"/>
-              </w:rPr>
-            </w:pPr>
-          </w:p>
-        </w:tc>
-        <w:tc>
-          <w:tcPr>
-            <w:tcW w:w="1965" w:type="dxa"/>
-          </w:tcPr>
-          <w:p>
-            <w:pPr>
-              <w:rPr>
-                <w:lang w:val="en-US"/>
-              </w:rPr>
-            </w:pPr>
-            <w:r>
-              <w:rPr>
-                <w:lang w:val="en-US"/>
-              </w:rPr>
-              <w:t>valueXP</w:t>
-            </w:r>
-          </w:p>
-        </w:tc>
-        <w:tc>
-          <w:tcPr>
-            <w:tcW w:w="3262" w:type="dxa"/>
-          </w:tcPr>
-          <w:p>
-            <w:pPr>
-              <w:rPr>
-                <w:lang w:val="en-US"/>
-              </w:rPr>
-            </w:pPr>
-            <w:r>
-              <w:rPr>
-                <w:lang w:val="en-US"/>
-              </w:rPr>
-              <w:t>Part of a link definition – constructs the value of a template variable</w:t>
-            </w:r>
-          </w:p>
-        </w:tc>
-      </w:tr>
-      <w:tr>
-        <w:tc>
-          <w:tcPr>
-            <w:tcW w:w="1856" w:type="dxa"/>
-          </w:tcPr>
-          <w:p>
-            <w:pPr>
-              <w:rPr>
-                <w:lang w:val="en-US"/>
-              </w:rPr>
-            </w:pPr>
-          </w:p>
-        </w:tc>
-        <w:tc>
-          <w:tcPr>
-            <w:tcW w:w="1979" w:type="dxa"/>
-          </w:tcPr>
-          <w:p>
-            <w:pPr>
-              <w:rPr>
-                <w:lang w:val="en-US"/>
-              </w:rPr>
-            </w:pPr>
-          </w:p>
-        </w:tc>
-        <w:tc>
-          <w:tcPr>
-            <w:tcW w:w="1965" w:type="dxa"/>
-          </w:tcPr>
-          <w:p>
-            <w:pPr>
-              <w:rPr>
-                <w:lang w:val="en-US"/>
-              </w:rPr>
-            </w:pPr>
-            <w:r>
-              <w:rPr>
-                <w:lang w:val="en-US"/>
-              </w:rPr>
-              <w:t>itemXP</w:t>
-            </w:r>
-          </w:p>
-        </w:tc>
-        <w:tc>
-          <w:tcPr>
-            <w:tcW w:w="3262" w:type="dxa"/>
-          </w:tcPr>
-          <w:p>
-            <w:pPr>
-              <w:rPr>
-                <w:lang w:val="en-US"/>
-              </w:rPr>
-            </w:pPr>
-            <w:r>
-              <w:rPr>
-                <w:lang w:val="en-US"/>
-              </w:rPr>
-              <w:t xml:space="preserve">Part of a DocSimilar constraint – </w:t>
-            </w:r>
-            <w:r>
-              <w:rPr>
-                <w:lang w:val="en-US"/>
-              </w:rPr>
-              <w:t xml:space="preserve">selects items to be modified by an item modifier </w:t>
-            </w:r>
-          </w:p>
-        </w:tc>
-      </w:tr>
-      <w:tr>
-        <w:tc>
-          <w:tcPr>
-            <w:tcW w:w="1856" w:type="dxa"/>
-          </w:tcPr>
-          <w:p>
-            <w:pPr>
-              <w:rPr>
-                <w:lang w:val="en-US"/>
-              </w:rPr>
-            </w:pPr>
-          </w:p>
-        </w:tc>
-        <w:tc>
-          <w:tcPr>
-            <w:tcW w:w="1979" w:type="dxa"/>
-          </w:tcPr>
-          <w:p>
-            <w:pPr>
-              <w:rPr>
-                <w:lang w:val="en-US"/>
-              </w:rPr>
-            </w:pPr>
-          </w:p>
-        </w:tc>
-        <w:tc>
-          <w:tcPr>
-            <w:tcW w:w="1965" w:type="dxa"/>
-          </w:tcPr>
-          <w:p>
-            <w:pPr>
-              <w:rPr>
-                <w:lang w:val="en-US"/>
-              </w:rPr>
-            </w:pPr>
-            <w:r>
-              <w:rPr>
-                <w:lang w:val="en-US"/>
-              </w:rPr>
-              <w:t>ifXP</w:t>
-            </w:r>
-          </w:p>
-        </w:tc>
-        <w:tc>
-          <w:tcPr>
-            <w:tcW w:w="3262" w:type="dxa"/>
-          </w:tcPr>
-          <w:p>
-            <w:pPr>
-              <w:rPr>
-                <w:lang w:val="en-US"/>
-              </w:rPr>
-            </w:pPr>
-            <w:r>
-              <w:rPr>
-                <w:lang w:val="en-US"/>
-              </w:rPr>
-              <w:t xml:space="preserve">Part of a DocSimilar constraint </w:t>
-            </w:r>
-            <w:r>
-              <w:rPr>
-                <w:lang w:val="en-US"/>
-              </w:rPr>
-              <w:t>–</w:t>
-            </w:r>
-            <w:r>
-              <w:rPr>
-                <w:lang w:val="en-US"/>
-              </w:rPr>
-              <w:t xml:space="preserve"> </w:t>
-            </w:r>
-            <w:r>
-              <w:rPr>
-                <w:lang w:val="en-US"/>
-              </w:rPr>
-              <w:t>decides if a modification is applied</w:t>
-            </w:r>
-          </w:p>
-        </w:tc>
-      </w:tr>
-      <w:tr>
-        <w:tc>
-          <w:tcPr>
-            <w:tcW w:w="1856" w:type="dxa"/>
-          </w:tcPr>
-          <w:p>
-            <w:pPr>
-              <w:rPr>
-                <w:lang w:val="en-US"/>
-              </w:rPr>
-            </w:pPr>
-            <w:r>
-              <w:rPr>
-                <w:lang w:val="en-US"/>
-              </w:rPr>
-              <w:t>FOX</w:t>
-            </w:r>
-          </w:p>
-        </w:tc>
-        <w:tc>
-          <w:tcPr>
-            <w:tcW w:w="1979" w:type="dxa"/>
-          </w:tcPr>
-          <w:p>
-            <w:pPr>
-              <w:rPr>
-                <w:lang w:val="en-US"/>
-              </w:rPr>
-            </w:pPr>
-            <w:r>
-              <w:rPr>
-                <w:lang w:val="en-US"/>
-              </w:rPr>
-              <w:t>Value is a Foxpath expression</w:t>
-            </w:r>
-          </w:p>
-        </w:tc>
-        <w:tc>
-          <w:tcPr>
-            <w:tcW w:w="1965" w:type="dxa"/>
-          </w:tcPr>
-          <w:p>
-            <w:pPr>
-              <w:rPr>
-                <w:lang w:val="en-US"/>
-              </w:rPr>
-            </w:pPr>
-            <w:r>
-              <w:rPr>
-                <w:lang w:val="en-US"/>
-              </w:rPr>
-              <w:t>exprFOX</w:t>
-            </w:r>
-          </w:p>
-        </w:tc>
-        <w:tc>
-          <w:tcPr>
-            <w:tcW w:w="3262" w:type="dxa"/>
-          </w:tcPr>
-          <w:p>
-            <w:pPr>
-              <w:rPr>
-                <w:lang w:val="en-US"/>
-              </w:rPr>
-            </w:pPr>
-            <w:r>
-              <w:rPr>
-                <w:lang w:val="en-US"/>
-              </w:rPr>
-              <w:t>Expression used by a Foxvalue constraint</w:t>
-            </w:r>
-          </w:p>
-        </w:tc>
-      </w:tr>
-      <w:tr>
-        <w:tc>
-          <w:tcPr>
-            <w:tcW w:w="1856" w:type="dxa"/>
-          </w:tcPr>
-          <w:p>
-            <w:pPr>
-              <w:rPr>
-                <w:lang w:val="en-US"/>
-              </w:rPr>
-            </w:pPr>
-          </w:p>
-        </w:tc>
-        <w:tc>
-          <w:tcPr>
-            <w:tcW w:w="1979" w:type="dxa"/>
-          </w:tcPr>
-          <w:p>
-            <w:pPr>
-              <w:rPr>
-                <w:lang w:val="en-US"/>
-              </w:rPr>
-            </w:pPr>
-          </w:p>
-        </w:tc>
-        <w:tc>
-          <w:tcPr>
-            <w:tcW w:w="1965" w:type="dxa"/>
-          </w:tcPr>
-          <w:p>
-            <w:pPr>
-              <w:rPr>
-                <w:lang w:val="en-US"/>
-              </w:rPr>
-            </w:pPr>
-            <w:r>
-              <w:rPr>
-                <w:lang w:val="en-US"/>
-              </w:rPr>
-              <w:t>Expr1FOX</w:t>
-            </w:r>
-          </w:p>
-        </w:tc>
-        <w:tc>
-          <w:tcPr>
-            <w:tcW w:w="3262" w:type="dxa"/>
-          </w:tcPr>
-          <w:p>
-            <w:pPr>
-              <w:rPr>
-                <w:lang w:val="en-US"/>
-              </w:rPr>
-            </w:pPr>
-            <w:r>
-              <w:rPr>
-                <w:lang w:val="en-US"/>
-              </w:rPr>
-              <w:t>Expression used by a (Value|Foxvalue)(Pair|Compared) constraint</w:t>
-            </w:r>
-          </w:p>
-        </w:tc>
-      </w:tr>
-      <w:tr>
-        <w:tc>
-          <w:tcPr>
-            <w:tcW w:w="1856" w:type="dxa"/>
-          </w:tcPr>
-          <w:p>
-            <w:pPr>
-              <w:rPr>
-                <w:lang w:val="en-US"/>
-              </w:rPr>
-            </w:pPr>
-          </w:p>
-        </w:tc>
-        <w:tc>
-          <w:tcPr>
-            <w:tcW w:w="1979" w:type="dxa"/>
-          </w:tcPr>
-          <w:p>
-            <w:pPr>
-              <w:rPr>
-                <w:lang w:val="en-US"/>
-              </w:rPr>
-            </w:pPr>
-          </w:p>
-        </w:tc>
-        <w:tc>
-          <w:tcPr>
-            <w:tcW w:w="1965" w:type="dxa"/>
-          </w:tcPr>
-          <w:p>
-            <w:pPr>
-              <w:rPr>
-                <w:lang w:val="en-US"/>
-              </w:rPr>
-            </w:pPr>
-            <w:r>
-              <w:rPr>
-                <w:lang w:val="en-US"/>
-              </w:rPr>
-              <w:t>Expr2FOX</w:t>
-            </w:r>
-          </w:p>
-        </w:tc>
-        <w:tc>
-          <w:tcPr>
-            <w:tcW w:w="3262" w:type="dxa"/>
-          </w:tcPr>
-          <w:p>
-            <w:pPr>
-              <w:rPr>
-                <w:lang w:val="en-US"/>
-              </w:rPr>
-            </w:pPr>
-            <w:r>
-              <w:rPr>
-                <w:lang w:val="en-US"/>
-              </w:rPr>
-              <w:t>Expression used by a (Value|Foxvalue)(Pair|Compared) constraint</w:t>
-            </w:r>
-          </w:p>
-        </w:tc>
-      </w:tr>
-      <w:tr>
-        <w:tc>
-          <w:tcPr>
-            <w:tcW w:w="1856" w:type="dxa"/>
-          </w:tcPr>
-          <w:p>
-            <w:pPr>
-              <w:rPr>
-                <w:lang w:val="en-US"/>
-              </w:rPr>
-            </w:pPr>
-          </w:p>
-        </w:tc>
-        <w:tc>
-          <w:tcPr>
-            <w:tcW w:w="1979" w:type="dxa"/>
-          </w:tcPr>
-          <w:p>
-            <w:pPr>
-              <w:rPr>
-                <w:lang w:val="en-US"/>
-              </w:rPr>
-            </w:pPr>
-          </w:p>
-        </w:tc>
-        <w:tc>
-          <w:tcPr>
-            <w:tcW w:w="1965" w:type="dxa"/>
-          </w:tcPr>
-          <w:p>
-            <w:pPr>
-              <w:rPr>
-                <w:lang w:val="en-US"/>
-              </w:rPr>
-            </w:pPr>
-            <w:r>
-              <w:rPr>
-                <w:lang w:val="en-US"/>
-              </w:rPr>
-              <w:t>r</w:t>
-            </w:r>
-            <w:r>
-              <w:rPr>
-                <w:lang w:val="en-US"/>
-              </w:rPr>
-              <w:t>eflector1FOX</w:t>
-            </w:r>
-          </w:p>
-        </w:tc>
-        <w:tc>
-          <w:tcPr>
-            <w:tcW w:w="3262" w:type="dxa"/>
-          </w:tcPr>
-          <w:p>
-            <w:pPr>
-              <w:rPr>
-                <w:lang w:val="en-US"/>
-              </w:rPr>
-            </w:pPr>
-            <w:r>
-              <w:rPr>
-                <w:lang w:val="en-US"/>
-              </w:rPr>
-              <w:t>Part of a link definition – navigates from the current resource to reflector 1 resource</w:t>
-            </w:r>
-          </w:p>
-        </w:tc>
-      </w:tr>
-      <w:tr>
-        <w:tc>
-          <w:tcPr>
-            <w:tcW w:w="1856" w:type="dxa"/>
-          </w:tcPr>
-          <w:p>
-            <w:pPr>
-              <w:rPr>
-                <w:lang w:val="en-US"/>
-              </w:rPr>
-            </w:pPr>
-          </w:p>
-        </w:tc>
-        <w:tc>
-          <w:tcPr>
-            <w:tcW w:w="1979" w:type="dxa"/>
-          </w:tcPr>
-          <w:p>
-            <w:pPr>
-              <w:rPr>
-                <w:lang w:val="en-US"/>
-              </w:rPr>
-            </w:pPr>
-          </w:p>
-        </w:tc>
-        <w:tc>
-          <w:tcPr>
-            <w:tcW w:w="1965" w:type="dxa"/>
-          </w:tcPr>
-          <w:p>
-            <w:pPr>
-              <w:rPr>
-                <w:lang w:val="en-US"/>
-              </w:rPr>
-            </w:pPr>
-            <w:r>
-              <w:rPr>
-                <w:lang w:val="en-US"/>
-              </w:rPr>
-              <w:t>reflector2FOX</w:t>
-            </w:r>
-          </w:p>
-        </w:tc>
-        <w:tc>
-          <w:tcPr>
-            <w:tcW w:w="3262" w:type="dxa"/>
-          </w:tcPr>
-          <w:p>
-            <w:pPr>
-              <w:rPr>
-                <w:lang w:val="en-US"/>
-              </w:rPr>
-            </w:pPr>
-            <w:r>
-              <w:rPr>
-                <w:lang w:val="en-US"/>
-              </w:rPr>
-              <w:t xml:space="preserve">Part of a link definition – navigates from </w:t>
-            </w:r>
-            <w:r>
-              <w:rPr>
-                <w:lang w:val="en-US"/>
-              </w:rPr>
-              <w:t>reflector 1 resource to reflector 2 resource</w:t>
-            </w:r>
-            <w:r>
-              <w:rPr>
-                <w:lang w:val="en-US"/>
-              </w:rPr>
-              <w:t>s</w:t>
-            </w:r>
-          </w:p>
-        </w:tc>
-      </w:tr>
-      <w:tr>
-        <w:tc>
-          <w:tcPr>
-            <w:tcW w:w="1856" w:type="dxa"/>
-          </w:tcPr>
-          <w:p>
-            <w:pPr>
-              <w:rPr>
-                <w:lang w:val="en-US"/>
-              </w:rPr>
-            </w:pPr>
-            <w:r>
-              <w:rPr>
-                <w:lang w:val="en-US"/>
-              </w:rPr>
-              <w:t>LP</w:t>
-            </w:r>
-          </w:p>
-        </w:tc>
-        <w:tc>
-          <w:tcPr>
-            <w:tcW w:w="1979" w:type="dxa"/>
-          </w:tcPr>
-          <w:p>
-            <w:pPr>
-              <w:rPr>
-                <w:lang w:val="en-US"/>
-              </w:rPr>
-            </w:pPr>
-            <w:r>
-              <w:rPr>
-                <w:lang w:val="en-US"/>
-              </w:rPr>
-              <w:t>Value isn XPath expression applied to a &lt;lines&gt; document or a &lt;line&gt; element from such a document</w:t>
-            </w:r>
-          </w:p>
-        </w:tc>
-        <w:tc>
-          <w:tcPr>
-            <w:tcW w:w="1965" w:type="dxa"/>
-          </w:tcPr>
-          <w:p>
-            <w:pPr>
-              <w:rPr>
-                <w:lang w:val="en-US"/>
-              </w:rPr>
-            </w:pPr>
-          </w:p>
-        </w:tc>
-        <w:tc>
-          <w:tcPr>
-            <w:tcW w:w="3262" w:type="dxa"/>
-          </w:tcPr>
-          <w:p>
-            <w:pPr>
-              <w:rPr>
-                <w:lang w:val="en-US"/>
-              </w:rPr>
-            </w:pPr>
+            <w:tcW w:w="1696" w:type="dxa"/>
+          </w:tcPr>
+          <w:p>
+            <w:pPr>
+              <w:rPr>
+                <w:lang w:val="en-US"/>
+              </w:rPr>
+            </w:pPr>
+            <w:r>
+              <w:rPr>
+                <w:lang w:val="en-US"/>
+              </w:rPr>
+              <w:t>NP</w:t>
+            </w:r>
+          </w:p>
+        </w:tc>
+        <w:tc>
+          <w:tcPr>
+            <w:tcW w:w="3261" w:type="dxa"/>
+          </w:tcPr>
+          <w:p>
+            <w:pPr>
+              <w:rPr>
+                <w:lang w:val="en-US"/>
+              </w:rPr>
+            </w:pPr>
+            <w:r>
+              <w:rPr>
+                <w:lang w:val="en-US"/>
+              </w:rPr>
+              <w:t>Value is a Nodepath expression</w:t>
+            </w:r>
+          </w:p>
+        </w:tc>
+        <w:tc>
+          <w:tcPr>
+            <w:tcW w:w="4105" w:type="dxa"/>
+          </w:tcPr>
+          <w:p>
+            <w:pPr>
+              <w:rPr>
+                <w:lang w:val="en-US"/>
+              </w:rPr>
+            </w:pPr>
+            <w:r>
+              <w:rPr>
+                <w:lang w:val="en-US"/>
+              </w:rPr>
+              <w:t>locNP</w:t>
+            </w:r>
           </w:p>
         </w:tc>
       </w:tr>
     </w:tbl>
     <w:p>
       <w:pPr>
-        <w:spacing w:after="0"/>
         <w:rPr>
           <w:lang w:val="en-US"/>
         </w:rPr>
@@ -25014,7 +24563,6 @@
               <w:rPr>
                 <w:lang w:val="en-US"/>
               </w:rPr>
-              <w:lastRenderedPageBreak/>
               <w:t>FileSize</w:t>
             </w:r>
           </w:p>
@@ -26679,6 +26227,630 @@
           <w:lang w:val="en-US"/>
         </w:rPr>
       </w:pPr>
+    </w:p>
+    <w:p>
+      <w:pPr>
+        <w:pStyle w:val="Heading3"/>
+        <w:spacing w:after="160"/>
+        <w:rPr>
+          <w:lang w:val="en-US"/>
+        </w:rPr>
+      </w:pPr>
+      <w:r>
+        <w:rPr>
+          <w:lang w:val="en-US"/>
+        </w:rPr>
+        <w:t xml:space="preserve">Constraint types - </w:t>
+      </w:r>
+      <w:r>
+        <w:rPr>
+          <w:lang w:val="en-US"/>
+        </w:rPr>
+        <w:t>summaries</w:t>
+      </w:r>
+    </w:p>
+    <w:p>
+      <w:pPr>
+        <w:rPr>
+          <w:lang w:val="en-US"/>
+        </w:rPr>
+      </w:pPr>
+      <w:r>
+        <w:rPr>
+          <w:lang w:val="en-US"/>
+        </w:rPr>
+        <w:t>The section offers for each constraint type a short summary.</w:t>
+      </w:r>
+    </w:p>
+    <w:p>
+      <w:pPr>
+        <w:pStyle w:val="Heading4"/>
+        <w:spacing w:after="160"/>
+        <w:rPr>
+          <w:lang w:val="en-US"/>
+        </w:rPr>
+      </w:pPr>
+      <w:r>
+        <w:rPr>
+          <w:lang w:val="en-US"/>
+        </w:rPr>
+        <w:lastRenderedPageBreak/>
+        <w:t>FileDate</w:t>
+      </w:r>
+    </w:p>
+    <w:p>
+      <w:pPr>
+        <w:rPr>
+          <w:lang w:val="en-US"/>
+        </w:rPr>
+      </w:pPr>
+      <w:r>
+        <w:rPr>
+          <w:lang w:val="en-US"/>
+        </w:rPr>
+        <w:t>bla</w:t>
+      </w:r>
+    </w:p>
+    <w:p>
+      <w:pPr>
+        <w:pStyle w:val="Heading4"/>
+        <w:spacing w:after="160"/>
+        <w:rPr>
+          <w:lang w:val="en-US"/>
+        </w:rPr>
+      </w:pPr>
+      <w:r>
+        <w:rPr>
+          <w:lang w:val="en-US"/>
+        </w:rPr>
+        <w:t>File</w:t>
+      </w:r>
+      <w:r>
+        <w:rPr>
+          <w:lang w:val="en-US"/>
+        </w:rPr>
+        <w:t>Name</w:t>
+      </w:r>
+    </w:p>
+    <w:p>
+      <w:pPr>
+        <w:rPr>
+          <w:lang w:val="en-US"/>
+        </w:rPr>
+      </w:pPr>
+      <w:r>
+        <w:rPr>
+          <w:lang w:val="en-US"/>
+        </w:rPr>
+        <w:t>bla</w:t>
+      </w:r>
+    </w:p>
+    <w:p>
+      <w:pPr>
+        <w:pStyle w:val="Heading4"/>
+        <w:spacing w:after="160"/>
+        <w:rPr>
+          <w:lang w:val="en-US"/>
+        </w:rPr>
+      </w:pPr>
+      <w:r>
+        <w:rPr>
+          <w:lang w:val="en-US"/>
+        </w:rPr>
+        <w:t>File</w:t>
+      </w:r>
+      <w:r>
+        <w:rPr>
+          <w:lang w:val="en-US"/>
+        </w:rPr>
+        <w:t>Size</w:t>
+      </w:r>
+    </w:p>
+    <w:p>
+      <w:pPr>
+        <w:rPr>
+          <w:lang w:val="en-US"/>
+        </w:rPr>
+      </w:pPr>
+      <w:r>
+        <w:rPr>
+          <w:lang w:val="en-US"/>
+        </w:rPr>
+        <w:t>bla</w:t>
+      </w:r>
+    </w:p>
+    <w:p>
+      <w:pPr>
+        <w:pStyle w:val="Heading4"/>
+        <w:spacing w:after="160"/>
+        <w:rPr>
+          <w:lang w:val="en-US"/>
+        </w:rPr>
+      </w:pPr>
+      <w:r>
+        <w:rPr>
+          <w:lang w:val="en-US"/>
+        </w:rPr>
+        <w:t>FolderContent</w:t>
+      </w:r>
+    </w:p>
+    <w:p>
+      <w:pPr>
+        <w:rPr>
+          <w:lang w:val="en-US"/>
+        </w:rPr>
+      </w:pPr>
+      <w:r>
+        <w:rPr>
+          <w:lang w:val="en-US"/>
+        </w:rPr>
+        <w:t>bla</w:t>
+      </w:r>
+    </w:p>
+    <w:p>
+      <w:pPr>
+        <w:pStyle w:val="Heading4"/>
+        <w:spacing w:after="160"/>
+        <w:rPr>
+          <w:lang w:val="en-US"/>
+        </w:rPr>
+      </w:pPr>
+      <w:r>
+        <w:rPr>
+          <w:lang w:val="en-US"/>
+        </w:rPr>
+        <w:t>Mediatype</w:t>
+      </w:r>
+    </w:p>
+    <w:p>
+      <w:pPr>
+        <w:rPr>
+          <w:lang w:val="en-US"/>
+        </w:rPr>
+      </w:pPr>
+      <w:r>
+        <w:rPr>
+          <w:lang w:val="en-US"/>
+        </w:rPr>
+        <w:t>bla</w:t>
+      </w:r>
+    </w:p>
+    <w:p>
+      <w:pPr>
+        <w:pStyle w:val="Heading4"/>
+        <w:spacing w:after="160"/>
+        <w:rPr>
+          <w:lang w:val="en-US"/>
+        </w:rPr>
+      </w:pPr>
+      <w:r>
+        <w:rPr>
+          <w:lang w:val="en-US"/>
+        </w:rPr>
+        <w:t>DocTree</w:t>
+      </w:r>
+    </w:p>
+    <w:p>
+      <w:pPr>
+        <w:rPr>
+          <w:lang w:val="en-US"/>
+        </w:rPr>
+      </w:pPr>
+      <w:r>
+        <w:rPr>
+          <w:lang w:val="en-US"/>
+        </w:rPr>
+        <w:t>bla</w:t>
+      </w:r>
+    </w:p>
+    <w:p>
+      <w:pPr>
+        <w:pStyle w:val="Heading4"/>
+        <w:spacing w:after="160"/>
+        <w:rPr>
+          <w:lang w:val="en-US"/>
+        </w:rPr>
+      </w:pPr>
+      <w:r>
+        <w:rPr>
+          <w:lang w:val="en-US"/>
+        </w:rPr>
+        <w:t>Hyperd</w:t>
+      </w:r>
+      <w:r>
+        <w:rPr>
+          <w:lang w:val="en-US"/>
+        </w:rPr>
+        <w:t>ocTree</w:t>
+      </w:r>
+    </w:p>
+    <w:p>
+      <w:pPr>
+        <w:rPr>
+          <w:lang w:val="en-US"/>
+        </w:rPr>
+      </w:pPr>
+      <w:r>
+        <w:rPr>
+          <w:lang w:val="en-US"/>
+        </w:rPr>
+        <w:t>bla</w:t>
+      </w:r>
+    </w:p>
+    <w:p>
+      <w:pPr>
+        <w:pStyle w:val="Heading4"/>
+        <w:spacing w:after="160"/>
+        <w:rPr>
+          <w:lang w:val="en-US"/>
+        </w:rPr>
+      </w:pPr>
+      <w:r>
+        <w:rPr>
+          <w:lang w:val="en-US"/>
+        </w:rPr>
+        <w:t>XsdValid</w:t>
+      </w:r>
+    </w:p>
+    <w:p>
+      <w:pPr>
+        <w:rPr>
+          <w:lang w:val="en-US"/>
+        </w:rPr>
+      </w:pPr>
+      <w:r>
+        <w:rPr>
+          <w:lang w:val="en-US"/>
+        </w:rPr>
+        <w:t>bla</w:t>
+      </w:r>
+    </w:p>
+    <w:p>
+      <w:pPr>
+        <w:pStyle w:val="Heading4"/>
+        <w:spacing w:after="160"/>
+        <w:rPr>
+          <w:lang w:val="en-US"/>
+        </w:rPr>
+      </w:pPr>
+      <w:r>
+        <w:rPr>
+          <w:lang w:val="en-US"/>
+        </w:rPr>
+        <w:t>Value</w:t>
+      </w:r>
+    </w:p>
+    <w:p>
+      <w:pPr>
+        <w:rPr>
+          <w:lang w:val="en-US"/>
+        </w:rPr>
+      </w:pPr>
+      <w:r>
+        <w:rPr>
+          <w:lang w:val="en-US"/>
+        </w:rPr>
+        <w:t>bla</w:t>
+      </w:r>
+    </w:p>
+    <w:p>
+      <w:pPr>
+        <w:pStyle w:val="Heading4"/>
+        <w:spacing w:after="160"/>
+        <w:rPr>
+          <w:lang w:val="en-US"/>
+        </w:rPr>
+      </w:pPr>
+      <w:r>
+        <w:rPr>
+          <w:lang w:val="en-US"/>
+        </w:rPr>
+        <w:t>Value</w:t>
+      </w:r>
+      <w:r>
+        <w:rPr>
+          <w:lang w:val="en-US"/>
+        </w:rPr>
+        <w:t>Pair</w:t>
+      </w:r>
+    </w:p>
+    <w:p>
+      <w:pPr>
+        <w:rPr>
+          <w:lang w:val="en-US"/>
+        </w:rPr>
+      </w:pPr>
+      <w:r>
+        <w:rPr>
+          <w:lang w:val="en-US"/>
+        </w:rPr>
+        <w:t>bla</w:t>
+      </w:r>
+    </w:p>
+    <w:p>
+      <w:pPr>
+        <w:pStyle w:val="Heading4"/>
+        <w:spacing w:after="160"/>
+        <w:rPr>
+          <w:lang w:val="en-US"/>
+        </w:rPr>
+      </w:pPr>
+      <w:r>
+        <w:rPr>
+          <w:lang w:val="en-US"/>
+        </w:rPr>
+        <w:t>Foxv</w:t>
+      </w:r>
+      <w:r>
+        <w:rPr>
+          <w:lang w:val="en-US"/>
+        </w:rPr>
+        <w:t>alue</w:t>
+      </w:r>
+    </w:p>
+    <w:p>
+      <w:pPr>
+        <w:rPr>
+          <w:lang w:val="en-US"/>
+        </w:rPr>
+      </w:pPr>
+      <w:r>
+        <w:rPr>
+          <w:lang w:val="en-US"/>
+        </w:rPr>
+        <w:t>bla</w:t>
+      </w:r>
+    </w:p>
+    <w:p>
+      <w:pPr>
+        <w:pStyle w:val="Heading4"/>
+        <w:spacing w:after="160"/>
+        <w:rPr>
+          <w:lang w:val="en-US"/>
+        </w:rPr>
+      </w:pPr>
+      <w:r>
+        <w:rPr>
+          <w:lang w:val="en-US"/>
+        </w:rPr>
+        <w:t>F</w:t>
+      </w:r>
+      <w:r>
+        <w:rPr>
+          <w:lang w:val="en-US"/>
+        </w:rPr>
+        <w:t>oxv</w:t>
+      </w:r>
+      <w:r>
+        <w:rPr>
+          <w:lang w:val="en-US"/>
+        </w:rPr>
+        <w:t>aluePair</w:t>
+      </w:r>
+    </w:p>
+    <w:p>
+      <w:pPr>
+        <w:rPr>
+          <w:lang w:val="en-US"/>
+        </w:rPr>
+      </w:pPr>
+      <w:r>
+        <w:rPr>
+          <w:lang w:val="en-US"/>
+        </w:rPr>
+        <w:t>bla</w:t>
+      </w:r>
+    </w:p>
+    <w:p>
+      <w:pPr>
+        <w:pStyle w:val="Heading4"/>
+        <w:spacing w:after="160"/>
+        <w:rPr>
+          <w:lang w:val="en-US"/>
+        </w:rPr>
+      </w:pPr>
+      <w:r>
+        <w:rPr>
+          <w:lang w:val="en-US"/>
+        </w:rPr>
+        <w:t>ValueCompared</w:t>
+      </w:r>
+    </w:p>
+    <w:p>
+      <w:pPr>
+        <w:rPr>
+          <w:lang w:val="en-US"/>
+        </w:rPr>
+      </w:pPr>
+      <w:r>
+        <w:rPr>
+          <w:lang w:val="en-US"/>
+        </w:rPr>
+        <w:t>bla</w:t>
+      </w:r>
+    </w:p>
+    <w:p>
+      <w:pPr>
+        <w:pStyle w:val="Heading4"/>
+        <w:spacing w:after="160"/>
+        <w:rPr>
+          <w:lang w:val="en-US"/>
+        </w:rPr>
+      </w:pPr>
+      <w:r>
+        <w:rPr>
+          <w:lang w:val="en-US"/>
+        </w:rPr>
+        <w:t>Foxv</w:t>
+      </w:r>
+      <w:r>
+        <w:rPr>
+          <w:lang w:val="en-US"/>
+        </w:rPr>
+        <w:t>alueCompared</w:t>
+      </w:r>
+    </w:p>
+    <w:p>
+      <w:pPr>
+        <w:rPr>
+          <w:lang w:val="en-US"/>
+        </w:rPr>
+      </w:pPr>
+      <w:r>
+        <w:rPr>
+          <w:lang w:val="en-US"/>
+        </w:rPr>
+        <w:t>bla</w:t>
+      </w:r>
+    </w:p>
+    <w:p>
+      <w:pPr>
+        <w:pStyle w:val="Heading4"/>
+        <w:spacing w:after="160"/>
+        <w:rPr>
+          <w:lang w:val="en-US"/>
+        </w:rPr>
+      </w:pPr>
+      <w:r>
+        <w:rPr>
+          <w:lang w:val="en-US"/>
+        </w:rPr>
+        <w:t>DocSimilar</w:t>
+      </w:r>
+    </w:p>
+    <w:p>
+      <w:pPr>
+        <w:rPr>
+          <w:lang w:val="en-US"/>
+        </w:rPr>
+      </w:pPr>
+      <w:r>
+        <w:rPr>
+          <w:lang w:val="en-US"/>
+        </w:rPr>
+        <w:t>bla</w:t>
+      </w:r>
+    </w:p>
+    <w:p>
+      <w:pPr>
+        <w:pStyle w:val="Heading4"/>
+        <w:spacing w:after="160"/>
+        <w:rPr>
+          <w:lang w:val="en-US"/>
+        </w:rPr>
+      </w:pPr>
+      <w:r>
+        <w:rPr>
+          <w:lang w:val="en-US"/>
+        </w:rPr>
+        <w:t>Folder</w:t>
+      </w:r>
+      <w:r>
+        <w:rPr>
+          <w:lang w:val="en-US"/>
+        </w:rPr>
+        <w:t>Similar</w:t>
+      </w:r>
+    </w:p>
+    <w:p>
+      <w:pPr>
+        <w:rPr>
+          <w:lang w:val="en-US"/>
+        </w:rPr>
+      </w:pPr>
+      <w:r>
+        <w:rPr>
+          <w:lang w:val="en-US"/>
+        </w:rPr>
+        <w:t>bla</w:t>
+      </w:r>
+    </w:p>
+    <w:p>
+      <w:pPr>
+        <w:pStyle w:val="Heading4"/>
+        <w:spacing w:after="160"/>
+        <w:rPr>
+          <w:lang w:val="en-US"/>
+        </w:rPr>
+      </w:pPr>
+      <w:r>
+        <w:rPr>
+          <w:lang w:val="en-US"/>
+        </w:rPr>
+        <w:lastRenderedPageBreak/>
+        <w:t>Link</w:t>
+      </w:r>
+    </w:p>
+    <w:p>
+      <w:pPr>
+        <w:rPr>
+          <w:lang w:val="en-US"/>
+        </w:rPr>
+      </w:pPr>
+      <w:r>
+        <w:rPr>
+          <w:lang w:val="en-US"/>
+        </w:rPr>
+        <w:t>bla</w:t>
+      </w:r>
+    </w:p>
+    <w:p>
+      <w:pPr>
+        <w:pStyle w:val="Heading4"/>
+        <w:spacing w:after="160"/>
+        <w:rPr>
+          <w:lang w:val="en-US"/>
+        </w:rPr>
+      </w:pPr>
+      <w:r>
+        <w:rPr>
+          <w:lang w:val="en-US"/>
+        </w:rPr>
+        <w:t>TargetSize</w:t>
+      </w:r>
+    </w:p>
+    <w:p>
+      <w:pPr>
+        <w:rPr>
+          <w:lang w:val="en-US"/>
+        </w:rPr>
+      </w:pPr>
+      <w:r>
+        <w:rPr>
+          <w:lang w:val="en-US"/>
+        </w:rPr>
+        <w:t>bla</w:t>
+      </w:r>
+    </w:p>
+    <w:p>
+      <w:pPr>
+        <w:pStyle w:val="Heading4"/>
+        <w:spacing w:after="160"/>
+        <w:rPr>
+          <w:lang w:val="en-US"/>
+        </w:rPr>
+      </w:pPr>
+      <w:r>
+        <w:rPr>
+          <w:lang w:val="en-US"/>
+        </w:rPr>
+        <w:t>Conditional</w:t>
+      </w:r>
+    </w:p>
+    <w:p>
+      <w:pPr>
+        <w:rPr>
+          <w:lang w:val="en-US"/>
+        </w:rPr>
+      </w:pPr>
+      <w:r>
+        <w:rPr>
+          <w:lang w:val="en-US"/>
+        </w:rPr>
+        <w:t>bla</w:t>
+      </w:r>
+      <w:bookmarkStart w:id="5" w:name="_GoBack"/>
+      <w:bookmarkEnd w:id="5"/>
     </w:p>
     <w:p>
       <w:pPr>
@@ -28151,4 +28323,16 @@
     </a:ext>
   </a:extLst>
 </a:theme>
+</file>
+
+<file path=customXml/item1.xml><?xml version="1.0" encoding="utf-8"?>
+<b:Sources xmlns:b="http://schemas.openxmlformats.org/officeDocument/2006/bibliography" xmlns="http://schemas.openxmlformats.org/officeDocument/2006/bibliography" SelectedStyle="\APASixthEditionOfficeOnline.xsl" StyleName="APA" Version="6"/>
+</file>
+
+<file path=customXml/itemProps1.xml><?xml version="1.0" encoding="utf-8"?>
+<ds:datastoreItem xmlns:ds="http://schemas.openxmlformats.org/officeDocument/2006/customXml" ds:itemID="{267486E0-E158-4D51-951C-F40BAD5D5AEE}">
+  <ds:schemaRefs>
+    <ds:schemaRef ds:uri="http://schemas.openxmlformats.org/officeDocument/2006/bibliography"/>
+  </ds:schemaRefs>
+</ds:datastoreItem>
 </file>
</xml_diff>

<commit_message>
Purified a few example schemas.
</commit_message>
<xml_diff>
--- a/declarative-amsterdam-2020/an-introduction-to-greenfox/an-introduction-to-greenfox.docx
+++ b/declarative-amsterdam-2020/an-introduction-to-greenfox/an-introduction-to-greenfox.docx
@@ -503,7 +503,19 @@
         <w:rPr>
           <w:lang w:val="en-US"/>
         </w:rPr>
-        <w:t xml:space="preserve">root folder and everything directly or indirectly contained. </w:t>
+        <w:t xml:space="preserve">root folder and </w:t>
+      </w:r>
+      <w:r>
+        <w:rPr>
+          <w:lang w:val="en-US"/>
+        </w:rPr>
+        <w:t xml:space="preserve">all files and folders </w:t>
+      </w:r>
+      <w:r>
+        <w:rPr>
+          <w:lang w:val="en-US"/>
+        </w:rPr>
+        <w:t xml:space="preserve">directly or indirectly contained. </w:t>
       </w:r>
       <w:r>
         <w:rPr>
@@ -748,7 +760,19 @@
         <w:rPr>
           <w:lang w:val="en-US"/>
         </w:rPr>
-        <w:t xml:space="preserve"> is broader – </w:t>
+        <w:t xml:space="preserve"> is </w:t>
+      </w:r>
+      <w:r>
+        <w:rPr>
+          <w:lang w:val="en-US"/>
+        </w:rPr>
+        <w:t xml:space="preserve">often </w:t>
+      </w:r>
+      <w:r>
+        <w:rPr>
+          <w:lang w:val="en-US"/>
+        </w:rPr>
+        <w:t xml:space="preserve">broader – </w:t>
       </w:r>
       <w:r>
         <w:rPr>
@@ -802,7 +826,7 @@
         <w:rPr>
           <w:lang w:val="en-US"/>
         </w:rPr>
-        <w:t xml:space="preserve">a set of applications </w:t>
+        <w:t xml:space="preserve">applications </w:t>
       </w:r>
       <w:r>
         <w:rPr>
@@ -892,7 +916,7 @@
         <w:rPr>
           <w:lang w:val="en-US"/>
         </w:rPr>
-        <w:t>a collection of test results</w:t>
+        <w:t>test results</w:t>
       </w:r>
     </w:p>
     <w:p>
@@ -910,7 +934,7 @@
         <w:rPr>
           <w:lang w:val="en-US"/>
         </w:rPr>
-        <w:t xml:space="preserve">a collection of observations, </w:t>
+        <w:t xml:space="preserve">observations, </w:t>
       </w:r>
       <w:r>
         <w:rPr>
@@ -1002,24 +1026,6 @@
         <w:rPr>
           <w:lang w:val="en-US"/>
         </w:rPr>
-        <w:t>quality</w:t>
-      </w:r>
-      <w:r>
-        <w:rPr>
-          <w:lang w:val="en-US"/>
-        </w:rPr>
-        <w:t xml:space="preserve"> and reliability </w:t>
-      </w:r>
-      <w:r>
-        <w:rPr>
-          <w:lang w:val="en-US"/>
-        </w:rPr>
-        <w:t xml:space="preserve">of </w:t>
-      </w:r>
-      <w:r>
-        <w:rPr>
-          <w:lang w:val="en-US"/>
-        </w:rPr>
         <w:t xml:space="preserve">important </w:t>
       </w:r>
       <w:r>
@@ -1038,7 +1044,7 @@
         <w:rPr>
           <w:lang w:val="en-US"/>
         </w:rPr>
-        <w:t>this: conformance of file system contents to expectations.</w:t>
+        <w:t>conformance of file system contents to expectations.</w:t>
       </w:r>
       <w:r>
         <w:rPr>
@@ -1081,7 +1087,19 @@
         <w:rPr>
           <w:lang w:val="en-US"/>
         </w:rPr>
-        <w:t xml:space="preserve">the conceptual groundwork </w:t>
+        <w:t xml:space="preserve">the conceptual </w:t>
+      </w:r>
+      <w:r>
+        <w:rPr>
+          <w:lang w:val="en-US"/>
+        </w:rPr>
+        <w:t>frame</w:t>
+      </w:r>
+      <w:r>
+        <w:rPr>
+          <w:lang w:val="en-US"/>
+        </w:rPr>
+        <w:t xml:space="preserve">work </w:t>
       </w:r>
       <w:r>
         <w:rPr>
@@ -1305,7 +1323,13 @@
         <w:rPr>
           <w:lang w:val="en-US"/>
         </w:rPr>
-        <w:t>We start with a g</w:t>
+        <w:t>A</w:t>
+      </w:r>
+      <w:r>
+        <w:rPr>
+          <w:lang w:val="en-US"/>
+        </w:rPr>
+        <w:t xml:space="preserve"> g</w:t>
       </w:r>
       <w:r>
         <w:rPr>
@@ -1329,7 +1353,19 @@
         <w:rPr>
           <w:lang w:val="en-US"/>
         </w:rPr>
-        <w:t>the scope and look and feel of using Greenfox</w:t>
+        <w:t>the scope</w:t>
+      </w:r>
+      <w:r>
+        <w:rPr>
+          <w:lang w:val="en-US"/>
+        </w:rPr>
+        <w:t xml:space="preserve">, </w:t>
+      </w:r>
+      <w:r>
+        <w:rPr>
+          <w:lang w:val="en-US"/>
+        </w:rPr>
+        <w:t>look and feel of Greenfox</w:t>
       </w:r>
     </w:p>
     <w:p>
@@ -1383,13 +1419,13 @@
         <w:rPr>
           <w:lang w:val="en-US"/>
         </w:rPr>
-        <w:t xml:space="preserve">You are given </w:t>
-      </w:r>
-      <w:r>
-        <w:rPr>
-          <w:lang w:val="en-US"/>
-        </w:rPr>
-        <w:t>an o</w:t>
+        <w:t xml:space="preserve">An </w:t>
+      </w:r>
+      <w:r>
+        <w:rPr>
+          <w:lang w:val="en-US"/>
+        </w:rPr>
+        <w:t>o</w:t>
       </w:r>
       <w:r>
         <w:rPr>
@@ -1402,42 +1438,6 @@
           <w:lang w:val="en-US"/>
         </w:rPr>
         <w:t xml:space="preserve"> of the available </w:t>
-      </w:r>
-      <w:r>
-        <w:rPr>
-          <w:lang w:val="en-US"/>
-        </w:rPr>
-        <w:t>constraint types</w:t>
-      </w:r>
-    </w:p>
-    <w:p>
-      <w:pPr>
-        <w:pStyle w:val="ListParagraph"/>
-        <w:numPr>
-          <w:ilvl w:val="0"/>
-          <w:numId w:val="1"/>
-        </w:numPr>
-        <w:rPr>
-          <w:lang w:val="en-US"/>
-        </w:rPr>
-      </w:pPr>
-      <w:r>
-        <w:rPr>
-          <w:lang w:val="en-US"/>
-        </w:rPr>
-        <w:t>We will briefly take a</w:t>
-      </w:r>
-      <w:r>
-        <w:rPr>
-          <w:lang w:val="en-US"/>
-        </w:rPr>
-        <w:t xml:space="preserve"> closer look at </w:t>
-      </w:r>
-      <w:r>
-        <w:rPr>
-          <w:lang w:val="en-US"/>
-        </w:rPr>
-        <w:t xml:space="preserve">a couple of interesting </w:t>
       </w:r>
       <w:r>
         <w:rPr>
@@ -1462,7 +1462,15 @@
         <w:rPr>
           <w:lang w:val="en-US"/>
         </w:rPr>
-        <w:t>And we conclude with an o</w:t>
+        <w:t xml:space="preserve">An </w:t>
+      </w:r>
+      <w:bookmarkStart w:id="0" w:name="_GoBack"/>
+      <w:bookmarkEnd w:id="0"/>
+      <w:r>
+        <w:rPr>
+          <w:lang w:val="en-US"/>
+        </w:rPr>
+        <w:t>o</w:t>
       </w:r>
       <w:r>
         <w:rPr>
@@ -2036,46 +2044,46 @@
           <w:szCs w:val="18"/>
           <w:lang w:val="en-US"/>
         </w:rPr>
+        <w:t>&lt;value exprXP="//@iata" length="3"/&gt;</w:t>
+      </w:r>
+    </w:p>
+    <w:p>
+      <w:pPr>
+        <w:rPr>
+          <w:rFonts w:ascii="Courier New" w:hAnsi="Courier New" w:cs="Courier New"/>
+          <w:sz w:val="18"/>
+          <w:szCs w:val="18"/>
+          <w:lang w:val="en-US"/>
+        </w:rPr>
+      </w:pPr>
+      <w:r>
+        <w:rPr>
+          <w:rFonts w:ascii="Courier New" w:hAnsi="Courier New" w:cs="Courier New"/>
+          <w:sz w:val="18"/>
+          <w:szCs w:val="18"/>
+          <w:lang w:val="en-US"/>
+        </w:rPr>
+        <w:t>&lt;value exprXP="//@iata" length="3" distinct="true"/&gt;</w:t>
+      </w:r>
+    </w:p>
+    <w:p>
+      <w:pPr>
+        <w:spacing w:after="0"/>
+        <w:rPr>
+          <w:rFonts w:ascii="Courier New" w:hAnsi="Courier New" w:cs="Courier New"/>
+          <w:sz w:val="18"/>
+          <w:szCs w:val="18"/>
+          <w:lang w:val="en-US"/>
+        </w:rPr>
+      </w:pPr>
+      <w:r>
+        <w:rPr>
+          <w:rFonts w:ascii="Courier New" w:hAnsi="Courier New" w:cs="Courier New"/>
+          <w:sz w:val="18"/>
+          <w:szCs w:val="18"/>
+          <w:lang w:val="en-US"/>
+        </w:rPr>
         <w:lastRenderedPageBreak/>
-        <w:t>&lt;value exprXP="//@iata" length="3"/&gt;</w:t>
-      </w:r>
-    </w:p>
-    <w:p>
-      <w:pPr>
-        <w:rPr>
-          <w:rFonts w:ascii="Courier New" w:hAnsi="Courier New" w:cs="Courier New"/>
-          <w:sz w:val="18"/>
-          <w:szCs w:val="18"/>
-          <w:lang w:val="en-US"/>
-        </w:rPr>
-      </w:pPr>
-      <w:r>
-        <w:rPr>
-          <w:rFonts w:ascii="Courier New" w:hAnsi="Courier New" w:cs="Courier New"/>
-          <w:sz w:val="18"/>
-          <w:szCs w:val="18"/>
-          <w:lang w:val="en-US"/>
-        </w:rPr>
-        <w:t>&lt;value exprXP="//@iata" length="3" distinct="true"/&gt;</w:t>
-      </w:r>
-    </w:p>
-    <w:p>
-      <w:pPr>
-        <w:spacing w:after="0"/>
-        <w:rPr>
-          <w:rFonts w:ascii="Courier New" w:hAnsi="Courier New" w:cs="Courier New"/>
-          <w:sz w:val="18"/>
-          <w:szCs w:val="18"/>
-          <w:lang w:val="en-US"/>
-        </w:rPr>
-      </w:pPr>
-      <w:r>
-        <w:rPr>
-          <w:rFonts w:ascii="Courier New" w:hAnsi="Courier New" w:cs="Courier New"/>
-          <w:sz w:val="18"/>
-          <w:szCs w:val="18"/>
-          <w:lang w:val="en-US"/>
-        </w:rPr>
         <w:t xml:space="preserve">&lt;valuePair </w:t>
       </w:r>
       <w:r>
@@ -3328,52 +3336,52 @@
         <w:rPr>
           <w:lang w:val="en-US"/>
         </w:rPr>
+        <w:t>Target declaration</w:t>
+      </w:r>
+    </w:p>
+    <w:p>
+      <w:pPr>
+        <w:rPr>
+          <w:lang w:val="en-US"/>
+        </w:rPr>
+      </w:pPr>
+      <w:r>
+        <w:rPr>
+          <w:lang w:val="en-US"/>
+        </w:rPr>
+        <w:t>The target declaration may take several different forms – it is not necessar</w:t>
+      </w:r>
+      <w:r>
+        <w:rPr>
+          <w:lang w:val="en-US"/>
+        </w:rPr>
+        <w:t>il</w:t>
+      </w:r>
+      <w:r>
+        <w:rPr>
+          <w:lang w:val="en-US"/>
+        </w:rPr>
+        <w:t>y a Foxpath expression. Here is a different example:</w:t>
+      </w:r>
+    </w:p>
+    <w:p>
+      <w:pPr>
+        <w:spacing w:after="0"/>
+        <w:rPr>
+          <w:rFonts w:ascii="Courier New" w:hAnsi="Courier New" w:cs="Courier New"/>
+          <w:sz w:val="18"/>
+          <w:szCs w:val="18"/>
+          <w:lang w:val="en-US"/>
+        </w:rPr>
+      </w:pPr>
+      <w:r>
+        <w:rPr>
+          <w:rFonts w:ascii="Courier New" w:hAnsi="Courier New" w:cs="Courier New"/>
+          <w:sz w:val="18"/>
+          <w:szCs w:val="18"/>
+          <w:lang w:val="en-US"/>
+        </w:rPr>
         <w:lastRenderedPageBreak/>
-        <w:t>Target declaration</w:t>
-      </w:r>
-    </w:p>
-    <w:p>
-      <w:pPr>
-        <w:rPr>
-          <w:lang w:val="en-US"/>
-        </w:rPr>
-      </w:pPr>
-      <w:r>
-        <w:rPr>
-          <w:lang w:val="en-US"/>
-        </w:rPr>
-        <w:t>The target declaration may take several different forms – it is not necessar</w:t>
-      </w:r>
-      <w:r>
-        <w:rPr>
-          <w:lang w:val="en-US"/>
-        </w:rPr>
-        <w:t>il</w:t>
-      </w:r>
-      <w:r>
-        <w:rPr>
-          <w:lang w:val="en-US"/>
-        </w:rPr>
-        <w:t>y a Foxpath expression. Here is a different example:</w:t>
-      </w:r>
-    </w:p>
-    <w:p>
-      <w:pPr>
-        <w:spacing w:after="0"/>
-        <w:rPr>
-          <w:rFonts w:ascii="Courier New" w:hAnsi="Courier New" w:cs="Courier New"/>
-          <w:sz w:val="18"/>
-          <w:szCs w:val="18"/>
-          <w:lang w:val="en-US"/>
-        </w:rPr>
-      </w:pPr>
-      <w:r>
-        <w:rPr>
-          <w:rFonts w:ascii="Courier New" w:hAnsi="Courier New" w:cs="Courier New"/>
-          <w:sz w:val="18"/>
-          <w:szCs w:val="18"/>
-          <w:lang w:val="en-US"/>
-        </w:rPr>
         <w:t xml:space="preserve">&lt;file </w:t>
       </w:r>
       <w:r>
@@ -4732,38 +4740,32 @@
         <w:rPr>
           <w:lang w:val="en-US"/>
         </w:rPr>
-        <w:t xml:space="preserve">all pairs are checked obtained by combining the resource under validation with each one of </w:t>
-      </w:r>
+        <w:t xml:space="preserve">all pairs are checked obtained by combining the resource under validation with each one of the resources obtained from the link definition. This logic is the same in both cases – target declarations and pair-based constraints. Therefore, it is the same set of possibilities available for making target declarations or for selecting constraint targets. Syntactically, it’s the same set of attributes </w:t>
+      </w:r>
+      <w:r>
+        <w:rPr>
+          <w:lang w:val="en-US"/>
+        </w:rPr>
+        <w:t xml:space="preserve">and child elements </w:t>
+      </w:r>
+      <w:r>
+        <w:rPr>
+          <w:lang w:val="en-US"/>
+        </w:rPr>
+        <w:t>which can be used by a target declaration and by a pair-oriented constraint.</w:t>
+      </w:r>
+    </w:p>
+    <w:p>
+      <w:pPr>
+        <w:rPr>
+          <w:lang w:val="en-US"/>
+        </w:rPr>
+      </w:pPr>
       <w:r>
         <w:rPr>
           <w:lang w:val="en-US"/>
         </w:rPr>
         <w:lastRenderedPageBreak/>
-        <w:t xml:space="preserve">the resources obtained from the link definition. This logic is the same in both cases – target declarations and pair-based constraints. Therefore, it is the same set of possibilities available for making target declarations or for selecting constraint targets. Syntactically, it’s the same set of attributes </w:t>
-      </w:r>
-      <w:r>
-        <w:rPr>
-          <w:lang w:val="en-US"/>
-        </w:rPr>
-        <w:t xml:space="preserve">and child elements </w:t>
-      </w:r>
-      <w:r>
-        <w:rPr>
-          <w:lang w:val="en-US"/>
-        </w:rPr>
-        <w:t>which can be used by a target declaration and by a pair-oriented constraint.</w:t>
-      </w:r>
-    </w:p>
-    <w:p>
-      <w:pPr>
-        <w:rPr>
-          <w:lang w:val="en-US"/>
-        </w:rPr>
-      </w:pPr>
-      <w:r>
-        <w:rPr>
-          <w:lang w:val="en-US"/>
-        </w:rPr>
         <w:t xml:space="preserve">Link definition may be local – defined by attributes </w:t>
       </w:r>
       <w:r>
@@ -5706,7 +5708,6 @@
           <w:szCs w:val="16"/>
           <w:lang w:val="en-US"/>
         </w:rPr>
-        <w:lastRenderedPageBreak/>
         <w:t>#red:     2   (2 resources)</w:t>
       </w:r>
     </w:p>
@@ -5858,6 +5859,7 @@
           <w:szCs w:val="16"/>
           <w:lang w:val="en-US"/>
         </w:rPr>
+        <w:lastRenderedPageBreak/>
         <w:t>| FolderContentMemberFile  |    0 |      1 |</w:t>
       </w:r>
     </w:p>
@@ -7192,7 +7194,6 @@
         <w:rPr>
           <w:lang w:val="en-US"/>
         </w:rPr>
-        <w:lastRenderedPageBreak/>
         <w:t>The evaluation of validation reports may be facilitated by the possibility to filter the constraint types included in the report (option –F). Selection can be very fine-grained, using inclusive and exclusive name filters.</w:t>
       </w:r>
     </w:p>
@@ -7845,7 +7846,6 @@
           <w:i/>
           <w:lang w:val="en-US"/>
         </w:rPr>
-        <w:lastRenderedPageBreak/>
         <w:t>Result: as before, but only files whith are empty</w:t>
       </w:r>
     </w:p>
@@ -7937,6 +7937,7 @@
           <w:i/>
           <w:lang w:val="en-US"/>
         </w:rPr>
+        <w:lastRenderedPageBreak/>
         <w:t xml:space="preserve">Result: as before, but only </w:t>
       </w:r>
       <w:r>
@@ -8709,7 +8710,6 @@
         <w:rPr>
           <w:lang w:val="en-US"/>
         </w:rPr>
-        <w:lastRenderedPageBreak/>
         <w:t>XPath</w:t>
       </w:r>
     </w:p>
@@ -8759,6 +8759,7 @@
         <w:rPr>
           <w:lang w:val="en-US"/>
         </w:rPr>
+        <w:lastRenderedPageBreak/>
         <w:t>As focus node, shifting the evaluation context for constraints from the document root to inner nodes</w:t>
       </w:r>
     </w:p>
@@ -9009,8 +9010,8 @@
           <w:lang w:val="en-US"/>
         </w:rPr>
       </w:pPr>
-      <w:bookmarkStart w:id="0" w:name="_Evaluation_context"/>
-      <w:bookmarkEnd w:id="0"/>
+      <w:bookmarkStart w:id="1" w:name="_Evaluation_context"/>
+      <w:bookmarkEnd w:id="1"/>
       <w:r>
         <w:rPr>
           <w:lang w:val="en-US"/>
@@ -14441,8 +14442,8 @@
           <w:lang w:val="en-US"/>
         </w:rPr>
       </w:pPr>
-      <w:bookmarkStart w:id="1" w:name="_Dealing_with_non-XML"/>
-      <w:bookmarkEnd w:id="1"/>
+      <w:bookmarkStart w:id="2" w:name="_Dealing_with_non-XML"/>
+      <w:bookmarkEnd w:id="2"/>
       <w:r>
         <w:rPr>
           <w:lang w:val="en-US"/>
@@ -15431,8 +15432,8 @@
           <w:lang w:val="en-US"/>
         </w:rPr>
       </w:pPr>
-      <w:bookmarkStart w:id="2" w:name="_Expression_context"/>
-      <w:bookmarkEnd w:id="2"/>
+      <w:bookmarkStart w:id="3" w:name="_Expression_context"/>
+      <w:bookmarkEnd w:id="3"/>
       <w:r>
         <w:rPr>
           <w:lang w:val="en-US"/>
@@ -16741,8 +16742,8 @@
           <w:lang w:val="en-US"/>
         </w:rPr>
       </w:pPr>
-      <w:bookmarkStart w:id="3" w:name="_The_context_element"/>
-      <w:bookmarkEnd w:id="3"/>
+      <w:bookmarkStart w:id="4" w:name="_The_context_element"/>
+      <w:bookmarkEnd w:id="4"/>
       <w:r>
         <w:rPr>
           <w:lang w:val="en-US"/>
@@ -17596,8 +17597,8 @@
           <w:lang w:val="en-US"/>
         </w:rPr>
       </w:pPr>
-      <w:bookmarkStart w:id="4" w:name="_Link_resolution"/>
-      <w:bookmarkEnd w:id="4"/>
+      <w:bookmarkStart w:id="5" w:name="_Link_resolution"/>
+      <w:bookmarkEnd w:id="5"/>
       <w:r>
         <w:rPr>
           <w:lang w:val="en-US"/>
@@ -21890,13 +21891,7 @@
         <w:rPr>
           <w:lang w:val="en-US"/>
         </w:rPr>
-        <w:t xml:space="preserve">Link </w:t>
-      </w:r>
-      <w:r>
-        <w:rPr>
-          <w:lang w:val="en-US"/>
-        </w:rPr>
-        <w:t>errors</w:t>
+        <w:t>Link errors</w:t>
       </w:r>
     </w:p>
     <w:p>
@@ -23153,13 +23148,7 @@
               <w:rPr>
                 <w:lang w:val="en-US"/>
               </w:rPr>
-              <w:t>The number of target resources successfully parsed into a node tree</w:t>
-            </w:r>
-            <w:r>
-              <w:rPr>
-                <w:lang w:val="en-US"/>
-              </w:rPr>
-              <w:t>, per context resource fragment</w:t>
+              <w:t>The number of target resources successfully parsed into a node tree, per context resource fragment</w:t>
             </w:r>
           </w:p>
         </w:tc>
@@ -23247,13 +23236,7 @@
               <w:rPr>
                 <w:lang w:val="en-US"/>
               </w:rPr>
-              <w:t>The number of nodes contained in the target fragment</w:t>
-            </w:r>
-            <w:r>
-              <w:rPr>
-                <w:lang w:val="en-US"/>
-              </w:rPr>
-              <w:t>, per context resource fragment</w:t>
+              <w:t>The number of nodes contained in the target fragment, per context resource fragment</w:t>
             </w:r>
           </w:p>
         </w:tc>
@@ -26240,13 +26223,7 @@
         <w:rPr>
           <w:lang w:val="en-US"/>
         </w:rPr>
-        <w:t xml:space="preserve">Constraint types - </w:t>
-      </w:r>
-      <w:r>
-        <w:rPr>
-          <w:lang w:val="en-US"/>
-        </w:rPr>
-        <w:t>summaries</w:t>
+        <w:t>Constraint types - summaries</w:t>
       </w:r>
     </w:p>
     <w:p>
@@ -26303,13 +26280,7 @@
         <w:rPr>
           <w:lang w:val="en-US"/>
         </w:rPr>
-        <w:t>File</w:t>
-      </w:r>
-      <w:r>
-        <w:rPr>
-          <w:lang w:val="en-US"/>
-        </w:rPr>
-        <w:t>Name</w:t>
+        <w:t>FileName</w:t>
       </w:r>
     </w:p>
     <w:p>
@@ -26337,13 +26308,7 @@
         <w:rPr>
           <w:lang w:val="en-US"/>
         </w:rPr>
-        <w:t>File</w:t>
-      </w:r>
-      <w:r>
-        <w:rPr>
-          <w:lang w:val="en-US"/>
-        </w:rPr>
-        <w:t>Size</w:t>
+        <w:t>FileSize</w:t>
       </w:r>
     </w:p>
     <w:p>
@@ -26455,13 +26420,7 @@
         <w:rPr>
           <w:lang w:val="en-US"/>
         </w:rPr>
-        <w:t>Hyperd</w:t>
-      </w:r>
-      <w:r>
-        <w:rPr>
-          <w:lang w:val="en-US"/>
-        </w:rPr>
-        <w:t>ocTree</w:t>
+        <w:t>HyperdocTree</w:t>
       </w:r>
     </w:p>
     <w:p>
@@ -26545,13 +26504,7 @@
         <w:rPr>
           <w:lang w:val="en-US"/>
         </w:rPr>
-        <w:t>Value</w:t>
-      </w:r>
-      <w:r>
-        <w:rPr>
-          <w:lang w:val="en-US"/>
-        </w:rPr>
-        <w:t>Pair</w:t>
+        <w:t>ValuePair</w:t>
       </w:r>
     </w:p>
     <w:p>
@@ -26579,13 +26532,7 @@
         <w:rPr>
           <w:lang w:val="en-US"/>
         </w:rPr>
-        <w:t>Foxv</w:t>
-      </w:r>
-      <w:r>
-        <w:rPr>
-          <w:lang w:val="en-US"/>
-        </w:rPr>
-        <w:t>alue</w:t>
+        <w:t>Foxvalue</w:t>
       </w:r>
     </w:p>
     <w:p>
@@ -26619,13 +26566,7 @@
         <w:rPr>
           <w:lang w:val="en-US"/>
         </w:rPr>
-        <w:t>oxv</w:t>
-      </w:r>
-      <w:r>
-        <w:rPr>
-          <w:lang w:val="en-US"/>
-        </w:rPr>
-        <w:t>aluePair</w:t>
+        <w:t>oxvaluePair</w:t>
       </w:r>
     </w:p>
     <w:p>
@@ -26681,13 +26622,7 @@
         <w:rPr>
           <w:lang w:val="en-US"/>
         </w:rPr>
-        <w:t>Foxv</w:t>
-      </w:r>
-      <w:r>
-        <w:rPr>
-          <w:lang w:val="en-US"/>
-        </w:rPr>
-        <w:t>alueCompared</w:t>
+        <w:t>FoxvalueCompared</w:t>
       </w:r>
     </w:p>
     <w:p>
@@ -26743,13 +26678,7 @@
         <w:rPr>
           <w:lang w:val="en-US"/>
         </w:rPr>
-        <w:t>Folder</w:t>
-      </w:r>
-      <w:r>
-        <w:rPr>
-          <w:lang w:val="en-US"/>
-        </w:rPr>
-        <w:t>Similar</w:t>
+        <w:t>FolderSimilar</w:t>
       </w:r>
     </w:p>
     <w:p>
@@ -26849,8 +26778,6 @@
         </w:rPr>
         <w:t>bla</w:t>
       </w:r>
-      <w:bookmarkStart w:id="5" w:name="_GoBack"/>
-      <w:bookmarkEnd w:id="5"/>
     </w:p>
     <w:p>
       <w:pPr>
@@ -28330,7 +28257,7 @@
 </file>
 
 <file path=customXml/itemProps1.xml><?xml version="1.0" encoding="utf-8"?>
-<ds:datastoreItem xmlns:ds="http://schemas.openxmlformats.org/officeDocument/2006/customXml" ds:itemID="{267486E0-E158-4D51-951C-F40BAD5D5AEE}">
+<ds:datastoreItem xmlns:ds="http://schemas.openxmlformats.org/officeDocument/2006/customXml" ds:itemID="{AEB39839-90B7-43DE-8930-343CCBBE895F}">
   <ds:schemaRefs>
     <ds:schemaRef ds:uri="http://schemas.openxmlformats.org/officeDocument/2006/bibliography"/>
   </ds:schemaRefs>

</xml_diff>

<commit_message>
Refined the article "Introduction to Greenfox".
</commit_message>
<xml_diff>
--- a/declarative-amsterdam-2020/an-introduction-to-greenfox/an-introduction-to-greenfox.docx
+++ b/declarative-amsterdam-2020/an-introduction-to-greenfox/an-introduction-to-greenfox.docx
@@ -8479,8 +8479,6 @@
           <w:lang w:val="en-US"/>
         </w:rPr>
       </w:pPr>
-      <w:bookmarkStart w:id="0" w:name="_GoBack"/>
-      <w:bookmarkEnd w:id="0"/>
     </w:p>
     <w:p>
       <w:pPr>
@@ -8507,19 +8505,31 @@
         <w:rPr>
           <w:lang w:val="en-US"/>
         </w:rPr>
-        <w:t xml:space="preserve">If you want to </w:t>
-      </w:r>
-      <w:r>
-        <w:rPr>
-          <w:lang w:val="en-US"/>
-        </w:rPr>
-        <w:t xml:space="preserve">achieve a basic understanding of Greenfox, </w:t>
-      </w:r>
-      <w:r>
-        <w:rPr>
-          <w:lang w:val="en-US"/>
-        </w:rPr>
-        <w:t>you are facing two main tasks</w:t>
+        <w:t xml:space="preserve">Striving for </w:t>
+      </w:r>
+      <w:r>
+        <w:rPr>
+          <w:lang w:val="en-US"/>
+        </w:rPr>
+        <w:t xml:space="preserve">a basic understanding of Greenfox, </w:t>
+      </w:r>
+      <w:r>
+        <w:rPr>
+          <w:lang w:val="en-US"/>
+        </w:rPr>
+        <w:t xml:space="preserve">you </w:t>
+      </w:r>
+      <w:r>
+        <w:rPr>
+          <w:lang w:val="en-US"/>
+        </w:rPr>
+        <w:t xml:space="preserve">have </w:t>
+      </w:r>
+      <w:r>
+        <w:rPr>
+          <w:lang w:val="en-US"/>
+        </w:rPr>
+        <w:t>two main tasks</w:t>
       </w:r>
       <w:r>
         <w:rPr>
@@ -8586,7 +8596,19 @@
         <w:rPr>
           <w:lang w:val="en-US"/>
         </w:rPr>
-        <w:t>You already got an overview of the basic building blocks of validation intput and output: resources, constraints, shapes, target declarations, link definitions, results and reports. Building on this ground, we now proceed to learn about a set of important concepts also required for having an understanding of the potential and limitation of Greenfox. To know</w:t>
+        <w:t xml:space="preserve">You already got an overview of the basic building blocks of validation input and output: resources, constraints, shapes, target declarations, link definitions, results and reports. </w:t>
+      </w:r>
+      <w:r>
+        <w:rPr>
+          <w:lang w:val="en-US"/>
+        </w:rPr>
+        <w:t xml:space="preserve">The next step is learning </w:t>
+      </w:r>
+      <w:r>
+        <w:rPr>
+          <w:lang w:val="en-US"/>
+        </w:rPr>
+        <w:t>about a set of concepts also required for understanding the potential and limitation of Greenfox</w:t>
       </w:r>
       <w:r>
         <w:rPr>
@@ -8610,7 +8632,7 @@
         <w:rPr>
           <w:lang w:val="en-US"/>
         </w:rPr>
-        <w:t xml:space="preserve">What is the role of </w:t>
+        <w:t xml:space="preserve">Available </w:t>
       </w:r>
       <w:r>
         <w:rPr>
@@ -8618,12 +8640,6 @@
           <w:lang w:val="en-US"/>
         </w:rPr>
         <w:t>expression languages</w:t>
-      </w:r>
-      <w:r>
-        <w:rPr>
-          <w:lang w:val="en-US"/>
-        </w:rPr>
-        <w:t>, which expression languages are used?</w:t>
       </w:r>
     </w:p>
     <w:p>
@@ -8641,7 +8657,7 @@
         <w:rPr>
           <w:lang w:val="en-US"/>
         </w:rPr>
-        <w:t xml:space="preserve">The determination of </w:t>
+        <w:t xml:space="preserve">The </w:t>
       </w:r>
       <w:r>
         <w:rPr>
@@ -8649,19 +8665,6 @@
           <w:lang w:val="en-US"/>
         </w:rPr>
         <w:t>evaluation context</w:t>
-      </w:r>
-      <w:r>
-        <w:rPr>
-          <w:lang w:val="en-US"/>
-        </w:rPr>
-        <w:t xml:space="preserve">, and the use of </w:t>
-      </w:r>
-      <w:r>
-        <w:rPr>
-          <w:b/>
-          <w:lang w:val="en-US"/>
-        </w:rPr>
-        <w:t>focus node elements</w:t>
       </w:r>
     </w:p>
     <w:p>
@@ -8916,7 +8919,7 @@
         <w:rPr>
           <w:lang w:val="en-US"/>
         </w:rPr>
-        <w:t xml:space="preserve">Foxpath is an extended version of XPath 3.0, supporting file system navigation, node tree navigation and mixing the both within an expression. </w:t>
+        <w:t xml:space="preserve">Foxpath is an extended version of XPath 3.0, supporting file system navigation, node tree navigation and mixing both within an expression. </w:t>
       </w:r>
       <w:r>
         <w:rPr>
@@ -8976,44 +8979,284 @@
         <w:rPr>
           <w:lang w:val="en-US"/>
         </w:rPr>
-        <w:t>. Note that you can try out the examples yourself when checking out the standalon</w:t>
-      </w:r>
-      <w:r>
-        <w:rPr>
-          <w:lang w:val="en-US"/>
-        </w:rPr>
-        <w:t>e</w:t>
-      </w:r>
-      <w:r>
-        <w:rPr>
-          <w:lang w:val="en-US"/>
-        </w:rPr>
-        <w:t xml:space="preserve"> Foxpath project () and adapt the path leading to declarative-amsterdam-2020.</w:t>
-      </w:r>
-      <w:r>
-        <w:rPr>
-          <w:lang w:val="en-US"/>
-        </w:rPr>
-        <w:t xml:space="preserve"> Any linefeeds in the examples below have been added for readability and must not be used on the command-line.</w:t>
-      </w:r>
-    </w:p>
-    <w:p>
-      <w:pPr>
-        <w:rPr>
-          <w:rFonts w:ascii="Courier New" w:hAnsi="Courier New" w:cs="Courier New"/>
-          <w:sz w:val="16"/>
-          <w:szCs w:val="16"/>
-          <w:lang w:val="en-US"/>
-        </w:rPr>
-      </w:pPr>
-      <w:r>
-        <w:rPr>
-          <w:rFonts w:ascii="Courier New" w:hAnsi="Courier New" w:cs="Courier New"/>
-          <w:sz w:val="16"/>
-          <w:szCs w:val="16"/>
-          <w:lang w:val="en-US"/>
-        </w:rPr>
-        <w:t>/tt/greenfox/declarative-amsterdam-2020/data/air/airports/index/*</w:t>
+        <w:t xml:space="preserve">. </w:t>
+      </w:r>
+      <w:r>
+        <w:rPr>
+          <w:lang w:val="en-US"/>
+        </w:rPr>
+        <w:t>Y</w:t>
+      </w:r>
+      <w:r>
+        <w:rPr>
+          <w:lang w:val="en-US"/>
+        </w:rPr>
+        <w:t xml:space="preserve">ou can try out the examples yourself </w:t>
+      </w:r>
+      <w:r>
+        <w:rPr>
+          <w:lang w:val="en-US"/>
+        </w:rPr>
+        <w:t xml:space="preserve">using the </w:t>
+      </w:r>
+      <w:r>
+        <w:rPr>
+          <w:rFonts w:ascii="Courier New" w:hAnsi="Courier New" w:cs="Courier New"/>
+          <w:lang w:val="en-US"/>
+        </w:rPr>
+        <w:t>fox</w:t>
+      </w:r>
+      <w:r>
+        <w:rPr>
+          <w:lang w:val="en-US"/>
+        </w:rPr>
+        <w:t xml:space="preserve"> command-line tool, found in the </w:t>
+      </w:r>
+      <w:r>
+        <w:rPr>
+          <w:rFonts w:ascii="Courier New" w:hAnsi="Courier New" w:cs="Courier New"/>
+          <w:lang w:val="en-US"/>
+        </w:rPr>
+        <w:t>bin</w:t>
+      </w:r>
+      <w:r>
+        <w:rPr>
+          <w:lang w:val="en-US"/>
+        </w:rPr>
+        <w:t xml:space="preserve"> folder of the Greenfox project. Pass the </w:t>
+      </w:r>
+      <w:r>
+        <w:rPr>
+          <w:lang w:val="en-US"/>
+        </w:rPr>
+        <w:t xml:space="preserve">Foxpath </w:t>
+      </w:r>
+      <w:r>
+        <w:rPr>
+          <w:lang w:val="en-US"/>
+        </w:rPr>
+        <w:t xml:space="preserve">expression to the </w:t>
+      </w:r>
+      <w:r>
+        <w:rPr>
+          <w:rFonts w:ascii="Courier New" w:hAnsi="Courier New" w:cs="Courier New"/>
+          <w:lang w:val="en-US"/>
+        </w:rPr>
+        <w:t>fox</w:t>
+      </w:r>
+      <w:r>
+        <w:rPr>
+          <w:lang w:val="en-US"/>
+        </w:rPr>
+        <w:t xml:space="preserve"> script which is included in the Greenfox project</w:t>
+      </w:r>
+      <w:r>
+        <w:rPr>
+          <w:lang w:val="en-US"/>
+        </w:rPr>
+        <w:t xml:space="preserve">. In the expression text, </w:t>
+      </w:r>
+      <w:r>
+        <w:rPr>
+          <w:rFonts w:ascii="Courier New" w:hAnsi="Courier New" w:cs="Courier New"/>
+          <w:lang w:val="en-US"/>
+        </w:rPr>
+        <w:t>$da2020</w:t>
+      </w:r>
+      <w:r>
+        <w:rPr>
+          <w:lang w:val="en-US"/>
+        </w:rPr>
+        <w:t xml:space="preserve"> should be replaced with the absolute or relative path of the </w:t>
+      </w:r>
+      <w:r>
+        <w:rPr>
+          <w:rFonts w:ascii="Courier New" w:hAnsi="Courier New" w:cs="Courier New"/>
+          <w:lang w:val="en-US"/>
+        </w:rPr>
+        <w:t>declarative-amsterdam-2020</w:t>
+      </w:r>
+      <w:r>
+        <w:rPr>
+          <w:lang w:val="en-US"/>
+        </w:rPr>
+        <w:t xml:space="preserve"> folder. </w:t>
+      </w:r>
+      <w:r>
+        <w:rPr>
+          <w:lang w:val="en-US"/>
+        </w:rPr>
+        <w:t>Any linefeeds in the examples below have been added for readability and must not be used on the command-line.</w:t>
+      </w:r>
+      <w:r>
+        <w:rPr>
+          <w:lang w:val="en-US"/>
+        </w:rPr>
+        <w:t xml:space="preserve"> Using option –b, the separators for file system and node tree navigation are backslash and slash, respectively. Without option –b, their roles are swapped.</w:t>
+      </w:r>
+    </w:p>
+    <w:p>
+      <w:pPr>
+        <w:spacing w:after="0"/>
+        <w:rPr>
+          <w:rFonts w:ascii="Courier New" w:hAnsi="Courier New" w:cs="Courier New"/>
+          <w:sz w:val="18"/>
+          <w:szCs w:val="18"/>
+          <w:lang w:val="en-US"/>
+        </w:rPr>
+      </w:pPr>
+      <w:r>
+        <w:rPr>
+          <w:rFonts w:ascii="Courier New" w:hAnsi="Courier New" w:cs="Courier New"/>
+          <w:sz w:val="18"/>
+          <w:szCs w:val="18"/>
+          <w:lang w:val="en-US"/>
+        </w:rPr>
+        <w:t>f</w:t>
+      </w:r>
+      <w:r>
+        <w:rPr>
+          <w:rFonts w:ascii="Courier New" w:hAnsi="Courier New" w:cs="Courier New"/>
+          <w:sz w:val="18"/>
+          <w:szCs w:val="18"/>
+          <w:lang w:val="en-US"/>
+        </w:rPr>
+        <w:t>ox</w:t>
+      </w:r>
+      <w:r>
+        <w:rPr>
+          <w:rFonts w:ascii="Courier New" w:hAnsi="Courier New" w:cs="Courier New"/>
+          <w:sz w:val="18"/>
+          <w:szCs w:val="18"/>
+          <w:lang w:val="en-US"/>
+        </w:rPr>
+        <w:t xml:space="preserve"> -b</w:t>
+      </w:r>
+      <w:r>
+        <w:rPr>
+          <w:rFonts w:ascii="Courier New" w:hAnsi="Courier New" w:cs="Courier New"/>
+          <w:sz w:val="18"/>
+          <w:szCs w:val="18"/>
+          <w:lang w:val="en-US"/>
+        </w:rPr>
+        <w:t xml:space="preserve"> </w:t>
+      </w:r>
+      <w:r>
+        <w:rPr>
+          <w:rFonts w:ascii="Courier New" w:hAnsi="Courier New" w:cs="Courier New"/>
+          <w:sz w:val="18"/>
+          <w:szCs w:val="18"/>
+          <w:lang w:val="en-US"/>
+        </w:rPr>
+        <w:t>"</w:t>
+      </w:r>
+      <w:r>
+        <w:rPr>
+          <w:rFonts w:ascii="Courier New" w:hAnsi="Courier New" w:cs="Courier New"/>
+          <w:sz w:val="18"/>
+          <w:szCs w:val="18"/>
+          <w:lang w:val="en-US"/>
+        </w:rPr>
+        <w:t>$da2020</w:t>
+      </w:r>
+      <w:r>
+        <w:rPr>
+          <w:rFonts w:ascii="Courier New" w:hAnsi="Courier New" w:cs="Courier New"/>
+          <w:sz w:val="18"/>
+          <w:szCs w:val="18"/>
+          <w:lang w:val="en-US"/>
+        </w:rPr>
+        <w:t>\d</w:t>
+      </w:r>
+      <w:r>
+        <w:rPr>
+          <w:rFonts w:ascii="Courier New" w:hAnsi="Courier New" w:cs="Courier New"/>
+          <w:sz w:val="18"/>
+          <w:szCs w:val="18"/>
+          <w:lang w:val="en-US"/>
+        </w:rPr>
+        <w:t>ata</w:t>
+      </w:r>
+      <w:r>
+        <w:rPr>
+          <w:rFonts w:ascii="Courier New" w:hAnsi="Courier New" w:cs="Courier New"/>
+          <w:sz w:val="18"/>
+          <w:szCs w:val="18"/>
+          <w:lang w:val="en-US"/>
+        </w:rPr>
+        <w:t>\</w:t>
+      </w:r>
+      <w:r>
+        <w:rPr>
+          <w:rFonts w:ascii="Courier New" w:hAnsi="Courier New" w:cs="Courier New"/>
+          <w:sz w:val="18"/>
+          <w:szCs w:val="18"/>
+          <w:lang w:val="en-US"/>
+        </w:rPr>
+        <w:t>air</w:t>
+      </w:r>
+      <w:r>
+        <w:rPr>
+          <w:rFonts w:ascii="Courier New" w:hAnsi="Courier New" w:cs="Courier New"/>
+          <w:sz w:val="18"/>
+          <w:szCs w:val="18"/>
+          <w:lang w:val="en-US"/>
+        </w:rPr>
+        <w:t>\</w:t>
+      </w:r>
+      <w:r>
+        <w:rPr>
+          <w:rFonts w:ascii="Courier New" w:hAnsi="Courier New" w:cs="Courier New"/>
+          <w:sz w:val="18"/>
+          <w:szCs w:val="18"/>
+          <w:lang w:val="en-US"/>
+        </w:rPr>
+        <w:t>airports</w:t>
+      </w:r>
+      <w:r>
+        <w:rPr>
+          <w:rFonts w:ascii="Courier New" w:hAnsi="Courier New" w:cs="Courier New"/>
+          <w:sz w:val="18"/>
+          <w:szCs w:val="18"/>
+          <w:lang w:val="en-US"/>
+        </w:rPr>
+        <w:t>\</w:t>
+      </w:r>
+      <w:r>
+        <w:rPr>
+          <w:rFonts w:ascii="Courier New" w:hAnsi="Courier New" w:cs="Courier New"/>
+          <w:sz w:val="18"/>
+          <w:szCs w:val="18"/>
+          <w:lang w:val="en-US"/>
+        </w:rPr>
+        <w:t>index</w:t>
+      </w:r>
+      <w:r>
+        <w:rPr>
+          <w:rFonts w:ascii="Courier New" w:hAnsi="Courier New" w:cs="Courier New"/>
+          <w:sz w:val="18"/>
+          <w:szCs w:val="18"/>
+          <w:lang w:val="en-US"/>
+        </w:rPr>
+        <w:t>\</w:t>
+      </w:r>
+      <w:r>
+        <w:rPr>
+          <w:rFonts w:ascii="Courier New" w:hAnsi="Courier New" w:cs="Courier New"/>
+          <w:sz w:val="18"/>
+          <w:szCs w:val="18"/>
+          <w:lang w:val="en-US"/>
+        </w:rPr>
+        <w:t>*</w:t>
+      </w:r>
+      <w:r>
+        <w:rPr>
+          <w:rFonts w:ascii="Courier New" w:hAnsi="Courier New" w:cs="Courier New"/>
+          <w:sz w:val="18"/>
+          <w:szCs w:val="18"/>
+          <w:lang w:val="en-US"/>
+        </w:rPr>
+        <w:t>"</w:t>
       </w:r>
     </w:p>
     <w:p>
@@ -9047,21 +9290,166 @@
     </w:p>
     <w:p>
       <w:pPr>
-        <w:rPr>
-          <w:rFonts w:ascii="Courier New" w:hAnsi="Courier New" w:cs="Courier New"/>
-          <w:sz w:val="16"/>
-          <w:szCs w:val="16"/>
-          <w:lang w:val="en-US"/>
-        </w:rPr>
-      </w:pPr>
-      <w:r>
-        <w:rPr>
-          <w:rFonts w:ascii="Courier New" w:hAnsi="Courier New" w:cs="Courier New"/>
-          <w:sz w:val="16"/>
-          <w:szCs w:val="16"/>
-          <w:lang w:val="en-US"/>
-        </w:rPr>
-        <w:t>/tt/greenfox/declarative-amsterdam-2020/data/air/airports/index/*[is-file()]</w:t>
+        <w:spacing w:after="0"/>
+        <w:rPr>
+          <w:rFonts w:ascii="Courier New" w:hAnsi="Courier New" w:cs="Courier New"/>
+          <w:sz w:val="18"/>
+          <w:szCs w:val="18"/>
+          <w:lang w:val="en-US"/>
+        </w:rPr>
+      </w:pPr>
+      <w:r>
+        <w:rPr>
+          <w:rFonts w:ascii="Courier New" w:hAnsi="Courier New" w:cs="Courier New"/>
+          <w:sz w:val="18"/>
+          <w:szCs w:val="18"/>
+          <w:lang w:val="en-US"/>
+        </w:rPr>
+        <w:t>f</w:t>
+      </w:r>
+      <w:r>
+        <w:rPr>
+          <w:rFonts w:ascii="Courier New" w:hAnsi="Courier New" w:cs="Courier New"/>
+          <w:sz w:val="18"/>
+          <w:szCs w:val="18"/>
+          <w:lang w:val="en-US"/>
+        </w:rPr>
+        <w:t>ox</w:t>
+      </w:r>
+      <w:r>
+        <w:rPr>
+          <w:rFonts w:ascii="Courier New" w:hAnsi="Courier New" w:cs="Courier New"/>
+          <w:sz w:val="18"/>
+          <w:szCs w:val="18"/>
+          <w:lang w:val="en-US"/>
+        </w:rPr>
+        <w:t xml:space="preserve"> -b</w:t>
+      </w:r>
+      <w:r>
+        <w:rPr>
+          <w:rFonts w:ascii="Courier New" w:hAnsi="Courier New" w:cs="Courier New"/>
+          <w:sz w:val="18"/>
+          <w:szCs w:val="18"/>
+          <w:lang w:val="en-US"/>
+        </w:rPr>
+        <w:t xml:space="preserve"> </w:t>
+      </w:r>
+      <w:r>
+        <w:rPr>
+          <w:rFonts w:ascii="Courier New" w:hAnsi="Courier New" w:cs="Courier New"/>
+          <w:sz w:val="18"/>
+          <w:szCs w:val="18"/>
+          <w:lang w:val="en-US"/>
+        </w:rPr>
+        <w:t>"</w:t>
+      </w:r>
+      <w:r>
+        <w:rPr>
+          <w:rFonts w:ascii="Courier New" w:hAnsi="Courier New" w:cs="Courier New"/>
+          <w:sz w:val="18"/>
+          <w:szCs w:val="18"/>
+          <w:lang w:val="en-US"/>
+        </w:rPr>
+        <w:t>$da2020</w:t>
+      </w:r>
+      <w:r>
+        <w:rPr>
+          <w:rFonts w:ascii="Courier New" w:hAnsi="Courier New" w:cs="Courier New"/>
+          <w:sz w:val="18"/>
+          <w:szCs w:val="18"/>
+          <w:lang w:val="en-US"/>
+        </w:rPr>
+        <w:t>\</w:t>
+      </w:r>
+      <w:r>
+        <w:rPr>
+          <w:rFonts w:ascii="Courier New" w:hAnsi="Courier New" w:cs="Courier New"/>
+          <w:sz w:val="18"/>
+          <w:szCs w:val="18"/>
+          <w:lang w:val="en-US"/>
+        </w:rPr>
+        <w:t>data</w:t>
+      </w:r>
+      <w:r>
+        <w:rPr>
+          <w:rFonts w:ascii="Courier New" w:hAnsi="Courier New" w:cs="Courier New"/>
+          <w:sz w:val="18"/>
+          <w:szCs w:val="18"/>
+          <w:lang w:val="en-US"/>
+        </w:rPr>
+        <w:t>\</w:t>
+      </w:r>
+      <w:r>
+        <w:rPr>
+          <w:rFonts w:ascii="Courier New" w:hAnsi="Courier New" w:cs="Courier New"/>
+          <w:sz w:val="18"/>
+          <w:szCs w:val="18"/>
+          <w:lang w:val="en-US"/>
+        </w:rPr>
+        <w:t>air</w:t>
+      </w:r>
+      <w:r>
+        <w:rPr>
+          <w:rFonts w:ascii="Courier New" w:hAnsi="Courier New" w:cs="Courier New"/>
+          <w:sz w:val="18"/>
+          <w:szCs w:val="18"/>
+          <w:lang w:val="en-US"/>
+        </w:rPr>
+        <w:t>\</w:t>
+      </w:r>
+      <w:r>
+        <w:rPr>
+          <w:rFonts w:ascii="Courier New" w:hAnsi="Courier New" w:cs="Courier New"/>
+          <w:sz w:val="18"/>
+          <w:szCs w:val="18"/>
+          <w:lang w:val="en-US"/>
+        </w:rPr>
+        <w:t>airports</w:t>
+      </w:r>
+      <w:r>
+        <w:rPr>
+          <w:rFonts w:ascii="Courier New" w:hAnsi="Courier New" w:cs="Courier New"/>
+          <w:sz w:val="18"/>
+          <w:szCs w:val="18"/>
+          <w:lang w:val="en-US"/>
+        </w:rPr>
+        <w:t>\</w:t>
+      </w:r>
+      <w:r>
+        <w:rPr>
+          <w:rFonts w:ascii="Courier New" w:hAnsi="Courier New" w:cs="Courier New"/>
+          <w:sz w:val="18"/>
+          <w:szCs w:val="18"/>
+          <w:lang w:val="en-US"/>
+        </w:rPr>
+        <w:t>index</w:t>
+      </w:r>
+      <w:r>
+        <w:rPr>
+          <w:rFonts w:ascii="Courier New" w:hAnsi="Courier New" w:cs="Courier New"/>
+          <w:sz w:val="18"/>
+          <w:szCs w:val="18"/>
+          <w:lang w:val="en-US"/>
+        </w:rPr>
+        <w:t>\</w:t>
+      </w:r>
+      <w:r>
+        <w:rPr>
+          <w:rFonts w:ascii="Courier New" w:hAnsi="Courier New" w:cs="Courier New"/>
+          <w:sz w:val="18"/>
+          <w:szCs w:val="18"/>
+          <w:lang w:val="en-US"/>
+        </w:rPr>
+        <w:t>*[is-file()]</w:t>
+      </w:r>
+      <w:r>
+        <w:rPr>
+          <w:rFonts w:ascii="Courier New" w:hAnsi="Courier New" w:cs="Courier New"/>
+          <w:sz w:val="18"/>
+          <w:szCs w:val="18"/>
+          <w:lang w:val="en-US"/>
+        </w:rPr>
+        <w:t>"</w:t>
       </w:r>
     </w:p>
     <w:p>
@@ -9081,21 +9469,157 @@
     </w:p>
     <w:p>
       <w:pPr>
-        <w:rPr>
-          <w:rFonts w:ascii="Courier New" w:hAnsi="Courier New" w:cs="Courier New"/>
-          <w:sz w:val="16"/>
-          <w:szCs w:val="16"/>
-          <w:lang w:val="en-US"/>
-        </w:rPr>
-      </w:pPr>
-      <w:r>
-        <w:rPr>
-          <w:rFonts w:ascii="Courier New" w:hAnsi="Courier New" w:cs="Courier New"/>
-          <w:sz w:val="16"/>
-          <w:szCs w:val="16"/>
-          <w:lang w:val="en-US"/>
-        </w:rPr>
-        <w:t>/tt/greenfox/declarative-amsterdam-2020/data/air/airports/index/*[is-file()][file-size() eq 0]</w:t>
+        <w:spacing w:after="0"/>
+        <w:rPr>
+          <w:rFonts w:ascii="Courier New" w:hAnsi="Courier New" w:cs="Courier New"/>
+          <w:sz w:val="18"/>
+          <w:szCs w:val="18"/>
+          <w:lang w:val="en-US"/>
+        </w:rPr>
+      </w:pPr>
+      <w:r>
+        <w:rPr>
+          <w:rFonts w:ascii="Courier New" w:hAnsi="Courier New" w:cs="Courier New"/>
+          <w:sz w:val="18"/>
+          <w:szCs w:val="18"/>
+          <w:lang w:val="en-US"/>
+        </w:rPr>
+        <w:t>fox</w:t>
+      </w:r>
+      <w:r>
+        <w:rPr>
+          <w:rFonts w:ascii="Courier New" w:hAnsi="Courier New" w:cs="Courier New"/>
+          <w:sz w:val="18"/>
+          <w:szCs w:val="18"/>
+          <w:lang w:val="en-US"/>
+        </w:rPr>
+        <w:t xml:space="preserve"> -b</w:t>
+      </w:r>
+      <w:r>
+        <w:rPr>
+          <w:rFonts w:ascii="Courier New" w:hAnsi="Courier New" w:cs="Courier New"/>
+          <w:sz w:val="18"/>
+          <w:szCs w:val="18"/>
+          <w:lang w:val="en-US"/>
+        </w:rPr>
+        <w:t xml:space="preserve"> </w:t>
+      </w:r>
+      <w:r>
+        <w:rPr>
+          <w:rFonts w:ascii="Courier New" w:hAnsi="Courier New" w:cs="Courier New"/>
+          <w:sz w:val="18"/>
+          <w:szCs w:val="18"/>
+          <w:lang w:val="en-US"/>
+        </w:rPr>
+        <w:t>"</w:t>
+      </w:r>
+      <w:r>
+        <w:rPr>
+          <w:rFonts w:ascii="Courier New" w:hAnsi="Courier New" w:cs="Courier New"/>
+          <w:sz w:val="18"/>
+          <w:szCs w:val="18"/>
+          <w:lang w:val="en-US"/>
+        </w:rPr>
+        <w:t>$da2020</w:t>
+      </w:r>
+      <w:r>
+        <w:rPr>
+          <w:rFonts w:ascii="Courier New" w:hAnsi="Courier New" w:cs="Courier New"/>
+          <w:sz w:val="18"/>
+          <w:szCs w:val="18"/>
+          <w:lang w:val="en-US"/>
+        </w:rPr>
+        <w:t>\</w:t>
+      </w:r>
+      <w:r>
+        <w:rPr>
+          <w:rFonts w:ascii="Courier New" w:hAnsi="Courier New" w:cs="Courier New"/>
+          <w:sz w:val="18"/>
+          <w:szCs w:val="18"/>
+          <w:lang w:val="en-US"/>
+        </w:rPr>
+        <w:t>data</w:t>
+      </w:r>
+      <w:r>
+        <w:rPr>
+          <w:rFonts w:ascii="Courier New" w:hAnsi="Courier New" w:cs="Courier New"/>
+          <w:sz w:val="18"/>
+          <w:szCs w:val="18"/>
+          <w:lang w:val="en-US"/>
+        </w:rPr>
+        <w:t>\</w:t>
+      </w:r>
+      <w:r>
+        <w:rPr>
+          <w:rFonts w:ascii="Courier New" w:hAnsi="Courier New" w:cs="Courier New"/>
+          <w:sz w:val="18"/>
+          <w:szCs w:val="18"/>
+          <w:lang w:val="en-US"/>
+        </w:rPr>
+        <w:t>air</w:t>
+      </w:r>
+      <w:r>
+        <w:rPr>
+          <w:rFonts w:ascii="Courier New" w:hAnsi="Courier New" w:cs="Courier New"/>
+          <w:sz w:val="18"/>
+          <w:szCs w:val="18"/>
+          <w:lang w:val="en-US"/>
+        </w:rPr>
+        <w:t>\</w:t>
+      </w:r>
+      <w:r>
+        <w:rPr>
+          <w:rFonts w:ascii="Courier New" w:hAnsi="Courier New" w:cs="Courier New"/>
+          <w:sz w:val="18"/>
+          <w:szCs w:val="18"/>
+          <w:lang w:val="en-US"/>
+        </w:rPr>
+        <w:t>airports</w:t>
+      </w:r>
+      <w:r>
+        <w:rPr>
+          <w:rFonts w:ascii="Courier New" w:hAnsi="Courier New" w:cs="Courier New"/>
+          <w:sz w:val="18"/>
+          <w:szCs w:val="18"/>
+          <w:lang w:val="en-US"/>
+        </w:rPr>
+        <w:t>\</w:t>
+      </w:r>
+      <w:r>
+        <w:rPr>
+          <w:rFonts w:ascii="Courier New" w:hAnsi="Courier New" w:cs="Courier New"/>
+          <w:sz w:val="18"/>
+          <w:szCs w:val="18"/>
+          <w:lang w:val="en-US"/>
+        </w:rPr>
+        <w:t>index</w:t>
+      </w:r>
+      <w:r>
+        <w:rPr>
+          <w:rFonts w:ascii="Courier New" w:hAnsi="Courier New" w:cs="Courier New"/>
+          <w:sz w:val="18"/>
+          <w:szCs w:val="18"/>
+          <w:lang w:val="en-US"/>
+        </w:rPr>
+        <w:t>\</w:t>
+      </w:r>
+      <w:r>
+        <w:rPr>
+          <w:rFonts w:ascii="Courier New" w:hAnsi="Courier New" w:cs="Courier New"/>
+          <w:sz w:val="18"/>
+          <w:szCs w:val="18"/>
+          <w:lang w:val="en-US"/>
+        </w:rPr>
+        <w:t>*[is-file()][file-size() eq 0]</w:t>
+      </w:r>
+      <w:r>
+        <w:rPr>
+          <w:rFonts w:ascii="Courier New" w:hAnsi="Courier New" w:cs="Courier New"/>
+          <w:sz w:val="18"/>
+          <w:szCs w:val="18"/>
+          <w:lang w:val="en-US"/>
+        </w:rPr>
+        <w:t>"</w:t>
       </w:r>
     </w:p>
     <w:p>
@@ -9115,21 +9639,175 @@
     </w:p>
     <w:p>
       <w:pPr>
-        <w:rPr>
-          <w:rFonts w:ascii="Courier New" w:hAnsi="Courier New" w:cs="Courier New"/>
-          <w:sz w:val="16"/>
-          <w:szCs w:val="16"/>
-          <w:lang w:val="en-US"/>
-        </w:rPr>
-      </w:pPr>
-      <w:r>
-        <w:rPr>
-          <w:rFonts w:ascii="Courier New" w:hAnsi="Courier New" w:cs="Courier New"/>
-          <w:sz w:val="16"/>
-          <w:szCs w:val="16"/>
-          <w:lang w:val="en-US"/>
-        </w:rPr>
-        <w:t>/tt/greenfox/declarative-amsterdam-2020/data/air/airports/index/*xml[not(doc-available())]</w:t>
+        <w:spacing w:after="0"/>
+        <w:rPr>
+          <w:rFonts w:ascii="Courier New" w:hAnsi="Courier New" w:cs="Courier New"/>
+          <w:sz w:val="18"/>
+          <w:szCs w:val="18"/>
+          <w:lang w:val="en-US"/>
+        </w:rPr>
+      </w:pPr>
+      <w:r>
+        <w:rPr>
+          <w:rFonts w:ascii="Courier New" w:hAnsi="Courier New" w:cs="Courier New"/>
+          <w:sz w:val="18"/>
+          <w:szCs w:val="18"/>
+          <w:lang w:val="en-US"/>
+        </w:rPr>
+        <w:t>fox</w:t>
+      </w:r>
+      <w:r>
+        <w:rPr>
+          <w:rFonts w:ascii="Courier New" w:hAnsi="Courier New" w:cs="Courier New"/>
+          <w:sz w:val="18"/>
+          <w:szCs w:val="18"/>
+          <w:lang w:val="en-US"/>
+        </w:rPr>
+        <w:t xml:space="preserve"> -b</w:t>
+      </w:r>
+      <w:r>
+        <w:rPr>
+          <w:rFonts w:ascii="Courier New" w:hAnsi="Courier New" w:cs="Courier New"/>
+          <w:sz w:val="18"/>
+          <w:szCs w:val="18"/>
+          <w:lang w:val="en-US"/>
+        </w:rPr>
+        <w:t xml:space="preserve"> </w:t>
+      </w:r>
+      <w:r>
+        <w:rPr>
+          <w:rFonts w:ascii="Courier New" w:hAnsi="Courier New" w:cs="Courier New"/>
+          <w:sz w:val="18"/>
+          <w:szCs w:val="18"/>
+          <w:lang w:val="en-US"/>
+        </w:rPr>
+        <w:t>"</w:t>
+      </w:r>
+      <w:r>
+        <w:rPr>
+          <w:rFonts w:ascii="Courier New" w:hAnsi="Courier New" w:cs="Courier New"/>
+          <w:sz w:val="18"/>
+          <w:szCs w:val="18"/>
+          <w:lang w:val="en-US"/>
+        </w:rPr>
+        <w:t>$da2020</w:t>
+      </w:r>
+      <w:r>
+        <w:rPr>
+          <w:rFonts w:ascii="Courier New" w:hAnsi="Courier New" w:cs="Courier New"/>
+          <w:sz w:val="18"/>
+          <w:szCs w:val="18"/>
+          <w:lang w:val="en-US"/>
+        </w:rPr>
+        <w:t>\</w:t>
+      </w:r>
+      <w:r>
+        <w:rPr>
+          <w:rFonts w:ascii="Courier New" w:hAnsi="Courier New" w:cs="Courier New"/>
+          <w:sz w:val="18"/>
+          <w:szCs w:val="18"/>
+          <w:lang w:val="en-US"/>
+        </w:rPr>
+        <w:t>data</w:t>
+      </w:r>
+      <w:r>
+        <w:rPr>
+          <w:rFonts w:ascii="Courier New" w:hAnsi="Courier New" w:cs="Courier New"/>
+          <w:sz w:val="18"/>
+          <w:szCs w:val="18"/>
+          <w:lang w:val="en-US"/>
+        </w:rPr>
+        <w:t>\</w:t>
+      </w:r>
+      <w:r>
+        <w:rPr>
+          <w:rFonts w:ascii="Courier New" w:hAnsi="Courier New" w:cs="Courier New"/>
+          <w:sz w:val="18"/>
+          <w:szCs w:val="18"/>
+          <w:lang w:val="en-US"/>
+        </w:rPr>
+        <w:t>air</w:t>
+      </w:r>
+      <w:r>
+        <w:rPr>
+          <w:rFonts w:ascii="Courier New" w:hAnsi="Courier New" w:cs="Courier New"/>
+          <w:sz w:val="18"/>
+          <w:szCs w:val="18"/>
+          <w:lang w:val="en-US"/>
+        </w:rPr>
+        <w:t>\</w:t>
+      </w:r>
+      <w:r>
+        <w:rPr>
+          <w:rFonts w:ascii="Courier New" w:hAnsi="Courier New" w:cs="Courier New"/>
+          <w:sz w:val="18"/>
+          <w:szCs w:val="18"/>
+          <w:lang w:val="en-US"/>
+        </w:rPr>
+        <w:t>airports</w:t>
+      </w:r>
+      <w:r>
+        <w:rPr>
+          <w:rFonts w:ascii="Courier New" w:hAnsi="Courier New" w:cs="Courier New"/>
+          <w:sz w:val="18"/>
+          <w:szCs w:val="18"/>
+          <w:lang w:val="en-US"/>
+        </w:rPr>
+        <w:t>\</w:t>
+      </w:r>
+      <w:r>
+        <w:rPr>
+          <w:rFonts w:ascii="Courier New" w:hAnsi="Courier New" w:cs="Courier New"/>
+          <w:sz w:val="18"/>
+          <w:szCs w:val="18"/>
+          <w:lang w:val="en-US"/>
+        </w:rPr>
+        <w:t>index</w:t>
+      </w:r>
+      <w:r>
+        <w:rPr>
+          <w:rFonts w:ascii="Courier New" w:hAnsi="Courier New" w:cs="Courier New"/>
+          <w:sz w:val="18"/>
+          <w:szCs w:val="18"/>
+          <w:lang w:val="en-US"/>
+        </w:rPr>
+        <w:t>\</w:t>
+      </w:r>
+      <w:r>
+        <w:rPr>
+          <w:rFonts w:ascii="Courier New" w:hAnsi="Courier New" w:cs="Courier New"/>
+          <w:sz w:val="18"/>
+          <w:szCs w:val="18"/>
+          <w:lang w:val="en-US"/>
+        </w:rPr>
+        <w:t>*</w:t>
+      </w:r>
+      <w:r>
+        <w:rPr>
+          <w:rFonts w:ascii="Courier New" w:hAnsi="Courier New" w:cs="Courier New"/>
+          <w:sz w:val="18"/>
+          <w:szCs w:val="18"/>
+          <w:lang w:val="en-US"/>
+        </w:rPr>
+        <w:t>.</w:t>
+      </w:r>
+      <w:r>
+        <w:rPr>
+          <w:rFonts w:ascii="Courier New" w:hAnsi="Courier New" w:cs="Courier New"/>
+          <w:sz w:val="18"/>
+          <w:szCs w:val="18"/>
+          <w:lang w:val="en-US"/>
+        </w:rPr>
+        <w:t>xml[not(doc-available())]</w:t>
+      </w:r>
+      <w:r>
+        <w:rPr>
+          <w:rFonts w:ascii="Courier New" w:hAnsi="Courier New" w:cs="Courier New"/>
+          <w:sz w:val="18"/>
+          <w:szCs w:val="18"/>
+          <w:lang w:val="en-US"/>
+        </w:rPr>
+        <w:t>"</w:t>
       </w:r>
     </w:p>
     <w:p>
@@ -9163,18 +9841,91 @@
     </w:p>
     <w:p>
       <w:pPr>
-        <w:rPr>
-          <w:rFonts w:ascii="Courier New" w:hAnsi="Courier New" w:cs="Courier New"/>
-          <w:sz w:val="16"/>
-          <w:szCs w:val="16"/>
-          <w:lang w:val="en-US"/>
-        </w:rPr>
-      </w:pPr>
-      <w:r>
-        <w:rPr>
-          <w:rFonts w:ascii="Courier New" w:hAnsi="Courier New" w:cs="Courier New"/>
-          <w:sz w:val="16"/>
-          <w:szCs w:val="16"/>
+        <w:spacing w:after="0"/>
+        <w:rPr>
+          <w:rFonts w:ascii="Courier New" w:hAnsi="Courier New" w:cs="Courier New"/>
+          <w:sz w:val="18"/>
+          <w:szCs w:val="18"/>
+          <w:lang w:val="en-US"/>
+        </w:rPr>
+      </w:pPr>
+      <w:r>
+        <w:rPr>
+          <w:rFonts w:ascii="Courier New" w:hAnsi="Courier New" w:cs="Courier New"/>
+          <w:sz w:val="18"/>
+          <w:szCs w:val="18"/>
+          <w:lang w:val="en-US"/>
+        </w:rPr>
+        <w:t>f</w:t>
+      </w:r>
+      <w:r>
+        <w:rPr>
+          <w:rFonts w:ascii="Courier New" w:hAnsi="Courier New" w:cs="Courier New"/>
+          <w:sz w:val="18"/>
+          <w:szCs w:val="18"/>
+          <w:lang w:val="en-US"/>
+        </w:rPr>
+        <w:t>ox</w:t>
+      </w:r>
+      <w:r>
+        <w:rPr>
+          <w:rFonts w:ascii="Courier New" w:hAnsi="Courier New" w:cs="Courier New"/>
+          <w:sz w:val="18"/>
+          <w:szCs w:val="18"/>
+          <w:lang w:val="en-US"/>
+        </w:rPr>
+        <w:t xml:space="preserve"> </w:t>
+      </w:r>
+      <w:r>
+        <w:rPr>
+          <w:rFonts w:ascii="Courier New" w:hAnsi="Courier New" w:cs="Courier New"/>
+          <w:sz w:val="18"/>
+          <w:szCs w:val="18"/>
+          <w:lang w:val="en-US"/>
+        </w:rPr>
+        <w:t>–</w:t>
+      </w:r>
+      <w:r>
+        <w:rPr>
+          <w:rFonts w:ascii="Courier New" w:hAnsi="Courier New" w:cs="Courier New"/>
+          <w:sz w:val="18"/>
+          <w:szCs w:val="18"/>
+          <w:lang w:val="en-US"/>
+        </w:rPr>
+        <w:t>b</w:t>
+      </w:r>
+      <w:r>
+        <w:rPr>
+          <w:rFonts w:ascii="Courier New" w:hAnsi="Courier New" w:cs="Courier New"/>
+          <w:sz w:val="18"/>
+          <w:szCs w:val="18"/>
+          <w:lang w:val="en-US"/>
+        </w:rPr>
+        <w:t xml:space="preserve"> </w:t>
+      </w:r>
+      <w:r>
+        <w:rPr>
+          <w:rFonts w:ascii="Courier New" w:hAnsi="Courier New" w:cs="Courier New"/>
+          <w:sz w:val="18"/>
+          <w:szCs w:val="18"/>
+          <w:lang w:val="en-US"/>
+        </w:rPr>
+        <w:t>"</w:t>
+      </w:r>
+      <w:r>
+        <w:rPr>
+          <w:rFonts w:ascii="Courier New" w:hAnsi="Courier New" w:cs="Courier New"/>
+          <w:sz w:val="18"/>
+          <w:szCs w:val="18"/>
+          <w:lang w:val="en-US"/>
+        </w:rPr>
+        <w:t>$da2020</w:t>
+      </w:r>
+      <w:r>
+        <w:rPr>
+          <w:rFonts w:ascii="Courier New" w:hAnsi="Courier New" w:cs="Courier New"/>
+          <w:sz w:val="18"/>
+          <w:szCs w:val="18"/>
           <w:lang w:val="en-US"/>
         </w:rPr>
         <w:t>\</w:t>
@@ -9182,11 +9933,20 @@
       <w:r>
         <w:rPr>
           <w:rFonts w:ascii="Courier New" w:hAnsi="Courier New" w:cs="Courier New"/>
-          <w:sz w:val="16"/>
-          <w:szCs w:val="16"/>
-          <w:lang w:val="en-US"/>
-        </w:rPr>
-        <w:t>tt\greenfox\declarative-*\data\\airports\index\*.xml[/airportsForCountry]</w:t>
+          <w:sz w:val="18"/>
+          <w:szCs w:val="18"/>
+          <w:lang w:val="en-US"/>
+        </w:rPr>
+        <w:t>data\\airports\index\*.xml[/airportsForCountry]</w:t>
+      </w:r>
+      <w:r>
+        <w:rPr>
+          <w:rFonts w:ascii="Courier New" w:hAnsi="Courier New" w:cs="Courier New"/>
+          <w:sz w:val="18"/>
+          <w:szCs w:val="18"/>
+          <w:lang w:val="en-US"/>
+        </w:rPr>
+        <w:t>"</w:t>
       </w:r>
     </w:p>
     <w:p>
@@ -9228,21 +9988,123 @@
     </w:p>
     <w:p>
       <w:pPr>
-        <w:rPr>
-          <w:rFonts w:ascii="Courier New" w:hAnsi="Courier New" w:cs="Courier New"/>
-          <w:sz w:val="16"/>
-          <w:szCs w:val="16"/>
-          <w:lang w:val="en-US"/>
-        </w:rPr>
-      </w:pPr>
-      <w:r>
-        <w:rPr>
-          <w:rFonts w:ascii="Courier New" w:hAnsi="Courier New" w:cs="Courier New"/>
-          <w:sz w:val="16"/>
-          <w:szCs w:val="16"/>
-          <w:lang w:val="en-US"/>
-        </w:rPr>
-        <w:t>\tt\greenfox\declarative-*\data\\airports\index\*.xml[.//airport[not(*)]]]</w:t>
+        <w:spacing w:after="0"/>
+        <w:rPr>
+          <w:rFonts w:ascii="Courier New" w:hAnsi="Courier New" w:cs="Courier New"/>
+          <w:sz w:val="18"/>
+          <w:szCs w:val="18"/>
+          <w:lang w:val="en-US"/>
+        </w:rPr>
+      </w:pPr>
+      <w:r>
+        <w:rPr>
+          <w:rFonts w:ascii="Courier New" w:hAnsi="Courier New" w:cs="Courier New"/>
+          <w:sz w:val="18"/>
+          <w:szCs w:val="18"/>
+          <w:lang w:val="en-US"/>
+        </w:rPr>
+        <w:t>f</w:t>
+      </w:r>
+      <w:r>
+        <w:rPr>
+          <w:rFonts w:ascii="Courier New" w:hAnsi="Courier New" w:cs="Courier New"/>
+          <w:sz w:val="18"/>
+          <w:szCs w:val="18"/>
+          <w:lang w:val="en-US"/>
+        </w:rPr>
+        <w:t>ox –b</w:t>
+      </w:r>
+      <w:r>
+        <w:rPr>
+          <w:rFonts w:ascii="Courier New" w:hAnsi="Courier New" w:cs="Courier New"/>
+          <w:sz w:val="18"/>
+          <w:szCs w:val="18"/>
+          <w:lang w:val="en-US"/>
+        </w:rPr>
+        <w:t xml:space="preserve"> </w:t>
+      </w:r>
+      <w:r>
+        <w:rPr>
+          <w:rFonts w:ascii="Courier New" w:hAnsi="Courier New" w:cs="Courier New"/>
+          <w:sz w:val="18"/>
+          <w:szCs w:val="18"/>
+          <w:lang w:val="en-US"/>
+        </w:rPr>
+        <w:t>"</w:t>
+      </w:r>
+      <w:r>
+        <w:rPr>
+          <w:rFonts w:ascii="Courier New" w:hAnsi="Courier New" w:cs="Courier New"/>
+          <w:sz w:val="18"/>
+          <w:szCs w:val="18"/>
+          <w:lang w:val="en-US"/>
+        </w:rPr>
+        <w:t>$da2020</w:t>
+      </w:r>
+      <w:r>
+        <w:rPr>
+          <w:rFonts w:ascii="Courier New" w:hAnsi="Courier New" w:cs="Courier New"/>
+          <w:sz w:val="18"/>
+          <w:szCs w:val="18"/>
+          <w:lang w:val="en-US"/>
+        </w:rPr>
+        <w:t>\data\\airports\index\*.xml</w:t>
+      </w:r>
+    </w:p>
+    <w:p>
+      <w:pPr>
+        <w:spacing w:after="0"/>
+        <w:rPr>
+          <w:rFonts w:ascii="Courier New" w:hAnsi="Courier New" w:cs="Courier New"/>
+          <w:sz w:val="18"/>
+          <w:szCs w:val="18"/>
+          <w:lang w:val="en-US"/>
+        </w:rPr>
+      </w:pPr>
+      <w:r>
+        <w:rPr>
+          <w:rFonts w:ascii="Courier New" w:hAnsi="Courier New" w:cs="Courier New"/>
+          <w:sz w:val="18"/>
+          <w:szCs w:val="18"/>
+          <w:lang w:val="en-US"/>
+        </w:rPr>
+        <w:t xml:space="preserve">  </w:t>
+      </w:r>
+      <w:r>
+        <w:rPr>
+          <w:rFonts w:ascii="Courier New" w:hAnsi="Courier New" w:cs="Courier New"/>
+          <w:sz w:val="18"/>
+          <w:szCs w:val="18"/>
+          <w:lang w:val="en-US"/>
+        </w:rPr>
+        <w:t xml:space="preserve">  </w:t>
+      </w:r>
+      <w:r>
+        <w:rPr>
+          <w:rFonts w:ascii="Courier New" w:hAnsi="Courier New" w:cs="Courier New"/>
+          <w:sz w:val="18"/>
+          <w:szCs w:val="18"/>
+          <w:lang w:val="en-US"/>
+        </w:rPr>
+        <w:t xml:space="preserve">   </w:t>
+      </w:r>
+      <w:r>
+        <w:rPr>
+          <w:rFonts w:ascii="Courier New" w:hAnsi="Courier New" w:cs="Courier New"/>
+          <w:sz w:val="18"/>
+          <w:szCs w:val="18"/>
+          <w:lang w:val="en-US"/>
+        </w:rPr>
+        <w:t>[/airportsForCountry[.//latitude[xs:decimal(.) lt 10]]]</w:t>
+      </w:r>
+      <w:r>
+        <w:rPr>
+          <w:rFonts w:ascii="Courier New" w:hAnsi="Courier New" w:cs="Courier New"/>
+          <w:sz w:val="18"/>
+          <w:szCs w:val="18"/>
+          <w:lang w:val="en-US"/>
+        </w:rPr>
+        <w:t>"</w:t>
       </w:r>
     </w:p>
     <w:p>
@@ -9264,43 +10126,100 @@
           <w:i/>
           <w:lang w:val="en-US"/>
         </w:rPr>
-        <w:t xml:space="preserve">as before, but only </w:t>
+        <w:t>as before, but on</w:t>
       </w:r>
       <w:r>
         <w:rPr>
           <w:i/>
           <w:lang w:val="en-US"/>
         </w:rPr>
-        <w:t xml:space="preserve">XML files </w:t>
+        <w:t xml:space="preserve">ly XML files </w:t>
       </w:r>
       <w:r>
         <w:rPr>
           <w:i/>
           <w:lang w:val="en-US"/>
         </w:rPr>
-        <w:t>containing</w:t>
-      </w:r>
-      <w:r>
-        <w:rPr>
+        <w:t xml:space="preserve">with a root element </w:t>
+      </w:r>
+      <w:r>
+        <w:rPr>
+          <w:rFonts w:ascii="Courier New" w:hAnsi="Courier New" w:cs="Courier New"/>
           <w:i/>
           <w:lang w:val="en-US"/>
         </w:rPr>
-        <w:t xml:space="preserve"> empty </w:t>
-      </w:r>
-      <w:r>
-        <w:rPr>
-          <w:rFonts w:ascii="Courier New" w:hAnsi="Courier New" w:cs="Courier New"/>
+        <w:t>&lt;airportsForCountry&gt;</w:t>
+      </w:r>
+      <w:r>
+        <w:rPr>
           <w:i/>
           <w:lang w:val="en-US"/>
         </w:rPr>
-        <w:t>&lt;airport&gt;</w:t>
+        <w:t xml:space="preserve"> and </w:t>
       </w:r>
       <w:r>
         <w:rPr>
           <w:i/>
           <w:lang w:val="en-US"/>
         </w:rPr>
-        <w:t xml:space="preserve"> elements</w:t>
+        <w:t>cont</w:t>
+      </w:r>
+      <w:r>
+        <w:rPr>
+          <w:i/>
+          <w:lang w:val="en-US"/>
+        </w:rPr>
+        <w:t xml:space="preserve">aining a </w:t>
+      </w:r>
+      <w:r>
+        <w:rPr>
+          <w:rFonts w:ascii="Courier New" w:hAnsi="Courier New" w:cs="Courier New"/>
+          <w:i/>
+          <w:lang w:val="en-US"/>
+        </w:rPr>
+        <w:t>&lt;</w:t>
+      </w:r>
+      <w:r>
+        <w:rPr>
+          <w:rFonts w:ascii="Courier New" w:hAnsi="Courier New" w:cs="Courier New"/>
+          <w:i/>
+          <w:lang w:val="en-US"/>
+        </w:rPr>
+        <w:t>latitude</w:t>
+      </w:r>
+      <w:r>
+        <w:rPr>
+          <w:rFonts w:ascii="Courier New" w:hAnsi="Courier New" w:cs="Courier New"/>
+          <w:i/>
+          <w:lang w:val="en-US"/>
+        </w:rPr>
+        <w:t>&gt;</w:t>
+      </w:r>
+      <w:r>
+        <w:rPr>
+          <w:i/>
+          <w:lang w:val="en-US"/>
+        </w:rPr>
+        <w:t xml:space="preserve"> less than 10</w:t>
+      </w:r>
+    </w:p>
+    <w:p>
+      <w:pPr>
+        <w:rPr>
+          <w:lang w:val="en-US"/>
+        </w:rPr>
+      </w:pPr>
+      <w:r>
+        <w:rPr>
+          <w:lang w:val="en-US"/>
+        </w:rPr>
+        <w:t>Foxpath can deal with no</w:t>
+      </w:r>
+      <w:r>
+        <w:rPr>
+          <w:lang w:val="en-US"/>
+        </w:rPr>
+        <w:t>n-XML formats (JSON, CSV, HTML) as if they were XML, parsing them into node trees:</w:t>
       </w:r>
     </w:p>
     <w:p>
@@ -9308,62 +10227,324 @@
         <w:spacing w:after="0"/>
         <w:rPr>
           <w:rFonts w:ascii="Courier New" w:hAnsi="Courier New" w:cs="Courier New"/>
-          <w:sz w:val="16"/>
-          <w:szCs w:val="16"/>
-          <w:lang w:val="en-US"/>
-        </w:rPr>
-      </w:pPr>
-      <w:r>
-        <w:rPr>
-          <w:rFonts w:ascii="Courier New" w:hAnsi="Courier New" w:cs="Courier New"/>
-          <w:sz w:val="16"/>
-          <w:szCs w:val="16"/>
-          <w:lang w:val="en-US"/>
-        </w:rPr>
-        <w:t>\tt\greenfox\declarative-*</w:t>
-      </w:r>
-      <w:r>
-        <w:rPr>
-          <w:rFonts w:ascii="Courier New" w:hAnsi="Courier New" w:cs="Courier New"/>
-          <w:sz w:val="16"/>
-          <w:szCs w:val="16"/>
+          <w:sz w:val="18"/>
+          <w:szCs w:val="18"/>
+          <w:lang w:val="en-US"/>
+        </w:rPr>
+      </w:pPr>
+      <w:r>
+        <w:rPr>
+          <w:rFonts w:ascii="Courier New" w:hAnsi="Courier New" w:cs="Courier New"/>
+          <w:sz w:val="18"/>
+          <w:szCs w:val="18"/>
+          <w:lang w:val="en-US"/>
+        </w:rPr>
+        <w:t xml:space="preserve">fox –b </w:t>
+      </w:r>
+      <w:r>
+        <w:rPr>
+          <w:rFonts w:ascii="Courier New" w:hAnsi="Courier New" w:cs="Courier New"/>
+          <w:sz w:val="18"/>
+          <w:szCs w:val="18"/>
+          <w:lang w:val="en-US"/>
+        </w:rPr>
+        <w:t>"</w:t>
+      </w:r>
+      <w:r>
+        <w:rPr>
+          <w:rFonts w:ascii="Courier New" w:hAnsi="Courier New" w:cs="Courier New"/>
+          <w:sz w:val="18"/>
+          <w:szCs w:val="18"/>
+          <w:lang w:val="en-US"/>
+        </w:rPr>
+        <w:t>$da2020</w:t>
+      </w:r>
+      <w:r>
+        <w:rPr>
+          <w:rFonts w:ascii="Courier New" w:hAnsi="Courier New" w:cs="Courier New"/>
+          <w:sz w:val="18"/>
+          <w:szCs w:val="18"/>
+          <w:lang w:val="en-US"/>
+        </w:rPr>
+        <w:t>\\</w:t>
+      </w:r>
+      <w:r>
+        <w:rPr>
+          <w:rFonts w:ascii="Courier New" w:hAnsi="Courier New" w:cs="Courier New"/>
+          <w:sz w:val="18"/>
+          <w:szCs w:val="18"/>
+          <w:lang w:val="en-US"/>
+        </w:rPr>
+        <w:t>airports</w:t>
+      </w:r>
+      <w:r>
+        <w:rPr>
+          <w:rFonts w:ascii="Courier New" w:hAnsi="Courier New" w:cs="Courier New"/>
+          <w:sz w:val="18"/>
+          <w:szCs w:val="18"/>
+          <w:lang w:val="en-US"/>
+        </w:rPr>
+        <w:t>\</w:t>
+      </w:r>
+      <w:r>
+        <w:rPr>
+          <w:rFonts w:ascii="Courier New" w:hAnsi="Courier New" w:cs="Courier New"/>
+          <w:sz w:val="18"/>
+          <w:szCs w:val="18"/>
+          <w:lang w:val="en-US"/>
+        </w:rPr>
+        <w:t>index</w:t>
+      </w:r>
+      <w:r>
+        <w:rPr>
+          <w:rFonts w:ascii="Courier New" w:hAnsi="Courier New" w:cs="Courier New"/>
+          <w:sz w:val="18"/>
+          <w:szCs w:val="18"/>
+          <w:lang w:val="en-US"/>
+        </w:rPr>
+        <w:t>\</w:t>
+      </w:r>
+      <w:r>
+        <w:rPr>
+          <w:rFonts w:ascii="Courier New" w:hAnsi="Courier New" w:cs="Courier New"/>
+          <w:sz w:val="18"/>
+          <w:szCs w:val="18"/>
+          <w:lang w:val="en-US"/>
+        </w:rPr>
+        <w:t>*.json[jdoc()//latitude[xs:decimal(.) lt 10]]</w:t>
+      </w:r>
+      <w:r>
+        <w:rPr>
+          <w:rFonts w:ascii="Courier New" w:hAnsi="Courier New" w:cs="Courier New"/>
+          <w:sz w:val="18"/>
+          <w:szCs w:val="18"/>
+          <w:lang w:val="en-US"/>
+        </w:rPr>
+        <w:t>"</w:t>
+      </w:r>
+    </w:p>
+    <w:p>
+      <w:pPr>
+        <w:rPr>
+          <w:i/>
+          <w:lang w:val="en-US"/>
+        </w:rPr>
+      </w:pPr>
+      <w:r>
+        <w:rPr>
+          <w:i/>
+          <w:lang w:val="en-US"/>
+        </w:rPr>
+        <w:t xml:space="preserve">Result: </w:t>
+      </w:r>
+      <w:r>
+        <w:rPr>
+          <w:i/>
+          <w:lang w:val="en-US"/>
+        </w:rPr>
+        <w:t xml:space="preserve">JSON documents </w:t>
+      </w:r>
+      <w:r>
+        <w:rPr>
+          <w:i/>
+          <w:lang w:val="en-US"/>
+        </w:rPr>
+        <w:t>in the index folder which contain</w:t>
+      </w:r>
+      <w:r>
+        <w:rPr>
+          <w:i/>
           <w:lang w:val="en-US"/>
         </w:rPr>
         <w:t xml:space="preserve"> </w:t>
       </w:r>
       <w:r>
         <w:rPr>
-          <w:rFonts w:ascii="Courier New" w:hAnsi="Courier New" w:cs="Courier New"/>
-          <w:sz w:val="16"/>
-          <w:szCs w:val="16"/>
-          <w:lang w:val="en-US"/>
-        </w:rPr>
-        <w:t>\data\\airports\index\*.xml[/airportsForCountry</w:t>
-      </w:r>
-      <w:r>
-        <w:rPr>
-          <w:rFonts w:ascii="Courier New" w:hAnsi="Courier New" w:cs="Courier New"/>
-          <w:sz w:val="16"/>
-          <w:szCs w:val="16"/>
-          <w:lang w:val="en-US"/>
-        </w:rPr>
-        <w:t xml:space="preserve"> </w:t>
-      </w:r>
-    </w:p>
-    <w:p>
-      <w:pPr>
-        <w:rPr>
-          <w:rFonts w:ascii="Courier New" w:hAnsi="Courier New" w:cs="Courier New"/>
-          <w:sz w:val="16"/>
-          <w:szCs w:val="16"/>
-          <w:lang w:val="en-US"/>
-        </w:rPr>
-      </w:pPr>
-      <w:r>
-        <w:rPr>
-          <w:rFonts w:ascii="Courier New" w:hAnsi="Courier New" w:cs="Courier New"/>
-          <w:sz w:val="16"/>
-          <w:szCs w:val="16"/>
+          <w:i/>
+          <w:lang w:val="en-US"/>
+        </w:rPr>
+        <w:t xml:space="preserve">a latitude </w:t>
+      </w:r>
+      <w:r>
+        <w:rPr>
+          <w:i/>
+          <w:lang w:val="en-US"/>
+        </w:rPr>
+        <w:t>&lt;</w:t>
+      </w:r>
+      <w:r>
+        <w:rPr>
+          <w:i/>
+          <w:lang w:val="en-US"/>
+        </w:rPr>
+        <w:t xml:space="preserve"> 10</w:t>
+      </w:r>
+    </w:p>
+    <w:p>
+      <w:pPr>
+        <w:spacing w:after="0"/>
+        <w:rPr>
+          <w:rFonts w:ascii="Courier New" w:hAnsi="Courier New" w:cs="Courier New"/>
+          <w:sz w:val="18"/>
+          <w:szCs w:val="18"/>
+          <w:lang w:val="en-US"/>
+        </w:rPr>
+      </w:pPr>
+      <w:r>
+        <w:rPr>
+          <w:rFonts w:ascii="Courier New" w:hAnsi="Courier New" w:cs="Courier New"/>
+          <w:sz w:val="18"/>
+          <w:szCs w:val="18"/>
+          <w:lang w:val="en-US"/>
+        </w:rPr>
+        <w:t xml:space="preserve">fox –b </w:t>
+      </w:r>
+      <w:r>
+        <w:rPr>
+          <w:rFonts w:ascii="Courier New" w:hAnsi="Courier New" w:cs="Courier New"/>
+          <w:sz w:val="18"/>
+          <w:szCs w:val="18"/>
+          <w:lang w:val="en-US"/>
+        </w:rPr>
+        <w:t>"</w:t>
+      </w:r>
+      <w:r>
+        <w:rPr>
+          <w:rFonts w:ascii="Courier New" w:hAnsi="Courier New" w:cs="Courier New"/>
+          <w:sz w:val="18"/>
+          <w:szCs w:val="18"/>
+          <w:lang w:val="en-US"/>
+        </w:rPr>
+        <w:t>$da2020</w:t>
+      </w:r>
+      <w:r>
+        <w:rPr>
+          <w:rFonts w:ascii="Courier New" w:hAnsi="Courier New" w:cs="Courier New"/>
+          <w:sz w:val="18"/>
+          <w:szCs w:val="18"/>
+          <w:lang w:val="en-US"/>
+        </w:rPr>
+        <w:t>\data\\airports\index\*.json[jdoc()//airport/count(_) gt 35]</w:t>
+      </w:r>
+      <w:r>
+        <w:rPr>
+          <w:rFonts w:ascii="Courier New" w:hAnsi="Courier New" w:cs="Courier New"/>
+          <w:sz w:val="18"/>
+          <w:szCs w:val="18"/>
+          <w:lang w:val="en-US"/>
+        </w:rPr>
+        <w:t>"</w:t>
+      </w:r>
+    </w:p>
+    <w:p>
+      <w:pPr>
+        <w:rPr>
+          <w:i/>
+          <w:lang w:val="en-US"/>
+        </w:rPr>
+      </w:pPr>
+      <w:r>
+        <w:rPr>
+          <w:i/>
+          <w:lang w:val="en-US"/>
+        </w:rPr>
+        <w:t xml:space="preserve">Result: </w:t>
+      </w:r>
+      <w:r>
+        <w:rPr>
+          <w:i/>
+          <w:lang w:val="en-US"/>
+        </w:rPr>
+        <w:t xml:space="preserve">JSON documents in the index folder which contain </w:t>
+      </w:r>
+      <w:r>
+        <w:rPr>
+          <w:i/>
+          <w:lang w:val="en-US"/>
+        </w:rPr>
+        <w:t>more than 35 airports</w:t>
+      </w:r>
+    </w:p>
+    <w:p>
+      <w:pPr>
+        <w:spacing w:after="0"/>
+        <w:rPr>
+          <w:rFonts w:ascii="Courier New" w:hAnsi="Courier New" w:cs="Courier New"/>
+          <w:sz w:val="18"/>
+          <w:szCs w:val="18"/>
+          <w:lang w:val="en-US"/>
+        </w:rPr>
+      </w:pPr>
+      <w:r>
+        <w:rPr>
+          <w:rFonts w:ascii="Courier New" w:hAnsi="Courier New" w:cs="Courier New"/>
+          <w:sz w:val="18"/>
+          <w:szCs w:val="18"/>
+          <w:lang w:val="en-US"/>
+        </w:rPr>
+        <w:t xml:space="preserve">fox –b </w:t>
+      </w:r>
+      <w:r>
+        <w:rPr>
+          <w:rFonts w:ascii="Courier New" w:hAnsi="Courier New" w:cs="Courier New"/>
+          <w:sz w:val="18"/>
+          <w:szCs w:val="18"/>
+          <w:lang w:val="en-US"/>
+        </w:rPr>
+        <w:t>"</w:t>
+      </w:r>
+      <w:r>
+        <w:rPr>
+          <w:rFonts w:ascii="Courier New" w:hAnsi="Courier New" w:cs="Courier New"/>
+          <w:sz w:val="18"/>
+          <w:szCs w:val="18"/>
+          <w:lang w:val="en-US"/>
+        </w:rPr>
+        <w:t>$da2020</w:t>
+      </w:r>
+      <w:r>
+        <w:rPr>
+          <w:rFonts w:ascii="Courier New" w:hAnsi="Courier New" w:cs="Courier New"/>
+          <w:sz w:val="18"/>
+          <w:szCs w:val="18"/>
+          <w:lang w:val="en-US"/>
+        </w:rPr>
+        <w:t>\data\air\resources\</w:t>
+      </w:r>
+      <w:r>
+        <w:rPr>
+          <w:rFonts w:ascii="Courier New" w:hAnsi="Courier New" w:cs="Courier New"/>
+          <w:sz w:val="18"/>
+          <w:szCs w:val="18"/>
+          <w:lang w:val="en-US"/>
+        </w:rPr>
+        <w:t>openflights</w:t>
+      </w:r>
+      <w:r>
+        <w:rPr>
+          <w:rFonts w:ascii="Courier New" w:hAnsi="Courier New" w:cs="Courier New"/>
+          <w:sz w:val="18"/>
+          <w:szCs w:val="18"/>
+          <w:lang w:val="en-US"/>
+        </w:rPr>
+        <w:t>\*.csv</w:t>
+      </w:r>
+    </w:p>
+    <w:p>
+      <w:pPr>
+        <w:spacing w:after="0"/>
+        <w:rPr>
+          <w:rFonts w:ascii="Courier New" w:hAnsi="Courier New" w:cs="Courier New"/>
+          <w:sz w:val="18"/>
+          <w:szCs w:val="18"/>
+          <w:lang w:val="en-US"/>
+        </w:rPr>
+      </w:pPr>
+      <w:r>
+        <w:rPr>
+          <w:rFonts w:ascii="Courier New" w:hAnsi="Courier New" w:cs="Courier New"/>
+          <w:sz w:val="18"/>
+          <w:szCs w:val="18"/>
           <w:lang w:val="en-US"/>
         </w:rPr>
         <w:t xml:space="preserve">  </w:t>
@@ -9371,17 +10552,223 @@
       <w:r>
         <w:rPr>
           <w:rFonts w:ascii="Courier New" w:hAnsi="Courier New" w:cs="Courier New"/>
-          <w:sz w:val="16"/>
-          <w:szCs w:val="16"/>
-          <w:lang w:val="en-US"/>
-        </w:rPr>
-        <w:t>[.//latitude[xs:decimal(.) lt 10]]]</w:t>
+          <w:sz w:val="18"/>
+          <w:szCs w:val="18"/>
+          <w:lang w:val="en-US"/>
+        </w:rPr>
+        <w:t xml:space="preserve">     </w:t>
+      </w:r>
+      <w:r>
+        <w:rPr>
+          <w:rFonts w:ascii="Courier New" w:hAnsi="Courier New" w:cs="Courier New"/>
+          <w:sz w:val="18"/>
+          <w:szCs w:val="18"/>
+          <w:lang w:val="en-US"/>
+        </w:rPr>
+        <w:t>[csv-doc()/csv/record[*[4] = 'Papua New Guinea']]</w:t>
+      </w:r>
+      <w:r>
+        <w:rPr>
+          <w:rFonts w:ascii="Courier New" w:hAnsi="Courier New" w:cs="Courier New"/>
+          <w:sz w:val="18"/>
+          <w:szCs w:val="18"/>
+          <w:lang w:val="en-US"/>
+        </w:rPr>
+        <w:t>"</w:t>
+      </w:r>
+    </w:p>
+    <w:p>
+      <w:pPr>
+        <w:rPr>
+          <w:i/>
+          <w:lang w:val="en-US"/>
+        </w:rPr>
+      </w:pPr>
+      <w:r>
+        <w:rPr>
+          <w:i/>
+          <w:lang w:val="en-US"/>
+        </w:rPr>
+        <w:t xml:space="preserve">Result: </w:t>
+      </w:r>
+      <w:r>
+        <w:rPr>
+          <w:i/>
+          <w:lang w:val="en-US"/>
+        </w:rPr>
+        <w:t>CSV documents with a record which holds in the fourth co</w:t>
+      </w:r>
+      <w:r>
+        <w:rPr>
+          <w:i/>
+          <w:lang w:val="en-US"/>
+        </w:rPr>
+        <w:t xml:space="preserve">lumn the value </w:t>
+      </w:r>
+      <w:r>
+        <w:rPr>
+          <w:i/>
+          <w:lang w:val="en-US"/>
+        </w:rPr>
+        <w:t>“</w:t>
+      </w:r>
+      <w:r>
+        <w:rPr>
+          <w:i/>
+          <w:lang w:val="en-US"/>
+        </w:rPr>
+        <w:t>Papua New Guinea</w:t>
+      </w:r>
+      <w:r>
+        <w:rPr>
+          <w:i/>
+          <w:lang w:val="en-US"/>
+        </w:rPr>
+        <w:t>”</w:t>
       </w:r>
     </w:p>
     <w:p>
       <w:pPr>
         <w:spacing w:after="0"/>
         <w:rPr>
+          <w:rFonts w:ascii="Courier New" w:hAnsi="Courier New" w:cs="Courier New"/>
+          <w:sz w:val="18"/>
+          <w:szCs w:val="18"/>
+          <w:lang w:val="en-US"/>
+        </w:rPr>
+      </w:pPr>
+      <w:r>
+        <w:rPr>
+          <w:rFonts w:ascii="Courier New" w:hAnsi="Courier New" w:cs="Courier New"/>
+          <w:sz w:val="18"/>
+          <w:szCs w:val="18"/>
+          <w:lang w:val="en-US"/>
+        </w:rPr>
+        <w:t>f</w:t>
+      </w:r>
+      <w:r>
+        <w:rPr>
+          <w:rFonts w:ascii="Courier New" w:hAnsi="Courier New" w:cs="Courier New"/>
+          <w:sz w:val="18"/>
+          <w:szCs w:val="18"/>
+          <w:lang w:val="en-US"/>
+        </w:rPr>
+        <w:t xml:space="preserve">ox –b </w:t>
+      </w:r>
+      <w:r>
+        <w:rPr>
+          <w:rFonts w:ascii="Courier New" w:hAnsi="Courier New" w:cs="Courier New"/>
+          <w:sz w:val="18"/>
+          <w:szCs w:val="18"/>
+          <w:lang w:val="en-US"/>
+        </w:rPr>
+        <w:t>"</w:t>
+      </w:r>
+      <w:r>
+        <w:rPr>
+          <w:rFonts w:ascii="Courier New" w:hAnsi="Courier New" w:cs="Courier New"/>
+          <w:sz w:val="18"/>
+          <w:szCs w:val="18"/>
+          <w:lang w:val="en-US"/>
+        </w:rPr>
+        <w:t>$da2020</w:t>
+      </w:r>
+      <w:r>
+        <w:rPr>
+          <w:rFonts w:ascii="Courier New" w:hAnsi="Courier New" w:cs="Courier New"/>
+          <w:sz w:val="18"/>
+          <w:szCs w:val="18"/>
+          <w:lang w:val="en-US"/>
+        </w:rPr>
+        <w:t>\data\</w:t>
+      </w:r>
+      <w:r>
+        <w:rPr>
+          <w:rFonts w:ascii="Courier New" w:hAnsi="Courier New" w:cs="Courier New"/>
+          <w:sz w:val="18"/>
+          <w:szCs w:val="18"/>
+          <w:lang w:val="en-US"/>
+        </w:rPr>
+        <w:t>air\resources\</w:t>
+      </w:r>
+      <w:r>
+        <w:rPr>
+          <w:rFonts w:ascii="Courier New" w:hAnsi="Courier New" w:cs="Courier New"/>
+          <w:sz w:val="18"/>
+          <w:szCs w:val="18"/>
+          <w:lang w:val="en-US"/>
+        </w:rPr>
+        <w:t>openflights</w:t>
+      </w:r>
+      <w:r>
+        <w:rPr>
+          <w:rFonts w:ascii="Courier New" w:hAnsi="Courier New" w:cs="Courier New"/>
+          <w:sz w:val="18"/>
+          <w:szCs w:val="18"/>
+          <w:lang w:val="en-US"/>
+        </w:rPr>
+        <w:t>\*.csv</w:t>
+      </w:r>
+    </w:p>
+    <w:p>
+      <w:pPr>
+        <w:spacing w:after="0"/>
+        <w:rPr>
+          <w:rFonts w:ascii="Courier New" w:hAnsi="Courier New" w:cs="Courier New"/>
+          <w:sz w:val="18"/>
+          <w:szCs w:val="18"/>
+          <w:lang w:val="en-US"/>
+        </w:rPr>
+      </w:pPr>
+      <w:r>
+        <w:rPr>
+          <w:rFonts w:ascii="Courier New" w:hAnsi="Courier New" w:cs="Courier New"/>
+          <w:sz w:val="18"/>
+          <w:szCs w:val="18"/>
+          <w:lang w:val="en-US"/>
+        </w:rPr>
+        <w:t xml:space="preserve">  </w:t>
+      </w:r>
+      <w:r>
+        <w:rPr>
+          <w:rFonts w:ascii="Courier New" w:hAnsi="Courier New" w:cs="Courier New"/>
+          <w:sz w:val="18"/>
+          <w:szCs w:val="18"/>
+          <w:lang w:val="en-US"/>
+        </w:rPr>
+        <w:t xml:space="preserve">     </w:t>
+      </w:r>
+      <w:r>
+        <w:rPr>
+          <w:rFonts w:ascii="Courier New" w:hAnsi="Courier New" w:cs="Courier New"/>
+          <w:sz w:val="18"/>
+          <w:szCs w:val="18"/>
+          <w:lang w:val="en-US"/>
+        </w:rPr>
+        <w:t>[csv-doc()/csv/record[not(*[7] castable as xs:decimal)]</w:t>
+      </w:r>
+      <w:r>
+        <w:rPr>
+          <w:rFonts w:ascii="Courier New" w:hAnsi="Courier New" w:cs="Courier New"/>
+          <w:sz w:val="18"/>
+          <w:szCs w:val="18"/>
+          <w:lang w:val="en-US"/>
+        </w:rPr>
+        <w:t>]</w:t>
+      </w:r>
+      <w:r>
+        <w:rPr>
+          <w:rFonts w:ascii="Courier New" w:hAnsi="Courier New" w:cs="Courier New"/>
+          <w:sz w:val="18"/>
+          <w:szCs w:val="18"/>
+          <w:lang w:val="en-US"/>
+        </w:rPr>
+        <w:t>"</w:t>
+      </w:r>
+    </w:p>
+    <w:p>
+      <w:pPr>
+        <w:rPr>
           <w:i/>
           <w:lang w:val="en-US"/>
         </w:rPr>
@@ -9398,446 +10785,168 @@
           <w:i/>
           <w:lang w:val="en-US"/>
         </w:rPr>
-        <w:t>as before, but on</w:t>
+        <w:t>all CSV documents with a record which holds in the sev</w:t>
       </w:r>
       <w:r>
         <w:rPr>
           <w:i/>
           <w:lang w:val="en-US"/>
         </w:rPr>
-        <w:t xml:space="preserve">ly XML files </w:t>
-      </w:r>
-      <w:r>
+        <w:t>enth column a non-decimal value</w:t>
+      </w:r>
+    </w:p>
+    <w:p>
+      <w:pPr>
+        <w:rPr>
+          <w:lang w:val="en-US"/>
+        </w:rPr>
+      </w:pPr>
+      <w:r>
+        <w:rPr>
+          <w:lang w:val="en-US"/>
+        </w:rPr>
+        <w:t xml:space="preserve">Using CSV files, parameters are available for dealing with non-comma separators and headlines. </w:t>
+      </w:r>
+      <w:r>
+        <w:rPr>
+          <w:lang w:val="en-US"/>
+        </w:rPr>
+        <w:t>Example:</w:t>
+      </w:r>
+    </w:p>
+    <w:p>
+      <w:pPr>
+        <w:spacing w:after="0"/>
+        <w:rPr>
+          <w:rFonts w:ascii="Courier New" w:hAnsi="Courier New" w:cs="Courier New"/>
+          <w:sz w:val="18"/>
+          <w:szCs w:val="18"/>
+          <w:lang w:val="en-US"/>
+        </w:rPr>
+      </w:pPr>
+      <w:r>
+        <w:rPr>
+          <w:rFonts w:ascii="Courier New" w:hAnsi="Courier New" w:cs="Courier New"/>
+          <w:sz w:val="18"/>
+          <w:szCs w:val="18"/>
+          <w:lang w:val="en-US"/>
+        </w:rPr>
+        <w:t>fox -b "</w:t>
+      </w:r>
+      <w:r>
+        <w:rPr>
+          <w:rFonts w:ascii="Courier New" w:hAnsi="Courier New" w:cs="Courier New"/>
+          <w:sz w:val="18"/>
+          <w:szCs w:val="18"/>
+          <w:lang w:val="en-US"/>
+        </w:rPr>
+        <w:t>$da2020</w:t>
+      </w:r>
+      <w:r>
+        <w:rPr>
+          <w:rFonts w:ascii="Courier New" w:hAnsi="Courier New" w:cs="Courier New"/>
+          <w:sz w:val="18"/>
+          <w:szCs w:val="18"/>
+          <w:lang w:val="en-US"/>
+        </w:rPr>
+        <w:t>\data\resources\geo\cow.csv\csv-doc(., 'semicolon', 'yes')</w:t>
+      </w:r>
+      <w:r>
+        <w:rPr>
+          <w:rFonts w:ascii="Courier New" w:hAnsi="Courier New" w:cs="Courier New"/>
+          <w:sz w:val="18"/>
+          <w:szCs w:val="18"/>
+          <w:lang w:val="en-US"/>
+        </w:rPr>
+        <w:t xml:space="preserve">      </w:t>
+      </w:r>
+    </w:p>
+    <w:p>
+      <w:pPr>
+        <w:spacing w:after="0"/>
+        <w:rPr>
+          <w:rFonts w:ascii="Courier New" w:hAnsi="Courier New" w:cs="Courier New"/>
+          <w:sz w:val="18"/>
+          <w:szCs w:val="18"/>
+          <w:lang w:val="en-US"/>
+        </w:rPr>
+      </w:pPr>
+      <w:r>
+        <w:rPr>
+          <w:rFonts w:ascii="Courier New" w:hAnsi="Courier New" w:cs="Courier New"/>
+          <w:sz w:val="18"/>
+          <w:szCs w:val="18"/>
+          <w:lang w:val="en-US"/>
+        </w:rPr>
+        <w:t xml:space="preserve">       </w:t>
+      </w:r>
+      <w:r>
+        <w:rPr>
+          <w:rFonts w:ascii="Courier New" w:hAnsi="Courier New" w:cs="Courier New"/>
+          <w:sz w:val="18"/>
+          <w:szCs w:val="18"/>
+          <w:lang w:val="en-US"/>
+        </w:rPr>
+        <w:t>/csv/record/ISOen_name[. ne ../ISOen_proper]</w:t>
+      </w:r>
+    </w:p>
+    <w:p>
+      <w:pPr>
+        <w:spacing w:after="0"/>
+        <w:rPr>
+          <w:rFonts w:ascii="Courier New" w:hAnsi="Courier New" w:cs="Courier New"/>
+          <w:sz w:val="18"/>
+          <w:szCs w:val="18"/>
+          <w:lang w:val="en-US"/>
+        </w:rPr>
+      </w:pPr>
+      <w:r>
+        <w:rPr>
+          <w:rFonts w:ascii="Courier New" w:hAnsi="Courier New" w:cs="Courier New"/>
+          <w:sz w:val="18"/>
+          <w:szCs w:val="18"/>
+          <w:lang w:val="en-US"/>
+        </w:rPr>
+        <w:t xml:space="preserve">       </w:t>
+      </w:r>
+      <w:r>
+        <w:rPr>
+          <w:rFonts w:ascii="Courier New" w:hAnsi="Courier New" w:cs="Courier New"/>
+          <w:sz w:val="18"/>
+          <w:szCs w:val="18"/>
+          <w:lang w:val="en-US"/>
+        </w:rPr>
+        <w:t>/concat(., ';', ../ISOen_proper)"</w:t>
+      </w:r>
+    </w:p>
+    <w:p>
+      <w:pPr>
         <w:rPr>
           <w:i/>
           <w:lang w:val="en-US"/>
         </w:rPr>
-        <w:t>cont</w:t>
-      </w:r>
+      </w:pPr>
       <w:r>
         <w:rPr>
           <w:i/>
           <w:lang w:val="en-US"/>
         </w:rPr>
-        <w:t>aining a latitude less than 10</w:t>
-      </w:r>
-    </w:p>
-    <w:p>
-      <w:pPr>
-        <w:spacing w:after="0"/>
+        <w:lastRenderedPageBreak/>
+        <w:t xml:space="preserve">Result: A sorted list of pairs – ISOen_name </w:t>
+      </w:r>
+      <w:r>
         <w:rPr>
           <w:i/>
           <w:lang w:val="en-US"/>
         </w:rPr>
-      </w:pPr>
-    </w:p>
-    <w:p>
-      <w:pPr>
-        <w:rPr>
-          <w:lang w:val="en-US"/>
-        </w:rPr>
-      </w:pPr>
-      <w:r>
-        <w:rPr>
-          <w:lang w:val="en-US"/>
-        </w:rPr>
-        <w:t>Foxpath can deal with no</w:t>
-      </w:r>
-      <w:r>
-        <w:rPr>
-          <w:lang w:val="en-US"/>
-        </w:rPr>
-        <w:t>n-XML formats (JSON, CSV, HTML) as if they were XML, parsing them into node trees:</w:t>
-      </w:r>
-    </w:p>
-    <w:p>
-      <w:pPr>
-        <w:rPr>
-          <w:rFonts w:ascii="Courier New" w:hAnsi="Courier New" w:cs="Courier New"/>
-          <w:sz w:val="16"/>
-          <w:szCs w:val="16"/>
-          <w:lang w:val="en-US"/>
-        </w:rPr>
-      </w:pPr>
-      <w:r>
-        <w:rPr>
-          <w:rFonts w:ascii="Courier New" w:hAnsi="Courier New" w:cs="Courier New"/>
-          <w:sz w:val="16"/>
-          <w:szCs w:val="16"/>
-          <w:lang w:val="en-US"/>
-        </w:rPr>
-        <w:t>\tt\greenfox\declarative-*\data\\airports\index\*.json[jdoc()//latitude[xs:decimal(.) lt 10]]</w:t>
-      </w:r>
-    </w:p>
-    <w:p>
-      <w:pPr>
+        <w:t>;</w:t>
+      </w:r>
+      <w:r>
         <w:rPr>
           <w:i/>
           <w:lang w:val="en-US"/>
         </w:rPr>
-      </w:pPr>
-      <w:r>
-        <w:rPr>
-          <w:i/>
-          <w:lang w:val="en-US"/>
-        </w:rPr>
-        <w:t xml:space="preserve">Result: </w:t>
-      </w:r>
-      <w:r>
-        <w:rPr>
-          <w:i/>
-          <w:lang w:val="en-US"/>
-        </w:rPr>
-        <w:t xml:space="preserve">JSON documents </w:t>
-      </w:r>
-      <w:r>
-        <w:rPr>
-          <w:i/>
-          <w:lang w:val="en-US"/>
-        </w:rPr>
-        <w:t>in the index folder which contain</w:t>
-      </w:r>
-      <w:r>
-        <w:rPr>
-          <w:i/>
-          <w:lang w:val="en-US"/>
-        </w:rPr>
-        <w:t xml:space="preserve"> </w:t>
-      </w:r>
-      <w:r>
-        <w:rPr>
-          <w:i/>
-          <w:lang w:val="en-US"/>
-        </w:rPr>
-        <w:t xml:space="preserve">a latitude </w:t>
-      </w:r>
-      <w:r>
-        <w:rPr>
-          <w:i/>
-          <w:lang w:val="en-US"/>
-        </w:rPr>
-        <w:t>&lt;</w:t>
-      </w:r>
-      <w:r>
-        <w:rPr>
-          <w:i/>
-          <w:lang w:val="en-US"/>
-        </w:rPr>
-        <w:t xml:space="preserve"> 10</w:t>
-      </w:r>
-    </w:p>
-    <w:p>
-      <w:pPr>
-        <w:rPr>
-          <w:rFonts w:ascii="Courier New" w:hAnsi="Courier New" w:cs="Courier New"/>
-          <w:sz w:val="16"/>
-          <w:szCs w:val="16"/>
-          <w:lang w:val="en-US"/>
-        </w:rPr>
-      </w:pPr>
-      <w:r>
-        <w:rPr>
-          <w:rFonts w:ascii="Courier New" w:hAnsi="Courier New" w:cs="Courier New"/>
-          <w:sz w:val="16"/>
-          <w:szCs w:val="16"/>
-          <w:lang w:val="en-US"/>
-        </w:rPr>
-        <w:t>\tt\greenfox\declarative-*\data\\airports\index\*.json[jdoc()//airport/count(_) gt 35]</w:t>
-      </w:r>
-    </w:p>
-    <w:p>
-      <w:pPr>
-        <w:rPr>
-          <w:i/>
-          <w:lang w:val="en-US"/>
-        </w:rPr>
-      </w:pPr>
-      <w:r>
-        <w:rPr>
-          <w:i/>
-          <w:lang w:val="en-US"/>
-        </w:rPr>
-        <w:t xml:space="preserve">Result: </w:t>
-      </w:r>
-      <w:r>
-        <w:rPr>
-          <w:i/>
-          <w:lang w:val="en-US"/>
-        </w:rPr>
-        <w:t xml:space="preserve">JSON documents in the index folder which contain </w:t>
-      </w:r>
-      <w:r>
-        <w:rPr>
-          <w:i/>
-          <w:lang w:val="en-US"/>
-        </w:rPr>
-        <w:t>more than 35 airports</w:t>
-      </w:r>
-    </w:p>
-    <w:p>
-      <w:pPr>
-        <w:spacing w:after="0"/>
-        <w:rPr>
-          <w:rFonts w:ascii="Courier New" w:hAnsi="Courier New" w:cs="Courier New"/>
-          <w:sz w:val="16"/>
-          <w:szCs w:val="16"/>
-          <w:lang w:val="en-US"/>
-        </w:rPr>
-      </w:pPr>
-      <w:r>
-        <w:rPr>
-          <w:rFonts w:ascii="Courier New" w:hAnsi="Courier New" w:cs="Courier New"/>
-          <w:sz w:val="16"/>
-          <w:szCs w:val="16"/>
-          <w:lang w:val="en-US"/>
-        </w:rPr>
-        <w:t>\tt\greenfox\declarative-*\data\air\resources\airports\*.csv</w:t>
-      </w:r>
-    </w:p>
-    <w:p>
-      <w:pPr>
-        <w:rPr>
-          <w:rFonts w:ascii="Courier New" w:hAnsi="Courier New" w:cs="Courier New"/>
-          <w:sz w:val="16"/>
-          <w:szCs w:val="16"/>
-          <w:lang w:val="en-US"/>
-        </w:rPr>
-      </w:pPr>
-      <w:r>
-        <w:rPr>
-          <w:rFonts w:ascii="Courier New" w:hAnsi="Courier New" w:cs="Courier New"/>
-          <w:sz w:val="16"/>
-          <w:szCs w:val="16"/>
-          <w:lang w:val="en-US"/>
-        </w:rPr>
-        <w:t xml:space="preserve">  </w:t>
-      </w:r>
-      <w:r>
-        <w:rPr>
-          <w:rFonts w:ascii="Courier New" w:hAnsi="Courier New" w:cs="Courier New"/>
-          <w:sz w:val="16"/>
-          <w:szCs w:val="16"/>
-          <w:lang w:val="en-US"/>
-        </w:rPr>
-        <w:t>[csv-doc()/csv/record[*[4] = 'Papua New Guinea']]</w:t>
-      </w:r>
-    </w:p>
-    <w:p>
-      <w:pPr>
-        <w:rPr>
-          <w:i/>
-          <w:lang w:val="en-US"/>
-        </w:rPr>
-      </w:pPr>
-      <w:r>
-        <w:rPr>
-          <w:i/>
-          <w:lang w:val="en-US"/>
-        </w:rPr>
-        <w:t xml:space="preserve">Result: </w:t>
-      </w:r>
-      <w:r>
-        <w:rPr>
-          <w:i/>
-          <w:lang w:val="en-US"/>
-        </w:rPr>
-        <w:t>CSV documents with a record which holds in the fourth co</w:t>
-      </w:r>
-      <w:r>
-        <w:rPr>
-          <w:i/>
-          <w:lang w:val="en-US"/>
-        </w:rPr>
-        <w:t>lumn the value Papua New Guinea</w:t>
-      </w:r>
-    </w:p>
-    <w:p>
-      <w:pPr>
-        <w:spacing w:after="0"/>
-        <w:rPr>
-          <w:rFonts w:ascii="Courier New" w:hAnsi="Courier New" w:cs="Courier New"/>
-          <w:sz w:val="16"/>
-          <w:szCs w:val="16"/>
-          <w:lang w:val="en-US"/>
-        </w:rPr>
-      </w:pPr>
-      <w:r>
-        <w:rPr>
-          <w:rFonts w:ascii="Courier New" w:hAnsi="Courier New" w:cs="Courier New"/>
-          <w:sz w:val="16"/>
-          <w:szCs w:val="16"/>
-          <w:lang w:val="en-US"/>
-        </w:rPr>
-        <w:t>\tt\greenfox\declarative-*\data\air\resources\airports\*.csv</w:t>
-      </w:r>
-    </w:p>
-    <w:p>
-      <w:pPr>
-        <w:rPr>
-          <w:rFonts w:ascii="Courier New" w:hAnsi="Courier New" w:cs="Courier New"/>
-          <w:sz w:val="16"/>
-          <w:szCs w:val="16"/>
-          <w:lang w:val="en-US"/>
-        </w:rPr>
-      </w:pPr>
-      <w:r>
-        <w:rPr>
-          <w:rFonts w:ascii="Courier New" w:hAnsi="Courier New" w:cs="Courier New"/>
-          <w:sz w:val="16"/>
-          <w:szCs w:val="16"/>
-          <w:lang w:val="en-US"/>
-        </w:rPr>
-        <w:t xml:space="preserve">  </w:t>
-      </w:r>
-      <w:r>
-        <w:rPr>
-          <w:rFonts w:ascii="Courier New" w:hAnsi="Courier New" w:cs="Courier New"/>
-          <w:sz w:val="16"/>
-          <w:szCs w:val="16"/>
-          <w:lang w:val="en-US"/>
-        </w:rPr>
-        <w:t>[csv-doc()/csv/record[not(*[7] castable as xs:decimal)]</w:t>
-      </w:r>
-    </w:p>
-    <w:p>
-      <w:pPr>
-        <w:rPr>
-          <w:i/>
-          <w:lang w:val="en-US"/>
-        </w:rPr>
-      </w:pPr>
-      <w:r>
-        <w:rPr>
-          <w:i/>
-          <w:lang w:val="en-US"/>
-        </w:rPr>
-        <w:t xml:space="preserve">Result: </w:t>
-      </w:r>
-      <w:r>
-        <w:rPr>
-          <w:i/>
-          <w:lang w:val="en-US"/>
-        </w:rPr>
-        <w:t>all CSV documents with a record which holds in the sev</w:t>
-      </w:r>
-      <w:r>
-        <w:rPr>
-          <w:i/>
-          <w:lang w:val="en-US"/>
-        </w:rPr>
-        <w:t>enth column a non-decimal value</w:t>
-      </w:r>
-    </w:p>
-    <w:p>
-      <w:pPr>
-        <w:rPr>
-          <w:lang w:val="en-US"/>
-        </w:rPr>
-      </w:pPr>
-      <w:r>
-        <w:rPr>
-          <w:lang w:val="en-US"/>
-        </w:rPr>
-        <w:t xml:space="preserve">Using CSV files, parameters are available for dealing with non-comma separators and headlines. </w:t>
-      </w:r>
-      <w:r>
-        <w:rPr>
-          <w:lang w:val="en-US"/>
-        </w:rPr>
-        <w:t>Example:</w:t>
-      </w:r>
-    </w:p>
-    <w:p>
-      <w:pPr>
-        <w:spacing w:after="0"/>
-        <w:rPr>
-          <w:rFonts w:ascii="Courier New" w:hAnsi="Courier New" w:cs="Courier New"/>
-          <w:sz w:val="16"/>
-          <w:szCs w:val="16"/>
-          <w:lang w:val="en-US"/>
-        </w:rPr>
-      </w:pPr>
-      <w:r>
-        <w:rPr>
-          <w:rFonts w:ascii="Courier New" w:hAnsi="Courier New" w:cs="Courier New"/>
-          <w:sz w:val="16"/>
-          <w:szCs w:val="16"/>
-          <w:lang w:val="en-US"/>
-        </w:rPr>
-        <w:lastRenderedPageBreak/>
-        <w:t>fox -b "\tt\greenfox\declarative-*\data\resources\geo\cow.csv</w:t>
-      </w:r>
-    </w:p>
-    <w:p>
-      <w:pPr>
-        <w:spacing w:after="0"/>
-        <w:rPr>
-          <w:rFonts w:ascii="Courier New" w:hAnsi="Courier New" w:cs="Courier New"/>
-          <w:sz w:val="16"/>
-          <w:szCs w:val="16"/>
-          <w:lang w:val="en-US"/>
-        </w:rPr>
-      </w:pPr>
-      <w:r>
-        <w:rPr>
-          <w:rFonts w:ascii="Courier New" w:hAnsi="Courier New" w:cs="Courier New"/>
-          <w:sz w:val="16"/>
-          <w:szCs w:val="16"/>
-          <w:lang w:val="en-US"/>
-        </w:rPr>
-        <w:t xml:space="preserve">  </w:t>
-      </w:r>
-      <w:r>
-        <w:rPr>
-          <w:rFonts w:ascii="Courier New" w:hAnsi="Courier New" w:cs="Courier New"/>
-          <w:sz w:val="16"/>
-          <w:szCs w:val="16"/>
-          <w:lang w:val="en-US"/>
-        </w:rPr>
-        <w:t>\csv-doc(., 'semicolon', 'yes')/csv/record/ISOen_name</w:t>
-      </w:r>
-    </w:p>
-    <w:p>
-      <w:pPr>
-        <w:rPr>
-          <w:rFonts w:ascii="Courier New" w:hAnsi="Courier New" w:cs="Courier New"/>
-          <w:sz w:val="16"/>
-          <w:szCs w:val="16"/>
-          <w:lang w:val="en-US"/>
-        </w:rPr>
-      </w:pPr>
-      <w:r>
-        <w:rPr>
-          <w:rFonts w:ascii="Courier New" w:hAnsi="Courier New" w:cs="Courier New"/>
-          <w:sz w:val="16"/>
-          <w:szCs w:val="16"/>
-          <w:lang w:val="en-US"/>
-        </w:rPr>
-        <w:t xml:space="preserve">  </w:t>
-      </w:r>
-      <w:r>
-        <w:rPr>
-          <w:rFonts w:ascii="Courier New" w:hAnsi="Courier New" w:cs="Courier New"/>
-          <w:sz w:val="16"/>
-          <w:szCs w:val="16"/>
-          <w:lang w:val="en-US"/>
-        </w:rPr>
-        <w:t>[. ne ../ISOen_proper]/concat(., ';', ../ISOen_proper)"</w:t>
-      </w:r>
-    </w:p>
-    <w:p>
-      <w:pPr>
-        <w:rPr>
-          <w:i/>
-          <w:lang w:val="en-US"/>
-        </w:rPr>
-      </w:pPr>
-      <w:r>
-        <w:rPr>
-          <w:i/>
-          <w:lang w:val="en-US"/>
-        </w:rPr>
-        <w:t>Result: A sorted list of pairs – ISOen_name # ISOen_proper – where the two are different (what is rare).</w:t>
+        <w:t xml:space="preserve"> ISOen_proper – where the two are different (what is rare).</w:t>
       </w:r>
     </w:p>
     <w:p>
@@ -9868,7 +10977,20 @@
         <w:rPr>
           <w:lang w:val="en-US"/>
         </w:rPr>
-        <w:t>As target declarations, selecting the target resources of a shape</w:t>
+        <w:t xml:space="preserve">As </w:t>
+      </w:r>
+      <w:r>
+        <w:rPr>
+          <w:b/>
+          <w:lang w:val="en-US"/>
+        </w:rPr>
+        <w:t>target declaration</w:t>
+      </w:r>
+      <w:r>
+        <w:rPr>
+          <w:lang w:val="en-US"/>
+        </w:rPr>
+        <w:t>, selecting the target resources of a shape</w:t>
       </w:r>
     </w:p>
     <w:p>
@@ -9886,7 +11008,20 @@
         <w:rPr>
           <w:lang w:val="en-US"/>
         </w:rPr>
-        <w:t>As link definitions, selecting the link target resources of a link definition</w:t>
+        <w:t xml:space="preserve">As </w:t>
+      </w:r>
+      <w:r>
+        <w:rPr>
+          <w:b/>
+          <w:lang w:val="en-US"/>
+        </w:rPr>
+        <w:t>link definition</w:t>
+      </w:r>
+      <w:r>
+        <w:rPr>
+          <w:lang w:val="en-US"/>
+        </w:rPr>
+        <w:t>, selecting the link target resources of a link definition</w:t>
       </w:r>
     </w:p>
     <w:p>
@@ -9904,7 +11039,26 @@
         <w:rPr>
           <w:lang w:val="en-US"/>
         </w:rPr>
-        <w:t>As resource value to be checked against constraints, possibly in combination with other values produced by Foxpath or another expression language</w:t>
+        <w:t xml:space="preserve">As </w:t>
+      </w:r>
+      <w:r>
+        <w:rPr>
+          <w:b/>
+          <w:lang w:val="en-US"/>
+        </w:rPr>
+        <w:t>resource value</w:t>
+      </w:r>
+      <w:r>
+        <w:rPr>
+          <w:lang w:val="en-US"/>
+        </w:rPr>
+        <w:t xml:space="preserve"> to be checked against constraints</w:t>
+      </w:r>
+      <w:r>
+        <w:rPr>
+          <w:lang w:val="en-US"/>
+        </w:rPr>
+        <w:t xml:space="preserve"> (e.g. Value constraints)</w:t>
       </w:r>
     </w:p>
     <w:p>
@@ -9939,14 +11093,57 @@
         <w:rPr>
           <w:lang w:val="en-US"/>
         </w:rPr>
-        <w:t xml:space="preserve">Foxpath expressions are contained by attributes with the name suffix FOX, or with the name </w:t>
-      </w:r>
-      <w:r>
-        <w:rPr>
-          <w:rFonts w:ascii="Courier New" w:hAnsi="Courier New" w:cs="Courier New"/>
-          <w:lang w:val="en-US"/>
-        </w:rPr>
-        <w:t>foxpath</w:t>
+        <w:t>Foxpath expressions are contained by attributes with the name suffix FOX</w:t>
+      </w:r>
+      <w:r>
+        <w:rPr>
+          <w:lang w:val="en-US"/>
+        </w:rPr>
+        <w:t xml:space="preserve">. </w:t>
+      </w:r>
+    </w:p>
+    <w:p>
+      <w:pPr>
+        <w:spacing w:after="0"/>
+        <w:rPr>
+          <w:lang w:val="en-US"/>
+        </w:rPr>
+      </w:pPr>
+      <w:r>
+        <w:rPr>
+          <w:lang w:val="en-US"/>
+        </w:rPr>
+        <w:t>Examples: navigateFOX, exprFOX</w:t>
+      </w:r>
+      <w:r>
+        <w:rPr>
+          <w:lang w:val="en-US"/>
+        </w:rPr>
+        <w:t xml:space="preserve">, </w:t>
+      </w:r>
+      <w:r>
+        <w:rPr>
+          <w:lang w:val="en-US"/>
+        </w:rPr>
+        <w:t xml:space="preserve">expr1FOX, </w:t>
+      </w:r>
+      <w:r>
+        <w:rPr>
+          <w:lang w:val="en-US"/>
+        </w:rPr>
+        <w:t>reflector</w:t>
+      </w:r>
+      <w:r>
+        <w:rPr>
+          <w:lang w:val="en-US"/>
+        </w:rPr>
+        <w:t>2</w:t>
+      </w:r>
+      <w:r>
+        <w:rPr>
+          <w:lang w:val="en-US"/>
+        </w:rPr>
+        <w:t>FOX</w:t>
       </w:r>
       <w:r>
         <w:rPr>
@@ -9957,10 +11154,13 @@
     </w:p>
     <w:p>
       <w:pPr>
-        <w:rPr>
-          <w:lang w:val="en-US"/>
-        </w:rPr>
-      </w:pPr>
+        <w:spacing w:after="0"/>
+        <w:rPr>
+          <w:lang w:val="en-US"/>
+        </w:rPr>
+      </w:pPr>
+      <w:bookmarkStart w:id="0" w:name="_GoBack"/>
+      <w:bookmarkEnd w:id="0"/>
     </w:p>
     <w:p>
       <w:pPr>
@@ -10279,7 +11479,6 @@
         <w:rPr>
           <w:lang w:val="en-US"/>
         </w:rPr>
-        <w:lastRenderedPageBreak/>
         <w:t>Evaluation context</w:t>
       </w:r>
     </w:p>
@@ -10323,6 +11522,7 @@
         <w:rPr>
           <w:lang w:val="en-US"/>
         </w:rPr>
+        <w:lastRenderedPageBreak/>
         <w:t>Foxpath context</w:t>
       </w:r>
     </w:p>
@@ -29521,7 +30721,7 @@
 </file>
 
 <file path=customXml/itemProps1.xml><?xml version="1.0" encoding="utf-8"?>
-<ds:datastoreItem xmlns:ds="http://schemas.openxmlformats.org/officeDocument/2006/customXml" ds:itemID="{7F658302-93E8-40C9-A632-422DBFFC0AD2}">
+<ds:datastoreItem xmlns:ds="http://schemas.openxmlformats.org/officeDocument/2006/customXml" ds:itemID="{4016D28B-16F4-4BB1-A589-2D367BBE064B}">
   <ds:schemaRefs>
     <ds:schemaRef ds:uri="http://schemas.openxmlformats.org/officeDocument/2006/bibliography"/>
   </ds:schemaRefs>

</xml_diff>

<commit_message>
Further polish to the slides for Declarative Amsterdam2020.
</commit_message>
<xml_diff>
--- a/declarative-amsterdam-2020/an-introduction-to-greenfox/an-introduction-to-greenfox.docx
+++ b/declarative-amsterdam-2020/an-introduction-to-greenfox/an-introduction-to-greenfox.docx
@@ -19369,25 +19369,7 @@
           <w:szCs w:val="18"/>
           <w:lang w:val="en-US"/>
         </w:rPr>
-        <w:t>&lt;file navigateFOX=".\\*[file-date() gt $maxDate]</w:t>
-      </w:r>
-      <w:r>
-        <w:rPr>
-          <w:rFonts w:ascii="Courier New" w:hAnsi="Courier New" w:cs="Courier New"/>
-          <w:sz w:val="18"/>
-          <w:szCs w:val="18"/>
-          <w:lang w:val="en-US"/>
-        </w:rPr>
-        <w:t>"</w:t>
-      </w:r>
-      <w:r>
-        <w:rPr>
-          <w:rFonts w:ascii="Courier New" w:hAnsi="Courier New" w:cs="Courier New"/>
-          <w:sz w:val="18"/>
-          <w:szCs w:val="18"/>
-          <w:lang w:val="en-US"/>
-        </w:rPr>
-        <w:t>&gt;…&lt;/file&gt;</w:t>
+        <w:t>&lt;file navigateFOX=".\\*[file-date() gt $maxDate]"&gt;…&lt;/file&gt;</w:t>
       </w:r>
     </w:p>
     <w:p>
@@ -20191,8 +20173,6 @@
           <w:lang w:val="en-US"/>
         </w:rPr>
       </w:pPr>
-      <w:bookmarkStart w:id="5" w:name="_GoBack"/>
-      <w:bookmarkEnd w:id="5"/>
     </w:p>
     <w:p>
       <w:pPr>
@@ -20202,8 +20182,8 @@
           <w:lang w:val="en-US"/>
         </w:rPr>
       </w:pPr>
-      <w:bookmarkStart w:id="6" w:name="_Link_resolution"/>
-      <w:bookmarkEnd w:id="6"/>
+      <w:bookmarkStart w:id="5" w:name="_Link_resolution"/>
+      <w:bookmarkEnd w:id="5"/>
       <w:r>
         <w:rPr>
           <w:lang w:val="en-US"/>
@@ -26771,7 +26751,15 @@
         <w:rPr>
           <w:lang w:val="en-US"/>
         </w:rPr>
-        <w:t xml:space="preserve"> For each constraint type, a varying number of constraint facets is available.</w:t>
+        <w:t xml:space="preserve"> For each constraint type, a varying number of </w:t>
+      </w:r>
+      <w:bookmarkStart w:id="6" w:name="_GoBack"/>
+      <w:bookmarkEnd w:id="6"/>
+      <w:r>
+        <w:rPr>
+          <w:lang w:val="en-US"/>
+        </w:rPr>
+        <w:t>constraint facets is available.</w:t>
       </w:r>
       <w:r>
         <w:rPr>
@@ -26850,7 +26838,37 @@
                 <w:b/>
                 <w:lang w:val="en-US"/>
               </w:rPr>
-              <w:t>File (F) or Folder (D)</w:t>
+              <w:t xml:space="preserve">File (F) </w:t>
+            </w:r>
+          </w:p>
+          <w:p>
+            <w:pPr>
+              <w:rPr>
+                <w:b/>
+                <w:lang w:val="en-US"/>
+              </w:rPr>
+            </w:pPr>
+            <w:r>
+              <w:rPr>
+                <w:b/>
+                <w:lang w:val="en-US"/>
+              </w:rPr>
+              <w:t xml:space="preserve">or </w:t>
+            </w:r>
+          </w:p>
+          <w:p>
+            <w:pPr>
+              <w:rPr>
+                <w:b/>
+                <w:lang w:val="en-US"/>
+              </w:rPr>
+            </w:pPr>
+            <w:r>
+              <w:rPr>
+                <w:b/>
+                <w:lang w:val="en-US"/>
+              </w:rPr>
+              <w:t>Folder (D)</w:t>
             </w:r>
           </w:p>
         </w:tc>
@@ -27850,11 +27868,9 @@
             </w:pPr>
             <w:r>
               <w:rPr>
-                <w:b/>
-                <w:color w:val="00B050"/>
-                <w:lang w:val="en-US"/>
-              </w:rPr>
-              <w:t>B</w:t>
+                <w:lang w:val="en-US"/>
+              </w:rPr>
+              <w:t>U</w:t>
             </w:r>
             <w:r>
               <w:rPr>
@@ -28050,11 +28066,9 @@
             </w:pPr>
             <w:r>
               <w:rPr>
-                <w:b/>
-                <w:color w:val="00B050"/>
-                <w:lang w:val="en-US"/>
-              </w:rPr>
-              <w:t>B</w:t>
+                <w:lang w:val="en-US"/>
+              </w:rPr>
+              <w:t>U</w:t>
             </w:r>
             <w:r>
               <w:rPr>
@@ -30857,7 +30871,7 @@
 </file>
 
 <file path=customXml/itemProps1.xml><?xml version="1.0" encoding="utf-8"?>
-<ds:datastoreItem xmlns:ds="http://schemas.openxmlformats.org/officeDocument/2006/customXml" ds:itemID="{A2C65D44-21BF-48C7-9E14-BFE5FF8F3207}">
+<ds:datastoreItem xmlns:ds="http://schemas.openxmlformats.org/officeDocument/2006/customXml" ds:itemID="{9A7CF993-9CD2-4AED-9F4A-E034ECEF0339}">
   <ds:schemaRefs>
     <ds:schemaRef ds:uri="http://schemas.openxmlformats.org/officeDocument/2006/bibliography"/>
   </ds:schemaRefs>

</xml_diff>

<commit_message>
Documentation of several constraint types.
</commit_message>
<xml_diff>
--- a/declarative-amsterdam-2020/an-introduction-to-greenfox/an-introduction-to-greenfox.docx
+++ b/declarative-amsterdam-2020/an-introduction-to-greenfox/an-introduction-to-greenfox.docx
@@ -30440,14 +30440,7 @@
           <w:i/>
           <w:lang w:val="en-US"/>
         </w:rPr>
-        <w:t>eq, ne, like, notLike, matches, notMatches</w:t>
-      </w:r>
-      <w:r>
-        <w:rPr>
-          <w:i/>
-          <w:lang w:val="en-US"/>
-        </w:rPr>
-        <w:t>.</w:t>
+        <w:t>eq, ne, like, notLike, matches, notMatches.</w:t>
       </w:r>
     </w:p>
     <w:p>
@@ -31356,7 +31349,6 @@
     </w:p>
     <w:p>
       <w:pPr>
-        <w:spacing w:after="0"/>
         <w:rPr>
           <w:lang w:val="en-US"/>
         </w:rPr>
@@ -31367,15 +31359,6 @@
         </w:rPr>
         <w:t>FolderContent constraints check the content of a folder – presence and absence of files and the number of files matching a name pattern. Checks may include file hash keys.</w:t>
       </w:r>
-      <w:bookmarkStart w:id="6" w:name="_GoBack"/>
-      <w:bookmarkEnd w:id="6"/>
-    </w:p>
-    <w:p>
-      <w:pPr>
-        <w:rPr>
-          <w:lang w:val="en-US"/>
-        </w:rPr>
-      </w:pPr>
     </w:p>
     <w:p>
       <w:pPr>
@@ -32163,7 +32146,779 @@
         <w:rPr>
           <w:lang w:val="en-US"/>
         </w:rPr>
-        <w:t>bla</w:t>
+        <w:t>Mediatype constraints check the mediatype of the target resource. It is checked if the resource has one of the mediatypes XML, JSON or CSV. In case of CSV, optional additional constraints refer to the number of rows and the numbers of columns.</w:t>
+      </w:r>
+    </w:p>
+    <w:p>
+      <w:pPr>
+        <w:spacing w:after="0"/>
+        <w:rPr>
+          <w:i/>
+          <w:lang w:val="en-US"/>
+        </w:rPr>
+      </w:pPr>
+      <w:r>
+        <w:rPr>
+          <w:lang w:val="en-US"/>
+        </w:rPr>
+        <w:t>Facets:</w:t>
+      </w:r>
+      <w:r>
+        <w:rPr>
+          <w:lang w:val="en-US"/>
+        </w:rPr>
+        <w:tab/>
+      </w:r>
+      <w:r>
+        <w:rPr>
+          <w:i/>
+          <w:lang w:val="en-US"/>
+        </w:rPr>
+        <w:t xml:space="preserve">eq, csv.columnCount, csv.columnMinCount, csv.columnMaxCount, </w:t>
+      </w:r>
+    </w:p>
+    <w:p>
+      <w:pPr>
+        <w:ind w:firstLine="708"/>
+        <w:rPr>
+          <w:i/>
+          <w:lang w:val="en-US"/>
+        </w:rPr>
+      </w:pPr>
+      <w:r>
+        <w:rPr>
+          <w:i/>
+          <w:lang w:val="en-US"/>
+        </w:rPr>
+        <w:t>csv.rowCount, csv.rowMinCount, csv.rowMaxCount</w:t>
+      </w:r>
+      <w:r>
+        <w:rPr>
+          <w:i/>
+          <w:lang w:val="en-US"/>
+        </w:rPr>
+        <w:t>.</w:t>
+      </w:r>
+      <w:bookmarkStart w:id="6" w:name="_GoBack"/>
+      <w:bookmarkEnd w:id="6"/>
+    </w:p>
+    <w:p>
+      <w:pPr>
+        <w:rPr>
+          <w:lang w:val="en-US"/>
+        </w:rPr>
+      </w:pPr>
+      <w:r>
+        <w:rPr>
+          <w:lang w:val="en-US"/>
+        </w:rPr>
+        <w:t>Examples:</w:t>
+      </w:r>
+    </w:p>
+    <w:p>
+      <w:pPr>
+        <w:shd w:val="clear" w:color="auto" w:fill="FFFFFF"/>
+        <w:autoSpaceDE w:val="0"/>
+        <w:autoSpaceDN w:val="0"/>
+        <w:adjustRightInd w:val="0"/>
+        <w:spacing w:after="0" w:line="240" w:lineRule="auto"/>
+        <w:rPr>
+          <w:rFonts w:ascii="Courier New" w:hAnsi="Courier New" w:cs="Courier New"/>
+          <w:color w:val="000096"/>
+          <w:sz w:val="16"/>
+          <w:szCs w:val="16"/>
+          <w:highlight w:val="white"/>
+          <w:lang w:val="en-US"/>
+        </w:rPr>
+      </w:pPr>
+      <w:r>
+        <w:rPr>
+          <w:rFonts w:ascii="Courier New" w:hAnsi="Courier New" w:cs="Courier New"/>
+          <w:color w:val="000096"/>
+          <w:sz w:val="16"/>
+          <w:szCs w:val="16"/>
+          <w:highlight w:val="white"/>
+          <w:lang w:val="en-US"/>
+        </w:rPr>
+        <w:t>&lt;mediatype</w:t>
+      </w:r>
+      <w:r>
+        <w:rPr>
+          <w:rFonts w:ascii="Courier New" w:hAnsi="Courier New" w:cs="Courier New"/>
+          <w:color w:val="F5844C"/>
+          <w:sz w:val="16"/>
+          <w:szCs w:val="16"/>
+          <w:highlight w:val="white"/>
+          <w:lang w:val="en-US"/>
+        </w:rPr>
+        <w:t xml:space="preserve"> eq</w:t>
+      </w:r>
+      <w:r>
+        <w:rPr>
+          <w:rFonts w:ascii="Courier New" w:hAnsi="Courier New" w:cs="Courier New"/>
+          <w:color w:val="FF8040"/>
+          <w:sz w:val="16"/>
+          <w:szCs w:val="16"/>
+          <w:highlight w:val="white"/>
+          <w:lang w:val="en-US"/>
+        </w:rPr>
+        <w:t>=</w:t>
+      </w:r>
+      <w:r>
+        <w:rPr>
+          <w:rFonts w:ascii="Courier New" w:hAnsi="Courier New" w:cs="Courier New"/>
+          <w:color w:val="993300"/>
+          <w:sz w:val="16"/>
+          <w:szCs w:val="16"/>
+          <w:highlight w:val="white"/>
+          <w:lang w:val="en-US"/>
+        </w:rPr>
+        <w:t>"json"</w:t>
+      </w:r>
+      <w:r>
+        <w:rPr>
+          <w:rFonts w:ascii="Courier New" w:hAnsi="Courier New" w:cs="Courier New"/>
+          <w:color w:val="000096"/>
+          <w:sz w:val="16"/>
+          <w:szCs w:val="16"/>
+          <w:highlight w:val="white"/>
+          <w:lang w:val="en-US"/>
+        </w:rPr>
+        <w:t>/&gt;</w:t>
+      </w:r>
+    </w:p>
+    <w:p>
+      <w:pPr>
+        <w:shd w:val="clear" w:color="auto" w:fill="FFFFFF"/>
+        <w:autoSpaceDE w:val="0"/>
+        <w:autoSpaceDN w:val="0"/>
+        <w:adjustRightInd w:val="0"/>
+        <w:spacing w:after="0" w:line="240" w:lineRule="auto"/>
+        <w:rPr>
+          <w:rFonts w:ascii="Courier New" w:hAnsi="Courier New" w:cs="Courier New"/>
+          <w:sz w:val="16"/>
+          <w:szCs w:val="16"/>
+          <w:highlight w:val="white"/>
+          <w:lang w:val="en-US"/>
+        </w:rPr>
+      </w:pPr>
+      <w:r>
+        <w:rPr>
+          <w:rFonts w:ascii="Courier New" w:hAnsi="Courier New" w:cs="Courier New"/>
+          <w:color w:val="000096"/>
+          <w:sz w:val="16"/>
+          <w:szCs w:val="16"/>
+          <w:highlight w:val="white"/>
+          <w:lang w:val="en-US"/>
+        </w:rPr>
+        <w:t>&lt;mediatype</w:t>
+      </w:r>
+      <w:r>
+        <w:rPr>
+          <w:rFonts w:ascii="Courier New" w:hAnsi="Courier New" w:cs="Courier New"/>
+          <w:color w:val="F5844C"/>
+          <w:sz w:val="16"/>
+          <w:szCs w:val="16"/>
+          <w:highlight w:val="white"/>
+          <w:lang w:val="en-US"/>
+        </w:rPr>
+        <w:t xml:space="preserve"> eq</w:t>
+      </w:r>
+      <w:r>
+        <w:rPr>
+          <w:rFonts w:ascii="Courier New" w:hAnsi="Courier New" w:cs="Courier New"/>
+          <w:color w:val="FF8040"/>
+          <w:sz w:val="16"/>
+          <w:szCs w:val="16"/>
+          <w:highlight w:val="white"/>
+          <w:lang w:val="en-US"/>
+        </w:rPr>
+        <w:t>=</w:t>
+      </w:r>
+      <w:r>
+        <w:rPr>
+          <w:rFonts w:ascii="Courier New" w:hAnsi="Courier New" w:cs="Courier New"/>
+          <w:color w:val="993300"/>
+          <w:sz w:val="16"/>
+          <w:szCs w:val="16"/>
+          <w:highlight w:val="white"/>
+          <w:lang w:val="en-US"/>
+        </w:rPr>
+        <w:t>"xml json"</w:t>
+      </w:r>
+      <w:r>
+        <w:rPr>
+          <w:rFonts w:ascii="Courier New" w:hAnsi="Courier New" w:cs="Courier New"/>
+          <w:color w:val="000096"/>
+          <w:sz w:val="16"/>
+          <w:szCs w:val="16"/>
+          <w:highlight w:val="white"/>
+          <w:lang w:val="en-US"/>
+        </w:rPr>
+        <w:t>/&gt;</w:t>
+      </w:r>
+    </w:p>
+    <w:p>
+      <w:pPr>
+        <w:shd w:val="clear" w:color="auto" w:fill="FFFFFF"/>
+        <w:autoSpaceDE w:val="0"/>
+        <w:autoSpaceDN w:val="0"/>
+        <w:adjustRightInd w:val="0"/>
+        <w:spacing w:after="0" w:line="240" w:lineRule="auto"/>
+        <w:rPr>
+          <w:rFonts w:ascii="Courier New" w:hAnsi="Courier New" w:cs="Courier New"/>
+          <w:color w:val="000096"/>
+          <w:sz w:val="16"/>
+          <w:szCs w:val="16"/>
+          <w:highlight w:val="white"/>
+          <w:lang w:val="en-US"/>
+        </w:rPr>
+      </w:pPr>
+      <w:r>
+        <w:rPr>
+          <w:rFonts w:ascii="Courier New" w:hAnsi="Courier New" w:cs="Courier New"/>
+          <w:color w:val="000096"/>
+          <w:sz w:val="16"/>
+          <w:szCs w:val="16"/>
+          <w:highlight w:val="white"/>
+          <w:lang w:val="en-US"/>
+        </w:rPr>
+        <w:t>&lt;mediatype</w:t>
+      </w:r>
+      <w:r>
+        <w:rPr>
+          <w:rFonts w:ascii="Courier New" w:hAnsi="Courier New" w:cs="Courier New"/>
+          <w:color w:val="F5844C"/>
+          <w:sz w:val="16"/>
+          <w:szCs w:val="16"/>
+          <w:highlight w:val="white"/>
+          <w:lang w:val="en-US"/>
+        </w:rPr>
+        <w:t xml:space="preserve"> eq</w:t>
+      </w:r>
+      <w:r>
+        <w:rPr>
+          <w:rFonts w:ascii="Courier New" w:hAnsi="Courier New" w:cs="Courier New"/>
+          <w:color w:val="FF8040"/>
+          <w:sz w:val="16"/>
+          <w:szCs w:val="16"/>
+          <w:highlight w:val="white"/>
+          <w:lang w:val="en-US"/>
+        </w:rPr>
+        <w:t>=</w:t>
+      </w:r>
+      <w:r>
+        <w:rPr>
+          <w:rFonts w:ascii="Courier New" w:hAnsi="Courier New" w:cs="Courier New"/>
+          <w:color w:val="993300"/>
+          <w:sz w:val="16"/>
+          <w:szCs w:val="16"/>
+          <w:highlight w:val="white"/>
+          <w:lang w:val="en-US"/>
+        </w:rPr>
+        <w:t>"csv"</w:t>
+      </w:r>
+      <w:r>
+        <w:rPr>
+          <w:rFonts w:ascii="Courier New" w:hAnsi="Courier New" w:cs="Courier New"/>
+          <w:color w:val="000096"/>
+          <w:sz w:val="16"/>
+          <w:szCs w:val="16"/>
+          <w:highlight w:val="white"/>
+          <w:lang w:val="en-US"/>
+        </w:rPr>
+        <w:t>/&gt;</w:t>
+      </w:r>
+    </w:p>
+    <w:p>
+      <w:pPr>
+        <w:rPr>
+          <w:lang w:val="en-US"/>
+        </w:rPr>
+      </w:pPr>
+      <w:r>
+        <w:rPr>
+          <w:rFonts w:ascii="Courier New" w:hAnsi="Courier New" w:cs="Courier New"/>
+          <w:color w:val="000096"/>
+          <w:sz w:val="16"/>
+          <w:szCs w:val="16"/>
+          <w:highlight w:val="white"/>
+          <w:lang w:val="en-US"/>
+        </w:rPr>
+        <w:t>&lt;mediatype</w:t>
+      </w:r>
+      <w:r>
+        <w:rPr>
+          <w:rFonts w:ascii="Courier New" w:hAnsi="Courier New" w:cs="Courier New"/>
+          <w:color w:val="F5844C"/>
+          <w:sz w:val="16"/>
+          <w:szCs w:val="16"/>
+          <w:highlight w:val="white"/>
+          <w:lang w:val="en-US"/>
+        </w:rPr>
+        <w:t xml:space="preserve"> eq</w:t>
+      </w:r>
+      <w:r>
+        <w:rPr>
+          <w:rFonts w:ascii="Courier New" w:hAnsi="Courier New" w:cs="Courier New"/>
+          <w:color w:val="FF8040"/>
+          <w:sz w:val="16"/>
+          <w:szCs w:val="16"/>
+          <w:highlight w:val="white"/>
+          <w:lang w:val="en-US"/>
+        </w:rPr>
+        <w:t>=</w:t>
+      </w:r>
+      <w:r>
+        <w:rPr>
+          <w:rFonts w:ascii="Courier New" w:hAnsi="Courier New" w:cs="Courier New"/>
+          <w:color w:val="993300"/>
+          <w:sz w:val="16"/>
+          <w:szCs w:val="16"/>
+          <w:highlight w:val="white"/>
+          <w:lang w:val="en-US"/>
+        </w:rPr>
+        <w:t xml:space="preserve">"csv" </w:t>
+      </w:r>
+      <w:r>
+        <w:rPr>
+          <w:rFonts w:ascii="Courier New" w:hAnsi="Courier New" w:cs="Courier New"/>
+          <w:color w:val="F5844C"/>
+          <w:sz w:val="16"/>
+          <w:szCs w:val="16"/>
+          <w:highlight w:val="white"/>
+          <w:lang w:val="en-US"/>
+        </w:rPr>
+        <w:t>csv.separator</w:t>
+      </w:r>
+      <w:r>
+        <w:rPr>
+          <w:rFonts w:ascii="Courier New" w:hAnsi="Courier New" w:cs="Courier New"/>
+          <w:color w:val="FF8040"/>
+          <w:sz w:val="16"/>
+          <w:szCs w:val="16"/>
+          <w:highlight w:val="white"/>
+          <w:lang w:val="en-US"/>
+        </w:rPr>
+        <w:t>=</w:t>
+      </w:r>
+      <w:r>
+        <w:rPr>
+          <w:rFonts w:ascii="Courier New" w:hAnsi="Courier New" w:cs="Courier New"/>
+          <w:color w:val="993300"/>
+          <w:sz w:val="16"/>
+          <w:szCs w:val="16"/>
+          <w:highlight w:val="white"/>
+          <w:lang w:val="en-US"/>
+        </w:rPr>
+        <w:t>"semicolon"</w:t>
+      </w:r>
+      <w:r>
+        <w:rPr>
+          <w:rFonts w:ascii="Courier New" w:hAnsi="Courier New" w:cs="Courier New"/>
+          <w:color w:val="F5844C"/>
+          <w:sz w:val="16"/>
+          <w:szCs w:val="16"/>
+          <w:highlight w:val="white"/>
+          <w:lang w:val="en-US"/>
+        </w:rPr>
+        <w:t xml:space="preserve"> csv.withHeader</w:t>
+      </w:r>
+      <w:r>
+        <w:rPr>
+          <w:rFonts w:ascii="Courier New" w:hAnsi="Courier New" w:cs="Courier New"/>
+          <w:color w:val="FF8040"/>
+          <w:sz w:val="16"/>
+          <w:szCs w:val="16"/>
+          <w:highlight w:val="white"/>
+          <w:lang w:val="en-US"/>
+        </w:rPr>
+        <w:t>=</w:t>
+      </w:r>
+      <w:r>
+        <w:rPr>
+          <w:rFonts w:ascii="Courier New" w:hAnsi="Courier New" w:cs="Courier New"/>
+          <w:color w:val="993300"/>
+          <w:sz w:val="16"/>
+          <w:szCs w:val="16"/>
+          <w:highlight w:val="white"/>
+          <w:lang w:val="en-US"/>
+        </w:rPr>
+        <w:t>"true"</w:t>
+      </w:r>
+      <w:r>
+        <w:rPr>
+          <w:rFonts w:ascii="Courier New" w:hAnsi="Courier New" w:cs="Courier New"/>
+          <w:color w:val="000096"/>
+          <w:sz w:val="16"/>
+          <w:szCs w:val="16"/>
+          <w:highlight w:val="white"/>
+          <w:lang w:val="en-US"/>
+        </w:rPr>
+        <w:t>/&gt;</w:t>
+      </w:r>
+      <w:r>
+        <w:rPr>
+          <w:rFonts w:ascii="Courier New" w:hAnsi="Courier New" w:cs="Courier New"/>
+          <w:color w:val="000000"/>
+          <w:sz w:val="16"/>
+          <w:szCs w:val="16"/>
+          <w:highlight w:val="white"/>
+          <w:lang w:val="en-US"/>
+        </w:rPr>
+        <w:br/>
+      </w:r>
+      <w:r>
+        <w:rPr>
+          <w:rFonts w:ascii="Courier New" w:hAnsi="Courier New" w:cs="Courier New"/>
+          <w:color w:val="000096"/>
+          <w:sz w:val="16"/>
+          <w:szCs w:val="16"/>
+          <w:highlight w:val="white"/>
+          <w:lang w:val="en-US"/>
+        </w:rPr>
+        <w:t>&lt;mediatype</w:t>
+      </w:r>
+      <w:r>
+        <w:rPr>
+          <w:rFonts w:ascii="Courier New" w:hAnsi="Courier New" w:cs="Courier New"/>
+          <w:color w:val="F5844C"/>
+          <w:sz w:val="16"/>
+          <w:szCs w:val="16"/>
+          <w:highlight w:val="white"/>
+          <w:lang w:val="en-US"/>
+        </w:rPr>
+        <w:t xml:space="preserve"> eq</w:t>
+      </w:r>
+      <w:r>
+        <w:rPr>
+          <w:rFonts w:ascii="Courier New" w:hAnsi="Courier New" w:cs="Courier New"/>
+          <w:color w:val="FF8040"/>
+          <w:sz w:val="16"/>
+          <w:szCs w:val="16"/>
+          <w:highlight w:val="white"/>
+          <w:lang w:val="en-US"/>
+        </w:rPr>
+        <w:t>=</w:t>
+      </w:r>
+      <w:r>
+        <w:rPr>
+          <w:rFonts w:ascii="Courier New" w:hAnsi="Courier New" w:cs="Courier New"/>
+          <w:color w:val="993300"/>
+          <w:sz w:val="16"/>
+          <w:szCs w:val="16"/>
+          <w:highlight w:val="white"/>
+          <w:lang w:val="en-US"/>
+        </w:rPr>
+        <w:t>"csv"</w:t>
+      </w:r>
+      <w:r>
+        <w:rPr>
+          <w:rFonts w:ascii="Courier New" w:hAnsi="Courier New" w:cs="Courier New"/>
+          <w:color w:val="F5844C"/>
+          <w:sz w:val="16"/>
+          <w:szCs w:val="16"/>
+          <w:highlight w:val="white"/>
+          <w:lang w:val="en-US"/>
+        </w:rPr>
+        <w:t xml:space="preserve"> csv.separator</w:t>
+      </w:r>
+      <w:r>
+        <w:rPr>
+          <w:rFonts w:ascii="Courier New" w:hAnsi="Courier New" w:cs="Courier New"/>
+          <w:color w:val="FF8040"/>
+          <w:sz w:val="16"/>
+          <w:szCs w:val="16"/>
+          <w:highlight w:val="white"/>
+          <w:lang w:val="en-US"/>
+        </w:rPr>
+        <w:t>=</w:t>
+      </w:r>
+      <w:r>
+        <w:rPr>
+          <w:rFonts w:ascii="Courier New" w:hAnsi="Courier New" w:cs="Courier New"/>
+          <w:color w:val="993300"/>
+          <w:sz w:val="16"/>
+          <w:szCs w:val="16"/>
+          <w:highlight w:val="white"/>
+          <w:lang w:val="en-US"/>
+        </w:rPr>
+        <w:t>"semicolon"</w:t>
+      </w:r>
+      <w:r>
+        <w:rPr>
+          <w:rFonts w:ascii="Courier New" w:hAnsi="Courier New" w:cs="Courier New"/>
+          <w:color w:val="F5844C"/>
+          <w:sz w:val="16"/>
+          <w:szCs w:val="16"/>
+          <w:highlight w:val="white"/>
+          <w:lang w:val="en-US"/>
+        </w:rPr>
+        <w:t xml:space="preserve"> csv.header</w:t>
+      </w:r>
+      <w:r>
+        <w:rPr>
+          <w:rFonts w:ascii="Courier New" w:hAnsi="Courier New" w:cs="Courier New"/>
+          <w:color w:val="FF8040"/>
+          <w:sz w:val="16"/>
+          <w:szCs w:val="16"/>
+          <w:highlight w:val="white"/>
+          <w:lang w:val="en-US"/>
+        </w:rPr>
+        <w:t>=</w:t>
+      </w:r>
+      <w:r>
+        <w:rPr>
+          <w:rFonts w:ascii="Courier New" w:hAnsi="Courier New" w:cs="Courier New"/>
+          <w:color w:val="993300"/>
+          <w:sz w:val="16"/>
+          <w:szCs w:val="16"/>
+          <w:highlight w:val="white"/>
+          <w:lang w:val="en-US"/>
+        </w:rPr>
+        <w:t>"yes"</w:t>
+      </w:r>
+      <w:r>
+        <w:rPr>
+          <w:rFonts w:ascii="Courier New" w:hAnsi="Courier New" w:cs="Courier New"/>
+          <w:color w:val="F5844C"/>
+          <w:sz w:val="16"/>
+          <w:szCs w:val="16"/>
+          <w:highlight w:val="white"/>
+          <w:lang w:val="en-US"/>
+        </w:rPr>
+        <w:t xml:space="preserve"> </w:t>
+      </w:r>
+      <w:r>
+        <w:rPr>
+          <w:rFonts w:ascii="Courier New" w:hAnsi="Courier New" w:cs="Courier New"/>
+          <w:color w:val="000000"/>
+          <w:sz w:val="16"/>
+          <w:szCs w:val="16"/>
+          <w:highlight w:val="white"/>
+          <w:lang w:val="en-US"/>
+        </w:rPr>
+        <w:br/>
+      </w:r>
+      <w:r>
+        <w:rPr>
+          <w:rFonts w:ascii="Courier New" w:hAnsi="Courier New" w:cs="Courier New"/>
+          <w:color w:val="F5844C"/>
+          <w:sz w:val="16"/>
+          <w:szCs w:val="16"/>
+          <w:highlight w:val="white"/>
+          <w:lang w:val="en-US"/>
+        </w:rPr>
+        <w:t xml:space="preserve">           csv.columnCount</w:t>
+      </w:r>
+      <w:r>
+        <w:rPr>
+          <w:rFonts w:ascii="Courier New" w:hAnsi="Courier New" w:cs="Courier New"/>
+          <w:color w:val="FF8040"/>
+          <w:sz w:val="16"/>
+          <w:szCs w:val="16"/>
+          <w:highlight w:val="white"/>
+          <w:lang w:val="en-US"/>
+        </w:rPr>
+        <w:t>=</w:t>
+      </w:r>
+      <w:r>
+        <w:rPr>
+          <w:rFonts w:ascii="Courier New" w:hAnsi="Courier New" w:cs="Courier New"/>
+          <w:color w:val="993300"/>
+          <w:sz w:val="16"/>
+          <w:szCs w:val="16"/>
+          <w:highlight w:val="white"/>
+          <w:lang w:val="en-US"/>
+        </w:rPr>
+        <w:t>"71"</w:t>
+      </w:r>
+      <w:r>
+        <w:rPr>
+          <w:rFonts w:ascii="Courier New" w:hAnsi="Courier New" w:cs="Courier New"/>
+          <w:color w:val="F5844C"/>
+          <w:sz w:val="16"/>
+          <w:szCs w:val="16"/>
+          <w:highlight w:val="white"/>
+          <w:lang w:val="en-US"/>
+        </w:rPr>
+        <w:t xml:space="preserve"> csv.columnCountMsg</w:t>
+      </w:r>
+      <w:r>
+        <w:rPr>
+          <w:rFonts w:ascii="Courier New" w:hAnsi="Courier New" w:cs="Courier New"/>
+          <w:color w:val="FF8040"/>
+          <w:sz w:val="16"/>
+          <w:szCs w:val="16"/>
+          <w:highlight w:val="white"/>
+          <w:lang w:val="en-US"/>
+        </w:rPr>
+        <w:t>=</w:t>
+      </w:r>
+      <w:r>
+        <w:rPr>
+          <w:rFonts w:ascii="Courier New" w:hAnsi="Courier New" w:cs="Courier New"/>
+          <w:color w:val="993300"/>
+          <w:sz w:val="16"/>
+          <w:szCs w:val="16"/>
+          <w:highlight w:val="white"/>
+          <w:lang w:val="en-US"/>
+        </w:rPr>
+        <w:t>"Not the expected number of columns"</w:t>
+      </w:r>
+      <w:r>
+        <w:rPr>
+          <w:rFonts w:ascii="Courier New" w:hAnsi="Courier New" w:cs="Courier New"/>
+          <w:color w:val="F5844C"/>
+          <w:sz w:val="16"/>
+          <w:szCs w:val="16"/>
+          <w:highlight w:val="white"/>
+          <w:lang w:val="en-US"/>
+        </w:rPr>
+        <w:t xml:space="preserve"> </w:t>
+      </w:r>
+      <w:r>
+        <w:rPr>
+          <w:rFonts w:ascii="Courier New" w:hAnsi="Courier New" w:cs="Courier New"/>
+          <w:color w:val="000000"/>
+          <w:sz w:val="16"/>
+          <w:szCs w:val="16"/>
+          <w:highlight w:val="white"/>
+          <w:lang w:val="en-US"/>
+        </w:rPr>
+        <w:br/>
+      </w:r>
+      <w:r>
+        <w:rPr>
+          <w:rFonts w:ascii="Courier New" w:hAnsi="Courier New" w:cs="Courier New"/>
+          <w:color w:val="F5844C"/>
+          <w:sz w:val="16"/>
+          <w:szCs w:val="16"/>
+          <w:highlight w:val="white"/>
+          <w:lang w:val="en-US"/>
+        </w:rPr>
+        <w:t xml:space="preserve">  </w:t>
+      </w:r>
+      <w:r>
+        <w:rPr>
+          <w:rFonts w:ascii="Courier New" w:hAnsi="Courier New" w:cs="Courier New"/>
+          <w:color w:val="F5844C"/>
+          <w:sz w:val="16"/>
+          <w:szCs w:val="16"/>
+          <w:highlight w:val="white"/>
+          <w:lang w:val="en-US"/>
+        </w:rPr>
+        <w:t xml:space="preserve"> </w:t>
+      </w:r>
+      <w:r>
+        <w:rPr>
+          <w:rFonts w:ascii="Courier New" w:hAnsi="Courier New" w:cs="Courier New"/>
+          <w:color w:val="F5844C"/>
+          <w:sz w:val="16"/>
+          <w:szCs w:val="16"/>
+          <w:highlight w:val="white"/>
+          <w:lang w:val="en-US"/>
+        </w:rPr>
+        <w:t xml:space="preserve">        csv.rowCount</w:t>
+      </w:r>
+      <w:r>
+        <w:rPr>
+          <w:rFonts w:ascii="Courier New" w:hAnsi="Courier New" w:cs="Courier New"/>
+          <w:color w:val="FF8040"/>
+          <w:sz w:val="16"/>
+          <w:szCs w:val="16"/>
+          <w:highlight w:val="white"/>
+          <w:lang w:val="en-US"/>
+        </w:rPr>
+        <w:t>=</w:t>
+      </w:r>
+      <w:r>
+        <w:rPr>
+          <w:rFonts w:ascii="Courier New" w:hAnsi="Courier New" w:cs="Courier New"/>
+          <w:color w:val="993300"/>
+          <w:sz w:val="16"/>
+          <w:szCs w:val="16"/>
+          <w:highlight w:val="white"/>
+          <w:lang w:val="en-US"/>
+        </w:rPr>
+        <w:t>"249"</w:t>
+      </w:r>
+      <w:r>
+        <w:rPr>
+          <w:rFonts w:ascii="Courier New" w:hAnsi="Courier New" w:cs="Courier New"/>
+          <w:color w:val="F5844C"/>
+          <w:sz w:val="16"/>
+          <w:szCs w:val="16"/>
+          <w:highlight w:val="white"/>
+          <w:lang w:val="en-US"/>
+        </w:rPr>
+        <w:t xml:space="preserve"> </w:t>
+      </w:r>
+      <w:r>
+        <w:rPr>
+          <w:rFonts w:ascii="Courier New" w:hAnsi="Courier New" w:cs="Courier New"/>
+          <w:color w:val="F5844C"/>
+          <w:sz w:val="16"/>
+          <w:szCs w:val="16"/>
+          <w:highlight w:val="white"/>
+          <w:lang w:val="en-US"/>
+        </w:rPr>
+        <w:t xml:space="preserve">  </w:t>
+      </w:r>
+      <w:r>
+        <w:rPr>
+          <w:rFonts w:ascii="Courier New" w:hAnsi="Courier New" w:cs="Courier New"/>
+          <w:color w:val="F5844C"/>
+          <w:sz w:val="16"/>
+          <w:szCs w:val="16"/>
+          <w:highlight w:val="white"/>
+          <w:lang w:val="en-US"/>
+        </w:rPr>
+        <w:t>csv.rowCountMsg</w:t>
+      </w:r>
+      <w:r>
+        <w:rPr>
+          <w:rFonts w:ascii="Courier New" w:hAnsi="Courier New" w:cs="Courier New"/>
+          <w:color w:val="FF8040"/>
+          <w:sz w:val="16"/>
+          <w:szCs w:val="16"/>
+          <w:highlight w:val="white"/>
+          <w:lang w:val="en-US"/>
+        </w:rPr>
+        <w:t>=</w:t>
+      </w:r>
+      <w:r>
+        <w:rPr>
+          <w:rFonts w:ascii="Courier New" w:hAnsi="Courier New" w:cs="Courier New"/>
+          <w:color w:val="993300"/>
+          <w:sz w:val="16"/>
+          <w:szCs w:val="16"/>
+          <w:highlight w:val="white"/>
+          <w:lang w:val="en-US"/>
+        </w:rPr>
+        <w:t>"Not the expected number of rows"</w:t>
+      </w:r>
+      <w:r>
+        <w:rPr>
+          <w:rFonts w:ascii="Courier New" w:hAnsi="Courier New" w:cs="Courier New"/>
+          <w:color w:val="000096"/>
+          <w:sz w:val="16"/>
+          <w:szCs w:val="16"/>
+          <w:highlight w:val="white"/>
+          <w:lang w:val="en-US"/>
+        </w:rPr>
+        <w:t>/&gt;</w:t>
+      </w:r>
+      <w:r>
+        <w:rPr>
+          <w:rFonts w:ascii="Courier New" w:hAnsi="Courier New" w:cs="Courier New"/>
+          <w:color w:val="000000"/>
+          <w:sz w:val="16"/>
+          <w:szCs w:val="16"/>
+          <w:highlight w:val="white"/>
+          <w:lang w:val="en-US"/>
+        </w:rPr>
+        <w:br/>
       </w:r>
     </w:p>
     <w:p>
@@ -32178,6 +32933,7 @@
         <w:rPr>
           <w:lang w:val="en-US"/>
         </w:rPr>
+        <w:lastRenderedPageBreak/>
         <w:t>DocTree</w:t>
       </w:r>
     </w:p>
@@ -32262,7 +33018,6 @@
         <w:rPr>
           <w:lang w:val="en-US"/>
         </w:rPr>
-        <w:lastRenderedPageBreak/>
         <w:t>Value</w:t>
       </w:r>
     </w:p>
@@ -34043,7 +34798,7 @@
 </file>
 
 <file path=customXml/itemProps1.xml><?xml version="1.0" encoding="utf-8"?>
-<ds:datastoreItem xmlns:ds="http://schemas.openxmlformats.org/officeDocument/2006/customXml" ds:itemID="{D18D9319-125A-40B8-A0DA-07CD0C629023}">
+<ds:datastoreItem xmlns:ds="http://schemas.openxmlformats.org/officeDocument/2006/customXml" ds:itemID="{E2A8214D-2D3C-478A-8F43-06A736D53FA5}">
   <ds:schemaRefs>
     <ds:schemaRef ds:uri="http://schemas.openxmlformats.org/officeDocument/2006/bibliography"/>
   </ds:schemaRefs>

</xml_diff>

<commit_message>
Added a few example schemas.
</commit_message>
<xml_diff>
--- a/declarative-amsterdam-2020/an-introduction-to-greenfox/an-introduction-to-greenfox.docx
+++ b/declarative-amsterdam-2020/an-introduction-to-greenfox/an-introduction-to-greenfox.docx
@@ -20705,6 +20705,8 @@
           <w:lang w:val="en-US"/>
         </w:rPr>
       </w:pPr>
+      <w:bookmarkStart w:id="9" w:name="table_connector_types"/>
+      <w:bookmarkEnd w:id="9"/>
       <w:r>
         <w:rPr>
           <w:b/>
@@ -22101,33 +22103,6 @@
           <w:lang w:val="en-US"/>
         </w:rPr>
       </w:pPr>
-    </w:p>
-    <w:p>
-      <w:pPr>
-        <w:pStyle w:val="Heading4"/>
-        <w:spacing w:after="160"/>
-        <w:rPr>
-          <w:lang w:val="en-US"/>
-        </w:rPr>
-      </w:pPr>
-    </w:p>
-    <w:p>
-      <w:pPr>
-        <w:pStyle w:val="Heading4"/>
-        <w:spacing w:after="160"/>
-        <w:rPr>
-          <w:lang w:val="en-US"/>
-        </w:rPr>
-      </w:pPr>
-    </w:p>
-    <w:p>
-      <w:pPr>
-        <w:pStyle w:val="Heading4"/>
-        <w:spacing w:after="160"/>
-        <w:rPr>
-          <w:lang w:val="en-US"/>
-        </w:rPr>
-      </w:pPr>
       <w:r>
         <w:rPr>
           <w:lang w:val="en-US"/>
@@ -22818,244 +22793,244 @@
           <w:szCs w:val="18"/>
           <w:lang w:val="en-US"/>
         </w:rPr>
+        <w:t xml:space="preserve">    </w:t>
+      </w:r>
+      <w:r>
+        <w:rPr>
+          <w:rFonts w:ascii="Courier New" w:hAnsi="Courier New" w:cs="Courier New"/>
+          <w:sz w:val="18"/>
+          <w:szCs w:val="18"/>
+          <w:lang w:val="en-US"/>
+        </w:rPr>
+        <w:t xml:space="preserve"> </w:t>
+      </w:r>
+      <w:r>
+        <w:rPr>
+          <w:rFonts w:ascii="Courier New" w:hAnsi="Courier New" w:cs="Courier New"/>
+          <w:sz w:val="18"/>
+          <w:szCs w:val="18"/>
+          <w:lang w:val="en-US"/>
+        </w:rPr>
+        <w:t xml:space="preserve"> </w:t>
+      </w:r>
+      <w:r>
+        <w:rPr>
+          <w:rFonts w:ascii="Courier New" w:hAnsi="Courier New" w:cs="Courier New"/>
+          <w:sz w:val="18"/>
+          <w:szCs w:val="18"/>
+          <w:lang w:val="en-US"/>
+        </w:rPr>
+        <w:t xml:space="preserve">   n</w:t>
+      </w:r>
+      <w:r>
+        <w:rPr>
+          <w:rFonts w:ascii="Courier New" w:hAnsi="Courier New" w:cs="Courier New"/>
+          <w:sz w:val="18"/>
+          <w:szCs w:val="18"/>
+          <w:lang w:val="en-US"/>
+        </w:rPr>
+        <w:t>ode-tree($context-uri)</w:t>
+      </w:r>
+    </w:p>
+    <w:p>
+      <w:pPr>
+        <w:spacing w:after="0"/>
+        <w:rPr>
+          <w:rFonts w:ascii="Courier New" w:hAnsi="Courier New" w:cs="Courier New"/>
+          <w:sz w:val="18"/>
+          <w:szCs w:val="18"/>
+          <w:lang w:val="en-US"/>
+        </w:rPr>
+      </w:pPr>
+      <w:r>
+        <w:rPr>
+          <w:rFonts w:ascii="Courier New" w:hAnsi="Courier New" w:cs="Courier New"/>
+          <w:sz w:val="18"/>
+          <w:szCs w:val="18"/>
+          <w:lang w:val="en-US"/>
+        </w:rPr>
+        <w:t xml:space="preserve">     </w:t>
+      </w:r>
+      <w:r>
+        <w:rPr>
+          <w:rFonts w:ascii="Courier New" w:hAnsi="Courier New" w:cs="Courier New"/>
+          <w:sz w:val="18"/>
+          <w:szCs w:val="18"/>
+          <w:lang w:val="en-US"/>
+        </w:rPr>
+        <w:t xml:space="preserve">  e</w:t>
+      </w:r>
+      <w:r>
+        <w:rPr>
+          <w:rFonts w:ascii="Courier New" w:hAnsi="Courier New" w:cs="Courier New"/>
+          <w:sz w:val="18"/>
+          <w:szCs w:val="18"/>
+          <w:lang w:val="en-US"/>
+        </w:rPr>
+        <w:t>lse:</w:t>
+      </w:r>
+    </w:p>
+    <w:p>
+      <w:pPr>
+        <w:spacing w:after="0"/>
+        <w:rPr>
+          <w:rFonts w:ascii="Courier New" w:hAnsi="Courier New" w:cs="Courier New"/>
+          <w:sz w:val="18"/>
+          <w:szCs w:val="18"/>
+          <w:lang w:val="en-US"/>
+        </w:rPr>
+      </w:pPr>
+      <w:r>
+        <w:rPr>
+          <w:rFonts w:ascii="Courier New" w:hAnsi="Courier New" w:cs="Courier New"/>
+          <w:sz w:val="18"/>
+          <w:szCs w:val="18"/>
+          <w:lang w:val="en-US"/>
+        </w:rPr>
+        <w:t xml:space="preserve">     </w:t>
+      </w:r>
+      <w:r>
+        <w:rPr>
+          <w:rFonts w:ascii="Courier New" w:hAnsi="Courier New" w:cs="Courier New"/>
+          <w:sz w:val="18"/>
+          <w:szCs w:val="18"/>
+          <w:lang w:val="en-US"/>
+        </w:rPr>
+        <w:t xml:space="preserve">    </w:t>
+      </w:r>
+      <w:r>
+        <w:rPr>
+          <w:rFonts w:ascii="Courier New" w:hAnsi="Courier New" w:cs="Courier New"/>
+          <w:sz w:val="18"/>
+          <w:szCs w:val="18"/>
+          <w:lang w:val="en-US"/>
+        </w:rPr>
+        <w:t>$context-uri</w:t>
+      </w:r>
+    </w:p>
+    <w:p>
+      <w:pPr>
+        <w:spacing w:after="0"/>
+        <w:rPr>
+          <w:rFonts w:ascii="Courier New" w:hAnsi="Courier New" w:cs="Courier New"/>
+          <w:sz w:val="18"/>
+          <w:szCs w:val="18"/>
+          <w:lang w:val="en-US"/>
+        </w:rPr>
+      </w:pPr>
+      <w:r>
+        <w:rPr>
+          <w:rFonts w:ascii="Courier New" w:hAnsi="Courier New" w:cs="Courier New"/>
+          <w:sz w:val="18"/>
+          <w:szCs w:val="18"/>
+          <w:lang w:val="en-US"/>
+        </w:rPr>
+        <w:t xml:space="preserve">  f</w:t>
+      </w:r>
+      <w:r>
+        <w:rPr>
+          <w:rFonts w:ascii="Courier New" w:hAnsi="Courier New" w:cs="Courier New"/>
+          <w:sz w:val="18"/>
+          <w:szCs w:val="18"/>
+          <w:lang w:val="en-US"/>
+        </w:rPr>
+        <w:t>or each $context-point in $context-points:</w:t>
+      </w:r>
+    </w:p>
+    <w:p>
+      <w:pPr>
+        <w:spacing w:after="0"/>
+        <w:rPr>
+          <w:rFonts w:ascii="Courier New" w:hAnsi="Courier New" w:cs="Courier New"/>
+          <w:sz w:val="18"/>
+          <w:szCs w:val="18"/>
+          <w:lang w:val="en-US"/>
+        </w:rPr>
+      </w:pPr>
+      <w:r>
+        <w:rPr>
+          <w:rFonts w:ascii="Courier New" w:hAnsi="Courier New" w:cs="Courier New"/>
+          <w:sz w:val="18"/>
+          <w:szCs w:val="18"/>
+          <w:lang w:val="en-US"/>
+        </w:rPr>
+        <w:t xml:space="preserve">     l</w:t>
+      </w:r>
+      <w:r>
+        <w:rPr>
+          <w:rFonts w:ascii="Courier New" w:hAnsi="Courier New" w:cs="Courier New"/>
+          <w:sz w:val="18"/>
+          <w:szCs w:val="18"/>
+          <w:lang w:val="en-US"/>
+        </w:rPr>
+        <w:t>et $target-uris := apply-</w:t>
+      </w:r>
+      <w:r>
+        <w:rPr>
+          <w:rFonts w:ascii="Courier New" w:hAnsi="Courier New" w:cs="Courier New"/>
+          <w:sz w:val="18"/>
+          <w:szCs w:val="18"/>
+          <w:lang w:val="en-US"/>
+        </w:rPr>
+        <w:t xml:space="preserve">connector($LDO.connector, </w:t>
+      </w:r>
+      <w:r>
+        <w:rPr>
+          <w:rFonts w:ascii="Courier New" w:hAnsi="Courier New" w:cs="Courier New"/>
+          <w:sz w:val="18"/>
+          <w:szCs w:val="18"/>
+          <w:lang w:val="en-US"/>
+        </w:rPr>
+        <w:t>$context-point)</w:t>
+      </w:r>
+    </w:p>
+    <w:p>
+      <w:pPr>
+        <w:spacing w:after="0"/>
+        <w:rPr>
+          <w:rFonts w:ascii="Courier New" w:hAnsi="Courier New" w:cs="Courier New"/>
+          <w:sz w:val="18"/>
+          <w:szCs w:val="18"/>
+          <w:lang w:val="en-US"/>
+        </w:rPr>
+      </w:pPr>
+      <w:r>
+        <w:rPr>
+          <w:rFonts w:ascii="Courier New" w:hAnsi="Courier New" w:cs="Courier New"/>
+          <w:sz w:val="18"/>
+          <w:szCs w:val="18"/>
+          <w:lang w:val="en-US"/>
+        </w:rPr>
+        <w:t xml:space="preserve">     f</w:t>
+      </w:r>
+      <w:r>
+        <w:rPr>
+          <w:rFonts w:ascii="Courier New" w:hAnsi="Courier New" w:cs="Courier New"/>
+          <w:sz w:val="18"/>
+          <w:szCs w:val="18"/>
+          <w:lang w:val="en-US"/>
+        </w:rPr>
+        <w:t>or each $target-uri in $target-uris:</w:t>
+      </w:r>
+    </w:p>
+    <w:p>
+      <w:pPr>
+        <w:spacing w:after="0"/>
+        <w:rPr>
+          <w:rFonts w:ascii="Courier New" w:hAnsi="Courier New" w:cs="Courier New"/>
+          <w:sz w:val="18"/>
+          <w:szCs w:val="18"/>
+          <w:lang w:val="en-US"/>
+        </w:rPr>
+      </w:pPr>
+      <w:r>
+        <w:rPr>
+          <w:rFonts w:ascii="Courier New" w:hAnsi="Courier New" w:cs="Courier New"/>
+          <w:sz w:val="18"/>
+          <w:szCs w:val="18"/>
+          <w:lang w:val="en-US"/>
+        </w:rPr>
         <w:lastRenderedPageBreak/>
-        <w:t xml:space="preserve">    </w:t>
-      </w:r>
-      <w:r>
-        <w:rPr>
-          <w:rFonts w:ascii="Courier New" w:hAnsi="Courier New" w:cs="Courier New"/>
-          <w:sz w:val="18"/>
-          <w:szCs w:val="18"/>
-          <w:lang w:val="en-US"/>
-        </w:rPr>
-        <w:t xml:space="preserve"> </w:t>
-      </w:r>
-      <w:r>
-        <w:rPr>
-          <w:rFonts w:ascii="Courier New" w:hAnsi="Courier New" w:cs="Courier New"/>
-          <w:sz w:val="18"/>
-          <w:szCs w:val="18"/>
-          <w:lang w:val="en-US"/>
-        </w:rPr>
-        <w:t xml:space="preserve"> </w:t>
-      </w:r>
-      <w:r>
-        <w:rPr>
-          <w:rFonts w:ascii="Courier New" w:hAnsi="Courier New" w:cs="Courier New"/>
-          <w:sz w:val="18"/>
-          <w:szCs w:val="18"/>
-          <w:lang w:val="en-US"/>
-        </w:rPr>
-        <w:t xml:space="preserve">   n</w:t>
-      </w:r>
-      <w:r>
-        <w:rPr>
-          <w:rFonts w:ascii="Courier New" w:hAnsi="Courier New" w:cs="Courier New"/>
-          <w:sz w:val="18"/>
-          <w:szCs w:val="18"/>
-          <w:lang w:val="en-US"/>
-        </w:rPr>
-        <w:t>ode-tree($context-uri)</w:t>
-      </w:r>
-    </w:p>
-    <w:p>
-      <w:pPr>
-        <w:spacing w:after="0"/>
-        <w:rPr>
-          <w:rFonts w:ascii="Courier New" w:hAnsi="Courier New" w:cs="Courier New"/>
-          <w:sz w:val="18"/>
-          <w:szCs w:val="18"/>
-          <w:lang w:val="en-US"/>
-        </w:rPr>
-      </w:pPr>
-      <w:r>
-        <w:rPr>
-          <w:rFonts w:ascii="Courier New" w:hAnsi="Courier New" w:cs="Courier New"/>
-          <w:sz w:val="18"/>
-          <w:szCs w:val="18"/>
-          <w:lang w:val="en-US"/>
-        </w:rPr>
-        <w:t xml:space="preserve">     </w:t>
-      </w:r>
-      <w:r>
-        <w:rPr>
-          <w:rFonts w:ascii="Courier New" w:hAnsi="Courier New" w:cs="Courier New"/>
-          <w:sz w:val="18"/>
-          <w:szCs w:val="18"/>
-          <w:lang w:val="en-US"/>
-        </w:rPr>
-        <w:t xml:space="preserve">  e</w:t>
-      </w:r>
-      <w:r>
-        <w:rPr>
-          <w:rFonts w:ascii="Courier New" w:hAnsi="Courier New" w:cs="Courier New"/>
-          <w:sz w:val="18"/>
-          <w:szCs w:val="18"/>
-          <w:lang w:val="en-US"/>
-        </w:rPr>
-        <w:t>lse:</w:t>
-      </w:r>
-    </w:p>
-    <w:p>
-      <w:pPr>
-        <w:spacing w:after="0"/>
-        <w:rPr>
-          <w:rFonts w:ascii="Courier New" w:hAnsi="Courier New" w:cs="Courier New"/>
-          <w:sz w:val="18"/>
-          <w:szCs w:val="18"/>
-          <w:lang w:val="en-US"/>
-        </w:rPr>
-      </w:pPr>
-      <w:r>
-        <w:rPr>
-          <w:rFonts w:ascii="Courier New" w:hAnsi="Courier New" w:cs="Courier New"/>
-          <w:sz w:val="18"/>
-          <w:szCs w:val="18"/>
-          <w:lang w:val="en-US"/>
-        </w:rPr>
-        <w:t xml:space="preserve">     </w:t>
-      </w:r>
-      <w:r>
-        <w:rPr>
-          <w:rFonts w:ascii="Courier New" w:hAnsi="Courier New" w:cs="Courier New"/>
-          <w:sz w:val="18"/>
-          <w:szCs w:val="18"/>
-          <w:lang w:val="en-US"/>
-        </w:rPr>
-        <w:t xml:space="preserve">    </w:t>
-      </w:r>
-      <w:r>
-        <w:rPr>
-          <w:rFonts w:ascii="Courier New" w:hAnsi="Courier New" w:cs="Courier New"/>
-          <w:sz w:val="18"/>
-          <w:szCs w:val="18"/>
-          <w:lang w:val="en-US"/>
-        </w:rPr>
-        <w:t>$context-uri</w:t>
-      </w:r>
-    </w:p>
-    <w:p>
-      <w:pPr>
-        <w:spacing w:after="0"/>
-        <w:rPr>
-          <w:rFonts w:ascii="Courier New" w:hAnsi="Courier New" w:cs="Courier New"/>
-          <w:sz w:val="18"/>
-          <w:szCs w:val="18"/>
-          <w:lang w:val="en-US"/>
-        </w:rPr>
-      </w:pPr>
-      <w:r>
-        <w:rPr>
-          <w:rFonts w:ascii="Courier New" w:hAnsi="Courier New" w:cs="Courier New"/>
-          <w:sz w:val="18"/>
-          <w:szCs w:val="18"/>
-          <w:lang w:val="en-US"/>
-        </w:rPr>
-        <w:t xml:space="preserve">  f</w:t>
-      </w:r>
-      <w:r>
-        <w:rPr>
-          <w:rFonts w:ascii="Courier New" w:hAnsi="Courier New" w:cs="Courier New"/>
-          <w:sz w:val="18"/>
-          <w:szCs w:val="18"/>
-          <w:lang w:val="en-US"/>
-        </w:rPr>
-        <w:t>or each $context-point in $context-points:</w:t>
-      </w:r>
-    </w:p>
-    <w:p>
-      <w:pPr>
-        <w:spacing w:after="0"/>
-        <w:rPr>
-          <w:rFonts w:ascii="Courier New" w:hAnsi="Courier New" w:cs="Courier New"/>
-          <w:sz w:val="18"/>
-          <w:szCs w:val="18"/>
-          <w:lang w:val="en-US"/>
-        </w:rPr>
-      </w:pPr>
-      <w:r>
-        <w:rPr>
-          <w:rFonts w:ascii="Courier New" w:hAnsi="Courier New" w:cs="Courier New"/>
-          <w:sz w:val="18"/>
-          <w:szCs w:val="18"/>
-          <w:lang w:val="en-US"/>
-        </w:rPr>
-        <w:t xml:space="preserve">     l</w:t>
-      </w:r>
-      <w:r>
-        <w:rPr>
-          <w:rFonts w:ascii="Courier New" w:hAnsi="Courier New" w:cs="Courier New"/>
-          <w:sz w:val="18"/>
-          <w:szCs w:val="18"/>
-          <w:lang w:val="en-US"/>
-        </w:rPr>
-        <w:t>et $target-uris := apply-</w:t>
-      </w:r>
-      <w:r>
-        <w:rPr>
-          <w:rFonts w:ascii="Courier New" w:hAnsi="Courier New" w:cs="Courier New"/>
-          <w:sz w:val="18"/>
-          <w:szCs w:val="18"/>
-          <w:lang w:val="en-US"/>
-        </w:rPr>
-        <w:t xml:space="preserve">connector($LDO.connector, </w:t>
-      </w:r>
-      <w:r>
-        <w:rPr>
-          <w:rFonts w:ascii="Courier New" w:hAnsi="Courier New" w:cs="Courier New"/>
-          <w:sz w:val="18"/>
-          <w:szCs w:val="18"/>
-          <w:lang w:val="en-US"/>
-        </w:rPr>
-        <w:t>$context-point)</w:t>
-      </w:r>
-    </w:p>
-    <w:p>
-      <w:pPr>
-        <w:spacing w:after="0"/>
-        <w:rPr>
-          <w:rFonts w:ascii="Courier New" w:hAnsi="Courier New" w:cs="Courier New"/>
-          <w:sz w:val="18"/>
-          <w:szCs w:val="18"/>
-          <w:lang w:val="en-US"/>
-        </w:rPr>
-      </w:pPr>
-      <w:r>
-        <w:rPr>
-          <w:rFonts w:ascii="Courier New" w:hAnsi="Courier New" w:cs="Courier New"/>
-          <w:sz w:val="18"/>
-          <w:szCs w:val="18"/>
-          <w:lang w:val="en-US"/>
-        </w:rPr>
-        <w:t xml:space="preserve">     f</w:t>
-      </w:r>
-      <w:r>
-        <w:rPr>
-          <w:rFonts w:ascii="Courier New" w:hAnsi="Courier New" w:cs="Courier New"/>
-          <w:sz w:val="18"/>
-          <w:szCs w:val="18"/>
-          <w:lang w:val="en-US"/>
-        </w:rPr>
-        <w:t>or each $target-uri in $target-uris:</w:t>
-      </w:r>
-    </w:p>
-    <w:p>
-      <w:pPr>
-        <w:spacing w:after="0"/>
-        <w:rPr>
-          <w:rFonts w:ascii="Courier New" w:hAnsi="Courier New" w:cs="Courier New"/>
-          <w:sz w:val="18"/>
-          <w:szCs w:val="18"/>
-          <w:lang w:val="en-US"/>
-        </w:rPr>
-      </w:pPr>
-      <w:r>
-        <w:rPr>
-          <w:rFonts w:ascii="Courier New" w:hAnsi="Courier New" w:cs="Courier New"/>
-          <w:sz w:val="18"/>
-          <w:szCs w:val="18"/>
-          <w:lang w:val="en-US"/>
-        </w:rPr>
         <w:t xml:space="preserve">  </w:t>
       </w:r>
       <w:r>
@@ -24701,35 +24676,35 @@
         <w:rPr>
           <w:lang w:val="en-US"/>
         </w:rPr>
+        <w:t xml:space="preserve">Constraints built into a link definition are validated whenever the link definition is used. </w:t>
+      </w:r>
+      <w:r>
+        <w:rPr>
+          <w:lang w:val="en-US"/>
+        </w:rPr>
+        <w:t>Available constraints are summarized by the following table.</w:t>
+      </w:r>
+    </w:p>
+    <w:p>
+      <w:pPr>
+        <w:spacing w:after="0"/>
+        <w:rPr>
+          <w:lang w:val="en-US"/>
+        </w:rPr>
+      </w:pPr>
+    </w:p>
+    <w:p>
+      <w:pPr>
+        <w:rPr>
+          <w:lang w:val="en-US"/>
+        </w:rPr>
+      </w:pPr>
+      <w:r>
+        <w:rPr>
+          <w:b/>
+          <w:lang w:val="en-US"/>
+        </w:rPr>
         <w:lastRenderedPageBreak/>
-        <w:t xml:space="preserve">Constraints built into a link definition are validated whenever the link definition is used. </w:t>
-      </w:r>
-      <w:r>
-        <w:rPr>
-          <w:lang w:val="en-US"/>
-        </w:rPr>
-        <w:t>Available constraints are summarized by the following table.</w:t>
-      </w:r>
-    </w:p>
-    <w:p>
-      <w:pPr>
-        <w:spacing w:after="0"/>
-        <w:rPr>
-          <w:lang w:val="en-US"/>
-        </w:rPr>
-      </w:pPr>
-    </w:p>
-    <w:p>
-      <w:pPr>
-        <w:rPr>
-          <w:lang w:val="en-US"/>
-        </w:rPr>
-      </w:pPr>
-      <w:r>
-        <w:rPr>
-          <w:b/>
-          <w:lang w:val="en-US"/>
-        </w:rPr>
         <w:t>Table. Available constraints which may be included in a link definition.</w:t>
       </w:r>
       <w:r>
@@ -25808,46 +25783,46 @@
               <w:rPr>
                 <w:lang w:val="en-US"/>
               </w:rPr>
+              <w:t>itemXP</w:t>
+            </w:r>
+          </w:p>
+          <w:p>
+            <w:pPr>
+              <w:rPr>
+                <w:lang w:val="en-US"/>
+              </w:rPr>
+            </w:pPr>
+            <w:r>
+              <w:rPr>
+                <w:lang w:val="en-US"/>
+              </w:rPr>
+              <w:t>targetXP</w:t>
+            </w:r>
+          </w:p>
+          <w:p>
+            <w:pPr>
+              <w:rPr>
+                <w:lang w:val="en-US"/>
+              </w:rPr>
+            </w:pPr>
+            <w:r>
+              <w:rPr>
+                <w:lang w:val="en-US"/>
+              </w:rPr>
+              <w:t>uriXP</w:t>
+            </w:r>
+          </w:p>
+          <w:p>
+            <w:pPr>
+              <w:rPr>
+                <w:lang w:val="en-US"/>
+              </w:rPr>
+            </w:pPr>
+            <w:r>
+              <w:rPr>
+                <w:lang w:val="en-US"/>
+              </w:rPr>
               <w:lastRenderedPageBreak/>
-              <w:t>itemXP</w:t>
-            </w:r>
-          </w:p>
-          <w:p>
-            <w:pPr>
-              <w:rPr>
-                <w:lang w:val="en-US"/>
-              </w:rPr>
-            </w:pPr>
-            <w:r>
-              <w:rPr>
-                <w:lang w:val="en-US"/>
-              </w:rPr>
-              <w:t>targetXP</w:t>
-            </w:r>
-          </w:p>
-          <w:p>
-            <w:pPr>
-              <w:rPr>
-                <w:lang w:val="en-US"/>
-              </w:rPr>
-            </w:pPr>
-            <w:r>
-              <w:rPr>
-                <w:lang w:val="en-US"/>
-              </w:rPr>
-              <w:t>uriXP</w:t>
-            </w:r>
-          </w:p>
-          <w:p>
-            <w:pPr>
-              <w:rPr>
-                <w:lang w:val="en-US"/>
-              </w:rPr>
-            </w:pPr>
-            <w:r>
-              <w:rPr>
-                <w:lang w:val="en-US"/>
-              </w:rPr>
               <w:t>valueXP</w:t>
             </w:r>
           </w:p>
@@ -28421,6 +28396,7 @@
         <w:rPr>
           <w:lang w:val="en-US"/>
         </w:rPr>
+        <w:lastRenderedPageBreak/>
         <w:t>Constraint types - summaries</w:t>
       </w:r>
     </w:p>
@@ -36435,6 +36411,8 @@
           <w:lang w:val="en-US"/>
         </w:rPr>
       </w:pPr>
+      <w:bookmarkStart w:id="10" w:name="_Value"/>
+      <w:bookmarkEnd w:id="10"/>
       <w:r>
         <w:rPr>
           <w:lang w:val="en-US"/>
@@ -36632,6 +36610,8 @@
           <w:lang w:val="en-US"/>
         </w:rPr>
       </w:pPr>
+      <w:bookmarkStart w:id="11" w:name="table_check_nodes_value"/>
+      <w:bookmarkEnd w:id="11"/>
       <w:r>
         <w:rPr>
           <w:b/>
@@ -37770,13 +37750,7 @@
               <w:rPr>
                 <w:lang w:val="en-US"/>
               </w:rPr>
-              <w:t>distinct</w:t>
-            </w:r>
-            <w:r>
-              <w:rPr>
-                <w:lang w:val="en-US"/>
-              </w:rPr>
-              <w:t>=</w:t>
+              <w:t>distinct=</w:t>
             </w:r>
             <w:r>
               <w:rPr>
@@ -37823,18 +37797,40 @@
             <w:tcW w:w="2246" w:type="dxa"/>
           </w:tcPr>
           <w:p>
-            <w:r>
+            <w:pPr>
+              <w:rPr>
+                <w:lang w:val="en-US"/>
+              </w:rPr>
+            </w:pPr>
+            <w:r>
+              <w:rPr>
+                <w:lang w:val="en-US"/>
+              </w:rPr>
               <w:t>i</w:t>
             </w:r>
             <w:r>
+              <w:rPr>
+                <w:lang w:val="en-US"/>
+              </w:rPr>
               <w:t>n/</w:t>
             </w:r>
             <w:r>
+              <w:rPr>
+                <w:lang w:val="en-US"/>
+              </w:rPr>
               <w:t>eq</w:t>
             </w:r>
           </w:p>
           <w:p>
-            <w:r>
+            <w:pPr>
+              <w:rPr>
+                <w:lang w:val="en-US"/>
+              </w:rPr>
+            </w:pPr>
+            <w:r>
+              <w:rPr>
+                <w:lang w:val="en-US"/>
+              </w:rPr>
               <w:t>in/ne</w:t>
             </w:r>
           </w:p>
@@ -38174,19 +38170,20 @@
               <w:rPr>
                 <w:lang w:val="en-US"/>
               </w:rPr>
-              <w:t>&lt;</w:t>
-            </w:r>
-            <w:r>
-              <w:rPr>
-                <w:lang w:val="en-US"/>
-              </w:rPr>
-              <w:t>not</w:t>
-            </w:r>
-            <w:r>
-              <w:rPr>
-                <w:lang w:val="en-US"/>
-              </w:rPr>
-              <w:t>in&gt;</w:t>
+              <w:t>&lt;notin&gt;</w:t>
+            </w:r>
+          </w:p>
+          <w:p>
+            <w:pPr>
+              <w:rPr>
+                <w:lang w:val="en-US"/>
+              </w:rPr>
+            </w:pPr>
+            <w:r>
+              <w:rPr>
+                <w:lang w:val="en-US"/>
+              </w:rPr>
+              <w:t xml:space="preserve">  &lt;like&gt;Test-*&lt;/like&gt;</w:t>
             </w:r>
           </w:p>
           <w:p>
@@ -38205,141 +38202,20 @@
               <w:rPr>
                 <w:lang w:val="en-US"/>
               </w:rPr>
-              <w:t>&lt;</w:t>
-            </w:r>
-            <w:r>
-              <w:rPr>
-                <w:lang w:val="en-US"/>
-              </w:rPr>
-              <w:t>like</w:t>
-            </w:r>
-            <w:r>
-              <w:rPr>
-                <w:lang w:val="en-US"/>
-              </w:rPr>
-              <w:t>&gt;</w:t>
-            </w:r>
-            <w:r>
-              <w:rPr>
-                <w:lang w:val="en-US"/>
-              </w:rPr>
-              <w:t>Test-*</w:t>
-            </w:r>
-            <w:r>
-              <w:rPr>
-                <w:lang w:val="en-US"/>
-              </w:rPr>
-              <w:t>&lt;/</w:t>
-            </w:r>
-            <w:r>
-              <w:rPr>
-                <w:lang w:val="en-US"/>
-              </w:rPr>
-              <w:t>like</w:t>
-            </w:r>
-            <w:r>
-              <w:rPr>
-                <w:lang w:val="en-US"/>
-              </w:rPr>
-              <w:t>&gt;</w:t>
-            </w:r>
-          </w:p>
-          <w:p>
-            <w:pPr>
-              <w:rPr>
-                <w:lang w:val="en-US"/>
-              </w:rPr>
-            </w:pPr>
-            <w:r>
-              <w:rPr>
-                <w:lang w:val="en-US"/>
-              </w:rPr>
-              <w:t xml:space="preserve">  </w:t>
-            </w:r>
-            <w:r>
-              <w:rPr>
-                <w:lang w:val="en-US"/>
-              </w:rPr>
-              <w:t>&lt;</w:t>
-            </w:r>
-            <w:r>
-              <w:rPr>
-                <w:lang w:val="en-US"/>
-              </w:rPr>
-              <w:t>like</w:t>
-            </w:r>
-            <w:r>
-              <w:rPr>
-                <w:lang w:val="en-US"/>
-              </w:rPr>
-              <w:t>&gt;</w:t>
-            </w:r>
-            <w:r>
-              <w:rPr>
-                <w:lang w:val="en-US"/>
-              </w:rPr>
-              <w:t>Debug-*</w:t>
-            </w:r>
-            <w:r>
-              <w:rPr>
-                <w:lang w:val="en-US"/>
-              </w:rPr>
-              <w:t>&lt;/</w:t>
-            </w:r>
-            <w:r>
-              <w:rPr>
-                <w:lang w:val="en-US"/>
-              </w:rPr>
-              <w:t>like</w:t>
-            </w:r>
-            <w:r>
-              <w:rPr>
-                <w:lang w:val="en-US"/>
-              </w:rPr>
-              <w:t xml:space="preserve">&gt;    </w:t>
-            </w:r>
-            <w:r>
-              <w:rPr>
-                <w:lang w:val="en-US"/>
-              </w:rPr>
-              <w:t xml:space="preserve">       </w:t>
-            </w:r>
-          </w:p>
-          <w:p>
-            <w:pPr>
-              <w:rPr>
-                <w:lang w:val="en-US"/>
-              </w:rPr>
-            </w:pPr>
-            <w:r>
-              <w:rPr>
-                <w:lang w:val="en-US"/>
-              </w:rPr>
-              <w:t xml:space="preserve">  </w:t>
-            </w:r>
-            <w:r>
-              <w:rPr>
-                <w:lang w:val="en-US"/>
-              </w:rPr>
-              <w:t>&lt;</w:t>
-            </w:r>
-            <w:r>
-              <w:rPr>
-                <w:lang w:val="en-US"/>
-              </w:rPr>
-              <w:t>matches</w:t>
-            </w:r>
-            <w:r>
-              <w:rPr>
-                <w:lang w:val="en-US"/>
-              </w:rPr>
-              <w:t>&gt;</w:t>
-            </w:r>
-            <w:r>
-              <w:rPr>
-                <w:lang w:val="en-US"/>
-              </w:rPr>
-              <w:t>\s&lt;/matches&gt;</w:t>
+              <w:t xml:space="preserve">&lt;like&gt;Debug-*&lt;/like&gt;           </w:t>
+            </w:r>
+          </w:p>
+          <w:p>
+            <w:pPr>
+              <w:rPr>
+                <w:lang w:val="en-US"/>
+              </w:rPr>
+            </w:pPr>
+            <w:r>
+              <w:rPr>
+                <w:lang w:val="en-US"/>
+              </w:rPr>
+              <w:t xml:space="preserve">  &lt;matches&gt;\s&lt;/matches&gt;</w:t>
             </w:r>
           </w:p>
           <w:p>
@@ -38394,13 +38270,7 @@
               <w:rPr>
                 <w:lang w:val="en-US"/>
               </w:rPr>
-              <w:t xml:space="preserve">in&gt; defines </w:t>
-            </w:r>
-            <w:r>
-              <w:rPr>
-                <w:lang w:val="en-US"/>
-              </w:rPr>
-              <w:t>a case which must not apply</w:t>
+              <w:t>in&gt; defines a case which must not apply</w:t>
             </w:r>
           </w:p>
         </w:tc>
@@ -39415,13 +39285,7 @@
               <w:rPr>
                 <w:lang w:val="en-US"/>
               </w:rPr>
-              <w:t>lc</w:t>
-            </w:r>
-            <w:r>
-              <w:rPr>
-                <w:lang w:val="en-US"/>
-              </w:rPr>
-              <w:t xml:space="preserve"> ns</w:t>
+              <w:t>lc ns</w:t>
             </w:r>
             <w:r>
               <w:rPr>
@@ -39445,19 +39309,7 @@
               <w:rPr>
                 <w:lang w:val="en-US"/>
               </w:rPr>
-              <w:t>T</w:t>
-            </w:r>
-            <w:r>
-              <w:rPr>
-                <w:lang w:val="en-US"/>
-              </w:rPr>
-              <w:t xml:space="preserve">he attribute value is a whitespace separated list of </w:t>
-            </w:r>
-            <w:r>
-              <w:rPr>
-                <w:lang w:val="en-US"/>
-              </w:rPr>
-              <w:t>tokens identifying manipulations</w:t>
+              <w:t>The attribute value is a whitespace separated list of tokens identifying manipulations</w:t>
             </w:r>
           </w:p>
           <w:p>
@@ -39619,19 +39471,7 @@
         <w:rPr>
           <w:lang w:val="en-US"/>
         </w:rPr>
-        <w:t>The expression can be</w:t>
-      </w:r>
-      <w:r>
-        <w:rPr>
-          <w:lang w:val="en-US"/>
-        </w:rPr>
-        <w:t xml:space="preserve"> an</w:t>
-      </w:r>
-      <w:r>
-        <w:rPr>
-          <w:lang w:val="en-US"/>
-        </w:rPr>
-        <w:t xml:space="preserve"> </w:t>
+        <w:t xml:space="preserve">The expression can be an </w:t>
       </w:r>
       <w:hyperlink w:anchor="_XPath" w:history="1">
         <w:r>
@@ -39658,19 +39498,7 @@
         <w:rPr>
           <w:lang w:val="en-US"/>
         </w:rPr>
-        <w:t>)</w:t>
-      </w:r>
-      <w:r>
-        <w:rPr>
-          <w:lang w:val="en-US"/>
-        </w:rPr>
-        <w:t xml:space="preserve"> or a</w:t>
-      </w:r>
-      <w:r>
-        <w:rPr>
-          <w:lang w:val="en-US"/>
-        </w:rPr>
-        <w:t xml:space="preserve"> </w:t>
+        <w:t xml:space="preserve">) or a </w:t>
       </w:r>
       <w:hyperlink w:anchor="_LinePath" w:history="1">
         <w:r>
@@ -39685,25 +39513,7 @@
         <w:rPr>
           <w:lang w:val="en-US"/>
         </w:rPr>
-        <w:t xml:space="preserve"> expressions</w:t>
-      </w:r>
-      <w:r>
-        <w:rPr>
-          <w:lang w:val="en-US"/>
-        </w:rPr>
-        <w:t>(@expr</w:t>
-      </w:r>
-      <w:r>
-        <w:rPr>
-          <w:lang w:val="en-US"/>
-        </w:rPr>
-        <w:t xml:space="preserve">LP; </w:t>
-      </w:r>
-      <w:r>
-        <w:rPr>
-          <w:lang w:val="en-US"/>
-        </w:rPr>
-        <w:t>@exprLP</w:t>
+        <w:t xml:space="preserve"> expressions(@exprLP; @exprLP</w:t>
       </w:r>
       <w:r>
         <w:rPr>
@@ -41919,102 +41729,92 @@
         <w:rPr>
           <w:lang w:val="en-US"/>
         </w:rPr>
-        <w:t>A Value</w:t>
-      </w:r>
-      <w:r>
-        <w:rPr>
+        <w:t xml:space="preserve">A ValuePair constraint evaluates two expressions and checks their relationship against expectations. </w:t>
+      </w:r>
+      <w:r>
+        <w:rPr>
+          <w:lang w:val="en-US"/>
+        </w:rPr>
+        <w:t>Available c</w:t>
+      </w:r>
+      <w:r>
+        <w:rPr>
+          <w:lang w:val="en-US"/>
+        </w:rPr>
+        <w:t xml:space="preserve">hecks </w:t>
+      </w:r>
+      <w:r>
+        <w:rPr>
+          <w:lang w:val="en-US"/>
+        </w:rPr>
+        <w:t xml:space="preserve">include </w:t>
+      </w:r>
+      <w:r>
+        <w:rPr>
+          <w:lang w:val="en-US"/>
+        </w:rPr>
+        <w:t xml:space="preserve">pair-wise and aggregated </w:t>
+      </w:r>
+      <w:r>
+        <w:rPr>
+          <w:lang w:val="en-US"/>
+        </w:rPr>
+        <w:t>comparisons between the value items</w:t>
+      </w:r>
+      <w:r>
+        <w:rPr>
+          <w:lang w:val="en-US"/>
+        </w:rPr>
+        <w:t xml:space="preserve"> of both expressions</w:t>
+      </w:r>
+      <w:r>
+        <w:rPr>
+          <w:lang w:val="en-US"/>
+        </w:rPr>
+        <w:t>, as well as comparisons between the value item counts</w:t>
+      </w:r>
+      <w:r>
+        <w:rPr>
+          <w:lang w:val="en-US"/>
+        </w:rPr>
+        <w:t xml:space="preserve">. </w:t>
+      </w:r>
+      <w:r>
+        <w:rPr>
+          <w:lang w:val="en-US"/>
+        </w:rPr>
+        <w:t>The following table compiles the facets supported by Value constraints.</w:t>
+      </w:r>
+    </w:p>
+    <w:p>
+      <w:pPr>
+        <w:rPr>
+          <w:b/>
+          <w:lang w:val="en-US"/>
+        </w:rPr>
+      </w:pPr>
+      <w:bookmarkStart w:id="12" w:name="table_check_nodes_valuepair"/>
+      <w:bookmarkEnd w:id="12"/>
+      <w:r>
+        <w:rPr>
+          <w:b/>
+          <w:lang w:val="en-US"/>
+        </w:rPr>
+        <w:t>Table. Check nodes available in Value</w:t>
+      </w:r>
+      <w:r>
+        <w:rPr>
+          <w:b/>
           <w:lang w:val="en-US"/>
         </w:rPr>
         <w:t>Pair</w:t>
       </w:r>
       <w:r>
         <w:rPr>
-          <w:lang w:val="en-US"/>
-        </w:rPr>
-        <w:t xml:space="preserve"> constraint evaluates </w:t>
-      </w:r>
-      <w:r>
-        <w:rPr>
-          <w:lang w:val="en-US"/>
-        </w:rPr>
-        <w:t xml:space="preserve">two expressions and checks their relationship </w:t>
-      </w:r>
-      <w:r>
-        <w:rPr>
-          <w:lang w:val="en-US"/>
-        </w:rPr>
-        <w:t xml:space="preserve">against expectations. </w:t>
-      </w:r>
-      <w:r>
-        <w:rPr>
-          <w:lang w:val="en-US"/>
-        </w:rPr>
-        <w:t>Available c</w:t>
-      </w:r>
-      <w:r>
-        <w:rPr>
-          <w:lang w:val="en-US"/>
-        </w:rPr>
-        <w:t xml:space="preserve">hecks </w:t>
-      </w:r>
-      <w:r>
-        <w:rPr>
-          <w:lang w:val="en-US"/>
-        </w:rPr>
-        <w:t xml:space="preserve">include </w:t>
-      </w:r>
-      <w:bookmarkStart w:id="9" w:name="_GoBack"/>
-      <w:bookmarkEnd w:id="9"/>
-      <w:r>
-        <w:rPr>
-          <w:lang w:val="en-US"/>
-        </w:rPr>
-        <w:t xml:space="preserve">pair-wise and aggregated </w:t>
-      </w:r>
-      <w:r>
-        <w:rPr>
-          <w:lang w:val="en-US"/>
-        </w:rPr>
-        <w:t>comparisons between the value items</w:t>
-      </w:r>
-      <w:r>
-        <w:rPr>
-          <w:lang w:val="en-US"/>
-        </w:rPr>
-        <w:t xml:space="preserve"> of both expressions</w:t>
-      </w:r>
-      <w:r>
-        <w:rPr>
-          <w:lang w:val="en-US"/>
-        </w:rPr>
-        <w:t>, as well as comparisons between the value item counts</w:t>
-      </w:r>
-      <w:r>
-        <w:rPr>
-          <w:lang w:val="en-US"/>
-        </w:rPr>
-        <w:t xml:space="preserve">. </w:t>
-      </w:r>
-      <w:r>
-        <w:rPr>
-          <w:lang w:val="en-US"/>
-        </w:rPr>
-        <w:t>The following table compiles the facets supported by Value constraints.</w:t>
-      </w:r>
-    </w:p>
-    <w:p>
-      <w:pPr>
-        <w:rPr>
           <w:b/>
           <w:lang w:val="en-US"/>
         </w:rPr>
-      </w:pPr>
-      <w:r>
-        <w:rPr>
-          <w:b/>
-          <w:lang w:val="en-US"/>
-        </w:rPr>
-        <w:t>Table. Check nodes available in Value constraints.</w:t>
+        <w:t xml:space="preserve"> constraints.</w:t>
       </w:r>
     </w:p>
     <w:tbl>
@@ -42109,28 +41909,12 @@
             <w:tcW w:w="2265" w:type="dxa"/>
           </w:tcPr>
           <w:p>
-            <w:pPr>
-              <w:rPr>
-                <w:lang w:val="en-US"/>
-              </w:rPr>
-            </w:pPr>
-            <w:r>
-              <w:rPr>
-                <w:lang w:val="en-US"/>
-              </w:rPr>
+            <w:r>
               <w:t>@cmp=</w:t>
             </w:r>
           </w:p>
           <w:p>
-            <w:pPr>
-              <w:rPr>
-                <w:lang w:val="en-US"/>
-              </w:rPr>
-            </w:pPr>
-            <w:r>
-              <w:rPr>
-                <w:lang w:val="en-US"/>
-              </w:rPr>
+            <w:r>
               <w:t>eq|ne|lt|le|gt|ge</w:t>
             </w:r>
           </w:p>
@@ -42347,13 +42131,7 @@
               <w:rPr>
                 <w:lang w:val="en-US"/>
               </w:rPr>
-              <w:t>g</w:t>
-            </w:r>
-            <w:r>
-              <w:rPr>
-                <w:lang w:val="en-US"/>
-              </w:rPr>
-              <w:t>e</w:t>
+              <w:t>ge</w:t>
             </w:r>
             <w:r>
               <w:rPr>
@@ -42415,19 +42193,7 @@
               <w:rPr>
                 <w:lang w:val="en-US"/>
               </w:rPr>
-              <w:t>E</w:t>
-            </w:r>
-            <w:r>
-              <w:rPr>
-                <w:lang w:val="en-US"/>
-              </w:rPr>
-              <w:t xml:space="preserve">very item from the first expression value is </w:t>
-            </w:r>
-            <w:r>
-              <w:rPr>
-                <w:lang w:val="en-US"/>
-              </w:rPr>
-              <w:t>equal to some item of the second expression value</w:t>
+              <w:t>Every item from the first expression value is equal to some item of the second expression value</w:t>
             </w:r>
           </w:p>
         </w:tc>
@@ -42574,13 +42340,7 @@
               <w:rPr>
                 <w:lang w:val="en-US"/>
               </w:rPr>
-              <w:t>not</w:t>
-            </w:r>
-            <w:r>
-              <w:rPr>
-                <w:lang w:val="en-US"/>
-              </w:rPr>
-              <w:t>in</w:t>
+              <w:t>notin</w:t>
             </w:r>
             <w:r>
               <w:rPr>
@@ -42841,6 +42601,7 @@
               <w:rPr>
                 <w:lang w:val="en-US"/>
               </w:rPr>
+              <w:lastRenderedPageBreak/>
               <w:t>@cmp=deepEqual</w:t>
             </w:r>
           </w:p>
@@ -42859,13 +42620,7 @@
               <w:rPr>
                 <w:lang w:val="en-US"/>
               </w:rPr>
-              <w:t xml:space="preserve">The n-th item </w:t>
-            </w:r>
-            <w:r>
-              <w:rPr>
-                <w:lang w:val="en-US"/>
-              </w:rPr>
-              <w:t xml:space="preserve">of the first expression value is equal to the n-th item of the second expression value </w:t>
+              <w:t xml:space="preserve">The n-th item of the first expression value is equal to the n-th item of the second expression value </w:t>
             </w:r>
           </w:p>
         </w:tc>
@@ -43246,19 +43001,7 @@
               <w:rPr>
                 <w:lang w:val="en-US"/>
               </w:rPr>
-              <w:t xml:space="preserve">There is no default – absence of count attributes means that the number of items </w:t>
-            </w:r>
-            <w:r>
-              <w:rPr>
-                <w:lang w:val="en-US"/>
-              </w:rPr>
-              <w:t xml:space="preserve">of the first expression </w:t>
-            </w:r>
-            <w:r>
-              <w:rPr>
-                <w:lang w:val="en-US"/>
-              </w:rPr>
-              <w:t>is not constrained</w:t>
+              <w:t>There is no default – absence of count attributes means that the number of items of the first expression is not constrained</w:t>
             </w:r>
           </w:p>
         </w:tc>
@@ -43278,31 +43021,7 @@
               <w:rPr>
                 <w:lang w:val="en-US"/>
               </w:rPr>
-              <w:t>@count</w:t>
-            </w:r>
-            <w:r>
-              <w:rPr>
-                <w:lang w:val="en-US"/>
-              </w:rPr>
-              <w:t>2</w:t>
-            </w:r>
-            <w:r>
-              <w:rPr>
-                <w:lang w:val="en-US"/>
-              </w:rPr>
-              <w:t>, @minCount</w:t>
-            </w:r>
-            <w:r>
-              <w:rPr>
-                <w:lang w:val="en-US"/>
-              </w:rPr>
-              <w:t>2</w:t>
-            </w:r>
-            <w:r>
-              <w:rPr>
-                <w:lang w:val="en-US"/>
-              </w:rPr>
-              <w:t>, @maxCount2</w:t>
+              <w:t>@count2, @minCount2, @maxCount2</w:t>
             </w:r>
           </w:p>
         </w:tc>
@@ -43320,19 +43039,7 @@
               <w:rPr>
                 <w:lang w:val="en-US"/>
               </w:rPr>
-              <w:t xml:space="preserve">The number of value items of the </w:t>
-            </w:r>
-            <w:r>
-              <w:rPr>
-                <w:lang w:val="en-US"/>
-              </w:rPr>
-              <w:t>second</w:t>
-            </w:r>
-            <w:r>
-              <w:rPr>
-                <w:lang w:val="en-US"/>
-              </w:rPr>
-              <w:t xml:space="preserve"> expression is eq/ge/le the attribute value</w:t>
+              <w:t>The number of value items of the second expression is eq/ge/le the attribute value</w:t>
             </w:r>
           </w:p>
         </w:tc>
@@ -43350,19 +43057,7 @@
               <w:rPr>
                 <w:lang w:val="en-US"/>
               </w:rPr>
-              <w:t>count</w:t>
-            </w:r>
-            <w:r>
-              <w:rPr>
-                <w:lang w:val="en-US"/>
-              </w:rPr>
-              <w:t>2</w:t>
-            </w:r>
-            <w:r>
-              <w:rPr>
-                <w:lang w:val="en-US"/>
-              </w:rPr>
-              <w:t>=</w:t>
+              <w:t>count2=</w:t>
             </w:r>
             <w:r>
               <w:rPr>
@@ -43393,19 +43088,7 @@
               <w:rPr>
                 <w:lang w:val="en-US"/>
               </w:rPr>
-              <w:t>minCount</w:t>
-            </w:r>
-            <w:r>
-              <w:rPr>
-                <w:lang w:val="en-US"/>
-              </w:rPr>
-              <w:t>2</w:t>
-            </w:r>
-            <w:r>
-              <w:rPr>
-                <w:lang w:val="en-US"/>
-              </w:rPr>
-              <w:t>=</w:t>
+              <w:t>minCount2=</w:t>
             </w:r>
             <w:r>
               <w:rPr>
@@ -43436,19 +43119,7 @@
               <w:rPr>
                 <w:lang w:val="en-US"/>
               </w:rPr>
-              <w:t>maxCount</w:t>
-            </w:r>
-            <w:r>
-              <w:rPr>
-                <w:lang w:val="en-US"/>
-              </w:rPr>
-              <w:t>2</w:t>
-            </w:r>
-            <w:r>
-              <w:rPr>
-                <w:lang w:val="en-US"/>
-              </w:rPr>
-              <w:t>=</w:t>
+              <w:t>maxCount2=</w:t>
             </w:r>
             <w:r>
               <w:rPr>
@@ -43484,19 +43155,7 @@
               <w:rPr>
                 <w:lang w:val="en-US"/>
               </w:rPr>
-              <w:t xml:space="preserve">There is no default – absence of count attributes means that the number of items of the </w:t>
-            </w:r>
-            <w:r>
-              <w:rPr>
-                <w:lang w:val="en-US"/>
-              </w:rPr>
-              <w:t>second</w:t>
-            </w:r>
-            <w:r>
-              <w:rPr>
-                <w:lang w:val="en-US"/>
-              </w:rPr>
-              <w:t xml:space="preserve"> expression is not constrained</w:t>
+              <w:t>There is no default – absence of count attributes means that the number of items of the second expression is not constrained</w:t>
             </w:r>
           </w:p>
         </w:tc>
@@ -43559,9 +43218,9 @@
       </w:tblPr>
       <w:tblGrid>
         <w:gridCol w:w="1623"/>
-        <w:gridCol w:w="2781"/>
+        <w:gridCol w:w="2797"/>
         <w:gridCol w:w="2500"/>
-        <w:gridCol w:w="2158"/>
+        <w:gridCol w:w="2142"/>
       </w:tblGrid>
       <w:tr>
         <w:tc>
@@ -43705,6 +43364,57 @@
               </w:rPr>
               <w:t>to meet the expectation, not all</w:t>
             </w:r>
+            <w:r>
+              <w:rPr>
+                <w:lang w:val="en-US"/>
+              </w:rPr>
+              <w:t xml:space="preserve">. </w:t>
+            </w:r>
+          </w:p>
+          <w:p>
+            <w:pPr>
+              <w:rPr>
+                <w:lang w:val="en-US"/>
+              </w:rPr>
+            </w:pPr>
+            <w:r>
+              <w:rPr>
+                <w:lang w:val="en-US"/>
+              </w:rPr>
+              <w:t xml:space="preserve">  If used with the value </w:t>
+            </w:r>
+            <w:r>
+              <w:rPr>
+                <w:rFonts w:ascii="Courier New" w:hAnsi="Courier New" w:cs="Courier New"/>
+                <w:lang w:val="en-US"/>
+              </w:rPr>
+              <w:t>someForEach</w:t>
+            </w:r>
+            <w:r>
+              <w:rPr>
+                <w:lang w:val="en-US"/>
+              </w:rPr>
+              <w:t xml:space="preserve">, conformance requires for each item of the first expression at least one item of the second expression to meet the expectation. This variant </w:t>
+            </w:r>
+            <w:r>
+              <w:rPr>
+                <w:lang w:val="en-US"/>
+              </w:rPr>
+              <w:t xml:space="preserve">can be useful when the second expression is re-evaluated for each item of the first expresion (see below, option </w:t>
+            </w:r>
+            <w:r>
+              <w:rPr>
+                <w:rFonts w:ascii="Courier New" w:hAnsi="Courier New" w:cs="Courier New"/>
+                <w:lang w:val="en-US"/>
+              </w:rPr>
+              <w:t>expr2Context</w:t>
+            </w:r>
+            <w:r>
+              <w:rPr>
+                <w:lang w:val="en-US"/>
+              </w:rPr>
+              <w:t>)</w:t>
+            </w:r>
           </w:p>
         </w:tc>
         <w:tc>
@@ -43764,6 +43474,37 @@
               <w:rPr>
                 <w:lang w:val="en-US"/>
               </w:rPr>
+              <w:t>someForEach</w:t>
+            </w:r>
+            <w:r>
+              <w:rPr>
+                <w:lang w:val="en-US"/>
+              </w:rPr>
+              <w:t>"</w:t>
+            </w:r>
+          </w:p>
+          <w:p>
+            <w:pPr>
+              <w:rPr>
+                <w:lang w:val="en-US"/>
+              </w:rPr>
+            </w:pPr>
+            <w:r>
+              <w:rPr>
+                <w:lang w:val="en-US"/>
+              </w:rPr>
+              <w:t>quant=</w:t>
+            </w:r>
+            <w:r>
+              <w:rPr>
+                <w:lang w:val="en-US"/>
+              </w:rPr>
+              <w:t>"</w:t>
+            </w:r>
+            <w:r>
+              <w:rPr>
+                <w:lang w:val="en-US"/>
+              </w:rPr>
               <w:t>all</w:t>
             </w:r>
             <w:r>
@@ -43772,6 +43513,13 @@
               </w:rPr>
               <w:t>"</w:t>
             </w:r>
+          </w:p>
+          <w:p>
+            <w:pPr>
+              <w:rPr>
+                <w:lang w:val="en-US"/>
+              </w:rPr>
+            </w:pPr>
           </w:p>
         </w:tc>
         <w:tc>
@@ -43844,7 +43592,14 @@
               <w:rPr>
                 <w:lang w:val="en-US"/>
               </w:rPr>
-              <w:t>Before comparing, value items are cast to the schema type identified by the attribute value</w:t>
+              <w:t xml:space="preserve">Before comparing, value items are cast to the schema </w:t>
+            </w:r>
+            <w:r>
+              <w:rPr>
+                <w:lang w:val="en-US"/>
+              </w:rPr>
+              <w:lastRenderedPageBreak/>
+              <w:t>type identified by the attribute value</w:t>
             </w:r>
           </w:p>
         </w:tc>
@@ -43862,6 +43617,7 @@
               <w:rPr>
                 <w:lang w:val="en-US"/>
               </w:rPr>
+              <w:lastRenderedPageBreak/>
               <w:t>useDatatype=</w:t>
             </w:r>
             <w:r>
@@ -43898,7 +43654,14 @@
               <w:rPr>
                 <w:lang w:val="en-US"/>
               </w:rPr>
-              <w:t xml:space="preserve">The attribute value must be the local name of a datatype defined by the XSD specification </w:t>
+              <w:t xml:space="preserve">The attribute value must be the local </w:t>
+            </w:r>
+            <w:r>
+              <w:rPr>
+                <w:lang w:val="en-US"/>
+              </w:rPr>
+              <w:lastRenderedPageBreak/>
+              <w:t xml:space="preserve">name of a datatype defined by the XSD specification </w:t>
             </w:r>
           </w:p>
         </w:tc>
@@ -43918,6 +43681,7 @@
               <w:rPr>
                 <w:lang w:val="en-US"/>
               </w:rPr>
+              <w:lastRenderedPageBreak/>
               <w:t>@useString</w:t>
             </w:r>
           </w:p>
@@ -44134,7 +43898,6 @@
               <w:rPr>
                 <w:lang w:val="en-US"/>
               </w:rPr>
-              <w:lastRenderedPageBreak/>
               <w:t>@expr2Context</w:t>
             </w:r>
           </w:p>
@@ -45333,8 +45096,8 @@
           <w:lang w:val="en-US"/>
         </w:rPr>
       </w:pPr>
-      <w:bookmarkStart w:id="10" w:name="_Foxvalue"/>
-      <w:bookmarkEnd w:id="10"/>
+      <w:bookmarkStart w:id="13" w:name="_Foxvalue"/>
+      <w:bookmarkEnd w:id="13"/>
       <w:r>
         <w:rPr>
           <w:lang w:val="en-US"/>
@@ -45352,7 +45115,981 @@
         <w:rPr>
           <w:lang w:val="en-US"/>
         </w:rPr>
-        <w:t>bla</w:t>
+        <w:t xml:space="preserve">A Foxvalue constraint is very similar to a Value constraint: </w:t>
+      </w:r>
+      <w:r>
+        <w:rPr>
+          <w:lang w:val="en-US"/>
+        </w:rPr>
+        <w:t>a resource is mapped to a value which is checked against expectations. T</w:t>
+      </w:r>
+      <w:r>
+        <w:rPr>
+          <w:lang w:val="en-US"/>
+        </w:rPr>
+        <w:t xml:space="preserve">he only difference is </w:t>
+      </w:r>
+      <w:r>
+        <w:rPr>
+          <w:lang w:val="en-US"/>
+        </w:rPr>
+        <w:t xml:space="preserve">the kind of expression, which here is a </w:t>
+      </w:r>
+      <w:r>
+        <w:rPr>
+          <w:lang w:val="en-US"/>
+        </w:rPr>
+        <w:t xml:space="preserve">Foxpath expression, rather than an XPath or LinePath expression. </w:t>
+      </w:r>
+      <w:r>
+        <w:rPr>
+          <w:lang w:val="en-US"/>
+        </w:rPr>
+        <w:t xml:space="preserve">The constraints are nevertheless distinguished in order to emphasize a difference of meaning: while a Value constraint checks resource contents and is independent of other resources, a Foxvalue constraint </w:t>
+      </w:r>
+      <w:r>
+        <w:rPr>
+          <w:lang w:val="en-US"/>
+        </w:rPr>
+        <w:t xml:space="preserve">checks a resource in </w:t>
+      </w:r>
+      <w:r>
+        <w:rPr>
+          <w:lang w:val="en-US"/>
+        </w:rPr>
+        <w:t>terms of its environment</w:t>
+      </w:r>
+      <w:r>
+        <w:rPr>
+          <w:lang w:val="en-US"/>
+        </w:rPr>
+        <w:t xml:space="preserve">, usually involving file system navigation and the </w:t>
+      </w:r>
+      <w:r>
+        <w:rPr>
+          <w:lang w:val="en-US"/>
+        </w:rPr>
+        <w:t>inspection</w:t>
+      </w:r>
+      <w:r>
+        <w:rPr>
+          <w:lang w:val="en-US"/>
+        </w:rPr>
+        <w:t xml:space="preserve"> of other </w:t>
+      </w:r>
+      <w:r>
+        <w:rPr>
+          <w:lang w:val="en-US"/>
+        </w:rPr>
+        <w:lastRenderedPageBreak/>
+        <w:t>resources.</w:t>
+      </w:r>
+      <w:r>
+        <w:rPr>
+          <w:lang w:val="en-US"/>
+        </w:rPr>
+        <w:t xml:space="preserve"> A Foxvalue constraint is </w:t>
+      </w:r>
+      <w:r>
+        <w:rPr>
+          <w:lang w:val="en-US"/>
+        </w:rPr>
+        <w:t>often</w:t>
+      </w:r>
+      <w:r>
+        <w:rPr>
+          <w:lang w:val="en-US"/>
+        </w:rPr>
+        <w:t xml:space="preserve"> use</w:t>
+      </w:r>
+      <w:r>
+        <w:rPr>
+          <w:lang w:val="en-US"/>
+        </w:rPr>
+        <w:t xml:space="preserve">d for checking folder contents, but it may </w:t>
+      </w:r>
+      <w:r>
+        <w:rPr>
+          <w:lang w:val="en-US"/>
+        </w:rPr>
+        <w:t xml:space="preserve">also be applied to files, e.g. verifying that a resource is accompanied by </w:t>
+      </w:r>
+      <w:r>
+        <w:rPr>
+          <w:lang w:val="en-US"/>
+        </w:rPr>
+        <w:t>another</w:t>
+      </w:r>
+      <w:r>
+        <w:rPr>
+          <w:lang w:val="en-US"/>
+        </w:rPr>
+        <w:t xml:space="preserve"> resource </w:t>
+      </w:r>
+      <w:r>
+        <w:rPr>
+          <w:lang w:val="en-US"/>
+        </w:rPr>
+        <w:t>with particular content</w:t>
+      </w:r>
+      <w:r>
+        <w:rPr>
+          <w:lang w:val="en-US"/>
+        </w:rPr>
+        <w:t>.</w:t>
+      </w:r>
+    </w:p>
+    <w:p>
+      <w:pPr>
+        <w:rPr>
+          <w:lang w:val="en-US"/>
+        </w:rPr>
+      </w:pPr>
+      <w:r>
+        <w:rPr>
+          <w:lang w:val="en-US"/>
+        </w:rPr>
+        <w:t xml:space="preserve">The check nodes and option nodes </w:t>
+      </w:r>
+      <w:r>
+        <w:rPr>
+          <w:lang w:val="en-US"/>
+        </w:rPr>
+        <w:t xml:space="preserve">of </w:t>
+      </w:r>
+      <w:r>
+        <w:rPr>
+          <w:lang w:val="en-US"/>
+        </w:rPr>
+        <w:t>a</w:t>
+      </w:r>
+      <w:r>
+        <w:rPr>
+          <w:lang w:val="en-US"/>
+        </w:rPr>
+        <w:t xml:space="preserve"> Foxvalue constraint </w:t>
+      </w:r>
+      <w:r>
+        <w:rPr>
+          <w:lang w:val="en-US"/>
+        </w:rPr>
+        <w:t xml:space="preserve">are identical to the check nodes and option nodes of a </w:t>
+      </w:r>
+      <w:hyperlink w:anchor="_Value" w:history="1">
+        <w:r>
+          <w:rPr>
+            <w:rStyle w:val="Hyperlink"/>
+            <w:lang w:val="en-US"/>
+          </w:rPr>
+          <w:t>Value constraint</w:t>
+        </w:r>
+      </w:hyperlink>
+      <w:r>
+        <w:rPr>
+          <w:lang w:val="en-US"/>
+        </w:rPr>
+        <w:t>.</w:t>
+      </w:r>
+    </w:p>
+    <w:p>
+      <w:pPr>
+        <w:rPr>
+          <w:lang w:val="en-US"/>
+        </w:rPr>
+      </w:pPr>
+      <w:r>
+        <w:rPr>
+          <w:lang w:val="en-US"/>
+        </w:rPr>
+        <w:t xml:space="preserve">Example: </w:t>
+      </w:r>
+      <w:r>
+        <w:rPr>
+          <w:lang w:val="en-US"/>
+        </w:rPr>
+        <w:t>check the distinctness of items found in folder contents.</w:t>
+      </w:r>
+    </w:p>
+    <w:p>
+      <w:pPr>
+        <w:shd w:val="clear" w:color="auto" w:fill="FFFFFF"/>
+        <w:autoSpaceDE w:val="0"/>
+        <w:autoSpaceDN w:val="0"/>
+        <w:adjustRightInd w:val="0"/>
+        <w:spacing w:after="0" w:line="240" w:lineRule="auto"/>
+        <w:rPr>
+          <w:rFonts w:ascii="Courier New" w:hAnsi="Courier New" w:cs="Courier New"/>
+          <w:sz w:val="18"/>
+          <w:szCs w:val="18"/>
+          <w:highlight w:val="white"/>
+          <w:lang w:val="en-US"/>
+        </w:rPr>
+      </w:pPr>
+      <w:r>
+        <w:rPr>
+          <w:rFonts w:ascii="Courier New" w:hAnsi="Courier New" w:cs="Courier New"/>
+          <w:color w:val="000096"/>
+          <w:sz w:val="18"/>
+          <w:szCs w:val="18"/>
+          <w:highlight w:val="white"/>
+          <w:lang w:val="en-US"/>
+        </w:rPr>
+        <w:t>&lt;folder</w:t>
+      </w:r>
+      <w:r>
+        <w:rPr>
+          <w:rFonts w:ascii="Courier New" w:hAnsi="Courier New" w:cs="Courier New"/>
+          <w:color w:val="F5844C"/>
+          <w:sz w:val="18"/>
+          <w:szCs w:val="18"/>
+          <w:highlight w:val="white"/>
+          <w:lang w:val="en-US"/>
+        </w:rPr>
+        <w:t xml:space="preserve"> uri</w:t>
+      </w:r>
+      <w:r>
+        <w:rPr>
+          <w:rFonts w:ascii="Courier New" w:hAnsi="Courier New" w:cs="Courier New"/>
+          <w:color w:val="FF8040"/>
+          <w:sz w:val="18"/>
+          <w:szCs w:val="18"/>
+          <w:highlight w:val="white"/>
+          <w:lang w:val="en-US"/>
+        </w:rPr>
+        <w:t>=</w:t>
+      </w:r>
+      <w:r>
+        <w:rPr>
+          <w:rFonts w:ascii="Courier New" w:hAnsi="Courier New" w:cs="Courier New"/>
+          <w:color w:val="993300"/>
+          <w:sz w:val="18"/>
+          <w:szCs w:val="18"/>
+          <w:highlight w:val="white"/>
+          <w:lang w:val="en-US"/>
+        </w:rPr>
+        <w:t>"data/air/airports/countries"</w:t>
+      </w:r>
+      <w:r>
+        <w:rPr>
+          <w:rFonts w:ascii="Courier New" w:hAnsi="Courier New" w:cs="Courier New"/>
+          <w:color w:val="000096"/>
+          <w:sz w:val="18"/>
+          <w:szCs w:val="18"/>
+          <w:highlight w:val="white"/>
+          <w:lang w:val="en-US"/>
+        </w:rPr>
+        <w:t>&gt;</w:t>
+      </w:r>
+      <w:r>
+        <w:rPr>
+          <w:rFonts w:ascii="Courier New" w:hAnsi="Courier New" w:cs="Courier New"/>
+          <w:color w:val="000000"/>
+          <w:sz w:val="18"/>
+          <w:szCs w:val="18"/>
+          <w:highlight w:val="white"/>
+          <w:lang w:val="en-US"/>
+        </w:rPr>
+        <w:t xml:space="preserve">            </w:t>
+      </w:r>
+      <w:r>
+        <w:rPr>
+          <w:rFonts w:ascii="Courier New" w:hAnsi="Courier New" w:cs="Courier New"/>
+          <w:color w:val="000000"/>
+          <w:sz w:val="18"/>
+          <w:szCs w:val="18"/>
+          <w:highlight w:val="white"/>
+          <w:lang w:val="en-US"/>
+        </w:rPr>
+        <w:br/>
+      </w:r>
+      <w:r>
+        <w:rPr>
+          <w:rFonts w:ascii="Courier New" w:hAnsi="Courier New" w:cs="Courier New"/>
+          <w:color w:val="000000"/>
+          <w:sz w:val="18"/>
+          <w:szCs w:val="18"/>
+          <w:highlight w:val="white"/>
+          <w:lang w:val="en-US"/>
+        </w:rPr>
+        <w:t xml:space="preserve">    </w:t>
+      </w:r>
+      <w:r>
+        <w:rPr>
+          <w:rFonts w:ascii="Courier New" w:hAnsi="Courier New" w:cs="Courier New"/>
+          <w:color w:val="000096"/>
+          <w:sz w:val="18"/>
+          <w:szCs w:val="18"/>
+          <w:highlight w:val="white"/>
+          <w:lang w:val="en-US"/>
+        </w:rPr>
+        <w:t>&lt;foxvalue</w:t>
+      </w:r>
+      <w:r>
+        <w:rPr>
+          <w:rFonts w:ascii="Courier New" w:hAnsi="Courier New" w:cs="Courier New"/>
+          <w:color w:val="F5844C"/>
+          <w:sz w:val="18"/>
+          <w:szCs w:val="18"/>
+          <w:highlight w:val="white"/>
+          <w:lang w:val="en-US"/>
+        </w:rPr>
+        <w:t xml:space="preserve"> </w:t>
+      </w:r>
+      <w:r>
+        <w:rPr>
+          <w:rFonts w:ascii="Courier New" w:hAnsi="Courier New" w:cs="Courier New"/>
+          <w:color w:val="000000"/>
+          <w:sz w:val="18"/>
+          <w:szCs w:val="18"/>
+          <w:highlight w:val="white"/>
+          <w:lang w:val="en-US"/>
+        </w:rPr>
+        <w:br/>
+      </w:r>
+      <w:r>
+        <w:rPr>
+          <w:rFonts w:ascii="Courier New" w:hAnsi="Courier New" w:cs="Courier New"/>
+          <w:color w:val="F5844C"/>
+          <w:sz w:val="18"/>
+          <w:szCs w:val="18"/>
+          <w:highlight w:val="white"/>
+          <w:lang w:val="en-US"/>
+        </w:rPr>
+        <w:t xml:space="preserve">        exprFOX</w:t>
+      </w:r>
+      <w:r>
+        <w:rPr>
+          <w:rFonts w:ascii="Courier New" w:hAnsi="Courier New" w:cs="Courier New"/>
+          <w:color w:val="FF8040"/>
+          <w:sz w:val="18"/>
+          <w:szCs w:val="18"/>
+          <w:highlight w:val="white"/>
+          <w:lang w:val="en-US"/>
+        </w:rPr>
+        <w:t>=</w:t>
+      </w:r>
+      <w:r>
+        <w:rPr>
+          <w:rFonts w:ascii="Courier New" w:hAnsi="Courier New" w:cs="Courier New"/>
+          <w:color w:val="993300"/>
+          <w:sz w:val="18"/>
+          <w:szCs w:val="18"/>
+          <w:highlight w:val="white"/>
+          <w:lang w:val="en-US"/>
+        </w:rPr>
+        <w:t>"*\xml\airport-*.xml/airport/@id"</w:t>
+      </w:r>
+      <w:r>
+        <w:rPr>
+          <w:rFonts w:ascii="Courier New" w:hAnsi="Courier New" w:cs="Courier New"/>
+          <w:color w:val="F5844C"/>
+          <w:sz w:val="18"/>
+          <w:szCs w:val="18"/>
+          <w:highlight w:val="white"/>
+          <w:lang w:val="en-US"/>
+        </w:rPr>
+        <w:t xml:space="preserve"> minCount</w:t>
+      </w:r>
+      <w:r>
+        <w:rPr>
+          <w:rFonts w:ascii="Courier New" w:hAnsi="Courier New" w:cs="Courier New"/>
+          <w:color w:val="FF8040"/>
+          <w:sz w:val="18"/>
+          <w:szCs w:val="18"/>
+          <w:highlight w:val="white"/>
+          <w:lang w:val="en-US"/>
+        </w:rPr>
+        <w:t>=</w:t>
+      </w:r>
+      <w:r>
+        <w:rPr>
+          <w:rFonts w:ascii="Courier New" w:hAnsi="Courier New" w:cs="Courier New"/>
+          <w:color w:val="993300"/>
+          <w:sz w:val="18"/>
+          <w:szCs w:val="18"/>
+          <w:highlight w:val="white"/>
+          <w:lang w:val="en-US"/>
+        </w:rPr>
+        <w:t>"10"</w:t>
+      </w:r>
+      <w:r>
+        <w:rPr>
+          <w:rFonts w:ascii="Courier New" w:hAnsi="Courier New" w:cs="Courier New"/>
+          <w:color w:val="000000"/>
+          <w:sz w:val="18"/>
+          <w:szCs w:val="18"/>
+          <w:highlight w:val="white"/>
+          <w:lang w:val="en-US"/>
+        </w:rPr>
+        <w:br/>
+      </w:r>
+      <w:r>
+        <w:rPr>
+          <w:rFonts w:ascii="Courier New" w:hAnsi="Courier New" w:cs="Courier New"/>
+          <w:color w:val="F5844C"/>
+          <w:sz w:val="18"/>
+          <w:szCs w:val="18"/>
+          <w:highlight w:val="white"/>
+          <w:lang w:val="en-US"/>
+        </w:rPr>
+        <w:t xml:space="preserve">        distinct</w:t>
+      </w:r>
+      <w:r>
+        <w:rPr>
+          <w:rFonts w:ascii="Courier New" w:hAnsi="Courier New" w:cs="Courier New"/>
+          <w:color w:val="FF8040"/>
+          <w:sz w:val="18"/>
+          <w:szCs w:val="18"/>
+          <w:highlight w:val="white"/>
+          <w:lang w:val="en-US"/>
+        </w:rPr>
+        <w:t>=</w:t>
+      </w:r>
+      <w:r>
+        <w:rPr>
+          <w:rFonts w:ascii="Courier New" w:hAnsi="Courier New" w:cs="Courier New"/>
+          <w:color w:val="993300"/>
+          <w:sz w:val="18"/>
+          <w:szCs w:val="18"/>
+          <w:highlight w:val="white"/>
+          <w:lang w:val="en-US"/>
+        </w:rPr>
+        <w:t>"true"</w:t>
+      </w:r>
+      <w:r>
+        <w:rPr>
+          <w:rFonts w:ascii="Courier New" w:hAnsi="Courier New" w:cs="Courier New"/>
+          <w:color w:val="F5844C"/>
+          <w:sz w:val="18"/>
+          <w:szCs w:val="18"/>
+          <w:highlight w:val="white"/>
+          <w:lang w:val="en-US"/>
+        </w:rPr>
+        <w:t xml:space="preserve"> distinctMsg</w:t>
+      </w:r>
+      <w:r>
+        <w:rPr>
+          <w:rFonts w:ascii="Courier New" w:hAnsi="Courier New" w:cs="Courier New"/>
+          <w:color w:val="FF8040"/>
+          <w:sz w:val="18"/>
+          <w:szCs w:val="18"/>
+          <w:highlight w:val="white"/>
+          <w:lang w:val="en-US"/>
+        </w:rPr>
+        <w:t>=</w:t>
+      </w:r>
+      <w:r>
+        <w:rPr>
+          <w:rFonts w:ascii="Courier New" w:hAnsi="Courier New" w:cs="Courier New"/>
+          <w:color w:val="993300"/>
+          <w:sz w:val="18"/>
+          <w:szCs w:val="18"/>
+          <w:highlight w:val="white"/>
+          <w:lang w:val="en-US"/>
+        </w:rPr>
+        <w:t>"XML Airport IDs not distinct"</w:t>
+      </w:r>
+      <w:r>
+        <w:rPr>
+          <w:rFonts w:ascii="Courier New" w:hAnsi="Courier New" w:cs="Courier New"/>
+          <w:color w:val="000096"/>
+          <w:sz w:val="18"/>
+          <w:szCs w:val="18"/>
+          <w:highlight w:val="white"/>
+          <w:lang w:val="en-US"/>
+        </w:rPr>
+        <w:t>/&gt;</w:t>
+      </w:r>
+      <w:r>
+        <w:rPr>
+          <w:rFonts w:ascii="Courier New" w:hAnsi="Courier New" w:cs="Courier New"/>
+          <w:color w:val="000000"/>
+          <w:sz w:val="18"/>
+          <w:szCs w:val="18"/>
+          <w:highlight w:val="white"/>
+          <w:lang w:val="en-US"/>
+        </w:rPr>
+        <w:t xml:space="preserve">                    </w:t>
+      </w:r>
+      <w:r>
+        <w:rPr>
+          <w:rFonts w:ascii="Courier New" w:hAnsi="Courier New" w:cs="Courier New"/>
+          <w:color w:val="000000"/>
+          <w:sz w:val="18"/>
+          <w:szCs w:val="18"/>
+          <w:highlight w:val="white"/>
+          <w:lang w:val="en-US"/>
+        </w:rPr>
+        <w:br/>
+      </w:r>
+      <w:r>
+        <w:rPr>
+          <w:rFonts w:ascii="Courier New" w:hAnsi="Courier New" w:cs="Courier New"/>
+          <w:color w:val="000096"/>
+          <w:sz w:val="18"/>
+          <w:szCs w:val="18"/>
+          <w:highlight w:val="white"/>
+          <w:lang w:val="en-US"/>
+        </w:rPr>
+        <w:t>&lt;/folder&gt;</w:t>
+      </w:r>
+      <w:r>
+        <w:rPr>
+          <w:rFonts w:ascii="Courier New" w:hAnsi="Courier New" w:cs="Courier New"/>
+          <w:color w:val="000000"/>
+          <w:sz w:val="18"/>
+          <w:szCs w:val="18"/>
+          <w:highlight w:val="white"/>
+          <w:lang w:val="en-US"/>
+        </w:rPr>
+        <w:t xml:space="preserve">        </w:t>
+      </w:r>
+      <w:r>
+        <w:rPr>
+          <w:rFonts w:ascii="Courier New" w:hAnsi="Courier New" w:cs="Courier New"/>
+          <w:color w:val="000000"/>
+          <w:sz w:val="18"/>
+          <w:szCs w:val="18"/>
+          <w:highlight w:val="white"/>
+          <w:lang w:val="en-US"/>
+        </w:rPr>
+        <w:br/>
+      </w:r>
+    </w:p>
+    <w:p>
+      <w:pPr>
+        <w:rPr>
+          <w:lang w:val="en-US"/>
+        </w:rPr>
+      </w:pPr>
+      <w:r>
+        <w:rPr>
+          <w:lang w:val="en-US"/>
+        </w:rPr>
+        <w:t xml:space="preserve">Example: check </w:t>
+      </w:r>
+      <w:r>
+        <w:rPr>
+          <w:lang w:val="en-US"/>
+        </w:rPr>
+        <w:t>integer values found in folder contents for a</w:t>
+      </w:r>
+      <w:r>
+        <w:rPr>
+          <w:lang w:val="en-US"/>
+        </w:rPr>
+        <w:t xml:space="preserve"> limit value</w:t>
+      </w:r>
+      <w:bookmarkStart w:id="14" w:name="_GoBack"/>
+      <w:bookmarkEnd w:id="14"/>
+      <w:r>
+        <w:rPr>
+          <w:lang w:val="en-US"/>
+        </w:rPr>
+        <w:t>:</w:t>
+      </w:r>
+    </w:p>
+    <w:p>
+      <w:pPr>
+        <w:shd w:val="clear" w:color="auto" w:fill="FFFFFF"/>
+        <w:autoSpaceDE w:val="0"/>
+        <w:autoSpaceDN w:val="0"/>
+        <w:adjustRightInd w:val="0"/>
+        <w:spacing w:after="0" w:line="240" w:lineRule="auto"/>
+        <w:rPr>
+          <w:rFonts w:ascii="Courier New" w:hAnsi="Courier New" w:cs="Courier New"/>
+          <w:color w:val="000000"/>
+          <w:sz w:val="18"/>
+          <w:szCs w:val="18"/>
+          <w:highlight w:val="white"/>
+          <w:lang w:val="en-US"/>
+        </w:rPr>
+      </w:pPr>
+      <w:r>
+        <w:rPr>
+          <w:rFonts w:ascii="Courier New" w:hAnsi="Courier New" w:cs="Courier New"/>
+          <w:color w:val="000096"/>
+          <w:sz w:val="18"/>
+          <w:szCs w:val="18"/>
+          <w:highlight w:val="white"/>
+          <w:lang w:val="en-US"/>
+        </w:rPr>
+        <w:t>&lt;folder</w:t>
+      </w:r>
+      <w:r>
+        <w:rPr>
+          <w:rFonts w:ascii="Courier New" w:hAnsi="Courier New" w:cs="Courier New"/>
+          <w:color w:val="F5844C"/>
+          <w:sz w:val="18"/>
+          <w:szCs w:val="18"/>
+          <w:highlight w:val="white"/>
+          <w:lang w:val="en-US"/>
+        </w:rPr>
+        <w:t xml:space="preserve"> uri</w:t>
+      </w:r>
+      <w:r>
+        <w:rPr>
+          <w:rFonts w:ascii="Courier New" w:hAnsi="Courier New" w:cs="Courier New"/>
+          <w:color w:val="FF8040"/>
+          <w:sz w:val="18"/>
+          <w:szCs w:val="18"/>
+          <w:highlight w:val="white"/>
+          <w:lang w:val="en-US"/>
+        </w:rPr>
+        <w:t>=</w:t>
+      </w:r>
+      <w:r>
+        <w:rPr>
+          <w:rFonts w:ascii="Courier New" w:hAnsi="Courier New" w:cs="Courier New"/>
+          <w:color w:val="993300"/>
+          <w:sz w:val="18"/>
+          <w:szCs w:val="18"/>
+          <w:highlight w:val="white"/>
+          <w:lang w:val="en-US"/>
+        </w:rPr>
+        <w:t>"data/air/airports/countries"</w:t>
+      </w:r>
+      <w:r>
+        <w:rPr>
+          <w:rFonts w:ascii="Courier New" w:hAnsi="Courier New" w:cs="Courier New"/>
+          <w:color w:val="000096"/>
+          <w:sz w:val="18"/>
+          <w:szCs w:val="18"/>
+          <w:highlight w:val="white"/>
+          <w:lang w:val="en-US"/>
+        </w:rPr>
+        <w:t>&gt;</w:t>
+      </w:r>
+      <w:r>
+        <w:rPr>
+          <w:rFonts w:ascii="Courier New" w:hAnsi="Courier New" w:cs="Courier New"/>
+          <w:color w:val="000000"/>
+          <w:sz w:val="18"/>
+          <w:szCs w:val="18"/>
+          <w:highlight w:val="white"/>
+          <w:lang w:val="en-US"/>
+        </w:rPr>
+        <w:t xml:space="preserve">            </w:t>
+      </w:r>
+      <w:r>
+        <w:rPr>
+          <w:rFonts w:ascii="Courier New" w:hAnsi="Courier New" w:cs="Courier New"/>
+          <w:color w:val="000000"/>
+          <w:sz w:val="18"/>
+          <w:szCs w:val="18"/>
+          <w:highlight w:val="white"/>
+          <w:lang w:val="en-US"/>
+        </w:rPr>
+        <w:br/>
+      </w:r>
+      <w:r>
+        <w:rPr>
+          <w:rFonts w:ascii="Courier New" w:hAnsi="Courier New" w:cs="Courier New"/>
+          <w:color w:val="000000"/>
+          <w:sz w:val="18"/>
+          <w:szCs w:val="18"/>
+          <w:highlight w:val="white"/>
+          <w:lang w:val="en-US"/>
+        </w:rPr>
+        <w:t xml:space="preserve">    </w:t>
+      </w:r>
+      <w:r>
+        <w:rPr>
+          <w:rFonts w:ascii="Courier New" w:hAnsi="Courier New" w:cs="Courier New"/>
+          <w:color w:val="000096"/>
+          <w:sz w:val="18"/>
+          <w:szCs w:val="18"/>
+          <w:highlight w:val="white"/>
+          <w:lang w:val="en-US"/>
+        </w:rPr>
+        <w:t>&lt;foxvalue</w:t>
+      </w:r>
+      <w:r>
+        <w:rPr>
+          <w:rFonts w:ascii="Courier New" w:hAnsi="Courier New" w:cs="Courier New"/>
+          <w:color w:val="F5844C"/>
+          <w:sz w:val="18"/>
+          <w:szCs w:val="18"/>
+          <w:highlight w:val="white"/>
+          <w:lang w:val="en-US"/>
+        </w:rPr>
+        <w:t xml:space="preserve"> </w:t>
+      </w:r>
+      <w:r>
+        <w:rPr>
+          <w:rFonts w:ascii="Courier New" w:hAnsi="Courier New" w:cs="Courier New"/>
+          <w:color w:val="000000"/>
+          <w:sz w:val="18"/>
+          <w:szCs w:val="18"/>
+          <w:highlight w:val="white"/>
+          <w:lang w:val="en-US"/>
+        </w:rPr>
+        <w:br/>
+      </w:r>
+      <w:r>
+        <w:rPr>
+          <w:rFonts w:ascii="Courier New" w:hAnsi="Courier New" w:cs="Courier New"/>
+          <w:color w:val="F5844C"/>
+          <w:sz w:val="18"/>
+          <w:szCs w:val="18"/>
+          <w:highlight w:val="white"/>
+          <w:lang w:val="en-US"/>
+        </w:rPr>
+        <w:t xml:space="preserve">        exprFOX</w:t>
+      </w:r>
+      <w:r>
+        <w:rPr>
+          <w:rFonts w:ascii="Courier New" w:hAnsi="Courier New" w:cs="Courier New"/>
+          <w:color w:val="FF8040"/>
+          <w:sz w:val="18"/>
+          <w:szCs w:val="18"/>
+          <w:highlight w:val="white"/>
+          <w:lang w:val="en-US"/>
+        </w:rPr>
+        <w:t>=</w:t>
+      </w:r>
+      <w:r>
+        <w:rPr>
+          <w:rFonts w:ascii="Courier New" w:hAnsi="Courier New" w:cs="Courier New"/>
+          <w:color w:val="993300"/>
+          <w:sz w:val="18"/>
+          <w:szCs w:val="18"/>
+          <w:highlight w:val="white"/>
+          <w:lang w:val="en-US"/>
+        </w:rPr>
+        <w:t>"*\json\airport-*.json\jdoc()//altitude"</w:t>
+      </w:r>
+      <w:r>
+        <w:rPr>
+          <w:rFonts w:ascii="Courier New" w:hAnsi="Courier New" w:cs="Courier New"/>
+          <w:color w:val="F5844C"/>
+          <w:sz w:val="18"/>
+          <w:szCs w:val="18"/>
+          <w:highlight w:val="white"/>
+          <w:lang w:val="en-US"/>
+        </w:rPr>
+        <w:t xml:space="preserve"> minCount</w:t>
+      </w:r>
+      <w:r>
+        <w:rPr>
+          <w:rFonts w:ascii="Courier New" w:hAnsi="Courier New" w:cs="Courier New"/>
+          <w:color w:val="FF8040"/>
+          <w:sz w:val="18"/>
+          <w:szCs w:val="18"/>
+          <w:highlight w:val="white"/>
+          <w:lang w:val="en-US"/>
+        </w:rPr>
+        <w:t>=</w:t>
+      </w:r>
+      <w:r>
+        <w:rPr>
+          <w:rFonts w:ascii="Courier New" w:hAnsi="Courier New" w:cs="Courier New"/>
+          <w:color w:val="993300"/>
+          <w:sz w:val="18"/>
+          <w:szCs w:val="18"/>
+          <w:highlight w:val="white"/>
+          <w:lang w:val="en-US"/>
+        </w:rPr>
+        <w:t>"10"</w:t>
+      </w:r>
+      <w:r>
+        <w:rPr>
+          <w:rFonts w:ascii="Courier New" w:hAnsi="Courier New" w:cs="Courier New"/>
+          <w:color w:val="000000"/>
+          <w:sz w:val="18"/>
+          <w:szCs w:val="18"/>
+          <w:highlight w:val="white"/>
+          <w:lang w:val="en-US"/>
+        </w:rPr>
+        <w:br/>
+      </w:r>
+      <w:r>
+        <w:rPr>
+          <w:rFonts w:ascii="Courier New" w:hAnsi="Courier New" w:cs="Courier New"/>
+          <w:color w:val="F5844C"/>
+          <w:sz w:val="18"/>
+          <w:szCs w:val="18"/>
+          <w:highlight w:val="white"/>
+          <w:lang w:val="en-US"/>
+        </w:rPr>
+        <w:t xml:space="preserve">        useDatatype</w:t>
+      </w:r>
+      <w:r>
+        <w:rPr>
+          <w:rFonts w:ascii="Courier New" w:hAnsi="Courier New" w:cs="Courier New"/>
+          <w:color w:val="FF8040"/>
+          <w:sz w:val="18"/>
+          <w:szCs w:val="18"/>
+          <w:highlight w:val="white"/>
+          <w:lang w:val="en-US"/>
+        </w:rPr>
+        <w:t>=</w:t>
+      </w:r>
+      <w:r>
+        <w:rPr>
+          <w:rFonts w:ascii="Courier New" w:hAnsi="Courier New" w:cs="Courier New"/>
+          <w:color w:val="993300"/>
+          <w:sz w:val="18"/>
+          <w:szCs w:val="18"/>
+          <w:highlight w:val="white"/>
+          <w:lang w:val="en-US"/>
+        </w:rPr>
+        <w:t>"integer"</w:t>
+      </w:r>
+      <w:r>
+        <w:rPr>
+          <w:rFonts w:ascii="Courier New" w:hAnsi="Courier New" w:cs="Courier New"/>
+          <w:color w:val="000000"/>
+          <w:sz w:val="18"/>
+          <w:szCs w:val="18"/>
+          <w:highlight w:val="white"/>
+          <w:lang w:val="en-US"/>
+        </w:rPr>
+        <w:br/>
+      </w:r>
+      <w:r>
+        <w:rPr>
+          <w:rFonts w:ascii="Courier New" w:hAnsi="Courier New" w:cs="Courier New"/>
+          <w:color w:val="F5844C"/>
+          <w:sz w:val="18"/>
+          <w:szCs w:val="18"/>
+          <w:highlight w:val="white"/>
+          <w:lang w:val="en-US"/>
+        </w:rPr>
+        <w:t xml:space="preserve">        lt</w:t>
+      </w:r>
+      <w:r>
+        <w:rPr>
+          <w:rFonts w:ascii="Courier New" w:hAnsi="Courier New" w:cs="Courier New"/>
+          <w:color w:val="FF8040"/>
+          <w:sz w:val="18"/>
+          <w:szCs w:val="18"/>
+          <w:highlight w:val="white"/>
+          <w:lang w:val="en-US"/>
+        </w:rPr>
+        <w:t>=</w:t>
+      </w:r>
+      <w:r>
+        <w:rPr>
+          <w:rFonts w:ascii="Courier New" w:hAnsi="Courier New" w:cs="Courier New"/>
+          <w:color w:val="993300"/>
+          <w:sz w:val="18"/>
+          <w:szCs w:val="18"/>
+          <w:highlight w:val="white"/>
+          <w:lang w:val="en-US"/>
+        </w:rPr>
+        <w:t>"1100"</w:t>
+      </w:r>
+      <w:r>
+        <w:rPr>
+          <w:rFonts w:ascii="Courier New" w:hAnsi="Courier New" w:cs="Courier New"/>
+          <w:color w:val="F5844C"/>
+          <w:sz w:val="18"/>
+          <w:szCs w:val="18"/>
+          <w:highlight w:val="white"/>
+          <w:lang w:val="en-US"/>
+        </w:rPr>
+        <w:t xml:space="preserve"> ltMsg</w:t>
+      </w:r>
+      <w:r>
+        <w:rPr>
+          <w:rFonts w:ascii="Courier New" w:hAnsi="Courier New" w:cs="Courier New"/>
+          <w:color w:val="FF8040"/>
+          <w:sz w:val="18"/>
+          <w:szCs w:val="18"/>
+          <w:highlight w:val="white"/>
+          <w:lang w:val="en-US"/>
+        </w:rPr>
+        <w:t>=</w:t>
+      </w:r>
+      <w:r>
+        <w:rPr>
+          <w:rFonts w:ascii="Courier New" w:hAnsi="Courier New" w:cs="Courier New"/>
+          <w:color w:val="993300"/>
+          <w:sz w:val="18"/>
+          <w:szCs w:val="18"/>
+          <w:highlight w:val="white"/>
+          <w:lang w:val="en-US"/>
+        </w:rPr>
+        <w:t>"Altitude lt 1100 expected"</w:t>
+      </w:r>
+      <w:r>
+        <w:rPr>
+          <w:rFonts w:ascii="Courier New" w:hAnsi="Courier New" w:cs="Courier New"/>
+          <w:color w:val="000096"/>
+          <w:sz w:val="18"/>
+          <w:szCs w:val="18"/>
+          <w:highlight w:val="white"/>
+          <w:lang w:val="en-US"/>
+        </w:rPr>
+        <w:t>/&gt;</w:t>
+      </w:r>
+      <w:r>
+        <w:rPr>
+          <w:rFonts w:ascii="Courier New" w:hAnsi="Courier New" w:cs="Courier New"/>
+          <w:color w:val="000000"/>
+          <w:sz w:val="18"/>
+          <w:szCs w:val="18"/>
+          <w:highlight w:val="white"/>
+          <w:lang w:val="en-US"/>
+        </w:rPr>
+        <w:t xml:space="preserve">                    </w:t>
+      </w:r>
+      <w:r>
+        <w:rPr>
+          <w:rFonts w:ascii="Courier New" w:hAnsi="Courier New" w:cs="Courier New"/>
+          <w:color w:val="000000"/>
+          <w:sz w:val="18"/>
+          <w:szCs w:val="18"/>
+          <w:highlight w:val="white"/>
+          <w:lang w:val="en-US"/>
+        </w:rPr>
+        <w:br/>
+      </w:r>
+      <w:r>
+        <w:rPr>
+          <w:rFonts w:ascii="Courier New" w:hAnsi="Courier New" w:cs="Courier New"/>
+          <w:color w:val="000096"/>
+          <w:sz w:val="18"/>
+          <w:szCs w:val="18"/>
+          <w:highlight w:val="white"/>
+          <w:lang w:val="en-US"/>
+        </w:rPr>
+        <w:t>&lt;/folder&gt;</w:t>
+      </w:r>
+      <w:r>
+        <w:rPr>
+          <w:rFonts w:ascii="Courier New" w:hAnsi="Courier New" w:cs="Courier New"/>
+          <w:color w:val="000000"/>
+          <w:sz w:val="18"/>
+          <w:szCs w:val="18"/>
+          <w:highlight w:val="white"/>
+          <w:lang w:val="en-US"/>
+        </w:rPr>
+        <w:t xml:space="preserve"> </w:t>
+      </w:r>
+    </w:p>
+    <w:p>
+      <w:pPr>
+        <w:shd w:val="clear" w:color="auto" w:fill="FFFFFF"/>
+        <w:autoSpaceDE w:val="0"/>
+        <w:autoSpaceDN w:val="0"/>
+        <w:adjustRightInd w:val="0"/>
+        <w:spacing w:after="0" w:line="240" w:lineRule="auto"/>
+        <w:rPr>
+          <w:lang w:val="en-US"/>
+        </w:rPr>
+      </w:pPr>
+      <w:r>
+        <w:rPr>
+          <w:rFonts w:ascii="Courier New" w:hAnsi="Courier New" w:cs="Courier New"/>
+          <w:color w:val="000000"/>
+          <w:sz w:val="18"/>
+          <w:szCs w:val="18"/>
+          <w:highlight w:val="white"/>
+          <w:lang w:val="en-US"/>
+        </w:rPr>
+        <w:t xml:space="preserve">       </w:t>
       </w:r>
     </w:p>
     <w:p>
@@ -45414,8 +46151,2055 @@
         <w:rPr>
           <w:lang w:val="en-US"/>
         </w:rPr>
-        <w:t>bla</w:t>
-      </w:r>
+        <w:t>A Value</w:t>
+      </w:r>
+      <w:r>
+        <w:rPr>
+          <w:lang w:val="en-US"/>
+        </w:rPr>
+        <w:t>Compared</w:t>
+      </w:r>
+      <w:r>
+        <w:rPr>
+          <w:lang w:val="en-US"/>
+        </w:rPr>
+        <w:t xml:space="preserve"> constraint </w:t>
+      </w:r>
+      <w:r>
+        <w:rPr>
+          <w:lang w:val="en-US"/>
+        </w:rPr>
+        <w:t>is similar to a ValuePair constraint</w:t>
+      </w:r>
+      <w:r>
+        <w:rPr>
+          <w:lang w:val="en-US"/>
+        </w:rPr>
+        <w:t xml:space="preserve">, as </w:t>
+      </w:r>
+      <w:r>
+        <w:rPr>
+          <w:lang w:val="en-US"/>
+        </w:rPr>
+        <w:t xml:space="preserve">two expressions are evaluated and the relationship between their values is checked. </w:t>
+      </w:r>
+      <w:r>
+        <w:rPr>
+          <w:lang w:val="en-US"/>
+        </w:rPr>
+        <w:t>But while the expressions of a ValuePair constraint are both evaluated in the context of the shape target, a ValueCompared constraint has one expression evaluated in the shape target and the other expression evaluated in the context of a second resource. A ValueCompared constraint thus checks a pair of resources, rather than a single resource.</w:t>
+      </w:r>
+    </w:p>
+    <w:p>
+      <w:pPr>
+        <w:rPr>
+          <w:lang w:val="en-US"/>
+        </w:rPr>
+      </w:pPr>
+      <w:r>
+        <w:rPr>
+          <w:lang w:val="en-US"/>
+        </w:rPr>
+        <w:t xml:space="preserve">The second resource is determined by evaluating a </w:t>
+      </w:r>
+      <w:hyperlink w:anchor="_Link_resolution" w:history="1">
+        <w:r>
+          <w:rPr>
+            <w:rStyle w:val="Hyperlink"/>
+            <w:lang w:val="en-US"/>
+          </w:rPr>
+          <w:t>Link definition</w:t>
+        </w:r>
+      </w:hyperlink>
+      <w:r>
+        <w:rPr>
+          <w:lang w:val="en-US"/>
+        </w:rPr>
+        <w:t xml:space="preserve">. </w:t>
+      </w:r>
+      <w:r>
+        <w:rPr>
+          <w:lang w:val="en-US"/>
+        </w:rPr>
+        <w:t>The expression values are checked in exactly the same w</w:t>
+      </w:r>
+      <w:r>
+        <w:rPr>
+          <w:lang w:val="en-US"/>
+        </w:rPr>
+        <w:t xml:space="preserve">ay as in a ValuePair constraint </w:t>
+      </w:r>
+      <w:r>
+        <w:rPr>
+          <w:lang w:val="en-US"/>
+        </w:rPr>
+        <w:t xml:space="preserve">– see </w:t>
+      </w:r>
+      <w:hyperlink w:anchor="table_check_nodes_valuepair" w:history="1">
+        <w:r>
+          <w:rPr>
+            <w:rStyle w:val="Hyperlink"/>
+            <w:lang w:val="en-US"/>
+          </w:rPr>
+          <w:t>checknodes of a ValuePair constraint</w:t>
+        </w:r>
+      </w:hyperlink>
+      <w:r>
+        <w:rPr>
+          <w:lang w:val="en-US"/>
+        </w:rPr>
+        <w:t>.</w:t>
+      </w:r>
+      <w:r>
+        <w:rPr>
+          <w:lang w:val="en-US"/>
+        </w:rPr>
+        <w:t xml:space="preserve"> </w:t>
+      </w:r>
+    </w:p>
+    <w:p>
+      <w:pPr>
+        <w:rPr>
+          <w:lang w:val="en-US"/>
+        </w:rPr>
+      </w:pPr>
+      <w:r>
+        <w:rPr>
+          <w:lang w:val="en-US"/>
+        </w:rPr>
+        <w:t xml:space="preserve">The link definition can be referenced by name (@linkName) or specified locally by </w:t>
+      </w:r>
+      <w:hyperlink w:anchor="table_connector_types" w:history="1">
+        <w:r>
+          <w:rPr>
+            <w:rStyle w:val="Hyperlink"/>
+            <w:lang w:val="en-US"/>
+          </w:rPr>
+          <w:t>link defining attributes</w:t>
+        </w:r>
+      </w:hyperlink>
+      <w:r>
+        <w:rPr>
+          <w:lang w:val="en-US"/>
+        </w:rPr>
+        <w:t>.</w:t>
+      </w:r>
+    </w:p>
+    <w:p>
+      <w:pPr>
+        <w:rPr>
+          <w:lang w:val="en-US"/>
+        </w:rPr>
+      </w:pPr>
+      <w:r>
+        <w:rPr>
+          <w:lang w:val="en-US"/>
+        </w:rPr>
+        <w:t>Example: a resource pair is validated by checking different values for equality:</w:t>
+      </w:r>
+    </w:p>
+    <w:p>
+      <w:pPr>
+        <w:shd w:val="clear" w:color="auto" w:fill="FFFFFF"/>
+        <w:autoSpaceDE w:val="0"/>
+        <w:autoSpaceDN w:val="0"/>
+        <w:adjustRightInd w:val="0"/>
+        <w:spacing w:after="0" w:line="240" w:lineRule="auto"/>
+        <w:rPr>
+          <w:rFonts w:ascii="Courier New" w:hAnsi="Courier New" w:cs="Courier New"/>
+          <w:sz w:val="18"/>
+          <w:szCs w:val="18"/>
+          <w:highlight w:val="white"/>
+          <w:lang w:val="en-US"/>
+        </w:rPr>
+      </w:pPr>
+      <w:r>
+        <w:rPr>
+          <w:rFonts w:ascii="Courier New" w:hAnsi="Courier New" w:cs="Courier New"/>
+          <w:color w:val="000096"/>
+          <w:sz w:val="18"/>
+          <w:szCs w:val="18"/>
+          <w:highlight w:val="white"/>
+          <w:lang w:val="en-US"/>
+        </w:rPr>
+        <w:t>&lt;valuesCompared</w:t>
+      </w:r>
+      <w:r>
+        <w:rPr>
+          <w:rFonts w:ascii="Courier New" w:hAnsi="Courier New" w:cs="Courier New"/>
+          <w:color w:val="F5844C"/>
+          <w:sz w:val="18"/>
+          <w:szCs w:val="18"/>
+          <w:highlight w:val="white"/>
+          <w:lang w:val="en-US"/>
+        </w:rPr>
+        <w:t xml:space="preserve"> </w:t>
+      </w:r>
+      <w:r>
+        <w:rPr>
+          <w:rFonts w:ascii="Courier New" w:hAnsi="Courier New" w:cs="Courier New"/>
+          <w:color w:val="000000"/>
+          <w:sz w:val="18"/>
+          <w:szCs w:val="18"/>
+          <w:highlight w:val="white"/>
+          <w:lang w:val="en-US"/>
+        </w:rPr>
+        <w:br/>
+      </w:r>
+      <w:r>
+        <w:rPr>
+          <w:rFonts w:ascii="Courier New" w:hAnsi="Courier New" w:cs="Courier New"/>
+          <w:color w:val="F5844C"/>
+          <w:sz w:val="18"/>
+          <w:szCs w:val="18"/>
+          <w:highlight w:val="white"/>
+          <w:lang w:val="en-US"/>
+        </w:rPr>
+        <w:t xml:space="preserve">       navigateFOX</w:t>
+      </w:r>
+      <w:r>
+        <w:rPr>
+          <w:rFonts w:ascii="Courier New" w:hAnsi="Courier New" w:cs="Courier New"/>
+          <w:color w:val="FF8040"/>
+          <w:sz w:val="18"/>
+          <w:szCs w:val="18"/>
+          <w:highlight w:val="white"/>
+          <w:lang w:val="en-US"/>
+        </w:rPr>
+        <w:t>=</w:t>
+      </w:r>
+      <w:r>
+        <w:rPr>
+          <w:rFonts w:ascii="Courier New" w:hAnsi="Courier New" w:cs="Courier New"/>
+          <w:color w:val="993300"/>
+          <w:sz w:val="18"/>
+          <w:szCs w:val="18"/>
+          <w:highlight w:val="white"/>
+          <w:lang w:val="en-US"/>
+        </w:rPr>
+        <w:t>"..\..\json\fox-child($fileName, '.xml$', '.json')"</w:t>
+      </w:r>
+      <w:r>
+        <w:rPr>
+          <w:rFonts w:ascii="Courier New" w:hAnsi="Courier New" w:cs="Courier New"/>
+          <w:color w:val="000000"/>
+          <w:sz w:val="18"/>
+          <w:szCs w:val="18"/>
+          <w:highlight w:val="white"/>
+          <w:lang w:val="en-US"/>
+        </w:rPr>
+        <w:br/>
+      </w:r>
+      <w:r>
+        <w:rPr>
+          <w:rFonts w:ascii="Courier New" w:hAnsi="Courier New" w:cs="Courier New"/>
+          <w:color w:val="F5844C"/>
+          <w:sz w:val="18"/>
+          <w:szCs w:val="18"/>
+          <w:highlight w:val="white"/>
+          <w:lang w:val="en-US"/>
+        </w:rPr>
+        <w:t xml:space="preserve">       mediatype</w:t>
+      </w:r>
+      <w:r>
+        <w:rPr>
+          <w:rFonts w:ascii="Courier New" w:hAnsi="Courier New" w:cs="Courier New"/>
+          <w:color w:val="FF8040"/>
+          <w:sz w:val="18"/>
+          <w:szCs w:val="18"/>
+          <w:highlight w:val="white"/>
+          <w:lang w:val="en-US"/>
+        </w:rPr>
+        <w:t>=</w:t>
+      </w:r>
+      <w:r>
+        <w:rPr>
+          <w:rFonts w:ascii="Courier New" w:hAnsi="Courier New" w:cs="Courier New"/>
+          <w:color w:val="993300"/>
+          <w:sz w:val="18"/>
+          <w:szCs w:val="18"/>
+          <w:highlight w:val="white"/>
+          <w:lang w:val="en-US"/>
+        </w:rPr>
+        <w:t>"json"</w:t>
+      </w:r>
+      <w:r>
+        <w:rPr>
+          <w:rFonts w:ascii="Courier New" w:hAnsi="Courier New" w:cs="Courier New"/>
+          <w:color w:val="000000"/>
+          <w:sz w:val="18"/>
+          <w:szCs w:val="18"/>
+          <w:highlight w:val="white"/>
+          <w:lang w:val="en-US"/>
+        </w:rPr>
+        <w:br/>
+      </w:r>
+      <w:r>
+        <w:rPr>
+          <w:rFonts w:ascii="Courier New" w:hAnsi="Courier New" w:cs="Courier New"/>
+          <w:color w:val="F5844C"/>
+          <w:sz w:val="18"/>
+          <w:szCs w:val="18"/>
+          <w:highlight w:val="white"/>
+          <w:lang w:val="en-US"/>
+        </w:rPr>
+        <w:t xml:space="preserve"> </w:t>
+      </w:r>
+      <w:r>
+        <w:rPr>
+          <w:rFonts w:ascii="Courier New" w:hAnsi="Courier New" w:cs="Courier New"/>
+          <w:color w:val="F5844C"/>
+          <w:sz w:val="18"/>
+          <w:szCs w:val="18"/>
+          <w:highlight w:val="white"/>
+          <w:lang w:val="en-US"/>
+        </w:rPr>
+        <w:t xml:space="preserve">      countTargetResources</w:t>
+      </w:r>
+      <w:r>
+        <w:rPr>
+          <w:rFonts w:ascii="Courier New" w:hAnsi="Courier New" w:cs="Courier New"/>
+          <w:color w:val="FF8040"/>
+          <w:sz w:val="18"/>
+          <w:szCs w:val="18"/>
+          <w:highlight w:val="white"/>
+          <w:lang w:val="en-US"/>
+        </w:rPr>
+        <w:t>=</w:t>
+      </w:r>
+      <w:r>
+        <w:rPr>
+          <w:rFonts w:ascii="Courier New" w:hAnsi="Courier New" w:cs="Courier New"/>
+          <w:color w:val="993300"/>
+          <w:sz w:val="18"/>
+          <w:szCs w:val="18"/>
+          <w:highlight w:val="white"/>
+          <w:lang w:val="en-US"/>
+        </w:rPr>
+        <w:t>"1"</w:t>
+      </w:r>
+      <w:r>
+        <w:rPr>
+          <w:rFonts w:ascii="Courier New" w:hAnsi="Courier New" w:cs="Courier New"/>
+          <w:color w:val="000096"/>
+          <w:sz w:val="18"/>
+          <w:szCs w:val="18"/>
+          <w:highlight w:val="white"/>
+          <w:lang w:val="en-US"/>
+        </w:rPr>
+        <w:t>&gt;</w:t>
+      </w:r>
+      <w:r>
+        <w:rPr>
+          <w:rFonts w:ascii="Courier New" w:hAnsi="Courier New" w:cs="Courier New"/>
+          <w:color w:val="000000"/>
+          <w:sz w:val="18"/>
+          <w:szCs w:val="18"/>
+          <w:highlight w:val="white"/>
+          <w:lang w:val="en-US"/>
+        </w:rPr>
+        <w:t xml:space="preserve">                    </w:t>
+      </w:r>
+      <w:r>
+        <w:rPr>
+          <w:rFonts w:ascii="Courier New" w:hAnsi="Courier New" w:cs="Courier New"/>
+          <w:color w:val="000000"/>
+          <w:sz w:val="18"/>
+          <w:szCs w:val="18"/>
+          <w:highlight w:val="white"/>
+          <w:lang w:val="en-US"/>
+        </w:rPr>
+        <w:br/>
+      </w:r>
+      <w:r>
+        <w:rPr>
+          <w:rFonts w:ascii="Courier New" w:hAnsi="Courier New" w:cs="Courier New"/>
+          <w:color w:val="000000"/>
+          <w:sz w:val="18"/>
+          <w:szCs w:val="18"/>
+          <w:highlight w:val="white"/>
+          <w:lang w:val="en-US"/>
+        </w:rPr>
+        <w:t xml:space="preserve">  </w:t>
+      </w:r>
+      <w:r>
+        <w:rPr>
+          <w:rFonts w:ascii="Courier New" w:hAnsi="Courier New" w:cs="Courier New"/>
+          <w:color w:val="000096"/>
+          <w:sz w:val="18"/>
+          <w:szCs w:val="18"/>
+          <w:highlight w:val="white"/>
+          <w:lang w:val="en-US"/>
+        </w:rPr>
+        <w:t>&lt;valueCompared</w:t>
+      </w:r>
+      <w:r>
+        <w:rPr>
+          <w:rFonts w:ascii="Courier New" w:hAnsi="Courier New" w:cs="Courier New"/>
+          <w:color w:val="F5844C"/>
+          <w:sz w:val="18"/>
+          <w:szCs w:val="18"/>
+          <w:highlight w:val="white"/>
+          <w:lang w:val="en-US"/>
+        </w:rPr>
+        <w:t xml:space="preserve"> </w:t>
+      </w:r>
+      <w:r>
+        <w:rPr>
+          <w:rFonts w:ascii="Courier New" w:hAnsi="Courier New" w:cs="Courier New"/>
+          <w:color w:val="000000"/>
+          <w:sz w:val="18"/>
+          <w:szCs w:val="18"/>
+          <w:highlight w:val="white"/>
+          <w:lang w:val="en-US"/>
+        </w:rPr>
+        <w:br/>
+      </w:r>
+      <w:r>
+        <w:rPr>
+          <w:rFonts w:ascii="Courier New" w:hAnsi="Courier New" w:cs="Courier New"/>
+          <w:color w:val="F5844C"/>
+          <w:sz w:val="18"/>
+          <w:szCs w:val="18"/>
+          <w:highlight w:val="white"/>
+          <w:lang w:val="en-US"/>
+        </w:rPr>
+        <w:t xml:space="preserve">        expr1XP</w:t>
+      </w:r>
+      <w:r>
+        <w:rPr>
+          <w:rFonts w:ascii="Courier New" w:hAnsi="Courier New" w:cs="Courier New"/>
+          <w:color w:val="FF8040"/>
+          <w:sz w:val="18"/>
+          <w:szCs w:val="18"/>
+          <w:highlight w:val="white"/>
+          <w:lang w:val="en-US"/>
+        </w:rPr>
+        <w:t>=</w:t>
+      </w:r>
+      <w:r>
+        <w:rPr>
+          <w:rFonts w:ascii="Courier New" w:hAnsi="Courier New" w:cs="Courier New"/>
+          <w:color w:val="993300"/>
+          <w:sz w:val="18"/>
+          <w:szCs w:val="18"/>
+          <w:highlight w:val="white"/>
+          <w:lang w:val="en-US"/>
+        </w:rPr>
+        <w:t>"//latitude"</w:t>
+      </w:r>
+      <w:r>
+        <w:rPr>
+          <w:rFonts w:ascii="Courier New" w:hAnsi="Courier New" w:cs="Courier New"/>
+          <w:color w:val="F5844C"/>
+          <w:sz w:val="18"/>
+          <w:szCs w:val="18"/>
+          <w:highlight w:val="white"/>
+          <w:lang w:val="en-US"/>
+        </w:rPr>
+        <w:t xml:space="preserve"> count1</w:t>
+      </w:r>
+      <w:r>
+        <w:rPr>
+          <w:rFonts w:ascii="Courier New" w:hAnsi="Courier New" w:cs="Courier New"/>
+          <w:color w:val="FF8040"/>
+          <w:sz w:val="18"/>
+          <w:szCs w:val="18"/>
+          <w:highlight w:val="white"/>
+          <w:lang w:val="en-US"/>
+        </w:rPr>
+        <w:t>=</w:t>
+      </w:r>
+      <w:r>
+        <w:rPr>
+          <w:rFonts w:ascii="Courier New" w:hAnsi="Courier New" w:cs="Courier New"/>
+          <w:color w:val="993300"/>
+          <w:sz w:val="18"/>
+          <w:szCs w:val="18"/>
+          <w:highlight w:val="white"/>
+          <w:lang w:val="en-US"/>
+        </w:rPr>
+        <w:t>"1"</w:t>
+      </w:r>
+      <w:r>
+        <w:rPr>
+          <w:rFonts w:ascii="Courier New" w:hAnsi="Courier New" w:cs="Courier New"/>
+          <w:color w:val="000000"/>
+          <w:sz w:val="18"/>
+          <w:szCs w:val="18"/>
+          <w:highlight w:val="white"/>
+          <w:lang w:val="en-US"/>
+        </w:rPr>
+        <w:br/>
+      </w:r>
+      <w:r>
+        <w:rPr>
+          <w:rFonts w:ascii="Courier New" w:hAnsi="Courier New" w:cs="Courier New"/>
+          <w:color w:val="F5844C"/>
+          <w:sz w:val="18"/>
+          <w:szCs w:val="18"/>
+          <w:highlight w:val="white"/>
+          <w:lang w:val="en-US"/>
+        </w:rPr>
+        <w:t xml:space="preserve">        expr2XP</w:t>
+      </w:r>
+      <w:r>
+        <w:rPr>
+          <w:rFonts w:ascii="Courier New" w:hAnsi="Courier New" w:cs="Courier New"/>
+          <w:color w:val="FF8040"/>
+          <w:sz w:val="18"/>
+          <w:szCs w:val="18"/>
+          <w:highlight w:val="white"/>
+          <w:lang w:val="en-US"/>
+        </w:rPr>
+        <w:t>=</w:t>
+      </w:r>
+      <w:r>
+        <w:rPr>
+          <w:rFonts w:ascii="Courier New" w:hAnsi="Courier New" w:cs="Courier New"/>
+          <w:color w:val="993300"/>
+          <w:sz w:val="18"/>
+          <w:szCs w:val="18"/>
+          <w:highlight w:val="white"/>
+          <w:lang w:val="en-US"/>
+        </w:rPr>
+        <w:t>"//latitude"</w:t>
+      </w:r>
+      <w:r>
+        <w:rPr>
+          <w:rFonts w:ascii="Courier New" w:hAnsi="Courier New" w:cs="Courier New"/>
+          <w:color w:val="F5844C"/>
+          <w:sz w:val="18"/>
+          <w:szCs w:val="18"/>
+          <w:highlight w:val="white"/>
+          <w:lang w:val="en-US"/>
+        </w:rPr>
+        <w:t xml:space="preserve"> count2</w:t>
+      </w:r>
+      <w:r>
+        <w:rPr>
+          <w:rFonts w:ascii="Courier New" w:hAnsi="Courier New" w:cs="Courier New"/>
+          <w:color w:val="FF8040"/>
+          <w:sz w:val="18"/>
+          <w:szCs w:val="18"/>
+          <w:highlight w:val="white"/>
+          <w:lang w:val="en-US"/>
+        </w:rPr>
+        <w:t>=</w:t>
+      </w:r>
+      <w:r>
+        <w:rPr>
+          <w:rFonts w:ascii="Courier New" w:hAnsi="Courier New" w:cs="Courier New"/>
+          <w:color w:val="993300"/>
+          <w:sz w:val="18"/>
+          <w:szCs w:val="18"/>
+          <w:highlight w:val="white"/>
+          <w:lang w:val="en-US"/>
+        </w:rPr>
+        <w:t>"1"</w:t>
+      </w:r>
+      <w:r>
+        <w:rPr>
+          <w:rFonts w:ascii="Courier New" w:hAnsi="Courier New" w:cs="Courier New"/>
+          <w:color w:val="000000"/>
+          <w:sz w:val="18"/>
+          <w:szCs w:val="18"/>
+          <w:highlight w:val="white"/>
+          <w:lang w:val="en-US"/>
+        </w:rPr>
+        <w:br/>
+      </w:r>
+      <w:r>
+        <w:rPr>
+          <w:rFonts w:ascii="Courier New" w:hAnsi="Courier New" w:cs="Courier New"/>
+          <w:color w:val="F5844C"/>
+          <w:sz w:val="18"/>
+          <w:szCs w:val="18"/>
+          <w:highlight w:val="white"/>
+          <w:lang w:val="en-US"/>
+        </w:rPr>
+        <w:t xml:space="preserve">        cmp</w:t>
+      </w:r>
+      <w:r>
+        <w:rPr>
+          <w:rFonts w:ascii="Courier New" w:hAnsi="Courier New" w:cs="Courier New"/>
+          <w:color w:val="FF8040"/>
+          <w:sz w:val="18"/>
+          <w:szCs w:val="18"/>
+          <w:highlight w:val="white"/>
+          <w:lang w:val="en-US"/>
+        </w:rPr>
+        <w:t>=</w:t>
+      </w:r>
+      <w:r>
+        <w:rPr>
+          <w:rFonts w:ascii="Courier New" w:hAnsi="Courier New" w:cs="Courier New"/>
+          <w:color w:val="993300"/>
+          <w:sz w:val="18"/>
+          <w:szCs w:val="18"/>
+          <w:highlight w:val="white"/>
+          <w:lang w:val="en-US"/>
+        </w:rPr>
+        <w:t>"eq"</w:t>
+      </w:r>
+      <w:r>
+        <w:rPr>
+          <w:rFonts w:ascii="Courier New" w:hAnsi="Courier New" w:cs="Courier New"/>
+          <w:color w:val="F5844C"/>
+          <w:sz w:val="18"/>
+          <w:szCs w:val="18"/>
+          <w:highlight w:val="white"/>
+          <w:lang w:val="en-US"/>
+        </w:rPr>
+        <w:t xml:space="preserve"> cmpMsg</w:t>
+      </w:r>
+      <w:r>
+        <w:rPr>
+          <w:rFonts w:ascii="Courier New" w:hAnsi="Courier New" w:cs="Courier New"/>
+          <w:color w:val="FF8040"/>
+          <w:sz w:val="18"/>
+          <w:szCs w:val="18"/>
+          <w:highlight w:val="white"/>
+          <w:lang w:val="en-US"/>
+        </w:rPr>
+        <w:t>=</w:t>
+      </w:r>
+      <w:r>
+        <w:rPr>
+          <w:rFonts w:ascii="Courier New" w:hAnsi="Courier New" w:cs="Courier New"/>
+          <w:color w:val="993300"/>
+          <w:sz w:val="18"/>
+          <w:szCs w:val="18"/>
+          <w:highlight w:val="white"/>
+          <w:lang w:val="en-US"/>
+        </w:rPr>
+        <w:t>"Latitude different in XML and JSON airport</w:t>
+      </w:r>
+      <w:r>
+        <w:rPr>
+          <w:rFonts w:ascii="Courier New" w:hAnsi="Courier New" w:cs="Courier New"/>
+          <w:color w:val="993300"/>
+          <w:sz w:val="18"/>
+          <w:szCs w:val="18"/>
+          <w:highlight w:val="white"/>
+          <w:lang w:val="en-US"/>
+        </w:rPr>
+        <w:t>s</w:t>
+      </w:r>
+      <w:r>
+        <w:rPr>
+          <w:rFonts w:ascii="Courier New" w:hAnsi="Courier New" w:cs="Courier New"/>
+          <w:color w:val="993300"/>
+          <w:sz w:val="18"/>
+          <w:szCs w:val="18"/>
+          <w:highlight w:val="white"/>
+          <w:lang w:val="en-US"/>
+        </w:rPr>
+        <w:t>"</w:t>
+      </w:r>
+      <w:r>
+        <w:rPr>
+          <w:rFonts w:ascii="Courier New" w:hAnsi="Courier New" w:cs="Courier New"/>
+          <w:color w:val="000096"/>
+          <w:sz w:val="18"/>
+          <w:szCs w:val="18"/>
+          <w:highlight w:val="white"/>
+          <w:lang w:val="en-US"/>
+        </w:rPr>
+        <w:t>/&gt;</w:t>
+      </w:r>
+      <w:r>
+        <w:rPr>
+          <w:rFonts w:ascii="Courier New" w:hAnsi="Courier New" w:cs="Courier New"/>
+          <w:color w:val="000000"/>
+          <w:sz w:val="18"/>
+          <w:szCs w:val="18"/>
+          <w:highlight w:val="white"/>
+          <w:lang w:val="en-US"/>
+        </w:rPr>
+        <w:t xml:space="preserve">                    </w:t>
+      </w:r>
+      <w:r>
+        <w:rPr>
+          <w:rFonts w:ascii="Courier New" w:hAnsi="Courier New" w:cs="Courier New"/>
+          <w:color w:val="000000"/>
+          <w:sz w:val="18"/>
+          <w:szCs w:val="18"/>
+          <w:highlight w:val="white"/>
+          <w:lang w:val="en-US"/>
+        </w:rPr>
+        <w:br/>
+        <w:t xml:space="preserve">  </w:t>
+      </w:r>
+      <w:r>
+        <w:rPr>
+          <w:rFonts w:ascii="Courier New" w:hAnsi="Courier New" w:cs="Courier New"/>
+          <w:color w:val="000096"/>
+          <w:sz w:val="18"/>
+          <w:szCs w:val="18"/>
+          <w:highlight w:val="white"/>
+          <w:lang w:val="en-US"/>
+        </w:rPr>
+        <w:t>&lt;valueCompared</w:t>
+      </w:r>
+      <w:r>
+        <w:rPr>
+          <w:rFonts w:ascii="Courier New" w:hAnsi="Courier New" w:cs="Courier New"/>
+          <w:color w:val="F5844C"/>
+          <w:sz w:val="18"/>
+          <w:szCs w:val="18"/>
+          <w:highlight w:val="white"/>
+          <w:lang w:val="en-US"/>
+        </w:rPr>
+        <w:t xml:space="preserve"> </w:t>
+      </w:r>
+      <w:r>
+        <w:rPr>
+          <w:rFonts w:ascii="Courier New" w:hAnsi="Courier New" w:cs="Courier New"/>
+          <w:color w:val="000000"/>
+          <w:sz w:val="18"/>
+          <w:szCs w:val="18"/>
+          <w:highlight w:val="white"/>
+          <w:lang w:val="en-US"/>
+        </w:rPr>
+        <w:br/>
+      </w:r>
+      <w:r>
+        <w:rPr>
+          <w:rFonts w:ascii="Courier New" w:hAnsi="Courier New" w:cs="Courier New"/>
+          <w:color w:val="F5844C"/>
+          <w:sz w:val="18"/>
+          <w:szCs w:val="18"/>
+          <w:highlight w:val="white"/>
+          <w:lang w:val="en-US"/>
+        </w:rPr>
+        <w:t xml:space="preserve">        expr1XP</w:t>
+      </w:r>
+      <w:r>
+        <w:rPr>
+          <w:rFonts w:ascii="Courier New" w:hAnsi="Courier New" w:cs="Courier New"/>
+          <w:color w:val="FF8040"/>
+          <w:sz w:val="18"/>
+          <w:szCs w:val="18"/>
+          <w:highlight w:val="white"/>
+          <w:lang w:val="en-US"/>
+        </w:rPr>
+        <w:t>=</w:t>
+      </w:r>
+      <w:r>
+        <w:rPr>
+          <w:rFonts w:ascii="Courier New" w:hAnsi="Courier New" w:cs="Courier New"/>
+          <w:color w:val="993300"/>
+          <w:sz w:val="18"/>
+          <w:szCs w:val="18"/>
+          <w:highlight w:val="white"/>
+          <w:lang w:val="en-US"/>
+        </w:rPr>
+        <w:t>"/*/@icao"</w:t>
+      </w:r>
+      <w:r>
+        <w:rPr>
+          <w:rFonts w:ascii="Courier New" w:hAnsi="Courier New" w:cs="Courier New"/>
+          <w:color w:val="F5844C"/>
+          <w:sz w:val="18"/>
+          <w:szCs w:val="18"/>
+          <w:highlight w:val="white"/>
+          <w:lang w:val="en-US"/>
+        </w:rPr>
+        <w:t xml:space="preserve"> count1</w:t>
+      </w:r>
+      <w:r>
+        <w:rPr>
+          <w:rFonts w:ascii="Courier New" w:hAnsi="Courier New" w:cs="Courier New"/>
+          <w:color w:val="FF8040"/>
+          <w:sz w:val="18"/>
+          <w:szCs w:val="18"/>
+          <w:highlight w:val="white"/>
+          <w:lang w:val="en-US"/>
+        </w:rPr>
+        <w:t>=</w:t>
+      </w:r>
+      <w:r>
+        <w:rPr>
+          <w:rFonts w:ascii="Courier New" w:hAnsi="Courier New" w:cs="Courier New"/>
+          <w:color w:val="993300"/>
+          <w:sz w:val="18"/>
+          <w:szCs w:val="18"/>
+          <w:highlight w:val="white"/>
+          <w:lang w:val="en-US"/>
+        </w:rPr>
+        <w:t>"1"</w:t>
+      </w:r>
+      <w:r>
+        <w:rPr>
+          <w:rFonts w:ascii="Courier New" w:hAnsi="Courier New" w:cs="Courier New"/>
+          <w:color w:val="000000"/>
+          <w:sz w:val="18"/>
+          <w:szCs w:val="18"/>
+          <w:highlight w:val="white"/>
+          <w:lang w:val="en-US"/>
+        </w:rPr>
+        <w:br/>
+      </w:r>
+      <w:r>
+        <w:rPr>
+          <w:rFonts w:ascii="Courier New" w:hAnsi="Courier New" w:cs="Courier New"/>
+          <w:color w:val="F5844C"/>
+          <w:sz w:val="18"/>
+          <w:szCs w:val="18"/>
+          <w:highlight w:val="white"/>
+          <w:lang w:val="en-US"/>
+        </w:rPr>
+        <w:t xml:space="preserve">        expr2XP</w:t>
+      </w:r>
+      <w:r>
+        <w:rPr>
+          <w:rFonts w:ascii="Courier New" w:hAnsi="Courier New" w:cs="Courier New"/>
+          <w:color w:val="FF8040"/>
+          <w:sz w:val="18"/>
+          <w:szCs w:val="18"/>
+          <w:highlight w:val="white"/>
+          <w:lang w:val="en-US"/>
+        </w:rPr>
+        <w:t>=</w:t>
+      </w:r>
+      <w:r>
+        <w:rPr>
+          <w:rFonts w:ascii="Courier New" w:hAnsi="Courier New" w:cs="Courier New"/>
+          <w:color w:val="993300"/>
+          <w:sz w:val="18"/>
+          <w:szCs w:val="18"/>
+          <w:highlight w:val="white"/>
+          <w:lang w:val="en-US"/>
+        </w:rPr>
+        <w:t>"//icao"</w:t>
+      </w:r>
+      <w:r>
+        <w:rPr>
+          <w:rFonts w:ascii="Courier New" w:hAnsi="Courier New" w:cs="Courier New"/>
+          <w:color w:val="F5844C"/>
+          <w:sz w:val="18"/>
+          <w:szCs w:val="18"/>
+          <w:highlight w:val="white"/>
+          <w:lang w:val="en-US"/>
+        </w:rPr>
+        <w:t xml:space="preserve"> count2</w:t>
+      </w:r>
+      <w:r>
+        <w:rPr>
+          <w:rFonts w:ascii="Courier New" w:hAnsi="Courier New" w:cs="Courier New"/>
+          <w:color w:val="FF8040"/>
+          <w:sz w:val="18"/>
+          <w:szCs w:val="18"/>
+          <w:highlight w:val="white"/>
+          <w:lang w:val="en-US"/>
+        </w:rPr>
+        <w:t>=</w:t>
+      </w:r>
+      <w:r>
+        <w:rPr>
+          <w:rFonts w:ascii="Courier New" w:hAnsi="Courier New" w:cs="Courier New"/>
+          <w:color w:val="993300"/>
+          <w:sz w:val="18"/>
+          <w:szCs w:val="18"/>
+          <w:highlight w:val="white"/>
+          <w:lang w:val="en-US"/>
+        </w:rPr>
+        <w:t>"1"</w:t>
+      </w:r>
+      <w:r>
+        <w:rPr>
+          <w:rFonts w:ascii="Courier New" w:hAnsi="Courier New" w:cs="Courier New"/>
+          <w:color w:val="000000"/>
+          <w:sz w:val="18"/>
+          <w:szCs w:val="18"/>
+          <w:highlight w:val="white"/>
+          <w:lang w:val="en-US"/>
+        </w:rPr>
+        <w:br/>
+      </w:r>
+      <w:r>
+        <w:rPr>
+          <w:rFonts w:ascii="Courier New" w:hAnsi="Courier New" w:cs="Courier New"/>
+          <w:color w:val="F5844C"/>
+          <w:sz w:val="18"/>
+          <w:szCs w:val="18"/>
+          <w:highlight w:val="white"/>
+          <w:lang w:val="en-US"/>
+        </w:rPr>
+        <w:t xml:space="preserve"> </w:t>
+      </w:r>
+      <w:r>
+        <w:rPr>
+          <w:rFonts w:ascii="Courier New" w:hAnsi="Courier New" w:cs="Courier New"/>
+          <w:color w:val="F5844C"/>
+          <w:sz w:val="18"/>
+          <w:szCs w:val="18"/>
+          <w:highlight w:val="white"/>
+          <w:lang w:val="en-US"/>
+        </w:rPr>
+        <w:t xml:space="preserve">       cmp</w:t>
+      </w:r>
+      <w:r>
+        <w:rPr>
+          <w:rFonts w:ascii="Courier New" w:hAnsi="Courier New" w:cs="Courier New"/>
+          <w:color w:val="FF8040"/>
+          <w:sz w:val="18"/>
+          <w:szCs w:val="18"/>
+          <w:highlight w:val="white"/>
+          <w:lang w:val="en-US"/>
+        </w:rPr>
+        <w:t>=</w:t>
+      </w:r>
+      <w:r>
+        <w:rPr>
+          <w:rFonts w:ascii="Courier New" w:hAnsi="Courier New" w:cs="Courier New"/>
+          <w:color w:val="993300"/>
+          <w:sz w:val="18"/>
+          <w:szCs w:val="18"/>
+          <w:highlight w:val="white"/>
+          <w:lang w:val="en-US"/>
+        </w:rPr>
+        <w:t>"eq"</w:t>
+      </w:r>
+      <w:r>
+        <w:rPr>
+          <w:rFonts w:ascii="Courier New" w:hAnsi="Courier New" w:cs="Courier New"/>
+          <w:color w:val="F5844C"/>
+          <w:sz w:val="18"/>
+          <w:szCs w:val="18"/>
+          <w:highlight w:val="white"/>
+          <w:lang w:val="en-US"/>
+        </w:rPr>
+        <w:t xml:space="preserve"> cmpMsg</w:t>
+      </w:r>
+      <w:r>
+        <w:rPr>
+          <w:rFonts w:ascii="Courier New" w:hAnsi="Courier New" w:cs="Courier New"/>
+          <w:color w:val="FF8040"/>
+          <w:sz w:val="18"/>
+          <w:szCs w:val="18"/>
+          <w:highlight w:val="white"/>
+          <w:lang w:val="en-US"/>
+        </w:rPr>
+        <w:t>=</w:t>
+      </w:r>
+      <w:r>
+        <w:rPr>
+          <w:rFonts w:ascii="Courier New" w:hAnsi="Courier New" w:cs="Courier New"/>
+          <w:color w:val="993300"/>
+          <w:sz w:val="18"/>
+          <w:szCs w:val="18"/>
+          <w:highlight w:val="white"/>
+          <w:lang w:val="en-US"/>
+        </w:rPr>
+        <w:t>"ICAO codes di</w:t>
+      </w:r>
+      <w:r>
+        <w:rPr>
+          <w:rFonts w:ascii="Courier New" w:hAnsi="Courier New" w:cs="Courier New"/>
+          <w:color w:val="993300"/>
+          <w:sz w:val="18"/>
+          <w:szCs w:val="18"/>
+          <w:highlight w:val="white"/>
+          <w:lang w:val="en-US"/>
+        </w:rPr>
+        <w:t>fferent in XML and JSON airports</w:t>
+      </w:r>
+      <w:r>
+        <w:rPr>
+          <w:rFonts w:ascii="Courier New" w:hAnsi="Courier New" w:cs="Courier New"/>
+          <w:color w:val="993300"/>
+          <w:sz w:val="18"/>
+          <w:szCs w:val="18"/>
+          <w:highlight w:val="white"/>
+          <w:lang w:val="en-US"/>
+        </w:rPr>
+        <w:t>"</w:t>
+      </w:r>
+      <w:r>
+        <w:rPr>
+          <w:rFonts w:ascii="Courier New" w:hAnsi="Courier New" w:cs="Courier New"/>
+          <w:color w:val="000096"/>
+          <w:sz w:val="18"/>
+          <w:szCs w:val="18"/>
+          <w:highlight w:val="white"/>
+          <w:lang w:val="en-US"/>
+        </w:rPr>
+        <w:t>/&gt;</w:t>
+      </w:r>
+      <w:r>
+        <w:rPr>
+          <w:rFonts w:ascii="Courier New" w:hAnsi="Courier New" w:cs="Courier New"/>
+          <w:color w:val="000000"/>
+          <w:sz w:val="18"/>
+          <w:szCs w:val="18"/>
+          <w:highlight w:val="white"/>
+          <w:lang w:val="en-US"/>
+        </w:rPr>
+        <w:t xml:space="preserve">                    </w:t>
+      </w:r>
+      <w:r>
+        <w:rPr>
+          <w:rFonts w:ascii="Courier New" w:hAnsi="Courier New" w:cs="Courier New"/>
+          <w:color w:val="000000"/>
+          <w:sz w:val="18"/>
+          <w:szCs w:val="18"/>
+          <w:highlight w:val="white"/>
+          <w:lang w:val="en-US"/>
+        </w:rPr>
+        <w:br/>
+      </w:r>
+      <w:r>
+        <w:rPr>
+          <w:rFonts w:ascii="Courier New" w:hAnsi="Courier New" w:cs="Courier New"/>
+          <w:color w:val="000096"/>
+          <w:sz w:val="18"/>
+          <w:szCs w:val="18"/>
+          <w:highlight w:val="white"/>
+          <w:lang w:val="en-US"/>
+        </w:rPr>
+        <w:t>&lt;/valuesCompared&gt;</w:t>
+      </w:r>
+      <w:r>
+        <w:rPr>
+          <w:rFonts w:ascii="Courier New" w:hAnsi="Courier New" w:cs="Courier New"/>
+          <w:color w:val="000000"/>
+          <w:sz w:val="18"/>
+          <w:szCs w:val="18"/>
+          <w:highlight w:val="white"/>
+          <w:lang w:val="en-US"/>
+        </w:rPr>
+        <w:t xml:space="preserve">            </w:t>
+      </w:r>
+      <w:r>
+        <w:rPr>
+          <w:rFonts w:ascii="Courier New" w:hAnsi="Courier New" w:cs="Courier New"/>
+          <w:color w:val="000000"/>
+          <w:sz w:val="18"/>
+          <w:szCs w:val="18"/>
+          <w:highlight w:val="white"/>
+          <w:lang w:val="en-US"/>
+        </w:rPr>
+        <w:br/>
+      </w:r>
+    </w:p>
+    <w:p>
+      <w:pPr>
+        <w:rPr>
+          <w:rFonts w:ascii="Courier New" w:hAnsi="Courier New" w:cs="Courier New"/>
+          <w:color w:val="000096"/>
+          <w:sz w:val="18"/>
+          <w:szCs w:val="18"/>
+          <w:highlight w:val="white"/>
+          <w:lang w:val="en-US"/>
+        </w:rPr>
+      </w:pPr>
+      <w:r>
+        <w:rPr>
+          <w:lang w:val="en-US"/>
+        </w:rPr>
+        <w:t xml:space="preserve">The second resource is determined by a local link definition, defined by attributes (@navigateFOX, @mediatype) on </w:t>
+      </w:r>
+      <w:r>
+        <w:rPr>
+          <w:rFonts w:ascii="Courier New" w:hAnsi="Courier New" w:cs="Courier New"/>
+          <w:lang w:val="en-US"/>
+        </w:rPr>
+        <w:t>&lt;valuesCompared&gt;</w:t>
+      </w:r>
+      <w:r>
+        <w:rPr>
+          <w:lang w:val="en-US"/>
+        </w:rPr>
+        <w:t>.</w:t>
+      </w:r>
+      <w:r>
+        <w:rPr>
+          <w:lang w:val="en-US"/>
+        </w:rPr>
+        <w:t xml:space="preserve"> Alternatively, the link definition may be referenced by name (@linkName):</w:t>
+      </w:r>
+    </w:p>
+    <w:p>
+      <w:pPr>
+        <w:shd w:val="clear" w:color="auto" w:fill="FFFFFF"/>
+        <w:autoSpaceDE w:val="0"/>
+        <w:autoSpaceDN w:val="0"/>
+        <w:adjustRightInd w:val="0"/>
+        <w:spacing w:after="0" w:line="240" w:lineRule="auto"/>
+        <w:rPr>
+          <w:rFonts w:ascii="Courier New" w:hAnsi="Courier New" w:cs="Courier New"/>
+          <w:sz w:val="18"/>
+          <w:szCs w:val="18"/>
+          <w:highlight w:val="white"/>
+          <w:lang w:val="en-US"/>
+        </w:rPr>
+      </w:pPr>
+      <w:r>
+        <w:rPr>
+          <w:rFonts w:ascii="Courier New" w:hAnsi="Courier New" w:cs="Courier New"/>
+          <w:color w:val="000096"/>
+          <w:sz w:val="18"/>
+          <w:szCs w:val="18"/>
+          <w:highlight w:val="white"/>
+          <w:lang w:val="en-US"/>
+        </w:rPr>
+        <w:lastRenderedPageBreak/>
+        <w:t>&lt;linkDef</w:t>
+      </w:r>
+      <w:r>
+        <w:rPr>
+          <w:rFonts w:ascii="Courier New" w:hAnsi="Courier New" w:cs="Courier New"/>
+          <w:color w:val="F5844C"/>
+          <w:sz w:val="18"/>
+          <w:szCs w:val="18"/>
+          <w:highlight w:val="white"/>
+          <w:lang w:val="en-US"/>
+        </w:rPr>
+        <w:t xml:space="preserve"> name</w:t>
+      </w:r>
+      <w:r>
+        <w:rPr>
+          <w:rFonts w:ascii="Courier New" w:hAnsi="Courier New" w:cs="Courier New"/>
+          <w:color w:val="FF8040"/>
+          <w:sz w:val="18"/>
+          <w:szCs w:val="18"/>
+          <w:highlight w:val="white"/>
+          <w:lang w:val="en-US"/>
+        </w:rPr>
+        <w:t>=</w:t>
+      </w:r>
+      <w:r>
+        <w:rPr>
+          <w:rFonts w:ascii="Courier New" w:hAnsi="Courier New" w:cs="Courier New"/>
+          <w:color w:val="993300"/>
+          <w:sz w:val="18"/>
+          <w:szCs w:val="18"/>
+          <w:highlight w:val="white"/>
+          <w:lang w:val="en-US"/>
+        </w:rPr>
+        <w:t>"myJSON"</w:t>
+      </w:r>
+      <w:r>
+        <w:rPr>
+          <w:rFonts w:ascii="Courier New" w:hAnsi="Courier New" w:cs="Courier New"/>
+          <w:color w:val="000000"/>
+          <w:sz w:val="18"/>
+          <w:szCs w:val="18"/>
+          <w:highlight w:val="white"/>
+          <w:lang w:val="en-US"/>
+        </w:rPr>
+        <w:br/>
+      </w:r>
+      <w:r>
+        <w:rPr>
+          <w:rFonts w:ascii="Courier New" w:hAnsi="Courier New" w:cs="Courier New"/>
+          <w:color w:val="F5844C"/>
+          <w:sz w:val="18"/>
+          <w:szCs w:val="18"/>
+          <w:highlight w:val="white"/>
+          <w:lang w:val="en-US"/>
+        </w:rPr>
+        <w:t xml:space="preserve">         navigateFOX</w:t>
+      </w:r>
+      <w:r>
+        <w:rPr>
+          <w:rFonts w:ascii="Courier New" w:hAnsi="Courier New" w:cs="Courier New"/>
+          <w:color w:val="FF8040"/>
+          <w:sz w:val="18"/>
+          <w:szCs w:val="18"/>
+          <w:highlight w:val="white"/>
+          <w:lang w:val="en-US"/>
+        </w:rPr>
+        <w:t>=</w:t>
+      </w:r>
+      <w:r>
+        <w:rPr>
+          <w:rFonts w:ascii="Courier New" w:hAnsi="Courier New" w:cs="Courier New"/>
+          <w:color w:val="993300"/>
+          <w:sz w:val="18"/>
+          <w:szCs w:val="18"/>
+          <w:highlight w:val="white"/>
+          <w:lang w:val="en-US"/>
+        </w:rPr>
+        <w:t>"..\..\json\fox-child($fileName, '.xml$', '.json')"</w:t>
+      </w:r>
+      <w:r>
+        <w:rPr>
+          <w:rFonts w:ascii="Courier New" w:hAnsi="Courier New" w:cs="Courier New"/>
+          <w:color w:val="000000"/>
+          <w:sz w:val="18"/>
+          <w:szCs w:val="18"/>
+          <w:highlight w:val="white"/>
+          <w:lang w:val="en-US"/>
+        </w:rPr>
+        <w:br/>
+      </w:r>
+      <w:r>
+        <w:rPr>
+          <w:rFonts w:ascii="Courier New" w:hAnsi="Courier New" w:cs="Courier New"/>
+          <w:color w:val="F5844C"/>
+          <w:sz w:val="18"/>
+          <w:szCs w:val="18"/>
+          <w:highlight w:val="white"/>
+          <w:lang w:val="en-US"/>
+        </w:rPr>
+        <w:t xml:space="preserve">         mediatype</w:t>
+      </w:r>
+      <w:r>
+        <w:rPr>
+          <w:rFonts w:ascii="Courier New" w:hAnsi="Courier New" w:cs="Courier New"/>
+          <w:color w:val="FF8040"/>
+          <w:sz w:val="18"/>
+          <w:szCs w:val="18"/>
+          <w:highlight w:val="white"/>
+          <w:lang w:val="en-US"/>
+        </w:rPr>
+        <w:t>=</w:t>
+      </w:r>
+      <w:r>
+        <w:rPr>
+          <w:rFonts w:ascii="Courier New" w:hAnsi="Courier New" w:cs="Courier New"/>
+          <w:color w:val="993300"/>
+          <w:sz w:val="18"/>
+          <w:szCs w:val="18"/>
+          <w:highlight w:val="white"/>
+          <w:lang w:val="en-US"/>
+        </w:rPr>
+        <w:t>"json"</w:t>
+      </w:r>
+      <w:r>
+        <w:rPr>
+          <w:rFonts w:ascii="Courier New" w:hAnsi="Courier New" w:cs="Courier New"/>
+          <w:color w:val="000096"/>
+          <w:sz w:val="18"/>
+          <w:szCs w:val="18"/>
+          <w:highlight w:val="white"/>
+          <w:lang w:val="en-US"/>
+        </w:rPr>
+        <w:t>/&gt;</w:t>
+      </w:r>
+      <w:r>
+        <w:rPr>
+          <w:rFonts w:ascii="Courier New" w:hAnsi="Courier New" w:cs="Courier New"/>
+          <w:color w:val="000000"/>
+          <w:sz w:val="18"/>
+          <w:szCs w:val="18"/>
+          <w:highlight w:val="white"/>
+          <w:lang w:val="en-US"/>
+        </w:rPr>
+        <w:br/>
+      </w:r>
+      <w:r>
+        <w:rPr>
+          <w:rFonts w:ascii="Courier New" w:hAnsi="Courier New" w:cs="Courier New"/>
+          <w:sz w:val="18"/>
+          <w:szCs w:val="18"/>
+          <w:highlight w:val="white"/>
+          <w:lang w:val="en-US"/>
+        </w:rPr>
+        <w:t>…</w:t>
+      </w:r>
+    </w:p>
+    <w:p>
+      <w:pPr>
+        <w:rPr>
+          <w:rFonts w:ascii="Courier New" w:hAnsi="Courier New" w:cs="Courier New"/>
+          <w:color w:val="000000"/>
+          <w:sz w:val="18"/>
+          <w:szCs w:val="18"/>
+          <w:highlight w:val="white"/>
+          <w:lang w:val="en-US"/>
+        </w:rPr>
+      </w:pPr>
+      <w:r>
+        <w:rPr>
+          <w:rFonts w:ascii="Courier New" w:hAnsi="Courier New" w:cs="Courier New"/>
+          <w:color w:val="000096"/>
+          <w:sz w:val="18"/>
+          <w:szCs w:val="18"/>
+          <w:highlight w:val="white"/>
+          <w:lang w:val="en-US"/>
+        </w:rPr>
+        <w:t>&lt;valuesCompared</w:t>
+      </w:r>
+      <w:r>
+        <w:rPr>
+          <w:rFonts w:ascii="Courier New" w:hAnsi="Courier New" w:cs="Courier New"/>
+          <w:color w:val="F5844C"/>
+          <w:sz w:val="18"/>
+          <w:szCs w:val="18"/>
+          <w:highlight w:val="white"/>
+          <w:lang w:val="en-US"/>
+        </w:rPr>
+        <w:t xml:space="preserve"> </w:t>
+      </w:r>
+      <w:r>
+        <w:rPr>
+          <w:rFonts w:ascii="Courier New" w:hAnsi="Courier New" w:cs="Courier New"/>
+          <w:color w:val="000000"/>
+          <w:sz w:val="18"/>
+          <w:szCs w:val="18"/>
+          <w:highlight w:val="white"/>
+          <w:lang w:val="en-US"/>
+        </w:rPr>
+        <w:br/>
+      </w:r>
+      <w:r>
+        <w:rPr>
+          <w:rFonts w:ascii="Courier New" w:hAnsi="Courier New" w:cs="Courier New"/>
+          <w:color w:val="F5844C"/>
+          <w:sz w:val="18"/>
+          <w:szCs w:val="18"/>
+          <w:highlight w:val="white"/>
+          <w:lang w:val="en-US"/>
+        </w:rPr>
+        <w:t xml:space="preserve">       </w:t>
+      </w:r>
+      <w:r>
+        <w:rPr>
+          <w:rFonts w:ascii="Courier New" w:hAnsi="Courier New" w:cs="Courier New"/>
+          <w:color w:val="F5844C"/>
+          <w:sz w:val="18"/>
+          <w:szCs w:val="18"/>
+          <w:highlight w:val="white"/>
+          <w:lang w:val="en-US"/>
+        </w:rPr>
+        <w:t>linkName=</w:t>
+      </w:r>
+      <w:r>
+        <w:rPr>
+          <w:rFonts w:ascii="Courier New" w:hAnsi="Courier New" w:cs="Courier New"/>
+          <w:color w:val="993300"/>
+          <w:sz w:val="18"/>
+          <w:szCs w:val="18"/>
+          <w:highlight w:val="white"/>
+          <w:lang w:val="en-US"/>
+        </w:rPr>
+        <w:t>"</w:t>
+      </w:r>
+      <w:r>
+        <w:rPr>
+          <w:rFonts w:ascii="Courier New" w:hAnsi="Courier New" w:cs="Courier New"/>
+          <w:color w:val="993300"/>
+          <w:sz w:val="18"/>
+          <w:szCs w:val="18"/>
+          <w:highlight w:val="white"/>
+          <w:lang w:val="en-US"/>
+        </w:rPr>
+        <w:t>myJSON</w:t>
+      </w:r>
+      <w:r>
+        <w:rPr>
+          <w:rFonts w:ascii="Courier New" w:hAnsi="Courier New" w:cs="Courier New"/>
+          <w:color w:val="993300"/>
+          <w:sz w:val="18"/>
+          <w:szCs w:val="18"/>
+          <w:highlight w:val="white"/>
+          <w:lang w:val="en-US"/>
+        </w:rPr>
+        <w:t>"</w:t>
+      </w:r>
+      <w:r>
+        <w:rPr>
+          <w:rFonts w:ascii="Courier New" w:hAnsi="Courier New" w:cs="Courier New"/>
+          <w:color w:val="000000"/>
+          <w:sz w:val="18"/>
+          <w:szCs w:val="18"/>
+          <w:highlight w:val="white"/>
+          <w:lang w:val="en-US"/>
+        </w:rPr>
+        <w:br/>
+      </w:r>
+      <w:r>
+        <w:rPr>
+          <w:rFonts w:ascii="Courier New" w:hAnsi="Courier New" w:cs="Courier New"/>
+          <w:color w:val="F5844C"/>
+          <w:sz w:val="18"/>
+          <w:szCs w:val="18"/>
+          <w:highlight w:val="white"/>
+          <w:lang w:val="en-US"/>
+        </w:rPr>
+        <w:t xml:space="preserve"> </w:t>
+      </w:r>
+      <w:r>
+        <w:rPr>
+          <w:rFonts w:ascii="Courier New" w:hAnsi="Courier New" w:cs="Courier New"/>
+          <w:color w:val="F5844C"/>
+          <w:sz w:val="18"/>
+          <w:szCs w:val="18"/>
+          <w:highlight w:val="white"/>
+          <w:lang w:val="en-US"/>
+        </w:rPr>
+        <w:t xml:space="preserve">      countTargetResources</w:t>
+      </w:r>
+      <w:r>
+        <w:rPr>
+          <w:rFonts w:ascii="Courier New" w:hAnsi="Courier New" w:cs="Courier New"/>
+          <w:color w:val="FF8040"/>
+          <w:sz w:val="18"/>
+          <w:szCs w:val="18"/>
+          <w:highlight w:val="white"/>
+          <w:lang w:val="en-US"/>
+        </w:rPr>
+        <w:t>=</w:t>
+      </w:r>
+      <w:r>
+        <w:rPr>
+          <w:rFonts w:ascii="Courier New" w:hAnsi="Courier New" w:cs="Courier New"/>
+          <w:color w:val="993300"/>
+          <w:sz w:val="18"/>
+          <w:szCs w:val="18"/>
+          <w:highlight w:val="white"/>
+          <w:lang w:val="en-US"/>
+        </w:rPr>
+        <w:t>"1"</w:t>
+      </w:r>
+      <w:r>
+        <w:rPr>
+          <w:rFonts w:ascii="Courier New" w:hAnsi="Courier New" w:cs="Courier New"/>
+          <w:color w:val="000096"/>
+          <w:sz w:val="18"/>
+          <w:szCs w:val="18"/>
+          <w:highlight w:val="white"/>
+          <w:lang w:val="en-US"/>
+        </w:rPr>
+        <w:t>&gt;</w:t>
+      </w:r>
+      <w:r>
+        <w:rPr>
+          <w:rFonts w:ascii="Courier New" w:hAnsi="Courier New" w:cs="Courier New"/>
+          <w:color w:val="000000"/>
+          <w:sz w:val="18"/>
+          <w:szCs w:val="18"/>
+          <w:highlight w:val="white"/>
+          <w:lang w:val="en-US"/>
+        </w:rPr>
+        <w:t xml:space="preserve">                    </w:t>
+      </w:r>
+      <w:r>
+        <w:rPr>
+          <w:rFonts w:ascii="Courier New" w:hAnsi="Courier New" w:cs="Courier New"/>
+          <w:color w:val="000000"/>
+          <w:sz w:val="18"/>
+          <w:szCs w:val="18"/>
+          <w:highlight w:val="white"/>
+          <w:lang w:val="en-US"/>
+        </w:rPr>
+        <w:br/>
+      </w:r>
+      <w:r>
+        <w:rPr>
+          <w:rFonts w:ascii="Courier New" w:hAnsi="Courier New" w:cs="Courier New"/>
+          <w:color w:val="000000"/>
+          <w:sz w:val="18"/>
+          <w:szCs w:val="18"/>
+          <w:highlight w:val="white"/>
+          <w:lang w:val="en-US"/>
+        </w:rPr>
+        <w:t xml:space="preserve">  </w:t>
+      </w:r>
+      <w:r>
+        <w:rPr>
+          <w:rFonts w:ascii="Courier New" w:hAnsi="Courier New" w:cs="Courier New"/>
+          <w:color w:val="000000"/>
+          <w:sz w:val="18"/>
+          <w:szCs w:val="18"/>
+          <w:highlight w:val="white"/>
+          <w:lang w:val="en-US"/>
+        </w:rPr>
+        <w:t>…</w:t>
+      </w:r>
+    </w:p>
+    <w:p>
+      <w:pPr>
+        <w:rPr>
+          <w:rFonts w:ascii="Courier New" w:hAnsi="Courier New" w:cs="Courier New"/>
+          <w:color w:val="000000"/>
+          <w:sz w:val="18"/>
+          <w:szCs w:val="18"/>
+          <w:lang w:val="en-US"/>
+        </w:rPr>
+      </w:pPr>
+      <w:r>
+        <w:rPr>
+          <w:rFonts w:ascii="Courier New" w:hAnsi="Courier New" w:cs="Courier New"/>
+          <w:color w:val="000096"/>
+          <w:sz w:val="18"/>
+          <w:szCs w:val="18"/>
+          <w:highlight w:val="white"/>
+          <w:lang w:val="en-US"/>
+        </w:rPr>
+        <w:t>&lt;/valuesCompared&gt;</w:t>
+      </w:r>
+      <w:r>
+        <w:rPr>
+          <w:rFonts w:ascii="Courier New" w:hAnsi="Courier New" w:cs="Courier New"/>
+          <w:color w:val="000000"/>
+          <w:sz w:val="18"/>
+          <w:szCs w:val="18"/>
+          <w:highlight w:val="white"/>
+          <w:lang w:val="en-US"/>
+        </w:rPr>
+        <w:t xml:space="preserve"> </w:t>
+      </w:r>
+    </w:p>
+    <w:p>
+      <w:pPr>
+        <w:rPr>
+          <w:lang w:val="en-US"/>
+        </w:rPr>
+      </w:pPr>
+      <w:r>
+        <w:rPr>
+          <w:lang w:val="en-US"/>
+        </w:rPr>
+        <w:t>When the link definition y</w:t>
+      </w:r>
+      <w:r>
+        <w:rPr>
+          <w:lang w:val="en-US"/>
+        </w:rPr>
+        <w:t>ields</w:t>
+      </w:r>
+      <w:r>
+        <w:rPr>
+          <w:lang w:val="en-US"/>
+        </w:rPr>
+        <w:t xml:space="preserve"> multiple link target, a binary constraint like ValueCompared is evaluated for each pair consisting of the shape target and one of the link targets:</w:t>
+      </w:r>
+      <w:r>
+        <w:rPr>
+          <w:lang w:val="en-US"/>
+        </w:rPr>
+        <w:tab/>
+      </w:r>
+    </w:p>
+    <w:p>
+      <w:pPr>
+        <w:shd w:val="clear" w:color="auto" w:fill="FFFFFF"/>
+        <w:autoSpaceDE w:val="0"/>
+        <w:autoSpaceDN w:val="0"/>
+        <w:adjustRightInd w:val="0"/>
+        <w:spacing w:after="0" w:line="240" w:lineRule="auto"/>
+        <w:rPr>
+          <w:rFonts w:ascii="Courier New" w:hAnsi="Courier New" w:cs="Courier New"/>
+          <w:sz w:val="18"/>
+          <w:szCs w:val="18"/>
+          <w:highlight w:val="white"/>
+          <w:lang w:val="en-US"/>
+        </w:rPr>
+      </w:pPr>
+      <w:r>
+        <w:rPr>
+          <w:rFonts w:ascii="Courier New" w:hAnsi="Courier New" w:cs="Courier New"/>
+          <w:color w:val="000096"/>
+          <w:sz w:val="18"/>
+          <w:szCs w:val="18"/>
+          <w:highlight w:val="white"/>
+          <w:lang w:val="en-US"/>
+        </w:rPr>
+        <w:t>&lt;valuesCompared</w:t>
+      </w:r>
+      <w:r>
+        <w:rPr>
+          <w:rFonts w:ascii="Courier New" w:hAnsi="Courier New" w:cs="Courier New"/>
+          <w:color w:val="F5844C"/>
+          <w:sz w:val="18"/>
+          <w:szCs w:val="18"/>
+          <w:highlight w:val="white"/>
+          <w:lang w:val="en-US"/>
+        </w:rPr>
+        <w:t xml:space="preserve"> hrefXP</w:t>
+      </w:r>
+      <w:r>
+        <w:rPr>
+          <w:rFonts w:ascii="Courier New" w:hAnsi="Courier New" w:cs="Courier New"/>
+          <w:color w:val="FF8040"/>
+          <w:sz w:val="18"/>
+          <w:szCs w:val="18"/>
+          <w:highlight w:val="white"/>
+          <w:lang w:val="en-US"/>
+        </w:rPr>
+        <w:t>=</w:t>
+      </w:r>
+      <w:r>
+        <w:rPr>
+          <w:rFonts w:ascii="Courier New" w:hAnsi="Courier New" w:cs="Courier New"/>
+          <w:color w:val="993300"/>
+          <w:sz w:val="18"/>
+          <w:szCs w:val="18"/>
+          <w:highlight w:val="white"/>
+          <w:lang w:val="en-US"/>
+        </w:rPr>
+        <w:t>"//@href"</w:t>
+      </w:r>
+      <w:r>
+        <w:rPr>
+          <w:rFonts w:ascii="Courier New" w:hAnsi="Courier New" w:cs="Courier New"/>
+          <w:color w:val="000000"/>
+          <w:sz w:val="18"/>
+          <w:szCs w:val="18"/>
+          <w:highlight w:val="white"/>
+          <w:lang w:val="en-US"/>
+        </w:rPr>
+        <w:br/>
+      </w:r>
+      <w:r>
+        <w:rPr>
+          <w:rFonts w:ascii="Courier New" w:hAnsi="Courier New" w:cs="Courier New"/>
+          <w:color w:val="F5844C"/>
+          <w:sz w:val="18"/>
+          <w:szCs w:val="18"/>
+          <w:highlight w:val="white"/>
+          <w:lang w:val="en-US"/>
+        </w:rPr>
+        <w:t xml:space="preserve">                minCountTargetResources</w:t>
+      </w:r>
+      <w:r>
+        <w:rPr>
+          <w:rFonts w:ascii="Courier New" w:hAnsi="Courier New" w:cs="Courier New"/>
+          <w:color w:val="FF8040"/>
+          <w:sz w:val="18"/>
+          <w:szCs w:val="18"/>
+          <w:highlight w:val="white"/>
+          <w:lang w:val="en-US"/>
+        </w:rPr>
+        <w:t>=</w:t>
+      </w:r>
+      <w:r>
+        <w:rPr>
+          <w:rFonts w:ascii="Courier New" w:hAnsi="Courier New" w:cs="Courier New"/>
+          <w:color w:val="993300"/>
+          <w:sz w:val="18"/>
+          <w:szCs w:val="18"/>
+          <w:highlight w:val="white"/>
+          <w:lang w:val="en-US"/>
+        </w:rPr>
+        <w:t>"1"</w:t>
+      </w:r>
+      <w:r>
+        <w:rPr>
+          <w:rFonts w:ascii="Courier New" w:hAnsi="Courier New" w:cs="Courier New"/>
+          <w:color w:val="000096"/>
+          <w:sz w:val="18"/>
+          <w:szCs w:val="18"/>
+          <w:highlight w:val="white"/>
+          <w:lang w:val="en-US"/>
+        </w:rPr>
+        <w:t>&gt;</w:t>
+      </w:r>
+      <w:r>
+        <w:rPr>
+          <w:rFonts w:ascii="Courier New" w:hAnsi="Courier New" w:cs="Courier New"/>
+          <w:color w:val="000000"/>
+          <w:sz w:val="18"/>
+          <w:szCs w:val="18"/>
+          <w:highlight w:val="white"/>
+          <w:lang w:val="en-US"/>
+        </w:rPr>
+        <w:t xml:space="preserve">                    </w:t>
+      </w:r>
+      <w:r>
+        <w:rPr>
+          <w:rFonts w:ascii="Courier New" w:hAnsi="Courier New" w:cs="Courier New"/>
+          <w:color w:val="000000"/>
+          <w:sz w:val="18"/>
+          <w:szCs w:val="18"/>
+          <w:highlight w:val="white"/>
+          <w:lang w:val="en-US"/>
+        </w:rPr>
+        <w:br/>
+      </w:r>
+      <w:r>
+        <w:rPr>
+          <w:rFonts w:ascii="Courier New" w:hAnsi="Courier New" w:cs="Courier New"/>
+          <w:color w:val="000000"/>
+          <w:sz w:val="18"/>
+          <w:szCs w:val="18"/>
+          <w:highlight w:val="white"/>
+          <w:lang w:val="en-US"/>
+        </w:rPr>
+        <w:t xml:space="preserve">    </w:t>
+      </w:r>
+      <w:r>
+        <w:rPr>
+          <w:rFonts w:ascii="Courier New" w:hAnsi="Courier New" w:cs="Courier New"/>
+          <w:color w:val="000096"/>
+          <w:sz w:val="18"/>
+          <w:szCs w:val="18"/>
+          <w:highlight w:val="white"/>
+          <w:lang w:val="en-US"/>
+        </w:rPr>
+        <w:t>&lt;valueCompared</w:t>
+      </w:r>
+      <w:r>
+        <w:rPr>
+          <w:rFonts w:ascii="Courier New" w:hAnsi="Courier New" w:cs="Courier New"/>
+          <w:color w:val="F5844C"/>
+          <w:sz w:val="18"/>
+          <w:szCs w:val="18"/>
+          <w:highlight w:val="white"/>
+          <w:lang w:val="en-US"/>
+        </w:rPr>
+        <w:t xml:space="preserve"> </w:t>
+      </w:r>
+      <w:r>
+        <w:rPr>
+          <w:rFonts w:ascii="Courier New" w:hAnsi="Courier New" w:cs="Courier New"/>
+          <w:color w:val="000000"/>
+          <w:sz w:val="18"/>
+          <w:szCs w:val="18"/>
+          <w:highlight w:val="white"/>
+          <w:lang w:val="en-US"/>
+        </w:rPr>
+        <w:br/>
+      </w:r>
+      <w:r>
+        <w:rPr>
+          <w:rFonts w:ascii="Courier New" w:hAnsi="Courier New" w:cs="Courier New"/>
+          <w:color w:val="F5844C"/>
+          <w:sz w:val="18"/>
+          <w:szCs w:val="18"/>
+          <w:highlight w:val="white"/>
+          <w:lang w:val="en-US"/>
+        </w:rPr>
+        <w:t xml:space="preserve">    </w:t>
+      </w:r>
+      <w:r>
+        <w:rPr>
+          <w:rFonts w:ascii="Courier New" w:hAnsi="Courier New" w:cs="Courier New"/>
+          <w:color w:val="F5844C"/>
+          <w:sz w:val="18"/>
+          <w:szCs w:val="18"/>
+          <w:highlight w:val="white"/>
+          <w:lang w:val="en-US"/>
+        </w:rPr>
+        <w:t xml:space="preserve">    </w:t>
+      </w:r>
+      <w:r>
+        <w:rPr>
+          <w:rFonts w:ascii="Courier New" w:hAnsi="Courier New" w:cs="Courier New"/>
+          <w:color w:val="F5844C"/>
+          <w:sz w:val="18"/>
+          <w:szCs w:val="18"/>
+          <w:highlight w:val="white"/>
+          <w:lang w:val="en-US"/>
+        </w:rPr>
+        <w:t>expr1XP</w:t>
+      </w:r>
+      <w:r>
+        <w:rPr>
+          <w:rFonts w:ascii="Courier New" w:hAnsi="Courier New" w:cs="Courier New"/>
+          <w:color w:val="FF8040"/>
+          <w:sz w:val="18"/>
+          <w:szCs w:val="18"/>
+          <w:highlight w:val="white"/>
+          <w:lang w:val="en-US"/>
+        </w:rPr>
+        <w:t>=</w:t>
+      </w:r>
+      <w:r>
+        <w:rPr>
+          <w:rFonts w:ascii="Courier New" w:hAnsi="Courier New" w:cs="Courier New"/>
+          <w:color w:val="993300"/>
+          <w:sz w:val="18"/>
+          <w:szCs w:val="18"/>
+          <w:highlight w:val="white"/>
+          <w:lang w:val="en-US"/>
+        </w:rPr>
+        <w:t>"/airportsForCountry/@country"</w:t>
+      </w:r>
+      <w:r>
+        <w:rPr>
+          <w:rFonts w:ascii="Courier New" w:hAnsi="Courier New" w:cs="Courier New"/>
+          <w:color w:val="F5844C"/>
+          <w:sz w:val="18"/>
+          <w:szCs w:val="18"/>
+          <w:highlight w:val="white"/>
+          <w:lang w:val="en-US"/>
+        </w:rPr>
+        <w:t xml:space="preserve"> count1</w:t>
+      </w:r>
+      <w:r>
+        <w:rPr>
+          <w:rFonts w:ascii="Courier New" w:hAnsi="Courier New" w:cs="Courier New"/>
+          <w:color w:val="FF8040"/>
+          <w:sz w:val="18"/>
+          <w:szCs w:val="18"/>
+          <w:highlight w:val="white"/>
+          <w:lang w:val="en-US"/>
+        </w:rPr>
+        <w:t>=</w:t>
+      </w:r>
+      <w:r>
+        <w:rPr>
+          <w:rFonts w:ascii="Courier New" w:hAnsi="Courier New" w:cs="Courier New"/>
+          <w:color w:val="993300"/>
+          <w:sz w:val="18"/>
+          <w:szCs w:val="18"/>
+          <w:highlight w:val="white"/>
+          <w:lang w:val="en-US"/>
+        </w:rPr>
+        <w:t>"1"</w:t>
+      </w:r>
+      <w:r>
+        <w:rPr>
+          <w:rFonts w:ascii="Courier New" w:hAnsi="Courier New" w:cs="Courier New"/>
+          <w:color w:val="000000"/>
+          <w:sz w:val="18"/>
+          <w:szCs w:val="18"/>
+          <w:highlight w:val="white"/>
+          <w:lang w:val="en-US"/>
+        </w:rPr>
+        <w:br/>
+      </w:r>
+      <w:r>
+        <w:rPr>
+          <w:rFonts w:ascii="Courier New" w:hAnsi="Courier New" w:cs="Courier New"/>
+          <w:color w:val="F5844C"/>
+          <w:sz w:val="18"/>
+          <w:szCs w:val="18"/>
+          <w:highlight w:val="white"/>
+          <w:lang w:val="en-US"/>
+        </w:rPr>
+        <w:t xml:space="preserve">        expr2XP</w:t>
+      </w:r>
+      <w:r>
+        <w:rPr>
+          <w:rFonts w:ascii="Courier New" w:hAnsi="Courier New" w:cs="Courier New"/>
+          <w:color w:val="FF8040"/>
+          <w:sz w:val="18"/>
+          <w:szCs w:val="18"/>
+          <w:highlight w:val="white"/>
+          <w:lang w:val="en-US"/>
+        </w:rPr>
+        <w:t>=</w:t>
+      </w:r>
+      <w:r>
+        <w:rPr>
+          <w:rFonts w:ascii="Courier New" w:hAnsi="Courier New" w:cs="Courier New"/>
+          <w:color w:val="993300"/>
+          <w:sz w:val="18"/>
+          <w:szCs w:val="18"/>
+          <w:highlight w:val="white"/>
+          <w:lang w:val="en-US"/>
+        </w:rPr>
+        <w:t>"//country"</w:t>
+      </w:r>
+      <w:r>
+        <w:rPr>
+          <w:rFonts w:ascii="Courier New" w:hAnsi="Courier New" w:cs="Courier New"/>
+          <w:color w:val="F5844C"/>
+          <w:sz w:val="18"/>
+          <w:szCs w:val="18"/>
+          <w:highlight w:val="white"/>
+          <w:lang w:val="en-US"/>
+        </w:rPr>
+        <w:t xml:space="preserve"> count2</w:t>
+      </w:r>
+      <w:r>
+        <w:rPr>
+          <w:rFonts w:ascii="Courier New" w:hAnsi="Courier New" w:cs="Courier New"/>
+          <w:color w:val="FF8040"/>
+          <w:sz w:val="18"/>
+          <w:szCs w:val="18"/>
+          <w:highlight w:val="white"/>
+          <w:lang w:val="en-US"/>
+        </w:rPr>
+        <w:t>=</w:t>
+      </w:r>
+      <w:r>
+        <w:rPr>
+          <w:rFonts w:ascii="Courier New" w:hAnsi="Courier New" w:cs="Courier New"/>
+          <w:color w:val="993300"/>
+          <w:sz w:val="18"/>
+          <w:szCs w:val="18"/>
+          <w:highlight w:val="white"/>
+          <w:lang w:val="en-US"/>
+        </w:rPr>
+        <w:t>"1"</w:t>
+      </w:r>
+      <w:r>
+        <w:rPr>
+          <w:rFonts w:ascii="Courier New" w:hAnsi="Courier New" w:cs="Courier New"/>
+          <w:color w:val="000000"/>
+          <w:sz w:val="18"/>
+          <w:szCs w:val="18"/>
+          <w:highlight w:val="white"/>
+          <w:lang w:val="en-US"/>
+        </w:rPr>
+        <w:br/>
+      </w:r>
+      <w:r>
+        <w:rPr>
+          <w:rFonts w:ascii="Courier New" w:hAnsi="Courier New" w:cs="Courier New"/>
+          <w:color w:val="F5844C"/>
+          <w:sz w:val="18"/>
+          <w:szCs w:val="18"/>
+          <w:highlight w:val="white"/>
+          <w:lang w:val="en-US"/>
+        </w:rPr>
+        <w:t xml:space="preserve">        cmp</w:t>
+      </w:r>
+      <w:r>
+        <w:rPr>
+          <w:rFonts w:ascii="Courier New" w:hAnsi="Courier New" w:cs="Courier New"/>
+          <w:color w:val="FF8040"/>
+          <w:sz w:val="18"/>
+          <w:szCs w:val="18"/>
+          <w:highlight w:val="white"/>
+          <w:lang w:val="en-US"/>
+        </w:rPr>
+        <w:t>=</w:t>
+      </w:r>
+      <w:r>
+        <w:rPr>
+          <w:rFonts w:ascii="Courier New" w:hAnsi="Courier New" w:cs="Courier New"/>
+          <w:color w:val="993300"/>
+          <w:sz w:val="18"/>
+          <w:szCs w:val="18"/>
+          <w:highlight w:val="white"/>
+          <w:lang w:val="en-US"/>
+        </w:rPr>
+        <w:t>"eq"</w:t>
+      </w:r>
+      <w:r>
+        <w:rPr>
+          <w:rFonts w:ascii="Courier New" w:hAnsi="Courier New" w:cs="Courier New"/>
+          <w:color w:val="F5844C"/>
+          <w:sz w:val="18"/>
+          <w:szCs w:val="18"/>
+          <w:highlight w:val="white"/>
+          <w:lang w:val="en-US"/>
+        </w:rPr>
+        <w:t xml:space="preserve"> cmpMsg</w:t>
+      </w:r>
+      <w:r>
+        <w:rPr>
+          <w:rFonts w:ascii="Courier New" w:hAnsi="Courier New" w:cs="Courier New"/>
+          <w:color w:val="FF8040"/>
+          <w:sz w:val="18"/>
+          <w:szCs w:val="18"/>
+          <w:highlight w:val="white"/>
+          <w:lang w:val="en-US"/>
+        </w:rPr>
+        <w:t>=</w:t>
+      </w:r>
+      <w:r>
+        <w:rPr>
+          <w:rFonts w:ascii="Courier New" w:hAnsi="Courier New" w:cs="Courier New"/>
+          <w:color w:val="993300"/>
+          <w:sz w:val="18"/>
+          <w:szCs w:val="18"/>
+          <w:highlight w:val="white"/>
+          <w:lang w:val="en-US"/>
+        </w:rPr>
+        <w:t>"Countries inconsistent"</w:t>
+      </w:r>
+      <w:r>
+        <w:rPr>
+          <w:rFonts w:ascii="Courier New" w:hAnsi="Courier New" w:cs="Courier New"/>
+          <w:color w:val="000096"/>
+          <w:sz w:val="18"/>
+          <w:szCs w:val="18"/>
+          <w:highlight w:val="white"/>
+          <w:lang w:val="en-US"/>
+        </w:rPr>
+        <w:t>/&gt;</w:t>
+      </w:r>
+      <w:r>
+        <w:rPr>
+          <w:rFonts w:ascii="Courier New" w:hAnsi="Courier New" w:cs="Courier New"/>
+          <w:color w:val="000000"/>
+          <w:sz w:val="18"/>
+          <w:szCs w:val="18"/>
+          <w:highlight w:val="white"/>
+          <w:lang w:val="en-US"/>
+        </w:rPr>
+        <w:t xml:space="preserve">                    </w:t>
+      </w:r>
+      <w:r>
+        <w:rPr>
+          <w:rFonts w:ascii="Courier New" w:hAnsi="Courier New" w:cs="Courier New"/>
+          <w:color w:val="000000"/>
+          <w:sz w:val="18"/>
+          <w:szCs w:val="18"/>
+          <w:highlight w:val="white"/>
+          <w:lang w:val="en-US"/>
+        </w:rPr>
+        <w:br/>
+      </w:r>
+      <w:r>
+        <w:rPr>
+          <w:rFonts w:ascii="Courier New" w:hAnsi="Courier New" w:cs="Courier New"/>
+          <w:color w:val="000096"/>
+          <w:sz w:val="18"/>
+          <w:szCs w:val="18"/>
+          <w:highlight w:val="white"/>
+          <w:lang w:val="en-US"/>
+        </w:rPr>
+        <w:t>&lt;/valuesCompared&gt;</w:t>
+      </w:r>
+      <w:r>
+        <w:rPr>
+          <w:rFonts w:ascii="Courier New" w:hAnsi="Courier New" w:cs="Courier New"/>
+          <w:color w:val="000000"/>
+          <w:sz w:val="18"/>
+          <w:szCs w:val="18"/>
+          <w:highlight w:val="white"/>
+          <w:lang w:val="en-US"/>
+        </w:rPr>
+        <w:t xml:space="preserve">            </w:t>
+      </w:r>
+    </w:p>
+    <w:p>
+      <w:pPr>
+        <w:shd w:val="clear" w:color="auto" w:fill="FFFFFF"/>
+        <w:autoSpaceDE w:val="0"/>
+        <w:autoSpaceDN w:val="0"/>
+        <w:adjustRightInd w:val="0"/>
+        <w:spacing w:after="0" w:line="240" w:lineRule="auto"/>
+        <w:rPr>
+          <w:rFonts w:ascii="Courier New" w:hAnsi="Courier New" w:cs="Courier New"/>
+          <w:sz w:val="18"/>
+          <w:szCs w:val="18"/>
+          <w:highlight w:val="white"/>
+          <w:lang w:val="en-US"/>
+        </w:rPr>
+      </w:pPr>
+    </w:p>
+    <w:p>
+      <w:pPr>
+        <w:shd w:val="clear" w:color="auto" w:fill="FFFFFF"/>
+        <w:autoSpaceDE w:val="0"/>
+        <w:autoSpaceDN w:val="0"/>
+        <w:adjustRightInd w:val="0"/>
+        <w:spacing w:after="0" w:line="240" w:lineRule="auto"/>
+        <w:rPr>
+          <w:rFonts w:ascii="Courier New" w:hAnsi="Courier New" w:cs="Courier New"/>
+          <w:color w:val="000096"/>
+          <w:sz w:val="18"/>
+          <w:szCs w:val="18"/>
+          <w:highlight w:val="white"/>
+          <w:lang w:val="en-US"/>
+        </w:rPr>
+      </w:pPr>
+    </w:p>
+    <w:p>
+      <w:pPr>
+        <w:rPr>
+          <w:lang w:val="en-US"/>
+        </w:rPr>
+      </w:pPr>
+    </w:p>
+    <w:p>
+      <w:pPr>
+        <w:rPr>
+          <w:lang w:val="en-US"/>
+        </w:rPr>
+      </w:pPr>
     </w:p>
     <w:p>
       <w:pPr>
@@ -45513,7 +48297,6 @@
         <w:rPr>
           <w:lang w:val="en-US"/>
         </w:rPr>
-        <w:lastRenderedPageBreak/>
         <w:t>L</w:t>
       </w:r>
       <w:r>
@@ -47070,7 +49853,7 @@
 </file>
 
 <file path=customXml/itemProps1.xml><?xml version="1.0" encoding="utf-8"?>
-<ds:datastoreItem xmlns:ds="http://schemas.openxmlformats.org/officeDocument/2006/customXml" ds:itemID="{014435A6-44B3-4946-8A1F-5EBFB0777B01}">
+<ds:datastoreItem xmlns:ds="http://schemas.openxmlformats.org/officeDocument/2006/customXml" ds:itemID="{42375B8E-E81B-49ED-BD98-D28E1409DB04}">
   <ds:schemaRefs>
     <ds:schemaRef ds:uri="http://schemas.openxmlformats.org/officeDocument/2006/bibliography"/>
   </ds:schemaRefs>

</xml_diff>

<commit_message>
Extended FolderSimilar constraint - new modifier 'SkipMembers'.
</commit_message>
<xml_diff>
--- a/declarative-amsterdam-2020/an-introduction-to-greenfox/an-introduction-to-greenfox.docx
+++ b/declarative-amsterdam-2020/an-introduction-to-greenfox/an-introduction-to-greenfox.docx
@@ -4661,6 +4661,8 @@
           <w:lang w:val="en-US"/>
         </w:rPr>
       </w:pPr>
+      <w:bookmarkStart w:id="0" w:name="_Link_definitions"/>
+      <w:bookmarkEnd w:id="0"/>
       <w:r>
         <w:rPr>
           <w:lang w:val="en-US"/>
@@ -8507,8 +8509,8 @@
           <w:lang w:val="en-US"/>
         </w:rPr>
       </w:pPr>
-      <w:bookmarkStart w:id="0" w:name="_Foxpath"/>
-      <w:bookmarkEnd w:id="0"/>
+      <w:bookmarkStart w:id="1" w:name="_Foxpath"/>
+      <w:bookmarkEnd w:id="1"/>
       <w:r>
         <w:rPr>
           <w:lang w:val="en-US"/>
@@ -10098,8 +10100,8 @@
           <w:lang w:val="en-US"/>
         </w:rPr>
       </w:pPr>
-      <w:bookmarkStart w:id="1" w:name="_XPath"/>
-      <w:bookmarkEnd w:id="1"/>
+      <w:bookmarkStart w:id="2" w:name="_XPath"/>
+      <w:bookmarkEnd w:id="2"/>
       <w:r>
         <w:rPr>
           <w:lang w:val="en-US"/>
@@ -10344,8 +10346,8 @@
           <w:lang w:val="en-US"/>
         </w:rPr>
       </w:pPr>
-      <w:bookmarkStart w:id="2" w:name="_LinePath"/>
-      <w:bookmarkEnd w:id="2"/>
+      <w:bookmarkStart w:id="3" w:name="_LinePath"/>
+      <w:bookmarkEnd w:id="3"/>
       <w:r>
         <w:rPr>
           <w:lang w:val="en-US"/>
@@ -10667,8 +10669,8 @@
           <w:lang w:val="en-US"/>
         </w:rPr>
       </w:pPr>
-      <w:bookmarkStart w:id="3" w:name="_Evaluation_context"/>
-      <w:bookmarkEnd w:id="3"/>
+      <w:bookmarkStart w:id="4" w:name="_Evaluation_context"/>
+      <w:bookmarkEnd w:id="4"/>
       <w:r>
         <w:rPr>
           <w:lang w:val="en-US"/>
@@ -11389,8 +11391,8 @@
           <w:lang w:val="en-US"/>
         </w:rPr>
       </w:pPr>
-      <w:bookmarkStart w:id="4" w:name="table_evaluation_context"/>
-      <w:bookmarkEnd w:id="4"/>
+      <w:bookmarkStart w:id="5" w:name="table_evaluation_context"/>
+      <w:bookmarkEnd w:id="5"/>
       <w:r>
         <w:rPr>
           <w:b/>
@@ -15049,8 +15051,8 @@
           <w:lang w:val="en-US"/>
         </w:rPr>
       </w:pPr>
-      <w:bookmarkStart w:id="5" w:name="_Dealing_with_non-XML"/>
-      <w:bookmarkEnd w:id="5"/>
+      <w:bookmarkStart w:id="6" w:name="_Dealing_with_non-XML"/>
+      <w:bookmarkEnd w:id="6"/>
       <w:r>
         <w:rPr>
           <w:lang w:val="en-US"/>
@@ -16045,8 +16047,8 @@
           <w:lang w:val="en-US"/>
         </w:rPr>
       </w:pPr>
-      <w:bookmarkStart w:id="6" w:name="_Expression_context"/>
-      <w:bookmarkEnd w:id="6"/>
+      <w:bookmarkStart w:id="7" w:name="_Expression_context"/>
+      <w:bookmarkEnd w:id="7"/>
       <w:r>
         <w:rPr>
           <w:lang w:val="en-US"/>
@@ -17442,8 +17444,8 @@
           <w:lang w:val="en-US"/>
         </w:rPr>
       </w:pPr>
-      <w:bookmarkStart w:id="7" w:name="_The_context_element"/>
-      <w:bookmarkEnd w:id="7"/>
+      <w:bookmarkStart w:id="8" w:name="_The_context_element"/>
+      <w:bookmarkEnd w:id="8"/>
       <w:r>
         <w:rPr>
           <w:lang w:val="en-US"/>
@@ -18724,8 +18726,8 @@
           <w:lang w:val="en-US"/>
         </w:rPr>
       </w:pPr>
-      <w:bookmarkStart w:id="8" w:name="_Link_resolution"/>
-      <w:bookmarkEnd w:id="8"/>
+      <w:bookmarkStart w:id="9" w:name="_Link_resolution"/>
+      <w:bookmarkEnd w:id="9"/>
       <w:r>
         <w:rPr>
           <w:lang w:val="en-US"/>
@@ -20706,8 +20708,8 @@
           <w:lang w:val="en-US"/>
         </w:rPr>
       </w:pPr>
-      <w:bookmarkStart w:id="9" w:name="table_connector_types"/>
-      <w:bookmarkEnd w:id="9"/>
+      <w:bookmarkStart w:id="10" w:name="table_connector_types"/>
+      <w:bookmarkEnd w:id="10"/>
       <w:r>
         <w:rPr>
           <w:b/>
@@ -36864,8 +36866,6 @@
         </w:rPr>
         <w:t>achieved</w:t>
       </w:r>
-      <w:bookmarkStart w:id="10" w:name="_GoBack"/>
-      <w:bookmarkEnd w:id="10"/>
       <w:r>
         <w:rPr>
           <w:lang w:val="en-US"/>
@@ -49677,43 +49677,14 @@
     </w:p>
     <w:p>
       <w:pPr>
-        <w:shd w:val="clear" w:color="auto" w:fill="FFFFFF"/>
-        <w:autoSpaceDE w:val="0"/>
-        <w:autoSpaceDN w:val="0"/>
-        <w:adjustRightInd w:val="0"/>
-        <w:spacing w:after="0" w:line="240" w:lineRule="auto"/>
-        <w:rPr>
-          <w:rFonts w:ascii="Courier New" w:hAnsi="Courier New" w:cs="Courier New"/>
-          <w:color w:val="000096"/>
-          <w:sz w:val="18"/>
-          <w:szCs w:val="18"/>
-          <w:highlight w:val="white"/>
-          <w:lang w:val="en-US"/>
-        </w:rPr>
-      </w:pPr>
-    </w:p>
-    <w:p>
-      <w:pPr>
-        <w:rPr>
-          <w:lang w:val="en-US"/>
-        </w:rPr>
-      </w:pPr>
-    </w:p>
-    <w:p>
-      <w:pPr>
-        <w:rPr>
-          <w:lang w:val="en-US"/>
-        </w:rPr>
-      </w:pPr>
-    </w:p>
-    <w:p>
-      <w:pPr>
         <w:pStyle w:val="Heading4"/>
         <w:spacing w:after="160"/>
         <w:rPr>
           <w:lang w:val="en-US"/>
         </w:rPr>
       </w:pPr>
+      <w:bookmarkStart w:id="15" w:name="_FoxvalueCompared"/>
+      <w:bookmarkEnd w:id="15"/>
       <w:r>
         <w:rPr>
           <w:lang w:val="en-US"/>
@@ -50644,16 +50615,33 @@
     </w:p>
     <w:p>
       <w:pPr>
-        <w:rPr>
-          <w:lang w:val="en-US"/>
-        </w:rPr>
-      </w:pPr>
-      <w:r>
-        <w:rPr>
-          <w:lang w:val="en-US"/>
-        </w:rPr>
-        <w:t>bla</w:t>
-      </w:r>
+        <w:spacing w:after="0"/>
+        <w:rPr>
+          <w:lang w:val="en-US"/>
+        </w:rPr>
+      </w:pPr>
+      <w:r>
+        <w:rPr>
+          <w:lang w:val="en-US"/>
+        </w:rPr>
+        <w:t>B</w:t>
+      </w:r>
+      <w:r>
+        <w:rPr>
+          <w:lang w:val="en-US"/>
+        </w:rPr>
+        <w:t>la</w:t>
+      </w:r>
+    </w:p>
+    <w:p>
+      <w:pPr>
+        <w:spacing w:after="0"/>
+        <w:rPr>
+          <w:lang w:val="en-US"/>
+        </w:rPr>
+      </w:pPr>
+      <w:bookmarkStart w:id="16" w:name="_GoBack"/>
+      <w:bookmarkEnd w:id="16"/>
     </w:p>
     <w:p>
       <w:pPr>
@@ -50680,8 +50668,883 @@
         <w:rPr>
           <w:lang w:val="en-US"/>
         </w:rPr>
-        <w:t>bla</w:t>
-      </w:r>
+        <w:t xml:space="preserve">A </w:t>
+      </w:r>
+      <w:r>
+        <w:rPr>
+          <w:lang w:val="en-US"/>
+        </w:rPr>
+        <w:t>FolderSimilar constraint checks a folder by comparing its content</w:t>
+      </w:r>
+      <w:r>
+        <w:rPr>
+          <w:lang w:val="en-US"/>
+        </w:rPr>
+        <w:t>s</w:t>
+      </w:r>
+      <w:r>
+        <w:rPr>
+          <w:lang w:val="en-US"/>
+        </w:rPr>
+        <w:t xml:space="preserve"> to the contents of another folder identified by a link definition. </w:t>
+      </w:r>
+      <w:r>
+        <w:rPr>
+          <w:lang w:val="en-US"/>
+        </w:rPr>
+        <w:t>The link definition is supplied by attributes on the constraint element (e.g. @navigateFOX) or by referencing a glo</w:t>
+      </w:r>
+      <w:r>
+        <w:rPr>
+          <w:lang w:val="en-US"/>
+        </w:rPr>
+        <w:t xml:space="preserve">bal link definition (@linkName) (see </w:t>
+      </w:r>
+      <w:hyperlink w:anchor="_Link_definitions" w:history="1">
+        <w:r>
+          <w:rPr>
+            <w:rStyle w:val="Hyperlink"/>
+            <w:lang w:val="en-US"/>
+          </w:rPr>
+          <w:t>Link definitions</w:t>
+        </w:r>
+      </w:hyperlink>
+      <w:r>
+        <w:rPr>
+          <w:lang w:val="en-US"/>
+        </w:rPr>
+        <w:t>).</w:t>
+      </w:r>
+    </w:p>
+    <w:p>
+      <w:pPr>
+        <w:rPr>
+          <w:lang w:val="en-US"/>
+        </w:rPr>
+      </w:pPr>
+      <w:r>
+        <w:rPr>
+          <w:lang w:val="en-US"/>
+        </w:rPr>
+        <w:t>Child elements of the constraint element can be used in order to exclude folder members from the comparison. When excluding, exclusion may be limited to the shape target folder (@where=</w:t>
+      </w:r>
+      <w:r>
+        <w:rPr>
+          <w:lang w:val="en-US"/>
+        </w:rPr>
+        <w:t>"</w:t>
+      </w:r>
+      <w:r>
+        <w:rPr>
+          <w:lang w:val="en-US"/>
+        </w:rPr>
+        <w:t>here</w:t>
+      </w:r>
+      <w:r>
+        <w:rPr>
+          <w:lang w:val="en-US"/>
+        </w:rPr>
+        <w:t>"</w:t>
+      </w:r>
+      <w:r>
+        <w:rPr>
+          <w:lang w:val="en-US"/>
+        </w:rPr>
+        <w:t xml:space="preserve">) </w:t>
+      </w:r>
+      <w:r>
+        <w:rPr>
+          <w:lang w:val="en-US"/>
+        </w:rPr>
+        <w:lastRenderedPageBreak/>
+        <w:t>or the link target folder (@where=</w:t>
+      </w:r>
+      <w:r>
+        <w:rPr>
+          <w:lang w:val="en-US"/>
+        </w:rPr>
+        <w:t>"</w:t>
+      </w:r>
+      <w:r>
+        <w:rPr>
+          <w:lang w:val="en-US"/>
+        </w:rPr>
+        <w:t>there</w:t>
+      </w:r>
+      <w:r>
+        <w:rPr>
+          <w:lang w:val="en-US"/>
+        </w:rPr>
+        <w:t>"</w:t>
+      </w:r>
+      <w:r>
+        <w:rPr>
+          <w:lang w:val="en-US"/>
+        </w:rPr>
+        <w:t>). Exclusion may also be limited to files (</w:t>
+      </w:r>
+      <w:r>
+        <w:rPr>
+          <w:rFonts w:ascii="Courier New" w:hAnsi="Courier New" w:cs="Courier New"/>
+          <w:lang w:val="en-US"/>
+        </w:rPr>
+        <w:t>&lt;skipFiles&gt;</w:t>
+      </w:r>
+      <w:r>
+        <w:rPr>
+          <w:lang w:val="en-US"/>
+        </w:rPr>
+        <w:t>), limited to folders (</w:t>
+      </w:r>
+      <w:r>
+        <w:rPr>
+          <w:rFonts w:ascii="Courier New" w:hAnsi="Courier New" w:cs="Courier New"/>
+          <w:lang w:val="en-US"/>
+        </w:rPr>
+        <w:t>&lt;skipFolders&gt;</w:t>
+      </w:r>
+      <w:r>
+        <w:rPr>
+          <w:lang w:val="en-US"/>
+        </w:rPr>
+        <w:t>) or refer to files and folders alike (</w:t>
+      </w:r>
+      <w:r>
+        <w:rPr>
+          <w:rFonts w:ascii="Courier New" w:hAnsi="Courier New" w:cs="Courier New"/>
+          <w:lang w:val="en-US"/>
+        </w:rPr>
+        <w:t>&lt;skipMembers&gt;</w:t>
+      </w:r>
+      <w:r>
+        <w:rPr>
+          <w:lang w:val="en-US"/>
+        </w:rPr>
+        <w:t xml:space="preserve">). </w:t>
+      </w:r>
+      <w:r>
+        <w:rPr>
+          <w:lang w:val="en-US"/>
+        </w:rPr>
+        <w:t xml:space="preserve">Excluded members are identified by </w:t>
+      </w:r>
+      <w:r>
+        <w:rPr>
+          <w:lang w:val="en-US"/>
+        </w:rPr>
+        <w:t xml:space="preserve">a </w:t>
+      </w:r>
+      <w:r>
+        <w:rPr>
+          <w:lang w:val="en-US"/>
+        </w:rPr>
+        <w:t xml:space="preserve">whitespace separated list of </w:t>
+      </w:r>
+      <w:r>
+        <w:rPr>
+          <w:lang w:val="en-US"/>
+        </w:rPr>
+        <w:t xml:space="preserve">names or name patterns. </w:t>
+      </w:r>
+      <w:r>
+        <w:rPr>
+          <w:lang w:val="en-US"/>
+        </w:rPr>
+        <w:t>Example:</w:t>
+      </w:r>
+    </w:p>
+    <w:p>
+      <w:pPr>
+        <w:shd w:val="clear" w:color="auto" w:fill="FFFFFF"/>
+        <w:autoSpaceDE w:val="0"/>
+        <w:autoSpaceDN w:val="0"/>
+        <w:adjustRightInd w:val="0"/>
+        <w:spacing w:after="0" w:line="240" w:lineRule="auto"/>
+        <w:rPr>
+          <w:rFonts w:ascii="Courier New" w:hAnsi="Courier New" w:cs="Courier New"/>
+          <w:color w:val="000096"/>
+          <w:sz w:val="18"/>
+          <w:szCs w:val="18"/>
+          <w:highlight w:val="white"/>
+          <w:lang w:val="en-US"/>
+        </w:rPr>
+      </w:pPr>
+      <w:r>
+        <w:rPr>
+          <w:rFonts w:ascii="Courier New" w:hAnsi="Courier New" w:cs="Courier New"/>
+          <w:color w:val="000096"/>
+          <w:sz w:val="18"/>
+          <w:szCs w:val="18"/>
+          <w:highlight w:val="white"/>
+          <w:lang w:val="en-US"/>
+        </w:rPr>
+        <w:t>&lt;folderSimilar</w:t>
+      </w:r>
+      <w:r>
+        <w:rPr>
+          <w:rFonts w:ascii="Courier New" w:hAnsi="Courier New" w:cs="Courier New"/>
+          <w:color w:val="F5844C"/>
+          <w:sz w:val="18"/>
+          <w:szCs w:val="18"/>
+          <w:highlight w:val="white"/>
+          <w:lang w:val="en-US"/>
+        </w:rPr>
+        <w:t xml:space="preserve"> linkName</w:t>
+      </w:r>
+      <w:r>
+        <w:rPr>
+          <w:rFonts w:ascii="Courier New" w:hAnsi="Courier New" w:cs="Courier New"/>
+          <w:color w:val="FF8040"/>
+          <w:sz w:val="18"/>
+          <w:szCs w:val="18"/>
+          <w:highlight w:val="white"/>
+          <w:lang w:val="en-US"/>
+        </w:rPr>
+        <w:t>=</w:t>
+      </w:r>
+      <w:r>
+        <w:rPr>
+          <w:rFonts w:ascii="Courier New" w:hAnsi="Courier New" w:cs="Courier New"/>
+          <w:color w:val="993300"/>
+          <w:sz w:val="18"/>
+          <w:szCs w:val="18"/>
+          <w:highlight w:val="white"/>
+          <w:lang w:val="en-US"/>
+        </w:rPr>
+        <w:t>"refAir"</w:t>
+      </w:r>
+      <w:r>
+        <w:rPr>
+          <w:rFonts w:ascii="Courier New" w:hAnsi="Courier New" w:cs="Courier New"/>
+          <w:color w:val="000096"/>
+          <w:sz w:val="18"/>
+          <w:szCs w:val="18"/>
+          <w:highlight w:val="white"/>
+          <w:lang w:val="en-US"/>
+        </w:rPr>
+        <w:t>&gt;</w:t>
+      </w:r>
+      <w:r>
+        <w:rPr>
+          <w:rFonts w:ascii="Courier New" w:hAnsi="Courier New" w:cs="Courier New"/>
+          <w:color w:val="000000"/>
+          <w:sz w:val="18"/>
+          <w:szCs w:val="18"/>
+          <w:highlight w:val="white"/>
+          <w:lang w:val="en-US"/>
+        </w:rPr>
+        <w:br/>
+      </w:r>
+      <w:r>
+        <w:rPr>
+          <w:rFonts w:ascii="Courier New" w:hAnsi="Courier New" w:cs="Courier New"/>
+          <w:color w:val="000000"/>
+          <w:sz w:val="18"/>
+          <w:szCs w:val="18"/>
+          <w:highlight w:val="white"/>
+          <w:lang w:val="en-US"/>
+        </w:rPr>
+        <w:t xml:space="preserve">    </w:t>
+      </w:r>
+      <w:r>
+        <w:rPr>
+          <w:rFonts w:ascii="Courier New" w:hAnsi="Courier New" w:cs="Courier New"/>
+          <w:color w:val="000096"/>
+          <w:sz w:val="18"/>
+          <w:szCs w:val="18"/>
+          <w:highlight w:val="white"/>
+          <w:lang w:val="en-US"/>
+        </w:rPr>
+        <w:t>&lt;skipFiles</w:t>
+      </w:r>
+      <w:r>
+        <w:rPr>
+          <w:rFonts w:ascii="Courier New" w:hAnsi="Courier New" w:cs="Courier New"/>
+          <w:color w:val="F5844C"/>
+          <w:sz w:val="18"/>
+          <w:szCs w:val="18"/>
+          <w:highlight w:val="white"/>
+          <w:lang w:val="en-US"/>
+        </w:rPr>
+        <w:t xml:space="preserve"> names</w:t>
+      </w:r>
+      <w:r>
+        <w:rPr>
+          <w:rFonts w:ascii="Courier New" w:hAnsi="Courier New" w:cs="Courier New"/>
+          <w:color w:val="FF8040"/>
+          <w:sz w:val="18"/>
+          <w:szCs w:val="18"/>
+          <w:highlight w:val="white"/>
+          <w:lang w:val="en-US"/>
+        </w:rPr>
+        <w:t>=</w:t>
+      </w:r>
+      <w:r>
+        <w:rPr>
+          <w:rFonts w:ascii="Courier New" w:hAnsi="Courier New" w:cs="Courier New"/>
+          <w:color w:val="993300"/>
+          <w:sz w:val="18"/>
+          <w:szCs w:val="18"/>
+          <w:highlight w:val="white"/>
+          <w:lang w:val="en-US"/>
+        </w:rPr>
+        <w:t>"ONLINE.FLAG</w:t>
+      </w:r>
+      <w:r>
+        <w:rPr>
+          <w:rFonts w:ascii="Courier New" w:hAnsi="Courier New" w:cs="Courier New"/>
+          <w:color w:val="993300"/>
+          <w:sz w:val="18"/>
+          <w:szCs w:val="18"/>
+          <w:highlight w:val="white"/>
+          <w:lang w:val="en-US"/>
+        </w:rPr>
+        <w:t xml:space="preserve"> </w:t>
+      </w:r>
+      <w:r>
+        <w:rPr>
+          <w:rFonts w:ascii="Courier New" w:hAnsi="Courier New" w:cs="Courier New"/>
+          <w:color w:val="993300"/>
+          <w:sz w:val="18"/>
+          <w:szCs w:val="18"/>
+          <w:highlight w:val="white"/>
+          <w:lang w:val="en-US"/>
+        </w:rPr>
+        <w:t>X</w:t>
+      </w:r>
+      <w:r>
+        <w:rPr>
+          <w:rFonts w:ascii="Courier New" w:hAnsi="Courier New" w:cs="Courier New"/>
+          <w:color w:val="993300"/>
+          <w:sz w:val="18"/>
+          <w:szCs w:val="18"/>
+          <w:highlight w:val="white"/>
+          <w:lang w:val="en-US"/>
+        </w:rPr>
+        <w:t xml:space="preserve">*.FLAG </w:t>
+      </w:r>
+      <w:r>
+        <w:rPr>
+          <w:rFonts w:ascii="Courier New" w:hAnsi="Courier New" w:cs="Courier New"/>
+          <w:color w:val="993300"/>
+          <w:sz w:val="18"/>
+          <w:szCs w:val="18"/>
+          <w:highlight w:val="white"/>
+          <w:lang w:val="en-US"/>
+        </w:rPr>
+        <w:t>"</w:t>
+      </w:r>
+      <w:r>
+        <w:rPr>
+          <w:rFonts w:ascii="Courier New" w:hAnsi="Courier New" w:cs="Courier New"/>
+          <w:color w:val="F5844C"/>
+          <w:sz w:val="18"/>
+          <w:szCs w:val="18"/>
+          <w:highlight w:val="white"/>
+          <w:lang w:val="en-US"/>
+        </w:rPr>
+        <w:t xml:space="preserve"> where</w:t>
+      </w:r>
+      <w:r>
+        <w:rPr>
+          <w:rFonts w:ascii="Courier New" w:hAnsi="Courier New" w:cs="Courier New"/>
+          <w:color w:val="FF8040"/>
+          <w:sz w:val="18"/>
+          <w:szCs w:val="18"/>
+          <w:highlight w:val="white"/>
+          <w:lang w:val="en-US"/>
+        </w:rPr>
+        <w:t>=</w:t>
+      </w:r>
+      <w:r>
+        <w:rPr>
+          <w:rFonts w:ascii="Courier New" w:hAnsi="Courier New" w:cs="Courier New"/>
+          <w:color w:val="993300"/>
+          <w:sz w:val="18"/>
+          <w:szCs w:val="18"/>
+          <w:highlight w:val="white"/>
+          <w:lang w:val="en-US"/>
+        </w:rPr>
+        <w:t>"here"</w:t>
+      </w:r>
+      <w:r>
+        <w:rPr>
+          <w:rFonts w:ascii="Courier New" w:hAnsi="Courier New" w:cs="Courier New"/>
+          <w:color w:val="000096"/>
+          <w:sz w:val="18"/>
+          <w:szCs w:val="18"/>
+          <w:highlight w:val="white"/>
+          <w:lang w:val="en-US"/>
+        </w:rPr>
+        <w:t>/&gt;</w:t>
+      </w:r>
+      <w:r>
+        <w:rPr>
+          <w:rFonts w:ascii="Courier New" w:hAnsi="Courier New" w:cs="Courier New"/>
+          <w:color w:val="000000"/>
+          <w:sz w:val="18"/>
+          <w:szCs w:val="18"/>
+          <w:highlight w:val="white"/>
+          <w:lang w:val="en-US"/>
+        </w:rPr>
+        <w:br/>
+        <w:t xml:space="preserve">    </w:t>
+      </w:r>
+      <w:r>
+        <w:rPr>
+          <w:rFonts w:ascii="Courier New" w:hAnsi="Courier New" w:cs="Courier New"/>
+          <w:color w:val="000096"/>
+          <w:sz w:val="18"/>
+          <w:szCs w:val="18"/>
+          <w:highlight w:val="white"/>
+          <w:lang w:val="en-US"/>
+        </w:rPr>
+        <w:t>&lt;skipFiles</w:t>
+      </w:r>
+      <w:r>
+        <w:rPr>
+          <w:rFonts w:ascii="Courier New" w:hAnsi="Courier New" w:cs="Courier New"/>
+          <w:color w:val="F5844C"/>
+          <w:sz w:val="18"/>
+          <w:szCs w:val="18"/>
+          <w:highlight w:val="white"/>
+          <w:lang w:val="en-US"/>
+        </w:rPr>
+        <w:t xml:space="preserve"> names</w:t>
+      </w:r>
+      <w:r>
+        <w:rPr>
+          <w:rFonts w:ascii="Courier New" w:hAnsi="Courier New" w:cs="Courier New"/>
+          <w:color w:val="FF8040"/>
+          <w:sz w:val="18"/>
+          <w:szCs w:val="18"/>
+          <w:highlight w:val="white"/>
+          <w:lang w:val="en-US"/>
+        </w:rPr>
+        <w:t>=</w:t>
+      </w:r>
+      <w:r>
+        <w:rPr>
+          <w:rFonts w:ascii="Courier New" w:hAnsi="Courier New" w:cs="Courier New"/>
+          <w:color w:val="993300"/>
+          <w:sz w:val="18"/>
+          <w:szCs w:val="18"/>
+          <w:highlight w:val="white"/>
+          <w:lang w:val="en-US"/>
+        </w:rPr>
+        <w:t>"phantastic.png</w:t>
+      </w:r>
+      <w:r>
+        <w:rPr>
+          <w:rFonts w:ascii="Courier New" w:hAnsi="Courier New" w:cs="Courier New"/>
+          <w:color w:val="993300"/>
+          <w:sz w:val="18"/>
+          <w:szCs w:val="18"/>
+          <w:highlight w:val="white"/>
+          <w:lang w:val="en-US"/>
+        </w:rPr>
+        <w:t xml:space="preserve"> jodle.png</w:t>
+      </w:r>
+      <w:r>
+        <w:rPr>
+          <w:rFonts w:ascii="Courier New" w:hAnsi="Courier New" w:cs="Courier New"/>
+          <w:color w:val="993300"/>
+          <w:sz w:val="18"/>
+          <w:szCs w:val="18"/>
+          <w:highlight w:val="white"/>
+          <w:lang w:val="en-US"/>
+        </w:rPr>
+        <w:t>"</w:t>
+      </w:r>
+      <w:r>
+        <w:rPr>
+          <w:rFonts w:ascii="Courier New" w:hAnsi="Courier New" w:cs="Courier New"/>
+          <w:color w:val="F5844C"/>
+          <w:sz w:val="18"/>
+          <w:szCs w:val="18"/>
+          <w:highlight w:val="white"/>
+          <w:lang w:val="en-US"/>
+        </w:rPr>
+        <w:t xml:space="preserve"> where</w:t>
+      </w:r>
+      <w:r>
+        <w:rPr>
+          <w:rFonts w:ascii="Courier New" w:hAnsi="Courier New" w:cs="Courier New"/>
+          <w:color w:val="FF8040"/>
+          <w:sz w:val="18"/>
+          <w:szCs w:val="18"/>
+          <w:highlight w:val="white"/>
+          <w:lang w:val="en-US"/>
+        </w:rPr>
+        <w:t>=</w:t>
+      </w:r>
+      <w:r>
+        <w:rPr>
+          <w:rFonts w:ascii="Courier New" w:hAnsi="Courier New" w:cs="Courier New"/>
+          <w:color w:val="993300"/>
+          <w:sz w:val="18"/>
+          <w:szCs w:val="18"/>
+          <w:highlight w:val="white"/>
+          <w:lang w:val="en-US"/>
+        </w:rPr>
+        <w:t>"here"</w:t>
+      </w:r>
+      <w:r>
+        <w:rPr>
+          <w:rFonts w:ascii="Courier New" w:hAnsi="Courier New" w:cs="Courier New"/>
+          <w:color w:val="000096"/>
+          <w:sz w:val="18"/>
+          <w:szCs w:val="18"/>
+          <w:highlight w:val="white"/>
+          <w:lang w:val="en-US"/>
+        </w:rPr>
+        <w:t>/&gt;</w:t>
+      </w:r>
+    </w:p>
+    <w:p>
+      <w:pPr>
+        <w:shd w:val="clear" w:color="auto" w:fill="FFFFFF"/>
+        <w:autoSpaceDE w:val="0"/>
+        <w:autoSpaceDN w:val="0"/>
+        <w:adjustRightInd w:val="0"/>
+        <w:spacing w:after="0" w:line="240" w:lineRule="auto"/>
+        <w:rPr>
+          <w:rFonts w:ascii="Courier New" w:hAnsi="Courier New" w:cs="Courier New"/>
+          <w:sz w:val="18"/>
+          <w:szCs w:val="18"/>
+          <w:highlight w:val="white"/>
+          <w:lang w:val="en-US"/>
+        </w:rPr>
+      </w:pPr>
+      <w:r>
+        <w:rPr>
+          <w:rFonts w:ascii="Courier New" w:hAnsi="Courier New" w:cs="Courier New"/>
+          <w:color w:val="000000"/>
+          <w:sz w:val="18"/>
+          <w:szCs w:val="18"/>
+          <w:highlight w:val="white"/>
+          <w:lang w:val="en-US"/>
+        </w:rPr>
+        <w:t xml:space="preserve">    </w:t>
+      </w:r>
+      <w:r>
+        <w:rPr>
+          <w:rFonts w:ascii="Courier New" w:hAnsi="Courier New" w:cs="Courier New"/>
+          <w:color w:val="000096"/>
+          <w:sz w:val="18"/>
+          <w:szCs w:val="18"/>
+          <w:highlight w:val="white"/>
+          <w:lang w:val="en-US"/>
+        </w:rPr>
+        <w:t>&lt;skipF</w:t>
+      </w:r>
+      <w:r>
+        <w:rPr>
+          <w:rFonts w:ascii="Courier New" w:hAnsi="Courier New" w:cs="Courier New"/>
+          <w:color w:val="000096"/>
+          <w:sz w:val="18"/>
+          <w:szCs w:val="18"/>
+          <w:highlight w:val="white"/>
+          <w:lang w:val="en-US"/>
+        </w:rPr>
+        <w:t>olders</w:t>
+      </w:r>
+      <w:r>
+        <w:rPr>
+          <w:rFonts w:ascii="Courier New" w:hAnsi="Courier New" w:cs="Courier New"/>
+          <w:color w:val="F5844C"/>
+          <w:sz w:val="18"/>
+          <w:szCs w:val="18"/>
+          <w:highlight w:val="white"/>
+          <w:lang w:val="en-US"/>
+        </w:rPr>
+        <w:t xml:space="preserve"> names</w:t>
+      </w:r>
+      <w:r>
+        <w:rPr>
+          <w:rFonts w:ascii="Courier New" w:hAnsi="Courier New" w:cs="Courier New"/>
+          <w:color w:val="FF8040"/>
+          <w:sz w:val="18"/>
+          <w:szCs w:val="18"/>
+          <w:highlight w:val="white"/>
+          <w:lang w:val="en-US"/>
+        </w:rPr>
+        <w:t>=</w:t>
+      </w:r>
+      <w:r>
+        <w:rPr>
+          <w:rFonts w:ascii="Courier New" w:hAnsi="Courier New" w:cs="Courier New"/>
+          <w:color w:val="993300"/>
+          <w:sz w:val="18"/>
+          <w:szCs w:val="18"/>
+          <w:highlight w:val="white"/>
+          <w:lang w:val="en-US"/>
+        </w:rPr>
+        <w:t>"</w:t>
+      </w:r>
+      <w:r>
+        <w:rPr>
+          <w:rFonts w:ascii="Courier New" w:hAnsi="Courier New" w:cs="Courier New"/>
+          <w:color w:val="993300"/>
+          <w:sz w:val="18"/>
+          <w:szCs w:val="18"/>
+          <w:highlight w:val="white"/>
+          <w:lang w:val="en-US"/>
+        </w:rPr>
+        <w:t>copies-*</w:t>
+      </w:r>
+      <w:r>
+        <w:rPr>
+          <w:rFonts w:ascii="Courier New" w:hAnsi="Courier New" w:cs="Courier New"/>
+          <w:color w:val="993300"/>
+          <w:sz w:val="18"/>
+          <w:szCs w:val="18"/>
+          <w:highlight w:val="white"/>
+          <w:lang w:val="en-US"/>
+        </w:rPr>
+        <w:t>"</w:t>
+      </w:r>
+      <w:r>
+        <w:rPr>
+          <w:rFonts w:ascii="Courier New" w:hAnsi="Courier New" w:cs="Courier New"/>
+          <w:color w:val="000096"/>
+          <w:sz w:val="18"/>
+          <w:szCs w:val="18"/>
+          <w:highlight w:val="white"/>
+          <w:lang w:val="en-US"/>
+        </w:rPr>
+        <w:t>/&gt;</w:t>
+      </w:r>
+      <w:r>
+        <w:rPr>
+          <w:rFonts w:ascii="Courier New" w:hAnsi="Courier New" w:cs="Courier New"/>
+          <w:color w:val="000000"/>
+          <w:sz w:val="18"/>
+          <w:szCs w:val="18"/>
+          <w:highlight w:val="white"/>
+          <w:lang w:val="en-US"/>
+        </w:rPr>
+        <w:br/>
+        <w:t xml:space="preserve">    </w:t>
+      </w:r>
+      <w:r>
+        <w:rPr>
+          <w:rFonts w:ascii="Courier New" w:hAnsi="Courier New" w:cs="Courier New"/>
+          <w:color w:val="000096"/>
+          <w:sz w:val="18"/>
+          <w:szCs w:val="18"/>
+          <w:highlight w:val="white"/>
+          <w:lang w:val="en-US"/>
+        </w:rPr>
+        <w:t>&lt;skipMembers</w:t>
+      </w:r>
+      <w:r>
+        <w:rPr>
+          <w:rFonts w:ascii="Courier New" w:hAnsi="Courier New" w:cs="Courier New"/>
+          <w:color w:val="F5844C"/>
+          <w:sz w:val="18"/>
+          <w:szCs w:val="18"/>
+          <w:highlight w:val="white"/>
+          <w:lang w:val="en-US"/>
+        </w:rPr>
+        <w:t xml:space="preserve"> names</w:t>
+      </w:r>
+      <w:r>
+        <w:rPr>
+          <w:rFonts w:ascii="Courier New" w:hAnsi="Courier New" w:cs="Courier New"/>
+          <w:color w:val="FF8040"/>
+          <w:sz w:val="18"/>
+          <w:szCs w:val="18"/>
+          <w:highlight w:val="white"/>
+          <w:lang w:val="en-US"/>
+        </w:rPr>
+        <w:t>=</w:t>
+      </w:r>
+      <w:r>
+        <w:rPr>
+          <w:rFonts w:ascii="Courier New" w:hAnsi="Courier New" w:cs="Courier New"/>
+          <w:color w:val="993300"/>
+          <w:sz w:val="18"/>
+          <w:szCs w:val="18"/>
+          <w:highlight w:val="white"/>
+          <w:lang w:val="en-US"/>
+        </w:rPr>
+        <w:t>".ignoreme2"</w:t>
+      </w:r>
+      <w:r>
+        <w:rPr>
+          <w:rFonts w:ascii="Courier New" w:hAnsi="Courier New" w:cs="Courier New"/>
+          <w:color w:val="F5844C"/>
+          <w:sz w:val="18"/>
+          <w:szCs w:val="18"/>
+          <w:highlight w:val="white"/>
+          <w:lang w:val="en-US"/>
+        </w:rPr>
+        <w:t xml:space="preserve"> where</w:t>
+      </w:r>
+      <w:r>
+        <w:rPr>
+          <w:rFonts w:ascii="Courier New" w:hAnsi="Courier New" w:cs="Courier New"/>
+          <w:color w:val="FF8040"/>
+          <w:sz w:val="18"/>
+          <w:szCs w:val="18"/>
+          <w:highlight w:val="white"/>
+          <w:lang w:val="en-US"/>
+        </w:rPr>
+        <w:t>=</w:t>
+      </w:r>
+      <w:r>
+        <w:rPr>
+          <w:rFonts w:ascii="Courier New" w:hAnsi="Courier New" w:cs="Courier New"/>
+          <w:color w:val="993300"/>
+          <w:sz w:val="18"/>
+          <w:szCs w:val="18"/>
+          <w:highlight w:val="white"/>
+          <w:lang w:val="en-US"/>
+        </w:rPr>
+        <w:t>"there"</w:t>
+      </w:r>
+      <w:r>
+        <w:rPr>
+          <w:rFonts w:ascii="Courier New" w:hAnsi="Courier New" w:cs="Courier New"/>
+          <w:color w:val="000096"/>
+          <w:sz w:val="18"/>
+          <w:szCs w:val="18"/>
+          <w:highlight w:val="white"/>
+          <w:lang w:val="en-US"/>
+        </w:rPr>
+        <w:t>/&gt;</w:t>
+      </w:r>
+      <w:r>
+        <w:rPr>
+          <w:rFonts w:ascii="Courier New" w:hAnsi="Courier New" w:cs="Courier New"/>
+          <w:color w:val="000000"/>
+          <w:sz w:val="18"/>
+          <w:szCs w:val="18"/>
+          <w:highlight w:val="white"/>
+          <w:lang w:val="en-US"/>
+        </w:rPr>
+        <w:br/>
+      </w:r>
+      <w:r>
+        <w:rPr>
+          <w:rFonts w:ascii="Courier New" w:hAnsi="Courier New" w:cs="Courier New"/>
+          <w:color w:val="000096"/>
+          <w:sz w:val="18"/>
+          <w:szCs w:val="18"/>
+          <w:highlight w:val="white"/>
+          <w:lang w:val="en-US"/>
+        </w:rPr>
+        <w:t>&lt;/folderSimilar&gt;</w:t>
+      </w:r>
+      <w:r>
+        <w:rPr>
+          <w:rFonts w:ascii="Courier New" w:hAnsi="Courier New" w:cs="Courier New"/>
+          <w:color w:val="000000"/>
+          <w:sz w:val="18"/>
+          <w:szCs w:val="18"/>
+          <w:highlight w:val="white"/>
+          <w:lang w:val="en-US"/>
+        </w:rPr>
+        <w:br/>
+      </w:r>
+    </w:p>
+    <w:p>
+      <w:pPr>
+        <w:spacing w:after="0"/>
+        <w:rPr>
+          <w:lang w:val="en-US"/>
+        </w:rPr>
+      </w:pPr>
+      <w:r>
+        <w:rPr>
+          <w:lang w:val="en-US"/>
+        </w:rPr>
+        <w:t xml:space="preserve">Note that “content” is </w:t>
+      </w:r>
+      <w:r>
+        <w:rPr>
+          <w:lang w:val="en-US"/>
+        </w:rPr>
+        <w:t xml:space="preserve">here </w:t>
+      </w:r>
+      <w:r>
+        <w:rPr>
+          <w:lang w:val="en-US"/>
+        </w:rPr>
+        <w:t xml:space="preserve">perceived as a list of file and folder names only – it does not </w:t>
+      </w:r>
+      <w:r>
+        <w:rPr>
+          <w:lang w:val="en-US"/>
+        </w:rPr>
+        <w:t>consider</w:t>
+      </w:r>
+      <w:r>
+        <w:rPr>
+          <w:lang w:val="en-US"/>
+        </w:rPr>
+        <w:t xml:space="preserve"> the contents of folder members. </w:t>
+      </w:r>
+      <w:r>
+        <w:rPr>
+          <w:lang w:val="en-US"/>
+        </w:rPr>
+        <w:t xml:space="preserve">Consider using </w:t>
+      </w:r>
+      <w:r>
+        <w:rPr>
+          <w:lang w:val="en-US"/>
+        </w:rPr>
+        <w:t xml:space="preserve">a </w:t>
+      </w:r>
+      <w:hyperlink w:anchor="_FoxvalueCompared" w:history="1">
+        <w:r>
+          <w:rPr>
+            <w:rStyle w:val="Hyperlink"/>
+            <w:lang w:val="en-US"/>
+          </w:rPr>
+          <w:t>FoxvalueCompared</w:t>
+        </w:r>
+      </w:hyperlink>
+      <w:r>
+        <w:rPr>
+          <w:lang w:val="en-US"/>
+        </w:rPr>
+        <w:t xml:space="preserve"> constraint </w:t>
+      </w:r>
+      <w:r>
+        <w:rPr>
+          <w:lang w:val="en-US"/>
+        </w:rPr>
+        <w:t xml:space="preserve">when you want to </w:t>
+      </w:r>
+      <w:r>
+        <w:rPr>
+          <w:lang w:val="en-US"/>
+        </w:rPr>
+        <w:t>compare folder</w:t>
+      </w:r>
+      <w:r>
+        <w:rPr>
+          <w:lang w:val="en-US"/>
+        </w:rPr>
+        <w:t xml:space="preserve">s in a way which takes </w:t>
+      </w:r>
+      <w:r>
+        <w:rPr>
+          <w:lang w:val="en-US"/>
+        </w:rPr>
+        <w:t>member contents into account.</w:t>
+      </w:r>
+    </w:p>
+    <w:p>
+      <w:pPr>
+        <w:spacing w:after="0"/>
+        <w:rPr>
+          <w:lang w:val="en-US"/>
+        </w:rPr>
+      </w:pPr>
     </w:p>
     <w:p>
       <w:pPr>
@@ -50695,7 +51558,6 @@
         <w:rPr>
           <w:lang w:val="en-US"/>
         </w:rPr>
-        <w:lastRenderedPageBreak/>
         <w:t>L</w:t>
       </w:r>
       <w:r>
@@ -50707,16 +51569,31 @@
     </w:p>
     <w:p>
       <w:pPr>
-        <w:rPr>
-          <w:lang w:val="en-US"/>
-        </w:rPr>
-      </w:pPr>
-      <w:r>
-        <w:rPr>
-          <w:lang w:val="en-US"/>
-        </w:rPr>
-        <w:t>bla</w:t>
-      </w:r>
+        <w:spacing w:after="0"/>
+        <w:rPr>
+          <w:lang w:val="en-US"/>
+        </w:rPr>
+      </w:pPr>
+      <w:r>
+        <w:rPr>
+          <w:lang w:val="en-US"/>
+        </w:rPr>
+        <w:t>B</w:t>
+      </w:r>
+      <w:r>
+        <w:rPr>
+          <w:lang w:val="en-US"/>
+        </w:rPr>
+        <w:t>la</w:t>
+      </w:r>
+    </w:p>
+    <w:p>
+      <w:pPr>
+        <w:spacing w:after="0"/>
+        <w:rPr>
+          <w:lang w:val="en-US"/>
+        </w:rPr>
+      </w:pPr>
     </w:p>
     <w:p>
       <w:pPr>
@@ -50735,16 +51612,31 @@
     </w:p>
     <w:p>
       <w:pPr>
-        <w:rPr>
-          <w:lang w:val="en-US"/>
-        </w:rPr>
-      </w:pPr>
-      <w:r>
-        <w:rPr>
-          <w:lang w:val="en-US"/>
-        </w:rPr>
-        <w:t>bla</w:t>
-      </w:r>
+        <w:spacing w:after="0"/>
+        <w:rPr>
+          <w:lang w:val="en-US"/>
+        </w:rPr>
+      </w:pPr>
+      <w:r>
+        <w:rPr>
+          <w:lang w:val="en-US"/>
+        </w:rPr>
+        <w:t>B</w:t>
+      </w:r>
+      <w:r>
+        <w:rPr>
+          <w:lang w:val="en-US"/>
+        </w:rPr>
+        <w:t>la</w:t>
+      </w:r>
+    </w:p>
+    <w:p>
+      <w:pPr>
+        <w:spacing w:after="0"/>
+        <w:rPr>
+          <w:lang w:val="en-US"/>
+        </w:rPr>
+      </w:pPr>
     </w:p>
     <w:p>
       <w:pPr>
@@ -50763,16 +51655,31 @@
     </w:p>
     <w:p>
       <w:pPr>
-        <w:rPr>
-          <w:lang w:val="en-US"/>
-        </w:rPr>
-      </w:pPr>
-      <w:r>
-        <w:rPr>
-          <w:lang w:val="en-US"/>
-        </w:rPr>
-        <w:t>bla</w:t>
-      </w:r>
+        <w:spacing w:after="0"/>
+        <w:rPr>
+          <w:lang w:val="en-US"/>
+        </w:rPr>
+      </w:pPr>
+      <w:r>
+        <w:rPr>
+          <w:lang w:val="en-US"/>
+        </w:rPr>
+        <w:t>B</w:t>
+      </w:r>
+      <w:r>
+        <w:rPr>
+          <w:lang w:val="en-US"/>
+        </w:rPr>
+        <w:t>la</w:t>
+      </w:r>
+    </w:p>
+    <w:p>
+      <w:pPr>
+        <w:spacing w:after="0"/>
+        <w:rPr>
+          <w:lang w:val="en-US"/>
+        </w:rPr>
+      </w:pPr>
     </w:p>
     <w:p>
       <w:pPr>
@@ -52252,7 +53159,7 @@
 </file>
 
 <file path=customXml/itemProps1.xml><?xml version="1.0" encoding="utf-8"?>
-<ds:datastoreItem xmlns:ds="http://schemas.openxmlformats.org/officeDocument/2006/customXml" ds:itemID="{C7797D2B-8BB7-4ECE-A5F1-1C7F75922582}">
+<ds:datastoreItem xmlns:ds="http://schemas.openxmlformats.org/officeDocument/2006/customXml" ds:itemID="{50B0FDAE-F554-421E-BD8A-6F1CACE3F891}">
   <ds:schemaRefs>
     <ds:schemaRef ds:uri="http://schemas.openxmlformats.org/officeDocument/2006/bibliography"/>
   </ds:schemaRefs>

</xml_diff>

<commit_message>
Extended the introduction to Greenfox with information about DocSimilar constraints.
</commit_message>
<xml_diff>
--- a/declarative-amsterdam-2020/an-introduction-to-greenfox/an-introduction-to-greenfox.docx
+++ b/declarative-amsterdam-2020/an-introduction-to-greenfox/an-introduction-to-greenfox.docx
@@ -50615,51 +50615,6 @@
     </w:p>
     <w:p>
       <w:pPr>
-        <w:spacing w:after="0"/>
-        <w:rPr>
-          <w:lang w:val="en-US"/>
-        </w:rPr>
-      </w:pPr>
-      <w:r>
-        <w:rPr>
-          <w:lang w:val="en-US"/>
-        </w:rPr>
-        <w:t>B</w:t>
-      </w:r>
-      <w:r>
-        <w:rPr>
-          <w:lang w:val="en-US"/>
-        </w:rPr>
-        <w:t>la</w:t>
-      </w:r>
-    </w:p>
-    <w:p>
-      <w:pPr>
-        <w:spacing w:after="0"/>
-        <w:rPr>
-          <w:lang w:val="en-US"/>
-        </w:rPr>
-      </w:pPr>
-      <w:bookmarkStart w:id="16" w:name="_GoBack"/>
-      <w:bookmarkEnd w:id="16"/>
-    </w:p>
-    <w:p>
-      <w:pPr>
-        <w:pStyle w:val="Heading4"/>
-        <w:spacing w:after="160"/>
-        <w:rPr>
-          <w:lang w:val="en-US"/>
-        </w:rPr>
-      </w:pPr>
-      <w:r>
-        <w:rPr>
-          <w:lang w:val="en-US"/>
-        </w:rPr>
-        <w:t>FolderSimilar</w:t>
-      </w:r>
-    </w:p>
-    <w:p>
-      <w:pPr>
         <w:rPr>
           <w:lang w:val="en-US"/>
         </w:rPr>
@@ -50674,31 +50629,37 @@
         <w:rPr>
           <w:lang w:val="en-US"/>
         </w:rPr>
-        <w:t>FolderSimilar constraint checks a folder by comparing its content</w:t>
-      </w:r>
-      <w:r>
-        <w:rPr>
-          <w:lang w:val="en-US"/>
-        </w:rPr>
-        <w:t>s</w:t>
-      </w:r>
-      <w:r>
-        <w:rPr>
-          <w:lang w:val="en-US"/>
-        </w:rPr>
-        <w:t xml:space="preserve"> to the contents of another folder identified by a link definition. </w:t>
-      </w:r>
-      <w:r>
-        <w:rPr>
-          <w:lang w:val="en-US"/>
-        </w:rPr>
-        <w:t>The link definition is supplied by attributes on the constraint element (e.g. @navigateFOX) or by referencing a glo</w:t>
-      </w:r>
-      <w:r>
-        <w:rPr>
-          <w:lang w:val="en-US"/>
-        </w:rPr>
-        <w:t xml:space="preserve">bal link definition (@linkName) (see </w:t>
+        <w:t>Doc</w:t>
+      </w:r>
+      <w:r>
+        <w:rPr>
+          <w:lang w:val="en-US"/>
+        </w:rPr>
+        <w:t xml:space="preserve">Similar constraint checks a </w:t>
+      </w:r>
+      <w:r>
+        <w:rPr>
+          <w:lang w:val="en-US"/>
+        </w:rPr>
+        <w:t xml:space="preserve">file </w:t>
+      </w:r>
+      <w:r>
+        <w:rPr>
+          <w:lang w:val="en-US"/>
+        </w:rPr>
+        <w:t xml:space="preserve">by comparing its </w:t>
+      </w:r>
+      <w:r>
+        <w:rPr>
+          <w:lang w:val="en-US"/>
+        </w:rPr>
+        <w:t xml:space="preserve">content (node tree representation) to the content (node tree representation) of another file </w:t>
+      </w:r>
+      <w:r>
+        <w:rPr>
+          <w:lang w:val="en-US"/>
+        </w:rPr>
+        <w:t xml:space="preserve">identified by a link definition. The link definition is supplied by attributes on the constraint element (e.g. @navigateFOX) or by referencing a global link definition (@linkName) (see </w:t>
       </w:r>
       <w:hyperlink w:anchor="_Link_definitions" w:history="1">
         <w:r>
@@ -50715,17 +50676,3507 @@
         </w:rPr>
         <w:t>).</w:t>
       </w:r>
-    </w:p>
-    <w:p>
-      <w:pPr>
-        <w:rPr>
-          <w:lang w:val="en-US"/>
-        </w:rPr>
-      </w:pPr>
-      <w:r>
-        <w:rPr>
-          <w:lang w:val="en-US"/>
-        </w:rPr>
+      <w:r>
+        <w:rPr>
+          <w:lang w:val="en-US"/>
+        </w:rPr>
+        <w:t xml:space="preserve"> </w:t>
+      </w:r>
+      <w:r>
+        <w:rPr>
+          <w:lang w:val="en-US"/>
+        </w:rPr>
+        <w:t xml:space="preserve">When no document modifiers are used, conformance requires both documents to be deep-equal. </w:t>
+      </w:r>
+      <w:r>
+        <w:rPr>
+          <w:lang w:val="en-US"/>
+        </w:rPr>
+        <w:t>Example:</w:t>
+      </w:r>
+    </w:p>
+    <w:p>
+      <w:pPr>
+        <w:shd w:val="clear" w:color="auto" w:fill="FFFFFF"/>
+        <w:autoSpaceDE w:val="0"/>
+        <w:autoSpaceDN w:val="0"/>
+        <w:adjustRightInd w:val="0"/>
+        <w:spacing w:after="0" w:line="240" w:lineRule="auto"/>
+        <w:rPr>
+          <w:rFonts w:ascii="Courier New" w:hAnsi="Courier New" w:cs="Courier New"/>
+          <w:sz w:val="18"/>
+          <w:szCs w:val="18"/>
+          <w:highlight w:val="white"/>
+          <w:lang w:val="en-US"/>
+        </w:rPr>
+      </w:pPr>
+      <w:r>
+        <w:rPr>
+          <w:rFonts w:ascii="Courier New" w:hAnsi="Courier New" w:cs="Courier New"/>
+          <w:color w:val="000096"/>
+          <w:sz w:val="18"/>
+          <w:szCs w:val="18"/>
+          <w:highlight w:val="white"/>
+          <w:lang w:val="en-US"/>
+        </w:rPr>
+        <w:t>&lt;docSimilar</w:t>
+      </w:r>
+      <w:r>
+        <w:rPr>
+          <w:rFonts w:ascii="Courier New" w:hAnsi="Courier New" w:cs="Courier New"/>
+          <w:color w:val="F5844C"/>
+          <w:sz w:val="18"/>
+          <w:szCs w:val="18"/>
+          <w:highlight w:val="white"/>
+          <w:lang w:val="en-US"/>
+        </w:rPr>
+        <w:t xml:space="preserve"> navigateFOX</w:t>
+      </w:r>
+      <w:r>
+        <w:rPr>
+          <w:rFonts w:ascii="Courier New" w:hAnsi="Courier New" w:cs="Courier New"/>
+          <w:color w:val="FF8040"/>
+          <w:sz w:val="18"/>
+          <w:szCs w:val="18"/>
+          <w:highlight w:val="white"/>
+          <w:lang w:val="en-US"/>
+        </w:rPr>
+        <w:t>=</w:t>
+      </w:r>
+      <w:r>
+        <w:rPr>
+          <w:rFonts w:ascii="Courier New" w:hAnsi="Courier New" w:cs="Courier New"/>
+          <w:color w:val="993300"/>
+          <w:sz w:val="18"/>
+          <w:szCs w:val="18"/>
+          <w:highlight w:val="white"/>
+          <w:lang w:val="en-US"/>
+        </w:rPr>
+        <w:t>"fox-sibling('airports-ireland.copy.xml')"</w:t>
+      </w:r>
+      <w:r>
+        <w:rPr>
+          <w:rFonts w:ascii="Courier New" w:hAnsi="Courier New" w:cs="Courier New"/>
+          <w:color w:val="000000"/>
+          <w:sz w:val="18"/>
+          <w:szCs w:val="18"/>
+          <w:highlight w:val="white"/>
+          <w:lang w:val="en-US"/>
+        </w:rPr>
+        <w:br/>
+      </w:r>
+      <w:r>
+        <w:rPr>
+          <w:rFonts w:ascii="Courier New" w:hAnsi="Courier New" w:cs="Courier New"/>
+          <w:color w:val="F5844C"/>
+          <w:sz w:val="18"/>
+          <w:szCs w:val="18"/>
+          <w:highlight w:val="white"/>
+          <w:lang w:val="en-US"/>
+        </w:rPr>
+        <w:t xml:space="preserve">            countTargetDocs</w:t>
+      </w:r>
+      <w:r>
+        <w:rPr>
+          <w:rFonts w:ascii="Courier New" w:hAnsi="Courier New" w:cs="Courier New"/>
+          <w:color w:val="FF8040"/>
+          <w:sz w:val="18"/>
+          <w:szCs w:val="18"/>
+          <w:highlight w:val="white"/>
+          <w:lang w:val="en-US"/>
+        </w:rPr>
+        <w:t>=</w:t>
+      </w:r>
+      <w:r>
+        <w:rPr>
+          <w:rFonts w:ascii="Courier New" w:hAnsi="Courier New" w:cs="Courier New"/>
+          <w:color w:val="993300"/>
+          <w:sz w:val="18"/>
+          <w:szCs w:val="18"/>
+          <w:highlight w:val="white"/>
+          <w:lang w:val="en-US"/>
+        </w:rPr>
+        <w:t>"1"</w:t>
+      </w:r>
+      <w:r>
+        <w:rPr>
+          <w:rFonts w:ascii="Courier New" w:hAnsi="Courier New" w:cs="Courier New"/>
+          <w:color w:val="000096"/>
+          <w:sz w:val="18"/>
+          <w:szCs w:val="18"/>
+          <w:highlight w:val="white"/>
+          <w:lang w:val="en-US"/>
+        </w:rPr>
+        <w:t>/&gt;</w:t>
+      </w:r>
+      <w:r>
+        <w:rPr>
+          <w:rFonts w:ascii="Courier New" w:hAnsi="Courier New" w:cs="Courier New"/>
+          <w:color w:val="000000"/>
+          <w:sz w:val="18"/>
+          <w:szCs w:val="18"/>
+          <w:highlight w:val="white"/>
+          <w:lang w:val="en-US"/>
+        </w:rPr>
+        <w:br/>
+      </w:r>
+    </w:p>
+    <w:p>
+      <w:pPr>
+        <w:rPr>
+          <w:lang w:val="en-US"/>
+        </w:rPr>
+      </w:pPr>
+      <w:r>
+        <w:rPr>
+          <w:lang w:val="en-US"/>
+        </w:rPr>
+        <w:t xml:space="preserve">Document </w:t>
+      </w:r>
+      <w:r>
+        <w:rPr>
+          <w:lang w:val="en-US"/>
+        </w:rPr>
+        <w:t xml:space="preserve">modifiers define a manipulation applied to the documents before they are compared. </w:t>
+      </w:r>
+      <w:r>
+        <w:rPr>
+          <w:lang w:val="en-US"/>
+        </w:rPr>
+        <w:t xml:space="preserve">This way known differences can be deliberately excluded from the evaluation. In the following example, </w:t>
+      </w:r>
+      <w:r>
+        <w:rPr>
+          <w:lang w:val="en-US"/>
+        </w:rPr>
+        <w:lastRenderedPageBreak/>
+        <w:t xml:space="preserve">an IgnoreValue modifier is used, and </w:t>
+      </w:r>
+      <w:r>
+        <w:rPr>
+          <w:lang w:val="en-US"/>
+        </w:rPr>
+        <w:t>document comparison ignores differences between the values of @timestamp values:</w:t>
+      </w:r>
+    </w:p>
+    <w:p>
+      <w:pPr>
+        <w:shd w:val="clear" w:color="auto" w:fill="FFFFFF"/>
+        <w:autoSpaceDE w:val="0"/>
+        <w:autoSpaceDN w:val="0"/>
+        <w:adjustRightInd w:val="0"/>
+        <w:spacing w:after="0" w:line="240" w:lineRule="auto"/>
+        <w:rPr>
+          <w:rFonts w:ascii="Times New Roman" w:hAnsi="Times New Roman" w:cs="Times New Roman"/>
+          <w:sz w:val="24"/>
+          <w:szCs w:val="24"/>
+          <w:highlight w:val="white"/>
+          <w:lang w:val="en-US"/>
+        </w:rPr>
+      </w:pPr>
+      <w:r>
+        <w:rPr>
+          <w:rFonts w:ascii="Courier New" w:hAnsi="Courier New" w:cs="Courier New"/>
+          <w:color w:val="000096"/>
+          <w:sz w:val="18"/>
+          <w:szCs w:val="18"/>
+          <w:highlight w:val="white"/>
+          <w:lang w:val="en-US"/>
+        </w:rPr>
+        <w:t>&lt;docSimilar</w:t>
+      </w:r>
+      <w:r>
+        <w:rPr>
+          <w:rFonts w:ascii="Courier New" w:hAnsi="Courier New" w:cs="Courier New"/>
+          <w:color w:val="F5844C"/>
+          <w:sz w:val="18"/>
+          <w:szCs w:val="18"/>
+          <w:highlight w:val="white"/>
+          <w:lang w:val="en-US"/>
+        </w:rPr>
+        <w:t xml:space="preserve"> navigateFOX</w:t>
+      </w:r>
+      <w:r>
+        <w:rPr>
+          <w:rFonts w:ascii="Courier New" w:hAnsi="Courier New" w:cs="Courier New"/>
+          <w:color w:val="FF8040"/>
+          <w:sz w:val="18"/>
+          <w:szCs w:val="18"/>
+          <w:highlight w:val="white"/>
+          <w:lang w:val="en-US"/>
+        </w:rPr>
+        <w:t>=</w:t>
+      </w:r>
+      <w:r>
+        <w:rPr>
+          <w:rFonts w:ascii="Courier New" w:hAnsi="Courier New" w:cs="Courier New"/>
+          <w:color w:val="993300"/>
+          <w:sz w:val="18"/>
+          <w:szCs w:val="18"/>
+          <w:highlight w:val="white"/>
+          <w:lang w:val="en-US"/>
+        </w:rPr>
+        <w:t>"fox-sibling('airports-ireland.copy.xml')"</w:t>
+      </w:r>
+      <w:r>
+        <w:rPr>
+          <w:rFonts w:ascii="Courier New" w:hAnsi="Courier New" w:cs="Courier New"/>
+          <w:color w:val="000000"/>
+          <w:sz w:val="18"/>
+          <w:szCs w:val="18"/>
+          <w:highlight w:val="white"/>
+          <w:lang w:val="en-US"/>
+        </w:rPr>
+        <w:br/>
+      </w:r>
+      <w:r>
+        <w:rPr>
+          <w:rFonts w:ascii="Courier New" w:hAnsi="Courier New" w:cs="Courier New"/>
+          <w:color w:val="F5844C"/>
+          <w:sz w:val="18"/>
+          <w:szCs w:val="18"/>
+          <w:highlight w:val="white"/>
+          <w:lang w:val="en-US"/>
+        </w:rPr>
+        <w:t xml:space="preserve">            countTargetDocs</w:t>
+      </w:r>
+      <w:r>
+        <w:rPr>
+          <w:rFonts w:ascii="Courier New" w:hAnsi="Courier New" w:cs="Courier New"/>
+          <w:color w:val="FF8040"/>
+          <w:sz w:val="18"/>
+          <w:szCs w:val="18"/>
+          <w:highlight w:val="white"/>
+          <w:lang w:val="en-US"/>
+        </w:rPr>
+        <w:t>=</w:t>
+      </w:r>
+      <w:r>
+        <w:rPr>
+          <w:rFonts w:ascii="Courier New" w:hAnsi="Courier New" w:cs="Courier New"/>
+          <w:color w:val="993300"/>
+          <w:sz w:val="18"/>
+          <w:szCs w:val="18"/>
+          <w:highlight w:val="white"/>
+          <w:lang w:val="en-US"/>
+        </w:rPr>
+        <w:t>"1"</w:t>
+      </w:r>
+      <w:r>
+        <w:rPr>
+          <w:rFonts w:ascii="Courier New" w:hAnsi="Courier New" w:cs="Courier New"/>
+          <w:color w:val="000096"/>
+          <w:sz w:val="18"/>
+          <w:szCs w:val="18"/>
+          <w:highlight w:val="white"/>
+          <w:lang w:val="en-US"/>
+        </w:rPr>
+        <w:t>&gt;</w:t>
+      </w:r>
+      <w:r>
+        <w:rPr>
+          <w:rFonts w:ascii="Courier New" w:hAnsi="Courier New" w:cs="Courier New"/>
+          <w:color w:val="000000"/>
+          <w:sz w:val="18"/>
+          <w:szCs w:val="18"/>
+          <w:highlight w:val="white"/>
+          <w:lang w:val="en-US"/>
+        </w:rPr>
+        <w:br/>
+      </w:r>
+      <w:r>
+        <w:rPr>
+          <w:rFonts w:ascii="Courier New" w:hAnsi="Courier New" w:cs="Courier New"/>
+          <w:color w:val="000096"/>
+          <w:sz w:val="18"/>
+          <w:szCs w:val="18"/>
+          <w:highlight w:val="white"/>
+          <w:lang w:val="en-US"/>
+        </w:rPr>
+        <w:t xml:space="preserve">    </w:t>
+      </w:r>
+      <w:r>
+        <w:rPr>
+          <w:rFonts w:ascii="Courier New" w:hAnsi="Courier New" w:cs="Courier New"/>
+          <w:color w:val="000096"/>
+          <w:sz w:val="18"/>
+          <w:szCs w:val="18"/>
+          <w:highlight w:val="white"/>
+          <w:lang w:val="en-US"/>
+        </w:rPr>
+        <w:t>&lt;ignoreValue</w:t>
+      </w:r>
+      <w:r>
+        <w:rPr>
+          <w:rFonts w:ascii="Courier New" w:hAnsi="Courier New" w:cs="Courier New"/>
+          <w:color w:val="F5844C"/>
+          <w:sz w:val="18"/>
+          <w:szCs w:val="18"/>
+          <w:highlight w:val="white"/>
+          <w:lang w:val="en-US"/>
+        </w:rPr>
+        <w:t xml:space="preserve"> localName</w:t>
+      </w:r>
+      <w:r>
+        <w:rPr>
+          <w:rFonts w:ascii="Courier New" w:hAnsi="Courier New" w:cs="Courier New"/>
+          <w:color w:val="FF8040"/>
+          <w:sz w:val="18"/>
+          <w:szCs w:val="18"/>
+          <w:highlight w:val="white"/>
+          <w:lang w:val="en-US"/>
+        </w:rPr>
+        <w:t>=</w:t>
+      </w:r>
+      <w:r>
+        <w:rPr>
+          <w:rFonts w:ascii="Courier New" w:hAnsi="Courier New" w:cs="Courier New"/>
+          <w:color w:val="993300"/>
+          <w:sz w:val="18"/>
+          <w:szCs w:val="18"/>
+          <w:highlight w:val="white"/>
+          <w:lang w:val="en-US"/>
+        </w:rPr>
+        <w:t>"timezoneTz"</w:t>
+      </w:r>
+      <w:r>
+        <w:rPr>
+          <w:rFonts w:ascii="Courier New" w:hAnsi="Courier New" w:cs="Courier New"/>
+          <w:color w:val="F5844C"/>
+          <w:sz w:val="18"/>
+          <w:szCs w:val="18"/>
+          <w:highlight w:val="white"/>
+          <w:lang w:val="en-US"/>
+        </w:rPr>
+        <w:t xml:space="preserve"> </w:t>
+      </w:r>
+      <w:r>
+        <w:rPr>
+          <w:rFonts w:ascii="Courier New" w:hAnsi="Courier New" w:cs="Courier New"/>
+          <w:color w:val="F5844C"/>
+          <w:sz w:val="18"/>
+          <w:szCs w:val="18"/>
+          <w:highlight w:val="white"/>
+          <w:lang w:val="en-US"/>
+        </w:rPr>
+        <w:t>kind</w:t>
+      </w:r>
+      <w:r>
+        <w:rPr>
+          <w:rFonts w:ascii="Courier New" w:hAnsi="Courier New" w:cs="Courier New"/>
+          <w:color w:val="FF8040"/>
+          <w:sz w:val="18"/>
+          <w:szCs w:val="18"/>
+          <w:highlight w:val="white"/>
+          <w:lang w:val="en-US"/>
+        </w:rPr>
+        <w:t>=</w:t>
+      </w:r>
+      <w:r>
+        <w:rPr>
+          <w:rFonts w:ascii="Courier New" w:hAnsi="Courier New" w:cs="Courier New"/>
+          <w:color w:val="993300"/>
+          <w:sz w:val="18"/>
+          <w:szCs w:val="18"/>
+          <w:highlight w:val="white"/>
+          <w:lang w:val="en-US"/>
+        </w:rPr>
+        <w:t>"</w:t>
+      </w:r>
+      <w:r>
+        <w:rPr>
+          <w:rFonts w:ascii="Courier New" w:hAnsi="Courier New" w:cs="Courier New"/>
+          <w:color w:val="993300"/>
+          <w:sz w:val="18"/>
+          <w:szCs w:val="18"/>
+          <w:highlight w:val="white"/>
+          <w:lang w:val="en-US"/>
+        </w:rPr>
+        <w:t>attribute</w:t>
+      </w:r>
+      <w:r>
+        <w:rPr>
+          <w:rFonts w:ascii="Courier New" w:hAnsi="Courier New" w:cs="Courier New"/>
+          <w:color w:val="993300"/>
+          <w:sz w:val="18"/>
+          <w:szCs w:val="18"/>
+          <w:highlight w:val="white"/>
+          <w:lang w:val="en-US"/>
+        </w:rPr>
+        <w:t>"</w:t>
+      </w:r>
+      <w:r>
+        <w:rPr>
+          <w:rFonts w:ascii="Courier New" w:hAnsi="Courier New" w:cs="Courier New"/>
+          <w:color w:val="000096"/>
+          <w:sz w:val="18"/>
+          <w:szCs w:val="18"/>
+          <w:highlight w:val="white"/>
+          <w:lang w:val="en-US"/>
+        </w:rPr>
+        <w:t>/&gt;</w:t>
+      </w:r>
+      <w:r>
+        <w:rPr>
+          <w:rFonts w:ascii="Courier New" w:hAnsi="Courier New" w:cs="Courier New"/>
+          <w:color w:val="000000"/>
+          <w:sz w:val="18"/>
+          <w:szCs w:val="18"/>
+          <w:highlight w:val="white"/>
+          <w:lang w:val="en-US"/>
+        </w:rPr>
+        <w:br/>
+      </w:r>
+      <w:r>
+        <w:rPr>
+          <w:rFonts w:ascii="Courier New" w:hAnsi="Courier New" w:cs="Courier New"/>
+          <w:color w:val="000096"/>
+          <w:sz w:val="18"/>
+          <w:szCs w:val="18"/>
+          <w:highlight w:val="white"/>
+          <w:lang w:val="en-US"/>
+        </w:rPr>
+        <w:t>&lt;/docSimilar&gt;</w:t>
+      </w:r>
+      <w:r>
+        <w:rPr>
+          <w:rFonts w:ascii="Courier New" w:hAnsi="Courier New" w:cs="Courier New"/>
+          <w:color w:val="000000"/>
+          <w:sz w:val="18"/>
+          <w:szCs w:val="18"/>
+          <w:highlight w:val="white"/>
+          <w:lang w:val="en-US"/>
+        </w:rPr>
+        <w:br/>
+      </w:r>
+    </w:p>
+    <w:p>
+      <w:pPr>
+        <w:shd w:val="clear" w:color="auto" w:fill="FFFFFF"/>
+        <w:autoSpaceDE w:val="0"/>
+        <w:autoSpaceDN w:val="0"/>
+        <w:adjustRightInd w:val="0"/>
+        <w:spacing w:after="0" w:line="240" w:lineRule="auto"/>
+        <w:rPr>
+          <w:rFonts w:ascii="Times New Roman" w:hAnsi="Times New Roman" w:cs="Times New Roman"/>
+          <w:sz w:val="24"/>
+          <w:szCs w:val="24"/>
+          <w:highlight w:val="white"/>
+          <w:lang w:val="en-US"/>
+        </w:rPr>
+      </w:pPr>
+      <w:r>
+        <w:rPr>
+          <w:rFonts w:ascii="Times New Roman" w:hAnsi="Times New Roman" w:cs="Times New Roman"/>
+          <w:sz w:val="24"/>
+          <w:szCs w:val="24"/>
+          <w:highlight w:val="white"/>
+          <w:lang w:val="en-US"/>
+        </w:rPr>
+        <w:t>Other document modifiers describe items to be ignored</w:t>
+      </w:r>
+      <w:r>
+        <w:rPr>
+          <w:rFonts w:ascii="Times New Roman" w:hAnsi="Times New Roman" w:cs="Times New Roman"/>
+          <w:sz w:val="24"/>
+          <w:szCs w:val="24"/>
+          <w:highlight w:val="white"/>
+          <w:lang w:val="en-US"/>
+        </w:rPr>
+        <w:t xml:space="preserve">, to be edited </w:t>
+      </w:r>
+      <w:r>
+        <w:rPr>
+          <w:rFonts w:ascii="Times New Roman" w:hAnsi="Times New Roman" w:cs="Times New Roman"/>
+          <w:sz w:val="24"/>
+          <w:szCs w:val="24"/>
+          <w:highlight w:val="white"/>
+          <w:lang w:val="en-US"/>
+        </w:rPr>
+        <w:t>or to be reordered – see the table below.</w:t>
+      </w:r>
+    </w:p>
+    <w:p>
+      <w:pPr>
+        <w:shd w:val="clear" w:color="auto" w:fill="FFFFFF"/>
+        <w:autoSpaceDE w:val="0"/>
+        <w:autoSpaceDN w:val="0"/>
+        <w:adjustRightInd w:val="0"/>
+        <w:spacing w:after="0" w:line="240" w:lineRule="auto"/>
+        <w:rPr>
+          <w:rFonts w:ascii="Times New Roman" w:hAnsi="Times New Roman" w:cs="Times New Roman"/>
+          <w:sz w:val="24"/>
+          <w:szCs w:val="24"/>
+          <w:highlight w:val="white"/>
+          <w:lang w:val="en-US"/>
+        </w:rPr>
+      </w:pPr>
+    </w:p>
+    <w:p>
+      <w:pPr>
+        <w:shd w:val="clear" w:color="auto" w:fill="FFFFFF"/>
+        <w:autoSpaceDE w:val="0"/>
+        <w:autoSpaceDN w:val="0"/>
+        <w:adjustRightInd w:val="0"/>
+        <w:spacing w:after="0" w:line="240" w:lineRule="auto"/>
+        <w:rPr>
+          <w:rFonts w:ascii="Times New Roman" w:hAnsi="Times New Roman" w:cs="Times New Roman"/>
+          <w:b/>
+          <w:sz w:val="24"/>
+          <w:szCs w:val="24"/>
+          <w:highlight w:val="white"/>
+          <w:lang w:val="en-US"/>
+        </w:rPr>
+      </w:pPr>
+      <w:r>
+        <w:rPr>
+          <w:rFonts w:ascii="Times New Roman" w:hAnsi="Times New Roman" w:cs="Times New Roman"/>
+          <w:b/>
+          <w:sz w:val="24"/>
+          <w:szCs w:val="24"/>
+          <w:highlight w:val="white"/>
+          <w:lang w:val="en-US"/>
+        </w:rPr>
+        <w:t>Table. Document modifiers of DocSimilar constraints.</w:t>
+      </w:r>
+    </w:p>
+    <w:p>
+      <w:pPr>
+        <w:shd w:val="clear" w:color="auto" w:fill="FFFFFF"/>
+        <w:autoSpaceDE w:val="0"/>
+        <w:autoSpaceDN w:val="0"/>
+        <w:adjustRightInd w:val="0"/>
+        <w:spacing w:after="0" w:line="240" w:lineRule="auto"/>
+        <w:rPr>
+          <w:rFonts w:ascii="Times New Roman" w:hAnsi="Times New Roman" w:cs="Times New Roman"/>
+          <w:sz w:val="24"/>
+          <w:szCs w:val="24"/>
+          <w:highlight w:val="white"/>
+          <w:lang w:val="en-US"/>
+        </w:rPr>
+      </w:pPr>
+    </w:p>
+    <w:tbl>
+      <w:tblPr>
+        <w:tblStyle w:val="TableGrid"/>
+        <w:tblW w:w="0" w:type="auto"/>
+        <w:tblLook w:val="04A0" w:firstRow="1" w:lastRow="0" w:firstColumn="1" w:lastColumn="0" w:noHBand="0" w:noVBand="1"/>
+      </w:tblPr>
+      <w:tblGrid>
+        <w:gridCol w:w="1696"/>
+        <w:gridCol w:w="1843"/>
+        <w:gridCol w:w="2268"/>
+        <w:gridCol w:w="3255"/>
+      </w:tblGrid>
+      <w:tr>
+        <w:tc>
+          <w:tcPr>
+            <w:tcW w:w="1696" w:type="dxa"/>
+          </w:tcPr>
+          <w:p>
+            <w:pPr>
+              <w:autoSpaceDE w:val="0"/>
+              <w:autoSpaceDN w:val="0"/>
+              <w:adjustRightInd w:val="0"/>
+              <w:rPr>
+                <w:rFonts w:ascii="Times New Roman" w:hAnsi="Times New Roman" w:cs="Times New Roman"/>
+                <w:sz w:val="24"/>
+                <w:szCs w:val="24"/>
+                <w:highlight w:val="white"/>
+                <w:lang w:val="en-US"/>
+              </w:rPr>
+            </w:pPr>
+            <w:r>
+              <w:rPr>
+                <w:rFonts w:ascii="Times New Roman" w:hAnsi="Times New Roman" w:cs="Times New Roman"/>
+                <w:sz w:val="24"/>
+                <w:szCs w:val="24"/>
+                <w:highlight w:val="white"/>
+                <w:lang w:val="en-US"/>
+              </w:rPr>
+              <w:t xml:space="preserve">Modifier </w:t>
+            </w:r>
+          </w:p>
+          <w:p>
+            <w:pPr>
+              <w:autoSpaceDE w:val="0"/>
+              <w:autoSpaceDN w:val="0"/>
+              <w:adjustRightInd w:val="0"/>
+              <w:rPr>
+                <w:rFonts w:ascii="Times New Roman" w:hAnsi="Times New Roman" w:cs="Times New Roman"/>
+                <w:sz w:val="24"/>
+                <w:szCs w:val="24"/>
+                <w:highlight w:val="white"/>
+                <w:lang w:val="en-US"/>
+              </w:rPr>
+            </w:pPr>
+            <w:r>
+              <w:rPr>
+                <w:rFonts w:ascii="Times New Roman" w:hAnsi="Times New Roman" w:cs="Times New Roman"/>
+                <w:sz w:val="24"/>
+                <w:szCs w:val="24"/>
+                <w:highlight w:val="white"/>
+                <w:lang w:val="en-US"/>
+              </w:rPr>
+              <w:t>element</w:t>
+            </w:r>
+          </w:p>
+        </w:tc>
+        <w:tc>
+          <w:tcPr>
+            <w:tcW w:w="1843" w:type="dxa"/>
+          </w:tcPr>
+          <w:p>
+            <w:pPr>
+              <w:autoSpaceDE w:val="0"/>
+              <w:autoSpaceDN w:val="0"/>
+              <w:adjustRightInd w:val="0"/>
+              <w:rPr>
+                <w:rFonts w:ascii="Times New Roman" w:hAnsi="Times New Roman" w:cs="Times New Roman"/>
+                <w:sz w:val="24"/>
+                <w:szCs w:val="24"/>
+                <w:highlight w:val="white"/>
+                <w:lang w:val="en-US"/>
+              </w:rPr>
+            </w:pPr>
+            <w:r>
+              <w:rPr>
+                <w:rFonts w:ascii="Times New Roman" w:hAnsi="Times New Roman" w:cs="Times New Roman"/>
+                <w:sz w:val="24"/>
+                <w:szCs w:val="24"/>
+                <w:highlight w:val="white"/>
+                <w:lang w:val="en-US"/>
+              </w:rPr>
+              <w:t>Effect</w:t>
+            </w:r>
+          </w:p>
+        </w:tc>
+        <w:tc>
+          <w:tcPr>
+            <w:tcW w:w="2268" w:type="dxa"/>
+          </w:tcPr>
+          <w:p>
+            <w:pPr>
+              <w:autoSpaceDE w:val="0"/>
+              <w:autoSpaceDN w:val="0"/>
+              <w:adjustRightInd w:val="0"/>
+              <w:rPr>
+                <w:rFonts w:ascii="Times New Roman" w:hAnsi="Times New Roman" w:cs="Times New Roman"/>
+                <w:sz w:val="24"/>
+                <w:szCs w:val="24"/>
+                <w:highlight w:val="white"/>
+                <w:lang w:val="en-US"/>
+              </w:rPr>
+            </w:pPr>
+            <w:r>
+              <w:rPr>
+                <w:rFonts w:ascii="Times New Roman" w:hAnsi="Times New Roman" w:cs="Times New Roman"/>
+                <w:sz w:val="24"/>
+                <w:szCs w:val="24"/>
+                <w:highlight w:val="white"/>
+                <w:lang w:val="en-US"/>
+              </w:rPr>
+              <w:t>Parameters</w:t>
+            </w:r>
+          </w:p>
+          <w:p>
+            <w:pPr>
+              <w:autoSpaceDE w:val="0"/>
+              <w:autoSpaceDN w:val="0"/>
+              <w:adjustRightInd w:val="0"/>
+              <w:rPr>
+                <w:rFonts w:ascii="Times New Roman" w:hAnsi="Times New Roman" w:cs="Times New Roman"/>
+                <w:sz w:val="24"/>
+                <w:szCs w:val="24"/>
+                <w:highlight w:val="white"/>
+                <w:lang w:val="en-US"/>
+              </w:rPr>
+            </w:pPr>
+            <w:r>
+              <w:rPr>
+                <w:rFonts w:ascii="Times New Roman" w:hAnsi="Times New Roman" w:cs="Times New Roman"/>
+                <w:sz w:val="24"/>
+                <w:szCs w:val="24"/>
+                <w:highlight w:val="white"/>
+                <w:lang w:val="en-US"/>
+              </w:rPr>
+              <w:t>(excluding item selectors)</w:t>
+            </w:r>
+          </w:p>
+        </w:tc>
+        <w:tc>
+          <w:tcPr>
+            <w:tcW w:w="3255" w:type="dxa"/>
+          </w:tcPr>
+          <w:p>
+            <w:pPr>
+              <w:autoSpaceDE w:val="0"/>
+              <w:autoSpaceDN w:val="0"/>
+              <w:adjustRightInd w:val="0"/>
+              <w:rPr>
+                <w:rFonts w:ascii="Times New Roman" w:hAnsi="Times New Roman" w:cs="Times New Roman"/>
+                <w:sz w:val="24"/>
+                <w:szCs w:val="24"/>
+                <w:highlight w:val="white"/>
+                <w:lang w:val="en-US"/>
+              </w:rPr>
+            </w:pPr>
+            <w:r>
+              <w:rPr>
+                <w:rFonts w:ascii="Times New Roman" w:hAnsi="Times New Roman" w:cs="Times New Roman"/>
+                <w:sz w:val="24"/>
+                <w:szCs w:val="24"/>
+                <w:highlight w:val="white"/>
+                <w:lang w:val="en-US"/>
+              </w:rPr>
+              <w:t>Parameter effect</w:t>
+            </w:r>
+          </w:p>
+        </w:tc>
+      </w:tr>
+      <w:tr>
+        <w:tc>
+          <w:tcPr>
+            <w:tcW w:w="1696" w:type="dxa"/>
+          </w:tcPr>
+          <w:p>
+            <w:pPr>
+              <w:autoSpaceDE w:val="0"/>
+              <w:autoSpaceDN w:val="0"/>
+              <w:adjustRightInd w:val="0"/>
+              <w:rPr>
+                <w:rFonts w:ascii="Times New Roman" w:hAnsi="Times New Roman" w:cs="Times New Roman"/>
+                <w:sz w:val="24"/>
+                <w:szCs w:val="24"/>
+                <w:highlight w:val="white"/>
+                <w:lang w:val="en-US"/>
+              </w:rPr>
+            </w:pPr>
+            <w:r>
+              <w:rPr>
+                <w:rFonts w:ascii="Times New Roman" w:hAnsi="Times New Roman" w:cs="Times New Roman"/>
+                <w:sz w:val="24"/>
+                <w:szCs w:val="24"/>
+                <w:highlight w:val="white"/>
+                <w:lang w:val="en-US"/>
+              </w:rPr>
+              <w:t>&lt;ignoreValue&gt;</w:t>
+            </w:r>
+          </w:p>
+        </w:tc>
+        <w:tc>
+          <w:tcPr>
+            <w:tcW w:w="1843" w:type="dxa"/>
+          </w:tcPr>
+          <w:p>
+            <w:pPr>
+              <w:autoSpaceDE w:val="0"/>
+              <w:autoSpaceDN w:val="0"/>
+              <w:adjustRightInd w:val="0"/>
+              <w:rPr>
+                <w:rFonts w:ascii="Times New Roman" w:hAnsi="Times New Roman" w:cs="Times New Roman"/>
+                <w:sz w:val="24"/>
+                <w:szCs w:val="24"/>
+                <w:highlight w:val="white"/>
+                <w:lang w:val="en-US"/>
+              </w:rPr>
+            </w:pPr>
+            <w:r>
+              <w:rPr>
+                <w:rFonts w:ascii="Times New Roman" w:hAnsi="Times New Roman" w:cs="Times New Roman"/>
+                <w:sz w:val="24"/>
+                <w:szCs w:val="24"/>
+                <w:highlight w:val="white"/>
+                <w:lang w:val="en-US"/>
+              </w:rPr>
+              <w:t>The text content of selected items is ignored.</w:t>
+            </w:r>
+            <w:r>
+              <w:rPr>
+                <w:rFonts w:ascii="Times New Roman" w:hAnsi="Times New Roman" w:cs="Times New Roman"/>
+                <w:sz w:val="24"/>
+                <w:szCs w:val="24"/>
+                <w:highlight w:val="white"/>
+                <w:lang w:val="en-US"/>
+              </w:rPr>
+              <w:t xml:space="preserve"> </w:t>
+            </w:r>
+          </w:p>
+        </w:tc>
+        <w:tc>
+          <w:tcPr>
+            <w:tcW w:w="2268" w:type="dxa"/>
+          </w:tcPr>
+          <w:p>
+            <w:pPr>
+              <w:autoSpaceDE w:val="0"/>
+              <w:autoSpaceDN w:val="0"/>
+              <w:adjustRightInd w:val="0"/>
+              <w:rPr>
+                <w:rFonts w:ascii="Times New Roman" w:hAnsi="Times New Roman" w:cs="Times New Roman"/>
+                <w:sz w:val="24"/>
+                <w:szCs w:val="24"/>
+                <w:highlight w:val="white"/>
+                <w:lang w:val="en-US"/>
+              </w:rPr>
+            </w:pPr>
+            <w:r>
+              <w:rPr>
+                <w:rFonts w:ascii="Times New Roman" w:hAnsi="Times New Roman" w:cs="Times New Roman"/>
+                <w:sz w:val="24"/>
+                <w:szCs w:val="24"/>
+                <w:highlight w:val="white"/>
+                <w:lang w:val="en-US"/>
+              </w:rPr>
+              <w:t>#Item selectors:</w:t>
+            </w:r>
+          </w:p>
+          <w:p>
+            <w:pPr>
+              <w:autoSpaceDE w:val="0"/>
+              <w:autoSpaceDN w:val="0"/>
+              <w:adjustRightInd w:val="0"/>
+              <w:rPr>
+                <w:rFonts w:ascii="Times New Roman" w:hAnsi="Times New Roman" w:cs="Times New Roman"/>
+                <w:sz w:val="24"/>
+                <w:szCs w:val="24"/>
+                <w:highlight w:val="white"/>
+                <w:lang w:val="en-US"/>
+              </w:rPr>
+            </w:pPr>
+            <w:r>
+              <w:rPr>
+                <w:rFonts w:ascii="Times New Roman" w:hAnsi="Times New Roman" w:cs="Times New Roman"/>
+                <w:sz w:val="24"/>
+                <w:szCs w:val="24"/>
+                <w:highlight w:val="white"/>
+                <w:lang w:val="en-US"/>
+              </w:rPr>
+              <w:t>@kind, @localName @namespace @parentLocal</w:t>
+            </w:r>
+            <w:r>
+              <w:rPr>
+                <w:rFonts w:ascii="Times New Roman" w:hAnsi="Times New Roman" w:cs="Times New Roman"/>
+                <w:sz w:val="24"/>
+                <w:szCs w:val="24"/>
+                <w:highlight w:val="white"/>
+                <w:lang w:val="en-US"/>
+              </w:rPr>
+              <w:t>Name</w:t>
+            </w:r>
+            <w:r>
+              <w:rPr>
+                <w:rFonts w:ascii="Times New Roman" w:hAnsi="Times New Roman" w:cs="Times New Roman"/>
+                <w:sz w:val="24"/>
+                <w:szCs w:val="24"/>
+                <w:highlight w:val="white"/>
+                <w:lang w:val="en-US"/>
+              </w:rPr>
+              <w:t xml:space="preserve"> @parentNamespace @ifXP</w:t>
+            </w:r>
+          </w:p>
+          <w:p>
+            <w:pPr>
+              <w:autoSpaceDE w:val="0"/>
+              <w:autoSpaceDN w:val="0"/>
+              <w:adjustRightInd w:val="0"/>
+              <w:rPr>
+                <w:rFonts w:ascii="Times New Roman" w:hAnsi="Times New Roman" w:cs="Times New Roman"/>
+                <w:sz w:val="24"/>
+                <w:szCs w:val="24"/>
+                <w:highlight w:val="white"/>
+                <w:lang w:val="en-US"/>
+              </w:rPr>
+            </w:pPr>
+            <w:r>
+              <w:rPr>
+                <w:rFonts w:ascii="Times New Roman" w:hAnsi="Times New Roman" w:cs="Times New Roman"/>
+                <w:sz w:val="24"/>
+                <w:szCs w:val="24"/>
+                <w:highlight w:val="white"/>
+                <w:lang w:val="en-US"/>
+              </w:rPr>
+              <w:t>@itemXP</w:t>
+            </w:r>
+          </w:p>
+        </w:tc>
+        <w:tc>
+          <w:tcPr>
+            <w:tcW w:w="3255" w:type="dxa"/>
+          </w:tcPr>
+          <w:p>
+            <w:pPr>
+              <w:autoSpaceDE w:val="0"/>
+              <w:autoSpaceDN w:val="0"/>
+              <w:adjustRightInd w:val="0"/>
+              <w:rPr>
+                <w:rFonts w:ascii="Times New Roman" w:hAnsi="Times New Roman" w:cs="Times New Roman"/>
+                <w:sz w:val="24"/>
+                <w:szCs w:val="24"/>
+                <w:highlight w:val="white"/>
+                <w:lang w:val="en-US"/>
+              </w:rPr>
+            </w:pPr>
+            <w:r>
+              <w:rPr>
+                <w:rFonts w:ascii="Times New Roman" w:hAnsi="Times New Roman" w:cs="Times New Roman"/>
+                <w:sz w:val="24"/>
+                <w:szCs w:val="24"/>
+                <w:highlight w:val="white"/>
+                <w:lang w:val="en-US"/>
+              </w:rPr>
+              <w:t>A set of parameters</w:t>
+            </w:r>
+            <w:r>
+              <w:rPr>
+                <w:rFonts w:ascii="Times New Roman" w:hAnsi="Times New Roman" w:cs="Times New Roman"/>
+                <w:sz w:val="24"/>
+                <w:szCs w:val="24"/>
+                <w:highlight w:val="white"/>
+                <w:lang w:val="en-US"/>
+              </w:rPr>
+              <w:t xml:space="preserve"> defining a selection of items; see table below for details</w:t>
+            </w:r>
+          </w:p>
+        </w:tc>
+      </w:tr>
+      <w:tr>
+        <w:tc>
+          <w:tcPr>
+            <w:tcW w:w="1696" w:type="dxa"/>
+          </w:tcPr>
+          <w:p>
+            <w:pPr>
+              <w:autoSpaceDE w:val="0"/>
+              <w:autoSpaceDN w:val="0"/>
+              <w:adjustRightInd w:val="0"/>
+              <w:rPr>
+                <w:rFonts w:ascii="Times New Roman" w:hAnsi="Times New Roman" w:cs="Times New Roman"/>
+                <w:sz w:val="24"/>
+                <w:szCs w:val="24"/>
+                <w:highlight w:val="white"/>
+                <w:lang w:val="en-US"/>
+              </w:rPr>
+            </w:pPr>
+            <w:r>
+              <w:rPr>
+                <w:rFonts w:ascii="Times New Roman" w:hAnsi="Times New Roman" w:cs="Times New Roman"/>
+                <w:sz w:val="24"/>
+                <w:szCs w:val="24"/>
+                <w:highlight w:val="white"/>
+                <w:lang w:val="en-US"/>
+              </w:rPr>
+              <w:t>&lt;skipValue&gt;</w:t>
+            </w:r>
+          </w:p>
+        </w:tc>
+        <w:tc>
+          <w:tcPr>
+            <w:tcW w:w="1843" w:type="dxa"/>
+          </w:tcPr>
+          <w:p>
+            <w:pPr>
+              <w:autoSpaceDE w:val="0"/>
+              <w:autoSpaceDN w:val="0"/>
+              <w:adjustRightInd w:val="0"/>
+              <w:rPr>
+                <w:rFonts w:ascii="Times New Roman" w:hAnsi="Times New Roman" w:cs="Times New Roman"/>
+                <w:sz w:val="24"/>
+                <w:szCs w:val="24"/>
+                <w:highlight w:val="white"/>
+                <w:lang w:val="en-US"/>
+              </w:rPr>
+            </w:pPr>
+            <w:r>
+              <w:rPr>
+                <w:rFonts w:ascii="Times New Roman" w:hAnsi="Times New Roman" w:cs="Times New Roman"/>
+                <w:sz w:val="24"/>
+                <w:szCs w:val="24"/>
+                <w:highlight w:val="white"/>
+                <w:lang w:val="en-US"/>
+              </w:rPr>
+              <w:t>The presence, cardinality and content of selected items is ignored.</w:t>
+            </w:r>
+          </w:p>
+        </w:tc>
+        <w:tc>
+          <w:tcPr>
+            <w:tcW w:w="2268" w:type="dxa"/>
+          </w:tcPr>
+          <w:p>
+            <w:pPr>
+              <w:autoSpaceDE w:val="0"/>
+              <w:autoSpaceDN w:val="0"/>
+              <w:adjustRightInd w:val="0"/>
+              <w:rPr>
+                <w:rFonts w:ascii="Times New Roman" w:hAnsi="Times New Roman" w:cs="Times New Roman"/>
+                <w:sz w:val="24"/>
+                <w:szCs w:val="24"/>
+                <w:highlight w:val="white"/>
+                <w:lang w:val="en-US"/>
+              </w:rPr>
+            </w:pPr>
+            <w:r>
+              <w:rPr>
+                <w:rFonts w:ascii="Times New Roman" w:hAnsi="Times New Roman" w:cs="Times New Roman"/>
+                <w:sz w:val="24"/>
+                <w:szCs w:val="24"/>
+                <w:highlight w:val="white"/>
+                <w:lang w:val="en-US"/>
+              </w:rPr>
+              <w:t>#Item selectors</w:t>
+            </w:r>
+          </w:p>
+          <w:p>
+            <w:pPr>
+              <w:autoSpaceDE w:val="0"/>
+              <w:autoSpaceDN w:val="0"/>
+              <w:adjustRightInd w:val="0"/>
+              <w:rPr>
+                <w:rFonts w:ascii="Times New Roman" w:hAnsi="Times New Roman" w:cs="Times New Roman"/>
+                <w:sz w:val="24"/>
+                <w:szCs w:val="24"/>
+                <w:highlight w:val="white"/>
+                <w:lang w:val="en-US"/>
+              </w:rPr>
+            </w:pPr>
+            <w:r>
+              <w:rPr>
+                <w:rFonts w:ascii="Times New Roman" w:hAnsi="Times New Roman" w:cs="Times New Roman"/>
+                <w:sz w:val="24"/>
+                <w:szCs w:val="24"/>
+                <w:highlight w:val="white"/>
+                <w:lang w:val="en-US"/>
+              </w:rPr>
+              <w:t>(see &lt;ignoreValue&gt;)</w:t>
+            </w:r>
+          </w:p>
+        </w:tc>
+        <w:tc>
+          <w:tcPr>
+            <w:tcW w:w="3255" w:type="dxa"/>
+          </w:tcPr>
+          <w:p>
+            <w:pPr>
+              <w:autoSpaceDE w:val="0"/>
+              <w:autoSpaceDN w:val="0"/>
+              <w:adjustRightInd w:val="0"/>
+              <w:rPr>
+                <w:rFonts w:ascii="Times New Roman" w:hAnsi="Times New Roman" w:cs="Times New Roman"/>
+                <w:sz w:val="24"/>
+                <w:szCs w:val="24"/>
+                <w:highlight w:val="white"/>
+                <w:lang w:val="en-US"/>
+              </w:rPr>
+            </w:pPr>
+            <w:r>
+              <w:rPr>
+                <w:rFonts w:ascii="Times New Roman" w:hAnsi="Times New Roman" w:cs="Times New Roman"/>
+                <w:sz w:val="24"/>
+                <w:szCs w:val="24"/>
+                <w:highlight w:val="white"/>
+                <w:lang w:val="en-US"/>
+              </w:rPr>
+              <w:t>(See &lt;ignoreValue&gt;)</w:t>
+            </w:r>
+          </w:p>
+        </w:tc>
+      </w:tr>
+      <w:tr>
+        <w:tc>
+          <w:tcPr>
+            <w:tcW w:w="1696" w:type="dxa"/>
+            <w:vMerge w:val="restart"/>
+          </w:tcPr>
+          <w:p>
+            <w:pPr>
+              <w:autoSpaceDE w:val="0"/>
+              <w:autoSpaceDN w:val="0"/>
+              <w:adjustRightInd w:val="0"/>
+              <w:rPr>
+                <w:rFonts w:ascii="Times New Roman" w:hAnsi="Times New Roman" w:cs="Times New Roman"/>
+                <w:sz w:val="24"/>
+                <w:szCs w:val="24"/>
+                <w:highlight w:val="white"/>
+                <w:lang w:val="en-US"/>
+              </w:rPr>
+            </w:pPr>
+            <w:r>
+              <w:rPr>
+                <w:rFonts w:ascii="Times New Roman" w:hAnsi="Times New Roman" w:cs="Times New Roman"/>
+                <w:sz w:val="24"/>
+                <w:szCs w:val="24"/>
+                <w:highlight w:val="white"/>
+                <w:lang w:val="en-US"/>
+              </w:rPr>
+              <w:t>&lt;editValue&gt;</w:t>
+            </w:r>
+          </w:p>
+        </w:tc>
+        <w:tc>
+          <w:tcPr>
+            <w:tcW w:w="1843" w:type="dxa"/>
+            <w:vMerge w:val="restart"/>
+          </w:tcPr>
+          <w:p>
+            <w:pPr>
+              <w:autoSpaceDE w:val="0"/>
+              <w:autoSpaceDN w:val="0"/>
+              <w:adjustRightInd w:val="0"/>
+              <w:rPr>
+                <w:rFonts w:ascii="Times New Roman" w:hAnsi="Times New Roman" w:cs="Times New Roman"/>
+                <w:sz w:val="24"/>
+                <w:szCs w:val="24"/>
+                <w:highlight w:val="white"/>
+                <w:lang w:val="en-US"/>
+              </w:rPr>
+            </w:pPr>
+            <w:r>
+              <w:rPr>
+                <w:rFonts w:ascii="Times New Roman" w:hAnsi="Times New Roman" w:cs="Times New Roman"/>
+                <w:sz w:val="24"/>
+                <w:szCs w:val="24"/>
+                <w:highlight w:val="white"/>
+                <w:lang w:val="en-US"/>
+              </w:rPr>
+              <w:t>The text content is edited.</w:t>
+            </w:r>
+          </w:p>
+        </w:tc>
+        <w:tc>
+          <w:tcPr>
+            <w:tcW w:w="2268" w:type="dxa"/>
+          </w:tcPr>
+          <w:p>
+            <w:pPr>
+              <w:autoSpaceDE w:val="0"/>
+              <w:autoSpaceDN w:val="0"/>
+              <w:adjustRightInd w:val="0"/>
+              <w:rPr>
+                <w:rFonts w:ascii="Times New Roman" w:hAnsi="Times New Roman" w:cs="Times New Roman"/>
+                <w:sz w:val="24"/>
+                <w:szCs w:val="24"/>
+                <w:highlight w:val="white"/>
+                <w:lang w:val="en-US"/>
+              </w:rPr>
+            </w:pPr>
+            <w:r>
+              <w:rPr>
+                <w:rFonts w:ascii="Times New Roman" w:hAnsi="Times New Roman" w:cs="Times New Roman"/>
+                <w:sz w:val="24"/>
+                <w:szCs w:val="24"/>
+                <w:highlight w:val="white"/>
+                <w:lang w:val="en-US"/>
+              </w:rPr>
+              <w:t>Item selectors</w:t>
+            </w:r>
+            <w:r>
+              <w:rPr>
+                <w:rFonts w:ascii="Times New Roman" w:hAnsi="Times New Roman" w:cs="Times New Roman"/>
+                <w:sz w:val="24"/>
+                <w:szCs w:val="24"/>
+                <w:highlight w:val="white"/>
+                <w:lang w:val="en-US"/>
+              </w:rPr>
+              <w:t xml:space="preserve"> -</w:t>
+            </w:r>
+          </w:p>
+          <w:p>
+            <w:pPr>
+              <w:autoSpaceDE w:val="0"/>
+              <w:autoSpaceDN w:val="0"/>
+              <w:adjustRightInd w:val="0"/>
+              <w:rPr>
+                <w:rFonts w:ascii="Times New Roman" w:hAnsi="Times New Roman" w:cs="Times New Roman"/>
+                <w:sz w:val="24"/>
+                <w:szCs w:val="24"/>
+                <w:highlight w:val="white"/>
+                <w:lang w:val="en-US"/>
+              </w:rPr>
+            </w:pPr>
+            <w:r>
+              <w:rPr>
+                <w:rFonts w:ascii="Times New Roman" w:hAnsi="Times New Roman" w:cs="Times New Roman"/>
+                <w:sz w:val="24"/>
+                <w:szCs w:val="24"/>
+                <w:highlight w:val="white"/>
+                <w:lang w:val="en-US"/>
+              </w:rPr>
+              <w:t>see &lt;ignoreValue&gt;</w:t>
+            </w:r>
+          </w:p>
+        </w:tc>
+        <w:tc>
+          <w:tcPr>
+            <w:tcW w:w="3255" w:type="dxa"/>
+          </w:tcPr>
+          <w:p>
+            <w:pPr>
+              <w:autoSpaceDE w:val="0"/>
+              <w:autoSpaceDN w:val="0"/>
+              <w:adjustRightInd w:val="0"/>
+              <w:rPr>
+                <w:rFonts w:ascii="Times New Roman" w:hAnsi="Times New Roman" w:cs="Times New Roman"/>
+                <w:sz w:val="24"/>
+                <w:szCs w:val="24"/>
+                <w:highlight w:val="white"/>
+                <w:lang w:val="en-US"/>
+              </w:rPr>
+            </w:pPr>
+            <w:r>
+              <w:rPr>
+                <w:rFonts w:ascii="Times New Roman" w:hAnsi="Times New Roman" w:cs="Times New Roman"/>
+                <w:sz w:val="24"/>
+                <w:szCs w:val="24"/>
+                <w:highlight w:val="white"/>
+                <w:lang w:val="en-US"/>
+              </w:rPr>
+              <w:t>See &lt;ignoreValue&gt;</w:t>
+            </w:r>
+          </w:p>
+        </w:tc>
+      </w:tr>
+      <w:tr>
+        <w:tc>
+          <w:tcPr>
+            <w:tcW w:w="1696" w:type="dxa"/>
+            <w:vMerge/>
+          </w:tcPr>
+          <w:p>
+            <w:pPr>
+              <w:autoSpaceDE w:val="0"/>
+              <w:autoSpaceDN w:val="0"/>
+              <w:adjustRightInd w:val="0"/>
+              <w:rPr>
+                <w:rFonts w:ascii="Times New Roman" w:hAnsi="Times New Roman" w:cs="Times New Roman"/>
+                <w:sz w:val="24"/>
+                <w:szCs w:val="24"/>
+                <w:highlight w:val="white"/>
+                <w:lang w:val="en-US"/>
+              </w:rPr>
+            </w:pPr>
+          </w:p>
+        </w:tc>
+        <w:tc>
+          <w:tcPr>
+            <w:tcW w:w="1843" w:type="dxa"/>
+            <w:vMerge/>
+          </w:tcPr>
+          <w:p>
+            <w:pPr>
+              <w:autoSpaceDE w:val="0"/>
+              <w:autoSpaceDN w:val="0"/>
+              <w:adjustRightInd w:val="0"/>
+              <w:rPr>
+                <w:rFonts w:ascii="Times New Roman" w:hAnsi="Times New Roman" w:cs="Times New Roman"/>
+                <w:sz w:val="24"/>
+                <w:szCs w:val="24"/>
+                <w:highlight w:val="white"/>
+                <w:lang w:val="en-US"/>
+              </w:rPr>
+            </w:pPr>
+          </w:p>
+        </w:tc>
+        <w:tc>
+          <w:tcPr>
+            <w:tcW w:w="2268" w:type="dxa"/>
+          </w:tcPr>
+          <w:p>
+            <w:pPr>
+              <w:autoSpaceDE w:val="0"/>
+              <w:autoSpaceDN w:val="0"/>
+              <w:adjustRightInd w:val="0"/>
+              <w:rPr>
+                <w:rFonts w:ascii="Times New Roman" w:hAnsi="Times New Roman" w:cs="Times New Roman"/>
+                <w:sz w:val="24"/>
+                <w:szCs w:val="24"/>
+                <w:highlight w:val="white"/>
+                <w:lang w:val="en-US"/>
+              </w:rPr>
+            </w:pPr>
+            <w:r>
+              <w:rPr>
+                <w:rFonts w:ascii="Times New Roman" w:hAnsi="Times New Roman" w:cs="Times New Roman"/>
+                <w:sz w:val="24"/>
+                <w:szCs w:val="24"/>
+                <w:highlight w:val="white"/>
+                <w:lang w:val="en-US"/>
+              </w:rPr>
+              <w:t>@useString</w:t>
+            </w:r>
+          </w:p>
+        </w:tc>
+        <w:tc>
+          <w:tcPr>
+            <w:tcW w:w="3255" w:type="dxa"/>
+          </w:tcPr>
+          <w:p>
+            <w:pPr>
+              <w:autoSpaceDE w:val="0"/>
+              <w:autoSpaceDN w:val="0"/>
+              <w:adjustRightInd w:val="0"/>
+              <w:rPr>
+                <w:rFonts w:ascii="Times New Roman" w:hAnsi="Times New Roman" w:cs="Times New Roman"/>
+                <w:sz w:val="24"/>
+                <w:szCs w:val="24"/>
+                <w:highlight w:val="white"/>
+                <w:lang w:val="en-US"/>
+              </w:rPr>
+            </w:pPr>
+            <w:r>
+              <w:rPr>
+                <w:rFonts w:ascii="Times New Roman" w:hAnsi="Times New Roman" w:cs="Times New Roman"/>
+                <w:sz w:val="24"/>
+                <w:szCs w:val="24"/>
+                <w:highlight w:val="white"/>
+                <w:lang w:val="en-US"/>
+              </w:rPr>
+              <w:t xml:space="preserve">Whitespace-separated list of </w:t>
+            </w:r>
+            <w:r>
+              <w:rPr>
+                <w:rFonts w:ascii="Times New Roman" w:hAnsi="Times New Roman" w:cs="Times New Roman"/>
+                <w:sz w:val="24"/>
+                <w:szCs w:val="24"/>
+                <w:highlight w:val="white"/>
+                <w:lang w:val="en-US"/>
+              </w:rPr>
+              <w:t xml:space="preserve">tokens encoding a manipulation: </w:t>
+            </w:r>
+            <w:r>
+              <w:rPr>
+                <w:rFonts w:ascii="Times New Roman" w:hAnsi="Times New Roman" w:cs="Times New Roman"/>
+                <w:sz w:val="24"/>
+                <w:szCs w:val="24"/>
+                <w:highlight w:val="white"/>
+                <w:lang w:val="en-US"/>
+              </w:rPr>
+              <w:t>lc = set to lowercase, uc = set to uppercase, ns = normalize whitespace, tr = trim leading and trailing whitespace</w:t>
+            </w:r>
+          </w:p>
+        </w:tc>
+      </w:tr>
+      <w:tr>
+        <w:tc>
+          <w:tcPr>
+            <w:tcW w:w="1696" w:type="dxa"/>
+            <w:vMerge/>
+          </w:tcPr>
+          <w:p>
+            <w:pPr>
+              <w:autoSpaceDE w:val="0"/>
+              <w:autoSpaceDN w:val="0"/>
+              <w:adjustRightInd w:val="0"/>
+              <w:rPr>
+                <w:rFonts w:ascii="Times New Roman" w:hAnsi="Times New Roman" w:cs="Times New Roman"/>
+                <w:sz w:val="24"/>
+                <w:szCs w:val="24"/>
+                <w:highlight w:val="white"/>
+                <w:lang w:val="en-US"/>
+              </w:rPr>
+            </w:pPr>
+          </w:p>
+        </w:tc>
+        <w:tc>
+          <w:tcPr>
+            <w:tcW w:w="1843" w:type="dxa"/>
+            <w:vMerge/>
+          </w:tcPr>
+          <w:p>
+            <w:pPr>
+              <w:autoSpaceDE w:val="0"/>
+              <w:autoSpaceDN w:val="0"/>
+              <w:adjustRightInd w:val="0"/>
+              <w:rPr>
+                <w:rFonts w:ascii="Times New Roman" w:hAnsi="Times New Roman" w:cs="Times New Roman"/>
+                <w:sz w:val="24"/>
+                <w:szCs w:val="24"/>
+                <w:highlight w:val="white"/>
+                <w:lang w:val="en-US"/>
+              </w:rPr>
+            </w:pPr>
+          </w:p>
+        </w:tc>
+        <w:tc>
+          <w:tcPr>
+            <w:tcW w:w="2268" w:type="dxa"/>
+          </w:tcPr>
+          <w:p>
+            <w:pPr>
+              <w:autoSpaceDE w:val="0"/>
+              <w:autoSpaceDN w:val="0"/>
+              <w:adjustRightInd w:val="0"/>
+              <w:rPr>
+                <w:rFonts w:ascii="Times New Roman" w:hAnsi="Times New Roman" w:cs="Times New Roman"/>
+                <w:sz w:val="24"/>
+                <w:szCs w:val="24"/>
+                <w:highlight w:val="white"/>
+                <w:lang w:val="en-US"/>
+              </w:rPr>
+            </w:pPr>
+            <w:r>
+              <w:rPr>
+                <w:rFonts w:ascii="Times New Roman" w:hAnsi="Times New Roman" w:cs="Times New Roman"/>
+                <w:sz w:val="24"/>
+                <w:szCs w:val="24"/>
+                <w:highlight w:val="white"/>
+                <w:lang w:val="en-US"/>
+              </w:rPr>
+              <w:t>@replaceSubstring</w:t>
+            </w:r>
+          </w:p>
+        </w:tc>
+        <w:tc>
+          <w:tcPr>
+            <w:tcW w:w="3255" w:type="dxa"/>
+          </w:tcPr>
+          <w:p>
+            <w:pPr>
+              <w:autoSpaceDE w:val="0"/>
+              <w:autoSpaceDN w:val="0"/>
+              <w:adjustRightInd w:val="0"/>
+              <w:rPr>
+                <w:rFonts w:ascii="Times New Roman" w:hAnsi="Times New Roman" w:cs="Times New Roman"/>
+                <w:sz w:val="24"/>
+                <w:szCs w:val="24"/>
+                <w:highlight w:val="white"/>
+                <w:lang w:val="en-US"/>
+              </w:rPr>
+            </w:pPr>
+            <w:r>
+              <w:rPr>
+                <w:rFonts w:ascii="Times New Roman" w:hAnsi="Times New Roman" w:cs="Times New Roman"/>
+                <w:sz w:val="24"/>
+                <w:szCs w:val="24"/>
+                <w:highlight w:val="white"/>
+                <w:lang w:val="en-US"/>
+              </w:rPr>
+              <w:t>A substring to be replaced</w:t>
+            </w:r>
+          </w:p>
+        </w:tc>
+      </w:tr>
+      <w:tr>
+        <w:tc>
+          <w:tcPr>
+            <w:tcW w:w="1696" w:type="dxa"/>
+            <w:vMerge/>
+          </w:tcPr>
+          <w:p>
+            <w:pPr>
+              <w:autoSpaceDE w:val="0"/>
+              <w:autoSpaceDN w:val="0"/>
+              <w:adjustRightInd w:val="0"/>
+              <w:rPr>
+                <w:rFonts w:ascii="Times New Roman" w:hAnsi="Times New Roman" w:cs="Times New Roman"/>
+                <w:sz w:val="24"/>
+                <w:szCs w:val="24"/>
+                <w:highlight w:val="white"/>
+                <w:lang w:val="en-US"/>
+              </w:rPr>
+            </w:pPr>
+          </w:p>
+        </w:tc>
+        <w:tc>
+          <w:tcPr>
+            <w:tcW w:w="1843" w:type="dxa"/>
+            <w:vMerge/>
+          </w:tcPr>
+          <w:p>
+            <w:pPr>
+              <w:autoSpaceDE w:val="0"/>
+              <w:autoSpaceDN w:val="0"/>
+              <w:adjustRightInd w:val="0"/>
+              <w:rPr>
+                <w:rFonts w:ascii="Times New Roman" w:hAnsi="Times New Roman" w:cs="Times New Roman"/>
+                <w:sz w:val="24"/>
+                <w:szCs w:val="24"/>
+                <w:highlight w:val="white"/>
+                <w:lang w:val="en-US"/>
+              </w:rPr>
+            </w:pPr>
+          </w:p>
+        </w:tc>
+        <w:tc>
+          <w:tcPr>
+            <w:tcW w:w="2268" w:type="dxa"/>
+          </w:tcPr>
+          <w:p>
+            <w:pPr>
+              <w:autoSpaceDE w:val="0"/>
+              <w:autoSpaceDN w:val="0"/>
+              <w:adjustRightInd w:val="0"/>
+              <w:rPr>
+                <w:rFonts w:ascii="Times New Roman" w:hAnsi="Times New Roman" w:cs="Times New Roman"/>
+                <w:sz w:val="24"/>
+                <w:szCs w:val="24"/>
+                <w:highlight w:val="white"/>
+                <w:lang w:val="en-US"/>
+              </w:rPr>
+            </w:pPr>
+            <w:r>
+              <w:rPr>
+                <w:rFonts w:ascii="Times New Roman" w:hAnsi="Times New Roman" w:cs="Times New Roman"/>
+                <w:sz w:val="24"/>
+                <w:szCs w:val="24"/>
+                <w:highlight w:val="white"/>
+                <w:lang w:val="en-US"/>
+              </w:rPr>
+              <w:t>@replaceWith</w:t>
+            </w:r>
+          </w:p>
+        </w:tc>
+        <w:tc>
+          <w:tcPr>
+            <w:tcW w:w="3255" w:type="dxa"/>
+          </w:tcPr>
+          <w:p>
+            <w:pPr>
+              <w:autoSpaceDE w:val="0"/>
+              <w:autoSpaceDN w:val="0"/>
+              <w:adjustRightInd w:val="0"/>
+              <w:rPr>
+                <w:rFonts w:ascii="Times New Roman" w:hAnsi="Times New Roman" w:cs="Times New Roman"/>
+                <w:sz w:val="24"/>
+                <w:szCs w:val="24"/>
+                <w:highlight w:val="white"/>
+                <w:lang w:val="en-US"/>
+              </w:rPr>
+            </w:pPr>
+            <w:r>
+              <w:rPr>
+                <w:rFonts w:ascii="Times New Roman" w:hAnsi="Times New Roman" w:cs="Times New Roman"/>
+                <w:sz w:val="24"/>
+                <w:szCs w:val="24"/>
+                <w:highlight w:val="white"/>
+                <w:lang w:val="en-US"/>
+              </w:rPr>
+              <w:t xml:space="preserve">A substring replacing the substring specified by @replaceSubstring </w:t>
+            </w:r>
+          </w:p>
+        </w:tc>
+      </w:tr>
+      <w:tr>
+        <w:tc>
+          <w:tcPr>
+            <w:tcW w:w="1696" w:type="dxa"/>
+            <w:vMerge w:val="restart"/>
+          </w:tcPr>
+          <w:p>
+            <w:pPr>
+              <w:autoSpaceDE w:val="0"/>
+              <w:autoSpaceDN w:val="0"/>
+              <w:adjustRightInd w:val="0"/>
+              <w:rPr>
+                <w:rFonts w:ascii="Times New Roman" w:hAnsi="Times New Roman" w:cs="Times New Roman"/>
+                <w:sz w:val="24"/>
+                <w:szCs w:val="24"/>
+                <w:highlight w:val="white"/>
+                <w:lang w:val="en-US"/>
+              </w:rPr>
+            </w:pPr>
+            <w:r>
+              <w:rPr>
+                <w:rFonts w:ascii="Times New Roman" w:hAnsi="Times New Roman" w:cs="Times New Roman"/>
+                <w:sz w:val="24"/>
+                <w:szCs w:val="24"/>
+                <w:highlight w:val="white"/>
+                <w:lang w:val="en-US"/>
+              </w:rPr>
+              <w:t>sortDoc</w:t>
+            </w:r>
+          </w:p>
+        </w:tc>
+        <w:tc>
+          <w:tcPr>
+            <w:tcW w:w="1843" w:type="dxa"/>
+            <w:vMerge w:val="restart"/>
+          </w:tcPr>
+          <w:p>
+            <w:pPr>
+              <w:autoSpaceDE w:val="0"/>
+              <w:autoSpaceDN w:val="0"/>
+              <w:adjustRightInd w:val="0"/>
+              <w:rPr>
+                <w:rFonts w:ascii="Times New Roman" w:hAnsi="Times New Roman" w:cs="Times New Roman"/>
+                <w:sz w:val="24"/>
+                <w:szCs w:val="24"/>
+                <w:highlight w:val="white"/>
+                <w:lang w:val="en-US"/>
+              </w:rPr>
+            </w:pPr>
+            <w:r>
+              <w:rPr>
+                <w:rFonts w:ascii="Times New Roman" w:hAnsi="Times New Roman" w:cs="Times New Roman"/>
+                <w:sz w:val="24"/>
+                <w:szCs w:val="24"/>
+                <w:highlight w:val="white"/>
+                <w:lang w:val="en-US"/>
+              </w:rPr>
+              <w:t>Parts of the document are reordered</w:t>
+            </w:r>
+          </w:p>
+        </w:tc>
+        <w:tc>
+          <w:tcPr>
+            <w:tcW w:w="2268" w:type="dxa"/>
+          </w:tcPr>
+          <w:p>
+            <w:pPr>
+              <w:autoSpaceDE w:val="0"/>
+              <w:autoSpaceDN w:val="0"/>
+              <w:adjustRightInd w:val="0"/>
+              <w:rPr>
+                <w:rFonts w:ascii="Times New Roman" w:hAnsi="Times New Roman" w:cs="Times New Roman"/>
+                <w:sz w:val="24"/>
+                <w:szCs w:val="24"/>
+                <w:highlight w:val="white"/>
+                <w:lang w:val="en-US"/>
+              </w:rPr>
+            </w:pPr>
+            <w:r>
+              <w:rPr>
+                <w:rFonts w:ascii="Times New Roman" w:hAnsi="Times New Roman" w:cs="Times New Roman"/>
+                <w:sz w:val="24"/>
+                <w:szCs w:val="24"/>
+                <w:highlight w:val="white"/>
+                <w:lang w:val="en-US"/>
+              </w:rPr>
+              <w:t>localNames</w:t>
+            </w:r>
+          </w:p>
+        </w:tc>
+        <w:tc>
+          <w:tcPr>
+            <w:tcW w:w="3255" w:type="dxa"/>
+          </w:tcPr>
+          <w:p>
+            <w:pPr>
+              <w:autoSpaceDE w:val="0"/>
+              <w:autoSpaceDN w:val="0"/>
+              <w:adjustRightInd w:val="0"/>
+              <w:rPr>
+                <w:rFonts w:ascii="Times New Roman" w:hAnsi="Times New Roman" w:cs="Times New Roman"/>
+                <w:sz w:val="24"/>
+                <w:szCs w:val="24"/>
+                <w:highlight w:val="white"/>
+                <w:lang w:val="en-US"/>
+              </w:rPr>
+            </w:pPr>
+            <w:r>
+              <w:rPr>
+                <w:rFonts w:ascii="Times New Roman" w:hAnsi="Times New Roman" w:cs="Times New Roman"/>
+                <w:sz w:val="24"/>
+                <w:szCs w:val="24"/>
+                <w:highlight w:val="white"/>
+                <w:lang w:val="en-US"/>
+              </w:rPr>
+              <w:t>Whitespace-separated list of names or name patterns; if used, only the content of items with a matching name is reordered</w:t>
+            </w:r>
+          </w:p>
+        </w:tc>
+      </w:tr>
+      <w:tr>
+        <w:tc>
+          <w:tcPr>
+            <w:tcW w:w="1696" w:type="dxa"/>
+            <w:vMerge/>
+          </w:tcPr>
+          <w:p>
+            <w:pPr>
+              <w:autoSpaceDE w:val="0"/>
+              <w:autoSpaceDN w:val="0"/>
+              <w:adjustRightInd w:val="0"/>
+              <w:rPr>
+                <w:rFonts w:ascii="Times New Roman" w:hAnsi="Times New Roman" w:cs="Times New Roman"/>
+                <w:sz w:val="24"/>
+                <w:szCs w:val="24"/>
+                <w:highlight w:val="white"/>
+                <w:lang w:val="en-US"/>
+              </w:rPr>
+            </w:pPr>
+          </w:p>
+        </w:tc>
+        <w:tc>
+          <w:tcPr>
+            <w:tcW w:w="1843" w:type="dxa"/>
+            <w:vMerge/>
+          </w:tcPr>
+          <w:p>
+            <w:pPr>
+              <w:autoSpaceDE w:val="0"/>
+              <w:autoSpaceDN w:val="0"/>
+              <w:adjustRightInd w:val="0"/>
+              <w:rPr>
+                <w:rFonts w:ascii="Times New Roman" w:hAnsi="Times New Roman" w:cs="Times New Roman"/>
+                <w:sz w:val="24"/>
+                <w:szCs w:val="24"/>
+                <w:highlight w:val="white"/>
+                <w:lang w:val="en-US"/>
+              </w:rPr>
+            </w:pPr>
+          </w:p>
+        </w:tc>
+        <w:tc>
+          <w:tcPr>
+            <w:tcW w:w="2268" w:type="dxa"/>
+          </w:tcPr>
+          <w:p>
+            <w:pPr>
+              <w:autoSpaceDE w:val="0"/>
+              <w:autoSpaceDN w:val="0"/>
+              <w:adjustRightInd w:val="0"/>
+              <w:rPr>
+                <w:rFonts w:ascii="Times New Roman" w:hAnsi="Times New Roman" w:cs="Times New Roman"/>
+                <w:sz w:val="24"/>
+                <w:szCs w:val="24"/>
+                <w:highlight w:val="white"/>
+                <w:lang w:val="en-US"/>
+              </w:rPr>
+            </w:pPr>
+            <w:r>
+              <w:rPr>
+                <w:rFonts w:ascii="Times New Roman" w:hAnsi="Times New Roman" w:cs="Times New Roman"/>
+                <w:sz w:val="24"/>
+                <w:szCs w:val="24"/>
+                <w:highlight w:val="white"/>
+                <w:lang w:val="en-US"/>
+              </w:rPr>
+              <w:t>orderBy</w:t>
+            </w:r>
+          </w:p>
+        </w:tc>
+        <w:tc>
+          <w:tcPr>
+            <w:tcW w:w="3255" w:type="dxa"/>
+          </w:tcPr>
+          <w:p>
+            <w:pPr>
+              <w:autoSpaceDE w:val="0"/>
+              <w:autoSpaceDN w:val="0"/>
+              <w:adjustRightInd w:val="0"/>
+              <w:rPr>
+                <w:rFonts w:ascii="Times New Roman" w:hAnsi="Times New Roman" w:cs="Times New Roman"/>
+                <w:sz w:val="24"/>
+                <w:szCs w:val="24"/>
+                <w:highlight w:val="white"/>
+                <w:lang w:val="en-US"/>
+              </w:rPr>
+            </w:pPr>
+            <w:r>
+              <w:rPr>
+                <w:rFonts w:ascii="Times New Roman" w:hAnsi="Times New Roman" w:cs="Times New Roman"/>
+                <w:sz w:val="24"/>
+                <w:szCs w:val="24"/>
+                <w:highlight w:val="white"/>
+                <w:lang w:val="en-US"/>
+              </w:rPr>
+              <w:t xml:space="preserve">If equal </w:t>
+            </w:r>
+            <w:r>
+              <w:rPr>
+                <w:rFonts w:ascii="Courier New" w:hAnsi="Courier New" w:cs="Courier New"/>
+                <w:sz w:val="24"/>
+                <w:szCs w:val="24"/>
+                <w:highlight w:val="white"/>
+                <w:lang w:val="en-US"/>
+              </w:rPr>
+              <w:t>localName</w:t>
+            </w:r>
+            <w:r>
+              <w:rPr>
+                <w:rFonts w:ascii="Times New Roman" w:hAnsi="Times New Roman" w:cs="Times New Roman"/>
+                <w:sz w:val="24"/>
+                <w:szCs w:val="24"/>
+                <w:highlight w:val="white"/>
+                <w:lang w:val="en-US"/>
+              </w:rPr>
+              <w:t xml:space="preserve">, child items are reordered by local name; if equal </w:t>
+            </w:r>
+            <w:r>
+              <w:rPr>
+                <w:rFonts w:ascii="Courier New" w:hAnsi="Courier New" w:cs="Courier New"/>
+                <w:sz w:val="24"/>
+                <w:szCs w:val="24"/>
+                <w:highlight w:val="white"/>
+                <w:lang w:val="en-US"/>
+              </w:rPr>
+              <w:t>keyValue</w:t>
+            </w:r>
+            <w:r>
+              <w:rPr>
+                <w:rFonts w:ascii="Times New Roman" w:hAnsi="Times New Roman" w:cs="Times New Roman"/>
+                <w:sz w:val="24"/>
+                <w:szCs w:val="24"/>
+                <w:highlight w:val="white"/>
+                <w:lang w:val="en-US"/>
+              </w:rPr>
+              <w:t xml:space="preserve">, </w:t>
+            </w:r>
+            <w:r>
+              <w:rPr>
+                <w:rFonts w:ascii="Times New Roman" w:hAnsi="Times New Roman" w:cs="Times New Roman"/>
+                <w:sz w:val="24"/>
+                <w:szCs w:val="24"/>
+                <w:highlight w:val="white"/>
+                <w:lang w:val="en-US"/>
+              </w:rPr>
+              <w:t xml:space="preserve">child </w:t>
+            </w:r>
+            <w:r>
+              <w:rPr>
+                <w:rFonts w:ascii="Times New Roman" w:hAnsi="Times New Roman" w:cs="Times New Roman"/>
+                <w:sz w:val="24"/>
+                <w:szCs w:val="24"/>
+                <w:highlight w:val="white"/>
+                <w:lang w:val="en-US"/>
+              </w:rPr>
+              <w:t xml:space="preserve">items with a name matching $sortedElemName are ordered by </w:t>
+            </w:r>
+            <w:r>
+              <w:rPr>
+                <w:rFonts w:ascii="Times New Roman" w:hAnsi="Times New Roman" w:cs="Times New Roman"/>
+                <w:sz w:val="24"/>
+                <w:szCs w:val="24"/>
+                <w:highlight w:val="white"/>
+                <w:lang w:val="en-US"/>
+              </w:rPr>
+              <w:t xml:space="preserve">a sort key given </w:t>
+            </w:r>
+            <w:r>
+              <w:rPr>
+                <w:rFonts w:ascii="Times New Roman" w:hAnsi="Times New Roman" w:cs="Times New Roman"/>
+                <w:sz w:val="24"/>
+                <w:szCs w:val="24"/>
+                <w:highlight w:val="white"/>
+                <w:lang w:val="en-US"/>
+              </w:rPr>
+              <w:lastRenderedPageBreak/>
+              <w:t xml:space="preserve">by the value of </w:t>
+            </w:r>
+            <w:r>
+              <w:rPr>
+                <w:rFonts w:ascii="Times New Roman" w:hAnsi="Times New Roman" w:cs="Times New Roman"/>
+                <w:sz w:val="24"/>
+                <w:szCs w:val="24"/>
+                <w:highlight w:val="white"/>
+                <w:lang w:val="en-US"/>
+              </w:rPr>
+              <w:t xml:space="preserve">an attribute or child element </w:t>
+            </w:r>
+            <w:r>
+              <w:rPr>
+                <w:rFonts w:ascii="Times New Roman" w:hAnsi="Times New Roman" w:cs="Times New Roman"/>
+                <w:sz w:val="24"/>
+                <w:szCs w:val="24"/>
+                <w:highlight w:val="white"/>
+                <w:lang w:val="en-US"/>
+              </w:rPr>
+              <w:t xml:space="preserve">of the element to be reordered, </w:t>
+            </w:r>
+            <w:r>
+              <w:rPr>
+                <w:rFonts w:ascii="Times New Roman" w:hAnsi="Times New Roman" w:cs="Times New Roman"/>
+                <w:sz w:val="24"/>
+                <w:szCs w:val="24"/>
+                <w:highlight w:val="white"/>
+                <w:lang w:val="en-US"/>
+              </w:rPr>
+              <w:t>matching the name $keyItemName</w:t>
+            </w:r>
+          </w:p>
+        </w:tc>
+      </w:tr>
+      <w:tr>
+        <w:tc>
+          <w:tcPr>
+            <w:tcW w:w="1696" w:type="dxa"/>
+            <w:vMerge/>
+          </w:tcPr>
+          <w:p>
+            <w:pPr>
+              <w:autoSpaceDE w:val="0"/>
+              <w:autoSpaceDN w:val="0"/>
+              <w:adjustRightInd w:val="0"/>
+              <w:rPr>
+                <w:rFonts w:ascii="Times New Roman" w:hAnsi="Times New Roman" w:cs="Times New Roman"/>
+                <w:sz w:val="24"/>
+                <w:szCs w:val="24"/>
+                <w:highlight w:val="white"/>
+                <w:lang w:val="en-US"/>
+              </w:rPr>
+            </w:pPr>
+          </w:p>
+        </w:tc>
+        <w:tc>
+          <w:tcPr>
+            <w:tcW w:w="1843" w:type="dxa"/>
+            <w:vMerge/>
+          </w:tcPr>
+          <w:p>
+            <w:pPr>
+              <w:autoSpaceDE w:val="0"/>
+              <w:autoSpaceDN w:val="0"/>
+              <w:adjustRightInd w:val="0"/>
+              <w:rPr>
+                <w:rFonts w:ascii="Times New Roman" w:hAnsi="Times New Roman" w:cs="Times New Roman"/>
+                <w:sz w:val="24"/>
+                <w:szCs w:val="24"/>
+                <w:highlight w:val="white"/>
+                <w:lang w:val="en-US"/>
+              </w:rPr>
+            </w:pPr>
+          </w:p>
+        </w:tc>
+        <w:tc>
+          <w:tcPr>
+            <w:tcW w:w="2268" w:type="dxa"/>
+          </w:tcPr>
+          <w:p>
+            <w:pPr>
+              <w:autoSpaceDE w:val="0"/>
+              <w:autoSpaceDN w:val="0"/>
+              <w:adjustRightInd w:val="0"/>
+              <w:rPr>
+                <w:rFonts w:ascii="Times New Roman" w:hAnsi="Times New Roman" w:cs="Times New Roman"/>
+                <w:sz w:val="24"/>
+                <w:szCs w:val="24"/>
+                <w:highlight w:val="white"/>
+                <w:lang w:val="en-US"/>
+              </w:rPr>
+            </w:pPr>
+            <w:r>
+              <w:rPr>
+                <w:rFonts w:ascii="Times New Roman" w:hAnsi="Times New Roman" w:cs="Times New Roman"/>
+                <w:sz w:val="24"/>
+                <w:szCs w:val="24"/>
+                <w:highlight w:val="white"/>
+                <w:lang w:val="en-US"/>
+              </w:rPr>
+              <w:t>sortedElemName</w:t>
+            </w:r>
+          </w:p>
+        </w:tc>
+        <w:tc>
+          <w:tcPr>
+            <w:tcW w:w="3255" w:type="dxa"/>
+          </w:tcPr>
+          <w:p>
+            <w:pPr>
+              <w:autoSpaceDE w:val="0"/>
+              <w:autoSpaceDN w:val="0"/>
+              <w:adjustRightInd w:val="0"/>
+              <w:rPr>
+                <w:rFonts w:ascii="Times New Roman" w:hAnsi="Times New Roman" w:cs="Times New Roman"/>
+                <w:sz w:val="24"/>
+                <w:szCs w:val="24"/>
+                <w:highlight w:val="white"/>
+                <w:lang w:val="en-US"/>
+              </w:rPr>
+            </w:pPr>
+            <w:r>
+              <w:rPr>
+                <w:rFonts w:ascii="Times New Roman" w:hAnsi="Times New Roman" w:cs="Times New Roman"/>
+                <w:sz w:val="24"/>
+                <w:szCs w:val="24"/>
+                <w:highlight w:val="white"/>
+                <w:lang w:val="en-US"/>
+              </w:rPr>
+              <w:t xml:space="preserve">Evaluated if $orderBy is </w:t>
+            </w:r>
+            <w:r>
+              <w:rPr>
+                <w:rFonts w:ascii="Courier New" w:hAnsi="Courier New" w:cs="Courier New"/>
+                <w:sz w:val="24"/>
+                <w:szCs w:val="24"/>
+                <w:highlight w:val="white"/>
+                <w:lang w:val="en-US"/>
+              </w:rPr>
+              <w:t>keyValue</w:t>
+            </w:r>
+            <w:r>
+              <w:rPr>
+                <w:rFonts w:ascii="Times New Roman" w:hAnsi="Times New Roman" w:cs="Times New Roman"/>
+                <w:sz w:val="24"/>
+                <w:szCs w:val="24"/>
+                <w:highlight w:val="white"/>
+                <w:lang w:val="en-US"/>
+              </w:rPr>
+              <w:t>: the name of the elements to be reordered</w:t>
+            </w:r>
+          </w:p>
+        </w:tc>
+      </w:tr>
+      <w:tr>
+        <w:tc>
+          <w:tcPr>
+            <w:tcW w:w="1696" w:type="dxa"/>
+            <w:vMerge/>
+          </w:tcPr>
+          <w:p>
+            <w:pPr>
+              <w:autoSpaceDE w:val="0"/>
+              <w:autoSpaceDN w:val="0"/>
+              <w:adjustRightInd w:val="0"/>
+              <w:rPr>
+                <w:rFonts w:ascii="Times New Roman" w:hAnsi="Times New Roman" w:cs="Times New Roman"/>
+                <w:sz w:val="24"/>
+                <w:szCs w:val="24"/>
+                <w:highlight w:val="white"/>
+                <w:lang w:val="en-US"/>
+              </w:rPr>
+            </w:pPr>
+          </w:p>
+        </w:tc>
+        <w:tc>
+          <w:tcPr>
+            <w:tcW w:w="1843" w:type="dxa"/>
+            <w:vMerge/>
+          </w:tcPr>
+          <w:p>
+            <w:pPr>
+              <w:autoSpaceDE w:val="0"/>
+              <w:autoSpaceDN w:val="0"/>
+              <w:adjustRightInd w:val="0"/>
+              <w:rPr>
+                <w:rFonts w:ascii="Times New Roman" w:hAnsi="Times New Roman" w:cs="Times New Roman"/>
+                <w:sz w:val="24"/>
+                <w:szCs w:val="24"/>
+                <w:highlight w:val="white"/>
+                <w:lang w:val="en-US"/>
+              </w:rPr>
+            </w:pPr>
+          </w:p>
+        </w:tc>
+        <w:tc>
+          <w:tcPr>
+            <w:tcW w:w="2268" w:type="dxa"/>
+          </w:tcPr>
+          <w:p>
+            <w:pPr>
+              <w:autoSpaceDE w:val="0"/>
+              <w:autoSpaceDN w:val="0"/>
+              <w:adjustRightInd w:val="0"/>
+              <w:rPr>
+                <w:rFonts w:ascii="Times New Roman" w:hAnsi="Times New Roman" w:cs="Times New Roman"/>
+                <w:sz w:val="24"/>
+                <w:szCs w:val="24"/>
+                <w:highlight w:val="white"/>
+                <w:lang w:val="en-US"/>
+              </w:rPr>
+            </w:pPr>
+            <w:r>
+              <w:rPr>
+                <w:rFonts w:ascii="Times New Roman" w:hAnsi="Times New Roman" w:cs="Times New Roman"/>
+                <w:sz w:val="24"/>
+                <w:szCs w:val="24"/>
+                <w:highlight w:val="white"/>
+                <w:lang w:val="en-US"/>
+              </w:rPr>
+              <w:t>@keyValueName</w:t>
+            </w:r>
+          </w:p>
+        </w:tc>
+        <w:tc>
+          <w:tcPr>
+            <w:tcW w:w="3255" w:type="dxa"/>
+          </w:tcPr>
+          <w:p>
+            <w:pPr>
+              <w:autoSpaceDE w:val="0"/>
+              <w:autoSpaceDN w:val="0"/>
+              <w:adjustRightInd w:val="0"/>
+              <w:rPr>
+                <w:rFonts w:ascii="Times New Roman" w:hAnsi="Times New Roman" w:cs="Times New Roman"/>
+                <w:sz w:val="24"/>
+                <w:szCs w:val="24"/>
+                <w:highlight w:val="white"/>
+                <w:lang w:val="en-US"/>
+              </w:rPr>
+            </w:pPr>
+            <w:r>
+              <w:rPr>
+                <w:rFonts w:ascii="Times New Roman" w:hAnsi="Times New Roman" w:cs="Times New Roman"/>
+                <w:sz w:val="24"/>
+                <w:szCs w:val="24"/>
+                <w:highlight w:val="white"/>
+                <w:lang w:val="en-US"/>
+              </w:rPr>
+              <w:t xml:space="preserve">Evaluated if $orderBy is </w:t>
+            </w:r>
+            <w:r>
+              <w:rPr>
+                <w:rFonts w:ascii="Courier New" w:hAnsi="Courier New" w:cs="Courier New"/>
+                <w:sz w:val="24"/>
+                <w:szCs w:val="24"/>
+                <w:highlight w:val="white"/>
+                <w:lang w:val="en-US"/>
+              </w:rPr>
+              <w:t>keyValue</w:t>
+            </w:r>
+            <w:r>
+              <w:rPr>
+                <w:rFonts w:ascii="Times New Roman" w:hAnsi="Times New Roman" w:cs="Times New Roman"/>
+                <w:sz w:val="24"/>
+                <w:szCs w:val="24"/>
+                <w:highlight w:val="white"/>
+                <w:lang w:val="en-US"/>
+              </w:rPr>
+              <w:t xml:space="preserve">: </w:t>
+            </w:r>
+            <w:r>
+              <w:rPr>
+                <w:rFonts w:ascii="Times New Roman" w:hAnsi="Times New Roman" w:cs="Times New Roman"/>
+                <w:sz w:val="24"/>
+                <w:szCs w:val="24"/>
+                <w:highlight w:val="white"/>
+                <w:lang w:val="en-US"/>
+              </w:rPr>
+              <w:t>t</w:t>
+            </w:r>
+            <w:r>
+              <w:rPr>
+                <w:rFonts w:ascii="Times New Roman" w:hAnsi="Times New Roman" w:cs="Times New Roman"/>
+                <w:sz w:val="24"/>
+                <w:szCs w:val="24"/>
+                <w:highlight w:val="white"/>
+                <w:lang w:val="en-US"/>
+              </w:rPr>
+              <w:t xml:space="preserve">he name of the element or attribute </w:t>
+            </w:r>
+            <w:r>
+              <w:rPr>
+                <w:rFonts w:ascii="Times New Roman" w:hAnsi="Times New Roman" w:cs="Times New Roman"/>
+                <w:sz w:val="24"/>
+                <w:szCs w:val="24"/>
+                <w:highlight w:val="white"/>
+                <w:lang w:val="en-US"/>
+              </w:rPr>
+              <w:t>used as a sort key</w:t>
+            </w:r>
+            <w:r>
+              <w:rPr>
+                <w:rFonts w:ascii="Times New Roman" w:hAnsi="Times New Roman" w:cs="Times New Roman"/>
+                <w:sz w:val="24"/>
+                <w:szCs w:val="24"/>
+                <w:highlight w:val="white"/>
+                <w:lang w:val="en-US"/>
+              </w:rPr>
+              <w:t xml:space="preserve">; </w:t>
+            </w:r>
+            <w:r>
+              <w:rPr>
+                <w:rFonts w:ascii="Times New Roman" w:hAnsi="Times New Roman" w:cs="Times New Roman"/>
+                <w:sz w:val="24"/>
+                <w:szCs w:val="24"/>
+                <w:highlight w:val="white"/>
+                <w:lang w:val="en-US"/>
+              </w:rPr>
+              <w:t>if an attribute is used, the name is preceded by @.</w:t>
+            </w:r>
+          </w:p>
+        </w:tc>
+      </w:tr>
+    </w:tbl>
+    <w:p>
+      <w:pPr>
+        <w:shd w:val="clear" w:color="auto" w:fill="FFFFFF"/>
+        <w:autoSpaceDE w:val="0"/>
+        <w:autoSpaceDN w:val="0"/>
+        <w:adjustRightInd w:val="0"/>
+        <w:spacing w:after="0" w:line="240" w:lineRule="auto"/>
+        <w:rPr>
+          <w:rFonts w:ascii="Times New Roman" w:hAnsi="Times New Roman" w:cs="Times New Roman"/>
+          <w:sz w:val="24"/>
+          <w:szCs w:val="24"/>
+          <w:highlight w:val="white"/>
+          <w:lang w:val="en-US"/>
+        </w:rPr>
+      </w:pPr>
+    </w:p>
+    <w:p>
+      <w:pPr>
+        <w:shd w:val="clear" w:color="auto" w:fill="FFFFFF"/>
+        <w:autoSpaceDE w:val="0"/>
+        <w:autoSpaceDN w:val="0"/>
+        <w:adjustRightInd w:val="0"/>
+        <w:spacing w:line="240" w:lineRule="auto"/>
+        <w:rPr>
+          <w:rFonts w:ascii="Times New Roman" w:hAnsi="Times New Roman" w:cs="Times New Roman"/>
+          <w:b/>
+          <w:sz w:val="24"/>
+          <w:szCs w:val="24"/>
+          <w:highlight w:val="white"/>
+          <w:lang w:val="en-US"/>
+        </w:rPr>
+      </w:pPr>
+      <w:r>
+        <w:rPr>
+          <w:rFonts w:ascii="Times New Roman" w:hAnsi="Times New Roman" w:cs="Times New Roman"/>
+          <w:b/>
+          <w:sz w:val="24"/>
+          <w:szCs w:val="24"/>
+          <w:highlight w:val="white"/>
+          <w:lang w:val="en-US"/>
+        </w:rPr>
+        <w:t xml:space="preserve">Table. </w:t>
+      </w:r>
+      <w:r>
+        <w:rPr>
+          <w:rFonts w:ascii="Times New Roman" w:hAnsi="Times New Roman" w:cs="Times New Roman"/>
+          <w:b/>
+          <w:sz w:val="24"/>
+          <w:szCs w:val="24"/>
+          <w:highlight w:val="white"/>
+          <w:lang w:val="en-US"/>
+        </w:rPr>
+        <w:t xml:space="preserve">Item selectors used by document modifiers of DocSimilar </w:t>
+      </w:r>
+      <w:r>
+        <w:rPr>
+          <w:rFonts w:ascii="Times New Roman" w:hAnsi="Times New Roman" w:cs="Times New Roman"/>
+          <w:b/>
+          <w:sz w:val="24"/>
+          <w:szCs w:val="24"/>
+          <w:highlight w:val="white"/>
+          <w:lang w:val="en-US"/>
+        </w:rPr>
+        <w:t>constraints.</w:t>
+      </w:r>
+      <w:r>
+        <w:rPr>
+          <w:rFonts w:ascii="Times New Roman" w:hAnsi="Times New Roman" w:cs="Times New Roman"/>
+          <w:b/>
+          <w:sz w:val="24"/>
+          <w:szCs w:val="24"/>
+          <w:highlight w:val="white"/>
+          <w:lang w:val="en-US"/>
+        </w:rPr>
+        <w:t xml:space="preserve"> Selected items are the intersection of all selections.</w:t>
+      </w:r>
+    </w:p>
+    <w:tbl>
+      <w:tblPr>
+        <w:tblStyle w:val="TableGrid"/>
+        <w:tblW w:w="0" w:type="auto"/>
+        <w:tblLook w:val="04A0" w:firstRow="1" w:lastRow="0" w:firstColumn="1" w:lastColumn="0" w:noHBand="0" w:noVBand="1"/>
+      </w:tblPr>
+      <w:tblGrid>
+        <w:gridCol w:w="2648"/>
+        <w:gridCol w:w="2290"/>
+        <w:gridCol w:w="4124"/>
+      </w:tblGrid>
+      <w:tr>
+        <w:tc>
+          <w:tcPr>
+            <w:tcW w:w="3020" w:type="dxa"/>
+          </w:tcPr>
+          <w:p>
+            <w:pPr>
+              <w:autoSpaceDE w:val="0"/>
+              <w:autoSpaceDN w:val="0"/>
+              <w:adjustRightInd w:val="0"/>
+              <w:rPr>
+                <w:rFonts w:ascii="Times New Roman" w:hAnsi="Times New Roman" w:cs="Times New Roman"/>
+                <w:b/>
+                <w:sz w:val="24"/>
+                <w:szCs w:val="24"/>
+                <w:highlight w:val="white"/>
+                <w:lang w:val="en-US"/>
+              </w:rPr>
+            </w:pPr>
+            <w:r>
+              <w:rPr>
+                <w:rFonts w:ascii="Times New Roman" w:hAnsi="Times New Roman" w:cs="Times New Roman"/>
+                <w:b/>
+                <w:sz w:val="24"/>
+                <w:szCs w:val="24"/>
+                <w:highlight w:val="white"/>
+                <w:lang w:val="en-US"/>
+              </w:rPr>
+              <w:t>Selector attribute</w:t>
+            </w:r>
+          </w:p>
+        </w:tc>
+        <w:tc>
+          <w:tcPr>
+            <w:tcW w:w="3021" w:type="dxa"/>
+          </w:tcPr>
+          <w:p>
+            <w:pPr>
+              <w:autoSpaceDE w:val="0"/>
+              <w:autoSpaceDN w:val="0"/>
+              <w:adjustRightInd w:val="0"/>
+              <w:rPr>
+                <w:rFonts w:ascii="Times New Roman" w:hAnsi="Times New Roman" w:cs="Times New Roman"/>
+                <w:b/>
+                <w:sz w:val="24"/>
+                <w:szCs w:val="24"/>
+                <w:highlight w:val="white"/>
+                <w:lang w:val="en-US"/>
+              </w:rPr>
+            </w:pPr>
+            <w:r>
+              <w:rPr>
+                <w:rFonts w:ascii="Times New Roman" w:hAnsi="Times New Roman" w:cs="Times New Roman"/>
+                <w:b/>
+                <w:sz w:val="24"/>
+                <w:szCs w:val="24"/>
+                <w:highlight w:val="white"/>
+                <w:lang w:val="en-US"/>
+              </w:rPr>
+              <w:t>Filter effect</w:t>
+            </w:r>
+          </w:p>
+        </w:tc>
+        <w:tc>
+          <w:tcPr>
+            <w:tcW w:w="3021" w:type="dxa"/>
+          </w:tcPr>
+          <w:p>
+            <w:pPr>
+              <w:autoSpaceDE w:val="0"/>
+              <w:autoSpaceDN w:val="0"/>
+              <w:adjustRightInd w:val="0"/>
+              <w:rPr>
+                <w:rFonts w:ascii="Times New Roman" w:hAnsi="Times New Roman" w:cs="Times New Roman"/>
+                <w:b/>
+                <w:sz w:val="24"/>
+                <w:szCs w:val="24"/>
+                <w:highlight w:val="white"/>
+                <w:lang w:val="en-US"/>
+              </w:rPr>
+            </w:pPr>
+            <w:r>
+              <w:rPr>
+                <w:rFonts w:ascii="Times New Roman" w:hAnsi="Times New Roman" w:cs="Times New Roman"/>
+                <w:b/>
+                <w:sz w:val="24"/>
+                <w:szCs w:val="24"/>
+                <w:highlight w:val="white"/>
+                <w:lang w:val="en-US"/>
+              </w:rPr>
+              <w:t>Example</w:t>
+            </w:r>
+          </w:p>
+        </w:tc>
+      </w:tr>
+      <w:tr>
+        <w:tc>
+          <w:tcPr>
+            <w:tcW w:w="3020" w:type="dxa"/>
+          </w:tcPr>
+          <w:p>
+            <w:pPr>
+              <w:autoSpaceDE w:val="0"/>
+              <w:autoSpaceDN w:val="0"/>
+              <w:adjustRightInd w:val="0"/>
+              <w:rPr>
+                <w:rFonts w:ascii="Times New Roman" w:hAnsi="Times New Roman" w:cs="Times New Roman"/>
+                <w:sz w:val="24"/>
+                <w:szCs w:val="24"/>
+                <w:highlight w:val="white"/>
+                <w:lang w:val="en-US"/>
+              </w:rPr>
+            </w:pPr>
+            <w:r>
+              <w:rPr>
+                <w:rFonts w:ascii="Times New Roman" w:hAnsi="Times New Roman" w:cs="Times New Roman"/>
+                <w:sz w:val="24"/>
+                <w:szCs w:val="24"/>
+                <w:highlight w:val="white"/>
+                <w:lang w:val="en-US"/>
+              </w:rPr>
+              <w:t>@kind</w:t>
+            </w:r>
+          </w:p>
+        </w:tc>
+        <w:tc>
+          <w:tcPr>
+            <w:tcW w:w="3021" w:type="dxa"/>
+          </w:tcPr>
+          <w:p>
+            <w:pPr>
+              <w:autoSpaceDE w:val="0"/>
+              <w:autoSpaceDN w:val="0"/>
+              <w:adjustRightInd w:val="0"/>
+              <w:rPr>
+                <w:rFonts w:ascii="Times New Roman" w:hAnsi="Times New Roman" w:cs="Times New Roman"/>
+                <w:sz w:val="24"/>
+                <w:szCs w:val="24"/>
+                <w:highlight w:val="white"/>
+                <w:lang w:val="en-US"/>
+              </w:rPr>
+            </w:pPr>
+            <w:r>
+              <w:rPr>
+                <w:rFonts w:ascii="Times New Roman" w:hAnsi="Times New Roman" w:cs="Times New Roman"/>
+                <w:sz w:val="24"/>
+                <w:szCs w:val="24"/>
+                <w:highlight w:val="white"/>
+                <w:lang w:val="en-US"/>
+              </w:rPr>
+              <w:t>If equal attribute, selected items are attributes, otherwise they are elements</w:t>
+            </w:r>
+          </w:p>
+        </w:tc>
+        <w:tc>
+          <w:tcPr>
+            <w:tcW w:w="3021" w:type="dxa"/>
+          </w:tcPr>
+          <w:p>
+            <w:pPr>
+              <w:autoSpaceDE w:val="0"/>
+              <w:autoSpaceDN w:val="0"/>
+              <w:adjustRightInd w:val="0"/>
+              <w:rPr>
+                <w:rFonts w:ascii="Times New Roman" w:hAnsi="Times New Roman" w:cs="Times New Roman"/>
+                <w:sz w:val="24"/>
+                <w:szCs w:val="24"/>
+                <w:lang w:val="en-US"/>
+              </w:rPr>
+            </w:pPr>
+            <w:r>
+              <w:rPr>
+                <w:rFonts w:ascii="Times New Roman" w:hAnsi="Times New Roman" w:cs="Times New Roman"/>
+                <w:sz w:val="24"/>
+                <w:szCs w:val="24"/>
+                <w:highlight w:val="white"/>
+                <w:lang w:val="en-US"/>
+              </w:rPr>
+              <w:t>k</w:t>
+            </w:r>
+            <w:r>
+              <w:rPr>
+                <w:rFonts w:ascii="Times New Roman" w:hAnsi="Times New Roman" w:cs="Times New Roman"/>
+                <w:sz w:val="24"/>
+                <w:szCs w:val="24"/>
+                <w:highlight w:val="white"/>
+                <w:lang w:val="en-US"/>
+              </w:rPr>
+              <w:t>ind=</w:t>
+            </w:r>
+            <w:r>
+              <w:rPr>
+                <w:rFonts w:ascii="Times New Roman" w:hAnsi="Times New Roman" w:cs="Times New Roman"/>
+                <w:sz w:val="24"/>
+                <w:szCs w:val="24"/>
+                <w:lang w:val="en-US"/>
+              </w:rPr>
+              <w:t>'</w:t>
+            </w:r>
+            <w:r>
+              <w:rPr>
+                <w:rFonts w:ascii="Times New Roman" w:hAnsi="Times New Roman" w:cs="Times New Roman"/>
+                <w:sz w:val="24"/>
+                <w:szCs w:val="24"/>
+                <w:lang w:val="en-US"/>
+              </w:rPr>
+              <w:t>attribute</w:t>
+            </w:r>
+            <w:r>
+              <w:rPr>
+                <w:lang w:val="en-US"/>
+              </w:rPr>
+              <w:t xml:space="preserve"> </w:t>
+            </w:r>
+            <w:r>
+              <w:rPr>
+                <w:rFonts w:ascii="Times New Roman" w:hAnsi="Times New Roman" w:cs="Times New Roman"/>
+                <w:sz w:val="24"/>
+                <w:szCs w:val="24"/>
+                <w:lang w:val="en-US"/>
+              </w:rPr>
+              <w:t>'</w:t>
+            </w:r>
+          </w:p>
+          <w:p>
+            <w:pPr>
+              <w:autoSpaceDE w:val="0"/>
+              <w:autoSpaceDN w:val="0"/>
+              <w:adjustRightInd w:val="0"/>
+              <w:rPr>
+                <w:rFonts w:ascii="Times New Roman" w:hAnsi="Times New Roman" w:cs="Times New Roman"/>
+                <w:sz w:val="24"/>
+                <w:szCs w:val="24"/>
+                <w:highlight w:val="white"/>
+                <w:lang w:val="en-US"/>
+              </w:rPr>
+            </w:pPr>
+            <w:r>
+              <w:rPr>
+                <w:rFonts w:ascii="Times New Roman" w:hAnsi="Times New Roman" w:cs="Times New Roman"/>
+                <w:sz w:val="24"/>
+                <w:szCs w:val="24"/>
+                <w:lang w:val="en-US"/>
+              </w:rPr>
+              <w:t>kind=</w:t>
+            </w:r>
+            <w:r>
+              <w:rPr>
+                <w:rFonts w:ascii="Times New Roman" w:hAnsi="Times New Roman" w:cs="Times New Roman"/>
+                <w:sz w:val="24"/>
+                <w:szCs w:val="24"/>
+                <w:lang w:val="en-US"/>
+              </w:rPr>
+              <w:t>'</w:t>
+            </w:r>
+            <w:r>
+              <w:rPr>
+                <w:rFonts w:ascii="Times New Roman" w:hAnsi="Times New Roman" w:cs="Times New Roman"/>
+                <w:sz w:val="24"/>
+                <w:szCs w:val="24"/>
+                <w:lang w:val="en-US"/>
+              </w:rPr>
+              <w:t>element</w:t>
+            </w:r>
+            <w:r>
+              <w:rPr>
+                <w:lang w:val="en-US"/>
+              </w:rPr>
+              <w:t xml:space="preserve"> </w:t>
+            </w:r>
+            <w:r>
+              <w:rPr>
+                <w:rFonts w:ascii="Times New Roman" w:hAnsi="Times New Roman" w:cs="Times New Roman"/>
+                <w:sz w:val="24"/>
+                <w:szCs w:val="24"/>
+                <w:lang w:val="en-US"/>
+              </w:rPr>
+              <w:t>'</w:t>
+            </w:r>
+          </w:p>
+        </w:tc>
+      </w:tr>
+      <w:tr>
+        <w:tc>
+          <w:tcPr>
+            <w:tcW w:w="3020" w:type="dxa"/>
+          </w:tcPr>
+          <w:p>
+            <w:pPr>
+              <w:autoSpaceDE w:val="0"/>
+              <w:autoSpaceDN w:val="0"/>
+              <w:adjustRightInd w:val="0"/>
+              <w:rPr>
+                <w:rFonts w:ascii="Times New Roman" w:hAnsi="Times New Roman" w:cs="Times New Roman"/>
+                <w:sz w:val="24"/>
+                <w:szCs w:val="24"/>
+                <w:highlight w:val="white"/>
+                <w:lang w:val="en-US"/>
+              </w:rPr>
+            </w:pPr>
+            <w:r>
+              <w:rPr>
+                <w:rFonts w:ascii="Times New Roman" w:hAnsi="Times New Roman" w:cs="Times New Roman"/>
+                <w:sz w:val="24"/>
+                <w:szCs w:val="24"/>
+                <w:highlight w:val="white"/>
+                <w:lang w:val="en-US"/>
+              </w:rPr>
+              <w:t>@</w:t>
+            </w:r>
+            <w:r>
+              <w:rPr>
+                <w:rFonts w:ascii="Times New Roman" w:hAnsi="Times New Roman" w:cs="Times New Roman"/>
+                <w:sz w:val="24"/>
+                <w:szCs w:val="24"/>
+                <w:highlight w:val="white"/>
+                <w:lang w:val="en-US"/>
+              </w:rPr>
+              <w:t>localName</w:t>
+            </w:r>
+          </w:p>
+        </w:tc>
+        <w:tc>
+          <w:tcPr>
+            <w:tcW w:w="3021" w:type="dxa"/>
+          </w:tcPr>
+          <w:p>
+            <w:pPr>
+              <w:autoSpaceDE w:val="0"/>
+              <w:autoSpaceDN w:val="0"/>
+              <w:adjustRightInd w:val="0"/>
+              <w:rPr>
+                <w:rFonts w:ascii="Times New Roman" w:hAnsi="Times New Roman" w:cs="Times New Roman"/>
+                <w:sz w:val="24"/>
+                <w:szCs w:val="24"/>
+                <w:highlight w:val="white"/>
+                <w:lang w:val="en-US"/>
+              </w:rPr>
+            </w:pPr>
+            <w:r>
+              <w:rPr>
+                <w:rFonts w:ascii="Times New Roman" w:hAnsi="Times New Roman" w:cs="Times New Roman"/>
+                <w:sz w:val="24"/>
+                <w:szCs w:val="24"/>
+                <w:highlight w:val="white"/>
+                <w:lang w:val="en-US"/>
+              </w:rPr>
+              <w:t>Local name of selected items</w:t>
+            </w:r>
+          </w:p>
+        </w:tc>
+        <w:tc>
+          <w:tcPr>
+            <w:tcW w:w="3021" w:type="dxa"/>
+          </w:tcPr>
+          <w:p>
+            <w:pPr>
+              <w:autoSpaceDE w:val="0"/>
+              <w:autoSpaceDN w:val="0"/>
+              <w:adjustRightInd w:val="0"/>
+              <w:rPr>
+                <w:rFonts w:ascii="Times New Roman" w:hAnsi="Times New Roman" w:cs="Times New Roman"/>
+                <w:sz w:val="24"/>
+                <w:szCs w:val="24"/>
+                <w:highlight w:val="white"/>
+                <w:lang w:val="en-US"/>
+              </w:rPr>
+            </w:pPr>
+            <w:r>
+              <w:rPr>
+                <w:rFonts w:ascii="Times New Roman" w:hAnsi="Times New Roman" w:cs="Times New Roman"/>
+                <w:sz w:val="24"/>
+                <w:szCs w:val="24"/>
+                <w:highlight w:val="white"/>
+                <w:lang w:val="en-US"/>
+              </w:rPr>
+              <w:t>localName=</w:t>
+            </w:r>
+            <w:r>
+              <w:rPr>
+                <w:rFonts w:ascii="Times New Roman" w:hAnsi="Times New Roman" w:cs="Times New Roman"/>
+                <w:sz w:val="24"/>
+                <w:szCs w:val="24"/>
+                <w:lang w:val="en-US"/>
+              </w:rPr>
+              <w:t>'</w:t>
+            </w:r>
+            <w:r>
+              <w:rPr>
+                <w:rFonts w:ascii="Times New Roman" w:hAnsi="Times New Roman" w:cs="Times New Roman"/>
+                <w:sz w:val="24"/>
+                <w:szCs w:val="24"/>
+                <w:lang w:val="en-US"/>
+              </w:rPr>
+              <w:t>timestamp</w:t>
+            </w:r>
+            <w:r>
+              <w:rPr>
+                <w:rFonts w:ascii="Times New Roman" w:hAnsi="Times New Roman" w:cs="Times New Roman"/>
+                <w:sz w:val="24"/>
+                <w:szCs w:val="24"/>
+                <w:lang w:val="en-US"/>
+              </w:rPr>
+              <w:t>'</w:t>
+            </w:r>
+          </w:p>
+        </w:tc>
+      </w:tr>
+      <w:tr>
+        <w:tc>
+          <w:tcPr>
+            <w:tcW w:w="3020" w:type="dxa"/>
+          </w:tcPr>
+          <w:p>
+            <w:pPr>
+              <w:autoSpaceDE w:val="0"/>
+              <w:autoSpaceDN w:val="0"/>
+              <w:adjustRightInd w:val="0"/>
+              <w:rPr>
+                <w:rFonts w:ascii="Times New Roman" w:hAnsi="Times New Roman" w:cs="Times New Roman"/>
+                <w:sz w:val="24"/>
+                <w:szCs w:val="24"/>
+                <w:highlight w:val="white"/>
+                <w:lang w:val="en-US"/>
+              </w:rPr>
+            </w:pPr>
+            <w:r>
+              <w:rPr>
+                <w:rFonts w:ascii="Times New Roman" w:hAnsi="Times New Roman" w:cs="Times New Roman"/>
+                <w:sz w:val="24"/>
+                <w:szCs w:val="24"/>
+                <w:highlight w:val="white"/>
+                <w:lang w:val="en-US"/>
+              </w:rPr>
+              <w:t>@</w:t>
+            </w:r>
+            <w:r>
+              <w:rPr>
+                <w:rFonts w:ascii="Times New Roman" w:hAnsi="Times New Roman" w:cs="Times New Roman"/>
+                <w:sz w:val="24"/>
+                <w:szCs w:val="24"/>
+                <w:highlight w:val="white"/>
+                <w:lang w:val="en-US"/>
+              </w:rPr>
+              <w:t>n</w:t>
+            </w:r>
+            <w:r>
+              <w:rPr>
+                <w:rFonts w:ascii="Times New Roman" w:hAnsi="Times New Roman" w:cs="Times New Roman"/>
+                <w:sz w:val="24"/>
+                <w:szCs w:val="24"/>
+                <w:highlight w:val="white"/>
+                <w:lang w:val="en-US"/>
+              </w:rPr>
+              <w:t>amespace</w:t>
+            </w:r>
+          </w:p>
+        </w:tc>
+        <w:tc>
+          <w:tcPr>
+            <w:tcW w:w="3021" w:type="dxa"/>
+          </w:tcPr>
+          <w:p>
+            <w:pPr>
+              <w:autoSpaceDE w:val="0"/>
+              <w:autoSpaceDN w:val="0"/>
+              <w:adjustRightInd w:val="0"/>
+              <w:rPr>
+                <w:rFonts w:ascii="Times New Roman" w:hAnsi="Times New Roman" w:cs="Times New Roman"/>
+                <w:sz w:val="24"/>
+                <w:szCs w:val="24"/>
+                <w:highlight w:val="white"/>
+                <w:lang w:val="en-US"/>
+              </w:rPr>
+            </w:pPr>
+            <w:r>
+              <w:rPr>
+                <w:rFonts w:ascii="Times New Roman" w:hAnsi="Times New Roman" w:cs="Times New Roman"/>
+                <w:sz w:val="24"/>
+                <w:szCs w:val="24"/>
+                <w:highlight w:val="white"/>
+                <w:lang w:val="en-US"/>
+              </w:rPr>
+              <w:t>Namespace of selected items; can be a string pattern</w:t>
+            </w:r>
+          </w:p>
+        </w:tc>
+        <w:tc>
+          <w:tcPr>
+            <w:tcW w:w="3021" w:type="dxa"/>
+          </w:tcPr>
+          <w:p>
+            <w:pPr>
+              <w:autoSpaceDE w:val="0"/>
+              <w:autoSpaceDN w:val="0"/>
+              <w:adjustRightInd w:val="0"/>
+              <w:rPr>
+                <w:rFonts w:ascii="Times New Roman" w:hAnsi="Times New Roman" w:cs="Times New Roman"/>
+                <w:sz w:val="24"/>
+                <w:szCs w:val="24"/>
+                <w:highlight w:val="white"/>
+                <w:lang w:val="en-US"/>
+              </w:rPr>
+            </w:pPr>
+            <w:r>
+              <w:rPr>
+                <w:rFonts w:ascii="Times New Roman" w:hAnsi="Times New Roman" w:cs="Times New Roman"/>
+                <w:sz w:val="24"/>
+                <w:szCs w:val="24"/>
+                <w:highlight w:val="white"/>
+                <w:lang w:val="en-US"/>
+              </w:rPr>
+              <w:t>n</w:t>
+            </w:r>
+            <w:r>
+              <w:rPr>
+                <w:rFonts w:ascii="Times New Roman" w:hAnsi="Times New Roman" w:cs="Times New Roman"/>
+                <w:sz w:val="24"/>
+                <w:szCs w:val="24"/>
+                <w:highlight w:val="white"/>
+                <w:lang w:val="en-US"/>
+              </w:rPr>
+              <w:t>amespace=</w:t>
+            </w:r>
+            <w:r>
+              <w:rPr>
+                <w:rFonts w:ascii="Times New Roman" w:hAnsi="Times New Roman" w:cs="Times New Roman"/>
+                <w:sz w:val="24"/>
+                <w:szCs w:val="24"/>
+                <w:lang w:val="en-US"/>
+              </w:rPr>
+              <w:t>'</w:t>
+            </w:r>
+            <w:r>
+              <w:rPr>
+                <w:rFonts w:ascii="Times New Roman" w:hAnsi="Times New Roman" w:cs="Times New Roman"/>
+                <w:sz w:val="24"/>
+                <w:szCs w:val="24"/>
+                <w:lang w:val="en-US"/>
+              </w:rPr>
+              <w:t>http:/example.com</w:t>
+            </w:r>
+            <w:r>
+              <w:rPr>
+                <w:rFonts w:ascii="Times New Roman" w:hAnsi="Times New Roman" w:cs="Times New Roman"/>
+                <w:sz w:val="24"/>
+                <w:szCs w:val="24"/>
+                <w:lang w:val="en-US"/>
+              </w:rPr>
+              <w:t>'</w:t>
+            </w:r>
+          </w:p>
+        </w:tc>
+      </w:tr>
+      <w:tr>
+        <w:tc>
+          <w:tcPr>
+            <w:tcW w:w="3020" w:type="dxa"/>
+          </w:tcPr>
+          <w:p>
+            <w:pPr>
+              <w:autoSpaceDE w:val="0"/>
+              <w:autoSpaceDN w:val="0"/>
+              <w:adjustRightInd w:val="0"/>
+              <w:rPr>
+                <w:rFonts w:ascii="Times New Roman" w:hAnsi="Times New Roman" w:cs="Times New Roman"/>
+                <w:sz w:val="24"/>
+                <w:szCs w:val="24"/>
+                <w:highlight w:val="white"/>
+                <w:lang w:val="en-US"/>
+              </w:rPr>
+            </w:pPr>
+            <w:r>
+              <w:rPr>
+                <w:rFonts w:ascii="Times New Roman" w:hAnsi="Times New Roman" w:cs="Times New Roman"/>
+                <w:sz w:val="24"/>
+                <w:szCs w:val="24"/>
+                <w:highlight w:val="white"/>
+                <w:lang w:val="en-US"/>
+              </w:rPr>
+              <w:t>@</w:t>
+            </w:r>
+            <w:r>
+              <w:rPr>
+                <w:rFonts w:ascii="Times New Roman" w:hAnsi="Times New Roman" w:cs="Times New Roman"/>
+                <w:sz w:val="24"/>
+                <w:szCs w:val="24"/>
+                <w:highlight w:val="white"/>
+                <w:lang w:val="en-US"/>
+              </w:rPr>
+              <w:t>parentLocalName</w:t>
+            </w:r>
+          </w:p>
+        </w:tc>
+        <w:tc>
+          <w:tcPr>
+            <w:tcW w:w="3021" w:type="dxa"/>
+          </w:tcPr>
+          <w:p>
+            <w:pPr>
+              <w:autoSpaceDE w:val="0"/>
+              <w:autoSpaceDN w:val="0"/>
+              <w:adjustRightInd w:val="0"/>
+              <w:rPr>
+                <w:rFonts w:ascii="Times New Roman" w:hAnsi="Times New Roman" w:cs="Times New Roman"/>
+                <w:sz w:val="24"/>
+                <w:szCs w:val="24"/>
+                <w:highlight w:val="white"/>
+                <w:lang w:val="en-US"/>
+              </w:rPr>
+            </w:pPr>
+            <w:r>
+              <w:rPr>
+                <w:rFonts w:ascii="Times New Roman" w:hAnsi="Times New Roman" w:cs="Times New Roman"/>
+                <w:sz w:val="24"/>
+                <w:szCs w:val="24"/>
+                <w:highlight w:val="white"/>
+                <w:lang w:val="en-US"/>
+              </w:rPr>
+              <w:t>The parent of selecgted nodes has this local name</w:t>
+            </w:r>
+          </w:p>
+        </w:tc>
+        <w:tc>
+          <w:tcPr>
+            <w:tcW w:w="3021" w:type="dxa"/>
+          </w:tcPr>
+          <w:p>
+            <w:pPr>
+              <w:autoSpaceDE w:val="0"/>
+              <w:autoSpaceDN w:val="0"/>
+              <w:adjustRightInd w:val="0"/>
+              <w:rPr>
+                <w:rFonts w:ascii="Times New Roman" w:hAnsi="Times New Roman" w:cs="Times New Roman"/>
+                <w:sz w:val="24"/>
+                <w:szCs w:val="24"/>
+                <w:highlight w:val="white"/>
+                <w:lang w:val="en-US"/>
+              </w:rPr>
+            </w:pPr>
+            <w:r>
+              <w:rPr>
+                <w:rFonts w:ascii="Times New Roman" w:hAnsi="Times New Roman" w:cs="Times New Roman"/>
+                <w:sz w:val="24"/>
+                <w:szCs w:val="24"/>
+                <w:highlight w:val="white"/>
+                <w:lang w:val="en-US"/>
+              </w:rPr>
+              <w:t>parentLocalName=</w:t>
+            </w:r>
+            <w:r>
+              <w:rPr>
+                <w:rFonts w:ascii="Times New Roman" w:hAnsi="Times New Roman" w:cs="Times New Roman"/>
+                <w:sz w:val="24"/>
+                <w:szCs w:val="24"/>
+                <w:lang w:val="en-US"/>
+              </w:rPr>
+              <w:t>'</w:t>
+            </w:r>
+            <w:r>
+              <w:rPr>
+                <w:rFonts w:ascii="Times New Roman" w:hAnsi="Times New Roman" w:cs="Times New Roman"/>
+                <w:sz w:val="24"/>
+                <w:szCs w:val="24"/>
+                <w:lang w:val="en-US"/>
+              </w:rPr>
+              <w:t>airport</w:t>
+            </w:r>
+            <w:r>
+              <w:rPr>
+                <w:rFonts w:ascii="Times New Roman" w:hAnsi="Times New Roman" w:cs="Times New Roman"/>
+                <w:sz w:val="24"/>
+                <w:szCs w:val="24"/>
+                <w:lang w:val="en-US"/>
+              </w:rPr>
+              <w:t>'</w:t>
+            </w:r>
+          </w:p>
+        </w:tc>
+      </w:tr>
+      <w:tr>
+        <w:tc>
+          <w:tcPr>
+            <w:tcW w:w="3020" w:type="dxa"/>
+          </w:tcPr>
+          <w:p>
+            <w:pPr>
+              <w:autoSpaceDE w:val="0"/>
+              <w:autoSpaceDN w:val="0"/>
+              <w:adjustRightInd w:val="0"/>
+              <w:rPr>
+                <w:rFonts w:ascii="Times New Roman" w:hAnsi="Times New Roman" w:cs="Times New Roman"/>
+                <w:sz w:val="24"/>
+                <w:szCs w:val="24"/>
+                <w:highlight w:val="white"/>
+                <w:lang w:val="en-US"/>
+              </w:rPr>
+            </w:pPr>
+            <w:r>
+              <w:rPr>
+                <w:rFonts w:ascii="Times New Roman" w:hAnsi="Times New Roman" w:cs="Times New Roman"/>
+                <w:sz w:val="24"/>
+                <w:szCs w:val="24"/>
+                <w:highlight w:val="white"/>
+                <w:lang w:val="en-US"/>
+              </w:rPr>
+              <w:t>@</w:t>
+            </w:r>
+            <w:r>
+              <w:rPr>
+                <w:rFonts w:ascii="Times New Roman" w:hAnsi="Times New Roman" w:cs="Times New Roman"/>
+                <w:sz w:val="24"/>
+                <w:szCs w:val="24"/>
+                <w:highlight w:val="white"/>
+                <w:lang w:val="en-US"/>
+              </w:rPr>
+              <w:t>parentNamespace</w:t>
+            </w:r>
+          </w:p>
+        </w:tc>
+        <w:tc>
+          <w:tcPr>
+            <w:tcW w:w="3021" w:type="dxa"/>
+          </w:tcPr>
+          <w:p>
+            <w:pPr>
+              <w:autoSpaceDE w:val="0"/>
+              <w:autoSpaceDN w:val="0"/>
+              <w:adjustRightInd w:val="0"/>
+              <w:rPr>
+                <w:rFonts w:ascii="Times New Roman" w:hAnsi="Times New Roman" w:cs="Times New Roman"/>
+                <w:sz w:val="24"/>
+                <w:szCs w:val="24"/>
+                <w:highlight w:val="white"/>
+                <w:lang w:val="en-US"/>
+              </w:rPr>
+            </w:pPr>
+            <w:r>
+              <w:rPr>
+                <w:rFonts w:ascii="Times New Roman" w:hAnsi="Times New Roman" w:cs="Times New Roman"/>
+                <w:sz w:val="24"/>
+                <w:szCs w:val="24"/>
+                <w:highlight w:val="white"/>
+                <w:lang w:val="en-US"/>
+              </w:rPr>
+              <w:t>The parent of selected nodes has this namespace</w:t>
+            </w:r>
+          </w:p>
+        </w:tc>
+        <w:tc>
+          <w:tcPr>
+            <w:tcW w:w="3021" w:type="dxa"/>
+          </w:tcPr>
+          <w:p>
+            <w:pPr>
+              <w:autoSpaceDE w:val="0"/>
+              <w:autoSpaceDN w:val="0"/>
+              <w:adjustRightInd w:val="0"/>
+              <w:rPr>
+                <w:rFonts w:ascii="Times New Roman" w:hAnsi="Times New Roman" w:cs="Times New Roman"/>
+                <w:sz w:val="24"/>
+                <w:szCs w:val="24"/>
+                <w:highlight w:val="white"/>
+                <w:lang w:val="en-US"/>
+              </w:rPr>
+            </w:pPr>
+            <w:r>
+              <w:rPr>
+                <w:rFonts w:ascii="Times New Roman" w:hAnsi="Times New Roman" w:cs="Times New Roman"/>
+                <w:sz w:val="24"/>
+                <w:szCs w:val="24"/>
+                <w:highlight w:val="white"/>
+                <w:lang w:val="en-US"/>
+              </w:rPr>
+              <w:t>parent</w:t>
+            </w:r>
+            <w:r>
+              <w:rPr>
+                <w:rFonts w:ascii="Times New Roman" w:hAnsi="Times New Roman" w:cs="Times New Roman"/>
+                <w:sz w:val="24"/>
+                <w:szCs w:val="24"/>
+                <w:highlight w:val="white"/>
+                <w:lang w:val="en-US"/>
+              </w:rPr>
+              <w:t>Namespace</w:t>
+            </w:r>
+            <w:r>
+              <w:rPr>
+                <w:rFonts w:ascii="Times New Roman" w:hAnsi="Times New Roman" w:cs="Times New Roman"/>
+                <w:sz w:val="24"/>
+                <w:szCs w:val="24"/>
+                <w:highlight w:val="white"/>
+                <w:lang w:val="en-US"/>
+              </w:rPr>
+              <w:t>=</w:t>
+            </w:r>
+            <w:r>
+              <w:rPr>
+                <w:rFonts w:ascii="Times New Roman" w:hAnsi="Times New Roman" w:cs="Times New Roman"/>
+                <w:sz w:val="24"/>
+                <w:szCs w:val="24"/>
+                <w:lang w:val="en-US"/>
+              </w:rPr>
+              <w:t>'</w:t>
+            </w:r>
+            <w:r>
+              <w:rPr>
+                <w:rFonts w:ascii="Times New Roman" w:hAnsi="Times New Roman" w:cs="Times New Roman"/>
+                <w:sz w:val="24"/>
+                <w:szCs w:val="24"/>
+                <w:lang w:val="en-US"/>
+              </w:rPr>
+              <w:t>http://example2.com</w:t>
+            </w:r>
+            <w:r>
+              <w:rPr>
+                <w:rFonts w:ascii="Times New Roman" w:hAnsi="Times New Roman" w:cs="Times New Roman"/>
+                <w:sz w:val="24"/>
+                <w:szCs w:val="24"/>
+                <w:lang w:val="en-US"/>
+              </w:rPr>
+              <w:t>'</w:t>
+            </w:r>
+          </w:p>
+        </w:tc>
+      </w:tr>
+      <w:tr>
+        <w:tc>
+          <w:tcPr>
+            <w:tcW w:w="3020" w:type="dxa"/>
+          </w:tcPr>
+          <w:p>
+            <w:pPr>
+              <w:autoSpaceDE w:val="0"/>
+              <w:autoSpaceDN w:val="0"/>
+              <w:adjustRightInd w:val="0"/>
+              <w:rPr>
+                <w:rFonts w:ascii="Times New Roman" w:hAnsi="Times New Roman" w:cs="Times New Roman"/>
+                <w:sz w:val="24"/>
+                <w:szCs w:val="24"/>
+                <w:highlight w:val="white"/>
+                <w:lang w:val="en-US"/>
+              </w:rPr>
+            </w:pPr>
+            <w:r>
+              <w:rPr>
+                <w:rFonts w:ascii="Times New Roman" w:hAnsi="Times New Roman" w:cs="Times New Roman"/>
+                <w:sz w:val="24"/>
+                <w:szCs w:val="24"/>
+                <w:highlight w:val="white"/>
+                <w:lang w:val="en-US"/>
+              </w:rPr>
+              <w:t>@ifXP</w:t>
+            </w:r>
+          </w:p>
+        </w:tc>
+        <w:tc>
+          <w:tcPr>
+            <w:tcW w:w="3021" w:type="dxa"/>
+          </w:tcPr>
+          <w:p>
+            <w:pPr>
+              <w:autoSpaceDE w:val="0"/>
+              <w:autoSpaceDN w:val="0"/>
+              <w:adjustRightInd w:val="0"/>
+              <w:rPr>
+                <w:rFonts w:ascii="Times New Roman" w:hAnsi="Times New Roman" w:cs="Times New Roman"/>
+                <w:sz w:val="24"/>
+                <w:szCs w:val="24"/>
+                <w:highlight w:val="white"/>
+                <w:lang w:val="en-US"/>
+              </w:rPr>
+            </w:pPr>
+            <w:r>
+              <w:rPr>
+                <w:rFonts w:ascii="Times New Roman" w:hAnsi="Times New Roman" w:cs="Times New Roman"/>
+                <w:sz w:val="24"/>
+                <w:szCs w:val="24"/>
+                <w:highlight w:val="white"/>
+                <w:lang w:val="en-US"/>
+              </w:rPr>
+              <w:t>Evaluated in the context of selected items, the XPath expression has a true effective boolean value</w:t>
+            </w:r>
+          </w:p>
+        </w:tc>
+        <w:tc>
+          <w:tcPr>
+            <w:tcW w:w="3021" w:type="dxa"/>
+          </w:tcPr>
+          <w:p>
+            <w:pPr>
+              <w:autoSpaceDE w:val="0"/>
+              <w:autoSpaceDN w:val="0"/>
+              <w:adjustRightInd w:val="0"/>
+              <w:rPr>
+                <w:rFonts w:ascii="Times New Roman" w:hAnsi="Times New Roman" w:cs="Times New Roman"/>
+                <w:sz w:val="24"/>
+                <w:szCs w:val="24"/>
+                <w:highlight w:val="white"/>
+                <w:lang w:val="en-US"/>
+              </w:rPr>
+            </w:pPr>
+            <w:r>
+              <w:rPr>
+                <w:rFonts w:ascii="Times New Roman" w:hAnsi="Times New Roman" w:cs="Times New Roman"/>
+                <w:sz w:val="24"/>
+                <w:szCs w:val="24"/>
+                <w:highlight w:val="white"/>
+                <w:lang w:val="en-US"/>
+              </w:rPr>
+              <w:t>ifXP=</w:t>
+            </w:r>
+            <w:r>
+              <w:rPr>
+                <w:rFonts w:ascii="Times New Roman" w:hAnsi="Times New Roman" w:cs="Times New Roman"/>
+                <w:sz w:val="24"/>
+                <w:szCs w:val="24"/>
+                <w:lang w:val="en-US"/>
+              </w:rPr>
+              <w:t>'</w:t>
+            </w:r>
+            <w:r>
+              <w:rPr>
+                <w:rFonts w:ascii="Times New Roman" w:hAnsi="Times New Roman" w:cs="Times New Roman"/>
+                <w:sz w:val="24"/>
+                <w:szCs w:val="24"/>
+                <w:lang w:val="en-US"/>
+              </w:rPr>
+              <w:t>count(alterNames) gt 1</w:t>
+            </w:r>
+            <w:r>
+              <w:rPr>
+                <w:rFonts w:ascii="Times New Roman" w:hAnsi="Times New Roman" w:cs="Times New Roman"/>
+                <w:sz w:val="24"/>
+                <w:szCs w:val="24"/>
+                <w:lang w:val="en-US"/>
+              </w:rPr>
+              <w:t xml:space="preserve"> </w:t>
+            </w:r>
+            <w:r>
+              <w:rPr>
+                <w:rFonts w:ascii="Times New Roman" w:hAnsi="Times New Roman" w:cs="Times New Roman"/>
+                <w:sz w:val="24"/>
+                <w:szCs w:val="24"/>
+                <w:lang w:val="en-US"/>
+              </w:rPr>
+              <w:t>'</w:t>
+            </w:r>
+          </w:p>
+        </w:tc>
+      </w:tr>
+      <w:tr>
+        <w:tc>
+          <w:tcPr>
+            <w:tcW w:w="3020" w:type="dxa"/>
+          </w:tcPr>
+          <w:p>
+            <w:pPr>
+              <w:autoSpaceDE w:val="0"/>
+              <w:autoSpaceDN w:val="0"/>
+              <w:adjustRightInd w:val="0"/>
+              <w:rPr>
+                <w:rFonts w:ascii="Times New Roman" w:hAnsi="Times New Roman" w:cs="Times New Roman"/>
+                <w:sz w:val="24"/>
+                <w:szCs w:val="24"/>
+                <w:highlight w:val="white"/>
+                <w:lang w:val="en-US"/>
+              </w:rPr>
+            </w:pPr>
+            <w:r>
+              <w:rPr>
+                <w:rFonts w:ascii="Times New Roman" w:hAnsi="Times New Roman" w:cs="Times New Roman"/>
+                <w:sz w:val="24"/>
+                <w:szCs w:val="24"/>
+                <w:highlight w:val="white"/>
+                <w:lang w:val="en-US"/>
+              </w:rPr>
+              <w:t>@itemXP</w:t>
+            </w:r>
+          </w:p>
+        </w:tc>
+        <w:tc>
+          <w:tcPr>
+            <w:tcW w:w="3021" w:type="dxa"/>
+          </w:tcPr>
+          <w:p>
+            <w:pPr>
+              <w:autoSpaceDE w:val="0"/>
+              <w:autoSpaceDN w:val="0"/>
+              <w:adjustRightInd w:val="0"/>
+              <w:rPr>
+                <w:rFonts w:ascii="Times New Roman" w:hAnsi="Times New Roman" w:cs="Times New Roman"/>
+                <w:sz w:val="24"/>
+                <w:szCs w:val="24"/>
+                <w:highlight w:val="white"/>
+                <w:lang w:val="en-US"/>
+              </w:rPr>
+            </w:pPr>
+            <w:r>
+              <w:rPr>
+                <w:rFonts w:ascii="Times New Roman" w:hAnsi="Times New Roman" w:cs="Times New Roman"/>
+                <w:sz w:val="24"/>
+                <w:szCs w:val="24"/>
+                <w:highlight w:val="white"/>
+                <w:lang w:val="en-US"/>
+              </w:rPr>
+              <w:t>XPath expression returning selected items</w:t>
+            </w:r>
+          </w:p>
+        </w:tc>
+        <w:tc>
+          <w:tcPr>
+            <w:tcW w:w="3021" w:type="dxa"/>
+          </w:tcPr>
+          <w:p>
+            <w:pPr>
+              <w:autoSpaceDE w:val="0"/>
+              <w:autoSpaceDN w:val="0"/>
+              <w:adjustRightInd w:val="0"/>
+              <w:rPr>
+                <w:rFonts w:ascii="Times New Roman" w:hAnsi="Times New Roman" w:cs="Times New Roman"/>
+                <w:sz w:val="24"/>
+                <w:szCs w:val="24"/>
+                <w:highlight w:val="white"/>
+                <w:lang w:val="en-US"/>
+              </w:rPr>
+            </w:pPr>
+            <w:r>
+              <w:rPr>
+                <w:rFonts w:ascii="Times New Roman" w:hAnsi="Times New Roman" w:cs="Times New Roman"/>
+                <w:sz w:val="24"/>
+                <w:szCs w:val="24"/>
+                <w:highlight w:val="white"/>
+                <w:lang w:val="en-US"/>
+              </w:rPr>
+              <w:t>itemXP=</w:t>
+            </w:r>
+            <w:r>
+              <w:rPr>
+                <w:rFonts w:ascii="Times New Roman" w:hAnsi="Times New Roman" w:cs="Times New Roman"/>
+                <w:sz w:val="24"/>
+                <w:szCs w:val="24"/>
+                <w:lang w:val="en-US"/>
+              </w:rPr>
+              <w:t>'</w:t>
+            </w:r>
+            <w:r>
+              <w:rPr>
+                <w:rFonts w:ascii="Times New Roman" w:hAnsi="Times New Roman" w:cs="Times New Roman"/>
+                <w:sz w:val="24"/>
+                <w:szCs w:val="24"/>
+                <w:lang w:val="en-US"/>
+              </w:rPr>
+              <w:t>not(exists(preceding-sibling::alterNames))</w:t>
+            </w:r>
+          </w:p>
+        </w:tc>
+      </w:tr>
+    </w:tbl>
+    <w:p>
+      <w:pPr>
+        <w:shd w:val="clear" w:color="auto" w:fill="FFFFFF"/>
+        <w:autoSpaceDE w:val="0"/>
+        <w:autoSpaceDN w:val="0"/>
+        <w:adjustRightInd w:val="0"/>
+        <w:spacing w:after="0" w:line="240" w:lineRule="auto"/>
+        <w:rPr>
+          <w:rFonts w:ascii="Times New Roman" w:hAnsi="Times New Roman" w:cs="Times New Roman"/>
+          <w:sz w:val="24"/>
+          <w:szCs w:val="24"/>
+          <w:highlight w:val="white"/>
+          <w:lang w:val="en-US"/>
+        </w:rPr>
+      </w:pPr>
+    </w:p>
+    <w:p>
+      <w:pPr>
+        <w:shd w:val="clear" w:color="auto" w:fill="FFFFFF"/>
+        <w:autoSpaceDE w:val="0"/>
+        <w:autoSpaceDN w:val="0"/>
+        <w:adjustRightInd w:val="0"/>
+        <w:spacing w:after="0" w:line="240" w:lineRule="auto"/>
+        <w:rPr>
+          <w:rFonts w:ascii="Times New Roman" w:hAnsi="Times New Roman" w:cs="Times New Roman"/>
+          <w:sz w:val="24"/>
+          <w:szCs w:val="24"/>
+          <w:highlight w:val="white"/>
+          <w:lang w:val="en-US"/>
+        </w:rPr>
+      </w:pPr>
+      <w:r>
+        <w:rPr>
+          <w:rFonts w:ascii="Times New Roman" w:hAnsi="Times New Roman" w:cs="Times New Roman"/>
+          <w:sz w:val="24"/>
+          <w:szCs w:val="24"/>
+          <w:highlight w:val="white"/>
+          <w:lang w:val="en-US"/>
+        </w:rPr>
+        <w:t>Add examples …</w:t>
+      </w:r>
+    </w:p>
+    <w:p>
+      <w:pPr>
+        <w:shd w:val="clear" w:color="auto" w:fill="FFFFFF"/>
+        <w:autoSpaceDE w:val="0"/>
+        <w:autoSpaceDN w:val="0"/>
+        <w:adjustRightInd w:val="0"/>
+        <w:spacing w:after="0" w:line="240" w:lineRule="auto"/>
+        <w:rPr>
+          <w:rFonts w:ascii="Courier New" w:hAnsi="Courier New" w:cs="Courier New"/>
+          <w:sz w:val="18"/>
+          <w:szCs w:val="18"/>
+          <w:highlight w:val="white"/>
+          <w:lang w:val="en-US"/>
+        </w:rPr>
+      </w:pPr>
+    </w:p>
+    <w:p>
+      <w:pPr>
+        <w:spacing w:after="0"/>
+        <w:rPr>
+          <w:lang w:val="en-US"/>
+        </w:rPr>
+      </w:pPr>
+      <w:bookmarkStart w:id="16" w:name="_GoBack"/>
+      <w:bookmarkEnd w:id="16"/>
+    </w:p>
+    <w:p>
+      <w:pPr>
+        <w:pStyle w:val="Heading4"/>
+        <w:spacing w:after="160"/>
+        <w:rPr>
+          <w:lang w:val="en-US"/>
+        </w:rPr>
+      </w:pPr>
+      <w:r>
+        <w:rPr>
+          <w:lang w:val="en-US"/>
+        </w:rPr>
+        <w:t>FolderSimilar</w:t>
+      </w:r>
+    </w:p>
+    <w:p>
+      <w:pPr>
+        <w:rPr>
+          <w:lang w:val="en-US"/>
+        </w:rPr>
+      </w:pPr>
+      <w:r>
+        <w:rPr>
+          <w:lang w:val="en-US"/>
+        </w:rPr>
+        <w:t xml:space="preserve">A </w:t>
+      </w:r>
+      <w:r>
+        <w:rPr>
+          <w:lang w:val="en-US"/>
+        </w:rPr>
+        <w:t>FolderSimilar constraint checks a folder by comparing its content</w:t>
+      </w:r>
+      <w:r>
+        <w:rPr>
+          <w:lang w:val="en-US"/>
+        </w:rPr>
+        <w:t>s</w:t>
+      </w:r>
+      <w:r>
+        <w:rPr>
+          <w:lang w:val="en-US"/>
+        </w:rPr>
+        <w:t xml:space="preserve"> to the contents of another folder identified by a link definition. </w:t>
+      </w:r>
+      <w:r>
+        <w:rPr>
+          <w:lang w:val="en-US"/>
+        </w:rPr>
+        <w:t>The link definition is supplied by attributes on the constraint element (e.g. @navigateFOX) or by referencing a glo</w:t>
+      </w:r>
+      <w:r>
+        <w:rPr>
+          <w:lang w:val="en-US"/>
+        </w:rPr>
+        <w:t xml:space="preserve">bal link definition (@linkName) (see </w:t>
+      </w:r>
+      <w:hyperlink w:anchor="_Link_definitions" w:history="1">
+        <w:r>
+          <w:rPr>
+            <w:rStyle w:val="Hyperlink"/>
+            <w:lang w:val="en-US"/>
+          </w:rPr>
+          <w:t>Link definitions</w:t>
+        </w:r>
+      </w:hyperlink>
+      <w:r>
+        <w:rPr>
+          <w:lang w:val="en-US"/>
+        </w:rPr>
+        <w:t>).</w:t>
+      </w:r>
+    </w:p>
+    <w:p>
+      <w:pPr>
+        <w:rPr>
+          <w:lang w:val="en-US"/>
+        </w:rPr>
+      </w:pPr>
+      <w:r>
+        <w:rPr>
+          <w:lang w:val="en-US"/>
+        </w:rPr>
+        <w:lastRenderedPageBreak/>
         <w:t>Child elements of the constraint element can be used in order to exclude folder members from the comparison. When excluding, exclusion may be limited to the shape target folder (@where=</w:t>
       </w:r>
       <w:r>
@@ -50750,14 +54201,7 @@
         <w:rPr>
           <w:lang w:val="en-US"/>
         </w:rPr>
-        <w:t xml:space="preserve">) </w:t>
-      </w:r>
-      <w:r>
-        <w:rPr>
-          <w:lang w:val="en-US"/>
-        </w:rPr>
-        <w:lastRenderedPageBreak/>
-        <w:t>or the link target folder (@where=</w:t>
+        <w:t>) or the link target folder (@where=</w:t>
       </w:r>
       <w:r>
         <w:rPr>
@@ -51743,6 +55187,13 @@
         </w:rPr>
         <w:t>[under construction]</w:t>
       </w:r>
+    </w:p>
+    <w:p>
+      <w:pPr>
+        <w:rPr>
+          <w:lang w:val="en-US"/>
+        </w:rPr>
+      </w:pPr>
     </w:p>
     <w:p>
       <w:pPr>
@@ -53159,7 +56610,7 @@
 </file>
 
 <file path=customXml/itemProps1.xml><?xml version="1.0" encoding="utf-8"?>
-<ds:datastoreItem xmlns:ds="http://schemas.openxmlformats.org/officeDocument/2006/customXml" ds:itemID="{50B0FDAE-F554-421E-BD8A-6F1CACE3F891}">
+<ds:datastoreItem xmlns:ds="http://schemas.openxmlformats.org/officeDocument/2006/customXml" ds:itemID="{24C56E55-FD02-4E2D-9324-63EE5BF53F39}">
   <ds:schemaRefs>
     <ds:schemaRef ds:uri="http://schemas.openxmlformats.org/officeDocument/2006/bibliography"/>
   </ds:schemaRefs>

</xml_diff>

<commit_message>
Extended the introduction, adding a description of TargetSize constraints.
</commit_message>
<xml_diff>
--- a/declarative-amsterdam-2020/an-introduction-to-greenfox/an-introduction-to-greenfox.docx
+++ b/declarative-amsterdam-2020/an-introduction-to-greenfox/an-introduction-to-greenfox.docx
@@ -27861,15 +27861,7 @@
         <w:rPr>
           <w:lang w:val="en-US"/>
         </w:rPr>
-        <w:t>description.</w:t>
-      </w:r>
-      <w:bookmarkStart w:id="11" w:name="_GoBack"/>
-      <w:bookmarkEnd w:id="11"/>
-      <w:r>
-        <w:rPr>
-          <w:lang w:val="en-US"/>
-        </w:rPr>
-        <w:t xml:space="preserve"> </w:t>
+        <w:t xml:space="preserve">description. </w:t>
       </w:r>
     </w:p>
     <w:p>
@@ -36083,13 +36075,7 @@
         <w:rPr>
           <w:lang w:val="en-US"/>
         </w:rPr>
-        <w:t xml:space="preserve"> element, validation is applied to the focus nodes, rather than the document root element</w:t>
-      </w:r>
-      <w:r>
-        <w:rPr>
-          <w:lang w:val="en-US"/>
-        </w:rPr>
-        <w:t>:</w:t>
+        <w:t xml:space="preserve"> element, validation is applied to the focus nodes, rather than the document root element:</w:t>
       </w:r>
     </w:p>
     <w:p>
@@ -36348,8 +36334,8 @@
           <w:lang w:val="en-US"/>
         </w:rPr>
       </w:pPr>
-      <w:bookmarkStart w:id="12" w:name="_Value"/>
-      <w:bookmarkEnd w:id="12"/>
+      <w:bookmarkStart w:id="11" w:name="_Value"/>
+      <w:bookmarkEnd w:id="11"/>
       <w:r>
         <w:rPr>
           <w:lang w:val="en-US"/>
@@ -36547,8 +36533,8 @@
           <w:lang w:val="en-US"/>
         </w:rPr>
       </w:pPr>
-      <w:bookmarkStart w:id="13" w:name="table_check_nodes_value"/>
-      <w:bookmarkEnd w:id="13"/>
+      <w:bookmarkStart w:id="12" w:name="table_check_nodes_value"/>
+      <w:bookmarkEnd w:id="12"/>
       <w:r>
         <w:rPr>
           <w:b/>
@@ -41719,8 +41705,8 @@
           <w:lang w:val="en-US"/>
         </w:rPr>
       </w:pPr>
-      <w:bookmarkStart w:id="14" w:name="table_check_nodes_valuepair"/>
-      <w:bookmarkEnd w:id="14"/>
+      <w:bookmarkStart w:id="13" w:name="table_check_nodes_valuepair"/>
+      <w:bookmarkEnd w:id="13"/>
       <w:r>
         <w:rPr>
           <w:b/>
@@ -45106,8 +45092,8 @@
           <w:lang w:val="en-US"/>
         </w:rPr>
       </w:pPr>
-      <w:bookmarkStart w:id="15" w:name="_Foxvalue"/>
-      <w:bookmarkEnd w:id="15"/>
+      <w:bookmarkStart w:id="14" w:name="_Foxvalue"/>
+      <w:bookmarkEnd w:id="14"/>
       <w:r>
         <w:rPr>
           <w:lang w:val="en-US"/>
@@ -46678,13 +46664,7 @@
         <w:rPr>
           <w:lang w:val="en-US"/>
         </w:rPr>
-        <w:t>combined use of a Foxpath and an XPath expression. The country names occurring in a file are the same as the country names occurring in all resources in the containing folder</w:t>
-      </w:r>
-      <w:r>
-        <w:rPr>
-          <w:lang w:val="en-US"/>
-        </w:rPr>
-        <w:t>:</w:t>
+        <w:t>combined use of a Foxpath and an XPath expression. The country names occurring in a file are the same as the country names occurring in all resources in the containing folder:</w:t>
       </w:r>
     </w:p>
     <w:p>
@@ -49144,8 +49124,8 @@
           <w:lang w:val="en-US"/>
         </w:rPr>
       </w:pPr>
-      <w:bookmarkStart w:id="16" w:name="_FoxvalueCompared"/>
-      <w:bookmarkEnd w:id="16"/>
+      <w:bookmarkStart w:id="15" w:name="_FoxvalueCompared"/>
+      <w:bookmarkEnd w:id="15"/>
       <w:r>
         <w:rPr>
           <w:lang w:val="en-US"/>
@@ -50085,43 +50065,7 @@
         <w:rPr>
           <w:lang w:val="en-US"/>
         </w:rPr>
-        <w:t xml:space="preserve">A </w:t>
-      </w:r>
-      <w:r>
-        <w:rPr>
-          <w:lang w:val="en-US"/>
-        </w:rPr>
-        <w:t>Doc</w:t>
-      </w:r>
-      <w:r>
-        <w:rPr>
-          <w:lang w:val="en-US"/>
-        </w:rPr>
-        <w:t xml:space="preserve">Similar constraint checks a </w:t>
-      </w:r>
-      <w:r>
-        <w:rPr>
-          <w:lang w:val="en-US"/>
-        </w:rPr>
-        <w:t xml:space="preserve">file </w:t>
-      </w:r>
-      <w:r>
-        <w:rPr>
-          <w:lang w:val="en-US"/>
-        </w:rPr>
-        <w:t xml:space="preserve">by comparing its </w:t>
-      </w:r>
-      <w:r>
-        <w:rPr>
-          <w:lang w:val="en-US"/>
-        </w:rPr>
-        <w:t xml:space="preserve">content (node tree representation) to the content (node tree representation) of another file </w:t>
-      </w:r>
-      <w:r>
-        <w:rPr>
-          <w:lang w:val="en-US"/>
-        </w:rPr>
-        <w:t xml:space="preserve">identified by a link definition. The link definition is supplied by attributes on the constraint element (e.g. @navigateFOX) or by referencing a global link definition (@linkName) (see </w:t>
+        <w:t xml:space="preserve">A DocSimilar constraint checks a file by comparing its content (node tree representation) to the content (node tree representation) of another file identified by a link definition. The link definition is supplied by attributes on the constraint element (e.g. @navigateFOX) or by referencing a global link definition (@linkName) (see </w:t>
       </w:r>
       <w:hyperlink w:anchor="_Link_definitions" w:history="1">
         <w:r>
@@ -51084,27 +51028,7 @@
                 <w:highlight w:val="white"/>
                 <w:lang w:val="en-US"/>
               </w:rPr>
-              <w:t>@kind, @localName @namespace @parentLocal</w:t>
-            </w:r>
-            <w:r>
-              <w:rPr>
-                <w:rFonts w:ascii="Times New Roman" w:hAnsi="Times New Roman" w:cs="Times New Roman"/>
-                <w:sz w:val="24"/>
-                <w:szCs w:val="24"/>
-                <w:highlight w:val="white"/>
-                <w:lang w:val="en-US"/>
-              </w:rPr>
-              <w:t>Name</w:t>
-            </w:r>
-            <w:r>
-              <w:rPr>
-                <w:rFonts w:ascii="Times New Roman" w:hAnsi="Times New Roman" w:cs="Times New Roman"/>
-                <w:sz w:val="24"/>
-                <w:szCs w:val="24"/>
-                <w:highlight w:val="white"/>
-                <w:lang w:val="en-US"/>
-              </w:rPr>
-              <w:t xml:space="preserve"> @parentNamespace @ifXP</w:t>
+              <w:t>@kind, @localName @namespace @parentLocalName @parentNamespace @ifXP</w:t>
             </w:r>
           </w:p>
           <w:p>
@@ -53260,16 +53184,7 @@
                 <w:szCs w:val="24"/>
                 <w:lang w:val="en-US"/>
               </w:rPr>
-              <w:t>timestamp</w:t>
-            </w:r>
-            <w:r>
-              <w:rPr>
-                <w:rFonts w:ascii="Times New Roman" w:hAnsi="Times New Roman" w:cs="Times New Roman"/>
-                <w:sz w:val="24"/>
-                <w:szCs w:val="24"/>
-                <w:lang w:val="en-US"/>
-              </w:rPr>
-              <w:t xml:space="preserve"> lastModified</w:t>
+              <w:t>timestamp lastModified</w:t>
             </w:r>
             <w:r>
               <w:rPr>
@@ -53435,34 +53350,7 @@
                 <w:szCs w:val="24"/>
                 <w:lang w:val="en-US"/>
               </w:rPr>
-              <w:t>http:</w:t>
-            </w:r>
-            <w:r>
-              <w:rPr>
-                <w:rFonts w:ascii="Times New Roman" w:hAnsi="Times New Roman" w:cs="Times New Roman"/>
-                <w:sz w:val="24"/>
-                <w:szCs w:val="24"/>
-                <w:lang w:val="en-US"/>
-              </w:rPr>
-              <w:t>/</w:t>
-            </w:r>
-            <w:r>
-              <w:rPr>
-                <w:rFonts w:ascii="Times New Roman" w:hAnsi="Times New Roman" w:cs="Times New Roman"/>
-                <w:sz w:val="24"/>
-                <w:szCs w:val="24"/>
-                <w:lang w:val="en-US"/>
-              </w:rPr>
-              <w:t>/</w:t>
-            </w:r>
-            <w:r>
-              <w:rPr>
-                <w:rFonts w:ascii="Times New Roman" w:hAnsi="Times New Roman" w:cs="Times New Roman"/>
-                <w:sz w:val="24"/>
-                <w:szCs w:val="24"/>
-                <w:lang w:val="en-US"/>
-              </w:rPr>
-              <w:t>abc/ns http://xyz/ns</w:t>
+              <w:t>http://abc/ns http://xyz/ns</w:t>
             </w:r>
             <w:r>
               <w:rPr>
@@ -53686,27 +53574,7 @@
                 <w:highlight w:val="white"/>
                 <w:lang w:val="en-US"/>
               </w:rPr>
-              <w:t>parent</w:t>
-            </w:r>
-            <w:r>
-              <w:rPr>
-                <w:rFonts w:ascii="Times New Roman" w:hAnsi="Times New Roman" w:cs="Times New Roman"/>
-                <w:sz w:val="24"/>
-                <w:szCs w:val="24"/>
-                <w:highlight w:val="white"/>
-                <w:lang w:val="en-US"/>
-              </w:rPr>
-              <w:t>Namespace</w:t>
-            </w:r>
-            <w:r>
-              <w:rPr>
-                <w:rFonts w:ascii="Times New Roman" w:hAnsi="Times New Roman" w:cs="Times New Roman"/>
-                <w:sz w:val="24"/>
-                <w:szCs w:val="24"/>
-                <w:highlight w:val="white"/>
-                <w:lang w:val="en-US"/>
-              </w:rPr>
-              <w:t>=</w:t>
+              <w:t>parentNamespace=</w:t>
             </w:r>
             <w:r>
               <w:rPr>
@@ -54034,25 +53902,7 @@
         <w:rPr>
           <w:lang w:val="en-US"/>
         </w:rPr>
-        <w:t xml:space="preserve">Example </w:t>
-      </w:r>
-      <w:r>
-        <w:rPr>
-          <w:lang w:val="en-US"/>
-        </w:rPr>
-        <w:t>–</w:t>
-      </w:r>
-      <w:r>
-        <w:rPr>
-          <w:lang w:val="en-US"/>
-        </w:rPr>
-        <w:t xml:space="preserve"> </w:t>
-      </w:r>
-      <w:r>
-        <w:rPr>
-          <w:lang w:val="en-US"/>
-        </w:rPr>
-        <w:t xml:space="preserve">ignore the </w:t>
+        <w:t xml:space="preserve">Example – ignore the </w:t>
       </w:r>
       <w:r>
         <w:rPr>
@@ -54523,13 +54373,7 @@
         <w:rPr>
           <w:lang w:val="en-US"/>
         </w:rPr>
-        <w:t xml:space="preserve">Example – ignore </w:t>
-      </w:r>
-      <w:r>
-        <w:rPr>
-          <w:lang w:val="en-US"/>
-        </w:rPr>
-        <w:t>the existence</w:t>
+        <w:t>Example – ignore the existence</w:t>
       </w:r>
       <w:r>
         <w:rPr>
@@ -54541,13 +54385,7 @@
         <w:rPr>
           <w:lang w:val="en-US"/>
         </w:rPr>
-        <w:t xml:space="preserve"> and content of </w:t>
-      </w:r>
-      <w:r>
-        <w:rPr>
-          <w:lang w:val="en-US"/>
-        </w:rPr>
-        <w:t>selected items:</w:t>
+        <w:t xml:space="preserve"> and content of selected items:</w:t>
       </w:r>
     </w:p>
     <w:p>
@@ -55116,13 +54954,7 @@
         <w:rPr>
           <w:lang w:val="en-US"/>
         </w:rPr>
-        <w:t xml:space="preserve">Example – </w:t>
-      </w:r>
-      <w:r>
-        <w:rPr>
-          <w:lang w:val="en-US"/>
-        </w:rPr>
-        <w:t>sort document contents alphabetically</w:t>
+        <w:t>Example – sort document contents alphabetically</w:t>
       </w:r>
       <w:r>
         <w:rPr>
@@ -55401,29 +55233,7 @@
           <w:highlight w:val="white"/>
           <w:lang w:val="en-US"/>
         </w:rPr>
-        <w:t>s</w:t>
-      </w:r>
-      <w:r>
-        <w:rPr>
-          <w:rFonts w:ascii="Courier New" w:hAnsi="Courier New" w:cs="Courier New"/>
-          <w:color w:val="000096"/>
-          <w:sz w:val="18"/>
-          <w:szCs w:val="18"/>
-          <w:highlight w:val="white"/>
-          <w:lang w:val="en-US"/>
-        </w:rPr>
-        <w:t>ortDoc</w:t>
-      </w:r>
-      <w:r>
-        <w:rPr>
-          <w:rFonts w:ascii="Courier New" w:hAnsi="Courier New" w:cs="Courier New"/>
-          <w:color w:val="000096"/>
-          <w:sz w:val="18"/>
-          <w:szCs w:val="18"/>
-          <w:highlight w:val="white"/>
-          <w:lang w:val="en-US"/>
-        </w:rPr>
-        <w:t xml:space="preserve"> orderBy=</w:t>
+        <w:t>sortDoc orderBy=</w:t>
       </w:r>
       <w:r>
         <w:rPr>
@@ -55595,13 +55405,7 @@
         <w:rPr>
           <w:lang w:val="en-US"/>
         </w:rPr>
-        <w:t xml:space="preserve">A </w:t>
-      </w:r>
-      <w:r>
-        <w:rPr>
-          <w:lang w:val="en-US"/>
-        </w:rPr>
-        <w:t>FolderSimilar constraint checks a folder by comparing its content</w:t>
+        <w:t>A FolderSimilar constraint checks a folder by comparing its content</w:t>
       </w:r>
       <w:r>
         <w:rPr>
@@ -56498,25 +56302,7 @@
         <w:rPr>
           <w:lang w:val="en-US"/>
         </w:rPr>
-        <w:t xml:space="preserve">A </w:t>
-      </w:r>
-      <w:r>
-        <w:rPr>
-          <w:lang w:val="en-US"/>
-        </w:rPr>
-        <w:t>Link</w:t>
-      </w:r>
-      <w:r>
-        <w:rPr>
-          <w:lang w:val="en-US"/>
-        </w:rPr>
-        <w:t xml:space="preserve"> constraint checks </w:t>
-      </w:r>
-      <w:r>
-        <w:rPr>
-          <w:lang w:val="en-US"/>
-        </w:rPr>
-        <w:t xml:space="preserve">the result of </w:t>
+        <w:t xml:space="preserve">A Link constraint checks the result of </w:t>
       </w:r>
       <w:r>
         <w:rPr>
@@ -56925,8 +56711,8 @@
           <w:lang w:val="en-US"/>
         </w:rPr>
       </w:pPr>
-      <w:bookmarkStart w:id="17" w:name="table_link_constraints"/>
-      <w:bookmarkEnd w:id="17"/>
+      <w:bookmarkStart w:id="16" w:name="table_link_constraints"/>
+      <w:bookmarkEnd w:id="16"/>
       <w:r>
         <w:rPr>
           <w:b/>
@@ -57652,31 +57438,7 @@
         <w:rPr>
           <w:lang w:val="en-US"/>
         </w:rPr>
-        <w:t xml:space="preserve">Example – a </w:t>
-      </w:r>
-      <w:r>
-        <w:rPr>
-          <w:lang w:val="en-US"/>
-        </w:rPr>
-        <w:t>global</w:t>
-      </w:r>
-      <w:r>
-        <w:rPr>
-          <w:lang w:val="en-US"/>
-        </w:rPr>
-        <w:t xml:space="preserve"> link definition (</w:t>
-      </w:r>
-      <w:r>
-        <w:rPr>
-          <w:lang w:val="en-US"/>
-        </w:rPr>
-        <w:t xml:space="preserve">referenced by @linkName) </w:t>
-      </w:r>
-      <w:r>
-        <w:rPr>
-          <w:lang w:val="en-US"/>
-        </w:rPr>
-        <w:t xml:space="preserve">can be resolved to </w:t>
+        <w:t xml:space="preserve">Example – a global link definition (referenced by @linkName) can be resolved to </w:t>
       </w:r>
       <w:r>
         <w:rPr>
@@ -57997,18 +57759,7 @@
           <w:highlight w:val="white"/>
           <w:lang w:val="en-US"/>
         </w:rPr>
-        <w:t xml:space="preserve">       </w:t>
-      </w:r>
-      <w:r>
-        <w:rPr>
-          <w:rFonts w:ascii="Courier New" w:hAnsi="Courier New" w:cs="Courier New"/>
-          <w:color w:val="F5844C"/>
-          <w:sz w:val="18"/>
-          <w:szCs w:val="18"/>
-          <w:highlight w:val="white"/>
-          <w:lang w:val="en-US"/>
-        </w:rPr>
-        <w:t>c</w:t>
+        <w:t xml:space="preserve">       c</w:t>
       </w:r>
       <w:r>
         <w:rPr>
@@ -58583,6 +58334,7 @@
     <w:p>
       <w:pPr>
         <w:pStyle w:val="Heading4"/>
+        <w:spacing w:after="160"/>
         <w:rPr>
           <w:lang w:val="en-US"/>
         </w:rPr>
@@ -58596,6 +58348,1988 @@
     </w:p>
     <w:p>
       <w:pPr>
+        <w:rPr>
+          <w:lang w:val="en-US"/>
+        </w:rPr>
+      </w:pPr>
+      <w:r>
+        <w:rPr>
+          <w:lang w:val="en-US"/>
+        </w:rPr>
+        <w:t xml:space="preserve">A TargetSize constraint checks </w:t>
+      </w:r>
+      <w:r>
+        <w:rPr>
+          <w:lang w:val="en-US"/>
+        </w:rPr>
+        <w:t xml:space="preserve">the outcome of selecting a </w:t>
+      </w:r>
+      <w:r>
+        <w:rPr>
+          <w:lang w:val="en-US"/>
+        </w:rPr>
+        <w:t>target</w:t>
+      </w:r>
+      <w:r>
+        <w:rPr>
+          <w:lang w:val="en-US"/>
+        </w:rPr>
+        <w:t xml:space="preserve">. A target is a </w:t>
+      </w:r>
+      <w:r>
+        <w:rPr>
+          <w:lang w:val="en-US"/>
+        </w:rPr>
+        <w:t xml:space="preserve">set of resources or nodes to which </w:t>
+      </w:r>
+      <w:r>
+        <w:rPr>
+          <w:lang w:val="en-US"/>
+        </w:rPr>
+        <w:t>validation s</w:t>
+      </w:r>
+      <w:r>
+        <w:rPr>
+          <w:lang w:val="en-US"/>
+        </w:rPr>
+        <w:t>hall be applied</w:t>
+      </w:r>
+      <w:r>
+        <w:rPr>
+          <w:lang w:val="en-US"/>
+        </w:rPr>
+        <w:t xml:space="preserve"> (shape target)</w:t>
+      </w:r>
+      <w:r>
+        <w:rPr>
+          <w:lang w:val="en-US"/>
+        </w:rPr>
+        <w:t>, or which are the result of applying a link definition</w:t>
+      </w:r>
+      <w:r>
+        <w:rPr>
+          <w:lang w:val="en-US"/>
+        </w:rPr>
+        <w:t xml:space="preserve"> to a resource</w:t>
+      </w:r>
+      <w:r>
+        <w:rPr>
+          <w:lang w:val="en-US"/>
+        </w:rPr>
+        <w:t xml:space="preserve"> (link target)</w:t>
+      </w:r>
+      <w:r>
+        <w:rPr>
+          <w:lang w:val="en-US"/>
+        </w:rPr>
+        <w:t xml:space="preserve">. </w:t>
+      </w:r>
+      <w:r>
+        <w:rPr>
+          <w:lang w:val="en-US"/>
+        </w:rPr>
+        <w:t xml:space="preserve">The focus nodes selected from a shape target resource can also be regarded as a target. </w:t>
+      </w:r>
+      <w:r>
+        <w:rPr>
+          <w:lang w:val="en-US"/>
+        </w:rPr>
+        <w:t>Accordingly, the constraint element (</w:t>
+      </w:r>
+      <w:r>
+        <w:rPr>
+          <w:rFonts w:ascii="Courier New" w:hAnsi="Courier New" w:cs="Courier New"/>
+          <w:lang w:val="en-US"/>
+        </w:rPr>
+        <w:t>&lt;targetSize&gt;</w:t>
+      </w:r>
+      <w:r>
+        <w:rPr>
+          <w:lang w:val="en-US"/>
+        </w:rPr>
+        <w:t>) can occur as child element of a shape element (</w:t>
+      </w:r>
+      <w:r>
+        <w:rPr>
+          <w:rFonts w:ascii="Courier New" w:hAnsi="Courier New" w:cs="Courier New"/>
+          <w:lang w:val="en-US"/>
+        </w:rPr>
+        <w:t>&lt;file&gt;</w:t>
+      </w:r>
+      <w:r>
+        <w:rPr>
+          <w:lang w:val="en-US"/>
+        </w:rPr>
+        <w:t xml:space="preserve"> or </w:t>
+      </w:r>
+      <w:r>
+        <w:rPr>
+          <w:rFonts w:ascii="Courier New" w:hAnsi="Courier New" w:cs="Courier New"/>
+          <w:lang w:val="en-US"/>
+        </w:rPr>
+        <w:t>&lt;folder&gt;</w:t>
+      </w:r>
+      <w:r>
+        <w:rPr>
+          <w:lang w:val="en-US"/>
+        </w:rPr>
+        <w:t>), a link definition element (</w:t>
+      </w:r>
+      <w:r>
+        <w:rPr>
+          <w:rFonts w:ascii="Courier New" w:hAnsi="Courier New" w:cs="Courier New"/>
+          <w:lang w:val="en-US"/>
+        </w:rPr>
+        <w:t>linkDef</w:t>
+      </w:r>
+      <w:r>
+        <w:rPr>
+          <w:lang w:val="en-US"/>
+        </w:rPr>
+        <w:t>)</w:t>
+      </w:r>
+      <w:r>
+        <w:rPr>
+          <w:lang w:val="en-US"/>
+        </w:rPr>
+        <w:t xml:space="preserve"> or </w:t>
+      </w:r>
+      <w:r>
+        <w:rPr>
+          <w:lang w:val="en-US"/>
+        </w:rPr>
+        <w:t>a focus declaration (</w:t>
+      </w:r>
+      <w:r>
+        <w:rPr>
+          <w:rFonts w:ascii="Courier New" w:hAnsi="Courier New" w:cs="Courier New"/>
+          <w:lang w:val="en-US"/>
+        </w:rPr>
+        <w:t>&lt;focusNode&gt;</w:t>
+      </w:r>
+      <w:r>
+        <w:rPr>
+          <w:lang w:val="en-US"/>
+        </w:rPr>
+        <w:t>)</w:t>
+      </w:r>
+      <w:r>
+        <w:rPr>
+          <w:lang w:val="en-US"/>
+        </w:rPr>
+        <w:t>.</w:t>
+      </w:r>
+      <w:r>
+        <w:rPr>
+          <w:lang w:val="en-US"/>
+        </w:rPr>
+        <w:t xml:space="preserve"> </w:t>
+      </w:r>
+    </w:p>
+    <w:p>
+      <w:pPr>
+        <w:rPr>
+          <w:lang w:val="en-US"/>
+        </w:rPr>
+      </w:pPr>
+      <w:r>
+        <w:rPr>
+          <w:lang w:val="en-US"/>
+        </w:rPr>
+        <w:t xml:space="preserve">The available constraint facets </w:t>
+      </w:r>
+      <w:r>
+        <w:rPr>
+          <w:lang w:val="en-US"/>
+        </w:rPr>
+        <w:t>depend on whether the target is selected by applying a link definition</w:t>
+      </w:r>
+      <w:r>
+        <w:rPr>
+          <w:lang w:val="en-US"/>
+        </w:rPr>
+        <w:t xml:space="preserve"> or by evaluating an XPath expression</w:t>
+      </w:r>
+      <w:r>
+        <w:rPr>
+          <w:lang w:val="en-US"/>
+        </w:rPr>
+        <w:t xml:space="preserve">. </w:t>
+      </w:r>
+      <w:r>
+        <w:rPr>
+          <w:lang w:val="en-US"/>
+        </w:rPr>
+        <w:t xml:space="preserve">When </w:t>
+      </w:r>
+      <w:r>
+        <w:rPr>
+          <w:lang w:val="en-US"/>
+        </w:rPr>
+        <w:t>a link definition is involved</w:t>
+      </w:r>
+      <w:r>
+        <w:rPr>
+          <w:lang w:val="en-US"/>
+        </w:rPr>
+        <w:t xml:space="preserve"> (shape target and link target), the available constraint facets are identical to the facets of </w:t>
+      </w:r>
+      <w:r>
+        <w:rPr>
+          <w:lang w:val="en-US"/>
+        </w:rPr>
+        <w:t xml:space="preserve">a Links constraint (see </w:t>
+      </w:r>
+      <w:hyperlink w:anchor="table_link_constraints" w:history="1">
+        <w:r>
+          <w:rPr>
+            <w:rStyle w:val="Hyperlink"/>
+            <w:lang w:val="en-US"/>
+          </w:rPr>
+          <w:t>Constraint nodes of a Link constraint</w:t>
+        </w:r>
+      </w:hyperlink>
+      <w:r>
+        <w:rPr>
+          <w:lang w:val="en-US"/>
+        </w:rPr>
+        <w:t xml:space="preserve">). </w:t>
+      </w:r>
+      <w:r>
+        <w:rPr>
+          <w:lang w:val="en-US"/>
+        </w:rPr>
+        <w:t>A target selected by an XPath expression</w:t>
+      </w:r>
+      <w:r>
+        <w:rPr>
+          <w:lang w:val="en-US"/>
+        </w:rPr>
+        <w:t xml:space="preserve"> (focus </w:t>
+      </w:r>
+      <w:r>
+        <w:rPr>
+          <w:lang w:val="en-US"/>
+        </w:rPr>
+        <w:t>nodes</w:t>
+      </w:r>
+      <w:r>
+        <w:rPr>
+          <w:lang w:val="en-US"/>
+        </w:rPr>
+        <w:t xml:space="preserve">), on the other hand, </w:t>
+      </w:r>
+      <w:r>
+        <w:rPr>
+          <w:lang w:val="en-US"/>
+        </w:rPr>
+        <w:t>supports only @count, @minCount and @maxCount checks. Th</w:t>
+      </w:r>
+      <w:r>
+        <w:rPr>
+          <w:lang w:val="en-US"/>
+        </w:rPr>
+        <w:t xml:space="preserve">e available constraint attributes of a </w:t>
+      </w:r>
+      <w:r>
+        <w:rPr>
+          <w:rFonts w:ascii="Courier New" w:hAnsi="Courier New" w:cs="Courier New"/>
+          <w:lang w:val="en-US"/>
+        </w:rPr>
+        <w:t>&lt;targetSize&gt;</w:t>
+      </w:r>
+      <w:r>
+        <w:rPr>
+          <w:lang w:val="en-US"/>
+        </w:rPr>
+        <w:t xml:space="preserve"> element thus depend on the parent element: </w:t>
+      </w:r>
+      <w:r>
+        <w:rPr>
+          <w:lang w:val="en-US"/>
+        </w:rPr>
+        <w:t xml:space="preserve">in the cases of </w:t>
+      </w:r>
+      <w:r>
+        <w:rPr>
+          <w:rFonts w:ascii="Courier New" w:hAnsi="Courier New" w:cs="Courier New"/>
+          <w:lang w:val="en-US"/>
+        </w:rPr>
+        <w:t>&lt;file&gt;</w:t>
+      </w:r>
+      <w:r>
+        <w:rPr>
+          <w:lang w:val="en-US"/>
+        </w:rPr>
+        <w:t xml:space="preserve">, </w:t>
+      </w:r>
+      <w:r>
+        <w:rPr>
+          <w:rFonts w:ascii="Courier New" w:hAnsi="Courier New" w:cs="Courier New"/>
+          <w:lang w:val="en-US"/>
+        </w:rPr>
+        <w:t>&lt;folder&gt;</w:t>
+      </w:r>
+      <w:r>
+        <w:rPr>
+          <w:lang w:val="en-US"/>
+        </w:rPr>
+        <w:t xml:space="preserve"> and </w:t>
+      </w:r>
+      <w:r>
+        <w:rPr>
+          <w:rFonts w:ascii="Courier New" w:hAnsi="Courier New" w:cs="Courier New"/>
+          <w:lang w:val="en-US"/>
+        </w:rPr>
+        <w:t>&lt;linkDef&gt;</w:t>
+      </w:r>
+      <w:r>
+        <w:rPr>
+          <w:lang w:val="en-US"/>
+        </w:rPr>
+        <w:t xml:space="preserve">, it is the complete set of facets supported by a Link constraint; in the case of </w:t>
+      </w:r>
+      <w:r>
+        <w:rPr>
+          <w:rFonts w:ascii="Courier New" w:hAnsi="Courier New" w:cs="Courier New"/>
+          <w:lang w:val="en-US"/>
+        </w:rPr>
+        <w:t>&lt;focusNode&gt;</w:t>
+      </w:r>
+      <w:r>
+        <w:rPr>
+          <w:lang w:val="en-US"/>
+        </w:rPr>
+        <w:t xml:space="preserve"> it is a small subset of these.</w:t>
+      </w:r>
+    </w:p>
+    <w:p>
+      <w:pPr>
+        <w:rPr>
+          <w:lang w:val="en-US"/>
+        </w:rPr>
+      </w:pPr>
+      <w:r>
+        <w:rPr>
+          <w:lang w:val="en-US"/>
+        </w:rPr>
+        <w:t xml:space="preserve">Example – a TargetSize constraint </w:t>
+      </w:r>
+      <w:r>
+        <w:rPr>
+          <w:lang w:val="en-US"/>
+        </w:rPr>
+        <w:t>applied to a file shape:</w:t>
+      </w:r>
+    </w:p>
+    <w:p>
+      <w:pPr>
+        <w:shd w:val="clear" w:color="auto" w:fill="FFFFFF"/>
+        <w:autoSpaceDE w:val="0"/>
+        <w:autoSpaceDN w:val="0"/>
+        <w:adjustRightInd w:val="0"/>
+        <w:spacing w:after="0" w:line="240" w:lineRule="auto"/>
+        <w:rPr>
+          <w:rFonts w:ascii="Courier New" w:hAnsi="Courier New" w:cs="Courier New"/>
+          <w:color w:val="000096"/>
+          <w:sz w:val="18"/>
+          <w:szCs w:val="18"/>
+          <w:highlight w:val="white"/>
+          <w:lang w:val="en-US"/>
+        </w:rPr>
+      </w:pPr>
+      <w:r>
+        <w:rPr>
+          <w:rFonts w:ascii="Courier New" w:hAnsi="Courier New" w:cs="Courier New"/>
+          <w:color w:val="000096"/>
+          <w:sz w:val="18"/>
+          <w:szCs w:val="18"/>
+          <w:highlight w:val="white"/>
+          <w:lang w:val="en-US"/>
+        </w:rPr>
+        <w:t>&lt;f</w:t>
+      </w:r>
+      <w:r>
+        <w:rPr>
+          <w:rFonts w:ascii="Courier New" w:hAnsi="Courier New" w:cs="Courier New"/>
+          <w:color w:val="000096"/>
+          <w:sz w:val="18"/>
+          <w:szCs w:val="18"/>
+          <w:highlight w:val="white"/>
+          <w:lang w:val="en-US"/>
+        </w:rPr>
+        <w:t>older</w:t>
+      </w:r>
+      <w:r>
+        <w:rPr>
+          <w:rFonts w:ascii="Courier New" w:hAnsi="Courier New" w:cs="Courier New"/>
+          <w:color w:val="F5844C"/>
+          <w:sz w:val="18"/>
+          <w:szCs w:val="18"/>
+          <w:highlight w:val="white"/>
+          <w:lang w:val="en-US"/>
+        </w:rPr>
+        <w:t xml:space="preserve"> </w:t>
+      </w:r>
+      <w:r>
+        <w:rPr>
+          <w:rFonts w:ascii="Courier New" w:hAnsi="Courier New" w:cs="Courier New"/>
+          <w:color w:val="F5844C"/>
+          <w:sz w:val="18"/>
+          <w:szCs w:val="18"/>
+          <w:highlight w:val="white"/>
+          <w:lang w:val="en-US"/>
+        </w:rPr>
+        <w:t>uri</w:t>
+      </w:r>
+      <w:r>
+        <w:rPr>
+          <w:rFonts w:ascii="Courier New" w:hAnsi="Courier New" w:cs="Courier New"/>
+          <w:color w:val="FF8040"/>
+          <w:sz w:val="18"/>
+          <w:szCs w:val="18"/>
+          <w:highlight w:val="white"/>
+          <w:lang w:val="en-US"/>
+        </w:rPr>
+        <w:t>=</w:t>
+      </w:r>
+      <w:r>
+        <w:rPr>
+          <w:rFonts w:ascii="Courier New" w:hAnsi="Courier New" w:cs="Courier New"/>
+          <w:color w:val="993300"/>
+          <w:sz w:val="18"/>
+          <w:szCs w:val="18"/>
+          <w:highlight w:val="white"/>
+          <w:lang w:val="en-US"/>
+        </w:rPr>
+        <w:t>"data</w:t>
+      </w:r>
+      <w:r>
+        <w:rPr>
+          <w:rFonts w:ascii="Courier New" w:hAnsi="Courier New" w:cs="Courier New"/>
+          <w:color w:val="993300"/>
+          <w:sz w:val="18"/>
+          <w:szCs w:val="18"/>
+          <w:highlight w:val="white"/>
+          <w:lang w:val="en-US"/>
+        </w:rPr>
+        <w:t>/</w:t>
+      </w:r>
+      <w:r>
+        <w:rPr>
+          <w:rFonts w:ascii="Courier New" w:hAnsi="Courier New" w:cs="Courier New"/>
+          <w:color w:val="993300"/>
+          <w:sz w:val="18"/>
+          <w:szCs w:val="18"/>
+          <w:highlight w:val="white"/>
+          <w:lang w:val="en-US"/>
+        </w:rPr>
+        <w:t>air"</w:t>
+      </w:r>
+      <w:r>
+        <w:rPr>
+          <w:rFonts w:ascii="Courier New" w:hAnsi="Courier New" w:cs="Courier New"/>
+          <w:color w:val="000096"/>
+          <w:sz w:val="18"/>
+          <w:szCs w:val="18"/>
+          <w:highlight w:val="white"/>
+          <w:lang w:val="en-US"/>
+        </w:rPr>
+        <w:t>&gt;</w:t>
+      </w:r>
+      <w:r>
+        <w:rPr>
+          <w:rFonts w:ascii="Courier New" w:hAnsi="Courier New" w:cs="Courier New"/>
+          <w:color w:val="000000"/>
+          <w:sz w:val="18"/>
+          <w:szCs w:val="18"/>
+          <w:highlight w:val="white"/>
+          <w:lang w:val="en-US"/>
+        </w:rPr>
+        <w:br/>
+      </w:r>
+      <w:r>
+        <w:rPr>
+          <w:rFonts w:ascii="Courier New" w:hAnsi="Courier New" w:cs="Courier New"/>
+          <w:color w:val="000096"/>
+          <w:sz w:val="18"/>
+          <w:szCs w:val="18"/>
+          <w:highlight w:val="white"/>
+          <w:lang w:val="en-US"/>
+        </w:rPr>
+        <w:t xml:space="preserve">    </w:t>
+      </w:r>
+      <w:r>
+        <w:rPr>
+          <w:rFonts w:ascii="Courier New" w:hAnsi="Courier New" w:cs="Courier New"/>
+          <w:color w:val="000096"/>
+          <w:sz w:val="18"/>
+          <w:szCs w:val="18"/>
+          <w:highlight w:val="white"/>
+          <w:lang w:val="en-US"/>
+        </w:rPr>
+        <w:t>&lt;file</w:t>
+      </w:r>
+      <w:r>
+        <w:rPr>
+          <w:rFonts w:ascii="Courier New" w:hAnsi="Courier New" w:cs="Courier New"/>
+          <w:color w:val="F5844C"/>
+          <w:sz w:val="18"/>
+          <w:szCs w:val="18"/>
+          <w:highlight w:val="white"/>
+          <w:lang w:val="en-US"/>
+        </w:rPr>
+        <w:t xml:space="preserve"> navigateFOX</w:t>
+      </w:r>
+      <w:r>
+        <w:rPr>
+          <w:rFonts w:ascii="Courier New" w:hAnsi="Courier New" w:cs="Courier New"/>
+          <w:color w:val="FF8040"/>
+          <w:sz w:val="18"/>
+          <w:szCs w:val="18"/>
+          <w:highlight w:val="white"/>
+          <w:lang w:val="en-US"/>
+        </w:rPr>
+        <w:t>=</w:t>
+      </w:r>
+      <w:r>
+        <w:rPr>
+          <w:rFonts w:ascii="Courier New" w:hAnsi="Courier New" w:cs="Courier New"/>
+          <w:color w:val="993300"/>
+          <w:sz w:val="18"/>
+          <w:szCs w:val="18"/>
+          <w:highlight w:val="white"/>
+          <w:lang w:val="en-US"/>
+        </w:rPr>
+        <w:t>"</w:t>
+      </w:r>
+      <w:r>
+        <w:rPr>
+          <w:rFonts w:ascii="Courier New" w:hAnsi="Courier New" w:cs="Courier New"/>
+          <w:color w:val="993300"/>
+          <w:sz w:val="18"/>
+          <w:szCs w:val="18"/>
+          <w:highlight w:val="white"/>
+          <w:lang w:val="en-US"/>
+        </w:rPr>
+        <w:t>.</w:t>
+      </w:r>
+      <w:r>
+        <w:rPr>
+          <w:rFonts w:ascii="Courier New" w:hAnsi="Courier New" w:cs="Courier New"/>
+          <w:color w:val="993300"/>
+          <w:sz w:val="18"/>
+          <w:szCs w:val="18"/>
+          <w:highlight w:val="white"/>
+          <w:lang w:val="en-US"/>
+        </w:rPr>
+        <w:t>\</w:t>
+      </w:r>
+      <w:r>
+        <w:rPr>
+          <w:rFonts w:ascii="Courier New" w:hAnsi="Courier New" w:cs="Courier New"/>
+          <w:color w:val="993300"/>
+          <w:sz w:val="18"/>
+          <w:szCs w:val="18"/>
+          <w:highlight w:val="white"/>
+          <w:lang w:val="en-US"/>
+        </w:rPr>
+        <w:t>\denmark</w:t>
+      </w:r>
+      <w:r>
+        <w:rPr>
+          <w:rFonts w:ascii="Courier New" w:hAnsi="Courier New" w:cs="Courier New"/>
+          <w:color w:val="993300"/>
+          <w:sz w:val="18"/>
+          <w:szCs w:val="18"/>
+          <w:highlight w:val="white"/>
+          <w:lang w:val="en-US"/>
+        </w:rPr>
+        <w:t>\airport-*.xml"</w:t>
+      </w:r>
+      <w:r>
+        <w:rPr>
+          <w:rFonts w:ascii="Courier New" w:hAnsi="Courier New" w:cs="Courier New"/>
+          <w:color w:val="000096"/>
+          <w:sz w:val="18"/>
+          <w:szCs w:val="18"/>
+          <w:highlight w:val="white"/>
+          <w:lang w:val="en-US"/>
+        </w:rPr>
+        <w:t>&gt;</w:t>
+      </w:r>
+      <w:r>
+        <w:rPr>
+          <w:rFonts w:ascii="Courier New" w:hAnsi="Courier New" w:cs="Courier New"/>
+          <w:color w:val="000000"/>
+          <w:sz w:val="18"/>
+          <w:szCs w:val="18"/>
+          <w:highlight w:val="white"/>
+          <w:lang w:val="en-US"/>
+        </w:rPr>
+        <w:br/>
+      </w:r>
+      <w:r>
+        <w:rPr>
+          <w:rFonts w:ascii="Courier New" w:hAnsi="Courier New" w:cs="Courier New"/>
+          <w:color w:val="000000"/>
+          <w:sz w:val="18"/>
+          <w:szCs w:val="18"/>
+          <w:highlight w:val="white"/>
+          <w:lang w:val="en-US"/>
+        </w:rPr>
+        <w:t xml:space="preserve">    </w:t>
+      </w:r>
+      <w:r>
+        <w:rPr>
+          <w:rFonts w:ascii="Courier New" w:hAnsi="Courier New" w:cs="Courier New"/>
+          <w:color w:val="000000"/>
+          <w:sz w:val="18"/>
+          <w:szCs w:val="18"/>
+          <w:highlight w:val="white"/>
+          <w:lang w:val="en-US"/>
+        </w:rPr>
+        <w:t xml:space="preserve">    </w:t>
+      </w:r>
+      <w:r>
+        <w:rPr>
+          <w:rFonts w:ascii="Courier New" w:hAnsi="Courier New" w:cs="Courier New"/>
+          <w:color w:val="000096"/>
+          <w:sz w:val="18"/>
+          <w:szCs w:val="18"/>
+          <w:highlight w:val="white"/>
+          <w:lang w:val="en-US"/>
+        </w:rPr>
+        <w:t>&lt;targetSize</w:t>
+      </w:r>
+      <w:r>
+        <w:rPr>
+          <w:rFonts w:ascii="Courier New" w:hAnsi="Courier New" w:cs="Courier New"/>
+          <w:color w:val="F5844C"/>
+          <w:sz w:val="18"/>
+          <w:szCs w:val="18"/>
+          <w:highlight w:val="white"/>
+          <w:lang w:val="en-US"/>
+        </w:rPr>
+        <w:t xml:space="preserve"> minCount</w:t>
+      </w:r>
+      <w:r>
+        <w:rPr>
+          <w:rFonts w:ascii="Courier New" w:hAnsi="Courier New" w:cs="Courier New"/>
+          <w:color w:val="FF8040"/>
+          <w:sz w:val="18"/>
+          <w:szCs w:val="18"/>
+          <w:highlight w:val="white"/>
+          <w:lang w:val="en-US"/>
+        </w:rPr>
+        <w:t>=</w:t>
+      </w:r>
+      <w:r>
+        <w:rPr>
+          <w:rFonts w:ascii="Courier New" w:hAnsi="Courier New" w:cs="Courier New"/>
+          <w:color w:val="993300"/>
+          <w:sz w:val="18"/>
+          <w:szCs w:val="18"/>
+          <w:highlight w:val="white"/>
+          <w:lang w:val="en-US"/>
+        </w:rPr>
+        <w:t>"1</w:t>
+      </w:r>
+      <w:r>
+        <w:rPr>
+          <w:rFonts w:ascii="Courier New" w:hAnsi="Courier New" w:cs="Courier New"/>
+          <w:color w:val="993300"/>
+          <w:sz w:val="18"/>
+          <w:szCs w:val="18"/>
+          <w:highlight w:val="white"/>
+          <w:lang w:val="en-US"/>
+        </w:rPr>
+        <w:t>5</w:t>
+      </w:r>
+      <w:r>
+        <w:rPr>
+          <w:rFonts w:ascii="Courier New" w:hAnsi="Courier New" w:cs="Courier New"/>
+          <w:color w:val="993300"/>
+          <w:sz w:val="18"/>
+          <w:szCs w:val="18"/>
+          <w:highlight w:val="white"/>
+          <w:lang w:val="en-US"/>
+        </w:rPr>
+        <w:t>"</w:t>
+      </w:r>
+      <w:r>
+        <w:rPr>
+          <w:rFonts w:ascii="Courier New" w:hAnsi="Courier New" w:cs="Courier New"/>
+          <w:color w:val="F5844C"/>
+          <w:sz w:val="18"/>
+          <w:szCs w:val="18"/>
+          <w:highlight w:val="white"/>
+          <w:lang w:val="en-US"/>
+        </w:rPr>
+        <w:t xml:space="preserve"> minCountMsg</w:t>
+      </w:r>
+      <w:r>
+        <w:rPr>
+          <w:rFonts w:ascii="Courier New" w:hAnsi="Courier New" w:cs="Courier New"/>
+          <w:color w:val="FF8040"/>
+          <w:sz w:val="18"/>
+          <w:szCs w:val="18"/>
+          <w:highlight w:val="white"/>
+          <w:lang w:val="en-US"/>
+        </w:rPr>
+        <w:t>=</w:t>
+      </w:r>
+      <w:r>
+        <w:rPr>
+          <w:rFonts w:ascii="Courier New" w:hAnsi="Courier New" w:cs="Courier New"/>
+          <w:color w:val="993300"/>
+          <w:sz w:val="18"/>
+          <w:szCs w:val="18"/>
+          <w:highlight w:val="white"/>
+          <w:lang w:val="en-US"/>
+        </w:rPr>
+        <w:t>"Too few airport files."</w:t>
+      </w:r>
+      <w:r>
+        <w:rPr>
+          <w:rFonts w:ascii="Courier New" w:hAnsi="Courier New" w:cs="Courier New"/>
+          <w:color w:val="000096"/>
+          <w:sz w:val="18"/>
+          <w:szCs w:val="18"/>
+          <w:highlight w:val="white"/>
+          <w:lang w:val="en-US"/>
+        </w:rPr>
+        <w:t>/&gt;</w:t>
+      </w:r>
+      <w:r>
+        <w:rPr>
+          <w:rFonts w:ascii="Courier New" w:hAnsi="Courier New" w:cs="Courier New"/>
+          <w:color w:val="000000"/>
+          <w:sz w:val="18"/>
+          <w:szCs w:val="18"/>
+          <w:highlight w:val="white"/>
+          <w:lang w:val="en-US"/>
+        </w:rPr>
+        <w:br/>
+      </w:r>
+      <w:r>
+        <w:rPr>
+          <w:rFonts w:ascii="Courier New" w:hAnsi="Courier New" w:cs="Courier New"/>
+          <w:color w:val="000096"/>
+          <w:sz w:val="18"/>
+          <w:szCs w:val="18"/>
+          <w:highlight w:val="white"/>
+          <w:lang w:val="en-US"/>
+        </w:rPr>
+        <w:t xml:space="preserve">    </w:t>
+      </w:r>
+      <w:r>
+        <w:rPr>
+          <w:rFonts w:ascii="Courier New" w:hAnsi="Courier New" w:cs="Courier New"/>
+          <w:color w:val="000096"/>
+          <w:sz w:val="18"/>
+          <w:szCs w:val="18"/>
+          <w:highlight w:val="white"/>
+          <w:lang w:val="en-US"/>
+        </w:rPr>
+        <w:t>&lt;/file&gt;</w:t>
+      </w:r>
+    </w:p>
+    <w:p>
+      <w:pPr>
+        <w:rPr>
+          <w:rFonts w:ascii="Courier New" w:hAnsi="Courier New" w:cs="Courier New"/>
+          <w:color w:val="000096"/>
+          <w:sz w:val="18"/>
+          <w:szCs w:val="18"/>
+          <w:lang w:val="en-US"/>
+        </w:rPr>
+      </w:pPr>
+      <w:r>
+        <w:rPr>
+          <w:rFonts w:ascii="Courier New" w:hAnsi="Courier New" w:cs="Courier New"/>
+          <w:color w:val="000096"/>
+          <w:sz w:val="18"/>
+          <w:szCs w:val="18"/>
+          <w:highlight w:val="white"/>
+          <w:lang w:val="en-US"/>
+        </w:rPr>
+        <w:t>&lt;/f</w:t>
+      </w:r>
+      <w:r>
+        <w:rPr>
+          <w:rFonts w:ascii="Courier New" w:hAnsi="Courier New" w:cs="Courier New"/>
+          <w:color w:val="000096"/>
+          <w:sz w:val="18"/>
+          <w:szCs w:val="18"/>
+          <w:highlight w:val="white"/>
+          <w:lang w:val="en-US"/>
+        </w:rPr>
+        <w:t>older</w:t>
+      </w:r>
+      <w:r>
+        <w:rPr>
+          <w:rFonts w:ascii="Courier New" w:hAnsi="Courier New" w:cs="Courier New"/>
+          <w:color w:val="000096"/>
+          <w:sz w:val="18"/>
+          <w:szCs w:val="18"/>
+          <w:highlight w:val="white"/>
+          <w:lang w:val="en-US"/>
+        </w:rPr>
+        <w:t>&gt;</w:t>
+      </w:r>
+    </w:p>
+    <w:p>
+      <w:pPr>
+        <w:rPr>
+          <w:rFonts w:ascii="Courier New" w:hAnsi="Courier New" w:cs="Courier New"/>
+          <w:sz w:val="18"/>
+          <w:szCs w:val="18"/>
+          <w:highlight w:val="white"/>
+          <w:lang w:val="en-US"/>
+        </w:rPr>
+      </w:pPr>
+      <w:r>
+        <w:rPr>
+          <w:lang w:val="en-US"/>
+        </w:rPr>
+        <w:t xml:space="preserve">When a </w:t>
+      </w:r>
+      <w:r>
+        <w:rPr>
+          <w:rFonts w:ascii="Courier New" w:hAnsi="Courier New" w:cs="Courier New"/>
+          <w:lang w:val="en-US"/>
+        </w:rPr>
+        <w:t>&lt;targetSize&gt;</w:t>
+      </w:r>
+      <w:r>
+        <w:rPr>
+          <w:lang w:val="en-US"/>
+        </w:rPr>
+        <w:t xml:space="preserve"> constraint refer</w:t>
+      </w:r>
+      <w:r>
+        <w:rPr>
+          <w:lang w:val="en-US"/>
+        </w:rPr>
+        <w:t>s</w:t>
+      </w:r>
+      <w:r>
+        <w:rPr>
+          <w:lang w:val="en-US"/>
+        </w:rPr>
+        <w:t xml:space="preserve"> to </w:t>
+      </w:r>
+      <w:r>
+        <w:rPr>
+          <w:lang w:val="en-US"/>
+        </w:rPr>
+        <w:t>the target of a shape (here: a file shape)</w:t>
+      </w:r>
+      <w:r>
+        <w:rPr>
+          <w:lang w:val="en-US"/>
+        </w:rPr>
+        <w:t xml:space="preserve">, the results of constraint validation refer to the target resource from the </w:t>
+      </w:r>
+      <w:r>
+        <w:rPr>
+          <w:i/>
+          <w:lang w:val="en-US"/>
+        </w:rPr>
+        <w:t>parent</w:t>
+      </w:r>
+      <w:r>
+        <w:rPr>
+          <w:lang w:val="en-US"/>
+        </w:rPr>
+        <w:t xml:space="preserve"> shape </w:t>
+      </w:r>
+      <w:r>
+        <w:rPr>
+          <w:lang w:val="en-US"/>
+        </w:rPr>
+        <w:t>(here: a folder shape</w:t>
+      </w:r>
+      <w:r>
+        <w:rPr>
+          <w:lang w:val="en-US"/>
+        </w:rPr>
+        <w:t xml:space="preserve"> with a relative URI </w:t>
+      </w:r>
+      <w:r>
+        <w:rPr>
+          <w:rFonts w:ascii="Courier New" w:hAnsi="Courier New" w:cs="Courier New"/>
+          <w:lang w:val="en-US"/>
+        </w:rPr>
+        <w:t>data/air</w:t>
+      </w:r>
+      <w:r>
+        <w:rPr>
+          <w:lang w:val="en-US"/>
+        </w:rPr>
+        <w:t xml:space="preserve">) </w:t>
+      </w:r>
+      <w:r>
+        <w:rPr>
+          <w:lang w:val="en-US"/>
+        </w:rPr>
+        <w:t xml:space="preserve">which was the </w:t>
+      </w:r>
+      <w:r>
+        <w:rPr>
+          <w:lang w:val="en-US"/>
+        </w:rPr>
+        <w:t xml:space="preserve">evaluation </w:t>
+      </w:r>
+      <w:r>
+        <w:rPr>
+          <w:lang w:val="en-US"/>
+        </w:rPr>
+        <w:t>context when determining the shape target.</w:t>
+      </w:r>
+    </w:p>
+    <w:p>
+      <w:pPr>
+        <w:shd w:val="clear" w:color="auto" w:fill="FFFFFF"/>
+        <w:autoSpaceDE w:val="0"/>
+        <w:autoSpaceDN w:val="0"/>
+        <w:adjustRightInd w:val="0"/>
+        <w:spacing w:after="0" w:line="240" w:lineRule="auto"/>
+        <w:rPr>
+          <w:rFonts w:ascii="Courier New" w:hAnsi="Courier New" w:cs="Courier New"/>
+          <w:sz w:val="18"/>
+          <w:szCs w:val="18"/>
+          <w:highlight w:val="white"/>
+          <w:lang w:val="en-US"/>
+        </w:rPr>
+      </w:pPr>
+    </w:p>
+    <w:p>
+      <w:pPr>
+        <w:rPr>
+          <w:lang w:val="en-US"/>
+        </w:rPr>
+      </w:pPr>
+      <w:r>
+        <w:rPr>
+          <w:lang w:val="en-US"/>
+        </w:rPr>
+        <w:t>Example – a TargetSize constraint applied to a folder shape:</w:t>
+      </w:r>
+    </w:p>
+    <w:p>
+      <w:pPr>
+        <w:shd w:val="clear" w:color="auto" w:fill="FFFFFF"/>
+        <w:autoSpaceDE w:val="0"/>
+        <w:autoSpaceDN w:val="0"/>
+        <w:adjustRightInd w:val="0"/>
+        <w:spacing w:after="0" w:line="240" w:lineRule="auto"/>
+        <w:rPr>
+          <w:rFonts w:ascii="Courier New" w:hAnsi="Courier New" w:cs="Courier New"/>
+          <w:color w:val="000096"/>
+          <w:sz w:val="18"/>
+          <w:szCs w:val="18"/>
+          <w:highlight w:val="white"/>
+          <w:lang w:val="en-US"/>
+        </w:rPr>
+      </w:pPr>
+      <w:r>
+        <w:rPr>
+          <w:rFonts w:ascii="Courier New" w:hAnsi="Courier New" w:cs="Courier New"/>
+          <w:color w:val="000096"/>
+          <w:sz w:val="18"/>
+          <w:szCs w:val="18"/>
+          <w:highlight w:val="white"/>
+          <w:lang w:val="en-US"/>
+        </w:rPr>
+        <w:lastRenderedPageBreak/>
+        <w:t>&lt;f</w:t>
+      </w:r>
+      <w:r>
+        <w:rPr>
+          <w:rFonts w:ascii="Courier New" w:hAnsi="Courier New" w:cs="Courier New"/>
+          <w:color w:val="000096"/>
+          <w:sz w:val="18"/>
+          <w:szCs w:val="18"/>
+          <w:highlight w:val="white"/>
+          <w:lang w:val="en-US"/>
+        </w:rPr>
+        <w:t>older</w:t>
+      </w:r>
+      <w:r>
+        <w:rPr>
+          <w:rFonts w:ascii="Courier New" w:hAnsi="Courier New" w:cs="Courier New"/>
+          <w:color w:val="F5844C"/>
+          <w:sz w:val="18"/>
+          <w:szCs w:val="18"/>
+          <w:highlight w:val="white"/>
+          <w:lang w:val="en-US"/>
+        </w:rPr>
+        <w:t xml:space="preserve"> </w:t>
+      </w:r>
+      <w:r>
+        <w:rPr>
+          <w:rFonts w:ascii="Courier New" w:hAnsi="Courier New" w:cs="Courier New"/>
+          <w:color w:val="F5844C"/>
+          <w:sz w:val="18"/>
+          <w:szCs w:val="18"/>
+          <w:highlight w:val="white"/>
+          <w:lang w:val="en-US"/>
+        </w:rPr>
+        <w:t>reflector1FOX</w:t>
+      </w:r>
+      <w:r>
+        <w:rPr>
+          <w:rFonts w:ascii="Courier New" w:hAnsi="Courier New" w:cs="Courier New"/>
+          <w:color w:val="FF8040"/>
+          <w:sz w:val="18"/>
+          <w:szCs w:val="18"/>
+          <w:highlight w:val="white"/>
+          <w:lang w:val="en-US"/>
+        </w:rPr>
+        <w:t>=</w:t>
+      </w:r>
+      <w:r>
+        <w:rPr>
+          <w:rFonts w:ascii="Courier New" w:hAnsi="Courier New" w:cs="Courier New"/>
+          <w:color w:val="993300"/>
+          <w:sz w:val="18"/>
+          <w:szCs w:val="18"/>
+          <w:highlight w:val="white"/>
+          <w:lang w:val="en-US"/>
+        </w:rPr>
+        <w:t>"</w:t>
+      </w:r>
+      <w:r>
+        <w:rPr>
+          <w:rFonts w:ascii="Courier New" w:hAnsi="Courier New" w:cs="Courier New"/>
+          <w:color w:val="993300"/>
+          <w:sz w:val="18"/>
+          <w:szCs w:val="18"/>
+          <w:highlight w:val="white"/>
+          <w:lang w:val="en-US"/>
+        </w:rPr>
+        <w:t>ancestor~::air</w:t>
+      </w:r>
+      <w:r>
+        <w:rPr>
+          <w:rFonts w:ascii="Courier New" w:hAnsi="Courier New" w:cs="Courier New"/>
+          <w:color w:val="993300"/>
+          <w:sz w:val="18"/>
+          <w:szCs w:val="18"/>
+          <w:highlight w:val="white"/>
+          <w:lang w:val="en-US"/>
+        </w:rPr>
+        <w:t>"</w:t>
+      </w:r>
+      <w:r>
+        <w:rPr>
+          <w:rFonts w:ascii="Courier New" w:hAnsi="Courier New" w:cs="Courier New"/>
+          <w:color w:val="F5844C"/>
+          <w:sz w:val="18"/>
+          <w:szCs w:val="18"/>
+          <w:highlight w:val="white"/>
+          <w:lang w:val="en-US"/>
+        </w:rPr>
+        <w:t xml:space="preserve"> </w:t>
+      </w:r>
+      <w:r>
+        <w:rPr>
+          <w:rFonts w:ascii="Courier New" w:hAnsi="Courier New" w:cs="Courier New"/>
+          <w:color w:val="F5844C"/>
+          <w:sz w:val="18"/>
+          <w:szCs w:val="18"/>
+          <w:highlight w:val="white"/>
+          <w:lang w:val="en-US"/>
+        </w:rPr>
+        <w:t>reflector</w:t>
+      </w:r>
+      <w:r>
+        <w:rPr>
+          <w:rFonts w:ascii="Courier New" w:hAnsi="Courier New" w:cs="Courier New"/>
+          <w:color w:val="F5844C"/>
+          <w:sz w:val="18"/>
+          <w:szCs w:val="18"/>
+          <w:highlight w:val="white"/>
+          <w:lang w:val="en-US"/>
+        </w:rPr>
+        <w:t>2</w:t>
+      </w:r>
+      <w:r>
+        <w:rPr>
+          <w:rFonts w:ascii="Courier New" w:hAnsi="Courier New" w:cs="Courier New"/>
+          <w:color w:val="F5844C"/>
+          <w:sz w:val="18"/>
+          <w:szCs w:val="18"/>
+          <w:highlight w:val="white"/>
+          <w:lang w:val="en-US"/>
+        </w:rPr>
+        <w:t>FOX</w:t>
+      </w:r>
+      <w:r>
+        <w:rPr>
+          <w:rFonts w:ascii="Courier New" w:hAnsi="Courier New" w:cs="Courier New"/>
+          <w:color w:val="FF8040"/>
+          <w:sz w:val="18"/>
+          <w:szCs w:val="18"/>
+          <w:highlight w:val="white"/>
+          <w:lang w:val="en-US"/>
+        </w:rPr>
+        <w:t>=</w:t>
+      </w:r>
+      <w:r>
+        <w:rPr>
+          <w:rFonts w:ascii="Courier New" w:hAnsi="Courier New" w:cs="Courier New"/>
+          <w:color w:val="993300"/>
+          <w:sz w:val="18"/>
+          <w:szCs w:val="18"/>
+          <w:highlight w:val="white"/>
+          <w:lang w:val="en-US"/>
+        </w:rPr>
+        <w:t>"</w:t>
+      </w:r>
+      <w:r>
+        <w:rPr>
+          <w:rFonts w:ascii="Courier New" w:hAnsi="Courier New" w:cs="Courier New"/>
+          <w:color w:val="993300"/>
+          <w:sz w:val="18"/>
+          <w:szCs w:val="18"/>
+          <w:highlight w:val="white"/>
+          <w:lang w:val="en-US"/>
+        </w:rPr>
+        <w:t>..\air.</w:t>
+      </w:r>
+      <w:r>
+        <w:rPr>
+          <w:rFonts w:ascii="Courier New" w:hAnsi="Courier New" w:cs="Courier New"/>
+          <w:color w:val="993300"/>
+          <w:sz w:val="18"/>
+          <w:szCs w:val="18"/>
+          <w:highlight w:val="white"/>
+          <w:lang w:val="en-US"/>
+        </w:rPr>
+        <w:t>reference</w:t>
+      </w:r>
+      <w:r>
+        <w:rPr>
+          <w:rFonts w:ascii="Courier New" w:hAnsi="Courier New" w:cs="Courier New"/>
+          <w:color w:val="993300"/>
+          <w:sz w:val="18"/>
+          <w:szCs w:val="18"/>
+          <w:highlight w:val="white"/>
+          <w:lang w:val="en-US"/>
+        </w:rPr>
+        <w:t>"</w:t>
+      </w:r>
+      <w:r>
+        <w:rPr>
+          <w:rFonts w:ascii="Courier New" w:hAnsi="Courier New" w:cs="Courier New"/>
+          <w:color w:val="000096"/>
+          <w:sz w:val="18"/>
+          <w:szCs w:val="18"/>
+          <w:highlight w:val="white"/>
+          <w:lang w:val="en-US"/>
+        </w:rPr>
+        <w:t>&gt;</w:t>
+      </w:r>
+      <w:r>
+        <w:rPr>
+          <w:rFonts w:ascii="Courier New" w:hAnsi="Courier New" w:cs="Courier New"/>
+          <w:color w:val="000000"/>
+          <w:sz w:val="18"/>
+          <w:szCs w:val="18"/>
+          <w:highlight w:val="white"/>
+          <w:lang w:val="en-US"/>
+        </w:rPr>
+        <w:br/>
+      </w:r>
+      <w:r>
+        <w:rPr>
+          <w:rFonts w:ascii="Courier New" w:hAnsi="Courier New" w:cs="Courier New"/>
+          <w:color w:val="000096"/>
+          <w:sz w:val="18"/>
+          <w:szCs w:val="18"/>
+          <w:highlight w:val="white"/>
+          <w:lang w:val="en-US"/>
+        </w:rPr>
+        <w:t xml:space="preserve">    </w:t>
+      </w:r>
+      <w:r>
+        <w:rPr>
+          <w:rFonts w:ascii="Courier New" w:hAnsi="Courier New" w:cs="Courier New"/>
+          <w:color w:val="000096"/>
+          <w:sz w:val="18"/>
+          <w:szCs w:val="18"/>
+          <w:highlight w:val="white"/>
+          <w:lang w:val="en-US"/>
+        </w:rPr>
+        <w:t>&lt;targetSize</w:t>
+      </w:r>
+      <w:r>
+        <w:rPr>
+          <w:rFonts w:ascii="Courier New" w:hAnsi="Courier New" w:cs="Courier New"/>
+          <w:color w:val="F5844C"/>
+          <w:sz w:val="18"/>
+          <w:szCs w:val="18"/>
+          <w:highlight w:val="white"/>
+          <w:lang w:val="en-US"/>
+        </w:rPr>
+        <w:t xml:space="preserve"> </w:t>
+      </w:r>
+      <w:r>
+        <w:rPr>
+          <w:rFonts w:ascii="Courier New" w:hAnsi="Courier New" w:cs="Courier New"/>
+          <w:color w:val="F5844C"/>
+          <w:sz w:val="18"/>
+          <w:szCs w:val="18"/>
+          <w:highlight w:val="white"/>
+          <w:lang w:val="en-US"/>
+        </w:rPr>
+        <w:t>c</w:t>
+      </w:r>
+      <w:r>
+        <w:rPr>
+          <w:rFonts w:ascii="Courier New" w:hAnsi="Courier New" w:cs="Courier New"/>
+          <w:color w:val="F5844C"/>
+          <w:sz w:val="18"/>
+          <w:szCs w:val="18"/>
+          <w:highlight w:val="white"/>
+          <w:lang w:val="en-US"/>
+        </w:rPr>
+        <w:t>ount</w:t>
+      </w:r>
+      <w:r>
+        <w:rPr>
+          <w:rFonts w:ascii="Courier New" w:hAnsi="Courier New" w:cs="Courier New"/>
+          <w:color w:val="FF8040"/>
+          <w:sz w:val="18"/>
+          <w:szCs w:val="18"/>
+          <w:highlight w:val="white"/>
+          <w:lang w:val="en-US"/>
+        </w:rPr>
+        <w:t>=</w:t>
+      </w:r>
+      <w:r>
+        <w:rPr>
+          <w:rFonts w:ascii="Courier New" w:hAnsi="Courier New" w:cs="Courier New"/>
+          <w:color w:val="993300"/>
+          <w:sz w:val="18"/>
+          <w:szCs w:val="18"/>
+          <w:highlight w:val="white"/>
+          <w:lang w:val="en-US"/>
+        </w:rPr>
+        <w:t>"1"</w:t>
+      </w:r>
+      <w:r>
+        <w:rPr>
+          <w:rFonts w:ascii="Courier New" w:hAnsi="Courier New" w:cs="Courier New"/>
+          <w:color w:val="F5844C"/>
+          <w:sz w:val="18"/>
+          <w:szCs w:val="18"/>
+          <w:highlight w:val="white"/>
+          <w:lang w:val="en-US"/>
+        </w:rPr>
+        <w:t xml:space="preserve"> </w:t>
+      </w:r>
+      <w:r>
+        <w:rPr>
+          <w:rFonts w:ascii="Courier New" w:hAnsi="Courier New" w:cs="Courier New"/>
+          <w:color w:val="F5844C"/>
+          <w:sz w:val="18"/>
+          <w:szCs w:val="18"/>
+          <w:highlight w:val="white"/>
+          <w:lang w:val="en-US"/>
+        </w:rPr>
+        <w:t>c</w:t>
+      </w:r>
+      <w:r>
+        <w:rPr>
+          <w:rFonts w:ascii="Courier New" w:hAnsi="Courier New" w:cs="Courier New"/>
+          <w:color w:val="F5844C"/>
+          <w:sz w:val="18"/>
+          <w:szCs w:val="18"/>
+          <w:highlight w:val="white"/>
+          <w:lang w:val="en-US"/>
+        </w:rPr>
+        <w:t>ountMsg</w:t>
+      </w:r>
+      <w:r>
+        <w:rPr>
+          <w:rFonts w:ascii="Courier New" w:hAnsi="Courier New" w:cs="Courier New"/>
+          <w:color w:val="FF8040"/>
+          <w:sz w:val="18"/>
+          <w:szCs w:val="18"/>
+          <w:highlight w:val="white"/>
+          <w:lang w:val="en-US"/>
+        </w:rPr>
+        <w:t>=</w:t>
+      </w:r>
+      <w:r>
+        <w:rPr>
+          <w:rFonts w:ascii="Courier New" w:hAnsi="Courier New" w:cs="Courier New"/>
+          <w:color w:val="993300"/>
+          <w:sz w:val="18"/>
+          <w:szCs w:val="18"/>
+          <w:highlight w:val="white"/>
+          <w:lang w:val="en-US"/>
+        </w:rPr>
+        <w:t>"</w:t>
+      </w:r>
+      <w:r>
+        <w:rPr>
+          <w:rFonts w:ascii="Courier New" w:hAnsi="Courier New" w:cs="Courier New"/>
+          <w:color w:val="993300"/>
+          <w:sz w:val="18"/>
+          <w:szCs w:val="18"/>
+          <w:highlight w:val="white"/>
+          <w:lang w:val="en-US"/>
+        </w:rPr>
+        <w:t>Mirror folder missing</w:t>
+      </w:r>
+      <w:r>
+        <w:rPr>
+          <w:rFonts w:ascii="Courier New" w:hAnsi="Courier New" w:cs="Courier New"/>
+          <w:color w:val="993300"/>
+          <w:sz w:val="18"/>
+          <w:szCs w:val="18"/>
+          <w:highlight w:val="white"/>
+          <w:lang w:val="en-US"/>
+        </w:rPr>
+        <w:t>"</w:t>
+      </w:r>
+      <w:r>
+        <w:rPr>
+          <w:rFonts w:ascii="Courier New" w:hAnsi="Courier New" w:cs="Courier New"/>
+          <w:color w:val="000096"/>
+          <w:sz w:val="18"/>
+          <w:szCs w:val="18"/>
+          <w:highlight w:val="white"/>
+          <w:lang w:val="en-US"/>
+        </w:rPr>
+        <w:t>/&gt;</w:t>
+      </w:r>
+      <w:r>
+        <w:rPr>
+          <w:rFonts w:ascii="Courier New" w:hAnsi="Courier New" w:cs="Courier New"/>
+          <w:color w:val="000000"/>
+          <w:sz w:val="18"/>
+          <w:szCs w:val="18"/>
+          <w:highlight w:val="white"/>
+          <w:lang w:val="en-US"/>
+        </w:rPr>
+        <w:br/>
+      </w:r>
+      <w:r>
+        <w:rPr>
+          <w:rFonts w:ascii="Courier New" w:hAnsi="Courier New" w:cs="Courier New"/>
+          <w:color w:val="000096"/>
+          <w:sz w:val="18"/>
+          <w:szCs w:val="18"/>
+          <w:highlight w:val="white"/>
+          <w:lang w:val="en-US"/>
+        </w:rPr>
+        <w:t xml:space="preserve">    </w:t>
+      </w:r>
+      <w:r>
+        <w:rPr>
+          <w:rFonts w:ascii="Courier New" w:hAnsi="Courier New" w:cs="Courier New"/>
+          <w:color w:val="000096"/>
+          <w:sz w:val="18"/>
+          <w:szCs w:val="18"/>
+          <w:highlight w:val="white"/>
+          <w:lang w:val="en-US"/>
+        </w:rPr>
+        <w:t>&lt;/file&gt;</w:t>
+      </w:r>
+    </w:p>
+    <w:p>
+      <w:pPr>
+        <w:rPr>
+          <w:rFonts w:ascii="Courier New" w:hAnsi="Courier New" w:cs="Courier New"/>
+          <w:color w:val="000096"/>
+          <w:sz w:val="18"/>
+          <w:szCs w:val="18"/>
+          <w:lang w:val="en-US"/>
+        </w:rPr>
+      </w:pPr>
+      <w:r>
+        <w:rPr>
+          <w:rFonts w:ascii="Courier New" w:hAnsi="Courier New" w:cs="Courier New"/>
+          <w:color w:val="000096"/>
+          <w:sz w:val="18"/>
+          <w:szCs w:val="18"/>
+          <w:highlight w:val="white"/>
+          <w:lang w:val="en-US"/>
+        </w:rPr>
+        <w:t>&lt;/f</w:t>
+      </w:r>
+      <w:r>
+        <w:rPr>
+          <w:rFonts w:ascii="Courier New" w:hAnsi="Courier New" w:cs="Courier New"/>
+          <w:color w:val="000096"/>
+          <w:sz w:val="18"/>
+          <w:szCs w:val="18"/>
+          <w:highlight w:val="white"/>
+          <w:lang w:val="en-US"/>
+        </w:rPr>
+        <w:t>older</w:t>
+      </w:r>
+      <w:r>
+        <w:rPr>
+          <w:rFonts w:ascii="Courier New" w:hAnsi="Courier New" w:cs="Courier New"/>
+          <w:color w:val="000096"/>
+          <w:sz w:val="18"/>
+          <w:szCs w:val="18"/>
+          <w:highlight w:val="white"/>
+          <w:lang w:val="en-US"/>
+        </w:rPr>
+        <w:t>&gt;</w:t>
+      </w:r>
+    </w:p>
+    <w:p>
+      <w:pPr>
+        <w:rPr>
+          <w:lang w:val="en-US"/>
+        </w:rPr>
+      </w:pPr>
+      <w:r>
+        <w:rPr>
+          <w:lang w:val="en-US"/>
+        </w:rPr>
+        <w:t xml:space="preserve">The constraint is violated if the </w:t>
+      </w:r>
+      <w:r>
+        <w:rPr>
+          <w:lang w:val="en-US"/>
+        </w:rPr>
+        <w:t xml:space="preserve">current </w:t>
+      </w:r>
+      <w:r>
+        <w:rPr>
+          <w:lang w:val="en-US"/>
+        </w:rPr>
+        <w:t xml:space="preserve">folder does not have a “mirror folder”, </w:t>
+      </w:r>
+      <w:r>
+        <w:rPr>
+          <w:lang w:val="en-US"/>
+        </w:rPr>
+        <w:t xml:space="preserve">so that folder and mirror folder are found at the same relative path under the folders </w:t>
+      </w:r>
+      <w:r>
+        <w:rPr>
+          <w:rFonts w:ascii="Courier New" w:hAnsi="Courier New" w:cs="Courier New"/>
+          <w:lang w:val="en-US"/>
+        </w:rPr>
+        <w:t>air</w:t>
+      </w:r>
+      <w:r>
+        <w:rPr>
+          <w:lang w:val="en-US"/>
+        </w:rPr>
+        <w:t xml:space="preserve"> </w:t>
+      </w:r>
+      <w:r>
+        <w:rPr>
+          <w:lang w:val="en-US"/>
+        </w:rPr>
+        <w:t xml:space="preserve">and </w:t>
+      </w:r>
+      <w:r>
+        <w:rPr>
+          <w:rFonts w:ascii="Courier New" w:hAnsi="Courier New" w:cs="Courier New"/>
+          <w:lang w:val="en-US"/>
+        </w:rPr>
+        <w:t>air.</w:t>
+      </w:r>
+      <w:r>
+        <w:rPr>
+          <w:rFonts w:ascii="Courier New" w:hAnsi="Courier New" w:cs="Courier New"/>
+          <w:lang w:val="en-US"/>
+        </w:rPr>
+        <w:t>reference</w:t>
+      </w:r>
+      <w:r>
+        <w:rPr>
+          <w:lang w:val="en-US"/>
+        </w:rPr>
+        <w:t>, respectively.</w:t>
+      </w:r>
+    </w:p>
+    <w:p>
+      <w:pPr>
+        <w:rPr>
+          <w:lang w:val="en-US"/>
+        </w:rPr>
+      </w:pPr>
+      <w:r>
+        <w:rPr>
+          <w:lang w:val="en-US"/>
+        </w:rPr>
+        <w:t>Example – a TargetSize constraint applied to a</w:t>
+      </w:r>
+      <w:r>
+        <w:rPr>
+          <w:lang w:val="en-US"/>
+        </w:rPr>
+        <w:t xml:space="preserve"> link definition</w:t>
+      </w:r>
+      <w:r>
+        <w:rPr>
+          <w:lang w:val="en-US"/>
+        </w:rPr>
+        <w:t>:</w:t>
+      </w:r>
+    </w:p>
+    <w:p>
+      <w:pPr>
+        <w:shd w:val="clear" w:color="auto" w:fill="FFFFFF"/>
+        <w:autoSpaceDE w:val="0"/>
+        <w:autoSpaceDN w:val="0"/>
+        <w:adjustRightInd w:val="0"/>
+        <w:spacing w:line="240" w:lineRule="auto"/>
+        <w:rPr>
+          <w:rFonts w:ascii="Courier New" w:hAnsi="Courier New" w:cs="Courier New"/>
+          <w:color w:val="000096"/>
+          <w:sz w:val="18"/>
+          <w:szCs w:val="18"/>
+          <w:highlight w:val="white"/>
+          <w:lang w:val="en-US"/>
+        </w:rPr>
+      </w:pPr>
+      <w:r>
+        <w:rPr>
+          <w:rFonts w:ascii="Courier New" w:hAnsi="Courier New" w:cs="Courier New"/>
+          <w:color w:val="000096"/>
+          <w:sz w:val="18"/>
+          <w:szCs w:val="18"/>
+          <w:highlight w:val="white"/>
+          <w:lang w:val="en-US"/>
+        </w:rPr>
+        <w:t>&lt;linkDef</w:t>
+      </w:r>
+      <w:r>
+        <w:rPr>
+          <w:rFonts w:ascii="Courier New" w:hAnsi="Courier New" w:cs="Courier New"/>
+          <w:color w:val="F5844C"/>
+          <w:sz w:val="18"/>
+          <w:szCs w:val="18"/>
+          <w:highlight w:val="white"/>
+          <w:lang w:val="en-US"/>
+        </w:rPr>
+        <w:t xml:space="preserve"> name</w:t>
+      </w:r>
+      <w:r>
+        <w:rPr>
+          <w:rFonts w:ascii="Courier New" w:hAnsi="Courier New" w:cs="Courier New"/>
+          <w:color w:val="FF8040"/>
+          <w:sz w:val="18"/>
+          <w:szCs w:val="18"/>
+          <w:highlight w:val="white"/>
+          <w:lang w:val="en-US"/>
+        </w:rPr>
+        <w:t>=</w:t>
+      </w:r>
+      <w:r>
+        <w:rPr>
+          <w:rFonts w:ascii="Courier New" w:hAnsi="Courier New" w:cs="Courier New"/>
+          <w:color w:val="993300"/>
+          <w:sz w:val="18"/>
+          <w:szCs w:val="18"/>
+          <w:highlight w:val="white"/>
+          <w:lang w:val="en-US"/>
+        </w:rPr>
+        <w:t>"jsonAirports"</w:t>
+      </w:r>
+      <w:r>
+        <w:rPr>
+          <w:rFonts w:ascii="Courier New" w:hAnsi="Courier New" w:cs="Courier New"/>
+          <w:color w:val="000000"/>
+          <w:sz w:val="18"/>
+          <w:szCs w:val="18"/>
+          <w:highlight w:val="white"/>
+          <w:lang w:val="en-US"/>
+        </w:rPr>
+        <w:br/>
+      </w:r>
+      <w:r>
+        <w:rPr>
+          <w:rFonts w:ascii="Courier New" w:hAnsi="Courier New" w:cs="Courier New"/>
+          <w:color w:val="F5844C"/>
+          <w:sz w:val="18"/>
+          <w:szCs w:val="18"/>
+          <w:highlight w:val="white"/>
+          <w:lang w:val="en-US"/>
+        </w:rPr>
+        <w:t xml:space="preserve">         contextXP</w:t>
+      </w:r>
+      <w:r>
+        <w:rPr>
+          <w:rFonts w:ascii="Courier New" w:hAnsi="Courier New" w:cs="Courier New"/>
+          <w:color w:val="FF8040"/>
+          <w:sz w:val="18"/>
+          <w:szCs w:val="18"/>
+          <w:highlight w:val="white"/>
+          <w:lang w:val="en-US"/>
+        </w:rPr>
+        <w:t>=</w:t>
+      </w:r>
+      <w:r>
+        <w:rPr>
+          <w:rFonts w:ascii="Courier New" w:hAnsi="Courier New" w:cs="Courier New"/>
+          <w:color w:val="993300"/>
+          <w:sz w:val="18"/>
+          <w:szCs w:val="18"/>
+          <w:highlight w:val="white"/>
+          <w:lang w:val="en-US"/>
+        </w:rPr>
+        <w:t>"//airport[@iata]"</w:t>
+      </w:r>
+      <w:r>
+        <w:rPr>
+          <w:rFonts w:ascii="Courier New" w:hAnsi="Courier New" w:cs="Courier New"/>
+          <w:color w:val="000000"/>
+          <w:sz w:val="18"/>
+          <w:szCs w:val="18"/>
+          <w:highlight w:val="white"/>
+          <w:lang w:val="en-US"/>
+        </w:rPr>
+        <w:br/>
+      </w:r>
+      <w:r>
+        <w:rPr>
+          <w:rFonts w:ascii="Courier New" w:hAnsi="Courier New" w:cs="Courier New"/>
+          <w:color w:val="F5844C"/>
+          <w:sz w:val="18"/>
+          <w:szCs w:val="18"/>
+          <w:highlight w:val="white"/>
+          <w:lang w:val="en-US"/>
+        </w:rPr>
+        <w:t xml:space="preserve">     </w:t>
+      </w:r>
+      <w:r>
+        <w:rPr>
+          <w:rFonts w:ascii="Courier New" w:hAnsi="Courier New" w:cs="Courier New"/>
+          <w:color w:val="F5844C"/>
+          <w:sz w:val="18"/>
+          <w:szCs w:val="18"/>
+          <w:highlight w:val="white"/>
+          <w:lang w:val="en-US"/>
+        </w:rPr>
+        <w:t xml:space="preserve">    uriXP</w:t>
+      </w:r>
+      <w:r>
+        <w:rPr>
+          <w:rFonts w:ascii="Courier New" w:hAnsi="Courier New" w:cs="Courier New"/>
+          <w:color w:val="FF8040"/>
+          <w:sz w:val="18"/>
+          <w:szCs w:val="18"/>
+          <w:highlight w:val="white"/>
+          <w:lang w:val="en-US"/>
+        </w:rPr>
+        <w:t>=</w:t>
+      </w:r>
+      <w:r>
+        <w:rPr>
+          <w:rFonts w:ascii="Courier New" w:hAnsi="Courier New" w:cs="Courier New"/>
+          <w:color w:val="993300"/>
+          <w:sz w:val="18"/>
+          <w:szCs w:val="18"/>
+          <w:highlight w:val="white"/>
+          <w:lang w:val="en-US"/>
+        </w:rPr>
+        <w:t>"'../countries/ireland/json/airport-' || @iata || '.json'"</w:t>
+      </w:r>
+      <w:r>
+        <w:rPr>
+          <w:rFonts w:ascii="Courier New" w:hAnsi="Courier New" w:cs="Courier New"/>
+          <w:color w:val="000000"/>
+          <w:sz w:val="18"/>
+          <w:szCs w:val="18"/>
+          <w:highlight w:val="white"/>
+          <w:lang w:val="en-US"/>
+        </w:rPr>
+        <w:br/>
+      </w:r>
+      <w:r>
+        <w:rPr>
+          <w:rFonts w:ascii="Courier New" w:hAnsi="Courier New" w:cs="Courier New"/>
+          <w:color w:val="F5844C"/>
+          <w:sz w:val="18"/>
+          <w:szCs w:val="18"/>
+          <w:highlight w:val="white"/>
+          <w:lang w:val="en-US"/>
+        </w:rPr>
+        <w:t xml:space="preserve">         mediatype</w:t>
+      </w:r>
+      <w:r>
+        <w:rPr>
+          <w:rFonts w:ascii="Courier New" w:hAnsi="Courier New" w:cs="Courier New"/>
+          <w:color w:val="FF8040"/>
+          <w:sz w:val="18"/>
+          <w:szCs w:val="18"/>
+          <w:highlight w:val="white"/>
+          <w:lang w:val="en-US"/>
+        </w:rPr>
+        <w:t>=</w:t>
+      </w:r>
+      <w:r>
+        <w:rPr>
+          <w:rFonts w:ascii="Courier New" w:hAnsi="Courier New" w:cs="Courier New"/>
+          <w:color w:val="993300"/>
+          <w:sz w:val="18"/>
+          <w:szCs w:val="18"/>
+          <w:highlight w:val="white"/>
+          <w:lang w:val="en-US"/>
+        </w:rPr>
+        <w:t>"json"</w:t>
+      </w:r>
+      <w:r>
+        <w:rPr>
+          <w:rFonts w:ascii="Courier New" w:hAnsi="Courier New" w:cs="Courier New"/>
+          <w:color w:val="000096"/>
+          <w:sz w:val="18"/>
+          <w:szCs w:val="18"/>
+          <w:highlight w:val="white"/>
+          <w:lang w:val="en-US"/>
+        </w:rPr>
+        <w:t>&gt;</w:t>
+      </w:r>
+      <w:r>
+        <w:rPr>
+          <w:rFonts w:ascii="Courier New" w:hAnsi="Courier New" w:cs="Courier New"/>
+          <w:color w:val="000000"/>
+          <w:sz w:val="18"/>
+          <w:szCs w:val="18"/>
+          <w:highlight w:val="white"/>
+          <w:lang w:val="en-US"/>
+        </w:rPr>
+        <w:br/>
+      </w:r>
+      <w:r>
+        <w:rPr>
+          <w:rFonts w:ascii="Courier New" w:hAnsi="Courier New" w:cs="Courier New"/>
+          <w:color w:val="000000"/>
+          <w:sz w:val="18"/>
+          <w:szCs w:val="18"/>
+          <w:highlight w:val="white"/>
+          <w:lang w:val="en-US"/>
+        </w:rPr>
+        <w:t xml:space="preserve">    </w:t>
+      </w:r>
+      <w:r>
+        <w:rPr>
+          <w:rFonts w:ascii="Courier New" w:hAnsi="Courier New" w:cs="Courier New"/>
+          <w:color w:val="000096"/>
+          <w:sz w:val="18"/>
+          <w:szCs w:val="18"/>
+          <w:highlight w:val="white"/>
+          <w:lang w:val="en-US"/>
+        </w:rPr>
+        <w:t>&lt;targetSize</w:t>
+      </w:r>
+      <w:r>
+        <w:rPr>
+          <w:rFonts w:ascii="Courier New" w:hAnsi="Courier New" w:cs="Courier New"/>
+          <w:color w:val="F5844C"/>
+          <w:sz w:val="18"/>
+          <w:szCs w:val="18"/>
+          <w:highlight w:val="white"/>
+          <w:lang w:val="en-US"/>
+        </w:rPr>
+        <w:t xml:space="preserve"> resolvable</w:t>
+      </w:r>
+      <w:r>
+        <w:rPr>
+          <w:rFonts w:ascii="Courier New" w:hAnsi="Courier New" w:cs="Courier New"/>
+          <w:color w:val="FF8040"/>
+          <w:sz w:val="18"/>
+          <w:szCs w:val="18"/>
+          <w:highlight w:val="white"/>
+          <w:lang w:val="en-US"/>
+        </w:rPr>
+        <w:t>=</w:t>
+      </w:r>
+      <w:r>
+        <w:rPr>
+          <w:rFonts w:ascii="Courier New" w:hAnsi="Courier New" w:cs="Courier New"/>
+          <w:color w:val="993300"/>
+          <w:sz w:val="18"/>
+          <w:szCs w:val="18"/>
+          <w:highlight w:val="white"/>
+          <w:lang w:val="en-US"/>
+        </w:rPr>
+        <w:t>"true"</w:t>
+      </w:r>
+      <w:r>
+        <w:rPr>
+          <w:rFonts w:ascii="Courier New" w:hAnsi="Courier New" w:cs="Courier New"/>
+          <w:color w:val="000000"/>
+          <w:sz w:val="18"/>
+          <w:szCs w:val="18"/>
+          <w:highlight w:val="white"/>
+          <w:lang w:val="en-US"/>
+        </w:rPr>
+        <w:br/>
+      </w:r>
+      <w:r>
+        <w:rPr>
+          <w:rFonts w:ascii="Courier New" w:hAnsi="Courier New" w:cs="Courier New"/>
+          <w:color w:val="F5844C"/>
+          <w:sz w:val="18"/>
+          <w:szCs w:val="18"/>
+          <w:highlight w:val="white"/>
+          <w:lang w:val="en-US"/>
+        </w:rPr>
+        <w:t xml:space="preserve">    </w:t>
+      </w:r>
+      <w:r>
+        <w:rPr>
+          <w:rFonts w:ascii="Courier New" w:hAnsi="Courier New" w:cs="Courier New"/>
+          <w:color w:val="F5844C"/>
+          <w:sz w:val="18"/>
+          <w:szCs w:val="18"/>
+          <w:highlight w:val="white"/>
+          <w:lang w:val="en-US"/>
+        </w:rPr>
+        <w:t xml:space="preserve">    </w:t>
+      </w:r>
+      <w:r>
+        <w:rPr>
+          <w:rFonts w:ascii="Courier New" w:hAnsi="Courier New" w:cs="Courier New"/>
+          <w:color w:val="F5844C"/>
+          <w:sz w:val="18"/>
+          <w:szCs w:val="18"/>
+          <w:highlight w:val="white"/>
+          <w:lang w:val="en-US"/>
+        </w:rPr>
+        <w:t xml:space="preserve">        minCountTargetResources</w:t>
+      </w:r>
+      <w:r>
+        <w:rPr>
+          <w:rFonts w:ascii="Courier New" w:hAnsi="Courier New" w:cs="Courier New"/>
+          <w:color w:val="FF8040"/>
+          <w:sz w:val="18"/>
+          <w:szCs w:val="18"/>
+          <w:highlight w:val="white"/>
+          <w:lang w:val="en-US"/>
+        </w:rPr>
+        <w:t>=</w:t>
+      </w:r>
+      <w:r>
+        <w:rPr>
+          <w:rFonts w:ascii="Courier New" w:hAnsi="Courier New" w:cs="Courier New"/>
+          <w:color w:val="993300"/>
+          <w:sz w:val="18"/>
+          <w:szCs w:val="18"/>
+          <w:highlight w:val="white"/>
+          <w:lang w:val="en-US"/>
+        </w:rPr>
+        <w:t>"10"</w:t>
+      </w:r>
+      <w:r>
+        <w:rPr>
+          <w:rFonts w:ascii="Courier New" w:hAnsi="Courier New" w:cs="Courier New"/>
+          <w:color w:val="000000"/>
+          <w:sz w:val="18"/>
+          <w:szCs w:val="18"/>
+          <w:highlight w:val="white"/>
+          <w:lang w:val="en-US"/>
+        </w:rPr>
+        <w:br/>
+      </w:r>
+      <w:r>
+        <w:rPr>
+          <w:rFonts w:ascii="Courier New" w:hAnsi="Courier New" w:cs="Courier New"/>
+          <w:color w:val="F5844C"/>
+          <w:sz w:val="18"/>
+          <w:szCs w:val="18"/>
+          <w:highlight w:val="white"/>
+          <w:lang w:val="en-US"/>
+        </w:rPr>
+        <w:t xml:space="preserve">        </w:t>
+      </w:r>
+      <w:r>
+        <w:rPr>
+          <w:rFonts w:ascii="Courier New" w:hAnsi="Courier New" w:cs="Courier New"/>
+          <w:color w:val="F5844C"/>
+          <w:sz w:val="18"/>
+          <w:szCs w:val="18"/>
+          <w:highlight w:val="white"/>
+          <w:lang w:val="en-US"/>
+        </w:rPr>
+        <w:t xml:space="preserve">    </w:t>
+      </w:r>
+      <w:r>
+        <w:rPr>
+          <w:rFonts w:ascii="Courier New" w:hAnsi="Courier New" w:cs="Courier New"/>
+          <w:color w:val="F5844C"/>
+          <w:sz w:val="18"/>
+          <w:szCs w:val="18"/>
+          <w:highlight w:val="white"/>
+          <w:lang w:val="en-US"/>
+        </w:rPr>
+        <w:t xml:space="preserve">    countTargetResourcesPerContextPoint</w:t>
+      </w:r>
+      <w:r>
+        <w:rPr>
+          <w:rFonts w:ascii="Courier New" w:hAnsi="Courier New" w:cs="Courier New"/>
+          <w:color w:val="FF8040"/>
+          <w:sz w:val="18"/>
+          <w:szCs w:val="18"/>
+          <w:highlight w:val="white"/>
+          <w:lang w:val="en-US"/>
+        </w:rPr>
+        <w:t>=</w:t>
+      </w:r>
+      <w:r>
+        <w:rPr>
+          <w:rFonts w:ascii="Courier New" w:hAnsi="Courier New" w:cs="Courier New"/>
+          <w:color w:val="993300"/>
+          <w:sz w:val="18"/>
+          <w:szCs w:val="18"/>
+          <w:highlight w:val="white"/>
+          <w:lang w:val="en-US"/>
+        </w:rPr>
+        <w:t>"1"</w:t>
+      </w:r>
+      <w:r>
+        <w:rPr>
+          <w:rFonts w:ascii="Courier New" w:hAnsi="Courier New" w:cs="Courier New"/>
+          <w:color w:val="000096"/>
+          <w:sz w:val="18"/>
+          <w:szCs w:val="18"/>
+          <w:highlight w:val="white"/>
+          <w:lang w:val="en-US"/>
+        </w:rPr>
+        <w:t>/&gt;</w:t>
+      </w:r>
+      <w:r>
+        <w:rPr>
+          <w:rFonts w:ascii="Courier New" w:hAnsi="Courier New" w:cs="Courier New"/>
+          <w:color w:val="000000"/>
+          <w:sz w:val="18"/>
+          <w:szCs w:val="18"/>
+          <w:highlight w:val="white"/>
+          <w:lang w:val="en-US"/>
+        </w:rPr>
+        <w:br/>
+      </w:r>
+      <w:r>
+        <w:rPr>
+          <w:rFonts w:ascii="Courier New" w:hAnsi="Courier New" w:cs="Courier New"/>
+          <w:color w:val="000096"/>
+          <w:sz w:val="18"/>
+          <w:szCs w:val="18"/>
+          <w:highlight w:val="white"/>
+          <w:lang w:val="en-US"/>
+        </w:rPr>
+        <w:t>&lt;/linkDef&gt;</w:t>
+      </w:r>
+    </w:p>
+    <w:p>
+      <w:pPr>
         <w:spacing w:after="0"/>
         <w:rPr>
           <w:lang w:val="en-US"/>
@@ -58605,22 +60339,559 @@
         <w:rPr>
           <w:lang w:val="en-US"/>
         </w:rPr>
-        <w:t>B</w:t>
-      </w:r>
-      <w:r>
-        <w:rPr>
-          <w:lang w:val="en-US"/>
-        </w:rPr>
-        <w:t>la</w:t>
-      </w:r>
-    </w:p>
-    <w:p>
-      <w:pPr>
+        <w:t xml:space="preserve">In this example, the link definition is constrained in different ways: </w:t>
+      </w:r>
+    </w:p>
+    <w:p>
+      <w:pPr>
+        <w:pStyle w:val="ListParagraph"/>
+        <w:numPr>
+          <w:ilvl w:val="0"/>
+          <w:numId w:val="1"/>
+        </w:numPr>
         <w:spacing w:after="0"/>
         <w:rPr>
           <w:lang w:val="en-US"/>
         </w:rPr>
       </w:pPr>
+      <w:r>
+        <w:rPr>
+          <w:lang w:val="en-US"/>
+        </w:rPr>
+        <w:t>E</w:t>
+      </w:r>
+      <w:r>
+        <w:rPr>
+          <w:lang w:val="en-US"/>
+        </w:rPr>
+        <w:t>very URI constructed by the expression in @uriXP must point to an existent resource</w:t>
+      </w:r>
+    </w:p>
+    <w:p>
+      <w:pPr>
+        <w:pStyle w:val="ListParagraph"/>
+        <w:numPr>
+          <w:ilvl w:val="0"/>
+          <w:numId w:val="1"/>
+        </w:numPr>
+        <w:spacing w:after="0"/>
+        <w:rPr>
+          <w:lang w:val="en-US"/>
+        </w:rPr>
+      </w:pPr>
+      <w:r>
+        <w:rPr>
+          <w:lang w:val="en-US"/>
+        </w:rPr>
+        <w:t>P</w:t>
+      </w:r>
+      <w:r>
+        <w:rPr>
+          <w:lang w:val="en-US"/>
+        </w:rPr>
+        <w:t xml:space="preserve">er context resource at least 10 target resources are </w:t>
+      </w:r>
+      <w:r>
+        <w:rPr>
+          <w:lang w:val="en-US"/>
+        </w:rPr>
+        <w:t>found</w:t>
+      </w:r>
+    </w:p>
+    <w:p>
+      <w:pPr>
+        <w:pStyle w:val="ListParagraph"/>
+        <w:numPr>
+          <w:ilvl w:val="0"/>
+          <w:numId w:val="1"/>
+        </w:numPr>
+        <w:rPr>
+          <w:lang w:val="en-US"/>
+        </w:rPr>
+      </w:pPr>
+      <w:r>
+        <w:rPr>
+          <w:lang w:val="en-US"/>
+        </w:rPr>
+        <w:t>E</w:t>
+      </w:r>
+      <w:r>
+        <w:rPr>
+          <w:lang w:val="en-US"/>
+        </w:rPr>
+        <w:t xml:space="preserve">xactly one target resource is found for each </w:t>
+      </w:r>
+      <w:r>
+        <w:rPr>
+          <w:rFonts w:ascii="Courier New" w:hAnsi="Courier New" w:cs="Courier New"/>
+          <w:lang w:val="en-US"/>
+        </w:rPr>
+        <w:t>&lt;airport&gt;</w:t>
+      </w:r>
+      <w:r>
+        <w:rPr>
+          <w:lang w:val="en-US"/>
+        </w:rPr>
+        <w:t xml:space="preserve"> element used as a link context</w:t>
+      </w:r>
+    </w:p>
+    <w:p>
+      <w:pPr>
+        <w:rPr>
+          <w:lang w:val="en-US"/>
+        </w:rPr>
+      </w:pPr>
+      <w:r>
+        <w:rPr>
+          <w:lang w:val="en-US"/>
+        </w:rPr>
+        <w:t xml:space="preserve">When the link definition is referenced – for example by a binary constraint like a DocSimilar constraint – these </w:t>
+      </w:r>
+      <w:r>
+        <w:rPr>
+          <w:lang w:val="en-US"/>
+        </w:rPr>
+        <w:t xml:space="preserve">“built-in” </w:t>
+      </w:r>
+      <w:r>
+        <w:rPr>
+          <w:lang w:val="en-US"/>
+        </w:rPr>
+        <w:t xml:space="preserve">TargetSize </w:t>
+      </w:r>
+      <w:r>
+        <w:rPr>
+          <w:lang w:val="en-US"/>
+        </w:rPr>
+        <w:t>constraint</w:t>
+      </w:r>
+      <w:r>
+        <w:rPr>
+          <w:lang w:val="en-US"/>
+        </w:rPr>
+        <w:t>s</w:t>
+      </w:r>
+      <w:r>
+        <w:rPr>
+          <w:lang w:val="en-US"/>
+        </w:rPr>
+        <w:t xml:space="preserve"> are checked and treated as if they were facets of the link </w:t>
+      </w:r>
+      <w:r>
+        <w:rPr>
+          <w:lang w:val="en-US"/>
+        </w:rPr>
+        <w:t>referencing</w:t>
+      </w:r>
+      <w:r>
+        <w:rPr>
+          <w:lang w:val="en-US"/>
+        </w:rPr>
+        <w:t xml:space="preserve"> constraint.</w:t>
+      </w:r>
+    </w:p>
+    <w:p>
+      <w:pPr>
+        <w:rPr>
+          <w:lang w:val="en-US"/>
+        </w:rPr>
+      </w:pPr>
+      <w:r>
+        <w:rPr>
+          <w:lang w:val="en-US"/>
+        </w:rPr>
+        <w:t>Example – a TargetSize constraint applied to a focus node declaration:</w:t>
+      </w:r>
+    </w:p>
+    <w:p>
+      <w:pPr>
+        <w:shd w:val="clear" w:color="auto" w:fill="FFFFFF"/>
+        <w:autoSpaceDE w:val="0"/>
+        <w:autoSpaceDN w:val="0"/>
+        <w:adjustRightInd w:val="0"/>
+        <w:spacing w:after="0" w:line="240" w:lineRule="auto"/>
+        <w:rPr>
+          <w:rFonts w:ascii="Courier New" w:hAnsi="Courier New" w:cs="Courier New"/>
+          <w:sz w:val="18"/>
+          <w:szCs w:val="18"/>
+          <w:highlight w:val="white"/>
+          <w:lang w:val="en-US"/>
+        </w:rPr>
+      </w:pPr>
+      <w:r>
+        <w:rPr>
+          <w:rFonts w:ascii="Courier New" w:hAnsi="Courier New" w:cs="Courier New"/>
+          <w:color w:val="000096"/>
+          <w:sz w:val="18"/>
+          <w:szCs w:val="18"/>
+          <w:highlight w:val="white"/>
+          <w:lang w:val="en-US"/>
+        </w:rPr>
+        <w:t>&lt;focusNode</w:t>
+      </w:r>
+      <w:r>
+        <w:rPr>
+          <w:rFonts w:ascii="Courier New" w:hAnsi="Courier New" w:cs="Courier New"/>
+          <w:color w:val="F5844C"/>
+          <w:sz w:val="18"/>
+          <w:szCs w:val="18"/>
+          <w:highlight w:val="white"/>
+          <w:lang w:val="en-US"/>
+        </w:rPr>
+        <w:t xml:space="preserve"> selectXP</w:t>
+      </w:r>
+      <w:r>
+        <w:rPr>
+          <w:rFonts w:ascii="Courier New" w:hAnsi="Courier New" w:cs="Courier New"/>
+          <w:color w:val="FF8040"/>
+          <w:sz w:val="18"/>
+          <w:szCs w:val="18"/>
+          <w:highlight w:val="white"/>
+          <w:lang w:val="en-US"/>
+        </w:rPr>
+        <w:t>=</w:t>
+      </w:r>
+      <w:r>
+        <w:rPr>
+          <w:rFonts w:ascii="Courier New" w:hAnsi="Courier New" w:cs="Courier New"/>
+          <w:color w:val="993300"/>
+          <w:sz w:val="18"/>
+          <w:szCs w:val="18"/>
+          <w:highlight w:val="white"/>
+          <w:lang w:val="en-US"/>
+        </w:rPr>
+        <w:t>"//airport[*]"</w:t>
+      </w:r>
+      <w:r>
+        <w:rPr>
+          <w:rFonts w:ascii="Courier New" w:hAnsi="Courier New" w:cs="Courier New"/>
+          <w:color w:val="000096"/>
+          <w:sz w:val="18"/>
+          <w:szCs w:val="18"/>
+          <w:highlight w:val="white"/>
+          <w:lang w:val="en-US"/>
+        </w:rPr>
+        <w:t>&gt;</w:t>
+      </w:r>
+      <w:r>
+        <w:rPr>
+          <w:rFonts w:ascii="Courier New" w:hAnsi="Courier New" w:cs="Courier New"/>
+          <w:color w:val="000000"/>
+          <w:sz w:val="18"/>
+          <w:szCs w:val="18"/>
+          <w:highlight w:val="white"/>
+          <w:lang w:val="en-US"/>
+        </w:rPr>
+        <w:br/>
+      </w:r>
+      <w:r>
+        <w:rPr>
+          <w:rFonts w:ascii="Courier New" w:hAnsi="Courier New" w:cs="Courier New"/>
+          <w:color w:val="000000"/>
+          <w:sz w:val="18"/>
+          <w:szCs w:val="18"/>
+          <w:highlight w:val="white"/>
+          <w:lang w:val="en-US"/>
+        </w:rPr>
+        <w:t xml:space="preserve">    </w:t>
+      </w:r>
+      <w:r>
+        <w:rPr>
+          <w:rFonts w:ascii="Courier New" w:hAnsi="Courier New" w:cs="Courier New"/>
+          <w:color w:val="000096"/>
+          <w:sz w:val="18"/>
+          <w:szCs w:val="18"/>
+          <w:highlight w:val="white"/>
+          <w:lang w:val="en-US"/>
+        </w:rPr>
+        <w:t>&lt;targetSize</w:t>
+      </w:r>
+      <w:r>
+        <w:rPr>
+          <w:rFonts w:ascii="Courier New" w:hAnsi="Courier New" w:cs="Courier New"/>
+          <w:color w:val="F5844C"/>
+          <w:sz w:val="18"/>
+          <w:szCs w:val="18"/>
+          <w:highlight w:val="white"/>
+          <w:lang w:val="en-US"/>
+        </w:rPr>
+        <w:t xml:space="preserve"> minCount</w:t>
+      </w:r>
+      <w:r>
+        <w:rPr>
+          <w:rFonts w:ascii="Courier New" w:hAnsi="Courier New" w:cs="Courier New"/>
+          <w:color w:val="FF8040"/>
+          <w:sz w:val="18"/>
+          <w:szCs w:val="18"/>
+          <w:highlight w:val="white"/>
+          <w:lang w:val="en-US"/>
+        </w:rPr>
+        <w:t>=</w:t>
+      </w:r>
+      <w:r>
+        <w:rPr>
+          <w:rFonts w:ascii="Courier New" w:hAnsi="Courier New" w:cs="Courier New"/>
+          <w:color w:val="993300"/>
+          <w:sz w:val="18"/>
+          <w:szCs w:val="18"/>
+          <w:highlight w:val="white"/>
+          <w:lang w:val="en-US"/>
+        </w:rPr>
+        <w:t>"1"</w:t>
+      </w:r>
+      <w:r>
+        <w:rPr>
+          <w:rFonts w:ascii="Courier New" w:hAnsi="Courier New" w:cs="Courier New"/>
+          <w:color w:val="F5844C"/>
+          <w:sz w:val="18"/>
+          <w:szCs w:val="18"/>
+          <w:highlight w:val="white"/>
+          <w:lang w:val="en-US"/>
+        </w:rPr>
+        <w:t xml:space="preserve"> minCountMsg</w:t>
+      </w:r>
+      <w:r>
+        <w:rPr>
+          <w:rFonts w:ascii="Courier New" w:hAnsi="Courier New" w:cs="Courier New"/>
+          <w:color w:val="FF8040"/>
+          <w:sz w:val="18"/>
+          <w:szCs w:val="18"/>
+          <w:highlight w:val="white"/>
+          <w:lang w:val="en-US"/>
+        </w:rPr>
+        <w:t>=</w:t>
+      </w:r>
+      <w:r>
+        <w:rPr>
+          <w:rFonts w:ascii="Courier New" w:hAnsi="Courier New" w:cs="Courier New"/>
+          <w:color w:val="993300"/>
+          <w:sz w:val="18"/>
+          <w:szCs w:val="18"/>
+          <w:highlight w:val="white"/>
+          <w:lang w:val="en-US"/>
+        </w:rPr>
+        <w:t xml:space="preserve">"Expected at least </w:t>
+      </w:r>
+      <w:r>
+        <w:rPr>
+          <w:rFonts w:ascii="Courier New" w:hAnsi="Courier New" w:cs="Courier New"/>
+          <w:color w:val="993300"/>
+          <w:sz w:val="18"/>
+          <w:szCs w:val="18"/>
+          <w:highlight w:val="white"/>
+          <w:lang w:val="en-US"/>
+        </w:rPr>
+        <w:t>one</w:t>
+      </w:r>
+      <w:r>
+        <w:rPr>
+          <w:rFonts w:ascii="Courier New" w:hAnsi="Courier New" w:cs="Courier New"/>
+          <w:color w:val="993300"/>
+          <w:sz w:val="18"/>
+          <w:szCs w:val="18"/>
+          <w:highlight w:val="white"/>
+          <w:lang w:val="en-US"/>
+        </w:rPr>
+        <w:t xml:space="preserve"> airport"</w:t>
+      </w:r>
+      <w:r>
+        <w:rPr>
+          <w:rFonts w:ascii="Courier New" w:hAnsi="Courier New" w:cs="Courier New"/>
+          <w:color w:val="000096"/>
+          <w:sz w:val="18"/>
+          <w:szCs w:val="18"/>
+          <w:highlight w:val="white"/>
+          <w:lang w:val="en-US"/>
+        </w:rPr>
+        <w:t>/&gt;</w:t>
+      </w:r>
+      <w:r>
+        <w:rPr>
+          <w:rFonts w:ascii="Courier New" w:hAnsi="Courier New" w:cs="Courier New"/>
+          <w:color w:val="000000"/>
+          <w:sz w:val="18"/>
+          <w:szCs w:val="18"/>
+          <w:highlight w:val="white"/>
+          <w:lang w:val="en-US"/>
+        </w:rPr>
+        <w:br/>
+        <w:t xml:space="preserve">    </w:t>
+      </w:r>
+      <w:r>
+        <w:rPr>
+          <w:rFonts w:ascii="Courier New" w:hAnsi="Courier New" w:cs="Courier New"/>
+          <w:color w:val="000096"/>
+          <w:sz w:val="18"/>
+          <w:szCs w:val="18"/>
+          <w:highlight w:val="white"/>
+          <w:lang w:val="en-US"/>
+        </w:rPr>
+        <w:t>&lt;xsdValid</w:t>
+      </w:r>
+      <w:r>
+        <w:rPr>
+          <w:rFonts w:ascii="Courier New" w:hAnsi="Courier New" w:cs="Courier New"/>
+          <w:color w:val="F5844C"/>
+          <w:sz w:val="18"/>
+          <w:szCs w:val="18"/>
+          <w:highlight w:val="white"/>
+          <w:lang w:val="en-US"/>
+        </w:rPr>
+        <w:t xml:space="preserve"> xsdFOX</w:t>
+      </w:r>
+      <w:r>
+        <w:rPr>
+          <w:rFonts w:ascii="Courier New" w:hAnsi="Courier New" w:cs="Courier New"/>
+          <w:color w:val="FF8040"/>
+          <w:sz w:val="18"/>
+          <w:szCs w:val="18"/>
+          <w:highlight w:val="white"/>
+          <w:lang w:val="en-US"/>
+        </w:rPr>
+        <w:t>=</w:t>
+      </w:r>
+      <w:r>
+        <w:rPr>
+          <w:rFonts w:ascii="Courier New" w:hAnsi="Courier New" w:cs="Courier New"/>
+          <w:color w:val="993300"/>
+          <w:sz w:val="18"/>
+          <w:szCs w:val="18"/>
+          <w:highlight w:val="white"/>
+          <w:lang w:val="en-US"/>
+        </w:rPr>
+        <w:t>"$domain\data\air\resources\xsd\*.xsd"</w:t>
+      </w:r>
+      <w:r>
+        <w:rPr>
+          <w:rFonts w:ascii="Courier New" w:hAnsi="Courier New" w:cs="Courier New"/>
+          <w:color w:val="000096"/>
+          <w:sz w:val="18"/>
+          <w:szCs w:val="18"/>
+          <w:highlight w:val="white"/>
+          <w:lang w:val="en-US"/>
+        </w:rPr>
+        <w:t>/&gt;</w:t>
+      </w:r>
+      <w:r>
+        <w:rPr>
+          <w:rFonts w:ascii="Courier New" w:hAnsi="Courier New" w:cs="Courier New"/>
+          <w:color w:val="000000"/>
+          <w:sz w:val="18"/>
+          <w:szCs w:val="18"/>
+          <w:highlight w:val="white"/>
+          <w:lang w:val="en-US"/>
+        </w:rPr>
+        <w:br/>
+      </w:r>
+      <w:r>
+        <w:rPr>
+          <w:rFonts w:ascii="Courier New" w:hAnsi="Courier New" w:cs="Courier New"/>
+          <w:color w:val="000096"/>
+          <w:sz w:val="18"/>
+          <w:szCs w:val="18"/>
+          <w:highlight w:val="white"/>
+          <w:lang w:val="en-US"/>
+        </w:rPr>
+        <w:t>&lt;/focusNode&gt;</w:t>
+      </w:r>
+      <w:r>
+        <w:rPr>
+          <w:rFonts w:ascii="Courier New" w:hAnsi="Courier New" w:cs="Courier New"/>
+          <w:color w:val="000000"/>
+          <w:sz w:val="18"/>
+          <w:szCs w:val="18"/>
+          <w:highlight w:val="white"/>
+          <w:lang w:val="en-US"/>
+        </w:rPr>
+        <w:br/>
+      </w:r>
+    </w:p>
+    <w:p>
+      <w:pPr>
+        <w:shd w:val="clear" w:color="auto" w:fill="FFFFFF"/>
+        <w:autoSpaceDE w:val="0"/>
+        <w:autoSpaceDN w:val="0"/>
+        <w:adjustRightInd w:val="0"/>
+        <w:spacing w:after="0" w:line="240" w:lineRule="auto"/>
+        <w:rPr>
+          <w:lang w:val="en-US"/>
+        </w:rPr>
+      </w:pPr>
+      <w:r>
+        <w:rPr>
+          <w:lang w:val="en-US"/>
+        </w:rPr>
+        <w:t xml:space="preserve">A </w:t>
+      </w:r>
+      <w:r>
+        <w:rPr>
+          <w:rFonts w:ascii="Courier New" w:hAnsi="Courier New" w:cs="Courier New"/>
+          <w:lang w:val="en-US"/>
+        </w:rPr>
+        <w:t>&lt;targetSize&gt;</w:t>
+      </w:r>
+      <w:r>
+        <w:rPr>
+          <w:lang w:val="en-US"/>
+        </w:rPr>
+        <w:t xml:space="preserve"> constraint which is child of</w:t>
+      </w:r>
+      <w:r>
+        <w:rPr>
+          <w:lang w:val="en-US"/>
+        </w:rPr>
+        <w:t xml:space="preserve"> a</w:t>
+      </w:r>
+      <w:r>
+        <w:rPr>
+          <w:lang w:val="en-US"/>
+        </w:rPr>
+        <w:t xml:space="preserve"> </w:t>
+      </w:r>
+      <w:r>
+        <w:rPr>
+          <w:rFonts w:ascii="Courier New" w:hAnsi="Courier New" w:cs="Courier New"/>
+          <w:lang w:val="en-US"/>
+        </w:rPr>
+        <w:t>&lt;focusNode&gt;</w:t>
+      </w:r>
+      <w:r>
+        <w:rPr>
+          <w:lang w:val="en-US"/>
+        </w:rPr>
+        <w:t xml:space="preserve"> </w:t>
+      </w:r>
+      <w:r>
+        <w:rPr>
+          <w:lang w:val="en-US"/>
+        </w:rPr>
+        <w:t xml:space="preserve">declaration </w:t>
+      </w:r>
+      <w:r>
+        <w:rPr>
+          <w:lang w:val="en-US"/>
+        </w:rPr>
+        <w:t>cannot have other facets than @count, @minCount, @maxCount.</w:t>
+      </w:r>
+    </w:p>
+    <w:p>
+      <w:pPr>
+        <w:shd w:val="clear" w:color="auto" w:fill="FFFFFF"/>
+        <w:autoSpaceDE w:val="0"/>
+        <w:autoSpaceDN w:val="0"/>
+        <w:adjustRightInd w:val="0"/>
+        <w:spacing w:after="0" w:line="240" w:lineRule="auto"/>
+        <w:rPr>
+          <w:rFonts w:ascii="Courier New" w:hAnsi="Courier New" w:cs="Courier New"/>
+          <w:color w:val="000096"/>
+          <w:sz w:val="18"/>
+          <w:szCs w:val="18"/>
+          <w:highlight w:val="white"/>
+          <w:lang w:val="en-US"/>
+        </w:rPr>
+      </w:pPr>
+      <w:bookmarkStart w:id="17" w:name="_GoBack"/>
+      <w:bookmarkEnd w:id="17"/>
     </w:p>
     <w:p>
       <w:pPr>
@@ -60150,7 +62421,7 @@
 </file>
 
 <file path=customXml/itemProps1.xml><?xml version="1.0" encoding="utf-8"?>
-<ds:datastoreItem xmlns:ds="http://schemas.openxmlformats.org/officeDocument/2006/customXml" ds:itemID="{ADBC665C-3079-4555-AD75-1F9DAD67762C}">
+<ds:datastoreItem xmlns:ds="http://schemas.openxmlformats.org/officeDocument/2006/customXml" ds:itemID="{80F122B6-2A30-4F01-98C5-32B4AAB2A678}">
   <ds:schemaRefs>
     <ds:schemaRef ds:uri="http://schemas.openxmlformats.org/officeDocument/2006/bibliography"/>
   </ds:schemaRefs>

</xml_diff>